<commit_message>
two power point presentations created
</commit_message>
<xml_diff>
--- a/SRS.docx
+++ b/SRS.docx
@@ -1036,7 +1036,7 @@
           <w:r>
             <w:fldChar w:fldCharType="separate"/>
           </w:r>
-          <w:hyperlink w:anchor="_Toc518484397" w:history="1">
+          <w:hyperlink w:anchor="_Toc518486575" w:history="1">
             <w:r>
               <w:rPr>
                 <w:rStyle w:val="Hyperlink"/>
@@ -1080,7 +1080,7 @@
                 <w:noProof/>
                 <w:webHidden/>
               </w:rPr>
-              <w:instrText xml:space="preserve"> PAGEREF _Toc518484397 \h </w:instrText>
+              <w:instrText xml:space="preserve"> PAGEREF _Toc518486575 \h </w:instrText>
             </w:r>
             <w:r>
               <w:rPr>
@@ -1100,7 +1100,7 @@
                 <w:noProof/>
                 <w:webHidden/>
               </w:rPr>
-              <w:t>5</w:t>
+              <w:t>4</w:t>
             </w:r>
             <w:r>
               <w:rPr>
@@ -1126,7 +1126,7 @@
               <w:lang w:eastAsia="en-US"/>
             </w:rPr>
           </w:pPr>
-          <w:hyperlink w:anchor="_Toc518484398" w:history="1">
+          <w:hyperlink w:anchor="_Toc518486576" w:history="1">
             <w:r>
               <w:rPr>
                 <w:rStyle w:val="Hyperlink"/>
@@ -1170,7 +1170,7 @@
                 <w:noProof/>
                 <w:webHidden/>
               </w:rPr>
-              <w:instrText xml:space="preserve"> PAGEREF _Toc518484398 \h </w:instrText>
+              <w:instrText xml:space="preserve"> PAGEREF _Toc518486576 \h </w:instrText>
             </w:r>
             <w:r>
               <w:rPr>
@@ -1190,7 +1190,7 @@
                 <w:noProof/>
                 <w:webHidden/>
               </w:rPr>
-              <w:t>5</w:t>
+              <w:t>4</w:t>
             </w:r>
             <w:r>
               <w:rPr>
@@ -1216,7 +1216,7 @@
               <w:lang w:eastAsia="en-US"/>
             </w:rPr>
           </w:pPr>
-          <w:hyperlink w:anchor="_Toc518484399" w:history="1">
+          <w:hyperlink w:anchor="_Toc518486577" w:history="1">
             <w:r>
               <w:rPr>
                 <w:rStyle w:val="Hyperlink"/>
@@ -1260,7 +1260,7 @@
                 <w:noProof/>
                 <w:webHidden/>
               </w:rPr>
-              <w:instrText xml:space="preserve"> PAGEREF _Toc518484399 \h </w:instrText>
+              <w:instrText xml:space="preserve"> PAGEREF _Toc518486577 \h </w:instrText>
             </w:r>
             <w:r>
               <w:rPr>
@@ -1280,7 +1280,7 @@
                 <w:noProof/>
                 <w:webHidden/>
               </w:rPr>
-              <w:t>5</w:t>
+              <w:t>4</w:t>
             </w:r>
             <w:r>
               <w:rPr>
@@ -1306,7 +1306,7 @@
               <w:lang w:eastAsia="en-US"/>
             </w:rPr>
           </w:pPr>
-          <w:hyperlink w:anchor="_Toc518484400" w:history="1">
+          <w:hyperlink w:anchor="_Toc518486578" w:history="1">
             <w:r>
               <w:rPr>
                 <w:rStyle w:val="Hyperlink"/>
@@ -1350,7 +1350,7 @@
                 <w:noProof/>
                 <w:webHidden/>
               </w:rPr>
-              <w:instrText xml:space="preserve"> PAGEREF _Toc518484400 \h </w:instrText>
+              <w:instrText xml:space="preserve"> PAGEREF _Toc518486578 \h </w:instrText>
             </w:r>
             <w:r>
               <w:rPr>
@@ -1370,7 +1370,7 @@
                 <w:noProof/>
                 <w:webHidden/>
               </w:rPr>
-              <w:t>5</w:t>
+              <w:t>4</w:t>
             </w:r>
             <w:r>
               <w:rPr>
@@ -1396,7 +1396,7 @@
               <w:lang w:eastAsia="en-US"/>
             </w:rPr>
           </w:pPr>
-          <w:hyperlink w:anchor="_Toc518484401" w:history="1">
+          <w:hyperlink w:anchor="_Toc518486579" w:history="1">
             <w:r>
               <w:rPr>
                 <w:rStyle w:val="Hyperlink"/>
@@ -1440,7 +1440,7 @@
                 <w:noProof/>
                 <w:webHidden/>
               </w:rPr>
-              <w:instrText xml:space="preserve"> PAGEREF _Toc518484401 \h </w:instrText>
+              <w:instrText xml:space="preserve"> PAGEREF _Toc518486579 \h </w:instrText>
             </w:r>
             <w:r>
               <w:rPr>
@@ -1460,7 +1460,7 @@
                 <w:noProof/>
                 <w:webHidden/>
               </w:rPr>
-              <w:t>5</w:t>
+              <w:t>4</w:t>
             </w:r>
             <w:r>
               <w:rPr>
@@ -1486,7 +1486,7 @@
               <w:lang w:eastAsia="en-US"/>
             </w:rPr>
           </w:pPr>
-          <w:hyperlink w:anchor="_Toc518484402" w:history="1">
+          <w:hyperlink w:anchor="_Toc518486580" w:history="1">
             <w:r>
               <w:rPr>
                 <w:rStyle w:val="Hyperlink"/>
@@ -1530,7 +1530,7 @@
                 <w:noProof/>
                 <w:webHidden/>
               </w:rPr>
-              <w:instrText xml:space="preserve"> PAGEREF _Toc518484402 \h </w:instrText>
+              <w:instrText xml:space="preserve"> PAGEREF _Toc518486580 \h </w:instrText>
             </w:r>
             <w:r>
               <w:rPr>
@@ -1550,7 +1550,7 @@
                 <w:noProof/>
                 <w:webHidden/>
               </w:rPr>
-              <w:t>5</w:t>
+              <w:t>4</w:t>
             </w:r>
             <w:r>
               <w:rPr>
@@ -1576,7 +1576,7 @@
               <w:lang w:eastAsia="en-US"/>
             </w:rPr>
           </w:pPr>
-          <w:hyperlink w:anchor="_Toc518484403" w:history="1">
+          <w:hyperlink w:anchor="_Toc518486581" w:history="1">
             <w:r>
               <w:rPr>
                 <w:rStyle w:val="Hyperlink"/>
@@ -1620,7 +1620,7 @@
                 <w:noProof/>
                 <w:webHidden/>
               </w:rPr>
-              <w:instrText xml:space="preserve"> PAGEREF _Toc518484403 \h </w:instrText>
+              <w:instrText xml:space="preserve"> PAGEREF _Toc518486581 \h </w:instrText>
             </w:r>
             <w:r>
               <w:rPr>
@@ -1640,7 +1640,7 @@
                 <w:noProof/>
                 <w:webHidden/>
               </w:rPr>
-              <w:t>5</w:t>
+              <w:t>4</w:t>
             </w:r>
             <w:r>
               <w:rPr>
@@ -1666,7 +1666,7 @@
               <w:lang w:eastAsia="en-US"/>
             </w:rPr>
           </w:pPr>
-          <w:hyperlink w:anchor="_Toc518484404" w:history="1">
+          <w:hyperlink w:anchor="_Toc518486582" w:history="1">
             <w:r>
               <w:rPr>
                 <w:rStyle w:val="Hyperlink"/>
@@ -1710,7 +1710,7 @@
                 <w:noProof/>
                 <w:webHidden/>
               </w:rPr>
-              <w:instrText xml:space="preserve"> PAGEREF _Toc518484404 \h </w:instrText>
+              <w:instrText xml:space="preserve"> PAGEREF _Toc518486582 \h </w:instrText>
             </w:r>
             <w:r>
               <w:rPr>
@@ -1730,7 +1730,7 @@
                 <w:noProof/>
                 <w:webHidden/>
               </w:rPr>
-              <w:t>5</w:t>
+              <w:t>4</w:t>
             </w:r>
             <w:r>
               <w:rPr>
@@ -1756,7 +1756,7 @@
               <w:lang w:eastAsia="en-US"/>
             </w:rPr>
           </w:pPr>
-          <w:hyperlink w:anchor="_Toc518484405" w:history="1">
+          <w:hyperlink w:anchor="_Toc518486583" w:history="1">
             <w:r>
               <w:rPr>
                 <w:rStyle w:val="Hyperlink"/>
@@ -1800,7 +1800,7 @@
                 <w:noProof/>
                 <w:webHidden/>
               </w:rPr>
-              <w:instrText xml:space="preserve"> PAGEREF _Toc518484405 \h </w:instrText>
+              <w:instrText xml:space="preserve"> PAGEREF _Toc518486583 \h </w:instrText>
             </w:r>
             <w:r>
               <w:rPr>
@@ -1820,7 +1820,7 @@
                 <w:noProof/>
                 <w:webHidden/>
               </w:rPr>
-              <w:t>5</w:t>
+              <w:t>4</w:t>
             </w:r>
             <w:r>
               <w:rPr>
@@ -1846,7 +1846,7 @@
               <w:lang w:eastAsia="en-US"/>
             </w:rPr>
           </w:pPr>
-          <w:hyperlink w:anchor="_Toc518484406" w:history="1">
+          <w:hyperlink w:anchor="_Toc518486584" w:history="1">
             <w:r>
               <w:rPr>
                 <w:rStyle w:val="Hyperlink"/>
@@ -1890,7 +1890,7 @@
                 <w:noProof/>
                 <w:webHidden/>
               </w:rPr>
-              <w:instrText xml:space="preserve"> PAGEREF _Toc518484406 \h </w:instrText>
+              <w:instrText xml:space="preserve"> PAGEREF _Toc518486584 \h </w:instrText>
             </w:r>
             <w:r>
               <w:rPr>
@@ -1910,7 +1910,7 @@
                 <w:noProof/>
                 <w:webHidden/>
               </w:rPr>
-              <w:t>5</w:t>
+              <w:t>4</w:t>
             </w:r>
             <w:r>
               <w:rPr>
@@ -1936,7 +1936,7 @@
               <w:lang w:eastAsia="en-US"/>
             </w:rPr>
           </w:pPr>
-          <w:hyperlink w:anchor="_Toc518484407" w:history="1">
+          <w:hyperlink w:anchor="_Toc518486585" w:history="1">
             <w:r>
               <w:rPr>
                 <w:rStyle w:val="Hyperlink"/>
@@ -1980,7 +1980,7 @@
                 <w:noProof/>
                 <w:webHidden/>
               </w:rPr>
-              <w:instrText xml:space="preserve"> PAGEREF _Toc518484407 \h </w:instrText>
+              <w:instrText xml:space="preserve"> PAGEREF _Toc518486585 \h </w:instrText>
             </w:r>
             <w:r>
               <w:rPr>
@@ -2000,7 +2000,7 @@
                 <w:noProof/>
                 <w:webHidden/>
               </w:rPr>
-              <w:t>5</w:t>
+              <w:t>4</w:t>
             </w:r>
             <w:r>
               <w:rPr>
@@ -2026,7 +2026,7 @@
               <w:lang w:eastAsia="en-US"/>
             </w:rPr>
           </w:pPr>
-          <w:hyperlink w:anchor="_Toc518484408" w:history="1">
+          <w:hyperlink w:anchor="_Toc518486586" w:history="1">
             <w:r>
               <w:rPr>
                 <w:rStyle w:val="Hyperlink"/>
@@ -2070,7 +2070,7 @@
                 <w:noProof/>
                 <w:webHidden/>
               </w:rPr>
-              <w:instrText xml:space="preserve"> PAGEREF _Toc518484408 \h </w:instrText>
+              <w:instrText xml:space="preserve"> PAGEREF _Toc518486586 \h </w:instrText>
             </w:r>
             <w:r>
               <w:rPr>
@@ -2090,7 +2090,7 @@
                 <w:noProof/>
                 <w:webHidden/>
               </w:rPr>
-              <w:t>5</w:t>
+              <w:t>4</w:t>
             </w:r>
             <w:r>
               <w:rPr>
@@ -2116,7 +2116,7 @@
               <w:lang w:eastAsia="en-US"/>
             </w:rPr>
           </w:pPr>
-          <w:hyperlink w:anchor="_Toc518484409" w:history="1">
+          <w:hyperlink w:anchor="_Toc518486587" w:history="1">
             <w:r>
               <w:rPr>
                 <w:rStyle w:val="Hyperlink"/>
@@ -2160,7 +2160,7 @@
                 <w:noProof/>
                 <w:webHidden/>
               </w:rPr>
-              <w:instrText xml:space="preserve"> PAGEREF _Toc518484409 \h </w:instrText>
+              <w:instrText xml:space="preserve"> PAGEREF _Toc518486587 \h </w:instrText>
             </w:r>
             <w:r>
               <w:rPr>
@@ -2180,7 +2180,7 @@
                 <w:noProof/>
                 <w:webHidden/>
               </w:rPr>
-              <w:t>5</w:t>
+              <w:t>4</w:t>
             </w:r>
             <w:r>
               <w:rPr>
@@ -2206,7 +2206,7 @@
               <w:lang w:eastAsia="en-US"/>
             </w:rPr>
           </w:pPr>
-          <w:hyperlink w:anchor="_Toc518484410" w:history="1">
+          <w:hyperlink w:anchor="_Toc518486588" w:history="1">
             <w:r>
               <w:rPr>
                 <w:rStyle w:val="Hyperlink"/>
@@ -2250,7 +2250,7 @@
                 <w:noProof/>
                 <w:webHidden/>
               </w:rPr>
-              <w:instrText xml:space="preserve"> PAGEREF _Toc518484410 \h </w:instrText>
+              <w:instrText xml:space="preserve"> PAGEREF _Toc518486588 \h </w:instrText>
             </w:r>
             <w:r>
               <w:rPr>
@@ -2270,7 +2270,7 @@
                 <w:noProof/>
                 <w:webHidden/>
               </w:rPr>
-              <w:t>5</w:t>
+              <w:t>4</w:t>
             </w:r>
             <w:r>
               <w:rPr>
@@ -2296,7 +2296,7 @@
               <w:lang w:eastAsia="en-US"/>
             </w:rPr>
           </w:pPr>
-          <w:hyperlink w:anchor="_Toc518484411" w:history="1">
+          <w:hyperlink w:anchor="_Toc518486589" w:history="1">
             <w:r>
               <w:rPr>
                 <w:rStyle w:val="Hyperlink"/>
@@ -2340,7 +2340,7 @@
                 <w:noProof/>
                 <w:webHidden/>
               </w:rPr>
-              <w:instrText xml:space="preserve"> PAGEREF _Toc518484411 \h </w:instrText>
+              <w:instrText xml:space="preserve"> PAGEREF _Toc518486589 \h </w:instrText>
             </w:r>
             <w:r>
               <w:rPr>
@@ -2360,7 +2360,7 @@
                 <w:noProof/>
                 <w:webHidden/>
               </w:rPr>
-              <w:t>6</w:t>
+              <w:t>4</w:t>
             </w:r>
             <w:r>
               <w:rPr>
@@ -2386,7 +2386,7 @@
               <w:lang w:eastAsia="en-US"/>
             </w:rPr>
           </w:pPr>
-          <w:hyperlink w:anchor="_Toc518484412" w:history="1">
+          <w:hyperlink w:anchor="_Toc518486590" w:history="1">
             <w:r>
               <w:rPr>
                 <w:rStyle w:val="Hyperlink"/>
@@ -2430,7 +2430,7 @@
                 <w:noProof/>
                 <w:webHidden/>
               </w:rPr>
-              <w:instrText xml:space="preserve"> PAGEREF _Toc518484412 \h </w:instrText>
+              <w:instrText xml:space="preserve"> PAGEREF _Toc518486590 \h </w:instrText>
             </w:r>
             <w:r>
               <w:rPr>
@@ -2450,7 +2450,7 @@
                 <w:noProof/>
                 <w:webHidden/>
               </w:rPr>
-              <w:t>6</w:t>
+              <w:t>4</w:t>
             </w:r>
             <w:r>
               <w:rPr>
@@ -2476,7 +2476,7 @@
               <w:lang w:eastAsia="en-US"/>
             </w:rPr>
           </w:pPr>
-          <w:hyperlink w:anchor="_Toc518484413" w:history="1">
+          <w:hyperlink w:anchor="_Toc518486591" w:history="1">
             <w:r>
               <w:rPr>
                 <w:rStyle w:val="Hyperlink"/>
@@ -2520,7 +2520,7 @@
                 <w:noProof/>
                 <w:webHidden/>
               </w:rPr>
-              <w:instrText xml:space="preserve"> PAGEREF _Toc518484413 \h </w:instrText>
+              <w:instrText xml:space="preserve"> PAGEREF _Toc518486591 \h </w:instrText>
             </w:r>
             <w:r>
               <w:rPr>
@@ -2540,7 +2540,7 @@
                 <w:noProof/>
                 <w:webHidden/>
               </w:rPr>
-              <w:t>6</w:t>
+              <w:t>5</w:t>
             </w:r>
             <w:r>
               <w:rPr>
@@ -2566,7 +2566,7 @@
               <w:lang w:eastAsia="en-US"/>
             </w:rPr>
           </w:pPr>
-          <w:hyperlink w:anchor="_Toc518484414" w:history="1">
+          <w:hyperlink w:anchor="_Toc518486592" w:history="1">
             <w:r>
               <w:rPr>
                 <w:rStyle w:val="Hyperlink"/>
@@ -2610,7 +2610,7 @@
                 <w:noProof/>
                 <w:webHidden/>
               </w:rPr>
-              <w:instrText xml:space="preserve"> PAGEREF _Toc518484414 \h </w:instrText>
+              <w:instrText xml:space="preserve"> PAGEREF _Toc518486592 \h </w:instrText>
             </w:r>
             <w:r>
               <w:rPr>
@@ -2630,7 +2630,7 @@
                 <w:noProof/>
                 <w:webHidden/>
               </w:rPr>
-              <w:t>6</w:t>
+              <w:t>5</w:t>
             </w:r>
             <w:r>
               <w:rPr>
@@ -2656,7 +2656,7 @@
               <w:lang w:eastAsia="en-US"/>
             </w:rPr>
           </w:pPr>
-          <w:hyperlink w:anchor="_Toc518484415" w:history="1">
+          <w:hyperlink w:anchor="_Toc518486593" w:history="1">
             <w:r>
               <w:rPr>
                 <w:rStyle w:val="Hyperlink"/>
@@ -2700,7 +2700,7 @@
                 <w:noProof/>
                 <w:webHidden/>
               </w:rPr>
-              <w:instrText xml:space="preserve"> PAGEREF _Toc518484415 \h </w:instrText>
+              <w:instrText xml:space="preserve"> PAGEREF _Toc518486593 \h </w:instrText>
             </w:r>
             <w:r>
               <w:rPr>
@@ -2720,7 +2720,7 @@
                 <w:noProof/>
                 <w:webHidden/>
               </w:rPr>
-              <w:t>6</w:t>
+              <w:t>5</w:t>
             </w:r>
             <w:r>
               <w:rPr>
@@ -2746,7 +2746,7 @@
               <w:lang w:eastAsia="en-US"/>
             </w:rPr>
           </w:pPr>
-          <w:hyperlink w:anchor="_Toc518484416" w:history="1">
+          <w:hyperlink w:anchor="_Toc518486594" w:history="1">
             <w:r>
               <w:rPr>
                 <w:rStyle w:val="Hyperlink"/>
@@ -2790,7 +2790,7 @@
                 <w:noProof/>
                 <w:webHidden/>
               </w:rPr>
-              <w:instrText xml:space="preserve"> PAGEREF _Toc518484416 \h </w:instrText>
+              <w:instrText xml:space="preserve"> PAGEREF _Toc518486594 \h </w:instrText>
             </w:r>
             <w:r>
               <w:rPr>
@@ -2810,7 +2810,7 @@
                 <w:noProof/>
                 <w:webHidden/>
               </w:rPr>
-              <w:t>6</w:t>
+              <w:t>5</w:t>
             </w:r>
             <w:r>
               <w:rPr>
@@ -2836,7 +2836,7 @@
               <w:lang w:eastAsia="en-US"/>
             </w:rPr>
           </w:pPr>
-          <w:hyperlink w:anchor="_Toc518484417" w:history="1">
+          <w:hyperlink w:anchor="_Toc518486595" w:history="1">
             <w:r>
               <w:rPr>
                 <w:rStyle w:val="Hyperlink"/>
@@ -2880,7 +2880,7 @@
                 <w:noProof/>
                 <w:webHidden/>
               </w:rPr>
-              <w:instrText xml:space="preserve"> PAGEREF _Toc518484417 \h </w:instrText>
+              <w:instrText xml:space="preserve"> PAGEREF _Toc518486595 \h </w:instrText>
             </w:r>
             <w:r>
               <w:rPr>
@@ -2900,7 +2900,7 @@
                 <w:noProof/>
                 <w:webHidden/>
               </w:rPr>
-              <w:t>6</w:t>
+              <w:t>5</w:t>
             </w:r>
             <w:r>
               <w:rPr>
@@ -2926,7 +2926,7 @@
               <w:lang w:eastAsia="en-US"/>
             </w:rPr>
           </w:pPr>
-          <w:hyperlink w:anchor="_Toc518484418" w:history="1">
+          <w:hyperlink w:anchor="_Toc518486596" w:history="1">
             <w:r>
               <w:rPr>
                 <w:rStyle w:val="Hyperlink"/>
@@ -2970,7 +2970,7 @@
                 <w:noProof/>
                 <w:webHidden/>
               </w:rPr>
-              <w:instrText xml:space="preserve"> PAGEREF _Toc518484418 \h </w:instrText>
+              <w:instrText xml:space="preserve"> PAGEREF _Toc518486596 \h </w:instrText>
             </w:r>
             <w:r>
               <w:rPr>
@@ -2990,7 +2990,7 @@
                 <w:noProof/>
                 <w:webHidden/>
               </w:rPr>
-              <w:t>6</w:t>
+              <w:t>5</w:t>
             </w:r>
             <w:r>
               <w:rPr>
@@ -3016,7 +3016,7 @@
               <w:lang w:eastAsia="en-US"/>
             </w:rPr>
           </w:pPr>
-          <w:hyperlink w:anchor="_Toc518484419" w:history="1">
+          <w:hyperlink w:anchor="_Toc518486597" w:history="1">
             <w:r>
               <w:rPr>
                 <w:rStyle w:val="Hyperlink"/>
@@ -3060,7 +3060,7 @@
                 <w:noProof/>
                 <w:webHidden/>
               </w:rPr>
-              <w:instrText xml:space="preserve"> PAGEREF _Toc518484419 \h </w:instrText>
+              <w:instrText xml:space="preserve"> PAGEREF _Toc518486597 \h </w:instrText>
             </w:r>
             <w:r>
               <w:rPr>
@@ -3080,7 +3080,97 @@
                 <w:noProof/>
                 <w:webHidden/>
               </w:rPr>
-              <w:t>6</w:t>
+              <w:t>5</w:t>
+            </w:r>
+            <w:r>
+              <w:rPr>
+                <w:noProof/>
+                <w:webHidden/>
+              </w:rPr>
+              <w:fldChar w:fldCharType="end"/>
+            </w:r>
+          </w:hyperlink>
+        </w:p>
+        <w:p>
+          <w:pPr>
+            <w:pStyle w:val="TOC1"/>
+            <w:tabs>
+              <w:tab w:val="left" w:pos="660"/>
+              <w:tab w:val="right" w:leader="dot" w:pos="9350"/>
+            </w:tabs>
+            <w:rPr>
+              <w:rFonts w:asciiTheme="minorHAnsi" w:eastAsiaTheme="minorEastAsia" w:hAnsiTheme="minorHAnsi"/>
+              <w:noProof/>
+              <w:color w:val="auto"/>
+              <w:szCs w:val="22"/>
+              <w:lang w:eastAsia="en-US"/>
+            </w:rPr>
+          </w:pPr>
+          <w:hyperlink w:anchor="_Toc518486598" w:history="1">
+            <w:r>
+              <w:rPr>
+                <w:rStyle w:val="Hyperlink"/>
+                <w:noProof/>
+              </w:rPr>
+              <w:t>5.</w:t>
+            </w:r>
+            <w:r>
+              <w:rPr>
+                <w:rFonts w:asciiTheme="minorHAnsi" w:eastAsiaTheme="minorEastAsia" w:hAnsiTheme="minorHAnsi"/>
+                <w:noProof/>
+                <w:color w:val="auto"/>
+                <w:szCs w:val="22"/>
+                <w:lang w:eastAsia="en-US"/>
+              </w:rPr>
+              <w:tab/>
+            </w:r>
+            <w:r>
+              <w:rPr>
+                <w:rStyle w:val="Hyperlink"/>
+                <w:noProof/>
+              </w:rPr>
+              <w:t>Test</w:t>
+            </w:r>
+            <w:r>
+              <w:rPr>
+                <w:noProof/>
+                <w:webHidden/>
+              </w:rPr>
+              <w:tab/>
+            </w:r>
+            <w:r>
+              <w:rPr>
+                <w:noProof/>
+                <w:webHidden/>
+              </w:rPr>
+              <w:fldChar w:fldCharType="begin"/>
+            </w:r>
+            <w:r>
+              <w:rPr>
+                <w:noProof/>
+                <w:webHidden/>
+              </w:rPr>
+              <w:instrText xml:space="preserve"> PAGEREF _Toc518486598 \h </w:instrText>
+            </w:r>
+            <w:r>
+              <w:rPr>
+                <w:noProof/>
+                <w:webHidden/>
+              </w:rPr>
+            </w:r>
+            <w:r>
+              <w:rPr>
+                <w:noProof/>
+                <w:webHidden/>
+              </w:rPr>
+              <w:fldChar w:fldCharType="separate"/>
+            </w:r>
+            <w:r>
+              <w:rPr>
+                <w:noProof/>
+                <w:webHidden/>
+              </w:rPr>
+              <w:t>5</w:t>
             </w:r>
             <w:r>
               <w:rPr>
@@ -3108,10 +3198,7 @@
     <w:p/>
     <w:p/>
     <w:p/>
-    <w:p>
-      <w:bookmarkStart w:id="0" w:name="_GoBack"/>
-      <w:bookmarkEnd w:id="0"/>
-    </w:p>
+    <w:p/>
     <w:p/>
     <w:p/>
     <w:p/>
@@ -3143,12 +3230,11 @@
       <w:pPr>
         <w:pStyle w:val="Heading11"/>
       </w:pPr>
-      <w:bookmarkStart w:id="1" w:name="_Toc518484397"/>
+      <w:bookmarkStart w:id="0" w:name="_Toc518486575"/>
       <w:r>
-        <w:lastRenderedPageBreak/>
         <w:t>Introduction</w:t>
       </w:r>
-      <w:bookmarkEnd w:id="1"/>
+      <w:bookmarkEnd w:id="0"/>
     </w:p>
     <w:p>
       <w:pPr>
@@ -3158,11 +3244,11 @@
           <w:numId w:val="2"/>
         </w:numPr>
       </w:pPr>
-      <w:bookmarkStart w:id="2" w:name="_Toc518484398"/>
+      <w:bookmarkStart w:id="1" w:name="_Toc518486576"/>
       <w:r>
         <w:t>Purpose</w:t>
       </w:r>
-      <w:bookmarkEnd w:id="2"/>
+      <w:bookmarkEnd w:id="1"/>
     </w:p>
     <w:p>
       <w:pPr>
@@ -3186,11 +3272,11 @@
           <w:numId w:val="2"/>
         </w:numPr>
       </w:pPr>
-      <w:bookmarkStart w:id="3" w:name="_Toc518484399"/>
+      <w:bookmarkStart w:id="2" w:name="_Toc518486577"/>
       <w:r>
         <w:t>Product Scope</w:t>
       </w:r>
-      <w:bookmarkEnd w:id="3"/>
+      <w:bookmarkEnd w:id="2"/>
     </w:p>
     <w:p>
       <w:pPr>
@@ -3199,7 +3285,7 @@
           <w:rFonts w:cs="Arial"/>
         </w:rPr>
       </w:pPr>
-      <w:bookmarkStart w:id="4" w:name="_Hlk518482101"/>
+      <w:bookmarkStart w:id="3" w:name="_Hlk518482101"/>
       <w:r>
         <w:rPr>
           <w:rFonts w:cs="Arial"/>
@@ -3215,12 +3301,12 @@
           <w:numId w:val="2"/>
         </w:numPr>
       </w:pPr>
-      <w:bookmarkStart w:id="5" w:name="_Toc518484400"/>
-      <w:bookmarkEnd w:id="4"/>
+      <w:bookmarkStart w:id="4" w:name="_Toc518486578"/>
+      <w:bookmarkEnd w:id="3"/>
       <w:r>
         <w:t>Definitions, Acronyms, Abbreviations</w:t>
       </w:r>
-      <w:bookmarkEnd w:id="5"/>
+      <w:bookmarkEnd w:id="4"/>
     </w:p>
     <w:p>
       <w:pPr>
@@ -3238,11 +3324,11 @@
           <w:numId w:val="2"/>
         </w:numPr>
       </w:pPr>
-      <w:bookmarkStart w:id="6" w:name="_Toc518484401"/>
+      <w:bookmarkStart w:id="5" w:name="_Toc518486579"/>
       <w:r>
         <w:t>References</w:t>
       </w:r>
-      <w:bookmarkEnd w:id="6"/>
+      <w:bookmarkEnd w:id="5"/>
     </w:p>
     <w:p>
       <w:pPr>
@@ -3264,11 +3350,11 @@
           <w:numId w:val="2"/>
         </w:numPr>
       </w:pPr>
-      <w:bookmarkStart w:id="7" w:name="_Toc518484402"/>
+      <w:bookmarkStart w:id="6" w:name="_Toc518486580"/>
       <w:r>
         <w:t>Overview</w:t>
       </w:r>
-      <w:bookmarkEnd w:id="7"/>
+      <w:bookmarkEnd w:id="6"/>
       <w:r>
         <w:t xml:space="preserve">  </w:t>
       </w:r>
@@ -3285,11 +3371,11 @@
       <w:pPr>
         <w:pStyle w:val="Heading11"/>
       </w:pPr>
-      <w:bookmarkStart w:id="8" w:name="_Toc518484403"/>
+      <w:bookmarkStart w:id="7" w:name="_Toc518486581"/>
       <w:r>
         <w:t>Overall Description</w:t>
       </w:r>
-      <w:bookmarkEnd w:id="8"/>
+      <w:bookmarkEnd w:id="7"/>
     </w:p>
     <w:p>
       <w:pPr>
@@ -3299,11 +3385,11 @@
           <w:numId w:val="2"/>
         </w:numPr>
       </w:pPr>
-      <w:bookmarkStart w:id="9" w:name="_Toc518484404"/>
+      <w:bookmarkStart w:id="8" w:name="_Toc518486582"/>
       <w:r>
         <w:t>Product Perspective</w:t>
       </w:r>
-      <w:bookmarkEnd w:id="9"/>
+      <w:bookmarkEnd w:id="8"/>
     </w:p>
     <w:p>
       <w:pPr>
@@ -3327,11 +3413,11 @@
           <w:numId w:val="2"/>
         </w:numPr>
       </w:pPr>
-      <w:bookmarkStart w:id="10" w:name="_Toc518484405"/>
+      <w:bookmarkStart w:id="9" w:name="_Toc518486583"/>
       <w:r>
         <w:t>Product Functions</w:t>
       </w:r>
-      <w:bookmarkEnd w:id="10"/>
+      <w:bookmarkEnd w:id="9"/>
     </w:p>
     <w:p>
       <w:pPr>
@@ -3355,11 +3441,11 @@
           <w:numId w:val="2"/>
         </w:numPr>
       </w:pPr>
-      <w:bookmarkStart w:id="11" w:name="_Toc518484406"/>
+      <w:bookmarkStart w:id="10" w:name="_Toc518486584"/>
       <w:r>
         <w:t>User Characteristics</w:t>
       </w:r>
-      <w:bookmarkEnd w:id="11"/>
+      <w:bookmarkEnd w:id="10"/>
     </w:p>
     <w:p>
       <w:pPr>
@@ -3377,11 +3463,11 @@
           <w:numId w:val="2"/>
         </w:numPr>
       </w:pPr>
-      <w:bookmarkStart w:id="12" w:name="_Toc518484407"/>
+      <w:bookmarkStart w:id="11" w:name="_Toc518486585"/>
       <w:r>
         <w:t>Constraints</w:t>
       </w:r>
-      <w:bookmarkEnd w:id="12"/>
+      <w:bookmarkEnd w:id="11"/>
     </w:p>
     <w:p>
       <w:pPr>
@@ -3403,11 +3489,11 @@
           <w:numId w:val="2"/>
         </w:numPr>
       </w:pPr>
-      <w:bookmarkStart w:id="13" w:name="_Toc518484408"/>
+      <w:bookmarkStart w:id="12" w:name="_Toc518486586"/>
       <w:r>
         <w:t>Assumptions</w:t>
       </w:r>
-      <w:bookmarkEnd w:id="13"/>
+      <w:bookmarkEnd w:id="12"/>
     </w:p>
     <w:p>
       <w:pPr>
@@ -3421,11 +3507,11 @@
       <w:pPr>
         <w:pStyle w:val="Heading11"/>
       </w:pPr>
-      <w:bookmarkStart w:id="14" w:name="_Toc518484409"/>
+      <w:bookmarkStart w:id="13" w:name="_Toc518486587"/>
       <w:r>
         <w:t>External Interface Requirements</w:t>
       </w:r>
-      <w:bookmarkEnd w:id="14"/>
+      <w:bookmarkEnd w:id="13"/>
     </w:p>
     <w:p>
       <w:pPr>
@@ -3435,11 +3521,11 @@
           <w:numId w:val="2"/>
         </w:numPr>
       </w:pPr>
-      <w:bookmarkStart w:id="15" w:name="_Toc518484410"/>
+      <w:bookmarkStart w:id="14" w:name="_Toc518486588"/>
       <w:r>
         <w:t>User Interfaces</w:t>
       </w:r>
-      <w:bookmarkEnd w:id="15"/>
+      <w:bookmarkEnd w:id="14"/>
     </w:p>
     <w:p>
       <w:pPr>
@@ -3463,11 +3549,11 @@
           <w:numId w:val="2"/>
         </w:numPr>
       </w:pPr>
-      <w:bookmarkStart w:id="16" w:name="_Toc518484411"/>
+      <w:bookmarkStart w:id="15" w:name="_Toc518486589"/>
       <w:r>
         <w:t>Hardware Interfaces</w:t>
       </w:r>
-      <w:bookmarkEnd w:id="16"/>
+      <w:bookmarkEnd w:id="15"/>
     </w:p>
     <w:p>
       <w:pPr>
@@ -3491,11 +3577,11 @@
           <w:numId w:val="2"/>
         </w:numPr>
       </w:pPr>
-      <w:bookmarkStart w:id="17" w:name="_Toc518484412"/>
+      <w:bookmarkStart w:id="16" w:name="_Toc518486590"/>
       <w:r>
         <w:t>Software Interfaces</w:t>
       </w:r>
-      <w:bookmarkEnd w:id="17"/>
+      <w:bookmarkEnd w:id="16"/>
     </w:p>
     <w:p>
       <w:pPr>
@@ -3513,12 +3599,12 @@
           <w:numId w:val="2"/>
         </w:numPr>
       </w:pPr>
-      <w:bookmarkStart w:id="18" w:name="_Toc518484413"/>
+      <w:bookmarkStart w:id="17" w:name="_Toc518486591"/>
       <w:r>
         <w:lastRenderedPageBreak/>
         <w:t>Communication Interfaces</w:t>
       </w:r>
-      <w:bookmarkEnd w:id="18"/>
+      <w:bookmarkEnd w:id="17"/>
     </w:p>
     <w:p>
       <w:pPr>
@@ -3536,11 +3622,11 @@
       <w:pPr>
         <w:pStyle w:val="Heading11"/>
       </w:pPr>
-      <w:bookmarkStart w:id="19" w:name="_Toc518484414"/>
+      <w:bookmarkStart w:id="18" w:name="_Toc518486592"/>
       <w:r>
         <w:t>System Features</w:t>
       </w:r>
-      <w:bookmarkEnd w:id="19"/>
+      <w:bookmarkEnd w:id="18"/>
     </w:p>
     <w:p>
       <w:pPr>
@@ -3550,11 +3636,11 @@
           <w:numId w:val="2"/>
         </w:numPr>
       </w:pPr>
-      <w:bookmarkStart w:id="20" w:name="_Toc518484415"/>
+      <w:bookmarkStart w:id="19" w:name="_Toc518486593"/>
       <w:r>
         <w:t>Feature 1</w:t>
       </w:r>
-      <w:bookmarkEnd w:id="20"/>
+      <w:bookmarkEnd w:id="19"/>
     </w:p>
     <w:p>
       <w:pPr>
@@ -3578,11 +3664,11 @@
           <w:numId w:val="2"/>
         </w:numPr>
       </w:pPr>
-      <w:bookmarkStart w:id="21" w:name="_Toc518484416"/>
+      <w:bookmarkStart w:id="20" w:name="_Toc518486594"/>
       <w:r>
         <w:t>Feature 2</w:t>
       </w:r>
-      <w:bookmarkEnd w:id="21"/>
+      <w:bookmarkEnd w:id="20"/>
     </w:p>
     <w:p>
       <w:pPr>
@@ -3606,11 +3692,11 @@
           <w:numId w:val="2"/>
         </w:numPr>
       </w:pPr>
-      <w:bookmarkStart w:id="22" w:name="_Toc518484417"/>
+      <w:bookmarkStart w:id="21" w:name="_Toc518486595"/>
       <w:r>
         <w:t>Feature 3</w:t>
       </w:r>
-      <w:bookmarkEnd w:id="22"/>
+      <w:bookmarkEnd w:id="21"/>
     </w:p>
     <w:p>
       <w:pPr>
@@ -3628,11 +3714,11 @@
           <w:numId w:val="2"/>
         </w:numPr>
       </w:pPr>
-      <w:bookmarkStart w:id="23" w:name="_Toc518484418"/>
+      <w:bookmarkStart w:id="22" w:name="_Toc518486596"/>
       <w:r>
         <w:t>Feature 4</w:t>
       </w:r>
-      <w:bookmarkEnd w:id="23"/>
+      <w:bookmarkEnd w:id="22"/>
     </w:p>
     <w:p>
       <w:pPr>
@@ -3654,11 +3740,11 @@
           <w:numId w:val="2"/>
         </w:numPr>
       </w:pPr>
-      <w:bookmarkStart w:id="24" w:name="_Toc518484419"/>
+      <w:bookmarkStart w:id="23" w:name="_Toc518486597"/>
       <w:r>
         <w:t>Feature 5</w:t>
       </w:r>
-      <w:bookmarkEnd w:id="24"/>
+      <w:bookmarkEnd w:id="23"/>
     </w:p>
     <w:p>
       <w:pPr>
@@ -3667,6 +3753,8 @@
       <w:r>
         <w:t>&lt;Fill in info&gt;</w:t>
       </w:r>
+      <w:bookmarkStart w:id="24" w:name="_GoBack"/>
+      <w:bookmarkEnd w:id="24"/>
     </w:p>
     <w:p/>
     <w:p/>
@@ -5578,7 +5666,7 @@
 </file>
 
 <file path=customXml/itemProps1.xml><?xml version="1.0" encoding="utf-8"?>
-<ds:datastoreItem xmlns:ds="http://schemas.openxmlformats.org/officeDocument/2006/customXml" ds:itemID="{2CF224D9-F7A6-46F2-8D7D-19783E2B5BB3}">
+<ds:datastoreItem xmlns:ds="http://schemas.openxmlformats.org/officeDocument/2006/customXml" ds:itemID="{3EE33AC0-47B6-4EFB-BCD2-BACBECD2E4C0}">
   <ds:schemaRefs>
     <ds:schemaRef ds:uri="http://schemas.openxmlformats.org/officeDocument/2006/bibliography"/>
   </ds:schemaRefs>

</xml_diff>

<commit_message>
Additions to Purpose and Scope sections in SRS document
</commit_message>
<xml_diff>
--- a/SRS.docx
+++ b/SRS.docx
@@ -3253,15 +3253,21 @@
     <w:p>
       <w:pPr>
         <w:ind w:left="1110"/>
-        <w:rPr>
-          <w:rFonts w:cs="Arial"/>
-        </w:rPr>
-      </w:pPr>
-      <w:r>
-        <w:rPr>
-          <w:rFonts w:cs="Arial"/>
-        </w:rPr>
-        <w:t>&lt;Fill in Info&gt;</w:t>
+      </w:pPr>
+      <w:r>
+        <w:t xml:space="preserve">The current library system has become outdated and underperforming.  The web portal lacks section for book suggestions and library events.  Book searching has limited options and can be made more user-friendly.   A new system that is more efficient and has added features will be developed.  </w:t>
+      </w:r>
+      <w:r>
+        <w:t>This document will describe the overall design of a public library system.  Including detail information on book characteristics</w:t>
+      </w:r>
+      <w:r>
+        <w:t xml:space="preserve"> needed for searching</w:t>
+      </w:r>
+      <w:r>
+        <w:t>, and functions allocated to librarians, pat</w:t>
+      </w:r>
+      <w:r>
+        <w:t xml:space="preserve">rons, and vendors needed to maintain user and book records, lend books and other resources, and maintain the library catalogue.  </w:t>
       </w:r>
     </w:p>
     <w:p>
@@ -3290,8 +3296,370 @@
         <w:rPr>
           <w:rFonts w:cs="Arial"/>
         </w:rPr>
-        <w:t>&lt;Fill in info&gt;</w:t>
-      </w:r>
+        <w:t xml:space="preserve">Separate web portals will be maintained for patrons, librarian/administrators, and vendors/suppliers, however all three will interact with the same database under varying levels of access.  </w:t>
+      </w:r>
+    </w:p>
+    <w:p>
+      <w:pPr>
+        <w:ind w:left="1110"/>
+        <w:rPr>
+          <w:rFonts w:cs="Arial"/>
+        </w:rPr>
+      </w:pPr>
+      <w:r>
+        <w:rPr>
+          <w:rFonts w:cs="Arial"/>
+        </w:rPr>
+        <w:t>Patrons will be able to:</w:t>
+      </w:r>
+    </w:p>
+    <w:p>
+      <w:pPr>
+        <w:pStyle w:val="ListParagraph"/>
+        <w:numPr>
+          <w:ilvl w:val="0"/>
+          <w:numId w:val="3"/>
+        </w:numPr>
+        <w:rPr>
+          <w:rFonts w:cs="Arial"/>
+        </w:rPr>
+      </w:pPr>
+      <w:r>
+        <w:rPr>
+          <w:rFonts w:cs="Arial"/>
+        </w:rPr>
+        <w:t xml:space="preserve">Create new accounts </w:t>
+      </w:r>
+    </w:p>
+    <w:p>
+      <w:pPr>
+        <w:pStyle w:val="ListParagraph"/>
+        <w:numPr>
+          <w:ilvl w:val="0"/>
+          <w:numId w:val="3"/>
+        </w:numPr>
+        <w:rPr>
+          <w:rFonts w:cs="Arial"/>
+        </w:rPr>
+      </w:pPr>
+      <w:r>
+        <w:rPr>
+          <w:rFonts w:cs="Arial"/>
+        </w:rPr>
+        <w:t>Upload residential verification needed</w:t>
+      </w:r>
+      <w:r>
+        <w:rPr>
+          <w:rFonts w:cs="Arial"/>
+        </w:rPr>
+        <w:t xml:space="preserve"> </w:t>
+      </w:r>
+      <w:r>
+        <w:rPr>
+          <w:rFonts w:cs="Arial"/>
+        </w:rPr>
+        <w:t>for account creation</w:t>
+      </w:r>
+    </w:p>
+    <w:p>
+      <w:pPr>
+        <w:pStyle w:val="ListParagraph"/>
+        <w:numPr>
+          <w:ilvl w:val="0"/>
+          <w:numId w:val="3"/>
+        </w:numPr>
+        <w:rPr>
+          <w:rFonts w:cs="Arial"/>
+        </w:rPr>
+      </w:pPr>
+      <w:r>
+        <w:rPr>
+          <w:rFonts w:cs="Arial"/>
+        </w:rPr>
+        <w:t xml:space="preserve">Perform </w:t>
+      </w:r>
+      <w:r>
+        <w:rPr>
+          <w:rFonts w:cs="Arial"/>
+        </w:rPr>
+        <w:t>book and other media searches</w:t>
+      </w:r>
+    </w:p>
+    <w:p>
+      <w:pPr>
+        <w:pStyle w:val="ListParagraph"/>
+        <w:numPr>
+          <w:ilvl w:val="0"/>
+          <w:numId w:val="3"/>
+        </w:numPr>
+        <w:rPr>
+          <w:rFonts w:cs="Arial"/>
+        </w:rPr>
+      </w:pPr>
+      <w:r>
+        <w:rPr>
+          <w:rFonts w:cs="Arial"/>
+        </w:rPr>
+        <w:t>Make reservations</w:t>
+      </w:r>
+    </w:p>
+    <w:p>
+      <w:pPr>
+        <w:pStyle w:val="ListParagraph"/>
+        <w:numPr>
+          <w:ilvl w:val="0"/>
+          <w:numId w:val="3"/>
+        </w:numPr>
+        <w:rPr>
+          <w:rFonts w:cs="Arial"/>
+        </w:rPr>
+      </w:pPr>
+      <w:r>
+        <w:rPr>
+          <w:rFonts w:cs="Arial"/>
+        </w:rPr>
+        <w:t>Access online content</w:t>
+      </w:r>
+    </w:p>
+    <w:p>
+      <w:pPr>
+        <w:pStyle w:val="ListParagraph"/>
+        <w:numPr>
+          <w:ilvl w:val="0"/>
+          <w:numId w:val="3"/>
+        </w:numPr>
+        <w:rPr>
+          <w:rFonts w:cs="Arial"/>
+        </w:rPr>
+      </w:pPr>
+      <w:r>
+        <w:rPr>
+          <w:rFonts w:cs="Arial"/>
+        </w:rPr>
+        <w:t>Access library partner’s resources</w:t>
+      </w:r>
+    </w:p>
+    <w:p>
+      <w:pPr>
+        <w:pStyle w:val="ListParagraph"/>
+        <w:numPr>
+          <w:ilvl w:val="0"/>
+          <w:numId w:val="3"/>
+        </w:numPr>
+        <w:rPr>
+          <w:rFonts w:cs="Arial"/>
+        </w:rPr>
+      </w:pPr>
+      <w:r>
+        <w:rPr>
+          <w:rFonts w:cs="Arial"/>
+        </w:rPr>
+        <w:t>Pay late fines</w:t>
+      </w:r>
+    </w:p>
+    <w:p>
+      <w:pPr>
+        <w:pStyle w:val="ListParagraph"/>
+        <w:numPr>
+          <w:ilvl w:val="0"/>
+          <w:numId w:val="3"/>
+        </w:numPr>
+        <w:rPr>
+          <w:rFonts w:cs="Arial"/>
+        </w:rPr>
+      </w:pPr>
+      <w:r>
+        <w:rPr>
+          <w:rFonts w:cs="Arial"/>
+        </w:rPr>
+        <w:t>Prepay printing management</w:t>
+      </w:r>
+    </w:p>
+    <w:p>
+      <w:pPr>
+        <w:pStyle w:val="ListParagraph"/>
+        <w:numPr>
+          <w:ilvl w:val="0"/>
+          <w:numId w:val="3"/>
+        </w:numPr>
+        <w:rPr>
+          <w:rFonts w:cs="Arial"/>
+        </w:rPr>
+      </w:pPr>
+      <w:r>
+        <w:rPr>
+          <w:rFonts w:cs="Arial"/>
+        </w:rPr>
+        <w:t>Receive notifications when resources become available</w:t>
+      </w:r>
+    </w:p>
+    <w:p>
+      <w:pPr>
+        <w:ind w:left="1110"/>
+        <w:rPr>
+          <w:rFonts w:cs="Arial"/>
+        </w:rPr>
+      </w:pPr>
+      <w:r>
+        <w:rPr>
+          <w:rFonts w:cs="Arial"/>
+        </w:rPr>
+        <w:t>Librarians and Administrators will be able to:</w:t>
+      </w:r>
+    </w:p>
+    <w:p>
+      <w:pPr>
+        <w:pStyle w:val="ListParagraph"/>
+        <w:numPr>
+          <w:ilvl w:val="0"/>
+          <w:numId w:val="4"/>
+        </w:numPr>
+        <w:rPr>
+          <w:rFonts w:cs="Arial"/>
+        </w:rPr>
+      </w:pPr>
+      <w:r>
+        <w:rPr>
+          <w:rFonts w:cs="Arial"/>
+        </w:rPr>
+        <w:t>Add new users to the database</w:t>
+      </w:r>
+    </w:p>
+    <w:p>
+      <w:pPr>
+        <w:pStyle w:val="ListParagraph"/>
+        <w:numPr>
+          <w:ilvl w:val="0"/>
+          <w:numId w:val="4"/>
+        </w:numPr>
+        <w:rPr>
+          <w:rFonts w:cs="Arial"/>
+        </w:rPr>
+      </w:pPr>
+      <w:r>
+        <w:rPr>
+          <w:rFonts w:cs="Arial"/>
+        </w:rPr>
+        <w:t>Order books</w:t>
+      </w:r>
+    </w:p>
+    <w:p>
+      <w:pPr>
+        <w:pStyle w:val="ListParagraph"/>
+        <w:numPr>
+          <w:ilvl w:val="0"/>
+          <w:numId w:val="4"/>
+        </w:numPr>
+        <w:rPr>
+          <w:rFonts w:cs="Arial"/>
+        </w:rPr>
+      </w:pPr>
+      <w:r>
+        <w:rPr>
+          <w:rFonts w:cs="Arial"/>
+        </w:rPr>
+        <w:t xml:space="preserve">Receive payments </w:t>
+      </w:r>
+    </w:p>
+    <w:p>
+      <w:pPr>
+        <w:pStyle w:val="ListParagraph"/>
+        <w:numPr>
+          <w:ilvl w:val="0"/>
+          <w:numId w:val="4"/>
+        </w:numPr>
+        <w:rPr>
+          <w:rFonts w:cs="Arial"/>
+        </w:rPr>
+      </w:pPr>
+      <w:r>
+        <w:rPr>
+          <w:rFonts w:cs="Arial"/>
+        </w:rPr>
+        <w:t>Update database</w:t>
+      </w:r>
+    </w:p>
+    <w:p>
+      <w:pPr>
+        <w:ind w:left="1110"/>
+        <w:rPr>
+          <w:rFonts w:cs="Arial"/>
+        </w:rPr>
+      </w:pPr>
+      <w:r>
+        <w:rPr>
+          <w:rFonts w:cs="Arial"/>
+        </w:rPr>
+        <w:t>Vendors and Suppliers will be able to:</w:t>
+      </w:r>
+    </w:p>
+    <w:p>
+      <w:pPr>
+        <w:pStyle w:val="ListParagraph"/>
+        <w:numPr>
+          <w:ilvl w:val="0"/>
+          <w:numId w:val="5"/>
+        </w:numPr>
+        <w:rPr>
+          <w:rFonts w:cs="Arial"/>
+        </w:rPr>
+      </w:pPr>
+      <w:r>
+        <w:rPr>
+          <w:rFonts w:cs="Arial"/>
+        </w:rPr>
+        <w:t>Receive purchase requests</w:t>
+      </w:r>
+    </w:p>
+    <w:p>
+      <w:pPr>
+        <w:pStyle w:val="ListParagraph"/>
+        <w:numPr>
+          <w:ilvl w:val="0"/>
+          <w:numId w:val="5"/>
+        </w:numPr>
+        <w:rPr>
+          <w:rFonts w:cs="Arial"/>
+        </w:rPr>
+      </w:pPr>
+      <w:r>
+        <w:rPr>
+          <w:rFonts w:cs="Arial"/>
+        </w:rPr>
+        <w:t>Update delivery status</w:t>
+      </w:r>
+    </w:p>
+    <w:p>
+      <w:pPr>
+        <w:pStyle w:val="ListParagraph"/>
+        <w:numPr>
+          <w:ilvl w:val="0"/>
+          <w:numId w:val="5"/>
+        </w:numPr>
+        <w:rPr>
+          <w:rFonts w:cs="Arial"/>
+        </w:rPr>
+      </w:pPr>
+      <w:r>
+        <w:rPr>
+          <w:rFonts w:cs="Arial"/>
+        </w:rPr>
+        <w:t>Send</w:t>
+      </w:r>
+      <w:r>
+        <w:rPr>
+          <w:rFonts w:cs="Arial"/>
+        </w:rPr>
+        <w:t xml:space="preserve"> purchase estimates and </w:t>
+      </w:r>
+      <w:r>
+        <w:rPr>
+          <w:rFonts w:cs="Arial"/>
+        </w:rPr>
+        <w:t xml:space="preserve">bills.  </w:t>
+      </w:r>
+      <w:bookmarkStart w:id="4" w:name="_GoBack"/>
+      <w:bookmarkEnd w:id="4"/>
     </w:p>
     <w:p>
       <w:pPr>
@@ -3301,12 +3669,13 @@
           <w:numId w:val="2"/>
         </w:numPr>
       </w:pPr>
-      <w:bookmarkStart w:id="4" w:name="_Toc518486578"/>
+      <w:bookmarkStart w:id="5" w:name="_Toc518486578"/>
       <w:bookmarkEnd w:id="3"/>
       <w:r>
+        <w:lastRenderedPageBreak/>
         <w:t>Definitions, Acronyms, Abbreviations</w:t>
       </w:r>
-      <w:bookmarkEnd w:id="4"/>
+      <w:bookmarkEnd w:id="5"/>
     </w:p>
     <w:p>
       <w:pPr>
@@ -3324,11 +3693,11 @@
           <w:numId w:val="2"/>
         </w:numPr>
       </w:pPr>
-      <w:bookmarkStart w:id="5" w:name="_Toc518486579"/>
+      <w:bookmarkStart w:id="6" w:name="_Toc518486579"/>
       <w:r>
         <w:t>References</w:t>
       </w:r>
-      <w:bookmarkEnd w:id="5"/>
+      <w:bookmarkEnd w:id="6"/>
     </w:p>
     <w:p>
       <w:pPr>
@@ -3350,11 +3719,11 @@
           <w:numId w:val="2"/>
         </w:numPr>
       </w:pPr>
-      <w:bookmarkStart w:id="6" w:name="_Toc518486580"/>
+      <w:bookmarkStart w:id="7" w:name="_Toc518486580"/>
       <w:r>
         <w:t>Overview</w:t>
       </w:r>
-      <w:bookmarkEnd w:id="6"/>
+      <w:bookmarkEnd w:id="7"/>
       <w:r>
         <w:t xml:space="preserve">  </w:t>
       </w:r>
@@ -3371,11 +3740,11 @@
       <w:pPr>
         <w:pStyle w:val="Heading11"/>
       </w:pPr>
-      <w:bookmarkStart w:id="7" w:name="_Toc518486581"/>
+      <w:bookmarkStart w:id="8" w:name="_Toc518486581"/>
       <w:r>
         <w:t>Overall Description</w:t>
       </w:r>
-      <w:bookmarkEnd w:id="7"/>
+      <w:bookmarkEnd w:id="8"/>
     </w:p>
     <w:p>
       <w:pPr>
@@ -3385,11 +3754,11 @@
           <w:numId w:val="2"/>
         </w:numPr>
       </w:pPr>
-      <w:bookmarkStart w:id="8" w:name="_Toc518486582"/>
+      <w:bookmarkStart w:id="9" w:name="_Toc518486582"/>
       <w:r>
         <w:t>Product Perspective</w:t>
       </w:r>
-      <w:bookmarkEnd w:id="8"/>
+      <w:bookmarkEnd w:id="9"/>
     </w:p>
     <w:p>
       <w:pPr>
@@ -3413,11 +3782,11 @@
           <w:numId w:val="2"/>
         </w:numPr>
       </w:pPr>
-      <w:bookmarkStart w:id="9" w:name="_Toc518486583"/>
+      <w:bookmarkStart w:id="10" w:name="_Toc518486583"/>
       <w:r>
         <w:t>Product Functions</w:t>
       </w:r>
-      <w:bookmarkEnd w:id="9"/>
+      <w:bookmarkEnd w:id="10"/>
     </w:p>
     <w:p>
       <w:pPr>
@@ -3441,11 +3810,11 @@
           <w:numId w:val="2"/>
         </w:numPr>
       </w:pPr>
-      <w:bookmarkStart w:id="10" w:name="_Toc518486584"/>
+      <w:bookmarkStart w:id="11" w:name="_Toc518486584"/>
       <w:r>
         <w:t>User Characteristics</w:t>
       </w:r>
-      <w:bookmarkEnd w:id="10"/>
+      <w:bookmarkEnd w:id="11"/>
     </w:p>
     <w:p>
       <w:pPr>
@@ -3463,11 +3832,11 @@
           <w:numId w:val="2"/>
         </w:numPr>
       </w:pPr>
-      <w:bookmarkStart w:id="11" w:name="_Toc518486585"/>
+      <w:bookmarkStart w:id="12" w:name="_Toc518486585"/>
       <w:r>
         <w:t>Constraints</w:t>
       </w:r>
-      <w:bookmarkEnd w:id="11"/>
+      <w:bookmarkEnd w:id="12"/>
     </w:p>
     <w:p>
       <w:pPr>
@@ -3489,11 +3858,11 @@
           <w:numId w:val="2"/>
         </w:numPr>
       </w:pPr>
-      <w:bookmarkStart w:id="12" w:name="_Toc518486586"/>
+      <w:bookmarkStart w:id="13" w:name="_Toc518486586"/>
       <w:r>
         <w:t>Assumptions</w:t>
       </w:r>
-      <w:bookmarkEnd w:id="12"/>
+      <w:bookmarkEnd w:id="13"/>
     </w:p>
     <w:p>
       <w:pPr>
@@ -3507,11 +3876,11 @@
       <w:pPr>
         <w:pStyle w:val="Heading11"/>
       </w:pPr>
-      <w:bookmarkStart w:id="13" w:name="_Toc518486587"/>
+      <w:bookmarkStart w:id="14" w:name="_Toc518486587"/>
       <w:r>
         <w:t>External Interface Requirements</w:t>
       </w:r>
-      <w:bookmarkEnd w:id="13"/>
+      <w:bookmarkEnd w:id="14"/>
     </w:p>
     <w:p>
       <w:pPr>
@@ -3521,11 +3890,11 @@
           <w:numId w:val="2"/>
         </w:numPr>
       </w:pPr>
-      <w:bookmarkStart w:id="14" w:name="_Toc518486588"/>
+      <w:bookmarkStart w:id="15" w:name="_Toc518486588"/>
       <w:r>
         <w:t>User Interfaces</w:t>
       </w:r>
-      <w:bookmarkEnd w:id="14"/>
+      <w:bookmarkEnd w:id="15"/>
     </w:p>
     <w:p>
       <w:pPr>
@@ -3549,11 +3918,11 @@
           <w:numId w:val="2"/>
         </w:numPr>
       </w:pPr>
-      <w:bookmarkStart w:id="15" w:name="_Toc518486589"/>
+      <w:bookmarkStart w:id="16" w:name="_Toc518486589"/>
       <w:r>
         <w:t>Hardware Interfaces</w:t>
       </w:r>
-      <w:bookmarkEnd w:id="15"/>
+      <w:bookmarkEnd w:id="16"/>
     </w:p>
     <w:p>
       <w:pPr>
@@ -3577,11 +3946,11 @@
           <w:numId w:val="2"/>
         </w:numPr>
       </w:pPr>
-      <w:bookmarkStart w:id="16" w:name="_Toc518486590"/>
+      <w:bookmarkStart w:id="17" w:name="_Toc518486590"/>
       <w:r>
         <w:t>Software Interfaces</w:t>
       </w:r>
-      <w:bookmarkEnd w:id="16"/>
+      <w:bookmarkEnd w:id="17"/>
     </w:p>
     <w:p>
       <w:pPr>
@@ -3599,12 +3968,11 @@
           <w:numId w:val="2"/>
         </w:numPr>
       </w:pPr>
-      <w:bookmarkStart w:id="17" w:name="_Toc518486591"/>
-      <w:r>
-        <w:lastRenderedPageBreak/>
+      <w:bookmarkStart w:id="18" w:name="_Toc518486591"/>
+      <w:r>
         <w:t>Communication Interfaces</w:t>
       </w:r>
-      <w:bookmarkEnd w:id="17"/>
+      <w:bookmarkEnd w:id="18"/>
     </w:p>
     <w:p>
       <w:pPr>
@@ -3622,11 +3990,11 @@
       <w:pPr>
         <w:pStyle w:val="Heading11"/>
       </w:pPr>
-      <w:bookmarkStart w:id="18" w:name="_Toc518486592"/>
+      <w:bookmarkStart w:id="19" w:name="_Toc518486592"/>
       <w:r>
         <w:t>System Features</w:t>
       </w:r>
-      <w:bookmarkEnd w:id="18"/>
+      <w:bookmarkEnd w:id="19"/>
     </w:p>
     <w:p>
       <w:pPr>
@@ -3636,11 +4004,11 @@
           <w:numId w:val="2"/>
         </w:numPr>
       </w:pPr>
-      <w:bookmarkStart w:id="19" w:name="_Toc518486593"/>
+      <w:bookmarkStart w:id="20" w:name="_Toc518486593"/>
       <w:r>
         <w:t>Feature 1</w:t>
       </w:r>
-      <w:bookmarkEnd w:id="19"/>
+      <w:bookmarkEnd w:id="20"/>
     </w:p>
     <w:p>
       <w:pPr>
@@ -3664,11 +4032,12 @@
           <w:numId w:val="2"/>
         </w:numPr>
       </w:pPr>
-      <w:bookmarkStart w:id="20" w:name="_Toc518486594"/>
-      <w:r>
+      <w:bookmarkStart w:id="21" w:name="_Toc518486594"/>
+      <w:r>
+        <w:lastRenderedPageBreak/>
         <w:t>Feature 2</w:t>
       </w:r>
-      <w:bookmarkEnd w:id="20"/>
+      <w:bookmarkEnd w:id="21"/>
     </w:p>
     <w:p>
       <w:pPr>
@@ -3692,11 +4061,11 @@
           <w:numId w:val="2"/>
         </w:numPr>
       </w:pPr>
-      <w:bookmarkStart w:id="21" w:name="_Toc518486595"/>
+      <w:bookmarkStart w:id="22" w:name="_Toc518486595"/>
       <w:r>
         <w:t>Feature 3</w:t>
       </w:r>
-      <w:bookmarkEnd w:id="21"/>
+      <w:bookmarkEnd w:id="22"/>
     </w:p>
     <w:p>
       <w:pPr>
@@ -3714,11 +4083,11 @@
           <w:numId w:val="2"/>
         </w:numPr>
       </w:pPr>
-      <w:bookmarkStart w:id="22" w:name="_Toc518486596"/>
+      <w:bookmarkStart w:id="23" w:name="_Toc518486596"/>
       <w:r>
         <w:t>Feature 4</w:t>
       </w:r>
-      <w:bookmarkEnd w:id="22"/>
+      <w:bookmarkEnd w:id="23"/>
     </w:p>
     <w:p>
       <w:pPr>
@@ -3740,11 +4109,11 @@
           <w:numId w:val="2"/>
         </w:numPr>
       </w:pPr>
-      <w:bookmarkStart w:id="23" w:name="_Toc518486597"/>
+      <w:bookmarkStart w:id="24" w:name="_Toc518486597"/>
       <w:r>
         <w:t>Feature 5</w:t>
       </w:r>
-      <w:bookmarkEnd w:id="23"/>
+      <w:bookmarkEnd w:id="24"/>
     </w:p>
     <w:p>
       <w:pPr>
@@ -3753,8 +4122,6 @@
       <w:r>
         <w:t>&lt;Fill in info&gt;</w:t>
       </w:r>
-      <w:bookmarkStart w:id="24" w:name="_GoBack"/>
-      <w:bookmarkEnd w:id="24"/>
     </w:p>
     <w:p/>
     <w:p/>
@@ -4111,6 +4478,345 @@
     </w:lvl>
   </w:abstractNum>
   <w:abstractNum w:abstractNumId="1" w15:restartNumberingAfterBreak="0">
+    <w:nsid w:val="0E2A0376"/>
+    <w:multiLevelType w:val="hybridMultilevel"/>
+    <w:tmpl w:val="C518ABEC"/>
+    <w:lvl w:ilvl="0" w:tplc="04090001">
+      <w:start w:val="1"/>
+      <w:numFmt w:val="bullet"/>
+      <w:lvlText w:val=""/>
+      <w:lvlJc w:val="left"/>
+      <w:pPr>
+        <w:ind w:left="1830" w:hanging="360"/>
+      </w:pPr>
+      <w:rPr>
+        <w:rFonts w:ascii="Symbol" w:hAnsi="Symbol" w:hint="default"/>
+      </w:rPr>
+    </w:lvl>
+    <w:lvl w:ilvl="1" w:tplc="04090003" w:tentative="1">
+      <w:start w:val="1"/>
+      <w:numFmt w:val="bullet"/>
+      <w:lvlText w:val="o"/>
+      <w:lvlJc w:val="left"/>
+      <w:pPr>
+        <w:ind w:left="2550" w:hanging="360"/>
+      </w:pPr>
+      <w:rPr>
+        <w:rFonts w:ascii="Courier New" w:hAnsi="Courier New" w:cs="Courier New" w:hint="default"/>
+      </w:rPr>
+    </w:lvl>
+    <w:lvl w:ilvl="2" w:tplc="04090005" w:tentative="1">
+      <w:start w:val="1"/>
+      <w:numFmt w:val="bullet"/>
+      <w:lvlText w:val=""/>
+      <w:lvlJc w:val="left"/>
+      <w:pPr>
+        <w:ind w:left="3270" w:hanging="360"/>
+      </w:pPr>
+      <w:rPr>
+        <w:rFonts w:ascii="Wingdings" w:hAnsi="Wingdings" w:hint="default"/>
+      </w:rPr>
+    </w:lvl>
+    <w:lvl w:ilvl="3" w:tplc="04090001" w:tentative="1">
+      <w:start w:val="1"/>
+      <w:numFmt w:val="bullet"/>
+      <w:lvlText w:val=""/>
+      <w:lvlJc w:val="left"/>
+      <w:pPr>
+        <w:ind w:left="3990" w:hanging="360"/>
+      </w:pPr>
+      <w:rPr>
+        <w:rFonts w:ascii="Symbol" w:hAnsi="Symbol" w:hint="default"/>
+      </w:rPr>
+    </w:lvl>
+    <w:lvl w:ilvl="4" w:tplc="04090003" w:tentative="1">
+      <w:start w:val="1"/>
+      <w:numFmt w:val="bullet"/>
+      <w:lvlText w:val="o"/>
+      <w:lvlJc w:val="left"/>
+      <w:pPr>
+        <w:ind w:left="4710" w:hanging="360"/>
+      </w:pPr>
+      <w:rPr>
+        <w:rFonts w:ascii="Courier New" w:hAnsi="Courier New" w:cs="Courier New" w:hint="default"/>
+      </w:rPr>
+    </w:lvl>
+    <w:lvl w:ilvl="5" w:tplc="04090005" w:tentative="1">
+      <w:start w:val="1"/>
+      <w:numFmt w:val="bullet"/>
+      <w:lvlText w:val=""/>
+      <w:lvlJc w:val="left"/>
+      <w:pPr>
+        <w:ind w:left="5430" w:hanging="360"/>
+      </w:pPr>
+      <w:rPr>
+        <w:rFonts w:ascii="Wingdings" w:hAnsi="Wingdings" w:hint="default"/>
+      </w:rPr>
+    </w:lvl>
+    <w:lvl w:ilvl="6" w:tplc="04090001" w:tentative="1">
+      <w:start w:val="1"/>
+      <w:numFmt w:val="bullet"/>
+      <w:lvlText w:val=""/>
+      <w:lvlJc w:val="left"/>
+      <w:pPr>
+        <w:ind w:left="6150" w:hanging="360"/>
+      </w:pPr>
+      <w:rPr>
+        <w:rFonts w:ascii="Symbol" w:hAnsi="Symbol" w:hint="default"/>
+      </w:rPr>
+    </w:lvl>
+    <w:lvl w:ilvl="7" w:tplc="04090003" w:tentative="1">
+      <w:start w:val="1"/>
+      <w:numFmt w:val="bullet"/>
+      <w:lvlText w:val="o"/>
+      <w:lvlJc w:val="left"/>
+      <w:pPr>
+        <w:ind w:left="6870" w:hanging="360"/>
+      </w:pPr>
+      <w:rPr>
+        <w:rFonts w:ascii="Courier New" w:hAnsi="Courier New" w:cs="Courier New" w:hint="default"/>
+      </w:rPr>
+    </w:lvl>
+    <w:lvl w:ilvl="8" w:tplc="04090005" w:tentative="1">
+      <w:start w:val="1"/>
+      <w:numFmt w:val="bullet"/>
+      <w:lvlText w:val=""/>
+      <w:lvlJc w:val="left"/>
+      <w:pPr>
+        <w:ind w:left="7590" w:hanging="360"/>
+      </w:pPr>
+      <w:rPr>
+        <w:rFonts w:ascii="Wingdings" w:hAnsi="Wingdings" w:hint="default"/>
+      </w:rPr>
+    </w:lvl>
+  </w:abstractNum>
+  <w:abstractNum w:abstractNumId="2" w15:restartNumberingAfterBreak="0">
+    <w:nsid w:val="0E783852"/>
+    <w:multiLevelType w:val="hybridMultilevel"/>
+    <w:tmpl w:val="C3C874AC"/>
+    <w:lvl w:ilvl="0" w:tplc="04090001">
+      <w:start w:val="1"/>
+      <w:numFmt w:val="bullet"/>
+      <w:lvlText w:val=""/>
+      <w:lvlJc w:val="left"/>
+      <w:pPr>
+        <w:ind w:left="1830" w:hanging="360"/>
+      </w:pPr>
+      <w:rPr>
+        <w:rFonts w:ascii="Symbol" w:hAnsi="Symbol" w:hint="default"/>
+      </w:rPr>
+    </w:lvl>
+    <w:lvl w:ilvl="1" w:tplc="04090003" w:tentative="1">
+      <w:start w:val="1"/>
+      <w:numFmt w:val="bullet"/>
+      <w:lvlText w:val="o"/>
+      <w:lvlJc w:val="left"/>
+      <w:pPr>
+        <w:ind w:left="2550" w:hanging="360"/>
+      </w:pPr>
+      <w:rPr>
+        <w:rFonts w:ascii="Courier New" w:hAnsi="Courier New" w:cs="Courier New" w:hint="default"/>
+      </w:rPr>
+    </w:lvl>
+    <w:lvl w:ilvl="2" w:tplc="04090005" w:tentative="1">
+      <w:start w:val="1"/>
+      <w:numFmt w:val="bullet"/>
+      <w:lvlText w:val=""/>
+      <w:lvlJc w:val="left"/>
+      <w:pPr>
+        <w:ind w:left="3270" w:hanging="360"/>
+      </w:pPr>
+      <w:rPr>
+        <w:rFonts w:ascii="Wingdings" w:hAnsi="Wingdings" w:hint="default"/>
+      </w:rPr>
+    </w:lvl>
+    <w:lvl w:ilvl="3" w:tplc="04090001" w:tentative="1">
+      <w:start w:val="1"/>
+      <w:numFmt w:val="bullet"/>
+      <w:lvlText w:val=""/>
+      <w:lvlJc w:val="left"/>
+      <w:pPr>
+        <w:ind w:left="3990" w:hanging="360"/>
+      </w:pPr>
+      <w:rPr>
+        <w:rFonts w:ascii="Symbol" w:hAnsi="Symbol" w:hint="default"/>
+      </w:rPr>
+    </w:lvl>
+    <w:lvl w:ilvl="4" w:tplc="04090003" w:tentative="1">
+      <w:start w:val="1"/>
+      <w:numFmt w:val="bullet"/>
+      <w:lvlText w:val="o"/>
+      <w:lvlJc w:val="left"/>
+      <w:pPr>
+        <w:ind w:left="4710" w:hanging="360"/>
+      </w:pPr>
+      <w:rPr>
+        <w:rFonts w:ascii="Courier New" w:hAnsi="Courier New" w:cs="Courier New" w:hint="default"/>
+      </w:rPr>
+    </w:lvl>
+    <w:lvl w:ilvl="5" w:tplc="04090005" w:tentative="1">
+      <w:start w:val="1"/>
+      <w:numFmt w:val="bullet"/>
+      <w:lvlText w:val=""/>
+      <w:lvlJc w:val="left"/>
+      <w:pPr>
+        <w:ind w:left="5430" w:hanging="360"/>
+      </w:pPr>
+      <w:rPr>
+        <w:rFonts w:ascii="Wingdings" w:hAnsi="Wingdings" w:hint="default"/>
+      </w:rPr>
+    </w:lvl>
+    <w:lvl w:ilvl="6" w:tplc="04090001" w:tentative="1">
+      <w:start w:val="1"/>
+      <w:numFmt w:val="bullet"/>
+      <w:lvlText w:val=""/>
+      <w:lvlJc w:val="left"/>
+      <w:pPr>
+        <w:ind w:left="6150" w:hanging="360"/>
+      </w:pPr>
+      <w:rPr>
+        <w:rFonts w:ascii="Symbol" w:hAnsi="Symbol" w:hint="default"/>
+      </w:rPr>
+    </w:lvl>
+    <w:lvl w:ilvl="7" w:tplc="04090003" w:tentative="1">
+      <w:start w:val="1"/>
+      <w:numFmt w:val="bullet"/>
+      <w:lvlText w:val="o"/>
+      <w:lvlJc w:val="left"/>
+      <w:pPr>
+        <w:ind w:left="6870" w:hanging="360"/>
+      </w:pPr>
+      <w:rPr>
+        <w:rFonts w:ascii="Courier New" w:hAnsi="Courier New" w:cs="Courier New" w:hint="default"/>
+      </w:rPr>
+    </w:lvl>
+    <w:lvl w:ilvl="8" w:tplc="04090005" w:tentative="1">
+      <w:start w:val="1"/>
+      <w:numFmt w:val="bullet"/>
+      <w:lvlText w:val=""/>
+      <w:lvlJc w:val="left"/>
+      <w:pPr>
+        <w:ind w:left="7590" w:hanging="360"/>
+      </w:pPr>
+      <w:rPr>
+        <w:rFonts w:ascii="Wingdings" w:hAnsi="Wingdings" w:hint="default"/>
+      </w:rPr>
+    </w:lvl>
+  </w:abstractNum>
+  <w:abstractNum w:abstractNumId="3" w15:restartNumberingAfterBreak="0">
+    <w:nsid w:val="6B2C5167"/>
+    <w:multiLevelType w:val="hybridMultilevel"/>
+    <w:tmpl w:val="35A091FA"/>
+    <w:lvl w:ilvl="0" w:tplc="04090001">
+      <w:start w:val="1"/>
+      <w:numFmt w:val="bullet"/>
+      <w:lvlText w:val=""/>
+      <w:lvlJc w:val="left"/>
+      <w:pPr>
+        <w:ind w:left="1830" w:hanging="360"/>
+      </w:pPr>
+      <w:rPr>
+        <w:rFonts w:ascii="Symbol" w:hAnsi="Symbol" w:hint="default"/>
+      </w:rPr>
+    </w:lvl>
+    <w:lvl w:ilvl="1" w:tplc="04090003" w:tentative="1">
+      <w:start w:val="1"/>
+      <w:numFmt w:val="bullet"/>
+      <w:lvlText w:val="o"/>
+      <w:lvlJc w:val="left"/>
+      <w:pPr>
+        <w:ind w:left="2550" w:hanging="360"/>
+      </w:pPr>
+      <w:rPr>
+        <w:rFonts w:ascii="Courier New" w:hAnsi="Courier New" w:cs="Courier New" w:hint="default"/>
+      </w:rPr>
+    </w:lvl>
+    <w:lvl w:ilvl="2" w:tplc="04090005" w:tentative="1">
+      <w:start w:val="1"/>
+      <w:numFmt w:val="bullet"/>
+      <w:lvlText w:val=""/>
+      <w:lvlJc w:val="left"/>
+      <w:pPr>
+        <w:ind w:left="3270" w:hanging="360"/>
+      </w:pPr>
+      <w:rPr>
+        <w:rFonts w:ascii="Wingdings" w:hAnsi="Wingdings" w:hint="default"/>
+      </w:rPr>
+    </w:lvl>
+    <w:lvl w:ilvl="3" w:tplc="04090001" w:tentative="1">
+      <w:start w:val="1"/>
+      <w:numFmt w:val="bullet"/>
+      <w:lvlText w:val=""/>
+      <w:lvlJc w:val="left"/>
+      <w:pPr>
+        <w:ind w:left="3990" w:hanging="360"/>
+      </w:pPr>
+      <w:rPr>
+        <w:rFonts w:ascii="Symbol" w:hAnsi="Symbol" w:hint="default"/>
+      </w:rPr>
+    </w:lvl>
+    <w:lvl w:ilvl="4" w:tplc="04090003" w:tentative="1">
+      <w:start w:val="1"/>
+      <w:numFmt w:val="bullet"/>
+      <w:lvlText w:val="o"/>
+      <w:lvlJc w:val="left"/>
+      <w:pPr>
+        <w:ind w:left="4710" w:hanging="360"/>
+      </w:pPr>
+      <w:rPr>
+        <w:rFonts w:ascii="Courier New" w:hAnsi="Courier New" w:cs="Courier New" w:hint="default"/>
+      </w:rPr>
+    </w:lvl>
+    <w:lvl w:ilvl="5" w:tplc="04090005" w:tentative="1">
+      <w:start w:val="1"/>
+      <w:numFmt w:val="bullet"/>
+      <w:lvlText w:val=""/>
+      <w:lvlJc w:val="left"/>
+      <w:pPr>
+        <w:ind w:left="5430" w:hanging="360"/>
+      </w:pPr>
+      <w:rPr>
+        <w:rFonts w:ascii="Wingdings" w:hAnsi="Wingdings" w:hint="default"/>
+      </w:rPr>
+    </w:lvl>
+    <w:lvl w:ilvl="6" w:tplc="04090001" w:tentative="1">
+      <w:start w:val="1"/>
+      <w:numFmt w:val="bullet"/>
+      <w:lvlText w:val=""/>
+      <w:lvlJc w:val="left"/>
+      <w:pPr>
+        <w:ind w:left="6150" w:hanging="360"/>
+      </w:pPr>
+      <w:rPr>
+        <w:rFonts w:ascii="Symbol" w:hAnsi="Symbol" w:hint="default"/>
+      </w:rPr>
+    </w:lvl>
+    <w:lvl w:ilvl="7" w:tplc="04090003" w:tentative="1">
+      <w:start w:val="1"/>
+      <w:numFmt w:val="bullet"/>
+      <w:lvlText w:val="o"/>
+      <w:lvlJc w:val="left"/>
+      <w:pPr>
+        <w:ind w:left="6870" w:hanging="360"/>
+      </w:pPr>
+      <w:rPr>
+        <w:rFonts w:ascii="Courier New" w:hAnsi="Courier New" w:cs="Courier New" w:hint="default"/>
+      </w:rPr>
+    </w:lvl>
+    <w:lvl w:ilvl="8" w:tplc="04090005" w:tentative="1">
+      <w:start w:val="1"/>
+      <w:numFmt w:val="bullet"/>
+      <w:lvlText w:val=""/>
+      <w:lvlJc w:val="left"/>
+      <w:pPr>
+        <w:ind w:left="7590" w:hanging="360"/>
+      </w:pPr>
+      <w:rPr>
+        <w:rFonts w:ascii="Wingdings" w:hAnsi="Wingdings" w:hint="default"/>
+      </w:rPr>
+    </w:lvl>
+  </w:abstractNum>
+  <w:abstractNum w:abstractNumId="4" w15:restartNumberingAfterBreak="0">
     <w:nsid w:val="7DE34595"/>
     <w:multiLevelType w:val="multilevel"/>
     <w:tmpl w:val="C5CC94C2"/>
@@ -4233,7 +4939,16 @@
     <w:abstractNumId w:val="0"/>
   </w:num>
   <w:num w:numId="2">
+    <w:abstractNumId w:val="4"/>
+  </w:num>
+  <w:num w:numId="3">
     <w:abstractNumId w:val="1"/>
+  </w:num>
+  <w:num w:numId="4">
+    <w:abstractNumId w:val="2"/>
+  </w:num>
+  <w:num w:numId="5">
+    <w:abstractNumId w:val="3"/>
   </w:num>
 </w:numbering>
 </file>
@@ -5666,7 +6381,7 @@
 </file>
 
 <file path=customXml/itemProps1.xml><?xml version="1.0" encoding="utf-8"?>
-<ds:datastoreItem xmlns:ds="http://schemas.openxmlformats.org/officeDocument/2006/customXml" ds:itemID="{3EE33AC0-47B6-4EFB-BCD2-BACBECD2E4C0}">
+<ds:datastoreItem xmlns:ds="http://schemas.openxmlformats.org/officeDocument/2006/customXml" ds:itemID="{D408A000-FC60-45C7-9B5B-010C53EC41B3}">
   <ds:schemaRefs>
     <ds:schemaRef ds:uri="http://schemas.openxmlformats.org/officeDocument/2006/bibliography"/>
   </ds:schemaRefs>

</xml_diff>

<commit_message>
Added Definitions Table and Overview sections
</commit_message>
<xml_diff>
--- a/SRS.docx
+++ b/SRS.docx
@@ -3198,40 +3198,13 @@
     <w:p/>
     <w:p/>
     <w:p/>
-    <w:p/>
-    <w:p/>
-    <w:p/>
-    <w:p/>
-    <w:p/>
-    <w:p/>
-    <w:p/>
-    <w:p/>
-    <w:p/>
-    <w:p/>
-    <w:p/>
-    <w:p/>
-    <w:p/>
-    <w:p/>
-    <w:p/>
-    <w:p/>
-    <w:p/>
-    <w:p/>
-    <w:p/>
-    <w:p/>
-    <w:p/>
-    <w:p/>
-    <w:p/>
-    <w:p/>
-    <w:p/>
-    <w:p/>
-    <w:p/>
-    <w:p/>
     <w:p>
       <w:pPr>
         <w:pStyle w:val="Heading11"/>
       </w:pPr>
       <w:bookmarkStart w:id="0" w:name="_Toc518486575"/>
       <w:r>
+        <w:lastRenderedPageBreak/>
         <w:t>Introduction</w:t>
       </w:r>
       <w:bookmarkEnd w:id="0"/>
@@ -3658,8 +3631,13 @@
         </w:rPr>
         <w:t xml:space="preserve">bills.  </w:t>
       </w:r>
-      <w:bookmarkStart w:id="4" w:name="_GoBack"/>
-      <w:bookmarkEnd w:id="4"/>
+    </w:p>
+    <w:p>
+      <w:pPr>
+        <w:pStyle w:val="Heading2"/>
+      </w:pPr>
+      <w:bookmarkStart w:id="4" w:name="_Toc518486578"/>
+      <w:bookmarkEnd w:id="3"/>
     </w:p>
     <w:p>
       <w:pPr>
@@ -3669,21 +3647,263 @@
           <w:numId w:val="2"/>
         </w:numPr>
       </w:pPr>
-      <w:bookmarkStart w:id="5" w:name="_Toc518486578"/>
-      <w:bookmarkEnd w:id="3"/>
-      <w:r>
-        <w:lastRenderedPageBreak/>
+      <w:r>
         <w:t>Definitions, Acronyms, Abbreviations</w:t>
       </w:r>
-      <w:bookmarkEnd w:id="5"/>
+      <w:bookmarkEnd w:id="4"/>
     </w:p>
     <w:p>
       <w:pPr>
         <w:ind w:left="1110"/>
       </w:pPr>
-      <w:r>
-        <w:t>&lt;Fill in Info&gt;</w:t>
-      </w:r>
+    </w:p>
+    <w:tbl>
+      <w:tblPr>
+        <w:tblStyle w:val="GridTable4-Accent4"/>
+        <w:tblW w:w="0" w:type="auto"/>
+        <w:tblLook w:val="04A0" w:firstRow="1" w:lastRow="0" w:firstColumn="1" w:lastColumn="0" w:noHBand="0" w:noVBand="1"/>
+      </w:tblPr>
+      <w:tblGrid>
+        <w:gridCol w:w="4120"/>
+        <w:gridCol w:w="4120"/>
+      </w:tblGrid>
+      <w:tr>
+        <w:trPr>
+          <w:cnfStyle w:val="100000000000" w:firstRow="1" w:lastRow="0" w:firstColumn="0" w:lastColumn="0" w:oddVBand="0" w:evenVBand="0" w:oddHBand="0" w:evenHBand="0" w:firstRowFirstColumn="0" w:firstRowLastColumn="0" w:lastRowFirstColumn="0" w:lastRowLastColumn="0"/>
+        </w:trPr>
+        <w:tc>
+          <w:tcPr>
+            <w:cnfStyle w:val="001000000000" w:firstRow="0" w:lastRow="0" w:firstColumn="1" w:lastColumn="0" w:oddVBand="0" w:evenVBand="0" w:oddHBand="0" w:evenHBand="0" w:firstRowFirstColumn="0" w:firstRowLastColumn="0" w:lastRowFirstColumn="0" w:lastRowLastColumn="0"/>
+            <w:tcW w:w="4120" w:type="dxa"/>
+          </w:tcPr>
+          <w:p>
+            <w:r>
+              <w:t>Term</w:t>
+            </w:r>
+          </w:p>
+        </w:tc>
+        <w:tc>
+          <w:tcPr>
+            <w:tcW w:w="4120" w:type="dxa"/>
+          </w:tcPr>
+          <w:p>
+            <w:pPr>
+              <w:cnfStyle w:val="100000000000" w:firstRow="1" w:lastRow="0" w:firstColumn="0" w:lastColumn="0" w:oddVBand="0" w:evenVBand="0" w:oddHBand="0" w:evenHBand="0" w:firstRowFirstColumn="0" w:firstRowLastColumn="0" w:lastRowFirstColumn="0" w:lastRowLastColumn="0"/>
+            </w:pPr>
+            <w:r>
+              <w:t>Definition</w:t>
+            </w:r>
+          </w:p>
+        </w:tc>
+      </w:tr>
+      <w:tr>
+        <w:trPr>
+          <w:cnfStyle w:val="000000100000" w:firstRow="0" w:lastRow="0" w:firstColumn="0" w:lastColumn="0" w:oddVBand="0" w:evenVBand="0" w:oddHBand="1" w:evenHBand="0" w:firstRowFirstColumn="0" w:firstRowLastColumn="0" w:lastRowFirstColumn="0" w:lastRowLastColumn="0"/>
+        </w:trPr>
+        <w:tc>
+          <w:tcPr>
+            <w:cnfStyle w:val="001000000000" w:firstRow="0" w:lastRow="0" w:firstColumn="1" w:lastColumn="0" w:oddVBand="0" w:evenVBand="0" w:oddHBand="0" w:evenHBand="0" w:firstRowFirstColumn="0" w:firstRowLastColumn="0" w:lastRowFirstColumn="0" w:lastRowLastColumn="0"/>
+            <w:tcW w:w="4120" w:type="dxa"/>
+          </w:tcPr>
+          <w:p>
+            <w:r>
+              <w:t>Patron</w:t>
+            </w:r>
+          </w:p>
+        </w:tc>
+        <w:tc>
+          <w:tcPr>
+            <w:tcW w:w="4120" w:type="dxa"/>
+          </w:tcPr>
+          <w:p>
+            <w:pPr>
+              <w:cnfStyle w:val="000000100000" w:firstRow="0" w:lastRow="0" w:firstColumn="0" w:lastColumn="0" w:oddVBand="0" w:evenVBand="0" w:oddHBand="1" w:evenHBand="0" w:firstRowFirstColumn="0" w:firstRowLastColumn="0" w:lastRowFirstColumn="0" w:lastRowLastColumn="0"/>
+            </w:pPr>
+            <w:r>
+              <w:t>Library card holder that makes use of library resources</w:t>
+            </w:r>
+          </w:p>
+        </w:tc>
+      </w:tr>
+      <w:tr>
+        <w:tc>
+          <w:tcPr>
+            <w:cnfStyle w:val="001000000000" w:firstRow="0" w:lastRow="0" w:firstColumn="1" w:lastColumn="0" w:oddVBand="0" w:evenVBand="0" w:oddHBand="0" w:evenHBand="0" w:firstRowFirstColumn="0" w:firstRowLastColumn="0" w:lastRowFirstColumn="0" w:lastRowLastColumn="0"/>
+            <w:tcW w:w="4120" w:type="dxa"/>
+          </w:tcPr>
+          <w:p>
+            <w:r>
+              <w:t>Vendor</w:t>
+            </w:r>
+          </w:p>
+        </w:tc>
+        <w:tc>
+          <w:tcPr>
+            <w:tcW w:w="4120" w:type="dxa"/>
+          </w:tcPr>
+          <w:p>
+            <w:pPr>
+              <w:cnfStyle w:val="000000000000" w:firstRow="0" w:lastRow="0" w:firstColumn="0" w:lastColumn="0" w:oddVBand="0" w:evenVBand="0" w:oddHBand="0" w:evenHBand="0" w:firstRowFirstColumn="0" w:firstRowLastColumn="0" w:lastRowFirstColumn="0" w:lastRowLastColumn="0"/>
+            </w:pPr>
+            <w:r>
+              <w:t>Sells books and other media as requested by librarian</w:t>
+            </w:r>
+          </w:p>
+        </w:tc>
+      </w:tr>
+      <w:tr>
+        <w:trPr>
+          <w:cnfStyle w:val="000000100000" w:firstRow="0" w:lastRow="0" w:firstColumn="0" w:lastColumn="0" w:oddVBand="0" w:evenVBand="0" w:oddHBand="1" w:evenHBand="0" w:firstRowFirstColumn="0" w:firstRowLastColumn="0" w:lastRowFirstColumn="0" w:lastRowLastColumn="0"/>
+        </w:trPr>
+        <w:tc>
+          <w:tcPr>
+            <w:cnfStyle w:val="001000000000" w:firstRow="0" w:lastRow="0" w:firstColumn="1" w:lastColumn="0" w:oddVBand="0" w:evenVBand="0" w:oddHBand="0" w:evenHBand="0" w:firstRowFirstColumn="0" w:firstRowLastColumn="0" w:lastRowFirstColumn="0" w:lastRowLastColumn="0"/>
+            <w:tcW w:w="4120" w:type="dxa"/>
+          </w:tcPr>
+          <w:p>
+            <w:r>
+              <w:t>Librarian</w:t>
+            </w:r>
+          </w:p>
+        </w:tc>
+        <w:tc>
+          <w:tcPr>
+            <w:tcW w:w="4120" w:type="dxa"/>
+          </w:tcPr>
+          <w:p>
+            <w:pPr>
+              <w:cnfStyle w:val="000000100000" w:firstRow="0" w:lastRow="0" w:firstColumn="0" w:lastColumn="0" w:oddVBand="0" w:evenVBand="0" w:oddHBand="1" w:evenHBand="0" w:firstRowFirstColumn="0" w:firstRowLastColumn="0" w:lastRowFirstColumn="0" w:lastRowLastColumn="0"/>
+            </w:pPr>
+            <w:r>
+              <w:t>Manages patron’s accounts, maintains catalogue of media resources</w:t>
+            </w:r>
+          </w:p>
+        </w:tc>
+      </w:tr>
+      <w:tr>
+        <w:tc>
+          <w:tcPr>
+            <w:cnfStyle w:val="001000000000" w:firstRow="0" w:lastRow="0" w:firstColumn="1" w:lastColumn="0" w:oddVBand="0" w:evenVBand="0" w:oddHBand="0" w:evenHBand="0" w:firstRowFirstColumn="0" w:firstRowLastColumn="0" w:lastRowFirstColumn="0" w:lastRowLastColumn="0"/>
+            <w:tcW w:w="4120" w:type="dxa"/>
+          </w:tcPr>
+          <w:p>
+            <w:r>
+              <w:t>Administrator</w:t>
+            </w:r>
+          </w:p>
+        </w:tc>
+        <w:tc>
+          <w:tcPr>
+            <w:tcW w:w="4120" w:type="dxa"/>
+          </w:tcPr>
+          <w:p>
+            <w:pPr>
+              <w:cnfStyle w:val="000000000000" w:firstRow="0" w:lastRow="0" w:firstColumn="0" w:lastColumn="0" w:oddVBand="0" w:evenVBand="0" w:oddHBand="0" w:evenHBand="0" w:firstRowFirstColumn="0" w:firstRowLastColumn="0" w:lastRowFirstColumn="0" w:lastRowLastColumn="0"/>
+            </w:pPr>
+            <w:r>
+              <w:t>Makes changes to system, performs updates, adds features</w:t>
+            </w:r>
+          </w:p>
+        </w:tc>
+      </w:tr>
+      <w:tr>
+        <w:trPr>
+          <w:cnfStyle w:val="000000100000" w:firstRow="0" w:lastRow="0" w:firstColumn="0" w:lastColumn="0" w:oddVBand="0" w:evenVBand="0" w:oddHBand="1" w:evenHBand="0" w:firstRowFirstColumn="0" w:firstRowLastColumn="0" w:lastRowFirstColumn="0" w:lastRowLastColumn="0"/>
+        </w:trPr>
+        <w:tc>
+          <w:tcPr>
+            <w:cnfStyle w:val="001000000000" w:firstRow="0" w:lastRow="0" w:firstColumn="1" w:lastColumn="0" w:oddVBand="0" w:evenVBand="0" w:oddHBand="0" w:evenHBand="0" w:firstRowFirstColumn="0" w:firstRowLastColumn="0" w:lastRowFirstColumn="0" w:lastRowLastColumn="0"/>
+            <w:tcW w:w="4120" w:type="dxa"/>
+          </w:tcPr>
+          <w:p>
+            <w:r>
+              <w:t>PHP</w:t>
+            </w:r>
+          </w:p>
+        </w:tc>
+        <w:tc>
+          <w:tcPr>
+            <w:tcW w:w="4120" w:type="dxa"/>
+          </w:tcPr>
+          <w:p>
+            <w:pPr>
+              <w:cnfStyle w:val="000000100000" w:firstRow="0" w:lastRow="0" w:firstColumn="0" w:lastColumn="0" w:oddVBand="0" w:evenVBand="0" w:oddHBand="1" w:evenHBand="0" w:firstRowFirstColumn="0" w:firstRowLastColumn="0" w:lastRowFirstColumn="0" w:lastRowLastColumn="0"/>
+            </w:pPr>
+            <w:r>
+              <w:t xml:space="preserve">Web Server language used to validate data, and interact with database </w:t>
+            </w:r>
+          </w:p>
+        </w:tc>
+      </w:tr>
+      <w:tr>
+        <w:tc>
+          <w:tcPr>
+            <w:cnfStyle w:val="001000000000" w:firstRow="0" w:lastRow="0" w:firstColumn="1" w:lastColumn="0" w:oddVBand="0" w:evenVBand="0" w:oddHBand="0" w:evenHBand="0" w:firstRowFirstColumn="0" w:firstRowLastColumn="0" w:lastRowFirstColumn="0" w:lastRowLastColumn="0"/>
+            <w:tcW w:w="4120" w:type="dxa"/>
+          </w:tcPr>
+          <w:p>
+            <w:r>
+              <w:t>SQL</w:t>
+            </w:r>
+          </w:p>
+        </w:tc>
+        <w:tc>
+          <w:tcPr>
+            <w:tcW w:w="4120" w:type="dxa"/>
+          </w:tcPr>
+          <w:p>
+            <w:pPr>
+              <w:cnfStyle w:val="000000000000" w:firstRow="0" w:lastRow="0" w:firstColumn="0" w:lastColumn="0" w:oddVBand="0" w:evenVBand="0" w:oddHBand="0" w:evenHBand="0" w:firstRowFirstColumn="0" w:firstRowLastColumn="0" w:lastRowFirstColumn="0" w:lastRowLastColumn="0"/>
+            </w:pPr>
+            <w:r>
+              <w:t>Language used to manipulate database</w:t>
+            </w:r>
+          </w:p>
+        </w:tc>
+      </w:tr>
+      <w:tr>
+        <w:trPr>
+          <w:cnfStyle w:val="000000100000" w:firstRow="0" w:lastRow="0" w:firstColumn="0" w:lastColumn="0" w:oddVBand="0" w:evenVBand="0" w:oddHBand="1" w:evenHBand="0" w:firstRowFirstColumn="0" w:firstRowLastColumn="0" w:lastRowFirstColumn="0" w:lastRowLastColumn="0"/>
+        </w:trPr>
+        <w:tc>
+          <w:tcPr>
+            <w:cnfStyle w:val="001000000000" w:firstRow="0" w:lastRow="0" w:firstColumn="1" w:lastColumn="0" w:oddVBand="0" w:evenVBand="0" w:oddHBand="0" w:evenHBand="0" w:firstRowFirstColumn="0" w:firstRowLastColumn="0" w:lastRowFirstColumn="0" w:lastRowLastColumn="0"/>
+            <w:tcW w:w="4120" w:type="dxa"/>
+          </w:tcPr>
+          <w:p>
+            <w:r>
+              <w:t>HTML</w:t>
+            </w:r>
+          </w:p>
+        </w:tc>
+        <w:tc>
+          <w:tcPr>
+            <w:tcW w:w="4120" w:type="dxa"/>
+          </w:tcPr>
+          <w:p>
+            <w:pPr>
+              <w:cnfStyle w:val="000000100000" w:firstRow="0" w:lastRow="0" w:firstColumn="0" w:lastColumn="0" w:oddVBand="0" w:evenVBand="0" w:oddHBand="1" w:evenHBand="0" w:firstRowFirstColumn="0" w:firstRowLastColumn="0" w:lastRowFirstColumn="0" w:lastRowLastColumn="0"/>
+            </w:pPr>
+            <w:r>
+              <w:t xml:space="preserve">Scripting language </w:t>
+            </w:r>
+            <w:proofErr w:type="gramStart"/>
+            <w:r>
+              <w:t>used  to</w:t>
+            </w:r>
+            <w:proofErr w:type="gramEnd"/>
+            <w:r>
+              <w:t xml:space="preserve"> create framework of webpages</w:t>
+            </w:r>
+          </w:p>
+        </w:tc>
+      </w:tr>
+    </w:tbl>
+    <w:p/>
+    <w:p>
+      <w:pPr>
+        <w:ind w:left="1110"/>
+      </w:pPr>
     </w:p>
     <w:p>
       <w:pPr>
@@ -3693,11 +3913,11 @@
           <w:numId w:val="2"/>
         </w:numPr>
       </w:pPr>
-      <w:bookmarkStart w:id="6" w:name="_Toc518486579"/>
+      <w:bookmarkStart w:id="5" w:name="_Toc518486579"/>
       <w:r>
         <w:t>References</w:t>
       </w:r>
-      <w:bookmarkEnd w:id="6"/>
+      <w:bookmarkEnd w:id="5"/>
     </w:p>
     <w:p>
       <w:pPr>
@@ -3719,11 +3939,11 @@
           <w:numId w:val="2"/>
         </w:numPr>
       </w:pPr>
-      <w:bookmarkStart w:id="7" w:name="_Toc518486580"/>
+      <w:bookmarkStart w:id="6" w:name="_Toc518486580"/>
       <w:r>
         <w:t>Overview</w:t>
       </w:r>
-      <w:bookmarkEnd w:id="7"/>
+      <w:bookmarkEnd w:id="6"/>
       <w:r>
         <w:t xml:space="preserve">  </w:t>
       </w:r>
@@ -3733,7 +3953,18 @@
         <w:ind w:left="1110"/>
       </w:pPr>
       <w:r>
-        <w:t>&lt;Fill in info&gt;</w:t>
+        <w:t xml:space="preserve">This document </w:t>
+      </w:r>
+      <w:r>
+        <w:t xml:space="preserve">describes </w:t>
+      </w:r>
+      <w:bookmarkStart w:id="7" w:name="_GoBack"/>
+      <w:bookmarkEnd w:id="7"/>
+      <w:r>
+        <w:t xml:space="preserve">the different entities needed in the library system.  It will also describe the constraints and dependencies.  </w:t>
+      </w:r>
+      <w:r>
+        <w:t xml:space="preserve">Case studies will be used to illustrate the functional requirements of the system.  </w:t>
       </w:r>
     </w:p>
     <w:p>
@@ -3812,6 +4043,7 @@
       </w:pPr>
       <w:bookmarkStart w:id="11" w:name="_Toc518486584"/>
       <w:r>
+        <w:lastRenderedPageBreak/>
         <w:t>User Characteristics</w:t>
       </w:r>
       <w:bookmarkEnd w:id="11"/>
@@ -4034,7 +4266,6 @@
       </w:pPr>
       <w:bookmarkStart w:id="21" w:name="_Toc518486594"/>
       <w:r>
-        <w:lastRenderedPageBreak/>
         <w:t>Feature 2</w:t>
       </w:r>
       <w:bookmarkEnd w:id="21"/>
@@ -6078,6 +6309,389 @@
       <w:u w:val="single"/>
     </w:rPr>
   </w:style>
+  <w:style w:type="table" w:styleId="TableGrid">
+    <w:name w:val="Table Grid"/>
+    <w:basedOn w:val="TableNormal"/>
+    <w:uiPriority w:val="39"/>
+    <w:rsid w:val="00815987"/>
+    <w:pPr>
+      <w:spacing w:after="0" w:line="240" w:lineRule="auto"/>
+    </w:pPr>
+    <w:tblPr>
+      <w:tblBorders>
+        <w:top w:val="single" w:sz="4" w:space="0" w:color="auto"/>
+        <w:left w:val="single" w:sz="4" w:space="0" w:color="auto"/>
+        <w:bottom w:val="single" w:sz="4" w:space="0" w:color="auto"/>
+        <w:right w:val="single" w:sz="4" w:space="0" w:color="auto"/>
+        <w:insideH w:val="single" w:sz="4" w:space="0" w:color="auto"/>
+        <w:insideV w:val="single" w:sz="4" w:space="0" w:color="auto"/>
+      </w:tblBorders>
+    </w:tblPr>
+  </w:style>
+  <w:style w:type="table" w:styleId="GridTable5Dark-Accent4">
+    <w:name w:val="Grid Table 5 Dark Accent 4"/>
+    <w:basedOn w:val="TableNormal"/>
+    <w:uiPriority w:val="50"/>
+    <w:rsid w:val="007701D4"/>
+    <w:pPr>
+      <w:spacing w:after="0" w:line="240" w:lineRule="auto"/>
+    </w:pPr>
+    <w:tblPr>
+      <w:tblStyleRowBandSize w:val="1"/>
+      <w:tblStyleColBandSize w:val="1"/>
+      <w:tblBorders>
+        <w:top w:val="single" w:sz="4" w:space="0" w:color="FFFFFF" w:themeColor="background1"/>
+        <w:left w:val="single" w:sz="4" w:space="0" w:color="FFFFFF" w:themeColor="background1"/>
+        <w:bottom w:val="single" w:sz="4" w:space="0" w:color="FFFFFF" w:themeColor="background1"/>
+        <w:right w:val="single" w:sz="4" w:space="0" w:color="FFFFFF" w:themeColor="background1"/>
+        <w:insideH w:val="single" w:sz="4" w:space="0" w:color="FFFFFF" w:themeColor="background1"/>
+        <w:insideV w:val="single" w:sz="4" w:space="0" w:color="FFFFFF" w:themeColor="background1"/>
+      </w:tblBorders>
+    </w:tblPr>
+    <w:tcPr>
+      <w:shd w:val="clear" w:color="auto" w:fill="FFF2CC" w:themeFill="accent4" w:themeFillTint="33"/>
+    </w:tcPr>
+    <w:tblStylePr w:type="firstRow">
+      <w:rPr>
+        <w:b/>
+        <w:bCs/>
+        <w:color w:val="FFFFFF" w:themeColor="background1"/>
+      </w:rPr>
+      <w:tblPr/>
+      <w:tcPr>
+        <w:tcBorders>
+          <w:top w:val="single" w:sz="4" w:space="0" w:color="FFFFFF" w:themeColor="background1"/>
+          <w:left w:val="single" w:sz="4" w:space="0" w:color="FFFFFF" w:themeColor="background1"/>
+          <w:right w:val="single" w:sz="4" w:space="0" w:color="FFFFFF" w:themeColor="background1"/>
+          <w:insideH w:val="nil"/>
+          <w:insideV w:val="nil"/>
+        </w:tcBorders>
+        <w:shd w:val="clear" w:color="auto" w:fill="FFC000" w:themeFill="accent4"/>
+      </w:tcPr>
+    </w:tblStylePr>
+    <w:tblStylePr w:type="lastRow">
+      <w:rPr>
+        <w:b/>
+        <w:bCs/>
+        <w:color w:val="FFFFFF" w:themeColor="background1"/>
+      </w:rPr>
+      <w:tblPr/>
+      <w:tcPr>
+        <w:tcBorders>
+          <w:left w:val="single" w:sz="4" w:space="0" w:color="FFFFFF" w:themeColor="background1"/>
+          <w:bottom w:val="single" w:sz="4" w:space="0" w:color="FFFFFF" w:themeColor="background1"/>
+          <w:right w:val="single" w:sz="4" w:space="0" w:color="FFFFFF" w:themeColor="background1"/>
+          <w:insideH w:val="nil"/>
+          <w:insideV w:val="nil"/>
+        </w:tcBorders>
+        <w:shd w:val="clear" w:color="auto" w:fill="FFC000" w:themeFill="accent4"/>
+      </w:tcPr>
+    </w:tblStylePr>
+    <w:tblStylePr w:type="firstCol">
+      <w:rPr>
+        <w:b/>
+        <w:bCs/>
+        <w:color w:val="FFFFFF" w:themeColor="background1"/>
+      </w:rPr>
+      <w:tblPr/>
+      <w:tcPr>
+        <w:tcBorders>
+          <w:top w:val="single" w:sz="4" w:space="0" w:color="FFFFFF" w:themeColor="background1"/>
+          <w:left w:val="single" w:sz="4" w:space="0" w:color="FFFFFF" w:themeColor="background1"/>
+          <w:bottom w:val="single" w:sz="4" w:space="0" w:color="FFFFFF" w:themeColor="background1"/>
+          <w:insideV w:val="nil"/>
+        </w:tcBorders>
+        <w:shd w:val="clear" w:color="auto" w:fill="FFC000" w:themeFill="accent4"/>
+      </w:tcPr>
+    </w:tblStylePr>
+    <w:tblStylePr w:type="lastCol">
+      <w:rPr>
+        <w:b/>
+        <w:bCs/>
+        <w:color w:val="FFFFFF" w:themeColor="background1"/>
+      </w:rPr>
+      <w:tblPr/>
+      <w:tcPr>
+        <w:tcBorders>
+          <w:top w:val="single" w:sz="4" w:space="0" w:color="FFFFFF" w:themeColor="background1"/>
+          <w:bottom w:val="single" w:sz="4" w:space="0" w:color="FFFFFF" w:themeColor="background1"/>
+          <w:right w:val="single" w:sz="4" w:space="0" w:color="FFFFFF" w:themeColor="background1"/>
+          <w:insideV w:val="nil"/>
+        </w:tcBorders>
+        <w:shd w:val="clear" w:color="auto" w:fill="FFC000" w:themeFill="accent4"/>
+      </w:tcPr>
+    </w:tblStylePr>
+    <w:tblStylePr w:type="band1Vert">
+      <w:tblPr/>
+      <w:tcPr>
+        <w:shd w:val="clear" w:color="auto" w:fill="FFE599" w:themeFill="accent4" w:themeFillTint="66"/>
+      </w:tcPr>
+    </w:tblStylePr>
+    <w:tblStylePr w:type="band1Horz">
+      <w:tblPr/>
+      <w:tcPr>
+        <w:shd w:val="clear" w:color="auto" w:fill="FFE599" w:themeFill="accent4" w:themeFillTint="66"/>
+      </w:tcPr>
+    </w:tblStylePr>
+  </w:style>
+  <w:style w:type="table" w:styleId="GridTable5Dark-Accent6">
+    <w:name w:val="Grid Table 5 Dark Accent 6"/>
+    <w:basedOn w:val="TableNormal"/>
+    <w:uiPriority w:val="50"/>
+    <w:rsid w:val="007701D4"/>
+    <w:pPr>
+      <w:spacing w:after="0" w:line="240" w:lineRule="auto"/>
+    </w:pPr>
+    <w:tblPr>
+      <w:tblStyleRowBandSize w:val="1"/>
+      <w:tblStyleColBandSize w:val="1"/>
+      <w:tblBorders>
+        <w:top w:val="single" w:sz="4" w:space="0" w:color="FFFFFF" w:themeColor="background1"/>
+        <w:left w:val="single" w:sz="4" w:space="0" w:color="FFFFFF" w:themeColor="background1"/>
+        <w:bottom w:val="single" w:sz="4" w:space="0" w:color="FFFFFF" w:themeColor="background1"/>
+        <w:right w:val="single" w:sz="4" w:space="0" w:color="FFFFFF" w:themeColor="background1"/>
+        <w:insideH w:val="single" w:sz="4" w:space="0" w:color="FFFFFF" w:themeColor="background1"/>
+        <w:insideV w:val="single" w:sz="4" w:space="0" w:color="FFFFFF" w:themeColor="background1"/>
+      </w:tblBorders>
+    </w:tblPr>
+    <w:tcPr>
+      <w:shd w:val="clear" w:color="auto" w:fill="E2EFD9" w:themeFill="accent6" w:themeFillTint="33"/>
+    </w:tcPr>
+    <w:tblStylePr w:type="firstRow">
+      <w:rPr>
+        <w:b/>
+        <w:bCs/>
+        <w:color w:val="FFFFFF" w:themeColor="background1"/>
+      </w:rPr>
+      <w:tblPr/>
+      <w:tcPr>
+        <w:tcBorders>
+          <w:top w:val="single" w:sz="4" w:space="0" w:color="FFFFFF" w:themeColor="background1"/>
+          <w:left w:val="single" w:sz="4" w:space="0" w:color="FFFFFF" w:themeColor="background1"/>
+          <w:right w:val="single" w:sz="4" w:space="0" w:color="FFFFFF" w:themeColor="background1"/>
+          <w:insideH w:val="nil"/>
+          <w:insideV w:val="nil"/>
+        </w:tcBorders>
+        <w:shd w:val="clear" w:color="auto" w:fill="70AD47" w:themeFill="accent6"/>
+      </w:tcPr>
+    </w:tblStylePr>
+    <w:tblStylePr w:type="lastRow">
+      <w:rPr>
+        <w:b/>
+        <w:bCs/>
+        <w:color w:val="FFFFFF" w:themeColor="background1"/>
+      </w:rPr>
+      <w:tblPr/>
+      <w:tcPr>
+        <w:tcBorders>
+          <w:left w:val="single" w:sz="4" w:space="0" w:color="FFFFFF" w:themeColor="background1"/>
+          <w:bottom w:val="single" w:sz="4" w:space="0" w:color="FFFFFF" w:themeColor="background1"/>
+          <w:right w:val="single" w:sz="4" w:space="0" w:color="FFFFFF" w:themeColor="background1"/>
+          <w:insideH w:val="nil"/>
+          <w:insideV w:val="nil"/>
+        </w:tcBorders>
+        <w:shd w:val="clear" w:color="auto" w:fill="70AD47" w:themeFill="accent6"/>
+      </w:tcPr>
+    </w:tblStylePr>
+    <w:tblStylePr w:type="firstCol">
+      <w:rPr>
+        <w:b/>
+        <w:bCs/>
+        <w:color w:val="FFFFFF" w:themeColor="background1"/>
+      </w:rPr>
+      <w:tblPr/>
+      <w:tcPr>
+        <w:tcBorders>
+          <w:top w:val="single" w:sz="4" w:space="0" w:color="FFFFFF" w:themeColor="background1"/>
+          <w:left w:val="single" w:sz="4" w:space="0" w:color="FFFFFF" w:themeColor="background1"/>
+          <w:bottom w:val="single" w:sz="4" w:space="0" w:color="FFFFFF" w:themeColor="background1"/>
+          <w:insideV w:val="nil"/>
+        </w:tcBorders>
+        <w:shd w:val="clear" w:color="auto" w:fill="70AD47" w:themeFill="accent6"/>
+      </w:tcPr>
+    </w:tblStylePr>
+    <w:tblStylePr w:type="lastCol">
+      <w:rPr>
+        <w:b/>
+        <w:bCs/>
+        <w:color w:val="FFFFFF" w:themeColor="background1"/>
+      </w:rPr>
+      <w:tblPr/>
+      <w:tcPr>
+        <w:tcBorders>
+          <w:top w:val="single" w:sz="4" w:space="0" w:color="FFFFFF" w:themeColor="background1"/>
+          <w:bottom w:val="single" w:sz="4" w:space="0" w:color="FFFFFF" w:themeColor="background1"/>
+          <w:right w:val="single" w:sz="4" w:space="0" w:color="FFFFFF" w:themeColor="background1"/>
+          <w:insideV w:val="nil"/>
+        </w:tcBorders>
+        <w:shd w:val="clear" w:color="auto" w:fill="70AD47" w:themeFill="accent6"/>
+      </w:tcPr>
+    </w:tblStylePr>
+    <w:tblStylePr w:type="band1Vert">
+      <w:tblPr/>
+      <w:tcPr>
+        <w:shd w:val="clear" w:color="auto" w:fill="C5E0B3" w:themeFill="accent6" w:themeFillTint="66"/>
+      </w:tcPr>
+    </w:tblStylePr>
+    <w:tblStylePr w:type="band1Horz">
+      <w:tblPr/>
+      <w:tcPr>
+        <w:shd w:val="clear" w:color="auto" w:fill="C5E0B3" w:themeFill="accent6" w:themeFillTint="66"/>
+      </w:tcPr>
+    </w:tblStylePr>
+  </w:style>
+  <w:style w:type="table" w:styleId="GridTable4-Accent5">
+    <w:name w:val="Grid Table 4 Accent 5"/>
+    <w:basedOn w:val="TableNormal"/>
+    <w:uiPriority w:val="49"/>
+    <w:rsid w:val="007701D4"/>
+    <w:pPr>
+      <w:spacing w:after="0" w:line="240" w:lineRule="auto"/>
+    </w:pPr>
+    <w:tblPr>
+      <w:tblStyleRowBandSize w:val="1"/>
+      <w:tblStyleColBandSize w:val="1"/>
+      <w:tblBorders>
+        <w:top w:val="single" w:sz="4" w:space="0" w:color="9CC2E5" w:themeColor="accent5" w:themeTint="99"/>
+        <w:left w:val="single" w:sz="4" w:space="0" w:color="9CC2E5" w:themeColor="accent5" w:themeTint="99"/>
+        <w:bottom w:val="single" w:sz="4" w:space="0" w:color="9CC2E5" w:themeColor="accent5" w:themeTint="99"/>
+        <w:right w:val="single" w:sz="4" w:space="0" w:color="9CC2E5" w:themeColor="accent5" w:themeTint="99"/>
+        <w:insideH w:val="single" w:sz="4" w:space="0" w:color="9CC2E5" w:themeColor="accent5" w:themeTint="99"/>
+        <w:insideV w:val="single" w:sz="4" w:space="0" w:color="9CC2E5" w:themeColor="accent5" w:themeTint="99"/>
+      </w:tblBorders>
+    </w:tblPr>
+    <w:tblStylePr w:type="firstRow">
+      <w:rPr>
+        <w:b/>
+        <w:bCs/>
+        <w:color w:val="FFFFFF" w:themeColor="background1"/>
+      </w:rPr>
+      <w:tblPr/>
+      <w:tcPr>
+        <w:tcBorders>
+          <w:top w:val="single" w:sz="4" w:space="0" w:color="5B9BD5" w:themeColor="accent5"/>
+          <w:left w:val="single" w:sz="4" w:space="0" w:color="5B9BD5" w:themeColor="accent5"/>
+          <w:bottom w:val="single" w:sz="4" w:space="0" w:color="5B9BD5" w:themeColor="accent5"/>
+          <w:right w:val="single" w:sz="4" w:space="0" w:color="5B9BD5" w:themeColor="accent5"/>
+          <w:insideH w:val="nil"/>
+          <w:insideV w:val="nil"/>
+        </w:tcBorders>
+        <w:shd w:val="clear" w:color="auto" w:fill="5B9BD5" w:themeFill="accent5"/>
+      </w:tcPr>
+    </w:tblStylePr>
+    <w:tblStylePr w:type="lastRow">
+      <w:rPr>
+        <w:b/>
+        <w:bCs/>
+      </w:rPr>
+      <w:tblPr/>
+      <w:tcPr>
+        <w:tcBorders>
+          <w:top w:val="double" w:sz="4" w:space="0" w:color="5B9BD5" w:themeColor="accent5"/>
+        </w:tcBorders>
+      </w:tcPr>
+    </w:tblStylePr>
+    <w:tblStylePr w:type="firstCol">
+      <w:rPr>
+        <w:b/>
+        <w:bCs/>
+      </w:rPr>
+    </w:tblStylePr>
+    <w:tblStylePr w:type="lastCol">
+      <w:rPr>
+        <w:b/>
+        <w:bCs/>
+      </w:rPr>
+    </w:tblStylePr>
+    <w:tblStylePr w:type="band1Vert">
+      <w:tblPr/>
+      <w:tcPr>
+        <w:shd w:val="clear" w:color="auto" w:fill="DEEAF6" w:themeFill="accent5" w:themeFillTint="33"/>
+      </w:tcPr>
+    </w:tblStylePr>
+    <w:tblStylePr w:type="band1Horz">
+      <w:tblPr/>
+      <w:tcPr>
+        <w:shd w:val="clear" w:color="auto" w:fill="DEEAF6" w:themeFill="accent5" w:themeFillTint="33"/>
+      </w:tcPr>
+    </w:tblStylePr>
+  </w:style>
+  <w:style w:type="table" w:styleId="GridTable4-Accent4">
+    <w:name w:val="Grid Table 4 Accent 4"/>
+    <w:basedOn w:val="TableNormal"/>
+    <w:uiPriority w:val="49"/>
+    <w:rsid w:val="007701D4"/>
+    <w:pPr>
+      <w:spacing w:after="0" w:line="240" w:lineRule="auto"/>
+    </w:pPr>
+    <w:tblPr>
+      <w:tblStyleRowBandSize w:val="1"/>
+      <w:tblStyleColBandSize w:val="1"/>
+      <w:tblBorders>
+        <w:top w:val="single" w:sz="4" w:space="0" w:color="FFD966" w:themeColor="accent4" w:themeTint="99"/>
+        <w:left w:val="single" w:sz="4" w:space="0" w:color="FFD966" w:themeColor="accent4" w:themeTint="99"/>
+        <w:bottom w:val="single" w:sz="4" w:space="0" w:color="FFD966" w:themeColor="accent4" w:themeTint="99"/>
+        <w:right w:val="single" w:sz="4" w:space="0" w:color="FFD966" w:themeColor="accent4" w:themeTint="99"/>
+        <w:insideH w:val="single" w:sz="4" w:space="0" w:color="FFD966" w:themeColor="accent4" w:themeTint="99"/>
+        <w:insideV w:val="single" w:sz="4" w:space="0" w:color="FFD966" w:themeColor="accent4" w:themeTint="99"/>
+      </w:tblBorders>
+    </w:tblPr>
+    <w:tblStylePr w:type="firstRow">
+      <w:rPr>
+        <w:b/>
+        <w:bCs/>
+        <w:color w:val="FFFFFF" w:themeColor="background1"/>
+      </w:rPr>
+      <w:tblPr/>
+      <w:tcPr>
+        <w:tcBorders>
+          <w:top w:val="single" w:sz="4" w:space="0" w:color="FFC000" w:themeColor="accent4"/>
+          <w:left w:val="single" w:sz="4" w:space="0" w:color="FFC000" w:themeColor="accent4"/>
+          <w:bottom w:val="single" w:sz="4" w:space="0" w:color="FFC000" w:themeColor="accent4"/>
+          <w:right w:val="single" w:sz="4" w:space="0" w:color="FFC000" w:themeColor="accent4"/>
+          <w:insideH w:val="nil"/>
+          <w:insideV w:val="nil"/>
+        </w:tcBorders>
+        <w:shd w:val="clear" w:color="auto" w:fill="FFC000" w:themeFill="accent4"/>
+      </w:tcPr>
+    </w:tblStylePr>
+    <w:tblStylePr w:type="lastRow">
+      <w:rPr>
+        <w:b/>
+        <w:bCs/>
+      </w:rPr>
+      <w:tblPr/>
+      <w:tcPr>
+        <w:tcBorders>
+          <w:top w:val="double" w:sz="4" w:space="0" w:color="FFC000" w:themeColor="accent4"/>
+        </w:tcBorders>
+      </w:tcPr>
+    </w:tblStylePr>
+    <w:tblStylePr w:type="firstCol">
+      <w:rPr>
+        <w:b/>
+        <w:bCs/>
+      </w:rPr>
+    </w:tblStylePr>
+    <w:tblStylePr w:type="lastCol">
+      <w:rPr>
+        <w:b/>
+        <w:bCs/>
+      </w:rPr>
+    </w:tblStylePr>
+    <w:tblStylePr w:type="band1Vert">
+      <w:tblPr/>
+      <w:tcPr>
+        <w:shd w:val="clear" w:color="auto" w:fill="FFF2CC" w:themeFill="accent4" w:themeFillTint="33"/>
+      </w:tcPr>
+    </w:tblStylePr>
+    <w:tblStylePr w:type="band1Horz">
+      <w:tblPr/>
+      <w:tcPr>
+        <w:shd w:val="clear" w:color="auto" w:fill="FFF2CC" w:themeFill="accent4" w:themeFillTint="33"/>
+      </w:tcPr>
+    </w:tblStylePr>
+  </w:style>
 </w:styles>
 </file>
 
@@ -6381,7 +6995,7 @@
 </file>
 
 <file path=customXml/itemProps1.xml><?xml version="1.0" encoding="utf-8"?>
-<ds:datastoreItem xmlns:ds="http://schemas.openxmlformats.org/officeDocument/2006/customXml" ds:itemID="{D408A000-FC60-45C7-9B5B-010C53EC41B3}">
+<ds:datastoreItem xmlns:ds="http://schemas.openxmlformats.org/officeDocument/2006/customXml" ds:itemID="{20C398E1-8255-492A-AD96-685B75BA658B}">
   <ds:schemaRefs>
     <ds:schemaRef ds:uri="http://schemas.openxmlformats.org/officeDocument/2006/bibliography"/>
   </ds:schemaRefs>

</xml_diff>

<commit_message>
Created Use Case diagram using LucidChart, inserted to SRS as PNG picture
</commit_message>
<xml_diff>
--- a/SRS.docx
+++ b/SRS.docx
@@ -3269,7 +3269,13 @@
         <w:rPr>
           <w:rFonts w:cs="Arial"/>
         </w:rPr>
-        <w:t xml:space="preserve">Separate web portals will be maintained for patrons, librarian/administrators, and vendors/suppliers, however all three will interact with the same database under varying levels of access.  </w:t>
+        <w:t>Separate web portals will be maintained for patrons, librarian/administrators, and vendors/suppliers, however all three will interact with the same database under varying levels of access</w:t>
+      </w:r>
+      <w:r>
+        <w:rPr>
+          <w:rFonts w:cs="Arial"/>
+        </w:rPr>
+        <w:t>.  A single log in page will be maintained.  After login page will be redirected to the appropriate portal.</w:t>
       </w:r>
     </w:p>
     <w:p>
@@ -3958,8 +3964,6 @@
       <w:r>
         <w:t xml:space="preserve">describes </w:t>
       </w:r>
-      <w:bookmarkStart w:id="7" w:name="_GoBack"/>
-      <w:bookmarkEnd w:id="7"/>
       <w:r>
         <w:t xml:space="preserve">the different entities needed in the library system.  It will also describe the constraints and dependencies.  </w:t>
       </w:r>
@@ -3971,11 +3975,11 @@
       <w:pPr>
         <w:pStyle w:val="Heading11"/>
       </w:pPr>
-      <w:bookmarkStart w:id="8" w:name="_Toc518486581"/>
+      <w:bookmarkStart w:id="7" w:name="_Toc518486581"/>
       <w:r>
         <w:t>Overall Description</w:t>
       </w:r>
-      <w:bookmarkEnd w:id="8"/>
+      <w:bookmarkEnd w:id="7"/>
     </w:p>
     <w:p>
       <w:pPr>
@@ -3985,11 +3989,11 @@
           <w:numId w:val="2"/>
         </w:numPr>
       </w:pPr>
-      <w:bookmarkStart w:id="9" w:name="_Toc518486582"/>
+      <w:bookmarkStart w:id="8" w:name="_Toc518486582"/>
       <w:r>
         <w:t>Product Perspective</w:t>
       </w:r>
-      <w:bookmarkEnd w:id="9"/>
+      <w:bookmarkEnd w:id="8"/>
     </w:p>
     <w:p>
       <w:pPr>
@@ -4004,7 +4008,17 @@
         </w:rPr>
         <w:t>&lt;Fill in Info&gt;</w:t>
       </w:r>
+      <w:bookmarkStart w:id="9" w:name="_GoBack"/>
+      <w:bookmarkEnd w:id="9"/>
     </w:p>
+    <w:p>
+      <w:pPr>
+        <w:pStyle w:val="Heading2"/>
+        <w:ind w:left="1110"/>
+      </w:pPr>
+      <w:bookmarkStart w:id="10" w:name="_Toc518486583"/>
+    </w:p>
+    <w:p/>
     <w:p>
       <w:pPr>
         <w:pStyle w:val="Heading2"/>
@@ -4013,8 +4027,8 @@
           <w:numId w:val="2"/>
         </w:numPr>
       </w:pPr>
-      <w:bookmarkStart w:id="10" w:name="_Toc518486583"/>
-      <w:r>
+      <w:r>
+        <w:lastRenderedPageBreak/>
         <w:t>Product Functions</w:t>
       </w:r>
       <w:bookmarkEnd w:id="10"/>
@@ -4031,6 +4045,61 @@
           <w:rFonts w:cs="Arial"/>
         </w:rPr>
         <w:t>&lt;Fill in info&gt;</w:t>
+      </w:r>
+    </w:p>
+    <w:p>
+      <w:pPr>
+        <w:ind w:left="1110"/>
+        <w:rPr>
+          <w:rFonts w:cs="Arial"/>
+        </w:rPr>
+      </w:pPr>
+      <w:r>
+        <w:rPr>
+          <w:rFonts w:cs="Arial"/>
+          <w:noProof/>
+        </w:rPr>
+        <w:drawing>
+          <wp:inline distT="0" distB="0" distL="0" distR="0">
+            <wp:extent cx="5419725" cy="7013796"/>
+            <wp:effectExtent l="0" t="0" r="0" b="0"/>
+            <wp:docPr id="1" name="Picture 1" descr="A close up of a logo&#10;&#10;Description generated with high confidence"/>
+            <wp:cNvGraphicFramePr>
+              <a:graphicFrameLocks xmlns:a="http://schemas.openxmlformats.org/drawingml/2006/main" noChangeAspect="1"/>
+            </wp:cNvGraphicFramePr>
+            <a:graphic xmlns:a="http://schemas.openxmlformats.org/drawingml/2006/main">
+              <a:graphicData uri="http://schemas.openxmlformats.org/drawingml/2006/picture">
+                <pic:pic xmlns:pic="http://schemas.openxmlformats.org/drawingml/2006/picture">
+                  <pic:nvPicPr>
+                    <pic:cNvPr id="1" name="Patron UseCase.png"/>
+                    <pic:cNvPicPr/>
+                  </pic:nvPicPr>
+                  <pic:blipFill>
+                    <a:blip r:embed="rId9" cstate="print">
+                      <a:extLst>
+                        <a:ext uri="{28A0092B-C50C-407E-A947-70E740481C1C}">
+                          <a14:useLocalDpi xmlns:a14="http://schemas.microsoft.com/office/drawing/2010/main" val="0"/>
+                        </a:ext>
+                      </a:extLst>
+                    </a:blip>
+                    <a:stretch>
+                      <a:fillRect/>
+                    </a:stretch>
+                  </pic:blipFill>
+                  <pic:spPr>
+                    <a:xfrm>
+                      <a:off x="0" y="0"/>
+                      <a:ext cx="5422725" cy="7017678"/>
+                    </a:xfrm>
+                    <a:prstGeom prst="rect">
+                      <a:avLst/>
+                    </a:prstGeom>
+                  </pic:spPr>
+                </pic:pic>
+              </a:graphicData>
+            </a:graphic>
+          </wp:inline>
+        </w:drawing>
       </w:r>
     </w:p>
     <w:p>
@@ -4043,7 +4112,6 @@
       </w:pPr>
       <w:bookmarkStart w:id="11" w:name="_Toc518486584"/>
       <w:r>
-        <w:lastRenderedPageBreak/>
         <w:t>User Characteristics</w:t>
       </w:r>
       <w:bookmarkEnd w:id="11"/>
@@ -4066,6 +4134,7 @@
       </w:pPr>
       <w:bookmarkStart w:id="12" w:name="_Toc518486585"/>
       <w:r>
+        <w:lastRenderedPageBreak/>
         <w:t>Constraints</w:t>
       </w:r>
       <w:bookmarkEnd w:id="12"/>
@@ -4357,8 +4426,8 @@
     <w:p/>
     <w:p/>
     <w:sectPr>
-      <w:headerReference w:type="default" r:id="rId9"/>
-      <w:footerReference w:type="default" r:id="rId10"/>
+      <w:headerReference w:type="default" r:id="rId10"/>
+      <w:footerReference w:type="default" r:id="rId11"/>
       <w:pgSz w:w="12240" w:h="15840"/>
       <w:pgMar w:top="1440" w:right="1440" w:bottom="1440" w:left="1440" w:header="720" w:footer="720" w:gutter="0"/>
       <w:cols w:space="720"/>
@@ -6995,7 +7064,7 @@
 </file>
 
 <file path=customXml/itemProps1.xml><?xml version="1.0" encoding="utf-8"?>
-<ds:datastoreItem xmlns:ds="http://schemas.openxmlformats.org/officeDocument/2006/customXml" ds:itemID="{20C398E1-8255-492A-AD96-685B75BA658B}">
+<ds:datastoreItem xmlns:ds="http://schemas.openxmlformats.org/officeDocument/2006/customXml" ds:itemID="{2AE2FB8F-1EE9-42C9-BB9A-D3ED7F91EA35}">
   <ds:schemaRefs>
     <ds:schemaRef ds:uri="http://schemas.openxmlformats.org/officeDocument/2006/bibliography"/>
   </ds:schemaRefs>

</xml_diff>

<commit_message>
Added use case descriptions for Log In for each of the user ty                                     pes
</commit_message>
<xml_diff>
--- a/SRS.docx
+++ b/SRS.docx
@@ -444,28 +444,8 @@
                                   <w14:round/>
                                 </w14:textOutline>
                               </w:rPr>
-                              <w:t xml:space="preserve">Nana Ofosu </w:t>
+                              <w:t>Nana Ofosu Budu</w:t>
                             </w:r>
-                            <w:proofErr w:type="spellStart"/>
-                            <w:r>
-                              <w:rPr>
-                                <w:rFonts w:ascii="Bookman Old Style" w:hAnsi="Bookman Old Style"/>
-                                <w:b/>
-                                <w:color w:val="F7CAAC" w:themeColor="accent2" w:themeTint="66"/>
-                                <w:sz w:val="24"/>
-                                <w:szCs w:val="24"/>
-                                <w:lang w:eastAsia="en-US"/>
-                                <w14:textOutline w14:w="11112" w14:cap="flat" w14:cmpd="sng" w14:algn="ctr">
-                                  <w14:solidFill>
-                                    <w14:schemeClr w14:val="accent2"/>
-                                  </w14:solidFill>
-                                  <w14:prstDash w14:val="solid"/>
-                                  <w14:round/>
-                                </w14:textOutline>
-                              </w:rPr>
-                              <w:t>Budu</w:t>
-                            </w:r>
-                            <w:proofErr w:type="spellEnd"/>
                           </w:p>
                           <w:p>
                             <w:pPr>
@@ -486,7 +466,6 @@
                                 </w14:textOutline>
                               </w:rPr>
                             </w:pPr>
-                            <w:proofErr w:type="spellStart"/>
                             <w:r>
                               <w:rPr>
                                 <w:rFonts w:ascii="Bookman Old Style" w:hAnsi="Bookman Old Style"/>
@@ -503,26 +482,7 @@
                                   <w14:round/>
                                 </w14:textOutline>
                               </w:rPr>
-                              <w:t>Muyiwa</w:t>
-                            </w:r>
-                            <w:proofErr w:type="spellEnd"/>
-                            <w:r>
-                              <w:rPr>
-                                <w:rFonts w:ascii="Bookman Old Style" w:hAnsi="Bookman Old Style"/>
-                                <w:b/>
-                                <w:color w:val="F7CAAC" w:themeColor="accent2" w:themeTint="66"/>
-                                <w:sz w:val="24"/>
-                                <w:szCs w:val="24"/>
-                                <w:lang w:eastAsia="en-US"/>
-                                <w14:textOutline w14:w="11112" w14:cap="flat" w14:cmpd="sng" w14:algn="ctr">
-                                  <w14:solidFill>
-                                    <w14:schemeClr w14:val="accent2"/>
-                                  </w14:solidFill>
-                                  <w14:prstDash w14:val="solid"/>
-                                  <w14:round/>
-                                </w14:textOutline>
-                              </w:rPr>
-                              <w:t xml:space="preserve"> Coker</w:t>
+                              <w:t>Muyiwa Coker</w:t>
                             </w:r>
                           </w:p>
                           <w:p>
@@ -707,28 +667,8 @@
                             <w14:round/>
                           </w14:textOutline>
                         </w:rPr>
-                        <w:t xml:space="preserve">Nana Ofosu </w:t>
+                        <w:t>Nana Ofosu Budu</w:t>
                       </w:r>
-                      <w:proofErr w:type="spellStart"/>
-                      <w:r>
-                        <w:rPr>
-                          <w:rFonts w:ascii="Bookman Old Style" w:hAnsi="Bookman Old Style"/>
-                          <w:b/>
-                          <w:color w:val="F7CAAC" w:themeColor="accent2" w:themeTint="66"/>
-                          <w:sz w:val="24"/>
-                          <w:szCs w:val="24"/>
-                          <w:lang w:eastAsia="en-US"/>
-                          <w14:textOutline w14:w="11112" w14:cap="flat" w14:cmpd="sng" w14:algn="ctr">
-                            <w14:solidFill>
-                              <w14:schemeClr w14:val="accent2"/>
-                            </w14:solidFill>
-                            <w14:prstDash w14:val="solid"/>
-                            <w14:round/>
-                          </w14:textOutline>
-                        </w:rPr>
-                        <w:t>Budu</w:t>
-                      </w:r>
-                      <w:proofErr w:type="spellEnd"/>
                     </w:p>
                     <w:p>
                       <w:pPr>
@@ -749,7 +689,6 @@
                           </w14:textOutline>
                         </w:rPr>
                       </w:pPr>
-                      <w:proofErr w:type="spellStart"/>
                       <w:r>
                         <w:rPr>
                           <w:rFonts w:ascii="Bookman Old Style" w:hAnsi="Bookman Old Style"/>
@@ -766,26 +705,7 @@
                             <w14:round/>
                           </w14:textOutline>
                         </w:rPr>
-                        <w:t>Muyiwa</w:t>
-                      </w:r>
-                      <w:proofErr w:type="spellEnd"/>
-                      <w:r>
-                        <w:rPr>
-                          <w:rFonts w:ascii="Bookman Old Style" w:hAnsi="Bookman Old Style"/>
-                          <w:b/>
-                          <w:color w:val="F7CAAC" w:themeColor="accent2" w:themeTint="66"/>
-                          <w:sz w:val="24"/>
-                          <w:szCs w:val="24"/>
-                          <w:lang w:eastAsia="en-US"/>
-                          <w14:textOutline w14:w="11112" w14:cap="flat" w14:cmpd="sng" w14:algn="ctr">
-                            <w14:solidFill>
-                              <w14:schemeClr w14:val="accent2"/>
-                            </w14:solidFill>
-                            <w14:prstDash w14:val="solid"/>
-                            <w14:round/>
-                          </w14:textOutline>
-                        </w:rPr>
-                        <w:t xml:space="preserve"> Coker</w:t>
+                        <w:t>Muyiwa Coker</w:t>
                       </w:r>
                     </w:p>
                     <w:p>
@@ -3228,7 +3148,13 @@
         <w:ind w:left="1110"/>
       </w:pPr>
       <w:r>
-        <w:t xml:space="preserve">The current library system has become outdated and underperforming.  The web portal lacks section for book suggestions and library events.  Book searching has limited options and can be made more user-friendly.   A new system that is more efficient and has added features will be developed.  </w:t>
+        <w:t>The current library system has become outdated and underperforming.  The web portal lacks section</w:t>
+      </w:r>
+      <w:r>
+        <w:t>s</w:t>
+      </w:r>
+      <w:r>
+        <w:t xml:space="preserve"> for book suggestions and library events.  Book searching has limited options and can be made more user-friendly.   A new system that is more efficient and has added features will be developed.  </w:t>
       </w:r>
       <w:r>
         <w:t>This document will describe the overall design of a public library system.  Including detail information on book characteristics</w:t>
@@ -3269,13 +3195,45 @@
         <w:rPr>
           <w:rFonts w:cs="Arial"/>
         </w:rPr>
-        <w:t>Separate web portals will be maintained for patrons, librarian/administrators, and vendors/suppliers, however all three will interact with the same database under varying levels of access</w:t>
+        <w:t>Separate web portals will be maintained for patrons, librarian/admini</w:t>
       </w:r>
       <w:r>
         <w:rPr>
           <w:rFonts w:cs="Arial"/>
         </w:rPr>
-        <w:t>.  A single log in page will be maintained.  After login page will be redirected to the appropriate portal.</w:t>
+        <w:t>strators, and vendors/suppliers.  Three different URLs will be used, and each web</w:t>
+      </w:r>
+      <w:bookmarkStart w:id="4" w:name="_GoBack"/>
+      <w:bookmarkEnd w:id="4"/>
+      <w:r>
+        <w:rPr>
+          <w:rFonts w:cs="Arial"/>
+        </w:rPr>
+        <w:t xml:space="preserve"> page will initialized to a log in page specific to the user type.  All</w:t>
+      </w:r>
+      <w:r>
+        <w:rPr>
+          <w:rFonts w:cs="Arial"/>
+        </w:rPr>
+        <w:t xml:space="preserve"> three </w:t>
+      </w:r>
+      <w:r>
+        <w:rPr>
+          <w:rFonts w:cs="Arial"/>
+        </w:rPr>
+        <w:t xml:space="preserve">user types </w:t>
+      </w:r>
+      <w:r>
+        <w:rPr>
+          <w:rFonts w:cs="Arial"/>
+        </w:rPr>
+        <w:t>will interact with the same database under varying levels of access</w:t>
+      </w:r>
+      <w:r>
+        <w:rPr>
+          <w:rFonts w:cs="Arial"/>
+        </w:rPr>
+        <w:t>.  After login page will be redirected to the appropriate portal.</w:t>
       </w:r>
     </w:p>
     <w:p>
@@ -3307,37 +3265,7 @@
         <w:rPr>
           <w:rFonts w:cs="Arial"/>
         </w:rPr>
-        <w:t xml:space="preserve">Create new accounts </w:t>
-      </w:r>
-    </w:p>
-    <w:p>
-      <w:pPr>
-        <w:pStyle w:val="ListParagraph"/>
-        <w:numPr>
-          <w:ilvl w:val="0"/>
-          <w:numId w:val="3"/>
-        </w:numPr>
-        <w:rPr>
-          <w:rFonts w:cs="Arial"/>
-        </w:rPr>
-      </w:pPr>
-      <w:r>
-        <w:rPr>
-          <w:rFonts w:cs="Arial"/>
-        </w:rPr>
-        <w:t>Upload residential verification needed</w:t>
-      </w:r>
-      <w:r>
-        <w:rPr>
-          <w:rFonts w:cs="Arial"/>
-        </w:rPr>
-        <w:t xml:space="preserve"> </w:t>
-      </w:r>
-      <w:r>
-        <w:rPr>
-          <w:rFonts w:cs="Arial"/>
-        </w:rPr>
-        <w:t>for account creation</w:t>
+        <w:t>Create login account with Library Card</w:t>
       </w:r>
     </w:p>
     <w:p>
@@ -3451,7 +3379,7 @@
         <w:rPr>
           <w:rFonts w:cs="Arial"/>
         </w:rPr>
-        <w:t>Prepay printing management</w:t>
+        <w:t>Add funds to prepay printing account</w:t>
       </w:r>
     </w:p>
     <w:p>
@@ -3501,7 +3429,7 @@
         <w:rPr>
           <w:rFonts w:cs="Arial"/>
         </w:rPr>
-        <w:t>Add new users to the database</w:t>
+        <w:t xml:space="preserve">Scan Library Cards to verify accounts </w:t>
       </w:r>
     </w:p>
     <w:p>
@@ -3642,7 +3570,7 @@
       <w:pPr>
         <w:pStyle w:val="Heading2"/>
       </w:pPr>
-      <w:bookmarkStart w:id="4" w:name="_Toc518486578"/>
+      <w:bookmarkStart w:id="5" w:name="_Toc518486578"/>
       <w:bookmarkEnd w:id="3"/>
     </w:p>
     <w:p>
@@ -3656,7 +3584,7 @@
       <w:r>
         <w:t>Definitions, Acronyms, Abbreviations</w:t>
       </w:r>
-      <w:bookmarkEnd w:id="4"/>
+      <w:bookmarkEnd w:id="5"/>
     </w:p>
     <w:p>
       <w:pPr>
@@ -3919,11 +3847,11 @@
           <w:numId w:val="2"/>
         </w:numPr>
       </w:pPr>
-      <w:bookmarkStart w:id="5" w:name="_Toc518486579"/>
+      <w:bookmarkStart w:id="6" w:name="_Toc518486579"/>
       <w:r>
         <w:t>References</w:t>
       </w:r>
-      <w:bookmarkEnd w:id="5"/>
+      <w:bookmarkEnd w:id="6"/>
     </w:p>
     <w:p>
       <w:pPr>
@@ -3945,11 +3873,11 @@
           <w:numId w:val="2"/>
         </w:numPr>
       </w:pPr>
-      <w:bookmarkStart w:id="6" w:name="_Toc518486580"/>
+      <w:bookmarkStart w:id="7" w:name="_Toc518486580"/>
       <w:r>
         <w:t>Overview</w:t>
       </w:r>
-      <w:bookmarkEnd w:id="6"/>
+      <w:bookmarkEnd w:id="7"/>
       <w:r>
         <w:t xml:space="preserve">  </w:t>
       </w:r>
@@ -3975,11 +3903,11 @@
       <w:pPr>
         <w:pStyle w:val="Heading11"/>
       </w:pPr>
-      <w:bookmarkStart w:id="7" w:name="_Toc518486581"/>
+      <w:bookmarkStart w:id="8" w:name="_Toc518486581"/>
       <w:r>
         <w:t>Overall Description</w:t>
       </w:r>
-      <w:bookmarkEnd w:id="7"/>
+      <w:bookmarkEnd w:id="8"/>
     </w:p>
     <w:p>
       <w:pPr>
@@ -3989,11 +3917,11 @@
           <w:numId w:val="2"/>
         </w:numPr>
       </w:pPr>
-      <w:bookmarkStart w:id="8" w:name="_Toc518486582"/>
+      <w:bookmarkStart w:id="9" w:name="_Toc518486582"/>
       <w:r>
         <w:t>Product Perspective</w:t>
       </w:r>
-      <w:bookmarkEnd w:id="8"/>
+      <w:bookmarkEnd w:id="9"/>
     </w:p>
     <w:p>
       <w:pPr>
@@ -4008,8 +3936,6 @@
         </w:rPr>
         <w:t>&lt;Fill in Info&gt;</w:t>
       </w:r>
-      <w:bookmarkStart w:id="9" w:name="_GoBack"/>
-      <w:bookmarkEnd w:id="9"/>
     </w:p>
     <w:p>
       <w:pPr>
@@ -4177,11 +4103,9 @@
       <w:pPr>
         <w:pStyle w:val="Heading11"/>
       </w:pPr>
-      <w:bookmarkStart w:id="14" w:name="_Toc518486587"/>
       <w:r>
-        <w:t>External Interface Requirements</w:t>
+        <w:t>Use Cases</w:t>
       </w:r>
-      <w:bookmarkEnd w:id="14"/>
     </w:p>
     <w:p>
       <w:pPr>
@@ -4191,11 +4115,12 @@
           <w:numId w:val="2"/>
         </w:numPr>
       </w:pPr>
-      <w:bookmarkStart w:id="15" w:name="_Toc518486588"/>
       <w:r>
-        <w:t>User Interfaces</w:t>
+        <w:t>Log in</w:t>
       </w:r>
-      <w:bookmarkEnd w:id="15"/>
+      <w:r>
+        <w:t xml:space="preserve"> -  Patrons</w:t>
+      </w:r>
     </w:p>
     <w:p>
       <w:pPr>
@@ -4211,6 +4136,384 @@
         <w:t>&lt;Fill in Info&gt;</w:t>
       </w:r>
     </w:p>
+    <w:tbl>
+      <w:tblPr>
+        <w:tblStyle w:val="TableGrid"/>
+        <w:tblW w:w="0" w:type="auto"/>
+        <w:tblInd w:w="1110" w:type="dxa"/>
+        <w:tblLook w:val="04A0" w:firstRow="1" w:lastRow="0" w:firstColumn="1" w:lastColumn="0" w:noHBand="0" w:noVBand="1"/>
+      </w:tblPr>
+      <w:tblGrid>
+        <w:gridCol w:w="1855"/>
+        <w:gridCol w:w="6385"/>
+      </w:tblGrid>
+      <w:tr>
+        <w:tc>
+          <w:tcPr>
+            <w:tcW w:w="1855" w:type="dxa"/>
+            <w:shd w:val="clear" w:color="auto" w:fill="8EAADB" w:themeFill="accent1" w:themeFillTint="99"/>
+          </w:tcPr>
+          <w:p>
+            <w:pPr>
+              <w:tabs>
+                <w:tab w:val="left" w:pos="1221"/>
+              </w:tabs>
+              <w:jc w:val="center"/>
+              <w:rPr>
+                <w:rFonts w:cs="Arial"/>
+              </w:rPr>
+            </w:pPr>
+            <w:r>
+              <w:rPr>
+                <w:rFonts w:cs="Arial"/>
+              </w:rPr>
+              <w:t>USE CASE</w:t>
+            </w:r>
+          </w:p>
+        </w:tc>
+        <w:tc>
+          <w:tcPr>
+            <w:tcW w:w="6385" w:type="dxa"/>
+            <w:shd w:val="clear" w:color="auto" w:fill="8EAADB" w:themeFill="accent1" w:themeFillTint="99"/>
+          </w:tcPr>
+          <w:p>
+            <w:pPr>
+              <w:jc w:val="center"/>
+              <w:rPr>
+                <w:rFonts w:cs="Arial"/>
+              </w:rPr>
+            </w:pPr>
+            <w:r>
+              <w:rPr>
+                <w:rFonts w:cs="Arial"/>
+              </w:rPr>
+              <w:t>LOG IN</w:t>
+            </w:r>
+          </w:p>
+        </w:tc>
+      </w:tr>
+      <w:tr>
+        <w:tc>
+          <w:tcPr>
+            <w:tcW w:w="1855" w:type="dxa"/>
+          </w:tcPr>
+          <w:p>
+            <w:pPr>
+              <w:rPr>
+                <w:rFonts w:cs="Arial"/>
+              </w:rPr>
+            </w:pPr>
+            <w:r>
+              <w:rPr>
+                <w:rFonts w:cs="Arial"/>
+              </w:rPr>
+              <w:t>Description</w:t>
+            </w:r>
+          </w:p>
+        </w:tc>
+        <w:tc>
+          <w:tcPr>
+            <w:tcW w:w="6385" w:type="dxa"/>
+          </w:tcPr>
+          <w:p>
+            <w:pPr>
+              <w:rPr>
+                <w:rFonts w:cs="Arial"/>
+              </w:rPr>
+            </w:pPr>
+            <w:r>
+              <w:rPr>
+                <w:rFonts w:cs="Arial"/>
+              </w:rPr>
+              <w:t>Allow Patron into appropriate system module</w:t>
+            </w:r>
+          </w:p>
+        </w:tc>
+      </w:tr>
+      <w:tr>
+        <w:tc>
+          <w:tcPr>
+            <w:tcW w:w="1855" w:type="dxa"/>
+          </w:tcPr>
+          <w:p>
+            <w:pPr>
+              <w:rPr>
+                <w:rFonts w:cs="Arial"/>
+              </w:rPr>
+            </w:pPr>
+            <w:r>
+              <w:rPr>
+                <w:rFonts w:cs="Arial"/>
+              </w:rPr>
+              <w:t>Actor</w:t>
+            </w:r>
+          </w:p>
+        </w:tc>
+        <w:tc>
+          <w:tcPr>
+            <w:tcW w:w="6385" w:type="dxa"/>
+          </w:tcPr>
+          <w:p>
+            <w:pPr>
+              <w:rPr>
+                <w:rFonts w:cs="Arial"/>
+              </w:rPr>
+            </w:pPr>
+            <w:r>
+              <w:rPr>
+                <w:rFonts w:cs="Arial"/>
+              </w:rPr>
+              <w:t>Library patrons</w:t>
+            </w:r>
+          </w:p>
+        </w:tc>
+      </w:tr>
+      <w:tr>
+        <w:tc>
+          <w:tcPr>
+            <w:tcW w:w="1855" w:type="dxa"/>
+          </w:tcPr>
+          <w:p>
+            <w:pPr>
+              <w:rPr>
+                <w:rFonts w:cs="Arial"/>
+              </w:rPr>
+            </w:pPr>
+            <w:r>
+              <w:rPr>
+                <w:rFonts w:cs="Arial"/>
+              </w:rPr>
+              <w:t>Preconditions</w:t>
+            </w:r>
+          </w:p>
+        </w:tc>
+        <w:tc>
+          <w:tcPr>
+            <w:tcW w:w="6385" w:type="dxa"/>
+          </w:tcPr>
+          <w:p>
+            <w:pPr>
+              <w:rPr>
+                <w:rFonts w:cs="Arial"/>
+              </w:rPr>
+            </w:pPr>
+            <w:r>
+              <w:rPr>
+                <w:rFonts w:cs="Arial"/>
+              </w:rPr>
+              <w:t>Patron must have a Library Card and be registered in the database</w:t>
+            </w:r>
+          </w:p>
+        </w:tc>
+      </w:tr>
+      <w:tr>
+        <w:tc>
+          <w:tcPr>
+            <w:tcW w:w="1855" w:type="dxa"/>
+          </w:tcPr>
+          <w:p>
+            <w:pPr>
+              <w:rPr>
+                <w:rFonts w:cs="Arial"/>
+              </w:rPr>
+            </w:pPr>
+            <w:r>
+              <w:rPr>
+                <w:rFonts w:cs="Arial"/>
+              </w:rPr>
+              <w:t>Basic Flow</w:t>
+            </w:r>
+          </w:p>
+        </w:tc>
+        <w:tc>
+          <w:tcPr>
+            <w:tcW w:w="6385" w:type="dxa"/>
+          </w:tcPr>
+          <w:p>
+            <w:pPr>
+              <w:pStyle w:val="ListParagraph"/>
+              <w:numPr>
+                <w:ilvl w:val="0"/>
+                <w:numId w:val="6"/>
+              </w:numPr>
+              <w:rPr>
+                <w:rFonts w:cs="Arial"/>
+              </w:rPr>
+            </w:pPr>
+            <w:r>
+              <w:rPr>
+                <w:rFonts w:cs="Arial"/>
+              </w:rPr>
+              <w:t>Patron goes to Library website</w:t>
+            </w:r>
+          </w:p>
+          <w:p>
+            <w:pPr>
+              <w:pStyle w:val="ListParagraph"/>
+              <w:numPr>
+                <w:ilvl w:val="0"/>
+                <w:numId w:val="6"/>
+              </w:numPr>
+              <w:rPr>
+                <w:rFonts w:cs="Arial"/>
+              </w:rPr>
+            </w:pPr>
+            <w:r>
+              <w:rPr>
+                <w:rFonts w:cs="Arial"/>
+              </w:rPr>
+              <w:t>Patron types in user name and password</w:t>
+            </w:r>
+          </w:p>
+          <w:p>
+            <w:pPr>
+              <w:pStyle w:val="ListParagraph"/>
+              <w:numPr>
+                <w:ilvl w:val="0"/>
+                <w:numId w:val="6"/>
+              </w:numPr>
+              <w:rPr>
+                <w:rFonts w:cs="Arial"/>
+              </w:rPr>
+            </w:pPr>
+            <w:r>
+              <w:rPr>
+                <w:rFonts w:cs="Arial"/>
+              </w:rPr>
+              <w:t>Information is validated</w:t>
+            </w:r>
+          </w:p>
+          <w:p>
+            <w:pPr>
+              <w:pStyle w:val="ListParagraph"/>
+              <w:numPr>
+                <w:ilvl w:val="0"/>
+                <w:numId w:val="6"/>
+              </w:numPr>
+              <w:rPr>
+                <w:rFonts w:cs="Arial"/>
+              </w:rPr>
+            </w:pPr>
+            <w:r>
+              <w:rPr>
+                <w:rFonts w:cs="Arial"/>
+              </w:rPr>
+              <w:t>Web portal for patrons opens</w:t>
+            </w:r>
+          </w:p>
+        </w:tc>
+      </w:tr>
+      <w:tr>
+        <w:tc>
+          <w:tcPr>
+            <w:tcW w:w="1855" w:type="dxa"/>
+          </w:tcPr>
+          <w:p>
+            <w:pPr>
+              <w:rPr>
+                <w:rFonts w:cs="Arial"/>
+              </w:rPr>
+            </w:pPr>
+            <w:r>
+              <w:rPr>
+                <w:rFonts w:cs="Arial"/>
+              </w:rPr>
+              <w:t>Post-conditions</w:t>
+            </w:r>
+          </w:p>
+        </w:tc>
+        <w:tc>
+          <w:tcPr>
+            <w:tcW w:w="6385" w:type="dxa"/>
+          </w:tcPr>
+          <w:p>
+            <w:pPr>
+              <w:rPr>
+                <w:rFonts w:cs="Arial"/>
+              </w:rPr>
+            </w:pPr>
+            <w:r>
+              <w:rPr>
+                <w:rFonts w:cs="Arial"/>
+              </w:rPr>
+              <w:t xml:space="preserve">Username and Password must match data in database for patron.  Username not case sensitive.  </w:t>
+            </w:r>
+          </w:p>
+        </w:tc>
+      </w:tr>
+      <w:tr>
+        <w:tc>
+          <w:tcPr>
+            <w:tcW w:w="1855" w:type="dxa"/>
+          </w:tcPr>
+          <w:p>
+            <w:pPr>
+              <w:rPr>
+                <w:rFonts w:cs="Arial"/>
+              </w:rPr>
+            </w:pPr>
+            <w:r>
+              <w:rPr>
+                <w:rFonts w:cs="Arial"/>
+              </w:rPr>
+              <w:t>Alternate flows</w:t>
+            </w:r>
+          </w:p>
+        </w:tc>
+        <w:tc>
+          <w:tcPr>
+            <w:tcW w:w="6385" w:type="dxa"/>
+          </w:tcPr>
+          <w:p>
+            <w:pPr>
+              <w:rPr>
+                <w:rFonts w:cs="Arial"/>
+              </w:rPr>
+            </w:pPr>
+            <w:r>
+              <w:rPr>
+                <w:rFonts w:cs="Arial"/>
+              </w:rPr>
+              <w:t xml:space="preserve">Error message – ‘username or password incorrect’ </w:t>
+            </w:r>
+          </w:p>
+          <w:p>
+            <w:pPr>
+              <w:rPr>
+                <w:rFonts w:cs="Arial"/>
+              </w:rPr>
+            </w:pPr>
+            <w:r>
+              <w:rPr>
+                <w:rFonts w:cs="Arial"/>
+              </w:rPr>
+              <w:t>Option 1 – try again</w:t>
+            </w:r>
+          </w:p>
+          <w:p>
+            <w:pPr>
+              <w:rPr>
+                <w:rFonts w:cs="Arial"/>
+              </w:rPr>
+            </w:pPr>
+            <w:r>
+              <w:rPr>
+                <w:rFonts w:cs="Arial"/>
+              </w:rPr>
+              <w:t>Option 2 - register</w:t>
+            </w:r>
+          </w:p>
+        </w:tc>
+      </w:tr>
+    </w:tbl>
+    <w:p>
+      <w:pPr>
+        <w:ind w:left="1110"/>
+        <w:rPr>
+          <w:rFonts w:cs="Arial"/>
+        </w:rPr>
+      </w:pPr>
+    </w:p>
     <w:p>
       <w:pPr>
         <w:pStyle w:val="Heading2"/>
@@ -4219,25 +4522,466 @@
           <w:numId w:val="2"/>
         </w:numPr>
       </w:pPr>
-      <w:bookmarkStart w:id="16" w:name="_Toc518486589"/>
       <w:r>
-        <w:t>Hardware Interfaces</w:t>
+        <w:t>Log in – Librarians</w:t>
       </w:r>
-      <w:bookmarkEnd w:id="16"/>
+    </w:p>
+    <w:tbl>
+      <w:tblPr>
+        <w:tblStyle w:val="TableGrid"/>
+        <w:tblW w:w="0" w:type="auto"/>
+        <w:tblInd w:w="1110" w:type="dxa"/>
+        <w:tblLook w:val="04A0" w:firstRow="1" w:lastRow="0" w:firstColumn="1" w:lastColumn="0" w:noHBand="0" w:noVBand="1"/>
+      </w:tblPr>
+      <w:tblGrid>
+        <w:gridCol w:w="1855"/>
+        <w:gridCol w:w="6385"/>
+      </w:tblGrid>
+      <w:tr>
+        <w:tc>
+          <w:tcPr>
+            <w:tcW w:w="1855" w:type="dxa"/>
+            <w:shd w:val="clear" w:color="auto" w:fill="8EAADB" w:themeFill="accent1" w:themeFillTint="99"/>
+          </w:tcPr>
+          <w:p>
+            <w:pPr>
+              <w:tabs>
+                <w:tab w:val="left" w:pos="1221"/>
+              </w:tabs>
+              <w:jc w:val="center"/>
+              <w:rPr>
+                <w:rFonts w:cs="Arial"/>
+              </w:rPr>
+            </w:pPr>
+            <w:r>
+              <w:rPr>
+                <w:rFonts w:cs="Arial"/>
+              </w:rPr>
+              <w:t>USE CASE</w:t>
+            </w:r>
+          </w:p>
+        </w:tc>
+        <w:tc>
+          <w:tcPr>
+            <w:tcW w:w="6385" w:type="dxa"/>
+            <w:shd w:val="clear" w:color="auto" w:fill="8EAADB" w:themeFill="accent1" w:themeFillTint="99"/>
+          </w:tcPr>
+          <w:p>
+            <w:pPr>
+              <w:jc w:val="center"/>
+              <w:rPr>
+                <w:rFonts w:cs="Arial"/>
+              </w:rPr>
+            </w:pPr>
+            <w:r>
+              <w:rPr>
+                <w:rFonts w:cs="Arial"/>
+              </w:rPr>
+              <w:t>LOG IN</w:t>
+            </w:r>
+          </w:p>
+        </w:tc>
+      </w:tr>
+      <w:tr>
+        <w:tc>
+          <w:tcPr>
+            <w:tcW w:w="1855" w:type="dxa"/>
+          </w:tcPr>
+          <w:p>
+            <w:pPr>
+              <w:rPr>
+                <w:rFonts w:cs="Arial"/>
+              </w:rPr>
+            </w:pPr>
+            <w:r>
+              <w:rPr>
+                <w:rFonts w:cs="Arial"/>
+              </w:rPr>
+              <w:t>Description</w:t>
+            </w:r>
+          </w:p>
+        </w:tc>
+        <w:tc>
+          <w:tcPr>
+            <w:tcW w:w="6385" w:type="dxa"/>
+          </w:tcPr>
+          <w:p>
+            <w:pPr>
+              <w:rPr>
+                <w:rFonts w:cs="Arial"/>
+              </w:rPr>
+            </w:pPr>
+            <w:r>
+              <w:rPr>
+                <w:rFonts w:cs="Arial"/>
+              </w:rPr>
+              <w:t xml:space="preserve">Allow </w:t>
+            </w:r>
+            <w:r>
+              <w:rPr>
+                <w:rFonts w:cs="Arial"/>
+              </w:rPr>
+              <w:t>Librarians</w:t>
+            </w:r>
+            <w:r>
+              <w:rPr>
+                <w:rFonts w:cs="Arial"/>
+              </w:rPr>
+              <w:t xml:space="preserve"> into appropriate system module</w:t>
+            </w:r>
+          </w:p>
+        </w:tc>
+      </w:tr>
+      <w:tr>
+        <w:tc>
+          <w:tcPr>
+            <w:tcW w:w="1855" w:type="dxa"/>
+          </w:tcPr>
+          <w:p>
+            <w:pPr>
+              <w:rPr>
+                <w:rFonts w:cs="Arial"/>
+              </w:rPr>
+            </w:pPr>
+            <w:r>
+              <w:rPr>
+                <w:rFonts w:cs="Arial"/>
+              </w:rPr>
+              <w:t>Actor</w:t>
+            </w:r>
+          </w:p>
+        </w:tc>
+        <w:tc>
+          <w:tcPr>
+            <w:tcW w:w="6385" w:type="dxa"/>
+          </w:tcPr>
+          <w:p>
+            <w:pPr>
+              <w:rPr>
+                <w:rFonts w:cs="Arial"/>
+              </w:rPr>
+            </w:pPr>
+            <w:r>
+              <w:rPr>
+                <w:rFonts w:cs="Arial"/>
+              </w:rPr>
+              <w:t>Librarians</w:t>
+            </w:r>
+          </w:p>
+        </w:tc>
+      </w:tr>
+      <w:tr>
+        <w:tc>
+          <w:tcPr>
+            <w:tcW w:w="1855" w:type="dxa"/>
+          </w:tcPr>
+          <w:p>
+            <w:pPr>
+              <w:rPr>
+                <w:rFonts w:cs="Arial"/>
+              </w:rPr>
+            </w:pPr>
+            <w:r>
+              <w:rPr>
+                <w:rFonts w:cs="Arial"/>
+              </w:rPr>
+              <w:t>Preconditions</w:t>
+            </w:r>
+          </w:p>
+        </w:tc>
+        <w:tc>
+          <w:tcPr>
+            <w:tcW w:w="6385" w:type="dxa"/>
+          </w:tcPr>
+          <w:p>
+            <w:pPr>
+              <w:rPr>
+                <w:rFonts w:cs="Arial"/>
+              </w:rPr>
+            </w:pPr>
+            <w:r>
+              <w:rPr>
+                <w:rFonts w:cs="Arial"/>
+              </w:rPr>
+              <w:t xml:space="preserve">Librarians must be employed and authorized by management  </w:t>
+            </w:r>
+          </w:p>
+        </w:tc>
+      </w:tr>
+      <w:tr>
+        <w:tc>
+          <w:tcPr>
+            <w:tcW w:w="1855" w:type="dxa"/>
+          </w:tcPr>
+          <w:p>
+            <w:pPr>
+              <w:rPr>
+                <w:rFonts w:cs="Arial"/>
+              </w:rPr>
+            </w:pPr>
+            <w:r>
+              <w:rPr>
+                <w:rFonts w:cs="Arial"/>
+              </w:rPr>
+              <w:t>Basic Flow</w:t>
+            </w:r>
+          </w:p>
+        </w:tc>
+        <w:tc>
+          <w:tcPr>
+            <w:tcW w:w="6385" w:type="dxa"/>
+          </w:tcPr>
+          <w:p>
+            <w:pPr>
+              <w:pStyle w:val="ListParagraph"/>
+              <w:numPr>
+                <w:ilvl w:val="0"/>
+                <w:numId w:val="7"/>
+              </w:numPr>
+              <w:rPr>
+                <w:rFonts w:cs="Arial"/>
+              </w:rPr>
+            </w:pPr>
+            <w:r>
+              <w:rPr>
+                <w:rFonts w:cs="Arial"/>
+              </w:rPr>
+              <w:t>Librarian</w:t>
+            </w:r>
+            <w:r>
+              <w:rPr>
+                <w:rFonts w:cs="Arial"/>
+              </w:rPr>
+              <w:t xml:space="preserve"> goes to Library website</w:t>
+            </w:r>
+          </w:p>
+          <w:p>
+            <w:pPr>
+              <w:pStyle w:val="ListParagraph"/>
+              <w:numPr>
+                <w:ilvl w:val="0"/>
+                <w:numId w:val="7"/>
+              </w:numPr>
+              <w:rPr>
+                <w:rFonts w:cs="Arial"/>
+              </w:rPr>
+            </w:pPr>
+            <w:r>
+              <w:rPr>
+                <w:rFonts w:cs="Arial"/>
+              </w:rPr>
+              <w:t>Librarian</w:t>
+            </w:r>
+            <w:r>
+              <w:rPr>
+                <w:rFonts w:cs="Arial"/>
+              </w:rPr>
+              <w:t xml:space="preserve"> types in user name and password</w:t>
+            </w:r>
+          </w:p>
+          <w:p>
+            <w:pPr>
+              <w:pStyle w:val="ListParagraph"/>
+              <w:numPr>
+                <w:ilvl w:val="0"/>
+                <w:numId w:val="7"/>
+              </w:numPr>
+              <w:rPr>
+                <w:rFonts w:cs="Arial"/>
+              </w:rPr>
+            </w:pPr>
+            <w:r>
+              <w:rPr>
+                <w:rFonts w:cs="Arial"/>
+              </w:rPr>
+              <w:t>Information is validated</w:t>
+            </w:r>
+          </w:p>
+          <w:p>
+            <w:pPr>
+              <w:pStyle w:val="ListParagraph"/>
+              <w:numPr>
+                <w:ilvl w:val="0"/>
+                <w:numId w:val="7"/>
+              </w:numPr>
+              <w:rPr>
+                <w:rFonts w:cs="Arial"/>
+              </w:rPr>
+            </w:pPr>
+            <w:r>
+              <w:rPr>
+                <w:rFonts w:cs="Arial"/>
+              </w:rPr>
+              <w:lastRenderedPageBreak/>
+              <w:t xml:space="preserve">Web portal for </w:t>
+            </w:r>
+            <w:r>
+              <w:rPr>
+                <w:rFonts w:cs="Arial"/>
+              </w:rPr>
+              <w:t>librarian</w:t>
+            </w:r>
+            <w:r>
+              <w:rPr>
+                <w:rFonts w:cs="Arial"/>
+              </w:rPr>
+              <w:t>s</w:t>
+            </w:r>
+            <w:r>
+              <w:rPr>
+                <w:rFonts w:cs="Arial"/>
+              </w:rPr>
+              <w:t xml:space="preserve"> opens</w:t>
+            </w:r>
+          </w:p>
+        </w:tc>
+      </w:tr>
+      <w:tr>
+        <w:tc>
+          <w:tcPr>
+            <w:tcW w:w="1855" w:type="dxa"/>
+          </w:tcPr>
+          <w:p>
+            <w:pPr>
+              <w:rPr>
+                <w:rFonts w:cs="Arial"/>
+              </w:rPr>
+            </w:pPr>
+            <w:r>
+              <w:rPr>
+                <w:rFonts w:cs="Arial"/>
+              </w:rPr>
+              <w:lastRenderedPageBreak/>
+              <w:t>Post-conditions</w:t>
+            </w:r>
+          </w:p>
+        </w:tc>
+        <w:tc>
+          <w:tcPr>
+            <w:tcW w:w="6385" w:type="dxa"/>
+          </w:tcPr>
+          <w:p>
+            <w:pPr>
+              <w:rPr>
+                <w:rFonts w:cs="Arial"/>
+              </w:rPr>
+            </w:pPr>
+            <w:r>
+              <w:rPr>
+                <w:rFonts w:cs="Arial"/>
+              </w:rPr>
+              <w:t xml:space="preserve">Username and Password must match data in database for patron.  Username not case sensitive.  </w:t>
+            </w:r>
+            <w:r>
+              <w:rPr>
+                <w:rFonts w:cs="Arial"/>
+              </w:rPr>
+              <w:t xml:space="preserve">Librarian have elevated rights. </w:t>
+            </w:r>
+          </w:p>
+        </w:tc>
+      </w:tr>
+      <w:tr>
+        <w:tc>
+          <w:tcPr>
+            <w:tcW w:w="1855" w:type="dxa"/>
+          </w:tcPr>
+          <w:p>
+            <w:pPr>
+              <w:rPr>
+                <w:rFonts w:cs="Arial"/>
+              </w:rPr>
+            </w:pPr>
+            <w:r>
+              <w:rPr>
+                <w:rFonts w:cs="Arial"/>
+              </w:rPr>
+              <w:t>Alternate flows</w:t>
+            </w:r>
+          </w:p>
+        </w:tc>
+        <w:tc>
+          <w:tcPr>
+            <w:tcW w:w="6385" w:type="dxa"/>
+          </w:tcPr>
+          <w:p>
+            <w:pPr>
+              <w:rPr>
+                <w:rFonts w:cs="Arial"/>
+              </w:rPr>
+            </w:pPr>
+            <w:r>
+              <w:rPr>
+                <w:rFonts w:cs="Arial"/>
+              </w:rPr>
+              <w:t xml:space="preserve">Error message – ‘username or password incorrect’ </w:t>
+            </w:r>
+          </w:p>
+          <w:p>
+            <w:pPr>
+              <w:rPr>
+                <w:rFonts w:cs="Arial"/>
+              </w:rPr>
+            </w:pPr>
+            <w:r>
+              <w:rPr>
+                <w:rFonts w:cs="Arial"/>
+              </w:rPr>
+              <w:t>Option 1 – try again</w:t>
+            </w:r>
+          </w:p>
+          <w:p>
+            <w:pPr>
+              <w:rPr>
+                <w:rFonts w:cs="Arial"/>
+              </w:rPr>
+            </w:pPr>
+            <w:r>
+              <w:rPr>
+                <w:rFonts w:cs="Arial"/>
+              </w:rPr>
+              <w:t xml:space="preserve">Option 2 </w:t>
+            </w:r>
+            <w:r>
+              <w:rPr>
+                <w:rFonts w:cs="Arial"/>
+              </w:rPr>
+              <w:t>–</w:t>
+            </w:r>
+            <w:r>
+              <w:rPr>
+                <w:rFonts w:cs="Arial"/>
+              </w:rPr>
+              <w:t xml:space="preserve"> </w:t>
+            </w:r>
+            <w:r>
+              <w:rPr>
+                <w:rFonts w:cs="Arial"/>
+              </w:rPr>
+              <w:t>contact administrator</w:t>
+            </w:r>
+          </w:p>
+        </w:tc>
+      </w:tr>
+    </w:tbl>
+    <w:p>
+      <w:pPr>
+        <w:pStyle w:val="Heading2"/>
+        <w:ind w:left="1110"/>
+      </w:pPr>
+      <w:r>
+        <w:tab/>
+      </w:r>
+      <w:r>
+        <w:tab/>
+      </w:r>
     </w:p>
     <w:p>
       <w:pPr>
-        <w:ind w:left="1110"/>
         <w:rPr>
           <w:rFonts w:cs="Arial"/>
         </w:rPr>
       </w:pPr>
-      <w:r>
-        <w:rPr>
-          <w:rFonts w:cs="Arial"/>
-        </w:rPr>
-        <w:t>&lt;Fill in info&gt;</w:t>
-      </w:r>
     </w:p>
     <w:p>
       <w:pPr>
@@ -4247,181 +4991,457 @@
           <w:numId w:val="2"/>
         </w:numPr>
       </w:pPr>
-      <w:bookmarkStart w:id="17" w:name="_Toc518486590"/>
       <w:r>
-        <w:t>Software Interfaces</w:t>
-      </w:r>
-      <w:bookmarkEnd w:id="17"/>
-    </w:p>
-    <w:p>
-      <w:pPr>
-        <w:ind w:left="1110"/>
-      </w:pPr>
-      <w:r>
-        <w:t>&lt;Fill in Info&gt;</w:t>
+        <w:t>Log in – Vendor</w:t>
       </w:r>
     </w:p>
+    <w:tbl>
+      <w:tblPr>
+        <w:tblStyle w:val="TableGrid"/>
+        <w:tblW w:w="0" w:type="auto"/>
+        <w:tblInd w:w="1110" w:type="dxa"/>
+        <w:tblLook w:val="04A0" w:firstRow="1" w:lastRow="0" w:firstColumn="1" w:lastColumn="0" w:noHBand="0" w:noVBand="1"/>
+      </w:tblPr>
+      <w:tblGrid>
+        <w:gridCol w:w="1855"/>
+        <w:gridCol w:w="6385"/>
+      </w:tblGrid>
+      <w:tr>
+        <w:tc>
+          <w:tcPr>
+            <w:tcW w:w="1855" w:type="dxa"/>
+            <w:shd w:val="clear" w:color="auto" w:fill="8EAADB" w:themeFill="accent1" w:themeFillTint="99"/>
+          </w:tcPr>
+          <w:p>
+            <w:pPr>
+              <w:tabs>
+                <w:tab w:val="left" w:pos="1221"/>
+              </w:tabs>
+              <w:jc w:val="center"/>
+              <w:rPr>
+                <w:rFonts w:cs="Arial"/>
+              </w:rPr>
+            </w:pPr>
+            <w:r>
+              <w:rPr>
+                <w:rFonts w:cs="Arial"/>
+              </w:rPr>
+              <w:t>USE CASE</w:t>
+            </w:r>
+          </w:p>
+        </w:tc>
+        <w:tc>
+          <w:tcPr>
+            <w:tcW w:w="6385" w:type="dxa"/>
+            <w:shd w:val="clear" w:color="auto" w:fill="8EAADB" w:themeFill="accent1" w:themeFillTint="99"/>
+          </w:tcPr>
+          <w:p>
+            <w:pPr>
+              <w:jc w:val="center"/>
+              <w:rPr>
+                <w:rFonts w:cs="Arial"/>
+              </w:rPr>
+            </w:pPr>
+            <w:r>
+              <w:rPr>
+                <w:rFonts w:cs="Arial"/>
+              </w:rPr>
+              <w:t>LOG IN</w:t>
+            </w:r>
+          </w:p>
+        </w:tc>
+      </w:tr>
+      <w:tr>
+        <w:tc>
+          <w:tcPr>
+            <w:tcW w:w="1855" w:type="dxa"/>
+          </w:tcPr>
+          <w:p>
+            <w:pPr>
+              <w:rPr>
+                <w:rFonts w:cs="Arial"/>
+              </w:rPr>
+            </w:pPr>
+            <w:r>
+              <w:rPr>
+                <w:rFonts w:cs="Arial"/>
+              </w:rPr>
+              <w:t>Description</w:t>
+            </w:r>
+          </w:p>
+        </w:tc>
+        <w:tc>
+          <w:tcPr>
+            <w:tcW w:w="6385" w:type="dxa"/>
+          </w:tcPr>
+          <w:p>
+            <w:pPr>
+              <w:rPr>
+                <w:rFonts w:cs="Arial"/>
+              </w:rPr>
+            </w:pPr>
+            <w:r>
+              <w:rPr>
+                <w:rFonts w:cs="Arial"/>
+              </w:rPr>
+              <w:t xml:space="preserve">Allow </w:t>
+            </w:r>
+            <w:r>
+              <w:rPr>
+                <w:rFonts w:cs="Arial"/>
+              </w:rPr>
+              <w:t>Vendors</w:t>
+            </w:r>
+            <w:r>
+              <w:rPr>
+                <w:rFonts w:cs="Arial"/>
+              </w:rPr>
+              <w:t xml:space="preserve"> into appropriate system module</w:t>
+            </w:r>
+          </w:p>
+        </w:tc>
+      </w:tr>
+      <w:tr>
+        <w:tc>
+          <w:tcPr>
+            <w:tcW w:w="1855" w:type="dxa"/>
+          </w:tcPr>
+          <w:p>
+            <w:pPr>
+              <w:rPr>
+                <w:rFonts w:cs="Arial"/>
+              </w:rPr>
+            </w:pPr>
+            <w:r>
+              <w:rPr>
+                <w:rFonts w:cs="Arial"/>
+              </w:rPr>
+              <w:t>Actor</w:t>
+            </w:r>
+          </w:p>
+        </w:tc>
+        <w:tc>
+          <w:tcPr>
+            <w:tcW w:w="6385" w:type="dxa"/>
+          </w:tcPr>
+          <w:p>
+            <w:pPr>
+              <w:rPr>
+                <w:rFonts w:cs="Arial"/>
+              </w:rPr>
+            </w:pPr>
+            <w:r>
+              <w:rPr>
+                <w:rFonts w:cs="Arial"/>
+              </w:rPr>
+              <w:t>Vendors</w:t>
+            </w:r>
+          </w:p>
+        </w:tc>
+      </w:tr>
+      <w:tr>
+        <w:tc>
+          <w:tcPr>
+            <w:tcW w:w="1855" w:type="dxa"/>
+          </w:tcPr>
+          <w:p>
+            <w:pPr>
+              <w:rPr>
+                <w:rFonts w:cs="Arial"/>
+              </w:rPr>
+            </w:pPr>
+            <w:r>
+              <w:rPr>
+                <w:rFonts w:cs="Arial"/>
+              </w:rPr>
+              <w:t>Preconditions</w:t>
+            </w:r>
+          </w:p>
+        </w:tc>
+        <w:tc>
+          <w:tcPr>
+            <w:tcW w:w="6385" w:type="dxa"/>
+          </w:tcPr>
+          <w:p>
+            <w:pPr>
+              <w:rPr>
+                <w:rFonts w:cs="Arial"/>
+              </w:rPr>
+            </w:pPr>
+            <w:r>
+              <w:rPr>
+                <w:rFonts w:cs="Arial"/>
+              </w:rPr>
+              <w:t>Vendor</w:t>
+            </w:r>
+            <w:r>
+              <w:rPr>
+                <w:rFonts w:cs="Arial"/>
+              </w:rPr>
+              <w:t xml:space="preserve"> must be </w:t>
+            </w:r>
+            <w:r>
+              <w:rPr>
+                <w:rFonts w:cs="Arial"/>
+              </w:rPr>
+              <w:t>under contract</w:t>
+            </w:r>
+            <w:r>
+              <w:rPr>
+                <w:rFonts w:cs="Arial"/>
+              </w:rPr>
+              <w:t xml:space="preserve"> and authorized by management  </w:t>
+            </w:r>
+          </w:p>
+        </w:tc>
+      </w:tr>
+      <w:tr>
+        <w:tc>
+          <w:tcPr>
+            <w:tcW w:w="1855" w:type="dxa"/>
+          </w:tcPr>
+          <w:p>
+            <w:pPr>
+              <w:rPr>
+                <w:rFonts w:cs="Arial"/>
+              </w:rPr>
+            </w:pPr>
+            <w:r>
+              <w:rPr>
+                <w:rFonts w:cs="Arial"/>
+              </w:rPr>
+              <w:t>Basic Flow</w:t>
+            </w:r>
+          </w:p>
+        </w:tc>
+        <w:tc>
+          <w:tcPr>
+            <w:tcW w:w="6385" w:type="dxa"/>
+          </w:tcPr>
+          <w:p>
+            <w:pPr>
+              <w:pStyle w:val="ListParagraph"/>
+              <w:numPr>
+                <w:ilvl w:val="0"/>
+                <w:numId w:val="8"/>
+              </w:numPr>
+              <w:rPr>
+                <w:rFonts w:cs="Arial"/>
+              </w:rPr>
+            </w:pPr>
+            <w:r>
+              <w:rPr>
+                <w:rFonts w:cs="Arial"/>
+              </w:rPr>
+              <w:t>Vendor</w:t>
+            </w:r>
+            <w:r>
+              <w:rPr>
+                <w:rFonts w:cs="Arial"/>
+              </w:rPr>
+              <w:t xml:space="preserve"> goes to Library website</w:t>
+            </w:r>
+          </w:p>
+          <w:p>
+            <w:pPr>
+              <w:pStyle w:val="ListParagraph"/>
+              <w:numPr>
+                <w:ilvl w:val="0"/>
+                <w:numId w:val="8"/>
+              </w:numPr>
+              <w:rPr>
+                <w:rFonts w:cs="Arial"/>
+              </w:rPr>
+            </w:pPr>
+            <w:r>
+              <w:rPr>
+                <w:rFonts w:cs="Arial"/>
+              </w:rPr>
+              <w:t>Vendor</w:t>
+            </w:r>
+            <w:r>
+              <w:rPr>
+                <w:rFonts w:cs="Arial"/>
+              </w:rPr>
+              <w:t xml:space="preserve"> types in user name and password</w:t>
+            </w:r>
+          </w:p>
+          <w:p>
+            <w:pPr>
+              <w:pStyle w:val="ListParagraph"/>
+              <w:numPr>
+                <w:ilvl w:val="0"/>
+                <w:numId w:val="8"/>
+              </w:numPr>
+              <w:rPr>
+                <w:rFonts w:cs="Arial"/>
+              </w:rPr>
+            </w:pPr>
+            <w:r>
+              <w:rPr>
+                <w:rFonts w:cs="Arial"/>
+              </w:rPr>
+              <w:t>Information is validated</w:t>
+            </w:r>
+          </w:p>
+          <w:p>
+            <w:pPr>
+              <w:pStyle w:val="ListParagraph"/>
+              <w:numPr>
+                <w:ilvl w:val="0"/>
+                <w:numId w:val="8"/>
+              </w:numPr>
+              <w:rPr>
+                <w:rFonts w:cs="Arial"/>
+              </w:rPr>
+            </w:pPr>
+            <w:r>
+              <w:rPr>
+                <w:rFonts w:cs="Arial"/>
+              </w:rPr>
+              <w:t xml:space="preserve">Web portal for </w:t>
+            </w:r>
+            <w:r>
+              <w:rPr>
+                <w:rFonts w:cs="Arial"/>
+              </w:rPr>
+              <w:t>vendors</w:t>
+            </w:r>
+            <w:r>
+              <w:rPr>
+                <w:rFonts w:cs="Arial"/>
+              </w:rPr>
+              <w:t xml:space="preserve"> opens</w:t>
+            </w:r>
+          </w:p>
+        </w:tc>
+      </w:tr>
+      <w:tr>
+        <w:tc>
+          <w:tcPr>
+            <w:tcW w:w="1855" w:type="dxa"/>
+          </w:tcPr>
+          <w:p>
+            <w:pPr>
+              <w:rPr>
+                <w:rFonts w:cs="Arial"/>
+              </w:rPr>
+            </w:pPr>
+            <w:r>
+              <w:rPr>
+                <w:rFonts w:cs="Arial"/>
+              </w:rPr>
+              <w:t>Post-conditions</w:t>
+            </w:r>
+          </w:p>
+        </w:tc>
+        <w:tc>
+          <w:tcPr>
+            <w:tcW w:w="6385" w:type="dxa"/>
+          </w:tcPr>
+          <w:p>
+            <w:pPr>
+              <w:rPr>
+                <w:rFonts w:cs="Arial"/>
+              </w:rPr>
+            </w:pPr>
+            <w:r>
+              <w:rPr>
+                <w:rFonts w:cs="Arial"/>
+              </w:rPr>
+              <w:t xml:space="preserve">Username and Password must match data in database for patron.  Username not case sensitive.  Librarian have elevated rights. </w:t>
+            </w:r>
+          </w:p>
+        </w:tc>
+      </w:tr>
+      <w:tr>
+        <w:tc>
+          <w:tcPr>
+            <w:tcW w:w="1855" w:type="dxa"/>
+          </w:tcPr>
+          <w:p>
+            <w:pPr>
+              <w:rPr>
+                <w:rFonts w:cs="Arial"/>
+              </w:rPr>
+            </w:pPr>
+            <w:r>
+              <w:rPr>
+                <w:rFonts w:cs="Arial"/>
+              </w:rPr>
+              <w:t>Alternate flows</w:t>
+            </w:r>
+          </w:p>
+        </w:tc>
+        <w:tc>
+          <w:tcPr>
+            <w:tcW w:w="6385" w:type="dxa"/>
+          </w:tcPr>
+          <w:p>
+            <w:pPr>
+              <w:rPr>
+                <w:rFonts w:cs="Arial"/>
+              </w:rPr>
+            </w:pPr>
+            <w:r>
+              <w:rPr>
+                <w:rFonts w:cs="Arial"/>
+              </w:rPr>
+              <w:t xml:space="preserve">Error message – ‘username or password incorrect’ </w:t>
+            </w:r>
+          </w:p>
+          <w:p>
+            <w:pPr>
+              <w:rPr>
+                <w:rFonts w:cs="Arial"/>
+              </w:rPr>
+            </w:pPr>
+            <w:r>
+              <w:rPr>
+                <w:rFonts w:cs="Arial"/>
+              </w:rPr>
+              <w:t>Option 1 – try again</w:t>
+            </w:r>
+          </w:p>
+          <w:p>
+            <w:pPr>
+              <w:rPr>
+                <w:rFonts w:cs="Arial"/>
+              </w:rPr>
+            </w:pPr>
+            <w:r>
+              <w:rPr>
+                <w:rFonts w:cs="Arial"/>
+              </w:rPr>
+              <w:t xml:space="preserve">Option 2 </w:t>
+            </w:r>
+            <w:r>
+              <w:rPr>
+                <w:rFonts w:cs="Arial"/>
+              </w:rPr>
+              <w:t>–</w:t>
+            </w:r>
+            <w:r>
+              <w:rPr>
+                <w:rFonts w:cs="Arial"/>
+              </w:rPr>
+              <w:t xml:space="preserve"> </w:t>
+            </w:r>
+            <w:r>
+              <w:rPr>
+                <w:rFonts w:cs="Arial"/>
+              </w:rPr>
+              <w:t>Contact administrator</w:t>
+            </w:r>
+          </w:p>
+        </w:tc>
+      </w:tr>
+    </w:tbl>
     <w:p>
       <w:pPr>
-        <w:pStyle w:val="Heading2"/>
-        <w:numPr>
-          <w:ilvl w:val="1"/>
-          <w:numId w:val="2"/>
-        </w:numPr>
-      </w:pPr>
-      <w:bookmarkStart w:id="18" w:name="_Toc518486591"/>
-      <w:r>
-        <w:t>Communication Interfaces</w:t>
-      </w:r>
-      <w:bookmarkEnd w:id="18"/>
-    </w:p>
-    <w:p>
-      <w:pPr>
+        <w:pStyle w:val="ListParagraph"/>
         <w:ind w:left="1110"/>
       </w:pPr>
-      <w:r>
-        <w:t>&lt;Fill in info&gt;</w:t>
-      </w:r>
-      <w:r>
-        <w:tab/>
-        <w:t xml:space="preserve"> </w:t>
-      </w:r>
-    </w:p>
-    <w:p>
-      <w:pPr>
-        <w:pStyle w:val="Heading11"/>
-      </w:pPr>
-      <w:bookmarkStart w:id="19" w:name="_Toc518486592"/>
-      <w:r>
-        <w:t>System Features</w:t>
-      </w:r>
-      <w:bookmarkEnd w:id="19"/>
-    </w:p>
-    <w:p>
-      <w:pPr>
-        <w:pStyle w:val="Heading2"/>
-        <w:numPr>
-          <w:ilvl w:val="1"/>
-          <w:numId w:val="2"/>
-        </w:numPr>
-      </w:pPr>
-      <w:bookmarkStart w:id="20" w:name="_Toc518486593"/>
-      <w:r>
-        <w:t>Feature 1</w:t>
-      </w:r>
-      <w:bookmarkEnd w:id="20"/>
-    </w:p>
-    <w:p>
-      <w:pPr>
-        <w:ind w:left="1110"/>
-        <w:rPr>
-          <w:rFonts w:cs="Arial"/>
-        </w:rPr>
-      </w:pPr>
-      <w:r>
-        <w:rPr>
-          <w:rFonts w:cs="Arial"/>
-        </w:rPr>
-        <w:t>&lt;Fill in Info&gt;</w:t>
-      </w:r>
-    </w:p>
-    <w:p>
-      <w:pPr>
-        <w:pStyle w:val="Heading2"/>
-        <w:numPr>
-          <w:ilvl w:val="1"/>
-          <w:numId w:val="2"/>
-        </w:numPr>
-      </w:pPr>
-      <w:bookmarkStart w:id="21" w:name="_Toc518486594"/>
-      <w:r>
-        <w:t>Feature 2</w:t>
-      </w:r>
-      <w:bookmarkEnd w:id="21"/>
-    </w:p>
-    <w:p>
-      <w:pPr>
-        <w:ind w:left="1110"/>
-        <w:rPr>
-          <w:rFonts w:cs="Arial"/>
-        </w:rPr>
-      </w:pPr>
-      <w:r>
-        <w:rPr>
-          <w:rFonts w:cs="Arial"/>
-        </w:rPr>
-        <w:t>&lt;Fill in info&gt;</w:t>
-      </w:r>
-    </w:p>
-    <w:p>
-      <w:pPr>
-        <w:pStyle w:val="Heading2"/>
-        <w:numPr>
-          <w:ilvl w:val="1"/>
-          <w:numId w:val="2"/>
-        </w:numPr>
-      </w:pPr>
-      <w:bookmarkStart w:id="22" w:name="_Toc518486595"/>
-      <w:r>
-        <w:t>Feature 3</w:t>
-      </w:r>
-      <w:bookmarkEnd w:id="22"/>
-    </w:p>
-    <w:p>
-      <w:pPr>
-        <w:ind w:left="1110"/>
-      </w:pPr>
-      <w:r>
-        <w:t>&lt;Fill in Info&gt;</w:t>
-      </w:r>
-    </w:p>
-    <w:p>
-      <w:pPr>
-        <w:pStyle w:val="Heading2"/>
-        <w:numPr>
-          <w:ilvl w:val="1"/>
-          <w:numId w:val="2"/>
-        </w:numPr>
-      </w:pPr>
-      <w:bookmarkStart w:id="23" w:name="_Toc518486596"/>
-      <w:r>
-        <w:t>Feature 4</w:t>
-      </w:r>
-      <w:bookmarkEnd w:id="23"/>
-    </w:p>
-    <w:p>
-      <w:pPr>
-        <w:ind w:left="1110"/>
-      </w:pPr>
-      <w:r>
-        <w:t>&lt;Fill in info&gt;</w:t>
-      </w:r>
-      <w:r>
-        <w:tab/>
-        <w:t xml:space="preserve"> </w:t>
-      </w:r>
-    </w:p>
-    <w:p>
-      <w:pPr>
-        <w:pStyle w:val="Heading2"/>
-        <w:numPr>
-          <w:ilvl w:val="1"/>
-          <w:numId w:val="2"/>
-        </w:numPr>
-      </w:pPr>
-      <w:bookmarkStart w:id="24" w:name="_Toc518486597"/>
-      <w:r>
-        <w:t>Feature 5</w:t>
-      </w:r>
-      <w:bookmarkEnd w:id="24"/>
-    </w:p>
-    <w:p>
-      <w:pPr>
-        <w:ind w:left="1110"/>
-      </w:pPr>
-      <w:r>
-        <w:t>&lt;Fill in info&gt;</w:t>
-      </w:r>
     </w:p>
     <w:p/>
     <w:p/>
@@ -4778,6 +5798,95 @@
     </w:lvl>
   </w:abstractNum>
   <w:abstractNum w:abstractNumId="1" w15:restartNumberingAfterBreak="0">
+    <w:nsid w:val="0C861FA7"/>
+    <w:multiLevelType w:val="hybridMultilevel"/>
+    <w:tmpl w:val="ECD8AE00"/>
+    <w:lvl w:ilvl="0" w:tplc="0409000F">
+      <w:start w:val="1"/>
+      <w:numFmt w:val="decimal"/>
+      <w:lvlText w:val="%1."/>
+      <w:lvlJc w:val="left"/>
+      <w:pPr>
+        <w:ind w:left="720" w:hanging="360"/>
+      </w:pPr>
+      <w:rPr>
+        <w:rFonts w:hint="default"/>
+      </w:rPr>
+    </w:lvl>
+    <w:lvl w:ilvl="1" w:tplc="04090019" w:tentative="1">
+      <w:start w:val="1"/>
+      <w:numFmt w:val="lowerLetter"/>
+      <w:lvlText w:val="%2."/>
+      <w:lvlJc w:val="left"/>
+      <w:pPr>
+        <w:ind w:left="1440" w:hanging="360"/>
+      </w:pPr>
+    </w:lvl>
+    <w:lvl w:ilvl="2" w:tplc="0409001B" w:tentative="1">
+      <w:start w:val="1"/>
+      <w:numFmt w:val="lowerRoman"/>
+      <w:lvlText w:val="%3."/>
+      <w:lvlJc w:val="right"/>
+      <w:pPr>
+        <w:ind w:left="2160" w:hanging="180"/>
+      </w:pPr>
+    </w:lvl>
+    <w:lvl w:ilvl="3" w:tplc="0409000F" w:tentative="1">
+      <w:start w:val="1"/>
+      <w:numFmt w:val="decimal"/>
+      <w:lvlText w:val="%4."/>
+      <w:lvlJc w:val="left"/>
+      <w:pPr>
+        <w:ind w:left="2880" w:hanging="360"/>
+      </w:pPr>
+    </w:lvl>
+    <w:lvl w:ilvl="4" w:tplc="04090019" w:tentative="1">
+      <w:start w:val="1"/>
+      <w:numFmt w:val="lowerLetter"/>
+      <w:lvlText w:val="%5."/>
+      <w:lvlJc w:val="left"/>
+      <w:pPr>
+        <w:ind w:left="3600" w:hanging="360"/>
+      </w:pPr>
+    </w:lvl>
+    <w:lvl w:ilvl="5" w:tplc="0409001B" w:tentative="1">
+      <w:start w:val="1"/>
+      <w:numFmt w:val="lowerRoman"/>
+      <w:lvlText w:val="%6."/>
+      <w:lvlJc w:val="right"/>
+      <w:pPr>
+        <w:ind w:left="4320" w:hanging="180"/>
+      </w:pPr>
+    </w:lvl>
+    <w:lvl w:ilvl="6" w:tplc="0409000F" w:tentative="1">
+      <w:start w:val="1"/>
+      <w:numFmt w:val="decimal"/>
+      <w:lvlText w:val="%7."/>
+      <w:lvlJc w:val="left"/>
+      <w:pPr>
+        <w:ind w:left="5040" w:hanging="360"/>
+      </w:pPr>
+    </w:lvl>
+    <w:lvl w:ilvl="7" w:tplc="04090019" w:tentative="1">
+      <w:start w:val="1"/>
+      <w:numFmt w:val="lowerLetter"/>
+      <w:lvlText w:val="%8."/>
+      <w:lvlJc w:val="left"/>
+      <w:pPr>
+        <w:ind w:left="5760" w:hanging="360"/>
+      </w:pPr>
+    </w:lvl>
+    <w:lvl w:ilvl="8" w:tplc="0409001B" w:tentative="1">
+      <w:start w:val="1"/>
+      <w:numFmt w:val="lowerRoman"/>
+      <w:lvlText w:val="%9."/>
+      <w:lvlJc w:val="right"/>
+      <w:pPr>
+        <w:ind w:left="6480" w:hanging="180"/>
+      </w:pPr>
+    </w:lvl>
+  </w:abstractNum>
+  <w:abstractNum w:abstractNumId="2" w15:restartNumberingAfterBreak="0">
     <w:nsid w:val="0E2A0376"/>
     <w:multiLevelType w:val="hybridMultilevel"/>
     <w:tmpl w:val="C518ABEC"/>
@@ -4890,7 +5999,7 @@
       </w:rPr>
     </w:lvl>
   </w:abstractNum>
-  <w:abstractNum w:abstractNumId="2" w15:restartNumberingAfterBreak="0">
+  <w:abstractNum w:abstractNumId="3" w15:restartNumberingAfterBreak="0">
     <w:nsid w:val="0E783852"/>
     <w:multiLevelType w:val="hybridMultilevel"/>
     <w:tmpl w:val="C3C874AC"/>
@@ -5003,7 +6112,96 @@
       </w:rPr>
     </w:lvl>
   </w:abstractNum>
-  <w:abstractNum w:abstractNumId="3" w15:restartNumberingAfterBreak="0">
+  <w:abstractNum w:abstractNumId="4" w15:restartNumberingAfterBreak="0">
+    <w:nsid w:val="219E6286"/>
+    <w:multiLevelType w:val="hybridMultilevel"/>
+    <w:tmpl w:val="ECD8AE00"/>
+    <w:lvl w:ilvl="0" w:tplc="0409000F">
+      <w:start w:val="1"/>
+      <w:numFmt w:val="decimal"/>
+      <w:lvlText w:val="%1."/>
+      <w:lvlJc w:val="left"/>
+      <w:pPr>
+        <w:ind w:left="720" w:hanging="360"/>
+      </w:pPr>
+      <w:rPr>
+        <w:rFonts w:hint="default"/>
+      </w:rPr>
+    </w:lvl>
+    <w:lvl w:ilvl="1" w:tplc="04090019" w:tentative="1">
+      <w:start w:val="1"/>
+      <w:numFmt w:val="lowerLetter"/>
+      <w:lvlText w:val="%2."/>
+      <w:lvlJc w:val="left"/>
+      <w:pPr>
+        <w:ind w:left="1440" w:hanging="360"/>
+      </w:pPr>
+    </w:lvl>
+    <w:lvl w:ilvl="2" w:tplc="0409001B" w:tentative="1">
+      <w:start w:val="1"/>
+      <w:numFmt w:val="lowerRoman"/>
+      <w:lvlText w:val="%3."/>
+      <w:lvlJc w:val="right"/>
+      <w:pPr>
+        <w:ind w:left="2160" w:hanging="180"/>
+      </w:pPr>
+    </w:lvl>
+    <w:lvl w:ilvl="3" w:tplc="0409000F" w:tentative="1">
+      <w:start w:val="1"/>
+      <w:numFmt w:val="decimal"/>
+      <w:lvlText w:val="%4."/>
+      <w:lvlJc w:val="left"/>
+      <w:pPr>
+        <w:ind w:left="2880" w:hanging="360"/>
+      </w:pPr>
+    </w:lvl>
+    <w:lvl w:ilvl="4" w:tplc="04090019" w:tentative="1">
+      <w:start w:val="1"/>
+      <w:numFmt w:val="lowerLetter"/>
+      <w:lvlText w:val="%5."/>
+      <w:lvlJc w:val="left"/>
+      <w:pPr>
+        <w:ind w:left="3600" w:hanging="360"/>
+      </w:pPr>
+    </w:lvl>
+    <w:lvl w:ilvl="5" w:tplc="0409001B" w:tentative="1">
+      <w:start w:val="1"/>
+      <w:numFmt w:val="lowerRoman"/>
+      <w:lvlText w:val="%6."/>
+      <w:lvlJc w:val="right"/>
+      <w:pPr>
+        <w:ind w:left="4320" w:hanging="180"/>
+      </w:pPr>
+    </w:lvl>
+    <w:lvl w:ilvl="6" w:tplc="0409000F" w:tentative="1">
+      <w:start w:val="1"/>
+      <w:numFmt w:val="decimal"/>
+      <w:lvlText w:val="%7."/>
+      <w:lvlJc w:val="left"/>
+      <w:pPr>
+        <w:ind w:left="5040" w:hanging="360"/>
+      </w:pPr>
+    </w:lvl>
+    <w:lvl w:ilvl="7" w:tplc="04090019" w:tentative="1">
+      <w:start w:val="1"/>
+      <w:numFmt w:val="lowerLetter"/>
+      <w:lvlText w:val="%8."/>
+      <w:lvlJc w:val="left"/>
+      <w:pPr>
+        <w:ind w:left="5760" w:hanging="360"/>
+      </w:pPr>
+    </w:lvl>
+    <w:lvl w:ilvl="8" w:tplc="0409001B" w:tentative="1">
+      <w:start w:val="1"/>
+      <w:numFmt w:val="lowerRoman"/>
+      <w:lvlText w:val="%9."/>
+      <w:lvlJc w:val="right"/>
+      <w:pPr>
+        <w:ind w:left="6480" w:hanging="180"/>
+      </w:pPr>
+    </w:lvl>
+  </w:abstractNum>
+  <w:abstractNum w:abstractNumId="5" w15:restartNumberingAfterBreak="0">
     <w:nsid w:val="6B2C5167"/>
     <w:multiLevelType w:val="hybridMultilevel"/>
     <w:tmpl w:val="35A091FA"/>
@@ -5116,7 +6314,96 @@
       </w:rPr>
     </w:lvl>
   </w:abstractNum>
-  <w:abstractNum w:abstractNumId="4" w15:restartNumberingAfterBreak="0">
+  <w:abstractNum w:abstractNumId="6" w15:restartNumberingAfterBreak="0">
+    <w:nsid w:val="780B1CD8"/>
+    <w:multiLevelType w:val="hybridMultilevel"/>
+    <w:tmpl w:val="ECD8AE00"/>
+    <w:lvl w:ilvl="0" w:tplc="0409000F">
+      <w:start w:val="1"/>
+      <w:numFmt w:val="decimal"/>
+      <w:lvlText w:val="%1."/>
+      <w:lvlJc w:val="left"/>
+      <w:pPr>
+        <w:ind w:left="720" w:hanging="360"/>
+      </w:pPr>
+      <w:rPr>
+        <w:rFonts w:hint="default"/>
+      </w:rPr>
+    </w:lvl>
+    <w:lvl w:ilvl="1" w:tplc="04090019" w:tentative="1">
+      <w:start w:val="1"/>
+      <w:numFmt w:val="lowerLetter"/>
+      <w:lvlText w:val="%2."/>
+      <w:lvlJc w:val="left"/>
+      <w:pPr>
+        <w:ind w:left="1440" w:hanging="360"/>
+      </w:pPr>
+    </w:lvl>
+    <w:lvl w:ilvl="2" w:tplc="0409001B" w:tentative="1">
+      <w:start w:val="1"/>
+      <w:numFmt w:val="lowerRoman"/>
+      <w:lvlText w:val="%3."/>
+      <w:lvlJc w:val="right"/>
+      <w:pPr>
+        <w:ind w:left="2160" w:hanging="180"/>
+      </w:pPr>
+    </w:lvl>
+    <w:lvl w:ilvl="3" w:tplc="0409000F" w:tentative="1">
+      <w:start w:val="1"/>
+      <w:numFmt w:val="decimal"/>
+      <w:lvlText w:val="%4."/>
+      <w:lvlJc w:val="left"/>
+      <w:pPr>
+        <w:ind w:left="2880" w:hanging="360"/>
+      </w:pPr>
+    </w:lvl>
+    <w:lvl w:ilvl="4" w:tplc="04090019" w:tentative="1">
+      <w:start w:val="1"/>
+      <w:numFmt w:val="lowerLetter"/>
+      <w:lvlText w:val="%5."/>
+      <w:lvlJc w:val="left"/>
+      <w:pPr>
+        <w:ind w:left="3600" w:hanging="360"/>
+      </w:pPr>
+    </w:lvl>
+    <w:lvl w:ilvl="5" w:tplc="0409001B" w:tentative="1">
+      <w:start w:val="1"/>
+      <w:numFmt w:val="lowerRoman"/>
+      <w:lvlText w:val="%6."/>
+      <w:lvlJc w:val="right"/>
+      <w:pPr>
+        <w:ind w:left="4320" w:hanging="180"/>
+      </w:pPr>
+    </w:lvl>
+    <w:lvl w:ilvl="6" w:tplc="0409000F" w:tentative="1">
+      <w:start w:val="1"/>
+      <w:numFmt w:val="decimal"/>
+      <w:lvlText w:val="%7."/>
+      <w:lvlJc w:val="left"/>
+      <w:pPr>
+        <w:ind w:left="5040" w:hanging="360"/>
+      </w:pPr>
+    </w:lvl>
+    <w:lvl w:ilvl="7" w:tplc="04090019" w:tentative="1">
+      <w:start w:val="1"/>
+      <w:numFmt w:val="lowerLetter"/>
+      <w:lvlText w:val="%8."/>
+      <w:lvlJc w:val="left"/>
+      <w:pPr>
+        <w:ind w:left="5760" w:hanging="360"/>
+      </w:pPr>
+    </w:lvl>
+    <w:lvl w:ilvl="8" w:tplc="0409001B" w:tentative="1">
+      <w:start w:val="1"/>
+      <w:numFmt w:val="lowerRoman"/>
+      <w:lvlText w:val="%9."/>
+      <w:lvlJc w:val="right"/>
+      <w:pPr>
+        <w:ind w:left="6480" w:hanging="180"/>
+      </w:pPr>
+    </w:lvl>
+  </w:abstractNum>
+  <w:abstractNum w:abstractNumId="7" w15:restartNumberingAfterBreak="0">
     <w:nsid w:val="7DE34595"/>
     <w:multiLevelType w:val="multilevel"/>
     <w:tmpl w:val="C5CC94C2"/>
@@ -5239,16 +6526,25 @@
     <w:abstractNumId w:val="0"/>
   </w:num>
   <w:num w:numId="2">
-    <w:abstractNumId w:val="4"/>
+    <w:abstractNumId w:val="7"/>
   </w:num>
   <w:num w:numId="3">
+    <w:abstractNumId w:val="2"/>
+  </w:num>
+  <w:num w:numId="4">
+    <w:abstractNumId w:val="3"/>
+  </w:num>
+  <w:num w:numId="5">
+    <w:abstractNumId w:val="5"/>
+  </w:num>
+  <w:num w:numId="6">
     <w:abstractNumId w:val="1"/>
   </w:num>
-  <w:num w:numId="4">
-    <w:abstractNumId w:val="2"/>
+  <w:num w:numId="7">
+    <w:abstractNumId w:val="6"/>
   </w:num>
-  <w:num w:numId="5">
-    <w:abstractNumId w:val="3"/>
+  <w:num w:numId="8">
+    <w:abstractNumId w:val="4"/>
   </w:num>
 </w:numbering>
 </file>
@@ -6761,6 +8057,37 @@
       </w:tcPr>
     </w:tblStylePr>
   </w:style>
+  <w:style w:type="paragraph" w:styleId="BalloonText">
+    <w:name w:val="Balloon Text"/>
+    <w:basedOn w:val="Normal"/>
+    <w:link w:val="BalloonTextChar"/>
+    <w:uiPriority w:val="99"/>
+    <w:semiHidden/>
+    <w:unhideWhenUsed/>
+    <w:rsid w:val="002C227E"/>
+    <w:pPr>
+      <w:spacing w:after="0" w:line="240" w:lineRule="auto"/>
+    </w:pPr>
+    <w:rPr>
+      <w:rFonts w:ascii="Segoe UI" w:hAnsi="Segoe UI" w:cs="Segoe UI"/>
+      <w:sz w:val="18"/>
+    </w:rPr>
+  </w:style>
+  <w:style w:type="character" w:customStyle="1" w:styleId="BalloonTextChar">
+    <w:name w:val="Balloon Text Char"/>
+    <w:basedOn w:val="DefaultParagraphFont"/>
+    <w:link w:val="BalloonText"/>
+    <w:uiPriority w:val="99"/>
+    <w:semiHidden/>
+    <w:rsid w:val="002C227E"/>
+    <w:rPr>
+      <w:rFonts w:ascii="Segoe UI" w:hAnsi="Segoe UI" w:cs="Segoe UI"/>
+      <w:color w:val="404040" w:themeColor="text1" w:themeTint="BF"/>
+      <w:sz w:val="18"/>
+      <w:szCs w:val="18"/>
+      <w:lang w:eastAsia="ja-JP"/>
+    </w:rPr>
+  </w:style>
 </w:styles>
 </file>
 
@@ -7064,7 +8391,7 @@
 </file>
 
 <file path=customXml/itemProps1.xml><?xml version="1.0" encoding="utf-8"?>
-<ds:datastoreItem xmlns:ds="http://schemas.openxmlformats.org/officeDocument/2006/customXml" ds:itemID="{2AE2FB8F-1EE9-42C9-BB9A-D3ED7F91EA35}">
+<ds:datastoreItem xmlns:ds="http://schemas.openxmlformats.org/officeDocument/2006/customXml" ds:itemID="{33631A7B-C728-4729-B51B-0C2783ADFBC0}">
   <ds:schemaRefs>
     <ds:schemaRef ds:uri="http://schemas.openxmlformats.org/officeDocument/2006/bibliography"/>
   </ds:schemaRefs>

</xml_diff>

<commit_message>
created case diagram for patron log in
</commit_message>
<xml_diff>
--- a/SRS.docx
+++ b/SRS.docx
@@ -444,8 +444,28 @@
                                   <w14:round/>
                                 </w14:textOutline>
                               </w:rPr>
-                              <w:t>Nana Ofosu Budu</w:t>
+                              <w:t xml:space="preserve">Nana Ofosu </w:t>
                             </w:r>
+                            <w:proofErr w:type="spellStart"/>
+                            <w:r>
+                              <w:rPr>
+                                <w:rFonts w:ascii="Bookman Old Style" w:hAnsi="Bookman Old Style"/>
+                                <w:b/>
+                                <w:color w:val="F7CAAC" w:themeColor="accent2" w:themeTint="66"/>
+                                <w:sz w:val="24"/>
+                                <w:szCs w:val="24"/>
+                                <w:lang w:eastAsia="en-US"/>
+                                <w14:textOutline w14:w="11112" w14:cap="flat" w14:cmpd="sng" w14:algn="ctr">
+                                  <w14:solidFill>
+                                    <w14:schemeClr w14:val="accent2"/>
+                                  </w14:solidFill>
+                                  <w14:prstDash w14:val="solid"/>
+                                  <w14:round/>
+                                </w14:textOutline>
+                              </w:rPr>
+                              <w:t>Budu</w:t>
+                            </w:r>
+                            <w:proofErr w:type="spellEnd"/>
                           </w:p>
                           <w:p>
                             <w:pPr>
@@ -466,6 +486,7 @@
                                 </w14:textOutline>
                               </w:rPr>
                             </w:pPr>
+                            <w:proofErr w:type="spellStart"/>
                             <w:r>
                               <w:rPr>
                                 <w:rFonts w:ascii="Bookman Old Style" w:hAnsi="Bookman Old Style"/>
@@ -482,7 +503,26 @@
                                   <w14:round/>
                                 </w14:textOutline>
                               </w:rPr>
-                              <w:t>Muyiwa Coker</w:t>
+                              <w:t>Muyiwa</w:t>
+                            </w:r>
+                            <w:proofErr w:type="spellEnd"/>
+                            <w:r>
+                              <w:rPr>
+                                <w:rFonts w:ascii="Bookman Old Style" w:hAnsi="Bookman Old Style"/>
+                                <w:b/>
+                                <w:color w:val="F7CAAC" w:themeColor="accent2" w:themeTint="66"/>
+                                <w:sz w:val="24"/>
+                                <w:szCs w:val="24"/>
+                                <w:lang w:eastAsia="en-US"/>
+                                <w14:textOutline w14:w="11112" w14:cap="flat" w14:cmpd="sng" w14:algn="ctr">
+                                  <w14:solidFill>
+                                    <w14:schemeClr w14:val="accent2"/>
+                                  </w14:solidFill>
+                                  <w14:prstDash w14:val="solid"/>
+                                  <w14:round/>
+                                </w14:textOutline>
+                              </w:rPr>
+                              <w:t xml:space="preserve"> Coker</w:t>
                             </w:r>
                           </w:p>
                           <w:p>
@@ -667,8 +707,28 @@
                             <w14:round/>
                           </w14:textOutline>
                         </w:rPr>
-                        <w:t>Nana Ofosu Budu</w:t>
+                        <w:t xml:space="preserve">Nana Ofosu </w:t>
                       </w:r>
+                      <w:proofErr w:type="spellStart"/>
+                      <w:r>
+                        <w:rPr>
+                          <w:rFonts w:ascii="Bookman Old Style" w:hAnsi="Bookman Old Style"/>
+                          <w:b/>
+                          <w:color w:val="F7CAAC" w:themeColor="accent2" w:themeTint="66"/>
+                          <w:sz w:val="24"/>
+                          <w:szCs w:val="24"/>
+                          <w:lang w:eastAsia="en-US"/>
+                          <w14:textOutline w14:w="11112" w14:cap="flat" w14:cmpd="sng" w14:algn="ctr">
+                            <w14:solidFill>
+                              <w14:schemeClr w14:val="accent2"/>
+                            </w14:solidFill>
+                            <w14:prstDash w14:val="solid"/>
+                            <w14:round/>
+                          </w14:textOutline>
+                        </w:rPr>
+                        <w:t>Budu</w:t>
+                      </w:r>
+                      <w:proofErr w:type="spellEnd"/>
                     </w:p>
                     <w:p>
                       <w:pPr>
@@ -689,6 +749,7 @@
                           </w14:textOutline>
                         </w:rPr>
                       </w:pPr>
+                      <w:proofErr w:type="spellStart"/>
                       <w:r>
                         <w:rPr>
                           <w:rFonts w:ascii="Bookman Old Style" w:hAnsi="Bookman Old Style"/>
@@ -705,7 +766,26 @@
                             <w14:round/>
                           </w14:textOutline>
                         </w:rPr>
-                        <w:t>Muyiwa Coker</w:t>
+                        <w:t>Muyiwa</w:t>
+                      </w:r>
+                      <w:proofErr w:type="spellEnd"/>
+                      <w:r>
+                        <w:rPr>
+                          <w:rFonts w:ascii="Bookman Old Style" w:hAnsi="Bookman Old Style"/>
+                          <w:b/>
+                          <w:color w:val="F7CAAC" w:themeColor="accent2" w:themeTint="66"/>
+                          <w:sz w:val="24"/>
+                          <w:szCs w:val="24"/>
+                          <w:lang w:eastAsia="en-US"/>
+                          <w14:textOutline w14:w="11112" w14:cap="flat" w14:cmpd="sng" w14:algn="ctr">
+                            <w14:solidFill>
+                              <w14:schemeClr w14:val="accent2"/>
+                            </w14:solidFill>
+                            <w14:prstDash w14:val="solid"/>
+                            <w14:round/>
+                          </w14:textOutline>
+                        </w:rPr>
+                        <w:t xml:space="preserve"> Coker</w:t>
                       </w:r>
                     </w:p>
                     <w:p>
@@ -3201,15 +3281,7 @@
         <w:rPr>
           <w:rFonts w:cs="Arial"/>
         </w:rPr>
-        <w:t>strators, and vendors/suppliers.  Three different URLs will be used, and each web</w:t>
-      </w:r>
-      <w:bookmarkStart w:id="4" w:name="_GoBack"/>
-      <w:bookmarkEnd w:id="4"/>
-      <w:r>
-        <w:rPr>
-          <w:rFonts w:cs="Arial"/>
-        </w:rPr>
-        <w:t xml:space="preserve"> page will initialized to a log in page specific to the user type.  All</w:t>
+        <w:t>strators, and vendors/suppliers.  Three different URLs will be used, and each web page will initialized to a log in page specific to the user type.  All</w:t>
       </w:r>
       <w:r>
         <w:rPr>
@@ -3570,7 +3642,7 @@
       <w:pPr>
         <w:pStyle w:val="Heading2"/>
       </w:pPr>
-      <w:bookmarkStart w:id="5" w:name="_Toc518486578"/>
+      <w:bookmarkStart w:id="4" w:name="_Toc518486578"/>
       <w:bookmarkEnd w:id="3"/>
     </w:p>
     <w:p>
@@ -3584,7 +3656,7 @@
       <w:r>
         <w:t>Definitions, Acronyms, Abbreviations</w:t>
       </w:r>
-      <w:bookmarkEnd w:id="5"/>
+      <w:bookmarkEnd w:id="4"/>
     </w:p>
     <w:p>
       <w:pPr>
@@ -3847,11 +3919,11 @@
           <w:numId w:val="2"/>
         </w:numPr>
       </w:pPr>
-      <w:bookmarkStart w:id="6" w:name="_Toc518486579"/>
+      <w:bookmarkStart w:id="5" w:name="_Toc518486579"/>
       <w:r>
         <w:t>References</w:t>
       </w:r>
-      <w:bookmarkEnd w:id="6"/>
+      <w:bookmarkEnd w:id="5"/>
     </w:p>
     <w:p>
       <w:pPr>
@@ -3873,11 +3945,11 @@
           <w:numId w:val="2"/>
         </w:numPr>
       </w:pPr>
-      <w:bookmarkStart w:id="7" w:name="_Toc518486580"/>
+      <w:bookmarkStart w:id="6" w:name="_Toc518486580"/>
       <w:r>
         <w:t>Overview</w:t>
       </w:r>
-      <w:bookmarkEnd w:id="7"/>
+      <w:bookmarkEnd w:id="6"/>
       <w:r>
         <w:t xml:space="preserve">  </w:t>
       </w:r>
@@ -3903,11 +3975,11 @@
       <w:pPr>
         <w:pStyle w:val="Heading11"/>
       </w:pPr>
-      <w:bookmarkStart w:id="8" w:name="_Toc518486581"/>
+      <w:bookmarkStart w:id="7" w:name="_Toc518486581"/>
       <w:r>
         <w:t>Overall Description</w:t>
       </w:r>
-      <w:bookmarkEnd w:id="8"/>
+      <w:bookmarkEnd w:id="7"/>
     </w:p>
     <w:p>
       <w:pPr>
@@ -3917,11 +3989,11 @@
           <w:numId w:val="2"/>
         </w:numPr>
       </w:pPr>
-      <w:bookmarkStart w:id="9" w:name="_Toc518486582"/>
+      <w:bookmarkStart w:id="8" w:name="_Toc518486582"/>
       <w:r>
         <w:t>Product Perspective</w:t>
       </w:r>
-      <w:bookmarkEnd w:id="9"/>
+      <w:bookmarkEnd w:id="8"/>
     </w:p>
     <w:p>
       <w:pPr>
@@ -3942,7 +4014,7 @@
         <w:pStyle w:val="Heading2"/>
         <w:ind w:left="1110"/>
       </w:pPr>
-      <w:bookmarkStart w:id="10" w:name="_Toc518486583"/>
+      <w:bookmarkStart w:id="9" w:name="_Toc518486583"/>
     </w:p>
     <w:p/>
     <w:p>
@@ -3957,7 +4029,7 @@
         <w:lastRenderedPageBreak/>
         <w:t>Product Functions</w:t>
       </w:r>
-      <w:bookmarkEnd w:id="10"/>
+      <w:bookmarkEnd w:id="9"/>
     </w:p>
     <w:p>
       <w:pPr>
@@ -4036,11 +4108,11 @@
           <w:numId w:val="2"/>
         </w:numPr>
       </w:pPr>
-      <w:bookmarkStart w:id="11" w:name="_Toc518486584"/>
+      <w:bookmarkStart w:id="10" w:name="_Toc518486584"/>
       <w:r>
         <w:t>User Characteristics</w:t>
       </w:r>
-      <w:bookmarkEnd w:id="11"/>
+      <w:bookmarkEnd w:id="10"/>
     </w:p>
     <w:p>
       <w:pPr>
@@ -4058,12 +4130,12 @@
           <w:numId w:val="2"/>
         </w:numPr>
       </w:pPr>
-      <w:bookmarkStart w:id="12" w:name="_Toc518486585"/>
+      <w:bookmarkStart w:id="11" w:name="_Toc518486585"/>
       <w:r>
         <w:lastRenderedPageBreak/>
         <w:t>Constraints</w:t>
       </w:r>
-      <w:bookmarkEnd w:id="12"/>
+      <w:bookmarkEnd w:id="11"/>
     </w:p>
     <w:p>
       <w:pPr>
@@ -4085,11 +4157,11 @@
           <w:numId w:val="2"/>
         </w:numPr>
       </w:pPr>
-      <w:bookmarkStart w:id="13" w:name="_Toc518486586"/>
+      <w:bookmarkStart w:id="12" w:name="_Toc518486586"/>
       <w:r>
         <w:t>Assumptions</w:t>
       </w:r>
-      <w:bookmarkEnd w:id="13"/>
+      <w:bookmarkEnd w:id="12"/>
     </w:p>
     <w:p>
       <w:pPr>
@@ -4500,10 +4572,31 @@
               <w:rPr>
                 <w:rFonts w:cs="Arial"/>
               </w:rPr>
-              <w:t>Option 2 - register</w:t>
+              <w:t>Option 2 – Forgot Username/Password</w:t>
+            </w:r>
+          </w:p>
+          <w:p>
+            <w:pPr>
+              <w:rPr>
+                <w:rFonts w:cs="Arial"/>
+              </w:rPr>
+            </w:pPr>
+            <w:r>
+              <w:rPr>
+                <w:rFonts w:cs="Arial"/>
+              </w:rPr>
+              <w:t>Option 3</w:t>
+            </w:r>
+            <w:r>
+              <w:rPr>
+                <w:rFonts w:cs="Arial"/>
+              </w:rPr>
+              <w:t xml:space="preserve"> - register</w:t>
             </w:r>
           </w:p>
         </w:tc>
+        <w:bookmarkStart w:id="13" w:name="_GoBack"/>
+        <w:bookmarkEnd w:id="13"/>
       </w:tr>
     </w:tbl>
     <w:p>
@@ -4513,6 +4606,61 @@
           <w:rFonts w:cs="Arial"/>
         </w:rPr>
       </w:pPr>
+    </w:p>
+    <w:p>
+      <w:pPr>
+        <w:ind w:left="1110"/>
+        <w:rPr>
+          <w:rFonts w:cs="Arial"/>
+        </w:rPr>
+      </w:pPr>
+      <w:r>
+        <w:rPr>
+          <w:rFonts w:cs="Arial"/>
+          <w:noProof/>
+        </w:rPr>
+        <w:drawing>
+          <wp:inline distT="0" distB="0" distL="0" distR="0">
+            <wp:extent cx="5943600" cy="1503045"/>
+            <wp:effectExtent l="0" t="0" r="0" b="1905"/>
+            <wp:docPr id="5" name="Picture 5" descr="A close up of a logo&#10;&#10;Description generated with high confidence"/>
+            <wp:cNvGraphicFramePr>
+              <a:graphicFrameLocks xmlns:a="http://schemas.openxmlformats.org/drawingml/2006/main" noChangeAspect="1"/>
+            </wp:cNvGraphicFramePr>
+            <a:graphic xmlns:a="http://schemas.openxmlformats.org/drawingml/2006/main">
+              <a:graphicData uri="http://schemas.openxmlformats.org/drawingml/2006/picture">
+                <pic:pic xmlns:pic="http://schemas.openxmlformats.org/drawingml/2006/picture">
+                  <pic:nvPicPr>
+                    <pic:cNvPr id="5" name="Patron Log in.png"/>
+                    <pic:cNvPicPr/>
+                  </pic:nvPicPr>
+                  <pic:blipFill>
+                    <a:blip r:embed="rId10">
+                      <a:extLst>
+                        <a:ext uri="{28A0092B-C50C-407E-A947-70E740481C1C}">
+                          <a14:useLocalDpi xmlns:a14="http://schemas.microsoft.com/office/drawing/2010/main" val="0"/>
+                        </a:ext>
+                      </a:extLst>
+                    </a:blip>
+                    <a:stretch>
+                      <a:fillRect/>
+                    </a:stretch>
+                  </pic:blipFill>
+                  <pic:spPr>
+                    <a:xfrm>
+                      <a:off x="0" y="0"/>
+                      <a:ext cx="5943600" cy="1503045"/>
+                    </a:xfrm>
+                    <a:prstGeom prst="rect">
+                      <a:avLst/>
+                    </a:prstGeom>
+                  </pic:spPr>
+                </pic:pic>
+              </a:graphicData>
+            </a:graphic>
+          </wp:inline>
+        </w:drawing>
+      </w:r>
     </w:p>
     <w:p>
       <w:pPr>
@@ -4523,6 +4671,7 @@
         </w:numPr>
       </w:pPr>
       <w:r>
+        <w:lastRenderedPageBreak/>
         <w:t>Log in – Librarians</w:t>
       </w:r>
     </w:p>
@@ -4615,19 +4764,7 @@
               <w:rPr>
                 <w:rFonts w:cs="Arial"/>
               </w:rPr>
-              <w:t xml:space="preserve">Allow </w:t>
-            </w:r>
-            <w:r>
-              <w:rPr>
-                <w:rFonts w:cs="Arial"/>
-              </w:rPr>
-              <w:t>Librarians</w:t>
-            </w:r>
-            <w:r>
-              <w:rPr>
-                <w:rFonts w:cs="Arial"/>
-              </w:rPr>
-              <w:t xml:space="preserve"> into appropriate system module</w:t>
+              <w:t>Allow Librarians into appropriate system module</w:t>
             </w:r>
           </w:p>
         </w:tc>
@@ -4746,13 +4883,7 @@
               <w:rPr>
                 <w:rFonts w:cs="Arial"/>
               </w:rPr>
-              <w:t>Librarian</w:t>
-            </w:r>
-            <w:r>
-              <w:rPr>
-                <w:rFonts w:cs="Arial"/>
-              </w:rPr>
-              <w:t xml:space="preserve"> goes to Library website</w:t>
+              <w:t>Librarian goes to Library website</w:t>
             </w:r>
           </w:p>
           <w:p>
@@ -4770,13 +4901,7 @@
               <w:rPr>
                 <w:rFonts w:cs="Arial"/>
               </w:rPr>
-              <w:t>Librarian</w:t>
-            </w:r>
-            <w:r>
-              <w:rPr>
-                <w:rFonts w:cs="Arial"/>
-              </w:rPr>
-              <w:t xml:space="preserve"> types in user name and password</w:t>
+              <w:t>Librarian types in user name and password</w:t>
             </w:r>
           </w:p>
           <w:p>
@@ -4812,14 +4937,7 @@
               <w:rPr>
                 <w:rFonts w:cs="Arial"/>
               </w:rPr>
-              <w:lastRenderedPageBreak/>
-              <w:t xml:space="preserve">Web portal for </w:t>
-            </w:r>
-            <w:r>
-              <w:rPr>
-                <w:rFonts w:cs="Arial"/>
-              </w:rPr>
-              <w:t>librarian</w:t>
+              <w:t>Web portal for librarian</w:t>
             </w:r>
             <w:r>
               <w:rPr>
@@ -4851,7 +4969,6 @@
               <w:rPr>
                 <w:rFonts w:cs="Arial"/>
               </w:rPr>
-              <w:lastRenderedPageBreak/>
               <w:t>Post-conditions</w:t>
             </w:r>
           </w:p>
@@ -4870,13 +4987,7 @@
               <w:rPr>
                 <w:rFonts w:cs="Arial"/>
               </w:rPr>
-              <w:t xml:space="preserve">Username and Password must match data in database for patron.  Username not case sensitive.  </w:t>
-            </w:r>
-            <w:r>
-              <w:rPr>
-                <w:rFonts w:cs="Arial"/>
-              </w:rPr>
-              <w:t xml:space="preserve">Librarian have elevated rights. </w:t>
+              <w:t xml:space="preserve">Username and Password must match data in database for patron.  Username not case sensitive.  Librarian have elevated rights. </w:t>
             </w:r>
           </w:p>
         </w:tc>
@@ -4940,25 +5051,7 @@
               <w:rPr>
                 <w:rFonts w:cs="Arial"/>
               </w:rPr>
-              <w:t xml:space="preserve">Option 2 </w:t>
-            </w:r>
-            <w:r>
-              <w:rPr>
-                <w:rFonts w:cs="Arial"/>
-              </w:rPr>
-              <w:t>–</w:t>
-            </w:r>
-            <w:r>
-              <w:rPr>
-                <w:rFonts w:cs="Arial"/>
-              </w:rPr>
-              <w:t xml:space="preserve"> </w:t>
-            </w:r>
-            <w:r>
-              <w:rPr>
-                <w:rFonts w:cs="Arial"/>
-              </w:rPr>
-              <w:t>contact administrator</w:t>
+              <w:t>Option 2 – contact administrator</w:t>
             </w:r>
           </w:p>
         </w:tc>
@@ -5400,6 +5493,7 @@
               <w:rPr>
                 <w:rFonts w:cs="Arial"/>
               </w:rPr>
+              <w:lastRenderedPageBreak/>
               <w:t>Option 1 – try again</w:t>
             </w:r>
           </w:p>
@@ -5413,25 +5507,7 @@
               <w:rPr>
                 <w:rFonts w:cs="Arial"/>
               </w:rPr>
-              <w:t xml:space="preserve">Option 2 </w:t>
-            </w:r>
-            <w:r>
-              <w:rPr>
-                <w:rFonts w:cs="Arial"/>
-              </w:rPr>
-              <w:t>–</w:t>
-            </w:r>
-            <w:r>
-              <w:rPr>
-                <w:rFonts w:cs="Arial"/>
-              </w:rPr>
-              <w:t xml:space="preserve"> </w:t>
-            </w:r>
-            <w:r>
-              <w:rPr>
-                <w:rFonts w:cs="Arial"/>
-              </w:rPr>
-              <w:t>Contact administrator</w:t>
+              <w:t>Option 2 – Contact administrator</w:t>
             </w:r>
           </w:p>
         </w:tc>
@@ -5446,8 +5522,8 @@
     <w:p/>
     <w:p/>
     <w:sectPr>
-      <w:headerReference w:type="default" r:id="rId10"/>
-      <w:footerReference w:type="default" r:id="rId11"/>
+      <w:headerReference w:type="default" r:id="rId11"/>
+      <w:footerReference w:type="default" r:id="rId12"/>
       <w:pgSz w:w="12240" w:h="15840"/>
       <w:pgMar w:top="1440" w:right="1440" w:bottom="1440" w:left="1440" w:header="720" w:footer="720" w:gutter="0"/>
       <w:cols w:space="720"/>
@@ -8391,7 +8467,7 @@
 </file>
 
 <file path=customXml/itemProps1.xml><?xml version="1.0" encoding="utf-8"?>
-<ds:datastoreItem xmlns:ds="http://schemas.openxmlformats.org/officeDocument/2006/customXml" ds:itemID="{33631A7B-C728-4729-B51B-0C2783ADFBC0}">
+<ds:datastoreItem xmlns:ds="http://schemas.openxmlformats.org/officeDocument/2006/customXml" ds:itemID="{C28AA04B-2F7B-44F5-98E3-FA197F7D6688}">
   <ds:schemaRefs>
     <ds:schemaRef ds:uri="http://schemas.openxmlformats.org/officeDocument/2006/bibliography"/>
   </ds:schemaRefs>

</xml_diff>

<commit_message>
Added User Characteristics.  Changed usertypes to 5 (patron,librarian, attendant, vendor, administrator). Created table of use cases required for each user type.  Added general use cases for each user type.
</commit_message>
<xml_diff>
--- a/SRS.docx
+++ b/SRS.docx
@@ -444,28 +444,8 @@
                                   <w14:round/>
                                 </w14:textOutline>
                               </w:rPr>
-                              <w:t xml:space="preserve">Nana Ofosu </w:t>
+                              <w:t>Nana Ofosu Budu</w:t>
                             </w:r>
-                            <w:proofErr w:type="spellStart"/>
-                            <w:r>
-                              <w:rPr>
-                                <w:rFonts w:ascii="Bookman Old Style" w:hAnsi="Bookman Old Style"/>
-                                <w:b/>
-                                <w:color w:val="F7CAAC" w:themeColor="accent2" w:themeTint="66"/>
-                                <w:sz w:val="24"/>
-                                <w:szCs w:val="24"/>
-                                <w:lang w:eastAsia="en-US"/>
-                                <w14:textOutline w14:w="11112" w14:cap="flat" w14:cmpd="sng" w14:algn="ctr">
-                                  <w14:solidFill>
-                                    <w14:schemeClr w14:val="accent2"/>
-                                  </w14:solidFill>
-                                  <w14:prstDash w14:val="solid"/>
-                                  <w14:round/>
-                                </w14:textOutline>
-                              </w:rPr>
-                              <w:t>Budu</w:t>
-                            </w:r>
-                            <w:proofErr w:type="spellEnd"/>
                           </w:p>
                           <w:p>
                             <w:pPr>
@@ -486,7 +466,6 @@
                                 </w14:textOutline>
                               </w:rPr>
                             </w:pPr>
-                            <w:proofErr w:type="spellStart"/>
                             <w:r>
                               <w:rPr>
                                 <w:rFonts w:ascii="Bookman Old Style" w:hAnsi="Bookman Old Style"/>
@@ -503,26 +482,7 @@
                                   <w14:round/>
                                 </w14:textOutline>
                               </w:rPr>
-                              <w:t>Muyiwa</w:t>
-                            </w:r>
-                            <w:proofErr w:type="spellEnd"/>
-                            <w:r>
-                              <w:rPr>
-                                <w:rFonts w:ascii="Bookman Old Style" w:hAnsi="Bookman Old Style"/>
-                                <w:b/>
-                                <w:color w:val="F7CAAC" w:themeColor="accent2" w:themeTint="66"/>
-                                <w:sz w:val="24"/>
-                                <w:szCs w:val="24"/>
-                                <w:lang w:eastAsia="en-US"/>
-                                <w14:textOutline w14:w="11112" w14:cap="flat" w14:cmpd="sng" w14:algn="ctr">
-                                  <w14:solidFill>
-                                    <w14:schemeClr w14:val="accent2"/>
-                                  </w14:solidFill>
-                                  <w14:prstDash w14:val="solid"/>
-                                  <w14:round/>
-                                </w14:textOutline>
-                              </w:rPr>
-                              <w:t xml:space="preserve"> Coker</w:t>
+                              <w:t>Muyiwa Coker</w:t>
                             </w:r>
                           </w:p>
                           <w:p>
@@ -707,28 +667,8 @@
                             <w14:round/>
                           </w14:textOutline>
                         </w:rPr>
-                        <w:t xml:space="preserve">Nana Ofosu </w:t>
+                        <w:t>Nana Ofosu Budu</w:t>
                       </w:r>
-                      <w:proofErr w:type="spellStart"/>
-                      <w:r>
-                        <w:rPr>
-                          <w:rFonts w:ascii="Bookman Old Style" w:hAnsi="Bookman Old Style"/>
-                          <w:b/>
-                          <w:color w:val="F7CAAC" w:themeColor="accent2" w:themeTint="66"/>
-                          <w:sz w:val="24"/>
-                          <w:szCs w:val="24"/>
-                          <w:lang w:eastAsia="en-US"/>
-                          <w14:textOutline w14:w="11112" w14:cap="flat" w14:cmpd="sng" w14:algn="ctr">
-                            <w14:solidFill>
-                              <w14:schemeClr w14:val="accent2"/>
-                            </w14:solidFill>
-                            <w14:prstDash w14:val="solid"/>
-                            <w14:round/>
-                          </w14:textOutline>
-                        </w:rPr>
-                        <w:t>Budu</w:t>
-                      </w:r>
-                      <w:proofErr w:type="spellEnd"/>
                     </w:p>
                     <w:p>
                       <w:pPr>
@@ -749,7 +689,6 @@
                           </w14:textOutline>
                         </w:rPr>
                       </w:pPr>
-                      <w:proofErr w:type="spellStart"/>
                       <w:r>
                         <w:rPr>
                           <w:rFonts w:ascii="Bookman Old Style" w:hAnsi="Bookman Old Style"/>
@@ -766,26 +705,7 @@
                             <w14:round/>
                           </w14:textOutline>
                         </w:rPr>
-                        <w:t>Muyiwa</w:t>
-                      </w:r>
-                      <w:proofErr w:type="spellEnd"/>
-                      <w:r>
-                        <w:rPr>
-                          <w:rFonts w:ascii="Bookman Old Style" w:hAnsi="Bookman Old Style"/>
-                          <w:b/>
-                          <w:color w:val="F7CAAC" w:themeColor="accent2" w:themeTint="66"/>
-                          <w:sz w:val="24"/>
-                          <w:szCs w:val="24"/>
-                          <w:lang w:eastAsia="en-US"/>
-                          <w14:textOutline w14:w="11112" w14:cap="flat" w14:cmpd="sng" w14:algn="ctr">
-                            <w14:solidFill>
-                              <w14:schemeClr w14:val="accent2"/>
-                            </w14:solidFill>
-                            <w14:prstDash w14:val="solid"/>
-                            <w14:round/>
-                          </w14:textOutline>
-                        </w:rPr>
-                        <w:t xml:space="preserve"> Coker</w:t>
+                        <w:t>Muyiwa Coker</w:t>
                       </w:r>
                     </w:p>
                     <w:p>
@@ -3243,10 +3163,22 @@
         <w:t xml:space="preserve"> needed for searching</w:t>
       </w:r>
       <w:r>
-        <w:t>, and functions allocated to librarians, pat</w:t>
-      </w:r>
-      <w:r>
-        <w:t xml:space="preserve">rons, and vendors needed to maintain user and book records, lend books and other resources, and maintain the library catalogue.  </w:t>
+        <w:t>, and functions allocated to librarians,</w:t>
+      </w:r>
+      <w:r>
+        <w:t xml:space="preserve"> library attendants,</w:t>
+      </w:r>
+      <w:r>
+        <w:t xml:space="preserve"> pat</w:t>
+      </w:r>
+      <w:r>
+        <w:t xml:space="preserve">rons, </w:t>
+      </w:r>
+      <w:r>
+        <w:t xml:space="preserve">administrators </w:t>
+      </w:r>
+      <w:r>
+        <w:t xml:space="preserve">and vendors needed to maintain user and book records, lend books and other resources, and maintain the library catalogue.  </w:t>
       </w:r>
     </w:p>
     <w:p>
@@ -3275,37 +3207,97 @@
         <w:rPr>
           <w:rFonts w:cs="Arial"/>
         </w:rPr>
-        <w:t>Separate web portals will be maintained for patrons, librarian/admini</w:t>
+        <w:t>Separate web portals will be maintained for patrons, librarian/</w:t>
       </w:r>
       <w:r>
         <w:rPr>
           <w:rFonts w:cs="Arial"/>
         </w:rPr>
-        <w:t>strators, and vendors/suppliers.  Three different URLs will be used, and each web page will initialized to a log in page specific to the user type.  All</w:t>
+        <w:t xml:space="preserve">attendants, </w:t>
       </w:r>
       <w:r>
         <w:rPr>
           <w:rFonts w:cs="Arial"/>
         </w:rPr>
+        <w:t>admini</w:t>
+      </w:r>
+      <w:r>
+        <w:rPr>
+          <w:rFonts w:cs="Arial"/>
+        </w:rPr>
+        <w:t xml:space="preserve">strators, and vendors/suppliers.  </w:t>
+      </w:r>
+      <w:r>
+        <w:rPr>
+          <w:rFonts w:cs="Arial"/>
+        </w:rPr>
+        <w:t>Three</w:t>
+      </w:r>
+      <w:r>
+        <w:rPr>
+          <w:rFonts w:cs="Arial"/>
+        </w:rPr>
+        <w:t xml:space="preserve"> different URLs will b</w:t>
+      </w:r>
+      <w:r>
+        <w:rPr>
+          <w:rFonts w:cs="Arial"/>
+        </w:rPr>
+        <w:t>e used</w:t>
+      </w:r>
+      <w:r>
+        <w:rPr>
+          <w:rFonts w:cs="Arial"/>
+        </w:rPr>
+        <w:t>.</w:t>
+      </w:r>
+      <w:r>
+        <w:rPr>
+          <w:rFonts w:cs="Arial"/>
+        </w:rPr>
+        <w:t xml:space="preserve"> One for patrons, one for library attendants, librarians, and administrators, and lastly one for vendors.</w:t>
+      </w:r>
+      <w:r>
+        <w:rPr>
+          <w:rFonts w:cs="Arial"/>
+        </w:rPr>
+        <w:t xml:space="preserve">  All</w:t>
+      </w:r>
+      <w:r>
+        <w:rPr>
+          <w:rFonts w:cs="Arial"/>
+        </w:rPr>
         <w:t xml:space="preserve"> three </w:t>
       </w:r>
       <w:r>
         <w:rPr>
           <w:rFonts w:cs="Arial"/>
         </w:rPr>
-        <w:t xml:space="preserve">user types </w:t>
+        <w:t>groups will interact</w:t>
       </w:r>
       <w:r>
         <w:rPr>
           <w:rFonts w:cs="Arial"/>
         </w:rPr>
-        <w:t>will interact with the same database under varying levels of access</w:t>
+        <w:t xml:space="preserve"> with the same database under varying levels of access</w:t>
       </w:r>
       <w:r>
         <w:rPr>
           <w:rFonts w:cs="Arial"/>
         </w:rPr>
-        <w:t>.  After login page will be redirected to the appropriate portal.</w:t>
+        <w:t xml:space="preserve">.  After login page </w:t>
+      </w:r>
+      <w:r>
+        <w:rPr>
+          <w:rFonts w:cs="Arial"/>
+        </w:rPr>
+        <w:t xml:space="preserve">users </w:t>
+      </w:r>
+      <w:r>
+        <w:rPr>
+          <w:rFonts w:cs="Arial"/>
+        </w:rPr>
+        <w:t>will be redirected to the appropriate portal.</w:t>
       </w:r>
     </w:p>
     <w:p>
@@ -3483,7 +3475,19 @@
         <w:rPr>
           <w:rFonts w:cs="Arial"/>
         </w:rPr>
-        <w:t>Librarians and Administrators will be able to:</w:t>
+        <w:t xml:space="preserve">Librarians </w:t>
+      </w:r>
+      <w:r>
+        <w:rPr>
+          <w:rFonts w:cs="Arial"/>
+        </w:rPr>
+        <w:t>and library attendants</w:t>
+      </w:r>
+      <w:r>
+        <w:rPr>
+          <w:rFonts w:cs="Arial"/>
+        </w:rPr>
+        <w:t>:</w:t>
       </w:r>
     </w:p>
     <w:p>
@@ -3542,10 +3546,24 @@
     </w:p>
     <w:p>
       <w:pPr>
+        <w:ind w:left="1110"/>
+        <w:rPr>
+          <w:rFonts w:cs="Arial"/>
+        </w:rPr>
+      </w:pPr>
+      <w:r>
+        <w:rPr>
+          <w:rFonts w:cs="Arial"/>
+        </w:rPr>
+        <w:t>Administrators</w:t>
+      </w:r>
+    </w:p>
+    <w:p>
+      <w:pPr>
         <w:pStyle w:val="ListParagraph"/>
         <w:numPr>
           <w:ilvl w:val="0"/>
-          <w:numId w:val="4"/>
+          <w:numId w:val="10"/>
         </w:numPr>
         <w:rPr>
           <w:rFonts w:cs="Arial"/>
@@ -3555,7 +3573,25 @@
         <w:rPr>
           <w:rFonts w:cs="Arial"/>
         </w:rPr>
-        <w:t>Update database</w:t>
+        <w:t>Reset passwords for librarians/attendants.  Reset passwords for patrons only if automated system fails.</w:t>
+      </w:r>
+    </w:p>
+    <w:p>
+      <w:pPr>
+        <w:pStyle w:val="ListParagraph"/>
+        <w:numPr>
+          <w:ilvl w:val="0"/>
+          <w:numId w:val="10"/>
+        </w:numPr>
+        <w:rPr>
+          <w:rFonts w:cs="Arial"/>
+        </w:rPr>
+      </w:pPr>
+      <w:r>
+        <w:rPr>
+          <w:rFonts w:cs="Arial"/>
+        </w:rPr>
+        <w:t>Maintain database</w:t>
       </w:r>
     </w:p>
     <w:p>
@@ -3583,6 +3619,7 @@
           <w:rFonts w:cs="Arial"/>
         </w:rPr>
       </w:pPr>
+      <w:bookmarkStart w:id="4" w:name="_Hlk520617286"/>
       <w:r>
         <w:rPr>
           <w:rFonts w:cs="Arial"/>
@@ -3605,6 +3642,7 @@
         <w:rPr>
           <w:rFonts w:cs="Arial"/>
         </w:rPr>
+        <w:lastRenderedPageBreak/>
         <w:t>Update delivery status</w:t>
       </w:r>
     </w:p>
@@ -3642,8 +3680,9 @@
       <w:pPr>
         <w:pStyle w:val="Heading2"/>
       </w:pPr>
-      <w:bookmarkStart w:id="4" w:name="_Toc518486578"/>
+      <w:bookmarkStart w:id="5" w:name="_Toc518486578"/>
       <w:bookmarkEnd w:id="3"/>
+      <w:bookmarkEnd w:id="4"/>
     </w:p>
     <w:p>
       <w:pPr>
@@ -3656,7 +3695,7 @@
       <w:r>
         <w:t>Definitions, Acronyms, Abbreviations</w:t>
       </w:r>
-      <w:bookmarkEnd w:id="4"/>
+      <w:bookmarkEnd w:id="5"/>
     </w:p>
     <w:p>
       <w:pPr>
@@ -3794,7 +3833,7 @@
           </w:tcPr>
           <w:p>
             <w:r>
-              <w:t>Administrator</w:t>
+              <w:t>Library Attendant</w:t>
             </w:r>
           </w:p>
         </w:tc>
@@ -3807,7 +3846,7 @@
               <w:cnfStyle w:val="000000000000" w:firstRow="0" w:lastRow="0" w:firstColumn="0" w:lastColumn="0" w:oddVBand="0" w:evenVBand="0" w:oddHBand="0" w:evenHBand="0" w:firstRowFirstColumn="0" w:firstRowLastColumn="0" w:lastRowFirstColumn="0" w:lastRowLastColumn="0"/>
             </w:pPr>
             <w:r>
-              <w:t>Makes changes to system, performs updates, adds features</w:t>
+              <w:t>Facilitates book/media checkout, receives payment, issues library cards</w:t>
             </w:r>
           </w:p>
         </w:tc>
@@ -3823,7 +3862,7 @@
           </w:tcPr>
           <w:p>
             <w:r>
-              <w:t>PHP</w:t>
+              <w:t>Administrator</w:t>
             </w:r>
           </w:p>
         </w:tc>
@@ -3836,7 +3875,7 @@
               <w:cnfStyle w:val="000000100000" w:firstRow="0" w:lastRow="0" w:firstColumn="0" w:lastColumn="0" w:oddVBand="0" w:evenVBand="0" w:oddHBand="1" w:evenHBand="0" w:firstRowFirstColumn="0" w:firstRowLastColumn="0" w:lastRowFirstColumn="0" w:lastRowLastColumn="0"/>
             </w:pPr>
             <w:r>
-              <w:t xml:space="preserve">Web Server language used to validate data, and interact with database </w:t>
+              <w:t>Makes changes to system, performs updates, adds features</w:t>
             </w:r>
           </w:p>
         </w:tc>
@@ -3849,7 +3888,7 @@
           </w:tcPr>
           <w:p>
             <w:r>
-              <w:t>SQL</w:t>
+              <w:t>PHP</w:t>
             </w:r>
           </w:p>
         </w:tc>
@@ -3862,7 +3901,7 @@
               <w:cnfStyle w:val="000000000000" w:firstRow="0" w:lastRow="0" w:firstColumn="0" w:lastColumn="0" w:oddVBand="0" w:evenVBand="0" w:oddHBand="0" w:evenHBand="0" w:firstRowFirstColumn="0" w:firstRowLastColumn="0" w:lastRowFirstColumn="0" w:lastRowLastColumn="0"/>
             </w:pPr>
             <w:r>
-              <w:t>Language used to manipulate database</w:t>
+              <w:t xml:space="preserve">Web Server language used to validate data, and interact with database </w:t>
             </w:r>
           </w:p>
         </w:tc>
@@ -3878,7 +3917,7 @@
           </w:tcPr>
           <w:p>
             <w:r>
-              <w:t>HTML</w:t>
+              <w:t>SQL</w:t>
             </w:r>
           </w:p>
         </w:tc>
@@ -3891,6 +3930,32 @@
               <w:cnfStyle w:val="000000100000" w:firstRow="0" w:lastRow="0" w:firstColumn="0" w:lastColumn="0" w:oddVBand="0" w:evenVBand="0" w:oddHBand="1" w:evenHBand="0" w:firstRowFirstColumn="0" w:firstRowLastColumn="0" w:lastRowFirstColumn="0" w:lastRowLastColumn="0"/>
             </w:pPr>
             <w:r>
+              <w:t>Language used to manipulate database</w:t>
+            </w:r>
+          </w:p>
+        </w:tc>
+      </w:tr>
+      <w:tr>
+        <w:tc>
+          <w:tcPr>
+            <w:cnfStyle w:val="001000000000" w:firstRow="0" w:lastRow="0" w:firstColumn="1" w:lastColumn="0" w:oddVBand="0" w:evenVBand="0" w:oddHBand="0" w:evenHBand="0" w:firstRowFirstColumn="0" w:firstRowLastColumn="0" w:lastRowFirstColumn="0" w:lastRowLastColumn="0"/>
+            <w:tcW w:w="4120" w:type="dxa"/>
+          </w:tcPr>
+          <w:p>
+            <w:r>
+              <w:t>HTML</w:t>
+            </w:r>
+          </w:p>
+        </w:tc>
+        <w:tc>
+          <w:tcPr>
+            <w:tcW w:w="4120" w:type="dxa"/>
+          </w:tcPr>
+          <w:p>
+            <w:pPr>
+              <w:cnfStyle w:val="000000000000" w:firstRow="0" w:lastRow="0" w:firstColumn="0" w:lastColumn="0" w:oddVBand="0" w:evenVBand="0" w:oddHBand="0" w:evenHBand="0" w:firstRowFirstColumn="0" w:firstRowLastColumn="0" w:lastRowFirstColumn="0" w:lastRowLastColumn="0"/>
+            </w:pPr>
+            <w:r>
               <w:t xml:space="preserve">Scripting language </w:t>
             </w:r>
             <w:proofErr w:type="gramStart"/>
@@ -3919,11 +3984,11 @@
           <w:numId w:val="2"/>
         </w:numPr>
       </w:pPr>
-      <w:bookmarkStart w:id="5" w:name="_Toc518486579"/>
+      <w:bookmarkStart w:id="6" w:name="_Toc518486579"/>
       <w:r>
         <w:t>References</w:t>
       </w:r>
-      <w:bookmarkEnd w:id="5"/>
+      <w:bookmarkEnd w:id="6"/>
     </w:p>
     <w:p>
       <w:pPr>
@@ -3945,11 +4010,11 @@
           <w:numId w:val="2"/>
         </w:numPr>
       </w:pPr>
-      <w:bookmarkStart w:id="6" w:name="_Toc518486580"/>
+      <w:bookmarkStart w:id="7" w:name="_Toc518486580"/>
       <w:r>
         <w:t>Overview</w:t>
       </w:r>
-      <w:bookmarkEnd w:id="6"/>
+      <w:bookmarkEnd w:id="7"/>
       <w:r>
         <w:t xml:space="preserve">  </w:t>
       </w:r>
@@ -3975,11 +4040,12 @@
       <w:pPr>
         <w:pStyle w:val="Heading11"/>
       </w:pPr>
-      <w:bookmarkStart w:id="7" w:name="_Toc518486581"/>
-      <w:r>
+      <w:bookmarkStart w:id="8" w:name="_Toc518486581"/>
+      <w:r>
+        <w:lastRenderedPageBreak/>
         <w:t>Overall Description</w:t>
       </w:r>
-      <w:bookmarkEnd w:id="7"/>
+      <w:bookmarkEnd w:id="8"/>
     </w:p>
     <w:p>
       <w:pPr>
@@ -3989,11 +4055,11 @@
           <w:numId w:val="2"/>
         </w:numPr>
       </w:pPr>
-      <w:bookmarkStart w:id="8" w:name="_Toc518486582"/>
+      <w:bookmarkStart w:id="9" w:name="_Toc518486582"/>
       <w:r>
         <w:t>Product Perspective</w:t>
       </w:r>
-      <w:bookmarkEnd w:id="8"/>
+      <w:bookmarkEnd w:id="9"/>
     </w:p>
     <w:p>
       <w:pPr>
@@ -4006,7 +4072,19 @@
         <w:rPr>
           <w:rFonts w:cs="Arial"/>
         </w:rPr>
-        <w:t>&lt;Fill in Info&gt;</w:t>
+        <w:t xml:space="preserve">The Library System is intended to be used by the city’s public libraries.  The system is to be used by </w:t>
+      </w:r>
+      <w:r>
+        <w:rPr>
+          <w:rFonts w:cs="Arial"/>
+        </w:rPr>
+        <w:t>five</w:t>
+      </w:r>
+      <w:r>
+        <w:rPr>
+          <w:rFonts w:cs="Arial"/>
+        </w:rPr>
+        <w:t xml:space="preserve"> types of users, patrons, librarians/administrators, and vendors.  </w:t>
       </w:r>
     </w:p>
     <w:p>
@@ -4014,7 +4092,7 @@
         <w:pStyle w:val="Heading2"/>
         <w:ind w:left="1110"/>
       </w:pPr>
-      <w:bookmarkStart w:id="9" w:name="_Toc518486583"/>
+      <w:bookmarkStart w:id="10" w:name="_Toc518486583"/>
     </w:p>
     <w:p/>
     <w:p>
@@ -4026,10 +4104,9 @@
         </w:numPr>
       </w:pPr>
       <w:r>
-        <w:lastRenderedPageBreak/>
         <w:t>Product Functions</w:t>
       </w:r>
-      <w:bookmarkEnd w:id="9"/>
+      <w:bookmarkEnd w:id="10"/>
     </w:p>
     <w:p>
       <w:pPr>
@@ -4042,63 +4119,132 @@
         <w:rPr>
           <w:rFonts w:cs="Arial"/>
         </w:rPr>
-        <w:t>&lt;Fill in info&gt;</w:t>
+        <w:t>The functions of the system are as follows:</w:t>
       </w:r>
     </w:p>
     <w:p>
       <w:pPr>
+        <w:pStyle w:val="ListParagraph"/>
+        <w:numPr>
+          <w:ilvl w:val="0"/>
+          <w:numId w:val="9"/>
+        </w:numPr>
+        <w:rPr>
+          <w:rFonts w:cs="Arial"/>
+        </w:rPr>
+      </w:pPr>
+      <w:r>
+        <w:rPr>
+          <w:rFonts w:cs="Arial"/>
+        </w:rPr>
+        <w:t>Allow users to login</w:t>
+      </w:r>
+    </w:p>
+    <w:p>
+      <w:pPr>
+        <w:pStyle w:val="ListParagraph"/>
+        <w:numPr>
+          <w:ilvl w:val="0"/>
+          <w:numId w:val="9"/>
+        </w:numPr>
+        <w:rPr>
+          <w:rFonts w:cs="Arial"/>
+        </w:rPr>
+      </w:pPr>
+      <w:r>
+        <w:rPr>
+          <w:rFonts w:cs="Arial"/>
+        </w:rPr>
+        <w:t>Search books and other media</w:t>
+      </w:r>
+      <w:r>
+        <w:rPr>
+          <w:rFonts w:cs="Arial"/>
+        </w:rPr>
+        <w:t xml:space="preserve"> with a variety of search options such as media, ISBN, title, year, author etc. </w:t>
+      </w:r>
+    </w:p>
+    <w:p>
+      <w:pPr>
+        <w:pStyle w:val="ListParagraph"/>
+        <w:numPr>
+          <w:ilvl w:val="0"/>
+          <w:numId w:val="9"/>
+        </w:numPr>
+        <w:rPr>
+          <w:rFonts w:cs="Arial"/>
+        </w:rPr>
+      </w:pPr>
+      <w:r>
+        <w:rPr>
+          <w:rFonts w:cs="Arial"/>
+        </w:rPr>
+        <w:t>User types will have varying levels of access and functions</w:t>
+      </w:r>
+    </w:p>
+    <w:p>
+      <w:pPr>
+        <w:pStyle w:val="ListParagraph"/>
+        <w:numPr>
+          <w:ilvl w:val="0"/>
+          <w:numId w:val="9"/>
+        </w:numPr>
+        <w:rPr>
+          <w:rFonts w:cs="Arial"/>
+        </w:rPr>
+      </w:pPr>
+      <w:r>
+        <w:rPr>
+          <w:rFonts w:cs="Arial"/>
+        </w:rPr>
+        <w:t xml:space="preserve">Patrons </w:t>
+      </w:r>
+      <w:proofErr w:type="gramStart"/>
+      <w:r>
+        <w:rPr>
+          <w:rFonts w:cs="Arial"/>
+        </w:rPr>
+        <w:t>are able to</w:t>
+      </w:r>
+      <w:proofErr w:type="gramEnd"/>
+      <w:r>
+        <w:rPr>
+          <w:rFonts w:cs="Arial"/>
+        </w:rPr>
+        <w:t xml:space="preserve"> m</w:t>
+      </w:r>
+      <w:r>
+        <w:rPr>
+          <w:rFonts w:cs="Arial"/>
+        </w:rPr>
+        <w:t>ake reservations</w:t>
+      </w:r>
+      <w:r>
+        <w:rPr>
+          <w:rFonts w:cs="Arial"/>
+        </w:rPr>
+        <w:t xml:space="preserve"> online.  Checkout must be done by librarian.  </w:t>
+      </w:r>
+    </w:p>
+    <w:p>
+      <w:pPr>
+        <w:pStyle w:val="ListParagraph"/>
+        <w:numPr>
+          <w:ilvl w:val="0"/>
+          <w:numId w:val="9"/>
+        </w:numPr>
+        <w:rPr>
+          <w:rFonts w:cs="Arial"/>
+        </w:rPr>
+      </w:pPr>
+    </w:p>
+    <w:p>
+      <w:pPr>
         <w:ind w:left="1110"/>
         <w:rPr>
           <w:rFonts w:cs="Arial"/>
         </w:rPr>
       </w:pPr>
-      <w:r>
-        <w:rPr>
-          <w:rFonts w:cs="Arial"/>
-          <w:noProof/>
-        </w:rPr>
-        <w:drawing>
-          <wp:inline distT="0" distB="0" distL="0" distR="0">
-            <wp:extent cx="5419725" cy="7013796"/>
-            <wp:effectExtent l="0" t="0" r="0" b="0"/>
-            <wp:docPr id="1" name="Picture 1" descr="A close up of a logo&#10;&#10;Description generated with high confidence"/>
-            <wp:cNvGraphicFramePr>
-              <a:graphicFrameLocks xmlns:a="http://schemas.openxmlformats.org/drawingml/2006/main" noChangeAspect="1"/>
-            </wp:cNvGraphicFramePr>
-            <a:graphic xmlns:a="http://schemas.openxmlformats.org/drawingml/2006/main">
-              <a:graphicData uri="http://schemas.openxmlformats.org/drawingml/2006/picture">
-                <pic:pic xmlns:pic="http://schemas.openxmlformats.org/drawingml/2006/picture">
-                  <pic:nvPicPr>
-                    <pic:cNvPr id="1" name="Patron UseCase.png"/>
-                    <pic:cNvPicPr/>
-                  </pic:nvPicPr>
-                  <pic:blipFill>
-                    <a:blip r:embed="rId9" cstate="print">
-                      <a:extLst>
-                        <a:ext uri="{28A0092B-C50C-407E-A947-70E740481C1C}">
-                          <a14:useLocalDpi xmlns:a14="http://schemas.microsoft.com/office/drawing/2010/main" val="0"/>
-                        </a:ext>
-                      </a:extLst>
-                    </a:blip>
-                    <a:stretch>
-                      <a:fillRect/>
-                    </a:stretch>
-                  </pic:blipFill>
-                  <pic:spPr>
-                    <a:xfrm>
-                      <a:off x="0" y="0"/>
-                      <a:ext cx="5422725" cy="7017678"/>
-                    </a:xfrm>
-                    <a:prstGeom prst="rect">
-                      <a:avLst/>
-                    </a:prstGeom>
-                  </pic:spPr>
-                </pic:pic>
-              </a:graphicData>
-            </a:graphic>
-          </wp:inline>
-        </w:drawing>
-      </w:r>
     </w:p>
     <w:p>
       <w:pPr>
@@ -4108,18 +4254,113 @@
           <w:numId w:val="2"/>
         </w:numPr>
       </w:pPr>
-      <w:bookmarkStart w:id="10" w:name="_Toc518486584"/>
+      <w:bookmarkStart w:id="11" w:name="_Toc518486584"/>
       <w:r>
         <w:t>User Characteristics</w:t>
       </w:r>
-      <w:bookmarkEnd w:id="10"/>
+      <w:bookmarkEnd w:id="11"/>
     </w:p>
     <w:p>
       <w:pPr>
         <w:ind w:left="1110"/>
       </w:pPr>
       <w:r>
-        <w:t>&lt;Fill in Info&gt;</w:t>
+        <w:t xml:space="preserve">There will be five different types of users, patrons, librarians, library attendants, administrators, vendors.  </w:t>
+      </w:r>
+      <w:r>
+        <w:t xml:space="preserve">Each will have a separate web portal, with different functions and features.  </w:t>
+      </w:r>
+    </w:p>
+    <w:p>
+      <w:pPr>
+        <w:ind w:left="1110"/>
+      </w:pPr>
+      <w:r>
+        <w:t xml:space="preserve">Before being able to create an online account, patrons will need to obtain a library card from the library. Once this is </w:t>
+      </w:r>
+      <w:proofErr w:type="gramStart"/>
+      <w:r>
+        <w:t>obtain</w:t>
+      </w:r>
+      <w:proofErr w:type="gramEnd"/>
+      <w:r>
+        <w:t xml:space="preserve"> patrons will be able to create an online account and log in to the system.  Once logged in patrons may search media, make reservations, preview media, access e-content, pay for late fees, add funds to printing account and log out of the system.  </w:t>
+      </w:r>
+    </w:p>
+    <w:p>
+      <w:pPr>
+        <w:ind w:left="1110"/>
+      </w:pPr>
+      <w:r>
+        <w:t xml:space="preserve">Librarians and library assistants must be employees and authorized by management to use the system.  Once they have been authorized and an account has been created by an administrator they may log in to the system.  </w:t>
+      </w:r>
+      <w:r>
+        <w:t xml:space="preserve">Library </w:t>
+      </w:r>
+      <w:proofErr w:type="gramStart"/>
+      <w:r>
+        <w:t>attendants  will</w:t>
+      </w:r>
+      <w:proofErr w:type="gramEnd"/>
+      <w:r>
+        <w:t xml:space="preserve"> be able to check out books, receive payments, search media, search patrons.  Librarians will have all functions allotted to library attendants plus </w:t>
+      </w:r>
+      <w:proofErr w:type="gramStart"/>
+      <w:r>
+        <w:t>have the ability to</w:t>
+      </w:r>
+      <w:proofErr w:type="gramEnd"/>
+      <w:r>
+        <w:t xml:space="preserve"> edit or add book records, update patron records, and purchase books and other media.</w:t>
+      </w:r>
+    </w:p>
+    <w:p>
+      <w:pPr>
+        <w:spacing w:after="0"/>
+        <w:ind w:left="390" w:firstLine="720"/>
+      </w:pPr>
+      <w:r>
+        <w:t>Vendor should be able to r</w:t>
+      </w:r>
+      <w:r>
+        <w:t>eceive purchase requests</w:t>
+      </w:r>
+      <w:r>
+        <w:t xml:space="preserve"> from librarians, update delivery </w:t>
+      </w:r>
+      <w:r>
+        <w:tab/>
+      </w:r>
+    </w:p>
+    <w:p>
+      <w:pPr>
+        <w:spacing w:after="0"/>
+        <w:ind w:left="390" w:firstLine="720"/>
+      </w:pPr>
+      <w:r>
+        <w:t xml:space="preserve">Status and send purchase estimates and bills. </w:t>
+      </w:r>
+    </w:p>
+    <w:p>
+      <w:pPr>
+        <w:spacing w:after="0"/>
+        <w:ind w:left="390" w:firstLine="720"/>
+      </w:pPr>
+    </w:p>
+    <w:p>
+      <w:pPr>
+        <w:spacing w:after="0"/>
+        <w:ind w:left="1110"/>
+      </w:pPr>
+      <w:r>
+        <w:lastRenderedPageBreak/>
+        <w:t>Administrator have all functions that librarians have except that of checking out books</w:t>
+      </w:r>
+      <w:r>
+        <w:t>, processing payments and ordering books</w:t>
+      </w:r>
+      <w:r>
+        <w:t>.  In addition, administrators may delete records from the database, add new staff members to the database, perform password resets for everyone only if needed, and perform general maintenance on the database.</w:t>
       </w:r>
     </w:p>
     <w:p>
@@ -4130,23 +4371,18 @@
           <w:numId w:val="2"/>
         </w:numPr>
       </w:pPr>
-      <w:bookmarkStart w:id="11" w:name="_Toc518486585"/>
-      <w:r>
-        <w:lastRenderedPageBreak/>
+      <w:bookmarkStart w:id="12" w:name="_Toc518486585"/>
+      <w:r>
         <w:t>Constraints</w:t>
       </w:r>
-      <w:bookmarkEnd w:id="11"/>
+      <w:bookmarkEnd w:id="12"/>
     </w:p>
     <w:p>
       <w:pPr>
         <w:ind w:left="1110"/>
       </w:pPr>
       <w:r>
-        <w:t>&lt;Fill in info&gt;</w:t>
-      </w:r>
-      <w:r>
-        <w:tab/>
-        <w:t xml:space="preserve"> </w:t>
+        <w:t xml:space="preserve">The system will be entirely web based and there will be no need to install software on any individual computer.    </w:t>
       </w:r>
     </w:p>
     <w:p>
@@ -4157,18 +4393,21 @@
           <w:numId w:val="2"/>
         </w:numPr>
       </w:pPr>
-      <w:bookmarkStart w:id="12" w:name="_Toc518486586"/>
+      <w:bookmarkStart w:id="13" w:name="_Toc518486586"/>
       <w:r>
         <w:t>Assumptions</w:t>
       </w:r>
-      <w:bookmarkEnd w:id="12"/>
+      <w:bookmarkEnd w:id="13"/>
     </w:p>
     <w:p>
       <w:pPr>
         <w:ind w:left="1110"/>
       </w:pPr>
       <w:r>
-        <w:t>&lt;Fill in info&gt;</w:t>
+        <w:t xml:space="preserve">System will be compatible with all web browsers and can be used from a wide variety of devices.  </w:t>
+      </w:r>
+      <w:r>
+        <w:t xml:space="preserve"> </w:t>
       </w:r>
     </w:p>
     <w:p>
@@ -4178,6 +4417,38 @@
       <w:r>
         <w:t>Use Cases</w:t>
       </w:r>
+    </w:p>
+    <w:p>
+      <w:pPr>
+        <w:pStyle w:val="Heading11"/>
+        <w:numPr>
+          <w:ilvl w:val="0"/>
+          <w:numId w:val="0"/>
+        </w:numPr>
+        <w:ind w:left="720"/>
+        <w:rPr>
+          <w:rFonts w:ascii="Arial" w:eastAsiaTheme="minorHAnsi" w:hAnsi="Arial" w:cs="Arial"/>
+          <w:color w:val="404040" w:themeColor="text1" w:themeTint="BF"/>
+          <w:sz w:val="22"/>
+          <w:szCs w:val="18"/>
+        </w:rPr>
+      </w:pPr>
+    </w:p>
+    <w:p>
+      <w:pPr>
+        <w:pStyle w:val="Heading11"/>
+        <w:numPr>
+          <w:ilvl w:val="0"/>
+          <w:numId w:val="0"/>
+        </w:numPr>
+        <w:ind w:left="720"/>
+        <w:rPr>
+          <w:rFonts w:ascii="Arial" w:eastAsiaTheme="minorHAnsi" w:hAnsi="Arial" w:cs="Arial"/>
+          <w:color w:val="404040" w:themeColor="text1" w:themeTint="BF"/>
+          <w:sz w:val="22"/>
+          <w:szCs w:val="18"/>
+        </w:rPr>
+      </w:pPr>
     </w:p>
     <w:p>
       <w:pPr>
@@ -4188,24 +4459,10 @@
         </w:numPr>
       </w:pPr>
       <w:r>
-        <w:t>Log in</w:t>
-      </w:r>
-      <w:r>
-        <w:t xml:space="preserve"> -  Patrons</w:t>
-      </w:r>
-    </w:p>
-    <w:p>
-      <w:pPr>
-        <w:ind w:left="1110"/>
-        <w:rPr>
-          <w:rFonts w:cs="Arial"/>
-        </w:rPr>
-      </w:pPr>
-      <w:r>
-        <w:rPr>
-          <w:rFonts w:cs="Arial"/>
-        </w:rPr>
-        <w:t>&lt;Fill in Info&gt;</w:t>
+        <w:rPr>
+          <w:rFonts w:eastAsiaTheme="minorHAnsi"/>
+        </w:rPr>
+        <w:t>Users and use cases</w:t>
       </w:r>
     </w:p>
     <w:tbl>
@@ -4239,7 +4496,7 @@
               <w:rPr>
                 <w:rFonts w:cs="Arial"/>
               </w:rPr>
-              <w:t>USE CASE</w:t>
+              <w:t>USER TYPE</w:t>
             </w:r>
           </w:p>
         </w:tc>
@@ -4259,7 +4516,7 @@
               <w:rPr>
                 <w:rFonts w:cs="Arial"/>
               </w:rPr>
-              <w:t>LOG IN</w:t>
+              <w:t>USE CASES</w:t>
             </w:r>
           </w:p>
         </w:tc>
@@ -4279,7 +4536,7 @@
               <w:rPr>
                 <w:rFonts w:cs="Arial"/>
               </w:rPr>
-              <w:t>Description</w:t>
+              <w:t>Patron</w:t>
             </w:r>
           </w:p>
         </w:tc>
@@ -4297,7 +4554,111 @@
               <w:rPr>
                 <w:rFonts w:cs="Arial"/>
               </w:rPr>
-              <w:t>Allow Patron into appropriate system module</w:t>
+              <w:t>Create online account</w:t>
+            </w:r>
+          </w:p>
+          <w:p>
+            <w:pPr>
+              <w:rPr>
+                <w:rFonts w:cs="Arial"/>
+              </w:rPr>
+            </w:pPr>
+            <w:r>
+              <w:rPr>
+                <w:rFonts w:cs="Arial"/>
+              </w:rPr>
+              <w:t>Log in</w:t>
+            </w:r>
+          </w:p>
+          <w:p>
+            <w:pPr>
+              <w:rPr>
+                <w:rFonts w:cs="Arial"/>
+              </w:rPr>
+            </w:pPr>
+            <w:r>
+              <w:rPr>
+                <w:rFonts w:cs="Arial"/>
+              </w:rPr>
+              <w:t>Search books/other media</w:t>
+            </w:r>
+          </w:p>
+          <w:p>
+            <w:pPr>
+              <w:rPr>
+                <w:rFonts w:cs="Arial"/>
+              </w:rPr>
+            </w:pPr>
+            <w:r>
+              <w:rPr>
+                <w:rFonts w:cs="Arial"/>
+              </w:rPr>
+              <w:t>Make reservations</w:t>
+            </w:r>
+          </w:p>
+          <w:p>
+            <w:pPr>
+              <w:rPr>
+                <w:rFonts w:cs="Arial"/>
+              </w:rPr>
+            </w:pPr>
+            <w:r>
+              <w:rPr>
+                <w:rFonts w:cs="Arial"/>
+              </w:rPr>
+              <w:t>Add printing funds</w:t>
+            </w:r>
+          </w:p>
+          <w:p>
+            <w:pPr>
+              <w:rPr>
+                <w:rFonts w:cs="Arial"/>
+              </w:rPr>
+            </w:pPr>
+            <w:r>
+              <w:rPr>
+                <w:rFonts w:cs="Arial"/>
+              </w:rPr>
+              <w:t>Preview media</w:t>
+            </w:r>
+          </w:p>
+          <w:p>
+            <w:pPr>
+              <w:rPr>
+                <w:rFonts w:cs="Arial"/>
+              </w:rPr>
+            </w:pPr>
+            <w:r>
+              <w:rPr>
+                <w:rFonts w:cs="Arial"/>
+              </w:rPr>
+              <w:t>Access e-content</w:t>
+            </w:r>
+          </w:p>
+          <w:p>
+            <w:pPr>
+              <w:rPr>
+                <w:rFonts w:cs="Arial"/>
+              </w:rPr>
+            </w:pPr>
+            <w:r>
+              <w:rPr>
+                <w:rFonts w:cs="Arial"/>
+              </w:rPr>
+              <w:t>Pay late fees</w:t>
+            </w:r>
+          </w:p>
+          <w:p>
+            <w:pPr>
+              <w:rPr>
+                <w:rFonts w:cs="Arial"/>
+              </w:rPr>
+            </w:pPr>
+            <w:r>
+              <w:rPr>
+                <w:rFonts w:cs="Arial"/>
+              </w:rPr>
+              <w:t>Log out</w:t>
             </w:r>
           </w:p>
         </w:tc>
@@ -4317,7 +4678,7 @@
               <w:rPr>
                 <w:rFonts w:cs="Arial"/>
               </w:rPr>
-              <w:t>Actor</w:t>
+              <w:t>Library Attendant</w:t>
             </w:r>
           </w:p>
         </w:tc>
@@ -4335,7 +4696,73 @@
               <w:rPr>
                 <w:rFonts w:cs="Arial"/>
               </w:rPr>
-              <w:t>Library patrons</w:t>
+              <w:t>Log in</w:t>
+            </w:r>
+          </w:p>
+          <w:p>
+            <w:pPr>
+              <w:rPr>
+                <w:rFonts w:cs="Arial"/>
+              </w:rPr>
+            </w:pPr>
+            <w:r>
+              <w:rPr>
+                <w:rFonts w:cs="Arial"/>
+              </w:rPr>
+              <w:t>Search books/other media</w:t>
+            </w:r>
+          </w:p>
+          <w:p>
+            <w:pPr>
+              <w:rPr>
+                <w:rFonts w:cs="Arial"/>
+              </w:rPr>
+            </w:pPr>
+            <w:r>
+              <w:rPr>
+                <w:rFonts w:cs="Arial"/>
+              </w:rPr>
+              <w:t>Search patron records</w:t>
+            </w:r>
+          </w:p>
+          <w:p>
+            <w:pPr>
+              <w:rPr>
+                <w:rFonts w:cs="Arial"/>
+              </w:rPr>
+            </w:pPr>
+            <w:r>
+              <w:rPr>
+                <w:rFonts w:cs="Arial"/>
+              </w:rPr>
+              <w:t>Check out books</w:t>
+            </w:r>
+          </w:p>
+          <w:p>
+            <w:pPr>
+              <w:rPr>
+                <w:rFonts w:cs="Arial"/>
+              </w:rPr>
+            </w:pPr>
+            <w:r>
+              <w:rPr>
+                <w:rFonts w:cs="Arial"/>
+              </w:rPr>
+              <w:lastRenderedPageBreak/>
+              <w:t>Receive/process payments</w:t>
+            </w:r>
+          </w:p>
+          <w:p>
+            <w:pPr>
+              <w:rPr>
+                <w:rFonts w:cs="Arial"/>
+              </w:rPr>
+            </w:pPr>
+            <w:r>
+              <w:rPr>
+                <w:rFonts w:cs="Arial"/>
+              </w:rPr>
+              <w:t>Log out</w:t>
             </w:r>
           </w:p>
         </w:tc>
@@ -4355,7 +4782,8 @@
               <w:rPr>
                 <w:rFonts w:cs="Arial"/>
               </w:rPr>
-              <w:t>Preconditions</w:t>
+              <w:lastRenderedPageBreak/>
+              <w:t>Librarian</w:t>
             </w:r>
           </w:p>
         </w:tc>
@@ -4373,7 +4801,111 @@
               <w:rPr>
                 <w:rFonts w:cs="Arial"/>
               </w:rPr>
-              <w:t>Patron must have a Library Card and be registered in the database</w:t>
+              <w:t>Log in</w:t>
+            </w:r>
+          </w:p>
+          <w:p>
+            <w:pPr>
+              <w:rPr>
+                <w:rFonts w:cs="Arial"/>
+              </w:rPr>
+            </w:pPr>
+            <w:r>
+              <w:rPr>
+                <w:rFonts w:cs="Arial"/>
+              </w:rPr>
+              <w:t>Search books/other media</w:t>
+            </w:r>
+          </w:p>
+          <w:p>
+            <w:pPr>
+              <w:rPr>
+                <w:rFonts w:cs="Arial"/>
+              </w:rPr>
+            </w:pPr>
+            <w:r>
+              <w:rPr>
+                <w:rFonts w:cs="Arial"/>
+              </w:rPr>
+              <w:t>Search patron records</w:t>
+            </w:r>
+          </w:p>
+          <w:p>
+            <w:pPr>
+              <w:rPr>
+                <w:rFonts w:cs="Arial"/>
+              </w:rPr>
+            </w:pPr>
+            <w:r>
+              <w:rPr>
+                <w:rFonts w:cs="Arial"/>
+              </w:rPr>
+              <w:t>Check out books</w:t>
+            </w:r>
+          </w:p>
+          <w:p>
+            <w:pPr>
+              <w:rPr>
+                <w:rFonts w:cs="Arial"/>
+              </w:rPr>
+            </w:pPr>
+            <w:r>
+              <w:rPr>
+                <w:rFonts w:cs="Arial"/>
+              </w:rPr>
+              <w:t>Receive/process payments</w:t>
+            </w:r>
+          </w:p>
+          <w:p>
+            <w:pPr>
+              <w:rPr>
+                <w:rFonts w:cs="Arial"/>
+              </w:rPr>
+            </w:pPr>
+            <w:r>
+              <w:rPr>
+                <w:rFonts w:cs="Arial"/>
+              </w:rPr>
+              <w:t>Edit/add book records</w:t>
+            </w:r>
+          </w:p>
+          <w:p>
+            <w:pPr>
+              <w:rPr>
+                <w:rFonts w:cs="Arial"/>
+              </w:rPr>
+            </w:pPr>
+            <w:r>
+              <w:rPr>
+                <w:rFonts w:cs="Arial"/>
+              </w:rPr>
+              <w:t>Edit/add patron records</w:t>
+            </w:r>
+          </w:p>
+          <w:p>
+            <w:pPr>
+              <w:rPr>
+                <w:rFonts w:cs="Arial"/>
+              </w:rPr>
+            </w:pPr>
+            <w:r>
+              <w:rPr>
+                <w:rFonts w:cs="Arial"/>
+              </w:rPr>
+              <w:t>Purchase books</w:t>
+            </w:r>
+          </w:p>
+          <w:p>
+            <w:pPr>
+              <w:rPr>
+                <w:rFonts w:cs="Arial"/>
+              </w:rPr>
+            </w:pPr>
+            <w:r>
+              <w:rPr>
+                <w:rFonts w:cs="Arial"/>
+              </w:rPr>
+              <w:t>Log out</w:t>
             </w:r>
           </w:p>
         </w:tc>
@@ -4393,7 +4925,7 @@
               <w:rPr>
                 <w:rFonts w:cs="Arial"/>
               </w:rPr>
-              <w:t>Basic Flow</w:t>
+              <w:t>Administrator</w:t>
             </w:r>
           </w:p>
         </w:tc>
@@ -4403,74 +4935,119 @@
           </w:tcPr>
           <w:p>
             <w:pPr>
-              <w:pStyle w:val="ListParagraph"/>
-              <w:numPr>
-                <w:ilvl w:val="0"/>
-                <w:numId w:val="6"/>
-              </w:numPr>
-              <w:rPr>
-                <w:rFonts w:cs="Arial"/>
-              </w:rPr>
-            </w:pPr>
-            <w:r>
-              <w:rPr>
-                <w:rFonts w:cs="Arial"/>
-              </w:rPr>
-              <w:t>Patron goes to Library website</w:t>
-            </w:r>
-          </w:p>
-          <w:p>
-            <w:pPr>
-              <w:pStyle w:val="ListParagraph"/>
-              <w:numPr>
-                <w:ilvl w:val="0"/>
-                <w:numId w:val="6"/>
-              </w:numPr>
-              <w:rPr>
-                <w:rFonts w:cs="Arial"/>
-              </w:rPr>
-            </w:pPr>
-            <w:r>
-              <w:rPr>
-                <w:rFonts w:cs="Arial"/>
-              </w:rPr>
-              <w:t>Patron types in user name and password</w:t>
-            </w:r>
-          </w:p>
-          <w:p>
-            <w:pPr>
-              <w:pStyle w:val="ListParagraph"/>
-              <w:numPr>
-                <w:ilvl w:val="0"/>
-                <w:numId w:val="6"/>
-              </w:numPr>
-              <w:rPr>
-                <w:rFonts w:cs="Arial"/>
-              </w:rPr>
-            </w:pPr>
-            <w:r>
-              <w:rPr>
-                <w:rFonts w:cs="Arial"/>
-              </w:rPr>
-              <w:t>Information is validated</w:t>
-            </w:r>
-          </w:p>
-          <w:p>
-            <w:pPr>
-              <w:pStyle w:val="ListParagraph"/>
-              <w:numPr>
-                <w:ilvl w:val="0"/>
-                <w:numId w:val="6"/>
-              </w:numPr>
-              <w:rPr>
-                <w:rFonts w:cs="Arial"/>
-              </w:rPr>
-            </w:pPr>
-            <w:r>
-              <w:rPr>
-                <w:rFonts w:cs="Arial"/>
-              </w:rPr>
-              <w:t>Web portal for patrons opens</w:t>
+              <w:rPr>
+                <w:rFonts w:cs="Arial"/>
+              </w:rPr>
+            </w:pPr>
+            <w:r>
+              <w:rPr>
+                <w:rFonts w:cs="Arial"/>
+              </w:rPr>
+              <w:t>Log in</w:t>
+            </w:r>
+          </w:p>
+          <w:p>
+            <w:pPr>
+              <w:rPr>
+                <w:rFonts w:cs="Arial"/>
+              </w:rPr>
+            </w:pPr>
+            <w:r>
+              <w:rPr>
+                <w:rFonts w:cs="Arial"/>
+              </w:rPr>
+              <w:t>Search books/other media</w:t>
+            </w:r>
+          </w:p>
+          <w:p>
+            <w:pPr>
+              <w:rPr>
+                <w:rFonts w:cs="Arial"/>
+              </w:rPr>
+            </w:pPr>
+            <w:r>
+              <w:rPr>
+                <w:rFonts w:cs="Arial"/>
+              </w:rPr>
+              <w:t>Search patron records</w:t>
+            </w:r>
+          </w:p>
+          <w:p>
+            <w:pPr>
+              <w:rPr>
+                <w:rFonts w:cs="Arial"/>
+              </w:rPr>
+            </w:pPr>
+            <w:r>
+              <w:rPr>
+                <w:rFonts w:cs="Arial"/>
+              </w:rPr>
+              <w:t>Edit/add book records</w:t>
+            </w:r>
+          </w:p>
+          <w:p>
+            <w:pPr>
+              <w:rPr>
+                <w:rFonts w:cs="Arial"/>
+              </w:rPr>
+            </w:pPr>
+            <w:r>
+              <w:rPr>
+                <w:rFonts w:cs="Arial"/>
+              </w:rPr>
+              <w:t>Edit/add patron records</w:t>
+            </w:r>
+          </w:p>
+          <w:p>
+            <w:pPr>
+              <w:rPr>
+                <w:rFonts w:cs="Arial"/>
+              </w:rPr>
+            </w:pPr>
+            <w:r>
+              <w:rPr>
+                <w:rFonts w:cs="Arial"/>
+              </w:rPr>
+              <w:t>Delete records</w:t>
+            </w:r>
+          </w:p>
+          <w:p>
+            <w:pPr>
+              <w:rPr>
+                <w:rFonts w:cs="Arial"/>
+              </w:rPr>
+            </w:pPr>
+            <w:r>
+              <w:rPr>
+                <w:rFonts w:cs="Arial"/>
+              </w:rPr>
+              <w:t>Maintain database</w:t>
+            </w:r>
+          </w:p>
+          <w:p>
+            <w:pPr>
+              <w:rPr>
+                <w:rFonts w:cs="Arial"/>
+              </w:rPr>
+            </w:pPr>
+            <w:r>
+              <w:rPr>
+                <w:rFonts w:cs="Arial"/>
+              </w:rPr>
+              <w:t>Reset passwords directly</w:t>
+            </w:r>
+          </w:p>
+          <w:p>
+            <w:pPr>
+              <w:rPr>
+                <w:rFonts w:cs="Arial"/>
+              </w:rPr>
+            </w:pPr>
+            <w:r>
+              <w:rPr>
+                <w:rFonts w:cs="Arial"/>
+              </w:rPr>
+              <w:t>Log out</w:t>
             </w:r>
           </w:p>
         </w:tc>
@@ -4490,7 +5067,7 @@
               <w:rPr>
                 <w:rFonts w:cs="Arial"/>
               </w:rPr>
-              <w:t>Post-conditions</w:t>
+              <w:t>Vendor</w:t>
             </w:r>
           </w:p>
         </w:tc>
@@ -4508,7 +5085,432 @@
               <w:rPr>
                 <w:rFonts w:cs="Arial"/>
               </w:rPr>
-              <w:t xml:space="preserve">Username and Password must match data in database for patron.  Username not case sensitive.  </w:t>
+              <w:t>Receive purchase requests</w:t>
+            </w:r>
+          </w:p>
+          <w:p>
+            <w:pPr>
+              <w:rPr>
+                <w:rFonts w:cs="Arial"/>
+              </w:rPr>
+            </w:pPr>
+            <w:r>
+              <w:rPr>
+                <w:rFonts w:cs="Arial"/>
+              </w:rPr>
+              <w:t>Update delivery status</w:t>
+            </w:r>
+          </w:p>
+          <w:p>
+            <w:pPr>
+              <w:rPr>
+                <w:rFonts w:cs="Arial"/>
+              </w:rPr>
+            </w:pPr>
+            <w:r>
+              <w:rPr>
+                <w:rFonts w:cs="Arial"/>
+              </w:rPr>
+              <w:t xml:space="preserve">Send purchase estimates and bills.  </w:t>
+            </w:r>
+          </w:p>
+          <w:p>
+            <w:pPr>
+              <w:tabs>
+                <w:tab w:val="left" w:pos="1094"/>
+              </w:tabs>
+              <w:rPr>
+                <w:rFonts w:cs="Arial"/>
+              </w:rPr>
+            </w:pPr>
+            <w:r>
+              <w:rPr>
+                <w:rFonts w:cs="Arial"/>
+              </w:rPr>
+              <w:tab/>
+            </w:r>
+          </w:p>
+        </w:tc>
+      </w:tr>
+    </w:tbl>
+    <w:p>
+      <w:pPr>
+        <w:ind w:left="1110"/>
+      </w:pPr>
+    </w:p>
+    <w:p/>
+    <w:p/>
+    <w:p>
+      <w:pPr>
+        <w:pStyle w:val="Heading2"/>
+        <w:numPr>
+          <w:ilvl w:val="1"/>
+          <w:numId w:val="2"/>
+        </w:numPr>
+      </w:pPr>
+      <w:r>
+        <w:lastRenderedPageBreak/>
+        <w:t>Users and use case diagrams</w:t>
+      </w:r>
+    </w:p>
+    <w:p>
+      <w:pPr>
+        <w:ind w:left="1110"/>
+      </w:pPr>
+      <w:r>
+        <w:rPr>
+          <w:noProof/>
+        </w:rPr>
+        <w:drawing>
+          <wp:inline distT="0" distB="0" distL="0" distR="0">
+            <wp:extent cx="5943600" cy="5314950"/>
+            <wp:effectExtent l="0" t="0" r="0" b="0"/>
+            <wp:docPr id="8" name="Picture 8" descr="A picture containing metalware&#10;&#10;Description generated with very high confidence"/>
+            <wp:cNvGraphicFramePr>
+              <a:graphicFrameLocks xmlns:a="http://schemas.openxmlformats.org/drawingml/2006/main" noChangeAspect="1"/>
+            </wp:cNvGraphicFramePr>
+            <a:graphic xmlns:a="http://schemas.openxmlformats.org/drawingml/2006/main">
+              <a:graphicData uri="http://schemas.openxmlformats.org/drawingml/2006/picture">
+                <pic:pic xmlns:pic="http://schemas.openxmlformats.org/drawingml/2006/picture">
+                  <pic:nvPicPr>
+                    <pic:cNvPr id="8" name="Patron Use Case (1).png"/>
+                    <pic:cNvPicPr/>
+                  </pic:nvPicPr>
+                  <pic:blipFill>
+                    <a:blip r:embed="rId9">
+                      <a:extLst>
+                        <a:ext uri="{28A0092B-C50C-407E-A947-70E740481C1C}">
+                          <a14:useLocalDpi xmlns:a14="http://schemas.microsoft.com/office/drawing/2010/main" val="0"/>
+                        </a:ext>
+                      </a:extLst>
+                    </a:blip>
+                    <a:stretch>
+                      <a:fillRect/>
+                    </a:stretch>
+                  </pic:blipFill>
+                  <pic:spPr>
+                    <a:xfrm>
+                      <a:off x="0" y="0"/>
+                      <a:ext cx="5943600" cy="5314950"/>
+                    </a:xfrm>
+                    <a:prstGeom prst="rect">
+                      <a:avLst/>
+                    </a:prstGeom>
+                  </pic:spPr>
+                </pic:pic>
+              </a:graphicData>
+            </a:graphic>
+          </wp:inline>
+        </w:drawing>
+      </w:r>
+    </w:p>
+    <w:p>
+      <w:pPr>
+        <w:pStyle w:val="Heading2"/>
+        <w:ind w:left="1110"/>
+      </w:pPr>
+      <w:r>
+        <w:rPr>
+          <w:noProof/>
+        </w:rPr>
+        <w:lastRenderedPageBreak/>
+        <w:drawing>
+          <wp:inline distT="0" distB="0" distL="0" distR="0">
+            <wp:extent cx="5943600" cy="4077335"/>
+            <wp:effectExtent l="0" t="0" r="0" b="0"/>
+            <wp:docPr id="10" name="Picture 10" descr="A close up of a logo&#10;&#10;Description generated with very high confidence"/>
+            <wp:cNvGraphicFramePr>
+              <a:graphicFrameLocks xmlns:a="http://schemas.openxmlformats.org/drawingml/2006/main" noChangeAspect="1"/>
+            </wp:cNvGraphicFramePr>
+            <a:graphic xmlns:a="http://schemas.openxmlformats.org/drawingml/2006/main">
+              <a:graphicData uri="http://schemas.openxmlformats.org/drawingml/2006/picture">
+                <pic:pic xmlns:pic="http://schemas.openxmlformats.org/drawingml/2006/picture">
+                  <pic:nvPicPr>
+                    <pic:cNvPr id="10" name="Library Attendant Use Case (1).png"/>
+                    <pic:cNvPicPr/>
+                  </pic:nvPicPr>
+                  <pic:blipFill>
+                    <a:blip r:embed="rId10">
+                      <a:extLst>
+                        <a:ext uri="{28A0092B-C50C-407E-A947-70E740481C1C}">
+                          <a14:useLocalDpi xmlns:a14="http://schemas.microsoft.com/office/drawing/2010/main" val="0"/>
+                        </a:ext>
+                      </a:extLst>
+                    </a:blip>
+                    <a:stretch>
+                      <a:fillRect/>
+                    </a:stretch>
+                  </pic:blipFill>
+                  <pic:spPr>
+                    <a:xfrm>
+                      <a:off x="0" y="0"/>
+                      <a:ext cx="5943600" cy="4077335"/>
+                    </a:xfrm>
+                    <a:prstGeom prst="rect">
+                      <a:avLst/>
+                    </a:prstGeom>
+                  </pic:spPr>
+                </pic:pic>
+              </a:graphicData>
+            </a:graphic>
+          </wp:inline>
+        </w:drawing>
+      </w:r>
+    </w:p>
+    <w:p>
+      <w:pPr>
+        <w:pStyle w:val="Heading2"/>
+        <w:ind w:left="1110"/>
+      </w:pPr>
+      <w:r>
+        <w:rPr>
+          <w:noProof/>
+        </w:rPr>
+        <w:lastRenderedPageBreak/>
+        <w:drawing>
+          <wp:inline distT="0" distB="0" distL="0" distR="0">
+            <wp:extent cx="5943600" cy="6066790"/>
+            <wp:effectExtent l="0" t="0" r="0" b="0"/>
+            <wp:docPr id="11" name="Picture 11" descr="A close up of a logo&#10;&#10;Description generated with very high confidence"/>
+            <wp:cNvGraphicFramePr>
+              <a:graphicFrameLocks xmlns:a="http://schemas.openxmlformats.org/drawingml/2006/main" noChangeAspect="1"/>
+            </wp:cNvGraphicFramePr>
+            <a:graphic xmlns:a="http://schemas.openxmlformats.org/drawingml/2006/main">
+              <a:graphicData uri="http://schemas.openxmlformats.org/drawingml/2006/picture">
+                <pic:pic xmlns:pic="http://schemas.openxmlformats.org/drawingml/2006/picture">
+                  <pic:nvPicPr>
+                    <pic:cNvPr id="11" name="Librarian Use Case.png"/>
+                    <pic:cNvPicPr/>
+                  </pic:nvPicPr>
+                  <pic:blipFill>
+                    <a:blip r:embed="rId11">
+                      <a:extLst>
+                        <a:ext uri="{28A0092B-C50C-407E-A947-70E740481C1C}">
+                          <a14:useLocalDpi xmlns:a14="http://schemas.microsoft.com/office/drawing/2010/main" val="0"/>
+                        </a:ext>
+                      </a:extLst>
+                    </a:blip>
+                    <a:stretch>
+                      <a:fillRect/>
+                    </a:stretch>
+                  </pic:blipFill>
+                  <pic:spPr>
+                    <a:xfrm>
+                      <a:off x="0" y="0"/>
+                      <a:ext cx="5943600" cy="6066790"/>
+                    </a:xfrm>
+                    <a:prstGeom prst="rect">
+                      <a:avLst/>
+                    </a:prstGeom>
+                  </pic:spPr>
+                </pic:pic>
+              </a:graphicData>
+            </a:graphic>
+          </wp:inline>
+        </w:drawing>
+      </w:r>
+    </w:p>
+    <w:p>
+      <w:pPr>
+        <w:pStyle w:val="Heading2"/>
+        <w:ind w:left="1110"/>
+      </w:pPr>
+      <w:r>
+        <w:rPr>
+          <w:noProof/>
+        </w:rPr>
+        <w:lastRenderedPageBreak/>
+        <w:drawing>
+          <wp:inline distT="0" distB="0" distL="0" distR="0">
+            <wp:extent cx="5943600" cy="6072505"/>
+            <wp:effectExtent l="0" t="0" r="0" b="4445"/>
+            <wp:docPr id="12" name="Picture 12" descr="A close up of a logo&#10;&#10;Description generated with very high confidence"/>
+            <wp:cNvGraphicFramePr>
+              <a:graphicFrameLocks xmlns:a="http://schemas.openxmlformats.org/drawingml/2006/main" noChangeAspect="1"/>
+            </wp:cNvGraphicFramePr>
+            <a:graphic xmlns:a="http://schemas.openxmlformats.org/drawingml/2006/main">
+              <a:graphicData uri="http://schemas.openxmlformats.org/drawingml/2006/picture">
+                <pic:pic xmlns:pic="http://schemas.openxmlformats.org/drawingml/2006/picture">
+                  <pic:nvPicPr>
+                    <pic:cNvPr id="12" name="Administrator Use Case.png"/>
+                    <pic:cNvPicPr/>
+                  </pic:nvPicPr>
+                  <pic:blipFill>
+                    <a:blip r:embed="rId12">
+                      <a:extLst>
+                        <a:ext uri="{28A0092B-C50C-407E-A947-70E740481C1C}">
+                          <a14:useLocalDpi xmlns:a14="http://schemas.microsoft.com/office/drawing/2010/main" val="0"/>
+                        </a:ext>
+                      </a:extLst>
+                    </a:blip>
+                    <a:stretch>
+                      <a:fillRect/>
+                    </a:stretch>
+                  </pic:blipFill>
+                  <pic:spPr>
+                    <a:xfrm>
+                      <a:off x="0" y="0"/>
+                      <a:ext cx="5943600" cy="6072505"/>
+                    </a:xfrm>
+                    <a:prstGeom prst="rect">
+                      <a:avLst/>
+                    </a:prstGeom>
+                  </pic:spPr>
+                </pic:pic>
+              </a:graphicData>
+            </a:graphic>
+          </wp:inline>
+        </w:drawing>
+      </w:r>
+    </w:p>
+    <w:p>
+      <w:pPr>
+        <w:pStyle w:val="Heading2"/>
+        <w:ind w:left="1110"/>
+      </w:pPr>
+      <w:r>
+        <w:rPr>
+          <w:noProof/>
+        </w:rPr>
+        <w:lastRenderedPageBreak/>
+        <w:drawing>
+          <wp:inline distT="0" distB="0" distL="0" distR="0">
+            <wp:extent cx="5943600" cy="3304540"/>
+            <wp:effectExtent l="0" t="0" r="0" b="0"/>
+            <wp:docPr id="13" name="Picture 13" descr="A close up of a logo&#10;&#10;Description generated with high confidence"/>
+            <wp:cNvGraphicFramePr>
+              <a:graphicFrameLocks xmlns:a="http://schemas.openxmlformats.org/drawingml/2006/main" noChangeAspect="1"/>
+            </wp:cNvGraphicFramePr>
+            <a:graphic xmlns:a="http://schemas.openxmlformats.org/drawingml/2006/main">
+              <a:graphicData uri="http://schemas.openxmlformats.org/drawingml/2006/picture">
+                <pic:pic xmlns:pic="http://schemas.openxmlformats.org/drawingml/2006/picture">
+                  <pic:nvPicPr>
+                    <pic:cNvPr id="13" name="Vendor Use Case.png"/>
+                    <pic:cNvPicPr/>
+                  </pic:nvPicPr>
+                  <pic:blipFill>
+                    <a:blip r:embed="rId13">
+                      <a:extLst>
+                        <a:ext uri="{28A0092B-C50C-407E-A947-70E740481C1C}">
+                          <a14:useLocalDpi xmlns:a14="http://schemas.microsoft.com/office/drawing/2010/main" val="0"/>
+                        </a:ext>
+                      </a:extLst>
+                    </a:blip>
+                    <a:stretch>
+                      <a:fillRect/>
+                    </a:stretch>
+                  </pic:blipFill>
+                  <pic:spPr>
+                    <a:xfrm>
+                      <a:off x="0" y="0"/>
+                      <a:ext cx="5943600" cy="3304540"/>
+                    </a:xfrm>
+                    <a:prstGeom prst="rect">
+                      <a:avLst/>
+                    </a:prstGeom>
+                  </pic:spPr>
+                </pic:pic>
+              </a:graphicData>
+            </a:graphic>
+          </wp:inline>
+        </w:drawing>
+      </w:r>
+    </w:p>
+    <w:p>
+      <w:pPr>
+        <w:pStyle w:val="Heading2"/>
+        <w:numPr>
+          <w:ilvl w:val="1"/>
+          <w:numId w:val="2"/>
+        </w:numPr>
+      </w:pPr>
+      <w:r>
+        <w:t>Log in</w:t>
+      </w:r>
+      <w:r>
+        <w:t xml:space="preserve"> -  Patrons</w:t>
+      </w:r>
+    </w:p>
+    <w:p>
+      <w:pPr>
+        <w:ind w:left="1110"/>
+        <w:rPr>
+          <w:rFonts w:cs="Arial"/>
+        </w:rPr>
+      </w:pPr>
+      <w:r>
+        <w:rPr>
+          <w:rFonts w:cs="Arial"/>
+        </w:rPr>
+        <w:t xml:space="preserve">To obtain </w:t>
+      </w:r>
+      <w:proofErr w:type="gramStart"/>
+      <w:r>
+        <w:rPr>
+          <w:rFonts w:cs="Arial"/>
+        </w:rPr>
+        <w:t>a library card patrons</w:t>
+      </w:r>
+      <w:proofErr w:type="gramEnd"/>
+      <w:r>
+        <w:rPr>
+          <w:rFonts w:cs="Arial"/>
+        </w:rPr>
+        <w:t xml:space="preserve"> must present proof of identity and residency to librarian or library assistant in person at a library location.  The required information to create an account will be first/last name, library card number, home address, telephone number, and e-mail address.     </w:t>
+      </w:r>
+    </w:p>
+    <w:tbl>
+      <w:tblPr>
+        <w:tblStyle w:val="TableGrid"/>
+        <w:tblW w:w="0" w:type="auto"/>
+        <w:tblInd w:w="1110" w:type="dxa"/>
+        <w:tblLook w:val="04A0" w:firstRow="1" w:lastRow="0" w:firstColumn="1" w:lastColumn="0" w:noHBand="0" w:noVBand="1"/>
+      </w:tblPr>
+      <w:tblGrid>
+        <w:gridCol w:w="1855"/>
+        <w:gridCol w:w="6385"/>
+      </w:tblGrid>
+      <w:tr>
+        <w:tc>
+          <w:tcPr>
+            <w:tcW w:w="1855" w:type="dxa"/>
+            <w:shd w:val="clear" w:color="auto" w:fill="8EAADB" w:themeFill="accent1" w:themeFillTint="99"/>
+          </w:tcPr>
+          <w:p>
+            <w:pPr>
+              <w:tabs>
+                <w:tab w:val="left" w:pos="1221"/>
+              </w:tabs>
+              <w:jc w:val="center"/>
+              <w:rPr>
+                <w:rFonts w:cs="Arial"/>
+              </w:rPr>
+            </w:pPr>
+            <w:r>
+              <w:rPr>
+                <w:rFonts w:cs="Arial"/>
+              </w:rPr>
+              <w:t>USE CASE</w:t>
+            </w:r>
+          </w:p>
+        </w:tc>
+        <w:tc>
+          <w:tcPr>
+            <w:tcW w:w="6385" w:type="dxa"/>
+            <w:shd w:val="clear" w:color="auto" w:fill="8EAADB" w:themeFill="accent1" w:themeFillTint="99"/>
+          </w:tcPr>
+          <w:p>
+            <w:pPr>
+              <w:jc w:val="center"/>
+              <w:rPr>
+                <w:rFonts w:cs="Arial"/>
+              </w:rPr>
+            </w:pPr>
+            <w:r>
+              <w:rPr>
+                <w:rFonts w:cs="Arial"/>
+              </w:rPr>
+              <w:t>LOG IN</w:t>
             </w:r>
           </w:p>
         </w:tc>
@@ -4528,7 +5530,7 @@
               <w:rPr>
                 <w:rFonts w:cs="Arial"/>
               </w:rPr>
-              <w:t>Alternate flows</w:t>
+              <w:t>Description</w:t>
             </w:r>
           </w:p>
         </w:tc>
@@ -4546,6 +5548,255 @@
               <w:rPr>
                 <w:rFonts w:cs="Arial"/>
               </w:rPr>
+              <w:t>Allow Patron into appropriate system module</w:t>
+            </w:r>
+          </w:p>
+        </w:tc>
+      </w:tr>
+      <w:tr>
+        <w:tc>
+          <w:tcPr>
+            <w:tcW w:w="1855" w:type="dxa"/>
+          </w:tcPr>
+          <w:p>
+            <w:pPr>
+              <w:rPr>
+                <w:rFonts w:cs="Arial"/>
+              </w:rPr>
+            </w:pPr>
+            <w:r>
+              <w:rPr>
+                <w:rFonts w:cs="Arial"/>
+              </w:rPr>
+              <w:t>Actor</w:t>
+            </w:r>
+          </w:p>
+        </w:tc>
+        <w:tc>
+          <w:tcPr>
+            <w:tcW w:w="6385" w:type="dxa"/>
+          </w:tcPr>
+          <w:p>
+            <w:pPr>
+              <w:rPr>
+                <w:rFonts w:cs="Arial"/>
+              </w:rPr>
+            </w:pPr>
+            <w:r>
+              <w:rPr>
+                <w:rFonts w:cs="Arial"/>
+              </w:rPr>
+              <w:t>Library patrons</w:t>
+            </w:r>
+          </w:p>
+        </w:tc>
+      </w:tr>
+      <w:tr>
+        <w:tc>
+          <w:tcPr>
+            <w:tcW w:w="1855" w:type="dxa"/>
+          </w:tcPr>
+          <w:p>
+            <w:pPr>
+              <w:rPr>
+                <w:rFonts w:cs="Arial"/>
+              </w:rPr>
+            </w:pPr>
+            <w:r>
+              <w:rPr>
+                <w:rFonts w:cs="Arial"/>
+              </w:rPr>
+              <w:t>Preconditions</w:t>
+            </w:r>
+          </w:p>
+        </w:tc>
+        <w:tc>
+          <w:tcPr>
+            <w:tcW w:w="6385" w:type="dxa"/>
+          </w:tcPr>
+          <w:p>
+            <w:pPr>
+              <w:rPr>
+                <w:rFonts w:cs="Arial"/>
+              </w:rPr>
+            </w:pPr>
+            <w:r>
+              <w:rPr>
+                <w:rFonts w:cs="Arial"/>
+              </w:rPr>
+              <w:t>Patron must have a Library Card and be registered in the database</w:t>
+            </w:r>
+          </w:p>
+        </w:tc>
+      </w:tr>
+      <w:tr>
+        <w:tc>
+          <w:tcPr>
+            <w:tcW w:w="1855" w:type="dxa"/>
+          </w:tcPr>
+          <w:p>
+            <w:pPr>
+              <w:rPr>
+                <w:rFonts w:cs="Arial"/>
+              </w:rPr>
+            </w:pPr>
+            <w:r>
+              <w:rPr>
+                <w:rFonts w:cs="Arial"/>
+              </w:rPr>
+              <w:t>Basic Flow</w:t>
+            </w:r>
+          </w:p>
+        </w:tc>
+        <w:tc>
+          <w:tcPr>
+            <w:tcW w:w="6385" w:type="dxa"/>
+          </w:tcPr>
+          <w:p>
+            <w:pPr>
+              <w:pStyle w:val="ListParagraph"/>
+              <w:numPr>
+                <w:ilvl w:val="0"/>
+                <w:numId w:val="6"/>
+              </w:numPr>
+              <w:rPr>
+                <w:rFonts w:cs="Arial"/>
+              </w:rPr>
+            </w:pPr>
+            <w:r>
+              <w:rPr>
+                <w:rFonts w:cs="Arial"/>
+              </w:rPr>
+              <w:t>Patron goes to Library website</w:t>
+            </w:r>
+          </w:p>
+          <w:p>
+            <w:pPr>
+              <w:pStyle w:val="ListParagraph"/>
+              <w:numPr>
+                <w:ilvl w:val="0"/>
+                <w:numId w:val="6"/>
+              </w:numPr>
+              <w:rPr>
+                <w:rFonts w:cs="Arial"/>
+              </w:rPr>
+            </w:pPr>
+            <w:r>
+              <w:rPr>
+                <w:rFonts w:cs="Arial"/>
+              </w:rPr>
+              <w:t>Patron types in user name and password</w:t>
+            </w:r>
+          </w:p>
+          <w:p>
+            <w:pPr>
+              <w:pStyle w:val="ListParagraph"/>
+              <w:numPr>
+                <w:ilvl w:val="0"/>
+                <w:numId w:val="6"/>
+              </w:numPr>
+              <w:rPr>
+                <w:rFonts w:cs="Arial"/>
+              </w:rPr>
+            </w:pPr>
+            <w:r>
+              <w:rPr>
+                <w:rFonts w:cs="Arial"/>
+              </w:rPr>
+              <w:t>Information is validated</w:t>
+            </w:r>
+          </w:p>
+          <w:p>
+            <w:pPr>
+              <w:pStyle w:val="ListParagraph"/>
+              <w:numPr>
+                <w:ilvl w:val="0"/>
+                <w:numId w:val="6"/>
+              </w:numPr>
+              <w:rPr>
+                <w:rFonts w:cs="Arial"/>
+              </w:rPr>
+            </w:pPr>
+            <w:r>
+              <w:rPr>
+                <w:rFonts w:cs="Arial"/>
+              </w:rPr>
+              <w:t>Web portal for patrons opens</w:t>
+            </w:r>
+          </w:p>
+        </w:tc>
+      </w:tr>
+      <w:tr>
+        <w:tc>
+          <w:tcPr>
+            <w:tcW w:w="1855" w:type="dxa"/>
+          </w:tcPr>
+          <w:p>
+            <w:pPr>
+              <w:rPr>
+                <w:rFonts w:cs="Arial"/>
+              </w:rPr>
+            </w:pPr>
+            <w:r>
+              <w:rPr>
+                <w:rFonts w:cs="Arial"/>
+              </w:rPr>
+              <w:t>Post-conditions</w:t>
+            </w:r>
+          </w:p>
+        </w:tc>
+        <w:tc>
+          <w:tcPr>
+            <w:tcW w:w="6385" w:type="dxa"/>
+          </w:tcPr>
+          <w:p>
+            <w:pPr>
+              <w:rPr>
+                <w:rFonts w:cs="Arial"/>
+              </w:rPr>
+            </w:pPr>
+            <w:r>
+              <w:rPr>
+                <w:rFonts w:cs="Arial"/>
+              </w:rPr>
+              <w:t xml:space="preserve">Username and Password must match data in database for patron.  Username not case sensitive.  </w:t>
+            </w:r>
+          </w:p>
+        </w:tc>
+      </w:tr>
+      <w:tr>
+        <w:tc>
+          <w:tcPr>
+            <w:tcW w:w="1855" w:type="dxa"/>
+          </w:tcPr>
+          <w:p>
+            <w:pPr>
+              <w:rPr>
+                <w:rFonts w:cs="Arial"/>
+              </w:rPr>
+            </w:pPr>
+            <w:r>
+              <w:rPr>
+                <w:rFonts w:cs="Arial"/>
+              </w:rPr>
+              <w:t>Alternate flows</w:t>
+            </w:r>
+          </w:p>
+        </w:tc>
+        <w:tc>
+          <w:tcPr>
+            <w:tcW w:w="6385" w:type="dxa"/>
+          </w:tcPr>
+          <w:p>
+            <w:pPr>
+              <w:rPr>
+                <w:rFonts w:cs="Arial"/>
+              </w:rPr>
+            </w:pPr>
+            <w:r>
+              <w:rPr>
+                <w:rFonts w:cs="Arial"/>
+              </w:rPr>
               <w:t xml:space="preserve">Error message – ‘username or password incorrect’ </w:t>
             </w:r>
           </w:p>
@@ -4572,6 +5823,7 @@
               <w:rPr>
                 <w:rFonts w:cs="Arial"/>
               </w:rPr>
+              <w:lastRenderedPageBreak/>
               <w:t>Option 2 – Forgot Username/Password</w:t>
             </w:r>
           </w:p>
@@ -4595,8 +5847,6 @@
             </w:r>
           </w:p>
         </w:tc>
-        <w:bookmarkStart w:id="13" w:name="_GoBack"/>
-        <w:bookmarkEnd w:id="13"/>
       </w:tr>
     </w:tbl>
     <w:p>
@@ -4614,6 +5864,8 @@
           <w:rFonts w:cs="Arial"/>
         </w:rPr>
       </w:pPr>
+      <w:bookmarkStart w:id="14" w:name="_GoBack"/>
+      <w:bookmarkEnd w:id="14"/>
       <w:r>
         <w:rPr>
           <w:rFonts w:cs="Arial"/>
@@ -4635,7 +5887,7 @@
                     <pic:cNvPicPr/>
                   </pic:nvPicPr>
                   <pic:blipFill>
-                    <a:blip r:embed="rId10">
+                    <a:blip r:embed="rId14">
                       <a:extLst>
                         <a:ext uri="{28A0092B-C50C-407E-A947-70E740481C1C}">
                           <a14:useLocalDpi xmlns:a14="http://schemas.microsoft.com/office/drawing/2010/main" val="0"/>
@@ -4671,7 +5923,6 @@
         </w:numPr>
       </w:pPr>
       <w:r>
-        <w:lastRenderedPageBreak/>
         <w:t>Log in – Librarians</w:t>
       </w:r>
     </w:p>
@@ -5209,6 +6460,7 @@
               <w:rPr>
                 <w:rFonts w:cs="Arial"/>
               </w:rPr>
+              <w:lastRenderedPageBreak/>
               <w:t>Actor</w:t>
             </w:r>
           </w:p>
@@ -5493,7 +6745,6 @@
               <w:rPr>
                 <w:rFonts w:cs="Arial"/>
               </w:rPr>
-              <w:lastRenderedPageBreak/>
               <w:t>Option 1 – try again</w:t>
             </w:r>
           </w:p>
@@ -5522,8 +6773,8 @@
     <w:p/>
     <w:p/>
     <w:sectPr>
-      <w:headerReference w:type="default" r:id="rId11"/>
-      <w:footerReference w:type="default" r:id="rId12"/>
+      <w:headerReference w:type="default" r:id="rId15"/>
+      <w:footerReference w:type="default" r:id="rId16"/>
       <w:pgSz w:w="12240" w:h="15840"/>
       <w:pgMar w:top="1440" w:right="1440" w:bottom="1440" w:left="1440" w:header="720" w:footer="720" w:gutter="0"/>
       <w:cols w:space="720"/>
@@ -6278,9 +7529,9 @@
     </w:lvl>
   </w:abstractNum>
   <w:abstractNum w:abstractNumId="5" w15:restartNumberingAfterBreak="0">
-    <w:nsid w:val="6B2C5167"/>
+    <w:nsid w:val="2CE513A0"/>
     <w:multiLevelType w:val="hybridMultilevel"/>
-    <w:tmpl w:val="35A091FA"/>
+    <w:tmpl w:val="2CF2A7EE"/>
     <w:lvl w:ilvl="0" w:tplc="04090001">
       <w:start w:val="1"/>
       <w:numFmt w:val="bullet"/>
@@ -6391,6 +7642,232 @@
     </w:lvl>
   </w:abstractNum>
   <w:abstractNum w:abstractNumId="6" w15:restartNumberingAfterBreak="0">
+    <w:nsid w:val="39A23801"/>
+    <w:multiLevelType w:val="hybridMultilevel"/>
+    <w:tmpl w:val="64BABFA8"/>
+    <w:lvl w:ilvl="0" w:tplc="04090001">
+      <w:start w:val="1"/>
+      <w:numFmt w:val="bullet"/>
+      <w:lvlText w:val=""/>
+      <w:lvlJc w:val="left"/>
+      <w:pPr>
+        <w:ind w:left="1830" w:hanging="360"/>
+      </w:pPr>
+      <w:rPr>
+        <w:rFonts w:ascii="Symbol" w:hAnsi="Symbol" w:hint="default"/>
+      </w:rPr>
+    </w:lvl>
+    <w:lvl w:ilvl="1" w:tplc="04090003" w:tentative="1">
+      <w:start w:val="1"/>
+      <w:numFmt w:val="bullet"/>
+      <w:lvlText w:val="o"/>
+      <w:lvlJc w:val="left"/>
+      <w:pPr>
+        <w:ind w:left="2550" w:hanging="360"/>
+      </w:pPr>
+      <w:rPr>
+        <w:rFonts w:ascii="Courier New" w:hAnsi="Courier New" w:cs="Courier New" w:hint="default"/>
+      </w:rPr>
+    </w:lvl>
+    <w:lvl w:ilvl="2" w:tplc="04090005" w:tentative="1">
+      <w:start w:val="1"/>
+      <w:numFmt w:val="bullet"/>
+      <w:lvlText w:val=""/>
+      <w:lvlJc w:val="left"/>
+      <w:pPr>
+        <w:ind w:left="3270" w:hanging="360"/>
+      </w:pPr>
+      <w:rPr>
+        <w:rFonts w:ascii="Wingdings" w:hAnsi="Wingdings" w:hint="default"/>
+      </w:rPr>
+    </w:lvl>
+    <w:lvl w:ilvl="3" w:tplc="04090001" w:tentative="1">
+      <w:start w:val="1"/>
+      <w:numFmt w:val="bullet"/>
+      <w:lvlText w:val=""/>
+      <w:lvlJc w:val="left"/>
+      <w:pPr>
+        <w:ind w:left="3990" w:hanging="360"/>
+      </w:pPr>
+      <w:rPr>
+        <w:rFonts w:ascii="Symbol" w:hAnsi="Symbol" w:hint="default"/>
+      </w:rPr>
+    </w:lvl>
+    <w:lvl w:ilvl="4" w:tplc="04090003" w:tentative="1">
+      <w:start w:val="1"/>
+      <w:numFmt w:val="bullet"/>
+      <w:lvlText w:val="o"/>
+      <w:lvlJc w:val="left"/>
+      <w:pPr>
+        <w:ind w:left="4710" w:hanging="360"/>
+      </w:pPr>
+      <w:rPr>
+        <w:rFonts w:ascii="Courier New" w:hAnsi="Courier New" w:cs="Courier New" w:hint="default"/>
+      </w:rPr>
+    </w:lvl>
+    <w:lvl w:ilvl="5" w:tplc="04090005" w:tentative="1">
+      <w:start w:val="1"/>
+      <w:numFmt w:val="bullet"/>
+      <w:lvlText w:val=""/>
+      <w:lvlJc w:val="left"/>
+      <w:pPr>
+        <w:ind w:left="5430" w:hanging="360"/>
+      </w:pPr>
+      <w:rPr>
+        <w:rFonts w:ascii="Wingdings" w:hAnsi="Wingdings" w:hint="default"/>
+      </w:rPr>
+    </w:lvl>
+    <w:lvl w:ilvl="6" w:tplc="04090001" w:tentative="1">
+      <w:start w:val="1"/>
+      <w:numFmt w:val="bullet"/>
+      <w:lvlText w:val=""/>
+      <w:lvlJc w:val="left"/>
+      <w:pPr>
+        <w:ind w:left="6150" w:hanging="360"/>
+      </w:pPr>
+      <w:rPr>
+        <w:rFonts w:ascii="Symbol" w:hAnsi="Symbol" w:hint="default"/>
+      </w:rPr>
+    </w:lvl>
+    <w:lvl w:ilvl="7" w:tplc="04090003" w:tentative="1">
+      <w:start w:val="1"/>
+      <w:numFmt w:val="bullet"/>
+      <w:lvlText w:val="o"/>
+      <w:lvlJc w:val="left"/>
+      <w:pPr>
+        <w:ind w:left="6870" w:hanging="360"/>
+      </w:pPr>
+      <w:rPr>
+        <w:rFonts w:ascii="Courier New" w:hAnsi="Courier New" w:cs="Courier New" w:hint="default"/>
+      </w:rPr>
+    </w:lvl>
+    <w:lvl w:ilvl="8" w:tplc="04090005" w:tentative="1">
+      <w:start w:val="1"/>
+      <w:numFmt w:val="bullet"/>
+      <w:lvlText w:val=""/>
+      <w:lvlJc w:val="left"/>
+      <w:pPr>
+        <w:ind w:left="7590" w:hanging="360"/>
+      </w:pPr>
+      <w:rPr>
+        <w:rFonts w:ascii="Wingdings" w:hAnsi="Wingdings" w:hint="default"/>
+      </w:rPr>
+    </w:lvl>
+  </w:abstractNum>
+  <w:abstractNum w:abstractNumId="7" w15:restartNumberingAfterBreak="0">
+    <w:nsid w:val="6B2C5167"/>
+    <w:multiLevelType w:val="hybridMultilevel"/>
+    <w:tmpl w:val="35A091FA"/>
+    <w:lvl w:ilvl="0" w:tplc="04090001">
+      <w:start w:val="1"/>
+      <w:numFmt w:val="bullet"/>
+      <w:lvlText w:val=""/>
+      <w:lvlJc w:val="left"/>
+      <w:pPr>
+        <w:ind w:left="1830" w:hanging="360"/>
+      </w:pPr>
+      <w:rPr>
+        <w:rFonts w:ascii="Symbol" w:hAnsi="Symbol" w:hint="default"/>
+      </w:rPr>
+    </w:lvl>
+    <w:lvl w:ilvl="1" w:tplc="04090003" w:tentative="1">
+      <w:start w:val="1"/>
+      <w:numFmt w:val="bullet"/>
+      <w:lvlText w:val="o"/>
+      <w:lvlJc w:val="left"/>
+      <w:pPr>
+        <w:ind w:left="2550" w:hanging="360"/>
+      </w:pPr>
+      <w:rPr>
+        <w:rFonts w:ascii="Courier New" w:hAnsi="Courier New" w:cs="Courier New" w:hint="default"/>
+      </w:rPr>
+    </w:lvl>
+    <w:lvl w:ilvl="2" w:tplc="04090005" w:tentative="1">
+      <w:start w:val="1"/>
+      <w:numFmt w:val="bullet"/>
+      <w:lvlText w:val=""/>
+      <w:lvlJc w:val="left"/>
+      <w:pPr>
+        <w:ind w:left="3270" w:hanging="360"/>
+      </w:pPr>
+      <w:rPr>
+        <w:rFonts w:ascii="Wingdings" w:hAnsi="Wingdings" w:hint="default"/>
+      </w:rPr>
+    </w:lvl>
+    <w:lvl w:ilvl="3" w:tplc="04090001" w:tentative="1">
+      <w:start w:val="1"/>
+      <w:numFmt w:val="bullet"/>
+      <w:lvlText w:val=""/>
+      <w:lvlJc w:val="left"/>
+      <w:pPr>
+        <w:ind w:left="3990" w:hanging="360"/>
+      </w:pPr>
+      <w:rPr>
+        <w:rFonts w:ascii="Symbol" w:hAnsi="Symbol" w:hint="default"/>
+      </w:rPr>
+    </w:lvl>
+    <w:lvl w:ilvl="4" w:tplc="04090003" w:tentative="1">
+      <w:start w:val="1"/>
+      <w:numFmt w:val="bullet"/>
+      <w:lvlText w:val="o"/>
+      <w:lvlJc w:val="left"/>
+      <w:pPr>
+        <w:ind w:left="4710" w:hanging="360"/>
+      </w:pPr>
+      <w:rPr>
+        <w:rFonts w:ascii="Courier New" w:hAnsi="Courier New" w:cs="Courier New" w:hint="default"/>
+      </w:rPr>
+    </w:lvl>
+    <w:lvl w:ilvl="5" w:tplc="04090005" w:tentative="1">
+      <w:start w:val="1"/>
+      <w:numFmt w:val="bullet"/>
+      <w:lvlText w:val=""/>
+      <w:lvlJc w:val="left"/>
+      <w:pPr>
+        <w:ind w:left="5430" w:hanging="360"/>
+      </w:pPr>
+      <w:rPr>
+        <w:rFonts w:ascii="Wingdings" w:hAnsi="Wingdings" w:hint="default"/>
+      </w:rPr>
+    </w:lvl>
+    <w:lvl w:ilvl="6" w:tplc="04090001" w:tentative="1">
+      <w:start w:val="1"/>
+      <w:numFmt w:val="bullet"/>
+      <w:lvlText w:val=""/>
+      <w:lvlJc w:val="left"/>
+      <w:pPr>
+        <w:ind w:left="6150" w:hanging="360"/>
+      </w:pPr>
+      <w:rPr>
+        <w:rFonts w:ascii="Symbol" w:hAnsi="Symbol" w:hint="default"/>
+      </w:rPr>
+    </w:lvl>
+    <w:lvl w:ilvl="7" w:tplc="04090003" w:tentative="1">
+      <w:start w:val="1"/>
+      <w:numFmt w:val="bullet"/>
+      <w:lvlText w:val="o"/>
+      <w:lvlJc w:val="left"/>
+      <w:pPr>
+        <w:ind w:left="6870" w:hanging="360"/>
+      </w:pPr>
+      <w:rPr>
+        <w:rFonts w:ascii="Courier New" w:hAnsi="Courier New" w:cs="Courier New" w:hint="default"/>
+      </w:rPr>
+    </w:lvl>
+    <w:lvl w:ilvl="8" w:tplc="04090005" w:tentative="1">
+      <w:start w:val="1"/>
+      <w:numFmt w:val="bullet"/>
+      <w:lvlText w:val=""/>
+      <w:lvlJc w:val="left"/>
+      <w:pPr>
+        <w:ind w:left="7590" w:hanging="360"/>
+      </w:pPr>
+      <w:rPr>
+        <w:rFonts w:ascii="Wingdings" w:hAnsi="Wingdings" w:hint="default"/>
+      </w:rPr>
+    </w:lvl>
+  </w:abstractNum>
+  <w:abstractNum w:abstractNumId="8" w15:restartNumberingAfterBreak="0">
     <w:nsid w:val="780B1CD8"/>
     <w:multiLevelType w:val="hybridMultilevel"/>
     <w:tmpl w:val="ECD8AE00"/>
@@ -6479,7 +7956,7 @@
       </w:pPr>
     </w:lvl>
   </w:abstractNum>
-  <w:abstractNum w:abstractNumId="7" w15:restartNumberingAfterBreak="0">
+  <w:abstractNum w:abstractNumId="9" w15:restartNumberingAfterBreak="0">
     <w:nsid w:val="7DE34595"/>
     <w:multiLevelType w:val="multilevel"/>
     <w:tmpl w:val="C5CC94C2"/>
@@ -6602,7 +8079,7 @@
     <w:abstractNumId w:val="0"/>
   </w:num>
   <w:num w:numId="2">
-    <w:abstractNumId w:val="7"/>
+    <w:abstractNumId w:val="9"/>
   </w:num>
   <w:num w:numId="3">
     <w:abstractNumId w:val="2"/>
@@ -6611,16 +8088,22 @@
     <w:abstractNumId w:val="3"/>
   </w:num>
   <w:num w:numId="5">
-    <w:abstractNumId w:val="5"/>
+    <w:abstractNumId w:val="7"/>
   </w:num>
   <w:num w:numId="6">
     <w:abstractNumId w:val="1"/>
   </w:num>
   <w:num w:numId="7">
-    <w:abstractNumId w:val="6"/>
+    <w:abstractNumId w:val="8"/>
   </w:num>
   <w:num w:numId="8">
     <w:abstractNumId w:val="4"/>
+  </w:num>
+  <w:num w:numId="9">
+    <w:abstractNumId w:val="5"/>
+  </w:num>
+  <w:num w:numId="10">
+    <w:abstractNumId w:val="6"/>
   </w:num>
 </w:numbering>
 </file>
@@ -7023,7 +8506,7 @@
     <w:name w:val="Normal"/>
     <w:aliases w:val="Text 1.1"/>
     <w:qFormat/>
-    <w:rsid w:val="00777E38"/>
+    <w:rsid w:val="002E5AEA"/>
     <w:pPr>
       <w:spacing w:after="180" w:line="288" w:lineRule="auto"/>
     </w:pPr>
@@ -7221,7 +8704,6 @@
   <w:style w:type="character" w:default="1" w:styleId="DefaultParagraphFont">
     <w:name w:val="Default Paragraph Font"/>
     <w:uiPriority w:val="1"/>
-    <w:semiHidden/>
     <w:unhideWhenUsed/>
   </w:style>
   <w:style w:type="table" w:default="1" w:styleId="TableNormal">
@@ -8467,7 +9949,7 @@
 </file>
 
 <file path=customXml/itemProps1.xml><?xml version="1.0" encoding="utf-8"?>
-<ds:datastoreItem xmlns:ds="http://schemas.openxmlformats.org/officeDocument/2006/customXml" ds:itemID="{C28AA04B-2F7B-44F5-98E3-FA197F7D6688}">
+<ds:datastoreItem xmlns:ds="http://schemas.openxmlformats.org/officeDocument/2006/customXml" ds:itemID="{DC7E7645-2BE6-40BB-95E3-BC6F2F6E828D}">
   <ds:schemaRefs>
     <ds:schemaRef ds:uri="http://schemas.openxmlformats.org/officeDocument/2006/bibliography"/>
   </ds:schemaRefs>

</xml_diff>

<commit_message>
changed login requirement to single login url for all user types.  Added new login use case
</commit_message>
<xml_diff>
--- a/SRS.docx
+++ b/SRS.docx
@@ -331,6 +331,22 @@
                                 </w14:textOutline>
                               </w:rPr>
                               <w:t>Team</w:t>
+                            </w:r>
+                            <w:r>
+                              <w:rPr>
+                                <w:b/>
+                                <w:color w:val="F7CAAC" w:themeColor="accent2" w:themeTint="66"/>
+                                <w:sz w:val="40"/>
+                                <w:szCs w:val="40"/>
+                                <w14:textOutline w14:w="11112" w14:cap="flat" w14:cmpd="sng" w14:algn="ctr">
+                                  <w14:solidFill>
+                                    <w14:schemeClr w14:val="accent2"/>
+                                  </w14:solidFill>
+                                  <w14:prstDash w14:val="solid"/>
+                                  <w14:round/>
+                                </w14:textOutline>
+                              </w:rPr>
+                              <w:t xml:space="preserve"> 3</w:t>
                             </w:r>
                           </w:p>
                           <w:p>
@@ -555,6 +571,22 @@
                         </w:rPr>
                         <w:t>Team</w:t>
                       </w:r>
+                      <w:r>
+                        <w:rPr>
+                          <w:b/>
+                          <w:color w:val="F7CAAC" w:themeColor="accent2" w:themeTint="66"/>
+                          <w:sz w:val="40"/>
+                          <w:szCs w:val="40"/>
+                          <w14:textOutline w14:w="11112" w14:cap="flat" w14:cmpd="sng" w14:algn="ctr">
+                            <w14:solidFill>
+                              <w14:schemeClr w14:val="accent2"/>
+                            </w14:solidFill>
+                            <w14:prstDash w14:val="solid"/>
+                            <w14:round/>
+                          </w14:textOutline>
+                        </w:rPr>
+                        <w:t xml:space="preserve"> 3</w:t>
+                      </w:r>
                     </w:p>
                     <w:p>
                       <w:pPr>
@@ -3231,49 +3263,55 @@
         <w:rPr>
           <w:rFonts w:cs="Arial"/>
         </w:rPr>
-        <w:t>Three</w:t>
+        <w:t>Only one URL will be used</w:t>
       </w:r>
       <w:r>
         <w:rPr>
           <w:rFonts w:cs="Arial"/>
         </w:rPr>
-        <w:t xml:space="preserve"> different URLs will b</w:t>
+        <w:t>.</w:t>
       </w:r>
       <w:r>
         <w:rPr>
           <w:rFonts w:cs="Arial"/>
         </w:rPr>
-        <w:t>e used</w:t>
+        <w:t xml:space="preserve"> </w:t>
       </w:r>
       <w:r>
         <w:rPr>
           <w:rFonts w:cs="Arial"/>
         </w:rPr>
+        <w:t>After login the appropriate user type will be determined based on the username and user will be redirected to the appropriate web portal for each user type or user type group</w:t>
+      </w:r>
+      <w:r>
+        <w:rPr>
+          <w:rFonts w:cs="Arial"/>
+        </w:rPr>
         <w:t>.</w:t>
       </w:r>
       <w:r>
         <w:rPr>
           <w:rFonts w:cs="Arial"/>
         </w:rPr>
-        <w:t xml:space="preserve"> One for patrons, one for library attendants, librarians, and administrators, and lastly one for vendors.</w:t>
+        <w:t xml:space="preserve">  All</w:t>
       </w:r>
       <w:r>
         <w:rPr>
           <w:rFonts w:cs="Arial"/>
         </w:rPr>
-        <w:t xml:space="preserve">  All</w:t>
+        <w:t xml:space="preserve"> </w:t>
       </w:r>
       <w:r>
         <w:rPr>
           <w:rFonts w:cs="Arial"/>
         </w:rPr>
-        <w:t xml:space="preserve"> three </w:t>
+        <w:t>user types</w:t>
       </w:r>
       <w:r>
         <w:rPr>
           <w:rFonts w:cs="Arial"/>
         </w:rPr>
-        <w:t>groups will interact</w:t>
+        <w:t xml:space="preserve"> will interact</w:t>
       </w:r>
       <w:r>
         <w:rPr>
@@ -3285,19 +3323,7 @@
         <w:rPr>
           <w:rFonts w:cs="Arial"/>
         </w:rPr>
-        <w:t xml:space="preserve">.  After login page </w:t>
-      </w:r>
-      <w:r>
-        <w:rPr>
-          <w:rFonts w:cs="Arial"/>
-        </w:rPr>
-        <w:t xml:space="preserve">users </w:t>
-      </w:r>
-      <w:r>
-        <w:rPr>
-          <w:rFonts w:cs="Arial"/>
-        </w:rPr>
-        <w:t>will be redirected to the appropriate portal.</w:t>
+        <w:t xml:space="preserve">.  </w:t>
       </w:r>
     </w:p>
     <w:p>
@@ -5427,9 +5453,6 @@
       <w:r>
         <w:t>Log in</w:t>
       </w:r>
-      <w:r>
-        <w:t xml:space="preserve"> -  Patrons</w:t>
-      </w:r>
     </w:p>
     <w:p>
       <w:pPr>
@@ -5570,6 +5593,12 @@
               </w:rPr>
               <w:t>Actor</w:t>
             </w:r>
+            <w:r>
+              <w:rPr>
+                <w:rFonts w:cs="Arial"/>
+              </w:rPr>
+              <w:t>s</w:t>
+            </w:r>
           </w:p>
         </w:tc>
         <w:tc>
@@ -5587,6 +5616,12 @@
                 <w:rFonts w:cs="Arial"/>
               </w:rPr>
               <w:t>Library patrons</w:t>
+            </w:r>
+            <w:r>
+              <w:rPr>
+                <w:rFonts w:cs="Arial"/>
+              </w:rPr>
+              <w:t>, librarians, assistants, administrators, vendors</w:t>
             </w:r>
           </w:p>
         </w:tc>
@@ -5624,7 +5659,59 @@
               <w:rPr>
                 <w:rFonts w:cs="Arial"/>
               </w:rPr>
+              <w:t>Librarians, assistants and administrators share same log in portal.</w:t>
+            </w:r>
+          </w:p>
+          <w:p>
+            <w:pPr>
+              <w:rPr>
+                <w:rFonts w:cs="Arial"/>
+              </w:rPr>
+            </w:pPr>
+            <w:r>
+              <w:rPr>
+                <w:rFonts w:cs="Arial"/>
+              </w:rPr>
+              <w:t>Patrons and vendors have separate log in portals</w:t>
+            </w:r>
+          </w:p>
+          <w:p>
+            <w:pPr>
+              <w:rPr>
+                <w:rFonts w:cs="Arial"/>
+              </w:rPr>
+            </w:pPr>
+            <w:r>
+              <w:rPr>
+                <w:rFonts w:cs="Arial"/>
+              </w:rPr>
               <w:t>Patron must have a Library Card and be registered in the database</w:t>
+            </w:r>
+          </w:p>
+          <w:p>
+            <w:pPr>
+              <w:rPr>
+                <w:rFonts w:cs="Arial"/>
+              </w:rPr>
+            </w:pPr>
+            <w:r>
+              <w:rPr>
+                <w:rFonts w:cs="Arial"/>
+              </w:rPr>
+              <w:t>Librarians, assistants and administrators must be employed and authorized by management</w:t>
+            </w:r>
+          </w:p>
+          <w:p>
+            <w:pPr>
+              <w:rPr>
+                <w:rFonts w:cs="Arial"/>
+              </w:rPr>
+            </w:pPr>
+            <w:r>
+              <w:rPr>
+                <w:rFonts w:cs="Arial"/>
+              </w:rPr>
+              <w:t>Vendors must be under contract and be authorized by management</w:t>
             </w:r>
           </w:p>
         </w:tc>
@@ -5667,7 +5754,31 @@
               <w:rPr>
                 <w:rFonts w:cs="Arial"/>
               </w:rPr>
-              <w:t>Patron goes to Library website</w:t>
+              <w:t>User</w:t>
+            </w:r>
+            <w:r>
+              <w:rPr>
+                <w:rFonts w:cs="Arial"/>
+              </w:rPr>
+              <w:t xml:space="preserve"> goes to </w:t>
+            </w:r>
+            <w:r>
+              <w:rPr>
+                <w:rFonts w:cs="Arial"/>
+              </w:rPr>
+              <w:t xml:space="preserve">one of three </w:t>
+            </w:r>
+            <w:r>
+              <w:rPr>
+                <w:rFonts w:cs="Arial"/>
+              </w:rPr>
+              <w:t>Library website</w:t>
+            </w:r>
+            <w:r>
+              <w:rPr>
+                <w:rFonts w:cs="Arial"/>
+              </w:rPr>
+              <w:t xml:space="preserve">s </w:t>
             </w:r>
           </w:p>
           <w:p>
@@ -5685,7 +5796,13 @@
               <w:rPr>
                 <w:rFonts w:cs="Arial"/>
               </w:rPr>
-              <w:t>Patron types in user name and password</w:t>
+              <w:t>User</w:t>
+            </w:r>
+            <w:r>
+              <w:rPr>
+                <w:rFonts w:cs="Arial"/>
+              </w:rPr>
+              <w:t xml:space="preserve"> types in user name and password</w:t>
             </w:r>
           </w:p>
           <w:p>
@@ -5703,6 +5820,7 @@
               <w:rPr>
                 <w:rFonts w:cs="Arial"/>
               </w:rPr>
+              <w:lastRenderedPageBreak/>
               <w:t>Information is validated</w:t>
             </w:r>
           </w:p>
@@ -5721,7 +5839,13 @@
               <w:rPr>
                 <w:rFonts w:cs="Arial"/>
               </w:rPr>
-              <w:t>Web portal for patrons opens</w:t>
+              <w:t xml:space="preserve">Appropriate </w:t>
+            </w:r>
+            <w:r>
+              <w:rPr>
+                <w:rFonts w:cs="Arial"/>
+              </w:rPr>
+              <w:t>Web portal opens</w:t>
             </w:r>
           </w:p>
         </w:tc>
@@ -5741,6 +5865,7 @@
               <w:rPr>
                 <w:rFonts w:cs="Arial"/>
               </w:rPr>
+              <w:lastRenderedPageBreak/>
               <w:t>Post-conditions</w:t>
             </w:r>
           </w:p>
@@ -5823,7 +5948,6 @@
               <w:rPr>
                 <w:rFonts w:cs="Arial"/>
               </w:rPr>
-              <w:lastRenderedPageBreak/>
               <w:t>Option 2 – Forgot Username/Password</w:t>
             </w:r>
           </w:p>
@@ -5843,7 +5967,32 @@
               <w:rPr>
                 <w:rFonts w:cs="Arial"/>
               </w:rPr>
-              <w:t xml:space="preserve"> - register</w:t>
+              <w:t xml:space="preserve"> </w:t>
+            </w:r>
+            <w:r>
+              <w:rPr>
+                <w:rFonts w:cs="Arial"/>
+              </w:rPr>
+              <w:t>–</w:t>
+            </w:r>
+            <w:r>
+              <w:rPr>
+                <w:rFonts w:cs="Arial"/>
+              </w:rPr>
+              <w:t xml:space="preserve"> register</w:t>
+            </w:r>
+          </w:p>
+          <w:p>
+            <w:pPr>
+              <w:rPr>
+                <w:rFonts w:cs="Arial"/>
+              </w:rPr>
+            </w:pPr>
+            <w:r>
+              <w:rPr>
+                <w:rFonts w:cs="Arial"/>
+              </w:rPr>
+              <w:t>Option 4 – Contact an administrator</w:t>
             </w:r>
           </w:p>
         </w:tc>
@@ -5864,18 +6013,22 @@
           <w:rFonts w:cs="Arial"/>
         </w:rPr>
       </w:pPr>
+    </w:p>
+    <w:p>
+      <w:pPr>
+        <w:pStyle w:val="ListParagraph"/>
+        <w:ind w:left="1110"/>
+      </w:pPr>
       <w:bookmarkStart w:id="14" w:name="_GoBack"/>
-      <w:bookmarkEnd w:id="14"/>
-      <w:r>
-        <w:rPr>
-          <w:rFonts w:cs="Arial"/>
+      <w:r>
+        <w:rPr>
           <w:noProof/>
         </w:rPr>
         <w:drawing>
           <wp:inline distT="0" distB="0" distL="0" distR="0">
-            <wp:extent cx="5943600" cy="1503045"/>
-            <wp:effectExtent l="0" t="0" r="0" b="1905"/>
-            <wp:docPr id="5" name="Picture 5" descr="A close up of a logo&#10;&#10;Description generated with high confidence"/>
+            <wp:extent cx="5943600" cy="4885055"/>
+            <wp:effectExtent l="0" t="0" r="0" b="0"/>
+            <wp:docPr id="14" name="Picture 14"/>
             <wp:cNvGraphicFramePr>
               <a:graphicFrameLocks xmlns:a="http://schemas.openxmlformats.org/drawingml/2006/main" noChangeAspect="1"/>
             </wp:cNvGraphicFramePr>
@@ -5883,7 +6036,7 @@
               <a:graphicData uri="http://schemas.openxmlformats.org/drawingml/2006/picture">
                 <pic:pic xmlns:pic="http://schemas.openxmlformats.org/drawingml/2006/picture">
                   <pic:nvPicPr>
-                    <pic:cNvPr id="5" name="Patron Log in.png"/>
+                    <pic:cNvPr id="14" name="Login.png"/>
                     <pic:cNvPicPr/>
                   </pic:nvPicPr>
                   <pic:blipFill>
@@ -5901,7 +6054,7 @@
                   <pic:spPr>
                     <a:xfrm>
                       <a:off x="0" y="0"/>
-                      <a:ext cx="5943600" cy="1503045"/>
+                      <a:ext cx="5943600" cy="4885055"/>
                     </a:xfrm>
                     <a:prstGeom prst="rect">
                       <a:avLst/>
@@ -5913,862 +6066,7 @@
           </wp:inline>
         </w:drawing>
       </w:r>
-    </w:p>
-    <w:p>
-      <w:pPr>
-        <w:pStyle w:val="Heading2"/>
-        <w:numPr>
-          <w:ilvl w:val="1"/>
-          <w:numId w:val="2"/>
-        </w:numPr>
-      </w:pPr>
-      <w:r>
-        <w:t>Log in – Librarians</w:t>
-      </w:r>
-    </w:p>
-    <w:tbl>
-      <w:tblPr>
-        <w:tblStyle w:val="TableGrid"/>
-        <w:tblW w:w="0" w:type="auto"/>
-        <w:tblInd w:w="1110" w:type="dxa"/>
-        <w:tblLook w:val="04A0" w:firstRow="1" w:lastRow="0" w:firstColumn="1" w:lastColumn="0" w:noHBand="0" w:noVBand="1"/>
-      </w:tblPr>
-      <w:tblGrid>
-        <w:gridCol w:w="1855"/>
-        <w:gridCol w:w="6385"/>
-      </w:tblGrid>
-      <w:tr>
-        <w:tc>
-          <w:tcPr>
-            <w:tcW w:w="1855" w:type="dxa"/>
-            <w:shd w:val="clear" w:color="auto" w:fill="8EAADB" w:themeFill="accent1" w:themeFillTint="99"/>
-          </w:tcPr>
-          <w:p>
-            <w:pPr>
-              <w:tabs>
-                <w:tab w:val="left" w:pos="1221"/>
-              </w:tabs>
-              <w:jc w:val="center"/>
-              <w:rPr>
-                <w:rFonts w:cs="Arial"/>
-              </w:rPr>
-            </w:pPr>
-            <w:r>
-              <w:rPr>
-                <w:rFonts w:cs="Arial"/>
-              </w:rPr>
-              <w:t>USE CASE</w:t>
-            </w:r>
-          </w:p>
-        </w:tc>
-        <w:tc>
-          <w:tcPr>
-            <w:tcW w:w="6385" w:type="dxa"/>
-            <w:shd w:val="clear" w:color="auto" w:fill="8EAADB" w:themeFill="accent1" w:themeFillTint="99"/>
-          </w:tcPr>
-          <w:p>
-            <w:pPr>
-              <w:jc w:val="center"/>
-              <w:rPr>
-                <w:rFonts w:cs="Arial"/>
-              </w:rPr>
-            </w:pPr>
-            <w:r>
-              <w:rPr>
-                <w:rFonts w:cs="Arial"/>
-              </w:rPr>
-              <w:t>LOG IN</w:t>
-            </w:r>
-          </w:p>
-        </w:tc>
-      </w:tr>
-      <w:tr>
-        <w:tc>
-          <w:tcPr>
-            <w:tcW w:w="1855" w:type="dxa"/>
-          </w:tcPr>
-          <w:p>
-            <w:pPr>
-              <w:rPr>
-                <w:rFonts w:cs="Arial"/>
-              </w:rPr>
-            </w:pPr>
-            <w:r>
-              <w:rPr>
-                <w:rFonts w:cs="Arial"/>
-              </w:rPr>
-              <w:t>Description</w:t>
-            </w:r>
-          </w:p>
-        </w:tc>
-        <w:tc>
-          <w:tcPr>
-            <w:tcW w:w="6385" w:type="dxa"/>
-          </w:tcPr>
-          <w:p>
-            <w:pPr>
-              <w:rPr>
-                <w:rFonts w:cs="Arial"/>
-              </w:rPr>
-            </w:pPr>
-            <w:r>
-              <w:rPr>
-                <w:rFonts w:cs="Arial"/>
-              </w:rPr>
-              <w:t>Allow Librarians into appropriate system module</w:t>
-            </w:r>
-          </w:p>
-        </w:tc>
-      </w:tr>
-      <w:tr>
-        <w:tc>
-          <w:tcPr>
-            <w:tcW w:w="1855" w:type="dxa"/>
-          </w:tcPr>
-          <w:p>
-            <w:pPr>
-              <w:rPr>
-                <w:rFonts w:cs="Arial"/>
-              </w:rPr>
-            </w:pPr>
-            <w:r>
-              <w:rPr>
-                <w:rFonts w:cs="Arial"/>
-              </w:rPr>
-              <w:t>Actor</w:t>
-            </w:r>
-          </w:p>
-        </w:tc>
-        <w:tc>
-          <w:tcPr>
-            <w:tcW w:w="6385" w:type="dxa"/>
-          </w:tcPr>
-          <w:p>
-            <w:pPr>
-              <w:rPr>
-                <w:rFonts w:cs="Arial"/>
-              </w:rPr>
-            </w:pPr>
-            <w:r>
-              <w:rPr>
-                <w:rFonts w:cs="Arial"/>
-              </w:rPr>
-              <w:t>Librarians</w:t>
-            </w:r>
-          </w:p>
-        </w:tc>
-      </w:tr>
-      <w:tr>
-        <w:tc>
-          <w:tcPr>
-            <w:tcW w:w="1855" w:type="dxa"/>
-          </w:tcPr>
-          <w:p>
-            <w:pPr>
-              <w:rPr>
-                <w:rFonts w:cs="Arial"/>
-              </w:rPr>
-            </w:pPr>
-            <w:r>
-              <w:rPr>
-                <w:rFonts w:cs="Arial"/>
-              </w:rPr>
-              <w:t>Preconditions</w:t>
-            </w:r>
-          </w:p>
-        </w:tc>
-        <w:tc>
-          <w:tcPr>
-            <w:tcW w:w="6385" w:type="dxa"/>
-          </w:tcPr>
-          <w:p>
-            <w:pPr>
-              <w:rPr>
-                <w:rFonts w:cs="Arial"/>
-              </w:rPr>
-            </w:pPr>
-            <w:r>
-              <w:rPr>
-                <w:rFonts w:cs="Arial"/>
-              </w:rPr>
-              <w:t xml:space="preserve">Librarians must be employed and authorized by management  </w:t>
-            </w:r>
-          </w:p>
-        </w:tc>
-      </w:tr>
-      <w:tr>
-        <w:tc>
-          <w:tcPr>
-            <w:tcW w:w="1855" w:type="dxa"/>
-          </w:tcPr>
-          <w:p>
-            <w:pPr>
-              <w:rPr>
-                <w:rFonts w:cs="Arial"/>
-              </w:rPr>
-            </w:pPr>
-            <w:r>
-              <w:rPr>
-                <w:rFonts w:cs="Arial"/>
-              </w:rPr>
-              <w:t>Basic Flow</w:t>
-            </w:r>
-          </w:p>
-        </w:tc>
-        <w:tc>
-          <w:tcPr>
-            <w:tcW w:w="6385" w:type="dxa"/>
-          </w:tcPr>
-          <w:p>
-            <w:pPr>
-              <w:pStyle w:val="ListParagraph"/>
-              <w:numPr>
-                <w:ilvl w:val="0"/>
-                <w:numId w:val="7"/>
-              </w:numPr>
-              <w:rPr>
-                <w:rFonts w:cs="Arial"/>
-              </w:rPr>
-            </w:pPr>
-            <w:r>
-              <w:rPr>
-                <w:rFonts w:cs="Arial"/>
-              </w:rPr>
-              <w:t>Librarian goes to Library website</w:t>
-            </w:r>
-          </w:p>
-          <w:p>
-            <w:pPr>
-              <w:pStyle w:val="ListParagraph"/>
-              <w:numPr>
-                <w:ilvl w:val="0"/>
-                <w:numId w:val="7"/>
-              </w:numPr>
-              <w:rPr>
-                <w:rFonts w:cs="Arial"/>
-              </w:rPr>
-            </w:pPr>
-            <w:r>
-              <w:rPr>
-                <w:rFonts w:cs="Arial"/>
-              </w:rPr>
-              <w:t>Librarian types in user name and password</w:t>
-            </w:r>
-          </w:p>
-          <w:p>
-            <w:pPr>
-              <w:pStyle w:val="ListParagraph"/>
-              <w:numPr>
-                <w:ilvl w:val="0"/>
-                <w:numId w:val="7"/>
-              </w:numPr>
-              <w:rPr>
-                <w:rFonts w:cs="Arial"/>
-              </w:rPr>
-            </w:pPr>
-            <w:r>
-              <w:rPr>
-                <w:rFonts w:cs="Arial"/>
-              </w:rPr>
-              <w:t>Information is validated</w:t>
-            </w:r>
-          </w:p>
-          <w:p>
-            <w:pPr>
-              <w:pStyle w:val="ListParagraph"/>
-              <w:numPr>
-                <w:ilvl w:val="0"/>
-                <w:numId w:val="7"/>
-              </w:numPr>
-              <w:rPr>
-                <w:rFonts w:cs="Arial"/>
-              </w:rPr>
-            </w:pPr>
-            <w:r>
-              <w:rPr>
-                <w:rFonts w:cs="Arial"/>
-              </w:rPr>
-              <w:t>Web portal for librarian</w:t>
-            </w:r>
-            <w:r>
-              <w:rPr>
-                <w:rFonts w:cs="Arial"/>
-              </w:rPr>
-              <w:t>s</w:t>
-            </w:r>
-            <w:r>
-              <w:rPr>
-                <w:rFonts w:cs="Arial"/>
-              </w:rPr>
-              <w:t xml:space="preserve"> opens</w:t>
-            </w:r>
-          </w:p>
-        </w:tc>
-      </w:tr>
-      <w:tr>
-        <w:tc>
-          <w:tcPr>
-            <w:tcW w:w="1855" w:type="dxa"/>
-          </w:tcPr>
-          <w:p>
-            <w:pPr>
-              <w:rPr>
-                <w:rFonts w:cs="Arial"/>
-              </w:rPr>
-            </w:pPr>
-            <w:r>
-              <w:rPr>
-                <w:rFonts w:cs="Arial"/>
-              </w:rPr>
-              <w:t>Post-conditions</w:t>
-            </w:r>
-          </w:p>
-        </w:tc>
-        <w:tc>
-          <w:tcPr>
-            <w:tcW w:w="6385" w:type="dxa"/>
-          </w:tcPr>
-          <w:p>
-            <w:pPr>
-              <w:rPr>
-                <w:rFonts w:cs="Arial"/>
-              </w:rPr>
-            </w:pPr>
-            <w:r>
-              <w:rPr>
-                <w:rFonts w:cs="Arial"/>
-              </w:rPr>
-              <w:t xml:space="preserve">Username and Password must match data in database for patron.  Username not case sensitive.  Librarian have elevated rights. </w:t>
-            </w:r>
-          </w:p>
-        </w:tc>
-      </w:tr>
-      <w:tr>
-        <w:tc>
-          <w:tcPr>
-            <w:tcW w:w="1855" w:type="dxa"/>
-          </w:tcPr>
-          <w:p>
-            <w:pPr>
-              <w:rPr>
-                <w:rFonts w:cs="Arial"/>
-              </w:rPr>
-            </w:pPr>
-            <w:r>
-              <w:rPr>
-                <w:rFonts w:cs="Arial"/>
-              </w:rPr>
-              <w:t>Alternate flows</w:t>
-            </w:r>
-          </w:p>
-        </w:tc>
-        <w:tc>
-          <w:tcPr>
-            <w:tcW w:w="6385" w:type="dxa"/>
-          </w:tcPr>
-          <w:p>
-            <w:pPr>
-              <w:rPr>
-                <w:rFonts w:cs="Arial"/>
-              </w:rPr>
-            </w:pPr>
-            <w:r>
-              <w:rPr>
-                <w:rFonts w:cs="Arial"/>
-              </w:rPr>
-              <w:t xml:space="preserve">Error message – ‘username or password incorrect’ </w:t>
-            </w:r>
-          </w:p>
-          <w:p>
-            <w:pPr>
-              <w:rPr>
-                <w:rFonts w:cs="Arial"/>
-              </w:rPr>
-            </w:pPr>
-            <w:r>
-              <w:rPr>
-                <w:rFonts w:cs="Arial"/>
-              </w:rPr>
-              <w:t>Option 1 – try again</w:t>
-            </w:r>
-          </w:p>
-          <w:p>
-            <w:pPr>
-              <w:rPr>
-                <w:rFonts w:cs="Arial"/>
-              </w:rPr>
-            </w:pPr>
-            <w:r>
-              <w:rPr>
-                <w:rFonts w:cs="Arial"/>
-              </w:rPr>
-              <w:t>Option 2 – contact administrator</w:t>
-            </w:r>
-          </w:p>
-        </w:tc>
-      </w:tr>
-    </w:tbl>
-    <w:p>
-      <w:pPr>
-        <w:pStyle w:val="Heading2"/>
-        <w:ind w:left="1110"/>
-      </w:pPr>
-      <w:r>
-        <w:tab/>
-      </w:r>
-      <w:r>
-        <w:tab/>
-      </w:r>
-    </w:p>
-    <w:p>
-      <w:pPr>
-        <w:rPr>
-          <w:rFonts w:cs="Arial"/>
-        </w:rPr>
-      </w:pPr>
-    </w:p>
-    <w:p>
-      <w:pPr>
-        <w:pStyle w:val="Heading2"/>
-        <w:numPr>
-          <w:ilvl w:val="1"/>
-          <w:numId w:val="2"/>
-        </w:numPr>
-      </w:pPr>
-      <w:r>
-        <w:t>Log in – Vendor</w:t>
-      </w:r>
-    </w:p>
-    <w:tbl>
-      <w:tblPr>
-        <w:tblStyle w:val="TableGrid"/>
-        <w:tblW w:w="0" w:type="auto"/>
-        <w:tblInd w:w="1110" w:type="dxa"/>
-        <w:tblLook w:val="04A0" w:firstRow="1" w:lastRow="0" w:firstColumn="1" w:lastColumn="0" w:noHBand="0" w:noVBand="1"/>
-      </w:tblPr>
-      <w:tblGrid>
-        <w:gridCol w:w="1855"/>
-        <w:gridCol w:w="6385"/>
-      </w:tblGrid>
-      <w:tr>
-        <w:tc>
-          <w:tcPr>
-            <w:tcW w:w="1855" w:type="dxa"/>
-            <w:shd w:val="clear" w:color="auto" w:fill="8EAADB" w:themeFill="accent1" w:themeFillTint="99"/>
-          </w:tcPr>
-          <w:p>
-            <w:pPr>
-              <w:tabs>
-                <w:tab w:val="left" w:pos="1221"/>
-              </w:tabs>
-              <w:jc w:val="center"/>
-              <w:rPr>
-                <w:rFonts w:cs="Arial"/>
-              </w:rPr>
-            </w:pPr>
-            <w:r>
-              <w:rPr>
-                <w:rFonts w:cs="Arial"/>
-              </w:rPr>
-              <w:t>USE CASE</w:t>
-            </w:r>
-          </w:p>
-        </w:tc>
-        <w:tc>
-          <w:tcPr>
-            <w:tcW w:w="6385" w:type="dxa"/>
-            <w:shd w:val="clear" w:color="auto" w:fill="8EAADB" w:themeFill="accent1" w:themeFillTint="99"/>
-          </w:tcPr>
-          <w:p>
-            <w:pPr>
-              <w:jc w:val="center"/>
-              <w:rPr>
-                <w:rFonts w:cs="Arial"/>
-              </w:rPr>
-            </w:pPr>
-            <w:r>
-              <w:rPr>
-                <w:rFonts w:cs="Arial"/>
-              </w:rPr>
-              <w:t>LOG IN</w:t>
-            </w:r>
-          </w:p>
-        </w:tc>
-      </w:tr>
-      <w:tr>
-        <w:tc>
-          <w:tcPr>
-            <w:tcW w:w="1855" w:type="dxa"/>
-          </w:tcPr>
-          <w:p>
-            <w:pPr>
-              <w:rPr>
-                <w:rFonts w:cs="Arial"/>
-              </w:rPr>
-            </w:pPr>
-            <w:r>
-              <w:rPr>
-                <w:rFonts w:cs="Arial"/>
-              </w:rPr>
-              <w:t>Description</w:t>
-            </w:r>
-          </w:p>
-        </w:tc>
-        <w:tc>
-          <w:tcPr>
-            <w:tcW w:w="6385" w:type="dxa"/>
-          </w:tcPr>
-          <w:p>
-            <w:pPr>
-              <w:rPr>
-                <w:rFonts w:cs="Arial"/>
-              </w:rPr>
-            </w:pPr>
-            <w:r>
-              <w:rPr>
-                <w:rFonts w:cs="Arial"/>
-              </w:rPr>
-              <w:t xml:space="preserve">Allow </w:t>
-            </w:r>
-            <w:r>
-              <w:rPr>
-                <w:rFonts w:cs="Arial"/>
-              </w:rPr>
-              <w:t>Vendors</w:t>
-            </w:r>
-            <w:r>
-              <w:rPr>
-                <w:rFonts w:cs="Arial"/>
-              </w:rPr>
-              <w:t xml:space="preserve"> into appropriate system module</w:t>
-            </w:r>
-          </w:p>
-        </w:tc>
-      </w:tr>
-      <w:tr>
-        <w:tc>
-          <w:tcPr>
-            <w:tcW w:w="1855" w:type="dxa"/>
-          </w:tcPr>
-          <w:p>
-            <w:pPr>
-              <w:rPr>
-                <w:rFonts w:cs="Arial"/>
-              </w:rPr>
-            </w:pPr>
-            <w:r>
-              <w:rPr>
-                <w:rFonts w:cs="Arial"/>
-              </w:rPr>
-              <w:lastRenderedPageBreak/>
-              <w:t>Actor</w:t>
-            </w:r>
-          </w:p>
-        </w:tc>
-        <w:tc>
-          <w:tcPr>
-            <w:tcW w:w="6385" w:type="dxa"/>
-          </w:tcPr>
-          <w:p>
-            <w:pPr>
-              <w:rPr>
-                <w:rFonts w:cs="Arial"/>
-              </w:rPr>
-            </w:pPr>
-            <w:r>
-              <w:rPr>
-                <w:rFonts w:cs="Arial"/>
-              </w:rPr>
-              <w:t>Vendors</w:t>
-            </w:r>
-          </w:p>
-        </w:tc>
-      </w:tr>
-      <w:tr>
-        <w:tc>
-          <w:tcPr>
-            <w:tcW w:w="1855" w:type="dxa"/>
-          </w:tcPr>
-          <w:p>
-            <w:pPr>
-              <w:rPr>
-                <w:rFonts w:cs="Arial"/>
-              </w:rPr>
-            </w:pPr>
-            <w:r>
-              <w:rPr>
-                <w:rFonts w:cs="Arial"/>
-              </w:rPr>
-              <w:t>Preconditions</w:t>
-            </w:r>
-          </w:p>
-        </w:tc>
-        <w:tc>
-          <w:tcPr>
-            <w:tcW w:w="6385" w:type="dxa"/>
-          </w:tcPr>
-          <w:p>
-            <w:pPr>
-              <w:rPr>
-                <w:rFonts w:cs="Arial"/>
-              </w:rPr>
-            </w:pPr>
-            <w:r>
-              <w:rPr>
-                <w:rFonts w:cs="Arial"/>
-              </w:rPr>
-              <w:t>Vendor</w:t>
-            </w:r>
-            <w:r>
-              <w:rPr>
-                <w:rFonts w:cs="Arial"/>
-              </w:rPr>
-              <w:t xml:space="preserve"> must be </w:t>
-            </w:r>
-            <w:r>
-              <w:rPr>
-                <w:rFonts w:cs="Arial"/>
-              </w:rPr>
-              <w:t>under contract</w:t>
-            </w:r>
-            <w:r>
-              <w:rPr>
-                <w:rFonts w:cs="Arial"/>
-              </w:rPr>
-              <w:t xml:space="preserve"> and authorized by management  </w:t>
-            </w:r>
-          </w:p>
-        </w:tc>
-      </w:tr>
-      <w:tr>
-        <w:tc>
-          <w:tcPr>
-            <w:tcW w:w="1855" w:type="dxa"/>
-          </w:tcPr>
-          <w:p>
-            <w:pPr>
-              <w:rPr>
-                <w:rFonts w:cs="Arial"/>
-              </w:rPr>
-            </w:pPr>
-            <w:r>
-              <w:rPr>
-                <w:rFonts w:cs="Arial"/>
-              </w:rPr>
-              <w:t>Basic Flow</w:t>
-            </w:r>
-          </w:p>
-        </w:tc>
-        <w:tc>
-          <w:tcPr>
-            <w:tcW w:w="6385" w:type="dxa"/>
-          </w:tcPr>
-          <w:p>
-            <w:pPr>
-              <w:pStyle w:val="ListParagraph"/>
-              <w:numPr>
-                <w:ilvl w:val="0"/>
-                <w:numId w:val="8"/>
-              </w:numPr>
-              <w:rPr>
-                <w:rFonts w:cs="Arial"/>
-              </w:rPr>
-            </w:pPr>
-            <w:r>
-              <w:rPr>
-                <w:rFonts w:cs="Arial"/>
-              </w:rPr>
-              <w:t>Vendor</w:t>
-            </w:r>
-            <w:r>
-              <w:rPr>
-                <w:rFonts w:cs="Arial"/>
-              </w:rPr>
-              <w:t xml:space="preserve"> goes to Library website</w:t>
-            </w:r>
-          </w:p>
-          <w:p>
-            <w:pPr>
-              <w:pStyle w:val="ListParagraph"/>
-              <w:numPr>
-                <w:ilvl w:val="0"/>
-                <w:numId w:val="8"/>
-              </w:numPr>
-              <w:rPr>
-                <w:rFonts w:cs="Arial"/>
-              </w:rPr>
-            </w:pPr>
-            <w:r>
-              <w:rPr>
-                <w:rFonts w:cs="Arial"/>
-              </w:rPr>
-              <w:t>Vendor</w:t>
-            </w:r>
-            <w:r>
-              <w:rPr>
-                <w:rFonts w:cs="Arial"/>
-              </w:rPr>
-              <w:t xml:space="preserve"> types in user name and password</w:t>
-            </w:r>
-          </w:p>
-          <w:p>
-            <w:pPr>
-              <w:pStyle w:val="ListParagraph"/>
-              <w:numPr>
-                <w:ilvl w:val="0"/>
-                <w:numId w:val="8"/>
-              </w:numPr>
-              <w:rPr>
-                <w:rFonts w:cs="Arial"/>
-              </w:rPr>
-            </w:pPr>
-            <w:r>
-              <w:rPr>
-                <w:rFonts w:cs="Arial"/>
-              </w:rPr>
-              <w:t>Information is validated</w:t>
-            </w:r>
-          </w:p>
-          <w:p>
-            <w:pPr>
-              <w:pStyle w:val="ListParagraph"/>
-              <w:numPr>
-                <w:ilvl w:val="0"/>
-                <w:numId w:val="8"/>
-              </w:numPr>
-              <w:rPr>
-                <w:rFonts w:cs="Arial"/>
-              </w:rPr>
-            </w:pPr>
-            <w:r>
-              <w:rPr>
-                <w:rFonts w:cs="Arial"/>
-              </w:rPr>
-              <w:t xml:space="preserve">Web portal for </w:t>
-            </w:r>
-            <w:r>
-              <w:rPr>
-                <w:rFonts w:cs="Arial"/>
-              </w:rPr>
-              <w:t>vendors</w:t>
-            </w:r>
-            <w:r>
-              <w:rPr>
-                <w:rFonts w:cs="Arial"/>
-              </w:rPr>
-              <w:t xml:space="preserve"> opens</w:t>
-            </w:r>
-          </w:p>
-        </w:tc>
-      </w:tr>
-      <w:tr>
-        <w:tc>
-          <w:tcPr>
-            <w:tcW w:w="1855" w:type="dxa"/>
-          </w:tcPr>
-          <w:p>
-            <w:pPr>
-              <w:rPr>
-                <w:rFonts w:cs="Arial"/>
-              </w:rPr>
-            </w:pPr>
-            <w:r>
-              <w:rPr>
-                <w:rFonts w:cs="Arial"/>
-              </w:rPr>
-              <w:t>Post-conditions</w:t>
-            </w:r>
-          </w:p>
-        </w:tc>
-        <w:tc>
-          <w:tcPr>
-            <w:tcW w:w="6385" w:type="dxa"/>
-          </w:tcPr>
-          <w:p>
-            <w:pPr>
-              <w:rPr>
-                <w:rFonts w:cs="Arial"/>
-              </w:rPr>
-            </w:pPr>
-            <w:r>
-              <w:rPr>
-                <w:rFonts w:cs="Arial"/>
-              </w:rPr>
-              <w:t xml:space="preserve">Username and Password must match data in database for patron.  Username not case sensitive.  Librarian have elevated rights. </w:t>
-            </w:r>
-          </w:p>
-        </w:tc>
-      </w:tr>
-      <w:tr>
-        <w:tc>
-          <w:tcPr>
-            <w:tcW w:w="1855" w:type="dxa"/>
-          </w:tcPr>
-          <w:p>
-            <w:pPr>
-              <w:rPr>
-                <w:rFonts w:cs="Arial"/>
-              </w:rPr>
-            </w:pPr>
-            <w:r>
-              <w:rPr>
-                <w:rFonts w:cs="Arial"/>
-              </w:rPr>
-              <w:t>Alternate flows</w:t>
-            </w:r>
-          </w:p>
-        </w:tc>
-        <w:tc>
-          <w:tcPr>
-            <w:tcW w:w="6385" w:type="dxa"/>
-          </w:tcPr>
-          <w:p>
-            <w:pPr>
-              <w:rPr>
-                <w:rFonts w:cs="Arial"/>
-              </w:rPr>
-            </w:pPr>
-            <w:r>
-              <w:rPr>
-                <w:rFonts w:cs="Arial"/>
-              </w:rPr>
-              <w:t xml:space="preserve">Error message – ‘username or password incorrect’ </w:t>
-            </w:r>
-          </w:p>
-          <w:p>
-            <w:pPr>
-              <w:rPr>
-                <w:rFonts w:cs="Arial"/>
-              </w:rPr>
-            </w:pPr>
-            <w:r>
-              <w:rPr>
-                <w:rFonts w:cs="Arial"/>
-              </w:rPr>
-              <w:t>Option 1 – try again</w:t>
-            </w:r>
-          </w:p>
-          <w:p>
-            <w:pPr>
-              <w:rPr>
-                <w:rFonts w:cs="Arial"/>
-              </w:rPr>
-            </w:pPr>
-            <w:r>
-              <w:rPr>
-                <w:rFonts w:cs="Arial"/>
-              </w:rPr>
-              <w:t>Option 2 – Contact administrator</w:t>
-            </w:r>
-          </w:p>
-        </w:tc>
-      </w:tr>
-    </w:tbl>
-    <w:p>
-      <w:pPr>
-        <w:pStyle w:val="ListParagraph"/>
-        <w:ind w:left="1110"/>
-      </w:pPr>
+      <w:bookmarkEnd w:id="14"/>
     </w:p>
     <w:p/>
     <w:p/>
@@ -9949,7 +9247,7 @@
 </file>
 
 <file path=customXml/itemProps1.xml><?xml version="1.0" encoding="utf-8"?>
-<ds:datastoreItem xmlns:ds="http://schemas.openxmlformats.org/officeDocument/2006/customXml" ds:itemID="{DC7E7645-2BE6-40BB-95E3-BC6F2F6E828D}">
+<ds:datastoreItem xmlns:ds="http://schemas.openxmlformats.org/officeDocument/2006/customXml" ds:itemID="{7B570BC6-8692-4937-AEE5-62814A5DFC1F}">
   <ds:schemaRefs>
     <ds:schemaRef ds:uri="http://schemas.openxmlformats.org/officeDocument/2006/bibliography"/>
   </ds:schemaRefs>

</xml_diff>

<commit_message>
Added use case description for registration
</commit_message>
<xml_diff>
--- a/SRS.docx
+++ b/SRS.docx
@@ -5509,6 +5509,7 @@
                 <w:rFonts w:cs="Arial"/>
               </w:rPr>
             </w:pPr>
+            <w:bookmarkStart w:id="14" w:name="_Hlk520632850"/>
             <w:r>
               <w:rPr>
                 <w:rFonts w:cs="Arial"/>
@@ -5997,6 +5998,7 @@
           </w:p>
         </w:tc>
       </w:tr>
+      <w:bookmarkEnd w:id="14"/>
     </w:tbl>
     <w:p>
       <w:pPr>
@@ -6019,7 +6021,6 @@
         <w:pStyle w:val="ListParagraph"/>
         <w:ind w:left="1110"/>
       </w:pPr>
-      <w:bookmarkStart w:id="14" w:name="_GoBack"/>
       <w:r>
         <w:rPr>
           <w:noProof/>
@@ -6066,10 +6067,917 @@
           </wp:inline>
         </w:drawing>
       </w:r>
-      <w:bookmarkEnd w:id="14"/>
     </w:p>
     <w:p/>
-    <w:p/>
+    <w:p>
+      <w:pPr>
+        <w:pStyle w:val="Heading2"/>
+        <w:numPr>
+          <w:ilvl w:val="1"/>
+          <w:numId w:val="2"/>
+        </w:numPr>
+      </w:pPr>
+      <w:r>
+        <w:t>Register -  Patrons</w:t>
+      </w:r>
+    </w:p>
+    <w:tbl>
+      <w:tblPr>
+        <w:tblStyle w:val="TableGrid"/>
+        <w:tblW w:w="0" w:type="auto"/>
+        <w:tblInd w:w="1110" w:type="dxa"/>
+        <w:tblLook w:val="04A0" w:firstRow="1" w:lastRow="0" w:firstColumn="1" w:lastColumn="0" w:noHBand="0" w:noVBand="1"/>
+      </w:tblPr>
+      <w:tblGrid>
+        <w:gridCol w:w="1855"/>
+        <w:gridCol w:w="6385"/>
+      </w:tblGrid>
+      <w:tr>
+        <w:tc>
+          <w:tcPr>
+            <w:tcW w:w="1855" w:type="dxa"/>
+            <w:shd w:val="clear" w:color="auto" w:fill="8EAADB" w:themeFill="accent1" w:themeFillTint="99"/>
+          </w:tcPr>
+          <w:p>
+            <w:pPr>
+              <w:tabs>
+                <w:tab w:val="left" w:pos="1221"/>
+              </w:tabs>
+              <w:jc w:val="center"/>
+              <w:rPr>
+                <w:rFonts w:cs="Arial"/>
+              </w:rPr>
+            </w:pPr>
+            <w:r>
+              <w:rPr>
+                <w:rFonts w:cs="Arial"/>
+              </w:rPr>
+              <w:t>USE CASE</w:t>
+            </w:r>
+          </w:p>
+        </w:tc>
+        <w:tc>
+          <w:tcPr>
+            <w:tcW w:w="6385" w:type="dxa"/>
+            <w:shd w:val="clear" w:color="auto" w:fill="8EAADB" w:themeFill="accent1" w:themeFillTint="99"/>
+          </w:tcPr>
+          <w:p>
+            <w:pPr>
+              <w:jc w:val="center"/>
+              <w:rPr>
+                <w:rFonts w:cs="Arial"/>
+              </w:rPr>
+            </w:pPr>
+            <w:r>
+              <w:rPr>
+                <w:rFonts w:cs="Arial"/>
+              </w:rPr>
+              <w:t>LOG IN</w:t>
+            </w:r>
+          </w:p>
+        </w:tc>
+      </w:tr>
+      <w:tr>
+        <w:tc>
+          <w:tcPr>
+            <w:tcW w:w="1855" w:type="dxa"/>
+          </w:tcPr>
+          <w:p>
+            <w:pPr>
+              <w:rPr>
+                <w:rFonts w:cs="Arial"/>
+              </w:rPr>
+            </w:pPr>
+            <w:r>
+              <w:rPr>
+                <w:rFonts w:cs="Arial"/>
+              </w:rPr>
+              <w:t>Description</w:t>
+            </w:r>
+          </w:p>
+        </w:tc>
+        <w:tc>
+          <w:tcPr>
+            <w:tcW w:w="6385" w:type="dxa"/>
+          </w:tcPr>
+          <w:p>
+            <w:pPr>
+              <w:rPr>
+                <w:rFonts w:cs="Arial"/>
+              </w:rPr>
+            </w:pPr>
+            <w:r>
+              <w:rPr>
+                <w:rFonts w:cs="Arial"/>
+              </w:rPr>
+              <w:t>Create online account for patrons</w:t>
+            </w:r>
+          </w:p>
+        </w:tc>
+      </w:tr>
+      <w:tr>
+        <w:tc>
+          <w:tcPr>
+            <w:tcW w:w="1855" w:type="dxa"/>
+          </w:tcPr>
+          <w:p>
+            <w:pPr>
+              <w:rPr>
+                <w:rFonts w:cs="Arial"/>
+              </w:rPr>
+            </w:pPr>
+            <w:r>
+              <w:rPr>
+                <w:rFonts w:cs="Arial"/>
+              </w:rPr>
+              <w:t>Actors</w:t>
+            </w:r>
+          </w:p>
+        </w:tc>
+        <w:tc>
+          <w:tcPr>
+            <w:tcW w:w="6385" w:type="dxa"/>
+          </w:tcPr>
+          <w:p>
+            <w:pPr>
+              <w:rPr>
+                <w:rFonts w:cs="Arial"/>
+              </w:rPr>
+            </w:pPr>
+            <w:r>
+              <w:rPr>
+                <w:rFonts w:cs="Arial"/>
+              </w:rPr>
+              <w:t>Library patron</w:t>
+            </w:r>
+          </w:p>
+        </w:tc>
+      </w:tr>
+      <w:tr>
+        <w:tc>
+          <w:tcPr>
+            <w:tcW w:w="1855" w:type="dxa"/>
+          </w:tcPr>
+          <w:p>
+            <w:pPr>
+              <w:rPr>
+                <w:rFonts w:cs="Arial"/>
+              </w:rPr>
+            </w:pPr>
+            <w:r>
+              <w:rPr>
+                <w:rFonts w:cs="Arial"/>
+              </w:rPr>
+              <w:t>Preconditions</w:t>
+            </w:r>
+          </w:p>
+        </w:tc>
+        <w:tc>
+          <w:tcPr>
+            <w:tcW w:w="6385" w:type="dxa"/>
+          </w:tcPr>
+          <w:p>
+            <w:pPr>
+              <w:rPr>
+                <w:rFonts w:cs="Arial"/>
+              </w:rPr>
+            </w:pPr>
+            <w:r>
+              <w:rPr>
+                <w:rFonts w:cs="Arial"/>
+              </w:rPr>
+              <w:t>Patrons must have a library card</w:t>
+            </w:r>
+          </w:p>
+        </w:tc>
+      </w:tr>
+      <w:tr>
+        <w:tc>
+          <w:tcPr>
+            <w:tcW w:w="1855" w:type="dxa"/>
+          </w:tcPr>
+          <w:p>
+            <w:pPr>
+              <w:rPr>
+                <w:rFonts w:cs="Arial"/>
+              </w:rPr>
+            </w:pPr>
+            <w:r>
+              <w:rPr>
+                <w:rFonts w:cs="Arial"/>
+              </w:rPr>
+              <w:t>Basic Flow</w:t>
+            </w:r>
+          </w:p>
+        </w:tc>
+        <w:tc>
+          <w:tcPr>
+            <w:tcW w:w="6385" w:type="dxa"/>
+          </w:tcPr>
+          <w:p>
+            <w:pPr>
+              <w:pStyle w:val="ListParagraph"/>
+              <w:numPr>
+                <w:ilvl w:val="0"/>
+                <w:numId w:val="11"/>
+              </w:numPr>
+              <w:rPr>
+                <w:rFonts w:cs="Arial"/>
+              </w:rPr>
+            </w:pPr>
+            <w:r>
+              <w:rPr>
+                <w:rFonts w:cs="Arial"/>
+              </w:rPr>
+              <w:t xml:space="preserve">User </w:t>
+            </w:r>
+            <w:r>
+              <w:rPr>
+                <w:rFonts w:cs="Arial"/>
+              </w:rPr>
+              <w:t>selects register option</w:t>
+            </w:r>
+          </w:p>
+          <w:p>
+            <w:pPr>
+              <w:pStyle w:val="ListParagraph"/>
+              <w:numPr>
+                <w:ilvl w:val="0"/>
+                <w:numId w:val="11"/>
+              </w:numPr>
+              <w:rPr>
+                <w:rFonts w:cs="Arial"/>
+              </w:rPr>
+            </w:pPr>
+            <w:r>
+              <w:rPr>
+                <w:rFonts w:cs="Arial"/>
+              </w:rPr>
+              <w:t>Enter personal information, first/last name, library card number, home address, telephone number, email address</w:t>
+            </w:r>
+          </w:p>
+          <w:p>
+            <w:pPr>
+              <w:pStyle w:val="ListParagraph"/>
+              <w:numPr>
+                <w:ilvl w:val="0"/>
+                <w:numId w:val="11"/>
+              </w:numPr>
+              <w:rPr>
+                <w:rFonts w:cs="Arial"/>
+              </w:rPr>
+            </w:pPr>
+            <w:r>
+              <w:rPr>
+                <w:rFonts w:cs="Arial"/>
+              </w:rPr>
+              <w:t>Click register</w:t>
+            </w:r>
+          </w:p>
+          <w:p>
+            <w:pPr>
+              <w:pStyle w:val="ListParagraph"/>
+              <w:numPr>
+                <w:ilvl w:val="0"/>
+                <w:numId w:val="11"/>
+              </w:numPr>
+              <w:rPr>
+                <w:rFonts w:cs="Arial"/>
+              </w:rPr>
+            </w:pPr>
+            <w:r>
+              <w:rPr>
+                <w:rFonts w:cs="Arial"/>
+              </w:rPr>
+              <w:t>Data validated</w:t>
+            </w:r>
+          </w:p>
+          <w:p>
+            <w:pPr>
+              <w:pStyle w:val="ListParagraph"/>
+              <w:numPr>
+                <w:ilvl w:val="0"/>
+                <w:numId w:val="11"/>
+              </w:numPr>
+              <w:rPr>
+                <w:rFonts w:cs="Arial"/>
+              </w:rPr>
+            </w:pPr>
+            <w:r>
+              <w:rPr>
+                <w:rFonts w:cs="Arial"/>
+              </w:rPr>
+              <w:t>Account activated</w:t>
+            </w:r>
+          </w:p>
+          <w:p>
+            <w:pPr>
+              <w:pStyle w:val="ListParagraph"/>
+              <w:numPr>
+                <w:ilvl w:val="0"/>
+                <w:numId w:val="11"/>
+              </w:numPr>
+              <w:rPr>
+                <w:rFonts w:cs="Arial"/>
+              </w:rPr>
+            </w:pPr>
+            <w:r>
+              <w:rPr>
+                <w:rFonts w:cs="Arial"/>
+              </w:rPr>
+              <w:t>Redirect to login page</w:t>
+            </w:r>
+          </w:p>
+        </w:tc>
+      </w:tr>
+      <w:tr>
+        <w:tc>
+          <w:tcPr>
+            <w:tcW w:w="1855" w:type="dxa"/>
+          </w:tcPr>
+          <w:p>
+            <w:pPr>
+              <w:rPr>
+                <w:rFonts w:cs="Arial"/>
+              </w:rPr>
+            </w:pPr>
+            <w:r>
+              <w:rPr>
+                <w:rFonts w:cs="Arial"/>
+              </w:rPr>
+              <w:t>Post-conditions</w:t>
+            </w:r>
+          </w:p>
+        </w:tc>
+        <w:tc>
+          <w:tcPr>
+            <w:tcW w:w="6385" w:type="dxa"/>
+          </w:tcPr>
+          <w:p>
+            <w:pPr>
+              <w:rPr>
+                <w:rFonts w:cs="Arial"/>
+              </w:rPr>
+            </w:pPr>
+            <w:r>
+              <w:rPr>
+                <w:rFonts w:cs="Arial"/>
+              </w:rPr>
+              <w:t>Account is activated.  Username and password are stored in the database.  Appropriate level of access is given.  After login patron will be directed to the patron portal.</w:t>
+            </w:r>
+          </w:p>
+        </w:tc>
+      </w:tr>
+      <w:tr>
+        <w:tc>
+          <w:tcPr>
+            <w:tcW w:w="1855" w:type="dxa"/>
+          </w:tcPr>
+          <w:p>
+            <w:pPr>
+              <w:rPr>
+                <w:rFonts w:cs="Arial"/>
+              </w:rPr>
+            </w:pPr>
+            <w:r>
+              <w:rPr>
+                <w:rFonts w:cs="Arial"/>
+              </w:rPr>
+              <w:t>Alternate flows</w:t>
+            </w:r>
+          </w:p>
+        </w:tc>
+        <w:tc>
+          <w:tcPr>
+            <w:tcW w:w="6385" w:type="dxa"/>
+          </w:tcPr>
+          <w:p>
+            <w:pPr>
+              <w:rPr>
+                <w:rFonts w:cs="Arial"/>
+              </w:rPr>
+            </w:pPr>
+            <w:r>
+              <w:rPr>
+                <w:rFonts w:cs="Arial"/>
+              </w:rPr>
+              <w:t>Select cancel – back to login page</w:t>
+            </w:r>
+          </w:p>
+          <w:p>
+            <w:pPr>
+              <w:rPr>
+                <w:rFonts w:cs="Arial"/>
+              </w:rPr>
+            </w:pPr>
+            <w:r>
+              <w:rPr>
+                <w:rFonts w:cs="Arial"/>
+              </w:rPr>
+              <w:t>Data cannot be validated – user must correct data input to meet requirements</w:t>
+            </w:r>
+          </w:p>
+        </w:tc>
+      </w:tr>
+    </w:tbl>
+    <w:p>
+      <w:pPr>
+        <w:ind w:left="1110"/>
+      </w:pPr>
+    </w:p>
+    <w:p>
+      <w:pPr>
+        <w:pStyle w:val="Heading2"/>
+        <w:numPr>
+          <w:ilvl w:val="1"/>
+          <w:numId w:val="2"/>
+        </w:numPr>
+      </w:pPr>
+      <w:r>
+        <w:t>Register – Librarians/Assistants/Vendors</w:t>
+      </w:r>
+    </w:p>
+    <w:tbl>
+      <w:tblPr>
+        <w:tblStyle w:val="TableGrid"/>
+        <w:tblW w:w="0" w:type="auto"/>
+        <w:tblInd w:w="1110" w:type="dxa"/>
+        <w:tblLook w:val="04A0" w:firstRow="1" w:lastRow="0" w:firstColumn="1" w:lastColumn="0" w:noHBand="0" w:noVBand="1"/>
+      </w:tblPr>
+      <w:tblGrid>
+        <w:gridCol w:w="1855"/>
+        <w:gridCol w:w="6385"/>
+      </w:tblGrid>
+      <w:tr>
+        <w:tc>
+          <w:tcPr>
+            <w:tcW w:w="1855" w:type="dxa"/>
+            <w:shd w:val="clear" w:color="auto" w:fill="8EAADB" w:themeFill="accent1" w:themeFillTint="99"/>
+          </w:tcPr>
+          <w:p>
+            <w:pPr>
+              <w:tabs>
+                <w:tab w:val="left" w:pos="1221"/>
+              </w:tabs>
+              <w:jc w:val="center"/>
+              <w:rPr>
+                <w:rFonts w:cs="Arial"/>
+              </w:rPr>
+            </w:pPr>
+            <w:r>
+              <w:rPr>
+                <w:rFonts w:cs="Arial"/>
+              </w:rPr>
+              <w:t>USE CASE</w:t>
+            </w:r>
+          </w:p>
+        </w:tc>
+        <w:tc>
+          <w:tcPr>
+            <w:tcW w:w="6385" w:type="dxa"/>
+            <w:shd w:val="clear" w:color="auto" w:fill="8EAADB" w:themeFill="accent1" w:themeFillTint="99"/>
+          </w:tcPr>
+          <w:p>
+            <w:pPr>
+              <w:jc w:val="center"/>
+              <w:rPr>
+                <w:rFonts w:cs="Arial"/>
+              </w:rPr>
+            </w:pPr>
+            <w:r>
+              <w:rPr>
+                <w:rFonts w:cs="Arial"/>
+              </w:rPr>
+              <w:t>LOG IN</w:t>
+            </w:r>
+          </w:p>
+        </w:tc>
+      </w:tr>
+      <w:tr>
+        <w:tc>
+          <w:tcPr>
+            <w:tcW w:w="1855" w:type="dxa"/>
+          </w:tcPr>
+          <w:p>
+            <w:pPr>
+              <w:rPr>
+                <w:rFonts w:cs="Arial"/>
+              </w:rPr>
+            </w:pPr>
+            <w:r>
+              <w:rPr>
+                <w:rFonts w:cs="Arial"/>
+              </w:rPr>
+              <w:t>Description</w:t>
+            </w:r>
+          </w:p>
+        </w:tc>
+        <w:tc>
+          <w:tcPr>
+            <w:tcW w:w="6385" w:type="dxa"/>
+          </w:tcPr>
+          <w:p>
+            <w:pPr>
+              <w:rPr>
+                <w:rFonts w:cs="Arial"/>
+              </w:rPr>
+            </w:pPr>
+            <w:r>
+              <w:rPr>
+                <w:rFonts w:cs="Arial"/>
+              </w:rPr>
+              <w:t>Create staff/vendor</w:t>
+            </w:r>
+            <w:r>
+              <w:rPr>
+                <w:rFonts w:cs="Arial"/>
+              </w:rPr>
+              <w:t xml:space="preserve"> account for librarians, assistants and vendors</w:t>
+            </w:r>
+          </w:p>
+        </w:tc>
+      </w:tr>
+      <w:tr>
+        <w:tc>
+          <w:tcPr>
+            <w:tcW w:w="1855" w:type="dxa"/>
+          </w:tcPr>
+          <w:p>
+            <w:pPr>
+              <w:rPr>
+                <w:rFonts w:cs="Arial"/>
+              </w:rPr>
+            </w:pPr>
+            <w:r>
+              <w:rPr>
+                <w:rFonts w:cs="Arial"/>
+              </w:rPr>
+              <w:t>Actors</w:t>
+            </w:r>
+          </w:p>
+        </w:tc>
+        <w:tc>
+          <w:tcPr>
+            <w:tcW w:w="6385" w:type="dxa"/>
+          </w:tcPr>
+          <w:p>
+            <w:pPr>
+              <w:rPr>
+                <w:rFonts w:cs="Arial"/>
+              </w:rPr>
+            </w:pPr>
+            <w:r>
+              <w:rPr>
+                <w:rFonts w:cs="Arial"/>
+              </w:rPr>
+              <w:t>Librarians, assistants and vendors</w:t>
+            </w:r>
+          </w:p>
+        </w:tc>
+      </w:tr>
+      <w:tr>
+        <w:tc>
+          <w:tcPr>
+            <w:tcW w:w="1855" w:type="dxa"/>
+          </w:tcPr>
+          <w:p>
+            <w:pPr>
+              <w:rPr>
+                <w:rFonts w:cs="Arial"/>
+              </w:rPr>
+            </w:pPr>
+            <w:r>
+              <w:rPr>
+                <w:rFonts w:cs="Arial"/>
+              </w:rPr>
+              <w:t>Preconditions</w:t>
+            </w:r>
+          </w:p>
+        </w:tc>
+        <w:tc>
+          <w:tcPr>
+            <w:tcW w:w="6385" w:type="dxa"/>
+          </w:tcPr>
+          <w:p>
+            <w:pPr>
+              <w:rPr>
+                <w:rFonts w:cs="Arial"/>
+              </w:rPr>
+            </w:pPr>
+            <w:r>
+              <w:rPr>
+                <w:rFonts w:cs="Arial"/>
+              </w:rPr>
+              <w:t>Staff/vendors must be employee or under contract and be approved by management</w:t>
+            </w:r>
+          </w:p>
+        </w:tc>
+      </w:tr>
+      <w:tr>
+        <w:tc>
+          <w:tcPr>
+            <w:tcW w:w="1855" w:type="dxa"/>
+          </w:tcPr>
+          <w:p>
+            <w:pPr>
+              <w:rPr>
+                <w:rFonts w:cs="Arial"/>
+              </w:rPr>
+            </w:pPr>
+            <w:r>
+              <w:rPr>
+                <w:rFonts w:cs="Arial"/>
+              </w:rPr>
+              <w:t>Basic Flow</w:t>
+            </w:r>
+          </w:p>
+        </w:tc>
+        <w:tc>
+          <w:tcPr>
+            <w:tcW w:w="6385" w:type="dxa"/>
+          </w:tcPr>
+          <w:p>
+            <w:pPr>
+              <w:pStyle w:val="ListParagraph"/>
+              <w:numPr>
+                <w:ilvl w:val="0"/>
+                <w:numId w:val="12"/>
+              </w:numPr>
+              <w:rPr>
+                <w:rFonts w:cs="Arial"/>
+              </w:rPr>
+            </w:pPr>
+            <w:r>
+              <w:rPr>
+                <w:rFonts w:cs="Arial"/>
+              </w:rPr>
+              <w:t xml:space="preserve">User is hired or is contracted.  </w:t>
+            </w:r>
+          </w:p>
+          <w:p>
+            <w:pPr>
+              <w:pStyle w:val="ListParagraph"/>
+              <w:numPr>
+                <w:ilvl w:val="0"/>
+                <w:numId w:val="12"/>
+              </w:numPr>
+              <w:rPr>
+                <w:rFonts w:cs="Arial"/>
+              </w:rPr>
+            </w:pPr>
+            <w:r>
+              <w:rPr>
+                <w:rFonts w:cs="Arial"/>
+              </w:rPr>
+              <w:t xml:space="preserve">Management submits </w:t>
+            </w:r>
+            <w:r>
+              <w:rPr>
+                <w:rFonts w:cs="Arial"/>
+              </w:rPr>
+              <w:t>approval form</w:t>
+            </w:r>
+          </w:p>
+          <w:p>
+            <w:pPr>
+              <w:pStyle w:val="ListParagraph"/>
+              <w:numPr>
+                <w:ilvl w:val="0"/>
+                <w:numId w:val="12"/>
+              </w:numPr>
+              <w:rPr>
+                <w:rFonts w:cs="Arial"/>
+              </w:rPr>
+            </w:pPr>
+            <w:r>
+              <w:rPr>
+                <w:rFonts w:cs="Arial"/>
+              </w:rPr>
+              <w:t>Administrator creates usernames and temporary password</w:t>
+            </w:r>
+          </w:p>
+          <w:p>
+            <w:pPr>
+              <w:pStyle w:val="ListParagraph"/>
+              <w:numPr>
+                <w:ilvl w:val="0"/>
+                <w:numId w:val="12"/>
+              </w:numPr>
+              <w:rPr>
+                <w:rFonts w:cs="Arial"/>
+              </w:rPr>
+            </w:pPr>
+            <w:r>
+              <w:rPr>
+                <w:rFonts w:cs="Arial"/>
+              </w:rPr>
+              <w:lastRenderedPageBreak/>
+              <w:t>Administrator give appropriate access rights according to user type</w:t>
+            </w:r>
+          </w:p>
+          <w:p>
+            <w:pPr>
+              <w:pStyle w:val="ListParagraph"/>
+              <w:numPr>
+                <w:ilvl w:val="0"/>
+                <w:numId w:val="12"/>
+              </w:numPr>
+              <w:rPr>
+                <w:rFonts w:cs="Arial"/>
+              </w:rPr>
+            </w:pPr>
+            <w:r>
+              <w:rPr>
+                <w:rFonts w:cs="Arial"/>
+              </w:rPr>
+              <w:t>User logs in with temporary password</w:t>
+            </w:r>
+          </w:p>
+          <w:p>
+            <w:pPr>
+              <w:pStyle w:val="ListParagraph"/>
+              <w:numPr>
+                <w:ilvl w:val="0"/>
+                <w:numId w:val="12"/>
+              </w:numPr>
+              <w:rPr>
+                <w:rFonts w:cs="Arial"/>
+              </w:rPr>
+            </w:pPr>
+            <w:r>
+              <w:rPr>
+                <w:rFonts w:cs="Arial"/>
+              </w:rPr>
+              <w:t>User resets password</w:t>
+            </w:r>
+          </w:p>
+          <w:p>
+            <w:pPr>
+              <w:pStyle w:val="ListParagraph"/>
+              <w:numPr>
+                <w:ilvl w:val="0"/>
+                <w:numId w:val="12"/>
+              </w:numPr>
+              <w:rPr>
+                <w:rFonts w:cs="Arial"/>
+              </w:rPr>
+            </w:pPr>
+            <w:r>
+              <w:rPr>
+                <w:rFonts w:cs="Arial"/>
+              </w:rPr>
+              <w:t>User</w:t>
+            </w:r>
+            <w:r>
+              <w:rPr>
+                <w:rFonts w:cs="Arial"/>
+              </w:rPr>
+              <w:t xml:space="preserve"> </w:t>
+            </w:r>
+            <w:r>
+              <w:rPr>
+                <w:rFonts w:cs="Arial"/>
+              </w:rPr>
+              <w:t>logs in with permanent password</w:t>
+            </w:r>
+          </w:p>
+          <w:p>
+            <w:pPr>
+              <w:pStyle w:val="ListParagraph"/>
+              <w:numPr>
+                <w:ilvl w:val="0"/>
+                <w:numId w:val="12"/>
+              </w:numPr>
+              <w:rPr>
+                <w:rFonts w:cs="Arial"/>
+              </w:rPr>
+            </w:pPr>
+            <w:r>
+              <w:rPr>
+                <w:rFonts w:cs="Arial"/>
+              </w:rPr>
+              <w:t>User is redirected to appropriate portal</w:t>
+            </w:r>
+          </w:p>
+        </w:tc>
+      </w:tr>
+      <w:tr>
+        <w:tc>
+          <w:tcPr>
+            <w:tcW w:w="1855" w:type="dxa"/>
+          </w:tcPr>
+          <w:p>
+            <w:pPr>
+              <w:rPr>
+                <w:rFonts w:cs="Arial"/>
+              </w:rPr>
+            </w:pPr>
+            <w:r>
+              <w:rPr>
+                <w:rFonts w:cs="Arial"/>
+              </w:rPr>
+              <w:lastRenderedPageBreak/>
+              <w:t>Post-conditions</w:t>
+            </w:r>
+          </w:p>
+        </w:tc>
+        <w:tc>
+          <w:tcPr>
+            <w:tcW w:w="6385" w:type="dxa"/>
+          </w:tcPr>
+          <w:p>
+            <w:pPr>
+              <w:rPr>
+                <w:rFonts w:cs="Arial"/>
+              </w:rPr>
+            </w:pPr>
+            <w:r>
+              <w:rPr>
+                <w:rFonts w:cs="Arial"/>
+              </w:rPr>
+              <w:t>Staff/vendor a</w:t>
+            </w:r>
+            <w:r>
+              <w:rPr>
+                <w:rFonts w:cs="Arial"/>
+              </w:rPr>
+              <w:t xml:space="preserve">ccount is activated.  Username and password are stored in the database.  Appropriate level of access is given.  After login </w:t>
+            </w:r>
+            <w:r>
+              <w:rPr>
+                <w:rFonts w:cs="Arial"/>
+              </w:rPr>
+              <w:t>staff</w:t>
+            </w:r>
+            <w:r>
+              <w:rPr>
+                <w:rFonts w:cs="Arial"/>
+              </w:rPr>
+              <w:t xml:space="preserve"> will be directed to the patron portal.</w:t>
+            </w:r>
+          </w:p>
+        </w:tc>
+      </w:tr>
+      <w:tr>
+        <w:tc>
+          <w:tcPr>
+            <w:tcW w:w="1855" w:type="dxa"/>
+          </w:tcPr>
+          <w:p>
+            <w:pPr>
+              <w:rPr>
+                <w:rFonts w:cs="Arial"/>
+              </w:rPr>
+            </w:pPr>
+            <w:r>
+              <w:rPr>
+                <w:rFonts w:cs="Arial"/>
+              </w:rPr>
+              <w:t>Alternate flows</w:t>
+            </w:r>
+          </w:p>
+        </w:tc>
+        <w:tc>
+          <w:tcPr>
+            <w:tcW w:w="6385" w:type="dxa"/>
+          </w:tcPr>
+          <w:p>
+            <w:pPr>
+              <w:rPr>
+                <w:rFonts w:cs="Arial"/>
+              </w:rPr>
+            </w:pPr>
+            <w:r>
+              <w:rPr>
+                <w:rFonts w:cs="Arial"/>
+              </w:rPr>
+              <w:t>Select cancel – back to login page</w:t>
+            </w:r>
+          </w:p>
+          <w:p>
+            <w:pPr>
+              <w:rPr>
+                <w:rFonts w:cs="Arial"/>
+              </w:rPr>
+            </w:pPr>
+            <w:r>
+              <w:rPr>
+                <w:rFonts w:cs="Arial"/>
+              </w:rPr>
+              <w:t>Data cannot be validated – user must correct data input to meet requirements</w:t>
+            </w:r>
+          </w:p>
+        </w:tc>
+      </w:tr>
+    </w:tbl>
+    <w:p>
+      <w:pPr>
+        <w:pStyle w:val="ListParagraph"/>
+        <w:ind w:left="1110"/>
+      </w:pPr>
+      <w:bookmarkStart w:id="15" w:name="_GoBack"/>
+      <w:bookmarkEnd w:id="15"/>
+    </w:p>
     <w:sectPr>
       <w:headerReference w:type="default" r:id="rId15"/>
       <w:footerReference w:type="default" r:id="rId16"/>
@@ -6940,6 +7848,95 @@
     </w:lvl>
   </w:abstractNum>
   <w:abstractNum w:abstractNumId="6" w15:restartNumberingAfterBreak="0">
+    <w:nsid w:val="2EFC3AFB"/>
+    <w:multiLevelType w:val="hybridMultilevel"/>
+    <w:tmpl w:val="ECD8AE00"/>
+    <w:lvl w:ilvl="0" w:tplc="0409000F">
+      <w:start w:val="1"/>
+      <w:numFmt w:val="decimal"/>
+      <w:lvlText w:val="%1."/>
+      <w:lvlJc w:val="left"/>
+      <w:pPr>
+        <w:ind w:left="720" w:hanging="360"/>
+      </w:pPr>
+      <w:rPr>
+        <w:rFonts w:hint="default"/>
+      </w:rPr>
+    </w:lvl>
+    <w:lvl w:ilvl="1" w:tplc="04090019" w:tentative="1">
+      <w:start w:val="1"/>
+      <w:numFmt w:val="lowerLetter"/>
+      <w:lvlText w:val="%2."/>
+      <w:lvlJc w:val="left"/>
+      <w:pPr>
+        <w:ind w:left="1440" w:hanging="360"/>
+      </w:pPr>
+    </w:lvl>
+    <w:lvl w:ilvl="2" w:tplc="0409001B" w:tentative="1">
+      <w:start w:val="1"/>
+      <w:numFmt w:val="lowerRoman"/>
+      <w:lvlText w:val="%3."/>
+      <w:lvlJc w:val="right"/>
+      <w:pPr>
+        <w:ind w:left="2160" w:hanging="180"/>
+      </w:pPr>
+    </w:lvl>
+    <w:lvl w:ilvl="3" w:tplc="0409000F" w:tentative="1">
+      <w:start w:val="1"/>
+      <w:numFmt w:val="decimal"/>
+      <w:lvlText w:val="%4."/>
+      <w:lvlJc w:val="left"/>
+      <w:pPr>
+        <w:ind w:left="2880" w:hanging="360"/>
+      </w:pPr>
+    </w:lvl>
+    <w:lvl w:ilvl="4" w:tplc="04090019" w:tentative="1">
+      <w:start w:val="1"/>
+      <w:numFmt w:val="lowerLetter"/>
+      <w:lvlText w:val="%5."/>
+      <w:lvlJc w:val="left"/>
+      <w:pPr>
+        <w:ind w:left="3600" w:hanging="360"/>
+      </w:pPr>
+    </w:lvl>
+    <w:lvl w:ilvl="5" w:tplc="0409001B" w:tentative="1">
+      <w:start w:val="1"/>
+      <w:numFmt w:val="lowerRoman"/>
+      <w:lvlText w:val="%6."/>
+      <w:lvlJc w:val="right"/>
+      <w:pPr>
+        <w:ind w:left="4320" w:hanging="180"/>
+      </w:pPr>
+    </w:lvl>
+    <w:lvl w:ilvl="6" w:tplc="0409000F" w:tentative="1">
+      <w:start w:val="1"/>
+      <w:numFmt w:val="decimal"/>
+      <w:lvlText w:val="%7."/>
+      <w:lvlJc w:val="left"/>
+      <w:pPr>
+        <w:ind w:left="5040" w:hanging="360"/>
+      </w:pPr>
+    </w:lvl>
+    <w:lvl w:ilvl="7" w:tplc="04090019" w:tentative="1">
+      <w:start w:val="1"/>
+      <w:numFmt w:val="lowerLetter"/>
+      <w:lvlText w:val="%8."/>
+      <w:lvlJc w:val="left"/>
+      <w:pPr>
+        <w:ind w:left="5760" w:hanging="360"/>
+      </w:pPr>
+    </w:lvl>
+    <w:lvl w:ilvl="8" w:tplc="0409001B" w:tentative="1">
+      <w:start w:val="1"/>
+      <w:numFmt w:val="lowerRoman"/>
+      <w:lvlText w:val="%9."/>
+      <w:lvlJc w:val="right"/>
+      <w:pPr>
+        <w:ind w:left="6480" w:hanging="180"/>
+      </w:pPr>
+    </w:lvl>
+  </w:abstractNum>
+  <w:abstractNum w:abstractNumId="7" w15:restartNumberingAfterBreak="0">
     <w:nsid w:val="39A23801"/>
     <w:multiLevelType w:val="hybridMultilevel"/>
     <w:tmpl w:val="64BABFA8"/>
@@ -7052,7 +8049,96 @@
       </w:rPr>
     </w:lvl>
   </w:abstractNum>
-  <w:abstractNum w:abstractNumId="7" w15:restartNumberingAfterBreak="0">
+  <w:abstractNum w:abstractNumId="8" w15:restartNumberingAfterBreak="0">
+    <w:nsid w:val="4F0B0D51"/>
+    <w:multiLevelType w:val="hybridMultilevel"/>
+    <w:tmpl w:val="ECD8AE00"/>
+    <w:lvl w:ilvl="0" w:tplc="0409000F">
+      <w:start w:val="1"/>
+      <w:numFmt w:val="decimal"/>
+      <w:lvlText w:val="%1."/>
+      <w:lvlJc w:val="left"/>
+      <w:pPr>
+        <w:ind w:left="720" w:hanging="360"/>
+      </w:pPr>
+      <w:rPr>
+        <w:rFonts w:hint="default"/>
+      </w:rPr>
+    </w:lvl>
+    <w:lvl w:ilvl="1" w:tplc="04090019" w:tentative="1">
+      <w:start w:val="1"/>
+      <w:numFmt w:val="lowerLetter"/>
+      <w:lvlText w:val="%2."/>
+      <w:lvlJc w:val="left"/>
+      <w:pPr>
+        <w:ind w:left="1440" w:hanging="360"/>
+      </w:pPr>
+    </w:lvl>
+    <w:lvl w:ilvl="2" w:tplc="0409001B" w:tentative="1">
+      <w:start w:val="1"/>
+      <w:numFmt w:val="lowerRoman"/>
+      <w:lvlText w:val="%3."/>
+      <w:lvlJc w:val="right"/>
+      <w:pPr>
+        <w:ind w:left="2160" w:hanging="180"/>
+      </w:pPr>
+    </w:lvl>
+    <w:lvl w:ilvl="3" w:tplc="0409000F" w:tentative="1">
+      <w:start w:val="1"/>
+      <w:numFmt w:val="decimal"/>
+      <w:lvlText w:val="%4."/>
+      <w:lvlJc w:val="left"/>
+      <w:pPr>
+        <w:ind w:left="2880" w:hanging="360"/>
+      </w:pPr>
+    </w:lvl>
+    <w:lvl w:ilvl="4" w:tplc="04090019" w:tentative="1">
+      <w:start w:val="1"/>
+      <w:numFmt w:val="lowerLetter"/>
+      <w:lvlText w:val="%5."/>
+      <w:lvlJc w:val="left"/>
+      <w:pPr>
+        <w:ind w:left="3600" w:hanging="360"/>
+      </w:pPr>
+    </w:lvl>
+    <w:lvl w:ilvl="5" w:tplc="0409001B" w:tentative="1">
+      <w:start w:val="1"/>
+      <w:numFmt w:val="lowerRoman"/>
+      <w:lvlText w:val="%6."/>
+      <w:lvlJc w:val="right"/>
+      <w:pPr>
+        <w:ind w:left="4320" w:hanging="180"/>
+      </w:pPr>
+    </w:lvl>
+    <w:lvl w:ilvl="6" w:tplc="0409000F" w:tentative="1">
+      <w:start w:val="1"/>
+      <w:numFmt w:val="decimal"/>
+      <w:lvlText w:val="%7."/>
+      <w:lvlJc w:val="left"/>
+      <w:pPr>
+        <w:ind w:left="5040" w:hanging="360"/>
+      </w:pPr>
+    </w:lvl>
+    <w:lvl w:ilvl="7" w:tplc="04090019" w:tentative="1">
+      <w:start w:val="1"/>
+      <w:numFmt w:val="lowerLetter"/>
+      <w:lvlText w:val="%8."/>
+      <w:lvlJc w:val="left"/>
+      <w:pPr>
+        <w:ind w:left="5760" w:hanging="360"/>
+      </w:pPr>
+    </w:lvl>
+    <w:lvl w:ilvl="8" w:tplc="0409001B" w:tentative="1">
+      <w:start w:val="1"/>
+      <w:numFmt w:val="lowerRoman"/>
+      <w:lvlText w:val="%9."/>
+      <w:lvlJc w:val="right"/>
+      <w:pPr>
+        <w:ind w:left="6480" w:hanging="180"/>
+      </w:pPr>
+    </w:lvl>
+  </w:abstractNum>
+  <w:abstractNum w:abstractNumId="9" w15:restartNumberingAfterBreak="0">
     <w:nsid w:val="6B2C5167"/>
     <w:multiLevelType w:val="hybridMultilevel"/>
     <w:tmpl w:val="35A091FA"/>
@@ -7165,7 +8251,7 @@
       </w:rPr>
     </w:lvl>
   </w:abstractNum>
-  <w:abstractNum w:abstractNumId="8" w15:restartNumberingAfterBreak="0">
+  <w:abstractNum w:abstractNumId="10" w15:restartNumberingAfterBreak="0">
     <w:nsid w:val="780B1CD8"/>
     <w:multiLevelType w:val="hybridMultilevel"/>
     <w:tmpl w:val="ECD8AE00"/>
@@ -7254,7 +8340,7 @@
       </w:pPr>
     </w:lvl>
   </w:abstractNum>
-  <w:abstractNum w:abstractNumId="9" w15:restartNumberingAfterBreak="0">
+  <w:abstractNum w:abstractNumId="11" w15:restartNumberingAfterBreak="0">
     <w:nsid w:val="7DE34595"/>
     <w:multiLevelType w:val="multilevel"/>
     <w:tmpl w:val="C5CC94C2"/>
@@ -7377,7 +8463,7 @@
     <w:abstractNumId w:val="0"/>
   </w:num>
   <w:num w:numId="2">
-    <w:abstractNumId w:val="9"/>
+    <w:abstractNumId w:val="11"/>
   </w:num>
   <w:num w:numId="3">
     <w:abstractNumId w:val="2"/>
@@ -7386,13 +8472,13 @@
     <w:abstractNumId w:val="3"/>
   </w:num>
   <w:num w:numId="5">
-    <w:abstractNumId w:val="7"/>
+    <w:abstractNumId w:val="9"/>
   </w:num>
   <w:num w:numId="6">
     <w:abstractNumId w:val="1"/>
   </w:num>
   <w:num w:numId="7">
-    <w:abstractNumId w:val="8"/>
+    <w:abstractNumId w:val="10"/>
   </w:num>
   <w:num w:numId="8">
     <w:abstractNumId w:val="4"/>
@@ -7401,6 +8487,12 @@
     <w:abstractNumId w:val="5"/>
   </w:num>
   <w:num w:numId="10">
+    <w:abstractNumId w:val="7"/>
+  </w:num>
+  <w:num w:numId="11">
+    <w:abstractNumId w:val="8"/>
+  </w:num>
+  <w:num w:numId="12">
     <w:abstractNumId w:val="6"/>
   </w:num>
 </w:numbering>
@@ -9247,7 +10339,7 @@
 </file>
 
 <file path=customXml/itemProps1.xml><?xml version="1.0" encoding="utf-8"?>
-<ds:datastoreItem xmlns:ds="http://schemas.openxmlformats.org/officeDocument/2006/customXml" ds:itemID="{7B570BC6-8692-4937-AEE5-62814A5DFC1F}">
+<ds:datastoreItem xmlns:ds="http://schemas.openxmlformats.org/officeDocument/2006/customXml" ds:itemID="{11F15AD9-AA21-4695-85D9-5B5F005DB344}">
   <ds:schemaRefs>
     <ds:schemaRef ds:uri="http://schemas.openxmlformats.org/officeDocument/2006/bibliography"/>
   </ds:schemaRefs>

</xml_diff>

<commit_message>
Added use case descriptions for basic search and advanced searc                                                  h
</commit_message>
<xml_diff>
--- a/SRS.docx
+++ b/SRS.docx
@@ -6108,6 +6108,7 @@
                 <w:rFonts w:cs="Arial"/>
               </w:rPr>
             </w:pPr>
+            <w:bookmarkStart w:id="15" w:name="_Hlk520739815"/>
             <w:r>
               <w:rPr>
                 <w:rFonts w:cs="Arial"/>
@@ -6289,13 +6290,7 @@
               <w:rPr>
                 <w:rFonts w:cs="Arial"/>
               </w:rPr>
-              <w:t xml:space="preserve">User </w:t>
-            </w:r>
-            <w:r>
-              <w:rPr>
-                <w:rFonts w:cs="Arial"/>
-              </w:rPr>
-              <w:t>selects register option</w:t>
+              <w:t>User selects register option</w:t>
             </w:r>
           </w:p>
           <w:p>
@@ -6479,6 +6474,7 @@
           </w:p>
         </w:tc>
       </w:tr>
+      <w:bookmarkEnd w:id="15"/>
     </w:tbl>
     <w:p>
       <w:pPr>
@@ -6772,7 +6768,19 @@
                 <w:rFonts w:cs="Arial"/>
               </w:rPr>
               <w:lastRenderedPageBreak/>
-              <w:t>Administrator give appropriate access rights according to user type</w:t>
+              <w:t>Administrator give</w:t>
+            </w:r>
+            <w:r>
+              <w:rPr>
+                <w:rFonts w:cs="Arial"/>
+              </w:rPr>
+              <w:t>s</w:t>
+            </w:r>
+            <w:r>
+              <w:rPr>
+                <w:rFonts w:cs="Arial"/>
+              </w:rPr>
+              <w:t xml:space="preserve"> appropriate access rights according to user type</w:t>
             </w:r>
           </w:p>
           <w:p>
@@ -6913,7 +6921,19 @@
               <w:rPr>
                 <w:rFonts w:cs="Arial"/>
               </w:rPr>
-              <w:t xml:space="preserve"> will be directed to the patron portal.</w:t>
+              <w:t xml:space="preserve"> will be directed to the </w:t>
+            </w:r>
+            <w:r>
+              <w:rPr>
+                <w:rFonts w:cs="Arial"/>
+              </w:rPr>
+              <w:t>staff</w:t>
+            </w:r>
+            <w:r>
+              <w:rPr>
+                <w:rFonts w:cs="Arial"/>
+              </w:rPr>
+              <w:t xml:space="preserve"> portal.</w:t>
             </w:r>
           </w:p>
         </w:tc>
@@ -6947,25 +6967,6 @@
                 <w:rFonts w:cs="Arial"/>
               </w:rPr>
             </w:pPr>
-            <w:r>
-              <w:rPr>
-                <w:rFonts w:cs="Arial"/>
-              </w:rPr>
-              <w:t>Select cancel – back to login page</w:t>
-            </w:r>
-          </w:p>
-          <w:p>
-            <w:pPr>
-              <w:rPr>
-                <w:rFonts w:cs="Arial"/>
-              </w:rPr>
-            </w:pPr>
-            <w:r>
-              <w:rPr>
-                <w:rFonts w:cs="Arial"/>
-              </w:rPr>
-              <w:t>Data cannot be validated – user must correct data input to meet requirements</w:t>
-            </w:r>
           </w:p>
         </w:tc>
       </w:tr>
@@ -6975,8 +6976,1044 @@
         <w:pStyle w:val="ListParagraph"/>
         <w:ind w:left="1110"/>
       </w:pPr>
-      <w:bookmarkStart w:id="15" w:name="_GoBack"/>
-      <w:bookmarkEnd w:id="15"/>
+    </w:p>
+    <w:p>
+      <w:pPr>
+        <w:pStyle w:val="Heading11"/>
+        <w:numPr>
+          <w:ilvl w:val="1"/>
+          <w:numId w:val="2"/>
+        </w:numPr>
+      </w:pPr>
+      <w:r>
+        <w:t xml:space="preserve">Basic </w:t>
+      </w:r>
+      <w:r>
+        <w:t>Search</w:t>
+      </w:r>
+    </w:p>
+    <w:tbl>
+      <w:tblPr>
+        <w:tblStyle w:val="TableGrid"/>
+        <w:tblW w:w="0" w:type="auto"/>
+        <w:tblInd w:w="1110" w:type="dxa"/>
+        <w:tblLook w:val="04A0" w:firstRow="1" w:lastRow="0" w:firstColumn="1" w:lastColumn="0" w:noHBand="0" w:noVBand="1"/>
+      </w:tblPr>
+      <w:tblGrid>
+        <w:gridCol w:w="1855"/>
+        <w:gridCol w:w="6385"/>
+      </w:tblGrid>
+      <w:tr>
+        <w:tc>
+          <w:tcPr>
+            <w:tcW w:w="1855" w:type="dxa"/>
+            <w:shd w:val="clear" w:color="auto" w:fill="8EAADB" w:themeFill="accent1" w:themeFillTint="99"/>
+          </w:tcPr>
+          <w:p>
+            <w:pPr>
+              <w:tabs>
+                <w:tab w:val="left" w:pos="1221"/>
+              </w:tabs>
+              <w:jc w:val="center"/>
+              <w:rPr>
+                <w:rFonts w:cs="Arial"/>
+              </w:rPr>
+            </w:pPr>
+            <w:r>
+              <w:rPr>
+                <w:rFonts w:cs="Arial"/>
+              </w:rPr>
+              <w:t>USE CASE</w:t>
+            </w:r>
+          </w:p>
+        </w:tc>
+        <w:tc>
+          <w:tcPr>
+            <w:tcW w:w="6385" w:type="dxa"/>
+            <w:shd w:val="clear" w:color="auto" w:fill="8EAADB" w:themeFill="accent1" w:themeFillTint="99"/>
+          </w:tcPr>
+          <w:p>
+            <w:pPr>
+              <w:jc w:val="center"/>
+              <w:rPr>
+                <w:rFonts w:cs="Arial"/>
+              </w:rPr>
+            </w:pPr>
+            <w:r>
+              <w:rPr>
+                <w:rFonts w:cs="Arial"/>
+              </w:rPr>
+              <w:t>BASIC SEARCH</w:t>
+            </w:r>
+          </w:p>
+        </w:tc>
+      </w:tr>
+      <w:tr>
+        <w:tc>
+          <w:tcPr>
+            <w:tcW w:w="1855" w:type="dxa"/>
+          </w:tcPr>
+          <w:p>
+            <w:pPr>
+              <w:rPr>
+                <w:rFonts w:cs="Arial"/>
+              </w:rPr>
+            </w:pPr>
+            <w:r>
+              <w:rPr>
+                <w:rFonts w:cs="Arial"/>
+              </w:rPr>
+              <w:t>Description</w:t>
+            </w:r>
+          </w:p>
+        </w:tc>
+        <w:tc>
+          <w:tcPr>
+            <w:tcW w:w="6385" w:type="dxa"/>
+          </w:tcPr>
+          <w:p>
+            <w:pPr>
+              <w:rPr>
+                <w:rFonts w:cs="Arial"/>
+              </w:rPr>
+            </w:pPr>
+            <w:r>
+              <w:rPr>
+                <w:rFonts w:cs="Arial"/>
+              </w:rPr>
+              <w:t>Search for available media using several criteria</w:t>
+            </w:r>
+            <w:r>
+              <w:rPr>
+                <w:rFonts w:cs="Arial"/>
+              </w:rPr>
+              <w:t xml:space="preserve">.  </w:t>
+            </w:r>
+            <w:r>
+              <w:rPr>
+                <w:rFonts w:cs="Arial"/>
+              </w:rPr>
+              <w:t xml:space="preserve">Basic search box is located at the top center of main portal.  Defaults to search all media. Basic search box defaults to search by </w:t>
+            </w:r>
+            <w:proofErr w:type="gramStart"/>
+            <w:r>
+              <w:rPr>
+                <w:rFonts w:cs="Arial"/>
+              </w:rPr>
+              <w:t>keyword, but</w:t>
+            </w:r>
+            <w:proofErr w:type="gramEnd"/>
+            <w:r>
+              <w:rPr>
+                <w:rFonts w:cs="Arial"/>
+              </w:rPr>
+              <w:t xml:space="preserve"> will search by ISBN if detected.  Users </w:t>
+            </w:r>
+            <w:proofErr w:type="gramStart"/>
+            <w:r>
+              <w:rPr>
+                <w:rFonts w:cs="Arial"/>
+              </w:rPr>
+              <w:t>have the ability to</w:t>
+            </w:r>
+            <w:proofErr w:type="gramEnd"/>
+            <w:r>
+              <w:rPr>
+                <w:rFonts w:cs="Arial"/>
+              </w:rPr>
+              <w:t xml:space="preserve"> perform advanced searches by typing special keywords, a colon, and the search criteria.  For example to search by title</w:t>
+            </w:r>
+            <w:r>
+              <w:rPr>
+                <w:rFonts w:cs="Arial"/>
+              </w:rPr>
+              <w:t xml:space="preserve"> users must</w:t>
+            </w:r>
+            <w:r>
+              <w:rPr>
+                <w:rFonts w:cs="Arial"/>
+              </w:rPr>
+              <w:t xml:space="preserve"> type </w:t>
+            </w:r>
+            <w:r>
+              <w:rPr>
+                <w:rFonts w:cs="Arial"/>
+              </w:rPr>
+              <w:t>this in the search box,</w:t>
+            </w:r>
+            <w:r>
+              <w:rPr>
+                <w:rFonts w:cs="Arial"/>
+              </w:rPr>
+              <w:t xml:space="preserve"> </w:t>
+            </w:r>
+            <w:proofErr w:type="gramStart"/>
+            <w:r>
+              <w:rPr>
+                <w:rFonts w:cs="Arial"/>
+              </w:rPr>
+              <w:t>title:Java</w:t>
+            </w:r>
+            <w:proofErr w:type="gramEnd"/>
+            <w:r>
+              <w:rPr>
+                <w:rFonts w:cs="Arial"/>
+              </w:rPr>
+              <w:t xml:space="preserve"> a Complete Guide.  Commas, separate search categories, e.g. </w:t>
+            </w:r>
+            <w:proofErr w:type="gramStart"/>
+            <w:r>
+              <w:rPr>
+                <w:rFonts w:cs="Arial"/>
+              </w:rPr>
+              <w:t>title:Java</w:t>
+            </w:r>
+            <w:proofErr w:type="gramEnd"/>
+            <w:r>
+              <w:rPr>
+                <w:rFonts w:cs="Arial"/>
+              </w:rPr>
+              <w:t xml:space="preserve"> a Complete Guide, year: 2015.  </w:t>
+            </w:r>
+            <w:r>
+              <w:rPr>
+                <w:rFonts w:cs="Arial"/>
+              </w:rPr>
+              <w:t>Operators such</w:t>
+            </w:r>
+            <w:r>
+              <w:rPr>
+                <w:rFonts w:cs="Arial"/>
+              </w:rPr>
+              <w:t xml:space="preserve"> as ‘and’</w:t>
+            </w:r>
+            <w:r>
+              <w:rPr>
+                <w:rFonts w:cs="Arial"/>
+              </w:rPr>
+              <w:t>,</w:t>
+            </w:r>
+            <w:r>
+              <w:rPr>
+                <w:rFonts w:cs="Arial"/>
+              </w:rPr>
+              <w:t xml:space="preserve"> ‘or’</w:t>
+            </w:r>
+            <w:r>
+              <w:rPr>
+                <w:rFonts w:cs="Arial"/>
+              </w:rPr>
+              <w:t xml:space="preserve"> and ‘not’</w:t>
+            </w:r>
+            <w:r>
+              <w:rPr>
+                <w:rFonts w:cs="Arial"/>
+              </w:rPr>
+              <w:t xml:space="preserve"> may also be used, e.g. title: Java and Guide, year: 2015 or 2016.  To Avoid ambiguity or if search criteria </w:t>
+            </w:r>
+            <w:proofErr w:type="gramStart"/>
+            <w:r>
+              <w:rPr>
+                <w:rFonts w:cs="Arial"/>
+              </w:rPr>
+              <w:t>includes</w:t>
+            </w:r>
+            <w:proofErr w:type="gramEnd"/>
+            <w:r>
+              <w:rPr>
+                <w:rFonts w:cs="Arial"/>
+              </w:rPr>
+              <w:t xml:space="preserve"> keywords quotations marks </w:t>
+            </w:r>
+            <w:r>
+              <w:rPr>
+                <w:rFonts w:cs="Arial"/>
+              </w:rPr>
+              <w:t>can</w:t>
+            </w:r>
+            <w:r>
+              <w:rPr>
+                <w:rFonts w:cs="Arial"/>
+              </w:rPr>
+              <w:t xml:space="preserve"> be used, e.g. title: “Java” and “Guide”</w:t>
+            </w:r>
+            <w:r>
+              <w:rPr>
+                <w:rFonts w:cs="Arial"/>
+              </w:rPr>
+              <w:t xml:space="preserve">.  </w:t>
+            </w:r>
+            <w:r>
+              <w:rPr>
+                <w:rFonts w:cs="Arial"/>
+              </w:rPr>
+              <w:t xml:space="preserve"> </w:t>
+            </w:r>
+          </w:p>
+        </w:tc>
+      </w:tr>
+      <w:tr>
+        <w:tc>
+          <w:tcPr>
+            <w:tcW w:w="1855" w:type="dxa"/>
+          </w:tcPr>
+          <w:p>
+            <w:pPr>
+              <w:rPr>
+                <w:rFonts w:cs="Arial"/>
+              </w:rPr>
+            </w:pPr>
+            <w:r>
+              <w:rPr>
+                <w:rFonts w:cs="Arial"/>
+              </w:rPr>
+              <w:t>Actors</w:t>
+            </w:r>
+          </w:p>
+        </w:tc>
+        <w:tc>
+          <w:tcPr>
+            <w:tcW w:w="6385" w:type="dxa"/>
+          </w:tcPr>
+          <w:p>
+            <w:pPr>
+              <w:rPr>
+                <w:rFonts w:cs="Arial"/>
+              </w:rPr>
+            </w:pPr>
+            <w:r>
+              <w:rPr>
+                <w:rFonts w:cs="Arial"/>
+              </w:rPr>
+              <w:t>Library patron</w:t>
+            </w:r>
+            <w:r>
+              <w:rPr>
+                <w:rFonts w:cs="Arial"/>
+              </w:rPr>
+              <w:t>, librarian, attendant, administrator</w:t>
+            </w:r>
+          </w:p>
+        </w:tc>
+      </w:tr>
+      <w:tr>
+        <w:tc>
+          <w:tcPr>
+            <w:tcW w:w="1855" w:type="dxa"/>
+          </w:tcPr>
+          <w:p>
+            <w:pPr>
+              <w:rPr>
+                <w:rFonts w:cs="Arial"/>
+              </w:rPr>
+            </w:pPr>
+            <w:r>
+              <w:rPr>
+                <w:rFonts w:cs="Arial"/>
+              </w:rPr>
+              <w:t>Preconditions</w:t>
+            </w:r>
+          </w:p>
+        </w:tc>
+        <w:tc>
+          <w:tcPr>
+            <w:tcW w:w="6385" w:type="dxa"/>
+          </w:tcPr>
+          <w:p>
+            <w:pPr>
+              <w:rPr>
+                <w:rFonts w:cs="Arial"/>
+              </w:rPr>
+            </w:pPr>
+            <w:r>
+              <w:rPr>
+                <w:rFonts w:cs="Arial"/>
+              </w:rPr>
+              <w:t xml:space="preserve">User must log in to the system.  </w:t>
+            </w:r>
+          </w:p>
+        </w:tc>
+      </w:tr>
+      <w:tr>
+        <w:tc>
+          <w:tcPr>
+            <w:tcW w:w="1855" w:type="dxa"/>
+          </w:tcPr>
+          <w:p>
+            <w:pPr>
+              <w:rPr>
+                <w:rFonts w:cs="Arial"/>
+              </w:rPr>
+            </w:pPr>
+            <w:r>
+              <w:rPr>
+                <w:rFonts w:cs="Arial"/>
+              </w:rPr>
+              <w:t>Basic Flow</w:t>
+            </w:r>
+          </w:p>
+        </w:tc>
+        <w:tc>
+          <w:tcPr>
+            <w:tcW w:w="6385" w:type="dxa"/>
+          </w:tcPr>
+          <w:p>
+            <w:pPr>
+              <w:pStyle w:val="ListParagraph"/>
+              <w:numPr>
+                <w:ilvl w:val="0"/>
+                <w:numId w:val="13"/>
+              </w:numPr>
+              <w:rPr>
+                <w:rFonts w:cs="Arial"/>
+              </w:rPr>
+            </w:pPr>
+            <w:r>
+              <w:rPr>
+                <w:rFonts w:cs="Arial"/>
+              </w:rPr>
+              <w:t>Select basic search box</w:t>
+            </w:r>
+          </w:p>
+          <w:p>
+            <w:pPr>
+              <w:pStyle w:val="ListParagraph"/>
+              <w:numPr>
+                <w:ilvl w:val="0"/>
+                <w:numId w:val="13"/>
+              </w:numPr>
+              <w:rPr>
+                <w:rFonts w:cs="Arial"/>
+              </w:rPr>
+            </w:pPr>
+            <w:r>
+              <w:rPr>
+                <w:rFonts w:cs="Arial"/>
+              </w:rPr>
+              <w:t>Type in keyword or ISBN</w:t>
+            </w:r>
+          </w:p>
+          <w:p>
+            <w:pPr>
+              <w:pStyle w:val="ListParagraph"/>
+              <w:numPr>
+                <w:ilvl w:val="0"/>
+                <w:numId w:val="13"/>
+              </w:numPr>
+              <w:rPr>
+                <w:rFonts w:cs="Arial"/>
+              </w:rPr>
+            </w:pPr>
+            <w:r>
+              <w:rPr>
+                <w:rFonts w:cs="Arial"/>
+              </w:rPr>
+              <w:t>Browse through results</w:t>
+            </w:r>
+          </w:p>
+          <w:p>
+            <w:pPr>
+              <w:pStyle w:val="ListParagraph"/>
+              <w:numPr>
+                <w:ilvl w:val="0"/>
+                <w:numId w:val="13"/>
+              </w:numPr>
+              <w:rPr>
+                <w:rFonts w:cs="Arial"/>
+              </w:rPr>
+            </w:pPr>
+            <w:r>
+              <w:rPr>
+                <w:rFonts w:cs="Arial"/>
+              </w:rPr>
+              <w:t>Order results by ‘relevant’, ‘popular’ ‘date published’ ‘author’ ‘title’</w:t>
+            </w:r>
+          </w:p>
+          <w:p>
+            <w:pPr>
+              <w:pStyle w:val="ListParagraph"/>
+              <w:numPr>
+                <w:ilvl w:val="0"/>
+                <w:numId w:val="13"/>
+              </w:numPr>
+              <w:rPr>
+                <w:rFonts w:cs="Arial"/>
+              </w:rPr>
+            </w:pPr>
+            <w:r>
+              <w:rPr>
+                <w:rFonts w:cs="Arial"/>
+              </w:rPr>
+              <w:t xml:space="preserve">Filter out results by using filters: format (book, newspaper, magazine, journal etc.), author, </w:t>
+            </w:r>
+            <w:proofErr w:type="gramStart"/>
+            <w:r>
+              <w:rPr>
+                <w:rFonts w:cs="Arial"/>
+              </w:rPr>
+              <w:t>year(</w:t>
+            </w:r>
+            <w:proofErr w:type="gramEnd"/>
+            <w:r>
+              <w:rPr>
+                <w:rFonts w:cs="Arial"/>
+              </w:rPr>
+              <w:t>select between what years), subject(history, science etc).</w:t>
+            </w:r>
+          </w:p>
+        </w:tc>
+      </w:tr>
+      <w:tr>
+        <w:tc>
+          <w:tcPr>
+            <w:tcW w:w="1855" w:type="dxa"/>
+          </w:tcPr>
+          <w:p>
+            <w:pPr>
+              <w:rPr>
+                <w:rFonts w:cs="Arial"/>
+              </w:rPr>
+            </w:pPr>
+            <w:r>
+              <w:rPr>
+                <w:rFonts w:cs="Arial"/>
+              </w:rPr>
+              <w:lastRenderedPageBreak/>
+              <w:t>Post-conditions</w:t>
+            </w:r>
+          </w:p>
+        </w:tc>
+        <w:tc>
+          <w:tcPr>
+            <w:tcW w:w="6385" w:type="dxa"/>
+          </w:tcPr>
+          <w:p>
+            <w:pPr>
+              <w:rPr>
+                <w:rFonts w:cs="Arial"/>
+              </w:rPr>
+            </w:pPr>
+            <w:r>
+              <w:rPr>
+                <w:rFonts w:cs="Arial"/>
+              </w:rPr>
+              <w:t>User will receive a list of results that can be ordered.  Options to filter out list will also be available.</w:t>
+            </w:r>
+          </w:p>
+        </w:tc>
+      </w:tr>
+      <w:tr>
+        <w:tc>
+          <w:tcPr>
+            <w:tcW w:w="1855" w:type="dxa"/>
+          </w:tcPr>
+          <w:p>
+            <w:pPr>
+              <w:rPr>
+                <w:rFonts w:cs="Arial"/>
+              </w:rPr>
+            </w:pPr>
+            <w:r>
+              <w:rPr>
+                <w:rFonts w:cs="Arial"/>
+              </w:rPr>
+              <w:t>Alternate flows</w:t>
+            </w:r>
+          </w:p>
+        </w:tc>
+        <w:tc>
+          <w:tcPr>
+            <w:tcW w:w="6385" w:type="dxa"/>
+          </w:tcPr>
+          <w:p>
+            <w:pPr>
+              <w:rPr>
+                <w:rFonts w:cs="Arial"/>
+              </w:rPr>
+            </w:pPr>
+            <w:r>
+              <w:rPr>
+                <w:rFonts w:cs="Arial"/>
+              </w:rPr>
+              <w:t>Use advanced search using special keywords: title, keyword, year, author, ISBN, format, subject</w:t>
+            </w:r>
+          </w:p>
+        </w:tc>
+      </w:tr>
+    </w:tbl>
+    <w:p>
+      <w:pPr>
+        <w:pStyle w:val="Heading11"/>
+        <w:numPr>
+          <w:ilvl w:val="0"/>
+          <w:numId w:val="0"/>
+        </w:numPr>
+        <w:ind w:left="1110"/>
+      </w:pPr>
+    </w:p>
+    <w:p>
+      <w:pPr>
+        <w:pStyle w:val="Heading11"/>
+        <w:numPr>
+          <w:ilvl w:val="1"/>
+          <w:numId w:val="2"/>
+        </w:numPr>
+      </w:pPr>
+      <w:r>
+        <w:t>Advanced Search</w:t>
+      </w:r>
+    </w:p>
+    <w:tbl>
+      <w:tblPr>
+        <w:tblStyle w:val="TableGrid"/>
+        <w:tblW w:w="0" w:type="auto"/>
+        <w:tblInd w:w="1110" w:type="dxa"/>
+        <w:tblLook w:val="04A0" w:firstRow="1" w:lastRow="0" w:firstColumn="1" w:lastColumn="0" w:noHBand="0" w:noVBand="1"/>
+      </w:tblPr>
+      <w:tblGrid>
+        <w:gridCol w:w="1855"/>
+        <w:gridCol w:w="6385"/>
+      </w:tblGrid>
+      <w:tr>
+        <w:tc>
+          <w:tcPr>
+            <w:tcW w:w="1855" w:type="dxa"/>
+            <w:shd w:val="clear" w:color="auto" w:fill="8EAADB" w:themeFill="accent1" w:themeFillTint="99"/>
+          </w:tcPr>
+          <w:p>
+            <w:pPr>
+              <w:tabs>
+                <w:tab w:val="left" w:pos="1221"/>
+              </w:tabs>
+              <w:jc w:val="center"/>
+              <w:rPr>
+                <w:rFonts w:cs="Arial"/>
+              </w:rPr>
+            </w:pPr>
+            <w:r>
+              <w:rPr>
+                <w:rFonts w:cs="Arial"/>
+              </w:rPr>
+              <w:t>USE CASE</w:t>
+            </w:r>
+          </w:p>
+        </w:tc>
+        <w:tc>
+          <w:tcPr>
+            <w:tcW w:w="6385" w:type="dxa"/>
+            <w:shd w:val="clear" w:color="auto" w:fill="8EAADB" w:themeFill="accent1" w:themeFillTint="99"/>
+          </w:tcPr>
+          <w:p>
+            <w:pPr>
+              <w:jc w:val="center"/>
+              <w:rPr>
+                <w:rFonts w:cs="Arial"/>
+              </w:rPr>
+            </w:pPr>
+            <w:r>
+              <w:rPr>
+                <w:rFonts w:cs="Arial"/>
+              </w:rPr>
+              <w:t>ADVANCED SEARCH</w:t>
+            </w:r>
+          </w:p>
+        </w:tc>
+      </w:tr>
+      <w:tr>
+        <w:tc>
+          <w:tcPr>
+            <w:tcW w:w="1855" w:type="dxa"/>
+          </w:tcPr>
+          <w:p>
+            <w:pPr>
+              <w:rPr>
+                <w:rFonts w:cs="Arial"/>
+              </w:rPr>
+            </w:pPr>
+            <w:r>
+              <w:rPr>
+                <w:rFonts w:cs="Arial"/>
+              </w:rPr>
+              <w:t>Description</w:t>
+            </w:r>
+          </w:p>
+        </w:tc>
+        <w:tc>
+          <w:tcPr>
+            <w:tcW w:w="6385" w:type="dxa"/>
+          </w:tcPr>
+          <w:p>
+            <w:pPr>
+              <w:rPr>
+                <w:rFonts w:cs="Arial"/>
+              </w:rPr>
+            </w:pPr>
+            <w:r>
+              <w:rPr>
+                <w:rFonts w:cs="Arial"/>
+              </w:rPr>
+              <w:t xml:space="preserve">If a more detailed search is desired users can select the advanced search option below the basic search box. </w:t>
+            </w:r>
+            <w:r>
+              <w:rPr>
+                <w:rFonts w:cs="Arial"/>
+              </w:rPr>
+              <w:t xml:space="preserve"> Clicking the advanced search box will redirect user to a new page that will include two rows with fields to control a search.  Additional rows may be added to get an even more detailed search.  The first field in a row will be a dropdown that will include all search categories: title, keyword, </w:t>
+            </w:r>
+            <w:r>
+              <w:rPr>
+                <w:rFonts w:cs="Arial"/>
+              </w:rPr>
+              <w:t xml:space="preserve">year, author, ISBN, format, </w:t>
+            </w:r>
+            <w:r>
+              <w:rPr>
+                <w:rFonts w:cs="Arial"/>
+              </w:rPr>
+              <w:t>subject</w:t>
+            </w:r>
+            <w:r>
+              <w:rPr>
+                <w:rFonts w:cs="Arial"/>
+              </w:rPr>
+              <w:t xml:space="preserve"> and location.  The second field will be a search box where the search criteria may be typed.  At the end of the row a button with a minus sign will be used to remove the row.  Below the search box there will be buttons to select operators, ‘and’, ‘or’, ‘not’.  The operator buttons will also serve to add rows.  For example, if a search for an author must include both ‘John’ and ‘Perry” users may select author from first dropdown field, type in John on the first search box, click on ‘and’ button to add new row.  On the second row first field from the dropdown menu again select author.  Type in ‘Perry”</w:t>
+            </w:r>
+            <w:r>
+              <w:rPr>
+                <w:rFonts w:cs="Arial"/>
+              </w:rPr>
+              <w:t xml:space="preserve"> and click search.  This search will find only books that with an author name that includes both John and Perry.  </w:t>
+            </w:r>
+            <w:r>
+              <w:rPr>
+                <w:rFonts w:cs="Arial"/>
+              </w:rPr>
+              <w:t xml:space="preserve">  </w:t>
+            </w:r>
+          </w:p>
+        </w:tc>
+      </w:tr>
+      <w:tr>
+        <w:tc>
+          <w:tcPr>
+            <w:tcW w:w="1855" w:type="dxa"/>
+          </w:tcPr>
+          <w:p>
+            <w:pPr>
+              <w:rPr>
+                <w:rFonts w:cs="Arial"/>
+              </w:rPr>
+            </w:pPr>
+            <w:r>
+              <w:rPr>
+                <w:rFonts w:cs="Arial"/>
+              </w:rPr>
+              <w:t>Actors</w:t>
+            </w:r>
+          </w:p>
+        </w:tc>
+        <w:tc>
+          <w:tcPr>
+            <w:tcW w:w="6385" w:type="dxa"/>
+          </w:tcPr>
+          <w:p>
+            <w:pPr>
+              <w:rPr>
+                <w:rFonts w:cs="Arial"/>
+              </w:rPr>
+            </w:pPr>
+            <w:r>
+              <w:rPr>
+                <w:rFonts w:cs="Arial"/>
+              </w:rPr>
+              <w:t>Library patron, librarian, attendant, administrator</w:t>
+            </w:r>
+          </w:p>
+        </w:tc>
+      </w:tr>
+      <w:tr>
+        <w:tc>
+          <w:tcPr>
+            <w:tcW w:w="1855" w:type="dxa"/>
+          </w:tcPr>
+          <w:p>
+            <w:pPr>
+              <w:rPr>
+                <w:rFonts w:cs="Arial"/>
+              </w:rPr>
+            </w:pPr>
+            <w:r>
+              <w:rPr>
+                <w:rFonts w:cs="Arial"/>
+              </w:rPr>
+              <w:t>Preconditions</w:t>
+            </w:r>
+          </w:p>
+        </w:tc>
+        <w:tc>
+          <w:tcPr>
+            <w:tcW w:w="6385" w:type="dxa"/>
+          </w:tcPr>
+          <w:p>
+            <w:pPr>
+              <w:rPr>
+                <w:rFonts w:cs="Arial"/>
+              </w:rPr>
+            </w:pPr>
+            <w:r>
+              <w:rPr>
+                <w:rFonts w:cs="Arial"/>
+              </w:rPr>
+              <w:t>User must log in to the system</w:t>
+            </w:r>
+            <w:r>
+              <w:rPr>
+                <w:rFonts w:cs="Arial"/>
+              </w:rPr>
+              <w:t xml:space="preserve"> and click on the advanced search option</w:t>
+            </w:r>
+          </w:p>
+        </w:tc>
+      </w:tr>
+      <w:tr>
+        <w:tc>
+          <w:tcPr>
+            <w:tcW w:w="1855" w:type="dxa"/>
+          </w:tcPr>
+          <w:p>
+            <w:pPr>
+              <w:rPr>
+                <w:rFonts w:cs="Arial"/>
+              </w:rPr>
+            </w:pPr>
+            <w:r>
+              <w:rPr>
+                <w:rFonts w:cs="Arial"/>
+              </w:rPr>
+              <w:t>Basic Flow</w:t>
+            </w:r>
+          </w:p>
+        </w:tc>
+        <w:tc>
+          <w:tcPr>
+            <w:tcW w:w="6385" w:type="dxa"/>
+          </w:tcPr>
+          <w:p>
+            <w:pPr>
+              <w:pStyle w:val="ListParagraph"/>
+              <w:numPr>
+                <w:ilvl w:val="0"/>
+                <w:numId w:val="14"/>
+              </w:numPr>
+              <w:rPr>
+                <w:rFonts w:cs="Arial"/>
+              </w:rPr>
+            </w:pPr>
+            <w:r>
+              <w:rPr>
+                <w:rFonts w:cs="Arial"/>
+              </w:rPr>
+              <w:t>Select search category from dropdown menu</w:t>
+            </w:r>
+          </w:p>
+          <w:p>
+            <w:pPr>
+              <w:pStyle w:val="ListParagraph"/>
+              <w:numPr>
+                <w:ilvl w:val="0"/>
+                <w:numId w:val="14"/>
+              </w:numPr>
+              <w:rPr>
+                <w:rFonts w:cs="Arial"/>
+              </w:rPr>
+            </w:pPr>
+            <w:r>
+              <w:rPr>
+                <w:rFonts w:cs="Arial"/>
+              </w:rPr>
+              <w:t>Type in search criteria</w:t>
+            </w:r>
+          </w:p>
+          <w:p>
+            <w:pPr>
+              <w:pStyle w:val="ListParagraph"/>
+              <w:numPr>
+                <w:ilvl w:val="0"/>
+                <w:numId w:val="14"/>
+              </w:numPr>
+              <w:rPr>
+                <w:rFonts w:cs="Arial"/>
+              </w:rPr>
+            </w:pPr>
+            <w:r>
+              <w:rPr>
+                <w:rFonts w:cs="Arial"/>
+              </w:rPr>
+              <w:t>Use operator buttons (‘and’, ‘or’, ‘not’) to add more searching rows as needed</w:t>
+            </w:r>
+          </w:p>
+          <w:p>
+            <w:pPr>
+              <w:pStyle w:val="ListParagraph"/>
+              <w:numPr>
+                <w:ilvl w:val="0"/>
+                <w:numId w:val="14"/>
+              </w:numPr>
+              <w:rPr>
+                <w:rFonts w:cs="Arial"/>
+              </w:rPr>
+            </w:pPr>
+            <w:r>
+              <w:rPr>
+                <w:rFonts w:cs="Arial"/>
+              </w:rPr>
+              <w:t>Click search</w:t>
+            </w:r>
+          </w:p>
+          <w:p>
+            <w:pPr>
+              <w:pStyle w:val="ListParagraph"/>
+              <w:numPr>
+                <w:ilvl w:val="0"/>
+                <w:numId w:val="14"/>
+              </w:numPr>
+              <w:rPr>
+                <w:rFonts w:cs="Arial"/>
+              </w:rPr>
+            </w:pPr>
+            <w:r>
+              <w:rPr>
+                <w:rFonts w:cs="Arial"/>
+              </w:rPr>
+              <w:t>Order results by ‘relevant’, ‘popular’ ‘date published’ ‘author’ ‘title’</w:t>
+            </w:r>
+          </w:p>
+          <w:p>
+            <w:pPr>
+              <w:pStyle w:val="ListParagraph"/>
+              <w:numPr>
+                <w:ilvl w:val="0"/>
+                <w:numId w:val="14"/>
+              </w:numPr>
+              <w:rPr>
+                <w:rFonts w:cs="Arial"/>
+              </w:rPr>
+            </w:pPr>
+            <w:r>
+              <w:rPr>
+                <w:rFonts w:cs="Arial"/>
+              </w:rPr>
+              <w:lastRenderedPageBreak/>
+              <w:t xml:space="preserve">Filter out results by using filters: format (book, newspaper, magazine, journal etc.), author, </w:t>
+            </w:r>
+            <w:proofErr w:type="gramStart"/>
+            <w:r>
+              <w:rPr>
+                <w:rFonts w:cs="Arial"/>
+              </w:rPr>
+              <w:t>year(</w:t>
+            </w:r>
+            <w:proofErr w:type="gramEnd"/>
+            <w:r>
+              <w:rPr>
+                <w:rFonts w:cs="Arial"/>
+              </w:rPr>
+              <w:t>select between what years), subject(history, science etc).</w:t>
+            </w:r>
+          </w:p>
+          <w:p>
+            <w:pPr>
+              <w:pStyle w:val="ListParagraph"/>
+              <w:rPr>
+                <w:rFonts w:cs="Arial"/>
+              </w:rPr>
+            </w:pPr>
+          </w:p>
+        </w:tc>
+      </w:tr>
+      <w:tr>
+        <w:tc>
+          <w:tcPr>
+            <w:tcW w:w="1855" w:type="dxa"/>
+          </w:tcPr>
+          <w:p>
+            <w:pPr>
+              <w:rPr>
+                <w:rFonts w:cs="Arial"/>
+              </w:rPr>
+            </w:pPr>
+            <w:r>
+              <w:rPr>
+                <w:rFonts w:cs="Arial"/>
+              </w:rPr>
+              <w:lastRenderedPageBreak/>
+              <w:t>Post-conditions</w:t>
+            </w:r>
+          </w:p>
+        </w:tc>
+        <w:tc>
+          <w:tcPr>
+            <w:tcW w:w="6385" w:type="dxa"/>
+          </w:tcPr>
+          <w:p>
+            <w:pPr>
+              <w:rPr>
+                <w:rFonts w:cs="Arial"/>
+              </w:rPr>
+            </w:pPr>
+            <w:r>
+              <w:rPr>
+                <w:rFonts w:cs="Arial"/>
+              </w:rPr>
+              <w:t>User will receive a list of results that can be ordered.  Options to filter out list will also be available.</w:t>
+            </w:r>
+          </w:p>
+        </w:tc>
+      </w:tr>
+      <w:tr>
+        <w:tc>
+          <w:tcPr>
+            <w:tcW w:w="1855" w:type="dxa"/>
+          </w:tcPr>
+          <w:p>
+            <w:pPr>
+              <w:rPr>
+                <w:rFonts w:cs="Arial"/>
+              </w:rPr>
+            </w:pPr>
+            <w:r>
+              <w:rPr>
+                <w:rFonts w:cs="Arial"/>
+              </w:rPr>
+              <w:t>Alternate flows</w:t>
+            </w:r>
+          </w:p>
+        </w:tc>
+        <w:tc>
+          <w:tcPr>
+            <w:tcW w:w="6385" w:type="dxa"/>
+          </w:tcPr>
+          <w:p>
+            <w:pPr>
+              <w:rPr>
+                <w:rFonts w:cs="Arial"/>
+              </w:rPr>
+            </w:pPr>
+            <w:bookmarkStart w:id="16" w:name="_GoBack"/>
+            <w:bookmarkEnd w:id="16"/>
+          </w:p>
+        </w:tc>
+      </w:tr>
+    </w:tbl>
+    <w:p>
+      <w:pPr>
+        <w:pStyle w:val="Heading11"/>
+        <w:numPr>
+          <w:ilvl w:val="0"/>
+          <w:numId w:val="0"/>
+        </w:numPr>
+        <w:ind w:left="1110"/>
+      </w:pPr>
     </w:p>
     <w:sectPr>
       <w:headerReference w:type="default" r:id="rId15"/>
@@ -7331,6 +8368,95 @@
     </w:lvl>
   </w:abstractNum>
   <w:abstractNum w:abstractNumId="1" w15:restartNumberingAfterBreak="0">
+    <w:nsid w:val="09BE744B"/>
+    <w:multiLevelType w:val="hybridMultilevel"/>
+    <w:tmpl w:val="ECD8AE00"/>
+    <w:lvl w:ilvl="0" w:tplc="0409000F">
+      <w:start w:val="1"/>
+      <w:numFmt w:val="decimal"/>
+      <w:lvlText w:val="%1."/>
+      <w:lvlJc w:val="left"/>
+      <w:pPr>
+        <w:ind w:left="720" w:hanging="360"/>
+      </w:pPr>
+      <w:rPr>
+        <w:rFonts w:hint="default"/>
+      </w:rPr>
+    </w:lvl>
+    <w:lvl w:ilvl="1" w:tplc="04090019" w:tentative="1">
+      <w:start w:val="1"/>
+      <w:numFmt w:val="lowerLetter"/>
+      <w:lvlText w:val="%2."/>
+      <w:lvlJc w:val="left"/>
+      <w:pPr>
+        <w:ind w:left="1440" w:hanging="360"/>
+      </w:pPr>
+    </w:lvl>
+    <w:lvl w:ilvl="2" w:tplc="0409001B" w:tentative="1">
+      <w:start w:val="1"/>
+      <w:numFmt w:val="lowerRoman"/>
+      <w:lvlText w:val="%3."/>
+      <w:lvlJc w:val="right"/>
+      <w:pPr>
+        <w:ind w:left="2160" w:hanging="180"/>
+      </w:pPr>
+    </w:lvl>
+    <w:lvl w:ilvl="3" w:tplc="0409000F" w:tentative="1">
+      <w:start w:val="1"/>
+      <w:numFmt w:val="decimal"/>
+      <w:lvlText w:val="%4."/>
+      <w:lvlJc w:val="left"/>
+      <w:pPr>
+        <w:ind w:left="2880" w:hanging="360"/>
+      </w:pPr>
+    </w:lvl>
+    <w:lvl w:ilvl="4" w:tplc="04090019" w:tentative="1">
+      <w:start w:val="1"/>
+      <w:numFmt w:val="lowerLetter"/>
+      <w:lvlText w:val="%5."/>
+      <w:lvlJc w:val="left"/>
+      <w:pPr>
+        <w:ind w:left="3600" w:hanging="360"/>
+      </w:pPr>
+    </w:lvl>
+    <w:lvl w:ilvl="5" w:tplc="0409001B" w:tentative="1">
+      <w:start w:val="1"/>
+      <w:numFmt w:val="lowerRoman"/>
+      <w:lvlText w:val="%6."/>
+      <w:lvlJc w:val="right"/>
+      <w:pPr>
+        <w:ind w:left="4320" w:hanging="180"/>
+      </w:pPr>
+    </w:lvl>
+    <w:lvl w:ilvl="6" w:tplc="0409000F" w:tentative="1">
+      <w:start w:val="1"/>
+      <w:numFmt w:val="decimal"/>
+      <w:lvlText w:val="%7."/>
+      <w:lvlJc w:val="left"/>
+      <w:pPr>
+        <w:ind w:left="5040" w:hanging="360"/>
+      </w:pPr>
+    </w:lvl>
+    <w:lvl w:ilvl="7" w:tplc="04090019" w:tentative="1">
+      <w:start w:val="1"/>
+      <w:numFmt w:val="lowerLetter"/>
+      <w:lvlText w:val="%8."/>
+      <w:lvlJc w:val="left"/>
+      <w:pPr>
+        <w:ind w:left="5760" w:hanging="360"/>
+      </w:pPr>
+    </w:lvl>
+    <w:lvl w:ilvl="8" w:tplc="0409001B" w:tentative="1">
+      <w:start w:val="1"/>
+      <w:numFmt w:val="lowerRoman"/>
+      <w:lvlText w:val="%9."/>
+      <w:lvlJc w:val="right"/>
+      <w:pPr>
+        <w:ind w:left="6480" w:hanging="180"/>
+      </w:pPr>
+    </w:lvl>
+  </w:abstractNum>
+  <w:abstractNum w:abstractNumId="2" w15:restartNumberingAfterBreak="0">
     <w:nsid w:val="0C861FA7"/>
     <w:multiLevelType w:val="hybridMultilevel"/>
     <w:tmpl w:val="ECD8AE00"/>
@@ -7419,7 +8545,7 @@
       </w:pPr>
     </w:lvl>
   </w:abstractNum>
-  <w:abstractNum w:abstractNumId="2" w15:restartNumberingAfterBreak="0">
+  <w:abstractNum w:abstractNumId="3" w15:restartNumberingAfterBreak="0">
     <w:nsid w:val="0E2A0376"/>
     <w:multiLevelType w:val="hybridMultilevel"/>
     <w:tmpl w:val="C518ABEC"/>
@@ -7532,7 +8658,7 @@
       </w:rPr>
     </w:lvl>
   </w:abstractNum>
-  <w:abstractNum w:abstractNumId="3" w15:restartNumberingAfterBreak="0">
+  <w:abstractNum w:abstractNumId="4" w15:restartNumberingAfterBreak="0">
     <w:nsid w:val="0E783852"/>
     <w:multiLevelType w:val="hybridMultilevel"/>
     <w:tmpl w:val="C3C874AC"/>
@@ -7645,7 +8771,7 @@
       </w:rPr>
     </w:lvl>
   </w:abstractNum>
-  <w:abstractNum w:abstractNumId="4" w15:restartNumberingAfterBreak="0">
+  <w:abstractNum w:abstractNumId="5" w15:restartNumberingAfterBreak="0">
     <w:nsid w:val="219E6286"/>
     <w:multiLevelType w:val="hybridMultilevel"/>
     <w:tmpl w:val="ECD8AE00"/>
@@ -7734,7 +8860,7 @@
       </w:pPr>
     </w:lvl>
   </w:abstractNum>
-  <w:abstractNum w:abstractNumId="5" w15:restartNumberingAfterBreak="0">
+  <w:abstractNum w:abstractNumId="6" w15:restartNumberingAfterBreak="0">
     <w:nsid w:val="2CE513A0"/>
     <w:multiLevelType w:val="hybridMultilevel"/>
     <w:tmpl w:val="2CF2A7EE"/>
@@ -7847,7 +8973,7 @@
       </w:rPr>
     </w:lvl>
   </w:abstractNum>
-  <w:abstractNum w:abstractNumId="6" w15:restartNumberingAfterBreak="0">
+  <w:abstractNum w:abstractNumId="7" w15:restartNumberingAfterBreak="0">
     <w:nsid w:val="2EFC3AFB"/>
     <w:multiLevelType w:val="hybridMultilevel"/>
     <w:tmpl w:val="ECD8AE00"/>
@@ -7936,7 +9062,7 @@
       </w:pPr>
     </w:lvl>
   </w:abstractNum>
-  <w:abstractNum w:abstractNumId="7" w15:restartNumberingAfterBreak="0">
+  <w:abstractNum w:abstractNumId="8" w15:restartNumberingAfterBreak="0">
     <w:nsid w:val="39A23801"/>
     <w:multiLevelType w:val="hybridMultilevel"/>
     <w:tmpl w:val="64BABFA8"/>
@@ -8049,7 +9175,7 @@
       </w:rPr>
     </w:lvl>
   </w:abstractNum>
-  <w:abstractNum w:abstractNumId="8" w15:restartNumberingAfterBreak="0">
+  <w:abstractNum w:abstractNumId="9" w15:restartNumberingAfterBreak="0">
     <w:nsid w:val="4F0B0D51"/>
     <w:multiLevelType w:val="hybridMultilevel"/>
     <w:tmpl w:val="ECD8AE00"/>
@@ -8138,7 +9264,96 @@
       </w:pPr>
     </w:lvl>
   </w:abstractNum>
-  <w:abstractNum w:abstractNumId="9" w15:restartNumberingAfterBreak="0">
+  <w:abstractNum w:abstractNumId="10" w15:restartNumberingAfterBreak="0">
+    <w:nsid w:val="63190C1A"/>
+    <w:multiLevelType w:val="hybridMultilevel"/>
+    <w:tmpl w:val="ECD8AE00"/>
+    <w:lvl w:ilvl="0" w:tplc="0409000F">
+      <w:start w:val="1"/>
+      <w:numFmt w:val="decimal"/>
+      <w:lvlText w:val="%1."/>
+      <w:lvlJc w:val="left"/>
+      <w:pPr>
+        <w:ind w:left="720" w:hanging="360"/>
+      </w:pPr>
+      <w:rPr>
+        <w:rFonts w:hint="default"/>
+      </w:rPr>
+    </w:lvl>
+    <w:lvl w:ilvl="1" w:tplc="04090019" w:tentative="1">
+      <w:start w:val="1"/>
+      <w:numFmt w:val="lowerLetter"/>
+      <w:lvlText w:val="%2."/>
+      <w:lvlJc w:val="left"/>
+      <w:pPr>
+        <w:ind w:left="1440" w:hanging="360"/>
+      </w:pPr>
+    </w:lvl>
+    <w:lvl w:ilvl="2" w:tplc="0409001B" w:tentative="1">
+      <w:start w:val="1"/>
+      <w:numFmt w:val="lowerRoman"/>
+      <w:lvlText w:val="%3."/>
+      <w:lvlJc w:val="right"/>
+      <w:pPr>
+        <w:ind w:left="2160" w:hanging="180"/>
+      </w:pPr>
+    </w:lvl>
+    <w:lvl w:ilvl="3" w:tplc="0409000F" w:tentative="1">
+      <w:start w:val="1"/>
+      <w:numFmt w:val="decimal"/>
+      <w:lvlText w:val="%4."/>
+      <w:lvlJc w:val="left"/>
+      <w:pPr>
+        <w:ind w:left="2880" w:hanging="360"/>
+      </w:pPr>
+    </w:lvl>
+    <w:lvl w:ilvl="4" w:tplc="04090019" w:tentative="1">
+      <w:start w:val="1"/>
+      <w:numFmt w:val="lowerLetter"/>
+      <w:lvlText w:val="%5."/>
+      <w:lvlJc w:val="left"/>
+      <w:pPr>
+        <w:ind w:left="3600" w:hanging="360"/>
+      </w:pPr>
+    </w:lvl>
+    <w:lvl w:ilvl="5" w:tplc="0409001B" w:tentative="1">
+      <w:start w:val="1"/>
+      <w:numFmt w:val="lowerRoman"/>
+      <w:lvlText w:val="%6."/>
+      <w:lvlJc w:val="right"/>
+      <w:pPr>
+        <w:ind w:left="4320" w:hanging="180"/>
+      </w:pPr>
+    </w:lvl>
+    <w:lvl w:ilvl="6" w:tplc="0409000F" w:tentative="1">
+      <w:start w:val="1"/>
+      <w:numFmt w:val="decimal"/>
+      <w:lvlText w:val="%7."/>
+      <w:lvlJc w:val="left"/>
+      <w:pPr>
+        <w:ind w:left="5040" w:hanging="360"/>
+      </w:pPr>
+    </w:lvl>
+    <w:lvl w:ilvl="7" w:tplc="04090019" w:tentative="1">
+      <w:start w:val="1"/>
+      <w:numFmt w:val="lowerLetter"/>
+      <w:lvlText w:val="%8."/>
+      <w:lvlJc w:val="left"/>
+      <w:pPr>
+        <w:ind w:left="5760" w:hanging="360"/>
+      </w:pPr>
+    </w:lvl>
+    <w:lvl w:ilvl="8" w:tplc="0409001B" w:tentative="1">
+      <w:start w:val="1"/>
+      <w:numFmt w:val="lowerRoman"/>
+      <w:lvlText w:val="%9."/>
+      <w:lvlJc w:val="right"/>
+      <w:pPr>
+        <w:ind w:left="6480" w:hanging="180"/>
+      </w:pPr>
+    </w:lvl>
+  </w:abstractNum>
+  <w:abstractNum w:abstractNumId="11" w15:restartNumberingAfterBreak="0">
     <w:nsid w:val="6B2C5167"/>
     <w:multiLevelType w:val="hybridMultilevel"/>
     <w:tmpl w:val="35A091FA"/>
@@ -8251,7 +9466,7 @@
       </w:rPr>
     </w:lvl>
   </w:abstractNum>
-  <w:abstractNum w:abstractNumId="10" w15:restartNumberingAfterBreak="0">
+  <w:abstractNum w:abstractNumId="12" w15:restartNumberingAfterBreak="0">
     <w:nsid w:val="780B1CD8"/>
     <w:multiLevelType w:val="hybridMultilevel"/>
     <w:tmpl w:val="ECD8AE00"/>
@@ -8340,7 +9555,7 @@
       </w:pPr>
     </w:lvl>
   </w:abstractNum>
-  <w:abstractNum w:abstractNumId="11" w15:restartNumberingAfterBreak="0">
+  <w:abstractNum w:abstractNumId="13" w15:restartNumberingAfterBreak="0">
     <w:nsid w:val="7DE34595"/>
     <w:multiLevelType w:val="multilevel"/>
     <w:tmpl w:val="C5CC94C2"/>
@@ -8463,37 +9678,43 @@
     <w:abstractNumId w:val="0"/>
   </w:num>
   <w:num w:numId="2">
+    <w:abstractNumId w:val="13"/>
+  </w:num>
+  <w:num w:numId="3">
+    <w:abstractNumId w:val="3"/>
+  </w:num>
+  <w:num w:numId="4">
+    <w:abstractNumId w:val="4"/>
+  </w:num>
+  <w:num w:numId="5">
     <w:abstractNumId w:val="11"/>
   </w:num>
-  <w:num w:numId="3">
+  <w:num w:numId="6">
     <w:abstractNumId w:val="2"/>
   </w:num>
-  <w:num w:numId="4">
-    <w:abstractNumId w:val="3"/>
+  <w:num w:numId="7">
+    <w:abstractNumId w:val="12"/>
   </w:num>
-  <w:num w:numId="5">
+  <w:num w:numId="8">
+    <w:abstractNumId w:val="5"/>
+  </w:num>
+  <w:num w:numId="9">
+    <w:abstractNumId w:val="6"/>
+  </w:num>
+  <w:num w:numId="10">
+    <w:abstractNumId w:val="8"/>
+  </w:num>
+  <w:num w:numId="11">
     <w:abstractNumId w:val="9"/>
   </w:num>
-  <w:num w:numId="6">
+  <w:num w:numId="12">
+    <w:abstractNumId w:val="7"/>
+  </w:num>
+  <w:num w:numId="13">
     <w:abstractNumId w:val="1"/>
   </w:num>
-  <w:num w:numId="7">
+  <w:num w:numId="14">
     <w:abstractNumId w:val="10"/>
-  </w:num>
-  <w:num w:numId="8">
-    <w:abstractNumId w:val="4"/>
-  </w:num>
-  <w:num w:numId="9">
-    <w:abstractNumId w:val="5"/>
-  </w:num>
-  <w:num w:numId="10">
-    <w:abstractNumId w:val="7"/>
-  </w:num>
-  <w:num w:numId="11">
-    <w:abstractNumId w:val="8"/>
-  </w:num>
-  <w:num w:numId="12">
-    <w:abstractNumId w:val="6"/>
   </w:num>
 </w:numbering>
 </file>
@@ -9094,6 +10315,7 @@
   <w:style w:type="character" w:default="1" w:styleId="DefaultParagraphFont">
     <w:name w:val="Default Paragraph Font"/>
     <w:uiPriority w:val="1"/>
+    <w:semiHidden/>
     <w:unhideWhenUsed/>
   </w:style>
   <w:style w:type="table" w:default="1" w:styleId="TableNormal">
@@ -10339,7 +11561,7 @@
 </file>
 
 <file path=customXml/itemProps1.xml><?xml version="1.0" encoding="utf-8"?>
-<ds:datastoreItem xmlns:ds="http://schemas.openxmlformats.org/officeDocument/2006/customXml" ds:itemID="{11F15AD9-AA21-4695-85D9-5B5F005DB344}">
+<ds:datastoreItem xmlns:ds="http://schemas.openxmlformats.org/officeDocument/2006/customXml" ds:itemID="{4B8C5887-A050-451E-9765-6D99AA07356F}">
   <ds:schemaRefs>
     <ds:schemaRef ds:uri="http://schemas.openxmlformats.org/officeDocument/2006/bibliography"/>
   </ds:schemaRefs>

</xml_diff>

<commit_message>
updated table of contents. verified all content was under a section
</commit_message>
<xml_diff>
--- a/SRS.docx
+++ b/SRS.docx
@@ -460,8 +460,28 @@
                                   <w14:round/>
                                 </w14:textOutline>
                               </w:rPr>
-                              <w:t>Nana Ofosu Budu</w:t>
+                              <w:t xml:space="preserve">Nana Ofosu </w:t>
                             </w:r>
+                            <w:proofErr w:type="spellStart"/>
+                            <w:r>
+                              <w:rPr>
+                                <w:rFonts w:ascii="Bookman Old Style" w:hAnsi="Bookman Old Style"/>
+                                <w:b/>
+                                <w:color w:val="F7CAAC" w:themeColor="accent2" w:themeTint="66"/>
+                                <w:sz w:val="24"/>
+                                <w:szCs w:val="24"/>
+                                <w:lang w:eastAsia="en-US"/>
+                                <w14:textOutline w14:w="11112" w14:cap="flat" w14:cmpd="sng" w14:algn="ctr">
+                                  <w14:solidFill>
+                                    <w14:schemeClr w14:val="accent2"/>
+                                  </w14:solidFill>
+                                  <w14:prstDash w14:val="solid"/>
+                                  <w14:round/>
+                                </w14:textOutline>
+                              </w:rPr>
+                              <w:t>Budu</w:t>
+                            </w:r>
+                            <w:proofErr w:type="spellEnd"/>
                           </w:p>
                           <w:p>
                             <w:pPr>
@@ -482,6 +502,7 @@
                                 </w14:textOutline>
                               </w:rPr>
                             </w:pPr>
+                            <w:proofErr w:type="spellStart"/>
                             <w:r>
                               <w:rPr>
                                 <w:rFonts w:ascii="Bookman Old Style" w:hAnsi="Bookman Old Style"/>
@@ -498,7 +519,26 @@
                                   <w14:round/>
                                 </w14:textOutline>
                               </w:rPr>
-                              <w:t>Muyiwa Coker</w:t>
+                              <w:t>Muyiwa</w:t>
+                            </w:r>
+                            <w:proofErr w:type="spellEnd"/>
+                            <w:r>
+                              <w:rPr>
+                                <w:rFonts w:ascii="Bookman Old Style" w:hAnsi="Bookman Old Style"/>
+                                <w:b/>
+                                <w:color w:val="F7CAAC" w:themeColor="accent2" w:themeTint="66"/>
+                                <w:sz w:val="24"/>
+                                <w:szCs w:val="24"/>
+                                <w:lang w:eastAsia="en-US"/>
+                                <w14:textOutline w14:w="11112" w14:cap="flat" w14:cmpd="sng" w14:algn="ctr">
+                                  <w14:solidFill>
+                                    <w14:schemeClr w14:val="accent2"/>
+                                  </w14:solidFill>
+                                  <w14:prstDash w14:val="solid"/>
+                                  <w14:round/>
+                                </w14:textOutline>
+                              </w:rPr>
+                              <w:t xml:space="preserve"> Coker</w:t>
                             </w:r>
                           </w:p>
                           <w:p>
@@ -699,8 +739,28 @@
                             <w14:round/>
                           </w14:textOutline>
                         </w:rPr>
-                        <w:t>Nana Ofosu Budu</w:t>
+                        <w:t xml:space="preserve">Nana Ofosu </w:t>
                       </w:r>
+                      <w:proofErr w:type="spellStart"/>
+                      <w:r>
+                        <w:rPr>
+                          <w:rFonts w:ascii="Bookman Old Style" w:hAnsi="Bookman Old Style"/>
+                          <w:b/>
+                          <w:color w:val="F7CAAC" w:themeColor="accent2" w:themeTint="66"/>
+                          <w:sz w:val="24"/>
+                          <w:szCs w:val="24"/>
+                          <w:lang w:eastAsia="en-US"/>
+                          <w14:textOutline w14:w="11112" w14:cap="flat" w14:cmpd="sng" w14:algn="ctr">
+                            <w14:solidFill>
+                              <w14:schemeClr w14:val="accent2"/>
+                            </w14:solidFill>
+                            <w14:prstDash w14:val="solid"/>
+                            <w14:round/>
+                          </w14:textOutline>
+                        </w:rPr>
+                        <w:t>Budu</w:t>
+                      </w:r>
+                      <w:proofErr w:type="spellEnd"/>
                     </w:p>
                     <w:p>
                       <w:pPr>
@@ -721,6 +781,7 @@
                           </w14:textOutline>
                         </w:rPr>
                       </w:pPr>
+                      <w:proofErr w:type="spellStart"/>
                       <w:r>
                         <w:rPr>
                           <w:rFonts w:ascii="Bookman Old Style" w:hAnsi="Bookman Old Style"/>
@@ -737,7 +798,26 @@
                             <w14:round/>
                           </w14:textOutline>
                         </w:rPr>
-                        <w:t>Muyiwa Coker</w:t>
+                        <w:t>Muyiwa</w:t>
+                      </w:r>
+                      <w:proofErr w:type="spellEnd"/>
+                      <w:r>
+                        <w:rPr>
+                          <w:rFonts w:ascii="Bookman Old Style" w:hAnsi="Bookman Old Style"/>
+                          <w:b/>
+                          <w:color w:val="F7CAAC" w:themeColor="accent2" w:themeTint="66"/>
+                          <w:sz w:val="24"/>
+                          <w:szCs w:val="24"/>
+                          <w:lang w:eastAsia="en-US"/>
+                          <w14:textOutline w14:w="11112" w14:cap="flat" w14:cmpd="sng" w14:algn="ctr">
+                            <w14:solidFill>
+                              <w14:schemeClr w14:val="accent2"/>
+                            </w14:solidFill>
+                            <w14:prstDash w14:val="solid"/>
+                            <w14:round/>
+                          </w14:textOutline>
+                        </w:rPr>
+                        <w:t xml:space="preserve"> Coker</w:t>
                       </w:r>
                     </w:p>
                     <w:p>
@@ -988,7 +1068,7 @@
           <w:r>
             <w:fldChar w:fldCharType="separate"/>
           </w:r>
-          <w:hyperlink w:anchor="_Toc518486575" w:history="1">
+          <w:hyperlink w:anchor="_Toc520747432" w:history="1">
             <w:r>
               <w:rPr>
                 <w:rStyle w:val="Hyperlink"/>
@@ -1032,7 +1112,7 @@
                 <w:noProof/>
                 <w:webHidden/>
               </w:rPr>
-              <w:instrText xml:space="preserve"> PAGEREF _Toc518486575 \h </w:instrText>
+              <w:instrText xml:space="preserve"> PAGEREF _Toc520747432 \h </w:instrText>
             </w:r>
             <w:r>
               <w:rPr>
@@ -1052,7 +1132,7 @@
                 <w:noProof/>
                 <w:webHidden/>
               </w:rPr>
-              <w:t>4</w:t>
+              <w:t>3</w:t>
             </w:r>
             <w:r>
               <w:rPr>
@@ -1078,7 +1158,7 @@
               <w:lang w:eastAsia="en-US"/>
             </w:rPr>
           </w:pPr>
-          <w:hyperlink w:anchor="_Toc518486576" w:history="1">
+          <w:hyperlink w:anchor="_Toc520747433" w:history="1">
             <w:r>
               <w:rPr>
                 <w:rStyle w:val="Hyperlink"/>
@@ -1122,7 +1202,7 @@
                 <w:noProof/>
                 <w:webHidden/>
               </w:rPr>
-              <w:instrText xml:space="preserve"> PAGEREF _Toc518486576 \h </w:instrText>
+              <w:instrText xml:space="preserve"> PAGEREF _Toc520747433 \h </w:instrText>
             </w:r>
             <w:r>
               <w:rPr>
@@ -1142,7 +1222,7 @@
                 <w:noProof/>
                 <w:webHidden/>
               </w:rPr>
-              <w:t>4</w:t>
+              <w:t>3</w:t>
             </w:r>
             <w:r>
               <w:rPr>
@@ -1168,7 +1248,7 @@
               <w:lang w:eastAsia="en-US"/>
             </w:rPr>
           </w:pPr>
-          <w:hyperlink w:anchor="_Toc518486577" w:history="1">
+          <w:hyperlink w:anchor="_Toc520747434" w:history="1">
             <w:r>
               <w:rPr>
                 <w:rStyle w:val="Hyperlink"/>
@@ -1212,7 +1292,7 @@
                 <w:noProof/>
                 <w:webHidden/>
               </w:rPr>
-              <w:instrText xml:space="preserve"> PAGEREF _Toc518486577 \h </w:instrText>
+              <w:instrText xml:space="preserve"> PAGEREF _Toc520747434 \h </w:instrText>
             </w:r>
             <w:r>
               <w:rPr>
@@ -1232,7 +1312,7 @@
                 <w:noProof/>
                 <w:webHidden/>
               </w:rPr>
-              <w:t>4</w:t>
+              <w:t>3</w:t>
             </w:r>
             <w:r>
               <w:rPr>
@@ -1258,7 +1338,7 @@
               <w:lang w:eastAsia="en-US"/>
             </w:rPr>
           </w:pPr>
-          <w:hyperlink w:anchor="_Toc518486578" w:history="1">
+          <w:hyperlink w:anchor="_Toc520747435" w:history="1">
             <w:r>
               <w:rPr>
                 <w:rStyle w:val="Hyperlink"/>
@@ -1302,7 +1382,7 @@
                 <w:noProof/>
                 <w:webHidden/>
               </w:rPr>
-              <w:instrText xml:space="preserve"> PAGEREF _Toc518486578 \h </w:instrText>
+              <w:instrText xml:space="preserve"> PAGEREF _Toc520747435 \h </w:instrText>
             </w:r>
             <w:r>
               <w:rPr>
@@ -1348,7 +1428,7 @@
               <w:lang w:eastAsia="en-US"/>
             </w:rPr>
           </w:pPr>
-          <w:hyperlink w:anchor="_Toc518486579" w:history="1">
+          <w:hyperlink w:anchor="_Toc520747436" w:history="1">
             <w:r>
               <w:rPr>
                 <w:rStyle w:val="Hyperlink"/>
@@ -1392,7 +1472,7 @@
                 <w:noProof/>
                 <w:webHidden/>
               </w:rPr>
-              <w:instrText xml:space="preserve"> PAGEREF _Toc518486579 \h </w:instrText>
+              <w:instrText xml:space="preserve"> PAGEREF _Toc520747436 \h </w:instrText>
             </w:r>
             <w:r>
               <w:rPr>
@@ -1438,7 +1518,7 @@
               <w:lang w:eastAsia="en-US"/>
             </w:rPr>
           </w:pPr>
-          <w:hyperlink w:anchor="_Toc518486580" w:history="1">
+          <w:hyperlink w:anchor="_Toc520747437" w:history="1">
             <w:r>
               <w:rPr>
                 <w:rStyle w:val="Hyperlink"/>
@@ -1482,7 +1562,7 @@
                 <w:noProof/>
                 <w:webHidden/>
               </w:rPr>
-              <w:instrText xml:space="preserve"> PAGEREF _Toc518486580 \h </w:instrText>
+              <w:instrText xml:space="preserve"> PAGEREF _Toc520747437 \h </w:instrText>
             </w:r>
             <w:r>
               <w:rPr>
@@ -1528,7 +1608,7 @@
               <w:lang w:eastAsia="en-US"/>
             </w:rPr>
           </w:pPr>
-          <w:hyperlink w:anchor="_Toc518486581" w:history="1">
+          <w:hyperlink w:anchor="_Toc520747438" w:history="1">
             <w:r>
               <w:rPr>
                 <w:rStyle w:val="Hyperlink"/>
@@ -1572,7 +1652,7 @@
                 <w:noProof/>
                 <w:webHidden/>
               </w:rPr>
-              <w:instrText xml:space="preserve"> PAGEREF _Toc518486581 \h </w:instrText>
+              <w:instrText xml:space="preserve"> PAGEREF _Toc520747438 \h </w:instrText>
             </w:r>
             <w:r>
               <w:rPr>
@@ -1592,7 +1672,7 @@
                 <w:noProof/>
                 <w:webHidden/>
               </w:rPr>
-              <w:t>4</w:t>
+              <w:t>5</w:t>
             </w:r>
             <w:r>
               <w:rPr>
@@ -1618,7 +1698,7 @@
               <w:lang w:eastAsia="en-US"/>
             </w:rPr>
           </w:pPr>
-          <w:hyperlink w:anchor="_Toc518486582" w:history="1">
+          <w:hyperlink w:anchor="_Toc520747439" w:history="1">
             <w:r>
               <w:rPr>
                 <w:rStyle w:val="Hyperlink"/>
@@ -1662,7 +1742,7 @@
                 <w:noProof/>
                 <w:webHidden/>
               </w:rPr>
-              <w:instrText xml:space="preserve"> PAGEREF _Toc518486582 \h </w:instrText>
+              <w:instrText xml:space="preserve"> PAGEREF _Toc520747439 \h </w:instrText>
             </w:r>
             <w:r>
               <w:rPr>
@@ -1682,7 +1762,7 @@
                 <w:noProof/>
                 <w:webHidden/>
               </w:rPr>
-              <w:t>4</w:t>
+              <w:t>5</w:t>
             </w:r>
             <w:r>
               <w:rPr>
@@ -1708,7 +1788,7 @@
               <w:lang w:eastAsia="en-US"/>
             </w:rPr>
           </w:pPr>
-          <w:hyperlink w:anchor="_Toc518486583" w:history="1">
+          <w:hyperlink w:anchor="_Toc520747440" w:history="1">
             <w:r>
               <w:rPr>
                 <w:rStyle w:val="Hyperlink"/>
@@ -1752,7 +1832,7 @@
                 <w:noProof/>
                 <w:webHidden/>
               </w:rPr>
-              <w:instrText xml:space="preserve"> PAGEREF _Toc518486583 \h </w:instrText>
+              <w:instrText xml:space="preserve"> PAGEREF _Toc520747440 \h </w:instrText>
             </w:r>
             <w:r>
               <w:rPr>
@@ -1772,7 +1852,7 @@
                 <w:noProof/>
                 <w:webHidden/>
               </w:rPr>
-              <w:t>4</w:t>
+              <w:t>5</w:t>
             </w:r>
             <w:r>
               <w:rPr>
@@ -1798,7 +1878,7 @@
               <w:lang w:eastAsia="en-US"/>
             </w:rPr>
           </w:pPr>
-          <w:hyperlink w:anchor="_Toc518486584" w:history="1">
+          <w:hyperlink w:anchor="_Toc520747441" w:history="1">
             <w:r>
               <w:rPr>
                 <w:rStyle w:val="Hyperlink"/>
@@ -1842,7 +1922,7 @@
                 <w:noProof/>
                 <w:webHidden/>
               </w:rPr>
-              <w:instrText xml:space="preserve"> PAGEREF _Toc518486584 \h </w:instrText>
+              <w:instrText xml:space="preserve"> PAGEREF _Toc520747441 \h </w:instrText>
             </w:r>
             <w:r>
               <w:rPr>
@@ -1862,7 +1942,7 @@
                 <w:noProof/>
                 <w:webHidden/>
               </w:rPr>
-              <w:t>4</w:t>
+              <w:t>5</w:t>
             </w:r>
             <w:r>
               <w:rPr>
@@ -1888,7 +1968,7 @@
               <w:lang w:eastAsia="en-US"/>
             </w:rPr>
           </w:pPr>
-          <w:hyperlink w:anchor="_Toc518486585" w:history="1">
+          <w:hyperlink w:anchor="_Toc520747442" w:history="1">
             <w:r>
               <w:rPr>
                 <w:rStyle w:val="Hyperlink"/>
@@ -1932,7 +2012,7 @@
                 <w:noProof/>
                 <w:webHidden/>
               </w:rPr>
-              <w:instrText xml:space="preserve"> PAGEREF _Toc518486585 \h </w:instrText>
+              <w:instrText xml:space="preserve"> PAGEREF _Toc520747442 \h </w:instrText>
             </w:r>
             <w:r>
               <w:rPr>
@@ -1952,7 +2032,7 @@
                 <w:noProof/>
                 <w:webHidden/>
               </w:rPr>
-              <w:t>4</w:t>
+              <w:t>6</w:t>
             </w:r>
             <w:r>
               <w:rPr>
@@ -1978,7 +2058,7 @@
               <w:lang w:eastAsia="en-US"/>
             </w:rPr>
           </w:pPr>
-          <w:hyperlink w:anchor="_Toc518486586" w:history="1">
+          <w:hyperlink w:anchor="_Toc520747443" w:history="1">
             <w:r>
               <w:rPr>
                 <w:rStyle w:val="Hyperlink"/>
@@ -2022,7 +2102,7 @@
                 <w:noProof/>
                 <w:webHidden/>
               </w:rPr>
-              <w:instrText xml:space="preserve"> PAGEREF _Toc518486586 \h </w:instrText>
+              <w:instrText xml:space="preserve"> PAGEREF _Toc520747443 \h </w:instrText>
             </w:r>
             <w:r>
               <w:rPr>
@@ -2042,7 +2122,7 @@
                 <w:noProof/>
                 <w:webHidden/>
               </w:rPr>
-              <w:t>4</w:t>
+              <w:t>6</w:t>
             </w:r>
             <w:r>
               <w:rPr>
@@ -2068,7 +2148,7 @@
               <w:lang w:eastAsia="en-US"/>
             </w:rPr>
           </w:pPr>
-          <w:hyperlink w:anchor="_Toc518486587" w:history="1">
+          <w:hyperlink w:anchor="_Toc520747444" w:history="1">
             <w:r>
               <w:rPr>
                 <w:rStyle w:val="Hyperlink"/>
@@ -2091,7 +2171,7 @@
                 <w:rStyle w:val="Hyperlink"/>
                 <w:noProof/>
               </w:rPr>
-              <w:t>External Interface Requirements</w:t>
+              <w:t>Use Cases</w:t>
             </w:r>
             <w:r>
               <w:rPr>
@@ -2112,7 +2192,7 @@
                 <w:noProof/>
                 <w:webHidden/>
               </w:rPr>
-              <w:instrText xml:space="preserve"> PAGEREF _Toc518486587 \h </w:instrText>
+              <w:instrText xml:space="preserve"> PAGEREF _Toc520747444 \h </w:instrText>
             </w:r>
             <w:r>
               <w:rPr>
@@ -2132,7 +2212,7 @@
                 <w:noProof/>
                 <w:webHidden/>
               </w:rPr>
-              <w:t>4</w:t>
+              <w:t>6</w:t>
             </w:r>
             <w:r>
               <w:rPr>
@@ -2158,7 +2238,7 @@
               <w:lang w:eastAsia="en-US"/>
             </w:rPr>
           </w:pPr>
-          <w:hyperlink w:anchor="_Toc518486588" w:history="1">
+          <w:hyperlink w:anchor="_Toc520747445" w:history="1">
             <w:r>
               <w:rPr>
                 <w:rStyle w:val="Hyperlink"/>
@@ -2181,7 +2261,7 @@
                 <w:rStyle w:val="Hyperlink"/>
                 <w:noProof/>
               </w:rPr>
-              <w:t>User Interfaces</w:t>
+              <w:t>Users and use cases</w:t>
             </w:r>
             <w:r>
               <w:rPr>
@@ -2202,7 +2282,7 @@
                 <w:noProof/>
                 <w:webHidden/>
               </w:rPr>
-              <w:instrText xml:space="preserve"> PAGEREF _Toc518486588 \h </w:instrText>
+              <w:instrText xml:space="preserve"> PAGEREF _Toc520747445 \h </w:instrText>
             </w:r>
             <w:r>
               <w:rPr>
@@ -2222,7 +2302,7 @@
                 <w:noProof/>
                 <w:webHidden/>
               </w:rPr>
-              <w:t>4</w:t>
+              <w:t>6</w:t>
             </w:r>
             <w:r>
               <w:rPr>
@@ -2248,7 +2328,7 @@
               <w:lang w:eastAsia="en-US"/>
             </w:rPr>
           </w:pPr>
-          <w:hyperlink w:anchor="_Toc518486589" w:history="1">
+          <w:hyperlink w:anchor="_Toc520747446" w:history="1">
             <w:r>
               <w:rPr>
                 <w:rStyle w:val="Hyperlink"/>
@@ -2271,7 +2351,7 @@
                 <w:rStyle w:val="Hyperlink"/>
                 <w:noProof/>
               </w:rPr>
-              <w:t>Hardware Interfaces</w:t>
+              <w:t>Patron Use Case</w:t>
             </w:r>
             <w:r>
               <w:rPr>
@@ -2292,7 +2372,7 @@
                 <w:noProof/>
                 <w:webHidden/>
               </w:rPr>
-              <w:instrText xml:space="preserve"> PAGEREF _Toc518486589 \h </w:instrText>
+              <w:instrText xml:space="preserve"> PAGEREF _Toc520747446 \h </w:instrText>
             </w:r>
             <w:r>
               <w:rPr>
@@ -2312,7 +2392,7 @@
                 <w:noProof/>
                 <w:webHidden/>
               </w:rPr>
-              <w:t>4</w:t>
+              <w:t>8</w:t>
             </w:r>
             <w:r>
               <w:rPr>
@@ -2338,7 +2418,7 @@
               <w:lang w:eastAsia="en-US"/>
             </w:rPr>
           </w:pPr>
-          <w:hyperlink w:anchor="_Toc518486590" w:history="1">
+          <w:hyperlink w:anchor="_Toc520747447" w:history="1">
             <w:r>
               <w:rPr>
                 <w:rStyle w:val="Hyperlink"/>
@@ -2361,7 +2441,7 @@
                 <w:rStyle w:val="Hyperlink"/>
                 <w:noProof/>
               </w:rPr>
-              <w:t>Software Interfaces</w:t>
+              <w:t>Librarian Use Case</w:t>
             </w:r>
             <w:r>
               <w:rPr>
@@ -2382,7 +2462,7 @@
                 <w:noProof/>
                 <w:webHidden/>
               </w:rPr>
-              <w:instrText xml:space="preserve"> PAGEREF _Toc518486590 \h </w:instrText>
+              <w:instrText xml:space="preserve"> PAGEREF _Toc520747447 \h </w:instrText>
             </w:r>
             <w:r>
               <w:rPr>
@@ -2402,7 +2482,7 @@
                 <w:noProof/>
                 <w:webHidden/>
               </w:rPr>
-              <w:t>4</w:t>
+              <w:t>9</w:t>
             </w:r>
             <w:r>
               <w:rPr>
@@ -2428,7 +2508,7 @@
               <w:lang w:eastAsia="en-US"/>
             </w:rPr>
           </w:pPr>
-          <w:hyperlink w:anchor="_Toc518486591" w:history="1">
+          <w:hyperlink w:anchor="_Toc520747448" w:history="1">
             <w:r>
               <w:rPr>
                 <w:rStyle w:val="Hyperlink"/>
@@ -2451,7 +2531,7 @@
                 <w:rStyle w:val="Hyperlink"/>
                 <w:noProof/>
               </w:rPr>
-              <w:t>Communication Interfaces</w:t>
+              <w:t>Library Attendant Use Case</w:t>
             </w:r>
             <w:r>
               <w:rPr>
@@ -2472,7 +2552,7 @@
                 <w:noProof/>
                 <w:webHidden/>
               </w:rPr>
-              <w:instrText xml:space="preserve"> PAGEREF _Toc518486591 \h </w:instrText>
+              <w:instrText xml:space="preserve"> PAGEREF _Toc520747448 \h </w:instrText>
             </w:r>
             <w:r>
               <w:rPr>
@@ -2492,7 +2572,7 @@
                 <w:noProof/>
                 <w:webHidden/>
               </w:rPr>
-              <w:t>5</w:t>
+              <w:t>10</w:t>
             </w:r>
             <w:r>
               <w:rPr>
@@ -2505,9 +2585,8 @@
         </w:p>
         <w:p>
           <w:pPr>
-            <w:pStyle w:val="TOC1"/>
+            <w:pStyle w:val="TOC2"/>
             <w:tabs>
-              <w:tab w:val="left" w:pos="660"/>
               <w:tab w:val="right" w:leader="dot" w:pos="9350"/>
             </w:tabs>
             <w:rPr>
@@ -2518,40 +2597,23 @@
               <w:lang w:eastAsia="en-US"/>
             </w:rPr>
           </w:pPr>
-          <w:hyperlink w:anchor="_Toc518486592" w:history="1">
+          <w:hyperlink w:anchor="_Toc520747449" w:history="1">
             <w:r>
               <w:rPr>
                 <w:rStyle w:val="Hyperlink"/>
                 <w:noProof/>
               </w:rPr>
-              <w:t>4.</w:t>
-            </w:r>
-            <w:r>
-              <w:rPr>
-                <w:rFonts w:asciiTheme="minorHAnsi" w:eastAsiaTheme="minorEastAsia" w:hAnsiTheme="minorHAnsi"/>
-                <w:noProof/>
-                <w:color w:val="auto"/>
-                <w:szCs w:val="22"/>
-                <w:lang w:eastAsia="en-US"/>
+              <w:t>3.5 Administrator Use Case</w:t>
+            </w:r>
+            <w:r>
+              <w:rPr>
+                <w:noProof/>
+                <w:webHidden/>
               </w:rPr>
               <w:tab/>
             </w:r>
             <w:r>
               <w:rPr>
-                <w:rStyle w:val="Hyperlink"/>
-                <w:noProof/>
-              </w:rPr>
-              <w:t>System Features</w:t>
-            </w:r>
-            <w:r>
-              <w:rPr>
-                <w:noProof/>
-                <w:webHidden/>
-              </w:rPr>
-              <w:tab/>
-            </w:r>
-            <w:r>
-              <w:rPr>
                 <w:noProof/>
                 <w:webHidden/>
               </w:rPr>
@@ -2562,7 +2624,7 @@
                 <w:noProof/>
                 <w:webHidden/>
               </w:rPr>
-              <w:instrText xml:space="preserve"> PAGEREF _Toc518486592 \h </w:instrText>
+              <w:instrText xml:space="preserve"> PAGEREF _Toc520747449 \h </w:instrText>
             </w:r>
             <w:r>
               <w:rPr>
@@ -2582,7 +2644,7 @@
                 <w:noProof/>
                 <w:webHidden/>
               </w:rPr>
-              <w:t>5</w:t>
+              <w:t>11</w:t>
             </w:r>
             <w:r>
               <w:rPr>
@@ -2608,13 +2670,13 @@
               <w:lang w:eastAsia="en-US"/>
             </w:rPr>
           </w:pPr>
-          <w:hyperlink w:anchor="_Toc518486593" w:history="1">
+          <w:hyperlink w:anchor="_Toc520747450" w:history="1">
             <w:r>
               <w:rPr>
                 <w:rStyle w:val="Hyperlink"/>
                 <w:noProof/>
               </w:rPr>
-              <w:t>4.1</w:t>
+              <w:t>3.5</w:t>
             </w:r>
             <w:r>
               <w:rPr>
@@ -2631,7 +2693,7 @@
                 <w:rStyle w:val="Hyperlink"/>
                 <w:noProof/>
               </w:rPr>
-              <w:t>Feature 1</w:t>
+              <w:t>Vendor Use Case</w:t>
             </w:r>
             <w:r>
               <w:rPr>
@@ -2652,7 +2714,7 @@
                 <w:noProof/>
                 <w:webHidden/>
               </w:rPr>
-              <w:instrText xml:space="preserve"> PAGEREF _Toc518486593 \h </w:instrText>
+              <w:instrText xml:space="preserve"> PAGEREF _Toc520747450 \h </w:instrText>
             </w:r>
             <w:r>
               <w:rPr>
@@ -2672,7 +2734,7 @@
                 <w:noProof/>
                 <w:webHidden/>
               </w:rPr>
-              <w:t>5</w:t>
+              <w:t>12</w:t>
             </w:r>
             <w:r>
               <w:rPr>
@@ -2698,13 +2760,13 @@
               <w:lang w:eastAsia="en-US"/>
             </w:rPr>
           </w:pPr>
-          <w:hyperlink w:anchor="_Toc518486594" w:history="1">
+          <w:hyperlink w:anchor="_Toc520747451" w:history="1">
             <w:r>
               <w:rPr>
                 <w:rStyle w:val="Hyperlink"/>
                 <w:noProof/>
               </w:rPr>
-              <w:t>4.2</w:t>
+              <w:t>3.6</w:t>
             </w:r>
             <w:r>
               <w:rPr>
@@ -2721,7 +2783,7 @@
                 <w:rStyle w:val="Hyperlink"/>
                 <w:noProof/>
               </w:rPr>
-              <w:t>Feature 2</w:t>
+              <w:t>Log in</w:t>
             </w:r>
             <w:r>
               <w:rPr>
@@ -2742,7 +2804,7 @@
                 <w:noProof/>
                 <w:webHidden/>
               </w:rPr>
-              <w:instrText xml:space="preserve"> PAGEREF _Toc518486594 \h </w:instrText>
+              <w:instrText xml:space="preserve"> PAGEREF _Toc520747451 \h </w:instrText>
             </w:r>
             <w:r>
               <w:rPr>
@@ -2762,7 +2824,7 @@
                 <w:noProof/>
                 <w:webHidden/>
               </w:rPr>
-              <w:t>5</w:t>
+              <w:t>12</w:t>
             </w:r>
             <w:r>
               <w:rPr>
@@ -2788,13 +2850,13 @@
               <w:lang w:eastAsia="en-US"/>
             </w:rPr>
           </w:pPr>
-          <w:hyperlink w:anchor="_Toc518486595" w:history="1">
+          <w:hyperlink w:anchor="_Toc520747452" w:history="1">
             <w:r>
               <w:rPr>
                 <w:rStyle w:val="Hyperlink"/>
                 <w:noProof/>
               </w:rPr>
-              <w:t>4.3</w:t>
+              <w:t>3.7</w:t>
             </w:r>
             <w:r>
               <w:rPr>
@@ -2811,7 +2873,7 @@
                 <w:rStyle w:val="Hyperlink"/>
                 <w:noProof/>
               </w:rPr>
-              <w:t>Feature 3</w:t>
+              <w:t>Register -  Patrons</w:t>
             </w:r>
             <w:r>
               <w:rPr>
@@ -2832,7 +2894,7 @@
                 <w:noProof/>
                 <w:webHidden/>
               </w:rPr>
-              <w:instrText xml:space="preserve"> PAGEREF _Toc518486595 \h </w:instrText>
+              <w:instrText xml:space="preserve"> PAGEREF _Toc520747452 \h </w:instrText>
             </w:r>
             <w:r>
               <w:rPr>
@@ -2852,7 +2914,7 @@
                 <w:noProof/>
                 <w:webHidden/>
               </w:rPr>
-              <w:t>5</w:t>
+              <w:t>14</w:t>
             </w:r>
             <w:r>
               <w:rPr>
@@ -2878,13 +2940,13 @@
               <w:lang w:eastAsia="en-US"/>
             </w:rPr>
           </w:pPr>
-          <w:hyperlink w:anchor="_Toc518486596" w:history="1">
+          <w:hyperlink w:anchor="_Toc520747453" w:history="1">
             <w:r>
               <w:rPr>
                 <w:rStyle w:val="Hyperlink"/>
                 <w:noProof/>
               </w:rPr>
-              <w:t>4.4</w:t>
+              <w:t>3.8</w:t>
             </w:r>
             <w:r>
               <w:rPr>
@@ -2901,7 +2963,7 @@
                 <w:rStyle w:val="Hyperlink"/>
                 <w:noProof/>
               </w:rPr>
-              <w:t>Feature 4</w:t>
+              <w:t>Register – Librarians/Assistants/Vendors</w:t>
             </w:r>
             <w:r>
               <w:rPr>
@@ -2922,7 +2984,7 @@
                 <w:noProof/>
                 <w:webHidden/>
               </w:rPr>
-              <w:instrText xml:space="preserve"> PAGEREF _Toc518486596 \h </w:instrText>
+              <w:instrText xml:space="preserve"> PAGEREF _Toc520747453 \h </w:instrText>
             </w:r>
             <w:r>
               <w:rPr>
@@ -2942,7 +3004,7 @@
                 <w:noProof/>
                 <w:webHidden/>
               </w:rPr>
-              <w:t>5</w:t>
+              <w:t>15</w:t>
             </w:r>
             <w:r>
               <w:rPr>
@@ -2953,96 +3015,7 @@
             </w:r>
           </w:hyperlink>
         </w:p>
-        <w:p>
-          <w:pPr>
-            <w:pStyle w:val="TOC2"/>
-            <w:tabs>
-              <w:tab w:val="left" w:pos="880"/>
-              <w:tab w:val="right" w:leader="dot" w:pos="9350"/>
-            </w:tabs>
-            <w:rPr>
-              <w:rFonts w:asciiTheme="minorHAnsi" w:eastAsiaTheme="minorEastAsia" w:hAnsiTheme="minorHAnsi"/>
-              <w:noProof/>
-              <w:color w:val="auto"/>
-              <w:szCs w:val="22"/>
-              <w:lang w:eastAsia="en-US"/>
-            </w:rPr>
-          </w:pPr>
-          <w:hyperlink w:anchor="_Toc518486597" w:history="1">
-            <w:r>
-              <w:rPr>
-                <w:rStyle w:val="Hyperlink"/>
-                <w:noProof/>
-              </w:rPr>
-              <w:t>4.5</w:t>
-            </w:r>
-            <w:r>
-              <w:rPr>
-                <w:rFonts w:asciiTheme="minorHAnsi" w:eastAsiaTheme="minorEastAsia" w:hAnsiTheme="minorHAnsi"/>
-                <w:noProof/>
-                <w:color w:val="auto"/>
-                <w:szCs w:val="22"/>
-                <w:lang w:eastAsia="en-US"/>
-              </w:rPr>
-              <w:tab/>
-            </w:r>
-            <w:r>
-              <w:rPr>
-                <w:rStyle w:val="Hyperlink"/>
-                <w:noProof/>
-              </w:rPr>
-              <w:t>Feature 5</w:t>
-            </w:r>
-            <w:r>
-              <w:rPr>
-                <w:noProof/>
-                <w:webHidden/>
-              </w:rPr>
-              <w:tab/>
-            </w:r>
-            <w:r>
-              <w:rPr>
-                <w:noProof/>
-                <w:webHidden/>
-              </w:rPr>
-              <w:fldChar w:fldCharType="begin"/>
-            </w:r>
-            <w:r>
-              <w:rPr>
-                <w:noProof/>
-                <w:webHidden/>
-              </w:rPr>
-              <w:instrText xml:space="preserve"> PAGEREF _Toc518486597 \h </w:instrText>
-            </w:r>
-            <w:r>
-              <w:rPr>
-                <w:noProof/>
-                <w:webHidden/>
-              </w:rPr>
-            </w:r>
-            <w:r>
-              <w:rPr>
-                <w:noProof/>
-                <w:webHidden/>
-              </w:rPr>
-              <w:fldChar w:fldCharType="separate"/>
-            </w:r>
-            <w:r>
-              <w:rPr>
-                <w:noProof/>
-                <w:webHidden/>
-              </w:rPr>
-              <w:t>5</w:t>
-            </w:r>
-            <w:r>
-              <w:rPr>
-                <w:noProof/>
-                <w:webHidden/>
-              </w:rPr>
-              <w:fldChar w:fldCharType="end"/>
-            </w:r>
-          </w:hyperlink>
-        </w:p>
+        <w:bookmarkStart w:id="0" w:name="_GoBack"/>
         <w:p>
           <w:pPr>
             <w:pStyle w:val="TOC1"/>
@@ -3058,80 +3031,261 @@
               <w:lang w:eastAsia="en-US"/>
             </w:rPr>
           </w:pPr>
-          <w:hyperlink w:anchor="_Toc518486598" w:history="1">
-            <w:r>
-              <w:rPr>
-                <w:rStyle w:val="Hyperlink"/>
-                <w:noProof/>
-              </w:rPr>
-              <w:t>5.</w:t>
-            </w:r>
-            <w:r>
-              <w:rPr>
-                <w:rFonts w:asciiTheme="minorHAnsi" w:eastAsiaTheme="minorEastAsia" w:hAnsiTheme="minorHAnsi"/>
-                <w:noProof/>
-                <w:color w:val="auto"/>
-                <w:szCs w:val="22"/>
-                <w:lang w:eastAsia="en-US"/>
-              </w:rPr>
-              <w:tab/>
-            </w:r>
-            <w:r>
-              <w:rPr>
-                <w:rStyle w:val="Hyperlink"/>
-                <w:noProof/>
-              </w:rPr>
-              <w:t>Test</w:t>
-            </w:r>
-            <w:r>
-              <w:rPr>
-                <w:noProof/>
-                <w:webHidden/>
-              </w:rPr>
-              <w:tab/>
-            </w:r>
-            <w:r>
-              <w:rPr>
-                <w:noProof/>
-                <w:webHidden/>
-              </w:rPr>
-              <w:fldChar w:fldCharType="begin"/>
-            </w:r>
-            <w:r>
-              <w:rPr>
-                <w:noProof/>
-                <w:webHidden/>
-              </w:rPr>
-              <w:instrText xml:space="preserve"> PAGEREF _Toc518486598 \h </w:instrText>
-            </w:r>
-            <w:r>
-              <w:rPr>
-                <w:noProof/>
-                <w:webHidden/>
-              </w:rPr>
-            </w:r>
-            <w:r>
-              <w:rPr>
-                <w:noProof/>
-                <w:webHidden/>
-              </w:rPr>
-              <w:fldChar w:fldCharType="separate"/>
-            </w:r>
-            <w:r>
-              <w:rPr>
-                <w:noProof/>
-                <w:webHidden/>
-              </w:rPr>
-              <w:t>5</w:t>
-            </w:r>
-            <w:r>
-              <w:rPr>
-                <w:noProof/>
-                <w:webHidden/>
-              </w:rPr>
-              <w:fldChar w:fldCharType="end"/>
-            </w:r>
-          </w:hyperlink>
+          <w:r>
+            <w:rPr>
+              <w:rStyle w:val="Hyperlink"/>
+              <w:noProof/>
+            </w:rPr>
+            <w:fldChar w:fldCharType="begin"/>
+          </w:r>
+          <w:r>
+            <w:rPr>
+              <w:rStyle w:val="Hyperlink"/>
+              <w:noProof/>
+            </w:rPr>
+            <w:instrText xml:space="preserve"> </w:instrText>
+          </w:r>
+          <w:r>
+            <w:rPr>
+              <w:noProof/>
+            </w:rPr>
+            <w:instrText>HYPERLINK \l "_Toc520747454"</w:instrText>
+          </w:r>
+          <w:r>
+            <w:rPr>
+              <w:rStyle w:val="Hyperlink"/>
+              <w:noProof/>
+            </w:rPr>
+            <w:instrText xml:space="preserve"> </w:instrText>
+          </w:r>
+          <w:r>
+            <w:rPr>
+              <w:rStyle w:val="Hyperlink"/>
+              <w:noProof/>
+            </w:rPr>
+          </w:r>
+          <w:r>
+            <w:rPr>
+              <w:rStyle w:val="Hyperlink"/>
+              <w:noProof/>
+            </w:rPr>
+            <w:fldChar w:fldCharType="separate"/>
+          </w:r>
+          <w:r>
+            <w:rPr>
+              <w:rStyle w:val="Hyperlink"/>
+              <w:noProof/>
+            </w:rPr>
+            <w:t>3.9</w:t>
+          </w:r>
+          <w:r>
+            <w:rPr>
+              <w:rFonts w:asciiTheme="minorHAnsi" w:eastAsiaTheme="minorEastAsia" w:hAnsiTheme="minorHAnsi"/>
+              <w:noProof/>
+              <w:color w:val="auto"/>
+              <w:szCs w:val="22"/>
+              <w:lang w:eastAsia="en-US"/>
+            </w:rPr>
+            <w:tab/>
+          </w:r>
+          <w:r>
+            <w:rPr>
+              <w:rStyle w:val="Hyperlink"/>
+              <w:noProof/>
+            </w:rPr>
+            <w:t>Basic Search</w:t>
+          </w:r>
+          <w:r>
+            <w:rPr>
+              <w:noProof/>
+              <w:webHidden/>
+            </w:rPr>
+            <w:tab/>
+          </w:r>
+          <w:r>
+            <w:rPr>
+              <w:noProof/>
+              <w:webHidden/>
+            </w:rPr>
+            <w:fldChar w:fldCharType="begin"/>
+          </w:r>
+          <w:r>
+            <w:rPr>
+              <w:noProof/>
+              <w:webHidden/>
+            </w:rPr>
+            <w:instrText xml:space="preserve"> PAGEREF _Toc520747454 \h </w:instrText>
+          </w:r>
+          <w:r>
+            <w:rPr>
+              <w:noProof/>
+              <w:webHidden/>
+            </w:rPr>
+          </w:r>
+          <w:r>
+            <w:rPr>
+              <w:noProof/>
+              <w:webHidden/>
+            </w:rPr>
+            <w:fldChar w:fldCharType="separate"/>
+          </w:r>
+          <w:r>
+            <w:rPr>
+              <w:noProof/>
+              <w:webHidden/>
+            </w:rPr>
+            <w:t>15</w:t>
+          </w:r>
+          <w:r>
+            <w:rPr>
+              <w:noProof/>
+              <w:webHidden/>
+            </w:rPr>
+            <w:fldChar w:fldCharType="end"/>
+          </w:r>
+          <w:r>
+            <w:rPr>
+              <w:rStyle w:val="Hyperlink"/>
+              <w:noProof/>
+            </w:rPr>
+            <w:fldChar w:fldCharType="end"/>
+          </w:r>
+        </w:p>
+        <w:bookmarkEnd w:id="0"/>
+        <w:p>
+          <w:pPr>
+            <w:pStyle w:val="TOC1"/>
+            <w:tabs>
+              <w:tab w:val="left" w:pos="660"/>
+              <w:tab w:val="right" w:leader="dot" w:pos="9350"/>
+            </w:tabs>
+            <w:rPr>
+              <w:rFonts w:asciiTheme="minorHAnsi" w:eastAsiaTheme="minorEastAsia" w:hAnsiTheme="minorHAnsi"/>
+              <w:noProof/>
+              <w:color w:val="auto"/>
+              <w:szCs w:val="22"/>
+              <w:lang w:eastAsia="en-US"/>
+            </w:rPr>
+          </w:pPr>
+          <w:r>
+            <w:rPr>
+              <w:rStyle w:val="Hyperlink"/>
+              <w:noProof/>
+            </w:rPr>
+            <w:fldChar w:fldCharType="begin"/>
+          </w:r>
+          <w:r>
+            <w:rPr>
+              <w:rStyle w:val="Hyperlink"/>
+              <w:noProof/>
+            </w:rPr>
+            <w:instrText xml:space="preserve"> </w:instrText>
+          </w:r>
+          <w:r>
+            <w:rPr>
+              <w:noProof/>
+            </w:rPr>
+            <w:instrText>HYPERLINK \l "_Toc520747455"</w:instrText>
+          </w:r>
+          <w:r>
+            <w:rPr>
+              <w:rStyle w:val="Hyperlink"/>
+              <w:noProof/>
+            </w:rPr>
+            <w:instrText xml:space="preserve"> </w:instrText>
+          </w:r>
+          <w:r>
+            <w:rPr>
+              <w:rStyle w:val="Hyperlink"/>
+              <w:noProof/>
+            </w:rPr>
+          </w:r>
+          <w:r>
+            <w:rPr>
+              <w:rStyle w:val="Hyperlink"/>
+              <w:noProof/>
+            </w:rPr>
+            <w:fldChar w:fldCharType="separate"/>
+          </w:r>
+          <w:r>
+            <w:rPr>
+              <w:rStyle w:val="Hyperlink"/>
+              <w:noProof/>
+            </w:rPr>
+            <w:t>3.10</w:t>
+          </w:r>
+          <w:r>
+            <w:rPr>
+              <w:rFonts w:asciiTheme="minorHAnsi" w:eastAsiaTheme="minorEastAsia" w:hAnsiTheme="minorHAnsi"/>
+              <w:noProof/>
+              <w:color w:val="auto"/>
+              <w:szCs w:val="22"/>
+              <w:lang w:eastAsia="en-US"/>
+            </w:rPr>
+            <w:tab/>
+          </w:r>
+          <w:r>
+            <w:rPr>
+              <w:rStyle w:val="Hyperlink"/>
+              <w:noProof/>
+            </w:rPr>
+            <w:t>Advanced Search</w:t>
+          </w:r>
+          <w:r>
+            <w:rPr>
+              <w:noProof/>
+              <w:webHidden/>
+            </w:rPr>
+            <w:tab/>
+          </w:r>
+          <w:r>
+            <w:rPr>
+              <w:noProof/>
+              <w:webHidden/>
+            </w:rPr>
+            <w:fldChar w:fldCharType="begin"/>
+          </w:r>
+          <w:r>
+            <w:rPr>
+              <w:noProof/>
+              <w:webHidden/>
+            </w:rPr>
+            <w:instrText xml:space="preserve"> PAGEREF _Toc520747455 \h </w:instrText>
+          </w:r>
+          <w:r>
+            <w:rPr>
+              <w:noProof/>
+              <w:webHidden/>
+            </w:rPr>
+          </w:r>
+          <w:r>
+            <w:rPr>
+              <w:noProof/>
+              <w:webHidden/>
+            </w:rPr>
+            <w:fldChar w:fldCharType="separate"/>
+          </w:r>
+          <w:r>
+            <w:rPr>
+              <w:noProof/>
+              <w:webHidden/>
+            </w:rPr>
+            <w:t>16</w:t>
+          </w:r>
+          <w:r>
+            <w:rPr>
+              <w:noProof/>
+              <w:webHidden/>
+            </w:rPr>
+            <w:fldChar w:fldCharType="end"/>
+          </w:r>
+          <w:r>
+            <w:rPr>
+              <w:rStyle w:val="Hyperlink"/>
+              <w:noProof/>
+            </w:rPr>
+            <w:fldChar w:fldCharType="end"/>
+          </w:r>
         </w:p>
         <w:p>
           <w:r>
@@ -3154,12 +3308,12 @@
       <w:pPr>
         <w:pStyle w:val="Heading11"/>
       </w:pPr>
-      <w:bookmarkStart w:id="0" w:name="_Toc518486575"/>
+      <w:bookmarkStart w:id="1" w:name="_Toc520747432"/>
       <w:r>
         <w:lastRenderedPageBreak/>
         <w:t>Introduction</w:t>
       </w:r>
-      <w:bookmarkEnd w:id="0"/>
+      <w:bookmarkEnd w:id="1"/>
     </w:p>
     <w:p>
       <w:pPr>
@@ -3169,11 +3323,11 @@
           <w:numId w:val="2"/>
         </w:numPr>
       </w:pPr>
-      <w:bookmarkStart w:id="1" w:name="_Toc518486576"/>
+      <w:bookmarkStart w:id="2" w:name="_Toc520747433"/>
       <w:r>
         <w:t>Purpose</w:t>
       </w:r>
-      <w:bookmarkEnd w:id="1"/>
+      <w:bookmarkEnd w:id="2"/>
     </w:p>
     <w:p>
       <w:pPr>
@@ -3221,11 +3375,11 @@
           <w:numId w:val="2"/>
         </w:numPr>
       </w:pPr>
-      <w:bookmarkStart w:id="2" w:name="_Toc518486577"/>
+      <w:bookmarkStart w:id="3" w:name="_Toc520747434"/>
       <w:r>
         <w:t>Product Scope</w:t>
       </w:r>
-      <w:bookmarkEnd w:id="2"/>
+      <w:bookmarkEnd w:id="3"/>
     </w:p>
     <w:p>
       <w:pPr>
@@ -3234,7 +3388,7 @@
           <w:rFonts w:cs="Arial"/>
         </w:rPr>
       </w:pPr>
-      <w:bookmarkStart w:id="3" w:name="_Hlk518482101"/>
+      <w:bookmarkStart w:id="4" w:name="_Hlk518482101"/>
       <w:r>
         <w:rPr>
           <w:rFonts w:cs="Arial"/>
@@ -3645,7 +3799,7 @@
           <w:rFonts w:cs="Arial"/>
         </w:rPr>
       </w:pPr>
-      <w:bookmarkStart w:id="4" w:name="_Hlk520617286"/>
+      <w:bookmarkStart w:id="5" w:name="_Hlk520617286"/>
       <w:r>
         <w:rPr>
           <w:rFonts w:cs="Arial"/>
@@ -3702,13 +3856,12 @@
         <w:t xml:space="preserve">bills.  </w:t>
       </w:r>
     </w:p>
+    <w:bookmarkEnd w:id="4"/>
+    <w:bookmarkEnd w:id="5"/>
     <w:p>
       <w:pPr>
         <w:pStyle w:val="Heading2"/>
       </w:pPr>
-      <w:bookmarkStart w:id="5" w:name="_Toc518486578"/>
-      <w:bookmarkEnd w:id="3"/>
-      <w:bookmarkEnd w:id="4"/>
     </w:p>
     <w:p>
       <w:pPr>
@@ -3718,10 +3871,11 @@
           <w:numId w:val="2"/>
         </w:numPr>
       </w:pPr>
+      <w:bookmarkStart w:id="6" w:name="_Toc520747435"/>
       <w:r>
         <w:t>Definitions, Acronyms, Abbreviations</w:t>
       </w:r>
-      <w:bookmarkEnd w:id="5"/>
+      <w:bookmarkEnd w:id="6"/>
     </w:p>
     <w:p>
       <w:pPr>
@@ -4010,11 +4164,11 @@
           <w:numId w:val="2"/>
         </w:numPr>
       </w:pPr>
-      <w:bookmarkStart w:id="6" w:name="_Toc518486579"/>
+      <w:bookmarkStart w:id="7" w:name="_Toc520747436"/>
       <w:r>
         <w:t>References</w:t>
       </w:r>
-      <w:bookmarkEnd w:id="6"/>
+      <w:bookmarkEnd w:id="7"/>
     </w:p>
     <w:p>
       <w:pPr>
@@ -4036,11 +4190,11 @@
           <w:numId w:val="2"/>
         </w:numPr>
       </w:pPr>
-      <w:bookmarkStart w:id="7" w:name="_Toc518486580"/>
+      <w:bookmarkStart w:id="8" w:name="_Toc520747437"/>
       <w:r>
         <w:t>Overview</w:t>
       </w:r>
-      <w:bookmarkEnd w:id="7"/>
+      <w:bookmarkEnd w:id="8"/>
       <w:r>
         <w:t xml:space="preserve">  </w:t>
       </w:r>
@@ -4066,12 +4220,12 @@
       <w:pPr>
         <w:pStyle w:val="Heading11"/>
       </w:pPr>
-      <w:bookmarkStart w:id="8" w:name="_Toc518486581"/>
+      <w:bookmarkStart w:id="9" w:name="_Toc520747438"/>
       <w:r>
         <w:lastRenderedPageBreak/>
         <w:t>Overall Description</w:t>
       </w:r>
-      <w:bookmarkEnd w:id="8"/>
+      <w:bookmarkEnd w:id="9"/>
     </w:p>
     <w:p>
       <w:pPr>
@@ -4081,11 +4235,11 @@
           <w:numId w:val="2"/>
         </w:numPr>
       </w:pPr>
-      <w:bookmarkStart w:id="9" w:name="_Toc518486582"/>
+      <w:bookmarkStart w:id="10" w:name="_Toc520747439"/>
       <w:r>
         <w:t>Product Perspective</w:t>
       </w:r>
-      <w:bookmarkEnd w:id="9"/>
+      <w:bookmarkEnd w:id="10"/>
     </w:p>
     <w:p>
       <w:pPr>
@@ -4118,7 +4272,6 @@
         <w:pStyle w:val="Heading2"/>
         <w:ind w:left="1110"/>
       </w:pPr>
-      <w:bookmarkStart w:id="10" w:name="_Toc518486583"/>
     </w:p>
     <w:p/>
     <w:p>
@@ -4129,10 +4282,11 @@
           <w:numId w:val="2"/>
         </w:numPr>
       </w:pPr>
+      <w:bookmarkStart w:id="11" w:name="_Toc520747440"/>
       <w:r>
         <w:t>Product Functions</w:t>
       </w:r>
-      <w:bookmarkEnd w:id="10"/>
+      <w:bookmarkEnd w:id="11"/>
     </w:p>
     <w:p>
       <w:pPr>
@@ -4280,11 +4434,11 @@
           <w:numId w:val="2"/>
         </w:numPr>
       </w:pPr>
-      <w:bookmarkStart w:id="11" w:name="_Toc518486584"/>
+      <w:bookmarkStart w:id="12" w:name="_Toc520747441"/>
       <w:r>
         <w:t>User Characteristics</w:t>
       </w:r>
-      <w:bookmarkEnd w:id="11"/>
+      <w:bookmarkEnd w:id="12"/>
     </w:p>
     <w:p>
       <w:pPr>
@@ -4397,11 +4551,11 @@
           <w:numId w:val="2"/>
         </w:numPr>
       </w:pPr>
-      <w:bookmarkStart w:id="12" w:name="_Toc518486585"/>
+      <w:bookmarkStart w:id="13" w:name="_Toc520747442"/>
       <w:r>
         <w:t>Constraints</w:t>
       </w:r>
-      <w:bookmarkEnd w:id="12"/>
+      <w:bookmarkEnd w:id="13"/>
     </w:p>
     <w:p>
       <w:pPr>
@@ -4419,11 +4573,11 @@
           <w:numId w:val="2"/>
         </w:numPr>
       </w:pPr>
-      <w:bookmarkStart w:id="13" w:name="_Toc518486586"/>
+      <w:bookmarkStart w:id="14" w:name="_Toc520747443"/>
       <w:r>
         <w:t>Assumptions</w:t>
       </w:r>
-      <w:bookmarkEnd w:id="13"/>
+      <w:bookmarkEnd w:id="14"/>
     </w:p>
     <w:p>
       <w:pPr>
@@ -4440,9 +4594,11 @@
       <w:pPr>
         <w:pStyle w:val="Heading11"/>
       </w:pPr>
+      <w:bookmarkStart w:id="15" w:name="_Toc520747444"/>
       <w:r>
         <w:t>Use Cases</w:t>
       </w:r>
+      <w:bookmarkEnd w:id="15"/>
     </w:p>
     <w:p>
       <w:pPr>
@@ -4484,12 +4640,14 @@
           <w:numId w:val="2"/>
         </w:numPr>
       </w:pPr>
+      <w:bookmarkStart w:id="16" w:name="_Toc520747445"/>
       <w:r>
         <w:rPr>
           <w:rFonts w:eastAsiaTheme="minorHAnsi"/>
         </w:rPr>
         <w:t>Users and use cases</w:t>
       </w:r>
+      <w:bookmarkEnd w:id="16"/>
     </w:p>
     <w:tbl>
       <w:tblPr>
@@ -5174,10 +5332,12 @@
           <w:numId w:val="2"/>
         </w:numPr>
       </w:pPr>
+      <w:bookmarkStart w:id="17" w:name="_Toc520747446"/>
       <w:r>
         <w:lastRenderedPageBreak/>
-        <w:t>Users and use case diagrams</w:t>
-      </w:r>
+        <w:t>Patron Use Case</w:t>
+      </w:r>
+      <w:bookmarkEnd w:id="17"/>
     </w:p>
     <w:p>
       <w:pPr>
@@ -5233,15 +5393,95 @@
     <w:p>
       <w:pPr>
         <w:pStyle w:val="Heading2"/>
-        <w:ind w:left="1110"/>
+        <w:numPr>
+          <w:ilvl w:val="1"/>
+          <w:numId w:val="2"/>
+        </w:numPr>
+      </w:pPr>
+      <w:bookmarkStart w:id="18" w:name="_Toc520747447"/>
+      <w:r>
+        <w:lastRenderedPageBreak/>
+        <w:t>Librarian Use Case</w:t>
+      </w:r>
+      <w:bookmarkEnd w:id="18"/>
+    </w:p>
+    <w:p>
+      <w:pPr>
+        <w:ind w:left="720"/>
       </w:pPr>
       <w:r>
         <w:rPr>
           <w:noProof/>
         </w:rPr>
+        <w:drawing>
+          <wp:inline distT="0" distB="0" distL="0" distR="0" wp14:anchorId="1E90ED3C" wp14:editId="38E9D06B">
+            <wp:extent cx="5943600" cy="6066790"/>
+            <wp:effectExtent l="0" t="0" r="0" b="0"/>
+            <wp:docPr id="199" name="Picture 199" descr="A close up of a logo&#10;&#10;Description generated with very high confidence"/>
+            <wp:cNvGraphicFramePr>
+              <a:graphicFrameLocks xmlns:a="http://schemas.openxmlformats.org/drawingml/2006/main" noChangeAspect="1"/>
+            </wp:cNvGraphicFramePr>
+            <a:graphic xmlns:a="http://schemas.openxmlformats.org/drawingml/2006/main">
+              <a:graphicData uri="http://schemas.openxmlformats.org/drawingml/2006/picture">
+                <pic:pic xmlns:pic="http://schemas.openxmlformats.org/drawingml/2006/picture">
+                  <pic:nvPicPr>
+                    <pic:cNvPr id="11" name="Librarian Use Case.png"/>
+                    <pic:cNvPicPr/>
+                  </pic:nvPicPr>
+                  <pic:blipFill>
+                    <a:blip r:embed="rId10">
+                      <a:extLst>
+                        <a:ext uri="{28A0092B-C50C-407E-A947-70E740481C1C}">
+                          <a14:useLocalDpi xmlns:a14="http://schemas.microsoft.com/office/drawing/2010/main" val="0"/>
+                        </a:ext>
+                      </a:extLst>
+                    </a:blip>
+                    <a:stretch>
+                      <a:fillRect/>
+                    </a:stretch>
+                  </pic:blipFill>
+                  <pic:spPr>
+                    <a:xfrm>
+                      <a:off x="0" y="0"/>
+                      <a:ext cx="5943600" cy="6066790"/>
+                    </a:xfrm>
+                    <a:prstGeom prst="rect">
+                      <a:avLst/>
+                    </a:prstGeom>
+                  </pic:spPr>
+                </pic:pic>
+              </a:graphicData>
+            </a:graphic>
+          </wp:inline>
+        </w:drawing>
+      </w:r>
+    </w:p>
+    <w:p>
+      <w:pPr>
+        <w:pStyle w:val="Heading2"/>
+        <w:numPr>
+          <w:ilvl w:val="1"/>
+          <w:numId w:val="2"/>
+        </w:numPr>
+      </w:pPr>
+      <w:bookmarkStart w:id="19" w:name="_Toc520747448"/>
+      <w:r>
         <w:lastRenderedPageBreak/>
+        <w:t>Library Attendant Use Case</w:t>
+      </w:r>
+      <w:bookmarkEnd w:id="19"/>
+    </w:p>
+    <w:p>
+      <w:pPr>
+        <w:pStyle w:val="ListParagraph"/>
+        <w:ind w:left="1110"/>
+      </w:pPr>
+      <w:r>
+        <w:rPr>
+          <w:noProof/>
+        </w:rPr>
         <w:drawing>
-          <wp:inline distT="0" distB="0" distL="0" distR="0">
+          <wp:inline distT="0" distB="0" distL="0" distR="0" wp14:anchorId="74744C29" wp14:editId="2C9AC9B7">
             <wp:extent cx="5943600" cy="4077335"/>
             <wp:effectExtent l="0" t="0" r="0" b="0"/>
             <wp:docPr id="10" name="Picture 10" descr="A close up of a logo&#10;&#10;Description generated with very high confidence"/>
@@ -5256,7 +5496,7 @@
                     <pic:cNvPicPr/>
                   </pic:nvPicPr>
                   <pic:blipFill>
-                    <a:blip r:embed="rId10">
+                    <a:blip r:embed="rId11">
                       <a:extLst>
                         <a:ext uri="{28A0092B-C50C-407E-A947-70E740481C1C}">
                           <a14:useLocalDpi xmlns:a14="http://schemas.microsoft.com/office/drawing/2010/main" val="0"/>
@@ -5286,68 +5526,33 @@
     <w:p>
       <w:pPr>
         <w:pStyle w:val="Heading2"/>
-        <w:ind w:left="1110"/>
-      </w:pPr>
+        <w:ind w:left="720"/>
+      </w:pPr>
+    </w:p>
+    <w:p>
+      <w:pPr>
+        <w:pStyle w:val="Heading2"/>
+        <w:ind w:left="720"/>
+      </w:pPr>
+      <w:bookmarkStart w:id="20" w:name="_Toc520747449"/>
+      <w:r>
+        <w:t>3.5</w:t>
+      </w:r>
+      <w:r>
+        <w:t xml:space="preserve"> Administrator Use Case</w:t>
+      </w:r>
+      <w:bookmarkEnd w:id="20"/>
+    </w:p>
+    <w:p>
+      <w:r>
+        <w:tab/>
+      </w:r>
       <w:r>
         <w:rPr>
           <w:noProof/>
         </w:rPr>
-        <w:lastRenderedPageBreak/>
         <w:drawing>
-          <wp:inline distT="0" distB="0" distL="0" distR="0">
-            <wp:extent cx="5943600" cy="6066790"/>
-            <wp:effectExtent l="0" t="0" r="0" b="0"/>
-            <wp:docPr id="11" name="Picture 11" descr="A close up of a logo&#10;&#10;Description generated with very high confidence"/>
-            <wp:cNvGraphicFramePr>
-              <a:graphicFrameLocks xmlns:a="http://schemas.openxmlformats.org/drawingml/2006/main" noChangeAspect="1"/>
-            </wp:cNvGraphicFramePr>
-            <a:graphic xmlns:a="http://schemas.openxmlformats.org/drawingml/2006/main">
-              <a:graphicData uri="http://schemas.openxmlformats.org/drawingml/2006/picture">
-                <pic:pic xmlns:pic="http://schemas.openxmlformats.org/drawingml/2006/picture">
-                  <pic:nvPicPr>
-                    <pic:cNvPr id="11" name="Librarian Use Case.png"/>
-                    <pic:cNvPicPr/>
-                  </pic:nvPicPr>
-                  <pic:blipFill>
-                    <a:blip r:embed="rId11">
-                      <a:extLst>
-                        <a:ext uri="{28A0092B-C50C-407E-A947-70E740481C1C}">
-                          <a14:useLocalDpi xmlns:a14="http://schemas.microsoft.com/office/drawing/2010/main" val="0"/>
-                        </a:ext>
-                      </a:extLst>
-                    </a:blip>
-                    <a:stretch>
-                      <a:fillRect/>
-                    </a:stretch>
-                  </pic:blipFill>
-                  <pic:spPr>
-                    <a:xfrm>
-                      <a:off x="0" y="0"/>
-                      <a:ext cx="5943600" cy="6066790"/>
-                    </a:xfrm>
-                    <a:prstGeom prst="rect">
-                      <a:avLst/>
-                    </a:prstGeom>
-                  </pic:spPr>
-                </pic:pic>
-              </a:graphicData>
-            </a:graphic>
-          </wp:inline>
-        </w:drawing>
-      </w:r>
-    </w:p>
-    <w:p>
-      <w:pPr>
-        <w:pStyle w:val="Heading2"/>
-        <w:ind w:left="1110"/>
-      </w:pPr>
-      <w:r>
-        <w:rPr>
-          <w:noProof/>
-        </w:rPr>
-        <w:lastRenderedPageBreak/>
-        <w:drawing>
-          <wp:inline distT="0" distB="0" distL="0" distR="0">
+          <wp:inline distT="0" distB="0" distL="0" distR="0" wp14:anchorId="5E3BE8D9" wp14:editId="3B60C7DD">
             <wp:extent cx="5943600" cy="6072505"/>
             <wp:effectExtent l="0" t="0" r="0" b="4445"/>
             <wp:docPr id="12" name="Picture 12" descr="A close up of a logo&#10;&#10;Description generated with very high confidence"/>
@@ -5394,13 +5599,31 @@
         <w:pStyle w:val="Heading2"/>
         <w:ind w:left="1110"/>
       </w:pPr>
+    </w:p>
+    <w:p>
+      <w:pPr>
+        <w:pStyle w:val="Heading2"/>
+        <w:numPr>
+          <w:ilvl w:val="1"/>
+          <w:numId w:val="2"/>
+        </w:numPr>
+      </w:pPr>
+      <w:bookmarkStart w:id="21" w:name="_Toc520747450"/>
+      <w:r>
+        <w:t>Vendor Use Case</w:t>
+      </w:r>
+      <w:bookmarkEnd w:id="21"/>
+    </w:p>
+    <w:p>
+      <w:pPr>
+        <w:ind w:left="720"/>
+      </w:pPr>
       <w:r>
         <w:rPr>
           <w:noProof/>
         </w:rPr>
-        <w:lastRenderedPageBreak/>
         <w:drawing>
-          <wp:inline distT="0" distB="0" distL="0" distR="0">
+          <wp:inline distT="0" distB="0" distL="0" distR="0" wp14:anchorId="2619A6C9" wp14:editId="41204596">
             <wp:extent cx="5943600" cy="3304540"/>
             <wp:effectExtent l="0" t="0" r="0" b="0"/>
             <wp:docPr id="13" name="Picture 13" descr="A close up of a logo&#10;&#10;Description generated with high confidence"/>
@@ -5450,9 +5673,11 @@
           <w:numId w:val="2"/>
         </w:numPr>
       </w:pPr>
+      <w:bookmarkStart w:id="22" w:name="_Toc520747451"/>
       <w:r>
         <w:t>Log in</w:t>
       </w:r>
+      <w:bookmarkEnd w:id="22"/>
     </w:p>
     <w:p>
       <w:pPr>
@@ -5509,7 +5734,7 @@
                 <w:rFonts w:cs="Arial"/>
               </w:rPr>
             </w:pPr>
-            <w:bookmarkStart w:id="14" w:name="_Hlk520632850"/>
+            <w:bookmarkStart w:id="23" w:name="_Hlk520632850"/>
             <w:r>
               <w:rPr>
                 <w:rFonts w:cs="Arial"/>
@@ -5712,6 +5937,7 @@
               <w:rPr>
                 <w:rFonts w:cs="Arial"/>
               </w:rPr>
+              <w:lastRenderedPageBreak/>
               <w:t>Vendors must be under contract and be authorized by management</w:t>
             </w:r>
           </w:p>
@@ -5732,6 +5958,7 @@
               <w:rPr>
                 <w:rFonts w:cs="Arial"/>
               </w:rPr>
+              <w:lastRenderedPageBreak/>
               <w:t>Basic Flow</w:t>
             </w:r>
           </w:p>
@@ -5821,7 +6048,6 @@
               <w:rPr>
                 <w:rFonts w:cs="Arial"/>
               </w:rPr>
-              <w:lastRenderedPageBreak/>
               <w:t>Information is validated</w:t>
             </w:r>
           </w:p>
@@ -5866,7 +6092,6 @@
               <w:rPr>
                 <w:rFonts w:cs="Arial"/>
               </w:rPr>
-              <w:lastRenderedPageBreak/>
               <w:t>Post-conditions</w:t>
             </w:r>
           </w:p>
@@ -5998,11 +6223,10 @@
           </w:p>
         </w:tc>
       </w:tr>
-      <w:bookmarkEnd w:id="14"/>
+      <w:bookmarkEnd w:id="23"/>
     </w:tbl>
     <w:p>
       <w:pPr>
-        <w:ind w:left="1110"/>
         <w:rPr>
           <w:rFonts w:cs="Arial"/>
         </w:rPr>
@@ -6010,14 +6234,6 @@
     </w:p>
     <w:p>
       <w:pPr>
-        <w:ind w:left="1110"/>
-        <w:rPr>
-          <w:rFonts w:cs="Arial"/>
-        </w:rPr>
-      </w:pPr>
-    </w:p>
-    <w:p>
-      <w:pPr>
         <w:pStyle w:val="ListParagraph"/>
         <w:ind w:left="1110"/>
       </w:pPr>
@@ -6025,6 +6241,7 @@
         <w:rPr>
           <w:noProof/>
         </w:rPr>
+        <w:lastRenderedPageBreak/>
         <w:drawing>
           <wp:inline distT="0" distB="0" distL="0" distR="0">
             <wp:extent cx="5943600" cy="4885055"/>
@@ -6077,9 +6294,11 @@
           <w:numId w:val="2"/>
         </w:numPr>
       </w:pPr>
+      <w:bookmarkStart w:id="24" w:name="_Toc520747452"/>
       <w:r>
         <w:t>Register -  Patrons</w:t>
       </w:r>
+      <w:bookmarkEnd w:id="24"/>
     </w:p>
     <w:tbl>
       <w:tblPr>
@@ -6108,7 +6327,7 @@
                 <w:rFonts w:cs="Arial"/>
               </w:rPr>
             </w:pPr>
-            <w:bookmarkStart w:id="15" w:name="_Hlk520739815"/>
+            <w:bookmarkStart w:id="25" w:name="_Hlk520739815"/>
             <w:r>
               <w:rPr>
                 <w:rFonts w:cs="Arial"/>
@@ -6380,6 +6599,7 @@
               <w:rPr>
                 <w:rFonts w:cs="Arial"/>
               </w:rPr>
+              <w:lastRenderedPageBreak/>
               <w:t>Redirect to login page</w:t>
             </w:r>
           </w:p>
@@ -6400,6 +6620,7 @@
               <w:rPr>
                 <w:rFonts w:cs="Arial"/>
               </w:rPr>
+              <w:lastRenderedPageBreak/>
               <w:t>Post-conditions</w:t>
             </w:r>
           </w:p>
@@ -6474,7 +6695,7 @@
           </w:p>
         </w:tc>
       </w:tr>
-      <w:bookmarkEnd w:id="15"/>
+      <w:bookmarkEnd w:id="25"/>
     </w:tbl>
     <w:p>
       <w:pPr>
@@ -6489,9 +6710,11 @@
           <w:numId w:val="2"/>
         </w:numPr>
       </w:pPr>
+      <w:bookmarkStart w:id="26" w:name="_Toc520747453"/>
       <w:r>
         <w:t>Register – Librarians/Assistants/Vendors</w:t>
       </w:r>
+      <w:bookmarkEnd w:id="26"/>
     </w:p>
     <w:tbl>
       <w:tblPr>
@@ -6767,7 +6990,6 @@
               <w:rPr>
                 <w:rFonts w:cs="Arial"/>
               </w:rPr>
-              <w:lastRenderedPageBreak/>
               <w:t>Administrator give</w:t>
             </w:r>
             <w:r>
@@ -6884,7 +7106,6 @@
               <w:rPr>
                 <w:rFonts w:cs="Arial"/>
               </w:rPr>
-              <w:lastRenderedPageBreak/>
               <w:t>Post-conditions</w:t>
             </w:r>
           </w:p>
@@ -6985,12 +7206,14 @@
           <w:numId w:val="2"/>
         </w:numPr>
       </w:pPr>
+      <w:bookmarkStart w:id="27" w:name="_Toc520747454"/>
       <w:r>
         <w:t xml:space="preserve">Basic </w:t>
       </w:r>
       <w:r>
         <w:t>Search</w:t>
       </w:r>
+      <w:bookmarkEnd w:id="27"/>
     </w:p>
     <w:tbl>
       <w:tblPr>
@@ -7063,6 +7286,7 @@
               <w:rPr>
                 <w:rFonts w:cs="Arial"/>
               </w:rPr>
+              <w:lastRenderedPageBreak/>
               <w:t>Description</w:t>
             </w:r>
           </w:p>
@@ -7087,13 +7311,7 @@
               <w:rPr>
                 <w:rFonts w:cs="Arial"/>
               </w:rPr>
-              <w:t xml:space="preserve">.  </w:t>
-            </w:r>
-            <w:r>
-              <w:rPr>
-                <w:rFonts w:cs="Arial"/>
-              </w:rPr>
-              <w:t xml:space="preserve">Basic search box is located at the top center of main portal.  Defaults to search all media. Basic search box defaults to search by </w:t>
+              <w:t xml:space="preserve">.  Basic search box is located at the top center of main portal.  Defaults to search all media. Basic search box defaults to search by </w:t>
             </w:r>
             <w:proofErr w:type="gramStart"/>
             <w:r>
@@ -7147,6 +7365,7 @@
               </w:rPr>
               <w:t xml:space="preserve"> </w:t>
             </w:r>
+            <w:proofErr w:type="spellStart"/>
             <w:proofErr w:type="gramStart"/>
             <w:r>
               <w:rPr>
@@ -7154,6 +7373,7 @@
               </w:rPr>
               <w:t>title:Java</w:t>
             </w:r>
+            <w:proofErr w:type="spellEnd"/>
             <w:proofErr w:type="gramEnd"/>
             <w:r>
               <w:rPr>
@@ -7161,6 +7381,7 @@
               </w:rPr>
               <w:t xml:space="preserve"> a Complete Guide.  Commas, separate search categories, e.g. </w:t>
             </w:r>
+            <w:proofErr w:type="spellStart"/>
             <w:proofErr w:type="gramStart"/>
             <w:r>
               <w:rPr>
@@ -7168,6 +7389,7 @@
               </w:rPr>
               <w:t>title:Java</w:t>
             </w:r>
+            <w:proofErr w:type="spellEnd"/>
             <w:proofErr w:type="gramEnd"/>
             <w:r>
               <w:rPr>
@@ -7458,7 +7680,21 @@
               <w:rPr>
                 <w:rFonts w:cs="Arial"/>
               </w:rPr>
-              <w:t>select between what years), subject(history, science etc).</w:t>
+              <w:t xml:space="preserve">select between what years), subject(history, science </w:t>
+            </w:r>
+            <w:proofErr w:type="spellStart"/>
+            <w:r>
+              <w:rPr>
+                <w:rFonts w:cs="Arial"/>
+              </w:rPr>
+              <w:t>etc</w:t>
+            </w:r>
+            <w:proofErr w:type="spellEnd"/>
+            <w:r>
+              <w:rPr>
+                <w:rFonts w:cs="Arial"/>
+              </w:rPr>
+              <w:t>).</w:t>
             </w:r>
           </w:p>
         </w:tc>
@@ -7478,7 +7714,6 @@
               <w:rPr>
                 <w:rFonts w:cs="Arial"/>
               </w:rPr>
-              <w:lastRenderedPageBreak/>
               <w:t>Post-conditions</w:t>
             </w:r>
           </w:p>
@@ -7559,9 +7794,11 @@
           <w:numId w:val="2"/>
         </w:numPr>
       </w:pPr>
+      <w:bookmarkStart w:id="28" w:name="_Toc520747455"/>
       <w:r>
         <w:t>Advanced Search</w:t>
       </w:r>
+      <w:bookmarkEnd w:id="28"/>
     </w:p>
     <w:tbl>
       <w:tblPr>
@@ -7658,7 +7895,14 @@
               <w:rPr>
                 <w:rFonts w:cs="Arial"/>
               </w:rPr>
-              <w:t xml:space="preserve"> Clicking the advanced search box will redirect user to a new page that will include two rows with fields to control a search.  Additional rows may be added to get an even more detailed search.  The first field in a row will be a dropdown that will include all search categories: title, keyword, </w:t>
+              <w:t xml:space="preserve"> Clicking the advanced search box will redirect user to a new page that will include two rows with fields to control a search.  Additional rows may be added to get an even more detailed search.  The </w:t>
+            </w:r>
+            <w:r>
+              <w:rPr>
+                <w:rFonts w:cs="Arial"/>
+              </w:rPr>
+              <w:lastRenderedPageBreak/>
+              <w:t xml:space="preserve">first field in a row will be a dropdown that will include all search categories: title, keyword, </w:t>
             </w:r>
             <w:r>
               <w:rPr>
@@ -7708,6 +7952,7 @@
               <w:rPr>
                 <w:rFonts w:cs="Arial"/>
               </w:rPr>
+              <w:lastRenderedPageBreak/>
               <w:t>Actors</w:t>
             </w:r>
           </w:p>
@@ -7903,7 +8148,6 @@
               <w:rPr>
                 <w:rFonts w:cs="Arial"/>
               </w:rPr>
-              <w:lastRenderedPageBreak/>
               <w:t xml:space="preserve">Filter out results by using filters: format (book, newspaper, magazine, journal etc.), author, </w:t>
             </w:r>
             <w:proofErr w:type="gramStart"/>
@@ -7918,7 +8162,21 @@
               <w:rPr>
                 <w:rFonts w:cs="Arial"/>
               </w:rPr>
-              <w:t>select between what years), subject(history, science etc).</w:t>
+              <w:t xml:space="preserve">select between what years), subject(history, science </w:t>
+            </w:r>
+            <w:proofErr w:type="spellStart"/>
+            <w:r>
+              <w:rPr>
+                <w:rFonts w:cs="Arial"/>
+              </w:rPr>
+              <w:t>etc</w:t>
+            </w:r>
+            <w:proofErr w:type="spellEnd"/>
+            <w:r>
+              <w:rPr>
+                <w:rFonts w:cs="Arial"/>
+              </w:rPr>
+              <w:t>).</w:t>
             </w:r>
           </w:p>
           <w:p>
@@ -7946,7 +8204,6 @@
               <w:rPr>
                 <w:rFonts w:cs="Arial"/>
               </w:rPr>
-              <w:lastRenderedPageBreak/>
               <w:t>Post-conditions</w:t>
             </w:r>
           </w:p>
@@ -7999,8 +8256,6 @@
                 <w:rFonts w:cs="Arial"/>
               </w:rPr>
             </w:pPr>
-            <w:bookmarkStart w:id="16" w:name="_GoBack"/>
-            <w:bookmarkEnd w:id="16"/>
           </w:p>
         </w:tc>
       </w:tr>
@@ -8210,7 +8465,6 @@
                             <w:dataBinding w:prefixMappings="xmlns:ns0='http://purl.org/dc/elements/1.1/' xmlns:ns1='http://schemas.openxmlformats.org/package/2006/metadata/core-properties' " w:xpath="/ns1:coreProperties[1]/ns0:title[1]" w:storeItemID="{6C3C8BC8-F283-45AE-878A-BAB7291924A1}"/>
                             <w:text/>
                           </w:sdtPr>
-                          <w:sdtEndPr/>
                           <w:sdtContent>
                             <w:p>
                               <w:pPr>
@@ -8264,7 +8518,6 @@
                       <w:dataBinding w:prefixMappings="xmlns:ns0='http://purl.org/dc/elements/1.1/' xmlns:ns1='http://schemas.openxmlformats.org/package/2006/metadata/core-properties' " w:xpath="/ns1:coreProperties[1]/ns0:title[1]" w:storeItemID="{6C3C8BC8-F283-45AE-878A-BAB7291924A1}"/>
                       <w:text/>
                     </w:sdtPr>
-                    <w:sdtEndPr/>
                     <w:sdtContent>
                       <w:p>
                         <w:pPr>
@@ -11561,7 +11814,7 @@
 </file>
 
 <file path=customXml/itemProps1.xml><?xml version="1.0" encoding="utf-8"?>
-<ds:datastoreItem xmlns:ds="http://schemas.openxmlformats.org/officeDocument/2006/customXml" ds:itemID="{4B8C5887-A050-451E-9765-6D99AA07356F}">
+<ds:datastoreItem xmlns:ds="http://schemas.openxmlformats.org/officeDocument/2006/customXml" ds:itemID="{07DDC873-C4BD-402A-8AF6-E8D37F5B9F7C}">
   <ds:schemaRefs>
     <ds:schemaRef ds:uri="http://schemas.openxmlformats.org/officeDocument/2006/bibliography"/>
   </ds:schemaRefs>

</xml_diff>

<commit_message>
added use case descriptions for making reservations and adding printing funds
</commit_message>
<xml_diff>
--- a/SRS.docx
+++ b/SRS.docx
@@ -3015,7 +3015,6 @@
             </w:r>
           </w:hyperlink>
         </w:p>
-        <w:bookmarkStart w:id="0" w:name="_GoBack"/>
         <w:p>
           <w:pPr>
             <w:pStyle w:val="TOC1"/>
@@ -3031,127 +3030,81 @@
               <w:lang w:eastAsia="en-US"/>
             </w:rPr>
           </w:pPr>
-          <w:r>
-            <w:rPr>
-              <w:rStyle w:val="Hyperlink"/>
-              <w:noProof/>
-            </w:rPr>
-            <w:fldChar w:fldCharType="begin"/>
-          </w:r>
-          <w:r>
-            <w:rPr>
-              <w:rStyle w:val="Hyperlink"/>
-              <w:noProof/>
-            </w:rPr>
-            <w:instrText xml:space="preserve"> </w:instrText>
-          </w:r>
-          <w:r>
-            <w:rPr>
-              <w:noProof/>
-            </w:rPr>
-            <w:instrText>HYPERLINK \l "_Toc520747454"</w:instrText>
-          </w:r>
-          <w:r>
-            <w:rPr>
-              <w:rStyle w:val="Hyperlink"/>
-              <w:noProof/>
-            </w:rPr>
-            <w:instrText xml:space="preserve"> </w:instrText>
-          </w:r>
-          <w:r>
-            <w:rPr>
-              <w:rStyle w:val="Hyperlink"/>
-              <w:noProof/>
-            </w:rPr>
-          </w:r>
-          <w:r>
-            <w:rPr>
-              <w:rStyle w:val="Hyperlink"/>
-              <w:noProof/>
-            </w:rPr>
-            <w:fldChar w:fldCharType="separate"/>
-          </w:r>
-          <w:r>
-            <w:rPr>
-              <w:rStyle w:val="Hyperlink"/>
-              <w:noProof/>
-            </w:rPr>
-            <w:t>3.9</w:t>
-          </w:r>
-          <w:r>
-            <w:rPr>
-              <w:rFonts w:asciiTheme="minorHAnsi" w:eastAsiaTheme="minorEastAsia" w:hAnsiTheme="minorHAnsi"/>
-              <w:noProof/>
-              <w:color w:val="auto"/>
-              <w:szCs w:val="22"/>
-              <w:lang w:eastAsia="en-US"/>
-            </w:rPr>
-            <w:tab/>
-          </w:r>
-          <w:r>
-            <w:rPr>
-              <w:rStyle w:val="Hyperlink"/>
-              <w:noProof/>
-            </w:rPr>
-            <w:t>Basic Search</w:t>
-          </w:r>
-          <w:r>
-            <w:rPr>
-              <w:noProof/>
-              <w:webHidden/>
-            </w:rPr>
-            <w:tab/>
-          </w:r>
-          <w:r>
-            <w:rPr>
-              <w:noProof/>
-              <w:webHidden/>
-            </w:rPr>
-            <w:fldChar w:fldCharType="begin"/>
-          </w:r>
-          <w:r>
-            <w:rPr>
-              <w:noProof/>
-              <w:webHidden/>
-            </w:rPr>
-            <w:instrText xml:space="preserve"> PAGEREF _Toc520747454 \h </w:instrText>
-          </w:r>
-          <w:r>
-            <w:rPr>
-              <w:noProof/>
-              <w:webHidden/>
-            </w:rPr>
-          </w:r>
-          <w:r>
-            <w:rPr>
-              <w:noProof/>
-              <w:webHidden/>
-            </w:rPr>
-            <w:fldChar w:fldCharType="separate"/>
-          </w:r>
-          <w:r>
-            <w:rPr>
-              <w:noProof/>
-              <w:webHidden/>
-            </w:rPr>
-            <w:t>15</w:t>
-          </w:r>
-          <w:r>
-            <w:rPr>
-              <w:noProof/>
-              <w:webHidden/>
-            </w:rPr>
-            <w:fldChar w:fldCharType="end"/>
-          </w:r>
-          <w:r>
-            <w:rPr>
-              <w:rStyle w:val="Hyperlink"/>
-              <w:noProof/>
-            </w:rPr>
-            <w:fldChar w:fldCharType="end"/>
-          </w:r>
+          <w:hyperlink w:anchor="_Toc520747454" w:history="1">
+            <w:r>
+              <w:rPr>
+                <w:rStyle w:val="Hyperlink"/>
+                <w:noProof/>
+              </w:rPr>
+              <w:t>3.9</w:t>
+            </w:r>
+            <w:r>
+              <w:rPr>
+                <w:rFonts w:asciiTheme="minorHAnsi" w:eastAsiaTheme="minorEastAsia" w:hAnsiTheme="minorHAnsi"/>
+                <w:noProof/>
+                <w:color w:val="auto"/>
+                <w:szCs w:val="22"/>
+                <w:lang w:eastAsia="en-US"/>
+              </w:rPr>
+              <w:tab/>
+            </w:r>
+            <w:r>
+              <w:rPr>
+                <w:rStyle w:val="Hyperlink"/>
+                <w:noProof/>
+              </w:rPr>
+              <w:t>Basic Search</w:t>
+            </w:r>
+            <w:r>
+              <w:rPr>
+                <w:noProof/>
+                <w:webHidden/>
+              </w:rPr>
+              <w:tab/>
+            </w:r>
+            <w:r>
+              <w:rPr>
+                <w:noProof/>
+                <w:webHidden/>
+              </w:rPr>
+              <w:fldChar w:fldCharType="begin"/>
+            </w:r>
+            <w:r>
+              <w:rPr>
+                <w:noProof/>
+                <w:webHidden/>
+              </w:rPr>
+              <w:instrText xml:space="preserve"> PAGEREF _Toc520747454 \h </w:instrText>
+            </w:r>
+            <w:r>
+              <w:rPr>
+                <w:noProof/>
+                <w:webHidden/>
+              </w:rPr>
+            </w:r>
+            <w:r>
+              <w:rPr>
+                <w:noProof/>
+                <w:webHidden/>
+              </w:rPr>
+              <w:fldChar w:fldCharType="separate"/>
+            </w:r>
+            <w:r>
+              <w:rPr>
+                <w:noProof/>
+                <w:webHidden/>
+              </w:rPr>
+              <w:t>15</w:t>
+            </w:r>
+            <w:r>
+              <w:rPr>
+                <w:noProof/>
+                <w:webHidden/>
+              </w:rPr>
+              <w:fldChar w:fldCharType="end"/>
+            </w:r>
+          </w:hyperlink>
         </w:p>
-        <w:bookmarkEnd w:id="0"/>
         <w:p>
           <w:pPr>
             <w:pStyle w:val="TOC1"/>
@@ -3167,125 +3120,80 @@
               <w:lang w:eastAsia="en-US"/>
             </w:rPr>
           </w:pPr>
-          <w:r>
-            <w:rPr>
-              <w:rStyle w:val="Hyperlink"/>
-              <w:noProof/>
-            </w:rPr>
-            <w:fldChar w:fldCharType="begin"/>
-          </w:r>
-          <w:r>
-            <w:rPr>
-              <w:rStyle w:val="Hyperlink"/>
-              <w:noProof/>
-            </w:rPr>
-            <w:instrText xml:space="preserve"> </w:instrText>
-          </w:r>
-          <w:r>
-            <w:rPr>
-              <w:noProof/>
-            </w:rPr>
-            <w:instrText>HYPERLINK \l "_Toc520747455"</w:instrText>
-          </w:r>
-          <w:r>
-            <w:rPr>
-              <w:rStyle w:val="Hyperlink"/>
-              <w:noProof/>
-            </w:rPr>
-            <w:instrText xml:space="preserve"> </w:instrText>
-          </w:r>
-          <w:r>
-            <w:rPr>
-              <w:rStyle w:val="Hyperlink"/>
-              <w:noProof/>
-            </w:rPr>
-          </w:r>
-          <w:r>
-            <w:rPr>
-              <w:rStyle w:val="Hyperlink"/>
-              <w:noProof/>
-            </w:rPr>
-            <w:fldChar w:fldCharType="separate"/>
-          </w:r>
-          <w:r>
-            <w:rPr>
-              <w:rStyle w:val="Hyperlink"/>
-              <w:noProof/>
-            </w:rPr>
-            <w:t>3.10</w:t>
-          </w:r>
-          <w:r>
-            <w:rPr>
-              <w:rFonts w:asciiTheme="minorHAnsi" w:eastAsiaTheme="minorEastAsia" w:hAnsiTheme="minorHAnsi"/>
-              <w:noProof/>
-              <w:color w:val="auto"/>
-              <w:szCs w:val="22"/>
-              <w:lang w:eastAsia="en-US"/>
-            </w:rPr>
-            <w:tab/>
-          </w:r>
-          <w:r>
-            <w:rPr>
-              <w:rStyle w:val="Hyperlink"/>
-              <w:noProof/>
-            </w:rPr>
-            <w:t>Advanced Search</w:t>
-          </w:r>
-          <w:r>
-            <w:rPr>
-              <w:noProof/>
-              <w:webHidden/>
-            </w:rPr>
-            <w:tab/>
-          </w:r>
-          <w:r>
-            <w:rPr>
-              <w:noProof/>
-              <w:webHidden/>
-            </w:rPr>
-            <w:fldChar w:fldCharType="begin"/>
-          </w:r>
-          <w:r>
-            <w:rPr>
-              <w:noProof/>
-              <w:webHidden/>
-            </w:rPr>
-            <w:instrText xml:space="preserve"> PAGEREF _Toc520747455 \h </w:instrText>
-          </w:r>
-          <w:r>
-            <w:rPr>
-              <w:noProof/>
-              <w:webHidden/>
-            </w:rPr>
-          </w:r>
-          <w:r>
-            <w:rPr>
-              <w:noProof/>
-              <w:webHidden/>
-            </w:rPr>
-            <w:fldChar w:fldCharType="separate"/>
-          </w:r>
-          <w:r>
-            <w:rPr>
-              <w:noProof/>
-              <w:webHidden/>
-            </w:rPr>
-            <w:t>16</w:t>
-          </w:r>
-          <w:r>
-            <w:rPr>
-              <w:noProof/>
-              <w:webHidden/>
-            </w:rPr>
-            <w:fldChar w:fldCharType="end"/>
-          </w:r>
-          <w:r>
-            <w:rPr>
-              <w:rStyle w:val="Hyperlink"/>
-              <w:noProof/>
-            </w:rPr>
-            <w:fldChar w:fldCharType="end"/>
-          </w:r>
+          <w:hyperlink w:anchor="_Toc520747455" w:history="1">
+            <w:r>
+              <w:rPr>
+                <w:rStyle w:val="Hyperlink"/>
+                <w:noProof/>
+              </w:rPr>
+              <w:t>3.10</w:t>
+            </w:r>
+            <w:r>
+              <w:rPr>
+                <w:rFonts w:asciiTheme="minorHAnsi" w:eastAsiaTheme="minorEastAsia" w:hAnsiTheme="minorHAnsi"/>
+                <w:noProof/>
+                <w:color w:val="auto"/>
+                <w:szCs w:val="22"/>
+                <w:lang w:eastAsia="en-US"/>
+              </w:rPr>
+              <w:tab/>
+            </w:r>
+            <w:r>
+              <w:rPr>
+                <w:rStyle w:val="Hyperlink"/>
+                <w:noProof/>
+              </w:rPr>
+              <w:t>Advanced Search</w:t>
+            </w:r>
+            <w:r>
+              <w:rPr>
+                <w:noProof/>
+                <w:webHidden/>
+              </w:rPr>
+              <w:tab/>
+            </w:r>
+            <w:r>
+              <w:rPr>
+                <w:noProof/>
+                <w:webHidden/>
+              </w:rPr>
+              <w:fldChar w:fldCharType="begin"/>
+            </w:r>
+            <w:r>
+              <w:rPr>
+                <w:noProof/>
+                <w:webHidden/>
+              </w:rPr>
+              <w:instrText xml:space="preserve"> PAGEREF _Toc520747455 \h </w:instrText>
+            </w:r>
+            <w:r>
+              <w:rPr>
+                <w:noProof/>
+                <w:webHidden/>
+              </w:rPr>
+            </w:r>
+            <w:r>
+              <w:rPr>
+                <w:noProof/>
+                <w:webHidden/>
+              </w:rPr>
+              <w:fldChar w:fldCharType="separate"/>
+            </w:r>
+            <w:r>
+              <w:rPr>
+                <w:noProof/>
+                <w:webHidden/>
+              </w:rPr>
+              <w:t>16</w:t>
+            </w:r>
+            <w:r>
+              <w:rPr>
+                <w:noProof/>
+                <w:webHidden/>
+              </w:rPr>
+              <w:fldChar w:fldCharType="end"/>
+            </w:r>
+          </w:hyperlink>
         </w:p>
         <w:p>
           <w:r>
@@ -3308,12 +3216,12 @@
       <w:pPr>
         <w:pStyle w:val="Heading11"/>
       </w:pPr>
-      <w:bookmarkStart w:id="1" w:name="_Toc520747432"/>
+      <w:bookmarkStart w:id="0" w:name="_Toc520747432"/>
       <w:r>
         <w:lastRenderedPageBreak/>
         <w:t>Introduction</w:t>
       </w:r>
-      <w:bookmarkEnd w:id="1"/>
+      <w:bookmarkEnd w:id="0"/>
     </w:p>
     <w:p>
       <w:pPr>
@@ -3323,11 +3231,11 @@
           <w:numId w:val="2"/>
         </w:numPr>
       </w:pPr>
-      <w:bookmarkStart w:id="2" w:name="_Toc520747433"/>
+      <w:bookmarkStart w:id="1" w:name="_Toc520747433"/>
       <w:r>
         <w:t>Purpose</w:t>
       </w:r>
-      <w:bookmarkEnd w:id="2"/>
+      <w:bookmarkEnd w:id="1"/>
     </w:p>
     <w:p>
       <w:pPr>
@@ -3375,11 +3283,11 @@
           <w:numId w:val="2"/>
         </w:numPr>
       </w:pPr>
-      <w:bookmarkStart w:id="3" w:name="_Toc520747434"/>
+      <w:bookmarkStart w:id="2" w:name="_Toc520747434"/>
       <w:r>
         <w:t>Product Scope</w:t>
       </w:r>
-      <w:bookmarkEnd w:id="3"/>
+      <w:bookmarkEnd w:id="2"/>
     </w:p>
     <w:p>
       <w:pPr>
@@ -3388,7 +3296,7 @@
           <w:rFonts w:cs="Arial"/>
         </w:rPr>
       </w:pPr>
-      <w:bookmarkStart w:id="4" w:name="_Hlk518482101"/>
+      <w:bookmarkStart w:id="3" w:name="_Hlk518482101"/>
       <w:r>
         <w:rPr>
           <w:rFonts w:cs="Arial"/>
@@ -3799,7 +3707,7 @@
           <w:rFonts w:cs="Arial"/>
         </w:rPr>
       </w:pPr>
-      <w:bookmarkStart w:id="5" w:name="_Hlk520617286"/>
+      <w:bookmarkStart w:id="4" w:name="_Hlk520617286"/>
       <w:r>
         <w:rPr>
           <w:rFonts w:cs="Arial"/>
@@ -3856,8 +3764,8 @@
         <w:t xml:space="preserve">bills.  </w:t>
       </w:r>
     </w:p>
+    <w:bookmarkEnd w:id="3"/>
     <w:bookmarkEnd w:id="4"/>
-    <w:bookmarkEnd w:id="5"/>
     <w:p>
       <w:pPr>
         <w:pStyle w:val="Heading2"/>
@@ -3871,11 +3779,11 @@
           <w:numId w:val="2"/>
         </w:numPr>
       </w:pPr>
-      <w:bookmarkStart w:id="6" w:name="_Toc520747435"/>
+      <w:bookmarkStart w:id="5" w:name="_Toc520747435"/>
       <w:r>
         <w:t>Definitions, Acronyms, Abbreviations</w:t>
       </w:r>
-      <w:bookmarkEnd w:id="6"/>
+      <w:bookmarkEnd w:id="5"/>
     </w:p>
     <w:p>
       <w:pPr>
@@ -4164,11 +4072,11 @@
           <w:numId w:val="2"/>
         </w:numPr>
       </w:pPr>
-      <w:bookmarkStart w:id="7" w:name="_Toc520747436"/>
+      <w:bookmarkStart w:id="6" w:name="_Toc520747436"/>
       <w:r>
         <w:t>References</w:t>
       </w:r>
-      <w:bookmarkEnd w:id="7"/>
+      <w:bookmarkEnd w:id="6"/>
     </w:p>
     <w:p>
       <w:pPr>
@@ -4190,11 +4098,11 @@
           <w:numId w:val="2"/>
         </w:numPr>
       </w:pPr>
-      <w:bookmarkStart w:id="8" w:name="_Toc520747437"/>
+      <w:bookmarkStart w:id="7" w:name="_Toc520747437"/>
       <w:r>
         <w:t>Overview</w:t>
       </w:r>
-      <w:bookmarkEnd w:id="8"/>
+      <w:bookmarkEnd w:id="7"/>
       <w:r>
         <w:t xml:space="preserve">  </w:t>
       </w:r>
@@ -4220,12 +4128,12 @@
       <w:pPr>
         <w:pStyle w:val="Heading11"/>
       </w:pPr>
-      <w:bookmarkStart w:id="9" w:name="_Toc520747438"/>
+      <w:bookmarkStart w:id="8" w:name="_Toc520747438"/>
       <w:r>
         <w:lastRenderedPageBreak/>
         <w:t>Overall Description</w:t>
       </w:r>
-      <w:bookmarkEnd w:id="9"/>
+      <w:bookmarkEnd w:id="8"/>
     </w:p>
     <w:p>
       <w:pPr>
@@ -4235,11 +4143,11 @@
           <w:numId w:val="2"/>
         </w:numPr>
       </w:pPr>
-      <w:bookmarkStart w:id="10" w:name="_Toc520747439"/>
+      <w:bookmarkStart w:id="9" w:name="_Toc520747439"/>
       <w:r>
         <w:t>Product Perspective</w:t>
       </w:r>
-      <w:bookmarkEnd w:id="10"/>
+      <w:bookmarkEnd w:id="9"/>
     </w:p>
     <w:p>
       <w:pPr>
@@ -4282,11 +4190,11 @@
           <w:numId w:val="2"/>
         </w:numPr>
       </w:pPr>
-      <w:bookmarkStart w:id="11" w:name="_Toc520747440"/>
+      <w:bookmarkStart w:id="10" w:name="_Toc520747440"/>
       <w:r>
         <w:t>Product Functions</w:t>
       </w:r>
-      <w:bookmarkEnd w:id="11"/>
+      <w:bookmarkEnd w:id="10"/>
     </w:p>
     <w:p>
       <w:pPr>
@@ -4434,11 +4342,11 @@
           <w:numId w:val="2"/>
         </w:numPr>
       </w:pPr>
-      <w:bookmarkStart w:id="12" w:name="_Toc520747441"/>
+      <w:bookmarkStart w:id="11" w:name="_Toc520747441"/>
       <w:r>
         <w:t>User Characteristics</w:t>
       </w:r>
-      <w:bookmarkEnd w:id="12"/>
+      <w:bookmarkEnd w:id="11"/>
     </w:p>
     <w:p>
       <w:pPr>
@@ -4464,7 +4372,13 @@
       </w:r>
       <w:proofErr w:type="gramEnd"/>
       <w:r>
-        <w:t xml:space="preserve"> patrons will be able to create an online account and log in to the system.  Once logged in patrons may search media, make reservations, preview media, access e-content, pay for late fees, add funds to printing account and log out of the system.  </w:t>
+        <w:t xml:space="preserve"> patrons will be able to create an online account and log in to the system.  Once logged in patrons may s</w:t>
+      </w:r>
+      <w:r>
+        <w:t>earch media, make reservations</w:t>
+      </w:r>
+      <w:r>
+        <w:t xml:space="preserve">, pay for late fees, add funds to printing account and log out of the system.  </w:t>
       </w:r>
     </w:p>
     <w:p>
@@ -4551,11 +4465,11 @@
           <w:numId w:val="2"/>
         </w:numPr>
       </w:pPr>
-      <w:bookmarkStart w:id="13" w:name="_Toc520747442"/>
+      <w:bookmarkStart w:id="12" w:name="_Toc520747442"/>
       <w:r>
         <w:t>Constraints</w:t>
       </w:r>
-      <w:bookmarkEnd w:id="13"/>
+      <w:bookmarkEnd w:id="12"/>
     </w:p>
     <w:p>
       <w:pPr>
@@ -4573,11 +4487,11 @@
           <w:numId w:val="2"/>
         </w:numPr>
       </w:pPr>
-      <w:bookmarkStart w:id="14" w:name="_Toc520747443"/>
+      <w:bookmarkStart w:id="13" w:name="_Toc520747443"/>
       <w:r>
         <w:t>Assumptions</w:t>
       </w:r>
-      <w:bookmarkEnd w:id="14"/>
+      <w:bookmarkEnd w:id="13"/>
     </w:p>
     <w:p>
       <w:pPr>
@@ -4594,43 +4508,9 @@
       <w:pPr>
         <w:pStyle w:val="Heading11"/>
       </w:pPr>
-      <w:bookmarkStart w:id="15" w:name="_Toc520747444"/>
-      <w:r>
-        <w:t>Use Cases</w:t>
-      </w:r>
-      <w:bookmarkEnd w:id="15"/>
-    </w:p>
-    <w:p>
-      <w:pPr>
-        <w:pStyle w:val="Heading11"/>
-        <w:numPr>
-          <w:ilvl w:val="0"/>
-          <w:numId w:val="0"/>
-        </w:numPr>
-        <w:ind w:left="720"/>
-        <w:rPr>
-          <w:rFonts w:ascii="Arial" w:eastAsiaTheme="minorHAnsi" w:hAnsi="Arial" w:cs="Arial"/>
-          <w:color w:val="404040" w:themeColor="text1" w:themeTint="BF"/>
-          <w:sz w:val="22"/>
-          <w:szCs w:val="18"/>
-        </w:rPr>
-      </w:pPr>
-    </w:p>
-    <w:p>
-      <w:pPr>
-        <w:pStyle w:val="Heading11"/>
-        <w:numPr>
-          <w:ilvl w:val="0"/>
-          <w:numId w:val="0"/>
-        </w:numPr>
-        <w:ind w:left="720"/>
-        <w:rPr>
-          <w:rFonts w:ascii="Arial" w:eastAsiaTheme="minorHAnsi" w:hAnsi="Arial" w:cs="Arial"/>
-          <w:color w:val="404040" w:themeColor="text1" w:themeTint="BF"/>
-          <w:sz w:val="22"/>
-          <w:szCs w:val="18"/>
-        </w:rPr>
-      </w:pPr>
+      <w:r>
+        <w:t>System Requirements</w:t>
+      </w:r>
     </w:p>
     <w:p>
       <w:pPr>
@@ -4640,14 +4520,14 @@
           <w:numId w:val="2"/>
         </w:numPr>
       </w:pPr>
-      <w:bookmarkStart w:id="16" w:name="_Toc520747445"/>
+      <w:bookmarkStart w:id="14" w:name="_Toc520747445"/>
       <w:r>
         <w:rPr>
           <w:rFonts w:eastAsiaTheme="minorHAnsi"/>
         </w:rPr>
         <w:t>Users and use cases</w:t>
       </w:r>
-      <w:bookmarkEnd w:id="16"/>
+      <w:bookmarkEnd w:id="14"/>
     </w:p>
     <w:tbl>
       <w:tblPr>
@@ -4803,32 +4683,6 @@
               <w:rPr>
                 <w:rFonts w:cs="Arial"/>
               </w:rPr>
-              <w:t>Preview media</w:t>
-            </w:r>
-          </w:p>
-          <w:p>
-            <w:pPr>
-              <w:rPr>
-                <w:rFonts w:cs="Arial"/>
-              </w:rPr>
-            </w:pPr>
-            <w:r>
-              <w:rPr>
-                <w:rFonts w:cs="Arial"/>
-              </w:rPr>
-              <w:t>Access e-content</w:t>
-            </w:r>
-          </w:p>
-          <w:p>
-            <w:pPr>
-              <w:rPr>
-                <w:rFonts w:cs="Arial"/>
-              </w:rPr>
-            </w:pPr>
-            <w:r>
-              <w:rPr>
-                <w:rFonts w:cs="Arial"/>
-              </w:rPr>
               <w:t>Pay late fees</w:t>
             </w:r>
           </w:p>
@@ -4932,7 +4786,6 @@
               <w:rPr>
                 <w:rFonts w:cs="Arial"/>
               </w:rPr>
-              <w:lastRenderedPageBreak/>
               <w:t>Receive/process payments</w:t>
             </w:r>
           </w:p>
@@ -4966,7 +4819,6 @@
               <w:rPr>
                 <w:rFonts w:cs="Arial"/>
               </w:rPr>
-              <w:lastRenderedPageBreak/>
               <w:t>Librarian</w:t>
             </w:r>
           </w:p>
@@ -5011,6 +4863,7 @@
               <w:rPr>
                 <w:rFonts w:cs="Arial"/>
               </w:rPr>
+              <w:lastRenderedPageBreak/>
               <w:t>Search patron records</w:t>
             </w:r>
           </w:p>
@@ -5109,6 +4962,7 @@
               <w:rPr>
                 <w:rFonts w:cs="Arial"/>
               </w:rPr>
+              <w:lastRenderedPageBreak/>
               <w:t>Administrator</w:t>
             </w:r>
           </w:p>
@@ -5332,12 +5186,12 @@
           <w:numId w:val="2"/>
         </w:numPr>
       </w:pPr>
-      <w:bookmarkStart w:id="17" w:name="_Toc520747446"/>
+      <w:bookmarkStart w:id="15" w:name="_Toc520747446"/>
       <w:r>
         <w:lastRenderedPageBreak/>
         <w:t>Patron Use Case</w:t>
       </w:r>
-      <w:bookmarkEnd w:id="17"/>
+      <w:bookmarkEnd w:id="15"/>
     </w:p>
     <w:p>
       <w:pPr>
@@ -5398,12 +5252,12 @@
           <w:numId w:val="2"/>
         </w:numPr>
       </w:pPr>
-      <w:bookmarkStart w:id="18" w:name="_Toc520747447"/>
+      <w:bookmarkStart w:id="16" w:name="_Toc520747447"/>
       <w:r>
         <w:lastRenderedPageBreak/>
         <w:t>Librarian Use Case</w:t>
       </w:r>
-      <w:bookmarkEnd w:id="18"/>
+      <w:bookmarkEnd w:id="16"/>
     </w:p>
     <w:p>
       <w:pPr>
@@ -5464,12 +5318,12 @@
           <w:numId w:val="2"/>
         </w:numPr>
       </w:pPr>
-      <w:bookmarkStart w:id="19" w:name="_Toc520747448"/>
+      <w:bookmarkStart w:id="17" w:name="_Toc520747448"/>
       <w:r>
         <w:lastRenderedPageBreak/>
         <w:t>Library Attendant Use Case</w:t>
       </w:r>
-      <w:bookmarkEnd w:id="19"/>
+      <w:bookmarkEnd w:id="17"/>
     </w:p>
     <w:p>
       <w:pPr>
@@ -5534,14 +5388,14 @@
         <w:pStyle w:val="Heading2"/>
         <w:ind w:left="720"/>
       </w:pPr>
-      <w:bookmarkStart w:id="20" w:name="_Toc520747449"/>
+      <w:bookmarkStart w:id="18" w:name="_Toc520747449"/>
       <w:r>
         <w:t>3.5</w:t>
       </w:r>
       <w:r>
         <w:t xml:space="preserve"> Administrator Use Case</w:t>
       </w:r>
-      <w:bookmarkEnd w:id="20"/>
+      <w:bookmarkEnd w:id="18"/>
     </w:p>
     <w:p>
       <w:r>
@@ -5608,11 +5462,11 @@
           <w:numId w:val="2"/>
         </w:numPr>
       </w:pPr>
-      <w:bookmarkStart w:id="21" w:name="_Toc520747450"/>
+      <w:bookmarkStart w:id="19" w:name="_Toc520747450"/>
       <w:r>
         <w:t>Vendor Use Case</w:t>
       </w:r>
-      <w:bookmarkEnd w:id="21"/>
+      <w:bookmarkEnd w:id="19"/>
     </w:p>
     <w:p>
       <w:pPr>
@@ -5673,11 +5527,11 @@
           <w:numId w:val="2"/>
         </w:numPr>
       </w:pPr>
-      <w:bookmarkStart w:id="22" w:name="_Toc520747451"/>
+      <w:bookmarkStart w:id="20" w:name="_Toc520747451"/>
       <w:r>
         <w:t>Log in</w:t>
       </w:r>
-      <w:bookmarkEnd w:id="22"/>
+      <w:bookmarkEnd w:id="20"/>
     </w:p>
     <w:p>
       <w:pPr>
@@ -5734,7 +5588,7 @@
                 <w:rFonts w:cs="Arial"/>
               </w:rPr>
             </w:pPr>
-            <w:bookmarkStart w:id="23" w:name="_Hlk520632850"/>
+            <w:bookmarkStart w:id="21" w:name="_Hlk520632850"/>
             <w:r>
               <w:rPr>
                 <w:rFonts w:cs="Arial"/>
@@ -6223,7 +6077,7 @@
           </w:p>
         </w:tc>
       </w:tr>
-      <w:bookmarkEnd w:id="23"/>
+      <w:bookmarkEnd w:id="21"/>
     </w:tbl>
     <w:p>
       <w:pPr>
@@ -6294,9 +6148,425 @@
           <w:numId w:val="2"/>
         </w:numPr>
       </w:pPr>
-      <w:bookmarkStart w:id="24" w:name="_Toc520747452"/>
+      <w:bookmarkStart w:id="22" w:name="_Toc520747452"/>
       <w:r>
         <w:t>Register -  Patrons</w:t>
+      </w:r>
+      <w:bookmarkEnd w:id="22"/>
+    </w:p>
+    <w:tbl>
+      <w:tblPr>
+        <w:tblStyle w:val="TableGrid"/>
+        <w:tblW w:w="0" w:type="auto"/>
+        <w:tblInd w:w="1110" w:type="dxa"/>
+        <w:tblLook w:val="04A0" w:firstRow="1" w:lastRow="0" w:firstColumn="1" w:lastColumn="0" w:noHBand="0" w:noVBand="1"/>
+      </w:tblPr>
+      <w:tblGrid>
+        <w:gridCol w:w="1855"/>
+        <w:gridCol w:w="6385"/>
+      </w:tblGrid>
+      <w:tr>
+        <w:tc>
+          <w:tcPr>
+            <w:tcW w:w="1855" w:type="dxa"/>
+            <w:shd w:val="clear" w:color="auto" w:fill="8EAADB" w:themeFill="accent1" w:themeFillTint="99"/>
+          </w:tcPr>
+          <w:p>
+            <w:pPr>
+              <w:tabs>
+                <w:tab w:val="left" w:pos="1221"/>
+              </w:tabs>
+              <w:jc w:val="center"/>
+              <w:rPr>
+                <w:rFonts w:cs="Arial"/>
+              </w:rPr>
+            </w:pPr>
+            <w:bookmarkStart w:id="23" w:name="_Hlk520739815"/>
+            <w:r>
+              <w:rPr>
+                <w:rFonts w:cs="Arial"/>
+              </w:rPr>
+              <w:t>USE CASE</w:t>
+            </w:r>
+          </w:p>
+        </w:tc>
+        <w:tc>
+          <w:tcPr>
+            <w:tcW w:w="6385" w:type="dxa"/>
+            <w:shd w:val="clear" w:color="auto" w:fill="8EAADB" w:themeFill="accent1" w:themeFillTint="99"/>
+          </w:tcPr>
+          <w:p>
+            <w:pPr>
+              <w:jc w:val="center"/>
+              <w:rPr>
+                <w:rFonts w:cs="Arial"/>
+              </w:rPr>
+            </w:pPr>
+            <w:r>
+              <w:rPr>
+                <w:rFonts w:cs="Arial"/>
+              </w:rPr>
+              <w:t>LOG IN</w:t>
+            </w:r>
+          </w:p>
+        </w:tc>
+      </w:tr>
+      <w:tr>
+        <w:tc>
+          <w:tcPr>
+            <w:tcW w:w="1855" w:type="dxa"/>
+          </w:tcPr>
+          <w:p>
+            <w:pPr>
+              <w:rPr>
+                <w:rFonts w:cs="Arial"/>
+              </w:rPr>
+            </w:pPr>
+            <w:r>
+              <w:rPr>
+                <w:rFonts w:cs="Arial"/>
+              </w:rPr>
+              <w:t>Description</w:t>
+            </w:r>
+          </w:p>
+        </w:tc>
+        <w:tc>
+          <w:tcPr>
+            <w:tcW w:w="6385" w:type="dxa"/>
+          </w:tcPr>
+          <w:p>
+            <w:pPr>
+              <w:rPr>
+                <w:rFonts w:cs="Arial"/>
+              </w:rPr>
+            </w:pPr>
+            <w:r>
+              <w:rPr>
+                <w:rFonts w:cs="Arial"/>
+              </w:rPr>
+              <w:t>Create online account for patrons</w:t>
+            </w:r>
+          </w:p>
+        </w:tc>
+      </w:tr>
+      <w:tr>
+        <w:tc>
+          <w:tcPr>
+            <w:tcW w:w="1855" w:type="dxa"/>
+          </w:tcPr>
+          <w:p>
+            <w:pPr>
+              <w:rPr>
+                <w:rFonts w:cs="Arial"/>
+              </w:rPr>
+            </w:pPr>
+            <w:r>
+              <w:rPr>
+                <w:rFonts w:cs="Arial"/>
+              </w:rPr>
+              <w:t>Actors</w:t>
+            </w:r>
+          </w:p>
+        </w:tc>
+        <w:tc>
+          <w:tcPr>
+            <w:tcW w:w="6385" w:type="dxa"/>
+          </w:tcPr>
+          <w:p>
+            <w:pPr>
+              <w:rPr>
+                <w:rFonts w:cs="Arial"/>
+              </w:rPr>
+            </w:pPr>
+            <w:r>
+              <w:rPr>
+                <w:rFonts w:cs="Arial"/>
+              </w:rPr>
+              <w:t>Library patron</w:t>
+            </w:r>
+          </w:p>
+        </w:tc>
+      </w:tr>
+      <w:tr>
+        <w:tc>
+          <w:tcPr>
+            <w:tcW w:w="1855" w:type="dxa"/>
+          </w:tcPr>
+          <w:p>
+            <w:pPr>
+              <w:rPr>
+                <w:rFonts w:cs="Arial"/>
+              </w:rPr>
+            </w:pPr>
+            <w:r>
+              <w:rPr>
+                <w:rFonts w:cs="Arial"/>
+              </w:rPr>
+              <w:t>Preconditions</w:t>
+            </w:r>
+          </w:p>
+        </w:tc>
+        <w:tc>
+          <w:tcPr>
+            <w:tcW w:w="6385" w:type="dxa"/>
+          </w:tcPr>
+          <w:p>
+            <w:pPr>
+              <w:rPr>
+                <w:rFonts w:cs="Arial"/>
+              </w:rPr>
+            </w:pPr>
+            <w:r>
+              <w:rPr>
+                <w:rFonts w:cs="Arial"/>
+              </w:rPr>
+              <w:t>Patrons must have a library card</w:t>
+            </w:r>
+          </w:p>
+        </w:tc>
+      </w:tr>
+      <w:tr>
+        <w:tc>
+          <w:tcPr>
+            <w:tcW w:w="1855" w:type="dxa"/>
+          </w:tcPr>
+          <w:p>
+            <w:pPr>
+              <w:rPr>
+                <w:rFonts w:cs="Arial"/>
+              </w:rPr>
+            </w:pPr>
+            <w:r>
+              <w:rPr>
+                <w:rFonts w:cs="Arial"/>
+              </w:rPr>
+              <w:t>Basic Flow</w:t>
+            </w:r>
+          </w:p>
+        </w:tc>
+        <w:tc>
+          <w:tcPr>
+            <w:tcW w:w="6385" w:type="dxa"/>
+          </w:tcPr>
+          <w:p>
+            <w:pPr>
+              <w:pStyle w:val="ListParagraph"/>
+              <w:numPr>
+                <w:ilvl w:val="0"/>
+                <w:numId w:val="11"/>
+              </w:numPr>
+              <w:rPr>
+                <w:rFonts w:cs="Arial"/>
+              </w:rPr>
+            </w:pPr>
+            <w:r>
+              <w:rPr>
+                <w:rFonts w:cs="Arial"/>
+              </w:rPr>
+              <w:t>User selects register option</w:t>
+            </w:r>
+          </w:p>
+          <w:p>
+            <w:pPr>
+              <w:pStyle w:val="ListParagraph"/>
+              <w:numPr>
+                <w:ilvl w:val="0"/>
+                <w:numId w:val="11"/>
+              </w:numPr>
+              <w:rPr>
+                <w:rFonts w:cs="Arial"/>
+              </w:rPr>
+            </w:pPr>
+            <w:r>
+              <w:rPr>
+                <w:rFonts w:cs="Arial"/>
+              </w:rPr>
+              <w:t>Enter personal information, first/last name, library card number, home address, telephone number, email address</w:t>
+            </w:r>
+          </w:p>
+          <w:p>
+            <w:pPr>
+              <w:pStyle w:val="ListParagraph"/>
+              <w:numPr>
+                <w:ilvl w:val="0"/>
+                <w:numId w:val="11"/>
+              </w:numPr>
+              <w:rPr>
+                <w:rFonts w:cs="Arial"/>
+              </w:rPr>
+            </w:pPr>
+            <w:r>
+              <w:rPr>
+                <w:rFonts w:cs="Arial"/>
+              </w:rPr>
+              <w:t>Click register</w:t>
+            </w:r>
+          </w:p>
+          <w:p>
+            <w:pPr>
+              <w:pStyle w:val="ListParagraph"/>
+              <w:numPr>
+                <w:ilvl w:val="0"/>
+                <w:numId w:val="11"/>
+              </w:numPr>
+              <w:rPr>
+                <w:rFonts w:cs="Arial"/>
+              </w:rPr>
+            </w:pPr>
+            <w:r>
+              <w:rPr>
+                <w:rFonts w:cs="Arial"/>
+              </w:rPr>
+              <w:t>Data validated</w:t>
+            </w:r>
+          </w:p>
+          <w:p>
+            <w:pPr>
+              <w:pStyle w:val="ListParagraph"/>
+              <w:numPr>
+                <w:ilvl w:val="0"/>
+                <w:numId w:val="11"/>
+              </w:numPr>
+              <w:rPr>
+                <w:rFonts w:cs="Arial"/>
+              </w:rPr>
+            </w:pPr>
+            <w:r>
+              <w:rPr>
+                <w:rFonts w:cs="Arial"/>
+              </w:rPr>
+              <w:t>Account activated</w:t>
+            </w:r>
+          </w:p>
+          <w:p>
+            <w:pPr>
+              <w:pStyle w:val="ListParagraph"/>
+              <w:numPr>
+                <w:ilvl w:val="0"/>
+                <w:numId w:val="11"/>
+              </w:numPr>
+              <w:rPr>
+                <w:rFonts w:cs="Arial"/>
+              </w:rPr>
+            </w:pPr>
+            <w:r>
+              <w:rPr>
+                <w:rFonts w:cs="Arial"/>
+              </w:rPr>
+              <w:lastRenderedPageBreak/>
+              <w:t>Redirect to login page</w:t>
+            </w:r>
+          </w:p>
+        </w:tc>
+      </w:tr>
+      <w:tr>
+        <w:tc>
+          <w:tcPr>
+            <w:tcW w:w="1855" w:type="dxa"/>
+          </w:tcPr>
+          <w:p>
+            <w:pPr>
+              <w:rPr>
+                <w:rFonts w:cs="Arial"/>
+              </w:rPr>
+            </w:pPr>
+            <w:r>
+              <w:rPr>
+                <w:rFonts w:cs="Arial"/>
+              </w:rPr>
+              <w:lastRenderedPageBreak/>
+              <w:t>Post-conditions</w:t>
+            </w:r>
+          </w:p>
+        </w:tc>
+        <w:tc>
+          <w:tcPr>
+            <w:tcW w:w="6385" w:type="dxa"/>
+          </w:tcPr>
+          <w:p>
+            <w:pPr>
+              <w:rPr>
+                <w:rFonts w:cs="Arial"/>
+              </w:rPr>
+            </w:pPr>
+            <w:r>
+              <w:rPr>
+                <w:rFonts w:cs="Arial"/>
+              </w:rPr>
+              <w:t>Account is activated.  Username and password are stored in the database.  Appropriate level of access is given.  After login patron will be directed to the patron portal.</w:t>
+            </w:r>
+          </w:p>
+        </w:tc>
+      </w:tr>
+      <w:tr>
+        <w:tc>
+          <w:tcPr>
+            <w:tcW w:w="1855" w:type="dxa"/>
+          </w:tcPr>
+          <w:p>
+            <w:pPr>
+              <w:rPr>
+                <w:rFonts w:cs="Arial"/>
+              </w:rPr>
+            </w:pPr>
+            <w:r>
+              <w:rPr>
+                <w:rFonts w:cs="Arial"/>
+              </w:rPr>
+              <w:t>Alternate flows</w:t>
+            </w:r>
+          </w:p>
+        </w:tc>
+        <w:tc>
+          <w:tcPr>
+            <w:tcW w:w="6385" w:type="dxa"/>
+          </w:tcPr>
+          <w:p>
+            <w:pPr>
+              <w:rPr>
+                <w:rFonts w:cs="Arial"/>
+              </w:rPr>
+            </w:pPr>
+            <w:r>
+              <w:rPr>
+                <w:rFonts w:cs="Arial"/>
+              </w:rPr>
+              <w:t>Select cancel – back to login page</w:t>
+            </w:r>
+          </w:p>
+          <w:p>
+            <w:pPr>
+              <w:rPr>
+                <w:rFonts w:cs="Arial"/>
+              </w:rPr>
+            </w:pPr>
+            <w:r>
+              <w:rPr>
+                <w:rFonts w:cs="Arial"/>
+              </w:rPr>
+              <w:t>Data cannot be validated – user must correct data input to meet requirements</w:t>
+            </w:r>
+          </w:p>
+        </w:tc>
+      </w:tr>
+      <w:bookmarkEnd w:id="23"/>
+    </w:tbl>
+    <w:p>
+      <w:pPr>
+        <w:ind w:left="1110"/>
+      </w:pPr>
+    </w:p>
+    <w:p>
+      <w:pPr>
+        <w:pStyle w:val="Heading2"/>
+        <w:numPr>
+          <w:ilvl w:val="1"/>
+          <w:numId w:val="2"/>
+        </w:numPr>
+      </w:pPr>
+      <w:bookmarkStart w:id="24" w:name="_Toc520747453"/>
+      <w:r>
+        <w:t>Register – Librarians/Assistants/Vendors</w:t>
       </w:r>
       <w:bookmarkEnd w:id="24"/>
     </w:p>
@@ -6327,7 +6597,6 @@
                 <w:rFonts w:cs="Arial"/>
               </w:rPr>
             </w:pPr>
-            <w:bookmarkStart w:id="25" w:name="_Hlk520739815"/>
             <w:r>
               <w:rPr>
                 <w:rFonts w:cs="Arial"/>
@@ -6390,7 +6659,13 @@
               <w:rPr>
                 <w:rFonts w:cs="Arial"/>
               </w:rPr>
-              <w:t>Create online account for patrons</w:t>
+              <w:t>Create staff/vendor</w:t>
+            </w:r>
+            <w:r>
+              <w:rPr>
+                <w:rFonts w:cs="Arial"/>
+              </w:rPr>
+              <w:t xml:space="preserve"> account for librarians, assistants and vendors</w:t>
             </w:r>
           </w:p>
         </w:tc>
@@ -6428,7 +6703,7 @@
               <w:rPr>
                 <w:rFonts w:cs="Arial"/>
               </w:rPr>
-              <w:t>Library patron</w:t>
+              <w:t>Librarians, assistants and vendors</w:t>
             </w:r>
           </w:p>
         </w:tc>
@@ -6466,7 +6741,7 @@
               <w:rPr>
                 <w:rFonts w:cs="Arial"/>
               </w:rPr>
-              <w:t>Patrons must have a library card</w:t>
+              <w:t>Staff/vendors must be employee or under contract and be approved by management</w:t>
             </w:r>
           </w:p>
         </w:tc>
@@ -6499,7 +6774,7 @@
               <w:pStyle w:val="ListParagraph"/>
               <w:numPr>
                 <w:ilvl w:val="0"/>
-                <w:numId w:val="11"/>
+                <w:numId w:val="12"/>
               </w:numPr>
               <w:rPr>
                 <w:rFonts w:cs="Arial"/>
@@ -6509,7 +6784,7 @@
               <w:rPr>
                 <w:rFonts w:cs="Arial"/>
               </w:rPr>
-              <w:t>User selects register option</w:t>
+              <w:t xml:space="preserve">User is hired or is contracted.  </w:t>
             </w:r>
           </w:p>
           <w:p>
@@ -6517,7 +6792,7 @@
               <w:pStyle w:val="ListParagraph"/>
               <w:numPr>
                 <w:ilvl w:val="0"/>
-                <w:numId w:val="11"/>
+                <w:numId w:val="12"/>
               </w:numPr>
               <w:rPr>
                 <w:rFonts w:cs="Arial"/>
@@ -6527,7 +6802,13 @@
               <w:rPr>
                 <w:rFonts w:cs="Arial"/>
               </w:rPr>
-              <w:t>Enter personal information, first/last name, library card number, home address, telephone number, email address</w:t>
+              <w:t xml:space="preserve">Management submits </w:t>
+            </w:r>
+            <w:r>
+              <w:rPr>
+                <w:rFonts w:cs="Arial"/>
+              </w:rPr>
+              <w:t>approval form</w:t>
             </w:r>
           </w:p>
           <w:p>
@@ -6535,7 +6816,7 @@
               <w:pStyle w:val="ListParagraph"/>
               <w:numPr>
                 <w:ilvl w:val="0"/>
-                <w:numId w:val="11"/>
+                <w:numId w:val="12"/>
               </w:numPr>
               <w:rPr>
                 <w:rFonts w:cs="Arial"/>
@@ -6545,7 +6826,7 @@
               <w:rPr>
                 <w:rFonts w:cs="Arial"/>
               </w:rPr>
-              <w:t>Click register</w:t>
+              <w:t>Administrator creates usernames and temporary password</w:t>
             </w:r>
           </w:p>
           <w:p>
@@ -6553,7 +6834,7 @@
               <w:pStyle w:val="ListParagraph"/>
               <w:numPr>
                 <w:ilvl w:val="0"/>
-                <w:numId w:val="11"/>
+                <w:numId w:val="12"/>
               </w:numPr>
               <w:rPr>
                 <w:rFonts w:cs="Arial"/>
@@ -6563,7 +6844,19 @@
               <w:rPr>
                 <w:rFonts w:cs="Arial"/>
               </w:rPr>
-              <w:t>Data validated</w:t>
+              <w:t>Administrator give</w:t>
+            </w:r>
+            <w:r>
+              <w:rPr>
+                <w:rFonts w:cs="Arial"/>
+              </w:rPr>
+              <w:t>s</w:t>
+            </w:r>
+            <w:r>
+              <w:rPr>
+                <w:rFonts w:cs="Arial"/>
+              </w:rPr>
+              <w:t xml:space="preserve"> appropriate access rights according to user type</w:t>
             </w:r>
           </w:p>
           <w:p>
@@ -6571,7 +6864,7 @@
               <w:pStyle w:val="ListParagraph"/>
               <w:numPr>
                 <w:ilvl w:val="0"/>
-                <w:numId w:val="11"/>
+                <w:numId w:val="12"/>
               </w:numPr>
               <w:rPr>
                 <w:rFonts w:cs="Arial"/>
@@ -6581,7 +6874,7 @@
               <w:rPr>
                 <w:rFonts w:cs="Arial"/>
               </w:rPr>
-              <w:t>Account activated</w:t>
+              <w:t>User logs in with temporary password</w:t>
             </w:r>
           </w:p>
           <w:p>
@@ -6589,7 +6882,7 @@
               <w:pStyle w:val="ListParagraph"/>
               <w:numPr>
                 <w:ilvl w:val="0"/>
-                <w:numId w:val="11"/>
+                <w:numId w:val="12"/>
               </w:numPr>
               <w:rPr>
                 <w:rFonts w:cs="Arial"/>
@@ -6599,8 +6892,55 @@
               <w:rPr>
                 <w:rFonts w:cs="Arial"/>
               </w:rPr>
-              <w:lastRenderedPageBreak/>
-              <w:t>Redirect to login page</w:t>
+              <w:t>User resets password</w:t>
+            </w:r>
+          </w:p>
+          <w:p>
+            <w:pPr>
+              <w:pStyle w:val="ListParagraph"/>
+              <w:numPr>
+                <w:ilvl w:val="0"/>
+                <w:numId w:val="12"/>
+              </w:numPr>
+              <w:rPr>
+                <w:rFonts w:cs="Arial"/>
+              </w:rPr>
+            </w:pPr>
+            <w:r>
+              <w:rPr>
+                <w:rFonts w:cs="Arial"/>
+              </w:rPr>
+              <w:t>User</w:t>
+            </w:r>
+            <w:r>
+              <w:rPr>
+                <w:rFonts w:cs="Arial"/>
+              </w:rPr>
+              <w:t xml:space="preserve"> </w:t>
+            </w:r>
+            <w:r>
+              <w:rPr>
+                <w:rFonts w:cs="Arial"/>
+              </w:rPr>
+              <w:t>logs in with permanent password</w:t>
+            </w:r>
+          </w:p>
+          <w:p>
+            <w:pPr>
+              <w:pStyle w:val="ListParagraph"/>
+              <w:numPr>
+                <w:ilvl w:val="0"/>
+                <w:numId w:val="12"/>
+              </w:numPr>
+              <w:rPr>
+                <w:rFonts w:cs="Arial"/>
+              </w:rPr>
+            </w:pPr>
+            <w:r>
+              <w:rPr>
+                <w:rFonts w:cs="Arial"/>
+              </w:rPr>
+              <w:t>User is redirected to appropriate portal</w:t>
             </w:r>
           </w:p>
         </w:tc>
@@ -6620,7 +6960,6 @@
               <w:rPr>
                 <w:rFonts w:cs="Arial"/>
               </w:rPr>
-              <w:lastRenderedPageBreak/>
               <w:t>Post-conditions</w:t>
             </w:r>
           </w:p>
@@ -6639,7 +6978,37 @@
               <w:rPr>
                 <w:rFonts w:cs="Arial"/>
               </w:rPr>
-              <w:t>Account is activated.  Username and password are stored in the database.  Appropriate level of access is given.  After login patron will be directed to the patron portal.</w:t>
+              <w:t>Staff/vendor a</w:t>
+            </w:r>
+            <w:r>
+              <w:rPr>
+                <w:rFonts w:cs="Arial"/>
+              </w:rPr>
+              <w:t xml:space="preserve">ccount is activated.  Username and password are stored in the database.  Appropriate level of access is given.  After login </w:t>
+            </w:r>
+            <w:r>
+              <w:rPr>
+                <w:rFonts w:cs="Arial"/>
+              </w:rPr>
+              <w:t>staff</w:t>
+            </w:r>
+            <w:r>
+              <w:rPr>
+                <w:rFonts w:cs="Arial"/>
+              </w:rPr>
+              <w:t xml:space="preserve"> will be directed to the </w:t>
+            </w:r>
+            <w:r>
+              <w:rPr>
+                <w:rFonts w:cs="Arial"/>
+              </w:rPr>
+              <w:t>staff</w:t>
+            </w:r>
+            <w:r>
+              <w:rPr>
+                <w:rFonts w:cs="Arial"/>
+              </w:rPr>
+              <w:t xml:space="preserve"> portal.</w:t>
             </w:r>
           </w:p>
         </w:tc>
@@ -6673,48 +7042,32 @@
                 <w:rFonts w:cs="Arial"/>
               </w:rPr>
             </w:pPr>
-            <w:r>
-              <w:rPr>
-                <w:rFonts w:cs="Arial"/>
-              </w:rPr>
-              <w:t>Select cancel – back to login page</w:t>
-            </w:r>
-          </w:p>
-          <w:p>
-            <w:pPr>
-              <w:rPr>
-                <w:rFonts w:cs="Arial"/>
-              </w:rPr>
-            </w:pPr>
-            <w:r>
-              <w:rPr>
-                <w:rFonts w:cs="Arial"/>
-              </w:rPr>
-              <w:t>Data cannot be validated – user must correct data input to meet requirements</w:t>
-            </w:r>
           </w:p>
         </w:tc>
       </w:tr>
-      <w:bookmarkEnd w:id="25"/>
     </w:tbl>
     <w:p>
       <w:pPr>
+        <w:pStyle w:val="ListParagraph"/>
         <w:ind w:left="1110"/>
       </w:pPr>
     </w:p>
     <w:p>
       <w:pPr>
         <w:pStyle w:val="Heading2"/>
-        <w:numPr>
-          <w:ilvl w:val="1"/>
-          <w:numId w:val="2"/>
-        </w:numPr>
-      </w:pPr>
-      <w:bookmarkStart w:id="26" w:name="_Toc520747453"/>
-      <w:r>
-        <w:t>Register – Librarians/Assistants/Vendors</w:t>
-      </w:r>
-      <w:bookmarkEnd w:id="26"/>
+        <w:ind w:firstLine="720"/>
+      </w:pPr>
+      <w:bookmarkStart w:id="25" w:name="_Toc520747454"/>
+      <w:r>
+        <w:t xml:space="preserve">3.9 </w:t>
+      </w:r>
+      <w:r>
+        <w:t xml:space="preserve">Basic </w:t>
+      </w:r>
+      <w:r>
+        <w:t>Search</w:t>
+      </w:r>
+      <w:bookmarkEnd w:id="25"/>
     </w:p>
     <w:tbl>
       <w:tblPr>
@@ -6767,7 +7120,7 @@
               <w:rPr>
                 <w:rFonts w:cs="Arial"/>
               </w:rPr>
-              <w:t>LOG IN</w:t>
+              <w:t>BASIC SEARCH</w:t>
             </w:r>
           </w:p>
         </w:tc>
@@ -6787,6 +7140,7 @@
               <w:rPr>
                 <w:rFonts w:cs="Arial"/>
               </w:rPr>
+              <w:lastRenderedPageBreak/>
               <w:t>Description</w:t>
             </w:r>
           </w:p>
@@ -6805,13 +7159,171 @@
               <w:rPr>
                 <w:rFonts w:cs="Arial"/>
               </w:rPr>
-              <w:t>Create staff/vendor</w:t>
-            </w:r>
-            <w:r>
-              <w:rPr>
-                <w:rFonts w:cs="Arial"/>
-              </w:rPr>
-              <w:t xml:space="preserve"> account for librarians, assistants and vendors</w:t>
+              <w:t>Search for available media using several criteria</w:t>
+            </w:r>
+            <w:r>
+              <w:rPr>
+                <w:rFonts w:cs="Arial"/>
+              </w:rPr>
+              <w:t xml:space="preserve">.  Basic search box is located at the top center of main portal.  Defaults to search all media. Basic search box defaults to search by </w:t>
+            </w:r>
+            <w:proofErr w:type="gramStart"/>
+            <w:r>
+              <w:rPr>
+                <w:rFonts w:cs="Arial"/>
+              </w:rPr>
+              <w:t>keyword, but</w:t>
+            </w:r>
+            <w:proofErr w:type="gramEnd"/>
+            <w:r>
+              <w:rPr>
+                <w:rFonts w:cs="Arial"/>
+              </w:rPr>
+              <w:t xml:space="preserve"> will search by ISBN if detected.  Users </w:t>
+            </w:r>
+            <w:proofErr w:type="gramStart"/>
+            <w:r>
+              <w:rPr>
+                <w:rFonts w:cs="Arial"/>
+              </w:rPr>
+              <w:t>have the ability to</w:t>
+            </w:r>
+            <w:proofErr w:type="gramEnd"/>
+            <w:r>
+              <w:rPr>
+                <w:rFonts w:cs="Arial"/>
+              </w:rPr>
+              <w:t xml:space="preserve"> perform advanced searches by typing special keywords, a colon, and the search criteria.  For example to search by title</w:t>
+            </w:r>
+            <w:r>
+              <w:rPr>
+                <w:rFonts w:cs="Arial"/>
+              </w:rPr>
+              <w:t xml:space="preserve"> users must</w:t>
+            </w:r>
+            <w:r>
+              <w:rPr>
+                <w:rFonts w:cs="Arial"/>
+              </w:rPr>
+              <w:t xml:space="preserve"> type </w:t>
+            </w:r>
+            <w:r>
+              <w:rPr>
+                <w:rFonts w:cs="Arial"/>
+              </w:rPr>
+              <w:t>this in the search box,</w:t>
+            </w:r>
+            <w:r>
+              <w:rPr>
+                <w:rFonts w:cs="Arial"/>
+              </w:rPr>
+              <w:t xml:space="preserve"> </w:t>
+            </w:r>
+            <w:proofErr w:type="spellStart"/>
+            <w:proofErr w:type="gramStart"/>
+            <w:r>
+              <w:rPr>
+                <w:rFonts w:cs="Arial"/>
+              </w:rPr>
+              <w:t>title:Java</w:t>
+            </w:r>
+            <w:proofErr w:type="spellEnd"/>
+            <w:proofErr w:type="gramEnd"/>
+            <w:r>
+              <w:rPr>
+                <w:rFonts w:cs="Arial"/>
+              </w:rPr>
+              <w:t xml:space="preserve"> a Complete Guide.  Commas, separate search categories, e.g. </w:t>
+            </w:r>
+            <w:proofErr w:type="spellStart"/>
+            <w:proofErr w:type="gramStart"/>
+            <w:r>
+              <w:rPr>
+                <w:rFonts w:cs="Arial"/>
+              </w:rPr>
+              <w:t>title:Java</w:t>
+            </w:r>
+            <w:proofErr w:type="spellEnd"/>
+            <w:proofErr w:type="gramEnd"/>
+            <w:r>
+              <w:rPr>
+                <w:rFonts w:cs="Arial"/>
+              </w:rPr>
+              <w:t xml:space="preserve"> a Complete Guide, year: 2015.  </w:t>
+            </w:r>
+            <w:r>
+              <w:rPr>
+                <w:rFonts w:cs="Arial"/>
+              </w:rPr>
+              <w:t>Operators such</w:t>
+            </w:r>
+            <w:r>
+              <w:rPr>
+                <w:rFonts w:cs="Arial"/>
+              </w:rPr>
+              <w:t xml:space="preserve"> as ‘and’</w:t>
+            </w:r>
+            <w:r>
+              <w:rPr>
+                <w:rFonts w:cs="Arial"/>
+              </w:rPr>
+              <w:t>,</w:t>
+            </w:r>
+            <w:r>
+              <w:rPr>
+                <w:rFonts w:cs="Arial"/>
+              </w:rPr>
+              <w:t xml:space="preserve"> ‘or’</w:t>
+            </w:r>
+            <w:r>
+              <w:rPr>
+                <w:rFonts w:cs="Arial"/>
+              </w:rPr>
+              <w:t xml:space="preserve"> and ‘not’</w:t>
+            </w:r>
+            <w:r>
+              <w:rPr>
+                <w:rFonts w:cs="Arial"/>
+              </w:rPr>
+              <w:t xml:space="preserve"> may also be used, e.g. title: Java and Guide, year: 2015 or 2016.  To Avoid ambiguity or if search criteria </w:t>
+            </w:r>
+            <w:proofErr w:type="gramStart"/>
+            <w:r>
+              <w:rPr>
+                <w:rFonts w:cs="Arial"/>
+              </w:rPr>
+              <w:t>includes</w:t>
+            </w:r>
+            <w:proofErr w:type="gramEnd"/>
+            <w:r>
+              <w:rPr>
+                <w:rFonts w:cs="Arial"/>
+              </w:rPr>
+              <w:t xml:space="preserve"> keywords quotations marks </w:t>
+            </w:r>
+            <w:r>
+              <w:rPr>
+                <w:rFonts w:cs="Arial"/>
+              </w:rPr>
+              <w:t>can</w:t>
+            </w:r>
+            <w:r>
+              <w:rPr>
+                <w:rFonts w:cs="Arial"/>
+              </w:rPr>
+              <w:t xml:space="preserve"> be used, e.g. title: “Java” and “Guide”</w:t>
+            </w:r>
+            <w:r>
+              <w:rPr>
+                <w:rFonts w:cs="Arial"/>
+              </w:rPr>
+              <w:t xml:space="preserve">.  </w:t>
+            </w:r>
+            <w:r>
+              <w:rPr>
+                <w:rFonts w:cs="Arial"/>
+              </w:rPr>
+              <w:t xml:space="preserve"> </w:t>
             </w:r>
           </w:p>
         </w:tc>
@@ -6849,7 +7361,13 @@
               <w:rPr>
                 <w:rFonts w:cs="Arial"/>
               </w:rPr>
-              <w:t>Librarians, assistants and vendors</w:t>
+              <w:t>Library patron</w:t>
+            </w:r>
+            <w:r>
+              <w:rPr>
+                <w:rFonts w:cs="Arial"/>
+              </w:rPr>
+              <w:t>, librarian, attendant, administrator</w:t>
             </w:r>
           </w:p>
         </w:tc>
@@ -6887,7 +7405,7 @@
               <w:rPr>
                 <w:rFonts w:cs="Arial"/>
               </w:rPr>
-              <w:t>Staff/vendors must be employee or under contract and be approved by management</w:t>
+              <w:t xml:space="preserve">User must log in to the system.  </w:t>
             </w:r>
           </w:p>
         </w:tc>
@@ -6920,7 +7438,7 @@
               <w:pStyle w:val="ListParagraph"/>
               <w:numPr>
                 <w:ilvl w:val="0"/>
-                <w:numId w:val="12"/>
+                <w:numId w:val="13"/>
               </w:numPr>
               <w:rPr>
                 <w:rFonts w:cs="Arial"/>
@@ -6930,7 +7448,7 @@
               <w:rPr>
                 <w:rFonts w:cs="Arial"/>
               </w:rPr>
-              <w:t xml:space="preserve">User is hired or is contracted.  </w:t>
+              <w:t>Select basic search box</w:t>
             </w:r>
           </w:p>
           <w:p>
@@ -6938,7 +7456,7 @@
               <w:pStyle w:val="ListParagraph"/>
               <w:numPr>
                 <w:ilvl w:val="0"/>
-                <w:numId w:val="12"/>
+                <w:numId w:val="13"/>
               </w:numPr>
               <w:rPr>
                 <w:rFonts w:cs="Arial"/>
@@ -6948,13 +7466,7 @@
               <w:rPr>
                 <w:rFonts w:cs="Arial"/>
               </w:rPr>
-              <w:t xml:space="preserve">Management submits </w:t>
-            </w:r>
-            <w:r>
-              <w:rPr>
-                <w:rFonts w:cs="Arial"/>
-              </w:rPr>
-              <w:t>approval form</w:t>
+              <w:t>Type in keyword or ISBN</w:t>
             </w:r>
           </w:p>
           <w:p>
@@ -6962,7 +7474,7 @@
               <w:pStyle w:val="ListParagraph"/>
               <w:numPr>
                 <w:ilvl w:val="0"/>
-                <w:numId w:val="12"/>
+                <w:numId w:val="13"/>
               </w:numPr>
               <w:rPr>
                 <w:rFonts w:cs="Arial"/>
@@ -6972,7 +7484,7 @@
               <w:rPr>
                 <w:rFonts w:cs="Arial"/>
               </w:rPr>
-              <w:t>Administrator creates usernames and temporary password</w:t>
+              <w:t>Browse through results</w:t>
             </w:r>
           </w:p>
           <w:p>
@@ -6980,7 +7492,7 @@
               <w:pStyle w:val="ListParagraph"/>
               <w:numPr>
                 <w:ilvl w:val="0"/>
-                <w:numId w:val="12"/>
+                <w:numId w:val="13"/>
               </w:numPr>
               <w:rPr>
                 <w:rFonts w:cs="Arial"/>
@@ -6990,19 +7502,7 @@
               <w:rPr>
                 <w:rFonts w:cs="Arial"/>
               </w:rPr>
-              <w:t>Administrator give</w:t>
-            </w:r>
-            <w:r>
-              <w:rPr>
-                <w:rFonts w:cs="Arial"/>
-              </w:rPr>
-              <w:t>s</w:t>
-            </w:r>
-            <w:r>
-              <w:rPr>
-                <w:rFonts w:cs="Arial"/>
-              </w:rPr>
-              <w:t xml:space="preserve"> appropriate access rights according to user type</w:t>
+              <w:t>Order results by ‘relevant’, ‘popular’ ‘date published’ ‘author’ ‘title’</w:t>
             </w:r>
           </w:p>
           <w:p>
@@ -7010,7 +7510,7 @@
               <w:pStyle w:val="ListParagraph"/>
               <w:numPr>
                 <w:ilvl w:val="0"/>
-                <w:numId w:val="12"/>
+                <w:numId w:val="13"/>
               </w:numPr>
               <w:rPr>
                 <w:rFonts w:cs="Arial"/>
@@ -7020,73 +7520,35 @@
               <w:rPr>
                 <w:rFonts w:cs="Arial"/>
               </w:rPr>
-              <w:t>User logs in with temporary password</w:t>
-            </w:r>
-          </w:p>
-          <w:p>
-            <w:pPr>
-              <w:pStyle w:val="ListParagraph"/>
-              <w:numPr>
-                <w:ilvl w:val="0"/>
-                <w:numId w:val="12"/>
-              </w:numPr>
-              <w:rPr>
-                <w:rFonts w:cs="Arial"/>
-              </w:rPr>
-            </w:pPr>
-            <w:r>
-              <w:rPr>
-                <w:rFonts w:cs="Arial"/>
-              </w:rPr>
-              <w:t>User resets password</w:t>
-            </w:r>
-          </w:p>
-          <w:p>
-            <w:pPr>
-              <w:pStyle w:val="ListParagraph"/>
-              <w:numPr>
-                <w:ilvl w:val="0"/>
-                <w:numId w:val="12"/>
-              </w:numPr>
-              <w:rPr>
-                <w:rFonts w:cs="Arial"/>
-              </w:rPr>
-            </w:pPr>
-            <w:r>
-              <w:rPr>
-                <w:rFonts w:cs="Arial"/>
-              </w:rPr>
-              <w:t>User</w:t>
-            </w:r>
-            <w:r>
-              <w:rPr>
-                <w:rFonts w:cs="Arial"/>
-              </w:rPr>
-              <w:t xml:space="preserve"> </w:t>
-            </w:r>
-            <w:r>
-              <w:rPr>
-                <w:rFonts w:cs="Arial"/>
-              </w:rPr>
-              <w:t>logs in with permanent password</w:t>
-            </w:r>
-          </w:p>
-          <w:p>
-            <w:pPr>
-              <w:pStyle w:val="ListParagraph"/>
-              <w:numPr>
-                <w:ilvl w:val="0"/>
-                <w:numId w:val="12"/>
-              </w:numPr>
-              <w:rPr>
-                <w:rFonts w:cs="Arial"/>
-              </w:rPr>
-            </w:pPr>
-            <w:r>
-              <w:rPr>
-                <w:rFonts w:cs="Arial"/>
-              </w:rPr>
-              <w:t>User is redirected to appropriate portal</w:t>
+              <w:t xml:space="preserve">Filter out results by using filters: format (book, newspaper, magazine, journal etc.), author, </w:t>
+            </w:r>
+            <w:proofErr w:type="gramStart"/>
+            <w:r>
+              <w:rPr>
+                <w:rFonts w:cs="Arial"/>
+              </w:rPr>
+              <w:t>year(</w:t>
+            </w:r>
+            <w:proofErr w:type="gramEnd"/>
+            <w:r>
+              <w:rPr>
+                <w:rFonts w:cs="Arial"/>
+              </w:rPr>
+              <w:t xml:space="preserve">select between what years), subject(history, science </w:t>
+            </w:r>
+            <w:proofErr w:type="spellStart"/>
+            <w:r>
+              <w:rPr>
+                <w:rFonts w:cs="Arial"/>
+              </w:rPr>
+              <w:t>etc</w:t>
+            </w:r>
+            <w:proofErr w:type="spellEnd"/>
+            <w:r>
+              <w:rPr>
+                <w:rFonts w:cs="Arial"/>
+              </w:rPr>
+              <w:t>).</w:t>
             </w:r>
           </w:p>
         </w:tc>
@@ -7124,37 +7586,7 @@
               <w:rPr>
                 <w:rFonts w:cs="Arial"/>
               </w:rPr>
-              <w:t>Staff/vendor a</w:t>
-            </w:r>
-            <w:r>
-              <w:rPr>
-                <w:rFonts w:cs="Arial"/>
-              </w:rPr>
-              <w:t xml:space="preserve">ccount is activated.  Username and password are stored in the database.  Appropriate level of access is given.  After login </w:t>
-            </w:r>
-            <w:r>
-              <w:rPr>
-                <w:rFonts w:cs="Arial"/>
-              </w:rPr>
-              <w:t>staff</w:t>
-            </w:r>
-            <w:r>
-              <w:rPr>
-                <w:rFonts w:cs="Arial"/>
-              </w:rPr>
-              <w:t xml:space="preserve"> will be directed to the </w:t>
-            </w:r>
-            <w:r>
-              <w:rPr>
-                <w:rFonts w:cs="Arial"/>
-              </w:rPr>
-              <w:t>staff</w:t>
-            </w:r>
-            <w:r>
-              <w:rPr>
-                <w:rFonts w:cs="Arial"/>
-              </w:rPr>
-              <w:t xml:space="preserve"> portal.</w:t>
+              <w:t>User will receive a list of results that can be ordered.  Options to filter out list will also be available.</w:t>
             </w:r>
           </w:p>
         </w:tc>
@@ -7188,32 +7620,514 @@
                 <w:rFonts w:cs="Arial"/>
               </w:rPr>
             </w:pPr>
+            <w:r>
+              <w:rPr>
+                <w:rFonts w:cs="Arial"/>
+              </w:rPr>
+              <w:t>Use advanced search using special keywords: title, keyword, year, author, ISBN, format, subject</w:t>
+            </w:r>
           </w:p>
         </w:tc>
       </w:tr>
     </w:tbl>
     <w:p>
       <w:pPr>
-        <w:pStyle w:val="ListParagraph"/>
+        <w:pStyle w:val="Heading2"/>
+        <w:numPr>
+          <w:ilvl w:val="1"/>
+          <w:numId w:val="16"/>
+        </w:numPr>
+      </w:pPr>
+      <w:bookmarkStart w:id="26" w:name="_Toc520747455"/>
+      <w:r>
+        <w:t>Advanced Search</w:t>
+      </w:r>
+      <w:bookmarkEnd w:id="26"/>
+    </w:p>
+    <w:p/>
+    <w:tbl>
+      <w:tblPr>
+        <w:tblStyle w:val="TableGrid"/>
+        <w:tblW w:w="0" w:type="auto"/>
+        <w:tblInd w:w="1110" w:type="dxa"/>
+        <w:tblLook w:val="04A0" w:firstRow="1" w:lastRow="0" w:firstColumn="1" w:lastColumn="0" w:noHBand="0" w:noVBand="1"/>
+      </w:tblPr>
+      <w:tblGrid>
+        <w:gridCol w:w="1855"/>
+        <w:gridCol w:w="6385"/>
+      </w:tblGrid>
+      <w:tr>
+        <w:tc>
+          <w:tcPr>
+            <w:tcW w:w="1855" w:type="dxa"/>
+            <w:shd w:val="clear" w:color="auto" w:fill="8EAADB" w:themeFill="accent1" w:themeFillTint="99"/>
+          </w:tcPr>
+          <w:p>
+            <w:pPr>
+              <w:tabs>
+                <w:tab w:val="left" w:pos="1221"/>
+              </w:tabs>
+              <w:jc w:val="center"/>
+              <w:rPr>
+                <w:rFonts w:cs="Arial"/>
+              </w:rPr>
+            </w:pPr>
+            <w:bookmarkStart w:id="27" w:name="_Hlk520774355"/>
+            <w:r>
+              <w:rPr>
+                <w:rFonts w:cs="Arial"/>
+              </w:rPr>
+              <w:t>USE CASE</w:t>
+            </w:r>
+          </w:p>
+        </w:tc>
+        <w:tc>
+          <w:tcPr>
+            <w:tcW w:w="6385" w:type="dxa"/>
+            <w:shd w:val="clear" w:color="auto" w:fill="8EAADB" w:themeFill="accent1" w:themeFillTint="99"/>
+          </w:tcPr>
+          <w:p>
+            <w:pPr>
+              <w:jc w:val="center"/>
+              <w:rPr>
+                <w:rFonts w:cs="Arial"/>
+              </w:rPr>
+            </w:pPr>
+            <w:r>
+              <w:rPr>
+                <w:rFonts w:cs="Arial"/>
+              </w:rPr>
+              <w:t>ADVANCED SEARCH</w:t>
+            </w:r>
+          </w:p>
+        </w:tc>
+      </w:tr>
+      <w:tr>
+        <w:tc>
+          <w:tcPr>
+            <w:tcW w:w="1855" w:type="dxa"/>
+          </w:tcPr>
+          <w:p>
+            <w:pPr>
+              <w:rPr>
+                <w:rFonts w:cs="Arial"/>
+              </w:rPr>
+            </w:pPr>
+            <w:r>
+              <w:rPr>
+                <w:rFonts w:cs="Arial"/>
+              </w:rPr>
+              <w:t>Description</w:t>
+            </w:r>
+          </w:p>
+        </w:tc>
+        <w:tc>
+          <w:tcPr>
+            <w:tcW w:w="6385" w:type="dxa"/>
+          </w:tcPr>
+          <w:p>
+            <w:pPr>
+              <w:rPr>
+                <w:rFonts w:cs="Arial"/>
+              </w:rPr>
+            </w:pPr>
+            <w:r>
+              <w:rPr>
+                <w:rFonts w:cs="Arial"/>
+              </w:rPr>
+              <w:t xml:space="preserve">If a more detailed search is desired users can select the advanced search option below the basic search box. </w:t>
+            </w:r>
+            <w:r>
+              <w:rPr>
+                <w:rFonts w:cs="Arial"/>
+              </w:rPr>
+              <w:t xml:space="preserve"> Clicking the advanced search box will redirect user to a new page that will include two rows with fields to control a search.  Additional rows may be added to get an even more detailed search.  The first field in a row will be a dropdown that will include all search categories: title, keyword, </w:t>
+            </w:r>
+            <w:r>
+              <w:rPr>
+                <w:rFonts w:cs="Arial"/>
+              </w:rPr>
+              <w:t xml:space="preserve">year, author, ISBN, format, </w:t>
+            </w:r>
+            <w:r>
+              <w:rPr>
+                <w:rFonts w:cs="Arial"/>
+              </w:rPr>
+              <w:t>subject</w:t>
+            </w:r>
+            <w:r>
+              <w:rPr>
+                <w:rFonts w:cs="Arial"/>
+              </w:rPr>
+              <w:t xml:space="preserve"> </w:t>
+            </w:r>
+            <w:r>
+              <w:rPr>
+                <w:rFonts w:cs="Arial"/>
+              </w:rPr>
+              <w:lastRenderedPageBreak/>
+              <w:t>and location.  The second field will be a search box where the search criteria may be typed.  At the end of the row a button with a minus sign will be used to remove the row.  Below the search box there will be buttons to select operators, ‘and’, ‘or’, ‘not’.  The operator buttons will also serve to add rows.  For example, if a search for an author must include both ‘John’ and ‘Perry” users may select author from first dropdown field, type in John on the first search box, click on ‘and’ button to add new row.  On the second row first field from the dropdown menu again select author.  Type in ‘Perry”</w:t>
+            </w:r>
+            <w:r>
+              <w:rPr>
+                <w:rFonts w:cs="Arial"/>
+              </w:rPr>
+              <w:t xml:space="preserve"> and click search.  This search will find only books that with an author name that includes both John and Perry.  </w:t>
+            </w:r>
+            <w:r>
+              <w:rPr>
+                <w:rFonts w:cs="Arial"/>
+              </w:rPr>
+              <w:t xml:space="preserve">  </w:t>
+            </w:r>
+          </w:p>
+        </w:tc>
+      </w:tr>
+      <w:tr>
+        <w:tc>
+          <w:tcPr>
+            <w:tcW w:w="1855" w:type="dxa"/>
+          </w:tcPr>
+          <w:p>
+            <w:pPr>
+              <w:rPr>
+                <w:rFonts w:cs="Arial"/>
+              </w:rPr>
+            </w:pPr>
+            <w:r>
+              <w:rPr>
+                <w:rFonts w:cs="Arial"/>
+              </w:rPr>
+              <w:lastRenderedPageBreak/>
+              <w:t>Actors</w:t>
+            </w:r>
+          </w:p>
+        </w:tc>
+        <w:tc>
+          <w:tcPr>
+            <w:tcW w:w="6385" w:type="dxa"/>
+          </w:tcPr>
+          <w:p>
+            <w:pPr>
+              <w:rPr>
+                <w:rFonts w:cs="Arial"/>
+              </w:rPr>
+            </w:pPr>
+            <w:r>
+              <w:rPr>
+                <w:rFonts w:cs="Arial"/>
+              </w:rPr>
+              <w:t>Library patron, librarian, attendant, administrator</w:t>
+            </w:r>
+          </w:p>
+        </w:tc>
+      </w:tr>
+      <w:tr>
+        <w:tc>
+          <w:tcPr>
+            <w:tcW w:w="1855" w:type="dxa"/>
+          </w:tcPr>
+          <w:p>
+            <w:pPr>
+              <w:rPr>
+                <w:rFonts w:cs="Arial"/>
+              </w:rPr>
+            </w:pPr>
+            <w:r>
+              <w:rPr>
+                <w:rFonts w:cs="Arial"/>
+              </w:rPr>
+              <w:t>Preconditions</w:t>
+            </w:r>
+          </w:p>
+        </w:tc>
+        <w:tc>
+          <w:tcPr>
+            <w:tcW w:w="6385" w:type="dxa"/>
+          </w:tcPr>
+          <w:p>
+            <w:pPr>
+              <w:rPr>
+                <w:rFonts w:cs="Arial"/>
+              </w:rPr>
+            </w:pPr>
+            <w:r>
+              <w:rPr>
+                <w:rFonts w:cs="Arial"/>
+              </w:rPr>
+              <w:t>User must log in to the system</w:t>
+            </w:r>
+            <w:r>
+              <w:rPr>
+                <w:rFonts w:cs="Arial"/>
+              </w:rPr>
+              <w:t xml:space="preserve"> and click on the advanced search option</w:t>
+            </w:r>
+          </w:p>
+        </w:tc>
+      </w:tr>
+      <w:tr>
+        <w:tc>
+          <w:tcPr>
+            <w:tcW w:w="1855" w:type="dxa"/>
+          </w:tcPr>
+          <w:p>
+            <w:pPr>
+              <w:rPr>
+                <w:rFonts w:cs="Arial"/>
+              </w:rPr>
+            </w:pPr>
+            <w:r>
+              <w:rPr>
+                <w:rFonts w:cs="Arial"/>
+              </w:rPr>
+              <w:t>Basic Flow</w:t>
+            </w:r>
+          </w:p>
+        </w:tc>
+        <w:tc>
+          <w:tcPr>
+            <w:tcW w:w="6385" w:type="dxa"/>
+          </w:tcPr>
+          <w:p>
+            <w:pPr>
+              <w:pStyle w:val="ListParagraph"/>
+              <w:numPr>
+                <w:ilvl w:val="0"/>
+                <w:numId w:val="14"/>
+              </w:numPr>
+              <w:rPr>
+                <w:rFonts w:cs="Arial"/>
+              </w:rPr>
+            </w:pPr>
+            <w:r>
+              <w:rPr>
+                <w:rFonts w:cs="Arial"/>
+              </w:rPr>
+              <w:t>Select search category from dropdown menu</w:t>
+            </w:r>
+          </w:p>
+          <w:p>
+            <w:pPr>
+              <w:pStyle w:val="ListParagraph"/>
+              <w:numPr>
+                <w:ilvl w:val="0"/>
+                <w:numId w:val="14"/>
+              </w:numPr>
+              <w:rPr>
+                <w:rFonts w:cs="Arial"/>
+              </w:rPr>
+            </w:pPr>
+            <w:r>
+              <w:rPr>
+                <w:rFonts w:cs="Arial"/>
+              </w:rPr>
+              <w:t>Type in search criteria</w:t>
+            </w:r>
+          </w:p>
+          <w:p>
+            <w:pPr>
+              <w:pStyle w:val="ListParagraph"/>
+              <w:numPr>
+                <w:ilvl w:val="0"/>
+                <w:numId w:val="14"/>
+              </w:numPr>
+              <w:rPr>
+                <w:rFonts w:cs="Arial"/>
+              </w:rPr>
+            </w:pPr>
+            <w:r>
+              <w:rPr>
+                <w:rFonts w:cs="Arial"/>
+              </w:rPr>
+              <w:t>Use operator buttons (‘and’, ‘or’, ‘not’) to add more searching rows as needed</w:t>
+            </w:r>
+          </w:p>
+          <w:p>
+            <w:pPr>
+              <w:pStyle w:val="ListParagraph"/>
+              <w:numPr>
+                <w:ilvl w:val="0"/>
+                <w:numId w:val="14"/>
+              </w:numPr>
+              <w:rPr>
+                <w:rFonts w:cs="Arial"/>
+              </w:rPr>
+            </w:pPr>
+            <w:r>
+              <w:rPr>
+                <w:rFonts w:cs="Arial"/>
+              </w:rPr>
+              <w:t>Click search</w:t>
+            </w:r>
+          </w:p>
+          <w:p>
+            <w:pPr>
+              <w:pStyle w:val="ListParagraph"/>
+              <w:numPr>
+                <w:ilvl w:val="0"/>
+                <w:numId w:val="14"/>
+              </w:numPr>
+              <w:rPr>
+                <w:rFonts w:cs="Arial"/>
+              </w:rPr>
+            </w:pPr>
+            <w:r>
+              <w:rPr>
+                <w:rFonts w:cs="Arial"/>
+              </w:rPr>
+              <w:t>Order results by ‘relevant’, ‘popular’ ‘date published’ ‘author’ ‘title’</w:t>
+            </w:r>
+          </w:p>
+          <w:p>
+            <w:pPr>
+              <w:pStyle w:val="ListParagraph"/>
+              <w:numPr>
+                <w:ilvl w:val="0"/>
+                <w:numId w:val="14"/>
+              </w:numPr>
+              <w:rPr>
+                <w:rFonts w:cs="Arial"/>
+              </w:rPr>
+            </w:pPr>
+            <w:r>
+              <w:rPr>
+                <w:rFonts w:cs="Arial"/>
+              </w:rPr>
+              <w:t xml:space="preserve">Filter out results by using filters: format (book, newspaper, magazine, journal etc.), author, </w:t>
+            </w:r>
+            <w:proofErr w:type="gramStart"/>
+            <w:r>
+              <w:rPr>
+                <w:rFonts w:cs="Arial"/>
+              </w:rPr>
+              <w:t>year(</w:t>
+            </w:r>
+            <w:proofErr w:type="gramEnd"/>
+            <w:r>
+              <w:rPr>
+                <w:rFonts w:cs="Arial"/>
+              </w:rPr>
+              <w:t xml:space="preserve">select between what years), subject(history, science </w:t>
+            </w:r>
+            <w:proofErr w:type="spellStart"/>
+            <w:r>
+              <w:rPr>
+                <w:rFonts w:cs="Arial"/>
+              </w:rPr>
+              <w:t>etc</w:t>
+            </w:r>
+            <w:proofErr w:type="spellEnd"/>
+            <w:r>
+              <w:rPr>
+                <w:rFonts w:cs="Arial"/>
+              </w:rPr>
+              <w:t>).</w:t>
+            </w:r>
+          </w:p>
+          <w:p>
+            <w:pPr>
+              <w:pStyle w:val="ListParagraph"/>
+              <w:rPr>
+                <w:rFonts w:cs="Arial"/>
+              </w:rPr>
+            </w:pPr>
+          </w:p>
+        </w:tc>
+      </w:tr>
+      <w:tr>
+        <w:tc>
+          <w:tcPr>
+            <w:tcW w:w="1855" w:type="dxa"/>
+          </w:tcPr>
+          <w:p>
+            <w:pPr>
+              <w:rPr>
+                <w:rFonts w:cs="Arial"/>
+              </w:rPr>
+            </w:pPr>
+            <w:r>
+              <w:rPr>
+                <w:rFonts w:cs="Arial"/>
+              </w:rPr>
+              <w:t>Post-conditions</w:t>
+            </w:r>
+          </w:p>
+        </w:tc>
+        <w:tc>
+          <w:tcPr>
+            <w:tcW w:w="6385" w:type="dxa"/>
+          </w:tcPr>
+          <w:p>
+            <w:pPr>
+              <w:rPr>
+                <w:rFonts w:cs="Arial"/>
+              </w:rPr>
+            </w:pPr>
+            <w:r>
+              <w:rPr>
+                <w:rFonts w:cs="Arial"/>
+              </w:rPr>
+              <w:t>User will receive a list of results that can be ordered.  Options to filter out list will also be available.</w:t>
+            </w:r>
+          </w:p>
+        </w:tc>
+      </w:tr>
+      <w:tr>
+        <w:tc>
+          <w:tcPr>
+            <w:tcW w:w="1855" w:type="dxa"/>
+          </w:tcPr>
+          <w:p>
+            <w:pPr>
+              <w:rPr>
+                <w:rFonts w:cs="Arial"/>
+              </w:rPr>
+            </w:pPr>
+            <w:r>
+              <w:rPr>
+                <w:rFonts w:cs="Arial"/>
+              </w:rPr>
+              <w:t>Alternate flows</w:t>
+            </w:r>
+          </w:p>
+        </w:tc>
+        <w:tc>
+          <w:tcPr>
+            <w:tcW w:w="6385" w:type="dxa"/>
+          </w:tcPr>
+          <w:p>
+            <w:pPr>
+              <w:rPr>
+                <w:rFonts w:cs="Arial"/>
+              </w:rPr>
+            </w:pPr>
+          </w:p>
+        </w:tc>
+      </w:tr>
+      <w:bookmarkEnd w:id="27"/>
+    </w:tbl>
+    <w:p>
+      <w:pPr>
+        <w:pStyle w:val="Heading11"/>
+        <w:numPr>
+          <w:ilvl w:val="0"/>
+          <w:numId w:val="0"/>
+        </w:numPr>
         <w:ind w:left="1110"/>
       </w:pPr>
     </w:p>
     <w:p>
       <w:pPr>
-        <w:pStyle w:val="Heading11"/>
+        <w:pStyle w:val="Heading2"/>
         <w:numPr>
           <w:ilvl w:val="1"/>
-          <w:numId w:val="2"/>
+          <w:numId w:val="16"/>
         </w:numPr>
       </w:pPr>
-      <w:bookmarkStart w:id="27" w:name="_Toc520747454"/>
-      <w:r>
-        <w:t xml:space="preserve">Basic </w:t>
-      </w:r>
-      <w:r>
-        <w:t>Search</w:t>
-      </w:r>
-      <w:bookmarkEnd w:id="27"/>
+      <w:r>
+        <w:t>Making Reservations</w:t>
+      </w:r>
     </w:p>
     <w:tbl>
       <w:tblPr>
@@ -7242,6 +8156,7 @@
                 <w:rFonts w:cs="Arial"/>
               </w:rPr>
             </w:pPr>
+            <w:bookmarkStart w:id="28" w:name="_Hlk520776072"/>
             <w:r>
               <w:rPr>
                 <w:rFonts w:cs="Arial"/>
@@ -7266,7 +8181,7 @@
               <w:rPr>
                 <w:rFonts w:cs="Arial"/>
               </w:rPr>
-              <w:t>BASIC SEARCH</w:t>
+              <w:t>MAKING RESERVATIONS</w:t>
             </w:r>
           </w:p>
         </w:tc>
@@ -7286,7 +8201,6 @@
               <w:rPr>
                 <w:rFonts w:cs="Arial"/>
               </w:rPr>
-              <w:lastRenderedPageBreak/>
               <w:t>Description</w:t>
             </w:r>
           </w:p>
@@ -7305,171 +8219,90 @@
               <w:rPr>
                 <w:rFonts w:cs="Arial"/>
               </w:rPr>
-              <w:t>Search for available media using several criteria</w:t>
-            </w:r>
-            <w:r>
-              <w:rPr>
-                <w:rFonts w:cs="Arial"/>
-              </w:rPr>
-              <w:t xml:space="preserve">.  Basic search box is located at the top center of main portal.  Defaults to search all media. Basic search box defaults to search by </w:t>
+              <w:t xml:space="preserve">After patron logs in and finds a book he or she may make a reservation for the book. </w:t>
+            </w:r>
+            <w:r>
+              <w:rPr>
+                <w:rFonts w:cs="Arial"/>
+              </w:rPr>
+              <w:t xml:space="preserve">First users will select the pickup location and then click on ‘make reservations’.  If the reservation is not located at the pickup location it will be </w:t>
+            </w:r>
+            <w:r>
+              <w:rPr>
+                <w:rFonts w:cs="Arial"/>
+              </w:rPr>
+              <w:lastRenderedPageBreak/>
+              <w:t xml:space="preserve">delivered from another system library. The reservation period of 7 days starts after the reserved media has been delivered to the pickup location. </w:t>
+            </w:r>
+            <w:r>
+              <w:rPr>
+                <w:rFonts w:cs="Arial"/>
+              </w:rPr>
+              <w:t xml:space="preserve">On the webpage for a specific book there will be a picture of the book and below the picture there will be basic information such as title, author, year and ISBN.  </w:t>
+            </w:r>
+            <w:r>
+              <w:rPr>
+                <w:rFonts w:cs="Arial"/>
+              </w:rPr>
+              <w:t xml:space="preserve">A short description will also be included towards the bottom of the page. </w:t>
+            </w:r>
+            <w:r>
+              <w:rPr>
+                <w:rFonts w:cs="Arial"/>
+              </w:rPr>
+              <w:t>To the right there will be a button to make a reservation</w:t>
+            </w:r>
+            <w:r>
+              <w:rPr>
+                <w:rFonts w:cs="Arial"/>
+              </w:rPr>
+              <w:t xml:space="preserve"> and select the pickup location</w:t>
+            </w:r>
+            <w:r>
+              <w:rPr>
+                <w:rFonts w:cs="Arial"/>
+              </w:rPr>
+              <w:t xml:space="preserve">. </w:t>
+            </w:r>
+            <w:r>
+              <w:rPr>
+                <w:rFonts w:cs="Arial"/>
+              </w:rPr>
+              <w:t xml:space="preserve">A notification is added under the notifications area.  The notifications area can be accessed by clicking on the notifications icon(bell) at the top right of the page. The notification will include where to pick up the book, availability/delivery status, and </w:t>
             </w:r>
             <w:proofErr w:type="gramStart"/>
             <w:r>
               <w:rPr>
                 <w:rFonts w:cs="Arial"/>
               </w:rPr>
-              <w:t>keyword, but</w:t>
+              <w:t>time period</w:t>
             </w:r>
             <w:proofErr w:type="gramEnd"/>
             <w:r>
               <w:rPr>
                 <w:rFonts w:cs="Arial"/>
               </w:rPr>
-              <w:t xml:space="preserve"> will search by ISBN if detected.  Users </w:t>
+              <w:t xml:space="preserve"> left to pick up the reservation. The icon will also have a number indicating how many notifications exists.  Notifications will also be added 2 days before the 7 </w:t>
             </w:r>
             <w:proofErr w:type="gramStart"/>
             <w:r>
               <w:rPr>
                 <w:rFonts w:cs="Arial"/>
               </w:rPr>
-              <w:t>have the ability to</w:t>
+              <w:t>day</w:t>
             </w:r>
             <w:proofErr w:type="gramEnd"/>
             <w:r>
               <w:rPr>
                 <w:rFonts w:cs="Arial"/>
               </w:rPr>
-              <w:t xml:space="preserve"> perform advanced searches by typing special keywords, a colon, and the search criteria.  For example to search by title</w:t>
-            </w:r>
-            <w:r>
-              <w:rPr>
-                <w:rFonts w:cs="Arial"/>
-              </w:rPr>
-              <w:t xml:space="preserve"> users must</w:t>
-            </w:r>
-            <w:r>
-              <w:rPr>
-                <w:rFonts w:cs="Arial"/>
-              </w:rPr>
-              <w:t xml:space="preserve"> type </w:t>
-            </w:r>
-            <w:r>
-              <w:rPr>
-                <w:rFonts w:cs="Arial"/>
-              </w:rPr>
-              <w:t>this in the search box,</w:t>
-            </w:r>
-            <w:r>
-              <w:rPr>
-                <w:rFonts w:cs="Arial"/>
-              </w:rPr>
-              <w:t xml:space="preserve"> </w:t>
-            </w:r>
-            <w:proofErr w:type="spellStart"/>
-            <w:proofErr w:type="gramStart"/>
-            <w:r>
-              <w:rPr>
-                <w:rFonts w:cs="Arial"/>
-              </w:rPr>
-              <w:t>title:Java</w:t>
-            </w:r>
-            <w:proofErr w:type="spellEnd"/>
-            <w:proofErr w:type="gramEnd"/>
-            <w:r>
-              <w:rPr>
-                <w:rFonts w:cs="Arial"/>
-              </w:rPr>
-              <w:t xml:space="preserve"> a Complete Guide.  Commas, separate search categories, e.g. </w:t>
-            </w:r>
-            <w:proofErr w:type="spellStart"/>
-            <w:proofErr w:type="gramStart"/>
-            <w:r>
-              <w:rPr>
-                <w:rFonts w:cs="Arial"/>
-              </w:rPr>
-              <w:t>title:Java</w:t>
-            </w:r>
-            <w:proofErr w:type="spellEnd"/>
-            <w:proofErr w:type="gramEnd"/>
-            <w:r>
-              <w:rPr>
-                <w:rFonts w:cs="Arial"/>
-              </w:rPr>
-              <w:t xml:space="preserve"> a Complete Guide, year: 2015.  </w:t>
-            </w:r>
-            <w:r>
-              <w:rPr>
-                <w:rFonts w:cs="Arial"/>
-              </w:rPr>
-              <w:t>Operators such</w:t>
-            </w:r>
-            <w:r>
-              <w:rPr>
-                <w:rFonts w:cs="Arial"/>
-              </w:rPr>
-              <w:t xml:space="preserve"> as ‘and’</w:t>
-            </w:r>
-            <w:r>
-              <w:rPr>
-                <w:rFonts w:cs="Arial"/>
-              </w:rPr>
-              <w:t>,</w:t>
-            </w:r>
-            <w:r>
-              <w:rPr>
-                <w:rFonts w:cs="Arial"/>
-              </w:rPr>
-              <w:t xml:space="preserve"> ‘or’</w:t>
-            </w:r>
-            <w:r>
-              <w:rPr>
-                <w:rFonts w:cs="Arial"/>
-              </w:rPr>
-              <w:t xml:space="preserve"> and ‘not’</w:t>
-            </w:r>
-            <w:r>
-              <w:rPr>
-                <w:rFonts w:cs="Arial"/>
-              </w:rPr>
-              <w:t xml:space="preserve"> may also be used, e.g. title: Java and Guide, year: 2015 or 2016.  To Avoid ambiguity or if search criteria </w:t>
-            </w:r>
-            <w:proofErr w:type="gramStart"/>
-            <w:r>
-              <w:rPr>
-                <w:rFonts w:cs="Arial"/>
-              </w:rPr>
-              <w:t>includes</w:t>
-            </w:r>
-            <w:proofErr w:type="gramEnd"/>
-            <w:r>
-              <w:rPr>
-                <w:rFonts w:cs="Arial"/>
-              </w:rPr>
-              <w:t xml:space="preserve"> keywords quotations marks </w:t>
-            </w:r>
-            <w:r>
-              <w:rPr>
-                <w:rFonts w:cs="Arial"/>
-              </w:rPr>
-              <w:t>can</w:t>
-            </w:r>
-            <w:r>
-              <w:rPr>
-                <w:rFonts w:cs="Arial"/>
-              </w:rPr>
-              <w:t xml:space="preserve"> be used, e.g. title: “Java” and “Guide”</w:t>
-            </w:r>
-            <w:r>
-              <w:rPr>
-                <w:rFonts w:cs="Arial"/>
-              </w:rPr>
-              <w:t xml:space="preserve">.  </w:t>
-            </w:r>
-            <w:r>
-              <w:rPr>
-                <w:rFonts w:cs="Arial"/>
-              </w:rPr>
-              <w:t xml:space="preserve"> </w:t>
+              <w:t xml:space="preserve"> pick up period to remind users to pick up their reservations.</w:t>
+            </w:r>
+            <w:r>
+              <w:rPr>
+                <w:rFonts w:cs="Arial"/>
+              </w:rPr>
+              <w:t xml:space="preserve"> Once a reservation has been made the librarian or attendant will receive a request to grab the reservation from the shelves and bring it to the front desk.  Reservations will be kept at the front desk for up to 7 days.  Reservations are only for books and exclude all other media. </w:t>
             </w:r>
           </w:p>
         </w:tc>
@@ -7489,6 +8322,7 @@
               <w:rPr>
                 <w:rFonts w:cs="Arial"/>
               </w:rPr>
+              <w:lastRenderedPageBreak/>
               <w:t>Actors</w:t>
             </w:r>
           </w:p>
@@ -7508,12 +8342,6 @@
                 <w:rFonts w:cs="Arial"/>
               </w:rPr>
               <w:t>Library patron</w:t>
-            </w:r>
-            <w:r>
-              <w:rPr>
-                <w:rFonts w:cs="Arial"/>
-              </w:rPr>
-              <w:t>, librarian, attendant, administrator</w:t>
             </w:r>
           </w:p>
         </w:tc>
@@ -7551,7 +8379,13 @@
               <w:rPr>
                 <w:rFonts w:cs="Arial"/>
               </w:rPr>
-              <w:t xml:space="preserve">User must log in to the system.  </w:t>
+              <w:t xml:space="preserve">User must log in to the system </w:t>
+            </w:r>
+            <w:r>
+              <w:rPr>
+                <w:rFonts w:cs="Arial"/>
+              </w:rPr>
+              <w:t>and find the desired book</w:t>
             </w:r>
           </w:p>
         </w:tc>
@@ -7584,7 +8418,7 @@
               <w:pStyle w:val="ListParagraph"/>
               <w:numPr>
                 <w:ilvl w:val="0"/>
-                <w:numId w:val="13"/>
+                <w:numId w:val="17"/>
               </w:numPr>
               <w:rPr>
                 <w:rFonts w:cs="Arial"/>
@@ -7594,7 +8428,7 @@
               <w:rPr>
                 <w:rFonts w:cs="Arial"/>
               </w:rPr>
-              <w:t>Select basic search box</w:t>
+              <w:t>Select pickup location</w:t>
             </w:r>
           </w:p>
           <w:p>
@@ -7602,7 +8436,7 @@
               <w:pStyle w:val="ListParagraph"/>
               <w:numPr>
                 <w:ilvl w:val="0"/>
-                <w:numId w:val="13"/>
+                <w:numId w:val="17"/>
               </w:numPr>
               <w:rPr>
                 <w:rFonts w:cs="Arial"/>
@@ -7612,7 +8446,7 @@
               <w:rPr>
                 <w:rFonts w:cs="Arial"/>
               </w:rPr>
-              <w:t>Type in keyword or ISBN</w:t>
+              <w:t>Click make reservation</w:t>
             </w:r>
           </w:p>
           <w:p>
@@ -7620,7 +8454,7 @@
               <w:pStyle w:val="ListParagraph"/>
               <w:numPr>
                 <w:ilvl w:val="0"/>
-                <w:numId w:val="13"/>
+                <w:numId w:val="17"/>
               </w:numPr>
               <w:rPr>
                 <w:rFonts w:cs="Arial"/>
@@ -7630,71 +8464,7 @@
               <w:rPr>
                 <w:rFonts w:cs="Arial"/>
               </w:rPr>
-              <w:t>Browse through results</w:t>
-            </w:r>
-          </w:p>
-          <w:p>
-            <w:pPr>
-              <w:pStyle w:val="ListParagraph"/>
-              <w:numPr>
-                <w:ilvl w:val="0"/>
-                <w:numId w:val="13"/>
-              </w:numPr>
-              <w:rPr>
-                <w:rFonts w:cs="Arial"/>
-              </w:rPr>
-            </w:pPr>
-            <w:r>
-              <w:rPr>
-                <w:rFonts w:cs="Arial"/>
-              </w:rPr>
-              <w:t>Order results by ‘relevant’, ‘popular’ ‘date published’ ‘author’ ‘title’</w:t>
-            </w:r>
-          </w:p>
-          <w:p>
-            <w:pPr>
-              <w:pStyle w:val="ListParagraph"/>
-              <w:numPr>
-                <w:ilvl w:val="0"/>
-                <w:numId w:val="13"/>
-              </w:numPr>
-              <w:rPr>
-                <w:rFonts w:cs="Arial"/>
-              </w:rPr>
-            </w:pPr>
-            <w:r>
-              <w:rPr>
-                <w:rFonts w:cs="Arial"/>
-              </w:rPr>
-              <w:t xml:space="preserve">Filter out results by using filters: format (book, newspaper, magazine, journal etc.), author, </w:t>
-            </w:r>
-            <w:proofErr w:type="gramStart"/>
-            <w:r>
-              <w:rPr>
-                <w:rFonts w:cs="Arial"/>
-              </w:rPr>
-              <w:t>year(</w:t>
-            </w:r>
-            <w:proofErr w:type="gramEnd"/>
-            <w:r>
-              <w:rPr>
-                <w:rFonts w:cs="Arial"/>
-              </w:rPr>
-              <w:t xml:space="preserve">select between what years), subject(history, science </w:t>
-            </w:r>
-            <w:proofErr w:type="spellStart"/>
-            <w:r>
-              <w:rPr>
-                <w:rFonts w:cs="Arial"/>
-              </w:rPr>
-              <w:t>etc</w:t>
-            </w:r>
-            <w:proofErr w:type="spellEnd"/>
-            <w:r>
-              <w:rPr>
-                <w:rFonts w:cs="Arial"/>
-              </w:rPr>
-              <w:t>).</w:t>
+              <w:t xml:space="preserve">Notification will be added </w:t>
             </w:r>
           </w:p>
         </w:tc>
@@ -7732,7 +8502,21 @@
               <w:rPr>
                 <w:rFonts w:cs="Arial"/>
               </w:rPr>
-              <w:t>User will receive a list of results that can be ordered.  Options to filter out list will also be available.</w:t>
+              <w:t xml:space="preserve">Users will be </w:t>
+            </w:r>
+            <w:proofErr w:type="gramStart"/>
+            <w:r>
+              <w:rPr>
+                <w:rFonts w:cs="Arial"/>
+              </w:rPr>
+              <w:t>receive</w:t>
+            </w:r>
+            <w:proofErr w:type="gramEnd"/>
+            <w:r>
+              <w:rPr>
+                <w:rFonts w:cs="Arial"/>
+              </w:rPr>
+              <w:t xml:space="preserve"> a notification</w:t>
             </w:r>
           </w:p>
         </w:tc>
@@ -7766,39 +8550,28 @@
                 <w:rFonts w:cs="Arial"/>
               </w:rPr>
             </w:pPr>
-            <w:r>
-              <w:rPr>
-                <w:rFonts w:cs="Arial"/>
-              </w:rPr>
-              <w:t>Use advanced search using special keywords: title, keyword, year, author, ISBN, format, subject</w:t>
-            </w:r>
           </w:p>
         </w:tc>
       </w:tr>
+      <w:bookmarkEnd w:id="28"/>
     </w:tbl>
     <w:p>
       <w:pPr>
-        <w:pStyle w:val="Heading11"/>
-        <w:numPr>
-          <w:ilvl w:val="0"/>
-          <w:numId w:val="0"/>
-        </w:numPr>
+        <w:pStyle w:val="ListParagraph"/>
         <w:ind w:left="1110"/>
       </w:pPr>
     </w:p>
     <w:p>
       <w:pPr>
-        <w:pStyle w:val="Heading11"/>
+        <w:pStyle w:val="Heading2"/>
         <w:numPr>
           <w:ilvl w:val="1"/>
-          <w:numId w:val="2"/>
+          <w:numId w:val="17"/>
         </w:numPr>
       </w:pPr>
-      <w:bookmarkStart w:id="28" w:name="_Toc520747455"/>
-      <w:r>
-        <w:t>Advanced Search</w:t>
-      </w:r>
-      <w:bookmarkEnd w:id="28"/>
+      <w:r>
+        <w:t>Add printing funds</w:t>
+      </w:r>
     </w:p>
     <w:tbl>
       <w:tblPr>
@@ -7851,7 +8624,7 @@
               <w:rPr>
                 <w:rFonts w:cs="Arial"/>
               </w:rPr>
-              <w:t>ADVANCED SEARCH</w:t>
+              <w:t>ADD PRINTING FUNDS</w:t>
             </w:r>
           </w:p>
         </w:tc>
@@ -7889,50 +8662,32 @@
               <w:rPr>
                 <w:rFonts w:cs="Arial"/>
               </w:rPr>
-              <w:t xml:space="preserve">If a more detailed search is desired users can select the advanced search option below the basic search box. </w:t>
-            </w:r>
-            <w:r>
-              <w:rPr>
-                <w:rFonts w:cs="Arial"/>
-              </w:rPr>
-              <w:t xml:space="preserve"> Clicking the advanced search box will redirect user to a new page that will include two rows with fields to control a search.  Additional rows may be added to get an even more detailed search.  The </w:t>
+              <w:t xml:space="preserve">Users can pre-pay for use of printers at the library.  The price will be .10 cents per B/W page.  Color printing is not available. </w:t>
+            </w:r>
+            <w:r>
+              <w:rPr>
+                <w:rFonts w:cs="Arial"/>
+              </w:rPr>
+              <w:t xml:space="preserve">Top amount allowed in the prepaid account will be 20 dollars.  </w:t>
+            </w:r>
+            <w:r>
+              <w:rPr>
+                <w:rFonts w:cs="Arial"/>
+              </w:rPr>
+              <w:t>Users must use their library cards to print or make copies. After pages have been printed the charge will be deducted from the prepaid account.  Online payments can only be made by credit card. Credit card information can be</w:t>
+            </w:r>
+            <w:r>
+              <w:rPr>
+                <w:rFonts w:cs="Arial"/>
+              </w:rPr>
+              <w:t xml:space="preserve"> entered every time a </w:t>
             </w:r>
             <w:r>
               <w:rPr>
                 <w:rFonts w:cs="Arial"/>
               </w:rPr>
               <w:lastRenderedPageBreak/>
-              <w:t xml:space="preserve">first field in a row will be a dropdown that will include all search categories: title, keyword, </w:t>
-            </w:r>
-            <w:r>
-              <w:rPr>
-                <w:rFonts w:cs="Arial"/>
-              </w:rPr>
-              <w:t xml:space="preserve">year, author, ISBN, format, </w:t>
-            </w:r>
-            <w:r>
-              <w:rPr>
-                <w:rFonts w:cs="Arial"/>
-              </w:rPr>
-              <w:t>subject</w:t>
-            </w:r>
-            <w:r>
-              <w:rPr>
-                <w:rFonts w:cs="Arial"/>
-              </w:rPr>
-              <w:t xml:space="preserve"> and location.  The second field will be a search box where the search criteria may be typed.  At the end of the row a button with a minus sign will be used to remove the row.  Below the search box there will be buttons to select operators, ‘and’, ‘or’, ‘not’.  The operator buttons will also serve to add rows.  For example, if a search for an author must include both ‘John’ and ‘Perry” users may select author from first dropdown field, type in John on the first search box, click on ‘and’ button to add new row.  On the second row first field from the dropdown menu again select author.  Type in ‘Perry”</w:t>
-            </w:r>
-            <w:r>
-              <w:rPr>
-                <w:rFonts w:cs="Arial"/>
-              </w:rPr>
-              <w:t xml:space="preserve"> and click search.  This search will find only books that with an author name that includes both John and Perry.  </w:t>
-            </w:r>
-            <w:r>
-              <w:rPr>
-                <w:rFonts w:cs="Arial"/>
-              </w:rPr>
-              <w:t xml:space="preserve">  </w:t>
+              <w:t>payment is made, or the information can be saved and used for future payments.</w:t>
             </w:r>
           </w:p>
         </w:tc>
@@ -7971,7 +8726,7 @@
               <w:rPr>
                 <w:rFonts w:cs="Arial"/>
               </w:rPr>
-              <w:t>Library patron, librarian, attendant, administrator</w:t>
+              <w:t>Library patron</w:t>
             </w:r>
           </w:p>
         </w:tc>
@@ -8009,13 +8764,13 @@
               <w:rPr>
                 <w:rFonts w:cs="Arial"/>
               </w:rPr>
-              <w:t>User must log in to the system</w:t>
-            </w:r>
-            <w:r>
-              <w:rPr>
-                <w:rFonts w:cs="Arial"/>
-              </w:rPr>
-              <w:t xml:space="preserve"> and click on the advanced search option</w:t>
+              <w:t xml:space="preserve">User must log in to the system </w:t>
+            </w:r>
+            <w:r>
+              <w:rPr>
+                <w:rFonts w:cs="Arial"/>
+              </w:rPr>
+              <w:t>click on the ‘account’ icon.</w:t>
             </w:r>
           </w:p>
         </w:tc>
@@ -8048,7 +8803,7 @@
               <w:pStyle w:val="ListParagraph"/>
               <w:numPr>
                 <w:ilvl w:val="0"/>
-                <w:numId w:val="14"/>
+                <w:numId w:val="18"/>
               </w:numPr>
               <w:rPr>
                 <w:rFonts w:cs="Arial"/>
@@ -8058,7 +8813,7 @@
               <w:rPr>
                 <w:rFonts w:cs="Arial"/>
               </w:rPr>
-              <w:t>Select search category from dropdown menu</w:t>
+              <w:t>Click account icon on top right</w:t>
             </w:r>
           </w:p>
           <w:p>
@@ -8066,7 +8821,7 @@
               <w:pStyle w:val="ListParagraph"/>
               <w:numPr>
                 <w:ilvl w:val="0"/>
-                <w:numId w:val="14"/>
+                <w:numId w:val="18"/>
               </w:numPr>
               <w:rPr>
                 <w:rFonts w:cs="Arial"/>
@@ -8076,7 +8831,13 @@
               <w:rPr>
                 <w:rFonts w:cs="Arial"/>
               </w:rPr>
-              <w:t>Type in search criteria</w:t>
+              <w:t xml:space="preserve"> </w:t>
+            </w:r>
+            <w:r>
+              <w:rPr>
+                <w:rFonts w:cs="Arial"/>
+              </w:rPr>
+              <w:t>Select option to add printing funds</w:t>
             </w:r>
           </w:p>
           <w:p>
@@ -8084,7 +8845,7 @@
               <w:pStyle w:val="ListParagraph"/>
               <w:numPr>
                 <w:ilvl w:val="0"/>
-                <w:numId w:val="14"/>
+                <w:numId w:val="18"/>
               </w:numPr>
               <w:rPr>
                 <w:rFonts w:cs="Arial"/>
@@ -8094,7 +8855,7 @@
               <w:rPr>
                 <w:rFonts w:cs="Arial"/>
               </w:rPr>
-              <w:t>Use operator buttons (‘and’, ‘or’, ‘not’) to add more searching rows as needed</w:t>
+              <w:t>Enter amount</w:t>
             </w:r>
           </w:p>
           <w:p>
@@ -8102,7 +8863,7 @@
               <w:pStyle w:val="ListParagraph"/>
               <w:numPr>
                 <w:ilvl w:val="0"/>
-                <w:numId w:val="14"/>
+                <w:numId w:val="18"/>
               </w:numPr>
               <w:rPr>
                 <w:rFonts w:cs="Arial"/>
@@ -8112,7 +8873,13 @@
               <w:rPr>
                 <w:rFonts w:cs="Arial"/>
               </w:rPr>
-              <w:t>Click search</w:t>
+              <w:t xml:space="preserve">Enter </w:t>
+            </w:r>
+            <w:r>
+              <w:rPr>
+                <w:rFonts w:cs="Arial"/>
+              </w:rPr>
+              <w:t>credit card information</w:t>
             </w:r>
           </w:p>
           <w:p>
@@ -8120,7 +8887,7 @@
               <w:pStyle w:val="ListParagraph"/>
               <w:numPr>
                 <w:ilvl w:val="0"/>
-                <w:numId w:val="14"/>
+                <w:numId w:val="18"/>
               </w:numPr>
               <w:rPr>
                 <w:rFonts w:cs="Arial"/>
@@ -8130,7 +8897,7 @@
               <w:rPr>
                 <w:rFonts w:cs="Arial"/>
               </w:rPr>
-              <w:t>Order results by ‘relevant’, ‘popular’ ‘date published’ ‘author’ ‘title’</w:t>
+              <w:t>Select weather or not to save credit card information</w:t>
             </w:r>
           </w:p>
           <w:p>
@@ -8138,7 +8905,7 @@
               <w:pStyle w:val="ListParagraph"/>
               <w:numPr>
                 <w:ilvl w:val="0"/>
-                <w:numId w:val="14"/>
+                <w:numId w:val="18"/>
               </w:numPr>
               <w:rPr>
                 <w:rFonts w:cs="Arial"/>
@@ -8148,44 +8915,8 @@
               <w:rPr>
                 <w:rFonts w:cs="Arial"/>
               </w:rPr>
-              <w:t xml:space="preserve">Filter out results by using filters: format (book, newspaper, magazine, journal etc.), author, </w:t>
-            </w:r>
-            <w:proofErr w:type="gramStart"/>
-            <w:r>
-              <w:rPr>
-                <w:rFonts w:cs="Arial"/>
-              </w:rPr>
-              <w:t>year(</w:t>
-            </w:r>
-            <w:proofErr w:type="gramEnd"/>
-            <w:r>
-              <w:rPr>
-                <w:rFonts w:cs="Arial"/>
-              </w:rPr>
-              <w:t xml:space="preserve">select between what years), subject(history, science </w:t>
-            </w:r>
-            <w:proofErr w:type="spellStart"/>
-            <w:r>
-              <w:rPr>
-                <w:rFonts w:cs="Arial"/>
-              </w:rPr>
-              <w:t>etc</w:t>
-            </w:r>
-            <w:proofErr w:type="spellEnd"/>
-            <w:r>
-              <w:rPr>
-                <w:rFonts w:cs="Arial"/>
-              </w:rPr>
-              <w:t>).</w:t>
-            </w:r>
-          </w:p>
-          <w:p>
-            <w:pPr>
-              <w:pStyle w:val="ListParagraph"/>
-              <w:rPr>
-                <w:rFonts w:cs="Arial"/>
-              </w:rPr>
-            </w:pPr>
+              <w:t>Click add funds</w:t>
+            </w:r>
           </w:p>
         </w:tc>
       </w:tr>
@@ -8222,8 +8953,10 @@
               <w:rPr>
                 <w:rFonts w:cs="Arial"/>
               </w:rPr>
-              <w:t>User will receive a list of results that can be ordered.  Options to filter out list will also be available.</w:t>
-            </w:r>
+              <w:t xml:space="preserve">Entered amount will be charged to credit card.  Prepaid account funds will increase by the same amount. </w:t>
+            </w:r>
+            <w:bookmarkStart w:id="29" w:name="_GoBack"/>
+            <w:bookmarkEnd w:id="29"/>
           </w:p>
         </w:tc>
       </w:tr>
@@ -8256,18 +8989,116 @@
                 <w:rFonts w:cs="Arial"/>
               </w:rPr>
             </w:pPr>
+            <w:r>
+              <w:rPr>
+                <w:rFonts w:cs="Arial"/>
+              </w:rPr>
+              <w:t>If credit card information was previously saved:</w:t>
+            </w:r>
+          </w:p>
+          <w:p>
+            <w:pPr>
+              <w:pStyle w:val="ListParagraph"/>
+              <w:numPr>
+                <w:ilvl w:val="0"/>
+                <w:numId w:val="19"/>
+              </w:numPr>
+              <w:rPr>
+                <w:rFonts w:cs="Arial"/>
+              </w:rPr>
+            </w:pPr>
+            <w:r>
+              <w:rPr>
+                <w:rFonts w:cs="Arial"/>
+              </w:rPr>
+              <w:t>Click account icon on top right</w:t>
+            </w:r>
+          </w:p>
+          <w:p>
+            <w:pPr>
+              <w:pStyle w:val="ListParagraph"/>
+              <w:numPr>
+                <w:ilvl w:val="0"/>
+                <w:numId w:val="19"/>
+              </w:numPr>
+              <w:rPr>
+                <w:rFonts w:cs="Arial"/>
+              </w:rPr>
+            </w:pPr>
+            <w:r>
+              <w:rPr>
+                <w:rFonts w:cs="Arial"/>
+              </w:rPr>
+              <w:t xml:space="preserve"> Select option to add printing funds</w:t>
+            </w:r>
+          </w:p>
+          <w:p>
+            <w:pPr>
+              <w:pStyle w:val="ListParagraph"/>
+              <w:numPr>
+                <w:ilvl w:val="0"/>
+                <w:numId w:val="19"/>
+              </w:numPr>
+              <w:rPr>
+                <w:rFonts w:cs="Arial"/>
+              </w:rPr>
+            </w:pPr>
+            <w:r>
+              <w:rPr>
+                <w:rFonts w:cs="Arial"/>
+              </w:rPr>
+              <w:t>Enter amount</w:t>
+            </w:r>
+          </w:p>
+          <w:p>
+            <w:pPr>
+              <w:pStyle w:val="ListParagraph"/>
+              <w:numPr>
+                <w:ilvl w:val="0"/>
+                <w:numId w:val="19"/>
+              </w:numPr>
+              <w:rPr>
+                <w:rFonts w:cs="Arial"/>
+              </w:rPr>
+            </w:pPr>
+            <w:r>
+              <w:rPr>
+                <w:rFonts w:cs="Arial"/>
+              </w:rPr>
+              <w:t>Select saved credit card</w:t>
+            </w:r>
+            <w:r>
+              <w:rPr>
+                <w:rFonts w:cs="Arial"/>
+              </w:rPr>
+              <w:t xml:space="preserve"> </w:t>
+            </w:r>
+          </w:p>
+          <w:p>
+            <w:pPr>
+              <w:pStyle w:val="ListParagraph"/>
+              <w:numPr>
+                <w:ilvl w:val="0"/>
+                <w:numId w:val="19"/>
+              </w:numPr>
+              <w:rPr>
+                <w:rFonts w:cs="Arial"/>
+              </w:rPr>
+            </w:pPr>
+            <w:r>
+              <w:rPr>
+                <w:rFonts w:cs="Arial"/>
+              </w:rPr>
+              <w:t>Click add funds</w:t>
+            </w:r>
           </w:p>
         </w:tc>
       </w:tr>
     </w:tbl>
     <w:p>
       <w:pPr>
-        <w:pStyle w:val="Heading11"/>
-        <w:numPr>
-          <w:ilvl w:val="0"/>
-          <w:numId w:val="0"/>
-        </w:numPr>
-        <w:ind w:left="1110"/>
+        <w:pStyle w:val="ListParagraph"/>
+        <w:ind w:left="885"/>
       </w:pPr>
     </w:p>
     <w:sectPr>
@@ -8465,6 +9296,7 @@
                             <w:dataBinding w:prefixMappings="xmlns:ns0='http://purl.org/dc/elements/1.1/' xmlns:ns1='http://schemas.openxmlformats.org/package/2006/metadata/core-properties' " w:xpath="/ns1:coreProperties[1]/ns0:title[1]" w:storeItemID="{6C3C8BC8-F283-45AE-878A-BAB7291924A1}"/>
                             <w:text/>
                           </w:sdtPr>
+                          <w:sdtEndPr/>
                           <w:sdtContent>
                             <w:p>
                               <w:pPr>
@@ -8518,6 +9350,7 @@
                       <w:dataBinding w:prefixMappings="xmlns:ns0='http://purl.org/dc/elements/1.1/' xmlns:ns1='http://schemas.openxmlformats.org/package/2006/metadata/core-properties' " w:xpath="/ns1:coreProperties[1]/ns0:title[1]" w:storeItemID="{6C3C8BC8-F283-45AE-878A-BAB7291924A1}"/>
                       <w:text/>
                     </w:sdtPr>
+                    <w:sdtEndPr/>
                     <w:sdtContent>
                       <w:p>
                         <w:pPr>
@@ -9114,6 +9947,127 @@
     </w:lvl>
   </w:abstractNum>
   <w:abstractNum w:abstractNumId="6" w15:restartNumberingAfterBreak="0">
+    <w:nsid w:val="251830E1"/>
+    <w:multiLevelType w:val="multilevel"/>
+    <w:tmpl w:val="C230652C"/>
+    <w:lvl w:ilvl="0">
+      <w:start w:val="1"/>
+      <w:numFmt w:val="decimal"/>
+      <w:lvlText w:val="%1."/>
+      <w:lvlJc w:val="left"/>
+      <w:pPr>
+        <w:ind w:left="720" w:hanging="360"/>
+      </w:pPr>
+      <w:rPr>
+        <w:rFonts w:hint="default"/>
+      </w:rPr>
+    </w:lvl>
+    <w:lvl w:ilvl="1">
+      <w:start w:val="12"/>
+      <w:numFmt w:val="decimal"/>
+      <w:isLgl/>
+      <w:lvlText w:val="%1.%2"/>
+      <w:lvlJc w:val="left"/>
+      <w:pPr>
+        <w:ind w:left="885" w:hanging="525"/>
+      </w:pPr>
+      <w:rPr>
+        <w:rFonts w:hint="default"/>
+      </w:rPr>
+    </w:lvl>
+    <w:lvl w:ilvl="2">
+      <w:start w:val="1"/>
+      <w:numFmt w:val="decimal"/>
+      <w:isLgl/>
+      <w:lvlText w:val="%1.%2.%3"/>
+      <w:lvlJc w:val="left"/>
+      <w:pPr>
+        <w:ind w:left="1080" w:hanging="720"/>
+      </w:pPr>
+      <w:rPr>
+        <w:rFonts w:hint="default"/>
+      </w:rPr>
+    </w:lvl>
+    <w:lvl w:ilvl="3">
+      <w:start w:val="1"/>
+      <w:numFmt w:val="decimal"/>
+      <w:isLgl/>
+      <w:lvlText w:val="%1.%2.%3.%4"/>
+      <w:lvlJc w:val="left"/>
+      <w:pPr>
+        <w:ind w:left="1080" w:hanging="720"/>
+      </w:pPr>
+      <w:rPr>
+        <w:rFonts w:hint="default"/>
+      </w:rPr>
+    </w:lvl>
+    <w:lvl w:ilvl="4">
+      <w:start w:val="1"/>
+      <w:numFmt w:val="decimal"/>
+      <w:isLgl/>
+      <w:lvlText w:val="%1.%2.%3.%4.%5"/>
+      <w:lvlJc w:val="left"/>
+      <w:pPr>
+        <w:ind w:left="1440" w:hanging="1080"/>
+      </w:pPr>
+      <w:rPr>
+        <w:rFonts w:hint="default"/>
+      </w:rPr>
+    </w:lvl>
+    <w:lvl w:ilvl="5">
+      <w:start w:val="1"/>
+      <w:numFmt w:val="decimal"/>
+      <w:isLgl/>
+      <w:lvlText w:val="%1.%2.%3.%4.%5.%6"/>
+      <w:lvlJc w:val="left"/>
+      <w:pPr>
+        <w:ind w:left="1440" w:hanging="1080"/>
+      </w:pPr>
+      <w:rPr>
+        <w:rFonts w:hint="default"/>
+      </w:rPr>
+    </w:lvl>
+    <w:lvl w:ilvl="6">
+      <w:start w:val="1"/>
+      <w:numFmt w:val="decimal"/>
+      <w:isLgl/>
+      <w:lvlText w:val="%1.%2.%3.%4.%5.%6.%7"/>
+      <w:lvlJc w:val="left"/>
+      <w:pPr>
+        <w:ind w:left="1800" w:hanging="1440"/>
+      </w:pPr>
+      <w:rPr>
+        <w:rFonts w:hint="default"/>
+      </w:rPr>
+    </w:lvl>
+    <w:lvl w:ilvl="7">
+      <w:start w:val="1"/>
+      <w:numFmt w:val="decimal"/>
+      <w:isLgl/>
+      <w:lvlText w:val="%1.%2.%3.%4.%5.%6.%7.%8"/>
+      <w:lvlJc w:val="left"/>
+      <w:pPr>
+        <w:ind w:left="1800" w:hanging="1440"/>
+      </w:pPr>
+      <w:rPr>
+        <w:rFonts w:hint="default"/>
+      </w:rPr>
+    </w:lvl>
+    <w:lvl w:ilvl="8">
+      <w:start w:val="1"/>
+      <w:numFmt w:val="decimal"/>
+      <w:isLgl/>
+      <w:lvlText w:val="%1.%2.%3.%4.%5.%6.%7.%8.%9"/>
+      <w:lvlJc w:val="left"/>
+      <w:pPr>
+        <w:ind w:left="2160" w:hanging="1800"/>
+      </w:pPr>
+      <w:rPr>
+        <w:rFonts w:hint="default"/>
+      </w:rPr>
+    </w:lvl>
+  </w:abstractNum>
+  <w:abstractNum w:abstractNumId="7" w15:restartNumberingAfterBreak="0">
     <w:nsid w:val="2CE513A0"/>
     <w:multiLevelType w:val="hybridMultilevel"/>
     <w:tmpl w:val="2CF2A7EE"/>
@@ -9226,7 +10180,7 @@
       </w:rPr>
     </w:lvl>
   </w:abstractNum>
-  <w:abstractNum w:abstractNumId="7" w15:restartNumberingAfterBreak="0">
+  <w:abstractNum w:abstractNumId="8" w15:restartNumberingAfterBreak="0">
     <w:nsid w:val="2EFC3AFB"/>
     <w:multiLevelType w:val="hybridMultilevel"/>
     <w:tmpl w:val="ECD8AE00"/>
@@ -9315,7 +10269,7 @@
       </w:pPr>
     </w:lvl>
   </w:abstractNum>
-  <w:abstractNum w:abstractNumId="8" w15:restartNumberingAfterBreak="0">
+  <w:abstractNum w:abstractNumId="9" w15:restartNumberingAfterBreak="0">
     <w:nsid w:val="39A23801"/>
     <w:multiLevelType w:val="hybridMultilevel"/>
     <w:tmpl w:val="64BABFA8"/>
@@ -9428,7 +10382,128 @@
       </w:rPr>
     </w:lvl>
   </w:abstractNum>
-  <w:abstractNum w:abstractNumId="9" w15:restartNumberingAfterBreak="0">
+  <w:abstractNum w:abstractNumId="10" w15:restartNumberingAfterBreak="0">
+    <w:nsid w:val="45D416D6"/>
+    <w:multiLevelType w:val="multilevel"/>
+    <w:tmpl w:val="C230652C"/>
+    <w:lvl w:ilvl="0">
+      <w:start w:val="1"/>
+      <w:numFmt w:val="decimal"/>
+      <w:lvlText w:val="%1."/>
+      <w:lvlJc w:val="left"/>
+      <w:pPr>
+        <w:ind w:left="720" w:hanging="360"/>
+      </w:pPr>
+      <w:rPr>
+        <w:rFonts w:hint="default"/>
+      </w:rPr>
+    </w:lvl>
+    <w:lvl w:ilvl="1">
+      <w:start w:val="12"/>
+      <w:numFmt w:val="decimal"/>
+      <w:isLgl/>
+      <w:lvlText w:val="%1.%2"/>
+      <w:lvlJc w:val="left"/>
+      <w:pPr>
+        <w:ind w:left="885" w:hanging="525"/>
+      </w:pPr>
+      <w:rPr>
+        <w:rFonts w:hint="default"/>
+      </w:rPr>
+    </w:lvl>
+    <w:lvl w:ilvl="2">
+      <w:start w:val="1"/>
+      <w:numFmt w:val="decimal"/>
+      <w:isLgl/>
+      <w:lvlText w:val="%1.%2.%3"/>
+      <w:lvlJc w:val="left"/>
+      <w:pPr>
+        <w:ind w:left="1080" w:hanging="720"/>
+      </w:pPr>
+      <w:rPr>
+        <w:rFonts w:hint="default"/>
+      </w:rPr>
+    </w:lvl>
+    <w:lvl w:ilvl="3">
+      <w:start w:val="1"/>
+      <w:numFmt w:val="decimal"/>
+      <w:isLgl/>
+      <w:lvlText w:val="%1.%2.%3.%4"/>
+      <w:lvlJc w:val="left"/>
+      <w:pPr>
+        <w:ind w:left="1080" w:hanging="720"/>
+      </w:pPr>
+      <w:rPr>
+        <w:rFonts w:hint="default"/>
+      </w:rPr>
+    </w:lvl>
+    <w:lvl w:ilvl="4">
+      <w:start w:val="1"/>
+      <w:numFmt w:val="decimal"/>
+      <w:isLgl/>
+      <w:lvlText w:val="%1.%2.%3.%4.%5"/>
+      <w:lvlJc w:val="left"/>
+      <w:pPr>
+        <w:ind w:left="1440" w:hanging="1080"/>
+      </w:pPr>
+      <w:rPr>
+        <w:rFonts w:hint="default"/>
+      </w:rPr>
+    </w:lvl>
+    <w:lvl w:ilvl="5">
+      <w:start w:val="1"/>
+      <w:numFmt w:val="decimal"/>
+      <w:isLgl/>
+      <w:lvlText w:val="%1.%2.%3.%4.%5.%6"/>
+      <w:lvlJc w:val="left"/>
+      <w:pPr>
+        <w:ind w:left="1440" w:hanging="1080"/>
+      </w:pPr>
+      <w:rPr>
+        <w:rFonts w:hint="default"/>
+      </w:rPr>
+    </w:lvl>
+    <w:lvl w:ilvl="6">
+      <w:start w:val="1"/>
+      <w:numFmt w:val="decimal"/>
+      <w:isLgl/>
+      <w:lvlText w:val="%1.%2.%3.%4.%5.%6.%7"/>
+      <w:lvlJc w:val="left"/>
+      <w:pPr>
+        <w:ind w:left="1800" w:hanging="1440"/>
+      </w:pPr>
+      <w:rPr>
+        <w:rFonts w:hint="default"/>
+      </w:rPr>
+    </w:lvl>
+    <w:lvl w:ilvl="7">
+      <w:start w:val="1"/>
+      <w:numFmt w:val="decimal"/>
+      <w:isLgl/>
+      <w:lvlText w:val="%1.%2.%3.%4.%5.%6.%7.%8"/>
+      <w:lvlJc w:val="left"/>
+      <w:pPr>
+        <w:ind w:left="1800" w:hanging="1440"/>
+      </w:pPr>
+      <w:rPr>
+        <w:rFonts w:hint="default"/>
+      </w:rPr>
+    </w:lvl>
+    <w:lvl w:ilvl="8">
+      <w:start w:val="1"/>
+      <w:numFmt w:val="decimal"/>
+      <w:isLgl/>
+      <w:lvlText w:val="%1.%2.%3.%4.%5.%6.%7.%8.%9"/>
+      <w:lvlJc w:val="left"/>
+      <w:pPr>
+        <w:ind w:left="2160" w:hanging="1800"/>
+      </w:pPr>
+      <w:rPr>
+        <w:rFonts w:hint="default"/>
+      </w:rPr>
+    </w:lvl>
+  </w:abstractNum>
+  <w:abstractNum w:abstractNumId="11" w15:restartNumberingAfterBreak="0">
     <w:nsid w:val="4F0B0D51"/>
     <w:multiLevelType w:val="hybridMultilevel"/>
     <w:tmpl w:val="ECD8AE00"/>
@@ -9517,7 +10592,7 @@
       </w:pPr>
     </w:lvl>
   </w:abstractNum>
-  <w:abstractNum w:abstractNumId="10" w15:restartNumberingAfterBreak="0">
+  <w:abstractNum w:abstractNumId="12" w15:restartNumberingAfterBreak="0">
     <w:nsid w:val="63190C1A"/>
     <w:multiLevelType w:val="hybridMultilevel"/>
     <w:tmpl w:val="ECD8AE00"/>
@@ -9606,7 +10681,7 @@
       </w:pPr>
     </w:lvl>
   </w:abstractNum>
-  <w:abstractNum w:abstractNumId="11" w15:restartNumberingAfterBreak="0">
+  <w:abstractNum w:abstractNumId="13" w15:restartNumberingAfterBreak="0">
     <w:nsid w:val="6B2C5167"/>
     <w:multiLevelType w:val="hybridMultilevel"/>
     <w:tmpl w:val="35A091FA"/>
@@ -9719,7 +10794,128 @@
       </w:rPr>
     </w:lvl>
   </w:abstractNum>
-  <w:abstractNum w:abstractNumId="12" w15:restartNumberingAfterBreak="0">
+  <w:abstractNum w:abstractNumId="14" w15:restartNumberingAfterBreak="0">
+    <w:nsid w:val="6D7205FB"/>
+    <w:multiLevelType w:val="multilevel"/>
+    <w:tmpl w:val="C230652C"/>
+    <w:lvl w:ilvl="0">
+      <w:start w:val="1"/>
+      <w:numFmt w:val="decimal"/>
+      <w:lvlText w:val="%1."/>
+      <w:lvlJc w:val="left"/>
+      <w:pPr>
+        <w:ind w:left="720" w:hanging="360"/>
+      </w:pPr>
+      <w:rPr>
+        <w:rFonts w:hint="default"/>
+      </w:rPr>
+    </w:lvl>
+    <w:lvl w:ilvl="1">
+      <w:start w:val="12"/>
+      <w:numFmt w:val="decimal"/>
+      <w:isLgl/>
+      <w:lvlText w:val="%1.%2"/>
+      <w:lvlJc w:val="left"/>
+      <w:pPr>
+        <w:ind w:left="885" w:hanging="525"/>
+      </w:pPr>
+      <w:rPr>
+        <w:rFonts w:hint="default"/>
+      </w:rPr>
+    </w:lvl>
+    <w:lvl w:ilvl="2">
+      <w:start w:val="1"/>
+      <w:numFmt w:val="decimal"/>
+      <w:isLgl/>
+      <w:lvlText w:val="%1.%2.%3"/>
+      <w:lvlJc w:val="left"/>
+      <w:pPr>
+        <w:ind w:left="1080" w:hanging="720"/>
+      </w:pPr>
+      <w:rPr>
+        <w:rFonts w:hint="default"/>
+      </w:rPr>
+    </w:lvl>
+    <w:lvl w:ilvl="3">
+      <w:start w:val="1"/>
+      <w:numFmt w:val="decimal"/>
+      <w:isLgl/>
+      <w:lvlText w:val="%1.%2.%3.%4"/>
+      <w:lvlJc w:val="left"/>
+      <w:pPr>
+        <w:ind w:left="1080" w:hanging="720"/>
+      </w:pPr>
+      <w:rPr>
+        <w:rFonts w:hint="default"/>
+      </w:rPr>
+    </w:lvl>
+    <w:lvl w:ilvl="4">
+      <w:start w:val="1"/>
+      <w:numFmt w:val="decimal"/>
+      <w:isLgl/>
+      <w:lvlText w:val="%1.%2.%3.%4.%5"/>
+      <w:lvlJc w:val="left"/>
+      <w:pPr>
+        <w:ind w:left="1440" w:hanging="1080"/>
+      </w:pPr>
+      <w:rPr>
+        <w:rFonts w:hint="default"/>
+      </w:rPr>
+    </w:lvl>
+    <w:lvl w:ilvl="5">
+      <w:start w:val="1"/>
+      <w:numFmt w:val="decimal"/>
+      <w:isLgl/>
+      <w:lvlText w:val="%1.%2.%3.%4.%5.%6"/>
+      <w:lvlJc w:val="left"/>
+      <w:pPr>
+        <w:ind w:left="1440" w:hanging="1080"/>
+      </w:pPr>
+      <w:rPr>
+        <w:rFonts w:hint="default"/>
+      </w:rPr>
+    </w:lvl>
+    <w:lvl w:ilvl="6">
+      <w:start w:val="1"/>
+      <w:numFmt w:val="decimal"/>
+      <w:isLgl/>
+      <w:lvlText w:val="%1.%2.%3.%4.%5.%6.%7"/>
+      <w:lvlJc w:val="left"/>
+      <w:pPr>
+        <w:ind w:left="1800" w:hanging="1440"/>
+      </w:pPr>
+      <w:rPr>
+        <w:rFonts w:hint="default"/>
+      </w:rPr>
+    </w:lvl>
+    <w:lvl w:ilvl="7">
+      <w:start w:val="1"/>
+      <w:numFmt w:val="decimal"/>
+      <w:isLgl/>
+      <w:lvlText w:val="%1.%2.%3.%4.%5.%6.%7.%8"/>
+      <w:lvlJc w:val="left"/>
+      <w:pPr>
+        <w:ind w:left="1800" w:hanging="1440"/>
+      </w:pPr>
+      <w:rPr>
+        <w:rFonts w:hint="default"/>
+      </w:rPr>
+    </w:lvl>
+    <w:lvl w:ilvl="8">
+      <w:start w:val="1"/>
+      <w:numFmt w:val="decimal"/>
+      <w:isLgl/>
+      <w:lvlText w:val="%1.%2.%3.%4.%5.%6.%7.%8.%9"/>
+      <w:lvlJc w:val="left"/>
+      <w:pPr>
+        <w:ind w:left="2160" w:hanging="1800"/>
+      </w:pPr>
+      <w:rPr>
+        <w:rFonts w:hint="default"/>
+      </w:rPr>
+    </w:lvl>
+  </w:abstractNum>
+  <w:abstractNum w:abstractNumId="15" w15:restartNumberingAfterBreak="0">
     <w:nsid w:val="780B1CD8"/>
     <w:multiLevelType w:val="hybridMultilevel"/>
     <w:tmpl w:val="ECD8AE00"/>
@@ -9808,7 +11004,7 @@
       </w:pPr>
     </w:lvl>
   </w:abstractNum>
-  <w:abstractNum w:abstractNumId="13" w15:restartNumberingAfterBreak="0">
+  <w:abstractNum w:abstractNumId="16" w15:restartNumberingAfterBreak="0">
     <w:nsid w:val="7DE34595"/>
     <w:multiLevelType w:val="multilevel"/>
     <w:tmpl w:val="C5CC94C2"/>
@@ -9931,7 +11127,7 @@
     <w:abstractNumId w:val="0"/>
   </w:num>
   <w:num w:numId="2">
-    <w:abstractNumId w:val="13"/>
+    <w:abstractNumId w:val="16"/>
   </w:num>
   <w:num w:numId="3">
     <w:abstractNumId w:val="3"/>
@@ -9940,34 +11136,61 @@
     <w:abstractNumId w:val="4"/>
   </w:num>
   <w:num w:numId="5">
-    <w:abstractNumId w:val="11"/>
+    <w:abstractNumId w:val="13"/>
   </w:num>
   <w:num w:numId="6">
     <w:abstractNumId w:val="2"/>
   </w:num>
   <w:num w:numId="7">
-    <w:abstractNumId w:val="12"/>
+    <w:abstractNumId w:val="15"/>
   </w:num>
   <w:num w:numId="8">
     <w:abstractNumId w:val="5"/>
   </w:num>
   <w:num w:numId="9">
-    <w:abstractNumId w:val="6"/>
+    <w:abstractNumId w:val="7"/>
   </w:num>
   <w:num w:numId="10">
-    <w:abstractNumId w:val="8"/>
+    <w:abstractNumId w:val="9"/>
   </w:num>
   <w:num w:numId="11">
-    <w:abstractNumId w:val="9"/>
+    <w:abstractNumId w:val="11"/>
   </w:num>
   <w:num w:numId="12">
-    <w:abstractNumId w:val="7"/>
+    <w:abstractNumId w:val="8"/>
   </w:num>
   <w:num w:numId="13">
     <w:abstractNumId w:val="1"/>
   </w:num>
   <w:num w:numId="14">
+    <w:abstractNumId w:val="12"/>
+  </w:num>
+  <w:num w:numId="15">
+    <w:abstractNumId w:val="16"/>
+    <w:lvlOverride w:ilvl="0">
+      <w:startOverride w:val="3"/>
+    </w:lvlOverride>
+    <w:lvlOverride w:ilvl="1">
+      <w:startOverride w:val="10"/>
+    </w:lvlOverride>
+  </w:num>
+  <w:num w:numId="16">
+    <w:abstractNumId w:val="16"/>
+    <w:lvlOverride w:ilvl="0">
+      <w:startOverride w:val="3"/>
+    </w:lvlOverride>
+    <w:lvlOverride w:ilvl="1">
+      <w:startOverride w:val="10"/>
+    </w:lvlOverride>
+  </w:num>
+  <w:num w:numId="17">
     <w:abstractNumId w:val="10"/>
+  </w:num>
+  <w:num w:numId="18">
+    <w:abstractNumId w:val="6"/>
+  </w:num>
+  <w:num w:numId="19">
+    <w:abstractNumId w:val="14"/>
   </w:num>
 </w:numbering>
 </file>
@@ -11814,7 +13037,7 @@
 </file>
 
 <file path=customXml/itemProps1.xml><?xml version="1.0" encoding="utf-8"?>
-<ds:datastoreItem xmlns:ds="http://schemas.openxmlformats.org/officeDocument/2006/customXml" ds:itemID="{07DDC873-C4BD-402A-8AF6-E8D37F5B9F7C}">
+<ds:datastoreItem xmlns:ds="http://schemas.openxmlformats.org/officeDocument/2006/customXml" ds:itemID="{965B1DB3-2D17-4DCE-93C9-651AD1E804AD}">
   <ds:schemaRefs>
     <ds:schemaRef ds:uri="http://schemas.openxmlformats.org/officeDocument/2006/bibliography"/>
   </ds:schemaRefs>

</xml_diff>

<commit_message>
consolidated list of use cases
</commit_message>
<xml_diff>
--- a/SRS.docx
+++ b/SRS.docx
@@ -5382,14 +5382,9 @@
         <w:pStyle w:val="Heading2"/>
         <w:ind w:left="720"/>
       </w:pPr>
-    </w:p>
-    <w:p>
-      <w:pPr>
-        <w:pStyle w:val="Heading2"/>
-        <w:ind w:left="720"/>
-      </w:pPr>
       <w:bookmarkStart w:id="18" w:name="_Toc520747449"/>
       <w:r>
+        <w:lastRenderedPageBreak/>
         <w:t>3.5</w:t>
       </w:r>
       <w:r>
@@ -5447,12 +5442,8 @@
           </wp:inline>
         </w:drawing>
       </w:r>
-    </w:p>
-    <w:p>
-      <w:pPr>
-        <w:pStyle w:val="Heading2"/>
-        <w:ind w:left="1110"/>
-      </w:pPr>
+      <w:bookmarkStart w:id="19" w:name="_GoBack"/>
+      <w:bookmarkEnd w:id="19"/>
     </w:p>
     <w:p>
       <w:pPr>
@@ -5462,11 +5453,12 @@
           <w:numId w:val="2"/>
         </w:numPr>
       </w:pPr>
-      <w:bookmarkStart w:id="19" w:name="_Toc520747450"/>
-      <w:r>
+      <w:bookmarkStart w:id="20" w:name="_Toc520747450"/>
+      <w:r>
+        <w:lastRenderedPageBreak/>
         <w:t>Vendor Use Case</w:t>
       </w:r>
-      <w:bookmarkEnd w:id="19"/>
+      <w:bookmarkEnd w:id="20"/>
     </w:p>
     <w:p>
       <w:pPr>
@@ -5527,11 +5519,11 @@
           <w:numId w:val="2"/>
         </w:numPr>
       </w:pPr>
-      <w:bookmarkStart w:id="20" w:name="_Toc520747451"/>
+      <w:bookmarkStart w:id="21" w:name="_Toc520747451"/>
       <w:r>
         <w:t>Log in</w:t>
       </w:r>
-      <w:bookmarkEnd w:id="20"/>
+      <w:bookmarkEnd w:id="21"/>
     </w:p>
     <w:p>
       <w:pPr>
@@ -5588,7 +5580,7 @@
                 <w:rFonts w:cs="Arial"/>
               </w:rPr>
             </w:pPr>
-            <w:bookmarkStart w:id="21" w:name="_Hlk520632850"/>
+            <w:bookmarkStart w:id="22" w:name="_Hlk520632850"/>
             <w:r>
               <w:rPr>
                 <w:rFonts w:cs="Arial"/>
@@ -5791,7 +5783,6 @@
               <w:rPr>
                 <w:rFonts w:cs="Arial"/>
               </w:rPr>
-              <w:lastRenderedPageBreak/>
               <w:t>Vendors must be under contract and be authorized by management</w:t>
             </w:r>
           </w:p>
@@ -6077,7 +6068,7 @@
           </w:p>
         </w:tc>
       </w:tr>
-      <w:bookmarkEnd w:id="21"/>
+      <w:bookmarkEnd w:id="22"/>
     </w:tbl>
     <w:p>
       <w:pPr>
@@ -6095,7 +6086,6 @@
         <w:rPr>
           <w:noProof/>
         </w:rPr>
-        <w:lastRenderedPageBreak/>
         <w:drawing>
           <wp:inline distT="0" distB="0" distL="0" distR="0">
             <wp:extent cx="5943600" cy="4885055"/>
@@ -6148,11 +6138,11 @@
           <w:numId w:val="2"/>
         </w:numPr>
       </w:pPr>
-      <w:bookmarkStart w:id="22" w:name="_Toc520747452"/>
+      <w:bookmarkStart w:id="23" w:name="_Toc520747452"/>
       <w:r>
         <w:t>Register -  Patrons</w:t>
       </w:r>
-      <w:bookmarkEnd w:id="22"/>
+      <w:bookmarkEnd w:id="23"/>
     </w:p>
     <w:tbl>
       <w:tblPr>
@@ -6181,7 +6171,7 @@
                 <w:rFonts w:cs="Arial"/>
               </w:rPr>
             </w:pPr>
-            <w:bookmarkStart w:id="23" w:name="_Hlk520739815"/>
+            <w:bookmarkStart w:id="24" w:name="_Hlk520739815"/>
             <w:r>
               <w:rPr>
                 <w:rFonts w:cs="Arial"/>
@@ -6453,7 +6443,6 @@
               <w:rPr>
                 <w:rFonts w:cs="Arial"/>
               </w:rPr>
-              <w:lastRenderedPageBreak/>
               <w:t>Redirect to login page</w:t>
             </w:r>
           </w:p>
@@ -6474,7 +6463,6 @@
               <w:rPr>
                 <w:rFonts w:cs="Arial"/>
               </w:rPr>
-              <w:lastRenderedPageBreak/>
               <w:t>Post-conditions</w:t>
             </w:r>
           </w:p>
@@ -6549,7 +6537,7 @@
           </w:p>
         </w:tc>
       </w:tr>
-      <w:bookmarkEnd w:id="23"/>
+      <w:bookmarkEnd w:id="24"/>
     </w:tbl>
     <w:p>
       <w:pPr>
@@ -6564,508 +6552,9 @@
           <w:numId w:val="2"/>
         </w:numPr>
       </w:pPr>
-      <w:bookmarkStart w:id="24" w:name="_Toc520747453"/>
+      <w:bookmarkStart w:id="25" w:name="_Toc520747453"/>
       <w:r>
         <w:t>Register – Librarians/Assistants/Vendors</w:t>
-      </w:r>
-      <w:bookmarkEnd w:id="24"/>
-    </w:p>
-    <w:tbl>
-      <w:tblPr>
-        <w:tblStyle w:val="TableGrid"/>
-        <w:tblW w:w="0" w:type="auto"/>
-        <w:tblInd w:w="1110" w:type="dxa"/>
-        <w:tblLook w:val="04A0" w:firstRow="1" w:lastRow="0" w:firstColumn="1" w:lastColumn="0" w:noHBand="0" w:noVBand="1"/>
-      </w:tblPr>
-      <w:tblGrid>
-        <w:gridCol w:w="1855"/>
-        <w:gridCol w:w="6385"/>
-      </w:tblGrid>
-      <w:tr>
-        <w:tc>
-          <w:tcPr>
-            <w:tcW w:w="1855" w:type="dxa"/>
-            <w:shd w:val="clear" w:color="auto" w:fill="8EAADB" w:themeFill="accent1" w:themeFillTint="99"/>
-          </w:tcPr>
-          <w:p>
-            <w:pPr>
-              <w:tabs>
-                <w:tab w:val="left" w:pos="1221"/>
-              </w:tabs>
-              <w:jc w:val="center"/>
-              <w:rPr>
-                <w:rFonts w:cs="Arial"/>
-              </w:rPr>
-            </w:pPr>
-            <w:r>
-              <w:rPr>
-                <w:rFonts w:cs="Arial"/>
-              </w:rPr>
-              <w:t>USE CASE</w:t>
-            </w:r>
-          </w:p>
-        </w:tc>
-        <w:tc>
-          <w:tcPr>
-            <w:tcW w:w="6385" w:type="dxa"/>
-            <w:shd w:val="clear" w:color="auto" w:fill="8EAADB" w:themeFill="accent1" w:themeFillTint="99"/>
-          </w:tcPr>
-          <w:p>
-            <w:pPr>
-              <w:jc w:val="center"/>
-              <w:rPr>
-                <w:rFonts w:cs="Arial"/>
-              </w:rPr>
-            </w:pPr>
-            <w:r>
-              <w:rPr>
-                <w:rFonts w:cs="Arial"/>
-              </w:rPr>
-              <w:t>LOG IN</w:t>
-            </w:r>
-          </w:p>
-        </w:tc>
-      </w:tr>
-      <w:tr>
-        <w:tc>
-          <w:tcPr>
-            <w:tcW w:w="1855" w:type="dxa"/>
-          </w:tcPr>
-          <w:p>
-            <w:pPr>
-              <w:rPr>
-                <w:rFonts w:cs="Arial"/>
-              </w:rPr>
-            </w:pPr>
-            <w:r>
-              <w:rPr>
-                <w:rFonts w:cs="Arial"/>
-              </w:rPr>
-              <w:t>Description</w:t>
-            </w:r>
-          </w:p>
-        </w:tc>
-        <w:tc>
-          <w:tcPr>
-            <w:tcW w:w="6385" w:type="dxa"/>
-          </w:tcPr>
-          <w:p>
-            <w:pPr>
-              <w:rPr>
-                <w:rFonts w:cs="Arial"/>
-              </w:rPr>
-            </w:pPr>
-            <w:r>
-              <w:rPr>
-                <w:rFonts w:cs="Arial"/>
-              </w:rPr>
-              <w:t>Create staff/vendor</w:t>
-            </w:r>
-            <w:r>
-              <w:rPr>
-                <w:rFonts w:cs="Arial"/>
-              </w:rPr>
-              <w:t xml:space="preserve"> account for librarians, assistants and vendors</w:t>
-            </w:r>
-          </w:p>
-        </w:tc>
-      </w:tr>
-      <w:tr>
-        <w:tc>
-          <w:tcPr>
-            <w:tcW w:w="1855" w:type="dxa"/>
-          </w:tcPr>
-          <w:p>
-            <w:pPr>
-              <w:rPr>
-                <w:rFonts w:cs="Arial"/>
-              </w:rPr>
-            </w:pPr>
-            <w:r>
-              <w:rPr>
-                <w:rFonts w:cs="Arial"/>
-              </w:rPr>
-              <w:t>Actors</w:t>
-            </w:r>
-          </w:p>
-        </w:tc>
-        <w:tc>
-          <w:tcPr>
-            <w:tcW w:w="6385" w:type="dxa"/>
-          </w:tcPr>
-          <w:p>
-            <w:pPr>
-              <w:rPr>
-                <w:rFonts w:cs="Arial"/>
-              </w:rPr>
-            </w:pPr>
-            <w:r>
-              <w:rPr>
-                <w:rFonts w:cs="Arial"/>
-              </w:rPr>
-              <w:t>Librarians, assistants and vendors</w:t>
-            </w:r>
-          </w:p>
-        </w:tc>
-      </w:tr>
-      <w:tr>
-        <w:tc>
-          <w:tcPr>
-            <w:tcW w:w="1855" w:type="dxa"/>
-          </w:tcPr>
-          <w:p>
-            <w:pPr>
-              <w:rPr>
-                <w:rFonts w:cs="Arial"/>
-              </w:rPr>
-            </w:pPr>
-            <w:r>
-              <w:rPr>
-                <w:rFonts w:cs="Arial"/>
-              </w:rPr>
-              <w:t>Preconditions</w:t>
-            </w:r>
-          </w:p>
-        </w:tc>
-        <w:tc>
-          <w:tcPr>
-            <w:tcW w:w="6385" w:type="dxa"/>
-          </w:tcPr>
-          <w:p>
-            <w:pPr>
-              <w:rPr>
-                <w:rFonts w:cs="Arial"/>
-              </w:rPr>
-            </w:pPr>
-            <w:r>
-              <w:rPr>
-                <w:rFonts w:cs="Arial"/>
-              </w:rPr>
-              <w:t>Staff/vendors must be employee or under contract and be approved by management</w:t>
-            </w:r>
-          </w:p>
-        </w:tc>
-      </w:tr>
-      <w:tr>
-        <w:tc>
-          <w:tcPr>
-            <w:tcW w:w="1855" w:type="dxa"/>
-          </w:tcPr>
-          <w:p>
-            <w:pPr>
-              <w:rPr>
-                <w:rFonts w:cs="Arial"/>
-              </w:rPr>
-            </w:pPr>
-            <w:r>
-              <w:rPr>
-                <w:rFonts w:cs="Arial"/>
-              </w:rPr>
-              <w:t>Basic Flow</w:t>
-            </w:r>
-          </w:p>
-        </w:tc>
-        <w:tc>
-          <w:tcPr>
-            <w:tcW w:w="6385" w:type="dxa"/>
-          </w:tcPr>
-          <w:p>
-            <w:pPr>
-              <w:pStyle w:val="ListParagraph"/>
-              <w:numPr>
-                <w:ilvl w:val="0"/>
-                <w:numId w:val="12"/>
-              </w:numPr>
-              <w:rPr>
-                <w:rFonts w:cs="Arial"/>
-              </w:rPr>
-            </w:pPr>
-            <w:r>
-              <w:rPr>
-                <w:rFonts w:cs="Arial"/>
-              </w:rPr>
-              <w:t xml:space="preserve">User is hired or is contracted.  </w:t>
-            </w:r>
-          </w:p>
-          <w:p>
-            <w:pPr>
-              <w:pStyle w:val="ListParagraph"/>
-              <w:numPr>
-                <w:ilvl w:val="0"/>
-                <w:numId w:val="12"/>
-              </w:numPr>
-              <w:rPr>
-                <w:rFonts w:cs="Arial"/>
-              </w:rPr>
-            </w:pPr>
-            <w:r>
-              <w:rPr>
-                <w:rFonts w:cs="Arial"/>
-              </w:rPr>
-              <w:t xml:space="preserve">Management submits </w:t>
-            </w:r>
-            <w:r>
-              <w:rPr>
-                <w:rFonts w:cs="Arial"/>
-              </w:rPr>
-              <w:t>approval form</w:t>
-            </w:r>
-          </w:p>
-          <w:p>
-            <w:pPr>
-              <w:pStyle w:val="ListParagraph"/>
-              <w:numPr>
-                <w:ilvl w:val="0"/>
-                <w:numId w:val="12"/>
-              </w:numPr>
-              <w:rPr>
-                <w:rFonts w:cs="Arial"/>
-              </w:rPr>
-            </w:pPr>
-            <w:r>
-              <w:rPr>
-                <w:rFonts w:cs="Arial"/>
-              </w:rPr>
-              <w:t>Administrator creates usernames and temporary password</w:t>
-            </w:r>
-          </w:p>
-          <w:p>
-            <w:pPr>
-              <w:pStyle w:val="ListParagraph"/>
-              <w:numPr>
-                <w:ilvl w:val="0"/>
-                <w:numId w:val="12"/>
-              </w:numPr>
-              <w:rPr>
-                <w:rFonts w:cs="Arial"/>
-              </w:rPr>
-            </w:pPr>
-            <w:r>
-              <w:rPr>
-                <w:rFonts w:cs="Arial"/>
-              </w:rPr>
-              <w:t>Administrator give</w:t>
-            </w:r>
-            <w:r>
-              <w:rPr>
-                <w:rFonts w:cs="Arial"/>
-              </w:rPr>
-              <w:t>s</w:t>
-            </w:r>
-            <w:r>
-              <w:rPr>
-                <w:rFonts w:cs="Arial"/>
-              </w:rPr>
-              <w:t xml:space="preserve"> appropriate access rights according to user type</w:t>
-            </w:r>
-          </w:p>
-          <w:p>
-            <w:pPr>
-              <w:pStyle w:val="ListParagraph"/>
-              <w:numPr>
-                <w:ilvl w:val="0"/>
-                <w:numId w:val="12"/>
-              </w:numPr>
-              <w:rPr>
-                <w:rFonts w:cs="Arial"/>
-              </w:rPr>
-            </w:pPr>
-            <w:r>
-              <w:rPr>
-                <w:rFonts w:cs="Arial"/>
-              </w:rPr>
-              <w:t>User logs in with temporary password</w:t>
-            </w:r>
-          </w:p>
-          <w:p>
-            <w:pPr>
-              <w:pStyle w:val="ListParagraph"/>
-              <w:numPr>
-                <w:ilvl w:val="0"/>
-                <w:numId w:val="12"/>
-              </w:numPr>
-              <w:rPr>
-                <w:rFonts w:cs="Arial"/>
-              </w:rPr>
-            </w:pPr>
-            <w:r>
-              <w:rPr>
-                <w:rFonts w:cs="Arial"/>
-              </w:rPr>
-              <w:t>User resets password</w:t>
-            </w:r>
-          </w:p>
-          <w:p>
-            <w:pPr>
-              <w:pStyle w:val="ListParagraph"/>
-              <w:numPr>
-                <w:ilvl w:val="0"/>
-                <w:numId w:val="12"/>
-              </w:numPr>
-              <w:rPr>
-                <w:rFonts w:cs="Arial"/>
-              </w:rPr>
-            </w:pPr>
-            <w:r>
-              <w:rPr>
-                <w:rFonts w:cs="Arial"/>
-              </w:rPr>
-              <w:t>User</w:t>
-            </w:r>
-            <w:r>
-              <w:rPr>
-                <w:rFonts w:cs="Arial"/>
-              </w:rPr>
-              <w:t xml:space="preserve"> </w:t>
-            </w:r>
-            <w:r>
-              <w:rPr>
-                <w:rFonts w:cs="Arial"/>
-              </w:rPr>
-              <w:t>logs in with permanent password</w:t>
-            </w:r>
-          </w:p>
-          <w:p>
-            <w:pPr>
-              <w:pStyle w:val="ListParagraph"/>
-              <w:numPr>
-                <w:ilvl w:val="0"/>
-                <w:numId w:val="12"/>
-              </w:numPr>
-              <w:rPr>
-                <w:rFonts w:cs="Arial"/>
-              </w:rPr>
-            </w:pPr>
-            <w:r>
-              <w:rPr>
-                <w:rFonts w:cs="Arial"/>
-              </w:rPr>
-              <w:t>User is redirected to appropriate portal</w:t>
-            </w:r>
-          </w:p>
-        </w:tc>
-      </w:tr>
-      <w:tr>
-        <w:tc>
-          <w:tcPr>
-            <w:tcW w:w="1855" w:type="dxa"/>
-          </w:tcPr>
-          <w:p>
-            <w:pPr>
-              <w:rPr>
-                <w:rFonts w:cs="Arial"/>
-              </w:rPr>
-            </w:pPr>
-            <w:r>
-              <w:rPr>
-                <w:rFonts w:cs="Arial"/>
-              </w:rPr>
-              <w:t>Post-conditions</w:t>
-            </w:r>
-          </w:p>
-        </w:tc>
-        <w:tc>
-          <w:tcPr>
-            <w:tcW w:w="6385" w:type="dxa"/>
-          </w:tcPr>
-          <w:p>
-            <w:pPr>
-              <w:rPr>
-                <w:rFonts w:cs="Arial"/>
-              </w:rPr>
-            </w:pPr>
-            <w:r>
-              <w:rPr>
-                <w:rFonts w:cs="Arial"/>
-              </w:rPr>
-              <w:t>Staff/vendor a</w:t>
-            </w:r>
-            <w:r>
-              <w:rPr>
-                <w:rFonts w:cs="Arial"/>
-              </w:rPr>
-              <w:t xml:space="preserve">ccount is activated.  Username and password are stored in the database.  Appropriate level of access is given.  After login </w:t>
-            </w:r>
-            <w:r>
-              <w:rPr>
-                <w:rFonts w:cs="Arial"/>
-              </w:rPr>
-              <w:t>staff</w:t>
-            </w:r>
-            <w:r>
-              <w:rPr>
-                <w:rFonts w:cs="Arial"/>
-              </w:rPr>
-              <w:t xml:space="preserve"> will be directed to the </w:t>
-            </w:r>
-            <w:r>
-              <w:rPr>
-                <w:rFonts w:cs="Arial"/>
-              </w:rPr>
-              <w:t>staff</w:t>
-            </w:r>
-            <w:r>
-              <w:rPr>
-                <w:rFonts w:cs="Arial"/>
-              </w:rPr>
-              <w:t xml:space="preserve"> portal.</w:t>
-            </w:r>
-          </w:p>
-        </w:tc>
-      </w:tr>
-      <w:tr>
-        <w:tc>
-          <w:tcPr>
-            <w:tcW w:w="1855" w:type="dxa"/>
-          </w:tcPr>
-          <w:p>
-            <w:pPr>
-              <w:rPr>
-                <w:rFonts w:cs="Arial"/>
-              </w:rPr>
-            </w:pPr>
-            <w:r>
-              <w:rPr>
-                <w:rFonts w:cs="Arial"/>
-              </w:rPr>
-              <w:t>Alternate flows</w:t>
-            </w:r>
-          </w:p>
-        </w:tc>
-        <w:tc>
-          <w:tcPr>
-            <w:tcW w:w="6385" w:type="dxa"/>
-          </w:tcPr>
-          <w:p>
-            <w:pPr>
-              <w:rPr>
-                <w:rFonts w:cs="Arial"/>
-              </w:rPr>
-            </w:pPr>
-          </w:p>
-        </w:tc>
-      </w:tr>
-    </w:tbl>
-    <w:p>
-      <w:pPr>
-        <w:pStyle w:val="ListParagraph"/>
-        <w:ind w:left="1110"/>
-      </w:pPr>
-    </w:p>
-    <w:p>
-      <w:pPr>
-        <w:pStyle w:val="Heading2"/>
-        <w:ind w:firstLine="720"/>
-      </w:pPr>
-      <w:bookmarkStart w:id="25" w:name="_Toc520747454"/>
-      <w:r>
-        <w:t xml:space="preserve">3.9 </w:t>
-      </w:r>
-      <w:r>
-        <w:t xml:space="preserve">Basic </w:t>
-      </w:r>
-      <w:r>
-        <w:t>Search</w:t>
       </w:r>
       <w:bookmarkEnd w:id="25"/>
     </w:p>
@@ -7120,7 +6609,7 @@
               <w:rPr>
                 <w:rFonts w:cs="Arial"/>
               </w:rPr>
-              <w:t>BASIC SEARCH</w:t>
+              <w:t>LOG IN</w:t>
             </w:r>
           </w:p>
         </w:tc>
@@ -7140,7 +6629,6 @@
               <w:rPr>
                 <w:rFonts w:cs="Arial"/>
               </w:rPr>
-              <w:lastRenderedPageBreak/>
               <w:t>Description</w:t>
             </w:r>
           </w:p>
@@ -7159,171 +6647,13 @@
               <w:rPr>
                 <w:rFonts w:cs="Arial"/>
               </w:rPr>
-              <w:t>Search for available media using several criteria</w:t>
-            </w:r>
-            <w:r>
-              <w:rPr>
-                <w:rFonts w:cs="Arial"/>
-              </w:rPr>
-              <w:t xml:space="preserve">.  Basic search box is located at the top center of main portal.  Defaults to search all media. Basic search box defaults to search by </w:t>
-            </w:r>
-            <w:proofErr w:type="gramStart"/>
-            <w:r>
-              <w:rPr>
-                <w:rFonts w:cs="Arial"/>
-              </w:rPr>
-              <w:t>keyword, but</w:t>
-            </w:r>
-            <w:proofErr w:type="gramEnd"/>
-            <w:r>
-              <w:rPr>
-                <w:rFonts w:cs="Arial"/>
-              </w:rPr>
-              <w:t xml:space="preserve"> will search by ISBN if detected.  Users </w:t>
-            </w:r>
-            <w:proofErr w:type="gramStart"/>
-            <w:r>
-              <w:rPr>
-                <w:rFonts w:cs="Arial"/>
-              </w:rPr>
-              <w:t>have the ability to</w:t>
-            </w:r>
-            <w:proofErr w:type="gramEnd"/>
-            <w:r>
-              <w:rPr>
-                <w:rFonts w:cs="Arial"/>
-              </w:rPr>
-              <w:t xml:space="preserve"> perform advanced searches by typing special keywords, a colon, and the search criteria.  For example to search by title</w:t>
-            </w:r>
-            <w:r>
-              <w:rPr>
-                <w:rFonts w:cs="Arial"/>
-              </w:rPr>
-              <w:t xml:space="preserve"> users must</w:t>
-            </w:r>
-            <w:r>
-              <w:rPr>
-                <w:rFonts w:cs="Arial"/>
-              </w:rPr>
-              <w:t xml:space="preserve"> type </w:t>
-            </w:r>
-            <w:r>
-              <w:rPr>
-                <w:rFonts w:cs="Arial"/>
-              </w:rPr>
-              <w:t>this in the search box,</w:t>
-            </w:r>
-            <w:r>
-              <w:rPr>
-                <w:rFonts w:cs="Arial"/>
-              </w:rPr>
-              <w:t xml:space="preserve"> </w:t>
-            </w:r>
-            <w:proofErr w:type="spellStart"/>
-            <w:proofErr w:type="gramStart"/>
-            <w:r>
-              <w:rPr>
-                <w:rFonts w:cs="Arial"/>
-              </w:rPr>
-              <w:t>title:Java</w:t>
-            </w:r>
-            <w:proofErr w:type="spellEnd"/>
-            <w:proofErr w:type="gramEnd"/>
-            <w:r>
-              <w:rPr>
-                <w:rFonts w:cs="Arial"/>
-              </w:rPr>
-              <w:t xml:space="preserve"> a Complete Guide.  Commas, separate search categories, e.g. </w:t>
-            </w:r>
-            <w:proofErr w:type="spellStart"/>
-            <w:proofErr w:type="gramStart"/>
-            <w:r>
-              <w:rPr>
-                <w:rFonts w:cs="Arial"/>
-              </w:rPr>
-              <w:t>title:Java</w:t>
-            </w:r>
-            <w:proofErr w:type="spellEnd"/>
-            <w:proofErr w:type="gramEnd"/>
-            <w:r>
-              <w:rPr>
-                <w:rFonts w:cs="Arial"/>
-              </w:rPr>
-              <w:t xml:space="preserve"> a Complete Guide, year: 2015.  </w:t>
-            </w:r>
-            <w:r>
-              <w:rPr>
-                <w:rFonts w:cs="Arial"/>
-              </w:rPr>
-              <w:t>Operators such</w:t>
-            </w:r>
-            <w:r>
-              <w:rPr>
-                <w:rFonts w:cs="Arial"/>
-              </w:rPr>
-              <w:t xml:space="preserve"> as ‘and’</w:t>
-            </w:r>
-            <w:r>
-              <w:rPr>
-                <w:rFonts w:cs="Arial"/>
-              </w:rPr>
-              <w:t>,</w:t>
-            </w:r>
-            <w:r>
-              <w:rPr>
-                <w:rFonts w:cs="Arial"/>
-              </w:rPr>
-              <w:t xml:space="preserve"> ‘or’</w:t>
-            </w:r>
-            <w:r>
-              <w:rPr>
-                <w:rFonts w:cs="Arial"/>
-              </w:rPr>
-              <w:t xml:space="preserve"> and ‘not’</w:t>
-            </w:r>
-            <w:r>
-              <w:rPr>
-                <w:rFonts w:cs="Arial"/>
-              </w:rPr>
-              <w:t xml:space="preserve"> may also be used, e.g. title: Java and Guide, year: 2015 or 2016.  To Avoid ambiguity or if search criteria </w:t>
-            </w:r>
-            <w:proofErr w:type="gramStart"/>
-            <w:r>
-              <w:rPr>
-                <w:rFonts w:cs="Arial"/>
-              </w:rPr>
-              <w:t>includes</w:t>
-            </w:r>
-            <w:proofErr w:type="gramEnd"/>
-            <w:r>
-              <w:rPr>
-                <w:rFonts w:cs="Arial"/>
-              </w:rPr>
-              <w:t xml:space="preserve"> keywords quotations marks </w:t>
-            </w:r>
-            <w:r>
-              <w:rPr>
-                <w:rFonts w:cs="Arial"/>
-              </w:rPr>
-              <w:t>can</w:t>
-            </w:r>
-            <w:r>
-              <w:rPr>
-                <w:rFonts w:cs="Arial"/>
-              </w:rPr>
-              <w:t xml:space="preserve"> be used, e.g. title: “Java” and “Guide”</w:t>
-            </w:r>
-            <w:r>
-              <w:rPr>
-                <w:rFonts w:cs="Arial"/>
-              </w:rPr>
-              <w:t xml:space="preserve">.  </w:t>
-            </w:r>
-            <w:r>
-              <w:rPr>
-                <w:rFonts w:cs="Arial"/>
-              </w:rPr>
-              <w:t xml:space="preserve"> </w:t>
+              <w:t>Create staff/vendor</w:t>
+            </w:r>
+            <w:r>
+              <w:rPr>
+                <w:rFonts w:cs="Arial"/>
+              </w:rPr>
+              <w:t xml:space="preserve"> account for librarians, assistants and vendors</w:t>
             </w:r>
           </w:p>
         </w:tc>
@@ -7361,13 +6691,7 @@
               <w:rPr>
                 <w:rFonts w:cs="Arial"/>
               </w:rPr>
-              <w:t>Library patron</w:t>
-            </w:r>
-            <w:r>
-              <w:rPr>
-                <w:rFonts w:cs="Arial"/>
-              </w:rPr>
-              <w:t>, librarian, attendant, administrator</w:t>
+              <w:t>Librarians, assistants and vendors</w:t>
             </w:r>
           </w:p>
         </w:tc>
@@ -7405,7 +6729,7 @@
               <w:rPr>
                 <w:rFonts w:cs="Arial"/>
               </w:rPr>
-              <w:t xml:space="preserve">User must log in to the system.  </w:t>
+              <w:t>Staff/vendors must be employee or under contract and be approved by management</w:t>
             </w:r>
           </w:p>
         </w:tc>
@@ -7438,7 +6762,7 @@
               <w:pStyle w:val="ListParagraph"/>
               <w:numPr>
                 <w:ilvl w:val="0"/>
-                <w:numId w:val="13"/>
+                <w:numId w:val="12"/>
               </w:numPr>
               <w:rPr>
                 <w:rFonts w:cs="Arial"/>
@@ -7448,7 +6772,7 @@
               <w:rPr>
                 <w:rFonts w:cs="Arial"/>
               </w:rPr>
-              <w:t>Select basic search box</w:t>
+              <w:t xml:space="preserve">User is hired or is contracted.  </w:t>
             </w:r>
           </w:p>
           <w:p>
@@ -7456,7 +6780,7 @@
               <w:pStyle w:val="ListParagraph"/>
               <w:numPr>
                 <w:ilvl w:val="0"/>
-                <w:numId w:val="13"/>
+                <w:numId w:val="12"/>
               </w:numPr>
               <w:rPr>
                 <w:rFonts w:cs="Arial"/>
@@ -7466,7 +6790,13 @@
               <w:rPr>
                 <w:rFonts w:cs="Arial"/>
               </w:rPr>
-              <w:t>Type in keyword or ISBN</w:t>
+              <w:t xml:space="preserve">Management submits </w:t>
+            </w:r>
+            <w:r>
+              <w:rPr>
+                <w:rFonts w:cs="Arial"/>
+              </w:rPr>
+              <w:t>approval form</w:t>
             </w:r>
           </w:p>
           <w:p>
@@ -7474,7 +6804,7 @@
               <w:pStyle w:val="ListParagraph"/>
               <w:numPr>
                 <w:ilvl w:val="0"/>
-                <w:numId w:val="13"/>
+                <w:numId w:val="12"/>
               </w:numPr>
               <w:rPr>
                 <w:rFonts w:cs="Arial"/>
@@ -7484,7 +6814,7 @@
               <w:rPr>
                 <w:rFonts w:cs="Arial"/>
               </w:rPr>
-              <w:t>Browse through results</w:t>
+              <w:t>Administrator creates usernames and temporary password</w:t>
             </w:r>
           </w:p>
           <w:p>
@@ -7492,7 +6822,7 @@
               <w:pStyle w:val="ListParagraph"/>
               <w:numPr>
                 <w:ilvl w:val="0"/>
-                <w:numId w:val="13"/>
+                <w:numId w:val="12"/>
               </w:numPr>
               <w:rPr>
                 <w:rFonts w:cs="Arial"/>
@@ -7502,7 +6832,20 @@
               <w:rPr>
                 <w:rFonts w:cs="Arial"/>
               </w:rPr>
-              <w:t>Order results by ‘relevant’, ‘popular’ ‘date published’ ‘author’ ‘title’</w:t>
+              <w:lastRenderedPageBreak/>
+              <w:t>Administrator give</w:t>
+            </w:r>
+            <w:r>
+              <w:rPr>
+                <w:rFonts w:cs="Arial"/>
+              </w:rPr>
+              <w:t>s</w:t>
+            </w:r>
+            <w:r>
+              <w:rPr>
+                <w:rFonts w:cs="Arial"/>
+              </w:rPr>
+              <w:t xml:space="preserve"> appropriate access rights according to user type</w:t>
             </w:r>
           </w:p>
           <w:p>
@@ -7510,7 +6853,7 @@
               <w:pStyle w:val="ListParagraph"/>
               <w:numPr>
                 <w:ilvl w:val="0"/>
-                <w:numId w:val="13"/>
+                <w:numId w:val="12"/>
               </w:numPr>
               <w:rPr>
                 <w:rFonts w:cs="Arial"/>
@@ -7520,35 +6863,73 @@
               <w:rPr>
                 <w:rFonts w:cs="Arial"/>
               </w:rPr>
-              <w:t xml:space="preserve">Filter out results by using filters: format (book, newspaper, magazine, journal etc.), author, </w:t>
-            </w:r>
-            <w:proofErr w:type="gramStart"/>
-            <w:r>
-              <w:rPr>
-                <w:rFonts w:cs="Arial"/>
-              </w:rPr>
-              <w:t>year(</w:t>
-            </w:r>
-            <w:proofErr w:type="gramEnd"/>
-            <w:r>
-              <w:rPr>
-                <w:rFonts w:cs="Arial"/>
-              </w:rPr>
-              <w:t xml:space="preserve">select between what years), subject(history, science </w:t>
-            </w:r>
-            <w:proofErr w:type="spellStart"/>
-            <w:r>
-              <w:rPr>
-                <w:rFonts w:cs="Arial"/>
-              </w:rPr>
-              <w:t>etc</w:t>
-            </w:r>
-            <w:proofErr w:type="spellEnd"/>
-            <w:r>
-              <w:rPr>
-                <w:rFonts w:cs="Arial"/>
-              </w:rPr>
-              <w:t>).</w:t>
+              <w:t>User logs in with temporary password</w:t>
+            </w:r>
+          </w:p>
+          <w:p>
+            <w:pPr>
+              <w:pStyle w:val="ListParagraph"/>
+              <w:numPr>
+                <w:ilvl w:val="0"/>
+                <w:numId w:val="12"/>
+              </w:numPr>
+              <w:rPr>
+                <w:rFonts w:cs="Arial"/>
+              </w:rPr>
+            </w:pPr>
+            <w:r>
+              <w:rPr>
+                <w:rFonts w:cs="Arial"/>
+              </w:rPr>
+              <w:t>User resets password</w:t>
+            </w:r>
+          </w:p>
+          <w:p>
+            <w:pPr>
+              <w:pStyle w:val="ListParagraph"/>
+              <w:numPr>
+                <w:ilvl w:val="0"/>
+                <w:numId w:val="12"/>
+              </w:numPr>
+              <w:rPr>
+                <w:rFonts w:cs="Arial"/>
+              </w:rPr>
+            </w:pPr>
+            <w:r>
+              <w:rPr>
+                <w:rFonts w:cs="Arial"/>
+              </w:rPr>
+              <w:t>User</w:t>
+            </w:r>
+            <w:r>
+              <w:rPr>
+                <w:rFonts w:cs="Arial"/>
+              </w:rPr>
+              <w:t xml:space="preserve"> </w:t>
+            </w:r>
+            <w:r>
+              <w:rPr>
+                <w:rFonts w:cs="Arial"/>
+              </w:rPr>
+              <w:t>logs in with permanent password</w:t>
+            </w:r>
+          </w:p>
+          <w:p>
+            <w:pPr>
+              <w:pStyle w:val="ListParagraph"/>
+              <w:numPr>
+                <w:ilvl w:val="0"/>
+                <w:numId w:val="12"/>
+              </w:numPr>
+              <w:rPr>
+                <w:rFonts w:cs="Arial"/>
+              </w:rPr>
+            </w:pPr>
+            <w:r>
+              <w:rPr>
+                <w:rFonts w:cs="Arial"/>
+              </w:rPr>
+              <w:t>User is redirected to appropriate portal</w:t>
             </w:r>
           </w:p>
         </w:tc>
@@ -7568,6 +6949,7 @@
               <w:rPr>
                 <w:rFonts w:cs="Arial"/>
               </w:rPr>
+              <w:lastRenderedPageBreak/>
               <w:t>Post-conditions</w:t>
             </w:r>
           </w:p>
@@ -7586,7 +6968,37 @@
               <w:rPr>
                 <w:rFonts w:cs="Arial"/>
               </w:rPr>
-              <w:t>User will receive a list of results that can be ordered.  Options to filter out list will also be available.</w:t>
+              <w:t>Staff/vendor a</w:t>
+            </w:r>
+            <w:r>
+              <w:rPr>
+                <w:rFonts w:cs="Arial"/>
+              </w:rPr>
+              <w:t xml:space="preserve">ccount is activated.  Username and password are stored in the database.  Appropriate level of access is given.  After login </w:t>
+            </w:r>
+            <w:r>
+              <w:rPr>
+                <w:rFonts w:cs="Arial"/>
+              </w:rPr>
+              <w:t>staff</w:t>
+            </w:r>
+            <w:r>
+              <w:rPr>
+                <w:rFonts w:cs="Arial"/>
+              </w:rPr>
+              <w:t xml:space="preserve"> will be directed to the </w:t>
+            </w:r>
+            <w:r>
+              <w:rPr>
+                <w:rFonts w:cs="Arial"/>
+              </w:rPr>
+              <w:t>staff</w:t>
+            </w:r>
+            <w:r>
+              <w:rPr>
+                <w:rFonts w:cs="Arial"/>
+              </w:rPr>
+              <w:t xml:space="preserve"> portal.</w:t>
             </w:r>
           </w:p>
         </w:tc>
@@ -7620,6 +7032,584 @@
                 <w:rFonts w:cs="Arial"/>
               </w:rPr>
             </w:pPr>
+          </w:p>
+        </w:tc>
+      </w:tr>
+    </w:tbl>
+    <w:p>
+      <w:pPr>
+        <w:pStyle w:val="ListParagraph"/>
+        <w:ind w:left="1110"/>
+      </w:pPr>
+    </w:p>
+    <w:p>
+      <w:pPr>
+        <w:pStyle w:val="Heading2"/>
+        <w:ind w:left="720"/>
+      </w:pPr>
+      <w:bookmarkStart w:id="26" w:name="_Toc520747454"/>
+      <w:r>
+        <w:t xml:space="preserve">3.9 </w:t>
+      </w:r>
+      <w:r>
+        <w:t xml:space="preserve">Basic </w:t>
+      </w:r>
+      <w:r>
+        <w:t>Search</w:t>
+      </w:r>
+      <w:bookmarkEnd w:id="26"/>
+    </w:p>
+    <w:tbl>
+      <w:tblPr>
+        <w:tblStyle w:val="TableGrid"/>
+        <w:tblW w:w="0" w:type="auto"/>
+        <w:tblInd w:w="1110" w:type="dxa"/>
+        <w:tblLook w:val="04A0" w:firstRow="1" w:lastRow="0" w:firstColumn="1" w:lastColumn="0" w:noHBand="0" w:noVBand="1"/>
+      </w:tblPr>
+      <w:tblGrid>
+        <w:gridCol w:w="1855"/>
+        <w:gridCol w:w="6385"/>
+      </w:tblGrid>
+      <w:tr>
+        <w:tc>
+          <w:tcPr>
+            <w:tcW w:w="1855" w:type="dxa"/>
+            <w:shd w:val="clear" w:color="auto" w:fill="8EAADB" w:themeFill="accent1" w:themeFillTint="99"/>
+          </w:tcPr>
+          <w:p>
+            <w:pPr>
+              <w:tabs>
+                <w:tab w:val="left" w:pos="1221"/>
+              </w:tabs>
+              <w:jc w:val="center"/>
+              <w:rPr>
+                <w:rFonts w:cs="Arial"/>
+              </w:rPr>
+            </w:pPr>
+            <w:r>
+              <w:rPr>
+                <w:rFonts w:cs="Arial"/>
+              </w:rPr>
+              <w:t>USE CASE</w:t>
+            </w:r>
+          </w:p>
+        </w:tc>
+        <w:tc>
+          <w:tcPr>
+            <w:tcW w:w="6385" w:type="dxa"/>
+            <w:shd w:val="clear" w:color="auto" w:fill="8EAADB" w:themeFill="accent1" w:themeFillTint="99"/>
+          </w:tcPr>
+          <w:p>
+            <w:pPr>
+              <w:jc w:val="center"/>
+              <w:rPr>
+                <w:rFonts w:cs="Arial"/>
+              </w:rPr>
+            </w:pPr>
+            <w:r>
+              <w:rPr>
+                <w:rFonts w:cs="Arial"/>
+              </w:rPr>
+              <w:t>BASIC SEARCH</w:t>
+            </w:r>
+          </w:p>
+        </w:tc>
+      </w:tr>
+      <w:tr>
+        <w:tc>
+          <w:tcPr>
+            <w:tcW w:w="1855" w:type="dxa"/>
+          </w:tcPr>
+          <w:p>
+            <w:pPr>
+              <w:rPr>
+                <w:rFonts w:cs="Arial"/>
+              </w:rPr>
+            </w:pPr>
+            <w:r>
+              <w:rPr>
+                <w:rFonts w:cs="Arial"/>
+              </w:rPr>
+              <w:t>Description</w:t>
+            </w:r>
+          </w:p>
+        </w:tc>
+        <w:tc>
+          <w:tcPr>
+            <w:tcW w:w="6385" w:type="dxa"/>
+          </w:tcPr>
+          <w:p>
+            <w:pPr>
+              <w:rPr>
+                <w:rFonts w:cs="Arial"/>
+              </w:rPr>
+            </w:pPr>
+            <w:r>
+              <w:rPr>
+                <w:rFonts w:cs="Arial"/>
+              </w:rPr>
+              <w:t>Search for available media using several criteria</w:t>
+            </w:r>
+            <w:r>
+              <w:rPr>
+                <w:rFonts w:cs="Arial"/>
+              </w:rPr>
+              <w:t xml:space="preserve">.  Basic search box is located at the top center of main portal.  Defaults to search all media. Basic search box defaults to search by </w:t>
+            </w:r>
+            <w:proofErr w:type="gramStart"/>
+            <w:r>
+              <w:rPr>
+                <w:rFonts w:cs="Arial"/>
+              </w:rPr>
+              <w:t>keyword, but</w:t>
+            </w:r>
+            <w:proofErr w:type="gramEnd"/>
+            <w:r>
+              <w:rPr>
+                <w:rFonts w:cs="Arial"/>
+              </w:rPr>
+              <w:t xml:space="preserve"> will search by ISBN if detected.  Users </w:t>
+            </w:r>
+            <w:proofErr w:type="gramStart"/>
+            <w:r>
+              <w:rPr>
+                <w:rFonts w:cs="Arial"/>
+              </w:rPr>
+              <w:t>have the ability to</w:t>
+            </w:r>
+            <w:proofErr w:type="gramEnd"/>
+            <w:r>
+              <w:rPr>
+                <w:rFonts w:cs="Arial"/>
+              </w:rPr>
+              <w:t xml:space="preserve"> perform advanced searches by typing special keywords, a colon, and the search criteria.  For example to search by title</w:t>
+            </w:r>
+            <w:r>
+              <w:rPr>
+                <w:rFonts w:cs="Arial"/>
+              </w:rPr>
+              <w:t xml:space="preserve"> users must</w:t>
+            </w:r>
+            <w:r>
+              <w:rPr>
+                <w:rFonts w:cs="Arial"/>
+              </w:rPr>
+              <w:t xml:space="preserve"> type </w:t>
+            </w:r>
+            <w:r>
+              <w:rPr>
+                <w:rFonts w:cs="Arial"/>
+              </w:rPr>
+              <w:t>this in the search box,</w:t>
+            </w:r>
+            <w:r>
+              <w:rPr>
+                <w:rFonts w:cs="Arial"/>
+              </w:rPr>
+              <w:t xml:space="preserve"> </w:t>
+            </w:r>
+            <w:proofErr w:type="spellStart"/>
+            <w:proofErr w:type="gramStart"/>
+            <w:r>
+              <w:rPr>
+                <w:rFonts w:cs="Arial"/>
+              </w:rPr>
+              <w:t>title:Java</w:t>
+            </w:r>
+            <w:proofErr w:type="spellEnd"/>
+            <w:proofErr w:type="gramEnd"/>
+            <w:r>
+              <w:rPr>
+                <w:rFonts w:cs="Arial"/>
+              </w:rPr>
+              <w:t xml:space="preserve"> a Complete Guide.  Commas, separate search categories, e.g. </w:t>
+            </w:r>
+            <w:proofErr w:type="spellStart"/>
+            <w:proofErr w:type="gramStart"/>
+            <w:r>
+              <w:rPr>
+                <w:rFonts w:cs="Arial"/>
+              </w:rPr>
+              <w:t>title:Java</w:t>
+            </w:r>
+            <w:proofErr w:type="spellEnd"/>
+            <w:proofErr w:type="gramEnd"/>
+            <w:r>
+              <w:rPr>
+                <w:rFonts w:cs="Arial"/>
+              </w:rPr>
+              <w:t xml:space="preserve"> a Complete Guide, year: 2015.  </w:t>
+            </w:r>
+            <w:r>
+              <w:rPr>
+                <w:rFonts w:cs="Arial"/>
+              </w:rPr>
+              <w:t>Operators such</w:t>
+            </w:r>
+            <w:r>
+              <w:rPr>
+                <w:rFonts w:cs="Arial"/>
+              </w:rPr>
+              <w:t xml:space="preserve"> as ‘and’</w:t>
+            </w:r>
+            <w:r>
+              <w:rPr>
+                <w:rFonts w:cs="Arial"/>
+              </w:rPr>
+              <w:t>,</w:t>
+            </w:r>
+            <w:r>
+              <w:rPr>
+                <w:rFonts w:cs="Arial"/>
+              </w:rPr>
+              <w:t xml:space="preserve"> ‘or’</w:t>
+            </w:r>
+            <w:r>
+              <w:rPr>
+                <w:rFonts w:cs="Arial"/>
+              </w:rPr>
+              <w:t xml:space="preserve"> and ‘not’</w:t>
+            </w:r>
+            <w:r>
+              <w:rPr>
+                <w:rFonts w:cs="Arial"/>
+              </w:rPr>
+              <w:t xml:space="preserve"> may also be used, e.g. title: Java and Guide, year: 2015 or 2016.  To Avoid ambiguity or if search criteria </w:t>
+            </w:r>
+            <w:proofErr w:type="gramStart"/>
+            <w:r>
+              <w:rPr>
+                <w:rFonts w:cs="Arial"/>
+              </w:rPr>
+              <w:t>includes</w:t>
+            </w:r>
+            <w:proofErr w:type="gramEnd"/>
+            <w:r>
+              <w:rPr>
+                <w:rFonts w:cs="Arial"/>
+              </w:rPr>
+              <w:t xml:space="preserve"> keywords quotations marks </w:t>
+            </w:r>
+            <w:r>
+              <w:rPr>
+                <w:rFonts w:cs="Arial"/>
+              </w:rPr>
+              <w:t>can</w:t>
+            </w:r>
+            <w:r>
+              <w:rPr>
+                <w:rFonts w:cs="Arial"/>
+              </w:rPr>
+              <w:t xml:space="preserve"> be used, e.g. title: “Java” and “Guide”</w:t>
+            </w:r>
+            <w:r>
+              <w:rPr>
+                <w:rFonts w:cs="Arial"/>
+              </w:rPr>
+              <w:t xml:space="preserve">.  </w:t>
+            </w:r>
+            <w:r>
+              <w:rPr>
+                <w:rFonts w:cs="Arial"/>
+              </w:rPr>
+              <w:t xml:space="preserve"> </w:t>
+            </w:r>
+          </w:p>
+        </w:tc>
+      </w:tr>
+      <w:tr>
+        <w:tc>
+          <w:tcPr>
+            <w:tcW w:w="1855" w:type="dxa"/>
+          </w:tcPr>
+          <w:p>
+            <w:pPr>
+              <w:rPr>
+                <w:rFonts w:cs="Arial"/>
+              </w:rPr>
+            </w:pPr>
+            <w:r>
+              <w:rPr>
+                <w:rFonts w:cs="Arial"/>
+              </w:rPr>
+              <w:t>Actors</w:t>
+            </w:r>
+          </w:p>
+        </w:tc>
+        <w:tc>
+          <w:tcPr>
+            <w:tcW w:w="6385" w:type="dxa"/>
+          </w:tcPr>
+          <w:p>
+            <w:pPr>
+              <w:rPr>
+                <w:rFonts w:cs="Arial"/>
+              </w:rPr>
+            </w:pPr>
+            <w:r>
+              <w:rPr>
+                <w:rFonts w:cs="Arial"/>
+              </w:rPr>
+              <w:t>Library patron</w:t>
+            </w:r>
+            <w:r>
+              <w:rPr>
+                <w:rFonts w:cs="Arial"/>
+              </w:rPr>
+              <w:t>, librarian, attendant, administrator</w:t>
+            </w:r>
+          </w:p>
+        </w:tc>
+      </w:tr>
+      <w:tr>
+        <w:tc>
+          <w:tcPr>
+            <w:tcW w:w="1855" w:type="dxa"/>
+          </w:tcPr>
+          <w:p>
+            <w:pPr>
+              <w:rPr>
+                <w:rFonts w:cs="Arial"/>
+              </w:rPr>
+            </w:pPr>
+            <w:r>
+              <w:rPr>
+                <w:rFonts w:cs="Arial"/>
+              </w:rPr>
+              <w:t>Preconditions</w:t>
+            </w:r>
+          </w:p>
+        </w:tc>
+        <w:tc>
+          <w:tcPr>
+            <w:tcW w:w="6385" w:type="dxa"/>
+          </w:tcPr>
+          <w:p>
+            <w:pPr>
+              <w:rPr>
+                <w:rFonts w:cs="Arial"/>
+              </w:rPr>
+            </w:pPr>
+            <w:r>
+              <w:rPr>
+                <w:rFonts w:cs="Arial"/>
+              </w:rPr>
+              <w:t xml:space="preserve">User must log in to the system.  </w:t>
+            </w:r>
+          </w:p>
+        </w:tc>
+      </w:tr>
+      <w:tr>
+        <w:tc>
+          <w:tcPr>
+            <w:tcW w:w="1855" w:type="dxa"/>
+          </w:tcPr>
+          <w:p>
+            <w:pPr>
+              <w:rPr>
+                <w:rFonts w:cs="Arial"/>
+              </w:rPr>
+            </w:pPr>
+            <w:r>
+              <w:rPr>
+                <w:rFonts w:cs="Arial"/>
+              </w:rPr>
+              <w:t>Basic Flow</w:t>
+            </w:r>
+          </w:p>
+        </w:tc>
+        <w:tc>
+          <w:tcPr>
+            <w:tcW w:w="6385" w:type="dxa"/>
+          </w:tcPr>
+          <w:p>
+            <w:pPr>
+              <w:pStyle w:val="ListParagraph"/>
+              <w:numPr>
+                <w:ilvl w:val="0"/>
+                <w:numId w:val="13"/>
+              </w:numPr>
+              <w:rPr>
+                <w:rFonts w:cs="Arial"/>
+              </w:rPr>
+            </w:pPr>
+            <w:r>
+              <w:rPr>
+                <w:rFonts w:cs="Arial"/>
+              </w:rPr>
+              <w:t>Select basic search box</w:t>
+            </w:r>
+          </w:p>
+          <w:p>
+            <w:pPr>
+              <w:pStyle w:val="ListParagraph"/>
+              <w:numPr>
+                <w:ilvl w:val="0"/>
+                <w:numId w:val="13"/>
+              </w:numPr>
+              <w:rPr>
+                <w:rFonts w:cs="Arial"/>
+              </w:rPr>
+            </w:pPr>
+            <w:r>
+              <w:rPr>
+                <w:rFonts w:cs="Arial"/>
+              </w:rPr>
+              <w:t>Type in keyword or ISBN</w:t>
+            </w:r>
+          </w:p>
+          <w:p>
+            <w:pPr>
+              <w:pStyle w:val="ListParagraph"/>
+              <w:numPr>
+                <w:ilvl w:val="0"/>
+                <w:numId w:val="13"/>
+              </w:numPr>
+              <w:rPr>
+                <w:rFonts w:cs="Arial"/>
+              </w:rPr>
+            </w:pPr>
+            <w:r>
+              <w:rPr>
+                <w:rFonts w:cs="Arial"/>
+              </w:rPr>
+              <w:t>Browse through results</w:t>
+            </w:r>
+          </w:p>
+          <w:p>
+            <w:pPr>
+              <w:pStyle w:val="ListParagraph"/>
+              <w:numPr>
+                <w:ilvl w:val="0"/>
+                <w:numId w:val="13"/>
+              </w:numPr>
+              <w:rPr>
+                <w:rFonts w:cs="Arial"/>
+              </w:rPr>
+            </w:pPr>
+            <w:r>
+              <w:rPr>
+                <w:rFonts w:cs="Arial"/>
+              </w:rPr>
+              <w:t>Order results by ‘relevant’, ‘popular’ ‘date published’ ‘author’ ‘title’</w:t>
+            </w:r>
+          </w:p>
+          <w:p>
+            <w:pPr>
+              <w:pStyle w:val="ListParagraph"/>
+              <w:numPr>
+                <w:ilvl w:val="0"/>
+                <w:numId w:val="13"/>
+              </w:numPr>
+              <w:rPr>
+                <w:rFonts w:cs="Arial"/>
+              </w:rPr>
+            </w:pPr>
+            <w:r>
+              <w:rPr>
+                <w:rFonts w:cs="Arial"/>
+              </w:rPr>
+              <w:t xml:space="preserve">Filter out results by using filters: format (book, newspaper, magazine, journal etc.), author, </w:t>
+            </w:r>
+            <w:proofErr w:type="gramStart"/>
+            <w:r>
+              <w:rPr>
+                <w:rFonts w:cs="Arial"/>
+              </w:rPr>
+              <w:t>year(</w:t>
+            </w:r>
+            <w:proofErr w:type="gramEnd"/>
+            <w:r>
+              <w:rPr>
+                <w:rFonts w:cs="Arial"/>
+              </w:rPr>
+              <w:t xml:space="preserve">select between what years), subject(history, science </w:t>
+            </w:r>
+            <w:proofErr w:type="spellStart"/>
+            <w:r>
+              <w:rPr>
+                <w:rFonts w:cs="Arial"/>
+              </w:rPr>
+              <w:t>etc</w:t>
+            </w:r>
+            <w:proofErr w:type="spellEnd"/>
+            <w:r>
+              <w:rPr>
+                <w:rFonts w:cs="Arial"/>
+              </w:rPr>
+              <w:t>).</w:t>
+            </w:r>
+          </w:p>
+        </w:tc>
+      </w:tr>
+      <w:tr>
+        <w:tc>
+          <w:tcPr>
+            <w:tcW w:w="1855" w:type="dxa"/>
+          </w:tcPr>
+          <w:p>
+            <w:pPr>
+              <w:rPr>
+                <w:rFonts w:cs="Arial"/>
+              </w:rPr>
+            </w:pPr>
+            <w:r>
+              <w:rPr>
+                <w:rFonts w:cs="Arial"/>
+              </w:rPr>
+              <w:lastRenderedPageBreak/>
+              <w:t>Post-conditions</w:t>
+            </w:r>
+          </w:p>
+        </w:tc>
+        <w:tc>
+          <w:tcPr>
+            <w:tcW w:w="6385" w:type="dxa"/>
+          </w:tcPr>
+          <w:p>
+            <w:pPr>
+              <w:rPr>
+                <w:rFonts w:cs="Arial"/>
+              </w:rPr>
+            </w:pPr>
+            <w:r>
+              <w:rPr>
+                <w:rFonts w:cs="Arial"/>
+              </w:rPr>
+              <w:t>User will receive a list of results that can be ordered.  Options to filter out list will also be available.</w:t>
+            </w:r>
+          </w:p>
+        </w:tc>
+      </w:tr>
+      <w:tr>
+        <w:tc>
+          <w:tcPr>
+            <w:tcW w:w="1855" w:type="dxa"/>
+          </w:tcPr>
+          <w:p>
+            <w:pPr>
+              <w:rPr>
+                <w:rFonts w:cs="Arial"/>
+              </w:rPr>
+            </w:pPr>
+            <w:r>
+              <w:rPr>
+                <w:rFonts w:cs="Arial"/>
+              </w:rPr>
+              <w:t>Alternate flows</w:t>
+            </w:r>
+          </w:p>
+        </w:tc>
+        <w:tc>
+          <w:tcPr>
+            <w:tcW w:w="6385" w:type="dxa"/>
+          </w:tcPr>
+          <w:p>
+            <w:pPr>
+              <w:rPr>
+                <w:rFonts w:cs="Arial"/>
+              </w:rPr>
+            </w:pPr>
             <w:r>
               <w:rPr>
                 <w:rFonts w:cs="Arial"/>
@@ -7638,11 +7628,11 @@
           <w:numId w:val="16"/>
         </w:numPr>
       </w:pPr>
-      <w:bookmarkStart w:id="26" w:name="_Toc520747455"/>
+      <w:bookmarkStart w:id="27" w:name="_Toc520747455"/>
       <w:r>
         <w:t>Advanced Search</w:t>
       </w:r>
-      <w:bookmarkEnd w:id="26"/>
+      <w:bookmarkEnd w:id="27"/>
     </w:p>
     <w:p/>
     <w:tbl>
@@ -7672,7 +7662,7 @@
                 <w:rFonts w:cs="Arial"/>
               </w:rPr>
             </w:pPr>
-            <w:bookmarkStart w:id="27" w:name="_Hlk520774355"/>
+            <w:bookmarkStart w:id="28" w:name="_Hlk520774355"/>
             <w:r>
               <w:rPr>
                 <w:rFonts w:cs="Arial"/>
@@ -7759,14 +7749,7 @@
               <w:rPr>
                 <w:rFonts w:cs="Arial"/>
               </w:rPr>
-              <w:t xml:space="preserve"> </w:t>
-            </w:r>
-            <w:r>
-              <w:rPr>
-                <w:rFonts w:cs="Arial"/>
-              </w:rPr>
-              <w:lastRenderedPageBreak/>
-              <w:t>and location.  The second field will be a search box where the search criteria may be typed.  At the end of the row a button with a minus sign will be used to remove the row.  Below the search box there will be buttons to select operators, ‘and’, ‘or’, ‘not’.  The operator buttons will also serve to add rows.  For example, if a search for an author must include both ‘John’ and ‘Perry” users may select author from first dropdown field, type in John on the first search box, click on ‘and’ button to add new row.  On the second row first field from the dropdown menu again select author.  Type in ‘Perry”</w:t>
+              <w:t xml:space="preserve"> and location.  The second field will be a search box where the search criteria may be typed.  At the end of the row a button with a minus sign will be used to remove the row.  Below the search box there will be buttons to select operators, ‘and’, ‘or’, ‘not’.  The operator buttons will also serve to add rows.  For example, if a search for an author must include both ‘John’ and ‘Perry” users may select author from first dropdown field, type in John on the first search box, click on ‘and’ button to add new row.  On the second row first field from the dropdown menu again select author.  Type in ‘Perry”</w:t>
             </w:r>
             <w:r>
               <w:rPr>
@@ -7798,7 +7781,6 @@
               <w:rPr>
                 <w:rFonts w:cs="Arial"/>
               </w:rPr>
-              <w:lastRenderedPageBreak/>
               <w:t>Actors</w:t>
             </w:r>
           </w:p>
@@ -7994,6 +7976,7 @@
               <w:rPr>
                 <w:rFonts w:cs="Arial"/>
               </w:rPr>
+              <w:lastRenderedPageBreak/>
               <w:t xml:space="preserve">Filter out results by using filters: format (book, newspaper, magazine, journal etc.), author, </w:t>
             </w:r>
             <w:proofErr w:type="gramStart"/>
@@ -8050,6 +8033,7 @@
               <w:rPr>
                 <w:rFonts w:cs="Arial"/>
               </w:rPr>
+              <w:lastRenderedPageBreak/>
               <w:t>Post-conditions</w:t>
             </w:r>
           </w:p>
@@ -8105,18 +8089,8 @@
           </w:p>
         </w:tc>
       </w:tr>
-      <w:bookmarkEnd w:id="27"/>
     </w:tbl>
-    <w:p>
-      <w:pPr>
-        <w:pStyle w:val="Heading11"/>
-        <w:numPr>
-          <w:ilvl w:val="0"/>
-          <w:numId w:val="0"/>
-        </w:numPr>
-        <w:ind w:left="1110"/>
-      </w:pPr>
-    </w:p>
+    <w:bookmarkEnd w:id="28"/>
     <w:p>
       <w:pPr>
         <w:pStyle w:val="Heading2"/>
@@ -8156,7 +8130,7 @@
                 <w:rFonts w:cs="Arial"/>
               </w:rPr>
             </w:pPr>
-            <w:bookmarkStart w:id="28" w:name="_Hlk520776072"/>
+            <w:bookmarkStart w:id="29" w:name="_Hlk520776072"/>
             <w:r>
               <w:rPr>
                 <w:rFonts w:cs="Arial"/>
@@ -8225,14 +8199,7 @@
               <w:rPr>
                 <w:rFonts w:cs="Arial"/>
               </w:rPr>
-              <w:t xml:space="preserve">First users will select the pickup location and then click on ‘make reservations’.  If the reservation is not located at the pickup location it will be </w:t>
-            </w:r>
-            <w:r>
-              <w:rPr>
-                <w:rFonts w:cs="Arial"/>
-              </w:rPr>
-              <w:lastRenderedPageBreak/>
-              <w:t xml:space="preserve">delivered from another system library. The reservation period of 7 days starts after the reserved media has been delivered to the pickup location. </w:t>
+              <w:t xml:space="preserve">First users will select the pickup location and then click on ‘make reservations’.  If the reservation is not located at the pickup location it will be delivered from another system library. The reservation period of 7 days starts after the reserved media has been delivered to the pickup location. </w:t>
             </w:r>
             <w:r>
               <w:rPr>
@@ -8322,7 +8289,6 @@
               <w:rPr>
                 <w:rFonts w:cs="Arial"/>
               </w:rPr>
-              <w:lastRenderedPageBreak/>
               <w:t>Actors</w:t>
             </w:r>
           </w:p>
@@ -8464,6 +8430,7 @@
               <w:rPr>
                 <w:rFonts w:cs="Arial"/>
               </w:rPr>
+              <w:lastRenderedPageBreak/>
               <w:t xml:space="preserve">Notification will be added </w:t>
             </w:r>
           </w:p>
@@ -8484,6 +8451,7 @@
               <w:rPr>
                 <w:rFonts w:cs="Arial"/>
               </w:rPr>
+              <w:lastRenderedPageBreak/>
               <w:t>Post-conditions</w:t>
             </w:r>
           </w:p>
@@ -8553,7 +8521,7 @@
           </w:p>
         </w:tc>
       </w:tr>
-      <w:bookmarkEnd w:id="28"/>
+      <w:bookmarkEnd w:id="29"/>
     </w:tbl>
     <w:p>
       <w:pPr>
@@ -8668,26 +8636,13 @@
               <w:rPr>
                 <w:rFonts w:cs="Arial"/>
               </w:rPr>
-              <w:t xml:space="preserve">Top amount allowed in the prepaid account will be 20 dollars.  </w:t>
-            </w:r>
-            <w:r>
-              <w:rPr>
-                <w:rFonts w:cs="Arial"/>
-              </w:rPr>
-              <w:t>Users must use their library cards to print or make copies. After pages have been printed the charge will be deducted from the prepaid account.  Online payments can only be made by credit card. Credit card information can be</w:t>
-            </w:r>
-            <w:r>
-              <w:rPr>
-                <w:rFonts w:cs="Arial"/>
-              </w:rPr>
-              <w:t xml:space="preserve"> entered every time a </w:t>
-            </w:r>
-            <w:r>
-              <w:rPr>
-                <w:rFonts w:cs="Arial"/>
-              </w:rPr>
-              <w:lastRenderedPageBreak/>
-              <w:t>payment is made, or the information can be saved and used for future payments.</w:t>
+              <w:t>Top amount allowed in the prepaid account will be 20 dollars.  Users must use their library cards to print or make copies. After pages have been printed the charge will be deducted from the prepaid account.  Online payments can only be made by credit card. Credit card information can be</w:t>
+            </w:r>
+            <w:r>
+              <w:rPr>
+                <w:rFonts w:cs="Arial"/>
+              </w:rPr>
+              <w:t xml:space="preserve"> entered every time a payment is made, or the information can be saved and used for future payments.</w:t>
             </w:r>
           </w:p>
         </w:tc>
@@ -8707,7 +8662,6 @@
               <w:rPr>
                 <w:rFonts w:cs="Arial"/>
               </w:rPr>
-              <w:lastRenderedPageBreak/>
               <w:t>Actors</w:t>
             </w:r>
           </w:p>
@@ -8955,8 +8909,6 @@
               </w:rPr>
               <w:t xml:space="preserve">Entered amount will be charged to credit card.  Prepaid account funds will increase by the same amount. </w:t>
             </w:r>
-            <w:bookmarkStart w:id="29" w:name="_GoBack"/>
-            <w:bookmarkEnd w:id="29"/>
           </w:p>
         </w:tc>
       </w:tr>
@@ -13037,7 +12989,7 @@
 </file>
 
 <file path=customXml/itemProps1.xml><?xml version="1.0" encoding="utf-8"?>
-<ds:datastoreItem xmlns:ds="http://schemas.openxmlformats.org/officeDocument/2006/customXml" ds:itemID="{965B1DB3-2D17-4DCE-93C9-651AD1E804AD}">
+<ds:datastoreItem xmlns:ds="http://schemas.openxmlformats.org/officeDocument/2006/customXml" ds:itemID="{58D2AA97-6171-4D94-A715-1FD2AD9B3759}">
   <ds:schemaRefs>
     <ds:schemaRef ds:uri="http://schemas.openxmlformats.org/officeDocument/2006/bibliography"/>
   </ds:schemaRefs>

</xml_diff>

<commit_message>
added case description for Search Patron Records, added picture of Staff Portal
</commit_message>
<xml_diff>
--- a/SRS.docx
+++ b/SRS.docx
@@ -460,28 +460,8 @@
                                   <w14:round/>
                                 </w14:textOutline>
                               </w:rPr>
-                              <w:t xml:space="preserve">Nana Ofosu </w:t>
+                              <w:t>Nana Ofosu Budu</w:t>
                             </w:r>
-                            <w:proofErr w:type="spellStart"/>
-                            <w:r>
-                              <w:rPr>
-                                <w:rFonts w:ascii="Bookman Old Style" w:hAnsi="Bookman Old Style"/>
-                                <w:b/>
-                                <w:color w:val="F7CAAC" w:themeColor="accent2" w:themeTint="66"/>
-                                <w:sz w:val="24"/>
-                                <w:szCs w:val="24"/>
-                                <w:lang w:eastAsia="en-US"/>
-                                <w14:textOutline w14:w="11112" w14:cap="flat" w14:cmpd="sng" w14:algn="ctr">
-                                  <w14:solidFill>
-                                    <w14:schemeClr w14:val="accent2"/>
-                                  </w14:solidFill>
-                                  <w14:prstDash w14:val="solid"/>
-                                  <w14:round/>
-                                </w14:textOutline>
-                              </w:rPr>
-                              <w:t>Budu</w:t>
-                            </w:r>
-                            <w:proofErr w:type="spellEnd"/>
                           </w:p>
                           <w:p>
                             <w:pPr>
@@ -502,7 +482,6 @@
                                 </w14:textOutline>
                               </w:rPr>
                             </w:pPr>
-                            <w:proofErr w:type="spellStart"/>
                             <w:r>
                               <w:rPr>
                                 <w:rFonts w:ascii="Bookman Old Style" w:hAnsi="Bookman Old Style"/>
@@ -519,26 +498,7 @@
                                   <w14:round/>
                                 </w14:textOutline>
                               </w:rPr>
-                              <w:t>Muyiwa</w:t>
-                            </w:r>
-                            <w:proofErr w:type="spellEnd"/>
-                            <w:r>
-                              <w:rPr>
-                                <w:rFonts w:ascii="Bookman Old Style" w:hAnsi="Bookman Old Style"/>
-                                <w:b/>
-                                <w:color w:val="F7CAAC" w:themeColor="accent2" w:themeTint="66"/>
-                                <w:sz w:val="24"/>
-                                <w:szCs w:val="24"/>
-                                <w:lang w:eastAsia="en-US"/>
-                                <w14:textOutline w14:w="11112" w14:cap="flat" w14:cmpd="sng" w14:algn="ctr">
-                                  <w14:solidFill>
-                                    <w14:schemeClr w14:val="accent2"/>
-                                  </w14:solidFill>
-                                  <w14:prstDash w14:val="solid"/>
-                                  <w14:round/>
-                                </w14:textOutline>
-                              </w:rPr>
-                              <w:t xml:space="preserve"> Coker</w:t>
+                              <w:t>Muyiwa Coker</w:t>
                             </w:r>
                           </w:p>
                           <w:p>
@@ -5442,8 +5402,6 @@
           </wp:inline>
         </w:drawing>
       </w:r>
-      <w:bookmarkStart w:id="19" w:name="_GoBack"/>
-      <w:bookmarkEnd w:id="19"/>
     </w:p>
     <w:p>
       <w:pPr>
@@ -5453,12 +5411,12 @@
           <w:numId w:val="2"/>
         </w:numPr>
       </w:pPr>
-      <w:bookmarkStart w:id="20" w:name="_Toc520747450"/>
+      <w:bookmarkStart w:id="19" w:name="_Toc520747450"/>
       <w:r>
         <w:lastRenderedPageBreak/>
         <w:t>Vendor Use Case</w:t>
       </w:r>
-      <w:bookmarkEnd w:id="20"/>
+      <w:bookmarkEnd w:id="19"/>
     </w:p>
     <w:p>
       <w:pPr>
@@ -5519,11 +5477,11 @@
           <w:numId w:val="2"/>
         </w:numPr>
       </w:pPr>
-      <w:bookmarkStart w:id="21" w:name="_Toc520747451"/>
+      <w:bookmarkStart w:id="20" w:name="_Toc520747451"/>
       <w:r>
         <w:t>Log in</w:t>
       </w:r>
-      <w:bookmarkEnd w:id="21"/>
+      <w:bookmarkEnd w:id="20"/>
     </w:p>
     <w:p>
       <w:pPr>
@@ -5580,7 +5538,7 @@
                 <w:rFonts w:cs="Arial"/>
               </w:rPr>
             </w:pPr>
-            <w:bookmarkStart w:id="22" w:name="_Hlk520632850"/>
+            <w:bookmarkStart w:id="21" w:name="_Hlk520632850"/>
             <w:r>
               <w:rPr>
                 <w:rFonts w:cs="Arial"/>
@@ -6068,7 +6026,7 @@
           </w:p>
         </w:tc>
       </w:tr>
-      <w:bookmarkEnd w:id="22"/>
+      <w:bookmarkEnd w:id="21"/>
     </w:tbl>
     <w:p>
       <w:pPr>
@@ -6138,11 +6096,11 @@
           <w:numId w:val="2"/>
         </w:numPr>
       </w:pPr>
-      <w:bookmarkStart w:id="23" w:name="_Toc520747452"/>
+      <w:bookmarkStart w:id="22" w:name="_Toc520747452"/>
       <w:r>
         <w:t>Register -  Patrons</w:t>
       </w:r>
-      <w:bookmarkEnd w:id="23"/>
+      <w:bookmarkEnd w:id="22"/>
     </w:p>
     <w:tbl>
       <w:tblPr>
@@ -6171,7 +6129,7 @@
                 <w:rFonts w:cs="Arial"/>
               </w:rPr>
             </w:pPr>
-            <w:bookmarkStart w:id="24" w:name="_Hlk520739815"/>
+            <w:bookmarkStart w:id="23" w:name="_Hlk520739815"/>
             <w:r>
               <w:rPr>
                 <w:rFonts w:cs="Arial"/>
@@ -6537,7 +6495,7 @@
           </w:p>
         </w:tc>
       </w:tr>
-      <w:bookmarkEnd w:id="24"/>
+      <w:bookmarkEnd w:id="23"/>
     </w:tbl>
     <w:p>
       <w:pPr>
@@ -6552,9 +6510,510 @@
           <w:numId w:val="2"/>
         </w:numPr>
       </w:pPr>
-      <w:bookmarkStart w:id="25" w:name="_Toc520747453"/>
+      <w:bookmarkStart w:id="24" w:name="_Toc520747453"/>
       <w:r>
         <w:t>Register – Librarians/Assistants/Vendors</w:t>
+      </w:r>
+      <w:bookmarkEnd w:id="24"/>
+    </w:p>
+    <w:tbl>
+      <w:tblPr>
+        <w:tblStyle w:val="TableGrid"/>
+        <w:tblW w:w="0" w:type="auto"/>
+        <w:tblInd w:w="1110" w:type="dxa"/>
+        <w:tblLook w:val="04A0" w:firstRow="1" w:lastRow="0" w:firstColumn="1" w:lastColumn="0" w:noHBand="0" w:noVBand="1"/>
+      </w:tblPr>
+      <w:tblGrid>
+        <w:gridCol w:w="1855"/>
+        <w:gridCol w:w="6385"/>
+      </w:tblGrid>
+      <w:tr>
+        <w:tc>
+          <w:tcPr>
+            <w:tcW w:w="1855" w:type="dxa"/>
+            <w:shd w:val="clear" w:color="auto" w:fill="8EAADB" w:themeFill="accent1" w:themeFillTint="99"/>
+          </w:tcPr>
+          <w:p>
+            <w:pPr>
+              <w:tabs>
+                <w:tab w:val="left" w:pos="1221"/>
+              </w:tabs>
+              <w:jc w:val="center"/>
+              <w:rPr>
+                <w:rFonts w:cs="Arial"/>
+              </w:rPr>
+            </w:pPr>
+            <w:r>
+              <w:rPr>
+                <w:rFonts w:cs="Arial"/>
+              </w:rPr>
+              <w:t>USE CASE</w:t>
+            </w:r>
+          </w:p>
+        </w:tc>
+        <w:tc>
+          <w:tcPr>
+            <w:tcW w:w="6385" w:type="dxa"/>
+            <w:shd w:val="clear" w:color="auto" w:fill="8EAADB" w:themeFill="accent1" w:themeFillTint="99"/>
+          </w:tcPr>
+          <w:p>
+            <w:pPr>
+              <w:jc w:val="center"/>
+              <w:rPr>
+                <w:rFonts w:cs="Arial"/>
+              </w:rPr>
+            </w:pPr>
+            <w:r>
+              <w:rPr>
+                <w:rFonts w:cs="Arial"/>
+              </w:rPr>
+              <w:t>LOG IN</w:t>
+            </w:r>
+          </w:p>
+        </w:tc>
+      </w:tr>
+      <w:tr>
+        <w:tc>
+          <w:tcPr>
+            <w:tcW w:w="1855" w:type="dxa"/>
+          </w:tcPr>
+          <w:p>
+            <w:pPr>
+              <w:rPr>
+                <w:rFonts w:cs="Arial"/>
+              </w:rPr>
+            </w:pPr>
+            <w:r>
+              <w:rPr>
+                <w:rFonts w:cs="Arial"/>
+              </w:rPr>
+              <w:t>Description</w:t>
+            </w:r>
+          </w:p>
+        </w:tc>
+        <w:tc>
+          <w:tcPr>
+            <w:tcW w:w="6385" w:type="dxa"/>
+          </w:tcPr>
+          <w:p>
+            <w:pPr>
+              <w:rPr>
+                <w:rFonts w:cs="Arial"/>
+              </w:rPr>
+            </w:pPr>
+            <w:r>
+              <w:rPr>
+                <w:rFonts w:cs="Arial"/>
+              </w:rPr>
+              <w:t>Create staff/vendor</w:t>
+            </w:r>
+            <w:r>
+              <w:rPr>
+                <w:rFonts w:cs="Arial"/>
+              </w:rPr>
+              <w:t xml:space="preserve"> account for librarians, assistants and vendors</w:t>
+            </w:r>
+          </w:p>
+        </w:tc>
+      </w:tr>
+      <w:tr>
+        <w:tc>
+          <w:tcPr>
+            <w:tcW w:w="1855" w:type="dxa"/>
+          </w:tcPr>
+          <w:p>
+            <w:pPr>
+              <w:rPr>
+                <w:rFonts w:cs="Arial"/>
+              </w:rPr>
+            </w:pPr>
+            <w:r>
+              <w:rPr>
+                <w:rFonts w:cs="Arial"/>
+              </w:rPr>
+              <w:t>Actors</w:t>
+            </w:r>
+          </w:p>
+        </w:tc>
+        <w:tc>
+          <w:tcPr>
+            <w:tcW w:w="6385" w:type="dxa"/>
+          </w:tcPr>
+          <w:p>
+            <w:pPr>
+              <w:rPr>
+                <w:rFonts w:cs="Arial"/>
+              </w:rPr>
+            </w:pPr>
+            <w:r>
+              <w:rPr>
+                <w:rFonts w:cs="Arial"/>
+              </w:rPr>
+              <w:t>Librarians, assistants and vendors</w:t>
+            </w:r>
+          </w:p>
+        </w:tc>
+      </w:tr>
+      <w:tr>
+        <w:tc>
+          <w:tcPr>
+            <w:tcW w:w="1855" w:type="dxa"/>
+          </w:tcPr>
+          <w:p>
+            <w:pPr>
+              <w:rPr>
+                <w:rFonts w:cs="Arial"/>
+              </w:rPr>
+            </w:pPr>
+            <w:r>
+              <w:rPr>
+                <w:rFonts w:cs="Arial"/>
+              </w:rPr>
+              <w:t>Preconditions</w:t>
+            </w:r>
+          </w:p>
+        </w:tc>
+        <w:tc>
+          <w:tcPr>
+            <w:tcW w:w="6385" w:type="dxa"/>
+          </w:tcPr>
+          <w:p>
+            <w:pPr>
+              <w:rPr>
+                <w:rFonts w:cs="Arial"/>
+              </w:rPr>
+            </w:pPr>
+            <w:r>
+              <w:rPr>
+                <w:rFonts w:cs="Arial"/>
+              </w:rPr>
+              <w:t>Staff/vendors must be employee or under contract and be approved by management</w:t>
+            </w:r>
+          </w:p>
+        </w:tc>
+      </w:tr>
+      <w:tr>
+        <w:tc>
+          <w:tcPr>
+            <w:tcW w:w="1855" w:type="dxa"/>
+          </w:tcPr>
+          <w:p>
+            <w:pPr>
+              <w:rPr>
+                <w:rFonts w:cs="Arial"/>
+              </w:rPr>
+            </w:pPr>
+            <w:r>
+              <w:rPr>
+                <w:rFonts w:cs="Arial"/>
+              </w:rPr>
+              <w:t>Basic Flow</w:t>
+            </w:r>
+          </w:p>
+        </w:tc>
+        <w:tc>
+          <w:tcPr>
+            <w:tcW w:w="6385" w:type="dxa"/>
+          </w:tcPr>
+          <w:p>
+            <w:pPr>
+              <w:pStyle w:val="ListParagraph"/>
+              <w:numPr>
+                <w:ilvl w:val="0"/>
+                <w:numId w:val="12"/>
+              </w:numPr>
+              <w:rPr>
+                <w:rFonts w:cs="Arial"/>
+              </w:rPr>
+            </w:pPr>
+            <w:r>
+              <w:rPr>
+                <w:rFonts w:cs="Arial"/>
+              </w:rPr>
+              <w:t xml:space="preserve">User is hired or is contracted.  </w:t>
+            </w:r>
+          </w:p>
+          <w:p>
+            <w:pPr>
+              <w:pStyle w:val="ListParagraph"/>
+              <w:numPr>
+                <w:ilvl w:val="0"/>
+                <w:numId w:val="12"/>
+              </w:numPr>
+              <w:rPr>
+                <w:rFonts w:cs="Arial"/>
+              </w:rPr>
+            </w:pPr>
+            <w:r>
+              <w:rPr>
+                <w:rFonts w:cs="Arial"/>
+              </w:rPr>
+              <w:t xml:space="preserve">Management submits </w:t>
+            </w:r>
+            <w:r>
+              <w:rPr>
+                <w:rFonts w:cs="Arial"/>
+              </w:rPr>
+              <w:t>approval form</w:t>
+            </w:r>
+          </w:p>
+          <w:p>
+            <w:pPr>
+              <w:pStyle w:val="ListParagraph"/>
+              <w:numPr>
+                <w:ilvl w:val="0"/>
+                <w:numId w:val="12"/>
+              </w:numPr>
+              <w:rPr>
+                <w:rFonts w:cs="Arial"/>
+              </w:rPr>
+            </w:pPr>
+            <w:r>
+              <w:rPr>
+                <w:rFonts w:cs="Arial"/>
+              </w:rPr>
+              <w:t>Administrator creates usernames and temporary password</w:t>
+            </w:r>
+          </w:p>
+          <w:p>
+            <w:pPr>
+              <w:pStyle w:val="ListParagraph"/>
+              <w:numPr>
+                <w:ilvl w:val="0"/>
+                <w:numId w:val="12"/>
+              </w:numPr>
+              <w:rPr>
+                <w:rFonts w:cs="Arial"/>
+              </w:rPr>
+            </w:pPr>
+            <w:r>
+              <w:rPr>
+                <w:rFonts w:cs="Arial"/>
+              </w:rPr>
+              <w:lastRenderedPageBreak/>
+              <w:t>Administrator give</w:t>
+            </w:r>
+            <w:r>
+              <w:rPr>
+                <w:rFonts w:cs="Arial"/>
+              </w:rPr>
+              <w:t>s</w:t>
+            </w:r>
+            <w:r>
+              <w:rPr>
+                <w:rFonts w:cs="Arial"/>
+              </w:rPr>
+              <w:t xml:space="preserve"> appropriate access rights according to user type</w:t>
+            </w:r>
+          </w:p>
+          <w:p>
+            <w:pPr>
+              <w:pStyle w:val="ListParagraph"/>
+              <w:numPr>
+                <w:ilvl w:val="0"/>
+                <w:numId w:val="12"/>
+              </w:numPr>
+              <w:rPr>
+                <w:rFonts w:cs="Arial"/>
+              </w:rPr>
+            </w:pPr>
+            <w:r>
+              <w:rPr>
+                <w:rFonts w:cs="Arial"/>
+              </w:rPr>
+              <w:t>User logs in with temporary password</w:t>
+            </w:r>
+          </w:p>
+          <w:p>
+            <w:pPr>
+              <w:pStyle w:val="ListParagraph"/>
+              <w:numPr>
+                <w:ilvl w:val="0"/>
+                <w:numId w:val="12"/>
+              </w:numPr>
+              <w:rPr>
+                <w:rFonts w:cs="Arial"/>
+              </w:rPr>
+            </w:pPr>
+            <w:r>
+              <w:rPr>
+                <w:rFonts w:cs="Arial"/>
+              </w:rPr>
+              <w:t>User resets password</w:t>
+            </w:r>
+          </w:p>
+          <w:p>
+            <w:pPr>
+              <w:pStyle w:val="ListParagraph"/>
+              <w:numPr>
+                <w:ilvl w:val="0"/>
+                <w:numId w:val="12"/>
+              </w:numPr>
+              <w:rPr>
+                <w:rFonts w:cs="Arial"/>
+              </w:rPr>
+            </w:pPr>
+            <w:r>
+              <w:rPr>
+                <w:rFonts w:cs="Arial"/>
+              </w:rPr>
+              <w:t>User</w:t>
+            </w:r>
+            <w:r>
+              <w:rPr>
+                <w:rFonts w:cs="Arial"/>
+              </w:rPr>
+              <w:t xml:space="preserve"> </w:t>
+            </w:r>
+            <w:r>
+              <w:rPr>
+                <w:rFonts w:cs="Arial"/>
+              </w:rPr>
+              <w:t>logs in with permanent password</w:t>
+            </w:r>
+          </w:p>
+          <w:p>
+            <w:pPr>
+              <w:pStyle w:val="ListParagraph"/>
+              <w:numPr>
+                <w:ilvl w:val="0"/>
+                <w:numId w:val="12"/>
+              </w:numPr>
+              <w:rPr>
+                <w:rFonts w:cs="Arial"/>
+              </w:rPr>
+            </w:pPr>
+            <w:r>
+              <w:rPr>
+                <w:rFonts w:cs="Arial"/>
+              </w:rPr>
+              <w:t>User is redirected to appropriate portal</w:t>
+            </w:r>
+          </w:p>
+        </w:tc>
+      </w:tr>
+      <w:tr>
+        <w:tc>
+          <w:tcPr>
+            <w:tcW w:w="1855" w:type="dxa"/>
+          </w:tcPr>
+          <w:p>
+            <w:pPr>
+              <w:rPr>
+                <w:rFonts w:cs="Arial"/>
+              </w:rPr>
+            </w:pPr>
+            <w:r>
+              <w:rPr>
+                <w:rFonts w:cs="Arial"/>
+              </w:rPr>
+              <w:lastRenderedPageBreak/>
+              <w:t>Post-conditions</w:t>
+            </w:r>
+          </w:p>
+        </w:tc>
+        <w:tc>
+          <w:tcPr>
+            <w:tcW w:w="6385" w:type="dxa"/>
+          </w:tcPr>
+          <w:p>
+            <w:pPr>
+              <w:rPr>
+                <w:rFonts w:cs="Arial"/>
+              </w:rPr>
+            </w:pPr>
+            <w:r>
+              <w:rPr>
+                <w:rFonts w:cs="Arial"/>
+              </w:rPr>
+              <w:t>Staff/vendor a</w:t>
+            </w:r>
+            <w:r>
+              <w:rPr>
+                <w:rFonts w:cs="Arial"/>
+              </w:rPr>
+              <w:t xml:space="preserve">ccount is activated.  Username and password are stored in the database.  Appropriate level of access is given.  After login </w:t>
+            </w:r>
+            <w:r>
+              <w:rPr>
+                <w:rFonts w:cs="Arial"/>
+              </w:rPr>
+              <w:t>staff</w:t>
+            </w:r>
+            <w:r>
+              <w:rPr>
+                <w:rFonts w:cs="Arial"/>
+              </w:rPr>
+              <w:t xml:space="preserve"> will be directed to the </w:t>
+            </w:r>
+            <w:r>
+              <w:rPr>
+                <w:rFonts w:cs="Arial"/>
+              </w:rPr>
+              <w:t>staff</w:t>
+            </w:r>
+            <w:r>
+              <w:rPr>
+                <w:rFonts w:cs="Arial"/>
+              </w:rPr>
+              <w:t xml:space="preserve"> portal.</w:t>
+            </w:r>
+          </w:p>
+        </w:tc>
+      </w:tr>
+      <w:tr>
+        <w:tc>
+          <w:tcPr>
+            <w:tcW w:w="1855" w:type="dxa"/>
+          </w:tcPr>
+          <w:p>
+            <w:pPr>
+              <w:rPr>
+                <w:rFonts w:cs="Arial"/>
+              </w:rPr>
+            </w:pPr>
+            <w:r>
+              <w:rPr>
+                <w:rFonts w:cs="Arial"/>
+              </w:rPr>
+              <w:t>Alternate flows</w:t>
+            </w:r>
+          </w:p>
+        </w:tc>
+        <w:tc>
+          <w:tcPr>
+            <w:tcW w:w="6385" w:type="dxa"/>
+          </w:tcPr>
+          <w:p>
+            <w:pPr>
+              <w:rPr>
+                <w:rFonts w:cs="Arial"/>
+              </w:rPr>
+            </w:pPr>
+          </w:p>
+        </w:tc>
+      </w:tr>
+    </w:tbl>
+    <w:p>
+      <w:pPr>
+        <w:pStyle w:val="ListParagraph"/>
+        <w:ind w:left="1110"/>
+      </w:pPr>
+    </w:p>
+    <w:p>
+      <w:pPr>
+        <w:pStyle w:val="Heading2"/>
+        <w:ind w:left="720"/>
+      </w:pPr>
+      <w:bookmarkStart w:id="25" w:name="_Toc520747454"/>
+      <w:r>
+        <w:t xml:space="preserve">3.9 </w:t>
+      </w:r>
+      <w:r>
+        <w:t xml:space="preserve">Basic </w:t>
+      </w:r>
+      <w:r>
+        <w:t>Search</w:t>
       </w:r>
       <w:bookmarkEnd w:id="25"/>
     </w:p>
@@ -6609,7 +7068,7 @@
               <w:rPr>
                 <w:rFonts w:cs="Arial"/>
               </w:rPr>
-              <w:t>LOG IN</w:t>
+              <w:t>BASIC SEARCH</w:t>
             </w:r>
           </w:p>
         </w:tc>
@@ -6647,259 +7106,59 @@
               <w:rPr>
                 <w:rFonts w:cs="Arial"/>
               </w:rPr>
-              <w:t>Create staff/vendor</w:t>
-            </w:r>
-            <w:r>
-              <w:rPr>
-                <w:rFonts w:cs="Arial"/>
-              </w:rPr>
-              <w:t xml:space="preserve"> account for librarians, assistants and vendors</w:t>
-            </w:r>
-          </w:p>
-        </w:tc>
-      </w:tr>
-      <w:tr>
-        <w:tc>
-          <w:tcPr>
-            <w:tcW w:w="1855" w:type="dxa"/>
-          </w:tcPr>
-          <w:p>
-            <w:pPr>
-              <w:rPr>
-                <w:rFonts w:cs="Arial"/>
-              </w:rPr>
-            </w:pPr>
-            <w:r>
-              <w:rPr>
-                <w:rFonts w:cs="Arial"/>
-              </w:rPr>
-              <w:t>Actors</w:t>
-            </w:r>
-          </w:p>
-        </w:tc>
-        <w:tc>
-          <w:tcPr>
-            <w:tcW w:w="6385" w:type="dxa"/>
-          </w:tcPr>
-          <w:p>
-            <w:pPr>
-              <w:rPr>
-                <w:rFonts w:cs="Arial"/>
-              </w:rPr>
-            </w:pPr>
-            <w:r>
-              <w:rPr>
-                <w:rFonts w:cs="Arial"/>
-              </w:rPr>
-              <w:t>Librarians, assistants and vendors</w:t>
-            </w:r>
-          </w:p>
-        </w:tc>
-      </w:tr>
-      <w:tr>
-        <w:tc>
-          <w:tcPr>
-            <w:tcW w:w="1855" w:type="dxa"/>
-          </w:tcPr>
-          <w:p>
-            <w:pPr>
-              <w:rPr>
-                <w:rFonts w:cs="Arial"/>
-              </w:rPr>
-            </w:pPr>
-            <w:r>
-              <w:rPr>
-                <w:rFonts w:cs="Arial"/>
-              </w:rPr>
-              <w:t>Preconditions</w:t>
-            </w:r>
-          </w:p>
-        </w:tc>
-        <w:tc>
-          <w:tcPr>
-            <w:tcW w:w="6385" w:type="dxa"/>
-          </w:tcPr>
-          <w:p>
-            <w:pPr>
-              <w:rPr>
-                <w:rFonts w:cs="Arial"/>
-              </w:rPr>
-            </w:pPr>
-            <w:r>
-              <w:rPr>
-                <w:rFonts w:cs="Arial"/>
-              </w:rPr>
-              <w:t>Staff/vendors must be employee or under contract and be approved by management</w:t>
-            </w:r>
-          </w:p>
-        </w:tc>
-      </w:tr>
-      <w:tr>
-        <w:tc>
-          <w:tcPr>
-            <w:tcW w:w="1855" w:type="dxa"/>
-          </w:tcPr>
-          <w:p>
-            <w:pPr>
-              <w:rPr>
-                <w:rFonts w:cs="Arial"/>
-              </w:rPr>
-            </w:pPr>
-            <w:r>
-              <w:rPr>
-                <w:rFonts w:cs="Arial"/>
-              </w:rPr>
-              <w:t>Basic Flow</w:t>
-            </w:r>
-          </w:p>
-        </w:tc>
-        <w:tc>
-          <w:tcPr>
-            <w:tcW w:w="6385" w:type="dxa"/>
-          </w:tcPr>
-          <w:p>
-            <w:pPr>
-              <w:pStyle w:val="ListParagraph"/>
-              <w:numPr>
-                <w:ilvl w:val="0"/>
-                <w:numId w:val="12"/>
-              </w:numPr>
-              <w:rPr>
-                <w:rFonts w:cs="Arial"/>
-              </w:rPr>
-            </w:pPr>
-            <w:r>
-              <w:rPr>
-                <w:rFonts w:cs="Arial"/>
-              </w:rPr>
-              <w:t xml:space="preserve">User is hired or is contracted.  </w:t>
-            </w:r>
-          </w:p>
-          <w:p>
-            <w:pPr>
-              <w:pStyle w:val="ListParagraph"/>
-              <w:numPr>
-                <w:ilvl w:val="0"/>
-                <w:numId w:val="12"/>
-              </w:numPr>
-              <w:rPr>
-                <w:rFonts w:cs="Arial"/>
-              </w:rPr>
-            </w:pPr>
-            <w:r>
-              <w:rPr>
-                <w:rFonts w:cs="Arial"/>
-              </w:rPr>
-              <w:t xml:space="preserve">Management submits </w:t>
-            </w:r>
-            <w:r>
-              <w:rPr>
-                <w:rFonts w:cs="Arial"/>
-              </w:rPr>
-              <w:t>approval form</w:t>
-            </w:r>
-          </w:p>
-          <w:p>
-            <w:pPr>
-              <w:pStyle w:val="ListParagraph"/>
-              <w:numPr>
-                <w:ilvl w:val="0"/>
-                <w:numId w:val="12"/>
-              </w:numPr>
-              <w:rPr>
-                <w:rFonts w:cs="Arial"/>
-              </w:rPr>
-            </w:pPr>
-            <w:r>
-              <w:rPr>
-                <w:rFonts w:cs="Arial"/>
-              </w:rPr>
-              <w:t>Administrator creates usernames and temporary password</w:t>
-            </w:r>
-          </w:p>
-          <w:p>
-            <w:pPr>
-              <w:pStyle w:val="ListParagraph"/>
-              <w:numPr>
-                <w:ilvl w:val="0"/>
-                <w:numId w:val="12"/>
-              </w:numPr>
-              <w:rPr>
-                <w:rFonts w:cs="Arial"/>
-              </w:rPr>
-            </w:pPr>
-            <w:r>
-              <w:rPr>
-                <w:rFonts w:cs="Arial"/>
-              </w:rPr>
-              <w:lastRenderedPageBreak/>
-              <w:t>Administrator give</w:t>
-            </w:r>
-            <w:r>
-              <w:rPr>
-                <w:rFonts w:cs="Arial"/>
-              </w:rPr>
-              <w:t>s</w:t>
-            </w:r>
-            <w:r>
-              <w:rPr>
-                <w:rFonts w:cs="Arial"/>
-              </w:rPr>
-              <w:t xml:space="preserve"> appropriate access rights according to user type</w:t>
-            </w:r>
-          </w:p>
-          <w:p>
-            <w:pPr>
-              <w:pStyle w:val="ListParagraph"/>
-              <w:numPr>
-                <w:ilvl w:val="0"/>
-                <w:numId w:val="12"/>
-              </w:numPr>
-              <w:rPr>
-                <w:rFonts w:cs="Arial"/>
-              </w:rPr>
-            </w:pPr>
-            <w:r>
-              <w:rPr>
-                <w:rFonts w:cs="Arial"/>
-              </w:rPr>
-              <w:t>User logs in with temporary password</w:t>
-            </w:r>
-          </w:p>
-          <w:p>
-            <w:pPr>
-              <w:pStyle w:val="ListParagraph"/>
-              <w:numPr>
-                <w:ilvl w:val="0"/>
-                <w:numId w:val="12"/>
-              </w:numPr>
-              <w:rPr>
-                <w:rFonts w:cs="Arial"/>
-              </w:rPr>
-            </w:pPr>
-            <w:r>
-              <w:rPr>
-                <w:rFonts w:cs="Arial"/>
-              </w:rPr>
-              <w:t>User resets password</w:t>
-            </w:r>
-          </w:p>
-          <w:p>
-            <w:pPr>
-              <w:pStyle w:val="ListParagraph"/>
-              <w:numPr>
-                <w:ilvl w:val="0"/>
-                <w:numId w:val="12"/>
-              </w:numPr>
-              <w:rPr>
-                <w:rFonts w:cs="Arial"/>
-              </w:rPr>
-            </w:pPr>
-            <w:r>
-              <w:rPr>
-                <w:rFonts w:cs="Arial"/>
-              </w:rPr>
-              <w:t>User</w:t>
+              <w:t>Search for available media using several criteria</w:t>
+            </w:r>
+            <w:r>
+              <w:rPr>
+                <w:rFonts w:cs="Arial"/>
+              </w:rPr>
+              <w:t xml:space="preserve">.  Basic search box is located at the top center of main portal.  Defaults to search all media. Basic search box defaults to search by </w:t>
+            </w:r>
+            <w:proofErr w:type="gramStart"/>
+            <w:r>
+              <w:rPr>
+                <w:rFonts w:cs="Arial"/>
+              </w:rPr>
+              <w:t>keyword, but</w:t>
+            </w:r>
+            <w:proofErr w:type="gramEnd"/>
+            <w:r>
+              <w:rPr>
+                <w:rFonts w:cs="Arial"/>
+              </w:rPr>
+              <w:t xml:space="preserve"> will search by ISBN if detected.  Users </w:t>
+            </w:r>
+            <w:proofErr w:type="gramStart"/>
+            <w:r>
+              <w:rPr>
+                <w:rFonts w:cs="Arial"/>
+              </w:rPr>
+              <w:t>have the ability to</w:t>
+            </w:r>
+            <w:proofErr w:type="gramEnd"/>
+            <w:r>
+              <w:rPr>
+                <w:rFonts w:cs="Arial"/>
+              </w:rPr>
+              <w:t xml:space="preserve"> perform advanced searches by typing special keywords, a colon, and the search criteria.  For example to search by title</w:t>
+            </w:r>
+            <w:r>
+              <w:rPr>
+                <w:rFonts w:cs="Arial"/>
+              </w:rPr>
+              <w:t xml:space="preserve"> users must</w:t>
+            </w:r>
+            <w:r>
+              <w:rPr>
+                <w:rFonts w:cs="Arial"/>
+              </w:rPr>
+              <w:t xml:space="preserve"> type </w:t>
+            </w:r>
+            <w:r>
+              <w:rPr>
+                <w:rFonts w:cs="Arial"/>
+              </w:rPr>
+              <w:t>this in the search box,</w:t>
             </w:r>
             <w:r>
               <w:rPr>
@@ -6907,332 +7166,27 @@
               </w:rPr>
               <w:t xml:space="preserve"> </w:t>
             </w:r>
-            <w:r>
-              <w:rPr>
-                <w:rFonts w:cs="Arial"/>
-              </w:rPr>
-              <w:t>logs in with permanent password</w:t>
-            </w:r>
-          </w:p>
-          <w:p>
-            <w:pPr>
-              <w:pStyle w:val="ListParagraph"/>
-              <w:numPr>
-                <w:ilvl w:val="0"/>
-                <w:numId w:val="12"/>
-              </w:numPr>
-              <w:rPr>
-                <w:rFonts w:cs="Arial"/>
-              </w:rPr>
-            </w:pPr>
-            <w:r>
-              <w:rPr>
-                <w:rFonts w:cs="Arial"/>
-              </w:rPr>
-              <w:t>User is redirected to appropriate portal</w:t>
-            </w:r>
-          </w:p>
-        </w:tc>
-      </w:tr>
-      <w:tr>
-        <w:tc>
-          <w:tcPr>
-            <w:tcW w:w="1855" w:type="dxa"/>
-          </w:tcPr>
-          <w:p>
-            <w:pPr>
-              <w:rPr>
-                <w:rFonts w:cs="Arial"/>
-              </w:rPr>
-            </w:pPr>
-            <w:r>
-              <w:rPr>
-                <w:rFonts w:cs="Arial"/>
-              </w:rPr>
-              <w:lastRenderedPageBreak/>
-              <w:t>Post-conditions</w:t>
-            </w:r>
-          </w:p>
-        </w:tc>
-        <w:tc>
-          <w:tcPr>
-            <w:tcW w:w="6385" w:type="dxa"/>
-          </w:tcPr>
-          <w:p>
-            <w:pPr>
-              <w:rPr>
-                <w:rFonts w:cs="Arial"/>
-              </w:rPr>
-            </w:pPr>
-            <w:r>
-              <w:rPr>
-                <w:rFonts w:cs="Arial"/>
-              </w:rPr>
-              <w:t>Staff/vendor a</w:t>
-            </w:r>
-            <w:r>
-              <w:rPr>
-                <w:rFonts w:cs="Arial"/>
-              </w:rPr>
-              <w:t xml:space="preserve">ccount is activated.  Username and password are stored in the database.  Appropriate level of access is given.  After login </w:t>
-            </w:r>
-            <w:r>
-              <w:rPr>
-                <w:rFonts w:cs="Arial"/>
-              </w:rPr>
-              <w:t>staff</w:t>
-            </w:r>
-            <w:r>
-              <w:rPr>
-                <w:rFonts w:cs="Arial"/>
-              </w:rPr>
-              <w:t xml:space="preserve"> will be directed to the </w:t>
-            </w:r>
-            <w:r>
-              <w:rPr>
-                <w:rFonts w:cs="Arial"/>
-              </w:rPr>
-              <w:t>staff</w:t>
-            </w:r>
-            <w:r>
-              <w:rPr>
-                <w:rFonts w:cs="Arial"/>
-              </w:rPr>
-              <w:t xml:space="preserve"> portal.</w:t>
-            </w:r>
-          </w:p>
-        </w:tc>
-      </w:tr>
-      <w:tr>
-        <w:tc>
-          <w:tcPr>
-            <w:tcW w:w="1855" w:type="dxa"/>
-          </w:tcPr>
-          <w:p>
-            <w:pPr>
-              <w:rPr>
-                <w:rFonts w:cs="Arial"/>
-              </w:rPr>
-            </w:pPr>
-            <w:r>
-              <w:rPr>
-                <w:rFonts w:cs="Arial"/>
-              </w:rPr>
-              <w:t>Alternate flows</w:t>
-            </w:r>
-          </w:p>
-        </w:tc>
-        <w:tc>
-          <w:tcPr>
-            <w:tcW w:w="6385" w:type="dxa"/>
-          </w:tcPr>
-          <w:p>
-            <w:pPr>
-              <w:rPr>
-                <w:rFonts w:cs="Arial"/>
-              </w:rPr>
-            </w:pPr>
-          </w:p>
-        </w:tc>
-      </w:tr>
-    </w:tbl>
-    <w:p>
-      <w:pPr>
-        <w:pStyle w:val="ListParagraph"/>
-        <w:ind w:left="1110"/>
-      </w:pPr>
-    </w:p>
-    <w:p>
-      <w:pPr>
-        <w:pStyle w:val="Heading2"/>
-        <w:ind w:left="720"/>
-      </w:pPr>
-      <w:bookmarkStart w:id="26" w:name="_Toc520747454"/>
-      <w:r>
-        <w:t xml:space="preserve">3.9 </w:t>
-      </w:r>
-      <w:r>
-        <w:t xml:space="preserve">Basic </w:t>
-      </w:r>
-      <w:r>
-        <w:t>Search</w:t>
-      </w:r>
-      <w:bookmarkEnd w:id="26"/>
-    </w:p>
-    <w:tbl>
-      <w:tblPr>
-        <w:tblStyle w:val="TableGrid"/>
-        <w:tblW w:w="0" w:type="auto"/>
-        <w:tblInd w:w="1110" w:type="dxa"/>
-        <w:tblLook w:val="04A0" w:firstRow="1" w:lastRow="0" w:firstColumn="1" w:lastColumn="0" w:noHBand="0" w:noVBand="1"/>
-      </w:tblPr>
-      <w:tblGrid>
-        <w:gridCol w:w="1855"/>
-        <w:gridCol w:w="6385"/>
-      </w:tblGrid>
-      <w:tr>
-        <w:tc>
-          <w:tcPr>
-            <w:tcW w:w="1855" w:type="dxa"/>
-            <w:shd w:val="clear" w:color="auto" w:fill="8EAADB" w:themeFill="accent1" w:themeFillTint="99"/>
-          </w:tcPr>
-          <w:p>
-            <w:pPr>
-              <w:tabs>
-                <w:tab w:val="left" w:pos="1221"/>
-              </w:tabs>
-              <w:jc w:val="center"/>
-              <w:rPr>
-                <w:rFonts w:cs="Arial"/>
-              </w:rPr>
-            </w:pPr>
-            <w:r>
-              <w:rPr>
-                <w:rFonts w:cs="Arial"/>
-              </w:rPr>
-              <w:t>USE CASE</w:t>
-            </w:r>
-          </w:p>
-        </w:tc>
-        <w:tc>
-          <w:tcPr>
-            <w:tcW w:w="6385" w:type="dxa"/>
-            <w:shd w:val="clear" w:color="auto" w:fill="8EAADB" w:themeFill="accent1" w:themeFillTint="99"/>
-          </w:tcPr>
-          <w:p>
-            <w:pPr>
-              <w:jc w:val="center"/>
-              <w:rPr>
-                <w:rFonts w:cs="Arial"/>
-              </w:rPr>
-            </w:pPr>
-            <w:r>
-              <w:rPr>
-                <w:rFonts w:cs="Arial"/>
-              </w:rPr>
-              <w:t>BASIC SEARCH</w:t>
-            </w:r>
-          </w:p>
-        </w:tc>
-      </w:tr>
-      <w:tr>
-        <w:tc>
-          <w:tcPr>
-            <w:tcW w:w="1855" w:type="dxa"/>
-          </w:tcPr>
-          <w:p>
-            <w:pPr>
-              <w:rPr>
-                <w:rFonts w:cs="Arial"/>
-              </w:rPr>
-            </w:pPr>
-            <w:r>
-              <w:rPr>
-                <w:rFonts w:cs="Arial"/>
-              </w:rPr>
-              <w:t>Description</w:t>
-            </w:r>
-          </w:p>
-        </w:tc>
-        <w:tc>
-          <w:tcPr>
-            <w:tcW w:w="6385" w:type="dxa"/>
-          </w:tcPr>
-          <w:p>
-            <w:pPr>
-              <w:rPr>
-                <w:rFonts w:cs="Arial"/>
-              </w:rPr>
-            </w:pPr>
-            <w:r>
-              <w:rPr>
-                <w:rFonts w:cs="Arial"/>
-              </w:rPr>
-              <w:t>Search for available media using several criteria</w:t>
-            </w:r>
-            <w:r>
-              <w:rPr>
-                <w:rFonts w:cs="Arial"/>
-              </w:rPr>
-              <w:t xml:space="preserve">.  Basic search box is located at the top center of main portal.  Defaults to search all media. Basic search box defaults to search by </w:t>
-            </w:r>
             <w:proofErr w:type="gramStart"/>
             <w:r>
               <w:rPr>
                 <w:rFonts w:cs="Arial"/>
               </w:rPr>
-              <w:t>keyword, but</w:t>
+              <w:t>title:Java</w:t>
             </w:r>
             <w:proofErr w:type="gramEnd"/>
             <w:r>
               <w:rPr>
                 <w:rFonts w:cs="Arial"/>
               </w:rPr>
-              <w:t xml:space="preserve"> will search by ISBN if detected.  Users </w:t>
+              <w:t xml:space="preserve"> a Complete Guide.  Commas, separate search categories, e.g. </w:t>
             </w:r>
             <w:proofErr w:type="gramStart"/>
             <w:r>
               <w:rPr>
                 <w:rFonts w:cs="Arial"/>
               </w:rPr>
-              <w:t>have the ability to</w:t>
-            </w:r>
-            <w:proofErr w:type="gramEnd"/>
-            <w:r>
-              <w:rPr>
-                <w:rFonts w:cs="Arial"/>
-              </w:rPr>
-              <w:t xml:space="preserve"> perform advanced searches by typing special keywords, a colon, and the search criteria.  For example to search by title</w:t>
-            </w:r>
-            <w:r>
-              <w:rPr>
-                <w:rFonts w:cs="Arial"/>
-              </w:rPr>
-              <w:t xml:space="preserve"> users must</w:t>
-            </w:r>
-            <w:r>
-              <w:rPr>
-                <w:rFonts w:cs="Arial"/>
-              </w:rPr>
-              <w:t xml:space="preserve"> type </w:t>
-            </w:r>
-            <w:r>
-              <w:rPr>
-                <w:rFonts w:cs="Arial"/>
-              </w:rPr>
-              <w:t>this in the search box,</w:t>
-            </w:r>
-            <w:r>
-              <w:rPr>
-                <w:rFonts w:cs="Arial"/>
-              </w:rPr>
-              <w:t xml:space="preserve"> </w:t>
-            </w:r>
-            <w:proofErr w:type="spellStart"/>
-            <w:proofErr w:type="gramStart"/>
-            <w:r>
-              <w:rPr>
-                <w:rFonts w:cs="Arial"/>
-              </w:rPr>
               <w:t>title:Java</w:t>
             </w:r>
-            <w:proofErr w:type="spellEnd"/>
-            <w:proofErr w:type="gramEnd"/>
-            <w:r>
-              <w:rPr>
-                <w:rFonts w:cs="Arial"/>
-              </w:rPr>
-              <w:t xml:space="preserve"> a Complete Guide.  Commas, separate search categories, e.g. </w:t>
-            </w:r>
-            <w:proofErr w:type="spellStart"/>
-            <w:proofErr w:type="gramStart"/>
-            <w:r>
-              <w:rPr>
-                <w:rFonts w:cs="Arial"/>
-              </w:rPr>
-              <w:t>title:Java</w:t>
-            </w:r>
-            <w:proofErr w:type="spellEnd"/>
             <w:proofErr w:type="gramEnd"/>
             <w:r>
               <w:rPr>
@@ -7523,21 +7477,7 @@
               <w:rPr>
                 <w:rFonts w:cs="Arial"/>
               </w:rPr>
-              <w:t xml:space="preserve">select between what years), subject(history, science </w:t>
-            </w:r>
-            <w:proofErr w:type="spellStart"/>
-            <w:r>
-              <w:rPr>
-                <w:rFonts w:cs="Arial"/>
-              </w:rPr>
-              <w:t>etc</w:t>
-            </w:r>
-            <w:proofErr w:type="spellEnd"/>
-            <w:r>
-              <w:rPr>
-                <w:rFonts w:cs="Arial"/>
-              </w:rPr>
-              <w:t>).</w:t>
+              <w:t>select between what years), subject(history, science etc).</w:t>
             </w:r>
           </w:p>
         </w:tc>
@@ -7628,11 +7568,11 @@
           <w:numId w:val="16"/>
         </w:numPr>
       </w:pPr>
-      <w:bookmarkStart w:id="27" w:name="_Toc520747455"/>
+      <w:bookmarkStart w:id="26" w:name="_Toc520747455"/>
       <w:r>
         <w:t>Advanced Search</w:t>
       </w:r>
-      <w:bookmarkEnd w:id="27"/>
+      <w:bookmarkEnd w:id="26"/>
     </w:p>
     <w:p/>
     <w:tbl>
@@ -7662,7 +7602,7 @@
                 <w:rFonts w:cs="Arial"/>
               </w:rPr>
             </w:pPr>
-            <w:bookmarkStart w:id="28" w:name="_Hlk520774355"/>
+            <w:bookmarkStart w:id="27" w:name="_Hlk520774355"/>
             <w:r>
               <w:rPr>
                 <w:rFonts w:cs="Arial"/>
@@ -7991,21 +7931,7 @@
               <w:rPr>
                 <w:rFonts w:cs="Arial"/>
               </w:rPr>
-              <w:t xml:space="preserve">select between what years), subject(history, science </w:t>
-            </w:r>
-            <w:proofErr w:type="spellStart"/>
-            <w:r>
-              <w:rPr>
-                <w:rFonts w:cs="Arial"/>
-              </w:rPr>
-              <w:t>etc</w:t>
-            </w:r>
-            <w:proofErr w:type="spellEnd"/>
-            <w:r>
-              <w:rPr>
-                <w:rFonts w:cs="Arial"/>
-              </w:rPr>
-              <w:t>).</w:t>
+              <w:t>select between what years), subject(history, science etc).</w:t>
             </w:r>
           </w:p>
           <w:p>
@@ -8090,7 +8016,7 @@
         </w:tc>
       </w:tr>
     </w:tbl>
-    <w:bookmarkEnd w:id="28"/>
+    <w:bookmarkEnd w:id="27"/>
     <w:p>
       <w:pPr>
         <w:pStyle w:val="Heading2"/>
@@ -8130,7 +8056,7 @@
                 <w:rFonts w:cs="Arial"/>
               </w:rPr>
             </w:pPr>
-            <w:bookmarkStart w:id="29" w:name="_Hlk520776072"/>
+            <w:bookmarkStart w:id="28" w:name="_Hlk520776072"/>
             <w:r>
               <w:rPr>
                 <w:rFonts w:cs="Arial"/>
@@ -8521,7 +8447,7 @@
           </w:p>
         </w:tc>
       </w:tr>
-      <w:bookmarkEnd w:id="29"/>
+      <w:bookmarkEnd w:id="28"/>
     </w:tbl>
     <w:p>
       <w:pPr>
@@ -8568,6 +8494,7 @@
                 <w:rFonts w:cs="Arial"/>
               </w:rPr>
             </w:pPr>
+            <w:bookmarkStart w:id="29" w:name="_Hlk520822225"/>
             <w:r>
               <w:rPr>
                 <w:rFonts w:cs="Arial"/>
@@ -9046,6 +8973,7 @@
           </w:p>
         </w:tc>
       </w:tr>
+      <w:bookmarkEnd w:id="29"/>
     </w:tbl>
     <w:p>
       <w:pPr>
@@ -9053,9 +8981,561 @@
         <w:ind w:left="885"/>
       </w:pPr>
     </w:p>
+    <w:p>
+      <w:pPr>
+        <w:pStyle w:val="Heading2"/>
+        <w:numPr>
+          <w:ilvl w:val="1"/>
+          <w:numId w:val="17"/>
+        </w:numPr>
+      </w:pPr>
+      <w:r>
+        <w:lastRenderedPageBreak/>
+        <w:t>Search Patron Records</w:t>
+      </w:r>
+    </w:p>
+    <w:tbl>
+      <w:tblPr>
+        <w:tblStyle w:val="TableGrid"/>
+        <w:tblW w:w="0" w:type="auto"/>
+        <w:tblInd w:w="1110" w:type="dxa"/>
+        <w:tblLook w:val="04A0" w:firstRow="1" w:lastRow="0" w:firstColumn="1" w:lastColumn="0" w:noHBand="0" w:noVBand="1"/>
+      </w:tblPr>
+      <w:tblGrid>
+        <w:gridCol w:w="1855"/>
+        <w:gridCol w:w="6385"/>
+      </w:tblGrid>
+      <w:tr>
+        <w:tc>
+          <w:tcPr>
+            <w:tcW w:w="1855" w:type="dxa"/>
+            <w:shd w:val="clear" w:color="auto" w:fill="8EAADB" w:themeFill="accent1" w:themeFillTint="99"/>
+          </w:tcPr>
+          <w:p>
+            <w:pPr>
+              <w:tabs>
+                <w:tab w:val="left" w:pos="1221"/>
+              </w:tabs>
+              <w:jc w:val="center"/>
+              <w:rPr>
+                <w:rFonts w:cs="Arial"/>
+              </w:rPr>
+            </w:pPr>
+            <w:r>
+              <w:rPr>
+                <w:rFonts w:cs="Arial"/>
+              </w:rPr>
+              <w:t>USE CASE</w:t>
+            </w:r>
+          </w:p>
+        </w:tc>
+        <w:tc>
+          <w:tcPr>
+            <w:tcW w:w="6385" w:type="dxa"/>
+            <w:shd w:val="clear" w:color="auto" w:fill="8EAADB" w:themeFill="accent1" w:themeFillTint="99"/>
+          </w:tcPr>
+          <w:p>
+            <w:pPr>
+              <w:jc w:val="center"/>
+              <w:rPr>
+                <w:rFonts w:cs="Arial"/>
+              </w:rPr>
+            </w:pPr>
+            <w:r>
+              <w:rPr>
+                <w:rFonts w:cs="Arial"/>
+              </w:rPr>
+              <w:t>SEARCH PATRON RECORDS</w:t>
+            </w:r>
+          </w:p>
+        </w:tc>
+      </w:tr>
+      <w:tr>
+        <w:tc>
+          <w:tcPr>
+            <w:tcW w:w="1855" w:type="dxa"/>
+          </w:tcPr>
+          <w:p>
+            <w:pPr>
+              <w:rPr>
+                <w:rFonts w:cs="Arial"/>
+              </w:rPr>
+            </w:pPr>
+            <w:r>
+              <w:rPr>
+                <w:rFonts w:cs="Arial"/>
+              </w:rPr>
+              <w:t>Description</w:t>
+            </w:r>
+          </w:p>
+        </w:tc>
+        <w:tc>
+          <w:tcPr>
+            <w:tcW w:w="6385" w:type="dxa"/>
+          </w:tcPr>
+          <w:p>
+            <w:pPr>
+              <w:rPr>
+                <w:rFonts w:cs="Arial"/>
+              </w:rPr>
+            </w:pPr>
+            <w:r>
+              <w:rPr>
+                <w:rFonts w:cs="Arial"/>
+              </w:rPr>
+              <w:t>Staff will often need to lookup patron records to verify status of account.  Staff will be able to see how much is owed in late fee’s, how much money remains in printing funds, home address t</w:t>
+            </w:r>
+            <w:bookmarkStart w:id="30" w:name="_GoBack"/>
+            <w:bookmarkEnd w:id="30"/>
+            <w:r>
+              <w:rPr>
+                <w:rFonts w:cs="Arial"/>
+              </w:rPr>
+              <w:t>o verify residency information is up to date, telephone in case patron needs to be contacted.</w:t>
+            </w:r>
+            <w:r>
+              <w:rPr>
+                <w:rFonts w:cs="Arial"/>
+              </w:rPr>
+              <w:t xml:space="preserve">  The search by library card number row will be static and sit at the top.  At checkout after scanning the card the number will be input into this search box.  When using other criteria such as first name and last name the library card search can be left blank.  Clicking on the operators will add a new search row.  Clicking on a record will redirect to the full record page of the patron.  Once here additional functions may be performed such as paying late fees, adding printing funds, or checking out books.</w:t>
+            </w:r>
+          </w:p>
+        </w:tc>
+      </w:tr>
+      <w:tr>
+        <w:tc>
+          <w:tcPr>
+            <w:tcW w:w="1855" w:type="dxa"/>
+          </w:tcPr>
+          <w:p>
+            <w:pPr>
+              <w:rPr>
+                <w:rFonts w:cs="Arial"/>
+              </w:rPr>
+            </w:pPr>
+            <w:r>
+              <w:rPr>
+                <w:rFonts w:cs="Arial"/>
+              </w:rPr>
+              <w:t>Actors</w:t>
+            </w:r>
+          </w:p>
+        </w:tc>
+        <w:tc>
+          <w:tcPr>
+            <w:tcW w:w="6385" w:type="dxa"/>
+          </w:tcPr>
+          <w:p>
+            <w:pPr>
+              <w:rPr>
+                <w:rFonts w:cs="Arial"/>
+              </w:rPr>
+            </w:pPr>
+            <w:r>
+              <w:rPr>
+                <w:rFonts w:cs="Arial"/>
+              </w:rPr>
+              <w:t>L</w:t>
+            </w:r>
+            <w:r>
+              <w:rPr>
+                <w:rFonts w:cs="Arial"/>
+              </w:rPr>
+              <w:t>ibrarian</w:t>
+            </w:r>
+            <w:r>
+              <w:rPr>
+                <w:rFonts w:cs="Arial"/>
+              </w:rPr>
+              <w:t>, attendant, administrator</w:t>
+            </w:r>
+          </w:p>
+        </w:tc>
+      </w:tr>
+      <w:tr>
+        <w:tc>
+          <w:tcPr>
+            <w:tcW w:w="1855" w:type="dxa"/>
+          </w:tcPr>
+          <w:p>
+            <w:pPr>
+              <w:rPr>
+                <w:rFonts w:cs="Arial"/>
+              </w:rPr>
+            </w:pPr>
+            <w:r>
+              <w:rPr>
+                <w:rFonts w:cs="Arial"/>
+              </w:rPr>
+              <w:t>Preconditions</w:t>
+            </w:r>
+          </w:p>
+        </w:tc>
+        <w:tc>
+          <w:tcPr>
+            <w:tcW w:w="6385" w:type="dxa"/>
+          </w:tcPr>
+          <w:p>
+            <w:pPr>
+              <w:rPr>
+                <w:rFonts w:cs="Arial"/>
+              </w:rPr>
+            </w:pPr>
+            <w:r>
+              <w:rPr>
+                <w:rFonts w:cs="Arial"/>
+              </w:rPr>
+              <w:t>Users</w:t>
+            </w:r>
+            <w:r>
+              <w:rPr>
+                <w:rFonts w:cs="Arial"/>
+              </w:rPr>
+              <w:t xml:space="preserve"> must be</w:t>
+            </w:r>
+            <w:r>
+              <w:rPr>
+                <w:rFonts w:cs="Arial"/>
+              </w:rPr>
+              <w:t xml:space="preserve"> staff member</w:t>
+            </w:r>
+            <w:r>
+              <w:rPr>
+                <w:rFonts w:cs="Arial"/>
+              </w:rPr>
+              <w:t>s</w:t>
+            </w:r>
+            <w:r>
+              <w:rPr>
+                <w:rFonts w:cs="Arial"/>
+              </w:rPr>
+              <w:t xml:space="preserve"> and be given special privileges t</w:t>
+            </w:r>
+            <w:r>
+              <w:rPr>
+                <w:rFonts w:cs="Arial"/>
+              </w:rPr>
+              <w:t xml:space="preserve">o access data in the database.  After log in staff members will have the option to access the staff web portal.  Once in the web portal staff will have list of names ordered alphabetically showing 20 records per page.  At the top of the list there will be search options.  </w:t>
+            </w:r>
+          </w:p>
+        </w:tc>
+      </w:tr>
+      <w:tr>
+        <w:tc>
+          <w:tcPr>
+            <w:tcW w:w="1855" w:type="dxa"/>
+          </w:tcPr>
+          <w:p>
+            <w:pPr>
+              <w:rPr>
+                <w:rFonts w:cs="Arial"/>
+              </w:rPr>
+            </w:pPr>
+            <w:r>
+              <w:rPr>
+                <w:rFonts w:cs="Arial"/>
+              </w:rPr>
+              <w:t>Basic Flow</w:t>
+            </w:r>
+          </w:p>
+        </w:tc>
+        <w:tc>
+          <w:tcPr>
+            <w:tcW w:w="6385" w:type="dxa"/>
+          </w:tcPr>
+          <w:p>
+            <w:pPr>
+              <w:pStyle w:val="ListParagraph"/>
+              <w:numPr>
+                <w:ilvl w:val="0"/>
+                <w:numId w:val="20"/>
+              </w:numPr>
+              <w:rPr>
+                <w:rFonts w:cs="Arial"/>
+              </w:rPr>
+            </w:pPr>
+            <w:r>
+              <w:rPr>
+                <w:rFonts w:cs="Arial"/>
+              </w:rPr>
+              <w:t>Staff logs in and is redirected to Staff Portal</w:t>
+            </w:r>
+          </w:p>
+          <w:p>
+            <w:pPr>
+              <w:pStyle w:val="ListParagraph"/>
+              <w:numPr>
+                <w:ilvl w:val="0"/>
+                <w:numId w:val="20"/>
+              </w:numPr>
+              <w:rPr>
+                <w:rFonts w:cs="Arial"/>
+              </w:rPr>
+            </w:pPr>
+            <w:r>
+              <w:rPr>
+                <w:rFonts w:cs="Arial"/>
+              </w:rPr>
+              <w:t>Staff select</w:t>
+            </w:r>
+            <w:r>
+              <w:rPr>
+                <w:rFonts w:cs="Arial"/>
+              </w:rPr>
+              <w:t>s</w:t>
+            </w:r>
+            <w:r>
+              <w:rPr>
+                <w:rFonts w:cs="Arial"/>
+              </w:rPr>
+              <w:t xml:space="preserve"> search option from drop down (FirstName, LastName, Telephone number, Library Card Number, etc.)</w:t>
+            </w:r>
+          </w:p>
+          <w:p>
+            <w:pPr>
+              <w:pStyle w:val="ListParagraph"/>
+              <w:numPr>
+                <w:ilvl w:val="0"/>
+                <w:numId w:val="20"/>
+              </w:numPr>
+              <w:rPr>
+                <w:rFonts w:cs="Arial"/>
+              </w:rPr>
+            </w:pPr>
+            <w:r>
+              <w:rPr>
+                <w:rFonts w:cs="Arial"/>
+              </w:rPr>
+              <w:t>Click on operator to add another search row if desired</w:t>
+            </w:r>
+          </w:p>
+          <w:p>
+            <w:pPr>
+              <w:pStyle w:val="ListParagraph"/>
+              <w:numPr>
+                <w:ilvl w:val="0"/>
+                <w:numId w:val="20"/>
+              </w:numPr>
+              <w:rPr>
+                <w:rFonts w:cs="Arial"/>
+              </w:rPr>
+            </w:pPr>
+            <w:r>
+              <w:rPr>
+                <w:rFonts w:cs="Arial"/>
+              </w:rPr>
+              <w:t>Once patron record is found click on it to access patron record page</w:t>
+            </w:r>
+          </w:p>
+          <w:p>
+            <w:pPr>
+              <w:pStyle w:val="ListParagraph"/>
+              <w:numPr>
+                <w:ilvl w:val="0"/>
+                <w:numId w:val="20"/>
+              </w:numPr>
+              <w:rPr>
+                <w:rFonts w:cs="Arial"/>
+              </w:rPr>
+            </w:pPr>
+            <w:r>
+              <w:rPr>
+                <w:rFonts w:cs="Arial"/>
+              </w:rPr>
+              <w:t>From patron record page staff can process payments, add funds or checkout media</w:t>
+            </w:r>
+          </w:p>
+        </w:tc>
+      </w:tr>
+      <w:tr>
+        <w:tc>
+          <w:tcPr>
+            <w:tcW w:w="1855" w:type="dxa"/>
+          </w:tcPr>
+          <w:p>
+            <w:pPr>
+              <w:rPr>
+                <w:rFonts w:cs="Arial"/>
+              </w:rPr>
+            </w:pPr>
+            <w:r>
+              <w:rPr>
+                <w:rFonts w:cs="Arial"/>
+              </w:rPr>
+              <w:t>Post-conditions</w:t>
+            </w:r>
+          </w:p>
+        </w:tc>
+        <w:tc>
+          <w:tcPr>
+            <w:tcW w:w="6385" w:type="dxa"/>
+          </w:tcPr>
+          <w:p>
+            <w:pPr>
+              <w:rPr>
+                <w:rFonts w:cs="Arial"/>
+              </w:rPr>
+            </w:pPr>
+          </w:p>
+        </w:tc>
+      </w:tr>
+      <w:tr>
+        <w:tc>
+          <w:tcPr>
+            <w:tcW w:w="1855" w:type="dxa"/>
+          </w:tcPr>
+          <w:p>
+            <w:pPr>
+              <w:rPr>
+                <w:rFonts w:cs="Arial"/>
+              </w:rPr>
+            </w:pPr>
+            <w:r>
+              <w:rPr>
+                <w:rFonts w:cs="Arial"/>
+              </w:rPr>
+              <w:t>Alternate flows</w:t>
+            </w:r>
+          </w:p>
+        </w:tc>
+        <w:tc>
+          <w:tcPr>
+            <w:tcW w:w="6385" w:type="dxa"/>
+          </w:tcPr>
+          <w:p>
+            <w:pPr>
+              <w:rPr>
+                <w:rFonts w:cs="Arial"/>
+              </w:rPr>
+            </w:pPr>
+            <w:r>
+              <w:rPr>
+                <w:rFonts w:cs="Arial"/>
+              </w:rPr>
+              <w:t>Option 1- Library card is scanned</w:t>
+            </w:r>
+          </w:p>
+          <w:p>
+            <w:pPr>
+              <w:pStyle w:val="ListParagraph"/>
+              <w:numPr>
+                <w:ilvl w:val="0"/>
+                <w:numId w:val="21"/>
+              </w:numPr>
+              <w:rPr>
+                <w:rFonts w:cs="Arial"/>
+              </w:rPr>
+            </w:pPr>
+            <w:r>
+              <w:rPr>
+                <w:rFonts w:cs="Arial"/>
+              </w:rPr>
+              <w:t>Static search box to lookup by library card is populated</w:t>
+            </w:r>
+          </w:p>
+          <w:p>
+            <w:pPr>
+              <w:pStyle w:val="ListParagraph"/>
+              <w:numPr>
+                <w:ilvl w:val="0"/>
+                <w:numId w:val="21"/>
+              </w:numPr>
+              <w:rPr>
+                <w:rFonts w:cs="Arial"/>
+              </w:rPr>
+            </w:pPr>
+            <w:r>
+              <w:rPr>
+                <w:rFonts w:cs="Arial"/>
+              </w:rPr>
+              <w:t>Once patron record is found click on it to access patron record page</w:t>
+            </w:r>
+          </w:p>
+          <w:p>
+            <w:pPr>
+              <w:pStyle w:val="ListParagraph"/>
+              <w:numPr>
+                <w:ilvl w:val="0"/>
+                <w:numId w:val="21"/>
+              </w:numPr>
+              <w:rPr>
+                <w:rFonts w:cs="Arial"/>
+              </w:rPr>
+            </w:pPr>
+            <w:r>
+              <w:rPr>
+                <w:rFonts w:cs="Arial"/>
+              </w:rPr>
+              <w:lastRenderedPageBreak/>
+              <w:t>From patron record page staff can process payments, add funds or checkout media</w:t>
+            </w:r>
+          </w:p>
+        </w:tc>
+      </w:tr>
+    </w:tbl>
+    <w:p>
+      <w:pPr>
+        <w:pStyle w:val="ListParagraph"/>
+        <w:ind w:left="885"/>
+      </w:pPr>
+      <w:r>
+        <w:rPr>
+          <w:noProof/>
+        </w:rPr>
+        <w:lastRenderedPageBreak/>
+        <w:drawing>
+          <wp:inline distT="0" distB="0" distL="0" distR="0">
+            <wp:extent cx="5939790" cy="4688840"/>
+            <wp:effectExtent l="0" t="0" r="0" b="0"/>
+            <wp:docPr id="1" name="Picture 1"/>
+            <wp:cNvGraphicFramePr>
+              <a:graphicFrameLocks xmlns:a="http://schemas.openxmlformats.org/drawingml/2006/main" noChangeAspect="1"/>
+            </wp:cNvGraphicFramePr>
+            <a:graphic xmlns:a="http://schemas.openxmlformats.org/drawingml/2006/main">
+              <a:graphicData uri="http://schemas.openxmlformats.org/drawingml/2006/picture">
+                <pic:pic xmlns:pic="http://schemas.openxmlformats.org/drawingml/2006/picture">
+                  <pic:nvPicPr>
+                    <pic:cNvPr id="0" name="Picture 1"/>
+                    <pic:cNvPicPr>
+                      <a:picLocks noChangeAspect="1" noChangeArrowheads="1"/>
+                    </pic:cNvPicPr>
+                  </pic:nvPicPr>
+                  <pic:blipFill>
+                    <a:blip r:embed="rId15">
+                      <a:extLst>
+                        <a:ext uri="{28A0092B-C50C-407E-A947-70E740481C1C}">
+                          <a14:useLocalDpi xmlns:a14="http://schemas.microsoft.com/office/drawing/2010/main" val="0"/>
+                        </a:ext>
+                      </a:extLst>
+                    </a:blip>
+                    <a:srcRect/>
+                    <a:stretch>
+                      <a:fillRect/>
+                    </a:stretch>
+                  </pic:blipFill>
+                  <pic:spPr bwMode="auto">
+                    <a:xfrm>
+                      <a:off x="0" y="0"/>
+                      <a:ext cx="5939790" cy="4688840"/>
+                    </a:xfrm>
+                    <a:prstGeom prst="rect">
+                      <a:avLst/>
+                    </a:prstGeom>
+                    <a:noFill/>
+                    <a:ln>
+                      <a:noFill/>
+                    </a:ln>
+                  </pic:spPr>
+                </pic:pic>
+              </a:graphicData>
+            </a:graphic>
+          </wp:inline>
+        </w:drawing>
+      </w:r>
+    </w:p>
     <w:sectPr>
-      <w:headerReference w:type="default" r:id="rId15"/>
-      <w:footerReference w:type="default" r:id="rId16"/>
+      <w:headerReference w:type="default" r:id="rId16"/>
+      <w:footerReference w:type="default" r:id="rId17"/>
       <w:pgSz w:w="12240" w:h="15840"/>
       <w:pgMar w:top="1440" w:right="1440" w:bottom="1440" w:left="1440" w:header="720" w:footer="720" w:gutter="0"/>
       <w:cols w:space="720"/>
@@ -10222,6 +10702,95 @@
     </w:lvl>
   </w:abstractNum>
   <w:abstractNum w:abstractNumId="9" w15:restartNumberingAfterBreak="0">
+    <w:nsid w:val="31D44348"/>
+    <w:multiLevelType w:val="hybridMultilevel"/>
+    <w:tmpl w:val="53FECCB4"/>
+    <w:lvl w:ilvl="0" w:tplc="3D9AB760">
+      <w:start w:val="1"/>
+      <w:numFmt w:val="decimal"/>
+      <w:lvlText w:val="%1."/>
+      <w:lvlJc w:val="left"/>
+      <w:pPr>
+        <w:ind w:left="1080" w:hanging="360"/>
+      </w:pPr>
+      <w:rPr>
+        <w:rFonts w:hint="default"/>
+      </w:rPr>
+    </w:lvl>
+    <w:lvl w:ilvl="1" w:tplc="04090019" w:tentative="1">
+      <w:start w:val="1"/>
+      <w:numFmt w:val="lowerLetter"/>
+      <w:lvlText w:val="%2."/>
+      <w:lvlJc w:val="left"/>
+      <w:pPr>
+        <w:ind w:left="1800" w:hanging="360"/>
+      </w:pPr>
+    </w:lvl>
+    <w:lvl w:ilvl="2" w:tplc="0409001B" w:tentative="1">
+      <w:start w:val="1"/>
+      <w:numFmt w:val="lowerRoman"/>
+      <w:lvlText w:val="%3."/>
+      <w:lvlJc w:val="right"/>
+      <w:pPr>
+        <w:ind w:left="2520" w:hanging="180"/>
+      </w:pPr>
+    </w:lvl>
+    <w:lvl w:ilvl="3" w:tplc="0409000F" w:tentative="1">
+      <w:start w:val="1"/>
+      <w:numFmt w:val="decimal"/>
+      <w:lvlText w:val="%4."/>
+      <w:lvlJc w:val="left"/>
+      <w:pPr>
+        <w:ind w:left="3240" w:hanging="360"/>
+      </w:pPr>
+    </w:lvl>
+    <w:lvl w:ilvl="4" w:tplc="04090019" w:tentative="1">
+      <w:start w:val="1"/>
+      <w:numFmt w:val="lowerLetter"/>
+      <w:lvlText w:val="%5."/>
+      <w:lvlJc w:val="left"/>
+      <w:pPr>
+        <w:ind w:left="3960" w:hanging="360"/>
+      </w:pPr>
+    </w:lvl>
+    <w:lvl w:ilvl="5" w:tplc="0409001B" w:tentative="1">
+      <w:start w:val="1"/>
+      <w:numFmt w:val="lowerRoman"/>
+      <w:lvlText w:val="%6."/>
+      <w:lvlJc w:val="right"/>
+      <w:pPr>
+        <w:ind w:left="4680" w:hanging="180"/>
+      </w:pPr>
+    </w:lvl>
+    <w:lvl w:ilvl="6" w:tplc="0409000F" w:tentative="1">
+      <w:start w:val="1"/>
+      <w:numFmt w:val="decimal"/>
+      <w:lvlText w:val="%7."/>
+      <w:lvlJc w:val="left"/>
+      <w:pPr>
+        <w:ind w:left="5400" w:hanging="360"/>
+      </w:pPr>
+    </w:lvl>
+    <w:lvl w:ilvl="7" w:tplc="04090019" w:tentative="1">
+      <w:start w:val="1"/>
+      <w:numFmt w:val="lowerLetter"/>
+      <w:lvlText w:val="%8."/>
+      <w:lvlJc w:val="left"/>
+      <w:pPr>
+        <w:ind w:left="6120" w:hanging="360"/>
+      </w:pPr>
+    </w:lvl>
+    <w:lvl w:ilvl="8" w:tplc="0409001B" w:tentative="1">
+      <w:start w:val="1"/>
+      <w:numFmt w:val="lowerRoman"/>
+      <w:lvlText w:val="%9."/>
+      <w:lvlJc w:val="right"/>
+      <w:pPr>
+        <w:ind w:left="6840" w:hanging="180"/>
+      </w:pPr>
+    </w:lvl>
+  </w:abstractNum>
+  <w:abstractNum w:abstractNumId="10" w15:restartNumberingAfterBreak="0">
     <w:nsid w:val="39A23801"/>
     <w:multiLevelType w:val="hybridMultilevel"/>
     <w:tmpl w:val="64BABFA8"/>
@@ -10334,7 +10903,7 @@
       </w:rPr>
     </w:lvl>
   </w:abstractNum>
-  <w:abstractNum w:abstractNumId="10" w15:restartNumberingAfterBreak="0">
+  <w:abstractNum w:abstractNumId="11" w15:restartNumberingAfterBreak="0">
     <w:nsid w:val="45D416D6"/>
     <w:multiLevelType w:val="multilevel"/>
     <w:tmpl w:val="C230652C"/>
@@ -10455,7 +11024,7 @@
       </w:rPr>
     </w:lvl>
   </w:abstractNum>
-  <w:abstractNum w:abstractNumId="11" w15:restartNumberingAfterBreak="0">
+  <w:abstractNum w:abstractNumId="12" w15:restartNumberingAfterBreak="0">
     <w:nsid w:val="4F0B0D51"/>
     <w:multiLevelType w:val="hybridMultilevel"/>
     <w:tmpl w:val="ECD8AE00"/>
@@ -10544,7 +11113,7 @@
       </w:pPr>
     </w:lvl>
   </w:abstractNum>
-  <w:abstractNum w:abstractNumId="12" w15:restartNumberingAfterBreak="0">
+  <w:abstractNum w:abstractNumId="13" w15:restartNumberingAfterBreak="0">
     <w:nsid w:val="63190C1A"/>
     <w:multiLevelType w:val="hybridMultilevel"/>
     <w:tmpl w:val="ECD8AE00"/>
@@ -10633,7 +11202,96 @@
       </w:pPr>
     </w:lvl>
   </w:abstractNum>
-  <w:abstractNum w:abstractNumId="13" w15:restartNumberingAfterBreak="0">
+  <w:abstractNum w:abstractNumId="14" w15:restartNumberingAfterBreak="0">
+    <w:nsid w:val="654C57AC"/>
+    <w:multiLevelType w:val="hybridMultilevel"/>
+    <w:tmpl w:val="B1385172"/>
+    <w:lvl w:ilvl="0" w:tplc="E490280C">
+      <w:start w:val="1"/>
+      <w:numFmt w:val="decimal"/>
+      <w:lvlText w:val="%1."/>
+      <w:lvlJc w:val="left"/>
+      <w:pPr>
+        <w:ind w:left="1155" w:hanging="360"/>
+      </w:pPr>
+      <w:rPr>
+        <w:rFonts w:hint="default"/>
+      </w:rPr>
+    </w:lvl>
+    <w:lvl w:ilvl="1" w:tplc="04090019" w:tentative="1">
+      <w:start w:val="1"/>
+      <w:numFmt w:val="lowerLetter"/>
+      <w:lvlText w:val="%2."/>
+      <w:lvlJc w:val="left"/>
+      <w:pPr>
+        <w:ind w:left="1875" w:hanging="360"/>
+      </w:pPr>
+    </w:lvl>
+    <w:lvl w:ilvl="2" w:tplc="0409001B" w:tentative="1">
+      <w:start w:val="1"/>
+      <w:numFmt w:val="lowerRoman"/>
+      <w:lvlText w:val="%3."/>
+      <w:lvlJc w:val="right"/>
+      <w:pPr>
+        <w:ind w:left="2595" w:hanging="180"/>
+      </w:pPr>
+    </w:lvl>
+    <w:lvl w:ilvl="3" w:tplc="0409000F" w:tentative="1">
+      <w:start w:val="1"/>
+      <w:numFmt w:val="decimal"/>
+      <w:lvlText w:val="%4."/>
+      <w:lvlJc w:val="left"/>
+      <w:pPr>
+        <w:ind w:left="3315" w:hanging="360"/>
+      </w:pPr>
+    </w:lvl>
+    <w:lvl w:ilvl="4" w:tplc="04090019" w:tentative="1">
+      <w:start w:val="1"/>
+      <w:numFmt w:val="lowerLetter"/>
+      <w:lvlText w:val="%5."/>
+      <w:lvlJc w:val="left"/>
+      <w:pPr>
+        <w:ind w:left="4035" w:hanging="360"/>
+      </w:pPr>
+    </w:lvl>
+    <w:lvl w:ilvl="5" w:tplc="0409001B" w:tentative="1">
+      <w:start w:val="1"/>
+      <w:numFmt w:val="lowerRoman"/>
+      <w:lvlText w:val="%6."/>
+      <w:lvlJc w:val="right"/>
+      <w:pPr>
+        <w:ind w:left="4755" w:hanging="180"/>
+      </w:pPr>
+    </w:lvl>
+    <w:lvl w:ilvl="6" w:tplc="0409000F" w:tentative="1">
+      <w:start w:val="1"/>
+      <w:numFmt w:val="decimal"/>
+      <w:lvlText w:val="%7."/>
+      <w:lvlJc w:val="left"/>
+      <w:pPr>
+        <w:ind w:left="5475" w:hanging="360"/>
+      </w:pPr>
+    </w:lvl>
+    <w:lvl w:ilvl="7" w:tplc="04090019" w:tentative="1">
+      <w:start w:val="1"/>
+      <w:numFmt w:val="lowerLetter"/>
+      <w:lvlText w:val="%8."/>
+      <w:lvlJc w:val="left"/>
+      <w:pPr>
+        <w:ind w:left="6195" w:hanging="360"/>
+      </w:pPr>
+    </w:lvl>
+    <w:lvl w:ilvl="8" w:tplc="0409001B" w:tentative="1">
+      <w:start w:val="1"/>
+      <w:numFmt w:val="lowerRoman"/>
+      <w:lvlText w:val="%9."/>
+      <w:lvlJc w:val="right"/>
+      <w:pPr>
+        <w:ind w:left="6915" w:hanging="180"/>
+      </w:pPr>
+    </w:lvl>
+  </w:abstractNum>
+  <w:abstractNum w:abstractNumId="15" w15:restartNumberingAfterBreak="0">
     <w:nsid w:val="6B2C5167"/>
     <w:multiLevelType w:val="hybridMultilevel"/>
     <w:tmpl w:val="35A091FA"/>
@@ -10746,7 +11404,7 @@
       </w:rPr>
     </w:lvl>
   </w:abstractNum>
-  <w:abstractNum w:abstractNumId="14" w15:restartNumberingAfterBreak="0">
+  <w:abstractNum w:abstractNumId="16" w15:restartNumberingAfterBreak="0">
     <w:nsid w:val="6D7205FB"/>
     <w:multiLevelType w:val="multilevel"/>
     <w:tmpl w:val="C230652C"/>
@@ -10867,7 +11525,7 @@
       </w:rPr>
     </w:lvl>
   </w:abstractNum>
-  <w:abstractNum w:abstractNumId="15" w15:restartNumberingAfterBreak="0">
+  <w:abstractNum w:abstractNumId="17" w15:restartNumberingAfterBreak="0">
     <w:nsid w:val="780B1CD8"/>
     <w:multiLevelType w:val="hybridMultilevel"/>
     <w:tmpl w:val="ECD8AE00"/>
@@ -10956,7 +11614,7 @@
       </w:pPr>
     </w:lvl>
   </w:abstractNum>
-  <w:abstractNum w:abstractNumId="16" w15:restartNumberingAfterBreak="0">
+  <w:abstractNum w:abstractNumId="18" w15:restartNumberingAfterBreak="0">
     <w:nsid w:val="7DE34595"/>
     <w:multiLevelType w:val="multilevel"/>
     <w:tmpl w:val="C5CC94C2"/>
@@ -11079,7 +11737,7 @@
     <w:abstractNumId w:val="0"/>
   </w:num>
   <w:num w:numId="2">
-    <w:abstractNumId w:val="16"/>
+    <w:abstractNumId w:val="18"/>
   </w:num>
   <w:num w:numId="3">
     <w:abstractNumId w:val="3"/>
@@ -11088,13 +11746,13 @@
     <w:abstractNumId w:val="4"/>
   </w:num>
   <w:num w:numId="5">
-    <w:abstractNumId w:val="13"/>
+    <w:abstractNumId w:val="15"/>
   </w:num>
   <w:num w:numId="6">
     <w:abstractNumId w:val="2"/>
   </w:num>
   <w:num w:numId="7">
-    <w:abstractNumId w:val="15"/>
+    <w:abstractNumId w:val="17"/>
   </w:num>
   <w:num w:numId="8">
     <w:abstractNumId w:val="5"/>
@@ -11103,10 +11761,10 @@
     <w:abstractNumId w:val="7"/>
   </w:num>
   <w:num w:numId="10">
-    <w:abstractNumId w:val="9"/>
+    <w:abstractNumId w:val="10"/>
   </w:num>
   <w:num w:numId="11">
-    <w:abstractNumId w:val="11"/>
+    <w:abstractNumId w:val="12"/>
   </w:num>
   <w:num w:numId="12">
     <w:abstractNumId w:val="8"/>
@@ -11115,10 +11773,10 @@
     <w:abstractNumId w:val="1"/>
   </w:num>
   <w:num w:numId="14">
-    <w:abstractNumId w:val="12"/>
+    <w:abstractNumId w:val="13"/>
   </w:num>
   <w:num w:numId="15">
-    <w:abstractNumId w:val="16"/>
+    <w:abstractNumId w:val="18"/>
     <w:lvlOverride w:ilvl="0">
       <w:startOverride w:val="3"/>
     </w:lvlOverride>
@@ -11127,7 +11785,7 @@
     </w:lvlOverride>
   </w:num>
   <w:num w:numId="16">
-    <w:abstractNumId w:val="16"/>
+    <w:abstractNumId w:val="18"/>
     <w:lvlOverride w:ilvl="0">
       <w:startOverride w:val="3"/>
     </w:lvlOverride>
@@ -11136,12 +11794,18 @@
     </w:lvlOverride>
   </w:num>
   <w:num w:numId="17">
-    <w:abstractNumId w:val="10"/>
+    <w:abstractNumId w:val="11"/>
   </w:num>
   <w:num w:numId="18">
     <w:abstractNumId w:val="6"/>
   </w:num>
   <w:num w:numId="19">
+    <w:abstractNumId w:val="16"/>
+  </w:num>
+  <w:num w:numId="20">
+    <w:abstractNumId w:val="9"/>
+  </w:num>
+  <w:num w:numId="21">
     <w:abstractNumId w:val="14"/>
   </w:num>
 </w:numbering>
@@ -12989,7 +13653,7 @@
 </file>
 
 <file path=customXml/itemProps1.xml><?xml version="1.0" encoding="utf-8"?>
-<ds:datastoreItem xmlns:ds="http://schemas.openxmlformats.org/officeDocument/2006/customXml" ds:itemID="{58D2AA97-6171-4D94-A715-1FD2AD9B3759}">
+<ds:datastoreItem xmlns:ds="http://schemas.openxmlformats.org/officeDocument/2006/customXml" ds:itemID="{4B398B15-1750-46C8-A220-02DEF044D823}">
   <ds:schemaRefs>
     <ds:schemaRef ds:uri="http://schemas.openxmlformats.org/officeDocument/2006/bibliography"/>
   </ds:schemaRefs>

</xml_diff>

<commit_message>
added case description for pay late fee, added drawing with payment options
</commit_message>
<xml_diff>
--- a/SRS.docx
+++ b/SRS.docx
@@ -460,8 +460,28 @@
                                   <w14:round/>
                                 </w14:textOutline>
                               </w:rPr>
-                              <w:t>Nana Ofosu Budu</w:t>
+                              <w:t xml:space="preserve">Nana Ofosu </w:t>
                             </w:r>
+                            <w:proofErr w:type="spellStart"/>
+                            <w:r>
+                              <w:rPr>
+                                <w:rFonts w:ascii="Bookman Old Style" w:hAnsi="Bookman Old Style"/>
+                                <w:b/>
+                                <w:color w:val="F7CAAC" w:themeColor="accent2" w:themeTint="66"/>
+                                <w:sz w:val="24"/>
+                                <w:szCs w:val="24"/>
+                                <w:lang w:eastAsia="en-US"/>
+                                <w14:textOutline w14:w="11112" w14:cap="flat" w14:cmpd="sng" w14:algn="ctr">
+                                  <w14:solidFill>
+                                    <w14:schemeClr w14:val="accent2"/>
+                                  </w14:solidFill>
+                                  <w14:prstDash w14:val="solid"/>
+                                  <w14:round/>
+                                </w14:textOutline>
+                              </w:rPr>
+                              <w:t>Budu</w:t>
+                            </w:r>
+                            <w:proofErr w:type="spellEnd"/>
                           </w:p>
                           <w:p>
                             <w:pPr>
@@ -482,6 +502,7 @@
                                 </w14:textOutline>
                               </w:rPr>
                             </w:pPr>
+                            <w:proofErr w:type="spellStart"/>
                             <w:r>
                               <w:rPr>
                                 <w:rFonts w:ascii="Bookman Old Style" w:hAnsi="Bookman Old Style"/>
@@ -498,7 +519,26 @@
                                   <w14:round/>
                                 </w14:textOutline>
                               </w:rPr>
-                              <w:t>Muyiwa Coker</w:t>
+                              <w:t>Muyiwa</w:t>
+                            </w:r>
+                            <w:proofErr w:type="spellEnd"/>
+                            <w:r>
+                              <w:rPr>
+                                <w:rFonts w:ascii="Bookman Old Style" w:hAnsi="Bookman Old Style"/>
+                                <w:b/>
+                                <w:color w:val="F7CAAC" w:themeColor="accent2" w:themeTint="66"/>
+                                <w:sz w:val="24"/>
+                                <w:szCs w:val="24"/>
+                                <w:lang w:eastAsia="en-US"/>
+                                <w14:textOutline w14:w="11112" w14:cap="flat" w14:cmpd="sng" w14:algn="ctr">
+                                  <w14:solidFill>
+                                    <w14:schemeClr w14:val="accent2"/>
+                                  </w14:solidFill>
+                                  <w14:prstDash w14:val="solid"/>
+                                  <w14:round/>
+                                </w14:textOutline>
+                              </w:rPr>
+                              <w:t xml:space="preserve"> Coker</w:t>
                             </w:r>
                           </w:p>
                           <w:p>
@@ -1028,7 +1068,7 @@
           <w:r>
             <w:fldChar w:fldCharType="separate"/>
           </w:r>
-          <w:hyperlink w:anchor="_Toc520747432" w:history="1">
+          <w:hyperlink w:anchor="_Toc520830695" w:history="1">
             <w:r>
               <w:rPr>
                 <w:rStyle w:val="Hyperlink"/>
@@ -1072,7 +1112,7 @@
                 <w:noProof/>
                 <w:webHidden/>
               </w:rPr>
-              <w:instrText xml:space="preserve"> PAGEREF _Toc520747432 \h </w:instrText>
+              <w:instrText xml:space="preserve"> PAGEREF _Toc520830695 \h </w:instrText>
             </w:r>
             <w:r>
               <w:rPr>
@@ -1118,7 +1158,7 @@
               <w:lang w:eastAsia="en-US"/>
             </w:rPr>
           </w:pPr>
-          <w:hyperlink w:anchor="_Toc520747433" w:history="1">
+          <w:hyperlink w:anchor="_Toc520830696" w:history="1">
             <w:r>
               <w:rPr>
                 <w:rStyle w:val="Hyperlink"/>
@@ -1162,7 +1202,7 @@
                 <w:noProof/>
                 <w:webHidden/>
               </w:rPr>
-              <w:instrText xml:space="preserve"> PAGEREF _Toc520747433 \h </w:instrText>
+              <w:instrText xml:space="preserve"> PAGEREF _Toc520830696 \h </w:instrText>
             </w:r>
             <w:r>
               <w:rPr>
@@ -1208,7 +1248,7 @@
               <w:lang w:eastAsia="en-US"/>
             </w:rPr>
           </w:pPr>
-          <w:hyperlink w:anchor="_Toc520747434" w:history="1">
+          <w:hyperlink w:anchor="_Toc520830697" w:history="1">
             <w:r>
               <w:rPr>
                 <w:rStyle w:val="Hyperlink"/>
@@ -1252,7 +1292,7 @@
                 <w:noProof/>
                 <w:webHidden/>
               </w:rPr>
-              <w:instrText xml:space="preserve"> PAGEREF _Toc520747434 \h </w:instrText>
+              <w:instrText xml:space="preserve"> PAGEREF _Toc520830697 \h </w:instrText>
             </w:r>
             <w:r>
               <w:rPr>
@@ -1298,7 +1338,7 @@
               <w:lang w:eastAsia="en-US"/>
             </w:rPr>
           </w:pPr>
-          <w:hyperlink w:anchor="_Toc520747435" w:history="1">
+          <w:hyperlink w:anchor="_Toc520830698" w:history="1">
             <w:r>
               <w:rPr>
                 <w:rStyle w:val="Hyperlink"/>
@@ -1342,7 +1382,7 @@
                 <w:noProof/>
                 <w:webHidden/>
               </w:rPr>
-              <w:instrText xml:space="preserve"> PAGEREF _Toc520747435 \h </w:instrText>
+              <w:instrText xml:space="preserve"> PAGEREF _Toc520830698 \h </w:instrText>
             </w:r>
             <w:r>
               <w:rPr>
@@ -1388,7 +1428,7 @@
               <w:lang w:eastAsia="en-US"/>
             </w:rPr>
           </w:pPr>
-          <w:hyperlink w:anchor="_Toc520747436" w:history="1">
+          <w:hyperlink w:anchor="_Toc520830699" w:history="1">
             <w:r>
               <w:rPr>
                 <w:rStyle w:val="Hyperlink"/>
@@ -1432,7 +1472,7 @@
                 <w:noProof/>
                 <w:webHidden/>
               </w:rPr>
-              <w:instrText xml:space="preserve"> PAGEREF _Toc520747436 \h </w:instrText>
+              <w:instrText xml:space="preserve"> PAGEREF _Toc520830699 \h </w:instrText>
             </w:r>
             <w:r>
               <w:rPr>
@@ -1478,7 +1518,7 @@
               <w:lang w:eastAsia="en-US"/>
             </w:rPr>
           </w:pPr>
-          <w:hyperlink w:anchor="_Toc520747437" w:history="1">
+          <w:hyperlink w:anchor="_Toc520830700" w:history="1">
             <w:r>
               <w:rPr>
                 <w:rStyle w:val="Hyperlink"/>
@@ -1522,7 +1562,7 @@
                 <w:noProof/>
                 <w:webHidden/>
               </w:rPr>
-              <w:instrText xml:space="preserve"> PAGEREF _Toc520747437 \h </w:instrText>
+              <w:instrText xml:space="preserve"> PAGEREF _Toc520830700 \h </w:instrText>
             </w:r>
             <w:r>
               <w:rPr>
@@ -1542,7 +1582,7 @@
                 <w:noProof/>
                 <w:webHidden/>
               </w:rPr>
-              <w:t>4</w:t>
+              <w:t>5</w:t>
             </w:r>
             <w:r>
               <w:rPr>
@@ -1568,7 +1608,7 @@
               <w:lang w:eastAsia="en-US"/>
             </w:rPr>
           </w:pPr>
-          <w:hyperlink w:anchor="_Toc520747438" w:history="1">
+          <w:hyperlink w:anchor="_Toc520830701" w:history="1">
             <w:r>
               <w:rPr>
                 <w:rStyle w:val="Hyperlink"/>
@@ -1612,7 +1652,7 @@
                 <w:noProof/>
                 <w:webHidden/>
               </w:rPr>
-              <w:instrText xml:space="preserve"> PAGEREF _Toc520747438 \h </w:instrText>
+              <w:instrText xml:space="preserve"> PAGEREF _Toc520830701 \h </w:instrText>
             </w:r>
             <w:r>
               <w:rPr>
@@ -1658,7 +1698,7 @@
               <w:lang w:eastAsia="en-US"/>
             </w:rPr>
           </w:pPr>
-          <w:hyperlink w:anchor="_Toc520747439" w:history="1">
+          <w:hyperlink w:anchor="_Toc520830702" w:history="1">
             <w:r>
               <w:rPr>
                 <w:rStyle w:val="Hyperlink"/>
@@ -1702,7 +1742,7 @@
                 <w:noProof/>
                 <w:webHidden/>
               </w:rPr>
-              <w:instrText xml:space="preserve"> PAGEREF _Toc520747439 \h </w:instrText>
+              <w:instrText xml:space="preserve"> PAGEREF _Toc520830702 \h </w:instrText>
             </w:r>
             <w:r>
               <w:rPr>
@@ -1748,7 +1788,7 @@
               <w:lang w:eastAsia="en-US"/>
             </w:rPr>
           </w:pPr>
-          <w:hyperlink w:anchor="_Toc520747440" w:history="1">
+          <w:hyperlink w:anchor="_Toc520830703" w:history="1">
             <w:r>
               <w:rPr>
                 <w:rStyle w:val="Hyperlink"/>
@@ -1792,7 +1832,7 @@
                 <w:noProof/>
                 <w:webHidden/>
               </w:rPr>
-              <w:instrText xml:space="preserve"> PAGEREF _Toc520747440 \h </w:instrText>
+              <w:instrText xml:space="preserve"> PAGEREF _Toc520830703 \h </w:instrText>
             </w:r>
             <w:r>
               <w:rPr>
@@ -1838,7 +1878,7 @@
               <w:lang w:eastAsia="en-US"/>
             </w:rPr>
           </w:pPr>
-          <w:hyperlink w:anchor="_Toc520747441" w:history="1">
+          <w:hyperlink w:anchor="_Toc520830704" w:history="1">
             <w:r>
               <w:rPr>
                 <w:rStyle w:val="Hyperlink"/>
@@ -1882,7 +1922,7 @@
                 <w:noProof/>
                 <w:webHidden/>
               </w:rPr>
-              <w:instrText xml:space="preserve"> PAGEREF _Toc520747441 \h </w:instrText>
+              <w:instrText xml:space="preserve"> PAGEREF _Toc520830704 \h </w:instrText>
             </w:r>
             <w:r>
               <w:rPr>
@@ -1928,7 +1968,7 @@
               <w:lang w:eastAsia="en-US"/>
             </w:rPr>
           </w:pPr>
-          <w:hyperlink w:anchor="_Toc520747442" w:history="1">
+          <w:hyperlink w:anchor="_Toc520830705" w:history="1">
             <w:r>
               <w:rPr>
                 <w:rStyle w:val="Hyperlink"/>
@@ -1972,7 +2012,7 @@
                 <w:noProof/>
                 <w:webHidden/>
               </w:rPr>
-              <w:instrText xml:space="preserve"> PAGEREF _Toc520747442 \h </w:instrText>
+              <w:instrText xml:space="preserve"> PAGEREF _Toc520830705 \h </w:instrText>
             </w:r>
             <w:r>
               <w:rPr>
@@ -2018,7 +2058,7 @@
               <w:lang w:eastAsia="en-US"/>
             </w:rPr>
           </w:pPr>
-          <w:hyperlink w:anchor="_Toc520747443" w:history="1">
+          <w:hyperlink w:anchor="_Toc520830706" w:history="1">
             <w:r>
               <w:rPr>
                 <w:rStyle w:val="Hyperlink"/>
@@ -2062,7 +2102,7 @@
                 <w:noProof/>
                 <w:webHidden/>
               </w:rPr>
-              <w:instrText xml:space="preserve"> PAGEREF _Toc520747443 \h </w:instrText>
+              <w:instrText xml:space="preserve"> PAGEREF _Toc520830706 \h </w:instrText>
             </w:r>
             <w:r>
               <w:rPr>
@@ -2108,7 +2148,7 @@
               <w:lang w:eastAsia="en-US"/>
             </w:rPr>
           </w:pPr>
-          <w:hyperlink w:anchor="_Toc520747444" w:history="1">
+          <w:hyperlink w:anchor="_Toc520830707" w:history="1">
             <w:r>
               <w:rPr>
                 <w:rStyle w:val="Hyperlink"/>
@@ -2131,7 +2171,7 @@
                 <w:rStyle w:val="Hyperlink"/>
                 <w:noProof/>
               </w:rPr>
-              <w:t>Use Cases</w:t>
+              <w:t>System Requirements</w:t>
             </w:r>
             <w:r>
               <w:rPr>
@@ -2152,7 +2192,7 @@
                 <w:noProof/>
                 <w:webHidden/>
               </w:rPr>
-              <w:instrText xml:space="preserve"> PAGEREF _Toc520747444 \h </w:instrText>
+              <w:instrText xml:space="preserve"> PAGEREF _Toc520830707 \h </w:instrText>
             </w:r>
             <w:r>
               <w:rPr>
@@ -2198,7 +2238,7 @@
               <w:lang w:eastAsia="en-US"/>
             </w:rPr>
           </w:pPr>
-          <w:hyperlink w:anchor="_Toc520747445" w:history="1">
+          <w:hyperlink w:anchor="_Toc520830708" w:history="1">
             <w:r>
               <w:rPr>
                 <w:rStyle w:val="Hyperlink"/>
@@ -2242,7 +2282,7 @@
                 <w:noProof/>
                 <w:webHidden/>
               </w:rPr>
-              <w:instrText xml:space="preserve"> PAGEREF _Toc520747445 \h </w:instrText>
+              <w:instrText xml:space="preserve"> PAGEREF _Toc520830708 \h </w:instrText>
             </w:r>
             <w:r>
               <w:rPr>
@@ -2288,7 +2328,7 @@
               <w:lang w:eastAsia="en-US"/>
             </w:rPr>
           </w:pPr>
-          <w:hyperlink w:anchor="_Toc520747446" w:history="1">
+          <w:hyperlink w:anchor="_Toc520830709" w:history="1">
             <w:r>
               <w:rPr>
                 <w:rStyle w:val="Hyperlink"/>
@@ -2332,7 +2372,7 @@
                 <w:noProof/>
                 <w:webHidden/>
               </w:rPr>
-              <w:instrText xml:space="preserve"> PAGEREF _Toc520747446 \h </w:instrText>
+              <w:instrText xml:space="preserve"> PAGEREF _Toc520830709 \h </w:instrText>
             </w:r>
             <w:r>
               <w:rPr>
@@ -2378,7 +2418,7 @@
               <w:lang w:eastAsia="en-US"/>
             </w:rPr>
           </w:pPr>
-          <w:hyperlink w:anchor="_Toc520747447" w:history="1">
+          <w:hyperlink w:anchor="_Toc520830710" w:history="1">
             <w:r>
               <w:rPr>
                 <w:rStyle w:val="Hyperlink"/>
@@ -2422,7 +2462,7 @@
                 <w:noProof/>
                 <w:webHidden/>
               </w:rPr>
-              <w:instrText xml:space="preserve"> PAGEREF _Toc520747447 \h </w:instrText>
+              <w:instrText xml:space="preserve"> PAGEREF _Toc520830710 \h </w:instrText>
             </w:r>
             <w:r>
               <w:rPr>
@@ -2468,7 +2508,7 @@
               <w:lang w:eastAsia="en-US"/>
             </w:rPr>
           </w:pPr>
-          <w:hyperlink w:anchor="_Toc520747448" w:history="1">
+          <w:hyperlink w:anchor="_Toc520830711" w:history="1">
             <w:r>
               <w:rPr>
                 <w:rStyle w:val="Hyperlink"/>
@@ -2512,7 +2552,7 @@
                 <w:noProof/>
                 <w:webHidden/>
               </w:rPr>
-              <w:instrText xml:space="preserve"> PAGEREF _Toc520747448 \h </w:instrText>
+              <w:instrText xml:space="preserve"> PAGEREF _Toc520830711 \h </w:instrText>
             </w:r>
             <w:r>
               <w:rPr>
@@ -2557,7 +2597,7 @@
               <w:lang w:eastAsia="en-US"/>
             </w:rPr>
           </w:pPr>
-          <w:hyperlink w:anchor="_Toc520747449" w:history="1">
+          <w:hyperlink w:anchor="_Toc520830712" w:history="1">
             <w:r>
               <w:rPr>
                 <w:rStyle w:val="Hyperlink"/>
@@ -2584,7 +2624,7 @@
                 <w:noProof/>
                 <w:webHidden/>
               </w:rPr>
-              <w:instrText xml:space="preserve"> PAGEREF _Toc520747449 \h </w:instrText>
+              <w:instrText xml:space="preserve"> PAGEREF _Toc520830712 \h </w:instrText>
             </w:r>
             <w:r>
               <w:rPr>
@@ -2630,7 +2670,7 @@
               <w:lang w:eastAsia="en-US"/>
             </w:rPr>
           </w:pPr>
-          <w:hyperlink w:anchor="_Toc520747450" w:history="1">
+          <w:hyperlink w:anchor="_Toc520830713" w:history="1">
             <w:r>
               <w:rPr>
                 <w:rStyle w:val="Hyperlink"/>
@@ -2674,7 +2714,7 @@
                 <w:noProof/>
                 <w:webHidden/>
               </w:rPr>
-              <w:instrText xml:space="preserve"> PAGEREF _Toc520747450 \h </w:instrText>
+              <w:instrText xml:space="preserve"> PAGEREF _Toc520830713 \h </w:instrText>
             </w:r>
             <w:r>
               <w:rPr>
@@ -2720,7 +2760,7 @@
               <w:lang w:eastAsia="en-US"/>
             </w:rPr>
           </w:pPr>
-          <w:hyperlink w:anchor="_Toc520747451" w:history="1">
+          <w:hyperlink w:anchor="_Toc520830714" w:history="1">
             <w:r>
               <w:rPr>
                 <w:rStyle w:val="Hyperlink"/>
@@ -2764,7 +2804,7 @@
                 <w:noProof/>
                 <w:webHidden/>
               </w:rPr>
-              <w:instrText xml:space="preserve"> PAGEREF _Toc520747451 \h </w:instrText>
+              <w:instrText xml:space="preserve"> PAGEREF _Toc520830714 \h </w:instrText>
             </w:r>
             <w:r>
               <w:rPr>
@@ -2810,7 +2850,7 @@
               <w:lang w:eastAsia="en-US"/>
             </w:rPr>
           </w:pPr>
-          <w:hyperlink w:anchor="_Toc520747452" w:history="1">
+          <w:hyperlink w:anchor="_Toc520830715" w:history="1">
             <w:r>
               <w:rPr>
                 <w:rStyle w:val="Hyperlink"/>
@@ -2854,7 +2894,7 @@
                 <w:noProof/>
                 <w:webHidden/>
               </w:rPr>
-              <w:instrText xml:space="preserve"> PAGEREF _Toc520747452 \h </w:instrText>
+              <w:instrText xml:space="preserve"> PAGEREF _Toc520830715 \h </w:instrText>
             </w:r>
             <w:r>
               <w:rPr>
@@ -2900,7 +2940,7 @@
               <w:lang w:eastAsia="en-US"/>
             </w:rPr>
           </w:pPr>
-          <w:hyperlink w:anchor="_Toc520747453" w:history="1">
+          <w:hyperlink w:anchor="_Toc520830716" w:history="1">
             <w:r>
               <w:rPr>
                 <w:rStyle w:val="Hyperlink"/>
@@ -2944,7 +2984,7 @@
                 <w:noProof/>
                 <w:webHidden/>
               </w:rPr>
-              <w:instrText xml:space="preserve"> PAGEREF _Toc520747453 \h </w:instrText>
+              <w:instrText xml:space="preserve"> PAGEREF _Toc520830716 \h </w:instrText>
             </w:r>
             <w:r>
               <w:rPr>
@@ -2964,7 +3004,7 @@
                 <w:noProof/>
                 <w:webHidden/>
               </w:rPr>
-              <w:t>15</w:t>
+              <w:t>14</w:t>
             </w:r>
             <w:r>
               <w:rPr>
@@ -2977,9 +3017,8 @@
         </w:p>
         <w:p>
           <w:pPr>
-            <w:pStyle w:val="TOC1"/>
+            <w:pStyle w:val="TOC2"/>
             <w:tabs>
-              <w:tab w:val="left" w:pos="660"/>
               <w:tab w:val="right" w:leader="dot" w:pos="9350"/>
             </w:tabs>
             <w:rPr>
@@ -2990,40 +3029,23 @@
               <w:lang w:eastAsia="en-US"/>
             </w:rPr>
           </w:pPr>
-          <w:hyperlink w:anchor="_Toc520747454" w:history="1">
+          <w:hyperlink w:anchor="_Toc520830717" w:history="1">
             <w:r>
               <w:rPr>
                 <w:rStyle w:val="Hyperlink"/>
                 <w:noProof/>
               </w:rPr>
-              <w:t>3.9</w:t>
-            </w:r>
-            <w:r>
-              <w:rPr>
-                <w:rFonts w:asciiTheme="minorHAnsi" w:eastAsiaTheme="minorEastAsia" w:hAnsiTheme="minorHAnsi"/>
-                <w:noProof/>
-                <w:color w:val="auto"/>
-                <w:szCs w:val="22"/>
-                <w:lang w:eastAsia="en-US"/>
+              <w:t>3.9 Basic Search</w:t>
+            </w:r>
+            <w:r>
+              <w:rPr>
+                <w:noProof/>
+                <w:webHidden/>
               </w:rPr>
               <w:tab/>
             </w:r>
             <w:r>
               <w:rPr>
-                <w:rStyle w:val="Hyperlink"/>
-                <w:noProof/>
-              </w:rPr>
-              <w:t>Basic Search</w:t>
-            </w:r>
-            <w:r>
-              <w:rPr>
-                <w:noProof/>
-                <w:webHidden/>
-              </w:rPr>
-              <w:tab/>
-            </w:r>
-            <w:r>
-              <w:rPr>
                 <w:noProof/>
                 <w:webHidden/>
               </w:rPr>
@@ -3034,7 +3056,7 @@
                 <w:noProof/>
                 <w:webHidden/>
               </w:rPr>
-              <w:instrText xml:space="preserve"> PAGEREF _Toc520747454 \h </w:instrText>
+              <w:instrText xml:space="preserve"> PAGEREF _Toc520830717 \h </w:instrText>
             </w:r>
             <w:r>
               <w:rPr>
@@ -3067,9 +3089,9 @@
         </w:p>
         <w:p>
           <w:pPr>
-            <w:pStyle w:val="TOC1"/>
+            <w:pStyle w:val="TOC2"/>
             <w:tabs>
-              <w:tab w:val="left" w:pos="660"/>
+              <w:tab w:val="left" w:pos="880"/>
               <w:tab w:val="right" w:leader="dot" w:pos="9350"/>
             </w:tabs>
             <w:rPr>
@@ -3080,7 +3102,7 @@
               <w:lang w:eastAsia="en-US"/>
             </w:rPr>
           </w:pPr>
-          <w:hyperlink w:anchor="_Toc520747455" w:history="1">
+          <w:hyperlink w:anchor="_Toc520830718" w:history="1">
             <w:r>
               <w:rPr>
                 <w:rStyle w:val="Hyperlink"/>
@@ -3124,7 +3146,7 @@
                 <w:noProof/>
                 <w:webHidden/>
               </w:rPr>
-              <w:instrText xml:space="preserve"> PAGEREF _Toc520747455 \h </w:instrText>
+              <w:instrText xml:space="preserve"> PAGEREF _Toc520830718 \h </w:instrText>
             </w:r>
             <w:r>
               <w:rPr>
@@ -3145,6 +3167,290 @@
                 <w:webHidden/>
               </w:rPr>
               <w:t>16</w:t>
+            </w:r>
+            <w:r>
+              <w:rPr>
+                <w:noProof/>
+                <w:webHidden/>
+              </w:rPr>
+              <w:fldChar w:fldCharType="end"/>
+            </w:r>
+          </w:hyperlink>
+        </w:p>
+        <w:p>
+          <w:pPr>
+            <w:pStyle w:val="TOC2"/>
+            <w:tabs>
+              <w:tab w:val="left" w:pos="880"/>
+              <w:tab w:val="right" w:leader="dot" w:pos="9350"/>
+            </w:tabs>
+            <w:rPr>
+              <w:rFonts w:asciiTheme="minorHAnsi" w:eastAsiaTheme="minorEastAsia" w:hAnsiTheme="minorHAnsi"/>
+              <w:noProof/>
+              <w:color w:val="auto"/>
+              <w:szCs w:val="22"/>
+              <w:lang w:eastAsia="en-US"/>
+            </w:rPr>
+          </w:pPr>
+          <w:hyperlink w:anchor="_Toc520830719" w:history="1">
+            <w:r>
+              <w:rPr>
+                <w:rStyle w:val="Hyperlink"/>
+                <w:noProof/>
+              </w:rPr>
+              <w:t>3.11</w:t>
+            </w:r>
+            <w:r>
+              <w:rPr>
+                <w:rFonts w:asciiTheme="minorHAnsi" w:eastAsiaTheme="minorEastAsia" w:hAnsiTheme="minorHAnsi"/>
+                <w:noProof/>
+                <w:color w:val="auto"/>
+                <w:szCs w:val="22"/>
+                <w:lang w:eastAsia="en-US"/>
+              </w:rPr>
+              <w:tab/>
+            </w:r>
+            <w:r>
+              <w:rPr>
+                <w:rStyle w:val="Hyperlink"/>
+                <w:noProof/>
+              </w:rPr>
+              <w:t>Making Reservations</w:t>
+            </w:r>
+            <w:r>
+              <w:rPr>
+                <w:noProof/>
+                <w:webHidden/>
+              </w:rPr>
+              <w:tab/>
+            </w:r>
+            <w:r>
+              <w:rPr>
+                <w:noProof/>
+                <w:webHidden/>
+              </w:rPr>
+              <w:fldChar w:fldCharType="begin"/>
+            </w:r>
+            <w:r>
+              <w:rPr>
+                <w:noProof/>
+                <w:webHidden/>
+              </w:rPr>
+              <w:instrText xml:space="preserve"> PAGEREF _Toc520830719 \h </w:instrText>
+            </w:r>
+            <w:r>
+              <w:rPr>
+                <w:noProof/>
+                <w:webHidden/>
+              </w:rPr>
+            </w:r>
+            <w:r>
+              <w:rPr>
+                <w:noProof/>
+                <w:webHidden/>
+              </w:rPr>
+              <w:fldChar w:fldCharType="separate"/>
+            </w:r>
+            <w:r>
+              <w:rPr>
+                <w:noProof/>
+                <w:webHidden/>
+              </w:rPr>
+              <w:t>17</w:t>
+            </w:r>
+            <w:r>
+              <w:rPr>
+                <w:noProof/>
+                <w:webHidden/>
+              </w:rPr>
+              <w:fldChar w:fldCharType="end"/>
+            </w:r>
+          </w:hyperlink>
+        </w:p>
+        <w:p>
+          <w:pPr>
+            <w:pStyle w:val="TOC2"/>
+            <w:tabs>
+              <w:tab w:val="left" w:pos="880"/>
+              <w:tab w:val="right" w:leader="dot" w:pos="9350"/>
+            </w:tabs>
+            <w:rPr>
+              <w:rFonts w:asciiTheme="minorHAnsi" w:eastAsiaTheme="minorEastAsia" w:hAnsiTheme="minorHAnsi"/>
+              <w:noProof/>
+              <w:color w:val="auto"/>
+              <w:szCs w:val="22"/>
+              <w:lang w:eastAsia="en-US"/>
+            </w:rPr>
+          </w:pPr>
+          <w:hyperlink w:anchor="_Toc520830720" w:history="1">
+            <w:r>
+              <w:rPr>
+                <w:rStyle w:val="Hyperlink"/>
+                <w:noProof/>
+              </w:rPr>
+              <w:t>3.12</w:t>
+            </w:r>
+            <w:r>
+              <w:rPr>
+                <w:rFonts w:asciiTheme="minorHAnsi" w:eastAsiaTheme="minorEastAsia" w:hAnsiTheme="minorHAnsi"/>
+                <w:noProof/>
+                <w:color w:val="auto"/>
+                <w:szCs w:val="22"/>
+                <w:lang w:eastAsia="en-US"/>
+              </w:rPr>
+              <w:tab/>
+            </w:r>
+            <w:r>
+              <w:rPr>
+                <w:rStyle w:val="Hyperlink"/>
+                <w:noProof/>
+              </w:rPr>
+              <w:t>Add printing funds</w:t>
+            </w:r>
+            <w:r>
+              <w:rPr>
+                <w:noProof/>
+                <w:webHidden/>
+              </w:rPr>
+              <w:tab/>
+            </w:r>
+            <w:r>
+              <w:rPr>
+                <w:noProof/>
+                <w:webHidden/>
+              </w:rPr>
+              <w:fldChar w:fldCharType="begin"/>
+            </w:r>
+            <w:r>
+              <w:rPr>
+                <w:noProof/>
+                <w:webHidden/>
+              </w:rPr>
+              <w:instrText xml:space="preserve"> PAGEREF _Toc520830720 \h </w:instrText>
+            </w:r>
+            <w:r>
+              <w:rPr>
+                <w:noProof/>
+                <w:webHidden/>
+              </w:rPr>
+            </w:r>
+            <w:r>
+              <w:rPr>
+                <w:noProof/>
+                <w:webHidden/>
+              </w:rPr>
+              <w:fldChar w:fldCharType="separate"/>
+            </w:r>
+            <w:r>
+              <w:rPr>
+                <w:noProof/>
+                <w:webHidden/>
+              </w:rPr>
+              <w:t>18</w:t>
+            </w:r>
+            <w:r>
+              <w:rPr>
+                <w:noProof/>
+                <w:webHidden/>
+              </w:rPr>
+              <w:fldChar w:fldCharType="end"/>
+            </w:r>
+          </w:hyperlink>
+        </w:p>
+        <w:p>
+          <w:pPr>
+            <w:pStyle w:val="TOC2"/>
+            <w:tabs>
+              <w:tab w:val="left" w:pos="880"/>
+              <w:tab w:val="right" w:leader="dot" w:pos="9350"/>
+            </w:tabs>
+            <w:rPr>
+              <w:rFonts w:asciiTheme="minorHAnsi" w:eastAsiaTheme="minorEastAsia" w:hAnsiTheme="minorHAnsi"/>
+              <w:noProof/>
+              <w:color w:val="auto"/>
+              <w:szCs w:val="22"/>
+              <w:lang w:eastAsia="en-US"/>
+            </w:rPr>
+          </w:pPr>
+          <w:hyperlink w:anchor="_Toc520830721" w:history="1">
+            <w:r>
+              <w:rPr>
+                <w:rStyle w:val="Hyperlink"/>
+                <w:noProof/>
+              </w:rPr>
+              <w:t>3.13</w:t>
+            </w:r>
+            <w:r>
+              <w:rPr>
+                <w:rFonts w:asciiTheme="minorHAnsi" w:eastAsiaTheme="minorEastAsia" w:hAnsiTheme="minorHAnsi"/>
+                <w:noProof/>
+                <w:color w:val="auto"/>
+                <w:szCs w:val="22"/>
+                <w:lang w:eastAsia="en-US"/>
+              </w:rPr>
+              <w:tab/>
+            </w:r>
+            <w:r>
+              <w:rPr>
+                <w:rStyle w:val="Hyperlink"/>
+                <w:noProof/>
+              </w:rPr>
+              <w:t>Search Patron Reco</w:t>
+            </w:r>
+            <w:r>
+              <w:rPr>
+                <w:rStyle w:val="Hyperlink"/>
+                <w:noProof/>
+              </w:rPr>
+              <w:t>r</w:t>
+            </w:r>
+            <w:r>
+              <w:rPr>
+                <w:rStyle w:val="Hyperlink"/>
+                <w:noProof/>
+              </w:rPr>
+              <w:t>ds</w:t>
+            </w:r>
+            <w:r>
+              <w:rPr>
+                <w:noProof/>
+                <w:webHidden/>
+              </w:rPr>
+              <w:tab/>
+            </w:r>
+            <w:r>
+              <w:rPr>
+                <w:noProof/>
+                <w:webHidden/>
+              </w:rPr>
+              <w:fldChar w:fldCharType="begin"/>
+            </w:r>
+            <w:r>
+              <w:rPr>
+                <w:noProof/>
+                <w:webHidden/>
+              </w:rPr>
+              <w:instrText xml:space="preserve"> PAGEREF _Toc520830721 \h </w:instrText>
+            </w:r>
+            <w:r>
+              <w:rPr>
+                <w:noProof/>
+                <w:webHidden/>
+              </w:rPr>
+            </w:r>
+            <w:r>
+              <w:rPr>
+                <w:noProof/>
+                <w:webHidden/>
+              </w:rPr>
+              <w:fldChar w:fldCharType="separate"/>
+            </w:r>
+            <w:r>
+              <w:rPr>
+                <w:noProof/>
+                <w:webHidden/>
+              </w:rPr>
+              <w:t>19</w:t>
             </w:r>
             <w:r>
               <w:rPr>
@@ -3176,9 +3482,8 @@
       <w:pPr>
         <w:pStyle w:val="Heading11"/>
       </w:pPr>
-      <w:bookmarkStart w:id="0" w:name="_Toc520747432"/>
+      <w:bookmarkStart w:id="0" w:name="_Toc520830695"/>
       <w:r>
-        <w:lastRenderedPageBreak/>
         <w:t>Introduction</w:t>
       </w:r>
       <w:bookmarkEnd w:id="0"/>
@@ -3191,7 +3496,7 @@
           <w:numId w:val="2"/>
         </w:numPr>
       </w:pPr>
-      <w:bookmarkStart w:id="1" w:name="_Toc520747433"/>
+      <w:bookmarkStart w:id="1" w:name="_Toc520830696"/>
       <w:r>
         <w:t>Purpose</w:t>
       </w:r>
@@ -3243,7 +3548,7 @@
           <w:numId w:val="2"/>
         </w:numPr>
       </w:pPr>
-      <w:bookmarkStart w:id="2" w:name="_Toc520747434"/>
+      <w:bookmarkStart w:id="2" w:name="_Toc520830697"/>
       <w:r>
         <w:t>Product Scope</w:t>
       </w:r>
@@ -3639,6 +3944,7 @@
         <w:rPr>
           <w:rFonts w:cs="Arial"/>
         </w:rPr>
+        <w:lastRenderedPageBreak/>
         <w:t>Maintain database</w:t>
       </w:r>
     </w:p>
@@ -3690,7 +3996,6 @@
         <w:rPr>
           <w:rFonts w:cs="Arial"/>
         </w:rPr>
-        <w:lastRenderedPageBreak/>
         <w:t>Update delivery status</w:t>
       </w:r>
     </w:p>
@@ -3739,7 +4044,7 @@
           <w:numId w:val="2"/>
         </w:numPr>
       </w:pPr>
-      <w:bookmarkStart w:id="5" w:name="_Toc520747435"/>
+      <w:bookmarkStart w:id="5" w:name="_Toc520830698"/>
       <w:r>
         <w:t>Definitions, Acronyms, Abbreviations</w:t>
       </w:r>
@@ -4032,7 +4337,7 @@
           <w:numId w:val="2"/>
         </w:numPr>
       </w:pPr>
-      <w:bookmarkStart w:id="6" w:name="_Toc520747436"/>
+      <w:bookmarkStart w:id="6" w:name="_Toc520830699"/>
       <w:r>
         <w:t>References</w:t>
       </w:r>
@@ -4058,8 +4363,9 @@
           <w:numId w:val="2"/>
         </w:numPr>
       </w:pPr>
-      <w:bookmarkStart w:id="7" w:name="_Toc520747437"/>
+      <w:bookmarkStart w:id="7" w:name="_Toc520830700"/>
       <w:r>
+        <w:lastRenderedPageBreak/>
         <w:t>Overview</w:t>
       </w:r>
       <w:bookmarkEnd w:id="7"/>
@@ -4088,9 +4394,8 @@
       <w:pPr>
         <w:pStyle w:val="Heading11"/>
       </w:pPr>
-      <w:bookmarkStart w:id="8" w:name="_Toc520747438"/>
+      <w:bookmarkStart w:id="8" w:name="_Toc520830701"/>
       <w:r>
-        <w:lastRenderedPageBreak/>
         <w:t>Overall Description</w:t>
       </w:r>
       <w:bookmarkEnd w:id="8"/>
@@ -4103,7 +4408,7 @@
           <w:numId w:val="2"/>
         </w:numPr>
       </w:pPr>
-      <w:bookmarkStart w:id="9" w:name="_Toc520747439"/>
+      <w:bookmarkStart w:id="9" w:name="_Toc520830702"/>
       <w:r>
         <w:t>Product Perspective</w:t>
       </w:r>
@@ -4150,7 +4455,7 @@
           <w:numId w:val="2"/>
         </w:numPr>
       </w:pPr>
-      <w:bookmarkStart w:id="10" w:name="_Toc520747440"/>
+      <w:bookmarkStart w:id="10" w:name="_Toc520830703"/>
       <w:r>
         <w:t>Product Functions</w:t>
       </w:r>
@@ -4302,7 +4607,7 @@
           <w:numId w:val="2"/>
         </w:numPr>
       </w:pPr>
-      <w:bookmarkStart w:id="11" w:name="_Toc520747441"/>
+      <w:bookmarkStart w:id="11" w:name="_Toc520830704"/>
       <w:r>
         <w:t>User Characteristics</w:t>
       </w:r>
@@ -4374,6 +4679,7 @@
         <w:ind w:left="390" w:firstLine="720"/>
       </w:pPr>
       <w:r>
+        <w:lastRenderedPageBreak/>
         <w:t>Vendor should be able to r</w:t>
       </w:r>
       <w:r>
@@ -4407,7 +4713,6 @@
         <w:ind w:left="1110"/>
       </w:pPr>
       <w:r>
-        <w:lastRenderedPageBreak/>
         <w:t>Administrator have all functions that librarians have except that of checking out books</w:t>
       </w:r>
       <w:r>
@@ -4425,7 +4730,7 @@
           <w:numId w:val="2"/>
         </w:numPr>
       </w:pPr>
-      <w:bookmarkStart w:id="12" w:name="_Toc520747442"/>
+      <w:bookmarkStart w:id="12" w:name="_Toc520830705"/>
       <w:r>
         <w:t>Constraints</w:t>
       </w:r>
@@ -4447,7 +4752,7 @@
           <w:numId w:val="2"/>
         </w:numPr>
       </w:pPr>
-      <w:bookmarkStart w:id="13" w:name="_Toc520747443"/>
+      <w:bookmarkStart w:id="13" w:name="_Toc520830706"/>
       <w:r>
         <w:t>Assumptions</w:t>
       </w:r>
@@ -4468,9 +4773,11 @@
       <w:pPr>
         <w:pStyle w:val="Heading11"/>
       </w:pPr>
+      <w:bookmarkStart w:id="14" w:name="_Toc520830707"/>
       <w:r>
         <w:t>System Requirements</w:t>
       </w:r>
+      <w:bookmarkEnd w:id="14"/>
     </w:p>
     <w:p>
       <w:pPr>
@@ -4480,14 +4787,14 @@
           <w:numId w:val="2"/>
         </w:numPr>
       </w:pPr>
-      <w:bookmarkStart w:id="14" w:name="_Toc520747445"/>
+      <w:bookmarkStart w:id="15" w:name="_Toc520830708"/>
       <w:r>
         <w:rPr>
           <w:rFonts w:eastAsiaTheme="minorHAnsi"/>
         </w:rPr>
         <w:t>Users and use cases</w:t>
       </w:r>
-      <w:bookmarkEnd w:id="14"/>
+      <w:bookmarkEnd w:id="15"/>
     </w:p>
     <w:tbl>
       <w:tblPr>
@@ -4779,6 +5086,7 @@
               <w:rPr>
                 <w:rFonts w:cs="Arial"/>
               </w:rPr>
+              <w:lastRenderedPageBreak/>
               <w:t>Librarian</w:t>
             </w:r>
           </w:p>
@@ -4823,7 +5131,6 @@
               <w:rPr>
                 <w:rFonts w:cs="Arial"/>
               </w:rPr>
-              <w:lastRenderedPageBreak/>
               <w:t>Search patron records</w:t>
             </w:r>
           </w:p>
@@ -4922,7 +5229,6 @@
               <w:rPr>
                 <w:rFonts w:cs="Arial"/>
               </w:rPr>
-              <w:lastRenderedPageBreak/>
               <w:t>Administrator</w:t>
             </w:r>
           </w:p>
@@ -5146,12 +5452,12 @@
           <w:numId w:val="2"/>
         </w:numPr>
       </w:pPr>
-      <w:bookmarkStart w:id="15" w:name="_Toc520747446"/>
+      <w:bookmarkStart w:id="16" w:name="_Toc520830709"/>
       <w:r>
         <w:lastRenderedPageBreak/>
         <w:t>Patron Use Case</w:t>
       </w:r>
-      <w:bookmarkEnd w:id="15"/>
+      <w:bookmarkEnd w:id="16"/>
     </w:p>
     <w:p>
       <w:pPr>
@@ -5212,12 +5518,12 @@
           <w:numId w:val="2"/>
         </w:numPr>
       </w:pPr>
-      <w:bookmarkStart w:id="16" w:name="_Toc520747447"/>
+      <w:bookmarkStart w:id="17" w:name="_Toc520830710"/>
       <w:r>
         <w:lastRenderedPageBreak/>
         <w:t>Librarian Use Case</w:t>
       </w:r>
-      <w:bookmarkEnd w:id="16"/>
+      <w:bookmarkEnd w:id="17"/>
     </w:p>
     <w:p>
       <w:pPr>
@@ -5278,12 +5584,12 @@
           <w:numId w:val="2"/>
         </w:numPr>
       </w:pPr>
-      <w:bookmarkStart w:id="17" w:name="_Toc520747448"/>
+      <w:bookmarkStart w:id="18" w:name="_Toc520830711"/>
       <w:r>
         <w:lastRenderedPageBreak/>
         <w:t>Library Attendant Use Case</w:t>
       </w:r>
-      <w:bookmarkEnd w:id="17"/>
+      <w:bookmarkEnd w:id="18"/>
     </w:p>
     <w:p>
       <w:pPr>
@@ -5342,7 +5648,7 @@
         <w:pStyle w:val="Heading2"/>
         <w:ind w:left="720"/>
       </w:pPr>
-      <w:bookmarkStart w:id="18" w:name="_Toc520747449"/>
+      <w:bookmarkStart w:id="19" w:name="_Toc520830712"/>
       <w:r>
         <w:lastRenderedPageBreak/>
         <w:t>3.5</w:t>
@@ -5350,7 +5656,7 @@
       <w:r>
         <w:t xml:space="preserve"> Administrator Use Case</w:t>
       </w:r>
-      <w:bookmarkEnd w:id="18"/>
+      <w:bookmarkEnd w:id="19"/>
     </w:p>
     <w:p>
       <w:r>
@@ -5411,12 +5717,12 @@
           <w:numId w:val="2"/>
         </w:numPr>
       </w:pPr>
-      <w:bookmarkStart w:id="19" w:name="_Toc520747450"/>
+      <w:bookmarkStart w:id="20" w:name="_Toc520830713"/>
       <w:r>
         <w:lastRenderedPageBreak/>
         <w:t>Vendor Use Case</w:t>
       </w:r>
-      <w:bookmarkEnd w:id="19"/>
+      <w:bookmarkEnd w:id="20"/>
     </w:p>
     <w:p>
       <w:pPr>
@@ -5477,11 +5783,11 @@
           <w:numId w:val="2"/>
         </w:numPr>
       </w:pPr>
-      <w:bookmarkStart w:id="20" w:name="_Toc520747451"/>
+      <w:bookmarkStart w:id="21" w:name="_Toc520830714"/>
       <w:r>
         <w:t>Log in</w:t>
       </w:r>
-      <w:bookmarkEnd w:id="20"/>
+      <w:bookmarkEnd w:id="21"/>
     </w:p>
     <w:p>
       <w:pPr>
@@ -5538,7 +5844,7 @@
                 <w:rFonts w:cs="Arial"/>
               </w:rPr>
             </w:pPr>
-            <w:bookmarkStart w:id="21" w:name="_Hlk520632850"/>
+            <w:bookmarkStart w:id="22" w:name="_Hlk520632850"/>
             <w:r>
               <w:rPr>
                 <w:rFonts w:cs="Arial"/>
@@ -6026,7 +6332,7 @@
           </w:p>
         </w:tc>
       </w:tr>
-      <w:bookmarkEnd w:id="21"/>
+      <w:bookmarkEnd w:id="22"/>
     </w:tbl>
     <w:p>
       <w:pPr>
@@ -6096,11 +6402,11 @@
           <w:numId w:val="2"/>
         </w:numPr>
       </w:pPr>
-      <w:bookmarkStart w:id="22" w:name="_Toc520747452"/>
+      <w:bookmarkStart w:id="23" w:name="_Toc520830715"/>
       <w:r>
         <w:t>Register -  Patrons</w:t>
       </w:r>
-      <w:bookmarkEnd w:id="22"/>
+      <w:bookmarkEnd w:id="23"/>
     </w:p>
     <w:tbl>
       <w:tblPr>
@@ -6129,7 +6435,7 @@
                 <w:rFonts w:cs="Arial"/>
               </w:rPr>
             </w:pPr>
-            <w:bookmarkStart w:id="23" w:name="_Hlk520739815"/>
+            <w:bookmarkStart w:id="24" w:name="_Hlk520739815"/>
             <w:r>
               <w:rPr>
                 <w:rFonts w:cs="Arial"/>
@@ -6495,7 +6801,7 @@
           </w:p>
         </w:tc>
       </w:tr>
-      <w:bookmarkEnd w:id="23"/>
+      <w:bookmarkEnd w:id="24"/>
     </w:tbl>
     <w:p>
       <w:pPr>
@@ -6510,510 +6816,9 @@
           <w:numId w:val="2"/>
         </w:numPr>
       </w:pPr>
-      <w:bookmarkStart w:id="24" w:name="_Toc520747453"/>
+      <w:bookmarkStart w:id="25" w:name="_Toc520830716"/>
       <w:r>
         <w:t>Register – Librarians/Assistants/Vendors</w:t>
-      </w:r>
-      <w:bookmarkEnd w:id="24"/>
-    </w:p>
-    <w:tbl>
-      <w:tblPr>
-        <w:tblStyle w:val="TableGrid"/>
-        <w:tblW w:w="0" w:type="auto"/>
-        <w:tblInd w:w="1110" w:type="dxa"/>
-        <w:tblLook w:val="04A0" w:firstRow="1" w:lastRow="0" w:firstColumn="1" w:lastColumn="0" w:noHBand="0" w:noVBand="1"/>
-      </w:tblPr>
-      <w:tblGrid>
-        <w:gridCol w:w="1855"/>
-        <w:gridCol w:w="6385"/>
-      </w:tblGrid>
-      <w:tr>
-        <w:tc>
-          <w:tcPr>
-            <w:tcW w:w="1855" w:type="dxa"/>
-            <w:shd w:val="clear" w:color="auto" w:fill="8EAADB" w:themeFill="accent1" w:themeFillTint="99"/>
-          </w:tcPr>
-          <w:p>
-            <w:pPr>
-              <w:tabs>
-                <w:tab w:val="left" w:pos="1221"/>
-              </w:tabs>
-              <w:jc w:val="center"/>
-              <w:rPr>
-                <w:rFonts w:cs="Arial"/>
-              </w:rPr>
-            </w:pPr>
-            <w:r>
-              <w:rPr>
-                <w:rFonts w:cs="Arial"/>
-              </w:rPr>
-              <w:t>USE CASE</w:t>
-            </w:r>
-          </w:p>
-        </w:tc>
-        <w:tc>
-          <w:tcPr>
-            <w:tcW w:w="6385" w:type="dxa"/>
-            <w:shd w:val="clear" w:color="auto" w:fill="8EAADB" w:themeFill="accent1" w:themeFillTint="99"/>
-          </w:tcPr>
-          <w:p>
-            <w:pPr>
-              <w:jc w:val="center"/>
-              <w:rPr>
-                <w:rFonts w:cs="Arial"/>
-              </w:rPr>
-            </w:pPr>
-            <w:r>
-              <w:rPr>
-                <w:rFonts w:cs="Arial"/>
-              </w:rPr>
-              <w:t>LOG IN</w:t>
-            </w:r>
-          </w:p>
-        </w:tc>
-      </w:tr>
-      <w:tr>
-        <w:tc>
-          <w:tcPr>
-            <w:tcW w:w="1855" w:type="dxa"/>
-          </w:tcPr>
-          <w:p>
-            <w:pPr>
-              <w:rPr>
-                <w:rFonts w:cs="Arial"/>
-              </w:rPr>
-            </w:pPr>
-            <w:r>
-              <w:rPr>
-                <w:rFonts w:cs="Arial"/>
-              </w:rPr>
-              <w:t>Description</w:t>
-            </w:r>
-          </w:p>
-        </w:tc>
-        <w:tc>
-          <w:tcPr>
-            <w:tcW w:w="6385" w:type="dxa"/>
-          </w:tcPr>
-          <w:p>
-            <w:pPr>
-              <w:rPr>
-                <w:rFonts w:cs="Arial"/>
-              </w:rPr>
-            </w:pPr>
-            <w:r>
-              <w:rPr>
-                <w:rFonts w:cs="Arial"/>
-              </w:rPr>
-              <w:t>Create staff/vendor</w:t>
-            </w:r>
-            <w:r>
-              <w:rPr>
-                <w:rFonts w:cs="Arial"/>
-              </w:rPr>
-              <w:t xml:space="preserve"> account for librarians, assistants and vendors</w:t>
-            </w:r>
-          </w:p>
-        </w:tc>
-      </w:tr>
-      <w:tr>
-        <w:tc>
-          <w:tcPr>
-            <w:tcW w:w="1855" w:type="dxa"/>
-          </w:tcPr>
-          <w:p>
-            <w:pPr>
-              <w:rPr>
-                <w:rFonts w:cs="Arial"/>
-              </w:rPr>
-            </w:pPr>
-            <w:r>
-              <w:rPr>
-                <w:rFonts w:cs="Arial"/>
-              </w:rPr>
-              <w:t>Actors</w:t>
-            </w:r>
-          </w:p>
-        </w:tc>
-        <w:tc>
-          <w:tcPr>
-            <w:tcW w:w="6385" w:type="dxa"/>
-          </w:tcPr>
-          <w:p>
-            <w:pPr>
-              <w:rPr>
-                <w:rFonts w:cs="Arial"/>
-              </w:rPr>
-            </w:pPr>
-            <w:r>
-              <w:rPr>
-                <w:rFonts w:cs="Arial"/>
-              </w:rPr>
-              <w:t>Librarians, assistants and vendors</w:t>
-            </w:r>
-          </w:p>
-        </w:tc>
-      </w:tr>
-      <w:tr>
-        <w:tc>
-          <w:tcPr>
-            <w:tcW w:w="1855" w:type="dxa"/>
-          </w:tcPr>
-          <w:p>
-            <w:pPr>
-              <w:rPr>
-                <w:rFonts w:cs="Arial"/>
-              </w:rPr>
-            </w:pPr>
-            <w:r>
-              <w:rPr>
-                <w:rFonts w:cs="Arial"/>
-              </w:rPr>
-              <w:t>Preconditions</w:t>
-            </w:r>
-          </w:p>
-        </w:tc>
-        <w:tc>
-          <w:tcPr>
-            <w:tcW w:w="6385" w:type="dxa"/>
-          </w:tcPr>
-          <w:p>
-            <w:pPr>
-              <w:rPr>
-                <w:rFonts w:cs="Arial"/>
-              </w:rPr>
-            </w:pPr>
-            <w:r>
-              <w:rPr>
-                <w:rFonts w:cs="Arial"/>
-              </w:rPr>
-              <w:t>Staff/vendors must be employee or under contract and be approved by management</w:t>
-            </w:r>
-          </w:p>
-        </w:tc>
-      </w:tr>
-      <w:tr>
-        <w:tc>
-          <w:tcPr>
-            <w:tcW w:w="1855" w:type="dxa"/>
-          </w:tcPr>
-          <w:p>
-            <w:pPr>
-              <w:rPr>
-                <w:rFonts w:cs="Arial"/>
-              </w:rPr>
-            </w:pPr>
-            <w:r>
-              <w:rPr>
-                <w:rFonts w:cs="Arial"/>
-              </w:rPr>
-              <w:t>Basic Flow</w:t>
-            </w:r>
-          </w:p>
-        </w:tc>
-        <w:tc>
-          <w:tcPr>
-            <w:tcW w:w="6385" w:type="dxa"/>
-          </w:tcPr>
-          <w:p>
-            <w:pPr>
-              <w:pStyle w:val="ListParagraph"/>
-              <w:numPr>
-                <w:ilvl w:val="0"/>
-                <w:numId w:val="12"/>
-              </w:numPr>
-              <w:rPr>
-                <w:rFonts w:cs="Arial"/>
-              </w:rPr>
-            </w:pPr>
-            <w:r>
-              <w:rPr>
-                <w:rFonts w:cs="Arial"/>
-              </w:rPr>
-              <w:t xml:space="preserve">User is hired or is contracted.  </w:t>
-            </w:r>
-          </w:p>
-          <w:p>
-            <w:pPr>
-              <w:pStyle w:val="ListParagraph"/>
-              <w:numPr>
-                <w:ilvl w:val="0"/>
-                <w:numId w:val="12"/>
-              </w:numPr>
-              <w:rPr>
-                <w:rFonts w:cs="Arial"/>
-              </w:rPr>
-            </w:pPr>
-            <w:r>
-              <w:rPr>
-                <w:rFonts w:cs="Arial"/>
-              </w:rPr>
-              <w:t xml:space="preserve">Management submits </w:t>
-            </w:r>
-            <w:r>
-              <w:rPr>
-                <w:rFonts w:cs="Arial"/>
-              </w:rPr>
-              <w:t>approval form</w:t>
-            </w:r>
-          </w:p>
-          <w:p>
-            <w:pPr>
-              <w:pStyle w:val="ListParagraph"/>
-              <w:numPr>
-                <w:ilvl w:val="0"/>
-                <w:numId w:val="12"/>
-              </w:numPr>
-              <w:rPr>
-                <w:rFonts w:cs="Arial"/>
-              </w:rPr>
-            </w:pPr>
-            <w:r>
-              <w:rPr>
-                <w:rFonts w:cs="Arial"/>
-              </w:rPr>
-              <w:t>Administrator creates usernames and temporary password</w:t>
-            </w:r>
-          </w:p>
-          <w:p>
-            <w:pPr>
-              <w:pStyle w:val="ListParagraph"/>
-              <w:numPr>
-                <w:ilvl w:val="0"/>
-                <w:numId w:val="12"/>
-              </w:numPr>
-              <w:rPr>
-                <w:rFonts w:cs="Arial"/>
-              </w:rPr>
-            </w:pPr>
-            <w:r>
-              <w:rPr>
-                <w:rFonts w:cs="Arial"/>
-              </w:rPr>
-              <w:lastRenderedPageBreak/>
-              <w:t>Administrator give</w:t>
-            </w:r>
-            <w:r>
-              <w:rPr>
-                <w:rFonts w:cs="Arial"/>
-              </w:rPr>
-              <w:t>s</w:t>
-            </w:r>
-            <w:r>
-              <w:rPr>
-                <w:rFonts w:cs="Arial"/>
-              </w:rPr>
-              <w:t xml:space="preserve"> appropriate access rights according to user type</w:t>
-            </w:r>
-          </w:p>
-          <w:p>
-            <w:pPr>
-              <w:pStyle w:val="ListParagraph"/>
-              <w:numPr>
-                <w:ilvl w:val="0"/>
-                <w:numId w:val="12"/>
-              </w:numPr>
-              <w:rPr>
-                <w:rFonts w:cs="Arial"/>
-              </w:rPr>
-            </w:pPr>
-            <w:r>
-              <w:rPr>
-                <w:rFonts w:cs="Arial"/>
-              </w:rPr>
-              <w:t>User logs in with temporary password</w:t>
-            </w:r>
-          </w:p>
-          <w:p>
-            <w:pPr>
-              <w:pStyle w:val="ListParagraph"/>
-              <w:numPr>
-                <w:ilvl w:val="0"/>
-                <w:numId w:val="12"/>
-              </w:numPr>
-              <w:rPr>
-                <w:rFonts w:cs="Arial"/>
-              </w:rPr>
-            </w:pPr>
-            <w:r>
-              <w:rPr>
-                <w:rFonts w:cs="Arial"/>
-              </w:rPr>
-              <w:t>User resets password</w:t>
-            </w:r>
-          </w:p>
-          <w:p>
-            <w:pPr>
-              <w:pStyle w:val="ListParagraph"/>
-              <w:numPr>
-                <w:ilvl w:val="0"/>
-                <w:numId w:val="12"/>
-              </w:numPr>
-              <w:rPr>
-                <w:rFonts w:cs="Arial"/>
-              </w:rPr>
-            </w:pPr>
-            <w:r>
-              <w:rPr>
-                <w:rFonts w:cs="Arial"/>
-              </w:rPr>
-              <w:t>User</w:t>
-            </w:r>
-            <w:r>
-              <w:rPr>
-                <w:rFonts w:cs="Arial"/>
-              </w:rPr>
-              <w:t xml:space="preserve"> </w:t>
-            </w:r>
-            <w:r>
-              <w:rPr>
-                <w:rFonts w:cs="Arial"/>
-              </w:rPr>
-              <w:t>logs in with permanent password</w:t>
-            </w:r>
-          </w:p>
-          <w:p>
-            <w:pPr>
-              <w:pStyle w:val="ListParagraph"/>
-              <w:numPr>
-                <w:ilvl w:val="0"/>
-                <w:numId w:val="12"/>
-              </w:numPr>
-              <w:rPr>
-                <w:rFonts w:cs="Arial"/>
-              </w:rPr>
-            </w:pPr>
-            <w:r>
-              <w:rPr>
-                <w:rFonts w:cs="Arial"/>
-              </w:rPr>
-              <w:t>User is redirected to appropriate portal</w:t>
-            </w:r>
-          </w:p>
-        </w:tc>
-      </w:tr>
-      <w:tr>
-        <w:tc>
-          <w:tcPr>
-            <w:tcW w:w="1855" w:type="dxa"/>
-          </w:tcPr>
-          <w:p>
-            <w:pPr>
-              <w:rPr>
-                <w:rFonts w:cs="Arial"/>
-              </w:rPr>
-            </w:pPr>
-            <w:r>
-              <w:rPr>
-                <w:rFonts w:cs="Arial"/>
-              </w:rPr>
-              <w:lastRenderedPageBreak/>
-              <w:t>Post-conditions</w:t>
-            </w:r>
-          </w:p>
-        </w:tc>
-        <w:tc>
-          <w:tcPr>
-            <w:tcW w:w="6385" w:type="dxa"/>
-          </w:tcPr>
-          <w:p>
-            <w:pPr>
-              <w:rPr>
-                <w:rFonts w:cs="Arial"/>
-              </w:rPr>
-            </w:pPr>
-            <w:r>
-              <w:rPr>
-                <w:rFonts w:cs="Arial"/>
-              </w:rPr>
-              <w:t>Staff/vendor a</w:t>
-            </w:r>
-            <w:r>
-              <w:rPr>
-                <w:rFonts w:cs="Arial"/>
-              </w:rPr>
-              <w:t xml:space="preserve">ccount is activated.  Username and password are stored in the database.  Appropriate level of access is given.  After login </w:t>
-            </w:r>
-            <w:r>
-              <w:rPr>
-                <w:rFonts w:cs="Arial"/>
-              </w:rPr>
-              <w:t>staff</w:t>
-            </w:r>
-            <w:r>
-              <w:rPr>
-                <w:rFonts w:cs="Arial"/>
-              </w:rPr>
-              <w:t xml:space="preserve"> will be directed to the </w:t>
-            </w:r>
-            <w:r>
-              <w:rPr>
-                <w:rFonts w:cs="Arial"/>
-              </w:rPr>
-              <w:t>staff</w:t>
-            </w:r>
-            <w:r>
-              <w:rPr>
-                <w:rFonts w:cs="Arial"/>
-              </w:rPr>
-              <w:t xml:space="preserve"> portal.</w:t>
-            </w:r>
-          </w:p>
-        </w:tc>
-      </w:tr>
-      <w:tr>
-        <w:tc>
-          <w:tcPr>
-            <w:tcW w:w="1855" w:type="dxa"/>
-          </w:tcPr>
-          <w:p>
-            <w:pPr>
-              <w:rPr>
-                <w:rFonts w:cs="Arial"/>
-              </w:rPr>
-            </w:pPr>
-            <w:r>
-              <w:rPr>
-                <w:rFonts w:cs="Arial"/>
-              </w:rPr>
-              <w:t>Alternate flows</w:t>
-            </w:r>
-          </w:p>
-        </w:tc>
-        <w:tc>
-          <w:tcPr>
-            <w:tcW w:w="6385" w:type="dxa"/>
-          </w:tcPr>
-          <w:p>
-            <w:pPr>
-              <w:rPr>
-                <w:rFonts w:cs="Arial"/>
-              </w:rPr>
-            </w:pPr>
-          </w:p>
-        </w:tc>
-      </w:tr>
-    </w:tbl>
-    <w:p>
-      <w:pPr>
-        <w:pStyle w:val="ListParagraph"/>
-        <w:ind w:left="1110"/>
-      </w:pPr>
-    </w:p>
-    <w:p>
-      <w:pPr>
-        <w:pStyle w:val="Heading2"/>
-        <w:ind w:left="720"/>
-      </w:pPr>
-      <w:bookmarkStart w:id="25" w:name="_Toc520747454"/>
-      <w:r>
-        <w:t xml:space="preserve">3.9 </w:t>
-      </w:r>
-      <w:r>
-        <w:t xml:space="preserve">Basic </w:t>
-      </w:r>
-      <w:r>
-        <w:t>Search</w:t>
       </w:r>
       <w:bookmarkEnd w:id="25"/>
     </w:p>
@@ -7068,7 +6873,7 @@
               <w:rPr>
                 <w:rFonts w:cs="Arial"/>
               </w:rPr>
-              <w:t>BASIC SEARCH</w:t>
+              <w:t>LOG IN</w:t>
             </w:r>
           </w:p>
         </w:tc>
@@ -7106,6 +6911,507 @@
               <w:rPr>
                 <w:rFonts w:cs="Arial"/>
               </w:rPr>
+              <w:t>Create staff/vendor</w:t>
+            </w:r>
+            <w:r>
+              <w:rPr>
+                <w:rFonts w:cs="Arial"/>
+              </w:rPr>
+              <w:t xml:space="preserve"> account for librarians, assistants and vendors</w:t>
+            </w:r>
+          </w:p>
+        </w:tc>
+      </w:tr>
+      <w:tr>
+        <w:tc>
+          <w:tcPr>
+            <w:tcW w:w="1855" w:type="dxa"/>
+          </w:tcPr>
+          <w:p>
+            <w:pPr>
+              <w:rPr>
+                <w:rFonts w:cs="Arial"/>
+              </w:rPr>
+            </w:pPr>
+            <w:r>
+              <w:rPr>
+                <w:rFonts w:cs="Arial"/>
+              </w:rPr>
+              <w:t>Actors</w:t>
+            </w:r>
+          </w:p>
+        </w:tc>
+        <w:tc>
+          <w:tcPr>
+            <w:tcW w:w="6385" w:type="dxa"/>
+          </w:tcPr>
+          <w:p>
+            <w:pPr>
+              <w:rPr>
+                <w:rFonts w:cs="Arial"/>
+              </w:rPr>
+            </w:pPr>
+            <w:r>
+              <w:rPr>
+                <w:rFonts w:cs="Arial"/>
+              </w:rPr>
+              <w:t>Librarians, assistants and vendors</w:t>
+            </w:r>
+          </w:p>
+        </w:tc>
+      </w:tr>
+      <w:tr>
+        <w:tc>
+          <w:tcPr>
+            <w:tcW w:w="1855" w:type="dxa"/>
+          </w:tcPr>
+          <w:p>
+            <w:pPr>
+              <w:rPr>
+                <w:rFonts w:cs="Arial"/>
+              </w:rPr>
+            </w:pPr>
+            <w:r>
+              <w:rPr>
+                <w:rFonts w:cs="Arial"/>
+              </w:rPr>
+              <w:t>Preconditions</w:t>
+            </w:r>
+          </w:p>
+        </w:tc>
+        <w:tc>
+          <w:tcPr>
+            <w:tcW w:w="6385" w:type="dxa"/>
+          </w:tcPr>
+          <w:p>
+            <w:pPr>
+              <w:rPr>
+                <w:rFonts w:cs="Arial"/>
+              </w:rPr>
+            </w:pPr>
+            <w:r>
+              <w:rPr>
+                <w:rFonts w:cs="Arial"/>
+              </w:rPr>
+              <w:t>Staff/vendors must be employee or under contract and be approved by management</w:t>
+            </w:r>
+          </w:p>
+        </w:tc>
+      </w:tr>
+      <w:tr>
+        <w:tc>
+          <w:tcPr>
+            <w:tcW w:w="1855" w:type="dxa"/>
+          </w:tcPr>
+          <w:p>
+            <w:pPr>
+              <w:rPr>
+                <w:rFonts w:cs="Arial"/>
+              </w:rPr>
+            </w:pPr>
+            <w:r>
+              <w:rPr>
+                <w:rFonts w:cs="Arial"/>
+              </w:rPr>
+              <w:t>Basic Flow</w:t>
+            </w:r>
+          </w:p>
+        </w:tc>
+        <w:tc>
+          <w:tcPr>
+            <w:tcW w:w="6385" w:type="dxa"/>
+          </w:tcPr>
+          <w:p>
+            <w:pPr>
+              <w:pStyle w:val="ListParagraph"/>
+              <w:numPr>
+                <w:ilvl w:val="0"/>
+                <w:numId w:val="12"/>
+              </w:numPr>
+              <w:rPr>
+                <w:rFonts w:cs="Arial"/>
+              </w:rPr>
+            </w:pPr>
+            <w:r>
+              <w:rPr>
+                <w:rFonts w:cs="Arial"/>
+              </w:rPr>
+              <w:t xml:space="preserve">User is hired or is contracted.  </w:t>
+            </w:r>
+          </w:p>
+          <w:p>
+            <w:pPr>
+              <w:pStyle w:val="ListParagraph"/>
+              <w:numPr>
+                <w:ilvl w:val="0"/>
+                <w:numId w:val="12"/>
+              </w:numPr>
+              <w:rPr>
+                <w:rFonts w:cs="Arial"/>
+              </w:rPr>
+            </w:pPr>
+            <w:r>
+              <w:rPr>
+                <w:rFonts w:cs="Arial"/>
+              </w:rPr>
+              <w:t xml:space="preserve">Management submits </w:t>
+            </w:r>
+            <w:r>
+              <w:rPr>
+                <w:rFonts w:cs="Arial"/>
+              </w:rPr>
+              <w:t>approval form</w:t>
+            </w:r>
+          </w:p>
+          <w:p>
+            <w:pPr>
+              <w:pStyle w:val="ListParagraph"/>
+              <w:numPr>
+                <w:ilvl w:val="0"/>
+                <w:numId w:val="12"/>
+              </w:numPr>
+              <w:rPr>
+                <w:rFonts w:cs="Arial"/>
+              </w:rPr>
+            </w:pPr>
+            <w:r>
+              <w:rPr>
+                <w:rFonts w:cs="Arial"/>
+              </w:rPr>
+              <w:t>Administrator creates usernames and temporary password</w:t>
+            </w:r>
+          </w:p>
+          <w:p>
+            <w:pPr>
+              <w:pStyle w:val="ListParagraph"/>
+              <w:numPr>
+                <w:ilvl w:val="0"/>
+                <w:numId w:val="12"/>
+              </w:numPr>
+              <w:rPr>
+                <w:rFonts w:cs="Arial"/>
+              </w:rPr>
+            </w:pPr>
+            <w:r>
+              <w:rPr>
+                <w:rFonts w:cs="Arial"/>
+              </w:rPr>
+              <w:lastRenderedPageBreak/>
+              <w:t>Administrator give</w:t>
+            </w:r>
+            <w:r>
+              <w:rPr>
+                <w:rFonts w:cs="Arial"/>
+              </w:rPr>
+              <w:t>s</w:t>
+            </w:r>
+            <w:r>
+              <w:rPr>
+                <w:rFonts w:cs="Arial"/>
+              </w:rPr>
+              <w:t xml:space="preserve"> appropriate access rights according to user type</w:t>
+            </w:r>
+          </w:p>
+          <w:p>
+            <w:pPr>
+              <w:pStyle w:val="ListParagraph"/>
+              <w:numPr>
+                <w:ilvl w:val="0"/>
+                <w:numId w:val="12"/>
+              </w:numPr>
+              <w:rPr>
+                <w:rFonts w:cs="Arial"/>
+              </w:rPr>
+            </w:pPr>
+            <w:r>
+              <w:rPr>
+                <w:rFonts w:cs="Arial"/>
+              </w:rPr>
+              <w:t>User logs in with temporary password</w:t>
+            </w:r>
+          </w:p>
+          <w:p>
+            <w:pPr>
+              <w:pStyle w:val="ListParagraph"/>
+              <w:numPr>
+                <w:ilvl w:val="0"/>
+                <w:numId w:val="12"/>
+              </w:numPr>
+              <w:rPr>
+                <w:rFonts w:cs="Arial"/>
+              </w:rPr>
+            </w:pPr>
+            <w:r>
+              <w:rPr>
+                <w:rFonts w:cs="Arial"/>
+              </w:rPr>
+              <w:t>User resets password</w:t>
+            </w:r>
+          </w:p>
+          <w:p>
+            <w:pPr>
+              <w:pStyle w:val="ListParagraph"/>
+              <w:numPr>
+                <w:ilvl w:val="0"/>
+                <w:numId w:val="12"/>
+              </w:numPr>
+              <w:rPr>
+                <w:rFonts w:cs="Arial"/>
+              </w:rPr>
+            </w:pPr>
+            <w:r>
+              <w:rPr>
+                <w:rFonts w:cs="Arial"/>
+              </w:rPr>
+              <w:t>User</w:t>
+            </w:r>
+            <w:r>
+              <w:rPr>
+                <w:rFonts w:cs="Arial"/>
+              </w:rPr>
+              <w:t xml:space="preserve"> </w:t>
+            </w:r>
+            <w:r>
+              <w:rPr>
+                <w:rFonts w:cs="Arial"/>
+              </w:rPr>
+              <w:t>logs in with permanent password</w:t>
+            </w:r>
+          </w:p>
+          <w:p>
+            <w:pPr>
+              <w:pStyle w:val="ListParagraph"/>
+              <w:numPr>
+                <w:ilvl w:val="0"/>
+                <w:numId w:val="12"/>
+              </w:numPr>
+              <w:rPr>
+                <w:rFonts w:cs="Arial"/>
+              </w:rPr>
+            </w:pPr>
+            <w:r>
+              <w:rPr>
+                <w:rFonts w:cs="Arial"/>
+              </w:rPr>
+              <w:t>User is redirected to appropriate portal</w:t>
+            </w:r>
+          </w:p>
+        </w:tc>
+      </w:tr>
+      <w:tr>
+        <w:tc>
+          <w:tcPr>
+            <w:tcW w:w="1855" w:type="dxa"/>
+          </w:tcPr>
+          <w:p>
+            <w:pPr>
+              <w:rPr>
+                <w:rFonts w:cs="Arial"/>
+              </w:rPr>
+            </w:pPr>
+            <w:r>
+              <w:rPr>
+                <w:rFonts w:cs="Arial"/>
+              </w:rPr>
+              <w:lastRenderedPageBreak/>
+              <w:t>Post-conditions</w:t>
+            </w:r>
+          </w:p>
+        </w:tc>
+        <w:tc>
+          <w:tcPr>
+            <w:tcW w:w="6385" w:type="dxa"/>
+          </w:tcPr>
+          <w:p>
+            <w:pPr>
+              <w:rPr>
+                <w:rFonts w:cs="Arial"/>
+              </w:rPr>
+            </w:pPr>
+            <w:r>
+              <w:rPr>
+                <w:rFonts w:cs="Arial"/>
+              </w:rPr>
+              <w:t>Staff/vendor a</w:t>
+            </w:r>
+            <w:r>
+              <w:rPr>
+                <w:rFonts w:cs="Arial"/>
+              </w:rPr>
+              <w:t xml:space="preserve">ccount is activated.  Username and password are stored in the database.  Appropriate level of access is given.  After login </w:t>
+            </w:r>
+            <w:r>
+              <w:rPr>
+                <w:rFonts w:cs="Arial"/>
+              </w:rPr>
+              <w:t>staff</w:t>
+            </w:r>
+            <w:r>
+              <w:rPr>
+                <w:rFonts w:cs="Arial"/>
+              </w:rPr>
+              <w:t xml:space="preserve"> will be directed to the </w:t>
+            </w:r>
+            <w:r>
+              <w:rPr>
+                <w:rFonts w:cs="Arial"/>
+              </w:rPr>
+              <w:t>staff</w:t>
+            </w:r>
+            <w:r>
+              <w:rPr>
+                <w:rFonts w:cs="Arial"/>
+              </w:rPr>
+              <w:t xml:space="preserve"> portal.</w:t>
+            </w:r>
+          </w:p>
+        </w:tc>
+      </w:tr>
+      <w:tr>
+        <w:tc>
+          <w:tcPr>
+            <w:tcW w:w="1855" w:type="dxa"/>
+          </w:tcPr>
+          <w:p>
+            <w:pPr>
+              <w:rPr>
+                <w:rFonts w:cs="Arial"/>
+              </w:rPr>
+            </w:pPr>
+            <w:r>
+              <w:rPr>
+                <w:rFonts w:cs="Arial"/>
+              </w:rPr>
+              <w:t>Alternate flows</w:t>
+            </w:r>
+          </w:p>
+        </w:tc>
+        <w:tc>
+          <w:tcPr>
+            <w:tcW w:w="6385" w:type="dxa"/>
+          </w:tcPr>
+          <w:p>
+            <w:pPr>
+              <w:rPr>
+                <w:rFonts w:cs="Arial"/>
+              </w:rPr>
+            </w:pPr>
+          </w:p>
+        </w:tc>
+      </w:tr>
+    </w:tbl>
+    <w:p>
+      <w:pPr>
+        <w:pStyle w:val="ListParagraph"/>
+        <w:ind w:left="1110"/>
+      </w:pPr>
+    </w:p>
+    <w:p>
+      <w:pPr>
+        <w:pStyle w:val="Heading2"/>
+        <w:ind w:left="720"/>
+      </w:pPr>
+      <w:bookmarkStart w:id="26" w:name="_Toc520830717"/>
+      <w:r>
+        <w:t xml:space="preserve">3.9 </w:t>
+      </w:r>
+      <w:r>
+        <w:t xml:space="preserve">Basic </w:t>
+      </w:r>
+      <w:r>
+        <w:t>Search</w:t>
+      </w:r>
+      <w:bookmarkEnd w:id="26"/>
+    </w:p>
+    <w:tbl>
+      <w:tblPr>
+        <w:tblStyle w:val="TableGrid"/>
+        <w:tblW w:w="0" w:type="auto"/>
+        <w:tblInd w:w="1110" w:type="dxa"/>
+        <w:tblLook w:val="04A0" w:firstRow="1" w:lastRow="0" w:firstColumn="1" w:lastColumn="0" w:noHBand="0" w:noVBand="1"/>
+      </w:tblPr>
+      <w:tblGrid>
+        <w:gridCol w:w="1855"/>
+        <w:gridCol w:w="6385"/>
+      </w:tblGrid>
+      <w:tr>
+        <w:tc>
+          <w:tcPr>
+            <w:tcW w:w="1855" w:type="dxa"/>
+            <w:shd w:val="clear" w:color="auto" w:fill="8EAADB" w:themeFill="accent1" w:themeFillTint="99"/>
+          </w:tcPr>
+          <w:p>
+            <w:pPr>
+              <w:tabs>
+                <w:tab w:val="left" w:pos="1221"/>
+              </w:tabs>
+              <w:jc w:val="center"/>
+              <w:rPr>
+                <w:rFonts w:cs="Arial"/>
+              </w:rPr>
+            </w:pPr>
+            <w:r>
+              <w:rPr>
+                <w:rFonts w:cs="Arial"/>
+              </w:rPr>
+              <w:t>USE CASE</w:t>
+            </w:r>
+          </w:p>
+        </w:tc>
+        <w:tc>
+          <w:tcPr>
+            <w:tcW w:w="6385" w:type="dxa"/>
+            <w:shd w:val="clear" w:color="auto" w:fill="8EAADB" w:themeFill="accent1" w:themeFillTint="99"/>
+          </w:tcPr>
+          <w:p>
+            <w:pPr>
+              <w:jc w:val="center"/>
+              <w:rPr>
+                <w:rFonts w:cs="Arial"/>
+              </w:rPr>
+            </w:pPr>
+            <w:r>
+              <w:rPr>
+                <w:rFonts w:cs="Arial"/>
+              </w:rPr>
+              <w:t>BASIC SEARCH</w:t>
+            </w:r>
+          </w:p>
+        </w:tc>
+      </w:tr>
+      <w:tr>
+        <w:tc>
+          <w:tcPr>
+            <w:tcW w:w="1855" w:type="dxa"/>
+          </w:tcPr>
+          <w:p>
+            <w:pPr>
+              <w:rPr>
+                <w:rFonts w:cs="Arial"/>
+              </w:rPr>
+            </w:pPr>
+            <w:r>
+              <w:rPr>
+                <w:rFonts w:cs="Arial"/>
+              </w:rPr>
+              <w:t>Description</w:t>
+            </w:r>
+          </w:p>
+        </w:tc>
+        <w:tc>
+          <w:tcPr>
+            <w:tcW w:w="6385" w:type="dxa"/>
+          </w:tcPr>
+          <w:p>
+            <w:pPr>
+              <w:rPr>
+                <w:rFonts w:cs="Arial"/>
+              </w:rPr>
+            </w:pPr>
+            <w:r>
+              <w:rPr>
+                <w:rFonts w:cs="Arial"/>
+              </w:rPr>
               <w:t>Search for available media using several criteria</w:t>
             </w:r>
             <w:r>
@@ -7166,6 +7472,7 @@
               </w:rPr>
               <w:t xml:space="preserve"> </w:t>
             </w:r>
+            <w:proofErr w:type="spellStart"/>
             <w:proofErr w:type="gramStart"/>
             <w:r>
               <w:rPr>
@@ -7173,6 +7480,7 @@
               </w:rPr>
               <w:t>title:Java</w:t>
             </w:r>
+            <w:proofErr w:type="spellEnd"/>
             <w:proofErr w:type="gramEnd"/>
             <w:r>
               <w:rPr>
@@ -7180,6 +7488,7 @@
               </w:rPr>
               <w:t xml:space="preserve"> a Complete Guide.  Commas, separate search categories, e.g. </w:t>
             </w:r>
+            <w:proofErr w:type="spellStart"/>
             <w:proofErr w:type="gramStart"/>
             <w:r>
               <w:rPr>
@@ -7187,6 +7496,7 @@
               </w:rPr>
               <w:t>title:Java</w:t>
             </w:r>
+            <w:proofErr w:type="spellEnd"/>
             <w:proofErr w:type="gramEnd"/>
             <w:r>
               <w:rPr>
@@ -7477,7 +7787,21 @@
               <w:rPr>
                 <w:rFonts w:cs="Arial"/>
               </w:rPr>
-              <w:t>select between what years), subject(history, science etc).</w:t>
+              <w:t xml:space="preserve">select between what years), subject(history, science </w:t>
+            </w:r>
+            <w:proofErr w:type="spellStart"/>
+            <w:r>
+              <w:rPr>
+                <w:rFonts w:cs="Arial"/>
+              </w:rPr>
+              <w:t>etc</w:t>
+            </w:r>
+            <w:proofErr w:type="spellEnd"/>
+            <w:r>
+              <w:rPr>
+                <w:rFonts w:cs="Arial"/>
+              </w:rPr>
+              <w:t>).</w:t>
             </w:r>
           </w:p>
         </w:tc>
@@ -7568,11 +7892,11 @@
           <w:numId w:val="16"/>
         </w:numPr>
       </w:pPr>
-      <w:bookmarkStart w:id="26" w:name="_Toc520747455"/>
+      <w:bookmarkStart w:id="27" w:name="_Toc520830718"/>
       <w:r>
         <w:t>Advanced Search</w:t>
       </w:r>
-      <w:bookmarkEnd w:id="26"/>
+      <w:bookmarkEnd w:id="27"/>
     </w:p>
     <w:p/>
     <w:tbl>
@@ -7602,7 +7926,7 @@
                 <w:rFonts w:cs="Arial"/>
               </w:rPr>
             </w:pPr>
-            <w:bookmarkStart w:id="27" w:name="_Hlk520774355"/>
+            <w:bookmarkStart w:id="28" w:name="_Hlk520774355"/>
             <w:r>
               <w:rPr>
                 <w:rFonts w:cs="Arial"/>
@@ -7931,7 +8255,21 @@
               <w:rPr>
                 <w:rFonts w:cs="Arial"/>
               </w:rPr>
-              <w:t>select between what years), subject(history, science etc).</w:t>
+              <w:t xml:space="preserve">select between what years), subject(history, science </w:t>
+            </w:r>
+            <w:proofErr w:type="spellStart"/>
+            <w:r>
+              <w:rPr>
+                <w:rFonts w:cs="Arial"/>
+              </w:rPr>
+              <w:t>etc</w:t>
+            </w:r>
+            <w:proofErr w:type="spellEnd"/>
+            <w:r>
+              <w:rPr>
+                <w:rFonts w:cs="Arial"/>
+              </w:rPr>
+              <w:t>).</w:t>
             </w:r>
           </w:p>
           <w:p>
@@ -8016,7 +8354,6 @@
         </w:tc>
       </w:tr>
     </w:tbl>
-    <w:bookmarkEnd w:id="27"/>
     <w:p>
       <w:pPr>
         <w:pStyle w:val="Heading2"/>
@@ -8025,9 +8362,12 @@
           <w:numId w:val="16"/>
         </w:numPr>
       </w:pPr>
+      <w:bookmarkStart w:id="29" w:name="_Toc520830719"/>
+      <w:bookmarkEnd w:id="28"/>
       <w:r>
         <w:t>Making Reservations</w:t>
       </w:r>
+      <w:bookmarkEnd w:id="29"/>
     </w:p>
     <w:tbl>
       <w:tblPr>
@@ -8056,7 +8396,7 @@
                 <w:rFonts w:cs="Arial"/>
               </w:rPr>
             </w:pPr>
-            <w:bookmarkStart w:id="28" w:name="_Hlk520776072"/>
+            <w:bookmarkStart w:id="30" w:name="_Hlk520776072"/>
             <w:r>
               <w:rPr>
                 <w:rFonts w:cs="Arial"/>
@@ -8447,7 +8787,7 @@
           </w:p>
         </w:tc>
       </w:tr>
-      <w:bookmarkEnd w:id="28"/>
+      <w:bookmarkEnd w:id="30"/>
     </w:tbl>
     <w:p>
       <w:pPr>
@@ -8463,9 +8803,11 @@
           <w:numId w:val="17"/>
         </w:numPr>
       </w:pPr>
+      <w:bookmarkStart w:id="31" w:name="_Toc520830720"/>
       <w:r>
         <w:t>Add printing funds</w:t>
       </w:r>
+      <w:bookmarkEnd w:id="31"/>
     </w:p>
     <w:tbl>
       <w:tblPr>
@@ -8494,7 +8836,7 @@
                 <w:rFonts w:cs="Arial"/>
               </w:rPr>
             </w:pPr>
-            <w:bookmarkStart w:id="29" w:name="_Hlk520822225"/>
+            <w:bookmarkStart w:id="32" w:name="_Hlk520822225"/>
             <w:r>
               <w:rPr>
                 <w:rFonts w:cs="Arial"/>
@@ -8973,7 +9315,7 @@
           </w:p>
         </w:tc>
       </w:tr>
-      <w:bookmarkEnd w:id="29"/>
+      <w:bookmarkEnd w:id="32"/>
     </w:tbl>
     <w:p>
       <w:pPr>
@@ -8989,10 +9331,12 @@
           <w:numId w:val="17"/>
         </w:numPr>
       </w:pPr>
+      <w:bookmarkStart w:id="33" w:name="_Toc520830721"/>
       <w:r>
         <w:lastRenderedPageBreak/>
         <w:t>Search Patron Records</w:t>
       </w:r>
+      <w:bookmarkEnd w:id="33"/>
     </w:p>
     <w:tbl>
       <w:tblPr>
@@ -9083,15 +9427,7 @@
               <w:rPr>
                 <w:rFonts w:cs="Arial"/>
               </w:rPr>
-              <w:t>Staff will often need to lookup patron records to verify status of account.  Staff will be able to see how much is owed in late fee’s, how much money remains in printing funds, home address t</w:t>
-            </w:r>
-            <w:bookmarkStart w:id="30" w:name="_GoBack"/>
-            <w:bookmarkEnd w:id="30"/>
-            <w:r>
-              <w:rPr>
-                <w:rFonts w:cs="Arial"/>
-              </w:rPr>
-              <w:t>o verify residency information is up to date, telephone in case patron needs to be contacted.</w:t>
+              <w:t>Staff will often need to lookup patron records to verify status of account.  Staff will be able to see how much is owed in late fee’s, how much money remains in printing funds, home address to verify residency information is up to date, telephone in case patron needs to be contacted.</w:t>
             </w:r>
             <w:r>
               <w:rPr>
@@ -9215,7 +9551,19 @@
               <w:rPr>
                 <w:rFonts w:cs="Arial"/>
               </w:rPr>
-              <w:t xml:space="preserve">o access data in the database.  After log in staff members will have the option to access the staff web portal.  Once in the web portal staff will have list of names ordered alphabetically showing 20 records per page.  At the top of the list there will be search options.  </w:t>
+              <w:t xml:space="preserve">o access data in the database.  After log in staff members will </w:t>
+            </w:r>
+            <w:r>
+              <w:rPr>
+                <w:rFonts w:cs="Arial"/>
+              </w:rPr>
+              <w:t>be redirected to the Staff Portal.  Once in the</w:t>
+            </w:r>
+            <w:r>
+              <w:rPr>
+                <w:rFonts w:cs="Arial"/>
+              </w:rPr>
+              <w:t xml:space="preserve"> portal staff will have list of names ordered alphabetically showing 20 records per page.  At the top of the list there will be search options.  </w:t>
             </w:r>
           </w:p>
         </w:tc>
@@ -9288,7 +9636,21 @@
               <w:rPr>
                 <w:rFonts w:cs="Arial"/>
               </w:rPr>
-              <w:t xml:space="preserve"> search option from drop down (FirstName, LastName, Telephone number, Library Card Number, etc.)</w:t>
+              <w:t xml:space="preserve"> search option from drop down (FirstName, </w:t>
+            </w:r>
+            <w:proofErr w:type="spellStart"/>
+            <w:r>
+              <w:rPr>
+                <w:rFonts w:cs="Arial"/>
+              </w:rPr>
+              <w:t>LastName</w:t>
+            </w:r>
+            <w:proofErr w:type="spellEnd"/>
+            <w:r>
+              <w:rPr>
+                <w:rFonts w:cs="Arial"/>
+              </w:rPr>
+              <w:t>, Telephone number, Library Card Number, etc.)</w:t>
             </w:r>
           </w:p>
           <w:p>
@@ -9478,16 +9840,21 @@
         <w:pStyle w:val="ListParagraph"/>
         <w:ind w:left="885"/>
       </w:pPr>
+    </w:p>
+    <w:p>
+      <w:pPr>
+        <w:pStyle w:val="ListParagraph"/>
+        <w:ind w:left="885"/>
+      </w:pPr>
       <w:r>
         <w:rPr>
           <w:noProof/>
         </w:rPr>
-        <w:lastRenderedPageBreak/>
         <w:drawing>
           <wp:inline distT="0" distB="0" distL="0" distR="0">
-            <wp:extent cx="5939790" cy="4688840"/>
-            <wp:effectExtent l="0" t="0" r="0" b="0"/>
-            <wp:docPr id="1" name="Picture 1"/>
+            <wp:extent cx="5943600" cy="4695825"/>
+            <wp:effectExtent l="0" t="0" r="0" b="9525"/>
+            <wp:docPr id="6" name="Picture 6" descr="A screenshot of a cell phone&#10;&#10;Description generated with very high confidence"/>
             <wp:cNvGraphicFramePr>
               <a:graphicFrameLocks xmlns:a="http://schemas.openxmlformats.org/drawingml/2006/main" noChangeAspect="1"/>
             </wp:cNvGraphicFramePr>
@@ -9495,10 +9862,8 @@
               <a:graphicData uri="http://schemas.openxmlformats.org/drawingml/2006/picture">
                 <pic:pic xmlns:pic="http://schemas.openxmlformats.org/drawingml/2006/picture">
                   <pic:nvPicPr>
-                    <pic:cNvPr id="0" name="Picture 1"/>
-                    <pic:cNvPicPr>
-                      <a:picLocks noChangeAspect="1" noChangeArrowheads="1"/>
-                    </pic:cNvPicPr>
+                    <pic:cNvPr id="6" name="Staff Portal.png"/>
+                    <pic:cNvPicPr/>
                   </pic:nvPicPr>
                   <pic:blipFill>
                     <a:blip r:embed="rId15">
@@ -9508,23 +9873,919 @@
                         </a:ext>
                       </a:extLst>
                     </a:blip>
-                    <a:srcRect/>
                     <a:stretch>
                       <a:fillRect/>
                     </a:stretch>
                   </pic:blipFill>
-                  <pic:spPr bwMode="auto">
+                  <pic:spPr>
                     <a:xfrm>
                       <a:off x="0" y="0"/>
-                      <a:ext cx="5939790" cy="4688840"/>
+                      <a:ext cx="5943600" cy="4695825"/>
                     </a:xfrm>
                     <a:prstGeom prst="rect">
                       <a:avLst/>
                     </a:prstGeom>
-                    <a:noFill/>
-                    <a:ln>
-                      <a:noFill/>
-                    </a:ln>
+                  </pic:spPr>
+                </pic:pic>
+              </a:graphicData>
+            </a:graphic>
+          </wp:inline>
+        </w:drawing>
+      </w:r>
+    </w:p>
+    <w:p>
+      <w:pPr>
+        <w:pStyle w:val="ListParagraph"/>
+        <w:ind w:left="885"/>
+      </w:pPr>
+    </w:p>
+    <w:p>
+      <w:pPr>
+        <w:pStyle w:val="Heading2"/>
+      </w:pPr>
+      <w:r>
+        <w:t>3.14 Pay Late Fee</w:t>
+      </w:r>
+    </w:p>
+    <w:tbl>
+      <w:tblPr>
+        <w:tblStyle w:val="TableGrid1"/>
+        <w:tblW w:w="0" w:type="auto"/>
+        <w:tblInd w:w="1110" w:type="dxa"/>
+        <w:tblLook w:val="04A0" w:firstRow="1" w:lastRow="0" w:firstColumn="1" w:lastColumn="0" w:noHBand="0" w:noVBand="1"/>
+      </w:tblPr>
+      <w:tblGrid>
+        <w:gridCol w:w="1855"/>
+        <w:gridCol w:w="6385"/>
+      </w:tblGrid>
+      <w:tr>
+        <w:tc>
+          <w:tcPr>
+            <w:tcW w:w="1855" w:type="dxa"/>
+            <w:shd w:val="clear" w:color="auto" w:fill="8EAADB" w:themeFill="accent1" w:themeFillTint="99"/>
+          </w:tcPr>
+          <w:p>
+            <w:pPr>
+              <w:tabs>
+                <w:tab w:val="left" w:pos="1221"/>
+              </w:tabs>
+              <w:jc w:val="center"/>
+              <w:rPr>
+                <w:rFonts w:cs="Arial"/>
+              </w:rPr>
+            </w:pPr>
+            <w:r>
+              <w:rPr>
+                <w:rFonts w:cs="Arial"/>
+              </w:rPr>
+              <w:t>USE CASE</w:t>
+            </w:r>
+          </w:p>
+        </w:tc>
+        <w:tc>
+          <w:tcPr>
+            <w:tcW w:w="6385" w:type="dxa"/>
+            <w:shd w:val="clear" w:color="auto" w:fill="8EAADB" w:themeFill="accent1" w:themeFillTint="99"/>
+          </w:tcPr>
+          <w:p>
+            <w:pPr>
+              <w:jc w:val="center"/>
+              <w:rPr>
+                <w:rFonts w:cs="Arial"/>
+              </w:rPr>
+            </w:pPr>
+            <w:r>
+              <w:rPr>
+                <w:rFonts w:cs="Arial"/>
+              </w:rPr>
+              <w:t>SEARCH PATRON RECORDS</w:t>
+            </w:r>
+          </w:p>
+        </w:tc>
+      </w:tr>
+      <w:tr>
+        <w:tc>
+          <w:tcPr>
+            <w:tcW w:w="1855" w:type="dxa"/>
+          </w:tcPr>
+          <w:p>
+            <w:pPr>
+              <w:rPr>
+                <w:rFonts w:cs="Arial"/>
+              </w:rPr>
+            </w:pPr>
+            <w:r>
+              <w:rPr>
+                <w:rFonts w:cs="Arial"/>
+              </w:rPr>
+              <w:t>Description</w:t>
+            </w:r>
+          </w:p>
+        </w:tc>
+        <w:tc>
+          <w:tcPr>
+            <w:tcW w:w="6385" w:type="dxa"/>
+          </w:tcPr>
+          <w:p>
+            <w:pPr>
+              <w:rPr>
+                <w:rFonts w:cs="Arial"/>
+              </w:rPr>
+            </w:pPr>
+            <w:r>
+              <w:rPr>
+                <w:rFonts w:cs="Arial"/>
+              </w:rPr>
+              <w:t xml:space="preserve">Once in the patron record page staff will be able to receive payment for late fees.  </w:t>
+            </w:r>
+          </w:p>
+        </w:tc>
+      </w:tr>
+      <w:tr>
+        <w:tc>
+          <w:tcPr>
+            <w:tcW w:w="1855" w:type="dxa"/>
+          </w:tcPr>
+          <w:p>
+            <w:pPr>
+              <w:rPr>
+                <w:rFonts w:cs="Arial"/>
+              </w:rPr>
+            </w:pPr>
+            <w:r>
+              <w:rPr>
+                <w:rFonts w:cs="Arial"/>
+              </w:rPr>
+              <w:t>Actors</w:t>
+            </w:r>
+          </w:p>
+        </w:tc>
+        <w:tc>
+          <w:tcPr>
+            <w:tcW w:w="6385" w:type="dxa"/>
+          </w:tcPr>
+          <w:p>
+            <w:pPr>
+              <w:rPr>
+                <w:rFonts w:cs="Arial"/>
+              </w:rPr>
+            </w:pPr>
+            <w:r>
+              <w:rPr>
+                <w:rFonts w:cs="Arial"/>
+              </w:rPr>
+              <w:t>Librarian, attendant, administrator</w:t>
+            </w:r>
+          </w:p>
+        </w:tc>
+      </w:tr>
+      <w:tr>
+        <w:tc>
+          <w:tcPr>
+            <w:tcW w:w="1855" w:type="dxa"/>
+          </w:tcPr>
+          <w:p>
+            <w:pPr>
+              <w:rPr>
+                <w:rFonts w:cs="Arial"/>
+              </w:rPr>
+            </w:pPr>
+            <w:r>
+              <w:rPr>
+                <w:rFonts w:cs="Arial"/>
+              </w:rPr>
+              <w:t>Preconditions</w:t>
+            </w:r>
+          </w:p>
+        </w:tc>
+        <w:tc>
+          <w:tcPr>
+            <w:tcW w:w="6385" w:type="dxa"/>
+          </w:tcPr>
+          <w:p>
+            <w:pPr>
+              <w:rPr>
+                <w:rFonts w:cs="Arial"/>
+              </w:rPr>
+            </w:pPr>
+            <w:r>
+              <w:rPr>
+                <w:rFonts w:cs="Arial"/>
+              </w:rPr>
+              <w:t>Patron reco</w:t>
+            </w:r>
+            <w:bookmarkStart w:id="34" w:name="_GoBack"/>
+            <w:bookmarkEnd w:id="34"/>
+            <w:r>
+              <w:rPr>
+                <w:rFonts w:cs="Arial"/>
+              </w:rPr>
+              <w:t xml:space="preserve">rd must exist.  </w:t>
+            </w:r>
+          </w:p>
+        </w:tc>
+      </w:tr>
+      <w:tr>
+        <w:tc>
+          <w:tcPr>
+            <w:tcW w:w="1855" w:type="dxa"/>
+          </w:tcPr>
+          <w:p>
+            <w:pPr>
+              <w:rPr>
+                <w:rFonts w:cs="Arial"/>
+              </w:rPr>
+            </w:pPr>
+            <w:r>
+              <w:rPr>
+                <w:rFonts w:cs="Arial"/>
+              </w:rPr>
+              <w:t>Basic Flow</w:t>
+            </w:r>
+          </w:p>
+        </w:tc>
+        <w:tc>
+          <w:tcPr>
+            <w:tcW w:w="6385" w:type="dxa"/>
+          </w:tcPr>
+          <w:p>
+            <w:pPr>
+              <w:pStyle w:val="ListParagraph"/>
+              <w:numPr>
+                <w:ilvl w:val="0"/>
+                <w:numId w:val="22"/>
+              </w:numPr>
+              <w:rPr>
+                <w:rFonts w:cs="Arial"/>
+              </w:rPr>
+            </w:pPr>
+            <w:r>
+              <w:rPr>
+                <w:rFonts w:cs="Arial"/>
+              </w:rPr>
+              <w:t>Open patron record page</w:t>
+            </w:r>
+          </w:p>
+          <w:p>
+            <w:pPr>
+              <w:pStyle w:val="ListParagraph"/>
+              <w:numPr>
+                <w:ilvl w:val="0"/>
+                <w:numId w:val="22"/>
+              </w:numPr>
+              <w:rPr>
+                <w:rFonts w:cs="Arial"/>
+              </w:rPr>
+            </w:pPr>
+            <w:r>
+              <w:rPr>
+                <w:rFonts w:cs="Arial"/>
+              </w:rPr>
+              <w:t>Input amount to be paid</w:t>
+            </w:r>
+          </w:p>
+          <w:p>
+            <w:pPr>
+              <w:pStyle w:val="ListParagraph"/>
+              <w:numPr>
+                <w:ilvl w:val="0"/>
+                <w:numId w:val="22"/>
+              </w:numPr>
+              <w:rPr>
+                <w:rFonts w:cs="Arial"/>
+              </w:rPr>
+            </w:pPr>
+            <w:r>
+              <w:rPr>
+                <w:rFonts w:cs="Arial"/>
+              </w:rPr>
+              <w:t>Click pay fee</w:t>
+            </w:r>
+          </w:p>
+          <w:p>
+            <w:pPr>
+              <w:pStyle w:val="ListParagraph"/>
+              <w:numPr>
+                <w:ilvl w:val="0"/>
+                <w:numId w:val="22"/>
+              </w:numPr>
+              <w:rPr>
+                <w:rFonts w:cs="Arial"/>
+              </w:rPr>
+            </w:pPr>
+            <w:r>
+              <w:rPr>
+                <w:rFonts w:cs="Arial"/>
+              </w:rPr>
+              <w:t xml:space="preserve">Select </w:t>
+            </w:r>
+            <w:r>
+              <w:rPr>
+                <w:rFonts w:cs="Arial"/>
+              </w:rPr>
+              <w:t>cash</w:t>
+            </w:r>
+            <w:r>
+              <w:rPr>
+                <w:rFonts w:cs="Arial"/>
+              </w:rPr>
+              <w:t xml:space="preserve"> on pop up window</w:t>
+            </w:r>
+          </w:p>
+          <w:p>
+            <w:pPr>
+              <w:pStyle w:val="ListParagraph"/>
+              <w:numPr>
+                <w:ilvl w:val="0"/>
+                <w:numId w:val="22"/>
+              </w:numPr>
+              <w:rPr>
+                <w:rFonts w:cs="Arial"/>
+              </w:rPr>
+            </w:pPr>
+            <w:r>
+              <w:rPr>
+                <w:rFonts w:cs="Arial"/>
+              </w:rPr>
+              <w:lastRenderedPageBreak/>
+              <w:t xml:space="preserve">Click </w:t>
+            </w:r>
+            <w:r>
+              <w:rPr>
+                <w:rFonts w:cs="Arial"/>
+              </w:rPr>
+              <w:t xml:space="preserve">Process </w:t>
+            </w:r>
+            <w:r>
+              <w:rPr>
+                <w:rFonts w:cs="Arial"/>
+              </w:rPr>
+              <w:t>P</w:t>
+            </w:r>
+            <w:r>
+              <w:rPr>
+                <w:rFonts w:cs="Arial"/>
+              </w:rPr>
+              <w:t>ayment</w:t>
+            </w:r>
+          </w:p>
+          <w:p>
+            <w:pPr>
+              <w:pStyle w:val="ListParagraph"/>
+              <w:numPr>
+                <w:ilvl w:val="0"/>
+                <w:numId w:val="22"/>
+              </w:numPr>
+              <w:rPr>
+                <w:rFonts w:cs="Arial"/>
+              </w:rPr>
+            </w:pPr>
+            <w:r>
+              <w:rPr>
+                <w:rFonts w:cs="Arial"/>
+              </w:rPr>
+              <w:t>Amount due is updated</w:t>
+            </w:r>
+          </w:p>
+        </w:tc>
+      </w:tr>
+      <w:tr>
+        <w:tc>
+          <w:tcPr>
+            <w:tcW w:w="1855" w:type="dxa"/>
+          </w:tcPr>
+          <w:p>
+            <w:pPr>
+              <w:rPr>
+                <w:rFonts w:cs="Arial"/>
+              </w:rPr>
+            </w:pPr>
+            <w:r>
+              <w:rPr>
+                <w:rFonts w:cs="Arial"/>
+              </w:rPr>
+              <w:lastRenderedPageBreak/>
+              <w:t>Post-conditions</w:t>
+            </w:r>
+          </w:p>
+        </w:tc>
+        <w:tc>
+          <w:tcPr>
+            <w:tcW w:w="6385" w:type="dxa"/>
+          </w:tcPr>
+          <w:p>
+            <w:pPr>
+              <w:rPr>
+                <w:rFonts w:cs="Arial"/>
+              </w:rPr>
+            </w:pPr>
+            <w:r>
+              <w:rPr>
+                <w:rFonts w:cs="Arial"/>
+              </w:rPr>
+              <w:t xml:space="preserve">If amount is not paid in full patron will not be able to use checkout, make reservations or print.  </w:t>
+            </w:r>
+          </w:p>
+        </w:tc>
+      </w:tr>
+      <w:tr>
+        <w:tc>
+          <w:tcPr>
+            <w:tcW w:w="1855" w:type="dxa"/>
+          </w:tcPr>
+          <w:p>
+            <w:pPr>
+              <w:rPr>
+                <w:rFonts w:cs="Arial"/>
+              </w:rPr>
+            </w:pPr>
+            <w:r>
+              <w:rPr>
+                <w:rFonts w:cs="Arial"/>
+              </w:rPr>
+              <w:t>Alternate flows</w:t>
+            </w:r>
+          </w:p>
+        </w:tc>
+        <w:tc>
+          <w:tcPr>
+            <w:tcW w:w="6385" w:type="dxa"/>
+          </w:tcPr>
+          <w:p>
+            <w:pPr>
+              <w:rPr>
+                <w:rFonts w:cs="Arial"/>
+              </w:rPr>
+            </w:pPr>
+            <w:r>
+              <w:rPr>
+                <w:rFonts w:cs="Arial"/>
+              </w:rPr>
+              <w:t xml:space="preserve">Option 1- </w:t>
+            </w:r>
+            <w:r>
+              <w:rPr>
+                <w:rFonts w:cs="Arial"/>
+              </w:rPr>
+              <w:t>Saved Credit Card</w:t>
+            </w:r>
+          </w:p>
+          <w:p>
+            <w:pPr>
+              <w:pStyle w:val="ListParagraph"/>
+              <w:numPr>
+                <w:ilvl w:val="0"/>
+                <w:numId w:val="24"/>
+              </w:numPr>
+              <w:rPr>
+                <w:rFonts w:cs="Arial"/>
+              </w:rPr>
+            </w:pPr>
+            <w:r>
+              <w:rPr>
+                <w:rFonts w:cs="Arial"/>
+              </w:rPr>
+              <w:t>Open patron record page</w:t>
+            </w:r>
+          </w:p>
+          <w:p>
+            <w:pPr>
+              <w:pStyle w:val="ListParagraph"/>
+              <w:numPr>
+                <w:ilvl w:val="0"/>
+                <w:numId w:val="24"/>
+              </w:numPr>
+              <w:rPr>
+                <w:rFonts w:cs="Arial"/>
+              </w:rPr>
+            </w:pPr>
+            <w:r>
+              <w:rPr>
+                <w:rFonts w:cs="Arial"/>
+              </w:rPr>
+              <w:t>Input amount to be paid</w:t>
+            </w:r>
+          </w:p>
+          <w:p>
+            <w:pPr>
+              <w:pStyle w:val="ListParagraph"/>
+              <w:numPr>
+                <w:ilvl w:val="0"/>
+                <w:numId w:val="24"/>
+              </w:numPr>
+              <w:rPr>
+                <w:rFonts w:cs="Arial"/>
+              </w:rPr>
+            </w:pPr>
+            <w:r>
+              <w:rPr>
+                <w:rFonts w:cs="Arial"/>
+              </w:rPr>
+              <w:t>Click pay fee</w:t>
+            </w:r>
+          </w:p>
+          <w:p>
+            <w:pPr>
+              <w:pStyle w:val="ListParagraph"/>
+              <w:numPr>
+                <w:ilvl w:val="0"/>
+                <w:numId w:val="24"/>
+              </w:numPr>
+              <w:rPr>
+                <w:rFonts w:cs="Arial"/>
+              </w:rPr>
+            </w:pPr>
+            <w:r>
+              <w:rPr>
+                <w:rFonts w:cs="Arial"/>
+              </w:rPr>
+              <w:t xml:space="preserve">Select </w:t>
+            </w:r>
+            <w:r>
+              <w:rPr>
+                <w:rFonts w:cs="Arial"/>
+              </w:rPr>
+              <w:t>Credit on pop up window</w:t>
+            </w:r>
+          </w:p>
+          <w:p>
+            <w:pPr>
+              <w:pStyle w:val="ListParagraph"/>
+              <w:numPr>
+                <w:ilvl w:val="0"/>
+                <w:numId w:val="24"/>
+              </w:numPr>
+              <w:rPr>
+                <w:rFonts w:cs="Arial"/>
+              </w:rPr>
+            </w:pPr>
+            <w:r>
+              <w:rPr>
+                <w:rFonts w:cs="Arial"/>
+              </w:rPr>
+              <w:t>Select saved credit card</w:t>
+            </w:r>
+          </w:p>
+          <w:p>
+            <w:pPr>
+              <w:pStyle w:val="ListParagraph"/>
+              <w:numPr>
+                <w:ilvl w:val="0"/>
+                <w:numId w:val="24"/>
+              </w:numPr>
+              <w:rPr>
+                <w:rFonts w:cs="Arial"/>
+              </w:rPr>
+            </w:pPr>
+            <w:r>
+              <w:rPr>
+                <w:rFonts w:cs="Arial"/>
+              </w:rPr>
+              <w:t>Click Process Payment</w:t>
+            </w:r>
+          </w:p>
+          <w:p>
+            <w:pPr>
+              <w:pStyle w:val="ListParagraph"/>
+              <w:numPr>
+                <w:ilvl w:val="0"/>
+                <w:numId w:val="24"/>
+              </w:numPr>
+              <w:rPr>
+                <w:rFonts w:cs="Arial"/>
+              </w:rPr>
+            </w:pPr>
+            <w:r>
+              <w:rPr>
+                <w:rFonts w:cs="Arial"/>
+              </w:rPr>
+              <w:t>Amount due is updated</w:t>
+            </w:r>
+          </w:p>
+          <w:p>
+            <w:pPr>
+              <w:rPr>
+                <w:rFonts w:cs="Arial"/>
+              </w:rPr>
+            </w:pPr>
+            <w:r>
+              <w:rPr>
+                <w:rFonts w:cs="Arial"/>
+              </w:rPr>
+              <w:t>Option 2 – input credit card info manually</w:t>
+            </w:r>
+          </w:p>
+          <w:p>
+            <w:pPr>
+              <w:pStyle w:val="ListParagraph"/>
+              <w:numPr>
+                <w:ilvl w:val="0"/>
+                <w:numId w:val="26"/>
+              </w:numPr>
+              <w:rPr>
+                <w:rFonts w:cs="Arial"/>
+              </w:rPr>
+            </w:pPr>
+            <w:r>
+              <w:rPr>
+                <w:rFonts w:cs="Arial"/>
+              </w:rPr>
+              <w:t>Open patron record page</w:t>
+            </w:r>
+          </w:p>
+          <w:p>
+            <w:pPr>
+              <w:pStyle w:val="ListParagraph"/>
+              <w:numPr>
+                <w:ilvl w:val="0"/>
+                <w:numId w:val="26"/>
+              </w:numPr>
+              <w:rPr>
+                <w:rFonts w:cs="Arial"/>
+              </w:rPr>
+            </w:pPr>
+            <w:r>
+              <w:rPr>
+                <w:rFonts w:cs="Arial"/>
+              </w:rPr>
+              <w:t>Input amount to be paid</w:t>
+            </w:r>
+          </w:p>
+          <w:p>
+            <w:pPr>
+              <w:pStyle w:val="ListParagraph"/>
+              <w:numPr>
+                <w:ilvl w:val="0"/>
+                <w:numId w:val="26"/>
+              </w:numPr>
+              <w:rPr>
+                <w:rFonts w:cs="Arial"/>
+              </w:rPr>
+            </w:pPr>
+            <w:r>
+              <w:rPr>
+                <w:rFonts w:cs="Arial"/>
+              </w:rPr>
+              <w:t>Click pay fee</w:t>
+            </w:r>
+          </w:p>
+          <w:p>
+            <w:pPr>
+              <w:pStyle w:val="ListParagraph"/>
+              <w:numPr>
+                <w:ilvl w:val="0"/>
+                <w:numId w:val="26"/>
+              </w:numPr>
+              <w:rPr>
+                <w:rFonts w:cs="Arial"/>
+              </w:rPr>
+            </w:pPr>
+            <w:r>
+              <w:rPr>
+                <w:rFonts w:cs="Arial"/>
+              </w:rPr>
+              <w:t>Select Credit on pop up window</w:t>
+            </w:r>
+          </w:p>
+          <w:p>
+            <w:pPr>
+              <w:pStyle w:val="ListParagraph"/>
+              <w:numPr>
+                <w:ilvl w:val="0"/>
+                <w:numId w:val="26"/>
+              </w:numPr>
+              <w:rPr>
+                <w:rFonts w:cs="Arial"/>
+              </w:rPr>
+            </w:pPr>
+            <w:r>
+              <w:rPr>
+                <w:rFonts w:cs="Arial"/>
+              </w:rPr>
+              <w:t>Enter credit card information</w:t>
+            </w:r>
+          </w:p>
+          <w:p>
+            <w:pPr>
+              <w:pStyle w:val="ListParagraph"/>
+              <w:numPr>
+                <w:ilvl w:val="0"/>
+                <w:numId w:val="26"/>
+              </w:numPr>
+              <w:rPr>
+                <w:rFonts w:cs="Arial"/>
+              </w:rPr>
+            </w:pPr>
+            <w:r>
+              <w:rPr>
+                <w:rFonts w:cs="Arial"/>
+              </w:rPr>
+              <w:t>Click Process Payment</w:t>
+            </w:r>
+          </w:p>
+          <w:p>
+            <w:pPr>
+              <w:pStyle w:val="ListParagraph"/>
+              <w:numPr>
+                <w:ilvl w:val="0"/>
+                <w:numId w:val="26"/>
+              </w:numPr>
+              <w:rPr>
+                <w:rFonts w:cs="Arial"/>
+              </w:rPr>
+            </w:pPr>
+            <w:r>
+              <w:rPr>
+                <w:rFonts w:cs="Arial"/>
+              </w:rPr>
+              <w:t>Amount due is updated</w:t>
+            </w:r>
+          </w:p>
+          <w:p>
+            <w:pPr>
+              <w:rPr>
+                <w:rFonts w:cs="Arial"/>
+              </w:rPr>
+            </w:pPr>
+            <w:r>
+              <w:rPr>
+                <w:rFonts w:cs="Arial"/>
+              </w:rPr>
+              <w:t>Option 3 – Credit Card reader</w:t>
+            </w:r>
+          </w:p>
+          <w:p>
+            <w:pPr>
+              <w:pStyle w:val="ListParagraph"/>
+              <w:numPr>
+                <w:ilvl w:val="0"/>
+                <w:numId w:val="27"/>
+              </w:numPr>
+              <w:rPr>
+                <w:rFonts w:cs="Arial"/>
+              </w:rPr>
+            </w:pPr>
+            <w:r>
+              <w:rPr>
+                <w:rFonts w:cs="Arial"/>
+              </w:rPr>
+              <w:t>Open patron record page</w:t>
+            </w:r>
+          </w:p>
+          <w:p>
+            <w:pPr>
+              <w:pStyle w:val="ListParagraph"/>
+              <w:numPr>
+                <w:ilvl w:val="0"/>
+                <w:numId w:val="27"/>
+              </w:numPr>
+              <w:rPr>
+                <w:rFonts w:cs="Arial"/>
+              </w:rPr>
+            </w:pPr>
+            <w:r>
+              <w:rPr>
+                <w:rFonts w:cs="Arial"/>
+              </w:rPr>
+              <w:t>Input amount to be paid</w:t>
+            </w:r>
+          </w:p>
+          <w:p>
+            <w:pPr>
+              <w:pStyle w:val="ListParagraph"/>
+              <w:numPr>
+                <w:ilvl w:val="0"/>
+                <w:numId w:val="27"/>
+              </w:numPr>
+              <w:rPr>
+                <w:rFonts w:cs="Arial"/>
+              </w:rPr>
+            </w:pPr>
+            <w:r>
+              <w:rPr>
+                <w:rFonts w:cs="Arial"/>
+              </w:rPr>
+              <w:t>Click pay fee</w:t>
+            </w:r>
+          </w:p>
+          <w:p>
+            <w:pPr>
+              <w:pStyle w:val="ListParagraph"/>
+              <w:numPr>
+                <w:ilvl w:val="0"/>
+                <w:numId w:val="27"/>
+              </w:numPr>
+              <w:rPr>
+                <w:rFonts w:cs="Arial"/>
+              </w:rPr>
+            </w:pPr>
+            <w:r>
+              <w:rPr>
+                <w:rFonts w:cs="Arial"/>
+              </w:rPr>
+              <w:t>Select Credit on pop up window</w:t>
+            </w:r>
+          </w:p>
+          <w:p>
+            <w:pPr>
+              <w:pStyle w:val="ListParagraph"/>
+              <w:numPr>
+                <w:ilvl w:val="0"/>
+                <w:numId w:val="27"/>
+              </w:numPr>
+              <w:rPr>
+                <w:rFonts w:cs="Arial"/>
+              </w:rPr>
+            </w:pPr>
+            <w:r>
+              <w:rPr>
+                <w:rFonts w:cs="Arial"/>
+              </w:rPr>
+              <w:t>Insert Card into credit card reader</w:t>
+            </w:r>
+          </w:p>
+          <w:p>
+            <w:pPr>
+              <w:pStyle w:val="ListParagraph"/>
+              <w:numPr>
+                <w:ilvl w:val="0"/>
+                <w:numId w:val="27"/>
+              </w:numPr>
+              <w:rPr>
+                <w:rFonts w:cs="Arial"/>
+              </w:rPr>
+            </w:pPr>
+            <w:r>
+              <w:rPr>
+                <w:rFonts w:cs="Arial"/>
+              </w:rPr>
+              <w:t>Click Process Payment</w:t>
+            </w:r>
+          </w:p>
+          <w:p>
+            <w:pPr>
+              <w:pStyle w:val="ListParagraph"/>
+              <w:numPr>
+                <w:ilvl w:val="0"/>
+                <w:numId w:val="27"/>
+              </w:numPr>
+              <w:rPr>
+                <w:rFonts w:cs="Arial"/>
+              </w:rPr>
+            </w:pPr>
+            <w:r>
+              <w:rPr>
+                <w:rFonts w:cs="Arial"/>
+              </w:rPr>
+              <w:t>Amount due is updated</w:t>
+            </w:r>
+          </w:p>
+        </w:tc>
+      </w:tr>
+    </w:tbl>
+    <w:p/>
+    <w:p/>
+    <w:p>
+      <w:r>
+        <w:rPr>
+          <w:noProof/>
+        </w:rPr>
+        <w:lastRenderedPageBreak/>
+        <w:drawing>
+          <wp:inline distT="0" distB="0" distL="0" distR="0">
+            <wp:extent cx="5943600" cy="6236335"/>
+            <wp:effectExtent l="0" t="0" r="0" b="0"/>
+            <wp:docPr id="7" name="Picture 7" descr="A screenshot of a social media post&#10;&#10;Description generated with very high confidence"/>
+            <wp:cNvGraphicFramePr>
+              <a:graphicFrameLocks xmlns:a="http://schemas.openxmlformats.org/drawingml/2006/main" noChangeAspect="1"/>
+            </wp:cNvGraphicFramePr>
+            <a:graphic xmlns:a="http://schemas.openxmlformats.org/drawingml/2006/main">
+              <a:graphicData uri="http://schemas.openxmlformats.org/drawingml/2006/picture">
+                <pic:pic xmlns:pic="http://schemas.openxmlformats.org/drawingml/2006/picture">
+                  <pic:nvPicPr>
+                    <pic:cNvPr id="7" name="Patron record page (1).png"/>
+                    <pic:cNvPicPr/>
+                  </pic:nvPicPr>
+                  <pic:blipFill>
+                    <a:blip r:embed="rId16">
+                      <a:extLst>
+                        <a:ext uri="{28A0092B-C50C-407E-A947-70E740481C1C}">
+                          <a14:useLocalDpi xmlns:a14="http://schemas.microsoft.com/office/drawing/2010/main" val="0"/>
+                        </a:ext>
+                      </a:extLst>
+                    </a:blip>
+                    <a:stretch>
+                      <a:fillRect/>
+                    </a:stretch>
+                  </pic:blipFill>
+                  <pic:spPr>
+                    <a:xfrm>
+                      <a:off x="0" y="0"/>
+                      <a:ext cx="5943600" cy="6236335"/>
+                    </a:xfrm>
+                    <a:prstGeom prst="rect">
+                      <a:avLst/>
+                    </a:prstGeom>
                   </pic:spPr>
                 </pic:pic>
               </a:graphicData>
@@ -9534,8 +10795,8 @@
       </w:r>
     </w:p>
     <w:sectPr>
-      <w:headerReference w:type="default" r:id="rId16"/>
-      <w:footerReference w:type="default" r:id="rId17"/>
+      <w:headerReference w:type="default" r:id="rId17"/>
+      <w:footerReference w:type="default" r:id="rId18"/>
       <w:pgSz w:w="12240" w:h="15840"/>
       <w:pgMar w:top="1440" w:right="1440" w:bottom="1440" w:left="1440" w:header="720" w:footer="720" w:gutter="0"/>
       <w:cols w:space="720"/>
@@ -9728,7 +10989,6 @@
                             <w:dataBinding w:prefixMappings="xmlns:ns0='http://purl.org/dc/elements/1.1/' xmlns:ns1='http://schemas.openxmlformats.org/package/2006/metadata/core-properties' " w:xpath="/ns1:coreProperties[1]/ns0:title[1]" w:storeItemID="{6C3C8BC8-F283-45AE-878A-BAB7291924A1}"/>
                             <w:text/>
                           </w:sdtPr>
-                          <w:sdtEndPr/>
                           <w:sdtContent>
                             <w:p>
                               <w:pPr>
@@ -9782,7 +11042,6 @@
                       <w:dataBinding w:prefixMappings="xmlns:ns0='http://purl.org/dc/elements/1.1/' xmlns:ns1='http://schemas.openxmlformats.org/package/2006/metadata/core-properties' " w:xpath="/ns1:coreProperties[1]/ns0:title[1]" w:storeItemID="{6C3C8BC8-F283-45AE-878A-BAB7291924A1}"/>
                       <w:text/>
                     </w:sdtPr>
-                    <w:sdtEndPr/>
                     <w:sdtContent>
                       <w:p>
                         <w:pPr>
@@ -10290,6 +11549,184 @@
     </w:lvl>
   </w:abstractNum>
   <w:abstractNum w:abstractNumId="5" w15:restartNumberingAfterBreak="0">
+    <w:nsid w:val="143C6FA6"/>
+    <w:multiLevelType w:val="hybridMultilevel"/>
+    <w:tmpl w:val="3C505B30"/>
+    <w:lvl w:ilvl="0" w:tplc="7DDCC522">
+      <w:start w:val="1"/>
+      <w:numFmt w:val="decimal"/>
+      <w:lvlText w:val="%1."/>
+      <w:lvlJc w:val="left"/>
+      <w:pPr>
+        <w:ind w:left="1440" w:hanging="360"/>
+      </w:pPr>
+      <w:rPr>
+        <w:rFonts w:hint="default"/>
+      </w:rPr>
+    </w:lvl>
+    <w:lvl w:ilvl="1" w:tplc="04090019" w:tentative="1">
+      <w:start w:val="1"/>
+      <w:numFmt w:val="lowerLetter"/>
+      <w:lvlText w:val="%2."/>
+      <w:lvlJc w:val="left"/>
+      <w:pPr>
+        <w:ind w:left="2160" w:hanging="360"/>
+      </w:pPr>
+    </w:lvl>
+    <w:lvl w:ilvl="2" w:tplc="0409001B" w:tentative="1">
+      <w:start w:val="1"/>
+      <w:numFmt w:val="lowerRoman"/>
+      <w:lvlText w:val="%3."/>
+      <w:lvlJc w:val="right"/>
+      <w:pPr>
+        <w:ind w:left="2880" w:hanging="180"/>
+      </w:pPr>
+    </w:lvl>
+    <w:lvl w:ilvl="3" w:tplc="0409000F" w:tentative="1">
+      <w:start w:val="1"/>
+      <w:numFmt w:val="decimal"/>
+      <w:lvlText w:val="%4."/>
+      <w:lvlJc w:val="left"/>
+      <w:pPr>
+        <w:ind w:left="3600" w:hanging="360"/>
+      </w:pPr>
+    </w:lvl>
+    <w:lvl w:ilvl="4" w:tplc="04090019" w:tentative="1">
+      <w:start w:val="1"/>
+      <w:numFmt w:val="lowerLetter"/>
+      <w:lvlText w:val="%5."/>
+      <w:lvlJc w:val="left"/>
+      <w:pPr>
+        <w:ind w:left="4320" w:hanging="360"/>
+      </w:pPr>
+    </w:lvl>
+    <w:lvl w:ilvl="5" w:tplc="0409001B" w:tentative="1">
+      <w:start w:val="1"/>
+      <w:numFmt w:val="lowerRoman"/>
+      <w:lvlText w:val="%6."/>
+      <w:lvlJc w:val="right"/>
+      <w:pPr>
+        <w:ind w:left="5040" w:hanging="180"/>
+      </w:pPr>
+    </w:lvl>
+    <w:lvl w:ilvl="6" w:tplc="0409000F" w:tentative="1">
+      <w:start w:val="1"/>
+      <w:numFmt w:val="decimal"/>
+      <w:lvlText w:val="%7."/>
+      <w:lvlJc w:val="left"/>
+      <w:pPr>
+        <w:ind w:left="5760" w:hanging="360"/>
+      </w:pPr>
+    </w:lvl>
+    <w:lvl w:ilvl="7" w:tplc="04090019" w:tentative="1">
+      <w:start w:val="1"/>
+      <w:numFmt w:val="lowerLetter"/>
+      <w:lvlText w:val="%8."/>
+      <w:lvlJc w:val="left"/>
+      <w:pPr>
+        <w:ind w:left="6480" w:hanging="360"/>
+      </w:pPr>
+    </w:lvl>
+    <w:lvl w:ilvl="8" w:tplc="0409001B" w:tentative="1">
+      <w:start w:val="1"/>
+      <w:numFmt w:val="lowerRoman"/>
+      <w:lvlText w:val="%9."/>
+      <w:lvlJc w:val="right"/>
+      <w:pPr>
+        <w:ind w:left="7200" w:hanging="180"/>
+      </w:pPr>
+    </w:lvl>
+  </w:abstractNum>
+  <w:abstractNum w:abstractNumId="6" w15:restartNumberingAfterBreak="0">
+    <w:nsid w:val="2105753B"/>
+    <w:multiLevelType w:val="hybridMultilevel"/>
+    <w:tmpl w:val="BCFEF264"/>
+    <w:lvl w:ilvl="0" w:tplc="9350CFF0">
+      <w:start w:val="1"/>
+      <w:numFmt w:val="decimal"/>
+      <w:lvlText w:val="%1."/>
+      <w:lvlJc w:val="left"/>
+      <w:pPr>
+        <w:ind w:left="1455" w:hanging="360"/>
+      </w:pPr>
+      <w:rPr>
+        <w:rFonts w:hint="default"/>
+      </w:rPr>
+    </w:lvl>
+    <w:lvl w:ilvl="1" w:tplc="04090019" w:tentative="1">
+      <w:start w:val="1"/>
+      <w:numFmt w:val="lowerLetter"/>
+      <w:lvlText w:val="%2."/>
+      <w:lvlJc w:val="left"/>
+      <w:pPr>
+        <w:ind w:left="2175" w:hanging="360"/>
+      </w:pPr>
+    </w:lvl>
+    <w:lvl w:ilvl="2" w:tplc="0409001B" w:tentative="1">
+      <w:start w:val="1"/>
+      <w:numFmt w:val="lowerRoman"/>
+      <w:lvlText w:val="%3."/>
+      <w:lvlJc w:val="right"/>
+      <w:pPr>
+        <w:ind w:left="2895" w:hanging="180"/>
+      </w:pPr>
+    </w:lvl>
+    <w:lvl w:ilvl="3" w:tplc="0409000F" w:tentative="1">
+      <w:start w:val="1"/>
+      <w:numFmt w:val="decimal"/>
+      <w:lvlText w:val="%4."/>
+      <w:lvlJc w:val="left"/>
+      <w:pPr>
+        <w:ind w:left="3615" w:hanging="360"/>
+      </w:pPr>
+    </w:lvl>
+    <w:lvl w:ilvl="4" w:tplc="04090019" w:tentative="1">
+      <w:start w:val="1"/>
+      <w:numFmt w:val="lowerLetter"/>
+      <w:lvlText w:val="%5."/>
+      <w:lvlJc w:val="left"/>
+      <w:pPr>
+        <w:ind w:left="4335" w:hanging="360"/>
+      </w:pPr>
+    </w:lvl>
+    <w:lvl w:ilvl="5" w:tplc="0409001B" w:tentative="1">
+      <w:start w:val="1"/>
+      <w:numFmt w:val="lowerRoman"/>
+      <w:lvlText w:val="%6."/>
+      <w:lvlJc w:val="right"/>
+      <w:pPr>
+        <w:ind w:left="5055" w:hanging="180"/>
+      </w:pPr>
+    </w:lvl>
+    <w:lvl w:ilvl="6" w:tplc="0409000F" w:tentative="1">
+      <w:start w:val="1"/>
+      <w:numFmt w:val="decimal"/>
+      <w:lvlText w:val="%7."/>
+      <w:lvlJc w:val="left"/>
+      <w:pPr>
+        <w:ind w:left="5775" w:hanging="360"/>
+      </w:pPr>
+    </w:lvl>
+    <w:lvl w:ilvl="7" w:tplc="04090019" w:tentative="1">
+      <w:start w:val="1"/>
+      <w:numFmt w:val="lowerLetter"/>
+      <w:lvlText w:val="%8."/>
+      <w:lvlJc w:val="left"/>
+      <w:pPr>
+        <w:ind w:left="6495" w:hanging="360"/>
+      </w:pPr>
+    </w:lvl>
+    <w:lvl w:ilvl="8" w:tplc="0409001B" w:tentative="1">
+      <w:start w:val="1"/>
+      <w:numFmt w:val="lowerRoman"/>
+      <w:lvlText w:val="%9."/>
+      <w:lvlJc w:val="right"/>
+      <w:pPr>
+        <w:ind w:left="7215" w:hanging="180"/>
+      </w:pPr>
+    </w:lvl>
+  </w:abstractNum>
+  <w:abstractNum w:abstractNumId="7" w15:restartNumberingAfterBreak="0">
     <w:nsid w:val="219E6286"/>
     <w:multiLevelType w:val="hybridMultilevel"/>
     <w:tmpl w:val="ECD8AE00"/>
@@ -10378,7 +11815,96 @@
       </w:pPr>
     </w:lvl>
   </w:abstractNum>
-  <w:abstractNum w:abstractNumId="6" w15:restartNumberingAfterBreak="0">
+  <w:abstractNum w:abstractNumId="8" w15:restartNumberingAfterBreak="0">
+    <w:nsid w:val="23EC5C05"/>
+    <w:multiLevelType w:val="hybridMultilevel"/>
+    <w:tmpl w:val="2E40DAA0"/>
+    <w:lvl w:ilvl="0" w:tplc="78DCEAB2">
+      <w:start w:val="1"/>
+      <w:numFmt w:val="decimal"/>
+      <w:lvlText w:val="%1."/>
+      <w:lvlJc w:val="left"/>
+      <w:pPr>
+        <w:ind w:left="1515" w:hanging="360"/>
+      </w:pPr>
+      <w:rPr>
+        <w:rFonts w:hint="default"/>
+      </w:rPr>
+    </w:lvl>
+    <w:lvl w:ilvl="1" w:tplc="04090019" w:tentative="1">
+      <w:start w:val="1"/>
+      <w:numFmt w:val="lowerLetter"/>
+      <w:lvlText w:val="%2."/>
+      <w:lvlJc w:val="left"/>
+      <w:pPr>
+        <w:ind w:left="2235" w:hanging="360"/>
+      </w:pPr>
+    </w:lvl>
+    <w:lvl w:ilvl="2" w:tplc="0409001B" w:tentative="1">
+      <w:start w:val="1"/>
+      <w:numFmt w:val="lowerRoman"/>
+      <w:lvlText w:val="%3."/>
+      <w:lvlJc w:val="right"/>
+      <w:pPr>
+        <w:ind w:left="2955" w:hanging="180"/>
+      </w:pPr>
+    </w:lvl>
+    <w:lvl w:ilvl="3" w:tplc="0409000F" w:tentative="1">
+      <w:start w:val="1"/>
+      <w:numFmt w:val="decimal"/>
+      <w:lvlText w:val="%4."/>
+      <w:lvlJc w:val="left"/>
+      <w:pPr>
+        <w:ind w:left="3675" w:hanging="360"/>
+      </w:pPr>
+    </w:lvl>
+    <w:lvl w:ilvl="4" w:tplc="04090019" w:tentative="1">
+      <w:start w:val="1"/>
+      <w:numFmt w:val="lowerLetter"/>
+      <w:lvlText w:val="%5."/>
+      <w:lvlJc w:val="left"/>
+      <w:pPr>
+        <w:ind w:left="4395" w:hanging="360"/>
+      </w:pPr>
+    </w:lvl>
+    <w:lvl w:ilvl="5" w:tplc="0409001B" w:tentative="1">
+      <w:start w:val="1"/>
+      <w:numFmt w:val="lowerRoman"/>
+      <w:lvlText w:val="%6."/>
+      <w:lvlJc w:val="right"/>
+      <w:pPr>
+        <w:ind w:left="5115" w:hanging="180"/>
+      </w:pPr>
+    </w:lvl>
+    <w:lvl w:ilvl="6" w:tplc="0409000F" w:tentative="1">
+      <w:start w:val="1"/>
+      <w:numFmt w:val="decimal"/>
+      <w:lvlText w:val="%7."/>
+      <w:lvlJc w:val="left"/>
+      <w:pPr>
+        <w:ind w:left="5835" w:hanging="360"/>
+      </w:pPr>
+    </w:lvl>
+    <w:lvl w:ilvl="7" w:tplc="04090019" w:tentative="1">
+      <w:start w:val="1"/>
+      <w:numFmt w:val="lowerLetter"/>
+      <w:lvlText w:val="%8."/>
+      <w:lvlJc w:val="left"/>
+      <w:pPr>
+        <w:ind w:left="6555" w:hanging="360"/>
+      </w:pPr>
+    </w:lvl>
+    <w:lvl w:ilvl="8" w:tplc="0409001B" w:tentative="1">
+      <w:start w:val="1"/>
+      <w:numFmt w:val="lowerRoman"/>
+      <w:lvlText w:val="%9."/>
+      <w:lvlJc w:val="right"/>
+      <w:pPr>
+        <w:ind w:left="7275" w:hanging="180"/>
+      </w:pPr>
+    </w:lvl>
+  </w:abstractNum>
+  <w:abstractNum w:abstractNumId="9" w15:restartNumberingAfterBreak="0">
     <w:nsid w:val="251830E1"/>
     <w:multiLevelType w:val="multilevel"/>
     <w:tmpl w:val="C230652C"/>
@@ -10499,7 +12025,7 @@
       </w:rPr>
     </w:lvl>
   </w:abstractNum>
-  <w:abstractNum w:abstractNumId="7" w15:restartNumberingAfterBreak="0">
+  <w:abstractNum w:abstractNumId="10" w15:restartNumberingAfterBreak="0">
     <w:nsid w:val="2CE513A0"/>
     <w:multiLevelType w:val="hybridMultilevel"/>
     <w:tmpl w:val="2CF2A7EE"/>
@@ -10612,7 +12138,7 @@
       </w:rPr>
     </w:lvl>
   </w:abstractNum>
-  <w:abstractNum w:abstractNumId="8" w15:restartNumberingAfterBreak="0">
+  <w:abstractNum w:abstractNumId="11" w15:restartNumberingAfterBreak="0">
     <w:nsid w:val="2EFC3AFB"/>
     <w:multiLevelType w:val="hybridMultilevel"/>
     <w:tmpl w:val="ECD8AE00"/>
@@ -10701,7 +12227,7 @@
       </w:pPr>
     </w:lvl>
   </w:abstractNum>
-  <w:abstractNum w:abstractNumId="9" w15:restartNumberingAfterBreak="0">
+  <w:abstractNum w:abstractNumId="12" w15:restartNumberingAfterBreak="0">
     <w:nsid w:val="31D44348"/>
     <w:multiLevelType w:val="hybridMultilevel"/>
     <w:tmpl w:val="53FECCB4"/>
@@ -10790,7 +12316,7 @@
       </w:pPr>
     </w:lvl>
   </w:abstractNum>
-  <w:abstractNum w:abstractNumId="10" w15:restartNumberingAfterBreak="0">
+  <w:abstractNum w:abstractNumId="13" w15:restartNumberingAfterBreak="0">
     <w:nsid w:val="39A23801"/>
     <w:multiLevelType w:val="hybridMultilevel"/>
     <w:tmpl w:val="64BABFA8"/>
@@ -10903,7 +12429,96 @@
       </w:rPr>
     </w:lvl>
   </w:abstractNum>
-  <w:abstractNum w:abstractNumId="11" w15:restartNumberingAfterBreak="0">
+  <w:abstractNum w:abstractNumId="14" w15:restartNumberingAfterBreak="0">
+    <w:nsid w:val="431F3BD3"/>
+    <w:multiLevelType w:val="hybridMultilevel"/>
+    <w:tmpl w:val="3C505B30"/>
+    <w:lvl w:ilvl="0" w:tplc="7DDCC522">
+      <w:start w:val="1"/>
+      <w:numFmt w:val="decimal"/>
+      <w:lvlText w:val="%1."/>
+      <w:lvlJc w:val="left"/>
+      <w:pPr>
+        <w:ind w:left="1440" w:hanging="360"/>
+      </w:pPr>
+      <w:rPr>
+        <w:rFonts w:hint="default"/>
+      </w:rPr>
+    </w:lvl>
+    <w:lvl w:ilvl="1" w:tplc="04090019" w:tentative="1">
+      <w:start w:val="1"/>
+      <w:numFmt w:val="lowerLetter"/>
+      <w:lvlText w:val="%2."/>
+      <w:lvlJc w:val="left"/>
+      <w:pPr>
+        <w:ind w:left="2160" w:hanging="360"/>
+      </w:pPr>
+    </w:lvl>
+    <w:lvl w:ilvl="2" w:tplc="0409001B" w:tentative="1">
+      <w:start w:val="1"/>
+      <w:numFmt w:val="lowerRoman"/>
+      <w:lvlText w:val="%3."/>
+      <w:lvlJc w:val="right"/>
+      <w:pPr>
+        <w:ind w:left="2880" w:hanging="180"/>
+      </w:pPr>
+    </w:lvl>
+    <w:lvl w:ilvl="3" w:tplc="0409000F" w:tentative="1">
+      <w:start w:val="1"/>
+      <w:numFmt w:val="decimal"/>
+      <w:lvlText w:val="%4."/>
+      <w:lvlJc w:val="left"/>
+      <w:pPr>
+        <w:ind w:left="3600" w:hanging="360"/>
+      </w:pPr>
+    </w:lvl>
+    <w:lvl w:ilvl="4" w:tplc="04090019" w:tentative="1">
+      <w:start w:val="1"/>
+      <w:numFmt w:val="lowerLetter"/>
+      <w:lvlText w:val="%5."/>
+      <w:lvlJc w:val="left"/>
+      <w:pPr>
+        <w:ind w:left="4320" w:hanging="360"/>
+      </w:pPr>
+    </w:lvl>
+    <w:lvl w:ilvl="5" w:tplc="0409001B" w:tentative="1">
+      <w:start w:val="1"/>
+      <w:numFmt w:val="lowerRoman"/>
+      <w:lvlText w:val="%6."/>
+      <w:lvlJc w:val="right"/>
+      <w:pPr>
+        <w:ind w:left="5040" w:hanging="180"/>
+      </w:pPr>
+    </w:lvl>
+    <w:lvl w:ilvl="6" w:tplc="0409000F" w:tentative="1">
+      <w:start w:val="1"/>
+      <w:numFmt w:val="decimal"/>
+      <w:lvlText w:val="%7."/>
+      <w:lvlJc w:val="left"/>
+      <w:pPr>
+        <w:ind w:left="5760" w:hanging="360"/>
+      </w:pPr>
+    </w:lvl>
+    <w:lvl w:ilvl="7" w:tplc="04090019" w:tentative="1">
+      <w:start w:val="1"/>
+      <w:numFmt w:val="lowerLetter"/>
+      <w:lvlText w:val="%8."/>
+      <w:lvlJc w:val="left"/>
+      <w:pPr>
+        <w:ind w:left="6480" w:hanging="360"/>
+      </w:pPr>
+    </w:lvl>
+    <w:lvl w:ilvl="8" w:tplc="0409001B" w:tentative="1">
+      <w:start w:val="1"/>
+      <w:numFmt w:val="lowerRoman"/>
+      <w:lvlText w:val="%9."/>
+      <w:lvlJc w:val="right"/>
+      <w:pPr>
+        <w:ind w:left="7200" w:hanging="180"/>
+      </w:pPr>
+    </w:lvl>
+  </w:abstractNum>
+  <w:abstractNum w:abstractNumId="15" w15:restartNumberingAfterBreak="0">
     <w:nsid w:val="45D416D6"/>
     <w:multiLevelType w:val="multilevel"/>
     <w:tmpl w:val="C230652C"/>
@@ -11024,7 +12639,7 @@
       </w:rPr>
     </w:lvl>
   </w:abstractNum>
-  <w:abstractNum w:abstractNumId="12" w15:restartNumberingAfterBreak="0">
+  <w:abstractNum w:abstractNumId="16" w15:restartNumberingAfterBreak="0">
     <w:nsid w:val="4F0B0D51"/>
     <w:multiLevelType w:val="hybridMultilevel"/>
     <w:tmpl w:val="ECD8AE00"/>
@@ -11113,7 +12728,185 @@
       </w:pPr>
     </w:lvl>
   </w:abstractNum>
-  <w:abstractNum w:abstractNumId="13" w15:restartNumberingAfterBreak="0">
+  <w:abstractNum w:abstractNumId="17" w15:restartNumberingAfterBreak="0">
+    <w:nsid w:val="5A9543AE"/>
+    <w:multiLevelType w:val="hybridMultilevel"/>
+    <w:tmpl w:val="99782DF8"/>
+    <w:lvl w:ilvl="0" w:tplc="0B5408D2">
+      <w:start w:val="1"/>
+      <w:numFmt w:val="decimal"/>
+      <w:lvlText w:val="%1."/>
+      <w:lvlJc w:val="left"/>
+      <w:pPr>
+        <w:ind w:left="1455" w:hanging="360"/>
+      </w:pPr>
+      <w:rPr>
+        <w:rFonts w:hint="default"/>
+      </w:rPr>
+    </w:lvl>
+    <w:lvl w:ilvl="1" w:tplc="04090019" w:tentative="1">
+      <w:start w:val="1"/>
+      <w:numFmt w:val="lowerLetter"/>
+      <w:lvlText w:val="%2."/>
+      <w:lvlJc w:val="left"/>
+      <w:pPr>
+        <w:ind w:left="2175" w:hanging="360"/>
+      </w:pPr>
+    </w:lvl>
+    <w:lvl w:ilvl="2" w:tplc="0409001B" w:tentative="1">
+      <w:start w:val="1"/>
+      <w:numFmt w:val="lowerRoman"/>
+      <w:lvlText w:val="%3."/>
+      <w:lvlJc w:val="right"/>
+      <w:pPr>
+        <w:ind w:left="2895" w:hanging="180"/>
+      </w:pPr>
+    </w:lvl>
+    <w:lvl w:ilvl="3" w:tplc="0409000F" w:tentative="1">
+      <w:start w:val="1"/>
+      <w:numFmt w:val="decimal"/>
+      <w:lvlText w:val="%4."/>
+      <w:lvlJc w:val="left"/>
+      <w:pPr>
+        <w:ind w:left="3615" w:hanging="360"/>
+      </w:pPr>
+    </w:lvl>
+    <w:lvl w:ilvl="4" w:tplc="04090019" w:tentative="1">
+      <w:start w:val="1"/>
+      <w:numFmt w:val="lowerLetter"/>
+      <w:lvlText w:val="%5."/>
+      <w:lvlJc w:val="left"/>
+      <w:pPr>
+        <w:ind w:left="4335" w:hanging="360"/>
+      </w:pPr>
+    </w:lvl>
+    <w:lvl w:ilvl="5" w:tplc="0409001B" w:tentative="1">
+      <w:start w:val="1"/>
+      <w:numFmt w:val="lowerRoman"/>
+      <w:lvlText w:val="%6."/>
+      <w:lvlJc w:val="right"/>
+      <w:pPr>
+        <w:ind w:left="5055" w:hanging="180"/>
+      </w:pPr>
+    </w:lvl>
+    <w:lvl w:ilvl="6" w:tplc="0409000F" w:tentative="1">
+      <w:start w:val="1"/>
+      <w:numFmt w:val="decimal"/>
+      <w:lvlText w:val="%7."/>
+      <w:lvlJc w:val="left"/>
+      <w:pPr>
+        <w:ind w:left="5775" w:hanging="360"/>
+      </w:pPr>
+    </w:lvl>
+    <w:lvl w:ilvl="7" w:tplc="04090019" w:tentative="1">
+      <w:start w:val="1"/>
+      <w:numFmt w:val="lowerLetter"/>
+      <w:lvlText w:val="%8."/>
+      <w:lvlJc w:val="left"/>
+      <w:pPr>
+        <w:ind w:left="6495" w:hanging="360"/>
+      </w:pPr>
+    </w:lvl>
+    <w:lvl w:ilvl="8" w:tplc="0409001B" w:tentative="1">
+      <w:start w:val="1"/>
+      <w:numFmt w:val="lowerRoman"/>
+      <w:lvlText w:val="%9."/>
+      <w:lvlJc w:val="right"/>
+      <w:pPr>
+        <w:ind w:left="7215" w:hanging="180"/>
+      </w:pPr>
+    </w:lvl>
+  </w:abstractNum>
+  <w:abstractNum w:abstractNumId="18" w15:restartNumberingAfterBreak="0">
+    <w:nsid w:val="5E047C0B"/>
+    <w:multiLevelType w:val="hybridMultilevel"/>
+    <w:tmpl w:val="95CC3860"/>
+    <w:lvl w:ilvl="0" w:tplc="A8287EA8">
+      <w:start w:val="1"/>
+      <w:numFmt w:val="decimal"/>
+      <w:lvlText w:val="%1."/>
+      <w:lvlJc w:val="left"/>
+      <w:pPr>
+        <w:ind w:left="1455" w:hanging="360"/>
+      </w:pPr>
+      <w:rPr>
+        <w:rFonts w:hint="default"/>
+      </w:rPr>
+    </w:lvl>
+    <w:lvl w:ilvl="1" w:tplc="04090019" w:tentative="1">
+      <w:start w:val="1"/>
+      <w:numFmt w:val="lowerLetter"/>
+      <w:lvlText w:val="%2."/>
+      <w:lvlJc w:val="left"/>
+      <w:pPr>
+        <w:ind w:left="2175" w:hanging="360"/>
+      </w:pPr>
+    </w:lvl>
+    <w:lvl w:ilvl="2" w:tplc="0409001B" w:tentative="1">
+      <w:start w:val="1"/>
+      <w:numFmt w:val="lowerRoman"/>
+      <w:lvlText w:val="%3."/>
+      <w:lvlJc w:val="right"/>
+      <w:pPr>
+        <w:ind w:left="2895" w:hanging="180"/>
+      </w:pPr>
+    </w:lvl>
+    <w:lvl w:ilvl="3" w:tplc="0409000F" w:tentative="1">
+      <w:start w:val="1"/>
+      <w:numFmt w:val="decimal"/>
+      <w:lvlText w:val="%4."/>
+      <w:lvlJc w:val="left"/>
+      <w:pPr>
+        <w:ind w:left="3615" w:hanging="360"/>
+      </w:pPr>
+    </w:lvl>
+    <w:lvl w:ilvl="4" w:tplc="04090019" w:tentative="1">
+      <w:start w:val="1"/>
+      <w:numFmt w:val="lowerLetter"/>
+      <w:lvlText w:val="%5."/>
+      <w:lvlJc w:val="left"/>
+      <w:pPr>
+        <w:ind w:left="4335" w:hanging="360"/>
+      </w:pPr>
+    </w:lvl>
+    <w:lvl w:ilvl="5" w:tplc="0409001B" w:tentative="1">
+      <w:start w:val="1"/>
+      <w:numFmt w:val="lowerRoman"/>
+      <w:lvlText w:val="%6."/>
+      <w:lvlJc w:val="right"/>
+      <w:pPr>
+        <w:ind w:left="5055" w:hanging="180"/>
+      </w:pPr>
+    </w:lvl>
+    <w:lvl w:ilvl="6" w:tplc="0409000F" w:tentative="1">
+      <w:start w:val="1"/>
+      <w:numFmt w:val="decimal"/>
+      <w:lvlText w:val="%7."/>
+      <w:lvlJc w:val="left"/>
+      <w:pPr>
+        <w:ind w:left="5775" w:hanging="360"/>
+      </w:pPr>
+    </w:lvl>
+    <w:lvl w:ilvl="7" w:tplc="04090019" w:tentative="1">
+      <w:start w:val="1"/>
+      <w:numFmt w:val="lowerLetter"/>
+      <w:lvlText w:val="%8."/>
+      <w:lvlJc w:val="left"/>
+      <w:pPr>
+        <w:ind w:left="6495" w:hanging="360"/>
+      </w:pPr>
+    </w:lvl>
+    <w:lvl w:ilvl="8" w:tplc="0409001B" w:tentative="1">
+      <w:start w:val="1"/>
+      <w:numFmt w:val="lowerRoman"/>
+      <w:lvlText w:val="%9."/>
+      <w:lvlJc w:val="right"/>
+      <w:pPr>
+        <w:ind w:left="7215" w:hanging="180"/>
+      </w:pPr>
+    </w:lvl>
+  </w:abstractNum>
+  <w:abstractNum w:abstractNumId="19" w15:restartNumberingAfterBreak="0">
     <w:nsid w:val="63190C1A"/>
     <w:multiLevelType w:val="hybridMultilevel"/>
     <w:tmpl w:val="ECD8AE00"/>
@@ -11202,7 +12995,7 @@
       </w:pPr>
     </w:lvl>
   </w:abstractNum>
-  <w:abstractNum w:abstractNumId="14" w15:restartNumberingAfterBreak="0">
+  <w:abstractNum w:abstractNumId="20" w15:restartNumberingAfterBreak="0">
     <w:nsid w:val="654C57AC"/>
     <w:multiLevelType w:val="hybridMultilevel"/>
     <w:tmpl w:val="B1385172"/>
@@ -11291,7 +13084,7 @@
       </w:pPr>
     </w:lvl>
   </w:abstractNum>
-  <w:abstractNum w:abstractNumId="15" w15:restartNumberingAfterBreak="0">
+  <w:abstractNum w:abstractNumId="21" w15:restartNumberingAfterBreak="0">
     <w:nsid w:val="6B2C5167"/>
     <w:multiLevelType w:val="hybridMultilevel"/>
     <w:tmpl w:val="35A091FA"/>
@@ -11404,7 +13197,7 @@
       </w:rPr>
     </w:lvl>
   </w:abstractNum>
-  <w:abstractNum w:abstractNumId="16" w15:restartNumberingAfterBreak="0">
+  <w:abstractNum w:abstractNumId="22" w15:restartNumberingAfterBreak="0">
     <w:nsid w:val="6D7205FB"/>
     <w:multiLevelType w:val="multilevel"/>
     <w:tmpl w:val="C230652C"/>
@@ -11525,7 +13318,7 @@
       </w:rPr>
     </w:lvl>
   </w:abstractNum>
-  <w:abstractNum w:abstractNumId="17" w15:restartNumberingAfterBreak="0">
+  <w:abstractNum w:abstractNumId="23" w15:restartNumberingAfterBreak="0">
     <w:nsid w:val="780B1CD8"/>
     <w:multiLevelType w:val="hybridMultilevel"/>
     <w:tmpl w:val="ECD8AE00"/>
@@ -11614,7 +13407,7 @@
       </w:pPr>
     </w:lvl>
   </w:abstractNum>
-  <w:abstractNum w:abstractNumId="18" w15:restartNumberingAfterBreak="0">
+  <w:abstractNum w:abstractNumId="24" w15:restartNumberingAfterBreak="0">
     <w:nsid w:val="7DE34595"/>
     <w:multiLevelType w:val="multilevel"/>
     <w:tmpl w:val="C5CC94C2"/>
@@ -11737,7 +13530,7 @@
     <w:abstractNumId w:val="0"/>
   </w:num>
   <w:num w:numId="2">
-    <w:abstractNumId w:val="18"/>
+    <w:abstractNumId w:val="24"/>
   </w:num>
   <w:num w:numId="3">
     <w:abstractNumId w:val="3"/>
@@ -11746,37 +13539,37 @@
     <w:abstractNumId w:val="4"/>
   </w:num>
   <w:num w:numId="5">
-    <w:abstractNumId w:val="15"/>
+    <w:abstractNumId w:val="21"/>
   </w:num>
   <w:num w:numId="6">
     <w:abstractNumId w:val="2"/>
   </w:num>
   <w:num w:numId="7">
-    <w:abstractNumId w:val="17"/>
+    <w:abstractNumId w:val="23"/>
   </w:num>
   <w:num w:numId="8">
-    <w:abstractNumId w:val="5"/>
+    <w:abstractNumId w:val="7"/>
   </w:num>
   <w:num w:numId="9">
-    <w:abstractNumId w:val="7"/>
+    <w:abstractNumId w:val="10"/>
   </w:num>
   <w:num w:numId="10">
-    <w:abstractNumId w:val="10"/>
+    <w:abstractNumId w:val="13"/>
   </w:num>
   <w:num w:numId="11">
-    <w:abstractNumId w:val="12"/>
+    <w:abstractNumId w:val="16"/>
   </w:num>
   <w:num w:numId="12">
-    <w:abstractNumId w:val="8"/>
+    <w:abstractNumId w:val="11"/>
   </w:num>
   <w:num w:numId="13">
     <w:abstractNumId w:val="1"/>
   </w:num>
   <w:num w:numId="14">
-    <w:abstractNumId w:val="13"/>
+    <w:abstractNumId w:val="19"/>
   </w:num>
   <w:num w:numId="15">
-    <w:abstractNumId w:val="18"/>
+    <w:abstractNumId w:val="24"/>
     <w:lvlOverride w:ilvl="0">
       <w:startOverride w:val="3"/>
     </w:lvlOverride>
@@ -11785,7 +13578,7 @@
     </w:lvlOverride>
   </w:num>
   <w:num w:numId="16">
-    <w:abstractNumId w:val="18"/>
+    <w:abstractNumId w:val="24"/>
     <w:lvlOverride w:ilvl="0">
       <w:startOverride w:val="3"/>
     </w:lvlOverride>
@@ -11794,19 +13587,37 @@
     </w:lvlOverride>
   </w:num>
   <w:num w:numId="17">
-    <w:abstractNumId w:val="11"/>
+    <w:abstractNumId w:val="15"/>
   </w:num>
   <w:num w:numId="18">
-    <w:abstractNumId w:val="6"/>
+    <w:abstractNumId w:val="9"/>
   </w:num>
   <w:num w:numId="19">
-    <w:abstractNumId w:val="16"/>
+    <w:abstractNumId w:val="22"/>
   </w:num>
   <w:num w:numId="20">
-    <w:abstractNumId w:val="9"/>
+    <w:abstractNumId w:val="12"/>
   </w:num>
   <w:num w:numId="21">
+    <w:abstractNumId w:val="20"/>
+  </w:num>
+  <w:num w:numId="22">
     <w:abstractNumId w:val="14"/>
+  </w:num>
+  <w:num w:numId="23">
+    <w:abstractNumId w:val="8"/>
+  </w:num>
+  <w:num w:numId="24">
+    <w:abstractNumId w:val="5"/>
+  </w:num>
+  <w:num w:numId="25">
+    <w:abstractNumId w:val="17"/>
+  </w:num>
+  <w:num w:numId="26">
+    <w:abstractNumId w:val="18"/>
+  </w:num>
+  <w:num w:numId="27">
+    <w:abstractNumId w:val="6"/>
   </w:num>
 </w:numbering>
 </file>
@@ -13350,6 +15161,26 @@
       <w:lang w:eastAsia="ja-JP"/>
     </w:rPr>
   </w:style>
+  <w:style w:type="table" w:customStyle="1" w:styleId="TableGrid1">
+    <w:name w:val="Table Grid1"/>
+    <w:basedOn w:val="TableNormal"/>
+    <w:next w:val="TableGrid"/>
+    <w:uiPriority w:val="39"/>
+    <w:rsid w:val="001470EC"/>
+    <w:pPr>
+      <w:spacing w:after="0" w:line="240" w:lineRule="auto"/>
+    </w:pPr>
+    <w:tblPr>
+      <w:tblBorders>
+        <w:top w:val="single" w:sz="4" w:space="0" w:color="auto"/>
+        <w:left w:val="single" w:sz="4" w:space="0" w:color="auto"/>
+        <w:bottom w:val="single" w:sz="4" w:space="0" w:color="auto"/>
+        <w:right w:val="single" w:sz="4" w:space="0" w:color="auto"/>
+        <w:insideH w:val="single" w:sz="4" w:space="0" w:color="auto"/>
+        <w:insideV w:val="single" w:sz="4" w:space="0" w:color="auto"/>
+      </w:tblBorders>
+    </w:tblPr>
+  </w:style>
 </w:styles>
 </file>
 
@@ -13653,7 +15484,7 @@
 </file>
 
 <file path=customXml/itemProps1.xml><?xml version="1.0" encoding="utf-8"?>
-<ds:datastoreItem xmlns:ds="http://schemas.openxmlformats.org/officeDocument/2006/customXml" ds:itemID="{4B398B15-1750-46C8-A220-02DEF044D823}">
+<ds:datastoreItem xmlns:ds="http://schemas.openxmlformats.org/officeDocument/2006/customXml" ds:itemID="{C8474B63-5703-4DB4-82C6-11B0DA5F74D5}">
   <ds:schemaRefs>
     <ds:schemaRef ds:uri="http://schemas.openxmlformats.org/officeDocument/2006/bibliography"/>
   </ds:schemaRefs>

</xml_diff>

<commit_message>
modified add funds use description to reflect change in user requirements
</commit_message>
<xml_diff>
--- a/SRS.docx
+++ b/SRS.docx
@@ -3395,21 +3395,7 @@
                 <w:rStyle w:val="Hyperlink"/>
                 <w:noProof/>
               </w:rPr>
-              <w:t>Search Patron Reco</w:t>
-            </w:r>
-            <w:r>
-              <w:rPr>
-                <w:rStyle w:val="Hyperlink"/>
-                <w:noProof/>
-              </w:rPr>
-              <w:t>r</w:t>
-            </w:r>
-            <w:r>
-              <w:rPr>
-                <w:rStyle w:val="Hyperlink"/>
-                <w:noProof/>
-              </w:rPr>
-              <w:t>ds</w:t>
+              <w:t>Search Patron Records</w:t>
             </w:r>
             <w:r>
               <w:rPr>
@@ -3534,10 +3520,7 @@
         <w:t xml:space="preserve">rons, </w:t>
       </w:r>
       <w:r>
-        <w:t xml:space="preserve">administrators </w:t>
-      </w:r>
-      <w:r>
-        <w:t xml:space="preserve">and vendors needed to maintain user and book records, lend books and other resources, and maintain the library catalogue.  </w:t>
+        <w:t xml:space="preserve">and administrators needed to maintain user and book records, lend media, and maintain the library catalogue.  Vendor interaction will be limited and will not be considered in this release. </w:t>
       </w:r>
     </w:p>
     <w:p>
@@ -3566,7 +3549,31 @@
         <w:rPr>
           <w:rFonts w:cs="Arial"/>
         </w:rPr>
-        <w:t>Separate web portals will be maintained for patrons, librarian/</w:t>
+        <w:t>Two s</w:t>
+      </w:r>
+      <w:r>
+        <w:rPr>
+          <w:rFonts w:cs="Arial"/>
+        </w:rPr>
+        <w:t xml:space="preserve">eparate web portals will be maintained </w:t>
+      </w:r>
+      <w:r>
+        <w:rPr>
+          <w:rFonts w:cs="Arial"/>
+        </w:rPr>
+        <w:t xml:space="preserve">one </w:t>
+      </w:r>
+      <w:r>
+        <w:rPr>
+          <w:rFonts w:cs="Arial"/>
+        </w:rPr>
+        <w:t>for patrons,</w:t>
+      </w:r>
+      <w:r>
+        <w:rPr>
+          <w:rFonts w:cs="Arial"/>
+        </w:rPr>
+        <w:t xml:space="preserve"> and one for librarians, </w:t>
       </w:r>
       <w:r>
         <w:rPr>
@@ -3584,13 +3591,19 @@
         <w:rPr>
           <w:rFonts w:cs="Arial"/>
         </w:rPr>
-        <w:t xml:space="preserve">strators, and vendors/suppliers.  </w:t>
+        <w:t>strators</w:t>
       </w:r>
       <w:r>
         <w:rPr>
           <w:rFonts w:cs="Arial"/>
         </w:rPr>
-        <w:t>Only one URL will be used</w:t>
+        <w:t xml:space="preserve">.  </w:t>
+      </w:r>
+      <w:r>
+        <w:rPr>
+          <w:rFonts w:cs="Arial"/>
+        </w:rPr>
+        <w:t>One URL will be used for log in</w:t>
       </w:r>
       <w:r>
         <w:rPr>
@@ -3650,7 +3663,19 @@
         <w:rPr>
           <w:rFonts w:cs="Arial"/>
         </w:rPr>
-        <w:t xml:space="preserve">.  </w:t>
+        <w:t xml:space="preserve">. </w:t>
+      </w:r>
+      <w:r>
+        <w:rPr>
+          <w:rFonts w:cs="Arial"/>
+        </w:rPr>
+        <w:t xml:space="preserve"> Staff will have the option to switch between the patron portal and the staff portal.</w:t>
+      </w:r>
+      <w:r>
+        <w:rPr>
+          <w:rFonts w:cs="Arial"/>
+        </w:rPr>
+        <w:t xml:space="preserve"> </w:t>
       </w:r>
     </w:p>
     <w:p>
@@ -3926,6 +3951,7 @@
         <w:rPr>
           <w:rFonts w:cs="Arial"/>
         </w:rPr>
+        <w:lastRenderedPageBreak/>
         <w:t>Reset passwords for librarians/attendants.  Reset passwords for patrons only if automated system fails.</w:t>
       </w:r>
     </w:p>
@@ -3944,93 +3970,10 @@
         <w:rPr>
           <w:rFonts w:cs="Arial"/>
         </w:rPr>
-        <w:lastRenderedPageBreak/>
         <w:t>Maintain database</w:t>
       </w:r>
     </w:p>
-    <w:p>
-      <w:pPr>
-        <w:ind w:left="1110"/>
-        <w:rPr>
-          <w:rFonts w:cs="Arial"/>
-        </w:rPr>
-      </w:pPr>
-      <w:r>
-        <w:rPr>
-          <w:rFonts w:cs="Arial"/>
-        </w:rPr>
-        <w:t>Vendors and Suppliers will be able to:</w:t>
-      </w:r>
-    </w:p>
-    <w:p>
-      <w:pPr>
-        <w:pStyle w:val="ListParagraph"/>
-        <w:numPr>
-          <w:ilvl w:val="0"/>
-          <w:numId w:val="5"/>
-        </w:numPr>
-        <w:rPr>
-          <w:rFonts w:cs="Arial"/>
-        </w:rPr>
-      </w:pPr>
-      <w:bookmarkStart w:id="4" w:name="_Hlk520617286"/>
-      <w:r>
-        <w:rPr>
-          <w:rFonts w:cs="Arial"/>
-        </w:rPr>
-        <w:t>Receive purchase requests</w:t>
-      </w:r>
-    </w:p>
-    <w:p>
-      <w:pPr>
-        <w:pStyle w:val="ListParagraph"/>
-        <w:numPr>
-          <w:ilvl w:val="0"/>
-          <w:numId w:val="5"/>
-        </w:numPr>
-        <w:rPr>
-          <w:rFonts w:cs="Arial"/>
-        </w:rPr>
-      </w:pPr>
-      <w:r>
-        <w:rPr>
-          <w:rFonts w:cs="Arial"/>
-        </w:rPr>
-        <w:t>Update delivery status</w:t>
-      </w:r>
-    </w:p>
-    <w:p>
-      <w:pPr>
-        <w:pStyle w:val="ListParagraph"/>
-        <w:numPr>
-          <w:ilvl w:val="0"/>
-          <w:numId w:val="5"/>
-        </w:numPr>
-        <w:rPr>
-          <w:rFonts w:cs="Arial"/>
-        </w:rPr>
-      </w:pPr>
-      <w:r>
-        <w:rPr>
-          <w:rFonts w:cs="Arial"/>
-        </w:rPr>
-        <w:t>Send</w:t>
-      </w:r>
-      <w:r>
-        <w:rPr>
-          <w:rFonts w:cs="Arial"/>
-        </w:rPr>
-        <w:t xml:space="preserve"> purchase estimates and </w:t>
-      </w:r>
-      <w:r>
-        <w:rPr>
-          <w:rFonts w:cs="Arial"/>
-        </w:rPr>
-        <w:t xml:space="preserve">bills.  </w:t>
-      </w:r>
-    </w:p>
     <w:bookmarkEnd w:id="3"/>
-    <w:bookmarkEnd w:id="4"/>
     <w:p>
       <w:pPr>
         <w:pStyle w:val="Heading2"/>
@@ -4044,11 +3987,11 @@
           <w:numId w:val="2"/>
         </w:numPr>
       </w:pPr>
-      <w:bookmarkStart w:id="5" w:name="_Toc520830698"/>
+      <w:bookmarkStart w:id="4" w:name="_Toc520830698"/>
       <w:r>
         <w:t>Definitions, Acronyms, Abbreviations</w:t>
       </w:r>
-      <w:bookmarkEnd w:id="5"/>
+      <w:bookmarkEnd w:id="4"/>
     </w:p>
     <w:p>
       <w:pPr>
@@ -4337,11 +4280,11 @@
           <w:numId w:val="2"/>
         </w:numPr>
       </w:pPr>
-      <w:bookmarkStart w:id="6" w:name="_Toc520830699"/>
+      <w:bookmarkStart w:id="5" w:name="_Toc520830699"/>
       <w:r>
         <w:t>References</w:t>
       </w:r>
-      <w:bookmarkEnd w:id="6"/>
+      <w:bookmarkEnd w:id="5"/>
     </w:p>
     <w:p>
       <w:pPr>
@@ -4363,12 +4306,11 @@
           <w:numId w:val="2"/>
         </w:numPr>
       </w:pPr>
-      <w:bookmarkStart w:id="7" w:name="_Toc520830700"/>
+      <w:bookmarkStart w:id="6" w:name="_Toc520830700"/>
       <w:r>
-        <w:lastRenderedPageBreak/>
         <w:t>Overview</w:t>
       </w:r>
-      <w:bookmarkEnd w:id="7"/>
+      <w:bookmarkEnd w:id="6"/>
       <w:r>
         <w:t xml:space="preserve">  </w:t>
       </w:r>
@@ -4394,11 +4336,12 @@
       <w:pPr>
         <w:pStyle w:val="Heading11"/>
       </w:pPr>
-      <w:bookmarkStart w:id="8" w:name="_Toc520830701"/>
+      <w:bookmarkStart w:id="7" w:name="_Toc520830701"/>
       <w:r>
+        <w:lastRenderedPageBreak/>
         <w:t>Overall Description</w:t>
       </w:r>
-      <w:bookmarkEnd w:id="8"/>
+      <w:bookmarkEnd w:id="7"/>
     </w:p>
     <w:p>
       <w:pPr>
@@ -4408,11 +4351,11 @@
           <w:numId w:val="2"/>
         </w:numPr>
       </w:pPr>
-      <w:bookmarkStart w:id="9" w:name="_Toc520830702"/>
+      <w:bookmarkStart w:id="8" w:name="_Toc520830702"/>
       <w:r>
         <w:t>Product Perspective</w:t>
       </w:r>
-      <w:bookmarkEnd w:id="9"/>
+      <w:bookmarkEnd w:id="8"/>
     </w:p>
     <w:p>
       <w:pPr>
@@ -4437,7 +4380,19 @@
         <w:rPr>
           <w:rFonts w:cs="Arial"/>
         </w:rPr>
-        <w:t xml:space="preserve"> types of users, patrons, librarians/administrators, and vendors.  </w:t>
+        <w:t xml:space="preserve"> types of users, pat</w:t>
+      </w:r>
+      <w:r>
+        <w:rPr>
+          <w:rFonts w:cs="Arial"/>
+        </w:rPr>
+        <w:t>rons, librarians and administrators</w:t>
+      </w:r>
+      <w:r>
+        <w:rPr>
+          <w:rFonts w:cs="Arial"/>
+        </w:rPr>
+        <w:t xml:space="preserve">.  </w:t>
       </w:r>
     </w:p>
     <w:p>
@@ -4455,11 +4410,11 @@
           <w:numId w:val="2"/>
         </w:numPr>
       </w:pPr>
-      <w:bookmarkStart w:id="10" w:name="_Toc520830703"/>
+      <w:bookmarkStart w:id="9" w:name="_Toc520830703"/>
       <w:r>
         <w:t>Product Functions</w:t>
       </w:r>
-      <w:bookmarkEnd w:id="10"/>
+      <w:bookmarkEnd w:id="9"/>
     </w:p>
     <w:p>
       <w:pPr>
@@ -4607,21 +4562,42 @@
           <w:numId w:val="2"/>
         </w:numPr>
       </w:pPr>
-      <w:bookmarkStart w:id="11" w:name="_Toc520830704"/>
+      <w:bookmarkStart w:id="10" w:name="_Toc520830704"/>
       <w:r>
         <w:t>User Characteristics</w:t>
       </w:r>
-      <w:bookmarkEnd w:id="11"/>
+      <w:bookmarkEnd w:id="10"/>
     </w:p>
     <w:p>
       <w:pPr>
         <w:ind w:left="1110"/>
       </w:pPr>
       <w:r>
-        <w:t xml:space="preserve">There will be five different types of users, patrons, librarians, library attendants, administrators, vendors.  </w:t>
+        <w:t xml:space="preserve">There will be </w:t>
       </w:r>
       <w:r>
-        <w:t xml:space="preserve">Each will have a separate web portal, with different functions and features.  </w:t>
+        <w:t>four</w:t>
+      </w:r>
+      <w:r>
+        <w:t xml:space="preserve"> different types of users, patrons, librarians, lib</w:t>
+      </w:r>
+      <w:r>
+        <w:t>rary attendants, and administrators</w:t>
+      </w:r>
+      <w:r>
+        <w:t xml:space="preserve">.  </w:t>
+      </w:r>
+      <w:r>
+        <w:t>Patrons and staff members will have</w:t>
+      </w:r>
+      <w:r>
+        <w:t xml:space="preserve"> separate web portal</w:t>
+      </w:r>
+      <w:r>
+        <w:t>s</w:t>
+      </w:r>
+      <w:r>
+        <w:t xml:space="preserve">, with different functions and features.  </w:t>
       </w:r>
     </w:p>
     <w:p>
@@ -4629,13 +4605,11 @@
         <w:ind w:left="1110"/>
       </w:pPr>
       <w:r>
-        <w:t xml:space="preserve">Before being able to create an online account, patrons will need to obtain a library card from the library. Once this is </w:t>
+        <w:t>Before being able to create an online account, patrons will need to obtain a library card from the library. Once this is obtain</w:t>
       </w:r>
-      <w:proofErr w:type="gramStart"/>
       <w:r>
-        <w:t>obtain</w:t>
+        <w:t>ed</w:t>
       </w:r>
-      <w:proofErr w:type="gramEnd"/>
       <w:r>
         <w:t xml:space="preserve"> patrons will be able to create an online account and log in to the system.  Once logged in patrons may s</w:t>
       </w:r>
@@ -4643,7 +4617,10 @@
         <w:t>earch media, make reservations</w:t>
       </w:r>
       <w:r>
-        <w:t xml:space="preserve">, pay for late fees, add funds to printing account and log out of the system.  </w:t>
+        <w:t xml:space="preserve">, log out of the system.  </w:t>
+      </w:r>
+      <w:r>
+        <w:t xml:space="preserve">On the first release patrons will not be able to pay late fees or add printing funds.  This will be done by librarians and attendants, at least initially until a further release is developed.  </w:t>
       </w:r>
     </w:p>
     <w:p>
@@ -4654,15 +4631,13 @@
         <w:t xml:space="preserve">Librarians and library assistants must be employees and authorized by management to use the system.  Once they have been authorized and an account has been created by an administrator they may log in to the system.  </w:t>
       </w:r>
       <w:r>
-        <w:t xml:space="preserve">Library </w:t>
+        <w:t>Lib</w:t>
       </w:r>
-      <w:proofErr w:type="gramStart"/>
       <w:r>
-        <w:t>attendants  will</w:t>
+        <w:t xml:space="preserve">rary attendants </w:t>
       </w:r>
-      <w:proofErr w:type="gramEnd"/>
       <w:r>
-        <w:t xml:space="preserve"> be able to check out books, receive payments, search media, search patrons.  Librarians will have all functions allotted to library attendants plus </w:t>
+        <w:t xml:space="preserve">will be able to check out books, receive payments, search media, search patrons.  Librarians will have all functions allotted to library attendants plus </w:t>
       </w:r>
       <w:proofErr w:type="gramStart"/>
       <w:r>
@@ -4676,40 +4651,6 @@
     <w:p>
       <w:pPr>
         <w:spacing w:after="0"/>
-        <w:ind w:left="390" w:firstLine="720"/>
-      </w:pPr>
-      <w:r>
-        <w:lastRenderedPageBreak/>
-        <w:t>Vendor should be able to r</w:t>
-      </w:r>
-      <w:r>
-        <w:t>eceive purchase requests</w:t>
-      </w:r>
-      <w:r>
-        <w:t xml:space="preserve"> from librarians, update delivery </w:t>
-      </w:r>
-      <w:r>
-        <w:tab/>
-      </w:r>
-    </w:p>
-    <w:p>
-      <w:pPr>
-        <w:spacing w:after="0"/>
-        <w:ind w:left="390" w:firstLine="720"/>
-      </w:pPr>
-      <w:r>
-        <w:t xml:space="preserve">Status and send purchase estimates and bills. </w:t>
-      </w:r>
-    </w:p>
-    <w:p>
-      <w:pPr>
-        <w:spacing w:after="0"/>
-        <w:ind w:left="390" w:firstLine="720"/>
-      </w:pPr>
-    </w:p>
-    <w:p>
-      <w:pPr>
-        <w:spacing w:after="0"/>
         <w:ind w:left="1110"/>
       </w:pPr>
       <w:r>
@@ -4719,7 +4660,11 @@
         <w:t>, processing payments and ordering books</w:t>
       </w:r>
       <w:r>
-        <w:t>.  In addition, administrators may delete records from the database, add new staff members to the database, perform password resets for everyone only if needed, and perform general maintenance on the database.</w:t>
+        <w:t xml:space="preserve">.  In addition, administrators may delete records from the database, add new staff members to the database, perform </w:t>
+      </w:r>
+      <w:r>
+        <w:lastRenderedPageBreak/>
+        <w:t>password resets for everyone only if needed, and perform general maintenance on the database.</w:t>
       </w:r>
     </w:p>
     <w:p>
@@ -4730,11 +4675,11 @@
           <w:numId w:val="2"/>
         </w:numPr>
       </w:pPr>
-      <w:bookmarkStart w:id="12" w:name="_Toc520830705"/>
+      <w:bookmarkStart w:id="11" w:name="_Toc520830705"/>
       <w:r>
         <w:t>Constraints</w:t>
       </w:r>
-      <w:bookmarkEnd w:id="12"/>
+      <w:bookmarkEnd w:id="11"/>
     </w:p>
     <w:p>
       <w:pPr>
@@ -4752,11 +4697,11 @@
           <w:numId w:val="2"/>
         </w:numPr>
       </w:pPr>
-      <w:bookmarkStart w:id="13" w:name="_Toc520830706"/>
+      <w:bookmarkStart w:id="12" w:name="_Toc520830706"/>
       <w:r>
         <w:t>Assumptions</w:t>
       </w:r>
-      <w:bookmarkEnd w:id="13"/>
+      <w:bookmarkEnd w:id="12"/>
     </w:p>
     <w:p>
       <w:pPr>
@@ -4773,11 +4718,11 @@
       <w:pPr>
         <w:pStyle w:val="Heading11"/>
       </w:pPr>
-      <w:bookmarkStart w:id="14" w:name="_Toc520830707"/>
+      <w:bookmarkStart w:id="13" w:name="_Toc520830707"/>
       <w:r>
         <w:t>System Requirements</w:t>
       </w:r>
-      <w:bookmarkEnd w:id="14"/>
+      <w:bookmarkEnd w:id="13"/>
     </w:p>
     <w:p>
       <w:pPr>
@@ -4787,14 +4732,14 @@
           <w:numId w:val="2"/>
         </w:numPr>
       </w:pPr>
-      <w:bookmarkStart w:id="15" w:name="_Toc520830708"/>
+      <w:bookmarkStart w:id="14" w:name="_Toc520830708"/>
       <w:r>
         <w:rPr>
           <w:rFonts w:eastAsiaTheme="minorHAnsi"/>
         </w:rPr>
         <w:t>Users and use cases</w:t>
       </w:r>
-      <w:bookmarkEnd w:id="15"/>
+      <w:bookmarkEnd w:id="14"/>
     </w:p>
     <w:tbl>
       <w:tblPr>
@@ -5086,7 +5031,6 @@
               <w:rPr>
                 <w:rFonts w:cs="Arial"/>
               </w:rPr>
-              <w:lastRenderedPageBreak/>
               <w:t>Librarian</w:t>
             </w:r>
           </w:p>
@@ -5157,6 +5101,7 @@
               <w:rPr>
                 <w:rFonts w:cs="Arial"/>
               </w:rPr>
+              <w:lastRenderedPageBreak/>
               <w:t>Receive/process payments</w:t>
             </w:r>
           </w:p>
@@ -5229,6 +5174,7 @@
               <w:rPr>
                 <w:rFonts w:cs="Arial"/>
               </w:rPr>
+              <w:lastRenderedPageBreak/>
               <w:t>Administrator</w:t>
             </w:r>
           </w:p>
@@ -5356,86 +5302,6 @@
           </w:p>
         </w:tc>
       </w:tr>
-      <w:tr>
-        <w:tc>
-          <w:tcPr>
-            <w:tcW w:w="1855" w:type="dxa"/>
-          </w:tcPr>
-          <w:p>
-            <w:pPr>
-              <w:rPr>
-                <w:rFonts w:cs="Arial"/>
-              </w:rPr>
-            </w:pPr>
-            <w:r>
-              <w:rPr>
-                <w:rFonts w:cs="Arial"/>
-              </w:rPr>
-              <w:t>Vendor</w:t>
-            </w:r>
-          </w:p>
-        </w:tc>
-        <w:tc>
-          <w:tcPr>
-            <w:tcW w:w="6385" w:type="dxa"/>
-          </w:tcPr>
-          <w:p>
-            <w:pPr>
-              <w:rPr>
-                <w:rFonts w:cs="Arial"/>
-              </w:rPr>
-            </w:pPr>
-            <w:r>
-              <w:rPr>
-                <w:rFonts w:cs="Arial"/>
-              </w:rPr>
-              <w:t>Receive purchase requests</w:t>
-            </w:r>
-          </w:p>
-          <w:p>
-            <w:pPr>
-              <w:rPr>
-                <w:rFonts w:cs="Arial"/>
-              </w:rPr>
-            </w:pPr>
-            <w:r>
-              <w:rPr>
-                <w:rFonts w:cs="Arial"/>
-              </w:rPr>
-              <w:t>Update delivery status</w:t>
-            </w:r>
-          </w:p>
-          <w:p>
-            <w:pPr>
-              <w:rPr>
-                <w:rFonts w:cs="Arial"/>
-              </w:rPr>
-            </w:pPr>
-            <w:r>
-              <w:rPr>
-                <w:rFonts w:cs="Arial"/>
-              </w:rPr>
-              <w:t xml:space="preserve">Send purchase estimates and bills.  </w:t>
-            </w:r>
-          </w:p>
-          <w:p>
-            <w:pPr>
-              <w:tabs>
-                <w:tab w:val="left" w:pos="1094"/>
-              </w:tabs>
-              <w:rPr>
-                <w:rFonts w:cs="Arial"/>
-              </w:rPr>
-            </w:pPr>
-            <w:r>
-              <w:rPr>
-                <w:rFonts w:cs="Arial"/>
-              </w:rPr>
-              <w:tab/>
-            </w:r>
-          </w:p>
-        </w:tc>
-      </w:tr>
     </w:tbl>
     <w:p>
       <w:pPr>
@@ -5452,12 +5318,12 @@
           <w:numId w:val="2"/>
         </w:numPr>
       </w:pPr>
-      <w:bookmarkStart w:id="16" w:name="_Toc520830709"/>
+      <w:bookmarkStart w:id="15" w:name="_Toc520830709"/>
       <w:r>
         <w:lastRenderedPageBreak/>
         <w:t>Patron Use Case</w:t>
       </w:r>
-      <w:bookmarkEnd w:id="16"/>
+      <w:bookmarkEnd w:id="15"/>
     </w:p>
     <w:p>
       <w:pPr>
@@ -5518,12 +5384,12 @@
           <w:numId w:val="2"/>
         </w:numPr>
       </w:pPr>
-      <w:bookmarkStart w:id="17" w:name="_Toc520830710"/>
+      <w:bookmarkStart w:id="16" w:name="_Toc520830710"/>
       <w:r>
         <w:lastRenderedPageBreak/>
         <w:t>Librarian Use Case</w:t>
       </w:r>
-      <w:bookmarkEnd w:id="17"/>
+      <w:bookmarkEnd w:id="16"/>
     </w:p>
     <w:p>
       <w:pPr>
@@ -5584,12 +5450,12 @@
           <w:numId w:val="2"/>
         </w:numPr>
       </w:pPr>
-      <w:bookmarkStart w:id="18" w:name="_Toc520830711"/>
+      <w:bookmarkStart w:id="17" w:name="_Toc520830711"/>
       <w:r>
         <w:lastRenderedPageBreak/>
         <w:t>Library Attendant Use Case</w:t>
       </w:r>
-      <w:bookmarkEnd w:id="18"/>
+      <w:bookmarkEnd w:id="17"/>
     </w:p>
     <w:p>
       <w:pPr>
@@ -5648,7 +5514,7 @@
         <w:pStyle w:val="Heading2"/>
         <w:ind w:left="720"/>
       </w:pPr>
-      <w:bookmarkStart w:id="19" w:name="_Toc520830712"/>
+      <w:bookmarkStart w:id="18" w:name="_Toc520830712"/>
       <w:r>
         <w:lastRenderedPageBreak/>
         <w:t>3.5</w:t>
@@ -5656,7 +5522,7 @@
       <w:r>
         <w:t xml:space="preserve"> Administrator Use Case</w:t>
       </w:r>
-      <w:bookmarkEnd w:id="19"/>
+      <w:bookmarkEnd w:id="18"/>
     </w:p>
     <w:p>
       <w:r>
@@ -5711,83 +5577,22 @@
     </w:p>
     <w:p>
       <w:pPr>
+        <w:ind w:left="720"/>
+      </w:pPr>
+    </w:p>
+    <w:p>
+      <w:pPr>
         <w:pStyle w:val="Heading2"/>
         <w:numPr>
           <w:ilvl w:val="1"/>
           <w:numId w:val="2"/>
         </w:numPr>
       </w:pPr>
-      <w:bookmarkStart w:id="20" w:name="_Toc520830713"/>
-      <w:r>
-        <w:lastRenderedPageBreak/>
-        <w:t>Vendor Use Case</w:t>
-      </w:r>
-      <w:bookmarkEnd w:id="20"/>
-    </w:p>
-    <w:p>
-      <w:pPr>
-        <w:ind w:left="720"/>
-      </w:pPr>
-      <w:r>
-        <w:rPr>
-          <w:noProof/>
-        </w:rPr>
-        <w:drawing>
-          <wp:inline distT="0" distB="0" distL="0" distR="0" wp14:anchorId="2619A6C9" wp14:editId="41204596">
-            <wp:extent cx="5943600" cy="3304540"/>
-            <wp:effectExtent l="0" t="0" r="0" b="0"/>
-            <wp:docPr id="13" name="Picture 13" descr="A close up of a logo&#10;&#10;Description generated with high confidence"/>
-            <wp:cNvGraphicFramePr>
-              <a:graphicFrameLocks xmlns:a="http://schemas.openxmlformats.org/drawingml/2006/main" noChangeAspect="1"/>
-            </wp:cNvGraphicFramePr>
-            <a:graphic xmlns:a="http://schemas.openxmlformats.org/drawingml/2006/main">
-              <a:graphicData uri="http://schemas.openxmlformats.org/drawingml/2006/picture">
-                <pic:pic xmlns:pic="http://schemas.openxmlformats.org/drawingml/2006/picture">
-                  <pic:nvPicPr>
-                    <pic:cNvPr id="13" name="Vendor Use Case.png"/>
-                    <pic:cNvPicPr/>
-                  </pic:nvPicPr>
-                  <pic:blipFill>
-                    <a:blip r:embed="rId13">
-                      <a:extLst>
-                        <a:ext uri="{28A0092B-C50C-407E-A947-70E740481C1C}">
-                          <a14:useLocalDpi xmlns:a14="http://schemas.microsoft.com/office/drawing/2010/main" val="0"/>
-                        </a:ext>
-                      </a:extLst>
-                    </a:blip>
-                    <a:stretch>
-                      <a:fillRect/>
-                    </a:stretch>
-                  </pic:blipFill>
-                  <pic:spPr>
-                    <a:xfrm>
-                      <a:off x="0" y="0"/>
-                      <a:ext cx="5943600" cy="3304540"/>
-                    </a:xfrm>
-                    <a:prstGeom prst="rect">
-                      <a:avLst/>
-                    </a:prstGeom>
-                  </pic:spPr>
-                </pic:pic>
-              </a:graphicData>
-            </a:graphic>
-          </wp:inline>
-        </w:drawing>
-      </w:r>
-    </w:p>
-    <w:p>
-      <w:pPr>
-        <w:pStyle w:val="Heading2"/>
-        <w:numPr>
-          <w:ilvl w:val="1"/>
-          <w:numId w:val="2"/>
-        </w:numPr>
-      </w:pPr>
-      <w:bookmarkStart w:id="21" w:name="_Toc520830714"/>
+      <w:bookmarkStart w:id="19" w:name="_Toc520830714"/>
       <w:r>
         <w:t>Log in</w:t>
       </w:r>
-      <w:bookmarkEnd w:id="21"/>
+      <w:bookmarkEnd w:id="19"/>
     </w:p>
     <w:p>
       <w:pPr>
@@ -5844,11 +5649,12 @@
                 <w:rFonts w:cs="Arial"/>
               </w:rPr>
             </w:pPr>
-            <w:bookmarkStart w:id="22" w:name="_Hlk520632850"/>
-            <w:r>
-              <w:rPr>
-                <w:rFonts w:cs="Arial"/>
-              </w:rPr>
+            <w:bookmarkStart w:id="20" w:name="_Hlk520632850"/>
+            <w:r>
+              <w:rPr>
+                <w:rFonts w:cs="Arial"/>
+              </w:rPr>
+              <w:lastRenderedPageBreak/>
               <w:t>USE CASE</w:t>
             </w:r>
           </w:p>
@@ -6067,7 +5873,6 @@
               <w:rPr>
                 <w:rFonts w:cs="Arial"/>
               </w:rPr>
-              <w:lastRenderedPageBreak/>
               <w:t>Basic Flow</w:t>
             </w:r>
           </w:p>
@@ -6332,7 +6137,7 @@
           </w:p>
         </w:tc>
       </w:tr>
-      <w:bookmarkEnd w:id="22"/>
+      <w:bookmarkEnd w:id="20"/>
     </w:tbl>
     <w:p>
       <w:pPr>
@@ -6350,6 +6155,7 @@
         <w:rPr>
           <w:noProof/>
         </w:rPr>
+        <w:lastRenderedPageBreak/>
         <w:drawing>
           <wp:inline distT="0" distB="0" distL="0" distR="0">
             <wp:extent cx="5943600" cy="4885055"/>
@@ -6366,7 +6172,7 @@
                     <pic:cNvPicPr/>
                   </pic:nvPicPr>
                   <pic:blipFill>
-                    <a:blip r:embed="rId14">
+                    <a:blip r:embed="rId13">
                       <a:extLst>
                         <a:ext uri="{28A0092B-C50C-407E-A947-70E740481C1C}">
                           <a14:useLocalDpi xmlns:a14="http://schemas.microsoft.com/office/drawing/2010/main" val="0"/>
@@ -6402,9 +6208,425 @@
           <w:numId w:val="2"/>
         </w:numPr>
       </w:pPr>
-      <w:bookmarkStart w:id="23" w:name="_Toc520830715"/>
+      <w:bookmarkStart w:id="21" w:name="_Toc520830715"/>
       <w:r>
         <w:t>Register -  Patrons</w:t>
+      </w:r>
+      <w:bookmarkEnd w:id="21"/>
+    </w:p>
+    <w:tbl>
+      <w:tblPr>
+        <w:tblStyle w:val="TableGrid"/>
+        <w:tblW w:w="0" w:type="auto"/>
+        <w:tblInd w:w="1110" w:type="dxa"/>
+        <w:tblLook w:val="04A0" w:firstRow="1" w:lastRow="0" w:firstColumn="1" w:lastColumn="0" w:noHBand="0" w:noVBand="1"/>
+      </w:tblPr>
+      <w:tblGrid>
+        <w:gridCol w:w="1855"/>
+        <w:gridCol w:w="6385"/>
+      </w:tblGrid>
+      <w:tr>
+        <w:tc>
+          <w:tcPr>
+            <w:tcW w:w="1855" w:type="dxa"/>
+            <w:shd w:val="clear" w:color="auto" w:fill="8EAADB" w:themeFill="accent1" w:themeFillTint="99"/>
+          </w:tcPr>
+          <w:p>
+            <w:pPr>
+              <w:tabs>
+                <w:tab w:val="left" w:pos="1221"/>
+              </w:tabs>
+              <w:jc w:val="center"/>
+              <w:rPr>
+                <w:rFonts w:cs="Arial"/>
+              </w:rPr>
+            </w:pPr>
+            <w:bookmarkStart w:id="22" w:name="_Hlk520739815"/>
+            <w:r>
+              <w:rPr>
+                <w:rFonts w:cs="Arial"/>
+              </w:rPr>
+              <w:t>USE CASE</w:t>
+            </w:r>
+          </w:p>
+        </w:tc>
+        <w:tc>
+          <w:tcPr>
+            <w:tcW w:w="6385" w:type="dxa"/>
+            <w:shd w:val="clear" w:color="auto" w:fill="8EAADB" w:themeFill="accent1" w:themeFillTint="99"/>
+          </w:tcPr>
+          <w:p>
+            <w:pPr>
+              <w:jc w:val="center"/>
+              <w:rPr>
+                <w:rFonts w:cs="Arial"/>
+              </w:rPr>
+            </w:pPr>
+            <w:r>
+              <w:rPr>
+                <w:rFonts w:cs="Arial"/>
+              </w:rPr>
+              <w:t>LOG IN</w:t>
+            </w:r>
+          </w:p>
+        </w:tc>
+      </w:tr>
+      <w:tr>
+        <w:tc>
+          <w:tcPr>
+            <w:tcW w:w="1855" w:type="dxa"/>
+          </w:tcPr>
+          <w:p>
+            <w:pPr>
+              <w:rPr>
+                <w:rFonts w:cs="Arial"/>
+              </w:rPr>
+            </w:pPr>
+            <w:r>
+              <w:rPr>
+                <w:rFonts w:cs="Arial"/>
+              </w:rPr>
+              <w:t>Description</w:t>
+            </w:r>
+          </w:p>
+        </w:tc>
+        <w:tc>
+          <w:tcPr>
+            <w:tcW w:w="6385" w:type="dxa"/>
+          </w:tcPr>
+          <w:p>
+            <w:pPr>
+              <w:rPr>
+                <w:rFonts w:cs="Arial"/>
+              </w:rPr>
+            </w:pPr>
+            <w:r>
+              <w:rPr>
+                <w:rFonts w:cs="Arial"/>
+              </w:rPr>
+              <w:t>Create online account for patrons</w:t>
+            </w:r>
+          </w:p>
+        </w:tc>
+      </w:tr>
+      <w:tr>
+        <w:tc>
+          <w:tcPr>
+            <w:tcW w:w="1855" w:type="dxa"/>
+          </w:tcPr>
+          <w:p>
+            <w:pPr>
+              <w:rPr>
+                <w:rFonts w:cs="Arial"/>
+              </w:rPr>
+            </w:pPr>
+            <w:r>
+              <w:rPr>
+                <w:rFonts w:cs="Arial"/>
+              </w:rPr>
+              <w:t>Actors</w:t>
+            </w:r>
+          </w:p>
+        </w:tc>
+        <w:tc>
+          <w:tcPr>
+            <w:tcW w:w="6385" w:type="dxa"/>
+          </w:tcPr>
+          <w:p>
+            <w:pPr>
+              <w:rPr>
+                <w:rFonts w:cs="Arial"/>
+              </w:rPr>
+            </w:pPr>
+            <w:r>
+              <w:rPr>
+                <w:rFonts w:cs="Arial"/>
+              </w:rPr>
+              <w:t>Library patron</w:t>
+            </w:r>
+          </w:p>
+        </w:tc>
+      </w:tr>
+      <w:tr>
+        <w:tc>
+          <w:tcPr>
+            <w:tcW w:w="1855" w:type="dxa"/>
+          </w:tcPr>
+          <w:p>
+            <w:pPr>
+              <w:rPr>
+                <w:rFonts w:cs="Arial"/>
+              </w:rPr>
+            </w:pPr>
+            <w:r>
+              <w:rPr>
+                <w:rFonts w:cs="Arial"/>
+              </w:rPr>
+              <w:t>Preconditions</w:t>
+            </w:r>
+          </w:p>
+        </w:tc>
+        <w:tc>
+          <w:tcPr>
+            <w:tcW w:w="6385" w:type="dxa"/>
+          </w:tcPr>
+          <w:p>
+            <w:pPr>
+              <w:rPr>
+                <w:rFonts w:cs="Arial"/>
+              </w:rPr>
+            </w:pPr>
+            <w:r>
+              <w:rPr>
+                <w:rFonts w:cs="Arial"/>
+              </w:rPr>
+              <w:t>Patrons must have a library card</w:t>
+            </w:r>
+          </w:p>
+        </w:tc>
+      </w:tr>
+      <w:tr>
+        <w:tc>
+          <w:tcPr>
+            <w:tcW w:w="1855" w:type="dxa"/>
+          </w:tcPr>
+          <w:p>
+            <w:pPr>
+              <w:rPr>
+                <w:rFonts w:cs="Arial"/>
+              </w:rPr>
+            </w:pPr>
+            <w:r>
+              <w:rPr>
+                <w:rFonts w:cs="Arial"/>
+              </w:rPr>
+              <w:t>Basic Flow</w:t>
+            </w:r>
+          </w:p>
+        </w:tc>
+        <w:tc>
+          <w:tcPr>
+            <w:tcW w:w="6385" w:type="dxa"/>
+          </w:tcPr>
+          <w:p>
+            <w:pPr>
+              <w:pStyle w:val="ListParagraph"/>
+              <w:numPr>
+                <w:ilvl w:val="0"/>
+                <w:numId w:val="11"/>
+              </w:numPr>
+              <w:rPr>
+                <w:rFonts w:cs="Arial"/>
+              </w:rPr>
+            </w:pPr>
+            <w:r>
+              <w:rPr>
+                <w:rFonts w:cs="Arial"/>
+              </w:rPr>
+              <w:t>User selects register option</w:t>
+            </w:r>
+          </w:p>
+          <w:p>
+            <w:pPr>
+              <w:pStyle w:val="ListParagraph"/>
+              <w:numPr>
+                <w:ilvl w:val="0"/>
+                <w:numId w:val="11"/>
+              </w:numPr>
+              <w:rPr>
+                <w:rFonts w:cs="Arial"/>
+              </w:rPr>
+            </w:pPr>
+            <w:r>
+              <w:rPr>
+                <w:rFonts w:cs="Arial"/>
+              </w:rPr>
+              <w:t>Enter personal information, first/last name, library card number, home address, telephone number, email address</w:t>
+            </w:r>
+          </w:p>
+          <w:p>
+            <w:pPr>
+              <w:pStyle w:val="ListParagraph"/>
+              <w:numPr>
+                <w:ilvl w:val="0"/>
+                <w:numId w:val="11"/>
+              </w:numPr>
+              <w:rPr>
+                <w:rFonts w:cs="Arial"/>
+              </w:rPr>
+            </w:pPr>
+            <w:r>
+              <w:rPr>
+                <w:rFonts w:cs="Arial"/>
+              </w:rPr>
+              <w:t>Click register</w:t>
+            </w:r>
+          </w:p>
+          <w:p>
+            <w:pPr>
+              <w:pStyle w:val="ListParagraph"/>
+              <w:numPr>
+                <w:ilvl w:val="0"/>
+                <w:numId w:val="11"/>
+              </w:numPr>
+              <w:rPr>
+                <w:rFonts w:cs="Arial"/>
+              </w:rPr>
+            </w:pPr>
+            <w:r>
+              <w:rPr>
+                <w:rFonts w:cs="Arial"/>
+              </w:rPr>
+              <w:t>Data validated</w:t>
+            </w:r>
+          </w:p>
+          <w:p>
+            <w:pPr>
+              <w:pStyle w:val="ListParagraph"/>
+              <w:numPr>
+                <w:ilvl w:val="0"/>
+                <w:numId w:val="11"/>
+              </w:numPr>
+              <w:rPr>
+                <w:rFonts w:cs="Arial"/>
+              </w:rPr>
+            </w:pPr>
+            <w:r>
+              <w:rPr>
+                <w:rFonts w:cs="Arial"/>
+              </w:rPr>
+              <w:t>Account activated</w:t>
+            </w:r>
+          </w:p>
+          <w:p>
+            <w:pPr>
+              <w:pStyle w:val="ListParagraph"/>
+              <w:numPr>
+                <w:ilvl w:val="0"/>
+                <w:numId w:val="11"/>
+              </w:numPr>
+              <w:rPr>
+                <w:rFonts w:cs="Arial"/>
+              </w:rPr>
+            </w:pPr>
+            <w:r>
+              <w:rPr>
+                <w:rFonts w:cs="Arial"/>
+              </w:rPr>
+              <w:lastRenderedPageBreak/>
+              <w:t>Redirect to login page</w:t>
+            </w:r>
+          </w:p>
+        </w:tc>
+      </w:tr>
+      <w:tr>
+        <w:tc>
+          <w:tcPr>
+            <w:tcW w:w="1855" w:type="dxa"/>
+          </w:tcPr>
+          <w:p>
+            <w:pPr>
+              <w:rPr>
+                <w:rFonts w:cs="Arial"/>
+              </w:rPr>
+            </w:pPr>
+            <w:r>
+              <w:rPr>
+                <w:rFonts w:cs="Arial"/>
+              </w:rPr>
+              <w:lastRenderedPageBreak/>
+              <w:t>Post-conditions</w:t>
+            </w:r>
+          </w:p>
+        </w:tc>
+        <w:tc>
+          <w:tcPr>
+            <w:tcW w:w="6385" w:type="dxa"/>
+          </w:tcPr>
+          <w:p>
+            <w:pPr>
+              <w:rPr>
+                <w:rFonts w:cs="Arial"/>
+              </w:rPr>
+            </w:pPr>
+            <w:r>
+              <w:rPr>
+                <w:rFonts w:cs="Arial"/>
+              </w:rPr>
+              <w:t>Account is activated.  Username and password are stored in the database.  Appropriate level of access is given.  After login patron will be directed to the patron portal.</w:t>
+            </w:r>
+          </w:p>
+        </w:tc>
+      </w:tr>
+      <w:tr>
+        <w:tc>
+          <w:tcPr>
+            <w:tcW w:w="1855" w:type="dxa"/>
+          </w:tcPr>
+          <w:p>
+            <w:pPr>
+              <w:rPr>
+                <w:rFonts w:cs="Arial"/>
+              </w:rPr>
+            </w:pPr>
+            <w:r>
+              <w:rPr>
+                <w:rFonts w:cs="Arial"/>
+              </w:rPr>
+              <w:t>Alternate flows</w:t>
+            </w:r>
+          </w:p>
+        </w:tc>
+        <w:tc>
+          <w:tcPr>
+            <w:tcW w:w="6385" w:type="dxa"/>
+          </w:tcPr>
+          <w:p>
+            <w:pPr>
+              <w:rPr>
+                <w:rFonts w:cs="Arial"/>
+              </w:rPr>
+            </w:pPr>
+            <w:r>
+              <w:rPr>
+                <w:rFonts w:cs="Arial"/>
+              </w:rPr>
+              <w:t>Select cancel – back to login page</w:t>
+            </w:r>
+          </w:p>
+          <w:p>
+            <w:pPr>
+              <w:rPr>
+                <w:rFonts w:cs="Arial"/>
+              </w:rPr>
+            </w:pPr>
+            <w:r>
+              <w:rPr>
+                <w:rFonts w:cs="Arial"/>
+              </w:rPr>
+              <w:t>Data cannot be validated – user must correct data input to meet requirements</w:t>
+            </w:r>
+          </w:p>
+        </w:tc>
+      </w:tr>
+      <w:bookmarkEnd w:id="22"/>
+    </w:tbl>
+    <w:p>
+      <w:pPr>
+        <w:ind w:left="1110"/>
+      </w:pPr>
+    </w:p>
+    <w:p>
+      <w:pPr>
+        <w:pStyle w:val="Heading2"/>
+        <w:numPr>
+          <w:ilvl w:val="1"/>
+          <w:numId w:val="2"/>
+        </w:numPr>
+      </w:pPr>
+      <w:bookmarkStart w:id="23" w:name="_Toc520830716"/>
+      <w:r>
+        <w:t>Register – Librarians/Assistants/Vendors</w:t>
       </w:r>
       <w:bookmarkEnd w:id="23"/>
     </w:p>
@@ -6435,7 +6657,6 @@
                 <w:rFonts w:cs="Arial"/>
               </w:rPr>
             </w:pPr>
-            <w:bookmarkStart w:id="24" w:name="_Hlk520739815"/>
             <w:r>
               <w:rPr>
                 <w:rFonts w:cs="Arial"/>
@@ -6498,7 +6719,13 @@
               <w:rPr>
                 <w:rFonts w:cs="Arial"/>
               </w:rPr>
-              <w:t>Create online account for patrons</w:t>
+              <w:t>Create staff/vendor</w:t>
+            </w:r>
+            <w:r>
+              <w:rPr>
+                <w:rFonts w:cs="Arial"/>
+              </w:rPr>
+              <w:t xml:space="preserve"> account for librarians, assistants and vendors</w:t>
             </w:r>
           </w:p>
         </w:tc>
@@ -6536,7 +6763,7 @@
               <w:rPr>
                 <w:rFonts w:cs="Arial"/>
               </w:rPr>
-              <w:t>Library patron</w:t>
+              <w:t>Librarians, assistants and vendors</w:t>
             </w:r>
           </w:p>
         </w:tc>
@@ -6574,7 +6801,7 @@
               <w:rPr>
                 <w:rFonts w:cs="Arial"/>
               </w:rPr>
-              <w:t>Patrons must have a library card</w:t>
+              <w:t>Staff/vendors must be employee or under contract and be approved by management</w:t>
             </w:r>
           </w:p>
         </w:tc>
@@ -6607,7 +6834,7 @@
               <w:pStyle w:val="ListParagraph"/>
               <w:numPr>
                 <w:ilvl w:val="0"/>
-                <w:numId w:val="11"/>
+                <w:numId w:val="12"/>
               </w:numPr>
               <w:rPr>
                 <w:rFonts w:cs="Arial"/>
@@ -6617,7 +6844,7 @@
               <w:rPr>
                 <w:rFonts w:cs="Arial"/>
               </w:rPr>
-              <w:t>User selects register option</w:t>
+              <w:t xml:space="preserve">User is hired or is contracted.  </w:t>
             </w:r>
           </w:p>
           <w:p>
@@ -6625,7 +6852,7 @@
               <w:pStyle w:val="ListParagraph"/>
               <w:numPr>
                 <w:ilvl w:val="0"/>
-                <w:numId w:val="11"/>
+                <w:numId w:val="12"/>
               </w:numPr>
               <w:rPr>
                 <w:rFonts w:cs="Arial"/>
@@ -6635,7 +6862,13 @@
               <w:rPr>
                 <w:rFonts w:cs="Arial"/>
               </w:rPr>
-              <w:t>Enter personal information, first/last name, library card number, home address, telephone number, email address</w:t>
+              <w:t xml:space="preserve">Management submits </w:t>
+            </w:r>
+            <w:r>
+              <w:rPr>
+                <w:rFonts w:cs="Arial"/>
+              </w:rPr>
+              <w:t>approval form</w:t>
             </w:r>
           </w:p>
           <w:p>
@@ -6643,7 +6876,7 @@
               <w:pStyle w:val="ListParagraph"/>
               <w:numPr>
                 <w:ilvl w:val="0"/>
-                <w:numId w:val="11"/>
+                <w:numId w:val="12"/>
               </w:numPr>
               <w:rPr>
                 <w:rFonts w:cs="Arial"/>
@@ -6653,7 +6886,7 @@
               <w:rPr>
                 <w:rFonts w:cs="Arial"/>
               </w:rPr>
-              <w:t>Click register</w:t>
+              <w:t>Administrator creates usernames and temporary password</w:t>
             </w:r>
           </w:p>
           <w:p>
@@ -6661,7 +6894,7 @@
               <w:pStyle w:val="ListParagraph"/>
               <w:numPr>
                 <w:ilvl w:val="0"/>
-                <w:numId w:val="11"/>
+                <w:numId w:val="12"/>
               </w:numPr>
               <w:rPr>
                 <w:rFonts w:cs="Arial"/>
@@ -6671,7 +6904,19 @@
               <w:rPr>
                 <w:rFonts w:cs="Arial"/>
               </w:rPr>
-              <w:t>Data validated</w:t>
+              <w:t>Administrator give</w:t>
+            </w:r>
+            <w:r>
+              <w:rPr>
+                <w:rFonts w:cs="Arial"/>
+              </w:rPr>
+              <w:t>s</w:t>
+            </w:r>
+            <w:r>
+              <w:rPr>
+                <w:rFonts w:cs="Arial"/>
+              </w:rPr>
+              <w:t xml:space="preserve"> appropriate access rights according to user type</w:t>
             </w:r>
           </w:p>
           <w:p>
@@ -6679,7 +6924,7 @@
               <w:pStyle w:val="ListParagraph"/>
               <w:numPr>
                 <w:ilvl w:val="0"/>
-                <w:numId w:val="11"/>
+                <w:numId w:val="12"/>
               </w:numPr>
               <w:rPr>
                 <w:rFonts w:cs="Arial"/>
@@ -6689,7 +6934,7 @@
               <w:rPr>
                 <w:rFonts w:cs="Arial"/>
               </w:rPr>
-              <w:t>Account activated</w:t>
+              <w:t>User logs in with temporary password</w:t>
             </w:r>
           </w:p>
           <w:p>
@@ -6697,7 +6942,7 @@
               <w:pStyle w:val="ListParagraph"/>
               <w:numPr>
                 <w:ilvl w:val="0"/>
-                <w:numId w:val="11"/>
+                <w:numId w:val="12"/>
               </w:numPr>
               <w:rPr>
                 <w:rFonts w:cs="Arial"/>
@@ -6707,7 +6952,55 @@
               <w:rPr>
                 <w:rFonts w:cs="Arial"/>
               </w:rPr>
-              <w:t>Redirect to login page</w:t>
+              <w:t>User resets password</w:t>
+            </w:r>
+          </w:p>
+          <w:p>
+            <w:pPr>
+              <w:pStyle w:val="ListParagraph"/>
+              <w:numPr>
+                <w:ilvl w:val="0"/>
+                <w:numId w:val="12"/>
+              </w:numPr>
+              <w:rPr>
+                <w:rFonts w:cs="Arial"/>
+              </w:rPr>
+            </w:pPr>
+            <w:r>
+              <w:rPr>
+                <w:rFonts w:cs="Arial"/>
+              </w:rPr>
+              <w:t>User</w:t>
+            </w:r>
+            <w:r>
+              <w:rPr>
+                <w:rFonts w:cs="Arial"/>
+              </w:rPr>
+              <w:t xml:space="preserve"> </w:t>
+            </w:r>
+            <w:r>
+              <w:rPr>
+                <w:rFonts w:cs="Arial"/>
+              </w:rPr>
+              <w:t>logs in with permanent password</w:t>
+            </w:r>
+          </w:p>
+          <w:p>
+            <w:pPr>
+              <w:pStyle w:val="ListParagraph"/>
+              <w:numPr>
+                <w:ilvl w:val="0"/>
+                <w:numId w:val="12"/>
+              </w:numPr>
+              <w:rPr>
+                <w:rFonts w:cs="Arial"/>
+              </w:rPr>
+            </w:pPr>
+            <w:r>
+              <w:rPr>
+                <w:rFonts w:cs="Arial"/>
+              </w:rPr>
+              <w:t>User is redirected to appropriate portal</w:t>
             </w:r>
           </w:p>
         </w:tc>
@@ -6745,7 +7038,37 @@
               <w:rPr>
                 <w:rFonts w:cs="Arial"/>
               </w:rPr>
-              <w:t>Account is activated.  Username and password are stored in the database.  Appropriate level of access is given.  After login patron will be directed to the patron portal.</w:t>
+              <w:t>Staff/vendor a</w:t>
+            </w:r>
+            <w:r>
+              <w:rPr>
+                <w:rFonts w:cs="Arial"/>
+              </w:rPr>
+              <w:t xml:space="preserve">ccount is activated.  Username and password are stored in the database.  Appropriate level of access is given.  After login </w:t>
+            </w:r>
+            <w:r>
+              <w:rPr>
+                <w:rFonts w:cs="Arial"/>
+              </w:rPr>
+              <w:t>staff</w:t>
+            </w:r>
+            <w:r>
+              <w:rPr>
+                <w:rFonts w:cs="Arial"/>
+              </w:rPr>
+              <w:t xml:space="preserve"> will be directed to the </w:t>
+            </w:r>
+            <w:r>
+              <w:rPr>
+                <w:rFonts w:cs="Arial"/>
+              </w:rPr>
+              <w:t>staff</w:t>
+            </w:r>
+            <w:r>
+              <w:rPr>
+                <w:rFonts w:cs="Arial"/>
+              </w:rPr>
+              <w:t xml:space="preserve"> portal.</w:t>
             </w:r>
           </w:p>
         </w:tc>
@@ -6779,48 +7102,32 @@
                 <w:rFonts w:cs="Arial"/>
               </w:rPr>
             </w:pPr>
-            <w:r>
-              <w:rPr>
-                <w:rFonts w:cs="Arial"/>
-              </w:rPr>
-              <w:t>Select cancel – back to login page</w:t>
-            </w:r>
-          </w:p>
-          <w:p>
-            <w:pPr>
-              <w:rPr>
-                <w:rFonts w:cs="Arial"/>
-              </w:rPr>
-            </w:pPr>
-            <w:r>
-              <w:rPr>
-                <w:rFonts w:cs="Arial"/>
-              </w:rPr>
-              <w:t>Data cannot be validated – user must correct data input to meet requirements</w:t>
-            </w:r>
           </w:p>
         </w:tc>
       </w:tr>
-      <w:bookmarkEnd w:id="24"/>
     </w:tbl>
     <w:p>
       <w:pPr>
+        <w:pStyle w:val="ListParagraph"/>
         <w:ind w:left="1110"/>
       </w:pPr>
     </w:p>
     <w:p>
       <w:pPr>
         <w:pStyle w:val="Heading2"/>
-        <w:numPr>
-          <w:ilvl w:val="1"/>
-          <w:numId w:val="2"/>
-        </w:numPr>
-      </w:pPr>
-      <w:bookmarkStart w:id="25" w:name="_Toc520830716"/>
+        <w:ind w:left="720"/>
+      </w:pPr>
+      <w:bookmarkStart w:id="24" w:name="_Toc520830717"/>
       <w:r>
-        <w:t>Register – Librarians/Assistants/Vendors</w:t>
+        <w:t xml:space="preserve">3.9 </w:t>
       </w:r>
-      <w:bookmarkEnd w:id="25"/>
+      <w:r>
+        <w:t xml:space="preserve">Basic </w:t>
+      </w:r>
+      <w:r>
+        <w:t>Search</w:t>
+      </w:r>
+      <w:bookmarkEnd w:id="24"/>
     </w:p>
     <w:tbl>
       <w:tblPr>
@@ -6873,7 +7180,7 @@
               <w:rPr>
                 <w:rFonts w:cs="Arial"/>
               </w:rPr>
-              <w:t>LOG IN</w:t>
+              <w:t>BASIC SEARCH</w:t>
             </w:r>
           </w:p>
         </w:tc>
@@ -6893,6 +7200,7 @@
               <w:rPr>
                 <w:rFonts w:cs="Arial"/>
               </w:rPr>
+              <w:lastRenderedPageBreak/>
               <w:t>Description</w:t>
             </w:r>
           </w:p>
@@ -6911,13 +7219,171 @@
               <w:rPr>
                 <w:rFonts w:cs="Arial"/>
               </w:rPr>
-              <w:t>Create staff/vendor</w:t>
-            </w:r>
-            <w:r>
-              <w:rPr>
-                <w:rFonts w:cs="Arial"/>
-              </w:rPr>
-              <w:t xml:space="preserve"> account for librarians, assistants and vendors</w:t>
+              <w:t>Search for available media using several criteria</w:t>
+            </w:r>
+            <w:r>
+              <w:rPr>
+                <w:rFonts w:cs="Arial"/>
+              </w:rPr>
+              <w:t xml:space="preserve">.  Basic search box is located at the top center of main portal.  Defaults to search all media. Basic search box defaults to search by </w:t>
+            </w:r>
+            <w:proofErr w:type="gramStart"/>
+            <w:r>
+              <w:rPr>
+                <w:rFonts w:cs="Arial"/>
+              </w:rPr>
+              <w:t>keyword, but</w:t>
+            </w:r>
+            <w:proofErr w:type="gramEnd"/>
+            <w:r>
+              <w:rPr>
+                <w:rFonts w:cs="Arial"/>
+              </w:rPr>
+              <w:t xml:space="preserve"> will search by ISBN if detected.  Users </w:t>
+            </w:r>
+            <w:proofErr w:type="gramStart"/>
+            <w:r>
+              <w:rPr>
+                <w:rFonts w:cs="Arial"/>
+              </w:rPr>
+              <w:t>have the ability to</w:t>
+            </w:r>
+            <w:proofErr w:type="gramEnd"/>
+            <w:r>
+              <w:rPr>
+                <w:rFonts w:cs="Arial"/>
+              </w:rPr>
+              <w:t xml:space="preserve"> perform advanced searches by typing special keywords, a colon, and the search criteria.  For example to search by title</w:t>
+            </w:r>
+            <w:r>
+              <w:rPr>
+                <w:rFonts w:cs="Arial"/>
+              </w:rPr>
+              <w:t xml:space="preserve"> users must</w:t>
+            </w:r>
+            <w:r>
+              <w:rPr>
+                <w:rFonts w:cs="Arial"/>
+              </w:rPr>
+              <w:t xml:space="preserve"> type </w:t>
+            </w:r>
+            <w:r>
+              <w:rPr>
+                <w:rFonts w:cs="Arial"/>
+              </w:rPr>
+              <w:t>this in the search box,</w:t>
+            </w:r>
+            <w:r>
+              <w:rPr>
+                <w:rFonts w:cs="Arial"/>
+              </w:rPr>
+              <w:t xml:space="preserve"> </w:t>
+            </w:r>
+            <w:proofErr w:type="spellStart"/>
+            <w:proofErr w:type="gramStart"/>
+            <w:r>
+              <w:rPr>
+                <w:rFonts w:cs="Arial"/>
+              </w:rPr>
+              <w:t>title:Java</w:t>
+            </w:r>
+            <w:proofErr w:type="spellEnd"/>
+            <w:proofErr w:type="gramEnd"/>
+            <w:r>
+              <w:rPr>
+                <w:rFonts w:cs="Arial"/>
+              </w:rPr>
+              <w:t xml:space="preserve"> a Complete Guide.  Commas, separate search categories, e.g. </w:t>
+            </w:r>
+            <w:proofErr w:type="spellStart"/>
+            <w:proofErr w:type="gramStart"/>
+            <w:r>
+              <w:rPr>
+                <w:rFonts w:cs="Arial"/>
+              </w:rPr>
+              <w:t>title:Java</w:t>
+            </w:r>
+            <w:proofErr w:type="spellEnd"/>
+            <w:proofErr w:type="gramEnd"/>
+            <w:r>
+              <w:rPr>
+                <w:rFonts w:cs="Arial"/>
+              </w:rPr>
+              <w:t xml:space="preserve"> a Complete Guide, year: 2015.  </w:t>
+            </w:r>
+            <w:r>
+              <w:rPr>
+                <w:rFonts w:cs="Arial"/>
+              </w:rPr>
+              <w:t>Operators such</w:t>
+            </w:r>
+            <w:r>
+              <w:rPr>
+                <w:rFonts w:cs="Arial"/>
+              </w:rPr>
+              <w:t xml:space="preserve"> as ‘and’</w:t>
+            </w:r>
+            <w:r>
+              <w:rPr>
+                <w:rFonts w:cs="Arial"/>
+              </w:rPr>
+              <w:t>,</w:t>
+            </w:r>
+            <w:r>
+              <w:rPr>
+                <w:rFonts w:cs="Arial"/>
+              </w:rPr>
+              <w:t xml:space="preserve"> ‘or’</w:t>
+            </w:r>
+            <w:r>
+              <w:rPr>
+                <w:rFonts w:cs="Arial"/>
+              </w:rPr>
+              <w:t xml:space="preserve"> and ‘not’</w:t>
+            </w:r>
+            <w:r>
+              <w:rPr>
+                <w:rFonts w:cs="Arial"/>
+              </w:rPr>
+              <w:t xml:space="preserve"> may also be used, e.g. title: Java and Guide, year: 2015 or 2016.  To Avoid ambiguity or if search criteria </w:t>
+            </w:r>
+            <w:proofErr w:type="gramStart"/>
+            <w:r>
+              <w:rPr>
+                <w:rFonts w:cs="Arial"/>
+              </w:rPr>
+              <w:t>includes</w:t>
+            </w:r>
+            <w:proofErr w:type="gramEnd"/>
+            <w:r>
+              <w:rPr>
+                <w:rFonts w:cs="Arial"/>
+              </w:rPr>
+              <w:t xml:space="preserve"> keywords quotations marks </w:t>
+            </w:r>
+            <w:r>
+              <w:rPr>
+                <w:rFonts w:cs="Arial"/>
+              </w:rPr>
+              <w:t>can</w:t>
+            </w:r>
+            <w:r>
+              <w:rPr>
+                <w:rFonts w:cs="Arial"/>
+              </w:rPr>
+              <w:t xml:space="preserve"> be used, e.g. title: “Java” and “Guide”</w:t>
+            </w:r>
+            <w:r>
+              <w:rPr>
+                <w:rFonts w:cs="Arial"/>
+              </w:rPr>
+              <w:t xml:space="preserve">.  </w:t>
+            </w:r>
+            <w:r>
+              <w:rPr>
+                <w:rFonts w:cs="Arial"/>
+              </w:rPr>
+              <w:t xml:space="preserve"> </w:t>
             </w:r>
           </w:p>
         </w:tc>
@@ -6955,7 +7421,13 @@
               <w:rPr>
                 <w:rFonts w:cs="Arial"/>
               </w:rPr>
-              <w:t>Librarians, assistants and vendors</w:t>
+              <w:t>Library patron</w:t>
+            </w:r>
+            <w:r>
+              <w:rPr>
+                <w:rFonts w:cs="Arial"/>
+              </w:rPr>
+              <w:t>, librarian, attendant, administrator</w:t>
             </w:r>
           </w:p>
         </w:tc>
@@ -6993,7 +7465,7 @@
               <w:rPr>
                 <w:rFonts w:cs="Arial"/>
               </w:rPr>
-              <w:t>Staff/vendors must be employee or under contract and be approved by management</w:t>
+              <w:t xml:space="preserve">User must log in to the system.  </w:t>
             </w:r>
           </w:p>
         </w:tc>
@@ -7026,7 +7498,7 @@
               <w:pStyle w:val="ListParagraph"/>
               <w:numPr>
                 <w:ilvl w:val="0"/>
-                <w:numId w:val="12"/>
+                <w:numId w:val="13"/>
               </w:numPr>
               <w:rPr>
                 <w:rFonts w:cs="Arial"/>
@@ -7036,7 +7508,7 @@
               <w:rPr>
                 <w:rFonts w:cs="Arial"/>
               </w:rPr>
-              <w:t xml:space="preserve">User is hired or is contracted.  </w:t>
+              <w:t>Select basic search box</w:t>
             </w:r>
           </w:p>
           <w:p>
@@ -7044,7 +7516,7 @@
               <w:pStyle w:val="ListParagraph"/>
               <w:numPr>
                 <w:ilvl w:val="0"/>
-                <w:numId w:val="12"/>
+                <w:numId w:val="13"/>
               </w:numPr>
               <w:rPr>
                 <w:rFonts w:cs="Arial"/>
@@ -7054,13 +7526,7 @@
               <w:rPr>
                 <w:rFonts w:cs="Arial"/>
               </w:rPr>
-              <w:t xml:space="preserve">Management submits </w:t>
-            </w:r>
-            <w:r>
-              <w:rPr>
-                <w:rFonts w:cs="Arial"/>
-              </w:rPr>
-              <w:t>approval form</w:t>
+              <w:t>Type in keyword or ISBN</w:t>
             </w:r>
           </w:p>
           <w:p>
@@ -7068,7 +7534,7 @@
               <w:pStyle w:val="ListParagraph"/>
               <w:numPr>
                 <w:ilvl w:val="0"/>
-                <w:numId w:val="12"/>
+                <w:numId w:val="13"/>
               </w:numPr>
               <w:rPr>
                 <w:rFonts w:cs="Arial"/>
@@ -7078,7 +7544,7 @@
               <w:rPr>
                 <w:rFonts w:cs="Arial"/>
               </w:rPr>
-              <w:t>Administrator creates usernames and temporary password</w:t>
+              <w:t>Browse through results</w:t>
             </w:r>
           </w:p>
           <w:p>
@@ -7086,7 +7552,7 @@
               <w:pStyle w:val="ListParagraph"/>
               <w:numPr>
                 <w:ilvl w:val="0"/>
-                <w:numId w:val="12"/>
+                <w:numId w:val="13"/>
               </w:numPr>
               <w:rPr>
                 <w:rFonts w:cs="Arial"/>
@@ -7096,20 +7562,7 @@
               <w:rPr>
                 <w:rFonts w:cs="Arial"/>
               </w:rPr>
-              <w:lastRenderedPageBreak/>
-              <w:t>Administrator give</w:t>
-            </w:r>
-            <w:r>
-              <w:rPr>
-                <w:rFonts w:cs="Arial"/>
-              </w:rPr>
-              <w:t>s</w:t>
-            </w:r>
-            <w:r>
-              <w:rPr>
-                <w:rFonts w:cs="Arial"/>
-              </w:rPr>
-              <w:t xml:space="preserve"> appropriate access rights according to user type</w:t>
+              <w:t>Order results by ‘relevant’, ‘popular’ ‘date published’ ‘author’ ‘title’</w:t>
             </w:r>
           </w:p>
           <w:p>
@@ -7117,7 +7570,7 @@
               <w:pStyle w:val="ListParagraph"/>
               <w:numPr>
                 <w:ilvl w:val="0"/>
-                <w:numId w:val="12"/>
+                <w:numId w:val="13"/>
               </w:numPr>
               <w:rPr>
                 <w:rFonts w:cs="Arial"/>
@@ -7127,73 +7580,35 @@
               <w:rPr>
                 <w:rFonts w:cs="Arial"/>
               </w:rPr>
-              <w:t>User logs in with temporary password</w:t>
-            </w:r>
-          </w:p>
-          <w:p>
-            <w:pPr>
-              <w:pStyle w:val="ListParagraph"/>
-              <w:numPr>
-                <w:ilvl w:val="0"/>
-                <w:numId w:val="12"/>
-              </w:numPr>
-              <w:rPr>
-                <w:rFonts w:cs="Arial"/>
-              </w:rPr>
-            </w:pPr>
-            <w:r>
-              <w:rPr>
-                <w:rFonts w:cs="Arial"/>
-              </w:rPr>
-              <w:t>User resets password</w:t>
-            </w:r>
-          </w:p>
-          <w:p>
-            <w:pPr>
-              <w:pStyle w:val="ListParagraph"/>
-              <w:numPr>
-                <w:ilvl w:val="0"/>
-                <w:numId w:val="12"/>
-              </w:numPr>
-              <w:rPr>
-                <w:rFonts w:cs="Arial"/>
-              </w:rPr>
-            </w:pPr>
-            <w:r>
-              <w:rPr>
-                <w:rFonts w:cs="Arial"/>
-              </w:rPr>
-              <w:t>User</w:t>
-            </w:r>
-            <w:r>
-              <w:rPr>
-                <w:rFonts w:cs="Arial"/>
-              </w:rPr>
-              <w:t xml:space="preserve"> </w:t>
-            </w:r>
-            <w:r>
-              <w:rPr>
-                <w:rFonts w:cs="Arial"/>
-              </w:rPr>
-              <w:t>logs in with permanent password</w:t>
-            </w:r>
-          </w:p>
-          <w:p>
-            <w:pPr>
-              <w:pStyle w:val="ListParagraph"/>
-              <w:numPr>
-                <w:ilvl w:val="0"/>
-                <w:numId w:val="12"/>
-              </w:numPr>
-              <w:rPr>
-                <w:rFonts w:cs="Arial"/>
-              </w:rPr>
-            </w:pPr>
-            <w:r>
-              <w:rPr>
-                <w:rFonts w:cs="Arial"/>
-              </w:rPr>
-              <w:t>User is redirected to appropriate portal</w:t>
+              <w:t xml:space="preserve">Filter out results by using filters: format (book, newspaper, magazine, journal etc.), author, </w:t>
+            </w:r>
+            <w:proofErr w:type="gramStart"/>
+            <w:r>
+              <w:rPr>
+                <w:rFonts w:cs="Arial"/>
+              </w:rPr>
+              <w:t>year(</w:t>
+            </w:r>
+            <w:proofErr w:type="gramEnd"/>
+            <w:r>
+              <w:rPr>
+                <w:rFonts w:cs="Arial"/>
+              </w:rPr>
+              <w:t xml:space="preserve">select between what years), subject(history, science </w:t>
+            </w:r>
+            <w:proofErr w:type="spellStart"/>
+            <w:r>
+              <w:rPr>
+                <w:rFonts w:cs="Arial"/>
+              </w:rPr>
+              <w:t>etc</w:t>
+            </w:r>
+            <w:proofErr w:type="spellEnd"/>
+            <w:r>
+              <w:rPr>
+                <w:rFonts w:cs="Arial"/>
+              </w:rPr>
+              <w:t>).</w:t>
             </w:r>
           </w:p>
         </w:tc>
@@ -7213,7 +7628,6 @@
               <w:rPr>
                 <w:rFonts w:cs="Arial"/>
               </w:rPr>
-              <w:lastRenderedPageBreak/>
               <w:t>Post-conditions</w:t>
             </w:r>
           </w:p>
@@ -7232,37 +7646,7 @@
               <w:rPr>
                 <w:rFonts w:cs="Arial"/>
               </w:rPr>
-              <w:t>Staff/vendor a</w:t>
-            </w:r>
-            <w:r>
-              <w:rPr>
-                <w:rFonts w:cs="Arial"/>
-              </w:rPr>
-              <w:t xml:space="preserve">ccount is activated.  Username and password are stored in the database.  Appropriate level of access is given.  After login </w:t>
-            </w:r>
-            <w:r>
-              <w:rPr>
-                <w:rFonts w:cs="Arial"/>
-              </w:rPr>
-              <w:t>staff</w:t>
-            </w:r>
-            <w:r>
-              <w:rPr>
-                <w:rFonts w:cs="Arial"/>
-              </w:rPr>
-              <w:t xml:space="preserve"> will be directed to the </w:t>
-            </w:r>
-            <w:r>
-              <w:rPr>
-                <w:rFonts w:cs="Arial"/>
-              </w:rPr>
-              <w:t>staff</w:t>
-            </w:r>
-            <w:r>
-              <w:rPr>
-                <w:rFonts w:cs="Arial"/>
-              </w:rPr>
-              <w:t xml:space="preserve"> portal.</w:t>
+              <w:t>User will receive a list of results that can be ordered.  Options to filter out list will also be available.</w:t>
             </w:r>
           </w:p>
         </w:tc>
@@ -7296,584 +7680,6 @@
                 <w:rFonts w:cs="Arial"/>
               </w:rPr>
             </w:pPr>
-          </w:p>
-        </w:tc>
-      </w:tr>
-    </w:tbl>
-    <w:p>
-      <w:pPr>
-        <w:pStyle w:val="ListParagraph"/>
-        <w:ind w:left="1110"/>
-      </w:pPr>
-    </w:p>
-    <w:p>
-      <w:pPr>
-        <w:pStyle w:val="Heading2"/>
-        <w:ind w:left="720"/>
-      </w:pPr>
-      <w:bookmarkStart w:id="26" w:name="_Toc520830717"/>
-      <w:r>
-        <w:t xml:space="preserve">3.9 </w:t>
-      </w:r>
-      <w:r>
-        <w:t xml:space="preserve">Basic </w:t>
-      </w:r>
-      <w:r>
-        <w:t>Search</w:t>
-      </w:r>
-      <w:bookmarkEnd w:id="26"/>
-    </w:p>
-    <w:tbl>
-      <w:tblPr>
-        <w:tblStyle w:val="TableGrid"/>
-        <w:tblW w:w="0" w:type="auto"/>
-        <w:tblInd w:w="1110" w:type="dxa"/>
-        <w:tblLook w:val="04A0" w:firstRow="1" w:lastRow="0" w:firstColumn="1" w:lastColumn="0" w:noHBand="0" w:noVBand="1"/>
-      </w:tblPr>
-      <w:tblGrid>
-        <w:gridCol w:w="1855"/>
-        <w:gridCol w:w="6385"/>
-      </w:tblGrid>
-      <w:tr>
-        <w:tc>
-          <w:tcPr>
-            <w:tcW w:w="1855" w:type="dxa"/>
-            <w:shd w:val="clear" w:color="auto" w:fill="8EAADB" w:themeFill="accent1" w:themeFillTint="99"/>
-          </w:tcPr>
-          <w:p>
-            <w:pPr>
-              <w:tabs>
-                <w:tab w:val="left" w:pos="1221"/>
-              </w:tabs>
-              <w:jc w:val="center"/>
-              <w:rPr>
-                <w:rFonts w:cs="Arial"/>
-              </w:rPr>
-            </w:pPr>
-            <w:r>
-              <w:rPr>
-                <w:rFonts w:cs="Arial"/>
-              </w:rPr>
-              <w:t>USE CASE</w:t>
-            </w:r>
-          </w:p>
-        </w:tc>
-        <w:tc>
-          <w:tcPr>
-            <w:tcW w:w="6385" w:type="dxa"/>
-            <w:shd w:val="clear" w:color="auto" w:fill="8EAADB" w:themeFill="accent1" w:themeFillTint="99"/>
-          </w:tcPr>
-          <w:p>
-            <w:pPr>
-              <w:jc w:val="center"/>
-              <w:rPr>
-                <w:rFonts w:cs="Arial"/>
-              </w:rPr>
-            </w:pPr>
-            <w:r>
-              <w:rPr>
-                <w:rFonts w:cs="Arial"/>
-              </w:rPr>
-              <w:t>BASIC SEARCH</w:t>
-            </w:r>
-          </w:p>
-        </w:tc>
-      </w:tr>
-      <w:tr>
-        <w:tc>
-          <w:tcPr>
-            <w:tcW w:w="1855" w:type="dxa"/>
-          </w:tcPr>
-          <w:p>
-            <w:pPr>
-              <w:rPr>
-                <w:rFonts w:cs="Arial"/>
-              </w:rPr>
-            </w:pPr>
-            <w:r>
-              <w:rPr>
-                <w:rFonts w:cs="Arial"/>
-              </w:rPr>
-              <w:t>Description</w:t>
-            </w:r>
-          </w:p>
-        </w:tc>
-        <w:tc>
-          <w:tcPr>
-            <w:tcW w:w="6385" w:type="dxa"/>
-          </w:tcPr>
-          <w:p>
-            <w:pPr>
-              <w:rPr>
-                <w:rFonts w:cs="Arial"/>
-              </w:rPr>
-            </w:pPr>
-            <w:r>
-              <w:rPr>
-                <w:rFonts w:cs="Arial"/>
-              </w:rPr>
-              <w:t>Search for available media using several criteria</w:t>
-            </w:r>
-            <w:r>
-              <w:rPr>
-                <w:rFonts w:cs="Arial"/>
-              </w:rPr>
-              <w:t xml:space="preserve">.  Basic search box is located at the top center of main portal.  Defaults to search all media. Basic search box defaults to search by </w:t>
-            </w:r>
-            <w:proofErr w:type="gramStart"/>
-            <w:r>
-              <w:rPr>
-                <w:rFonts w:cs="Arial"/>
-              </w:rPr>
-              <w:t>keyword, but</w:t>
-            </w:r>
-            <w:proofErr w:type="gramEnd"/>
-            <w:r>
-              <w:rPr>
-                <w:rFonts w:cs="Arial"/>
-              </w:rPr>
-              <w:t xml:space="preserve"> will search by ISBN if detected.  Users </w:t>
-            </w:r>
-            <w:proofErr w:type="gramStart"/>
-            <w:r>
-              <w:rPr>
-                <w:rFonts w:cs="Arial"/>
-              </w:rPr>
-              <w:t>have the ability to</w:t>
-            </w:r>
-            <w:proofErr w:type="gramEnd"/>
-            <w:r>
-              <w:rPr>
-                <w:rFonts w:cs="Arial"/>
-              </w:rPr>
-              <w:t xml:space="preserve"> perform advanced searches by typing special keywords, a colon, and the search criteria.  For example to search by title</w:t>
-            </w:r>
-            <w:r>
-              <w:rPr>
-                <w:rFonts w:cs="Arial"/>
-              </w:rPr>
-              <w:t xml:space="preserve"> users must</w:t>
-            </w:r>
-            <w:r>
-              <w:rPr>
-                <w:rFonts w:cs="Arial"/>
-              </w:rPr>
-              <w:t xml:space="preserve"> type </w:t>
-            </w:r>
-            <w:r>
-              <w:rPr>
-                <w:rFonts w:cs="Arial"/>
-              </w:rPr>
-              <w:t>this in the search box,</w:t>
-            </w:r>
-            <w:r>
-              <w:rPr>
-                <w:rFonts w:cs="Arial"/>
-              </w:rPr>
-              <w:t xml:space="preserve"> </w:t>
-            </w:r>
-            <w:proofErr w:type="spellStart"/>
-            <w:proofErr w:type="gramStart"/>
-            <w:r>
-              <w:rPr>
-                <w:rFonts w:cs="Arial"/>
-              </w:rPr>
-              <w:t>title:Java</w:t>
-            </w:r>
-            <w:proofErr w:type="spellEnd"/>
-            <w:proofErr w:type="gramEnd"/>
-            <w:r>
-              <w:rPr>
-                <w:rFonts w:cs="Arial"/>
-              </w:rPr>
-              <w:t xml:space="preserve"> a Complete Guide.  Commas, separate search categories, e.g. </w:t>
-            </w:r>
-            <w:proofErr w:type="spellStart"/>
-            <w:proofErr w:type="gramStart"/>
-            <w:r>
-              <w:rPr>
-                <w:rFonts w:cs="Arial"/>
-              </w:rPr>
-              <w:t>title:Java</w:t>
-            </w:r>
-            <w:proofErr w:type="spellEnd"/>
-            <w:proofErr w:type="gramEnd"/>
-            <w:r>
-              <w:rPr>
-                <w:rFonts w:cs="Arial"/>
-              </w:rPr>
-              <w:t xml:space="preserve"> a Complete Guide, year: 2015.  </w:t>
-            </w:r>
-            <w:r>
-              <w:rPr>
-                <w:rFonts w:cs="Arial"/>
-              </w:rPr>
-              <w:t>Operators such</w:t>
-            </w:r>
-            <w:r>
-              <w:rPr>
-                <w:rFonts w:cs="Arial"/>
-              </w:rPr>
-              <w:t xml:space="preserve"> as ‘and’</w:t>
-            </w:r>
-            <w:r>
-              <w:rPr>
-                <w:rFonts w:cs="Arial"/>
-              </w:rPr>
-              <w:t>,</w:t>
-            </w:r>
-            <w:r>
-              <w:rPr>
-                <w:rFonts w:cs="Arial"/>
-              </w:rPr>
-              <w:t xml:space="preserve"> ‘or’</w:t>
-            </w:r>
-            <w:r>
-              <w:rPr>
-                <w:rFonts w:cs="Arial"/>
-              </w:rPr>
-              <w:t xml:space="preserve"> and ‘not’</w:t>
-            </w:r>
-            <w:r>
-              <w:rPr>
-                <w:rFonts w:cs="Arial"/>
-              </w:rPr>
-              <w:t xml:space="preserve"> may also be used, e.g. title: Java and Guide, year: 2015 or 2016.  To Avoid ambiguity or if search criteria </w:t>
-            </w:r>
-            <w:proofErr w:type="gramStart"/>
-            <w:r>
-              <w:rPr>
-                <w:rFonts w:cs="Arial"/>
-              </w:rPr>
-              <w:t>includes</w:t>
-            </w:r>
-            <w:proofErr w:type="gramEnd"/>
-            <w:r>
-              <w:rPr>
-                <w:rFonts w:cs="Arial"/>
-              </w:rPr>
-              <w:t xml:space="preserve"> keywords quotations marks </w:t>
-            </w:r>
-            <w:r>
-              <w:rPr>
-                <w:rFonts w:cs="Arial"/>
-              </w:rPr>
-              <w:t>can</w:t>
-            </w:r>
-            <w:r>
-              <w:rPr>
-                <w:rFonts w:cs="Arial"/>
-              </w:rPr>
-              <w:t xml:space="preserve"> be used, e.g. title: “Java” and “Guide”</w:t>
-            </w:r>
-            <w:r>
-              <w:rPr>
-                <w:rFonts w:cs="Arial"/>
-              </w:rPr>
-              <w:t xml:space="preserve">.  </w:t>
-            </w:r>
-            <w:r>
-              <w:rPr>
-                <w:rFonts w:cs="Arial"/>
-              </w:rPr>
-              <w:t xml:space="preserve"> </w:t>
-            </w:r>
-          </w:p>
-        </w:tc>
-      </w:tr>
-      <w:tr>
-        <w:tc>
-          <w:tcPr>
-            <w:tcW w:w="1855" w:type="dxa"/>
-          </w:tcPr>
-          <w:p>
-            <w:pPr>
-              <w:rPr>
-                <w:rFonts w:cs="Arial"/>
-              </w:rPr>
-            </w:pPr>
-            <w:r>
-              <w:rPr>
-                <w:rFonts w:cs="Arial"/>
-              </w:rPr>
-              <w:t>Actors</w:t>
-            </w:r>
-          </w:p>
-        </w:tc>
-        <w:tc>
-          <w:tcPr>
-            <w:tcW w:w="6385" w:type="dxa"/>
-          </w:tcPr>
-          <w:p>
-            <w:pPr>
-              <w:rPr>
-                <w:rFonts w:cs="Arial"/>
-              </w:rPr>
-            </w:pPr>
-            <w:r>
-              <w:rPr>
-                <w:rFonts w:cs="Arial"/>
-              </w:rPr>
-              <w:t>Library patron</w:t>
-            </w:r>
-            <w:r>
-              <w:rPr>
-                <w:rFonts w:cs="Arial"/>
-              </w:rPr>
-              <w:t>, librarian, attendant, administrator</w:t>
-            </w:r>
-          </w:p>
-        </w:tc>
-      </w:tr>
-      <w:tr>
-        <w:tc>
-          <w:tcPr>
-            <w:tcW w:w="1855" w:type="dxa"/>
-          </w:tcPr>
-          <w:p>
-            <w:pPr>
-              <w:rPr>
-                <w:rFonts w:cs="Arial"/>
-              </w:rPr>
-            </w:pPr>
-            <w:r>
-              <w:rPr>
-                <w:rFonts w:cs="Arial"/>
-              </w:rPr>
-              <w:t>Preconditions</w:t>
-            </w:r>
-          </w:p>
-        </w:tc>
-        <w:tc>
-          <w:tcPr>
-            <w:tcW w:w="6385" w:type="dxa"/>
-          </w:tcPr>
-          <w:p>
-            <w:pPr>
-              <w:rPr>
-                <w:rFonts w:cs="Arial"/>
-              </w:rPr>
-            </w:pPr>
-            <w:r>
-              <w:rPr>
-                <w:rFonts w:cs="Arial"/>
-              </w:rPr>
-              <w:t xml:space="preserve">User must log in to the system.  </w:t>
-            </w:r>
-          </w:p>
-        </w:tc>
-      </w:tr>
-      <w:tr>
-        <w:tc>
-          <w:tcPr>
-            <w:tcW w:w="1855" w:type="dxa"/>
-          </w:tcPr>
-          <w:p>
-            <w:pPr>
-              <w:rPr>
-                <w:rFonts w:cs="Arial"/>
-              </w:rPr>
-            </w:pPr>
-            <w:r>
-              <w:rPr>
-                <w:rFonts w:cs="Arial"/>
-              </w:rPr>
-              <w:t>Basic Flow</w:t>
-            </w:r>
-          </w:p>
-        </w:tc>
-        <w:tc>
-          <w:tcPr>
-            <w:tcW w:w="6385" w:type="dxa"/>
-          </w:tcPr>
-          <w:p>
-            <w:pPr>
-              <w:pStyle w:val="ListParagraph"/>
-              <w:numPr>
-                <w:ilvl w:val="0"/>
-                <w:numId w:val="13"/>
-              </w:numPr>
-              <w:rPr>
-                <w:rFonts w:cs="Arial"/>
-              </w:rPr>
-            </w:pPr>
-            <w:r>
-              <w:rPr>
-                <w:rFonts w:cs="Arial"/>
-              </w:rPr>
-              <w:t>Select basic search box</w:t>
-            </w:r>
-          </w:p>
-          <w:p>
-            <w:pPr>
-              <w:pStyle w:val="ListParagraph"/>
-              <w:numPr>
-                <w:ilvl w:val="0"/>
-                <w:numId w:val="13"/>
-              </w:numPr>
-              <w:rPr>
-                <w:rFonts w:cs="Arial"/>
-              </w:rPr>
-            </w:pPr>
-            <w:r>
-              <w:rPr>
-                <w:rFonts w:cs="Arial"/>
-              </w:rPr>
-              <w:t>Type in keyword or ISBN</w:t>
-            </w:r>
-          </w:p>
-          <w:p>
-            <w:pPr>
-              <w:pStyle w:val="ListParagraph"/>
-              <w:numPr>
-                <w:ilvl w:val="0"/>
-                <w:numId w:val="13"/>
-              </w:numPr>
-              <w:rPr>
-                <w:rFonts w:cs="Arial"/>
-              </w:rPr>
-            </w:pPr>
-            <w:r>
-              <w:rPr>
-                <w:rFonts w:cs="Arial"/>
-              </w:rPr>
-              <w:t>Browse through results</w:t>
-            </w:r>
-          </w:p>
-          <w:p>
-            <w:pPr>
-              <w:pStyle w:val="ListParagraph"/>
-              <w:numPr>
-                <w:ilvl w:val="0"/>
-                <w:numId w:val="13"/>
-              </w:numPr>
-              <w:rPr>
-                <w:rFonts w:cs="Arial"/>
-              </w:rPr>
-            </w:pPr>
-            <w:r>
-              <w:rPr>
-                <w:rFonts w:cs="Arial"/>
-              </w:rPr>
-              <w:t>Order results by ‘relevant’, ‘popular’ ‘date published’ ‘author’ ‘title’</w:t>
-            </w:r>
-          </w:p>
-          <w:p>
-            <w:pPr>
-              <w:pStyle w:val="ListParagraph"/>
-              <w:numPr>
-                <w:ilvl w:val="0"/>
-                <w:numId w:val="13"/>
-              </w:numPr>
-              <w:rPr>
-                <w:rFonts w:cs="Arial"/>
-              </w:rPr>
-            </w:pPr>
-            <w:r>
-              <w:rPr>
-                <w:rFonts w:cs="Arial"/>
-              </w:rPr>
-              <w:t xml:space="preserve">Filter out results by using filters: format (book, newspaper, magazine, journal etc.), author, </w:t>
-            </w:r>
-            <w:proofErr w:type="gramStart"/>
-            <w:r>
-              <w:rPr>
-                <w:rFonts w:cs="Arial"/>
-              </w:rPr>
-              <w:t>year(</w:t>
-            </w:r>
-            <w:proofErr w:type="gramEnd"/>
-            <w:r>
-              <w:rPr>
-                <w:rFonts w:cs="Arial"/>
-              </w:rPr>
-              <w:t xml:space="preserve">select between what years), subject(history, science </w:t>
-            </w:r>
-            <w:proofErr w:type="spellStart"/>
-            <w:r>
-              <w:rPr>
-                <w:rFonts w:cs="Arial"/>
-              </w:rPr>
-              <w:t>etc</w:t>
-            </w:r>
-            <w:proofErr w:type="spellEnd"/>
-            <w:r>
-              <w:rPr>
-                <w:rFonts w:cs="Arial"/>
-              </w:rPr>
-              <w:t>).</w:t>
-            </w:r>
-          </w:p>
-        </w:tc>
-      </w:tr>
-      <w:tr>
-        <w:tc>
-          <w:tcPr>
-            <w:tcW w:w="1855" w:type="dxa"/>
-          </w:tcPr>
-          <w:p>
-            <w:pPr>
-              <w:rPr>
-                <w:rFonts w:cs="Arial"/>
-              </w:rPr>
-            </w:pPr>
-            <w:r>
-              <w:rPr>
-                <w:rFonts w:cs="Arial"/>
-              </w:rPr>
-              <w:lastRenderedPageBreak/>
-              <w:t>Post-conditions</w:t>
-            </w:r>
-          </w:p>
-        </w:tc>
-        <w:tc>
-          <w:tcPr>
-            <w:tcW w:w="6385" w:type="dxa"/>
-          </w:tcPr>
-          <w:p>
-            <w:pPr>
-              <w:rPr>
-                <w:rFonts w:cs="Arial"/>
-              </w:rPr>
-            </w:pPr>
-            <w:r>
-              <w:rPr>
-                <w:rFonts w:cs="Arial"/>
-              </w:rPr>
-              <w:t>User will receive a list of results that can be ordered.  Options to filter out list will also be available.</w:t>
-            </w:r>
-          </w:p>
-        </w:tc>
-      </w:tr>
-      <w:tr>
-        <w:tc>
-          <w:tcPr>
-            <w:tcW w:w="1855" w:type="dxa"/>
-          </w:tcPr>
-          <w:p>
-            <w:pPr>
-              <w:rPr>
-                <w:rFonts w:cs="Arial"/>
-              </w:rPr>
-            </w:pPr>
-            <w:r>
-              <w:rPr>
-                <w:rFonts w:cs="Arial"/>
-              </w:rPr>
-              <w:t>Alternate flows</w:t>
-            </w:r>
-          </w:p>
-        </w:tc>
-        <w:tc>
-          <w:tcPr>
-            <w:tcW w:w="6385" w:type="dxa"/>
-          </w:tcPr>
-          <w:p>
-            <w:pPr>
-              <w:rPr>
-                <w:rFonts w:cs="Arial"/>
-              </w:rPr>
-            </w:pPr>
             <w:r>
               <w:rPr>
                 <w:rFonts w:cs="Arial"/>
@@ -7892,11 +7698,11 @@
           <w:numId w:val="16"/>
         </w:numPr>
       </w:pPr>
-      <w:bookmarkStart w:id="27" w:name="_Toc520830718"/>
+      <w:bookmarkStart w:id="25" w:name="_Toc520830718"/>
       <w:r>
         <w:t>Advanced Search</w:t>
       </w:r>
-      <w:bookmarkEnd w:id="27"/>
+      <w:bookmarkEnd w:id="25"/>
     </w:p>
     <w:p/>
     <w:tbl>
@@ -7926,7 +7732,7 @@
                 <w:rFonts w:cs="Arial"/>
               </w:rPr>
             </w:pPr>
-            <w:bookmarkStart w:id="28" w:name="_Hlk520774355"/>
+            <w:bookmarkStart w:id="26" w:name="_Hlk520774355"/>
             <w:r>
               <w:rPr>
                 <w:rFonts w:cs="Arial"/>
@@ -8013,7 +7819,14 @@
               <w:rPr>
                 <w:rFonts w:cs="Arial"/>
               </w:rPr>
-              <w:t xml:space="preserve"> and location.  The second field will be a search box where the search criteria may be typed.  At the end of the row a button with a minus sign will be used to remove the row.  Below the search box there will be buttons to select operators, ‘and’, ‘or’, ‘not’.  The operator buttons will also serve to add rows.  For example, if a search for an author must include both ‘John’ and ‘Perry” users may select author from first dropdown field, type in John on the first search box, click on ‘and’ button to add new row.  On the second row first field from the dropdown menu again select author.  Type in ‘Perry”</w:t>
+              <w:t xml:space="preserve"> </w:t>
+            </w:r>
+            <w:r>
+              <w:rPr>
+                <w:rFonts w:cs="Arial"/>
+              </w:rPr>
+              <w:lastRenderedPageBreak/>
+              <w:t>and location.  The second field will be a search box where the search criteria may be typed.  At the end of the row a button with a minus sign will be used to remove the row.  Below the search box there will be buttons to select operators, ‘and’, ‘or’, ‘not’.  The operator buttons will also serve to add rows.  For example, if a search for an author must include both ‘John’ and ‘Perry” users may select author from first dropdown field, type in John on the first search box, click on ‘and’ button to add new row.  On the second row first field from the dropdown menu again select author.  Type in ‘Perry”</w:t>
             </w:r>
             <w:r>
               <w:rPr>
@@ -8045,6 +7858,7 @@
               <w:rPr>
                 <w:rFonts w:cs="Arial"/>
               </w:rPr>
+              <w:lastRenderedPageBreak/>
               <w:t>Actors</w:t>
             </w:r>
           </w:p>
@@ -8240,7 +8054,6 @@
               <w:rPr>
                 <w:rFonts w:cs="Arial"/>
               </w:rPr>
-              <w:lastRenderedPageBreak/>
               <w:t xml:space="preserve">Filter out results by using filters: format (book, newspaper, magazine, journal etc.), author, </w:t>
             </w:r>
             <w:proofErr w:type="gramStart"/>
@@ -8297,7 +8110,6 @@
               <w:rPr>
                 <w:rFonts w:cs="Arial"/>
               </w:rPr>
-              <w:lastRenderedPageBreak/>
               <w:t>Post-conditions</w:t>
             </w:r>
           </w:p>
@@ -8362,10 +8174,456 @@
           <w:numId w:val="16"/>
         </w:numPr>
       </w:pPr>
-      <w:bookmarkStart w:id="29" w:name="_Toc520830719"/>
-      <w:bookmarkEnd w:id="28"/>
+      <w:bookmarkStart w:id="27" w:name="_Toc520830719"/>
+      <w:bookmarkEnd w:id="26"/>
       <w:r>
         <w:t>Making Reservations</w:t>
+      </w:r>
+      <w:bookmarkEnd w:id="27"/>
+    </w:p>
+    <w:tbl>
+      <w:tblPr>
+        <w:tblStyle w:val="TableGrid"/>
+        <w:tblW w:w="0" w:type="auto"/>
+        <w:tblInd w:w="1110" w:type="dxa"/>
+        <w:tblLook w:val="04A0" w:firstRow="1" w:lastRow="0" w:firstColumn="1" w:lastColumn="0" w:noHBand="0" w:noVBand="1"/>
+      </w:tblPr>
+      <w:tblGrid>
+        <w:gridCol w:w="1855"/>
+        <w:gridCol w:w="6385"/>
+      </w:tblGrid>
+      <w:tr>
+        <w:tc>
+          <w:tcPr>
+            <w:tcW w:w="1855" w:type="dxa"/>
+            <w:shd w:val="clear" w:color="auto" w:fill="8EAADB" w:themeFill="accent1" w:themeFillTint="99"/>
+          </w:tcPr>
+          <w:p>
+            <w:pPr>
+              <w:tabs>
+                <w:tab w:val="left" w:pos="1221"/>
+              </w:tabs>
+              <w:jc w:val="center"/>
+              <w:rPr>
+                <w:rFonts w:cs="Arial"/>
+              </w:rPr>
+            </w:pPr>
+            <w:bookmarkStart w:id="28" w:name="_Hlk520776072"/>
+            <w:r>
+              <w:rPr>
+                <w:rFonts w:cs="Arial"/>
+              </w:rPr>
+              <w:t>USE CASE</w:t>
+            </w:r>
+          </w:p>
+        </w:tc>
+        <w:tc>
+          <w:tcPr>
+            <w:tcW w:w="6385" w:type="dxa"/>
+            <w:shd w:val="clear" w:color="auto" w:fill="8EAADB" w:themeFill="accent1" w:themeFillTint="99"/>
+          </w:tcPr>
+          <w:p>
+            <w:pPr>
+              <w:jc w:val="center"/>
+              <w:rPr>
+                <w:rFonts w:cs="Arial"/>
+              </w:rPr>
+            </w:pPr>
+            <w:r>
+              <w:rPr>
+                <w:rFonts w:cs="Arial"/>
+              </w:rPr>
+              <w:t>MAKING RESERVATIONS</w:t>
+            </w:r>
+          </w:p>
+        </w:tc>
+      </w:tr>
+      <w:tr>
+        <w:tc>
+          <w:tcPr>
+            <w:tcW w:w="1855" w:type="dxa"/>
+          </w:tcPr>
+          <w:p>
+            <w:pPr>
+              <w:rPr>
+                <w:rFonts w:cs="Arial"/>
+              </w:rPr>
+            </w:pPr>
+            <w:r>
+              <w:rPr>
+                <w:rFonts w:cs="Arial"/>
+              </w:rPr>
+              <w:t>Description</w:t>
+            </w:r>
+          </w:p>
+        </w:tc>
+        <w:tc>
+          <w:tcPr>
+            <w:tcW w:w="6385" w:type="dxa"/>
+          </w:tcPr>
+          <w:p>
+            <w:pPr>
+              <w:rPr>
+                <w:rFonts w:cs="Arial"/>
+              </w:rPr>
+            </w:pPr>
+            <w:r>
+              <w:rPr>
+                <w:rFonts w:cs="Arial"/>
+              </w:rPr>
+              <w:t xml:space="preserve">After patron logs in and finds a book he or she may make a reservation for the book. </w:t>
+            </w:r>
+            <w:r>
+              <w:rPr>
+                <w:rFonts w:cs="Arial"/>
+              </w:rPr>
+              <w:t xml:space="preserve">First users will select the pickup location and then click on ‘make reservations’.  If the reservation is not located at the pickup location it will be delivered from another system library. The reservation period of 7 days starts after the reserved media has been delivered to </w:t>
+            </w:r>
+            <w:r>
+              <w:rPr>
+                <w:rFonts w:cs="Arial"/>
+              </w:rPr>
+              <w:lastRenderedPageBreak/>
+              <w:t xml:space="preserve">the pickup location. </w:t>
+            </w:r>
+            <w:r>
+              <w:rPr>
+                <w:rFonts w:cs="Arial"/>
+              </w:rPr>
+              <w:t xml:space="preserve">On the webpage for a specific book there will be a picture of the book and below the picture there will be basic information such as title, author, year and ISBN.  </w:t>
+            </w:r>
+            <w:r>
+              <w:rPr>
+                <w:rFonts w:cs="Arial"/>
+              </w:rPr>
+              <w:t xml:space="preserve">A short description will also be included towards the bottom of the page. </w:t>
+            </w:r>
+            <w:r>
+              <w:rPr>
+                <w:rFonts w:cs="Arial"/>
+              </w:rPr>
+              <w:t>To the right there will be a button to make a reservation</w:t>
+            </w:r>
+            <w:r>
+              <w:rPr>
+                <w:rFonts w:cs="Arial"/>
+              </w:rPr>
+              <w:t xml:space="preserve"> and select the pickup location</w:t>
+            </w:r>
+            <w:r>
+              <w:rPr>
+                <w:rFonts w:cs="Arial"/>
+              </w:rPr>
+              <w:t xml:space="preserve">. </w:t>
+            </w:r>
+            <w:r>
+              <w:rPr>
+                <w:rFonts w:cs="Arial"/>
+              </w:rPr>
+              <w:t xml:space="preserve">A notification is added under the notifications area.  The notifications area can be accessed by clicking on the notifications icon(bell) at the top right of the page. The notification will include where to pick up the book, availability/delivery status, and </w:t>
+            </w:r>
+            <w:proofErr w:type="gramStart"/>
+            <w:r>
+              <w:rPr>
+                <w:rFonts w:cs="Arial"/>
+              </w:rPr>
+              <w:t>time period</w:t>
+            </w:r>
+            <w:proofErr w:type="gramEnd"/>
+            <w:r>
+              <w:rPr>
+                <w:rFonts w:cs="Arial"/>
+              </w:rPr>
+              <w:t xml:space="preserve"> left to pick up the reservation. The icon will also have a number indicating how many notifications exists.  Notifications will also be added 2 days before the 7 </w:t>
+            </w:r>
+            <w:proofErr w:type="gramStart"/>
+            <w:r>
+              <w:rPr>
+                <w:rFonts w:cs="Arial"/>
+              </w:rPr>
+              <w:t>day</w:t>
+            </w:r>
+            <w:proofErr w:type="gramEnd"/>
+            <w:r>
+              <w:rPr>
+                <w:rFonts w:cs="Arial"/>
+              </w:rPr>
+              <w:t xml:space="preserve"> pick up period to remind users to pick up their reservations.</w:t>
+            </w:r>
+            <w:r>
+              <w:rPr>
+                <w:rFonts w:cs="Arial"/>
+              </w:rPr>
+              <w:t xml:space="preserve"> Once a reservation has been made the librarian or attendant will receive a request to grab the reservation from the shelves and bring it to the front desk.  Reservations will be kept at the front desk for up to 7 days.  Reservations are only for books and exclude all other media. </w:t>
+            </w:r>
+          </w:p>
+        </w:tc>
+      </w:tr>
+      <w:tr>
+        <w:tc>
+          <w:tcPr>
+            <w:tcW w:w="1855" w:type="dxa"/>
+          </w:tcPr>
+          <w:p>
+            <w:pPr>
+              <w:rPr>
+                <w:rFonts w:cs="Arial"/>
+              </w:rPr>
+            </w:pPr>
+            <w:r>
+              <w:rPr>
+                <w:rFonts w:cs="Arial"/>
+              </w:rPr>
+              <w:lastRenderedPageBreak/>
+              <w:t>Actors</w:t>
+            </w:r>
+          </w:p>
+        </w:tc>
+        <w:tc>
+          <w:tcPr>
+            <w:tcW w:w="6385" w:type="dxa"/>
+          </w:tcPr>
+          <w:p>
+            <w:pPr>
+              <w:rPr>
+                <w:rFonts w:cs="Arial"/>
+              </w:rPr>
+            </w:pPr>
+            <w:r>
+              <w:rPr>
+                <w:rFonts w:cs="Arial"/>
+              </w:rPr>
+              <w:t>Library patron</w:t>
+            </w:r>
+          </w:p>
+        </w:tc>
+      </w:tr>
+      <w:tr>
+        <w:tc>
+          <w:tcPr>
+            <w:tcW w:w="1855" w:type="dxa"/>
+          </w:tcPr>
+          <w:p>
+            <w:pPr>
+              <w:rPr>
+                <w:rFonts w:cs="Arial"/>
+              </w:rPr>
+            </w:pPr>
+            <w:r>
+              <w:rPr>
+                <w:rFonts w:cs="Arial"/>
+              </w:rPr>
+              <w:t>Preconditions</w:t>
+            </w:r>
+          </w:p>
+        </w:tc>
+        <w:tc>
+          <w:tcPr>
+            <w:tcW w:w="6385" w:type="dxa"/>
+          </w:tcPr>
+          <w:p>
+            <w:pPr>
+              <w:rPr>
+                <w:rFonts w:cs="Arial"/>
+              </w:rPr>
+            </w:pPr>
+            <w:r>
+              <w:rPr>
+                <w:rFonts w:cs="Arial"/>
+              </w:rPr>
+              <w:t xml:space="preserve">User must log in to the system </w:t>
+            </w:r>
+            <w:r>
+              <w:rPr>
+                <w:rFonts w:cs="Arial"/>
+              </w:rPr>
+              <w:t>and find the desired book</w:t>
+            </w:r>
+          </w:p>
+        </w:tc>
+      </w:tr>
+      <w:tr>
+        <w:tc>
+          <w:tcPr>
+            <w:tcW w:w="1855" w:type="dxa"/>
+          </w:tcPr>
+          <w:p>
+            <w:pPr>
+              <w:rPr>
+                <w:rFonts w:cs="Arial"/>
+              </w:rPr>
+            </w:pPr>
+            <w:r>
+              <w:rPr>
+                <w:rFonts w:cs="Arial"/>
+              </w:rPr>
+              <w:t>Basic Flow</w:t>
+            </w:r>
+          </w:p>
+        </w:tc>
+        <w:tc>
+          <w:tcPr>
+            <w:tcW w:w="6385" w:type="dxa"/>
+          </w:tcPr>
+          <w:p>
+            <w:pPr>
+              <w:pStyle w:val="ListParagraph"/>
+              <w:numPr>
+                <w:ilvl w:val="0"/>
+                <w:numId w:val="17"/>
+              </w:numPr>
+              <w:rPr>
+                <w:rFonts w:cs="Arial"/>
+              </w:rPr>
+            </w:pPr>
+            <w:r>
+              <w:rPr>
+                <w:rFonts w:cs="Arial"/>
+              </w:rPr>
+              <w:t>Select pickup location</w:t>
+            </w:r>
+          </w:p>
+          <w:p>
+            <w:pPr>
+              <w:pStyle w:val="ListParagraph"/>
+              <w:numPr>
+                <w:ilvl w:val="0"/>
+                <w:numId w:val="17"/>
+              </w:numPr>
+              <w:rPr>
+                <w:rFonts w:cs="Arial"/>
+              </w:rPr>
+            </w:pPr>
+            <w:r>
+              <w:rPr>
+                <w:rFonts w:cs="Arial"/>
+              </w:rPr>
+              <w:t>Click make reservation</w:t>
+            </w:r>
+          </w:p>
+          <w:p>
+            <w:pPr>
+              <w:pStyle w:val="ListParagraph"/>
+              <w:numPr>
+                <w:ilvl w:val="0"/>
+                <w:numId w:val="17"/>
+              </w:numPr>
+              <w:rPr>
+                <w:rFonts w:cs="Arial"/>
+              </w:rPr>
+            </w:pPr>
+            <w:r>
+              <w:rPr>
+                <w:rFonts w:cs="Arial"/>
+              </w:rPr>
+              <w:t xml:space="preserve">Notification will be added </w:t>
+            </w:r>
+          </w:p>
+        </w:tc>
+      </w:tr>
+      <w:tr>
+        <w:tc>
+          <w:tcPr>
+            <w:tcW w:w="1855" w:type="dxa"/>
+          </w:tcPr>
+          <w:p>
+            <w:pPr>
+              <w:rPr>
+                <w:rFonts w:cs="Arial"/>
+              </w:rPr>
+            </w:pPr>
+            <w:r>
+              <w:rPr>
+                <w:rFonts w:cs="Arial"/>
+              </w:rPr>
+              <w:t>Post-conditions</w:t>
+            </w:r>
+          </w:p>
+        </w:tc>
+        <w:tc>
+          <w:tcPr>
+            <w:tcW w:w="6385" w:type="dxa"/>
+          </w:tcPr>
+          <w:p>
+            <w:pPr>
+              <w:rPr>
+                <w:rFonts w:cs="Arial"/>
+              </w:rPr>
+            </w:pPr>
+            <w:r>
+              <w:rPr>
+                <w:rFonts w:cs="Arial"/>
+              </w:rPr>
+              <w:t xml:space="preserve">Users will be </w:t>
+            </w:r>
+            <w:proofErr w:type="gramStart"/>
+            <w:r>
+              <w:rPr>
+                <w:rFonts w:cs="Arial"/>
+              </w:rPr>
+              <w:t>receive</w:t>
+            </w:r>
+            <w:proofErr w:type="gramEnd"/>
+            <w:r>
+              <w:rPr>
+                <w:rFonts w:cs="Arial"/>
+              </w:rPr>
+              <w:t xml:space="preserve"> a notification</w:t>
+            </w:r>
+          </w:p>
+        </w:tc>
+      </w:tr>
+      <w:tr>
+        <w:tc>
+          <w:tcPr>
+            <w:tcW w:w="1855" w:type="dxa"/>
+          </w:tcPr>
+          <w:p>
+            <w:pPr>
+              <w:rPr>
+                <w:rFonts w:cs="Arial"/>
+              </w:rPr>
+            </w:pPr>
+            <w:r>
+              <w:rPr>
+                <w:rFonts w:cs="Arial"/>
+              </w:rPr>
+              <w:t>Alternate flows</w:t>
+            </w:r>
+          </w:p>
+        </w:tc>
+        <w:tc>
+          <w:tcPr>
+            <w:tcW w:w="6385" w:type="dxa"/>
+          </w:tcPr>
+          <w:p>
+            <w:pPr>
+              <w:rPr>
+                <w:rFonts w:cs="Arial"/>
+              </w:rPr>
+            </w:pPr>
+          </w:p>
+        </w:tc>
+      </w:tr>
+      <w:bookmarkEnd w:id="28"/>
+    </w:tbl>
+    <w:p>
+      <w:pPr>
+        <w:pStyle w:val="ListParagraph"/>
+        <w:ind w:left="1110"/>
+      </w:pPr>
+    </w:p>
+    <w:p>
+      <w:pPr>
+        <w:pStyle w:val="Heading2"/>
+        <w:numPr>
+          <w:ilvl w:val="1"/>
+          <w:numId w:val="17"/>
+        </w:numPr>
+      </w:pPr>
+      <w:bookmarkStart w:id="29" w:name="_Toc520830720"/>
+      <w:r>
+        <w:t>Add printing funds</w:t>
       </w:r>
       <w:bookmarkEnd w:id="29"/>
     </w:p>
@@ -8396,7 +8654,7 @@
                 <w:rFonts w:cs="Arial"/>
               </w:rPr>
             </w:pPr>
-            <w:bookmarkStart w:id="30" w:name="_Hlk520776072"/>
+            <w:bookmarkStart w:id="30" w:name="_Hlk520822225"/>
             <w:r>
               <w:rPr>
                 <w:rFonts w:cs="Arial"/>
@@ -8421,7 +8679,7 @@
               <w:rPr>
                 <w:rFonts w:cs="Arial"/>
               </w:rPr>
-              <w:t>MAKING RESERVATIONS</w:t>
+              <w:t>ADD PRINTING FUNDS</w:t>
             </w:r>
           </w:p>
         </w:tc>
@@ -8459,83 +8717,44 @@
               <w:rPr>
                 <w:rFonts w:cs="Arial"/>
               </w:rPr>
-              <w:t xml:space="preserve">After patron logs in and finds a book he or she may make a reservation for the book. </w:t>
-            </w:r>
-            <w:r>
-              <w:rPr>
-                <w:rFonts w:cs="Arial"/>
-              </w:rPr>
-              <w:t xml:space="preserve">First users will select the pickup location and then click on ‘make reservations’.  If the reservation is not located at the pickup location it will be delivered from another system library. The reservation period of 7 days starts after the reserved media has been delivered to the pickup location. </w:t>
-            </w:r>
-            <w:r>
-              <w:rPr>
-                <w:rFonts w:cs="Arial"/>
-              </w:rPr>
-              <w:t xml:space="preserve">On the webpage for a specific book there will be a picture of the book and below the picture there will be basic information such as title, author, year and ISBN.  </w:t>
-            </w:r>
-            <w:r>
-              <w:rPr>
-                <w:rFonts w:cs="Arial"/>
-              </w:rPr>
-              <w:t xml:space="preserve">A short description will also be included towards the bottom of the page. </w:t>
-            </w:r>
-            <w:r>
-              <w:rPr>
-                <w:rFonts w:cs="Arial"/>
-              </w:rPr>
-              <w:t>To the right there will be a button to make a reservation</w:t>
-            </w:r>
-            <w:r>
-              <w:rPr>
-                <w:rFonts w:cs="Arial"/>
-              </w:rPr>
-              <w:t xml:space="preserve"> and select the pickup location</w:t>
-            </w:r>
-            <w:r>
-              <w:rPr>
-                <w:rFonts w:cs="Arial"/>
-              </w:rPr>
-              <w:t xml:space="preserve">. </w:t>
-            </w:r>
-            <w:r>
-              <w:rPr>
-                <w:rFonts w:cs="Arial"/>
-              </w:rPr>
-              <w:t xml:space="preserve">A notification is added under the notifications area.  The notifications area can be accessed by clicking on the notifications icon(bell) at the top right of the page. The notification will include where to pick up the book, availability/delivery status, and </w:t>
-            </w:r>
-            <w:proofErr w:type="gramStart"/>
-            <w:r>
-              <w:rPr>
-                <w:rFonts w:cs="Arial"/>
-              </w:rPr>
-              <w:t>time period</w:t>
-            </w:r>
-            <w:proofErr w:type="gramEnd"/>
-            <w:r>
-              <w:rPr>
-                <w:rFonts w:cs="Arial"/>
-              </w:rPr>
-              <w:t xml:space="preserve"> left to pick up the reservation. The icon will also have a number indicating how many notifications exists.  Notifications will also be added 2 days before the 7 </w:t>
-            </w:r>
-            <w:proofErr w:type="gramStart"/>
-            <w:r>
-              <w:rPr>
-                <w:rFonts w:cs="Arial"/>
-              </w:rPr>
-              <w:t>day</w:t>
-            </w:r>
-            <w:proofErr w:type="gramEnd"/>
-            <w:r>
-              <w:rPr>
-                <w:rFonts w:cs="Arial"/>
-              </w:rPr>
-              <w:t xml:space="preserve"> pick up period to remind users to pick up their reservations.</w:t>
-            </w:r>
-            <w:r>
-              <w:rPr>
-                <w:rFonts w:cs="Arial"/>
-              </w:rPr>
-              <w:t xml:space="preserve"> Once a reservation has been made the librarian or attendant will receive a request to grab the reservation from the shelves and bring it to the front desk.  Reservations will be kept at the front desk for up to 7 days.  Reservations are only for books and exclude all other media. </w:t>
+              <w:t>Librarians, and attendants</w:t>
+            </w:r>
+            <w:r>
+              <w:rPr>
+                <w:rFonts w:cs="Arial"/>
+              </w:rPr>
+              <w:t xml:space="preserve"> can </w:t>
+            </w:r>
+            <w:r>
+              <w:rPr>
+                <w:rFonts w:cs="Arial"/>
+              </w:rPr>
+              <w:t>add funds to patron’s accounts for printer usage</w:t>
+            </w:r>
+            <w:r>
+              <w:rPr>
+                <w:rFonts w:cs="Arial"/>
+              </w:rPr>
+              <w:t xml:space="preserve">.  The price will be .10 cents per B/W page.  Color printing is not available. </w:t>
+            </w:r>
+            <w:r>
+              <w:rPr>
+                <w:rFonts w:cs="Arial"/>
+              </w:rPr>
+              <w:t xml:space="preserve">Top amount allowed in the prepaid account will be 20 dollars.  Users must use their library cards to print or make copies. After pages have been printed the charge will be deducted from the prepaid account.  </w:t>
+            </w:r>
+            <w:r>
+              <w:rPr>
+                <w:rFonts w:cs="Arial"/>
+              </w:rPr>
+              <w:t xml:space="preserve">Staff can receive payment in the form of cash or by credit card.  </w:t>
+            </w:r>
+            <w:r>
+              <w:rPr>
+                <w:rFonts w:cs="Arial"/>
+              </w:rPr>
+              <w:lastRenderedPageBreak/>
+              <w:t>Credit card information may be saved with the patron’s consent to facilitate future addition of funds.</w:t>
             </w:r>
           </w:p>
         </w:tc>
@@ -8555,6 +8774,7 @@
               <w:rPr>
                 <w:rFonts w:cs="Arial"/>
               </w:rPr>
+              <w:lastRenderedPageBreak/>
               <w:t>Actors</w:t>
             </w:r>
           </w:p>
@@ -8573,7 +8793,7 @@
               <w:rPr>
                 <w:rFonts w:cs="Arial"/>
               </w:rPr>
-              <w:t>Library patron</w:t>
+              <w:t>Librarians, and attendants</w:t>
             </w:r>
           </w:p>
         </w:tc>
@@ -8611,13 +8831,21 @@
               <w:rPr>
                 <w:rFonts w:cs="Arial"/>
               </w:rPr>
-              <w:t xml:space="preserve">User must log in to the system </w:t>
-            </w:r>
-            <w:r>
-              <w:rPr>
-                <w:rFonts w:cs="Arial"/>
-              </w:rPr>
-              <w:t>and find the desired book</w:t>
+              <w:t xml:space="preserve">Patron record must </w:t>
+            </w:r>
+            <w:proofErr w:type="gramStart"/>
+            <w:r>
+              <w:rPr>
+                <w:rFonts w:cs="Arial"/>
+              </w:rPr>
+              <w:t>exist</w:t>
+            </w:r>
+            <w:proofErr w:type="gramEnd"/>
+            <w:r>
+              <w:rPr>
+                <w:rFonts w:cs="Arial"/>
+              </w:rPr>
+              <w:t xml:space="preserve"> and staff must have rights to add funds. </w:t>
             </w:r>
           </w:p>
         </w:tc>
@@ -8650,7 +8878,7 @@
               <w:pStyle w:val="ListParagraph"/>
               <w:numPr>
                 <w:ilvl w:val="0"/>
-                <w:numId w:val="17"/>
+                <w:numId w:val="22"/>
               </w:numPr>
               <w:rPr>
                 <w:rFonts w:cs="Arial"/>
@@ -8660,7 +8888,7 @@
               <w:rPr>
                 <w:rFonts w:cs="Arial"/>
               </w:rPr>
-              <w:t>Select pickup location</w:t>
+              <w:t>Open patron record page</w:t>
             </w:r>
           </w:p>
           <w:p>
@@ -8668,7 +8896,7 @@
               <w:pStyle w:val="ListParagraph"/>
               <w:numPr>
                 <w:ilvl w:val="0"/>
-                <w:numId w:val="17"/>
+                <w:numId w:val="22"/>
               </w:numPr>
               <w:rPr>
                 <w:rFonts w:cs="Arial"/>
@@ -8678,7 +8906,7 @@
               <w:rPr>
                 <w:rFonts w:cs="Arial"/>
               </w:rPr>
-              <w:t>Click make reservation</w:t>
+              <w:t>Input amount to be paid</w:t>
             </w:r>
           </w:p>
           <w:p>
@@ -8686,7 +8914,7 @@
               <w:pStyle w:val="ListParagraph"/>
               <w:numPr>
                 <w:ilvl w:val="0"/>
-                <w:numId w:val="17"/>
+                <w:numId w:val="22"/>
               </w:numPr>
               <w:rPr>
                 <w:rFonts w:cs="Arial"/>
@@ -8696,8 +8924,67 @@
               <w:rPr>
                 <w:rFonts w:cs="Arial"/>
               </w:rPr>
-              <w:lastRenderedPageBreak/>
-              <w:t xml:space="preserve">Notification will be added </w:t>
+              <w:t xml:space="preserve">Click </w:t>
+            </w:r>
+            <w:r>
+              <w:rPr>
+                <w:rFonts w:cs="Arial"/>
+              </w:rPr>
+              <w:t>add funds</w:t>
+            </w:r>
+          </w:p>
+          <w:p>
+            <w:pPr>
+              <w:pStyle w:val="ListParagraph"/>
+              <w:numPr>
+                <w:ilvl w:val="0"/>
+                <w:numId w:val="22"/>
+              </w:numPr>
+              <w:rPr>
+                <w:rFonts w:cs="Arial"/>
+              </w:rPr>
+            </w:pPr>
+            <w:r>
+              <w:rPr>
+                <w:rFonts w:cs="Arial"/>
+              </w:rPr>
+              <w:t>Select cash on pop up window</w:t>
+            </w:r>
+          </w:p>
+          <w:p>
+            <w:pPr>
+              <w:pStyle w:val="ListParagraph"/>
+              <w:numPr>
+                <w:ilvl w:val="0"/>
+                <w:numId w:val="22"/>
+              </w:numPr>
+              <w:rPr>
+                <w:rFonts w:cs="Arial"/>
+              </w:rPr>
+            </w:pPr>
+            <w:r>
+              <w:rPr>
+                <w:rFonts w:cs="Arial"/>
+              </w:rPr>
+              <w:t>Click Process Payment</w:t>
+            </w:r>
+          </w:p>
+          <w:p>
+            <w:pPr>
+              <w:pStyle w:val="ListParagraph"/>
+              <w:numPr>
+                <w:ilvl w:val="0"/>
+                <w:numId w:val="22"/>
+              </w:numPr>
+              <w:rPr>
+                <w:rFonts w:cs="Arial"/>
+              </w:rPr>
+            </w:pPr>
+            <w:r>
+              <w:rPr>
+                <w:rFonts w:cs="Arial"/>
+              </w:rPr>
+              <w:t>Funds are added</w:t>
             </w:r>
           </w:p>
         </w:tc>
@@ -8717,7 +9004,6 @@
               <w:rPr>
                 <w:rFonts w:cs="Arial"/>
               </w:rPr>
-              <w:lastRenderedPageBreak/>
               <w:t>Post-conditions</w:t>
             </w:r>
           </w:p>
@@ -8736,21 +9022,7 @@
               <w:rPr>
                 <w:rFonts w:cs="Arial"/>
               </w:rPr>
-              <w:t xml:space="preserve">Users will be </w:t>
-            </w:r>
-            <w:proofErr w:type="gramStart"/>
-            <w:r>
-              <w:rPr>
-                <w:rFonts w:cs="Arial"/>
-              </w:rPr>
-              <w:t>receive</w:t>
-            </w:r>
-            <w:proofErr w:type="gramEnd"/>
-            <w:r>
-              <w:rPr>
-                <w:rFonts w:cs="Arial"/>
-              </w:rPr>
-              <w:t xml:space="preserve"> a notification</w:t>
+              <w:t xml:space="preserve">Entered amount will be charged to credit card.  Prepaid account funds will increase by the same amount. </w:t>
             </w:r>
           </w:p>
         </w:tc>
@@ -8784,6 +9056,437 @@
                 <w:rFonts w:cs="Arial"/>
               </w:rPr>
             </w:pPr>
+            <w:r>
+              <w:rPr>
+                <w:rFonts w:cs="Arial"/>
+              </w:rPr>
+              <w:t xml:space="preserve">Option 1- </w:t>
+            </w:r>
+            <w:r>
+              <w:rPr>
+                <w:rFonts w:cs="Arial"/>
+              </w:rPr>
+              <w:t>Saved Credit Card</w:t>
+            </w:r>
+          </w:p>
+          <w:p>
+            <w:pPr>
+              <w:pStyle w:val="ListParagraph"/>
+              <w:numPr>
+                <w:ilvl w:val="0"/>
+                <w:numId w:val="24"/>
+              </w:numPr>
+              <w:rPr>
+                <w:rFonts w:cs="Arial"/>
+              </w:rPr>
+            </w:pPr>
+            <w:r>
+              <w:rPr>
+                <w:rFonts w:cs="Arial"/>
+              </w:rPr>
+              <w:t>Open patron record page</w:t>
+            </w:r>
+          </w:p>
+          <w:p>
+            <w:pPr>
+              <w:pStyle w:val="ListParagraph"/>
+              <w:numPr>
+                <w:ilvl w:val="0"/>
+                <w:numId w:val="24"/>
+              </w:numPr>
+              <w:rPr>
+                <w:rFonts w:cs="Arial"/>
+              </w:rPr>
+            </w:pPr>
+            <w:r>
+              <w:rPr>
+                <w:rFonts w:cs="Arial"/>
+              </w:rPr>
+              <w:t>Input amount to be paid</w:t>
+            </w:r>
+          </w:p>
+          <w:p>
+            <w:pPr>
+              <w:pStyle w:val="ListParagraph"/>
+              <w:numPr>
+                <w:ilvl w:val="0"/>
+                <w:numId w:val="24"/>
+              </w:numPr>
+              <w:rPr>
+                <w:rFonts w:cs="Arial"/>
+              </w:rPr>
+            </w:pPr>
+            <w:r>
+              <w:rPr>
+                <w:rFonts w:cs="Arial"/>
+              </w:rPr>
+              <w:t xml:space="preserve">Click </w:t>
+            </w:r>
+            <w:r>
+              <w:rPr>
+                <w:rFonts w:cs="Arial"/>
+              </w:rPr>
+              <w:t>add funds</w:t>
+            </w:r>
+          </w:p>
+          <w:p>
+            <w:pPr>
+              <w:pStyle w:val="ListParagraph"/>
+              <w:numPr>
+                <w:ilvl w:val="0"/>
+                <w:numId w:val="24"/>
+              </w:numPr>
+              <w:rPr>
+                <w:rFonts w:cs="Arial"/>
+              </w:rPr>
+            </w:pPr>
+            <w:r>
+              <w:rPr>
+                <w:rFonts w:cs="Arial"/>
+              </w:rPr>
+              <w:t>Select Credit on pop up window</w:t>
+            </w:r>
+          </w:p>
+          <w:p>
+            <w:pPr>
+              <w:pStyle w:val="ListParagraph"/>
+              <w:numPr>
+                <w:ilvl w:val="0"/>
+                <w:numId w:val="24"/>
+              </w:numPr>
+              <w:rPr>
+                <w:rFonts w:cs="Arial"/>
+              </w:rPr>
+            </w:pPr>
+            <w:r>
+              <w:rPr>
+                <w:rFonts w:cs="Arial"/>
+              </w:rPr>
+              <w:t>Select saved credit card</w:t>
+            </w:r>
+          </w:p>
+          <w:p>
+            <w:pPr>
+              <w:pStyle w:val="ListParagraph"/>
+              <w:numPr>
+                <w:ilvl w:val="0"/>
+                <w:numId w:val="24"/>
+              </w:numPr>
+              <w:rPr>
+                <w:rFonts w:cs="Arial"/>
+              </w:rPr>
+            </w:pPr>
+            <w:r>
+              <w:rPr>
+                <w:rFonts w:cs="Arial"/>
+              </w:rPr>
+              <w:t>Click Process Payment</w:t>
+            </w:r>
+          </w:p>
+          <w:p>
+            <w:pPr>
+              <w:pStyle w:val="ListParagraph"/>
+              <w:numPr>
+                <w:ilvl w:val="0"/>
+                <w:numId w:val="24"/>
+              </w:numPr>
+              <w:rPr>
+                <w:rFonts w:cs="Arial"/>
+              </w:rPr>
+            </w:pPr>
+            <w:r>
+              <w:rPr>
+                <w:rFonts w:cs="Arial"/>
+              </w:rPr>
+              <w:t>Funds are added</w:t>
+            </w:r>
+          </w:p>
+          <w:p>
+            <w:pPr>
+              <w:rPr>
+                <w:rFonts w:cs="Arial"/>
+              </w:rPr>
+            </w:pPr>
+            <w:r>
+              <w:rPr>
+                <w:rFonts w:cs="Arial"/>
+              </w:rPr>
+              <w:t>Option 2 – input credit card info manually</w:t>
+            </w:r>
+          </w:p>
+          <w:p>
+            <w:pPr>
+              <w:pStyle w:val="ListParagraph"/>
+              <w:numPr>
+                <w:ilvl w:val="0"/>
+                <w:numId w:val="26"/>
+              </w:numPr>
+              <w:rPr>
+                <w:rFonts w:cs="Arial"/>
+              </w:rPr>
+            </w:pPr>
+            <w:r>
+              <w:rPr>
+                <w:rFonts w:cs="Arial"/>
+              </w:rPr>
+              <w:t>Open patron record page</w:t>
+            </w:r>
+          </w:p>
+          <w:p>
+            <w:pPr>
+              <w:pStyle w:val="ListParagraph"/>
+              <w:numPr>
+                <w:ilvl w:val="0"/>
+                <w:numId w:val="26"/>
+              </w:numPr>
+              <w:rPr>
+                <w:rFonts w:cs="Arial"/>
+              </w:rPr>
+            </w:pPr>
+            <w:r>
+              <w:rPr>
+                <w:rFonts w:cs="Arial"/>
+              </w:rPr>
+              <w:t>Input amount to be paid</w:t>
+            </w:r>
+          </w:p>
+          <w:p>
+            <w:pPr>
+              <w:pStyle w:val="ListParagraph"/>
+              <w:numPr>
+                <w:ilvl w:val="0"/>
+                <w:numId w:val="26"/>
+              </w:numPr>
+              <w:rPr>
+                <w:rFonts w:cs="Arial"/>
+              </w:rPr>
+            </w:pPr>
+            <w:r>
+              <w:rPr>
+                <w:rFonts w:cs="Arial"/>
+              </w:rPr>
+              <w:t xml:space="preserve">Click </w:t>
+            </w:r>
+            <w:r>
+              <w:rPr>
+                <w:rFonts w:cs="Arial"/>
+              </w:rPr>
+              <w:t>add funds</w:t>
+            </w:r>
+          </w:p>
+          <w:p>
+            <w:pPr>
+              <w:pStyle w:val="ListParagraph"/>
+              <w:numPr>
+                <w:ilvl w:val="0"/>
+                <w:numId w:val="26"/>
+              </w:numPr>
+              <w:rPr>
+                <w:rFonts w:cs="Arial"/>
+              </w:rPr>
+            </w:pPr>
+            <w:r>
+              <w:rPr>
+                <w:rFonts w:cs="Arial"/>
+              </w:rPr>
+              <w:t>Select Credit on pop up window</w:t>
+            </w:r>
+          </w:p>
+          <w:p>
+            <w:pPr>
+              <w:pStyle w:val="ListParagraph"/>
+              <w:numPr>
+                <w:ilvl w:val="0"/>
+                <w:numId w:val="26"/>
+              </w:numPr>
+              <w:rPr>
+                <w:rFonts w:cs="Arial"/>
+              </w:rPr>
+            </w:pPr>
+            <w:r>
+              <w:rPr>
+                <w:rFonts w:cs="Arial"/>
+              </w:rPr>
+              <w:t>Enter credit card information</w:t>
+            </w:r>
+          </w:p>
+          <w:p>
+            <w:pPr>
+              <w:pStyle w:val="ListParagraph"/>
+              <w:numPr>
+                <w:ilvl w:val="0"/>
+                <w:numId w:val="26"/>
+              </w:numPr>
+              <w:rPr>
+                <w:rFonts w:cs="Arial"/>
+              </w:rPr>
+            </w:pPr>
+            <w:r>
+              <w:rPr>
+                <w:rFonts w:cs="Arial"/>
+              </w:rPr>
+              <w:t>Click Process Payment</w:t>
+            </w:r>
+          </w:p>
+          <w:p>
+            <w:pPr>
+              <w:pStyle w:val="ListParagraph"/>
+              <w:numPr>
+                <w:ilvl w:val="0"/>
+                <w:numId w:val="26"/>
+              </w:numPr>
+              <w:rPr>
+                <w:rFonts w:cs="Arial"/>
+              </w:rPr>
+            </w:pPr>
+            <w:r>
+              <w:rPr>
+                <w:rFonts w:cs="Arial"/>
+              </w:rPr>
+              <w:t>Funds are added</w:t>
+            </w:r>
+          </w:p>
+          <w:p>
+            <w:pPr>
+              <w:rPr>
+                <w:rFonts w:cs="Arial"/>
+              </w:rPr>
+            </w:pPr>
+            <w:r>
+              <w:rPr>
+                <w:rFonts w:cs="Arial"/>
+              </w:rPr>
+              <w:t>Option 3 – Credit Card reader</w:t>
+            </w:r>
+          </w:p>
+          <w:p>
+            <w:pPr>
+              <w:pStyle w:val="ListParagraph"/>
+              <w:numPr>
+                <w:ilvl w:val="0"/>
+                <w:numId w:val="27"/>
+              </w:numPr>
+              <w:rPr>
+                <w:rFonts w:cs="Arial"/>
+              </w:rPr>
+            </w:pPr>
+            <w:r>
+              <w:rPr>
+                <w:rFonts w:cs="Arial"/>
+              </w:rPr>
+              <w:t>Open patron record page</w:t>
+            </w:r>
+          </w:p>
+          <w:p>
+            <w:pPr>
+              <w:pStyle w:val="ListParagraph"/>
+              <w:numPr>
+                <w:ilvl w:val="0"/>
+                <w:numId w:val="27"/>
+              </w:numPr>
+              <w:rPr>
+                <w:rFonts w:cs="Arial"/>
+              </w:rPr>
+            </w:pPr>
+            <w:r>
+              <w:rPr>
+                <w:rFonts w:cs="Arial"/>
+              </w:rPr>
+              <w:t>Input amount to be paid</w:t>
+            </w:r>
+          </w:p>
+          <w:p>
+            <w:pPr>
+              <w:pStyle w:val="ListParagraph"/>
+              <w:numPr>
+                <w:ilvl w:val="0"/>
+                <w:numId w:val="27"/>
+              </w:numPr>
+              <w:rPr>
+                <w:rFonts w:cs="Arial"/>
+              </w:rPr>
+            </w:pPr>
+            <w:r>
+              <w:rPr>
+                <w:rFonts w:cs="Arial"/>
+              </w:rPr>
+              <w:t>Click add funds</w:t>
+            </w:r>
+          </w:p>
+          <w:p>
+            <w:pPr>
+              <w:pStyle w:val="ListParagraph"/>
+              <w:numPr>
+                <w:ilvl w:val="0"/>
+                <w:numId w:val="27"/>
+              </w:numPr>
+              <w:rPr>
+                <w:rFonts w:cs="Arial"/>
+              </w:rPr>
+            </w:pPr>
+            <w:r>
+              <w:rPr>
+                <w:rFonts w:cs="Arial"/>
+              </w:rPr>
+              <w:t>Select Credit on pop up window</w:t>
+            </w:r>
+          </w:p>
+          <w:p>
+            <w:pPr>
+              <w:pStyle w:val="ListParagraph"/>
+              <w:numPr>
+                <w:ilvl w:val="0"/>
+                <w:numId w:val="27"/>
+              </w:numPr>
+              <w:rPr>
+                <w:rFonts w:cs="Arial"/>
+              </w:rPr>
+            </w:pPr>
+            <w:r>
+              <w:rPr>
+                <w:rFonts w:cs="Arial"/>
+              </w:rPr>
+              <w:t>Insert Card into credit card reader</w:t>
+            </w:r>
+          </w:p>
+          <w:p>
+            <w:pPr>
+              <w:pStyle w:val="ListParagraph"/>
+              <w:numPr>
+                <w:ilvl w:val="0"/>
+                <w:numId w:val="27"/>
+              </w:numPr>
+              <w:rPr>
+                <w:rFonts w:cs="Arial"/>
+              </w:rPr>
+            </w:pPr>
+            <w:r>
+              <w:rPr>
+                <w:rFonts w:cs="Arial"/>
+              </w:rPr>
+              <w:t>Click Process Payment</w:t>
+            </w:r>
+          </w:p>
+          <w:p>
+            <w:pPr>
+              <w:pStyle w:val="ListParagraph"/>
+              <w:numPr>
+                <w:ilvl w:val="0"/>
+                <w:numId w:val="27"/>
+              </w:numPr>
+              <w:rPr>
+                <w:rFonts w:cs="Arial"/>
+              </w:rPr>
+            </w:pPr>
+            <w:r>
+              <w:rPr>
+                <w:rFonts w:cs="Arial"/>
+              </w:rPr>
+              <w:lastRenderedPageBreak/>
+              <w:t>Funds are added</w:t>
+            </w:r>
+            <w:bookmarkStart w:id="31" w:name="_GoBack"/>
+            <w:bookmarkEnd w:id="31"/>
           </w:p>
         </w:tc>
       </w:tr>
@@ -8792,7 +9495,7 @@
     <w:p>
       <w:pPr>
         <w:pStyle w:val="ListParagraph"/>
-        <w:ind w:left="1110"/>
+        <w:ind w:left="885"/>
       </w:pPr>
     </w:p>
     <w:p>
@@ -8803,11 +9506,11 @@
           <w:numId w:val="17"/>
         </w:numPr>
       </w:pPr>
-      <w:bookmarkStart w:id="31" w:name="_Toc520830720"/>
+      <w:bookmarkStart w:id="32" w:name="_Toc520830721"/>
       <w:r>
-        <w:t>Add printing funds</w:t>
+        <w:t>Search Patron Records</w:t>
       </w:r>
-      <w:bookmarkEnd w:id="31"/>
+      <w:bookmarkEnd w:id="32"/>
     </w:p>
     <w:tbl>
       <w:tblPr>
@@ -8836,7 +9539,6 @@
                 <w:rFonts w:cs="Arial"/>
               </w:rPr>
             </w:pPr>
-            <w:bookmarkStart w:id="32" w:name="_Hlk520822225"/>
             <w:r>
               <w:rPr>
                 <w:rFonts w:cs="Arial"/>
@@ -8861,7 +9563,7 @@
               <w:rPr>
                 <w:rFonts w:cs="Arial"/>
               </w:rPr>
-              <w:t>ADD PRINTING FUNDS</w:t>
+              <w:t>SEARCH PATRON RECORDS</w:t>
             </w:r>
           </w:p>
         </w:tc>
@@ -8899,19 +9601,13 @@
               <w:rPr>
                 <w:rFonts w:cs="Arial"/>
               </w:rPr>
-              <w:t xml:space="preserve">Users can pre-pay for use of printers at the library.  The price will be .10 cents per B/W page.  Color printing is not available. </w:t>
-            </w:r>
-            <w:r>
-              <w:rPr>
-                <w:rFonts w:cs="Arial"/>
-              </w:rPr>
-              <w:t>Top amount allowed in the prepaid account will be 20 dollars.  Users must use their library cards to print or make copies. After pages have been printed the charge will be deducted from the prepaid account.  Online payments can only be made by credit card. Credit card information can be</w:t>
-            </w:r>
-            <w:r>
-              <w:rPr>
-                <w:rFonts w:cs="Arial"/>
-              </w:rPr>
-              <w:t xml:space="preserve"> entered every time a payment is made, or the information can be saved and used for future payments.</w:t>
+              <w:t>Staff will often need to lookup patron records to verify status of account.  Staff will be able to see how much is owed in late fee’s, how much money remains in printing funds, home address to verify residency information is up to date, telephone in case patron needs to be contacted.</w:t>
+            </w:r>
+            <w:r>
+              <w:rPr>
+                <w:rFonts w:cs="Arial"/>
+              </w:rPr>
+              <w:t xml:space="preserve">  The search by library card number row will be static and sit at the top.  At checkout after scanning the card the number will be input into this search box.  When using other criteria such as first name and last name the library card search can be left blank.  Clicking on the operators will add a new search row.  Clicking on a record will redirect to the full record page of the patron.  Once here additional functions may be performed such as paying late fees, adding printing funds, or checking out books.</w:t>
             </w:r>
           </w:p>
         </w:tc>
@@ -8949,7 +9645,19 @@
               <w:rPr>
                 <w:rFonts w:cs="Arial"/>
               </w:rPr>
-              <w:t>Library patron</w:t>
+              <w:t>L</w:t>
+            </w:r>
+            <w:r>
+              <w:rPr>
+                <w:rFonts w:cs="Arial"/>
+              </w:rPr>
+              <w:t>ibrarian</w:t>
+            </w:r>
+            <w:r>
+              <w:rPr>
+                <w:rFonts w:cs="Arial"/>
+              </w:rPr>
+              <w:t>, attendant, administrator</w:t>
             </w:r>
           </w:p>
         </w:tc>
@@ -8987,13 +9695,49 @@
               <w:rPr>
                 <w:rFonts w:cs="Arial"/>
               </w:rPr>
-              <w:t xml:space="preserve">User must log in to the system </w:t>
-            </w:r>
-            <w:r>
-              <w:rPr>
-                <w:rFonts w:cs="Arial"/>
-              </w:rPr>
-              <w:t>click on the ‘account’ icon.</w:t>
+              <w:t>Users</w:t>
+            </w:r>
+            <w:r>
+              <w:rPr>
+                <w:rFonts w:cs="Arial"/>
+              </w:rPr>
+              <w:t xml:space="preserve"> must be</w:t>
+            </w:r>
+            <w:r>
+              <w:rPr>
+                <w:rFonts w:cs="Arial"/>
+              </w:rPr>
+              <w:t xml:space="preserve"> staff member</w:t>
+            </w:r>
+            <w:r>
+              <w:rPr>
+                <w:rFonts w:cs="Arial"/>
+              </w:rPr>
+              <w:t>s</w:t>
+            </w:r>
+            <w:r>
+              <w:rPr>
+                <w:rFonts w:cs="Arial"/>
+              </w:rPr>
+              <w:t xml:space="preserve"> and be given special privileges t</w:t>
+            </w:r>
+            <w:r>
+              <w:rPr>
+                <w:rFonts w:cs="Arial"/>
+              </w:rPr>
+              <w:t xml:space="preserve">o access data in the database.  After log in staff members will </w:t>
+            </w:r>
+            <w:r>
+              <w:rPr>
+                <w:rFonts w:cs="Arial"/>
+              </w:rPr>
+              <w:t>be redirected to the Staff Portal.  Once in the</w:t>
+            </w:r>
+            <w:r>
+              <w:rPr>
+                <w:rFonts w:cs="Arial"/>
+              </w:rPr>
+              <w:t xml:space="preserve"> portal staff will have list of names ordered alphabetically showing 20 records per page.  At the top of the list there will be search options.  </w:t>
             </w:r>
           </w:p>
         </w:tc>
@@ -9026,7 +9770,7 @@
               <w:pStyle w:val="ListParagraph"/>
               <w:numPr>
                 <w:ilvl w:val="0"/>
-                <w:numId w:val="18"/>
+                <w:numId w:val="20"/>
               </w:numPr>
               <w:rPr>
                 <w:rFonts w:cs="Arial"/>
@@ -9036,7 +9780,7 @@
               <w:rPr>
                 <w:rFonts w:cs="Arial"/>
               </w:rPr>
-              <w:t>Click account icon on top right</w:t>
+              <w:t>Staff logs in and is redirected to Staff Portal</w:t>
             </w:r>
           </w:p>
           <w:p>
@@ -9044,7 +9788,7 @@
               <w:pStyle w:val="ListParagraph"/>
               <w:numPr>
                 <w:ilvl w:val="0"/>
-                <w:numId w:val="18"/>
+                <w:numId w:val="20"/>
               </w:numPr>
               <w:rPr>
                 <w:rFonts w:cs="Arial"/>
@@ -9054,13 +9798,33 @@
               <w:rPr>
                 <w:rFonts w:cs="Arial"/>
               </w:rPr>
-              <w:t xml:space="preserve"> </w:t>
-            </w:r>
-            <w:r>
-              <w:rPr>
-                <w:rFonts w:cs="Arial"/>
-              </w:rPr>
-              <w:t>Select option to add printing funds</w:t>
+              <w:t>Staff select</w:t>
+            </w:r>
+            <w:r>
+              <w:rPr>
+                <w:rFonts w:cs="Arial"/>
+              </w:rPr>
+              <w:t>s</w:t>
+            </w:r>
+            <w:r>
+              <w:rPr>
+                <w:rFonts w:cs="Arial"/>
+              </w:rPr>
+              <w:t xml:space="preserve"> search option from drop down (FirstName, </w:t>
+            </w:r>
+            <w:proofErr w:type="spellStart"/>
+            <w:r>
+              <w:rPr>
+                <w:rFonts w:cs="Arial"/>
+              </w:rPr>
+              <w:t>LastName</w:t>
+            </w:r>
+            <w:proofErr w:type="spellEnd"/>
+            <w:r>
+              <w:rPr>
+                <w:rFonts w:cs="Arial"/>
+              </w:rPr>
+              <w:t>, Telephone number, Library Card Number, etc.)</w:t>
             </w:r>
           </w:p>
           <w:p>
@@ -9068,7 +9832,7 @@
               <w:pStyle w:val="ListParagraph"/>
               <w:numPr>
                 <w:ilvl w:val="0"/>
-                <w:numId w:val="18"/>
+                <w:numId w:val="20"/>
               </w:numPr>
               <w:rPr>
                 <w:rFonts w:cs="Arial"/>
@@ -9078,7 +9842,7 @@
               <w:rPr>
                 <w:rFonts w:cs="Arial"/>
               </w:rPr>
-              <w:t>Enter amount</w:t>
+              <w:t>Click on operator to add another search row if desired</w:t>
             </w:r>
           </w:p>
           <w:p>
@@ -9086,7 +9850,7 @@
               <w:pStyle w:val="ListParagraph"/>
               <w:numPr>
                 <w:ilvl w:val="0"/>
-                <w:numId w:val="18"/>
+                <w:numId w:val="20"/>
               </w:numPr>
               <w:rPr>
                 <w:rFonts w:cs="Arial"/>
@@ -9096,13 +9860,7 @@
               <w:rPr>
                 <w:rFonts w:cs="Arial"/>
               </w:rPr>
-              <w:t xml:space="preserve">Enter </w:t>
-            </w:r>
-            <w:r>
-              <w:rPr>
-                <w:rFonts w:cs="Arial"/>
-              </w:rPr>
-              <w:t>credit card information</w:t>
+              <w:t>Once patron record is found click on it to access patron record page</w:t>
             </w:r>
           </w:p>
           <w:p>
@@ -9110,7 +9868,7 @@
               <w:pStyle w:val="ListParagraph"/>
               <w:numPr>
                 <w:ilvl w:val="0"/>
-                <w:numId w:val="18"/>
+                <w:numId w:val="20"/>
               </w:numPr>
               <w:rPr>
                 <w:rFonts w:cs="Arial"/>
@@ -9120,25 +9878,7 @@
               <w:rPr>
                 <w:rFonts w:cs="Arial"/>
               </w:rPr>
-              <w:t>Select weather or not to save credit card information</w:t>
-            </w:r>
-          </w:p>
-          <w:p>
-            <w:pPr>
-              <w:pStyle w:val="ListParagraph"/>
-              <w:numPr>
-                <w:ilvl w:val="0"/>
-                <w:numId w:val="18"/>
-              </w:numPr>
-              <w:rPr>
-                <w:rFonts w:cs="Arial"/>
-              </w:rPr>
-            </w:pPr>
-            <w:r>
-              <w:rPr>
-                <w:rFonts w:cs="Arial"/>
-              </w:rPr>
-              <w:t>Click add funds</w:t>
+              <w:t>From patron record page staff can process payments, add funds or checkout media</w:t>
             </w:r>
           </w:p>
         </w:tc>
@@ -9172,12 +9912,6 @@
                 <w:rFonts w:cs="Arial"/>
               </w:rPr>
             </w:pPr>
-            <w:r>
-              <w:rPr>
-                <w:rFonts w:cs="Arial"/>
-              </w:rPr>
-              <w:t xml:space="preserve">Entered amount will be charged to credit card.  Prepaid account funds will increase by the same amount. </w:t>
-            </w:r>
           </w:p>
         </w:tc>
       </w:tr>
@@ -9214,566 +9948,6 @@
               <w:rPr>
                 <w:rFonts w:cs="Arial"/>
               </w:rPr>
-              <w:t>If credit card information was previously saved:</w:t>
-            </w:r>
-          </w:p>
-          <w:p>
-            <w:pPr>
-              <w:pStyle w:val="ListParagraph"/>
-              <w:numPr>
-                <w:ilvl w:val="0"/>
-                <w:numId w:val="19"/>
-              </w:numPr>
-              <w:rPr>
-                <w:rFonts w:cs="Arial"/>
-              </w:rPr>
-            </w:pPr>
-            <w:r>
-              <w:rPr>
-                <w:rFonts w:cs="Arial"/>
-              </w:rPr>
-              <w:t>Click account icon on top right</w:t>
-            </w:r>
-          </w:p>
-          <w:p>
-            <w:pPr>
-              <w:pStyle w:val="ListParagraph"/>
-              <w:numPr>
-                <w:ilvl w:val="0"/>
-                <w:numId w:val="19"/>
-              </w:numPr>
-              <w:rPr>
-                <w:rFonts w:cs="Arial"/>
-              </w:rPr>
-            </w:pPr>
-            <w:r>
-              <w:rPr>
-                <w:rFonts w:cs="Arial"/>
-              </w:rPr>
-              <w:t xml:space="preserve"> Select option to add printing funds</w:t>
-            </w:r>
-          </w:p>
-          <w:p>
-            <w:pPr>
-              <w:pStyle w:val="ListParagraph"/>
-              <w:numPr>
-                <w:ilvl w:val="0"/>
-                <w:numId w:val="19"/>
-              </w:numPr>
-              <w:rPr>
-                <w:rFonts w:cs="Arial"/>
-              </w:rPr>
-            </w:pPr>
-            <w:r>
-              <w:rPr>
-                <w:rFonts w:cs="Arial"/>
-              </w:rPr>
-              <w:t>Enter amount</w:t>
-            </w:r>
-          </w:p>
-          <w:p>
-            <w:pPr>
-              <w:pStyle w:val="ListParagraph"/>
-              <w:numPr>
-                <w:ilvl w:val="0"/>
-                <w:numId w:val="19"/>
-              </w:numPr>
-              <w:rPr>
-                <w:rFonts w:cs="Arial"/>
-              </w:rPr>
-            </w:pPr>
-            <w:r>
-              <w:rPr>
-                <w:rFonts w:cs="Arial"/>
-              </w:rPr>
-              <w:t>Select saved credit card</w:t>
-            </w:r>
-            <w:r>
-              <w:rPr>
-                <w:rFonts w:cs="Arial"/>
-              </w:rPr>
-              <w:t xml:space="preserve"> </w:t>
-            </w:r>
-          </w:p>
-          <w:p>
-            <w:pPr>
-              <w:pStyle w:val="ListParagraph"/>
-              <w:numPr>
-                <w:ilvl w:val="0"/>
-                <w:numId w:val="19"/>
-              </w:numPr>
-              <w:rPr>
-                <w:rFonts w:cs="Arial"/>
-              </w:rPr>
-            </w:pPr>
-            <w:r>
-              <w:rPr>
-                <w:rFonts w:cs="Arial"/>
-              </w:rPr>
-              <w:t>Click add funds</w:t>
-            </w:r>
-          </w:p>
-        </w:tc>
-      </w:tr>
-      <w:bookmarkEnd w:id="32"/>
-    </w:tbl>
-    <w:p>
-      <w:pPr>
-        <w:pStyle w:val="ListParagraph"/>
-        <w:ind w:left="885"/>
-      </w:pPr>
-    </w:p>
-    <w:p>
-      <w:pPr>
-        <w:pStyle w:val="Heading2"/>
-        <w:numPr>
-          <w:ilvl w:val="1"/>
-          <w:numId w:val="17"/>
-        </w:numPr>
-      </w:pPr>
-      <w:bookmarkStart w:id="33" w:name="_Toc520830721"/>
-      <w:r>
-        <w:lastRenderedPageBreak/>
-        <w:t>Search Patron Records</w:t>
-      </w:r>
-      <w:bookmarkEnd w:id="33"/>
-    </w:p>
-    <w:tbl>
-      <w:tblPr>
-        <w:tblStyle w:val="TableGrid"/>
-        <w:tblW w:w="0" w:type="auto"/>
-        <w:tblInd w:w="1110" w:type="dxa"/>
-        <w:tblLook w:val="04A0" w:firstRow="1" w:lastRow="0" w:firstColumn="1" w:lastColumn="0" w:noHBand="0" w:noVBand="1"/>
-      </w:tblPr>
-      <w:tblGrid>
-        <w:gridCol w:w="1855"/>
-        <w:gridCol w:w="6385"/>
-      </w:tblGrid>
-      <w:tr>
-        <w:tc>
-          <w:tcPr>
-            <w:tcW w:w="1855" w:type="dxa"/>
-            <w:shd w:val="clear" w:color="auto" w:fill="8EAADB" w:themeFill="accent1" w:themeFillTint="99"/>
-          </w:tcPr>
-          <w:p>
-            <w:pPr>
-              <w:tabs>
-                <w:tab w:val="left" w:pos="1221"/>
-              </w:tabs>
-              <w:jc w:val="center"/>
-              <w:rPr>
-                <w:rFonts w:cs="Arial"/>
-              </w:rPr>
-            </w:pPr>
-            <w:r>
-              <w:rPr>
-                <w:rFonts w:cs="Arial"/>
-              </w:rPr>
-              <w:t>USE CASE</w:t>
-            </w:r>
-          </w:p>
-        </w:tc>
-        <w:tc>
-          <w:tcPr>
-            <w:tcW w:w="6385" w:type="dxa"/>
-            <w:shd w:val="clear" w:color="auto" w:fill="8EAADB" w:themeFill="accent1" w:themeFillTint="99"/>
-          </w:tcPr>
-          <w:p>
-            <w:pPr>
-              <w:jc w:val="center"/>
-              <w:rPr>
-                <w:rFonts w:cs="Arial"/>
-              </w:rPr>
-            </w:pPr>
-            <w:r>
-              <w:rPr>
-                <w:rFonts w:cs="Arial"/>
-              </w:rPr>
-              <w:t>SEARCH PATRON RECORDS</w:t>
-            </w:r>
-          </w:p>
-        </w:tc>
-      </w:tr>
-      <w:tr>
-        <w:tc>
-          <w:tcPr>
-            <w:tcW w:w="1855" w:type="dxa"/>
-          </w:tcPr>
-          <w:p>
-            <w:pPr>
-              <w:rPr>
-                <w:rFonts w:cs="Arial"/>
-              </w:rPr>
-            </w:pPr>
-            <w:r>
-              <w:rPr>
-                <w:rFonts w:cs="Arial"/>
-              </w:rPr>
-              <w:t>Description</w:t>
-            </w:r>
-          </w:p>
-        </w:tc>
-        <w:tc>
-          <w:tcPr>
-            <w:tcW w:w="6385" w:type="dxa"/>
-          </w:tcPr>
-          <w:p>
-            <w:pPr>
-              <w:rPr>
-                <w:rFonts w:cs="Arial"/>
-              </w:rPr>
-            </w:pPr>
-            <w:r>
-              <w:rPr>
-                <w:rFonts w:cs="Arial"/>
-              </w:rPr>
-              <w:t>Staff will often need to lookup patron records to verify status of account.  Staff will be able to see how much is owed in late fee’s, how much money remains in printing funds, home address to verify residency information is up to date, telephone in case patron needs to be contacted.</w:t>
-            </w:r>
-            <w:r>
-              <w:rPr>
-                <w:rFonts w:cs="Arial"/>
-              </w:rPr>
-              <w:t xml:space="preserve">  The search by library card number row will be static and sit at the top.  At checkout after scanning the card the number will be input into this search box.  When using other criteria such as first name and last name the library card search can be left blank.  Clicking on the operators will add a new search row.  Clicking on a record will redirect to the full record page of the patron.  Once here additional functions may be performed such as paying late fees, adding printing funds, or checking out books.</w:t>
-            </w:r>
-          </w:p>
-        </w:tc>
-      </w:tr>
-      <w:tr>
-        <w:tc>
-          <w:tcPr>
-            <w:tcW w:w="1855" w:type="dxa"/>
-          </w:tcPr>
-          <w:p>
-            <w:pPr>
-              <w:rPr>
-                <w:rFonts w:cs="Arial"/>
-              </w:rPr>
-            </w:pPr>
-            <w:r>
-              <w:rPr>
-                <w:rFonts w:cs="Arial"/>
-              </w:rPr>
-              <w:t>Actors</w:t>
-            </w:r>
-          </w:p>
-        </w:tc>
-        <w:tc>
-          <w:tcPr>
-            <w:tcW w:w="6385" w:type="dxa"/>
-          </w:tcPr>
-          <w:p>
-            <w:pPr>
-              <w:rPr>
-                <w:rFonts w:cs="Arial"/>
-              </w:rPr>
-            </w:pPr>
-            <w:r>
-              <w:rPr>
-                <w:rFonts w:cs="Arial"/>
-              </w:rPr>
-              <w:t>L</w:t>
-            </w:r>
-            <w:r>
-              <w:rPr>
-                <w:rFonts w:cs="Arial"/>
-              </w:rPr>
-              <w:t>ibrarian</w:t>
-            </w:r>
-            <w:r>
-              <w:rPr>
-                <w:rFonts w:cs="Arial"/>
-              </w:rPr>
-              <w:t>, attendant, administrator</w:t>
-            </w:r>
-          </w:p>
-        </w:tc>
-      </w:tr>
-      <w:tr>
-        <w:tc>
-          <w:tcPr>
-            <w:tcW w:w="1855" w:type="dxa"/>
-          </w:tcPr>
-          <w:p>
-            <w:pPr>
-              <w:rPr>
-                <w:rFonts w:cs="Arial"/>
-              </w:rPr>
-            </w:pPr>
-            <w:r>
-              <w:rPr>
-                <w:rFonts w:cs="Arial"/>
-              </w:rPr>
-              <w:t>Preconditions</w:t>
-            </w:r>
-          </w:p>
-        </w:tc>
-        <w:tc>
-          <w:tcPr>
-            <w:tcW w:w="6385" w:type="dxa"/>
-          </w:tcPr>
-          <w:p>
-            <w:pPr>
-              <w:rPr>
-                <w:rFonts w:cs="Arial"/>
-              </w:rPr>
-            </w:pPr>
-            <w:r>
-              <w:rPr>
-                <w:rFonts w:cs="Arial"/>
-              </w:rPr>
-              <w:t>Users</w:t>
-            </w:r>
-            <w:r>
-              <w:rPr>
-                <w:rFonts w:cs="Arial"/>
-              </w:rPr>
-              <w:t xml:space="preserve"> must be</w:t>
-            </w:r>
-            <w:r>
-              <w:rPr>
-                <w:rFonts w:cs="Arial"/>
-              </w:rPr>
-              <w:t xml:space="preserve"> staff member</w:t>
-            </w:r>
-            <w:r>
-              <w:rPr>
-                <w:rFonts w:cs="Arial"/>
-              </w:rPr>
-              <w:t>s</w:t>
-            </w:r>
-            <w:r>
-              <w:rPr>
-                <w:rFonts w:cs="Arial"/>
-              </w:rPr>
-              <w:t xml:space="preserve"> and be given special privileges t</w:t>
-            </w:r>
-            <w:r>
-              <w:rPr>
-                <w:rFonts w:cs="Arial"/>
-              </w:rPr>
-              <w:t xml:space="preserve">o access data in the database.  After log in staff members will </w:t>
-            </w:r>
-            <w:r>
-              <w:rPr>
-                <w:rFonts w:cs="Arial"/>
-              </w:rPr>
-              <w:t>be redirected to the Staff Portal.  Once in the</w:t>
-            </w:r>
-            <w:r>
-              <w:rPr>
-                <w:rFonts w:cs="Arial"/>
-              </w:rPr>
-              <w:t xml:space="preserve"> portal staff will have list of names ordered alphabetically showing 20 records per page.  At the top of the list there will be search options.  </w:t>
-            </w:r>
-          </w:p>
-        </w:tc>
-      </w:tr>
-      <w:tr>
-        <w:tc>
-          <w:tcPr>
-            <w:tcW w:w="1855" w:type="dxa"/>
-          </w:tcPr>
-          <w:p>
-            <w:pPr>
-              <w:rPr>
-                <w:rFonts w:cs="Arial"/>
-              </w:rPr>
-            </w:pPr>
-            <w:r>
-              <w:rPr>
-                <w:rFonts w:cs="Arial"/>
-              </w:rPr>
-              <w:t>Basic Flow</w:t>
-            </w:r>
-          </w:p>
-        </w:tc>
-        <w:tc>
-          <w:tcPr>
-            <w:tcW w:w="6385" w:type="dxa"/>
-          </w:tcPr>
-          <w:p>
-            <w:pPr>
-              <w:pStyle w:val="ListParagraph"/>
-              <w:numPr>
-                <w:ilvl w:val="0"/>
-                <w:numId w:val="20"/>
-              </w:numPr>
-              <w:rPr>
-                <w:rFonts w:cs="Arial"/>
-              </w:rPr>
-            </w:pPr>
-            <w:r>
-              <w:rPr>
-                <w:rFonts w:cs="Arial"/>
-              </w:rPr>
-              <w:t>Staff logs in and is redirected to Staff Portal</w:t>
-            </w:r>
-          </w:p>
-          <w:p>
-            <w:pPr>
-              <w:pStyle w:val="ListParagraph"/>
-              <w:numPr>
-                <w:ilvl w:val="0"/>
-                <w:numId w:val="20"/>
-              </w:numPr>
-              <w:rPr>
-                <w:rFonts w:cs="Arial"/>
-              </w:rPr>
-            </w:pPr>
-            <w:r>
-              <w:rPr>
-                <w:rFonts w:cs="Arial"/>
-              </w:rPr>
-              <w:t>Staff select</w:t>
-            </w:r>
-            <w:r>
-              <w:rPr>
-                <w:rFonts w:cs="Arial"/>
-              </w:rPr>
-              <w:t>s</w:t>
-            </w:r>
-            <w:r>
-              <w:rPr>
-                <w:rFonts w:cs="Arial"/>
-              </w:rPr>
-              <w:t xml:space="preserve"> search option from drop down (FirstName, </w:t>
-            </w:r>
-            <w:proofErr w:type="spellStart"/>
-            <w:r>
-              <w:rPr>
-                <w:rFonts w:cs="Arial"/>
-              </w:rPr>
-              <w:t>LastName</w:t>
-            </w:r>
-            <w:proofErr w:type="spellEnd"/>
-            <w:r>
-              <w:rPr>
-                <w:rFonts w:cs="Arial"/>
-              </w:rPr>
-              <w:t>, Telephone number, Library Card Number, etc.)</w:t>
-            </w:r>
-          </w:p>
-          <w:p>
-            <w:pPr>
-              <w:pStyle w:val="ListParagraph"/>
-              <w:numPr>
-                <w:ilvl w:val="0"/>
-                <w:numId w:val="20"/>
-              </w:numPr>
-              <w:rPr>
-                <w:rFonts w:cs="Arial"/>
-              </w:rPr>
-            </w:pPr>
-            <w:r>
-              <w:rPr>
-                <w:rFonts w:cs="Arial"/>
-              </w:rPr>
-              <w:t>Click on operator to add another search row if desired</w:t>
-            </w:r>
-          </w:p>
-          <w:p>
-            <w:pPr>
-              <w:pStyle w:val="ListParagraph"/>
-              <w:numPr>
-                <w:ilvl w:val="0"/>
-                <w:numId w:val="20"/>
-              </w:numPr>
-              <w:rPr>
-                <w:rFonts w:cs="Arial"/>
-              </w:rPr>
-            </w:pPr>
-            <w:r>
-              <w:rPr>
-                <w:rFonts w:cs="Arial"/>
-              </w:rPr>
-              <w:t>Once patron record is found click on it to access patron record page</w:t>
-            </w:r>
-          </w:p>
-          <w:p>
-            <w:pPr>
-              <w:pStyle w:val="ListParagraph"/>
-              <w:numPr>
-                <w:ilvl w:val="0"/>
-                <w:numId w:val="20"/>
-              </w:numPr>
-              <w:rPr>
-                <w:rFonts w:cs="Arial"/>
-              </w:rPr>
-            </w:pPr>
-            <w:r>
-              <w:rPr>
-                <w:rFonts w:cs="Arial"/>
-              </w:rPr>
-              <w:t>From patron record page staff can process payments, add funds or checkout media</w:t>
-            </w:r>
-          </w:p>
-        </w:tc>
-      </w:tr>
-      <w:tr>
-        <w:tc>
-          <w:tcPr>
-            <w:tcW w:w="1855" w:type="dxa"/>
-          </w:tcPr>
-          <w:p>
-            <w:pPr>
-              <w:rPr>
-                <w:rFonts w:cs="Arial"/>
-              </w:rPr>
-            </w:pPr>
-            <w:r>
-              <w:rPr>
-                <w:rFonts w:cs="Arial"/>
-              </w:rPr>
-              <w:t>Post-conditions</w:t>
-            </w:r>
-          </w:p>
-        </w:tc>
-        <w:tc>
-          <w:tcPr>
-            <w:tcW w:w="6385" w:type="dxa"/>
-          </w:tcPr>
-          <w:p>
-            <w:pPr>
-              <w:rPr>
-                <w:rFonts w:cs="Arial"/>
-              </w:rPr>
-            </w:pPr>
-          </w:p>
-        </w:tc>
-      </w:tr>
-      <w:tr>
-        <w:tc>
-          <w:tcPr>
-            <w:tcW w:w="1855" w:type="dxa"/>
-          </w:tcPr>
-          <w:p>
-            <w:pPr>
-              <w:rPr>
-                <w:rFonts w:cs="Arial"/>
-              </w:rPr>
-            </w:pPr>
-            <w:r>
-              <w:rPr>
-                <w:rFonts w:cs="Arial"/>
-              </w:rPr>
-              <w:t>Alternate flows</w:t>
-            </w:r>
-          </w:p>
-        </w:tc>
-        <w:tc>
-          <w:tcPr>
-            <w:tcW w:w="6385" w:type="dxa"/>
-          </w:tcPr>
-          <w:p>
-            <w:pPr>
-              <w:rPr>
-                <w:rFonts w:cs="Arial"/>
-              </w:rPr>
-            </w:pPr>
-            <w:r>
-              <w:rPr>
-                <w:rFonts w:cs="Arial"/>
-              </w:rPr>
               <w:t>Option 1- Library card is scanned</w:t>
             </w:r>
           </w:p>
@@ -9792,6 +9966,7 @@
               <w:rPr>
                 <w:rFonts w:cs="Arial"/>
               </w:rPr>
+              <w:lastRenderedPageBreak/>
               <w:t>Static search box to lookup by library card is populated</w:t>
             </w:r>
           </w:p>
@@ -9828,7 +10003,6 @@
               <w:rPr>
                 <w:rFonts w:cs="Arial"/>
               </w:rPr>
-              <w:lastRenderedPageBreak/>
               <w:t>From patron record page staff can process payments, add funds or checkout media</w:t>
             </w:r>
           </w:p>
@@ -9866,7 +10040,7 @@
                     <pic:cNvPicPr/>
                   </pic:nvPicPr>
                   <pic:blipFill>
-                    <a:blip r:embed="rId15">
+                    <a:blip r:embed="rId14">
                       <a:extLst>
                         <a:ext uri="{28A0092B-C50C-407E-A947-70E740481C1C}">
                           <a14:useLocalDpi xmlns:a14="http://schemas.microsoft.com/office/drawing/2010/main" val="0"/>
@@ -10072,15 +10246,7 @@
               <w:rPr>
                 <w:rFonts w:cs="Arial"/>
               </w:rPr>
-              <w:t>Patron reco</w:t>
-            </w:r>
-            <w:bookmarkStart w:id="34" w:name="_GoBack"/>
-            <w:bookmarkEnd w:id="34"/>
-            <w:r>
-              <w:rPr>
-                <w:rFonts w:cs="Arial"/>
-              </w:rPr>
-              <w:t xml:space="preserve">rd must exist.  </w:t>
+              <w:t xml:space="preserve">Patron record must exist.  </w:t>
             </w:r>
           </w:p>
         </w:tc>
@@ -10100,6 +10266,7 @@
               <w:rPr>
                 <w:rFonts w:cs="Arial"/>
               </w:rPr>
+              <w:lastRenderedPageBreak/>
               <w:t>Basic Flow</w:t>
             </w:r>
           </w:p>
@@ -10207,7 +10374,6 @@
               <w:rPr>
                 <w:rFonts w:cs="Arial"/>
               </w:rPr>
-              <w:lastRenderedPageBreak/>
               <w:t xml:space="preserve">Click </w:t>
             </w:r>
             <w:r>
@@ -10264,7 +10430,6 @@
               <w:rPr>
                 <w:rFonts w:cs="Arial"/>
               </w:rPr>
-              <w:lastRenderedPageBreak/>
               <w:t>Post-conditions</w:t>
             </w:r>
           </w:p>
@@ -10767,7 +10932,7 @@
                     <pic:cNvPicPr/>
                   </pic:nvPicPr>
                   <pic:blipFill>
-                    <a:blip r:embed="rId16">
+                    <a:blip r:embed="rId15">
                       <a:extLst>
                         <a:ext uri="{28A0092B-C50C-407E-A947-70E740481C1C}">
                           <a14:useLocalDpi xmlns:a14="http://schemas.microsoft.com/office/drawing/2010/main" val="0"/>
@@ -10795,8 +10960,8 @@
       </w:r>
     </w:p>
     <w:sectPr>
-      <w:headerReference w:type="default" r:id="rId17"/>
-      <w:footerReference w:type="default" r:id="rId18"/>
+      <w:headerReference w:type="default" r:id="rId16"/>
+      <w:footerReference w:type="default" r:id="rId17"/>
       <w:pgSz w:w="12240" w:h="15840"/>
       <w:pgMar w:top="1440" w:right="1440" w:bottom="1440" w:left="1440" w:header="720" w:footer="720" w:gutter="0"/>
       <w:cols w:space="720"/>
@@ -15484,7 +15649,7 @@
 </file>
 
 <file path=customXml/itemProps1.xml><?xml version="1.0" encoding="utf-8"?>
-<ds:datastoreItem xmlns:ds="http://schemas.openxmlformats.org/officeDocument/2006/customXml" ds:itemID="{C8474B63-5703-4DB4-82C6-11B0DA5F74D5}">
+<ds:datastoreItem xmlns:ds="http://schemas.openxmlformats.org/officeDocument/2006/customXml" ds:itemID="{4308096E-3CDF-48C7-B156-883D8A016EC8}">
   <ds:schemaRefs>
     <ds:schemaRef ds:uri="http://schemas.openxmlformats.org/officeDocument/2006/bibliography"/>
   </ds:schemaRefs>

</xml_diff>

<commit_message>
added user description for editing book and patron records
</commit_message>
<xml_diff>
--- a/SRS.docx
+++ b/SRS.docx
@@ -6075,7 +6075,19 @@
               <w:rPr>
                 <w:rFonts w:cs="Arial"/>
               </w:rPr>
-              <w:t>Option 1 – try again</w:t>
+              <w:t xml:space="preserve">Option 1 – </w:t>
+            </w:r>
+            <w:r>
+              <w:rPr>
+                <w:rFonts w:cs="Arial"/>
+              </w:rPr>
+              <w:t xml:space="preserve">Incorrect username/password - </w:t>
+            </w:r>
+            <w:r>
+              <w:rPr>
+                <w:rFonts w:cs="Arial"/>
+              </w:rPr>
+              <w:t>try again</w:t>
             </w:r>
           </w:p>
           <w:p>
@@ -6137,14 +6149,69 @@
           </w:p>
         </w:tc>
       </w:tr>
-      <w:bookmarkEnd w:id="20"/>
     </w:tbl>
+    <w:bookmarkEnd w:id="20"/>
     <w:p>
       <w:pPr>
         <w:rPr>
           <w:rFonts w:cs="Arial"/>
         </w:rPr>
       </w:pPr>
+      <w:r>
+        <w:rPr>
+          <w:rFonts w:cs="Arial"/>
+          <w:noProof/>
+        </w:rPr>
+        <w:lastRenderedPageBreak/>
+        <w:drawing>
+          <wp:inline distT="0" distB="0" distL="0" distR="0">
+            <wp:extent cx="5934710" cy="5046345"/>
+            <wp:effectExtent l="0" t="0" r="8890" b="1905"/>
+            <wp:docPr id="1" name="Picture 1"/>
+            <wp:cNvGraphicFramePr>
+              <a:graphicFrameLocks xmlns:a="http://schemas.openxmlformats.org/drawingml/2006/main" noChangeAspect="1"/>
+            </wp:cNvGraphicFramePr>
+            <a:graphic xmlns:a="http://schemas.openxmlformats.org/drawingml/2006/main">
+              <a:graphicData uri="http://schemas.openxmlformats.org/drawingml/2006/picture">
+                <pic:pic xmlns:pic="http://schemas.openxmlformats.org/drawingml/2006/picture">
+                  <pic:nvPicPr>
+                    <pic:cNvPr id="0" name="Picture 1"/>
+                    <pic:cNvPicPr>
+                      <a:picLocks noChangeAspect="1" noChangeArrowheads="1"/>
+                    </pic:cNvPicPr>
+                  </pic:nvPicPr>
+                  <pic:blipFill>
+                    <a:blip r:embed="rId13">
+                      <a:extLst>
+                        <a:ext uri="{28A0092B-C50C-407E-A947-70E740481C1C}">
+                          <a14:useLocalDpi xmlns:a14="http://schemas.microsoft.com/office/drawing/2010/main" val="0"/>
+                        </a:ext>
+                      </a:extLst>
+                    </a:blip>
+                    <a:srcRect/>
+                    <a:stretch>
+                      <a:fillRect/>
+                    </a:stretch>
+                  </pic:blipFill>
+                  <pic:spPr bwMode="auto">
+                    <a:xfrm>
+                      <a:off x="0" y="0"/>
+                      <a:ext cx="5934710" cy="5046345"/>
+                    </a:xfrm>
+                    <a:prstGeom prst="rect">
+                      <a:avLst/>
+                    </a:prstGeom>
+                    <a:noFill/>
+                    <a:ln>
+                      <a:noFill/>
+                    </a:ln>
+                  </pic:spPr>
+                </pic:pic>
+              </a:graphicData>
+            </a:graphic>
+          </wp:inline>
+        </w:drawing>
+      </w:r>
     </w:p>
     <w:p>
       <w:pPr>
@@ -6172,7 +6239,7 @@
                     <pic:cNvPicPr/>
                   </pic:nvPicPr>
                   <pic:blipFill>
-                    <a:blip r:embed="rId13">
+                    <a:blip r:embed="rId14">
                       <a:extLst>
                         <a:ext uri="{28A0092B-C50C-407E-A947-70E740481C1C}">
                           <a14:useLocalDpi xmlns:a14="http://schemas.microsoft.com/office/drawing/2010/main" val="0"/>
@@ -7225,7 +7292,19 @@
               <w:rPr>
                 <w:rFonts w:cs="Arial"/>
               </w:rPr>
-              <w:t xml:space="preserve">.  Basic search box is located at the top center of main portal.  Defaults to search all media. Basic search box defaults to search by </w:t>
+              <w:t>.  Basic search box is located at the top center of main</w:t>
+            </w:r>
+            <w:r>
+              <w:rPr>
+                <w:rFonts w:cs="Arial"/>
+              </w:rPr>
+              <w:t xml:space="preserve"> patron</w:t>
+            </w:r>
+            <w:r>
+              <w:rPr>
+                <w:rFonts w:cs="Arial"/>
+              </w:rPr>
+              <w:t xml:space="preserve"> portal.  Defaults to search all media. Basic search box defaults to search by </w:t>
             </w:r>
             <w:proofErr w:type="gramStart"/>
             <w:r>
@@ -7466,6 +7545,12 @@
                 <w:rFonts w:cs="Arial"/>
               </w:rPr>
               <w:t xml:space="preserve">User must log in to the system.  </w:t>
+            </w:r>
+            <w:r>
+              <w:rPr>
+                <w:rFonts w:cs="Arial"/>
+              </w:rPr>
+              <w:t>Staff must switch to patron portal.</w:t>
             </w:r>
           </w:p>
         </w:tc>
@@ -7693,12 +7778,72 @@
     <w:p>
       <w:pPr>
         <w:pStyle w:val="Heading2"/>
+        <w:ind w:left="1110"/>
+      </w:pPr>
+      <w:bookmarkStart w:id="25" w:name="_Toc520830718"/>
+      <w:r>
+        <w:rPr>
+          <w:noProof/>
+        </w:rPr>
+        <w:lastRenderedPageBreak/>
+        <w:drawing>
+          <wp:inline distT="0" distB="0" distL="0" distR="0">
+            <wp:extent cx="5934710" cy="4451350"/>
+            <wp:effectExtent l="0" t="0" r="8890" b="6350"/>
+            <wp:docPr id="5" name="Picture 5"/>
+            <wp:cNvGraphicFramePr>
+              <a:graphicFrameLocks xmlns:a="http://schemas.openxmlformats.org/drawingml/2006/main" noChangeAspect="1"/>
+            </wp:cNvGraphicFramePr>
+            <a:graphic xmlns:a="http://schemas.openxmlformats.org/drawingml/2006/main">
+              <a:graphicData uri="http://schemas.openxmlformats.org/drawingml/2006/picture">
+                <pic:pic xmlns:pic="http://schemas.openxmlformats.org/drawingml/2006/picture">
+                  <pic:nvPicPr>
+                    <pic:cNvPr id="0" name="Picture 2"/>
+                    <pic:cNvPicPr>
+                      <a:picLocks noChangeAspect="1" noChangeArrowheads="1"/>
+                    </pic:cNvPicPr>
+                  </pic:nvPicPr>
+                  <pic:blipFill>
+                    <a:blip r:embed="rId15">
+                      <a:extLst>
+                        <a:ext uri="{28A0092B-C50C-407E-A947-70E740481C1C}">
+                          <a14:useLocalDpi xmlns:a14="http://schemas.microsoft.com/office/drawing/2010/main" val="0"/>
+                        </a:ext>
+                      </a:extLst>
+                    </a:blip>
+                    <a:srcRect/>
+                    <a:stretch>
+                      <a:fillRect/>
+                    </a:stretch>
+                  </pic:blipFill>
+                  <pic:spPr bwMode="auto">
+                    <a:xfrm>
+                      <a:off x="0" y="0"/>
+                      <a:ext cx="5934710" cy="4451350"/>
+                    </a:xfrm>
+                    <a:prstGeom prst="rect">
+                      <a:avLst/>
+                    </a:prstGeom>
+                    <a:noFill/>
+                    <a:ln>
+                      <a:noFill/>
+                    </a:ln>
+                  </pic:spPr>
+                </pic:pic>
+              </a:graphicData>
+            </a:graphic>
+          </wp:inline>
+        </w:drawing>
+      </w:r>
+    </w:p>
+    <w:p>
+      <w:pPr>
+        <w:pStyle w:val="Heading2"/>
         <w:numPr>
           <w:ilvl w:val="1"/>
           <w:numId w:val="16"/>
         </w:numPr>
       </w:pPr>
-      <w:bookmarkStart w:id="25" w:name="_Toc520830718"/>
       <w:r>
         <w:t>Advanced Search</w:t>
       </w:r>
@@ -7819,14 +7964,14 @@
               <w:rPr>
                 <w:rFonts w:cs="Arial"/>
               </w:rPr>
-              <w:t xml:space="preserve"> </w:t>
+              <w:t xml:space="preserve"> and location.  The second field will be a search box where the search criteria may be typed.  At the end of the row a button with a minus sign will be used to remove the row.  Below the search box there will be buttons to select operators, ‘and’, ‘or’, ‘not’.  The operator buttons will also serve to add rows.  For example, if a search for an author must include both ‘John’ and ‘Perry” users may select author from first dropdown field, type </w:t>
             </w:r>
             <w:r>
               <w:rPr>
                 <w:rFonts w:cs="Arial"/>
               </w:rPr>
               <w:lastRenderedPageBreak/>
-              <w:t>and location.  The second field will be a search box where the search criteria may be typed.  At the end of the row a button with a minus sign will be used to remove the row.  Below the search box there will be buttons to select operators, ‘and’, ‘or’, ‘not’.  The operator buttons will also serve to add rows.  For example, if a search for an author must include both ‘John’ and ‘Perry” users may select author from first dropdown field, type in John on the first search box, click on ‘and’ button to add new row.  On the second row first field from the dropdown menu again select author.  Type in ‘Perry”</w:t>
+              <w:t>in John on the first search box, click on ‘and’ button to add new row.  On the second row first field from the dropdown menu again select author.  Type in ‘Perry”</w:t>
             </w:r>
             <w:r>
               <w:rPr>
@@ -7922,6 +8067,12 @@
                 <w:rFonts w:cs="Arial"/>
               </w:rPr>
               <w:t xml:space="preserve"> and click on the advanced search option</w:t>
+            </w:r>
+            <w:r>
+              <w:rPr>
+                <w:rFonts w:cs="Arial"/>
+              </w:rPr>
+              <w:t>.  Staff must first switch to patron portal.</w:t>
             </w:r>
           </w:p>
         </w:tc>
@@ -8169,13 +8320,73 @@
     <w:p>
       <w:pPr>
         <w:pStyle w:val="Heading2"/>
+      </w:pPr>
+      <w:bookmarkStart w:id="27" w:name="_Toc520830719"/>
+      <w:bookmarkEnd w:id="26"/>
+      <w:r>
+        <w:rPr>
+          <w:noProof/>
+        </w:rPr>
+        <w:lastRenderedPageBreak/>
+        <w:drawing>
+          <wp:inline distT="0" distB="0" distL="0" distR="0">
+            <wp:extent cx="5943600" cy="4399280"/>
+            <wp:effectExtent l="0" t="0" r="0" b="1270"/>
+            <wp:docPr id="9" name="Picture 9"/>
+            <wp:cNvGraphicFramePr>
+              <a:graphicFrameLocks xmlns:a="http://schemas.openxmlformats.org/drawingml/2006/main" noChangeAspect="1"/>
+            </wp:cNvGraphicFramePr>
+            <a:graphic xmlns:a="http://schemas.openxmlformats.org/drawingml/2006/main">
+              <a:graphicData uri="http://schemas.openxmlformats.org/drawingml/2006/picture">
+                <pic:pic xmlns:pic="http://schemas.openxmlformats.org/drawingml/2006/picture">
+                  <pic:nvPicPr>
+                    <pic:cNvPr id="0" name="Picture 3"/>
+                    <pic:cNvPicPr>
+                      <a:picLocks noChangeAspect="1" noChangeArrowheads="1"/>
+                    </pic:cNvPicPr>
+                  </pic:nvPicPr>
+                  <pic:blipFill>
+                    <a:blip r:embed="rId16">
+                      <a:extLst>
+                        <a:ext uri="{28A0092B-C50C-407E-A947-70E740481C1C}">
+                          <a14:useLocalDpi xmlns:a14="http://schemas.microsoft.com/office/drawing/2010/main" val="0"/>
+                        </a:ext>
+                      </a:extLst>
+                    </a:blip>
+                    <a:srcRect/>
+                    <a:stretch>
+                      <a:fillRect/>
+                    </a:stretch>
+                  </pic:blipFill>
+                  <pic:spPr bwMode="auto">
+                    <a:xfrm>
+                      <a:off x="0" y="0"/>
+                      <a:ext cx="5943600" cy="4399280"/>
+                    </a:xfrm>
+                    <a:prstGeom prst="rect">
+                      <a:avLst/>
+                    </a:prstGeom>
+                    <a:noFill/>
+                    <a:ln>
+                      <a:noFill/>
+                    </a:ln>
+                  </pic:spPr>
+                </pic:pic>
+              </a:graphicData>
+            </a:graphic>
+          </wp:inline>
+        </w:drawing>
+      </w:r>
+    </w:p>
+    <w:p/>
+    <w:p>
+      <w:pPr>
+        <w:pStyle w:val="Heading2"/>
         <w:numPr>
           <w:ilvl w:val="1"/>
           <w:numId w:val="16"/>
         </w:numPr>
       </w:pPr>
-      <w:bookmarkStart w:id="27" w:name="_Toc520830719"/>
-      <w:bookmarkEnd w:id="26"/>
       <w:r>
         <w:t>Making Reservations</w:t>
       </w:r>
@@ -8277,50 +8488,50 @@
               <w:rPr>
                 <w:rFonts w:cs="Arial"/>
               </w:rPr>
-              <w:t xml:space="preserve">First users will select the pickup location and then click on ‘make reservations’.  If the reservation is not located at the pickup location it will be delivered from another system library. The reservation period of 7 days starts after the reserved media has been delivered to </w:t>
+              <w:t xml:space="preserve">First users will select the pickup location and then click on ‘make reservations’.  If the reservation is not located at the pickup location it will be delivered from another system library. The reservation period of 7 days starts after the reserved media has been delivered to the pickup location. </w:t>
+            </w:r>
+            <w:r>
+              <w:rPr>
+                <w:rFonts w:cs="Arial"/>
+              </w:rPr>
+              <w:t xml:space="preserve">On the webpage for a specific book there will be a picture of the book and below the picture there will be basic information such as title, author, year and ISBN.  </w:t>
+            </w:r>
+            <w:r>
+              <w:rPr>
+                <w:rFonts w:cs="Arial"/>
+              </w:rPr>
+              <w:t xml:space="preserve">A short description will also be included towards the bottom of the page. </w:t>
+            </w:r>
+            <w:r>
+              <w:rPr>
+                <w:rFonts w:cs="Arial"/>
+              </w:rPr>
+              <w:t>To the right there will be a button to make a reservation</w:t>
+            </w:r>
+            <w:r>
+              <w:rPr>
+                <w:rFonts w:cs="Arial"/>
+              </w:rPr>
+              <w:t xml:space="preserve"> and select the pickup location</w:t>
+            </w:r>
+            <w:r>
+              <w:rPr>
+                <w:rFonts w:cs="Arial"/>
+              </w:rPr>
+              <w:t xml:space="preserve">. </w:t>
+            </w:r>
+            <w:r>
+              <w:rPr>
+                <w:rFonts w:cs="Arial"/>
+              </w:rPr>
+              <w:t xml:space="preserve">A notification is added under the notifications area.  The notifications area can be accessed by clicking on the notifications icon(bell) at the top right of the page. The notification will include where to pick up the book, </w:t>
             </w:r>
             <w:r>
               <w:rPr>
                 <w:rFonts w:cs="Arial"/>
               </w:rPr>
               <w:lastRenderedPageBreak/>
-              <w:t xml:space="preserve">the pickup location. </w:t>
-            </w:r>
-            <w:r>
-              <w:rPr>
-                <w:rFonts w:cs="Arial"/>
-              </w:rPr>
-              <w:t xml:space="preserve">On the webpage for a specific book there will be a picture of the book and below the picture there will be basic information such as title, author, year and ISBN.  </w:t>
-            </w:r>
-            <w:r>
-              <w:rPr>
-                <w:rFonts w:cs="Arial"/>
-              </w:rPr>
-              <w:t xml:space="preserve">A short description will also be included towards the bottom of the page. </w:t>
-            </w:r>
-            <w:r>
-              <w:rPr>
-                <w:rFonts w:cs="Arial"/>
-              </w:rPr>
-              <w:t>To the right there will be a button to make a reservation</w:t>
-            </w:r>
-            <w:r>
-              <w:rPr>
-                <w:rFonts w:cs="Arial"/>
-              </w:rPr>
-              <w:t xml:space="preserve"> and select the pickup location</w:t>
-            </w:r>
-            <w:r>
-              <w:rPr>
-                <w:rFonts w:cs="Arial"/>
-              </w:rPr>
-              <w:t xml:space="preserve">. </w:t>
-            </w:r>
-            <w:r>
-              <w:rPr>
-                <w:rFonts w:cs="Arial"/>
-              </w:rPr>
-              <w:t xml:space="preserve">A notification is added under the notifications area.  The notifications area can be accessed by clicking on the notifications icon(bell) at the top right of the page. The notification will include where to pick up the book, availability/delivery status, and </w:t>
+              <w:t xml:space="preserve">availability/delivery status, and </w:t>
             </w:r>
             <w:proofErr w:type="gramStart"/>
             <w:r>
@@ -8480,7 +8691,7 @@
               <w:rPr>
                 <w:rFonts w:cs="Arial"/>
               </w:rPr>
-              <w:t>Select pickup location</w:t>
+              <w:t>Click reserve</w:t>
             </w:r>
           </w:p>
           <w:p>
@@ -8498,7 +8709,7 @@
               <w:rPr>
                 <w:rFonts w:cs="Arial"/>
               </w:rPr>
-              <w:t>Click make reservation</w:t>
+              <w:t>Select pick up location from pop up</w:t>
             </w:r>
           </w:p>
           <w:p>
@@ -8516,7 +8727,43 @@
               <w:rPr>
                 <w:rFonts w:cs="Arial"/>
               </w:rPr>
-              <w:t xml:space="preserve">Notification will be added </w:t>
+              <w:t>Pop up will indicate if media is available for pickup today or a delivery wait period</w:t>
+            </w:r>
+          </w:p>
+          <w:p>
+            <w:pPr>
+              <w:pStyle w:val="ListParagraph"/>
+              <w:numPr>
+                <w:ilvl w:val="0"/>
+                <w:numId w:val="17"/>
+              </w:numPr>
+              <w:rPr>
+                <w:rFonts w:cs="Arial"/>
+              </w:rPr>
+            </w:pPr>
+            <w:r>
+              <w:rPr>
+                <w:rFonts w:cs="Arial"/>
+              </w:rPr>
+              <w:t>Click OK</w:t>
+            </w:r>
+          </w:p>
+          <w:p>
+            <w:pPr>
+              <w:pStyle w:val="ListParagraph"/>
+              <w:numPr>
+                <w:ilvl w:val="0"/>
+                <w:numId w:val="17"/>
+              </w:numPr>
+              <w:rPr>
+                <w:rFonts w:cs="Arial"/>
+              </w:rPr>
+            </w:pPr>
+            <w:r>
+              <w:rPr>
+                <w:rFonts w:cs="Arial"/>
+              </w:rPr>
+              <w:t>Media will be added to the patron’s reservations list</w:t>
             </w:r>
           </w:p>
         </w:tc>
@@ -8605,13 +8852,67 @@
           </w:p>
         </w:tc>
       </w:tr>
-      <w:bookmarkEnd w:id="28"/>
     </w:tbl>
+    <w:bookmarkEnd w:id="28"/>
     <w:p>
       <w:pPr>
         <w:pStyle w:val="ListParagraph"/>
         <w:ind w:left="1110"/>
       </w:pPr>
+      <w:r>
+        <w:rPr>
+          <w:noProof/>
+        </w:rPr>
+        <w:lastRenderedPageBreak/>
+        <w:drawing>
+          <wp:inline distT="0" distB="0" distL="0" distR="0">
+            <wp:extent cx="5934710" cy="7418705"/>
+            <wp:effectExtent l="0" t="0" r="8890" b="0"/>
+            <wp:docPr id="15" name="Picture 15"/>
+            <wp:cNvGraphicFramePr>
+              <a:graphicFrameLocks xmlns:a="http://schemas.openxmlformats.org/drawingml/2006/main" noChangeAspect="1"/>
+            </wp:cNvGraphicFramePr>
+            <a:graphic xmlns:a="http://schemas.openxmlformats.org/drawingml/2006/main">
+              <a:graphicData uri="http://schemas.openxmlformats.org/drawingml/2006/picture">
+                <pic:pic xmlns:pic="http://schemas.openxmlformats.org/drawingml/2006/picture">
+                  <pic:nvPicPr>
+                    <pic:cNvPr id="0" name="Picture 5"/>
+                    <pic:cNvPicPr>
+                      <a:picLocks noChangeAspect="1" noChangeArrowheads="1"/>
+                    </pic:cNvPicPr>
+                  </pic:nvPicPr>
+                  <pic:blipFill>
+                    <a:blip r:embed="rId17">
+                      <a:extLst>
+                        <a:ext uri="{28A0092B-C50C-407E-A947-70E740481C1C}">
+                          <a14:useLocalDpi xmlns:a14="http://schemas.microsoft.com/office/drawing/2010/main" val="0"/>
+                        </a:ext>
+                      </a:extLst>
+                    </a:blip>
+                    <a:srcRect/>
+                    <a:stretch>
+                      <a:fillRect/>
+                    </a:stretch>
+                  </pic:blipFill>
+                  <pic:spPr bwMode="auto">
+                    <a:xfrm>
+                      <a:off x="0" y="0"/>
+                      <a:ext cx="5934710" cy="7418705"/>
+                    </a:xfrm>
+                    <a:prstGeom prst="rect">
+                      <a:avLst/>
+                    </a:prstGeom>
+                    <a:noFill/>
+                    <a:ln>
+                      <a:noFill/>
+                    </a:ln>
+                  </pic:spPr>
+                </pic:pic>
+              </a:graphicData>
+            </a:graphic>
+          </wp:inline>
+        </w:drawing>
+      </w:r>
     </w:p>
     <w:p>
       <w:pPr>
@@ -8699,6 +9000,7 @@
               <w:rPr>
                 <w:rFonts w:cs="Arial"/>
               </w:rPr>
+              <w:lastRenderedPageBreak/>
               <w:t>Description</w:t>
             </w:r>
           </w:p>
@@ -8747,14 +9049,7 @@
               <w:rPr>
                 <w:rFonts w:cs="Arial"/>
               </w:rPr>
-              <w:t xml:space="preserve">Staff can receive payment in the form of cash or by credit card.  </w:t>
-            </w:r>
-            <w:r>
-              <w:rPr>
-                <w:rFonts w:cs="Arial"/>
-              </w:rPr>
-              <w:lastRenderedPageBreak/>
-              <w:t>Credit card information may be saved with the patron’s consent to facilitate future addition of funds.</w:t>
+              <w:t>Staff can receive payment in the form of cash or by credit card.  Credit card information may be saved with the patron’s consent to facilitate future addition of funds.</w:t>
             </w:r>
           </w:p>
         </w:tc>
@@ -8774,7 +9069,6 @@
               <w:rPr>
                 <w:rFonts w:cs="Arial"/>
               </w:rPr>
-              <w:lastRenderedPageBreak/>
               <w:t>Actors</w:t>
             </w:r>
           </w:p>
@@ -8833,14 +9127,12 @@
               </w:rPr>
               <w:t xml:space="preserve">Patron record must </w:t>
             </w:r>
-            <w:proofErr w:type="gramStart"/>
-            <w:r>
-              <w:rPr>
-                <w:rFonts w:cs="Arial"/>
-              </w:rPr>
-              <w:t>exist</w:t>
-            </w:r>
-            <w:proofErr w:type="gramEnd"/>
+            <w:r>
+              <w:rPr>
+                <w:rFonts w:cs="Arial"/>
+              </w:rPr>
+              <w:t>exist,</w:t>
+            </w:r>
             <w:r>
               <w:rPr>
                 <w:rFonts w:cs="Arial"/>
@@ -9356,6 +9648,7 @@
               <w:rPr>
                 <w:rFonts w:cs="Arial"/>
               </w:rPr>
+              <w:lastRenderedPageBreak/>
               <w:t>Option 3 – Credit Card reader</w:t>
             </w:r>
           </w:p>
@@ -9482,11 +9775,8 @@
               <w:rPr>
                 <w:rFonts w:cs="Arial"/>
               </w:rPr>
-              <w:lastRenderedPageBreak/>
               <w:t>Funds are added</w:t>
             </w:r>
-            <w:bookmarkStart w:id="31" w:name="_GoBack"/>
-            <w:bookmarkEnd w:id="31"/>
           </w:p>
         </w:tc>
       </w:tr>
@@ -9506,11 +9796,11 @@
           <w:numId w:val="17"/>
         </w:numPr>
       </w:pPr>
-      <w:bookmarkStart w:id="32" w:name="_Toc520830721"/>
+      <w:bookmarkStart w:id="31" w:name="_Toc520830721"/>
       <w:r>
         <w:t>Search Patron Records</w:t>
       </w:r>
-      <w:bookmarkEnd w:id="32"/>
+      <w:bookmarkEnd w:id="31"/>
     </w:p>
     <w:tbl>
       <w:tblPr>
@@ -9878,6 +10168,7 @@
               <w:rPr>
                 <w:rFonts w:cs="Arial"/>
               </w:rPr>
+              <w:lastRenderedPageBreak/>
               <w:t>From patron record page staff can process payments, add funds or checkout media</w:t>
             </w:r>
           </w:p>
@@ -9898,6 +10189,7 @@
               <w:rPr>
                 <w:rFonts w:cs="Arial"/>
               </w:rPr>
+              <w:lastRenderedPageBreak/>
               <w:t>Post-conditions</w:t>
             </w:r>
           </w:p>
@@ -9966,7 +10258,6 @@
               <w:rPr>
                 <w:rFonts w:cs="Arial"/>
               </w:rPr>
-              <w:lastRenderedPageBreak/>
               <w:t>Static search box to lookup by library card is populated</w:t>
             </w:r>
           </w:p>
@@ -10040,7 +10331,7 @@
                     <pic:cNvPicPr/>
                   </pic:nvPicPr>
                   <pic:blipFill>
-                    <a:blip r:embed="rId14">
+                    <a:blip r:embed="rId18">
                       <a:extLst>
                         <a:ext uri="{28A0092B-C50C-407E-A947-70E740481C1C}">
                           <a14:useLocalDpi xmlns:a14="http://schemas.microsoft.com/office/drawing/2010/main" val="0"/>
@@ -10108,6 +10399,7 @@
                 <w:rFonts w:cs="Arial"/>
               </w:rPr>
             </w:pPr>
+            <w:bookmarkStart w:id="32" w:name="_Hlk520917109"/>
             <w:r>
               <w:rPr>
                 <w:rFonts w:cs="Arial"/>
@@ -10152,6 +10444,7 @@
               <w:rPr>
                 <w:rFonts w:cs="Arial"/>
               </w:rPr>
+              <w:lastRenderedPageBreak/>
               <w:t>Description</w:t>
             </w:r>
           </w:p>
@@ -10266,7 +10559,6 @@
               <w:rPr>
                 <w:rFonts w:cs="Arial"/>
               </w:rPr>
-              <w:lastRenderedPageBreak/>
               <w:t>Basic Flow</w:t>
             </w:r>
           </w:p>
@@ -10280,7 +10572,7 @@
               <w:pStyle w:val="ListParagraph"/>
               <w:numPr>
                 <w:ilvl w:val="0"/>
-                <w:numId w:val="22"/>
+                <w:numId w:val="28"/>
               </w:numPr>
               <w:rPr>
                 <w:rFonts w:cs="Arial"/>
@@ -10298,7 +10590,7 @@
               <w:pStyle w:val="ListParagraph"/>
               <w:numPr>
                 <w:ilvl w:val="0"/>
-                <w:numId w:val="22"/>
+                <w:numId w:val="28"/>
               </w:numPr>
               <w:rPr>
                 <w:rFonts w:cs="Arial"/>
@@ -10316,7 +10608,7 @@
               <w:pStyle w:val="ListParagraph"/>
               <w:numPr>
                 <w:ilvl w:val="0"/>
-                <w:numId w:val="22"/>
+                <w:numId w:val="28"/>
               </w:numPr>
               <w:rPr>
                 <w:rFonts w:cs="Arial"/>
@@ -10334,7 +10626,7 @@
               <w:pStyle w:val="ListParagraph"/>
               <w:numPr>
                 <w:ilvl w:val="0"/>
-                <w:numId w:val="22"/>
+                <w:numId w:val="28"/>
               </w:numPr>
               <w:rPr>
                 <w:rFonts w:cs="Arial"/>
@@ -10364,7 +10656,7 @@
               <w:pStyle w:val="ListParagraph"/>
               <w:numPr>
                 <w:ilvl w:val="0"/>
-                <w:numId w:val="22"/>
+                <w:numId w:val="28"/>
               </w:numPr>
               <w:rPr>
                 <w:rFonts w:cs="Arial"/>
@@ -10400,7 +10692,7 @@
               <w:pStyle w:val="ListParagraph"/>
               <w:numPr>
                 <w:ilvl w:val="0"/>
-                <w:numId w:val="22"/>
+                <w:numId w:val="28"/>
               </w:numPr>
               <w:rPr>
                 <w:rFonts w:cs="Arial"/>
@@ -10500,7 +10792,7 @@
               <w:pStyle w:val="ListParagraph"/>
               <w:numPr>
                 <w:ilvl w:val="0"/>
-                <w:numId w:val="24"/>
+                <w:numId w:val="29"/>
               </w:numPr>
               <w:rPr>
                 <w:rFonts w:cs="Arial"/>
@@ -10518,7 +10810,7 @@
               <w:pStyle w:val="ListParagraph"/>
               <w:numPr>
                 <w:ilvl w:val="0"/>
-                <w:numId w:val="24"/>
+                <w:numId w:val="29"/>
               </w:numPr>
               <w:rPr>
                 <w:rFonts w:cs="Arial"/>
@@ -10536,7 +10828,7 @@
               <w:pStyle w:val="ListParagraph"/>
               <w:numPr>
                 <w:ilvl w:val="0"/>
-                <w:numId w:val="24"/>
+                <w:numId w:val="29"/>
               </w:numPr>
               <w:rPr>
                 <w:rFonts w:cs="Arial"/>
@@ -10554,7 +10846,7 @@
               <w:pStyle w:val="ListParagraph"/>
               <w:numPr>
                 <w:ilvl w:val="0"/>
-                <w:numId w:val="24"/>
+                <w:numId w:val="29"/>
               </w:numPr>
               <w:rPr>
                 <w:rFonts w:cs="Arial"/>
@@ -10578,7 +10870,7 @@
               <w:pStyle w:val="ListParagraph"/>
               <w:numPr>
                 <w:ilvl w:val="0"/>
-                <w:numId w:val="24"/>
+                <w:numId w:val="29"/>
               </w:numPr>
               <w:rPr>
                 <w:rFonts w:cs="Arial"/>
@@ -10596,7 +10888,7 @@
               <w:pStyle w:val="ListParagraph"/>
               <w:numPr>
                 <w:ilvl w:val="0"/>
-                <w:numId w:val="24"/>
+                <w:numId w:val="29"/>
               </w:numPr>
               <w:rPr>
                 <w:rFonts w:cs="Arial"/>
@@ -10614,7 +10906,7 @@
               <w:pStyle w:val="ListParagraph"/>
               <w:numPr>
                 <w:ilvl w:val="0"/>
-                <w:numId w:val="24"/>
+                <w:numId w:val="29"/>
               </w:numPr>
               <w:rPr>
                 <w:rFonts w:cs="Arial"/>
@@ -10645,7 +10937,7 @@
               <w:pStyle w:val="ListParagraph"/>
               <w:numPr>
                 <w:ilvl w:val="0"/>
-                <w:numId w:val="26"/>
+                <w:numId w:val="30"/>
               </w:numPr>
               <w:rPr>
                 <w:rFonts w:cs="Arial"/>
@@ -10663,7 +10955,7 @@
               <w:pStyle w:val="ListParagraph"/>
               <w:numPr>
                 <w:ilvl w:val="0"/>
-                <w:numId w:val="26"/>
+                <w:numId w:val="30"/>
               </w:numPr>
               <w:rPr>
                 <w:rFonts w:cs="Arial"/>
@@ -10681,7 +10973,7 @@
               <w:pStyle w:val="ListParagraph"/>
               <w:numPr>
                 <w:ilvl w:val="0"/>
-                <w:numId w:val="26"/>
+                <w:numId w:val="30"/>
               </w:numPr>
               <w:rPr>
                 <w:rFonts w:cs="Arial"/>
@@ -10699,7 +10991,7 @@
               <w:pStyle w:val="ListParagraph"/>
               <w:numPr>
                 <w:ilvl w:val="0"/>
-                <w:numId w:val="26"/>
+                <w:numId w:val="30"/>
               </w:numPr>
               <w:rPr>
                 <w:rFonts w:cs="Arial"/>
@@ -10717,7 +11009,7 @@
               <w:pStyle w:val="ListParagraph"/>
               <w:numPr>
                 <w:ilvl w:val="0"/>
-                <w:numId w:val="26"/>
+                <w:numId w:val="30"/>
               </w:numPr>
               <w:rPr>
                 <w:rFonts w:cs="Arial"/>
@@ -10735,7 +11027,7 @@
               <w:pStyle w:val="ListParagraph"/>
               <w:numPr>
                 <w:ilvl w:val="0"/>
-                <w:numId w:val="26"/>
+                <w:numId w:val="30"/>
               </w:numPr>
               <w:rPr>
                 <w:rFonts w:cs="Arial"/>
@@ -10753,7 +11045,7 @@
               <w:pStyle w:val="ListParagraph"/>
               <w:numPr>
                 <w:ilvl w:val="0"/>
-                <w:numId w:val="26"/>
+                <w:numId w:val="30"/>
               </w:numPr>
               <w:rPr>
                 <w:rFonts w:cs="Arial"/>
@@ -10784,7 +11076,7 @@
               <w:pStyle w:val="ListParagraph"/>
               <w:numPr>
                 <w:ilvl w:val="0"/>
-                <w:numId w:val="27"/>
+                <w:numId w:val="31"/>
               </w:numPr>
               <w:rPr>
                 <w:rFonts w:cs="Arial"/>
@@ -10802,7 +11094,7 @@
               <w:pStyle w:val="ListParagraph"/>
               <w:numPr>
                 <w:ilvl w:val="0"/>
-                <w:numId w:val="27"/>
+                <w:numId w:val="31"/>
               </w:numPr>
               <w:rPr>
                 <w:rFonts w:cs="Arial"/>
@@ -10820,7 +11112,7 @@
               <w:pStyle w:val="ListParagraph"/>
               <w:numPr>
                 <w:ilvl w:val="0"/>
-                <w:numId w:val="27"/>
+                <w:numId w:val="31"/>
               </w:numPr>
               <w:rPr>
                 <w:rFonts w:cs="Arial"/>
@@ -10838,7 +11130,7 @@
               <w:pStyle w:val="ListParagraph"/>
               <w:numPr>
                 <w:ilvl w:val="0"/>
-                <w:numId w:val="27"/>
+                <w:numId w:val="31"/>
               </w:numPr>
               <w:rPr>
                 <w:rFonts w:cs="Arial"/>
@@ -10856,7 +11148,7 @@
               <w:pStyle w:val="ListParagraph"/>
               <w:numPr>
                 <w:ilvl w:val="0"/>
-                <w:numId w:val="27"/>
+                <w:numId w:val="31"/>
               </w:numPr>
               <w:rPr>
                 <w:rFonts w:cs="Arial"/>
@@ -10874,7 +11166,7 @@
               <w:pStyle w:val="ListParagraph"/>
               <w:numPr>
                 <w:ilvl w:val="0"/>
-                <w:numId w:val="27"/>
+                <w:numId w:val="31"/>
               </w:numPr>
               <w:rPr>
                 <w:rFonts w:cs="Arial"/>
@@ -10892,7 +11184,7 @@
               <w:pStyle w:val="ListParagraph"/>
               <w:numPr>
                 <w:ilvl w:val="0"/>
-                <w:numId w:val="27"/>
+                <w:numId w:val="31"/>
               </w:numPr>
               <w:rPr>
                 <w:rFonts w:cs="Arial"/>
@@ -10902,11 +11194,13 @@
               <w:rPr>
                 <w:rFonts w:cs="Arial"/>
               </w:rPr>
+              <w:lastRenderedPageBreak/>
               <w:t>Amount due is updated</w:t>
             </w:r>
           </w:p>
         </w:tc>
       </w:tr>
+      <w:bookmarkEnd w:id="32"/>
     </w:tbl>
     <w:p/>
     <w:p/>
@@ -10915,7 +11209,6 @@
         <w:rPr>
           <w:noProof/>
         </w:rPr>
-        <w:lastRenderedPageBreak/>
         <w:drawing>
           <wp:inline distT="0" distB="0" distL="0" distR="0">
             <wp:extent cx="5943600" cy="6236335"/>
@@ -10932,7 +11225,7 @@
                     <pic:cNvPicPr/>
                   </pic:nvPicPr>
                   <pic:blipFill>
-                    <a:blip r:embed="rId15">
+                    <a:blip r:embed="rId19">
                       <a:extLst>
                         <a:ext uri="{28A0092B-C50C-407E-A947-70E740481C1C}">
                           <a14:useLocalDpi xmlns:a14="http://schemas.microsoft.com/office/drawing/2010/main" val="0"/>
@@ -10959,9 +11252,1198 @@
         </w:drawing>
       </w:r>
     </w:p>
+    <w:p>
+      <w:pPr>
+        <w:pStyle w:val="Heading2"/>
+        <w:numPr>
+          <w:ilvl w:val="1"/>
+          <w:numId w:val="21"/>
+        </w:numPr>
+      </w:pPr>
+      <w:r>
+        <w:t xml:space="preserve">Add/Edit </w:t>
+      </w:r>
+      <w:r>
+        <w:t>Patron</w:t>
+      </w:r>
+      <w:r>
+        <w:t xml:space="preserve"> Records</w:t>
+      </w:r>
+    </w:p>
+    <w:tbl>
+      <w:tblPr>
+        <w:tblStyle w:val="TableGrid1"/>
+        <w:tblW w:w="0" w:type="auto"/>
+        <w:tblInd w:w="1110" w:type="dxa"/>
+        <w:tblLook w:val="04A0" w:firstRow="1" w:lastRow="0" w:firstColumn="1" w:lastColumn="0" w:noHBand="0" w:noVBand="1"/>
+      </w:tblPr>
+      <w:tblGrid>
+        <w:gridCol w:w="1855"/>
+        <w:gridCol w:w="6385"/>
+      </w:tblGrid>
+      <w:tr>
+        <w:tc>
+          <w:tcPr>
+            <w:tcW w:w="1855" w:type="dxa"/>
+            <w:shd w:val="clear" w:color="auto" w:fill="8EAADB" w:themeFill="accent1" w:themeFillTint="99"/>
+          </w:tcPr>
+          <w:p>
+            <w:pPr>
+              <w:tabs>
+                <w:tab w:val="left" w:pos="1221"/>
+              </w:tabs>
+              <w:jc w:val="center"/>
+              <w:rPr>
+                <w:rFonts w:cs="Arial"/>
+              </w:rPr>
+            </w:pPr>
+            <w:r>
+              <w:rPr>
+                <w:rFonts w:cs="Arial"/>
+              </w:rPr>
+              <w:t>USE CASE</w:t>
+            </w:r>
+          </w:p>
+        </w:tc>
+        <w:tc>
+          <w:tcPr>
+            <w:tcW w:w="6385" w:type="dxa"/>
+            <w:shd w:val="clear" w:color="auto" w:fill="8EAADB" w:themeFill="accent1" w:themeFillTint="99"/>
+          </w:tcPr>
+          <w:p>
+            <w:pPr>
+              <w:jc w:val="center"/>
+              <w:rPr>
+                <w:rFonts w:cs="Arial"/>
+              </w:rPr>
+            </w:pPr>
+            <w:r>
+              <w:rPr>
+                <w:rFonts w:cs="Arial"/>
+              </w:rPr>
+              <w:t>ADD/EDIT BOOK RECORDS</w:t>
+            </w:r>
+          </w:p>
+        </w:tc>
+      </w:tr>
+      <w:tr>
+        <w:tc>
+          <w:tcPr>
+            <w:tcW w:w="1855" w:type="dxa"/>
+          </w:tcPr>
+          <w:p>
+            <w:pPr>
+              <w:rPr>
+                <w:rFonts w:cs="Arial"/>
+              </w:rPr>
+            </w:pPr>
+            <w:r>
+              <w:rPr>
+                <w:rFonts w:cs="Arial"/>
+              </w:rPr>
+              <w:lastRenderedPageBreak/>
+              <w:t>Description</w:t>
+            </w:r>
+          </w:p>
+        </w:tc>
+        <w:tc>
+          <w:tcPr>
+            <w:tcW w:w="6385" w:type="dxa"/>
+          </w:tcPr>
+          <w:p>
+            <w:pPr>
+              <w:rPr>
+                <w:rFonts w:cs="Arial"/>
+              </w:rPr>
+            </w:pPr>
+            <w:r>
+              <w:rPr>
+                <w:rFonts w:cs="Arial"/>
+              </w:rPr>
+              <w:t xml:space="preserve">Only librarians and administrators will have access to </w:t>
+            </w:r>
+            <w:r>
+              <w:rPr>
+                <w:rFonts w:cs="Arial"/>
+              </w:rPr>
+              <w:t>patron</w:t>
+            </w:r>
+            <w:r>
+              <w:rPr>
+                <w:rFonts w:cs="Arial"/>
+              </w:rPr>
+              <w:t xml:space="preserve"> records.  There will be </w:t>
+            </w:r>
+            <w:r>
+              <w:rPr>
+                <w:rFonts w:cs="Arial"/>
+              </w:rPr>
+              <w:t>two</w:t>
+            </w:r>
+            <w:r>
+              <w:rPr>
+                <w:rFonts w:cs="Arial"/>
+              </w:rPr>
+              <w:t xml:space="preserve"> buttons near the bottom of the screen to apply changes, new record, and update.  Clicking new Record will bring up a new blank record. Clicking update will apply changes made to the fields.</w:t>
+            </w:r>
+          </w:p>
+        </w:tc>
+      </w:tr>
+      <w:tr>
+        <w:tc>
+          <w:tcPr>
+            <w:tcW w:w="1855" w:type="dxa"/>
+          </w:tcPr>
+          <w:p>
+            <w:pPr>
+              <w:rPr>
+                <w:rFonts w:cs="Arial"/>
+              </w:rPr>
+            </w:pPr>
+            <w:r>
+              <w:rPr>
+                <w:rFonts w:cs="Arial"/>
+              </w:rPr>
+              <w:t>Actors</w:t>
+            </w:r>
+          </w:p>
+        </w:tc>
+        <w:tc>
+          <w:tcPr>
+            <w:tcW w:w="6385" w:type="dxa"/>
+          </w:tcPr>
+          <w:p>
+            <w:pPr>
+              <w:rPr>
+                <w:rFonts w:cs="Arial"/>
+              </w:rPr>
+            </w:pPr>
+            <w:r>
+              <w:rPr>
+                <w:rFonts w:cs="Arial"/>
+              </w:rPr>
+              <w:t>Librarian, administrator</w:t>
+            </w:r>
+          </w:p>
+        </w:tc>
+      </w:tr>
+      <w:tr>
+        <w:tc>
+          <w:tcPr>
+            <w:tcW w:w="1855" w:type="dxa"/>
+          </w:tcPr>
+          <w:p>
+            <w:pPr>
+              <w:rPr>
+                <w:rFonts w:cs="Arial"/>
+              </w:rPr>
+            </w:pPr>
+            <w:r>
+              <w:rPr>
+                <w:rFonts w:cs="Arial"/>
+              </w:rPr>
+              <w:t>Preconditions</w:t>
+            </w:r>
+          </w:p>
+        </w:tc>
+        <w:tc>
+          <w:tcPr>
+            <w:tcW w:w="6385" w:type="dxa"/>
+          </w:tcPr>
+          <w:p>
+            <w:pPr>
+              <w:rPr>
+                <w:rFonts w:cs="Arial"/>
+              </w:rPr>
+            </w:pPr>
+            <w:r>
+              <w:rPr>
+                <w:rFonts w:cs="Arial"/>
+              </w:rPr>
+              <w:t xml:space="preserve">Only librarians and administrators will be able to access </w:t>
+            </w:r>
+            <w:r>
+              <w:rPr>
+                <w:rFonts w:cs="Arial"/>
+              </w:rPr>
+              <w:t>patron</w:t>
+            </w:r>
+            <w:r>
+              <w:rPr>
+                <w:rFonts w:cs="Arial"/>
+              </w:rPr>
+              <w:t xml:space="preserve"> records</w:t>
+            </w:r>
+          </w:p>
+        </w:tc>
+      </w:tr>
+      <w:tr>
+        <w:tc>
+          <w:tcPr>
+            <w:tcW w:w="1855" w:type="dxa"/>
+          </w:tcPr>
+          <w:p>
+            <w:pPr>
+              <w:rPr>
+                <w:rFonts w:cs="Arial"/>
+              </w:rPr>
+            </w:pPr>
+            <w:r>
+              <w:rPr>
+                <w:rFonts w:cs="Arial"/>
+              </w:rPr>
+              <w:t>Basic Flow</w:t>
+            </w:r>
+          </w:p>
+        </w:tc>
+        <w:tc>
+          <w:tcPr>
+            <w:tcW w:w="6385" w:type="dxa"/>
+          </w:tcPr>
+          <w:p>
+            <w:pPr>
+              <w:pStyle w:val="ListParagraph"/>
+              <w:numPr>
+                <w:ilvl w:val="0"/>
+                <w:numId w:val="32"/>
+              </w:numPr>
+              <w:rPr>
+                <w:rFonts w:cs="Arial"/>
+              </w:rPr>
+            </w:pPr>
+            <w:r>
+              <w:rPr>
+                <w:rFonts w:cs="Arial"/>
+              </w:rPr>
+              <w:t xml:space="preserve">Open </w:t>
+            </w:r>
+            <w:r>
+              <w:rPr>
+                <w:rFonts w:cs="Arial"/>
+              </w:rPr>
+              <w:t>patron</w:t>
+            </w:r>
+            <w:r>
+              <w:rPr>
+                <w:rFonts w:cs="Arial"/>
+              </w:rPr>
+              <w:t xml:space="preserve"> record</w:t>
+            </w:r>
+          </w:p>
+          <w:p>
+            <w:pPr>
+              <w:pStyle w:val="ListParagraph"/>
+              <w:numPr>
+                <w:ilvl w:val="0"/>
+                <w:numId w:val="32"/>
+              </w:numPr>
+              <w:rPr>
+                <w:rFonts w:cs="Arial"/>
+              </w:rPr>
+            </w:pPr>
+            <w:r>
+              <w:rPr>
+                <w:rFonts w:cs="Arial"/>
+              </w:rPr>
+              <w:t>Make changes to fields</w:t>
+            </w:r>
+          </w:p>
+          <w:p>
+            <w:pPr>
+              <w:pStyle w:val="ListParagraph"/>
+              <w:numPr>
+                <w:ilvl w:val="0"/>
+                <w:numId w:val="32"/>
+              </w:numPr>
+              <w:rPr>
+                <w:rFonts w:cs="Arial"/>
+              </w:rPr>
+            </w:pPr>
+            <w:r>
+              <w:rPr>
+                <w:rFonts w:cs="Arial"/>
+              </w:rPr>
+              <w:t>Click update</w:t>
+            </w:r>
+          </w:p>
+          <w:p>
+            <w:pPr>
+              <w:pStyle w:val="ListParagraph"/>
+              <w:numPr>
+                <w:ilvl w:val="0"/>
+                <w:numId w:val="32"/>
+              </w:numPr>
+              <w:rPr>
+                <w:rFonts w:cs="Arial"/>
+              </w:rPr>
+            </w:pPr>
+            <w:r>
+              <w:rPr>
+                <w:rFonts w:cs="Arial"/>
+              </w:rPr>
+              <w:t>Data is updated in the database</w:t>
+            </w:r>
+          </w:p>
+        </w:tc>
+      </w:tr>
+      <w:tr>
+        <w:tc>
+          <w:tcPr>
+            <w:tcW w:w="1855" w:type="dxa"/>
+          </w:tcPr>
+          <w:p>
+            <w:pPr>
+              <w:rPr>
+                <w:rFonts w:cs="Arial"/>
+              </w:rPr>
+            </w:pPr>
+            <w:r>
+              <w:rPr>
+                <w:rFonts w:cs="Arial"/>
+              </w:rPr>
+              <w:t>Post-conditions</w:t>
+            </w:r>
+          </w:p>
+        </w:tc>
+        <w:tc>
+          <w:tcPr>
+            <w:tcW w:w="6385" w:type="dxa"/>
+          </w:tcPr>
+          <w:p>
+            <w:pPr>
+              <w:rPr>
+                <w:rFonts w:cs="Arial"/>
+              </w:rPr>
+            </w:pPr>
+          </w:p>
+        </w:tc>
+      </w:tr>
+      <w:tr>
+        <w:tc>
+          <w:tcPr>
+            <w:tcW w:w="1855" w:type="dxa"/>
+          </w:tcPr>
+          <w:p>
+            <w:pPr>
+              <w:rPr>
+                <w:rFonts w:cs="Arial"/>
+              </w:rPr>
+            </w:pPr>
+            <w:r>
+              <w:rPr>
+                <w:rFonts w:cs="Arial"/>
+              </w:rPr>
+              <w:t>Alternate Flows</w:t>
+            </w:r>
+          </w:p>
+        </w:tc>
+        <w:tc>
+          <w:tcPr>
+            <w:tcW w:w="6385" w:type="dxa"/>
+          </w:tcPr>
+          <w:p>
+            <w:pPr>
+              <w:rPr>
+                <w:rFonts w:cs="Arial"/>
+              </w:rPr>
+            </w:pPr>
+            <w:r>
+              <w:rPr>
+                <w:rFonts w:cs="Arial"/>
+              </w:rPr>
+              <w:t xml:space="preserve">Option </w:t>
+            </w:r>
+            <w:r>
+              <w:rPr>
+                <w:rFonts w:cs="Arial"/>
+              </w:rPr>
+              <w:t>1</w:t>
+            </w:r>
+            <w:r>
+              <w:rPr>
+                <w:rFonts w:cs="Arial"/>
+              </w:rPr>
+              <w:t xml:space="preserve"> – new record</w:t>
+            </w:r>
+          </w:p>
+          <w:p>
+            <w:pPr>
+              <w:pStyle w:val="ListParagraph"/>
+              <w:numPr>
+                <w:ilvl w:val="0"/>
+                <w:numId w:val="34"/>
+              </w:numPr>
+              <w:rPr>
+                <w:rFonts w:cs="Arial"/>
+              </w:rPr>
+            </w:pPr>
+            <w:r>
+              <w:rPr>
+                <w:rFonts w:cs="Arial"/>
+              </w:rPr>
+              <w:t xml:space="preserve">Open </w:t>
+            </w:r>
+            <w:r>
+              <w:rPr>
+                <w:rFonts w:cs="Arial"/>
+              </w:rPr>
+              <w:t>patron</w:t>
+            </w:r>
+            <w:r>
+              <w:rPr>
+                <w:rFonts w:cs="Arial"/>
+              </w:rPr>
+              <w:t xml:space="preserve"> record</w:t>
+            </w:r>
+          </w:p>
+          <w:p>
+            <w:pPr>
+              <w:pStyle w:val="ListParagraph"/>
+              <w:numPr>
+                <w:ilvl w:val="0"/>
+                <w:numId w:val="34"/>
+              </w:numPr>
+              <w:rPr>
+                <w:rFonts w:cs="Arial"/>
+              </w:rPr>
+            </w:pPr>
+            <w:r>
+              <w:rPr>
+                <w:rFonts w:cs="Arial"/>
+              </w:rPr>
+              <w:t>Click new record</w:t>
+            </w:r>
+          </w:p>
+          <w:p>
+            <w:pPr>
+              <w:pStyle w:val="ListParagraph"/>
+              <w:numPr>
+                <w:ilvl w:val="0"/>
+                <w:numId w:val="34"/>
+              </w:numPr>
+              <w:rPr>
+                <w:rFonts w:cs="Arial"/>
+              </w:rPr>
+            </w:pPr>
+            <w:r>
+              <w:rPr>
+                <w:rFonts w:cs="Arial"/>
+              </w:rPr>
+              <w:t>New blank record page is opened</w:t>
+            </w:r>
+          </w:p>
+          <w:p>
+            <w:pPr>
+              <w:pStyle w:val="ListParagraph"/>
+              <w:numPr>
+                <w:ilvl w:val="0"/>
+                <w:numId w:val="34"/>
+              </w:numPr>
+              <w:rPr>
+                <w:rFonts w:cs="Arial"/>
+              </w:rPr>
+            </w:pPr>
+            <w:r>
+              <w:rPr>
+                <w:rFonts w:cs="Arial"/>
+              </w:rPr>
+              <w:t>Fill out required information</w:t>
+            </w:r>
+          </w:p>
+          <w:p>
+            <w:pPr>
+              <w:pStyle w:val="ListParagraph"/>
+              <w:numPr>
+                <w:ilvl w:val="0"/>
+                <w:numId w:val="34"/>
+              </w:numPr>
+              <w:rPr>
+                <w:rFonts w:cs="Arial"/>
+              </w:rPr>
+            </w:pPr>
+            <w:r>
+              <w:rPr>
+                <w:rFonts w:cs="Arial"/>
+              </w:rPr>
+              <w:t>Click update</w:t>
+            </w:r>
+          </w:p>
+          <w:p>
+            <w:pPr>
+              <w:pStyle w:val="ListParagraph"/>
+              <w:numPr>
+                <w:ilvl w:val="0"/>
+                <w:numId w:val="34"/>
+              </w:numPr>
+              <w:rPr>
+                <w:rFonts w:cs="Arial"/>
+              </w:rPr>
+            </w:pPr>
+            <w:r>
+              <w:rPr>
+                <w:rFonts w:cs="Arial"/>
+              </w:rPr>
+              <w:t>Record is added to the database</w:t>
+            </w:r>
+          </w:p>
+        </w:tc>
+      </w:tr>
+    </w:tbl>
+    <w:p>
+      <w:bookmarkStart w:id="33" w:name="_GoBack"/>
+      <w:bookmarkEnd w:id="33"/>
+      <w:r>
+        <w:rPr>
+          <w:noProof/>
+        </w:rPr>
+        <w:lastRenderedPageBreak/>
+        <w:drawing>
+          <wp:inline distT="0" distB="0" distL="0" distR="0">
+            <wp:extent cx="5943600" cy="4166870"/>
+            <wp:effectExtent l="0" t="0" r="0" b="5080"/>
+            <wp:docPr id="17" name="Picture 17"/>
+            <wp:cNvGraphicFramePr>
+              <a:graphicFrameLocks xmlns:a="http://schemas.openxmlformats.org/drawingml/2006/main" noChangeAspect="1"/>
+            </wp:cNvGraphicFramePr>
+            <a:graphic xmlns:a="http://schemas.openxmlformats.org/drawingml/2006/main">
+              <a:graphicData uri="http://schemas.openxmlformats.org/drawingml/2006/picture">
+                <pic:pic xmlns:pic="http://schemas.openxmlformats.org/drawingml/2006/picture">
+                  <pic:nvPicPr>
+                    <pic:cNvPr id="0" name="Picture 7"/>
+                    <pic:cNvPicPr>
+                      <a:picLocks noChangeAspect="1" noChangeArrowheads="1"/>
+                    </pic:cNvPicPr>
+                  </pic:nvPicPr>
+                  <pic:blipFill>
+                    <a:blip r:embed="rId20">
+                      <a:extLst>
+                        <a:ext uri="{28A0092B-C50C-407E-A947-70E740481C1C}">
+                          <a14:useLocalDpi xmlns:a14="http://schemas.microsoft.com/office/drawing/2010/main" val="0"/>
+                        </a:ext>
+                      </a:extLst>
+                    </a:blip>
+                    <a:srcRect/>
+                    <a:stretch>
+                      <a:fillRect/>
+                    </a:stretch>
+                  </pic:blipFill>
+                  <pic:spPr bwMode="auto">
+                    <a:xfrm>
+                      <a:off x="0" y="0"/>
+                      <a:ext cx="5943600" cy="4166870"/>
+                    </a:xfrm>
+                    <a:prstGeom prst="rect">
+                      <a:avLst/>
+                    </a:prstGeom>
+                    <a:noFill/>
+                    <a:ln>
+                      <a:noFill/>
+                    </a:ln>
+                  </pic:spPr>
+                </pic:pic>
+              </a:graphicData>
+            </a:graphic>
+          </wp:inline>
+        </w:drawing>
+      </w:r>
+    </w:p>
+    <w:p>
+      <w:pPr>
+        <w:pStyle w:val="Heading2"/>
+        <w:ind w:firstLine="720"/>
+      </w:pPr>
+      <w:r>
+        <w:t>3.16 Add/Edit/Delete Book Records</w:t>
+      </w:r>
+    </w:p>
+    <w:p>
+      <w:pPr>
+        <w:pStyle w:val="ListParagraph"/>
+        <w:ind w:left="1320"/>
+      </w:pPr>
+    </w:p>
+    <w:tbl>
+      <w:tblPr>
+        <w:tblStyle w:val="TableGrid1"/>
+        <w:tblW w:w="0" w:type="auto"/>
+        <w:tblInd w:w="1110" w:type="dxa"/>
+        <w:tblLook w:val="04A0" w:firstRow="1" w:lastRow="0" w:firstColumn="1" w:lastColumn="0" w:noHBand="0" w:noVBand="1"/>
+      </w:tblPr>
+      <w:tblGrid>
+        <w:gridCol w:w="1855"/>
+        <w:gridCol w:w="6385"/>
+      </w:tblGrid>
+      <w:tr>
+        <w:tc>
+          <w:tcPr>
+            <w:tcW w:w="1855" w:type="dxa"/>
+            <w:shd w:val="clear" w:color="auto" w:fill="8EAADB" w:themeFill="accent1" w:themeFillTint="99"/>
+          </w:tcPr>
+          <w:p>
+            <w:pPr>
+              <w:tabs>
+                <w:tab w:val="left" w:pos="1221"/>
+              </w:tabs>
+              <w:jc w:val="center"/>
+              <w:rPr>
+                <w:rFonts w:cs="Arial"/>
+              </w:rPr>
+            </w:pPr>
+            <w:bookmarkStart w:id="34" w:name="_Hlk520919694"/>
+            <w:r>
+              <w:rPr>
+                <w:rFonts w:cs="Arial"/>
+              </w:rPr>
+              <w:t>USE CASE</w:t>
+            </w:r>
+          </w:p>
+        </w:tc>
+        <w:tc>
+          <w:tcPr>
+            <w:tcW w:w="6385" w:type="dxa"/>
+            <w:shd w:val="clear" w:color="auto" w:fill="8EAADB" w:themeFill="accent1" w:themeFillTint="99"/>
+          </w:tcPr>
+          <w:p>
+            <w:pPr>
+              <w:jc w:val="center"/>
+              <w:rPr>
+                <w:rFonts w:cs="Arial"/>
+              </w:rPr>
+            </w:pPr>
+            <w:r>
+              <w:rPr>
+                <w:rFonts w:cs="Arial"/>
+              </w:rPr>
+              <w:t>ADD/EDIT BOOK RECORDS</w:t>
+            </w:r>
+          </w:p>
+        </w:tc>
+      </w:tr>
+      <w:tr>
+        <w:tc>
+          <w:tcPr>
+            <w:tcW w:w="1855" w:type="dxa"/>
+          </w:tcPr>
+          <w:p>
+            <w:pPr>
+              <w:rPr>
+                <w:rFonts w:cs="Arial"/>
+              </w:rPr>
+            </w:pPr>
+            <w:r>
+              <w:rPr>
+                <w:rFonts w:cs="Arial"/>
+              </w:rPr>
+              <w:t>Description</w:t>
+            </w:r>
+          </w:p>
+        </w:tc>
+        <w:tc>
+          <w:tcPr>
+            <w:tcW w:w="6385" w:type="dxa"/>
+          </w:tcPr>
+          <w:p>
+            <w:pPr>
+              <w:rPr>
+                <w:rFonts w:cs="Arial"/>
+              </w:rPr>
+            </w:pPr>
+            <w:r>
+              <w:rPr>
+                <w:rFonts w:cs="Arial"/>
+              </w:rPr>
+              <w:t>O</w:t>
+            </w:r>
+            <w:r>
+              <w:rPr>
+                <w:rFonts w:cs="Arial"/>
+              </w:rPr>
+              <w:t>nly librarians and administrators will have access to book records.  There will be three buttons near the bottom of the screen to apply changes, new record, delete, and update.  Clicking new Record will bring up a new blank record.  Clicking delete will delete the record.  Clicking update will apply changes made to the fields.</w:t>
+            </w:r>
+          </w:p>
+        </w:tc>
+      </w:tr>
+      <w:tr>
+        <w:tc>
+          <w:tcPr>
+            <w:tcW w:w="1855" w:type="dxa"/>
+          </w:tcPr>
+          <w:p>
+            <w:pPr>
+              <w:rPr>
+                <w:rFonts w:cs="Arial"/>
+              </w:rPr>
+            </w:pPr>
+            <w:r>
+              <w:rPr>
+                <w:rFonts w:cs="Arial"/>
+              </w:rPr>
+              <w:t>Actors</w:t>
+            </w:r>
+          </w:p>
+        </w:tc>
+        <w:tc>
+          <w:tcPr>
+            <w:tcW w:w="6385" w:type="dxa"/>
+          </w:tcPr>
+          <w:p>
+            <w:pPr>
+              <w:rPr>
+                <w:rFonts w:cs="Arial"/>
+              </w:rPr>
+            </w:pPr>
+            <w:r>
+              <w:rPr>
+                <w:rFonts w:cs="Arial"/>
+              </w:rPr>
+              <w:t>Librarian, administrator</w:t>
+            </w:r>
+          </w:p>
+        </w:tc>
+      </w:tr>
+      <w:tr>
+        <w:tc>
+          <w:tcPr>
+            <w:tcW w:w="1855" w:type="dxa"/>
+          </w:tcPr>
+          <w:p>
+            <w:pPr>
+              <w:rPr>
+                <w:rFonts w:cs="Arial"/>
+              </w:rPr>
+            </w:pPr>
+            <w:r>
+              <w:rPr>
+                <w:rFonts w:cs="Arial"/>
+              </w:rPr>
+              <w:t>Preconditions</w:t>
+            </w:r>
+          </w:p>
+        </w:tc>
+        <w:tc>
+          <w:tcPr>
+            <w:tcW w:w="6385" w:type="dxa"/>
+          </w:tcPr>
+          <w:p>
+            <w:pPr>
+              <w:rPr>
+                <w:rFonts w:cs="Arial"/>
+              </w:rPr>
+            </w:pPr>
+            <w:r>
+              <w:rPr>
+                <w:rFonts w:cs="Arial"/>
+              </w:rPr>
+              <w:t>Only librarians and administrators will be able to access book records</w:t>
+            </w:r>
+          </w:p>
+        </w:tc>
+      </w:tr>
+      <w:tr>
+        <w:tc>
+          <w:tcPr>
+            <w:tcW w:w="1855" w:type="dxa"/>
+          </w:tcPr>
+          <w:p>
+            <w:pPr>
+              <w:rPr>
+                <w:rFonts w:cs="Arial"/>
+              </w:rPr>
+            </w:pPr>
+            <w:r>
+              <w:rPr>
+                <w:rFonts w:cs="Arial"/>
+              </w:rPr>
+              <w:t>Basic Flow</w:t>
+            </w:r>
+          </w:p>
+        </w:tc>
+        <w:tc>
+          <w:tcPr>
+            <w:tcW w:w="6385" w:type="dxa"/>
+          </w:tcPr>
+          <w:p>
+            <w:pPr>
+              <w:pStyle w:val="ListParagraph"/>
+              <w:numPr>
+                <w:ilvl w:val="0"/>
+                <w:numId w:val="32"/>
+              </w:numPr>
+              <w:rPr>
+                <w:rFonts w:cs="Arial"/>
+              </w:rPr>
+            </w:pPr>
+            <w:r>
+              <w:rPr>
+                <w:rFonts w:cs="Arial"/>
+              </w:rPr>
+              <w:t>Open book record</w:t>
+            </w:r>
+          </w:p>
+          <w:p>
+            <w:pPr>
+              <w:pStyle w:val="ListParagraph"/>
+              <w:numPr>
+                <w:ilvl w:val="0"/>
+                <w:numId w:val="32"/>
+              </w:numPr>
+              <w:rPr>
+                <w:rFonts w:cs="Arial"/>
+              </w:rPr>
+            </w:pPr>
+            <w:r>
+              <w:rPr>
+                <w:rFonts w:cs="Arial"/>
+              </w:rPr>
+              <w:t>Make changes to fields</w:t>
+            </w:r>
+          </w:p>
+          <w:p>
+            <w:pPr>
+              <w:pStyle w:val="ListParagraph"/>
+              <w:numPr>
+                <w:ilvl w:val="0"/>
+                <w:numId w:val="32"/>
+              </w:numPr>
+              <w:rPr>
+                <w:rFonts w:cs="Arial"/>
+              </w:rPr>
+            </w:pPr>
+            <w:r>
+              <w:rPr>
+                <w:rFonts w:cs="Arial"/>
+              </w:rPr>
+              <w:t>Click update</w:t>
+            </w:r>
+          </w:p>
+          <w:p>
+            <w:pPr>
+              <w:pStyle w:val="ListParagraph"/>
+              <w:numPr>
+                <w:ilvl w:val="0"/>
+                <w:numId w:val="32"/>
+              </w:numPr>
+              <w:rPr>
+                <w:rFonts w:cs="Arial"/>
+              </w:rPr>
+            </w:pPr>
+            <w:r>
+              <w:rPr>
+                <w:rFonts w:cs="Arial"/>
+              </w:rPr>
+              <w:t>Data is updated in the database</w:t>
+            </w:r>
+          </w:p>
+        </w:tc>
+      </w:tr>
+      <w:tr>
+        <w:tc>
+          <w:tcPr>
+            <w:tcW w:w="1855" w:type="dxa"/>
+          </w:tcPr>
+          <w:p>
+            <w:pPr>
+              <w:rPr>
+                <w:rFonts w:cs="Arial"/>
+              </w:rPr>
+            </w:pPr>
+            <w:r>
+              <w:rPr>
+                <w:rFonts w:cs="Arial"/>
+              </w:rPr>
+              <w:lastRenderedPageBreak/>
+              <w:t>Post-conditions</w:t>
+            </w:r>
+          </w:p>
+        </w:tc>
+        <w:tc>
+          <w:tcPr>
+            <w:tcW w:w="6385" w:type="dxa"/>
+          </w:tcPr>
+          <w:p>
+            <w:pPr>
+              <w:rPr>
+                <w:rFonts w:cs="Arial"/>
+              </w:rPr>
+            </w:pPr>
+          </w:p>
+        </w:tc>
+      </w:tr>
+      <w:tr>
+        <w:tc>
+          <w:tcPr>
+            <w:tcW w:w="1855" w:type="dxa"/>
+          </w:tcPr>
+          <w:p>
+            <w:pPr>
+              <w:rPr>
+                <w:rFonts w:cs="Arial"/>
+              </w:rPr>
+            </w:pPr>
+            <w:r>
+              <w:rPr>
+                <w:rFonts w:cs="Arial"/>
+              </w:rPr>
+              <w:t>Alternate Flows</w:t>
+            </w:r>
+          </w:p>
+        </w:tc>
+        <w:tc>
+          <w:tcPr>
+            <w:tcW w:w="6385" w:type="dxa"/>
+          </w:tcPr>
+          <w:p>
+            <w:pPr>
+              <w:rPr>
+                <w:rFonts w:cs="Arial"/>
+              </w:rPr>
+            </w:pPr>
+            <w:r>
+              <w:rPr>
+                <w:rFonts w:cs="Arial"/>
+              </w:rPr>
+              <w:t>Option 1 – delete record</w:t>
+            </w:r>
+          </w:p>
+          <w:p>
+            <w:pPr>
+              <w:pStyle w:val="ListParagraph"/>
+              <w:numPr>
+                <w:ilvl w:val="0"/>
+                <w:numId w:val="33"/>
+              </w:numPr>
+              <w:rPr>
+                <w:rFonts w:cs="Arial"/>
+              </w:rPr>
+            </w:pPr>
+            <w:r>
+              <w:rPr>
+                <w:rFonts w:cs="Arial"/>
+              </w:rPr>
+              <w:t>Open book record</w:t>
+            </w:r>
+          </w:p>
+          <w:p>
+            <w:pPr>
+              <w:pStyle w:val="ListParagraph"/>
+              <w:numPr>
+                <w:ilvl w:val="0"/>
+                <w:numId w:val="33"/>
+              </w:numPr>
+              <w:rPr>
+                <w:rFonts w:cs="Arial"/>
+              </w:rPr>
+            </w:pPr>
+            <w:r>
+              <w:rPr>
+                <w:rFonts w:cs="Arial"/>
+              </w:rPr>
+              <w:t>Click delete</w:t>
+            </w:r>
+          </w:p>
+          <w:p>
+            <w:pPr>
+              <w:pStyle w:val="ListParagraph"/>
+              <w:numPr>
+                <w:ilvl w:val="0"/>
+                <w:numId w:val="33"/>
+              </w:numPr>
+              <w:rPr>
+                <w:rFonts w:cs="Arial"/>
+              </w:rPr>
+            </w:pPr>
+            <w:r>
+              <w:rPr>
+                <w:rFonts w:cs="Arial"/>
+              </w:rPr>
+              <w:t>Record is deleted from the database</w:t>
+            </w:r>
+          </w:p>
+          <w:p>
+            <w:pPr>
+              <w:rPr>
+                <w:rFonts w:cs="Arial"/>
+              </w:rPr>
+            </w:pPr>
+            <w:r>
+              <w:rPr>
+                <w:rFonts w:cs="Arial"/>
+              </w:rPr>
+              <w:t>Option 2 – new record</w:t>
+            </w:r>
+          </w:p>
+          <w:p>
+            <w:pPr>
+              <w:pStyle w:val="ListParagraph"/>
+              <w:numPr>
+                <w:ilvl w:val="0"/>
+                <w:numId w:val="34"/>
+              </w:numPr>
+              <w:rPr>
+                <w:rFonts w:cs="Arial"/>
+              </w:rPr>
+            </w:pPr>
+            <w:r>
+              <w:rPr>
+                <w:rFonts w:cs="Arial"/>
+              </w:rPr>
+              <w:t>Open book record</w:t>
+            </w:r>
+          </w:p>
+          <w:p>
+            <w:pPr>
+              <w:pStyle w:val="ListParagraph"/>
+              <w:numPr>
+                <w:ilvl w:val="0"/>
+                <w:numId w:val="34"/>
+              </w:numPr>
+              <w:rPr>
+                <w:rFonts w:cs="Arial"/>
+              </w:rPr>
+            </w:pPr>
+            <w:r>
+              <w:rPr>
+                <w:rFonts w:cs="Arial"/>
+              </w:rPr>
+              <w:t>Click new record</w:t>
+            </w:r>
+          </w:p>
+          <w:p>
+            <w:pPr>
+              <w:pStyle w:val="ListParagraph"/>
+              <w:numPr>
+                <w:ilvl w:val="0"/>
+                <w:numId w:val="34"/>
+              </w:numPr>
+              <w:rPr>
+                <w:rFonts w:cs="Arial"/>
+              </w:rPr>
+            </w:pPr>
+            <w:r>
+              <w:rPr>
+                <w:rFonts w:cs="Arial"/>
+              </w:rPr>
+              <w:t>New blank record page is opened</w:t>
+            </w:r>
+          </w:p>
+          <w:p>
+            <w:pPr>
+              <w:pStyle w:val="ListParagraph"/>
+              <w:numPr>
+                <w:ilvl w:val="0"/>
+                <w:numId w:val="34"/>
+              </w:numPr>
+              <w:rPr>
+                <w:rFonts w:cs="Arial"/>
+              </w:rPr>
+            </w:pPr>
+            <w:r>
+              <w:rPr>
+                <w:rFonts w:cs="Arial"/>
+              </w:rPr>
+              <w:t>Fill out required information</w:t>
+            </w:r>
+          </w:p>
+          <w:p>
+            <w:pPr>
+              <w:pStyle w:val="ListParagraph"/>
+              <w:numPr>
+                <w:ilvl w:val="0"/>
+                <w:numId w:val="34"/>
+              </w:numPr>
+              <w:rPr>
+                <w:rFonts w:cs="Arial"/>
+              </w:rPr>
+            </w:pPr>
+            <w:r>
+              <w:rPr>
+                <w:rFonts w:cs="Arial"/>
+              </w:rPr>
+              <w:t>Click update</w:t>
+            </w:r>
+          </w:p>
+          <w:p>
+            <w:pPr>
+              <w:pStyle w:val="ListParagraph"/>
+              <w:numPr>
+                <w:ilvl w:val="0"/>
+                <w:numId w:val="34"/>
+              </w:numPr>
+              <w:rPr>
+                <w:rFonts w:cs="Arial"/>
+              </w:rPr>
+            </w:pPr>
+            <w:r>
+              <w:rPr>
+                <w:rFonts w:cs="Arial"/>
+              </w:rPr>
+              <w:t>Record is added to the database</w:t>
+            </w:r>
+          </w:p>
+        </w:tc>
+      </w:tr>
+      <w:bookmarkEnd w:id="34"/>
+    </w:tbl>
+    <w:p/>
+    <w:p/>
+    <w:p>
+      <w:r>
+        <w:rPr>
+          <w:noProof/>
+        </w:rPr>
+        <w:drawing>
+          <wp:inline distT="0" distB="0" distL="0" distR="0">
+            <wp:extent cx="5934710" cy="4011295"/>
+            <wp:effectExtent l="0" t="0" r="8890" b="8255"/>
+            <wp:docPr id="16" name="Picture 16"/>
+            <wp:cNvGraphicFramePr>
+              <a:graphicFrameLocks xmlns:a="http://schemas.openxmlformats.org/drawingml/2006/main" noChangeAspect="1"/>
+            </wp:cNvGraphicFramePr>
+            <a:graphic xmlns:a="http://schemas.openxmlformats.org/drawingml/2006/main">
+              <a:graphicData uri="http://schemas.openxmlformats.org/drawingml/2006/picture">
+                <pic:pic xmlns:pic="http://schemas.openxmlformats.org/drawingml/2006/picture">
+                  <pic:nvPicPr>
+                    <pic:cNvPr id="0" name="Picture 6"/>
+                    <pic:cNvPicPr>
+                      <a:picLocks noChangeAspect="1" noChangeArrowheads="1"/>
+                    </pic:cNvPicPr>
+                  </pic:nvPicPr>
+                  <pic:blipFill>
+                    <a:blip r:embed="rId21">
+                      <a:extLst>
+                        <a:ext uri="{28A0092B-C50C-407E-A947-70E740481C1C}">
+                          <a14:useLocalDpi xmlns:a14="http://schemas.microsoft.com/office/drawing/2010/main" val="0"/>
+                        </a:ext>
+                      </a:extLst>
+                    </a:blip>
+                    <a:srcRect/>
+                    <a:stretch>
+                      <a:fillRect/>
+                    </a:stretch>
+                  </pic:blipFill>
+                  <pic:spPr bwMode="auto">
+                    <a:xfrm>
+                      <a:off x="0" y="0"/>
+                      <a:ext cx="5934710" cy="4011295"/>
+                    </a:xfrm>
+                    <a:prstGeom prst="rect">
+                      <a:avLst/>
+                    </a:prstGeom>
+                    <a:noFill/>
+                    <a:ln>
+                      <a:noFill/>
+                    </a:ln>
+                  </pic:spPr>
+                </pic:pic>
+              </a:graphicData>
+            </a:graphic>
+          </wp:inline>
+        </w:drawing>
+      </w:r>
+    </w:p>
     <w:sectPr>
-      <w:headerReference w:type="default" r:id="rId16"/>
-      <w:footerReference w:type="default" r:id="rId17"/>
+      <w:headerReference w:type="default" r:id="rId22"/>
+      <w:footerReference w:type="default" r:id="rId23"/>
       <w:pgSz w:w="12240" w:h="15840"/>
       <w:pgMar w:top="1440" w:right="1440" w:bottom="1440" w:left="1440" w:header="720" w:footer="720" w:gutter="0"/>
       <w:cols w:space="720"/>
@@ -12070,6 +13552,95 @@
     </w:lvl>
   </w:abstractNum>
   <w:abstractNum w:abstractNumId="9" w15:restartNumberingAfterBreak="0">
+    <w:nsid w:val="242C6BE2"/>
+    <w:multiLevelType w:val="hybridMultilevel"/>
+    <w:tmpl w:val="E47AB78E"/>
+    <w:lvl w:ilvl="0" w:tplc="F28A4AB2">
+      <w:start w:val="1"/>
+      <w:numFmt w:val="decimal"/>
+      <w:lvlText w:val="%1."/>
+      <w:lvlJc w:val="left"/>
+      <w:pPr>
+        <w:ind w:left="2010" w:hanging="360"/>
+      </w:pPr>
+      <w:rPr>
+        <w:rFonts w:hint="default"/>
+      </w:rPr>
+    </w:lvl>
+    <w:lvl w:ilvl="1" w:tplc="04090019" w:tentative="1">
+      <w:start w:val="1"/>
+      <w:numFmt w:val="lowerLetter"/>
+      <w:lvlText w:val="%2."/>
+      <w:lvlJc w:val="left"/>
+      <w:pPr>
+        <w:ind w:left="2730" w:hanging="360"/>
+      </w:pPr>
+    </w:lvl>
+    <w:lvl w:ilvl="2" w:tplc="0409001B" w:tentative="1">
+      <w:start w:val="1"/>
+      <w:numFmt w:val="lowerRoman"/>
+      <w:lvlText w:val="%3."/>
+      <w:lvlJc w:val="right"/>
+      <w:pPr>
+        <w:ind w:left="3450" w:hanging="180"/>
+      </w:pPr>
+    </w:lvl>
+    <w:lvl w:ilvl="3" w:tplc="0409000F" w:tentative="1">
+      <w:start w:val="1"/>
+      <w:numFmt w:val="decimal"/>
+      <w:lvlText w:val="%4."/>
+      <w:lvlJc w:val="left"/>
+      <w:pPr>
+        <w:ind w:left="4170" w:hanging="360"/>
+      </w:pPr>
+    </w:lvl>
+    <w:lvl w:ilvl="4" w:tplc="04090019" w:tentative="1">
+      <w:start w:val="1"/>
+      <w:numFmt w:val="lowerLetter"/>
+      <w:lvlText w:val="%5."/>
+      <w:lvlJc w:val="left"/>
+      <w:pPr>
+        <w:ind w:left="4890" w:hanging="360"/>
+      </w:pPr>
+    </w:lvl>
+    <w:lvl w:ilvl="5" w:tplc="0409001B" w:tentative="1">
+      <w:start w:val="1"/>
+      <w:numFmt w:val="lowerRoman"/>
+      <w:lvlText w:val="%6."/>
+      <w:lvlJc w:val="right"/>
+      <w:pPr>
+        <w:ind w:left="5610" w:hanging="180"/>
+      </w:pPr>
+    </w:lvl>
+    <w:lvl w:ilvl="6" w:tplc="0409000F" w:tentative="1">
+      <w:start w:val="1"/>
+      <w:numFmt w:val="decimal"/>
+      <w:lvlText w:val="%7."/>
+      <w:lvlJc w:val="left"/>
+      <w:pPr>
+        <w:ind w:left="6330" w:hanging="360"/>
+      </w:pPr>
+    </w:lvl>
+    <w:lvl w:ilvl="7" w:tplc="04090019" w:tentative="1">
+      <w:start w:val="1"/>
+      <w:numFmt w:val="lowerLetter"/>
+      <w:lvlText w:val="%8."/>
+      <w:lvlJc w:val="left"/>
+      <w:pPr>
+        <w:ind w:left="7050" w:hanging="360"/>
+      </w:pPr>
+    </w:lvl>
+    <w:lvl w:ilvl="8" w:tplc="0409001B" w:tentative="1">
+      <w:start w:val="1"/>
+      <w:numFmt w:val="lowerRoman"/>
+      <w:lvlText w:val="%9."/>
+      <w:lvlJc w:val="right"/>
+      <w:pPr>
+        <w:ind w:left="7770" w:hanging="180"/>
+      </w:pPr>
+    </w:lvl>
+  </w:abstractNum>
+  <w:abstractNum w:abstractNumId="10" w15:restartNumberingAfterBreak="0">
     <w:nsid w:val="251830E1"/>
     <w:multiLevelType w:val="multilevel"/>
     <w:tmpl w:val="C230652C"/>
@@ -12190,7 +13761,96 @@
       </w:rPr>
     </w:lvl>
   </w:abstractNum>
-  <w:abstractNum w:abstractNumId="10" w15:restartNumberingAfterBreak="0">
+  <w:abstractNum w:abstractNumId="11" w15:restartNumberingAfterBreak="0">
+    <w:nsid w:val="27AD46B8"/>
+    <w:multiLevelType w:val="hybridMultilevel"/>
+    <w:tmpl w:val="15CEFF7A"/>
+    <w:lvl w:ilvl="0" w:tplc="A65A51C2">
+      <w:start w:val="1"/>
+      <w:numFmt w:val="decimal"/>
+      <w:lvlText w:val="%1."/>
+      <w:lvlJc w:val="left"/>
+      <w:pPr>
+        <w:ind w:left="1455" w:hanging="360"/>
+      </w:pPr>
+      <w:rPr>
+        <w:rFonts w:hint="default"/>
+      </w:rPr>
+    </w:lvl>
+    <w:lvl w:ilvl="1" w:tplc="04090019" w:tentative="1">
+      <w:start w:val="1"/>
+      <w:numFmt w:val="lowerLetter"/>
+      <w:lvlText w:val="%2."/>
+      <w:lvlJc w:val="left"/>
+      <w:pPr>
+        <w:ind w:left="2175" w:hanging="360"/>
+      </w:pPr>
+    </w:lvl>
+    <w:lvl w:ilvl="2" w:tplc="0409001B" w:tentative="1">
+      <w:start w:val="1"/>
+      <w:numFmt w:val="lowerRoman"/>
+      <w:lvlText w:val="%3."/>
+      <w:lvlJc w:val="right"/>
+      <w:pPr>
+        <w:ind w:left="2895" w:hanging="180"/>
+      </w:pPr>
+    </w:lvl>
+    <w:lvl w:ilvl="3" w:tplc="0409000F" w:tentative="1">
+      <w:start w:val="1"/>
+      <w:numFmt w:val="decimal"/>
+      <w:lvlText w:val="%4."/>
+      <w:lvlJc w:val="left"/>
+      <w:pPr>
+        <w:ind w:left="3615" w:hanging="360"/>
+      </w:pPr>
+    </w:lvl>
+    <w:lvl w:ilvl="4" w:tplc="04090019" w:tentative="1">
+      <w:start w:val="1"/>
+      <w:numFmt w:val="lowerLetter"/>
+      <w:lvlText w:val="%5."/>
+      <w:lvlJc w:val="left"/>
+      <w:pPr>
+        <w:ind w:left="4335" w:hanging="360"/>
+      </w:pPr>
+    </w:lvl>
+    <w:lvl w:ilvl="5" w:tplc="0409001B" w:tentative="1">
+      <w:start w:val="1"/>
+      <w:numFmt w:val="lowerRoman"/>
+      <w:lvlText w:val="%6."/>
+      <w:lvlJc w:val="right"/>
+      <w:pPr>
+        <w:ind w:left="5055" w:hanging="180"/>
+      </w:pPr>
+    </w:lvl>
+    <w:lvl w:ilvl="6" w:tplc="0409000F" w:tentative="1">
+      <w:start w:val="1"/>
+      <w:numFmt w:val="decimal"/>
+      <w:lvlText w:val="%7."/>
+      <w:lvlJc w:val="left"/>
+      <w:pPr>
+        <w:ind w:left="5775" w:hanging="360"/>
+      </w:pPr>
+    </w:lvl>
+    <w:lvl w:ilvl="7" w:tplc="04090019" w:tentative="1">
+      <w:start w:val="1"/>
+      <w:numFmt w:val="lowerLetter"/>
+      <w:lvlText w:val="%8."/>
+      <w:lvlJc w:val="left"/>
+      <w:pPr>
+        <w:ind w:left="6495" w:hanging="360"/>
+      </w:pPr>
+    </w:lvl>
+    <w:lvl w:ilvl="8" w:tplc="0409001B" w:tentative="1">
+      <w:start w:val="1"/>
+      <w:numFmt w:val="lowerRoman"/>
+      <w:lvlText w:val="%9."/>
+      <w:lvlJc w:val="right"/>
+      <w:pPr>
+        <w:ind w:left="7215" w:hanging="180"/>
+      </w:pPr>
+    </w:lvl>
+  </w:abstractNum>
+  <w:abstractNum w:abstractNumId="12" w15:restartNumberingAfterBreak="0">
     <w:nsid w:val="2CE513A0"/>
     <w:multiLevelType w:val="hybridMultilevel"/>
     <w:tmpl w:val="2CF2A7EE"/>
@@ -12303,7 +13963,96 @@
       </w:rPr>
     </w:lvl>
   </w:abstractNum>
-  <w:abstractNum w:abstractNumId="11" w15:restartNumberingAfterBreak="0">
+  <w:abstractNum w:abstractNumId="13" w15:restartNumberingAfterBreak="0">
+    <w:nsid w:val="2D1D7530"/>
+    <w:multiLevelType w:val="hybridMultilevel"/>
+    <w:tmpl w:val="5448BA80"/>
+    <w:lvl w:ilvl="0" w:tplc="E410ECC8">
+      <w:start w:val="1"/>
+      <w:numFmt w:val="decimal"/>
+      <w:lvlText w:val="%1."/>
+      <w:lvlJc w:val="left"/>
+      <w:pPr>
+        <w:ind w:left="1455" w:hanging="360"/>
+      </w:pPr>
+      <w:rPr>
+        <w:rFonts w:hint="default"/>
+      </w:rPr>
+    </w:lvl>
+    <w:lvl w:ilvl="1" w:tplc="04090019" w:tentative="1">
+      <w:start w:val="1"/>
+      <w:numFmt w:val="lowerLetter"/>
+      <w:lvlText w:val="%2."/>
+      <w:lvlJc w:val="left"/>
+      <w:pPr>
+        <w:ind w:left="2175" w:hanging="360"/>
+      </w:pPr>
+    </w:lvl>
+    <w:lvl w:ilvl="2" w:tplc="0409001B" w:tentative="1">
+      <w:start w:val="1"/>
+      <w:numFmt w:val="lowerRoman"/>
+      <w:lvlText w:val="%3."/>
+      <w:lvlJc w:val="right"/>
+      <w:pPr>
+        <w:ind w:left="2895" w:hanging="180"/>
+      </w:pPr>
+    </w:lvl>
+    <w:lvl w:ilvl="3" w:tplc="0409000F" w:tentative="1">
+      <w:start w:val="1"/>
+      <w:numFmt w:val="decimal"/>
+      <w:lvlText w:val="%4."/>
+      <w:lvlJc w:val="left"/>
+      <w:pPr>
+        <w:ind w:left="3615" w:hanging="360"/>
+      </w:pPr>
+    </w:lvl>
+    <w:lvl w:ilvl="4" w:tplc="04090019" w:tentative="1">
+      <w:start w:val="1"/>
+      <w:numFmt w:val="lowerLetter"/>
+      <w:lvlText w:val="%5."/>
+      <w:lvlJc w:val="left"/>
+      <w:pPr>
+        <w:ind w:left="4335" w:hanging="360"/>
+      </w:pPr>
+    </w:lvl>
+    <w:lvl w:ilvl="5" w:tplc="0409001B" w:tentative="1">
+      <w:start w:val="1"/>
+      <w:numFmt w:val="lowerRoman"/>
+      <w:lvlText w:val="%6."/>
+      <w:lvlJc w:val="right"/>
+      <w:pPr>
+        <w:ind w:left="5055" w:hanging="180"/>
+      </w:pPr>
+    </w:lvl>
+    <w:lvl w:ilvl="6" w:tplc="0409000F" w:tentative="1">
+      <w:start w:val="1"/>
+      <w:numFmt w:val="decimal"/>
+      <w:lvlText w:val="%7."/>
+      <w:lvlJc w:val="left"/>
+      <w:pPr>
+        <w:ind w:left="5775" w:hanging="360"/>
+      </w:pPr>
+    </w:lvl>
+    <w:lvl w:ilvl="7" w:tplc="04090019" w:tentative="1">
+      <w:start w:val="1"/>
+      <w:numFmt w:val="lowerLetter"/>
+      <w:lvlText w:val="%8."/>
+      <w:lvlJc w:val="left"/>
+      <w:pPr>
+        <w:ind w:left="6495" w:hanging="360"/>
+      </w:pPr>
+    </w:lvl>
+    <w:lvl w:ilvl="8" w:tplc="0409001B" w:tentative="1">
+      <w:start w:val="1"/>
+      <w:numFmt w:val="lowerRoman"/>
+      <w:lvlText w:val="%9."/>
+      <w:lvlJc w:val="right"/>
+      <w:pPr>
+        <w:ind w:left="7215" w:hanging="180"/>
+      </w:pPr>
+    </w:lvl>
+  </w:abstractNum>
+  <w:abstractNum w:abstractNumId="14" w15:restartNumberingAfterBreak="0">
     <w:nsid w:val="2EFC3AFB"/>
     <w:multiLevelType w:val="hybridMultilevel"/>
     <w:tmpl w:val="ECD8AE00"/>
@@ -12392,7 +14141,7 @@
       </w:pPr>
     </w:lvl>
   </w:abstractNum>
-  <w:abstractNum w:abstractNumId="12" w15:restartNumberingAfterBreak="0">
+  <w:abstractNum w:abstractNumId="15" w15:restartNumberingAfterBreak="0">
     <w:nsid w:val="31D44348"/>
     <w:multiLevelType w:val="hybridMultilevel"/>
     <w:tmpl w:val="53FECCB4"/>
@@ -12481,7 +14230,96 @@
       </w:pPr>
     </w:lvl>
   </w:abstractNum>
-  <w:abstractNum w:abstractNumId="13" w15:restartNumberingAfterBreak="0">
+  <w:abstractNum w:abstractNumId="16" w15:restartNumberingAfterBreak="0">
+    <w:nsid w:val="37B31B95"/>
+    <w:multiLevelType w:val="hybridMultilevel"/>
+    <w:tmpl w:val="E0FA6F1C"/>
+    <w:lvl w:ilvl="0" w:tplc="8AB8400E">
+      <w:start w:val="1"/>
+      <w:numFmt w:val="decimal"/>
+      <w:lvlText w:val="%1."/>
+      <w:lvlJc w:val="left"/>
+      <w:pPr>
+        <w:ind w:left="1440" w:hanging="360"/>
+      </w:pPr>
+      <w:rPr>
+        <w:rFonts w:hint="default"/>
+      </w:rPr>
+    </w:lvl>
+    <w:lvl w:ilvl="1" w:tplc="04090019" w:tentative="1">
+      <w:start w:val="1"/>
+      <w:numFmt w:val="lowerLetter"/>
+      <w:lvlText w:val="%2."/>
+      <w:lvlJc w:val="left"/>
+      <w:pPr>
+        <w:ind w:left="2160" w:hanging="360"/>
+      </w:pPr>
+    </w:lvl>
+    <w:lvl w:ilvl="2" w:tplc="0409001B" w:tentative="1">
+      <w:start w:val="1"/>
+      <w:numFmt w:val="lowerRoman"/>
+      <w:lvlText w:val="%3."/>
+      <w:lvlJc w:val="right"/>
+      <w:pPr>
+        <w:ind w:left="2880" w:hanging="180"/>
+      </w:pPr>
+    </w:lvl>
+    <w:lvl w:ilvl="3" w:tplc="0409000F" w:tentative="1">
+      <w:start w:val="1"/>
+      <w:numFmt w:val="decimal"/>
+      <w:lvlText w:val="%4."/>
+      <w:lvlJc w:val="left"/>
+      <w:pPr>
+        <w:ind w:left="3600" w:hanging="360"/>
+      </w:pPr>
+    </w:lvl>
+    <w:lvl w:ilvl="4" w:tplc="04090019" w:tentative="1">
+      <w:start w:val="1"/>
+      <w:numFmt w:val="lowerLetter"/>
+      <w:lvlText w:val="%5."/>
+      <w:lvlJc w:val="left"/>
+      <w:pPr>
+        <w:ind w:left="4320" w:hanging="360"/>
+      </w:pPr>
+    </w:lvl>
+    <w:lvl w:ilvl="5" w:tplc="0409001B" w:tentative="1">
+      <w:start w:val="1"/>
+      <w:numFmt w:val="lowerRoman"/>
+      <w:lvlText w:val="%6."/>
+      <w:lvlJc w:val="right"/>
+      <w:pPr>
+        <w:ind w:left="5040" w:hanging="180"/>
+      </w:pPr>
+    </w:lvl>
+    <w:lvl w:ilvl="6" w:tplc="0409000F" w:tentative="1">
+      <w:start w:val="1"/>
+      <w:numFmt w:val="decimal"/>
+      <w:lvlText w:val="%7."/>
+      <w:lvlJc w:val="left"/>
+      <w:pPr>
+        <w:ind w:left="5760" w:hanging="360"/>
+      </w:pPr>
+    </w:lvl>
+    <w:lvl w:ilvl="7" w:tplc="04090019" w:tentative="1">
+      <w:start w:val="1"/>
+      <w:numFmt w:val="lowerLetter"/>
+      <w:lvlText w:val="%8."/>
+      <w:lvlJc w:val="left"/>
+      <w:pPr>
+        <w:ind w:left="6480" w:hanging="360"/>
+      </w:pPr>
+    </w:lvl>
+    <w:lvl w:ilvl="8" w:tplc="0409001B" w:tentative="1">
+      <w:start w:val="1"/>
+      <w:numFmt w:val="lowerRoman"/>
+      <w:lvlText w:val="%9."/>
+      <w:lvlJc w:val="right"/>
+      <w:pPr>
+        <w:ind w:left="7200" w:hanging="180"/>
+      </w:pPr>
+    </w:lvl>
+  </w:abstractNum>
+  <w:abstractNum w:abstractNumId="17" w15:restartNumberingAfterBreak="0">
     <w:nsid w:val="39A23801"/>
     <w:multiLevelType w:val="hybridMultilevel"/>
     <w:tmpl w:val="64BABFA8"/>
@@ -12594,7 +14432,7 @@
       </w:rPr>
     </w:lvl>
   </w:abstractNum>
-  <w:abstractNum w:abstractNumId="14" w15:restartNumberingAfterBreak="0">
+  <w:abstractNum w:abstractNumId="18" w15:restartNumberingAfterBreak="0">
     <w:nsid w:val="431F3BD3"/>
     <w:multiLevelType w:val="hybridMultilevel"/>
     <w:tmpl w:val="3C505B30"/>
@@ -12683,7 +14521,7 @@
       </w:pPr>
     </w:lvl>
   </w:abstractNum>
-  <w:abstractNum w:abstractNumId="15" w15:restartNumberingAfterBreak="0">
+  <w:abstractNum w:abstractNumId="19" w15:restartNumberingAfterBreak="0">
     <w:nsid w:val="45D416D6"/>
     <w:multiLevelType w:val="multilevel"/>
     <w:tmpl w:val="C230652C"/>
@@ -12804,7 +14642,7 @@
       </w:rPr>
     </w:lvl>
   </w:abstractNum>
-  <w:abstractNum w:abstractNumId="16" w15:restartNumberingAfterBreak="0">
+  <w:abstractNum w:abstractNumId="20" w15:restartNumberingAfterBreak="0">
     <w:nsid w:val="4F0B0D51"/>
     <w:multiLevelType w:val="hybridMultilevel"/>
     <w:tmpl w:val="ECD8AE00"/>
@@ -12893,7 +14731,96 @@
       </w:pPr>
     </w:lvl>
   </w:abstractNum>
-  <w:abstractNum w:abstractNumId="17" w15:restartNumberingAfterBreak="0">
+  <w:abstractNum w:abstractNumId="21" w15:restartNumberingAfterBreak="0">
+    <w:nsid w:val="565009E2"/>
+    <w:multiLevelType w:val="hybridMultilevel"/>
+    <w:tmpl w:val="3F24B196"/>
+    <w:lvl w:ilvl="0" w:tplc="206C5826">
+      <w:start w:val="1"/>
+      <w:numFmt w:val="decimal"/>
+      <w:lvlText w:val="%1."/>
+      <w:lvlJc w:val="left"/>
+      <w:pPr>
+        <w:ind w:left="2010" w:hanging="360"/>
+      </w:pPr>
+      <w:rPr>
+        <w:rFonts w:hint="default"/>
+      </w:rPr>
+    </w:lvl>
+    <w:lvl w:ilvl="1" w:tplc="04090019" w:tentative="1">
+      <w:start w:val="1"/>
+      <w:numFmt w:val="lowerLetter"/>
+      <w:lvlText w:val="%2."/>
+      <w:lvlJc w:val="left"/>
+      <w:pPr>
+        <w:ind w:left="2730" w:hanging="360"/>
+      </w:pPr>
+    </w:lvl>
+    <w:lvl w:ilvl="2" w:tplc="0409001B" w:tentative="1">
+      <w:start w:val="1"/>
+      <w:numFmt w:val="lowerRoman"/>
+      <w:lvlText w:val="%3."/>
+      <w:lvlJc w:val="right"/>
+      <w:pPr>
+        <w:ind w:left="3450" w:hanging="180"/>
+      </w:pPr>
+    </w:lvl>
+    <w:lvl w:ilvl="3" w:tplc="0409000F" w:tentative="1">
+      <w:start w:val="1"/>
+      <w:numFmt w:val="decimal"/>
+      <w:lvlText w:val="%4."/>
+      <w:lvlJc w:val="left"/>
+      <w:pPr>
+        <w:ind w:left="4170" w:hanging="360"/>
+      </w:pPr>
+    </w:lvl>
+    <w:lvl w:ilvl="4" w:tplc="04090019" w:tentative="1">
+      <w:start w:val="1"/>
+      <w:numFmt w:val="lowerLetter"/>
+      <w:lvlText w:val="%5."/>
+      <w:lvlJc w:val="left"/>
+      <w:pPr>
+        <w:ind w:left="4890" w:hanging="360"/>
+      </w:pPr>
+    </w:lvl>
+    <w:lvl w:ilvl="5" w:tplc="0409001B" w:tentative="1">
+      <w:start w:val="1"/>
+      <w:numFmt w:val="lowerRoman"/>
+      <w:lvlText w:val="%6."/>
+      <w:lvlJc w:val="right"/>
+      <w:pPr>
+        <w:ind w:left="5610" w:hanging="180"/>
+      </w:pPr>
+    </w:lvl>
+    <w:lvl w:ilvl="6" w:tplc="0409000F" w:tentative="1">
+      <w:start w:val="1"/>
+      <w:numFmt w:val="decimal"/>
+      <w:lvlText w:val="%7."/>
+      <w:lvlJc w:val="left"/>
+      <w:pPr>
+        <w:ind w:left="6330" w:hanging="360"/>
+      </w:pPr>
+    </w:lvl>
+    <w:lvl w:ilvl="7" w:tplc="04090019" w:tentative="1">
+      <w:start w:val="1"/>
+      <w:numFmt w:val="lowerLetter"/>
+      <w:lvlText w:val="%8."/>
+      <w:lvlJc w:val="left"/>
+      <w:pPr>
+        <w:ind w:left="7050" w:hanging="360"/>
+      </w:pPr>
+    </w:lvl>
+    <w:lvl w:ilvl="8" w:tplc="0409001B" w:tentative="1">
+      <w:start w:val="1"/>
+      <w:numFmt w:val="lowerRoman"/>
+      <w:lvlText w:val="%9."/>
+      <w:lvlJc w:val="right"/>
+      <w:pPr>
+        <w:ind w:left="7770" w:hanging="180"/>
+      </w:pPr>
+    </w:lvl>
+  </w:abstractNum>
+  <w:abstractNum w:abstractNumId="22" w15:restartNumberingAfterBreak="0">
     <w:nsid w:val="5A9543AE"/>
     <w:multiLevelType w:val="hybridMultilevel"/>
     <w:tmpl w:val="99782DF8"/>
@@ -12982,7 +14909,7 @@
       </w:pPr>
     </w:lvl>
   </w:abstractNum>
-  <w:abstractNum w:abstractNumId="18" w15:restartNumberingAfterBreak="0">
+  <w:abstractNum w:abstractNumId="23" w15:restartNumberingAfterBreak="0">
     <w:nsid w:val="5E047C0B"/>
     <w:multiLevelType w:val="hybridMultilevel"/>
     <w:tmpl w:val="95CC3860"/>
@@ -13071,7 +14998,96 @@
       </w:pPr>
     </w:lvl>
   </w:abstractNum>
-  <w:abstractNum w:abstractNumId="19" w15:restartNumberingAfterBreak="0">
+  <w:abstractNum w:abstractNumId="24" w15:restartNumberingAfterBreak="0">
+    <w:nsid w:val="5F65704C"/>
+    <w:multiLevelType w:val="hybridMultilevel"/>
+    <w:tmpl w:val="0B284766"/>
+    <w:lvl w:ilvl="0" w:tplc="0A4C6578">
+      <w:start w:val="1"/>
+      <w:numFmt w:val="decimal"/>
+      <w:lvlText w:val="%1."/>
+      <w:lvlJc w:val="left"/>
+      <w:pPr>
+        <w:ind w:left="1815" w:hanging="360"/>
+      </w:pPr>
+      <w:rPr>
+        <w:rFonts w:hint="default"/>
+      </w:rPr>
+    </w:lvl>
+    <w:lvl w:ilvl="1" w:tplc="04090019" w:tentative="1">
+      <w:start w:val="1"/>
+      <w:numFmt w:val="lowerLetter"/>
+      <w:lvlText w:val="%2."/>
+      <w:lvlJc w:val="left"/>
+      <w:pPr>
+        <w:ind w:left="2535" w:hanging="360"/>
+      </w:pPr>
+    </w:lvl>
+    <w:lvl w:ilvl="2" w:tplc="0409001B" w:tentative="1">
+      <w:start w:val="1"/>
+      <w:numFmt w:val="lowerRoman"/>
+      <w:lvlText w:val="%3."/>
+      <w:lvlJc w:val="right"/>
+      <w:pPr>
+        <w:ind w:left="3255" w:hanging="180"/>
+      </w:pPr>
+    </w:lvl>
+    <w:lvl w:ilvl="3" w:tplc="0409000F" w:tentative="1">
+      <w:start w:val="1"/>
+      <w:numFmt w:val="decimal"/>
+      <w:lvlText w:val="%4."/>
+      <w:lvlJc w:val="left"/>
+      <w:pPr>
+        <w:ind w:left="3975" w:hanging="360"/>
+      </w:pPr>
+    </w:lvl>
+    <w:lvl w:ilvl="4" w:tplc="04090019" w:tentative="1">
+      <w:start w:val="1"/>
+      <w:numFmt w:val="lowerLetter"/>
+      <w:lvlText w:val="%5."/>
+      <w:lvlJc w:val="left"/>
+      <w:pPr>
+        <w:ind w:left="4695" w:hanging="360"/>
+      </w:pPr>
+    </w:lvl>
+    <w:lvl w:ilvl="5" w:tplc="0409001B" w:tentative="1">
+      <w:start w:val="1"/>
+      <w:numFmt w:val="lowerRoman"/>
+      <w:lvlText w:val="%6."/>
+      <w:lvlJc w:val="right"/>
+      <w:pPr>
+        <w:ind w:left="5415" w:hanging="180"/>
+      </w:pPr>
+    </w:lvl>
+    <w:lvl w:ilvl="6" w:tplc="0409000F" w:tentative="1">
+      <w:start w:val="1"/>
+      <w:numFmt w:val="decimal"/>
+      <w:lvlText w:val="%7."/>
+      <w:lvlJc w:val="left"/>
+      <w:pPr>
+        <w:ind w:left="6135" w:hanging="360"/>
+      </w:pPr>
+    </w:lvl>
+    <w:lvl w:ilvl="7" w:tplc="04090019" w:tentative="1">
+      <w:start w:val="1"/>
+      <w:numFmt w:val="lowerLetter"/>
+      <w:lvlText w:val="%8."/>
+      <w:lvlJc w:val="left"/>
+      <w:pPr>
+        <w:ind w:left="6855" w:hanging="360"/>
+      </w:pPr>
+    </w:lvl>
+    <w:lvl w:ilvl="8" w:tplc="0409001B" w:tentative="1">
+      <w:start w:val="1"/>
+      <w:numFmt w:val="lowerRoman"/>
+      <w:lvlText w:val="%9."/>
+      <w:lvlJc w:val="right"/>
+      <w:pPr>
+        <w:ind w:left="7575" w:hanging="180"/>
+      </w:pPr>
+    </w:lvl>
+  </w:abstractNum>
+  <w:abstractNum w:abstractNumId="25" w15:restartNumberingAfterBreak="0">
     <w:nsid w:val="63190C1A"/>
     <w:multiLevelType w:val="hybridMultilevel"/>
     <w:tmpl w:val="ECD8AE00"/>
@@ -13160,11 +15176,11 @@
       </w:pPr>
     </w:lvl>
   </w:abstractNum>
-  <w:abstractNum w:abstractNumId="20" w15:restartNumberingAfterBreak="0">
+  <w:abstractNum w:abstractNumId="26" w15:restartNumberingAfterBreak="0">
     <w:nsid w:val="654C57AC"/>
-    <w:multiLevelType w:val="hybridMultilevel"/>
-    <w:tmpl w:val="B1385172"/>
-    <w:lvl w:ilvl="0" w:tplc="E490280C">
+    <w:multiLevelType w:val="multilevel"/>
+    <w:tmpl w:val="96FE1D9C"/>
+    <w:lvl w:ilvl="0">
       <w:start w:val="1"/>
       <w:numFmt w:val="decimal"/>
       <w:lvlText w:val="%1."/>
@@ -13176,80 +15192,112 @@
         <w:rFonts w:hint="default"/>
       </w:rPr>
     </w:lvl>
-    <w:lvl w:ilvl="1" w:tplc="04090019" w:tentative="1">
-      <w:start w:val="1"/>
-      <w:numFmt w:val="lowerLetter"/>
-      <w:lvlText w:val="%2."/>
-      <w:lvlJc w:val="left"/>
-      <w:pPr>
-        <w:ind w:left="1875" w:hanging="360"/>
-      </w:pPr>
-    </w:lvl>
-    <w:lvl w:ilvl="2" w:tplc="0409001B" w:tentative="1">
-      <w:start w:val="1"/>
-      <w:numFmt w:val="lowerRoman"/>
-      <w:lvlText w:val="%3."/>
-      <w:lvlJc w:val="right"/>
-      <w:pPr>
-        <w:ind w:left="2595" w:hanging="180"/>
-      </w:pPr>
-    </w:lvl>
-    <w:lvl w:ilvl="3" w:tplc="0409000F" w:tentative="1">
-      <w:start w:val="1"/>
+    <w:lvl w:ilvl="1">
+      <w:start w:val="15"/>
       <w:numFmt w:val="decimal"/>
-      <w:lvlText w:val="%4."/>
-      <w:lvlJc w:val="left"/>
-      <w:pPr>
-        <w:ind w:left="3315" w:hanging="360"/>
-      </w:pPr>
-    </w:lvl>
-    <w:lvl w:ilvl="4" w:tplc="04090019" w:tentative="1">
-      <w:start w:val="1"/>
-      <w:numFmt w:val="lowerLetter"/>
-      <w:lvlText w:val="%5."/>
-      <w:lvlJc w:val="left"/>
-      <w:pPr>
-        <w:ind w:left="4035" w:hanging="360"/>
-      </w:pPr>
-    </w:lvl>
-    <w:lvl w:ilvl="5" w:tplc="0409001B" w:tentative="1">
-      <w:start w:val="1"/>
-      <w:numFmt w:val="lowerRoman"/>
-      <w:lvlText w:val="%6."/>
-      <w:lvlJc w:val="right"/>
-      <w:pPr>
-        <w:ind w:left="4755" w:hanging="180"/>
-      </w:pPr>
-    </w:lvl>
-    <w:lvl w:ilvl="6" w:tplc="0409000F" w:tentative="1">
+      <w:isLgl/>
+      <w:lvlText w:val="%1.%2"/>
+      <w:lvlJc w:val="left"/>
+      <w:pPr>
+        <w:ind w:left="1320" w:hanging="525"/>
+      </w:pPr>
+      <w:rPr>
+        <w:rFonts w:hint="default"/>
+      </w:rPr>
+    </w:lvl>
+    <w:lvl w:ilvl="2">
       <w:start w:val="1"/>
       <w:numFmt w:val="decimal"/>
-      <w:lvlText w:val="%7."/>
-      <w:lvlJc w:val="left"/>
-      <w:pPr>
-        <w:ind w:left="5475" w:hanging="360"/>
-      </w:pPr>
-    </w:lvl>
-    <w:lvl w:ilvl="7" w:tplc="04090019" w:tentative="1">
-      <w:start w:val="1"/>
-      <w:numFmt w:val="lowerLetter"/>
-      <w:lvlText w:val="%8."/>
-      <w:lvlJc w:val="left"/>
-      <w:pPr>
-        <w:ind w:left="6195" w:hanging="360"/>
-      </w:pPr>
-    </w:lvl>
-    <w:lvl w:ilvl="8" w:tplc="0409001B" w:tentative="1">
-      <w:start w:val="1"/>
-      <w:numFmt w:val="lowerRoman"/>
-      <w:lvlText w:val="%9."/>
-      <w:lvlJc w:val="right"/>
-      <w:pPr>
-        <w:ind w:left="6915" w:hanging="180"/>
-      </w:pPr>
+      <w:isLgl/>
+      <w:lvlText w:val="%1.%2.%3"/>
+      <w:lvlJc w:val="left"/>
+      <w:pPr>
+        <w:ind w:left="1515" w:hanging="720"/>
+      </w:pPr>
+      <w:rPr>
+        <w:rFonts w:hint="default"/>
+      </w:rPr>
+    </w:lvl>
+    <w:lvl w:ilvl="3">
+      <w:start w:val="1"/>
+      <w:numFmt w:val="decimal"/>
+      <w:isLgl/>
+      <w:lvlText w:val="%1.%2.%3.%4"/>
+      <w:lvlJc w:val="left"/>
+      <w:pPr>
+        <w:ind w:left="1515" w:hanging="720"/>
+      </w:pPr>
+      <w:rPr>
+        <w:rFonts w:hint="default"/>
+      </w:rPr>
+    </w:lvl>
+    <w:lvl w:ilvl="4">
+      <w:start w:val="1"/>
+      <w:numFmt w:val="decimal"/>
+      <w:isLgl/>
+      <w:lvlText w:val="%1.%2.%3.%4.%5"/>
+      <w:lvlJc w:val="left"/>
+      <w:pPr>
+        <w:ind w:left="1875" w:hanging="1080"/>
+      </w:pPr>
+      <w:rPr>
+        <w:rFonts w:hint="default"/>
+      </w:rPr>
+    </w:lvl>
+    <w:lvl w:ilvl="5">
+      <w:start w:val="1"/>
+      <w:numFmt w:val="decimal"/>
+      <w:isLgl/>
+      <w:lvlText w:val="%1.%2.%3.%4.%5.%6"/>
+      <w:lvlJc w:val="left"/>
+      <w:pPr>
+        <w:ind w:left="1875" w:hanging="1080"/>
+      </w:pPr>
+      <w:rPr>
+        <w:rFonts w:hint="default"/>
+      </w:rPr>
+    </w:lvl>
+    <w:lvl w:ilvl="6">
+      <w:start w:val="1"/>
+      <w:numFmt w:val="decimal"/>
+      <w:isLgl/>
+      <w:lvlText w:val="%1.%2.%3.%4.%5.%6.%7"/>
+      <w:lvlJc w:val="left"/>
+      <w:pPr>
+        <w:ind w:left="2235" w:hanging="1440"/>
+      </w:pPr>
+      <w:rPr>
+        <w:rFonts w:hint="default"/>
+      </w:rPr>
+    </w:lvl>
+    <w:lvl w:ilvl="7">
+      <w:start w:val="1"/>
+      <w:numFmt w:val="decimal"/>
+      <w:isLgl/>
+      <w:lvlText w:val="%1.%2.%3.%4.%5.%6.%7.%8"/>
+      <w:lvlJc w:val="left"/>
+      <w:pPr>
+        <w:ind w:left="2235" w:hanging="1440"/>
+      </w:pPr>
+      <w:rPr>
+        <w:rFonts w:hint="default"/>
+      </w:rPr>
+    </w:lvl>
+    <w:lvl w:ilvl="8">
+      <w:start w:val="1"/>
+      <w:numFmt w:val="decimal"/>
+      <w:isLgl/>
+      <w:lvlText w:val="%1.%2.%3.%4.%5.%6.%7.%8.%9"/>
+      <w:lvlJc w:val="left"/>
+      <w:pPr>
+        <w:ind w:left="2595" w:hanging="1800"/>
+      </w:pPr>
+      <w:rPr>
+        <w:rFonts w:hint="default"/>
+      </w:rPr>
     </w:lvl>
   </w:abstractNum>
-  <w:abstractNum w:abstractNumId="21" w15:restartNumberingAfterBreak="0">
+  <w:abstractNum w:abstractNumId="27" w15:restartNumberingAfterBreak="0">
     <w:nsid w:val="6B2C5167"/>
     <w:multiLevelType w:val="hybridMultilevel"/>
     <w:tmpl w:val="35A091FA"/>
@@ -13362,7 +15410,7 @@
       </w:rPr>
     </w:lvl>
   </w:abstractNum>
-  <w:abstractNum w:abstractNumId="22" w15:restartNumberingAfterBreak="0">
+  <w:abstractNum w:abstractNumId="28" w15:restartNumberingAfterBreak="0">
     <w:nsid w:val="6D7205FB"/>
     <w:multiLevelType w:val="multilevel"/>
     <w:tmpl w:val="C230652C"/>
@@ -13483,7 +15531,7 @@
       </w:rPr>
     </w:lvl>
   </w:abstractNum>
-  <w:abstractNum w:abstractNumId="23" w15:restartNumberingAfterBreak="0">
+  <w:abstractNum w:abstractNumId="29" w15:restartNumberingAfterBreak="0">
     <w:nsid w:val="780B1CD8"/>
     <w:multiLevelType w:val="hybridMultilevel"/>
     <w:tmpl w:val="ECD8AE00"/>
@@ -13572,7 +15620,96 @@
       </w:pPr>
     </w:lvl>
   </w:abstractNum>
-  <w:abstractNum w:abstractNumId="24" w15:restartNumberingAfterBreak="0">
+  <w:abstractNum w:abstractNumId="30" w15:restartNumberingAfterBreak="0">
+    <w:nsid w:val="78F06858"/>
+    <w:multiLevelType w:val="hybridMultilevel"/>
+    <w:tmpl w:val="74D6B54A"/>
+    <w:lvl w:ilvl="0" w:tplc="D94CF096">
+      <w:start w:val="1"/>
+      <w:numFmt w:val="decimal"/>
+      <w:lvlText w:val="%1."/>
+      <w:lvlJc w:val="left"/>
+      <w:pPr>
+        <w:ind w:left="1440" w:hanging="360"/>
+      </w:pPr>
+      <w:rPr>
+        <w:rFonts w:hint="default"/>
+      </w:rPr>
+    </w:lvl>
+    <w:lvl w:ilvl="1" w:tplc="04090019" w:tentative="1">
+      <w:start w:val="1"/>
+      <w:numFmt w:val="lowerLetter"/>
+      <w:lvlText w:val="%2."/>
+      <w:lvlJc w:val="left"/>
+      <w:pPr>
+        <w:ind w:left="2160" w:hanging="360"/>
+      </w:pPr>
+    </w:lvl>
+    <w:lvl w:ilvl="2" w:tplc="0409001B" w:tentative="1">
+      <w:start w:val="1"/>
+      <w:numFmt w:val="lowerRoman"/>
+      <w:lvlText w:val="%3."/>
+      <w:lvlJc w:val="right"/>
+      <w:pPr>
+        <w:ind w:left="2880" w:hanging="180"/>
+      </w:pPr>
+    </w:lvl>
+    <w:lvl w:ilvl="3" w:tplc="0409000F" w:tentative="1">
+      <w:start w:val="1"/>
+      <w:numFmt w:val="decimal"/>
+      <w:lvlText w:val="%4."/>
+      <w:lvlJc w:val="left"/>
+      <w:pPr>
+        <w:ind w:left="3600" w:hanging="360"/>
+      </w:pPr>
+    </w:lvl>
+    <w:lvl w:ilvl="4" w:tplc="04090019" w:tentative="1">
+      <w:start w:val="1"/>
+      <w:numFmt w:val="lowerLetter"/>
+      <w:lvlText w:val="%5."/>
+      <w:lvlJc w:val="left"/>
+      <w:pPr>
+        <w:ind w:left="4320" w:hanging="360"/>
+      </w:pPr>
+    </w:lvl>
+    <w:lvl w:ilvl="5" w:tplc="0409001B" w:tentative="1">
+      <w:start w:val="1"/>
+      <w:numFmt w:val="lowerRoman"/>
+      <w:lvlText w:val="%6."/>
+      <w:lvlJc w:val="right"/>
+      <w:pPr>
+        <w:ind w:left="5040" w:hanging="180"/>
+      </w:pPr>
+    </w:lvl>
+    <w:lvl w:ilvl="6" w:tplc="0409000F" w:tentative="1">
+      <w:start w:val="1"/>
+      <w:numFmt w:val="decimal"/>
+      <w:lvlText w:val="%7."/>
+      <w:lvlJc w:val="left"/>
+      <w:pPr>
+        <w:ind w:left="5760" w:hanging="360"/>
+      </w:pPr>
+    </w:lvl>
+    <w:lvl w:ilvl="7" w:tplc="04090019" w:tentative="1">
+      <w:start w:val="1"/>
+      <w:numFmt w:val="lowerLetter"/>
+      <w:lvlText w:val="%8."/>
+      <w:lvlJc w:val="left"/>
+      <w:pPr>
+        <w:ind w:left="6480" w:hanging="360"/>
+      </w:pPr>
+    </w:lvl>
+    <w:lvl w:ilvl="8" w:tplc="0409001B" w:tentative="1">
+      <w:start w:val="1"/>
+      <w:numFmt w:val="lowerRoman"/>
+      <w:lvlText w:val="%9."/>
+      <w:lvlJc w:val="right"/>
+      <w:pPr>
+        <w:ind w:left="7200" w:hanging="180"/>
+      </w:pPr>
+    </w:lvl>
+  </w:abstractNum>
+  <w:abstractNum w:abstractNumId="31" w15:restartNumberingAfterBreak="0">
     <w:nsid w:val="7DE34595"/>
     <w:multiLevelType w:val="multilevel"/>
     <w:tmpl w:val="C5CC94C2"/>
@@ -13695,7 +15832,7 @@
     <w:abstractNumId w:val="0"/>
   </w:num>
   <w:num w:numId="2">
-    <w:abstractNumId w:val="24"/>
+    <w:abstractNumId w:val="31"/>
   </w:num>
   <w:num w:numId="3">
     <w:abstractNumId w:val="3"/>
@@ -13704,37 +15841,37 @@
     <w:abstractNumId w:val="4"/>
   </w:num>
   <w:num w:numId="5">
-    <w:abstractNumId w:val="21"/>
+    <w:abstractNumId w:val="27"/>
   </w:num>
   <w:num w:numId="6">
     <w:abstractNumId w:val="2"/>
   </w:num>
   <w:num w:numId="7">
-    <w:abstractNumId w:val="23"/>
+    <w:abstractNumId w:val="29"/>
   </w:num>
   <w:num w:numId="8">
     <w:abstractNumId w:val="7"/>
   </w:num>
   <w:num w:numId="9">
-    <w:abstractNumId w:val="10"/>
+    <w:abstractNumId w:val="12"/>
   </w:num>
   <w:num w:numId="10">
-    <w:abstractNumId w:val="13"/>
+    <w:abstractNumId w:val="17"/>
   </w:num>
   <w:num w:numId="11">
-    <w:abstractNumId w:val="16"/>
+    <w:abstractNumId w:val="20"/>
   </w:num>
   <w:num w:numId="12">
-    <w:abstractNumId w:val="11"/>
+    <w:abstractNumId w:val="14"/>
   </w:num>
   <w:num w:numId="13">
     <w:abstractNumId w:val="1"/>
   </w:num>
   <w:num w:numId="14">
-    <w:abstractNumId w:val="19"/>
+    <w:abstractNumId w:val="25"/>
   </w:num>
   <w:num w:numId="15">
-    <w:abstractNumId w:val="24"/>
+    <w:abstractNumId w:val="31"/>
     <w:lvlOverride w:ilvl="0">
       <w:startOverride w:val="3"/>
     </w:lvlOverride>
@@ -13743,7 +15880,7 @@
     </w:lvlOverride>
   </w:num>
   <w:num w:numId="16">
-    <w:abstractNumId w:val="24"/>
+    <w:abstractNumId w:val="31"/>
     <w:lvlOverride w:ilvl="0">
       <w:startOverride w:val="3"/>
     </w:lvlOverride>
@@ -13752,22 +15889,22 @@
     </w:lvlOverride>
   </w:num>
   <w:num w:numId="17">
+    <w:abstractNumId w:val="19"/>
+  </w:num>
+  <w:num w:numId="18">
+    <w:abstractNumId w:val="10"/>
+  </w:num>
+  <w:num w:numId="19">
+    <w:abstractNumId w:val="28"/>
+  </w:num>
+  <w:num w:numId="20">
     <w:abstractNumId w:val="15"/>
   </w:num>
-  <w:num w:numId="18">
-    <w:abstractNumId w:val="9"/>
-  </w:num>
-  <w:num w:numId="19">
-    <w:abstractNumId w:val="22"/>
-  </w:num>
-  <w:num w:numId="20">
-    <w:abstractNumId w:val="12"/>
-  </w:num>
   <w:num w:numId="21">
-    <w:abstractNumId w:val="20"/>
+    <w:abstractNumId w:val="26"/>
   </w:num>
   <w:num w:numId="22">
-    <w:abstractNumId w:val="14"/>
+    <w:abstractNumId w:val="18"/>
   </w:num>
   <w:num w:numId="23">
     <w:abstractNumId w:val="8"/>
@@ -13776,13 +15913,34 @@
     <w:abstractNumId w:val="5"/>
   </w:num>
   <w:num w:numId="25">
-    <w:abstractNumId w:val="17"/>
+    <w:abstractNumId w:val="22"/>
   </w:num>
   <w:num w:numId="26">
-    <w:abstractNumId w:val="18"/>
+    <w:abstractNumId w:val="23"/>
   </w:num>
   <w:num w:numId="27">
     <w:abstractNumId w:val="6"/>
+  </w:num>
+  <w:num w:numId="28">
+    <w:abstractNumId w:val="30"/>
+  </w:num>
+  <w:num w:numId="29">
+    <w:abstractNumId w:val="16"/>
+  </w:num>
+  <w:num w:numId="30">
+    <w:abstractNumId w:val="13"/>
+  </w:num>
+  <w:num w:numId="31">
+    <w:abstractNumId w:val="11"/>
+  </w:num>
+  <w:num w:numId="32">
+    <w:abstractNumId w:val="24"/>
+  </w:num>
+  <w:num w:numId="33">
+    <w:abstractNumId w:val="21"/>
+  </w:num>
+  <w:num w:numId="34">
+    <w:abstractNumId w:val="9"/>
   </w:num>
 </w:numbering>
 </file>
@@ -15649,7 +17807,7 @@
 </file>
 
 <file path=customXml/itemProps1.xml><?xml version="1.0" encoding="utf-8"?>
-<ds:datastoreItem xmlns:ds="http://schemas.openxmlformats.org/officeDocument/2006/customXml" ds:itemID="{4308096E-3CDF-48C7-B156-883D8A016EC8}">
+<ds:datastoreItem xmlns:ds="http://schemas.openxmlformats.org/officeDocument/2006/customXml" ds:itemID="{51C4D48C-0390-4C22-8B70-904F99C3F64D}">
   <ds:schemaRefs>
     <ds:schemaRef ds:uri="http://schemas.openxmlformats.org/officeDocument/2006/bibliography"/>
   </ds:schemaRefs>

</xml_diff>

<commit_message>
Added the Logout use case
</commit_message>
<xml_diff>
--- a/SRS.docx
+++ b/SRS.docx
@@ -189,7 +189,7 @@
                 <v:stroke joinstyle="miter"/>
                 <v:path gradientshapeok="t" o:connecttype="rect"/>
               </v:shapetype>
-              <v:shape id="Text Box 2" o:spid="_x0000_s1026" type="#_x0000_t202" style="position:absolute;margin-left:0;margin-top:478.5pt;width:502.5pt;height:110.6pt;z-index:251661312;visibility:visible;mso-wrap-style:square;mso-width-percent:0;mso-height-percent:200;mso-wrap-distance-left:9pt;mso-wrap-distance-top:3.6pt;mso-wrap-distance-right:9pt;mso-wrap-distance-bottom:3.6pt;mso-position-horizontal:left;mso-position-horizontal-relative:margin;mso-position-vertical:absolute;mso-position-vertical-relative:text;mso-width-percent:0;mso-height-percent:200;mso-width-relative:margin;mso-height-relative:margin;v-text-anchor:top" o:gfxdata="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" filled="f" stroked="f">
+              <v:shape id="Text Box 2" o:spid="_x0000_s1026" type="#_x0000_t202" style="position:absolute;margin-left:0;margin-top:478.5pt;width:502.5pt;height:110.6pt;z-index:251661312;visibility:visible;mso-wrap-style:square;mso-width-percent:0;mso-height-percent:200;mso-wrap-distance-left:9pt;mso-wrap-distance-top:3.6pt;mso-wrap-distance-right:9pt;mso-wrap-distance-bottom:3.6pt;mso-position-horizontal:left;mso-position-horizontal-relative:margin;mso-position-vertical:absolute;mso-position-vertical-relative:text;mso-width-percent:0;mso-height-percent:200;mso-width-relative:margin;mso-height-relative:margin;v-text-anchor:top" o:gfxdata="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" filled="f" stroked="f">
                 <v:textbox style="mso-fit-shape-to-text:t">
                   <w:txbxContent>
                     <w:p>
@@ -460,28 +460,8 @@
                                   <w14:round/>
                                 </w14:textOutline>
                               </w:rPr>
-                              <w:t xml:space="preserve">Nana Ofosu </w:t>
+                              <w:t>Nana Ofosu Budu</w:t>
                             </w:r>
-                            <w:proofErr w:type="spellStart"/>
-                            <w:r>
-                              <w:rPr>
-                                <w:rFonts w:ascii="Bookman Old Style" w:hAnsi="Bookman Old Style"/>
-                                <w:b/>
-                                <w:color w:val="F7CAAC" w:themeColor="accent2" w:themeTint="66"/>
-                                <w:sz w:val="24"/>
-                                <w:szCs w:val="24"/>
-                                <w:lang w:eastAsia="en-US"/>
-                                <w14:textOutline w14:w="11112" w14:cap="flat" w14:cmpd="sng" w14:algn="ctr">
-                                  <w14:solidFill>
-                                    <w14:schemeClr w14:val="accent2"/>
-                                  </w14:solidFill>
-                                  <w14:prstDash w14:val="solid"/>
-                                  <w14:round/>
-                                </w14:textOutline>
-                              </w:rPr>
-                              <w:t>Budu</w:t>
-                            </w:r>
-                            <w:proofErr w:type="spellEnd"/>
                           </w:p>
                           <w:p>
                             <w:pPr>
@@ -502,7 +482,6 @@
                                 </w14:textOutline>
                               </w:rPr>
                             </w:pPr>
-                            <w:proofErr w:type="spellStart"/>
                             <w:r>
                               <w:rPr>
                                 <w:rFonts w:ascii="Bookman Old Style" w:hAnsi="Bookman Old Style"/>
@@ -519,26 +498,7 @@
                                   <w14:round/>
                                 </w14:textOutline>
                               </w:rPr>
-                              <w:t>Muyiwa</w:t>
-                            </w:r>
-                            <w:proofErr w:type="spellEnd"/>
-                            <w:r>
-                              <w:rPr>
-                                <w:rFonts w:ascii="Bookman Old Style" w:hAnsi="Bookman Old Style"/>
-                                <w:b/>
-                                <w:color w:val="F7CAAC" w:themeColor="accent2" w:themeTint="66"/>
-                                <w:sz w:val="24"/>
-                                <w:szCs w:val="24"/>
-                                <w:lang w:eastAsia="en-US"/>
-                                <w14:textOutline w14:w="11112" w14:cap="flat" w14:cmpd="sng" w14:algn="ctr">
-                                  <w14:solidFill>
-                                    <w14:schemeClr w14:val="accent2"/>
-                                  </w14:solidFill>
-                                  <w14:prstDash w14:val="solid"/>
-                                  <w14:round/>
-                                </w14:textOutline>
-                              </w:rPr>
-                              <w:t xml:space="preserve"> Coker</w:t>
+                              <w:t>Muyiwa Coker</w:t>
                             </w:r>
                           </w:p>
                           <w:p>
@@ -575,7 +535,7 @@
           </mc:Choice>
           <mc:Fallback>
             <w:pict>
-              <v:shape id="_x0000_s1027" type="#_x0000_t202" style="position:absolute;margin-left:220.5pt;margin-top:536pt;width:180pt;height:108.9pt;z-index:251663360;visibility:visible;mso-wrap-style:square;mso-width-percent:0;mso-height-percent:0;mso-wrap-distance-left:9pt;mso-wrap-distance-top:3.6pt;mso-wrap-distance-right:9pt;mso-wrap-distance-bottom:3.6pt;mso-position-horizontal:absolute;mso-position-horizontal-relative:margin;mso-position-vertical:absolute;mso-position-vertical-relative:text;mso-width-percent:0;mso-height-percent:0;mso-width-relative:margin;mso-height-relative:margin;v-text-anchor:top" o:gfxdata="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" filled="f" stroked="f">
+              <v:shape id="_x0000_s1027" type="#_x0000_t202" style="position:absolute;margin-left:220.5pt;margin-top:536pt;width:180pt;height:108.9pt;z-index:251663360;visibility:visible;mso-wrap-style:square;mso-width-percent:0;mso-height-percent:0;mso-wrap-distance-left:9pt;mso-wrap-distance-top:3.6pt;mso-wrap-distance-right:9pt;mso-wrap-distance-bottom:3.6pt;mso-position-horizontal:absolute;mso-position-horizontal-relative:margin;mso-position-vertical:absolute;mso-position-vertical-relative:text;mso-width-percent:0;mso-height-percent:0;mso-width-relative:margin;mso-height-relative:margin;v-text-anchor:top" o:gfxdata="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" filled="f" stroked="f">
                 <v:textbox>
                   <w:txbxContent>
                     <w:p>
@@ -739,28 +699,8 @@
                             <w14:round/>
                           </w14:textOutline>
                         </w:rPr>
-                        <w:t xml:space="preserve">Nana Ofosu </w:t>
+                        <w:t>Nana Ofosu Budu</w:t>
                       </w:r>
-                      <w:proofErr w:type="spellStart"/>
-                      <w:r>
-                        <w:rPr>
-                          <w:rFonts w:ascii="Bookman Old Style" w:hAnsi="Bookman Old Style"/>
-                          <w:b/>
-                          <w:color w:val="F7CAAC" w:themeColor="accent2" w:themeTint="66"/>
-                          <w:sz w:val="24"/>
-                          <w:szCs w:val="24"/>
-                          <w:lang w:eastAsia="en-US"/>
-                          <w14:textOutline w14:w="11112" w14:cap="flat" w14:cmpd="sng" w14:algn="ctr">
-                            <w14:solidFill>
-                              <w14:schemeClr w14:val="accent2"/>
-                            </w14:solidFill>
-                            <w14:prstDash w14:val="solid"/>
-                            <w14:round/>
-                          </w14:textOutline>
-                        </w:rPr>
-                        <w:t>Budu</w:t>
-                      </w:r>
-                      <w:proofErr w:type="spellEnd"/>
                     </w:p>
                     <w:p>
                       <w:pPr>
@@ -781,7 +721,6 @@
                           </w14:textOutline>
                         </w:rPr>
                       </w:pPr>
-                      <w:proofErr w:type="spellStart"/>
                       <w:r>
                         <w:rPr>
                           <w:rFonts w:ascii="Bookman Old Style" w:hAnsi="Bookman Old Style"/>
@@ -798,26 +737,7 @@
                             <w14:round/>
                           </w14:textOutline>
                         </w:rPr>
-                        <w:t>Muyiwa</w:t>
-                      </w:r>
-                      <w:proofErr w:type="spellEnd"/>
-                      <w:r>
-                        <w:rPr>
-                          <w:rFonts w:ascii="Bookman Old Style" w:hAnsi="Bookman Old Style"/>
-                          <w:b/>
-                          <w:color w:val="F7CAAC" w:themeColor="accent2" w:themeTint="66"/>
-                          <w:sz w:val="24"/>
-                          <w:szCs w:val="24"/>
-                          <w:lang w:eastAsia="en-US"/>
-                          <w14:textOutline w14:w="11112" w14:cap="flat" w14:cmpd="sng" w14:algn="ctr">
-                            <w14:solidFill>
-                              <w14:schemeClr w14:val="accent2"/>
-                            </w14:solidFill>
-                            <w14:prstDash w14:val="solid"/>
-                            <w14:round/>
-                          </w14:textOutline>
-                        </w:rPr>
-                        <w:t xml:space="preserve"> Coker</w:t>
+                        <w:t>Muyiwa Coker</w:t>
                       </w:r>
                     </w:p>
                     <w:p>
@@ -941,7 +861,7 @@
           </mc:Choice>
           <mc:Fallback>
             <w:pict>
-              <v:shape w14:anchorId="6120566D" id="_x0000_s1028" type="#_x0000_t202" style="position:absolute;margin-left:414.55pt;margin-top:3.75pt;width:465.75pt;height:57.75pt;z-index:251659264;visibility:visible;mso-wrap-style:square;mso-width-percent:0;mso-height-percent:0;mso-wrap-distance-left:9pt;mso-wrap-distance-top:3.6pt;mso-wrap-distance-right:9pt;mso-wrap-distance-bottom:3.6pt;mso-position-horizontal:right;mso-position-horizontal-relative:margin;mso-position-vertical:absolute;mso-position-vertical-relative:text;mso-width-percent:0;mso-height-percent:0;mso-width-relative:margin;mso-height-relative:margin;v-text-anchor:top" o:gfxdata="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" fillcolor="#8496b0 [1951]">
+              <v:shape w14:anchorId="6120566D" id="_x0000_s1028" type="#_x0000_t202" style="position:absolute;margin-left:414.55pt;margin-top:3.75pt;width:465.75pt;height:57.75pt;z-index:251659264;visibility:visible;mso-wrap-style:square;mso-width-percent:0;mso-height-percent:0;mso-wrap-distance-left:9pt;mso-wrap-distance-top:3.6pt;mso-wrap-distance-right:9pt;mso-wrap-distance-bottom:3.6pt;mso-position-horizontal:right;mso-position-horizontal-relative:margin;mso-position-vertical:absolute;mso-position-vertical-relative:text;mso-width-percent:0;mso-height-percent:0;mso-width-relative:margin;mso-height-relative:margin;v-text-anchor:top" o:gfxdata="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" fillcolor="#8496b0 [1951]">
                 <v:textbox>
                   <w:txbxContent>
                     <w:p>
@@ -4764,19 +4684,11 @@
           <w:rFonts w:cs="Arial"/>
         </w:rPr>
       </w:pPr>
-      <w:proofErr w:type="spellStart"/>
       <w:r>
         <w:rPr>
           <w:rFonts w:cs="Arial"/>
         </w:rPr>
-        <w:t>Checkout</w:t>
-      </w:r>
-      <w:proofErr w:type="spellEnd"/>
-      <w:r>
-        <w:rPr>
-          <w:rFonts w:cs="Arial"/>
-        </w:rPr>
-        <w:t xml:space="preserve"> books</w:t>
+        <w:t>Checkout books</w:t>
       </w:r>
     </w:p>
     <w:p>
@@ -4857,19 +4769,11 @@
           <w:rFonts w:cs="Arial"/>
         </w:rPr>
       </w:pPr>
-      <w:proofErr w:type="spellStart"/>
       <w:r>
         <w:rPr>
           <w:rFonts w:cs="Arial"/>
         </w:rPr>
-        <w:t>Checkout</w:t>
-      </w:r>
-      <w:proofErr w:type="spellEnd"/>
-      <w:r>
-        <w:rPr>
-          <w:rFonts w:cs="Arial"/>
-        </w:rPr>
-        <w:t xml:space="preserve"> books</w:t>
+        <w:t>Checkout books</w:t>
       </w:r>
     </w:p>
     <w:p>
@@ -4898,13 +4802,11 @@
         <w:t>Administrators</w:t>
       </w:r>
     </w:p>
+    <w:bookmarkEnd w:id="3"/>
     <w:p>
       <w:pPr>
         <w:pStyle w:val="Heading2"/>
       </w:pPr>
-      <w:bookmarkStart w:id="4" w:name="_GoBack"/>
-      <w:bookmarkEnd w:id="3"/>
-      <w:bookmarkEnd w:id="4"/>
     </w:p>
     <w:p>
       <w:pPr>
@@ -4914,11 +4816,11 @@
           <w:numId w:val="2"/>
         </w:numPr>
       </w:pPr>
-      <w:bookmarkStart w:id="5" w:name="_Toc521001443"/>
+      <w:bookmarkStart w:id="4" w:name="_Toc521001443"/>
       <w:r>
         <w:t>Definitions, Acronyms, Abbreviations</w:t>
       </w:r>
-      <w:bookmarkEnd w:id="5"/>
+      <w:bookmarkEnd w:id="4"/>
     </w:p>
     <w:p>
       <w:pPr>
@@ -5179,15 +5081,7 @@
               <w:cnfStyle w:val="000000000000" w:firstRow="0" w:lastRow="0" w:firstColumn="0" w:lastColumn="0" w:oddVBand="0" w:evenVBand="0" w:oddHBand="0" w:evenHBand="0" w:firstRowFirstColumn="0" w:firstRowLastColumn="0" w:lastRowFirstColumn="0" w:lastRowLastColumn="0"/>
             </w:pPr>
             <w:r>
-              <w:t xml:space="preserve">Scripting language </w:t>
-            </w:r>
-            <w:proofErr w:type="gramStart"/>
-            <w:r>
-              <w:t>used  to</w:t>
-            </w:r>
-            <w:proofErr w:type="gramEnd"/>
-            <w:r>
-              <w:t xml:space="preserve"> create framework of webpages</w:t>
+              <w:t>Scripting language used  to create framework of webpages</w:t>
             </w:r>
           </w:p>
         </w:tc>
@@ -5207,11 +5101,11 @@
           <w:numId w:val="2"/>
         </w:numPr>
       </w:pPr>
-      <w:bookmarkStart w:id="6" w:name="_Toc521001444"/>
+      <w:bookmarkStart w:id="5" w:name="_Toc521001444"/>
       <w:r>
         <w:t>References</w:t>
       </w:r>
-      <w:bookmarkEnd w:id="6"/>
+      <w:bookmarkEnd w:id="5"/>
     </w:p>
     <w:p>
       <w:pPr>
@@ -5233,11 +5127,11 @@
           <w:numId w:val="2"/>
         </w:numPr>
       </w:pPr>
-      <w:bookmarkStart w:id="7" w:name="_Toc521001445"/>
+      <w:bookmarkStart w:id="6" w:name="_Toc521001445"/>
       <w:r>
         <w:t>Overview</w:t>
       </w:r>
-      <w:bookmarkEnd w:id="7"/>
+      <w:bookmarkEnd w:id="6"/>
       <w:r>
         <w:t xml:space="preserve">  </w:t>
       </w:r>
@@ -5263,11 +5157,11 @@
       <w:pPr>
         <w:pStyle w:val="Heading11"/>
       </w:pPr>
-      <w:bookmarkStart w:id="8" w:name="_Toc521001446"/>
+      <w:bookmarkStart w:id="7" w:name="_Toc521001446"/>
       <w:r>
         <w:t>Overall Description</w:t>
       </w:r>
-      <w:bookmarkEnd w:id="8"/>
+      <w:bookmarkEnd w:id="7"/>
     </w:p>
     <w:p>
       <w:pPr>
@@ -5277,11 +5171,11 @@
           <w:numId w:val="2"/>
         </w:numPr>
       </w:pPr>
-      <w:bookmarkStart w:id="9" w:name="_Toc521001447"/>
+      <w:bookmarkStart w:id="8" w:name="_Toc521001447"/>
       <w:r>
         <w:t>Product Perspective</w:t>
       </w:r>
-      <w:bookmarkEnd w:id="9"/>
+      <w:bookmarkEnd w:id="8"/>
     </w:p>
     <w:p>
       <w:pPr>
@@ -5330,11 +5224,11 @@
           <w:numId w:val="2"/>
         </w:numPr>
       </w:pPr>
-      <w:bookmarkStart w:id="10" w:name="_Toc521001448"/>
+      <w:bookmarkStart w:id="9" w:name="_Toc521001448"/>
       <w:r>
         <w:t>Product Functions</w:t>
       </w:r>
-      <w:bookmarkEnd w:id="10"/>
+      <w:bookmarkEnd w:id="9"/>
     </w:p>
     <w:p>
       <w:pPr>
@@ -5425,21 +5319,7 @@
         <w:rPr>
           <w:rFonts w:cs="Arial"/>
         </w:rPr>
-        <w:t xml:space="preserve">Patrons </w:t>
-      </w:r>
-      <w:proofErr w:type="gramStart"/>
-      <w:r>
-        <w:rPr>
-          <w:rFonts w:cs="Arial"/>
-        </w:rPr>
-        <w:t>are able to</w:t>
-      </w:r>
-      <w:proofErr w:type="gramEnd"/>
-      <w:r>
-        <w:rPr>
-          <w:rFonts w:cs="Arial"/>
-        </w:rPr>
-        <w:t xml:space="preserve"> m</w:t>
+        <w:t>Patrons are able to m</w:t>
       </w:r>
       <w:r>
         <w:rPr>
@@ -5785,11 +5665,11 @@
           <w:numId w:val="2"/>
         </w:numPr>
       </w:pPr>
-      <w:bookmarkStart w:id="11" w:name="_Toc521001449"/>
+      <w:bookmarkStart w:id="10" w:name="_Toc521001449"/>
       <w:r>
         <w:t>User Characteristics</w:t>
       </w:r>
-      <w:bookmarkEnd w:id="11"/>
+      <w:bookmarkEnd w:id="10"/>
     </w:p>
     <w:p>
       <w:pPr>
@@ -5860,15 +5740,7 @@
         <w:t xml:space="preserve">rary attendants </w:t>
       </w:r>
       <w:r>
-        <w:t xml:space="preserve">will be able to check out books, receive payments, search media, search patrons.  Librarians will have all functions allotted to library attendants plus </w:t>
-      </w:r>
-      <w:proofErr w:type="gramStart"/>
-      <w:r>
-        <w:t>have the ability to</w:t>
-      </w:r>
-      <w:proofErr w:type="gramEnd"/>
-      <w:r>
-        <w:t xml:space="preserve"> </w:t>
+        <w:t xml:space="preserve">will be able to check out books, receive payments, search media, search patrons.  Librarians will have all functions allotted to library attendants plus have the ability to </w:t>
       </w:r>
       <w:r>
         <w:lastRenderedPageBreak/>
@@ -5898,11 +5770,11 @@
           <w:numId w:val="2"/>
         </w:numPr>
       </w:pPr>
-      <w:bookmarkStart w:id="12" w:name="_Toc521001450"/>
+      <w:bookmarkStart w:id="11" w:name="_Toc521001450"/>
       <w:r>
         <w:t>Constraints</w:t>
       </w:r>
-      <w:bookmarkEnd w:id="12"/>
+      <w:bookmarkEnd w:id="11"/>
     </w:p>
     <w:p>
       <w:pPr>
@@ -5920,11 +5792,11 @@
           <w:numId w:val="2"/>
         </w:numPr>
       </w:pPr>
-      <w:bookmarkStart w:id="13" w:name="_Toc521001451"/>
+      <w:bookmarkStart w:id="12" w:name="_Toc521001451"/>
       <w:r>
         <w:t>Assumptions</w:t>
       </w:r>
-      <w:bookmarkEnd w:id="13"/>
+      <w:bookmarkEnd w:id="12"/>
     </w:p>
     <w:p>
       <w:pPr>
@@ -5941,14 +5813,14 @@
       <w:pPr>
         <w:pStyle w:val="Heading11"/>
       </w:pPr>
-      <w:bookmarkStart w:id="14" w:name="_Toc521001452"/>
+      <w:bookmarkStart w:id="13" w:name="_Toc521001452"/>
       <w:r>
         <w:t xml:space="preserve">Registration </w:t>
       </w:r>
       <w:r>
         <w:t>System Requirements</w:t>
       </w:r>
-      <w:bookmarkEnd w:id="14"/>
+      <w:bookmarkEnd w:id="13"/>
       <w:r>
         <w:tab/>
       </w:r>
@@ -5980,7 +5852,7 @@
                 <w:rFonts w:cs="Arial"/>
               </w:rPr>
             </w:pPr>
-            <w:bookmarkStart w:id="15" w:name="_Hlk520739815"/>
+            <w:bookmarkStart w:id="14" w:name="_Hlk520739815"/>
             <w:r>
               <w:rPr>
                 <w:rFonts w:cs="Arial"/>
@@ -6055,21 +5927,7 @@
               <w:rPr>
                 <w:rFonts w:cs="Arial"/>
               </w:rPr>
-              <w:t xml:space="preserve">To obtain </w:t>
-            </w:r>
-            <w:proofErr w:type="gramStart"/>
-            <w:r>
-              <w:rPr>
-                <w:rFonts w:cs="Arial"/>
-              </w:rPr>
-              <w:t>a library card patrons</w:t>
-            </w:r>
-            <w:proofErr w:type="gramEnd"/>
-            <w:r>
-              <w:rPr>
-                <w:rFonts w:cs="Arial"/>
-              </w:rPr>
-              <w:t xml:space="preserve"> must present proof of identity and residency to librarian or library assistant in person at a library location.  The required information to create an account will be first/last name, library card number, home address, telephone number, and e-mail address.     </w:t>
+              <w:t xml:space="preserve">To obtain a library card patrons must present proof of identity and residency to librarian or library assistant in person at a library location.  The required information to create an account will be first/last name, library card number, home address, telephone number, and e-mail address.     </w:t>
             </w:r>
           </w:p>
         </w:tc>
@@ -6373,7 +6231,7 @@
           </w:p>
         </w:tc>
       </w:tr>
-      <w:bookmarkEnd w:id="15"/>
+      <w:bookmarkEnd w:id="14"/>
     </w:tbl>
     <w:p>
       <w:pPr>
@@ -6390,21 +6248,21 @@
       <w:pPr>
         <w:pStyle w:val="Heading11"/>
       </w:pPr>
-      <w:bookmarkStart w:id="16" w:name="_Toc521001453"/>
+      <w:bookmarkStart w:id="15" w:name="_Toc521001453"/>
       <w:r>
         <w:t>Registration System Models</w:t>
       </w:r>
-      <w:bookmarkEnd w:id="16"/>
+      <w:bookmarkEnd w:id="15"/>
     </w:p>
     <w:p>
       <w:pPr>
         <w:pStyle w:val="Heading11"/>
       </w:pPr>
-      <w:bookmarkStart w:id="17" w:name="_Toc521001454"/>
+      <w:bookmarkStart w:id="16" w:name="_Toc521001454"/>
       <w:r>
         <w:t>Log in System Requirements</w:t>
       </w:r>
-      <w:bookmarkEnd w:id="17"/>
+      <w:bookmarkEnd w:id="16"/>
     </w:p>
     <w:tbl>
       <w:tblPr>
@@ -6433,7 +6291,7 @@
                 <w:rFonts w:cs="Arial"/>
               </w:rPr>
             </w:pPr>
-            <w:bookmarkStart w:id="18" w:name="_Hlk520632850"/>
+            <w:bookmarkStart w:id="17" w:name="_Hlk520632850"/>
             <w:r>
               <w:rPr>
                 <w:rFonts w:cs="Arial"/>
@@ -6514,21 +6372,7 @@
               <w:rPr>
                 <w:rFonts w:cs="Arial"/>
               </w:rPr>
-              <w:t xml:space="preserve">. Patrons will </w:t>
-            </w:r>
-            <w:proofErr w:type="gramStart"/>
-            <w:r>
-              <w:rPr>
-                <w:rFonts w:cs="Arial"/>
-              </w:rPr>
-              <w:t>redirected</w:t>
-            </w:r>
-            <w:proofErr w:type="gramEnd"/>
-            <w:r>
-              <w:rPr>
-                <w:rFonts w:cs="Arial"/>
-              </w:rPr>
-              <w:t xml:space="preserve"> to the patron module while staff will be redirected to the staff module. </w:t>
+              <w:t xml:space="preserve">. Patrons will redirected to the patron module while staff will be redirected to the staff module. </w:t>
             </w:r>
           </w:p>
         </w:tc>
@@ -6896,7 +6740,7 @@
           </w:p>
         </w:tc>
       </w:tr>
-      <w:bookmarkEnd w:id="18"/>
+      <w:bookmarkEnd w:id="17"/>
     </w:tbl>
     <w:p>
       <w:pPr>
@@ -6911,9 +6755,19 @@
       <w:pPr>
         <w:pStyle w:val="Heading11"/>
       </w:pPr>
-      <w:bookmarkStart w:id="19" w:name="_Toc521001455"/>
+      <w:bookmarkStart w:id="18" w:name="_Toc521001455"/>
       <w:r>
         <w:t>Log in System Models</w:t>
+      </w:r>
+      <w:bookmarkEnd w:id="18"/>
+    </w:p>
+    <w:p>
+      <w:pPr>
+        <w:pStyle w:val="Heading11"/>
+      </w:pPr>
+      <w:bookmarkStart w:id="19" w:name="_Toc521001456"/>
+      <w:r>
+        <w:t>Forgot Password System Requirements</w:t>
       </w:r>
       <w:bookmarkEnd w:id="19"/>
     </w:p>
@@ -6921,9 +6775,9 @@
       <w:pPr>
         <w:pStyle w:val="Heading11"/>
       </w:pPr>
-      <w:bookmarkStart w:id="20" w:name="_Toc521001456"/>
-      <w:r>
-        <w:t>Forgot Password System Requirements</w:t>
+      <w:bookmarkStart w:id="20" w:name="_Toc521001457"/>
+      <w:r>
+        <w:t>Forgot Password System Models</w:t>
       </w:r>
       <w:bookmarkEnd w:id="20"/>
     </w:p>
@@ -6931,21 +6785,11 @@
       <w:pPr>
         <w:pStyle w:val="Heading11"/>
       </w:pPr>
-      <w:bookmarkStart w:id="21" w:name="_Toc521001457"/>
-      <w:r>
-        <w:t>Forgot Password System Models</w:t>
+      <w:bookmarkStart w:id="21" w:name="_Toc521001458"/>
+      <w:r>
+        <w:t>Basic Search System Requirements</w:t>
       </w:r>
       <w:bookmarkEnd w:id="21"/>
-    </w:p>
-    <w:p>
-      <w:pPr>
-        <w:pStyle w:val="Heading11"/>
-      </w:pPr>
-      <w:bookmarkStart w:id="22" w:name="_Toc521001458"/>
-      <w:r>
-        <w:t>Basic Search System Requirements</w:t>
-      </w:r>
-      <w:bookmarkEnd w:id="22"/>
     </w:p>
     <w:tbl>
       <w:tblPr>
@@ -6974,8 +6818,8 @@
                 <w:rFonts w:cs="Arial"/>
               </w:rPr>
             </w:pPr>
-            <w:bookmarkStart w:id="23" w:name="_Hlk520995948"/>
-            <w:bookmarkStart w:id="24" w:name="_Hlk520995959"/>
+            <w:bookmarkStart w:id="22" w:name="_Hlk520995948"/>
+            <w:bookmarkStart w:id="23" w:name="_Hlk520995959"/>
             <w:r>
               <w:rPr>
                 <w:rFonts w:cs="Arial"/>
@@ -7005,7 +6849,7 @@
           </w:p>
         </w:tc>
       </w:tr>
-      <w:bookmarkEnd w:id="23"/>
+      <w:bookmarkEnd w:id="22"/>
       <w:tr>
         <w:tc>
           <w:tcPr>
@@ -7045,89 +6889,13 @@
               <w:rPr>
                 <w:rFonts w:cs="Arial"/>
               </w:rPr>
-              <w:t xml:space="preserve"> defaults to search by </w:t>
-            </w:r>
-            <w:proofErr w:type="spellStart"/>
-            <w:proofErr w:type="gramStart"/>
-            <w:r>
-              <w:rPr>
-                <w:rFonts w:cs="Arial"/>
-              </w:rPr>
-              <w:t>keyword,</w:t>
-            </w:r>
-            <w:r>
-              <w:rPr>
-                <w:rFonts w:cs="Arial"/>
-              </w:rPr>
-              <w:t>but</w:t>
-            </w:r>
-            <w:proofErr w:type="spellEnd"/>
-            <w:proofErr w:type="gramEnd"/>
-            <w:r>
-              <w:rPr>
-                <w:rFonts w:cs="Arial"/>
-              </w:rPr>
-              <w:t xml:space="preserve"> will search by ISBN if detected.  Users </w:t>
-            </w:r>
-            <w:proofErr w:type="gramStart"/>
-            <w:r>
-              <w:rPr>
-                <w:rFonts w:cs="Arial"/>
-              </w:rPr>
-              <w:t>have the ability to</w:t>
-            </w:r>
-            <w:proofErr w:type="gramEnd"/>
-            <w:r>
-              <w:rPr>
-                <w:rFonts w:cs="Arial"/>
-              </w:rPr>
-              <w:t xml:space="preserve"> perform advanced searches by typing special keywords, a colon, and the search criteria.  For example to search by title users must type this in the search box, </w:t>
-            </w:r>
-            <w:proofErr w:type="spellStart"/>
-            <w:proofErr w:type="gramStart"/>
-            <w:r>
-              <w:rPr>
-                <w:rFonts w:cs="Arial"/>
-              </w:rPr>
-              <w:t>title:Java</w:t>
-            </w:r>
-            <w:proofErr w:type="spellEnd"/>
-            <w:proofErr w:type="gramEnd"/>
-            <w:r>
-              <w:rPr>
-                <w:rFonts w:cs="Arial"/>
-              </w:rPr>
-              <w:t xml:space="preserve"> a Complete Guide.  Commas, separate search categories, e.g. </w:t>
-            </w:r>
-            <w:proofErr w:type="spellStart"/>
-            <w:proofErr w:type="gramStart"/>
-            <w:r>
-              <w:rPr>
-                <w:rFonts w:cs="Arial"/>
-              </w:rPr>
-              <w:t>title:Java</w:t>
-            </w:r>
-            <w:proofErr w:type="spellEnd"/>
-            <w:proofErr w:type="gramEnd"/>
-            <w:r>
-              <w:rPr>
-                <w:rFonts w:cs="Arial"/>
-              </w:rPr>
-              <w:t xml:space="preserve"> a Complete Guide, year: 2015.  Operators such as ‘and’, ‘or’ and ‘not’ may also be used, e.g. title: Java and Guide, year: 2015 or 2016.  To Avoid ambiguity or if search criteria </w:t>
-            </w:r>
-            <w:proofErr w:type="gramStart"/>
-            <w:r>
-              <w:rPr>
-                <w:rFonts w:cs="Arial"/>
-              </w:rPr>
-              <w:t>includes</w:t>
-            </w:r>
-            <w:proofErr w:type="gramEnd"/>
-            <w:r>
-              <w:rPr>
-                <w:rFonts w:cs="Arial"/>
-              </w:rPr>
-              <w:t xml:space="preserve"> keywords quotations marks can be used, e.g. title: “Java” and “Guide”.   </w:t>
+              <w:t xml:space="preserve"> defaults to search by keyword,</w:t>
+            </w:r>
+            <w:r>
+              <w:rPr>
+                <w:rFonts w:cs="Arial"/>
+              </w:rPr>
+              <w:t xml:space="preserve">but will search by ISBN if detected.  Users have the ability to perform advanced searches by typing special keywords, a colon, and the search criteria.  For example to search by title users must type this in the search box, title:Java a Complete Guide.  Commas, separate search categories, e.g. title:Java a Complete Guide, year: 2015.  Operators such as ‘and’, ‘or’ and ‘not’ may also be used, e.g. title: Java and Guide, year: 2015 or 2016.  To Avoid ambiguity or if search criteria includes keywords quotations marks can be used, e.g. title: “Java” and “Guide”.   </w:t>
             </w:r>
           </w:p>
         </w:tc>
@@ -7318,35 +7086,7 @@
               <w:rPr>
                 <w:rFonts w:cs="Arial"/>
               </w:rPr>
-              <w:t xml:space="preserve">Filter out results by using filters: format (book, newspaper, magazine, journal etc.), author, </w:t>
-            </w:r>
-            <w:proofErr w:type="gramStart"/>
-            <w:r>
-              <w:rPr>
-                <w:rFonts w:cs="Arial"/>
-              </w:rPr>
-              <w:t>year(</w:t>
-            </w:r>
-            <w:proofErr w:type="gramEnd"/>
-            <w:r>
-              <w:rPr>
-                <w:rFonts w:cs="Arial"/>
-              </w:rPr>
-              <w:t xml:space="preserve">select between what years), subject(history, science </w:t>
-            </w:r>
-            <w:proofErr w:type="spellStart"/>
-            <w:r>
-              <w:rPr>
-                <w:rFonts w:cs="Arial"/>
-              </w:rPr>
-              <w:t>etc</w:t>
-            </w:r>
-            <w:proofErr w:type="spellEnd"/>
-            <w:r>
-              <w:rPr>
-                <w:rFonts w:cs="Arial"/>
-              </w:rPr>
-              <w:t>).</w:t>
+              <w:t>Filter out results by using filters: format (book, newspaper, magazine, journal etc.), author, year(select between what years), subject(history, science etc).</w:t>
             </w:r>
           </w:p>
         </w:tc>
@@ -7428,7 +7168,7 @@
           </w:p>
         </w:tc>
       </w:tr>
-      <w:bookmarkEnd w:id="24"/>
+      <w:bookmarkEnd w:id="23"/>
     </w:tbl>
     <w:p>
       <w:pPr>
@@ -7444,21 +7184,21 @@
       <w:pPr>
         <w:pStyle w:val="Heading11"/>
       </w:pPr>
-      <w:bookmarkStart w:id="25" w:name="_Toc521001459"/>
+      <w:bookmarkStart w:id="24" w:name="_Toc521001459"/>
       <w:r>
         <w:t>Basic Search System Models</w:t>
       </w:r>
-      <w:bookmarkEnd w:id="25"/>
+      <w:bookmarkEnd w:id="24"/>
     </w:p>
     <w:p>
       <w:pPr>
         <w:pStyle w:val="Heading11"/>
       </w:pPr>
-      <w:bookmarkStart w:id="26" w:name="_Toc521001460"/>
+      <w:bookmarkStart w:id="25" w:name="_Toc521001460"/>
       <w:r>
         <w:t>Advanced Search System Requirements</w:t>
       </w:r>
-      <w:bookmarkEnd w:id="26"/>
+      <w:bookmarkEnd w:id="25"/>
     </w:p>
     <w:tbl>
       <w:tblPr>
@@ -7487,7 +7227,7 @@
                 <w:rFonts w:cs="Arial"/>
               </w:rPr>
             </w:pPr>
-            <w:bookmarkStart w:id="27" w:name="_Hlk520774355"/>
+            <w:bookmarkStart w:id="26" w:name="_Hlk520774355"/>
             <w:r>
               <w:rPr>
                 <w:rFonts w:cs="Arial"/>
@@ -7760,35 +7500,7 @@
                 <w:rFonts w:cs="Arial"/>
               </w:rPr>
               <w:lastRenderedPageBreak/>
-              <w:t xml:space="preserve">Filter out results by using filters: format (book, newspaper, magazine, journal etc.), author, </w:t>
-            </w:r>
-            <w:proofErr w:type="gramStart"/>
-            <w:r>
-              <w:rPr>
-                <w:rFonts w:cs="Arial"/>
-              </w:rPr>
-              <w:t>year(</w:t>
-            </w:r>
-            <w:proofErr w:type="gramEnd"/>
-            <w:r>
-              <w:rPr>
-                <w:rFonts w:cs="Arial"/>
-              </w:rPr>
-              <w:t xml:space="preserve">select between what years), subject(history, science </w:t>
-            </w:r>
-            <w:proofErr w:type="spellStart"/>
-            <w:r>
-              <w:rPr>
-                <w:rFonts w:cs="Arial"/>
-              </w:rPr>
-              <w:t>etc</w:t>
-            </w:r>
-            <w:proofErr w:type="spellEnd"/>
-            <w:r>
-              <w:rPr>
-                <w:rFonts w:cs="Arial"/>
-              </w:rPr>
-              <w:t>).</w:t>
+              <w:t>Filter out results by using filters: format (book, newspaper, magazine, journal etc.), author, year(select between what years), subject(history, science etc).</w:t>
             </w:r>
           </w:p>
           <w:p>
@@ -7816,7 +7528,6 @@
               <w:rPr>
                 <w:rFonts w:cs="Arial"/>
               </w:rPr>
-              <w:lastRenderedPageBreak/>
               <w:t>Post-conditions</w:t>
             </w:r>
           </w:p>
@@ -7872,7 +7583,7 @@
           </w:p>
         </w:tc>
       </w:tr>
-      <w:bookmarkEnd w:id="27"/>
+      <w:bookmarkEnd w:id="26"/>
     </w:tbl>
     <w:p>
       <w:pPr>
@@ -7888,21 +7599,21 @@
       <w:pPr>
         <w:pStyle w:val="Heading11"/>
       </w:pPr>
-      <w:bookmarkStart w:id="28" w:name="_Toc521001461"/>
+      <w:bookmarkStart w:id="27" w:name="_Toc521001461"/>
       <w:r>
         <w:t>Advanced Search System Models</w:t>
       </w:r>
-      <w:bookmarkEnd w:id="28"/>
+      <w:bookmarkEnd w:id="27"/>
     </w:p>
     <w:p>
       <w:pPr>
         <w:pStyle w:val="Heading11"/>
       </w:pPr>
-      <w:bookmarkStart w:id="29" w:name="_Toc521001462"/>
+      <w:bookmarkStart w:id="28" w:name="_Toc521001462"/>
       <w:r>
         <w:t>Patron Search System Requirements</w:t>
       </w:r>
-      <w:bookmarkEnd w:id="29"/>
+      <w:bookmarkEnd w:id="28"/>
     </w:p>
     <w:tbl>
       <w:tblPr>
@@ -8130,21 +7841,7 @@
               <w:rPr>
                 <w:rFonts w:cs="Arial"/>
               </w:rPr>
-              <w:t xml:space="preserve">Staff selects search option from drop down (FirstName, </w:t>
-            </w:r>
-            <w:proofErr w:type="spellStart"/>
-            <w:r>
-              <w:rPr>
-                <w:rFonts w:cs="Arial"/>
-              </w:rPr>
-              <w:t>LastName</w:t>
-            </w:r>
-            <w:proofErr w:type="spellEnd"/>
-            <w:r>
-              <w:rPr>
-                <w:rFonts w:cs="Arial"/>
-              </w:rPr>
-              <w:t>, Telephone number, Library Card Number, etc.)</w:t>
+              <w:t>Staff selects search option from drop down (FirstName, LastName, Telephone number, Library Card Number, etc.)</w:t>
             </w:r>
           </w:p>
           <w:p>
@@ -8219,7 +7916,6 @@
               <w:rPr>
                 <w:rFonts w:cs="Arial"/>
               </w:rPr>
-              <w:lastRenderedPageBreak/>
               <w:t>Post-conditions</w:t>
             </w:r>
           </w:p>
@@ -8345,22 +8041,22 @@
         <w:pStyle w:val="Heading11"/>
         <w:ind w:hanging="540"/>
       </w:pPr>
-      <w:bookmarkStart w:id="30" w:name="_Toc521001463"/>
+      <w:bookmarkStart w:id="29" w:name="_Toc521001463"/>
       <w:r>
         <w:t>Patron Search System Models</w:t>
       </w:r>
-      <w:bookmarkEnd w:id="30"/>
+      <w:bookmarkEnd w:id="29"/>
     </w:p>
     <w:p>
       <w:pPr>
         <w:pStyle w:val="Heading11"/>
         <w:ind w:left="450" w:hanging="270"/>
       </w:pPr>
-      <w:bookmarkStart w:id="31" w:name="_Toc521001464"/>
+      <w:bookmarkStart w:id="30" w:name="_Toc521001464"/>
       <w:r>
         <w:t>Reservations System Requirements</w:t>
       </w:r>
-      <w:bookmarkEnd w:id="31"/>
+      <w:bookmarkEnd w:id="30"/>
     </w:p>
     <w:tbl>
       <w:tblPr>
@@ -8389,7 +8085,7 @@
                 <w:rFonts w:cs="Arial"/>
               </w:rPr>
             </w:pPr>
-            <w:bookmarkStart w:id="32" w:name="_Hlk520776072"/>
+            <w:bookmarkStart w:id="31" w:name="_Hlk520776072"/>
             <w:r>
               <w:rPr>
                 <w:rFonts w:cs="Arial"/>
@@ -8452,42 +8148,14 @@
               <w:rPr>
                 <w:rFonts w:cs="Arial"/>
               </w:rPr>
-              <w:t xml:space="preserve">After patron logs in and finds a book he or she may make a reservation for the book. First users will select the pickup location and then click on ‘make reservations’.  If the reservation is not located at the pickup location it will be delivered from another system library. The reservation period of 7 days starts after the reserved media has been delivered to the pickup location. On the webpage for a specific book there will be a picture of the book and below the picture there will be basic information such as title, author, year and ISBN.  A short description will also be included towards the bottom of the page. To the right there will be a button to make a reservation and select the pickup location. A notification is added under the notifications area.  The notifications area can be accessed by clicking on the notifications icon(bell) at the top right of the page. The notification will include where to pick up the book, availability/delivery status, and </w:t>
-            </w:r>
-            <w:proofErr w:type="gramStart"/>
-            <w:r>
-              <w:rPr>
-                <w:rFonts w:cs="Arial"/>
-              </w:rPr>
-              <w:t>time period</w:t>
-            </w:r>
-            <w:proofErr w:type="gramEnd"/>
-            <w:r>
-              <w:rPr>
-                <w:rFonts w:cs="Arial"/>
-              </w:rPr>
-              <w:t xml:space="preserve"> left to pick up the reservation. The icon will also have a number indicating how </w:t>
+              <w:t xml:space="preserve">After patron logs in and finds a book he or she may make a reservation for the book. First users will select the pickup location and then click on ‘make reservations’.  If the reservation is not located at the pickup location it will be delivered from another system library. The reservation period of 7 days starts after the reserved media has been delivered to the pickup location. On the webpage for a specific book there will be a picture of the book and below the picture there will be basic information such as title, author, year and ISBN.  A short description will also be included towards the bottom of the page. To the right there will be a button to make a reservation and select the pickup location. A notification is added under the notifications area.  The notifications area can be accessed by clicking on the notifications icon(bell) at the top right of the page. The notification will include where to pick up the book, availability/delivery status, and time period left to pick up the reservation. The icon will also have a number indicating how </w:t>
             </w:r>
             <w:r>
               <w:rPr>
                 <w:rFonts w:cs="Arial"/>
               </w:rPr>
               <w:lastRenderedPageBreak/>
-              <w:t xml:space="preserve">many notifications exists.  Notifications will also be added 2 days before the 7 </w:t>
-            </w:r>
-            <w:proofErr w:type="gramStart"/>
-            <w:r>
-              <w:rPr>
-                <w:rFonts w:cs="Arial"/>
-              </w:rPr>
-              <w:t>day</w:t>
-            </w:r>
-            <w:proofErr w:type="gramEnd"/>
-            <w:r>
-              <w:rPr>
-                <w:rFonts w:cs="Arial"/>
-              </w:rPr>
-              <w:t xml:space="preserve"> pick up period to remind users to pick up their reservations. Once a reservation has been made the librarian or attendant will receive a request to grab the reservation from the shelves and bring it to the front desk.  Reservations will be kept at the front desk for up to 7 days.  Reservations are only for books and exclude all other media. </w:t>
+              <w:t xml:space="preserve">many notifications exists.  Notifications will also be added 2 days before the 7 day pick up period to remind users to pick up their reservations. Once a reservation has been made the librarian or attendant will receive a request to grab the reservation from the shelves and bring it to the front desk.  Reservations will be kept at the front desk for up to 7 days.  Reservations are only for books and exclude all other media. </w:t>
             </w:r>
           </w:p>
         </w:tc>
@@ -8507,7 +8175,6 @@
               <w:rPr>
                 <w:rFonts w:cs="Arial"/>
               </w:rPr>
-              <w:lastRenderedPageBreak/>
               <w:t>Actors</w:t>
             </w:r>
           </w:p>
@@ -8717,21 +8384,7 @@
               <w:rPr>
                 <w:rFonts w:cs="Arial"/>
               </w:rPr>
-              <w:t xml:space="preserve">Users will be </w:t>
-            </w:r>
-            <w:proofErr w:type="gramStart"/>
-            <w:r>
-              <w:rPr>
-                <w:rFonts w:cs="Arial"/>
-              </w:rPr>
-              <w:t>receive</w:t>
-            </w:r>
-            <w:proofErr w:type="gramEnd"/>
-            <w:r>
-              <w:rPr>
-                <w:rFonts w:cs="Arial"/>
-              </w:rPr>
-              <w:t xml:space="preserve"> a notification</w:t>
+              <w:t>Users will be receive a notification</w:t>
             </w:r>
           </w:p>
         </w:tc>
@@ -8768,7 +8421,7 @@
           </w:p>
         </w:tc>
       </w:tr>
-      <w:bookmarkEnd w:id="32"/>
+      <w:bookmarkEnd w:id="31"/>
     </w:tbl>
     <w:p>
       <w:pPr>
@@ -8788,22 +8441,22 @@
       <w:r>
         <w:t xml:space="preserve"> </w:t>
       </w:r>
-      <w:bookmarkStart w:id="33" w:name="_Toc521001465"/>
+      <w:bookmarkStart w:id="32" w:name="_Toc521001465"/>
       <w:r>
         <w:t>Reservations System Models</w:t>
       </w:r>
-      <w:bookmarkEnd w:id="33"/>
+      <w:bookmarkEnd w:id="32"/>
     </w:p>
     <w:p>
       <w:pPr>
         <w:pStyle w:val="Heading11"/>
         <w:ind w:left="540"/>
       </w:pPr>
-      <w:bookmarkStart w:id="34" w:name="_Toc521001466"/>
+      <w:bookmarkStart w:id="33" w:name="_Toc521001466"/>
       <w:r>
         <w:t>Printing Funds System Requirements</w:t>
       </w:r>
-      <w:bookmarkEnd w:id="34"/>
+      <w:bookmarkEnd w:id="33"/>
     </w:p>
     <w:tbl>
       <w:tblPr>
@@ -8832,7 +8485,7 @@
                 <w:rFonts w:cs="Arial"/>
               </w:rPr>
             </w:pPr>
-            <w:bookmarkStart w:id="35" w:name="_Hlk520822225"/>
+            <w:bookmarkStart w:id="34" w:name="_Hlk520822225"/>
             <w:r>
               <w:rPr>
                 <w:rFonts w:cs="Arial"/>
@@ -9596,7 +9249,7 @@
           </w:p>
         </w:tc>
       </w:tr>
-      <w:bookmarkEnd w:id="35"/>
+      <w:bookmarkEnd w:id="34"/>
     </w:tbl>
     <w:p>
       <w:pPr>
@@ -9613,22 +9266,22 @@
         <w:pStyle w:val="Heading11"/>
         <w:ind w:left="540"/>
       </w:pPr>
-      <w:bookmarkStart w:id="36" w:name="_Toc521001467"/>
+      <w:bookmarkStart w:id="35" w:name="_Toc521001467"/>
       <w:r>
         <w:t>Printing Funds System Models</w:t>
       </w:r>
-      <w:bookmarkEnd w:id="36"/>
+      <w:bookmarkEnd w:id="35"/>
     </w:p>
     <w:p>
       <w:pPr>
         <w:pStyle w:val="Heading11"/>
         <w:ind w:left="540"/>
       </w:pPr>
-      <w:bookmarkStart w:id="37" w:name="_Toc521001468"/>
+      <w:bookmarkStart w:id="36" w:name="_Toc521001468"/>
       <w:r>
         <w:t>Late Fee System Requirements</w:t>
       </w:r>
-      <w:bookmarkEnd w:id="37"/>
+      <w:bookmarkEnd w:id="36"/>
     </w:p>
     <w:tbl>
       <w:tblPr>
@@ -9657,7 +9310,7 @@
                 <w:rFonts w:cs="Arial"/>
               </w:rPr>
             </w:pPr>
-            <w:bookmarkStart w:id="38" w:name="_Hlk520917109"/>
+            <w:bookmarkStart w:id="37" w:name="_Hlk520917109"/>
             <w:r>
               <w:rPr>
                 <w:rFonts w:cs="Arial"/>
@@ -10421,7 +10074,7 @@
           </w:p>
         </w:tc>
       </w:tr>
-      <w:bookmarkEnd w:id="38"/>
+      <w:bookmarkEnd w:id="37"/>
     </w:tbl>
     <w:p>
       <w:pPr>
@@ -10438,22 +10091,22 @@
         <w:pStyle w:val="Heading11"/>
         <w:ind w:left="540"/>
       </w:pPr>
-      <w:bookmarkStart w:id="39" w:name="_Toc521001469"/>
+      <w:bookmarkStart w:id="38" w:name="_Toc521001469"/>
       <w:r>
         <w:t>Late Fee System Models</w:t>
       </w:r>
-      <w:bookmarkEnd w:id="39"/>
+      <w:bookmarkEnd w:id="38"/>
     </w:p>
     <w:p>
       <w:pPr>
         <w:pStyle w:val="Heading11"/>
         <w:ind w:left="540"/>
       </w:pPr>
-      <w:bookmarkStart w:id="40" w:name="_Toc521001470"/>
+      <w:bookmarkStart w:id="39" w:name="_Toc521001470"/>
       <w:r>
         <w:t>Update Patron Records System Requirements</w:t>
       </w:r>
-      <w:bookmarkEnd w:id="40"/>
+      <w:bookmarkEnd w:id="39"/>
     </w:p>
     <w:tbl>
       <w:tblPr>
@@ -10916,22 +10569,22 @@
         <w:pStyle w:val="Heading11"/>
         <w:ind w:left="540"/>
       </w:pPr>
-      <w:bookmarkStart w:id="41" w:name="_Toc521001471"/>
+      <w:bookmarkStart w:id="40" w:name="_Toc521001471"/>
       <w:r>
         <w:t>Update Patron Records System Models</w:t>
       </w:r>
-      <w:bookmarkEnd w:id="41"/>
+      <w:bookmarkEnd w:id="40"/>
     </w:p>
     <w:p>
       <w:pPr>
         <w:pStyle w:val="Heading11"/>
         <w:ind w:left="540"/>
       </w:pPr>
-      <w:bookmarkStart w:id="42" w:name="_Toc521001472"/>
+      <w:bookmarkStart w:id="41" w:name="_Toc521001472"/>
       <w:r>
         <w:t>Update Book Records System Requirements</w:t>
       </w:r>
-      <w:bookmarkEnd w:id="42"/>
+      <w:bookmarkEnd w:id="41"/>
     </w:p>
     <w:tbl>
       <w:tblPr>
@@ -10963,7 +10616,7 @@
                 <w:rFonts w:cs="Arial"/>
               </w:rPr>
             </w:pPr>
-            <w:bookmarkStart w:id="43" w:name="_Hlk520919694"/>
+            <w:bookmarkStart w:id="42" w:name="_Hlk520919694"/>
             <w:r>
               <w:rPr>
                 <w:rFonts w:cs="Arial"/>
@@ -11467,7 +11120,7 @@
           </w:p>
         </w:tc>
       </w:tr>
-      <w:bookmarkEnd w:id="43"/>
+      <w:bookmarkEnd w:id="42"/>
     </w:tbl>
     <w:p>
       <w:pPr>
@@ -11483,22 +11136,342 @@
         <w:pStyle w:val="Heading11"/>
         <w:ind w:left="540"/>
       </w:pPr>
-      <w:bookmarkStart w:id="44" w:name="_Toc521001473"/>
+      <w:bookmarkStart w:id="43" w:name="_Toc521001473"/>
       <w:r>
         <w:t>update Book Records System Models</w:t>
+      </w:r>
+      <w:bookmarkEnd w:id="43"/>
+    </w:p>
+    <w:p>
+      <w:pPr>
+        <w:pStyle w:val="Heading11"/>
+        <w:ind w:left="270" w:hanging="90"/>
+      </w:pPr>
+      <w:bookmarkStart w:id="44" w:name="_Toc521001474"/>
+      <w:r>
+        <w:t>Log Out System Requirements</w:t>
       </w:r>
       <w:bookmarkEnd w:id="44"/>
     </w:p>
+    <w:tbl>
+      <w:tblPr>
+        <w:tblStyle w:val="TableGrid"/>
+        <w:tblW w:w="0" w:type="auto"/>
+        <w:tblInd w:w="1110" w:type="dxa"/>
+        <w:tblLook w:val="04A0" w:firstRow="1" w:lastRow="0" w:firstColumn="1" w:lastColumn="0" w:noHBand="0" w:noVBand="1"/>
+      </w:tblPr>
+      <w:tblGrid>
+        <w:gridCol w:w="1855"/>
+        <w:gridCol w:w="6385"/>
+      </w:tblGrid>
+      <w:tr>
+        <w:tc>
+          <w:tcPr>
+            <w:tcW w:w="1855" w:type="dxa"/>
+            <w:shd w:val="clear" w:color="auto" w:fill="8EAADB" w:themeFill="accent1" w:themeFillTint="99"/>
+          </w:tcPr>
+          <w:p>
+            <w:pPr>
+              <w:tabs>
+                <w:tab w:val="left" w:pos="1221"/>
+              </w:tabs>
+              <w:jc w:val="center"/>
+              <w:rPr>
+                <w:rFonts w:cs="Arial"/>
+              </w:rPr>
+            </w:pPr>
+            <w:r>
+              <w:rPr>
+                <w:rFonts w:cs="Arial"/>
+              </w:rPr>
+              <w:t>USE CASE</w:t>
+            </w:r>
+          </w:p>
+        </w:tc>
+        <w:tc>
+          <w:tcPr>
+            <w:tcW w:w="6385" w:type="dxa"/>
+            <w:shd w:val="clear" w:color="auto" w:fill="8EAADB" w:themeFill="accent1" w:themeFillTint="99"/>
+          </w:tcPr>
+          <w:p>
+            <w:pPr>
+              <w:jc w:val="center"/>
+              <w:rPr>
+                <w:rFonts w:cs="Arial"/>
+              </w:rPr>
+            </w:pPr>
+            <w:r>
+              <w:rPr>
+                <w:rFonts w:cs="Arial"/>
+              </w:rPr>
+              <w:t>BASIC SEARCH</w:t>
+            </w:r>
+          </w:p>
+        </w:tc>
+      </w:tr>
+      <w:tr>
+        <w:tc>
+          <w:tcPr>
+            <w:tcW w:w="1855" w:type="dxa"/>
+          </w:tcPr>
+          <w:p>
+            <w:pPr>
+              <w:rPr>
+                <w:rFonts w:cs="Arial"/>
+              </w:rPr>
+            </w:pPr>
+            <w:r>
+              <w:rPr>
+                <w:rFonts w:cs="Arial"/>
+              </w:rPr>
+              <w:t>Description</w:t>
+            </w:r>
+          </w:p>
+        </w:tc>
+        <w:tc>
+          <w:tcPr>
+            <w:tcW w:w="6385" w:type="dxa"/>
+          </w:tcPr>
+          <w:p>
+            <w:pPr>
+              <w:rPr>
+                <w:rFonts w:cs="Arial"/>
+              </w:rPr>
+            </w:pPr>
+            <w:r>
+              <w:rPr>
+                <w:rFonts w:cs="Arial"/>
+              </w:rPr>
+              <w:t>After user is done with the system they should log out of the system.</w:t>
+            </w:r>
+          </w:p>
+        </w:tc>
+      </w:tr>
+      <w:tr>
+        <w:tc>
+          <w:tcPr>
+            <w:tcW w:w="1855" w:type="dxa"/>
+          </w:tcPr>
+          <w:p>
+            <w:pPr>
+              <w:rPr>
+                <w:rFonts w:cs="Arial"/>
+              </w:rPr>
+            </w:pPr>
+            <w:r>
+              <w:rPr>
+                <w:rFonts w:cs="Arial"/>
+              </w:rPr>
+              <w:t>Actors</w:t>
+            </w:r>
+          </w:p>
+        </w:tc>
+        <w:tc>
+          <w:tcPr>
+            <w:tcW w:w="6385" w:type="dxa"/>
+          </w:tcPr>
+          <w:p>
+            <w:pPr>
+              <w:rPr>
+                <w:rFonts w:cs="Arial"/>
+              </w:rPr>
+            </w:pPr>
+            <w:r>
+              <w:rPr>
+                <w:rFonts w:cs="Arial"/>
+              </w:rPr>
+              <w:t>Library patron, librarian, attendant, administrator, and vendor</w:t>
+            </w:r>
+          </w:p>
+        </w:tc>
+      </w:tr>
+      <w:tr>
+        <w:tc>
+          <w:tcPr>
+            <w:tcW w:w="1855" w:type="dxa"/>
+          </w:tcPr>
+          <w:p>
+            <w:pPr>
+              <w:rPr>
+                <w:rFonts w:cs="Arial"/>
+              </w:rPr>
+            </w:pPr>
+            <w:r>
+              <w:rPr>
+                <w:rFonts w:cs="Arial"/>
+              </w:rPr>
+              <w:t>Preconditions</w:t>
+            </w:r>
+          </w:p>
+        </w:tc>
+        <w:tc>
+          <w:tcPr>
+            <w:tcW w:w="6385" w:type="dxa"/>
+          </w:tcPr>
+          <w:p>
+            <w:pPr>
+              <w:rPr>
+                <w:rFonts w:cs="Arial"/>
+              </w:rPr>
+            </w:pPr>
+            <w:r>
+              <w:rPr>
+                <w:rFonts w:cs="Arial"/>
+              </w:rPr>
+              <w:t>User must be log in to the system in order to logout.</w:t>
+            </w:r>
+          </w:p>
+        </w:tc>
+      </w:tr>
+      <w:tr>
+        <w:tc>
+          <w:tcPr>
+            <w:tcW w:w="1855" w:type="dxa"/>
+          </w:tcPr>
+          <w:p>
+            <w:pPr>
+              <w:rPr>
+                <w:rFonts w:cs="Arial"/>
+              </w:rPr>
+            </w:pPr>
+            <w:r>
+              <w:rPr>
+                <w:rFonts w:cs="Arial"/>
+              </w:rPr>
+              <w:t>Basic Flow</w:t>
+            </w:r>
+          </w:p>
+        </w:tc>
+        <w:tc>
+          <w:tcPr>
+            <w:tcW w:w="6385" w:type="dxa"/>
+          </w:tcPr>
+          <w:p>
+            <w:pPr>
+              <w:pStyle w:val="ListParagraph"/>
+              <w:numPr>
+                <w:ilvl w:val="0"/>
+                <w:numId w:val="42"/>
+              </w:numPr>
+              <w:rPr>
+                <w:rFonts w:cs="Arial"/>
+              </w:rPr>
+            </w:pPr>
+            <w:r>
+              <w:rPr>
+                <w:rFonts w:cs="Arial"/>
+              </w:rPr>
+              <w:t>Click on Account button while logged in.</w:t>
+            </w:r>
+          </w:p>
+          <w:p>
+            <w:pPr>
+              <w:pStyle w:val="ListParagraph"/>
+              <w:numPr>
+                <w:ilvl w:val="0"/>
+                <w:numId w:val="42"/>
+              </w:numPr>
+              <w:rPr>
+                <w:rFonts w:cs="Arial"/>
+              </w:rPr>
+            </w:pPr>
+            <w:r>
+              <w:rPr>
+                <w:rFonts w:cs="Arial"/>
+              </w:rPr>
+              <w:t>Click the logout button.</w:t>
+            </w:r>
+          </w:p>
+        </w:tc>
+      </w:tr>
+      <w:tr>
+        <w:tc>
+          <w:tcPr>
+            <w:tcW w:w="1855" w:type="dxa"/>
+          </w:tcPr>
+          <w:p>
+            <w:pPr>
+              <w:rPr>
+                <w:rFonts w:cs="Arial"/>
+              </w:rPr>
+            </w:pPr>
+            <w:r>
+              <w:rPr>
+                <w:rFonts w:cs="Arial"/>
+              </w:rPr>
+              <w:t>Post-conditions</w:t>
+            </w:r>
+          </w:p>
+        </w:tc>
+        <w:tc>
+          <w:tcPr>
+            <w:tcW w:w="6385" w:type="dxa"/>
+          </w:tcPr>
+          <w:p>
+            <w:pPr>
+              <w:rPr>
+                <w:rFonts w:cs="Arial"/>
+              </w:rPr>
+            </w:pPr>
+            <w:r>
+              <w:rPr>
+                <w:rFonts w:cs="Arial"/>
+              </w:rPr>
+              <w:t>User will be returned to the home page.</w:t>
+            </w:r>
+          </w:p>
+        </w:tc>
+      </w:tr>
+      <w:tr>
+        <w:tc>
+          <w:tcPr>
+            <w:tcW w:w="1855" w:type="dxa"/>
+          </w:tcPr>
+          <w:p>
+            <w:pPr>
+              <w:rPr>
+                <w:rFonts w:cs="Arial"/>
+              </w:rPr>
+            </w:pPr>
+            <w:r>
+              <w:rPr>
+                <w:rFonts w:cs="Arial"/>
+              </w:rPr>
+              <w:t>Alternate flows</w:t>
+            </w:r>
+          </w:p>
+        </w:tc>
+        <w:tc>
+          <w:tcPr>
+            <w:tcW w:w="6385" w:type="dxa"/>
+          </w:tcPr>
+          <w:p>
+            <w:pPr>
+              <w:rPr>
+                <w:rFonts w:cs="Arial"/>
+              </w:rPr>
+            </w:pPr>
+            <w:r>
+              <w:rPr>
+                <w:rFonts w:cs="Arial"/>
+              </w:rPr>
+              <w:t>None</w:t>
+            </w:r>
+            <w:bookmarkStart w:id="45" w:name="_GoBack"/>
+            <w:bookmarkEnd w:id="45"/>
+          </w:p>
+        </w:tc>
+      </w:tr>
+    </w:tbl>
     <w:p>
       <w:pPr>
         <w:pStyle w:val="Heading11"/>
-        <w:ind w:left="270" w:hanging="90"/>
-      </w:pPr>
-      <w:bookmarkStart w:id="45" w:name="_Toc521001474"/>
-      <w:r>
-        <w:t>Log Out System Requirements</w:t>
-      </w:r>
-      <w:bookmarkEnd w:id="45"/>
+        <w:numPr>
+          <w:ilvl w:val="0"/>
+          <w:numId w:val="0"/>
+        </w:numPr>
+        <w:ind w:left="270"/>
+      </w:pPr>
     </w:p>
     <w:p>
       <w:pPr>
@@ -13286,6 +13259,95 @@
     </w:lvl>
   </w:abstractNum>
   <w:abstractNum w:abstractNumId="1" w15:restartNumberingAfterBreak="0">
+    <w:nsid w:val="05E96971"/>
+    <w:multiLevelType w:val="hybridMultilevel"/>
+    <w:tmpl w:val="ECD8AE00"/>
+    <w:lvl w:ilvl="0" w:tplc="0409000F">
+      <w:start w:val="1"/>
+      <w:numFmt w:val="decimal"/>
+      <w:lvlText w:val="%1."/>
+      <w:lvlJc w:val="left"/>
+      <w:pPr>
+        <w:ind w:left="720" w:hanging="360"/>
+      </w:pPr>
+      <w:rPr>
+        <w:rFonts w:hint="default"/>
+      </w:rPr>
+    </w:lvl>
+    <w:lvl w:ilvl="1" w:tplc="04090019" w:tentative="1">
+      <w:start w:val="1"/>
+      <w:numFmt w:val="lowerLetter"/>
+      <w:lvlText w:val="%2."/>
+      <w:lvlJc w:val="left"/>
+      <w:pPr>
+        <w:ind w:left="1440" w:hanging="360"/>
+      </w:pPr>
+    </w:lvl>
+    <w:lvl w:ilvl="2" w:tplc="0409001B" w:tentative="1">
+      <w:start w:val="1"/>
+      <w:numFmt w:val="lowerRoman"/>
+      <w:lvlText w:val="%3."/>
+      <w:lvlJc w:val="right"/>
+      <w:pPr>
+        <w:ind w:left="2160" w:hanging="180"/>
+      </w:pPr>
+    </w:lvl>
+    <w:lvl w:ilvl="3" w:tplc="0409000F" w:tentative="1">
+      <w:start w:val="1"/>
+      <w:numFmt w:val="decimal"/>
+      <w:lvlText w:val="%4."/>
+      <w:lvlJc w:val="left"/>
+      <w:pPr>
+        <w:ind w:left="2880" w:hanging="360"/>
+      </w:pPr>
+    </w:lvl>
+    <w:lvl w:ilvl="4" w:tplc="04090019" w:tentative="1">
+      <w:start w:val="1"/>
+      <w:numFmt w:val="lowerLetter"/>
+      <w:lvlText w:val="%5."/>
+      <w:lvlJc w:val="left"/>
+      <w:pPr>
+        <w:ind w:left="3600" w:hanging="360"/>
+      </w:pPr>
+    </w:lvl>
+    <w:lvl w:ilvl="5" w:tplc="0409001B" w:tentative="1">
+      <w:start w:val="1"/>
+      <w:numFmt w:val="lowerRoman"/>
+      <w:lvlText w:val="%6."/>
+      <w:lvlJc w:val="right"/>
+      <w:pPr>
+        <w:ind w:left="4320" w:hanging="180"/>
+      </w:pPr>
+    </w:lvl>
+    <w:lvl w:ilvl="6" w:tplc="0409000F" w:tentative="1">
+      <w:start w:val="1"/>
+      <w:numFmt w:val="decimal"/>
+      <w:lvlText w:val="%7."/>
+      <w:lvlJc w:val="left"/>
+      <w:pPr>
+        <w:ind w:left="5040" w:hanging="360"/>
+      </w:pPr>
+    </w:lvl>
+    <w:lvl w:ilvl="7" w:tplc="04090019" w:tentative="1">
+      <w:start w:val="1"/>
+      <w:numFmt w:val="lowerLetter"/>
+      <w:lvlText w:val="%8."/>
+      <w:lvlJc w:val="left"/>
+      <w:pPr>
+        <w:ind w:left="5760" w:hanging="360"/>
+      </w:pPr>
+    </w:lvl>
+    <w:lvl w:ilvl="8" w:tplc="0409001B" w:tentative="1">
+      <w:start w:val="1"/>
+      <w:numFmt w:val="lowerRoman"/>
+      <w:lvlText w:val="%9."/>
+      <w:lvlJc w:val="right"/>
+      <w:pPr>
+        <w:ind w:left="6480" w:hanging="180"/>
+      </w:pPr>
+    </w:lvl>
+  </w:abstractNum>
+  <w:abstractNum w:abstractNumId="2" w15:restartNumberingAfterBreak="0">
     <w:nsid w:val="09BE744B"/>
     <w:multiLevelType w:val="hybridMultilevel"/>
     <w:tmpl w:val="ECD8AE00"/>
@@ -13374,7 +13436,7 @@
       </w:pPr>
     </w:lvl>
   </w:abstractNum>
-  <w:abstractNum w:abstractNumId="2" w15:restartNumberingAfterBreak="0">
+  <w:abstractNum w:abstractNumId="3" w15:restartNumberingAfterBreak="0">
     <w:nsid w:val="0C861FA7"/>
     <w:multiLevelType w:val="hybridMultilevel"/>
     <w:tmpl w:val="ECD8AE00"/>
@@ -13463,7 +13525,7 @@
       </w:pPr>
     </w:lvl>
   </w:abstractNum>
-  <w:abstractNum w:abstractNumId="3" w15:restartNumberingAfterBreak="0">
+  <w:abstractNum w:abstractNumId="4" w15:restartNumberingAfterBreak="0">
     <w:nsid w:val="0E2A0376"/>
     <w:multiLevelType w:val="hybridMultilevel"/>
     <w:tmpl w:val="C518ABEC"/>
@@ -13576,7 +13638,7 @@
       </w:rPr>
     </w:lvl>
   </w:abstractNum>
-  <w:abstractNum w:abstractNumId="4" w15:restartNumberingAfterBreak="0">
+  <w:abstractNum w:abstractNumId="5" w15:restartNumberingAfterBreak="0">
     <w:nsid w:val="0E783852"/>
     <w:multiLevelType w:val="hybridMultilevel"/>
     <w:tmpl w:val="C3C874AC"/>
@@ -13689,7 +13751,7 @@
       </w:rPr>
     </w:lvl>
   </w:abstractNum>
-  <w:abstractNum w:abstractNumId="5" w15:restartNumberingAfterBreak="0">
+  <w:abstractNum w:abstractNumId="6" w15:restartNumberingAfterBreak="0">
     <w:nsid w:val="143C6FA6"/>
     <w:multiLevelType w:val="hybridMultilevel"/>
     <w:tmpl w:val="3C505B30"/>
@@ -13778,7 +13840,7 @@
       </w:pPr>
     </w:lvl>
   </w:abstractNum>
-  <w:abstractNum w:abstractNumId="6" w15:restartNumberingAfterBreak="0">
+  <w:abstractNum w:abstractNumId="7" w15:restartNumberingAfterBreak="0">
     <w:nsid w:val="151B5E98"/>
     <w:multiLevelType w:val="multilevel"/>
     <w:tmpl w:val="E590409A"/>
@@ -13898,7 +13960,7 @@
       </w:rPr>
     </w:lvl>
   </w:abstractNum>
-  <w:abstractNum w:abstractNumId="7" w15:restartNumberingAfterBreak="0">
+  <w:abstractNum w:abstractNumId="8" w15:restartNumberingAfterBreak="0">
     <w:nsid w:val="2105753B"/>
     <w:multiLevelType w:val="hybridMultilevel"/>
     <w:tmpl w:val="BCFEF264"/>
@@ -13987,7 +14049,7 @@
       </w:pPr>
     </w:lvl>
   </w:abstractNum>
-  <w:abstractNum w:abstractNumId="8" w15:restartNumberingAfterBreak="0">
+  <w:abstractNum w:abstractNumId="9" w15:restartNumberingAfterBreak="0">
     <w:nsid w:val="219E6286"/>
     <w:multiLevelType w:val="hybridMultilevel"/>
     <w:tmpl w:val="ECD8AE00"/>
@@ -14076,7 +14138,7 @@
       </w:pPr>
     </w:lvl>
   </w:abstractNum>
-  <w:abstractNum w:abstractNumId="9" w15:restartNumberingAfterBreak="0">
+  <w:abstractNum w:abstractNumId="10" w15:restartNumberingAfterBreak="0">
     <w:nsid w:val="23E24333"/>
     <w:multiLevelType w:val="hybridMultilevel"/>
     <w:tmpl w:val="775A568E"/>
@@ -14189,7 +14251,7 @@
       </w:rPr>
     </w:lvl>
   </w:abstractNum>
-  <w:abstractNum w:abstractNumId="10" w15:restartNumberingAfterBreak="0">
+  <w:abstractNum w:abstractNumId="11" w15:restartNumberingAfterBreak="0">
     <w:nsid w:val="23EC5C05"/>
     <w:multiLevelType w:val="hybridMultilevel"/>
     <w:tmpl w:val="2E40DAA0"/>
@@ -14278,7 +14340,7 @@
       </w:pPr>
     </w:lvl>
   </w:abstractNum>
-  <w:abstractNum w:abstractNumId="11" w15:restartNumberingAfterBreak="0">
+  <w:abstractNum w:abstractNumId="12" w15:restartNumberingAfterBreak="0">
     <w:nsid w:val="242C6BE2"/>
     <w:multiLevelType w:val="hybridMultilevel"/>
     <w:tmpl w:val="E47AB78E"/>
@@ -14367,7 +14429,7 @@
       </w:pPr>
     </w:lvl>
   </w:abstractNum>
-  <w:abstractNum w:abstractNumId="12" w15:restartNumberingAfterBreak="0">
+  <w:abstractNum w:abstractNumId="13" w15:restartNumberingAfterBreak="0">
     <w:nsid w:val="251830E1"/>
     <w:multiLevelType w:val="multilevel"/>
     <w:tmpl w:val="C230652C"/>
@@ -14488,7 +14550,7 @@
       </w:rPr>
     </w:lvl>
   </w:abstractNum>
-  <w:abstractNum w:abstractNumId="13" w15:restartNumberingAfterBreak="0">
+  <w:abstractNum w:abstractNumId="14" w15:restartNumberingAfterBreak="0">
     <w:nsid w:val="27AD46B8"/>
     <w:multiLevelType w:val="hybridMultilevel"/>
     <w:tmpl w:val="15CEFF7A"/>
@@ -14577,7 +14639,7 @@
       </w:pPr>
     </w:lvl>
   </w:abstractNum>
-  <w:abstractNum w:abstractNumId="14" w15:restartNumberingAfterBreak="0">
+  <w:abstractNum w:abstractNumId="15" w15:restartNumberingAfterBreak="0">
     <w:nsid w:val="2CE513A0"/>
     <w:multiLevelType w:val="hybridMultilevel"/>
     <w:tmpl w:val="2CF2A7EE"/>
@@ -14690,7 +14752,7 @@
       </w:rPr>
     </w:lvl>
   </w:abstractNum>
-  <w:abstractNum w:abstractNumId="15" w15:restartNumberingAfterBreak="0">
+  <w:abstractNum w:abstractNumId="16" w15:restartNumberingAfterBreak="0">
     <w:nsid w:val="2D1D7530"/>
     <w:multiLevelType w:val="hybridMultilevel"/>
     <w:tmpl w:val="5448BA80"/>
@@ -14779,7 +14841,7 @@
       </w:pPr>
     </w:lvl>
   </w:abstractNum>
-  <w:abstractNum w:abstractNumId="16" w15:restartNumberingAfterBreak="0">
+  <w:abstractNum w:abstractNumId="17" w15:restartNumberingAfterBreak="0">
     <w:nsid w:val="2EFC3AFB"/>
     <w:multiLevelType w:val="hybridMultilevel"/>
     <w:tmpl w:val="ECD8AE00"/>
@@ -14868,7 +14930,7 @@
       </w:pPr>
     </w:lvl>
   </w:abstractNum>
-  <w:abstractNum w:abstractNumId="17" w15:restartNumberingAfterBreak="0">
+  <w:abstractNum w:abstractNumId="18" w15:restartNumberingAfterBreak="0">
     <w:nsid w:val="31D44348"/>
     <w:multiLevelType w:val="hybridMultilevel"/>
     <w:tmpl w:val="53FECCB4"/>
@@ -14957,7 +15019,7 @@
       </w:pPr>
     </w:lvl>
   </w:abstractNum>
-  <w:abstractNum w:abstractNumId="18" w15:restartNumberingAfterBreak="0">
+  <w:abstractNum w:abstractNumId="19" w15:restartNumberingAfterBreak="0">
     <w:nsid w:val="3536290F"/>
     <w:multiLevelType w:val="hybridMultilevel"/>
     <w:tmpl w:val="91EC89AC"/>
@@ -15046,7 +15108,7 @@
       </w:pPr>
     </w:lvl>
   </w:abstractNum>
-  <w:abstractNum w:abstractNumId="19" w15:restartNumberingAfterBreak="0">
+  <w:abstractNum w:abstractNumId="20" w15:restartNumberingAfterBreak="0">
     <w:nsid w:val="37B31B95"/>
     <w:multiLevelType w:val="hybridMultilevel"/>
     <w:tmpl w:val="E0FA6F1C"/>
@@ -15135,7 +15197,7 @@
       </w:pPr>
     </w:lvl>
   </w:abstractNum>
-  <w:abstractNum w:abstractNumId="20" w15:restartNumberingAfterBreak="0">
+  <w:abstractNum w:abstractNumId="21" w15:restartNumberingAfterBreak="0">
     <w:nsid w:val="39A23801"/>
     <w:multiLevelType w:val="hybridMultilevel"/>
     <w:tmpl w:val="64BABFA8"/>
@@ -15248,7 +15310,7 @@
       </w:rPr>
     </w:lvl>
   </w:abstractNum>
-  <w:abstractNum w:abstractNumId="21" w15:restartNumberingAfterBreak="0">
+  <w:abstractNum w:abstractNumId="22" w15:restartNumberingAfterBreak="0">
     <w:nsid w:val="431F3BD3"/>
     <w:multiLevelType w:val="hybridMultilevel"/>
     <w:tmpl w:val="3C505B30"/>
@@ -15337,7 +15399,7 @@
       </w:pPr>
     </w:lvl>
   </w:abstractNum>
-  <w:abstractNum w:abstractNumId="22" w15:restartNumberingAfterBreak="0">
+  <w:abstractNum w:abstractNumId="23" w15:restartNumberingAfterBreak="0">
     <w:nsid w:val="45D416D6"/>
     <w:multiLevelType w:val="multilevel"/>
     <w:tmpl w:val="C230652C"/>
@@ -15458,7 +15520,7 @@
       </w:rPr>
     </w:lvl>
   </w:abstractNum>
-  <w:abstractNum w:abstractNumId="23" w15:restartNumberingAfterBreak="0">
+  <w:abstractNum w:abstractNumId="24" w15:restartNumberingAfterBreak="0">
     <w:nsid w:val="4F0B0D51"/>
     <w:multiLevelType w:val="hybridMultilevel"/>
     <w:tmpl w:val="ECD8AE00"/>
@@ -15547,7 +15609,7 @@
       </w:pPr>
     </w:lvl>
   </w:abstractNum>
-  <w:abstractNum w:abstractNumId="24" w15:restartNumberingAfterBreak="0">
+  <w:abstractNum w:abstractNumId="25" w15:restartNumberingAfterBreak="0">
     <w:nsid w:val="565009E2"/>
     <w:multiLevelType w:val="hybridMultilevel"/>
     <w:tmpl w:val="3F24B196"/>
@@ -15636,7 +15698,7 @@
       </w:pPr>
     </w:lvl>
   </w:abstractNum>
-  <w:abstractNum w:abstractNumId="25" w15:restartNumberingAfterBreak="0">
+  <w:abstractNum w:abstractNumId="26" w15:restartNumberingAfterBreak="0">
     <w:nsid w:val="5A9543AE"/>
     <w:multiLevelType w:val="hybridMultilevel"/>
     <w:tmpl w:val="99782DF8"/>
@@ -15725,7 +15787,7 @@
       </w:pPr>
     </w:lvl>
   </w:abstractNum>
-  <w:abstractNum w:abstractNumId="26" w15:restartNumberingAfterBreak="0">
+  <w:abstractNum w:abstractNumId="27" w15:restartNumberingAfterBreak="0">
     <w:nsid w:val="5E047C0B"/>
     <w:multiLevelType w:val="hybridMultilevel"/>
     <w:tmpl w:val="95CC3860"/>
@@ -15814,7 +15876,7 @@
       </w:pPr>
     </w:lvl>
   </w:abstractNum>
-  <w:abstractNum w:abstractNumId="27" w15:restartNumberingAfterBreak="0">
+  <w:abstractNum w:abstractNumId="28" w15:restartNumberingAfterBreak="0">
     <w:nsid w:val="5F65704C"/>
     <w:multiLevelType w:val="hybridMultilevel"/>
     <w:tmpl w:val="0B284766"/>
@@ -15903,7 +15965,7 @@
       </w:pPr>
     </w:lvl>
   </w:abstractNum>
-  <w:abstractNum w:abstractNumId="28" w15:restartNumberingAfterBreak="0">
+  <w:abstractNum w:abstractNumId="29" w15:restartNumberingAfterBreak="0">
     <w:nsid w:val="63190C1A"/>
     <w:multiLevelType w:val="hybridMultilevel"/>
     <w:tmpl w:val="ECD8AE00"/>
@@ -15992,7 +16054,7 @@
       </w:pPr>
     </w:lvl>
   </w:abstractNum>
-  <w:abstractNum w:abstractNumId="29" w15:restartNumberingAfterBreak="0">
+  <w:abstractNum w:abstractNumId="30" w15:restartNumberingAfterBreak="0">
     <w:nsid w:val="654C57AC"/>
     <w:multiLevelType w:val="multilevel"/>
     <w:tmpl w:val="96FE1D9C"/>
@@ -16113,7 +16175,7 @@
       </w:rPr>
     </w:lvl>
   </w:abstractNum>
-  <w:abstractNum w:abstractNumId="30" w15:restartNumberingAfterBreak="0">
+  <w:abstractNum w:abstractNumId="31" w15:restartNumberingAfterBreak="0">
     <w:nsid w:val="6B2C5167"/>
     <w:multiLevelType w:val="hybridMultilevel"/>
     <w:tmpl w:val="35A091FA"/>
@@ -16226,7 +16288,7 @@
       </w:rPr>
     </w:lvl>
   </w:abstractNum>
-  <w:abstractNum w:abstractNumId="31" w15:restartNumberingAfterBreak="0">
+  <w:abstractNum w:abstractNumId="32" w15:restartNumberingAfterBreak="0">
     <w:nsid w:val="6D7205FB"/>
     <w:multiLevelType w:val="multilevel"/>
     <w:tmpl w:val="C230652C"/>
@@ -16347,7 +16409,7 @@
       </w:rPr>
     </w:lvl>
   </w:abstractNum>
-  <w:abstractNum w:abstractNumId="32" w15:restartNumberingAfterBreak="0">
+  <w:abstractNum w:abstractNumId="33" w15:restartNumberingAfterBreak="0">
     <w:nsid w:val="780B1CD8"/>
     <w:multiLevelType w:val="hybridMultilevel"/>
     <w:tmpl w:val="ECD8AE00"/>
@@ -16436,7 +16498,7 @@
       </w:pPr>
     </w:lvl>
   </w:abstractNum>
-  <w:abstractNum w:abstractNumId="33" w15:restartNumberingAfterBreak="0">
+  <w:abstractNum w:abstractNumId="34" w15:restartNumberingAfterBreak="0">
     <w:nsid w:val="78F06858"/>
     <w:multiLevelType w:val="hybridMultilevel"/>
     <w:tmpl w:val="74D6B54A"/>
@@ -16525,7 +16587,7 @@
       </w:pPr>
     </w:lvl>
   </w:abstractNum>
-  <w:abstractNum w:abstractNumId="34" w15:restartNumberingAfterBreak="0">
+  <w:abstractNum w:abstractNumId="35" w15:restartNumberingAfterBreak="0">
     <w:nsid w:val="7DE34595"/>
     <w:multiLevelType w:val="multilevel"/>
     <w:tmpl w:val="C5CC94C2"/>
@@ -16648,46 +16710,46 @@
     <w:abstractNumId w:val="0"/>
   </w:num>
   <w:num w:numId="2">
-    <w:abstractNumId w:val="34"/>
+    <w:abstractNumId w:val="35"/>
   </w:num>
   <w:num w:numId="3">
+    <w:abstractNumId w:val="4"/>
+  </w:num>
+  <w:num w:numId="4">
+    <w:abstractNumId w:val="5"/>
+  </w:num>
+  <w:num w:numId="5">
+    <w:abstractNumId w:val="31"/>
+  </w:num>
+  <w:num w:numId="6">
     <w:abstractNumId w:val="3"/>
   </w:num>
-  <w:num w:numId="4">
-    <w:abstractNumId w:val="4"/>
+  <w:num w:numId="7">
+    <w:abstractNumId w:val="33"/>
   </w:num>
-  <w:num w:numId="5">
-    <w:abstractNumId w:val="30"/>
+  <w:num w:numId="8">
+    <w:abstractNumId w:val="9"/>
   </w:num>
-  <w:num w:numId="6">
+  <w:num w:numId="9">
+    <w:abstractNumId w:val="15"/>
+  </w:num>
+  <w:num w:numId="10">
+    <w:abstractNumId w:val="21"/>
+  </w:num>
+  <w:num w:numId="11">
+    <w:abstractNumId w:val="24"/>
+  </w:num>
+  <w:num w:numId="12">
+    <w:abstractNumId w:val="17"/>
+  </w:num>
+  <w:num w:numId="13">
     <w:abstractNumId w:val="2"/>
   </w:num>
-  <w:num w:numId="7">
-    <w:abstractNumId w:val="32"/>
-  </w:num>
-  <w:num w:numId="8">
-    <w:abstractNumId w:val="8"/>
-  </w:num>
-  <w:num w:numId="9">
-    <w:abstractNumId w:val="14"/>
-  </w:num>
-  <w:num w:numId="10">
-    <w:abstractNumId w:val="20"/>
-  </w:num>
-  <w:num w:numId="11">
-    <w:abstractNumId w:val="23"/>
-  </w:num>
-  <w:num w:numId="12">
-    <w:abstractNumId w:val="16"/>
-  </w:num>
-  <w:num w:numId="13">
-    <w:abstractNumId w:val="1"/>
-  </w:num>
   <w:num w:numId="14">
-    <w:abstractNumId w:val="28"/>
+    <w:abstractNumId w:val="29"/>
   </w:num>
   <w:num w:numId="15">
-    <w:abstractNumId w:val="34"/>
+    <w:abstractNumId w:val="35"/>
     <w:lvlOverride w:ilvl="0">
       <w:startOverride w:val="3"/>
     </w:lvlOverride>
@@ -16696,7 +16758,7 @@
     </w:lvlOverride>
   </w:num>
   <w:num w:numId="16">
-    <w:abstractNumId w:val="34"/>
+    <w:abstractNumId w:val="35"/>
     <w:lvlOverride w:ilvl="0">
       <w:startOverride w:val="3"/>
     </w:lvlOverride>
@@ -16705,64 +16767,64 @@
     </w:lvlOverride>
   </w:num>
   <w:num w:numId="17">
+    <w:abstractNumId w:val="23"/>
+  </w:num>
+  <w:num w:numId="18">
+    <w:abstractNumId w:val="13"/>
+  </w:num>
+  <w:num w:numId="19">
+    <w:abstractNumId w:val="32"/>
+  </w:num>
+  <w:num w:numId="20">
+    <w:abstractNumId w:val="18"/>
+  </w:num>
+  <w:num w:numId="21">
+    <w:abstractNumId w:val="30"/>
+  </w:num>
+  <w:num w:numId="22">
     <w:abstractNumId w:val="22"/>
   </w:num>
-  <w:num w:numId="18">
+  <w:num w:numId="23">
+    <w:abstractNumId w:val="11"/>
+  </w:num>
+  <w:num w:numId="24">
+    <w:abstractNumId w:val="6"/>
+  </w:num>
+  <w:num w:numId="25">
+    <w:abstractNumId w:val="26"/>
+  </w:num>
+  <w:num w:numId="26">
+    <w:abstractNumId w:val="27"/>
+  </w:num>
+  <w:num w:numId="27">
+    <w:abstractNumId w:val="8"/>
+  </w:num>
+  <w:num w:numId="28">
+    <w:abstractNumId w:val="34"/>
+  </w:num>
+  <w:num w:numId="29">
+    <w:abstractNumId w:val="20"/>
+  </w:num>
+  <w:num w:numId="30">
+    <w:abstractNumId w:val="16"/>
+  </w:num>
+  <w:num w:numId="31">
+    <w:abstractNumId w:val="14"/>
+  </w:num>
+  <w:num w:numId="32">
+    <w:abstractNumId w:val="28"/>
+  </w:num>
+  <w:num w:numId="33">
+    <w:abstractNumId w:val="25"/>
+  </w:num>
+  <w:num w:numId="34">
     <w:abstractNumId w:val="12"/>
   </w:num>
-  <w:num w:numId="19">
-    <w:abstractNumId w:val="31"/>
-  </w:num>
-  <w:num w:numId="20">
-    <w:abstractNumId w:val="17"/>
-  </w:num>
-  <w:num w:numId="21">
-    <w:abstractNumId w:val="29"/>
-  </w:num>
-  <w:num w:numId="22">
-    <w:abstractNumId w:val="21"/>
-  </w:num>
-  <w:num w:numId="23">
-    <w:abstractNumId w:val="10"/>
-  </w:num>
-  <w:num w:numId="24">
-    <w:abstractNumId w:val="5"/>
-  </w:num>
-  <w:num w:numId="25">
-    <w:abstractNumId w:val="25"/>
-  </w:num>
-  <w:num w:numId="26">
-    <w:abstractNumId w:val="26"/>
-  </w:num>
-  <w:num w:numId="27">
-    <w:abstractNumId w:val="7"/>
-  </w:num>
-  <w:num w:numId="28">
-    <w:abstractNumId w:val="33"/>
-  </w:num>
-  <w:num w:numId="29">
+  <w:num w:numId="35">
     <w:abstractNumId w:val="19"/>
   </w:num>
-  <w:num w:numId="30">
-    <w:abstractNumId w:val="15"/>
-  </w:num>
-  <w:num w:numId="31">
-    <w:abstractNumId w:val="13"/>
-  </w:num>
-  <w:num w:numId="32">
-    <w:abstractNumId w:val="27"/>
-  </w:num>
-  <w:num w:numId="33">
-    <w:abstractNumId w:val="24"/>
-  </w:num>
-  <w:num w:numId="34">
-    <w:abstractNumId w:val="11"/>
-  </w:num>
-  <w:num w:numId="35">
-    <w:abstractNumId w:val="18"/>
-  </w:num>
   <w:num w:numId="36">
-    <w:abstractNumId w:val="34"/>
+    <w:abstractNumId w:val="35"/>
     <w:lvlOverride w:ilvl="0">
       <w:startOverride w:val="3"/>
     </w:lvlOverride>
@@ -16774,7 +16836,7 @@
     </w:lvlOverride>
   </w:num>
   <w:num w:numId="37">
-    <w:abstractNumId w:val="34"/>
+    <w:abstractNumId w:val="35"/>
     <w:lvlOverride w:ilvl="0">
       <w:startOverride w:val="3"/>
     </w:lvlOverride>
@@ -16786,7 +16848,7 @@
     </w:lvlOverride>
   </w:num>
   <w:num w:numId="38">
-    <w:abstractNumId w:val="34"/>
+    <w:abstractNumId w:val="35"/>
     <w:lvlOverride w:ilvl="0">
       <w:startOverride w:val="3"/>
     </w:lvlOverride>
@@ -16798,17 +16860,20 @@
     </w:lvlOverride>
   </w:num>
   <w:num w:numId="39">
-    <w:abstractNumId w:val="34"/>
+    <w:abstractNumId w:val="35"/>
     <w:lvlOverride w:ilvl="0">
       <w:startOverride w:val="3"/>
     </w:lvlOverride>
     <w:lvlOverride w:ilvl="1"/>
   </w:num>
   <w:num w:numId="40">
-    <w:abstractNumId w:val="6"/>
+    <w:abstractNumId w:val="7"/>
   </w:num>
   <w:num w:numId="41">
-    <w:abstractNumId w:val="9"/>
+    <w:abstractNumId w:val="10"/>
+  </w:num>
+  <w:num w:numId="42">
+    <w:abstractNumId w:val="1"/>
   </w:num>
 </w:numbering>
 </file>
@@ -18675,7 +18740,7 @@
 </file>
 
 <file path=customXml/itemProps1.xml><?xml version="1.0" encoding="utf-8"?>
-<ds:datastoreItem xmlns:ds="http://schemas.openxmlformats.org/officeDocument/2006/customXml" ds:itemID="{FE22806B-97C5-47BE-838D-E65BE1DB59FF}">
+<ds:datastoreItem xmlns:ds="http://schemas.openxmlformats.org/officeDocument/2006/customXml" ds:itemID="{AE189C4C-2EAA-D84F-AAAE-782B4C201C57}">
   <ds:schemaRefs>
     <ds:schemaRef ds:uri="http://schemas.openxmlformats.org/officeDocument/2006/bibliography"/>
   </ds:schemaRefs>

</xml_diff>

<commit_message>
added section for User Requirements
</commit_message>
<xml_diff>
--- a/SRS.docx
+++ b/SRS.docx
@@ -5364,13 +5364,341 @@
           <w:rFonts w:cs="Arial"/>
         </w:rPr>
       </w:pPr>
+    </w:p>
+    <w:p>
+      <w:pPr>
+        <w:pStyle w:val="ListParagraph"/>
+        <w:ind w:left="1830"/>
+        <w:rPr>
+          <w:rFonts w:cs="Arial"/>
+        </w:rPr>
+      </w:pPr>
+    </w:p>
+    <w:p>
+      <w:pPr>
+        <w:pStyle w:val="ListParagraph"/>
+        <w:ind w:left="1830"/>
+        <w:rPr>
+          <w:rFonts w:cs="Arial"/>
+        </w:rPr>
+      </w:pPr>
+    </w:p>
+    <w:p>
+      <w:pPr>
+        <w:pStyle w:val="ListParagraph"/>
+        <w:ind w:left="1830"/>
+        <w:rPr>
+          <w:rFonts w:cs="Arial"/>
+        </w:rPr>
+      </w:pPr>
+    </w:p>
+    <w:p>
+      <w:pPr>
+        <w:pStyle w:val="ListParagraph"/>
+        <w:ind w:left="1830"/>
+        <w:rPr>
+          <w:rFonts w:cs="Arial"/>
+        </w:rPr>
+      </w:pPr>
+    </w:p>
+    <w:p>
+      <w:pPr>
+        <w:pStyle w:val="ListParagraph"/>
+        <w:ind w:left="1830"/>
+        <w:rPr>
+          <w:rFonts w:cs="Arial"/>
+        </w:rPr>
+      </w:pPr>
+    </w:p>
+    <w:p>
+      <w:pPr>
+        <w:pStyle w:val="ListParagraph"/>
+        <w:ind w:left="1830"/>
+        <w:rPr>
+          <w:rFonts w:cs="Arial"/>
+        </w:rPr>
+      </w:pPr>
+    </w:p>
+    <w:p>
+      <w:pPr>
+        <w:pStyle w:val="ListParagraph"/>
+        <w:ind w:left="1830"/>
+        <w:rPr>
+          <w:rFonts w:cs="Arial"/>
+        </w:rPr>
+      </w:pPr>
+    </w:p>
+    <w:p>
+      <w:pPr>
+        <w:pStyle w:val="ListParagraph"/>
+        <w:ind w:left="1830"/>
+        <w:rPr>
+          <w:rFonts w:cs="Arial"/>
+        </w:rPr>
+      </w:pPr>
+    </w:p>
+    <w:p>
+      <w:pPr>
+        <w:pStyle w:val="ListParagraph"/>
+        <w:ind w:left="1830"/>
+        <w:rPr>
+          <w:rFonts w:cs="Arial"/>
+        </w:rPr>
+      </w:pPr>
+    </w:p>
+    <w:p>
+      <w:pPr>
+        <w:pStyle w:val="ListParagraph"/>
+        <w:ind w:left="1830"/>
+        <w:rPr>
+          <w:rFonts w:cs="Arial"/>
+        </w:rPr>
+      </w:pPr>
+    </w:p>
+    <w:p>
+      <w:pPr>
+        <w:pStyle w:val="ListParagraph"/>
+        <w:ind w:left="1830"/>
+        <w:rPr>
+          <w:rFonts w:cs="Arial"/>
+        </w:rPr>
+      </w:pPr>
+    </w:p>
+    <w:p>
+      <w:pPr>
+        <w:pStyle w:val="ListParagraph"/>
+        <w:ind w:left="1830"/>
+        <w:rPr>
+          <w:rFonts w:cs="Arial"/>
+        </w:rPr>
+      </w:pPr>
+      <w:r>
+        <w:rPr>
+          <w:rFonts w:cs="Arial"/>
+        </w:rPr>
+        <w:t>End</w:t>
+      </w:r>
+    </w:p>
+    <w:p>
+      <w:pPr>
+        <w:pStyle w:val="ListParagraph"/>
+        <w:ind w:left="1830"/>
+        <w:rPr>
+          <w:rFonts w:cs="Arial"/>
+        </w:rPr>
+      </w:pPr>
+    </w:p>
+    <w:p>
+      <w:pPr>
+        <w:pStyle w:val="Heading2"/>
+        <w:numPr>
+          <w:ilvl w:val="1"/>
+          <w:numId w:val="2"/>
+        </w:numPr>
+      </w:pPr>
+      <w:bookmarkStart w:id="10" w:name="_Toc521001449"/>
+      <w:r>
+        <w:t>User Characteristics</w:t>
+      </w:r>
+      <w:bookmarkEnd w:id="10"/>
+    </w:p>
+    <w:p>
+      <w:pPr>
+        <w:ind w:left="1110"/>
+      </w:pPr>
+      <w:r>
+        <w:t xml:space="preserve">There will be </w:t>
+      </w:r>
+      <w:r>
+        <w:t>four</w:t>
+      </w:r>
+      <w:r>
+        <w:t xml:space="preserve"> different types of users, patrons, librarians, lib</w:t>
+      </w:r>
+      <w:r>
+        <w:t>rary attendants, and administrators</w:t>
+      </w:r>
+      <w:r>
+        <w:t xml:space="preserve">.  </w:t>
+      </w:r>
+      <w:r>
+        <w:t>Patrons and staff members will have</w:t>
+      </w:r>
+      <w:r>
+        <w:t xml:space="preserve"> separate web portal</w:t>
+      </w:r>
+      <w:r>
+        <w:t>s</w:t>
+      </w:r>
+      <w:r>
+        <w:t xml:space="preserve">, with different functions and features.  </w:t>
+      </w:r>
+    </w:p>
+    <w:p>
+      <w:pPr>
+        <w:ind w:left="1110"/>
+      </w:pPr>
+      <w:r>
+        <w:t>Before being able to create an online account, patrons will need to obtain a library card from the library. Once this is obtain</w:t>
+      </w:r>
+      <w:r>
+        <w:t>ed</w:t>
+      </w:r>
+      <w:r>
+        <w:t xml:space="preserve"> patrons will be able to create an online account and log in to the system.  Once logged in patrons may s</w:t>
+      </w:r>
+      <w:r>
+        <w:t>earch media, make reservations</w:t>
+      </w:r>
+      <w:r>
+        <w:t xml:space="preserve">, log out of the system.  </w:t>
+      </w:r>
+      <w:r>
+        <w:t xml:space="preserve">On the first release patrons will not be able to pay late fees or add printing funds.  This will be done by librarians and attendants, at least initially until a further release is developed.  </w:t>
+      </w:r>
+    </w:p>
+    <w:p>
+      <w:pPr>
+        <w:ind w:left="1110"/>
+      </w:pPr>
+      <w:r>
+        <w:t xml:space="preserve">Librarians and library assistants must be employees and authorized by management to use the system.  Once they have been authorized and an account has been created by an administrator they may log in to the system.  </w:t>
+      </w:r>
+      <w:r>
+        <w:t>Lib</w:t>
+      </w:r>
+      <w:r>
+        <w:t xml:space="preserve">rary attendants </w:t>
+      </w:r>
+      <w:r>
+        <w:t xml:space="preserve">will be able to check out books, receive payments, search media, search patrons.  Librarians will have all functions allotted to library attendants plus </w:t>
+      </w:r>
+      <w:proofErr w:type="gramStart"/>
+      <w:r>
+        <w:t>have the ability to</w:t>
+      </w:r>
+      <w:proofErr w:type="gramEnd"/>
+      <w:r>
+        <w:t xml:space="preserve"> </w:t>
+      </w:r>
+      <w:r>
+        <w:lastRenderedPageBreak/>
+        <w:t>edit or add book records, update patron records, and purchase books and other media.</w:t>
+      </w:r>
+    </w:p>
+    <w:p>
+      <w:pPr>
+        <w:spacing w:after="0"/>
+        <w:ind w:left="1110"/>
+      </w:pPr>
+      <w:r>
+        <w:t>Administrator have all functions that librarians have except that of checking out books</w:t>
+      </w:r>
+      <w:r>
+        <w:t>, processing payments and ordering books</w:t>
+      </w:r>
+      <w:r>
+        <w:t>.  In addition, administrators may delete records from the database, add new staff members to the database, perform password resets for everyone only if needed, and perform general maintenance on the database.</w:t>
+      </w:r>
+    </w:p>
+    <w:p>
+      <w:pPr>
+        <w:pStyle w:val="Heading2"/>
+        <w:numPr>
+          <w:ilvl w:val="1"/>
+          <w:numId w:val="2"/>
+        </w:numPr>
+      </w:pPr>
+      <w:bookmarkStart w:id="11" w:name="_Toc521001450"/>
+      <w:r>
+        <w:t>Constraints</w:t>
+      </w:r>
+      <w:bookmarkEnd w:id="11"/>
+    </w:p>
+    <w:p>
+      <w:pPr>
+        <w:ind w:left="1110"/>
+      </w:pPr>
+      <w:r>
+        <w:t xml:space="preserve">The system will be entirely web based and there will be no need to install software on any individual computer.    </w:t>
+      </w:r>
+    </w:p>
+    <w:p>
+      <w:pPr>
+        <w:pStyle w:val="Heading2"/>
+        <w:numPr>
+          <w:ilvl w:val="1"/>
+          <w:numId w:val="2"/>
+        </w:numPr>
+      </w:pPr>
+      <w:bookmarkStart w:id="12" w:name="_Toc521001451"/>
+      <w:r>
+        <w:t>Assumptions</w:t>
+      </w:r>
+      <w:bookmarkEnd w:id="12"/>
+    </w:p>
+    <w:p>
+      <w:pPr>
+        <w:ind w:left="1110"/>
+      </w:pPr>
+      <w:r>
+        <w:t xml:space="preserve">System will be compatible with all web browsers and can be used from a wide variety of devices.  </w:t>
+      </w:r>
+      <w:r>
+        <w:t xml:space="preserve"> </w:t>
+      </w:r>
+    </w:p>
+    <w:p>
+      <w:pPr>
+        <w:pStyle w:val="Heading11"/>
+      </w:pPr>
+      <w:bookmarkStart w:id="13" w:name="_Toc521001452"/>
+      <w:r>
+        <w:t>User Requirements</w:t>
+      </w:r>
+    </w:p>
+    <w:p>
+      <w:pPr>
+        <w:ind w:left="720"/>
+      </w:pPr>
+      <w:r>
+        <w:t xml:space="preserve">The Library is to be used by four user types: patrons, librarians, library attendants and administrators.  </w:t>
+      </w:r>
+    </w:p>
+    <w:p>
+      <w:pPr>
+        <w:pStyle w:val="Heading2"/>
+        <w:numPr>
+          <w:ilvl w:val="1"/>
+          <w:numId w:val="2"/>
+        </w:numPr>
+      </w:pPr>
+      <w:r>
+        <w:t>Patron User Requirements</w:t>
+      </w:r>
+    </w:p>
+    <w:p>
+      <w:pPr>
+        <w:ind w:left="720"/>
+      </w:pPr>
+      <w:r>
+        <w:t xml:space="preserve">Patrons will have functions such as registering, searching for books, making reservations, and resetting passwords.  </w:t>
+      </w:r>
+      <w:r>
+        <w:t xml:space="preserve">For registration to occur patrons must have a library card and no amount owed for late fees.  </w:t>
+      </w:r>
+    </w:p>
+    <w:p>
+      <w:pPr>
+        <w:ind w:left="720"/>
+      </w:pPr>
       <w:r>
         <w:rPr>
           <w:rFonts w:cs="Arial"/>
           <w:noProof/>
         </w:rPr>
         <w:drawing>
-          <wp:inline distT="0" distB="0" distL="0" distR="0">
+          <wp:inline distT="0" distB="0" distL="0" distR="0" wp14:anchorId="67498FB9" wp14:editId="0C1B87FF">
             <wp:extent cx="5323398" cy="3440303"/>
             <wp:effectExtent l="0" t="0" r="0" b="8255"/>
             <wp:docPr id="212" name="Picture 212" descr="A close up of a logo&#10;&#10;Description generated with very high confidence"/>
@@ -5414,56 +5742,43 @@
     </w:p>
     <w:p>
       <w:pPr>
-        <w:pStyle w:val="ListParagraph"/>
-        <w:ind w:left="1830"/>
-        <w:rPr>
-          <w:rFonts w:cs="Arial"/>
-        </w:rPr>
+        <w:ind w:left="720"/>
       </w:pPr>
     </w:p>
     <w:p>
       <w:pPr>
-        <w:pStyle w:val="ListParagraph"/>
-        <w:ind w:left="1830"/>
-        <w:rPr>
-          <w:rFonts w:cs="Arial"/>
-        </w:rPr>
-      </w:pPr>
+        <w:pStyle w:val="Heading2"/>
+        <w:numPr>
+          <w:ilvl w:val="1"/>
+          <w:numId w:val="2"/>
+        </w:numPr>
+      </w:pPr>
+      <w:r>
+        <w:t>Librarian User Requirements</w:t>
+      </w:r>
     </w:p>
     <w:p>
       <w:pPr>
-        <w:pStyle w:val="ListParagraph"/>
-        <w:ind w:left="1830"/>
-        <w:rPr>
-          <w:rFonts w:cs="Arial"/>
-        </w:rPr>
-      </w:pPr>
-    </w:p>
-    <w:p>
-      <w:pPr>
-        <w:pStyle w:val="ListParagraph"/>
-        <w:ind w:left="1830"/>
-        <w:rPr>
-          <w:rFonts w:cs="Arial"/>
-        </w:rPr>
-      </w:pPr>
-    </w:p>
-    <w:p>
-      <w:pPr>
-        <w:pStyle w:val="ListParagraph"/>
-        <w:ind w:left="1830"/>
-        <w:rPr>
-          <w:rFonts w:cs="Arial"/>
-        </w:rPr>
-      </w:pPr>
+        <w:ind w:left="720"/>
+      </w:pPr>
+      <w:r>
+        <w:t xml:space="preserve">Librarians will be able to search and update media and patron </w:t>
+      </w:r>
+      <w:proofErr w:type="gramStart"/>
+      <w:r>
+        <w:t>records, and</w:t>
+      </w:r>
+      <w:proofErr w:type="gramEnd"/>
+      <w:r>
+        <w:t xml:space="preserve"> be able to accomplish transactions such as checking out media, process returns, and process payments for late fees and printing funds.   </w:t>
+      </w:r>
       <w:r>
         <w:rPr>
           <w:rFonts w:cs="Arial"/>
           <w:noProof/>
         </w:rPr>
-        <w:lastRenderedPageBreak/>
         <w:drawing>
-          <wp:inline distT="0" distB="0" distL="0" distR="0">
+          <wp:inline distT="0" distB="0" distL="0" distR="0" wp14:anchorId="7B4129B0" wp14:editId="0DE943A5">
             <wp:extent cx="5379057" cy="5162975"/>
             <wp:effectExtent l="0" t="0" r="0" b="0"/>
             <wp:docPr id="209" name="Picture 209" descr="A close up of a logo&#10;&#10;Description generated with high confidence"/>
@@ -5507,29 +5822,57 @@
     </w:p>
     <w:p>
       <w:pPr>
-        <w:pStyle w:val="ListParagraph"/>
-        <w:ind w:left="1830"/>
-        <w:rPr>
-          <w:rFonts w:cs="Arial"/>
-        </w:rPr>
+        <w:ind w:left="720"/>
       </w:pPr>
     </w:p>
     <w:p>
       <w:pPr>
-        <w:pStyle w:val="ListParagraph"/>
-        <w:ind w:left="1830"/>
-        <w:rPr>
-          <w:rFonts w:cs="Arial"/>
-        </w:rPr>
-      </w:pPr>
+        <w:pStyle w:val="Heading2"/>
+        <w:numPr>
+          <w:ilvl w:val="1"/>
+          <w:numId w:val="2"/>
+        </w:numPr>
+      </w:pPr>
+      <w:r>
+        <w:t xml:space="preserve">Library </w:t>
+      </w:r>
+      <w:r>
+        <w:t>Attendant</w:t>
+      </w:r>
+      <w:r>
+        <w:t xml:space="preserve"> User Requirements</w:t>
+      </w:r>
     </w:p>
     <w:p>
       <w:pPr>
-        <w:pStyle w:val="ListParagraph"/>
-        <w:ind w:left="1830"/>
-        <w:rPr>
-          <w:rFonts w:cs="Arial"/>
-        </w:rPr>
+        <w:ind w:left="720"/>
+      </w:pPr>
+      <w:r>
+        <w:t xml:space="preserve">Attendants will be able to search media and patron </w:t>
+      </w:r>
+      <w:proofErr w:type="gramStart"/>
+      <w:r>
+        <w:t>records,</w:t>
+      </w:r>
+      <w:proofErr w:type="gramEnd"/>
+      <w:r>
+        <w:t xml:space="preserve"> however they will not be able to edit them.  </w:t>
+      </w:r>
+      <w:proofErr w:type="gramStart"/>
+      <w:r>
+        <w:t>Similarly</w:t>
+      </w:r>
+      <w:proofErr w:type="gramEnd"/>
+      <w:r>
+        <w:t xml:space="preserve"> to librarians they will be able to </w:t>
+      </w:r>
+      <w:r>
+        <w:t xml:space="preserve">checking out media, process returns, and process payments for late fees and printing funds.   </w:t>
+      </w:r>
+    </w:p>
+    <w:p>
+      <w:pPr>
+        <w:ind w:left="720"/>
       </w:pPr>
       <w:r>
         <w:rPr>
@@ -5538,7 +5881,7 @@
         </w:rPr>
         <w:lastRenderedPageBreak/>
         <w:drawing>
-          <wp:inline distT="0" distB="0" distL="0" distR="0">
+          <wp:inline distT="0" distB="0" distL="0" distR="0" wp14:anchorId="6E4712EB" wp14:editId="37ADC2EC">
             <wp:extent cx="5339300" cy="4293687"/>
             <wp:effectExtent l="0" t="0" r="0" b="0"/>
             <wp:docPr id="215" name="Picture 215" descr="A close up of a logo&#10;&#10;Description generated with very high confidence"/>
@@ -5582,20 +5925,33 @@
     </w:p>
     <w:p>
       <w:pPr>
-        <w:pStyle w:val="ListParagraph"/>
-        <w:ind w:left="1830"/>
-        <w:rPr>
-          <w:rFonts w:cs="Arial"/>
-        </w:rPr>
-      </w:pPr>
+        <w:pStyle w:val="Heading2"/>
+        <w:numPr>
+          <w:ilvl w:val="1"/>
+          <w:numId w:val="2"/>
+        </w:numPr>
+      </w:pPr>
+      <w:r>
+        <w:t>Administrator User Requirements</w:t>
+      </w:r>
     </w:p>
     <w:p>
       <w:pPr>
-        <w:pStyle w:val="ListParagraph"/>
-        <w:ind w:left="1830"/>
-        <w:rPr>
-          <w:rFonts w:cs="Arial"/>
-        </w:rPr>
+        <w:ind w:left="720"/>
+      </w:pPr>
+      <w:r>
+        <w:t xml:space="preserve">Administrators will be able to search and </w:t>
+      </w:r>
+      <w:r>
+        <w:t>edit media and patron records and</w:t>
+      </w:r>
+      <w:r>
+        <w:t xml:space="preserve"> will be the only user type with the ability to delete records.  Record deleting will be done by interacting directly with the database and will not be part of the system design.  </w:t>
+      </w:r>
+    </w:p>
+    <w:p>
+      <w:pPr>
+        <w:ind w:left="720"/>
       </w:pPr>
       <w:r>
         <w:rPr>
@@ -5604,7 +5960,7 @@
         </w:rPr>
         <w:lastRenderedPageBreak/>
         <w:drawing>
-          <wp:inline distT="0" distB="0" distL="0" distR="0">
+          <wp:inline distT="0" distB="0" distL="0" distR="0" wp14:anchorId="209C543D" wp14:editId="28585F3C">
             <wp:extent cx="5402911" cy="4141655"/>
             <wp:effectExtent l="0" t="0" r="7620" b="0"/>
             <wp:docPr id="211" name="Picture 211" descr="A close up of a logo&#10;&#10;Description generated with very high confidence"/>
@@ -5648,202 +6004,23 @@
     </w:p>
     <w:p>
       <w:pPr>
-        <w:pStyle w:val="ListParagraph"/>
-        <w:ind w:left="1830"/>
-        <w:rPr>
-          <w:rFonts w:cs="Arial"/>
-        </w:rPr>
-      </w:pPr>
+        <w:pStyle w:val="Heading2"/>
+        <w:ind w:left="1110"/>
+      </w:pPr>
+      <w:r>
+        <w:tab/>
+      </w:r>
     </w:p>
     <w:p>
       <w:pPr>
         <w:pStyle w:val="ListParagraph"/>
-        <w:ind w:left="1830"/>
-        <w:rPr>
-          <w:rFonts w:cs="Arial"/>
-        </w:rPr>
-      </w:pPr>
-      <w:r>
-        <w:rPr>
-          <w:rFonts w:cs="Arial"/>
-        </w:rPr>
-        <w:t>End</w:t>
-      </w:r>
+        <w:ind w:left="1110"/>
+      </w:pPr>
     </w:p>
     <w:p>
       <w:pPr>
-        <w:pStyle w:val="ListParagraph"/>
-        <w:ind w:left="1830"/>
-        <w:rPr>
-          <w:rFonts w:cs="Arial"/>
-        </w:rPr>
-      </w:pPr>
-    </w:p>
-    <w:p>
-      <w:pPr>
-        <w:pStyle w:val="Heading2"/>
-        <w:numPr>
-          <w:ilvl w:val="1"/>
-          <w:numId w:val="2"/>
-        </w:numPr>
-      </w:pPr>
-      <w:bookmarkStart w:id="10" w:name="_Toc521001449"/>
-      <w:r>
-        <w:t>User Characteristics</w:t>
-      </w:r>
-      <w:bookmarkEnd w:id="10"/>
-    </w:p>
-    <w:p>
-      <w:pPr>
-        <w:ind w:left="1110"/>
-      </w:pPr>
-      <w:r>
-        <w:t xml:space="preserve">There will be </w:t>
-      </w:r>
-      <w:r>
-        <w:t>four</w:t>
-      </w:r>
-      <w:r>
-        <w:t xml:space="preserve"> different types of users, patrons, librarians, lib</w:t>
-      </w:r>
-      <w:r>
-        <w:t>rary attendants, and administrators</w:t>
-      </w:r>
-      <w:r>
-        <w:t xml:space="preserve">.  </w:t>
-      </w:r>
-      <w:r>
-        <w:t>Patrons and staff members will have</w:t>
-      </w:r>
-      <w:r>
-        <w:t xml:space="preserve"> separate web portal</w:t>
-      </w:r>
-      <w:r>
-        <w:t>s</w:t>
-      </w:r>
-      <w:r>
-        <w:t xml:space="preserve">, with different functions and features.  </w:t>
-      </w:r>
-    </w:p>
-    <w:p>
-      <w:pPr>
-        <w:ind w:left="1110"/>
-      </w:pPr>
-      <w:r>
-        <w:t>Before being able to create an online account, patrons will need to obtain a library card from the library. Once this is obtain</w:t>
-      </w:r>
-      <w:r>
-        <w:t>ed</w:t>
-      </w:r>
-      <w:r>
-        <w:t xml:space="preserve"> patrons will be able to create an online account and log in to the system.  Once logged in patrons may s</w:t>
-      </w:r>
-      <w:r>
-        <w:t>earch media, make reservations</w:t>
-      </w:r>
-      <w:r>
-        <w:t xml:space="preserve">, log out of the system.  </w:t>
-      </w:r>
-      <w:r>
-        <w:t xml:space="preserve">On the first release patrons will not be able to pay late fees or add printing funds.  This will be done by librarians and attendants, at least initially until a further release is developed.  </w:t>
-      </w:r>
-    </w:p>
-    <w:p>
-      <w:pPr>
-        <w:ind w:left="1110"/>
-      </w:pPr>
-      <w:r>
-        <w:t xml:space="preserve">Librarians and library assistants must be employees and authorized by management to use the system.  Once they have been authorized and an account has been created by an administrator they may log in to the system.  </w:t>
-      </w:r>
-      <w:r>
-        <w:t>Lib</w:t>
-      </w:r>
-      <w:r>
-        <w:t xml:space="preserve">rary attendants </w:t>
-      </w:r>
-      <w:r>
-        <w:t xml:space="preserve">will be able to check out books, receive payments, search media, search patrons.  Librarians will have all functions allotted to library attendants plus </w:t>
-      </w:r>
-      <w:proofErr w:type="gramStart"/>
-      <w:r>
-        <w:t>have the ability to</w:t>
-      </w:r>
-      <w:proofErr w:type="gramEnd"/>
-      <w:r>
-        <w:t xml:space="preserve"> </w:t>
-      </w:r>
-      <w:r>
-        <w:lastRenderedPageBreak/>
-        <w:t>edit or add book records, update patron records, and purchase books and other media.</w:t>
-      </w:r>
-    </w:p>
-    <w:p>
-      <w:pPr>
-        <w:spacing w:after="0"/>
-        <w:ind w:left="1110"/>
-      </w:pPr>
-      <w:r>
-        <w:t>Administrator have all functions that librarians have except that of checking out books</w:t>
-      </w:r>
-      <w:r>
-        <w:t>, processing payments and ordering books</w:t>
-      </w:r>
-      <w:r>
-        <w:t>.  In addition, administrators may delete records from the database, add new staff members to the database, perform password resets for everyone only if needed, and perform general maintenance on the database.</w:t>
-      </w:r>
-    </w:p>
-    <w:p>
-      <w:pPr>
-        <w:pStyle w:val="Heading2"/>
-        <w:numPr>
-          <w:ilvl w:val="1"/>
-          <w:numId w:val="2"/>
-        </w:numPr>
-      </w:pPr>
-      <w:bookmarkStart w:id="11" w:name="_Toc521001450"/>
-      <w:r>
-        <w:t>Constraints</w:t>
-      </w:r>
-      <w:bookmarkEnd w:id="11"/>
-    </w:p>
-    <w:p>
-      <w:pPr>
-        <w:ind w:left="1110"/>
-      </w:pPr>
-      <w:r>
-        <w:t xml:space="preserve">The system will be entirely web based and there will be no need to install software on any individual computer.    </w:t>
-      </w:r>
-    </w:p>
-    <w:p>
-      <w:pPr>
-        <w:pStyle w:val="Heading2"/>
-        <w:numPr>
-          <w:ilvl w:val="1"/>
-          <w:numId w:val="2"/>
-        </w:numPr>
-      </w:pPr>
-      <w:bookmarkStart w:id="12" w:name="_Toc521001451"/>
-      <w:r>
-        <w:t>Assumptions</w:t>
-      </w:r>
-      <w:bookmarkEnd w:id="12"/>
-    </w:p>
-    <w:p>
-      <w:pPr>
-        <w:ind w:left="1110"/>
-      </w:pPr>
-      <w:r>
-        <w:t xml:space="preserve">System will be compatible with all web browsers and can be used from a wide variety of devices.  </w:t>
-      </w:r>
-      <w:r>
-        <w:t xml:space="preserve"> </w:t>
-      </w:r>
-    </w:p>
-    <w:p>
-      <w:pPr>
         <w:pStyle w:val="Heading11"/>
       </w:pPr>
-      <w:bookmarkStart w:id="13" w:name="_Toc521001452"/>
       <w:r>
         <w:t xml:space="preserve">Registration </w:t>
       </w:r>
@@ -6108,6 +6285,7 @@
               <w:rPr>
                 <w:rFonts w:cs="Arial"/>
               </w:rPr>
+              <w:lastRenderedPageBreak/>
               <w:t>Enter personal information, first/last name, library card number, home address, telephone number, email address</w:t>
             </w:r>
           </w:p>
@@ -6200,6 +6378,7 @@
               <w:rPr>
                 <w:rFonts w:cs="Arial"/>
               </w:rPr>
+              <w:lastRenderedPageBreak/>
               <w:t>Post-conditions</w:t>
             </w:r>
           </w:p>
@@ -6238,7 +6417,6 @@
               <w:rPr>
                 <w:rFonts w:cs="Arial"/>
               </w:rPr>
-              <w:lastRenderedPageBreak/>
               <w:t>Alternate flows</w:t>
             </w:r>
           </w:p>
@@ -6423,7 +6601,15 @@
               <w:rPr>
                 <w:rFonts w:cs="Arial"/>
               </w:rPr>
-              <w:t>redirected</w:t>
+              <w:t>r</w:t>
+            </w:r>
+            <w:bookmarkStart w:id="18" w:name="_GoBack"/>
+            <w:bookmarkEnd w:id="18"/>
+            <w:r>
+              <w:rPr>
+                <w:rFonts w:cs="Arial"/>
+              </w:rPr>
+              <w:t>edirected</w:t>
             </w:r>
             <w:proofErr w:type="gramEnd"/>
             <w:r>
@@ -6584,6 +6770,7 @@
               <w:rPr>
                 <w:rFonts w:cs="Arial"/>
               </w:rPr>
+              <w:lastRenderedPageBreak/>
               <w:t>Basic Flow</w:t>
             </w:r>
           </w:p>
@@ -6813,21 +7000,21 @@
       <w:pPr>
         <w:pStyle w:val="Heading11"/>
       </w:pPr>
-      <w:bookmarkStart w:id="18" w:name="_Toc521001455"/>
+      <w:bookmarkStart w:id="19" w:name="_Toc521001455"/>
       <w:r>
         <w:t>Log in System Models</w:t>
       </w:r>
-      <w:bookmarkEnd w:id="18"/>
+      <w:bookmarkEnd w:id="19"/>
     </w:p>
     <w:p>
       <w:pPr>
         <w:pStyle w:val="Heading11"/>
       </w:pPr>
-      <w:bookmarkStart w:id="19" w:name="_Toc521001456"/>
+      <w:bookmarkStart w:id="20" w:name="_Toc521001456"/>
       <w:r>
         <w:t>Forgot Password System Requirements</w:t>
       </w:r>
-      <w:bookmarkEnd w:id="19"/>
+      <w:bookmarkEnd w:id="20"/>
     </w:p>
     <w:tbl>
       <w:tblPr>
@@ -7269,6 +7456,7 @@
               <w:rPr>
                 <w:rFonts w:cs="Arial"/>
               </w:rPr>
+              <w:lastRenderedPageBreak/>
               <w:t>On the log in screen select ‘forgot username/password’</w:t>
             </w:r>
           </w:p>
@@ -7287,13 +7475,7 @@
               <w:rPr>
                 <w:rFonts w:cs="Arial"/>
               </w:rPr>
-              <w:t xml:space="preserve">Select </w:t>
-            </w:r>
-            <w:r>
-              <w:rPr>
-                <w:rFonts w:cs="Arial"/>
-              </w:rPr>
-              <w:t>get username</w:t>
+              <w:t>Select get username</w:t>
             </w:r>
           </w:p>
           <w:p>
@@ -7385,8 +7567,6 @@
               </w:rPr>
               <w:t>User can attempt log in</w:t>
             </w:r>
-            <w:bookmarkStart w:id="20" w:name="_GoBack"/>
-            <w:bookmarkEnd w:id="20"/>
           </w:p>
         </w:tc>
       </w:tr>
@@ -7532,6 +7712,12 @@
               <w:rPr>
                 <w:rFonts w:cs="Arial"/>
               </w:rPr>
+              <w:t xml:space="preserve"> </w:t>
+            </w:r>
+            <w:r>
+              <w:rPr>
+                <w:rFonts w:cs="Arial"/>
+              </w:rPr>
               <w:t>but</w:t>
             </w:r>
             <w:proofErr w:type="gramEnd"/>
@@ -7820,6 +8006,7 @@
               <w:rPr>
                 <w:rFonts w:cs="Arial"/>
               </w:rPr>
+              <w:lastRenderedPageBreak/>
               <w:t>Post-conditions</w:t>
             </w:r>
           </w:p>
@@ -8194,6 +8381,7 @@
               <w:rPr>
                 <w:rFonts w:cs="Arial"/>
               </w:rPr>
+              <w:lastRenderedPageBreak/>
               <w:t>Order results by ‘relevant’, ‘popular’ ‘date published’ ‘author’ ‘title’</w:t>
             </w:r>
           </w:p>
@@ -8568,6 +8756,7 @@
               <w:rPr>
                 <w:rFonts w:cs="Arial"/>
               </w:rPr>
+              <w:lastRenderedPageBreak/>
               <w:t>Staff selects search option from drop down (FirstName, LastName, Telephone number, Library Card Number, etc.)</w:t>
             </w:r>
           </w:p>
@@ -8604,7 +8793,6 @@
               <w:rPr>
                 <w:rFonts w:cs="Arial"/>
               </w:rPr>
-              <w:lastRenderedPageBreak/>
               <w:t>Once patron record is found click on it to access patron record page</w:t>
             </w:r>
           </w:p>
@@ -8876,7 +9064,14 @@
               <w:rPr>
                 <w:rFonts w:cs="Arial"/>
               </w:rPr>
-              <w:t xml:space="preserve">After patron logs in and finds a book he or she may make a reservation for the book. First users will select the pickup location and then click on ‘make reservations’.  If the reservation is not located at the pickup location it will be delivered from another system library. The reservation period of 7 days starts after the reserved media has been delivered to the pickup location. On the webpage for a specific book there will be a picture of the book and below the picture there will be basic information such as title, author, year and ISBN.  A short description will also be included towards the bottom of the page. To the right there will be a button to make a reservation and select the pickup location. A notification is added under the notifications area.  The notifications area can be accessed by clicking on the notifications icon(bell) at the top right of the page. The notification will include where to pick up the book, availability/delivery status, and </w:t>
+              <w:t xml:space="preserve">After patron logs in and finds a book he or she may make a reservation for the book. First users will select the pickup location and then click on ‘make reservations’.  If the reservation is not located at the pickup location it will be delivered from another system library. The reservation period of 7 days starts after the reserved media has been delivered to the pickup location. On the webpage for a specific book there will be a picture of the book and below the picture there will be basic information such as title, author, year and ISBN.  A short description will also be included towards the bottom of the page. To the right there will be a button to make a reservation and select the pickup location. A notification is added under the notifications area.  The notifications area can be accessed by clicking on the notifications icon(bell) at the top right of the </w:t>
+            </w:r>
+            <w:r>
+              <w:rPr>
+                <w:rFonts w:cs="Arial"/>
+              </w:rPr>
+              <w:lastRenderedPageBreak/>
+              <w:t xml:space="preserve">page. The notification will include where to pick up the book, availability/delivery status, and </w:t>
             </w:r>
             <w:proofErr w:type="gramStart"/>
             <w:r>
@@ -8904,14 +9099,7 @@
               <w:rPr>
                 <w:rFonts w:cs="Arial"/>
               </w:rPr>
-              <w:t xml:space="preserve"> pick up period to remind users to pick up </w:t>
-            </w:r>
-            <w:r>
-              <w:rPr>
-                <w:rFonts w:cs="Arial"/>
-              </w:rPr>
-              <w:lastRenderedPageBreak/>
-              <w:t xml:space="preserve">their reservations. Once a reservation has been made the librarian or attendant will receive a request to grab the reservation from the shelves and bring it to the front desk.  Reservations will be kept at the front desk for up to 7 days.  Reservations are only for books and exclude all other media. </w:t>
+              <w:t xml:space="preserve"> pick up period to remind users to pick up their reservations. Once a reservation has been made the librarian or attendant will receive a request to grab the reservation from the shelves and bring it to the front desk.  Reservations will be kept at the front desk for up to 7 days.  Reservations are only for books and exclude all other media. </w:t>
             </w:r>
           </w:p>
         </w:tc>
@@ -9326,7 +9514,14 @@
               <w:rPr>
                 <w:rFonts w:cs="Arial"/>
               </w:rPr>
-              <w:t xml:space="preserve">scan the library card to find the patrons record. This record is for transactions and can only be edited by librarians. The record will have a list of media currently checked out, a list of reservations made and a checkout cart where items are placed before checkout.  The books will then be scanned and added to the checkout cart, if a scanned book matches one in the reservations list it will be taken off the reservations list before going into the check out cart.  If a book cannot be scanned it will have to be searched and added to the reservations list.  From the reservations list it is also possible to add to the checkout cart by clicking on the add button.  Once all books are in the checkout cart staff will click checkout.  The books will disappear from the checkout cart and go into the currently checked out list. </w:t>
+              <w:t xml:space="preserve">scan the library card to find the patrons record. This record is for transactions and can only be edited by librarians. The record will have a list of media currently checked out, a list of reservations made and a checkout cart where items are placed before checkout.  The books will then be scanned and added to the checkout cart, if a scanned book matches one in the reservations list it will be taken off the reservations list before going into the check out cart.  If a book cannot be scanned it will have to be searched and added to the reservations list.  From the reservations list it </w:t>
+            </w:r>
+            <w:r>
+              <w:rPr>
+                <w:rFonts w:cs="Arial"/>
+              </w:rPr>
+              <w:lastRenderedPageBreak/>
+              <w:t xml:space="preserve">is also possible to add to the checkout cart by clicking on the add button.  Once all books are in the checkout cart staff will click checkout.  The books will disappear from the checkout cart and go into the currently checked out list. </w:t>
             </w:r>
           </w:p>
         </w:tc>
@@ -9776,13 +9971,7 @@
               <w:rPr>
                 <w:rFonts w:cs="Arial"/>
               </w:rPr>
-              <w:t>Check</w:t>
-            </w:r>
-            <w:r>
-              <w:rPr>
-                <w:rFonts w:cs="Arial"/>
-              </w:rPr>
-              <w:t>out button is clicked</w:t>
+              <w:t>Checkout button is clicked</w:t>
             </w:r>
           </w:p>
           <w:p>
@@ -9983,7 +10172,6 @@
               <w:rPr>
                 <w:rFonts w:cs="Arial"/>
               </w:rPr>
-              <w:lastRenderedPageBreak/>
               <w:t>Actors</w:t>
             </w:r>
           </w:p>
@@ -10459,6 +10647,7 @@
               <w:rPr>
                 <w:rFonts w:cs="Arial"/>
               </w:rPr>
+              <w:lastRenderedPageBreak/>
               <w:t>Description</w:t>
             </w:r>
           </w:p>
@@ -10497,7 +10686,6 @@
               <w:rPr>
                 <w:rFonts w:cs="Arial"/>
               </w:rPr>
-              <w:lastRenderedPageBreak/>
               <w:t>Actors</w:t>
             </w:r>
           </w:p>
@@ -11047,6 +11235,7 @@
               <w:rPr>
                 <w:rFonts w:cs="Arial"/>
               </w:rPr>
+              <w:lastRenderedPageBreak/>
               <w:t>Option 3 – Credit Card reader</w:t>
             </w:r>
           </w:p>
@@ -11732,6 +11921,7 @@
               <w:rPr>
                 <w:rFonts w:cs="Arial"/>
               </w:rPr>
+              <w:lastRenderedPageBreak/>
               <w:t>Option 2 – input credit card info manually</w:t>
             </w:r>
           </w:p>
@@ -11871,7 +12061,6 @@
               <w:rPr>
                 <w:rFonts w:cs="Arial"/>
               </w:rPr>
-              <w:lastRenderedPageBreak/>
               <w:t>Option 3 – Credit Card reader</w:t>
             </w:r>
           </w:p>
@@ -12319,6 +12508,7 @@
               <w:rPr>
                 <w:rFonts w:cs="Arial"/>
               </w:rPr>
+              <w:lastRenderedPageBreak/>
               <w:t>Post-conditions</w:t>
             </w:r>
           </w:p>
@@ -12851,6 +13041,7 @@
               <w:rPr>
                 <w:rFonts w:cs="Arial"/>
               </w:rPr>
+              <w:lastRenderedPageBreak/>
               <w:t>Alternate Flows</w:t>
             </w:r>
           </w:p>
@@ -21325,7 +21516,7 @@
 </file>
 
 <file path=customXml/itemProps1.xml><?xml version="1.0" encoding="utf-8"?>
-<ds:datastoreItem xmlns:ds="http://schemas.openxmlformats.org/officeDocument/2006/customXml" ds:itemID="{580F0044-536A-4162-ACF2-41459A295824}">
+<ds:datastoreItem xmlns:ds="http://schemas.openxmlformats.org/officeDocument/2006/customXml" ds:itemID="{CF964E96-8E28-496A-9849-EE3B4B41AE6F}">
   <ds:schemaRefs>
     <ds:schemaRef ds:uri="http://schemas.openxmlformats.org/officeDocument/2006/bibliography"/>
   </ds:schemaRefs>

</xml_diff>

<commit_message>
added activity diagram for Registration
</commit_message>
<xml_diff>
--- a/SRS.docx
+++ b/SRS.docx
@@ -6148,7 +6148,19 @@
               <w:rPr>
                 <w:rFonts w:cs="Arial"/>
               </w:rPr>
-              <w:t xml:space="preserve"> must present proof of identity and residency to librarian or library assistant in person at a library location.  The required information to create an account will be first/last name, library card number, home address, telephone number, and e-mail address.     </w:t>
+              <w:t xml:space="preserve"> must present proof of identity and residency to librarian or library assistant in person at a library location.  The required information to create an account will be first/last name, library card number, home address, telephone number, and e-mail address.</w:t>
+            </w:r>
+            <w:r>
+              <w:rPr>
+                <w:rFonts w:cs="Arial"/>
+              </w:rPr>
+              <w:t xml:space="preserve">  Username is auto generated.  Password must meet requirements</w:t>
+            </w:r>
+            <w:r>
+              <w:rPr>
+                <w:rFonts w:cs="Arial"/>
+              </w:rPr>
+              <w:t xml:space="preserve">: Eight characters in length, at least one upper case letter, one lower case letter and one special character.  </w:t>
             </w:r>
           </w:p>
         </w:tc>
@@ -6244,6 +6256,7 @@
               <w:rPr>
                 <w:rFonts w:cs="Arial"/>
               </w:rPr>
+              <w:lastRenderedPageBreak/>
               <w:t>Basic Flow</w:t>
             </w:r>
           </w:p>
@@ -6285,7 +6298,6 @@
               <w:rPr>
                 <w:rFonts w:cs="Arial"/>
               </w:rPr>
-              <w:lastRenderedPageBreak/>
               <w:t>Enter personal information, first/last name, library card number, home address, telephone number, email address</w:t>
             </w:r>
           </w:p>
@@ -6378,7 +6390,6 @@
               <w:rPr>
                 <w:rFonts w:cs="Arial"/>
               </w:rPr>
-              <w:lastRenderedPageBreak/>
               <w:t>Post-conditions</w:t>
             </w:r>
           </w:p>
@@ -6479,12 +6490,167 @@
     <w:p>
       <w:pPr>
         <w:pStyle w:val="Heading11"/>
-      </w:pPr>
-      <w:bookmarkStart w:id="16" w:name="_Toc521001454"/>
+        <w:numPr>
+          <w:ilvl w:val="0"/>
+          <w:numId w:val="0"/>
+        </w:numPr>
+        <w:ind w:left="720"/>
+      </w:pPr>
+      <w:r>
+        <w:rPr>
+          <w:noProof/>
+        </w:rPr>
+        <w:drawing>
+          <wp:inline distT="0" distB="0" distL="0" distR="0">
+            <wp:extent cx="5943600" cy="1531620"/>
+            <wp:effectExtent l="0" t="0" r="0" b="0"/>
+            <wp:docPr id="11" name="Picture 11" descr="A picture containing device, red, meter, indoor&#10;&#10;Description generated with high confidence"/>
+            <wp:cNvGraphicFramePr>
+              <a:graphicFrameLocks xmlns:a="http://schemas.openxmlformats.org/drawingml/2006/main" noChangeAspect="1"/>
+            </wp:cNvGraphicFramePr>
+            <a:graphic xmlns:a="http://schemas.openxmlformats.org/drawingml/2006/main">
+              <a:graphicData uri="http://schemas.openxmlformats.org/drawingml/2006/picture">
+                <pic:pic xmlns:pic="http://schemas.openxmlformats.org/drawingml/2006/picture">
+                  <pic:nvPicPr>
+                    <pic:cNvPr id="11" name="Log In Diagram (2).png"/>
+                    <pic:cNvPicPr/>
+                  </pic:nvPicPr>
+                  <pic:blipFill>
+                    <a:blip r:embed="rId13">
+                      <a:extLst>
+                        <a:ext uri="{28A0092B-C50C-407E-A947-70E740481C1C}">
+                          <a14:useLocalDpi xmlns:a14="http://schemas.microsoft.com/office/drawing/2010/main" val="0"/>
+                        </a:ext>
+                      </a:extLst>
+                    </a:blip>
+                    <a:stretch>
+                      <a:fillRect/>
+                    </a:stretch>
+                  </pic:blipFill>
+                  <pic:spPr>
+                    <a:xfrm>
+                      <a:off x="0" y="0"/>
+                      <a:ext cx="5943600" cy="1531620"/>
+                    </a:xfrm>
+                    <a:prstGeom prst="rect">
+                      <a:avLst/>
+                    </a:prstGeom>
+                  </pic:spPr>
+                </pic:pic>
+              </a:graphicData>
+            </a:graphic>
+          </wp:inline>
+        </w:drawing>
+      </w:r>
+    </w:p>
+    <w:p>
+      <w:r>
+        <w:tab/>
+        <w:t xml:space="preserve">The diagram describes the process of creating a patron’s online account.  After being issued a library card, patrons may navigate to the library’s website, where they will click the register button.  A new page will </w:t>
+      </w:r>
+      <w:proofErr w:type="gramStart"/>
+      <w:r>
+        <w:t>open</w:t>
+      </w:r>
+      <w:proofErr w:type="gramEnd"/>
+      <w:r>
+        <w:t xml:space="preserve"> </w:t>
+      </w:r>
+      <w:r>
+        <w:t>and user</w:t>
+      </w:r>
+      <w:r>
+        <w:t>s</w:t>
+      </w:r>
+      <w:r>
+        <w:t xml:space="preserve"> may fill out the fields in the form.  Library card number will be the first field as the patron finishes typing the number the information will be validated, if the library card has already been registered a message will be displayed stating that an online account already exists.  If this is the case patrons may go back to the log in page and attempt to log in.  At login there will also be options to recover the username and reset the password. Next the user will fill out personal information on the form, such as first and last names, home address, telephone, </w:t>
+      </w:r>
+      <w:r>
+        <w:t xml:space="preserve">and email address.  Home address must be within the library’s area of service.  Telephone number must include </w:t>
+      </w:r>
+      <w:proofErr w:type="gramStart"/>
+      <w:r>
+        <w:t>three digit</w:t>
+      </w:r>
+      <w:proofErr w:type="gramEnd"/>
+      <w:r>
+        <w:t xml:space="preserve"> area code and seven</w:t>
+      </w:r>
+      <w:r>
+        <w:t xml:space="preserve"> </w:t>
+      </w:r>
+      <w:r>
+        <w:t xml:space="preserve">digit phone number.  The email address must include the at symbol and at least one dot.  A </w:t>
+      </w:r>
+      <w:r>
+        <w:lastRenderedPageBreak/>
+        <w:t xml:space="preserve">username will be generated, and the patron will be asked to create a password.  The </w:t>
+      </w:r>
+      <w:proofErr w:type="gramStart"/>
+      <w:r>
+        <w:t xml:space="preserve">password  </w:t>
+      </w:r>
+      <w:r>
+        <w:rPr>
+          <w:rFonts w:cs="Arial"/>
+        </w:rPr>
+        <w:t>must</w:t>
+      </w:r>
+      <w:proofErr w:type="gramEnd"/>
+      <w:r>
+        <w:rPr>
+          <w:rFonts w:cs="Arial"/>
+        </w:rPr>
+        <w:t xml:space="preserve"> be e</w:t>
+      </w:r>
+      <w:r>
+        <w:rPr>
+          <w:rFonts w:cs="Arial"/>
+        </w:rPr>
+        <w:t xml:space="preserve">ight characters in length, </w:t>
+      </w:r>
+      <w:r>
+        <w:rPr>
+          <w:rFonts w:cs="Arial"/>
+        </w:rPr>
+        <w:t xml:space="preserve">have </w:t>
+      </w:r>
+      <w:r>
+        <w:rPr>
+          <w:rFonts w:cs="Arial"/>
+        </w:rPr>
+        <w:t>at least one upper case letter, one lower case letter and one special character.</w:t>
+      </w:r>
+      <w:r>
+        <w:rPr>
+          <w:rFonts w:cs="Arial"/>
+        </w:rPr>
+        <w:t xml:space="preserve">  If any of the information is left blank or if it does not meet the requirements a message will be displayed stating which field needs to be completed or corrected. </w:t>
+      </w:r>
+      <w:r>
+        <w:rPr>
+          <w:rFonts w:cs="Arial"/>
+        </w:rPr>
+        <w:t xml:space="preserve">Having passed all validation requirements, users may click the submit button.  An account will be created and the user will be redirected to the log in page.  </w:t>
+      </w:r>
+      <w:bookmarkStart w:id="16" w:name="_GoBack"/>
+      <w:bookmarkEnd w:id="16"/>
+      <w:r>
+        <w:rPr>
+          <w:rFonts w:cs="Arial"/>
+        </w:rPr>
+        <w:t xml:space="preserve">  </w:t>
+      </w:r>
+    </w:p>
+    <w:p>
+      <w:pPr>
+        <w:pStyle w:val="Heading11"/>
+      </w:pPr>
+      <w:bookmarkStart w:id="17" w:name="_Toc521001454"/>
       <w:r>
         <w:t>Log in System Requirements</w:t>
       </w:r>
-      <w:bookmarkEnd w:id="16"/>
+      <w:bookmarkEnd w:id="17"/>
     </w:p>
     <w:tbl>
       <w:tblPr>
@@ -6513,7 +6679,7 @@
                 <w:rFonts w:cs="Arial"/>
               </w:rPr>
             </w:pPr>
-            <w:bookmarkStart w:id="17" w:name="_Hlk520632850"/>
+            <w:bookmarkStart w:id="18" w:name="_Hlk520632850"/>
             <w:r>
               <w:rPr>
                 <w:rFonts w:cs="Arial"/>
@@ -6601,15 +6767,7 @@
               <w:rPr>
                 <w:rFonts w:cs="Arial"/>
               </w:rPr>
-              <w:t>r</w:t>
-            </w:r>
-            <w:bookmarkStart w:id="18" w:name="_GoBack"/>
-            <w:bookmarkEnd w:id="18"/>
-            <w:r>
-              <w:rPr>
-                <w:rFonts w:cs="Arial"/>
-              </w:rPr>
-              <w:t>edirected</w:t>
+              <w:t>redirected</w:t>
             </w:r>
             <w:proofErr w:type="gramEnd"/>
             <w:r>
@@ -6770,7 +6928,6 @@
               <w:rPr>
                 <w:rFonts w:cs="Arial"/>
               </w:rPr>
-              <w:lastRenderedPageBreak/>
               <w:t>Basic Flow</w:t>
             </w:r>
           </w:p>
@@ -6985,7 +7142,7 @@
           </w:p>
         </w:tc>
       </w:tr>
-      <w:bookmarkEnd w:id="17"/>
+      <w:bookmarkEnd w:id="18"/>
     </w:tbl>
     <w:p>
       <w:pPr>
@@ -7456,7 +7613,6 @@
               <w:rPr>
                 <w:rFonts w:cs="Arial"/>
               </w:rPr>
-              <w:lastRenderedPageBreak/>
               <w:t>On the log in screen select ‘forgot username/password’</w:t>
             </w:r>
           </w:p>
@@ -8006,7 +8162,6 @@
               <w:rPr>
                 <w:rFonts w:cs="Arial"/>
               </w:rPr>
-              <w:lastRenderedPageBreak/>
               <w:t>Post-conditions</w:t>
             </w:r>
           </w:p>
@@ -8381,7 +8536,6 @@
               <w:rPr>
                 <w:rFonts w:cs="Arial"/>
               </w:rPr>
-              <w:lastRenderedPageBreak/>
               <w:t>Order results by ‘relevant’, ‘popular’ ‘date published’ ‘author’ ‘title’</w:t>
             </w:r>
           </w:p>
@@ -8756,7 +8910,6 @@
               <w:rPr>
                 <w:rFonts w:cs="Arial"/>
               </w:rPr>
-              <w:lastRenderedPageBreak/>
               <w:t>Staff selects search option from drop down (FirstName, LastName, Telephone number, Library Card Number, etc.)</w:t>
             </w:r>
           </w:p>
@@ -8793,6 +8946,7 @@
               <w:rPr>
                 <w:rFonts w:cs="Arial"/>
               </w:rPr>
+              <w:lastRenderedPageBreak/>
               <w:t>Once patron record is found click on it to access patron record page</w:t>
             </w:r>
           </w:p>
@@ -9064,42 +9218,42 @@
               <w:rPr>
                 <w:rFonts w:cs="Arial"/>
               </w:rPr>
-              <w:t xml:space="preserve">After patron logs in and finds a book he or she may make a reservation for the book. First users will select the pickup location and then click on ‘make reservations’.  If the reservation is not located at the pickup location it will be delivered from another system library. The reservation period of 7 days starts after the reserved media has been delivered to the pickup location. On the webpage for a specific book there will be a picture of the book and below the picture there will be basic information such as title, author, year and ISBN.  A short description will also be included towards the bottom of the page. To the right there will be a button to make a reservation and select the pickup location. A notification is added under the notifications area.  The notifications area can be accessed by clicking on the notifications icon(bell) at the top right of the </w:t>
+              <w:t xml:space="preserve">After patron logs in and finds a book he or she may make a reservation for the book. First users will select the pickup location and then click on ‘make reservations’.  If the reservation is not located at the pickup location it will be delivered from another system library. The reservation period of 7 days starts after the reserved media has been delivered to the pickup location. On the webpage for a specific book there will be a picture of the book and below the picture there will be basic information such as title, author, year and ISBN.  A short description will also be included towards the bottom of the page. To the right there will be a button to make a reservation and select the pickup location. A notification is added under the notifications area.  The notifications area can be accessed by clicking on the notifications icon(bell) at the top right of the page. The notification will include where to pick up the book, availability/delivery status, and </w:t>
+            </w:r>
+            <w:proofErr w:type="gramStart"/>
+            <w:r>
+              <w:rPr>
+                <w:rFonts w:cs="Arial"/>
+              </w:rPr>
+              <w:t>time period</w:t>
+            </w:r>
+            <w:proofErr w:type="gramEnd"/>
+            <w:r>
+              <w:rPr>
+                <w:rFonts w:cs="Arial"/>
+              </w:rPr>
+              <w:t xml:space="preserve"> left to pick up the reservation. The icon will also have a number indicating how many notifications exists.  Notifications will also be added 2 days before the 7 </w:t>
+            </w:r>
+            <w:proofErr w:type="gramStart"/>
+            <w:r>
+              <w:rPr>
+                <w:rFonts w:cs="Arial"/>
+              </w:rPr>
+              <w:t>day</w:t>
+            </w:r>
+            <w:proofErr w:type="gramEnd"/>
+            <w:r>
+              <w:rPr>
+                <w:rFonts w:cs="Arial"/>
+              </w:rPr>
+              <w:t xml:space="preserve"> pick up period to remind users to pick up </w:t>
             </w:r>
             <w:r>
               <w:rPr>
                 <w:rFonts w:cs="Arial"/>
               </w:rPr>
               <w:lastRenderedPageBreak/>
-              <w:t xml:space="preserve">page. The notification will include where to pick up the book, availability/delivery status, and </w:t>
-            </w:r>
-            <w:proofErr w:type="gramStart"/>
-            <w:r>
-              <w:rPr>
-                <w:rFonts w:cs="Arial"/>
-              </w:rPr>
-              <w:t>time period</w:t>
-            </w:r>
-            <w:proofErr w:type="gramEnd"/>
-            <w:r>
-              <w:rPr>
-                <w:rFonts w:cs="Arial"/>
-              </w:rPr>
-              <w:t xml:space="preserve"> left to pick up the reservation. The icon will also have a number indicating how many notifications exists.  Notifications will also be added 2 days before the 7 </w:t>
-            </w:r>
-            <w:proofErr w:type="gramStart"/>
-            <w:r>
-              <w:rPr>
-                <w:rFonts w:cs="Arial"/>
-              </w:rPr>
-              <w:t>day</w:t>
-            </w:r>
-            <w:proofErr w:type="gramEnd"/>
-            <w:r>
-              <w:rPr>
-                <w:rFonts w:cs="Arial"/>
-              </w:rPr>
-              <w:t xml:space="preserve"> pick up period to remind users to pick up their reservations. Once a reservation has been made the librarian or attendant will receive a request to grab the reservation from the shelves and bring it to the front desk.  Reservations will be kept at the front desk for up to 7 days.  Reservations are only for books and exclude all other media. </w:t>
+              <w:t xml:space="preserve">their reservations. Once a reservation has been made the librarian or attendant will receive a request to grab the reservation from the shelves and bring it to the front desk.  Reservations will be kept at the front desk for up to 7 days.  Reservations are only for books and exclude all other media. </w:t>
             </w:r>
           </w:p>
         </w:tc>
@@ -9514,14 +9668,7 @@
               <w:rPr>
                 <w:rFonts w:cs="Arial"/>
               </w:rPr>
-              <w:t xml:space="preserve">scan the library card to find the patrons record. This record is for transactions and can only be edited by librarians. The record will have a list of media currently checked out, a list of reservations made and a checkout cart where items are placed before checkout.  The books will then be scanned and added to the checkout cart, if a scanned book matches one in the reservations list it will be taken off the reservations list before going into the check out cart.  If a book cannot be scanned it will have to be searched and added to the reservations list.  From the reservations list it </w:t>
-            </w:r>
-            <w:r>
-              <w:rPr>
-                <w:rFonts w:cs="Arial"/>
-              </w:rPr>
-              <w:lastRenderedPageBreak/>
-              <w:t xml:space="preserve">is also possible to add to the checkout cart by clicking on the add button.  Once all books are in the checkout cart staff will click checkout.  The books will disappear from the checkout cart and go into the currently checked out list. </w:t>
+              <w:t xml:space="preserve">scan the library card to find the patrons record. This record is for transactions and can only be edited by librarians. The record will have a list of media currently checked out, a list of reservations made and a checkout cart where items are placed before checkout.  The books will then be scanned and added to the checkout cart, if a scanned book matches one in the reservations list it will be taken off the reservations list before going into the check out cart.  If a book cannot be scanned it will have to be searched and added to the reservations list.  From the reservations list it is also possible to add to the checkout cart by clicking on the add button.  Once all books are in the checkout cart staff will click checkout.  The books will disappear from the checkout cart and go into the currently checked out list. </w:t>
             </w:r>
           </w:p>
         </w:tc>
@@ -10172,6 +10319,7 @@
               <w:rPr>
                 <w:rFonts w:cs="Arial"/>
               </w:rPr>
+              <w:lastRenderedPageBreak/>
               <w:t>Actors</w:t>
             </w:r>
           </w:p>
@@ -10647,7 +10795,6 @@
               <w:rPr>
                 <w:rFonts w:cs="Arial"/>
               </w:rPr>
-              <w:lastRenderedPageBreak/>
               <w:t>Description</w:t>
             </w:r>
           </w:p>
@@ -10686,6 +10833,7 @@
               <w:rPr>
                 <w:rFonts w:cs="Arial"/>
               </w:rPr>
+              <w:lastRenderedPageBreak/>
               <w:t>Actors</w:t>
             </w:r>
           </w:p>
@@ -11235,7 +11383,6 @@
               <w:rPr>
                 <w:rFonts w:cs="Arial"/>
               </w:rPr>
-              <w:lastRenderedPageBreak/>
               <w:t>Option 3 – Credit Card reader</w:t>
             </w:r>
           </w:p>
@@ -11921,7 +12068,6 @@
               <w:rPr>
                 <w:rFonts w:cs="Arial"/>
               </w:rPr>
-              <w:lastRenderedPageBreak/>
               <w:t>Option 2 – input credit card info manually</w:t>
             </w:r>
           </w:p>
@@ -12061,6 +12207,7 @@
               <w:rPr>
                 <w:rFonts w:cs="Arial"/>
               </w:rPr>
+              <w:lastRenderedPageBreak/>
               <w:t>Option 3 – Credit Card reader</w:t>
             </w:r>
           </w:p>
@@ -12508,7 +12655,6 @@
               <w:rPr>
                 <w:rFonts w:cs="Arial"/>
               </w:rPr>
-              <w:lastRenderedPageBreak/>
               <w:t>Post-conditions</w:t>
             </w:r>
           </w:p>
@@ -13041,7 +13187,6 @@
               <w:rPr>
                 <w:rFonts w:cs="Arial"/>
               </w:rPr>
-              <w:lastRenderedPageBreak/>
               <w:t>Alternate Flows</w:t>
             </w:r>
           </w:p>
@@ -13654,7 +13799,7 @@
                     <pic:cNvPicPr/>
                   </pic:nvPicPr>
                   <pic:blipFill>
-                    <a:blip r:embed="rId13">
+                    <a:blip r:embed="rId14">
                       <a:extLst>
                         <a:ext uri="{28A0092B-C50C-407E-A947-70E740481C1C}">
                           <a14:useLocalDpi xmlns:a14="http://schemas.microsoft.com/office/drawing/2010/main" val="0"/>
@@ -14567,7 +14712,7 @@
                     </pic:cNvPicPr>
                   </pic:nvPicPr>
                   <pic:blipFill>
-                    <a:blip r:embed="rId14">
+                    <a:blip r:embed="rId15">
                       <a:extLst>
                         <a:ext uri="{28A0092B-C50C-407E-A947-70E740481C1C}">
                           <a14:useLocalDpi xmlns:a14="http://schemas.microsoft.com/office/drawing/2010/main" val="0"/>
@@ -14662,7 +14807,7 @@
                     </pic:cNvPicPr>
                   </pic:nvPicPr>
                   <pic:blipFill>
-                    <a:blip r:embed="rId15">
+                    <a:blip r:embed="rId16">
                       <a:extLst>
                         <a:ext uri="{28A0092B-C50C-407E-A947-70E740481C1C}">
                           <a14:useLocalDpi xmlns:a14="http://schemas.microsoft.com/office/drawing/2010/main" val="0"/>
@@ -14734,7 +14879,7 @@
                     <pic:cNvPicPr/>
                   </pic:nvPicPr>
                   <pic:blipFill>
-                    <a:blip r:embed="rId16">
+                    <a:blip r:embed="rId17">
                       <a:extLst>
                         <a:ext uri="{28A0092B-C50C-407E-A947-70E740481C1C}">
                           <a14:useLocalDpi xmlns:a14="http://schemas.microsoft.com/office/drawing/2010/main" val="0"/>
@@ -14793,7 +14938,7 @@
                     </pic:cNvPicPr>
                   </pic:nvPicPr>
                   <pic:blipFill>
-                    <a:blip r:embed="rId17">
+                    <a:blip r:embed="rId18">
                       <a:extLst>
                         <a:ext uri="{28A0092B-C50C-407E-A947-70E740481C1C}">
                           <a14:useLocalDpi xmlns:a14="http://schemas.microsoft.com/office/drawing/2010/main" val="0"/>
@@ -14867,7 +15012,7 @@
                     </pic:cNvPicPr>
                   </pic:nvPicPr>
                   <pic:blipFill>
-                    <a:blip r:embed="rId18">
+                    <a:blip r:embed="rId19">
                       <a:extLst>
                         <a:ext uri="{28A0092B-C50C-407E-A947-70E740481C1C}">
                           <a14:useLocalDpi xmlns:a14="http://schemas.microsoft.com/office/drawing/2010/main" val="0"/>
@@ -14941,7 +15086,7 @@
                     </pic:cNvPicPr>
                   </pic:nvPicPr>
                   <pic:blipFill>
-                    <a:blip r:embed="rId19">
+                    <a:blip r:embed="rId20">
                       <a:extLst>
                         <a:ext uri="{28A0092B-C50C-407E-A947-70E740481C1C}">
                           <a14:useLocalDpi xmlns:a14="http://schemas.microsoft.com/office/drawing/2010/main" val="0"/>
@@ -15013,7 +15158,7 @@
                     <pic:cNvPicPr/>
                   </pic:nvPicPr>
                   <pic:blipFill>
-                    <a:blip r:embed="rId20">
+                    <a:blip r:embed="rId21">
                       <a:extLst>
                         <a:ext uri="{28A0092B-C50C-407E-A947-70E740481C1C}">
                           <a14:useLocalDpi xmlns:a14="http://schemas.microsoft.com/office/drawing/2010/main" val="0"/>
@@ -15041,8 +15186,8 @@
       </w:r>
     </w:p>
     <w:sectPr>
-      <w:headerReference w:type="default" r:id="rId21"/>
-      <w:footerReference w:type="default" r:id="rId22"/>
+      <w:headerReference w:type="default" r:id="rId22"/>
+      <w:footerReference w:type="default" r:id="rId23"/>
       <w:pgSz w:w="12240" w:h="15840"/>
       <w:pgMar w:top="1440" w:right="1440" w:bottom="1440" w:left="1440" w:header="720" w:footer="720" w:gutter="0"/>
       <w:cols w:space="720"/>
@@ -21516,7 +21661,7 @@
 </file>
 
 <file path=customXml/itemProps1.xml><?xml version="1.0" encoding="utf-8"?>
-<ds:datastoreItem xmlns:ds="http://schemas.openxmlformats.org/officeDocument/2006/customXml" ds:itemID="{CF964E96-8E28-496A-9849-EE3B4B41AE6F}">
+<ds:datastoreItem xmlns:ds="http://schemas.openxmlformats.org/officeDocument/2006/customXml" ds:itemID="{F5513AAC-8E47-4043-B31C-DBD5C089C8ED}">
   <ds:schemaRefs>
     <ds:schemaRef ds:uri="http://schemas.openxmlformats.org/officeDocument/2006/bibliography"/>
   </ds:schemaRefs>

</xml_diff>

<commit_message>
Added Activity Diagram for Log in
</commit_message>
<xml_diff>
--- a/SRS.docx
+++ b/SRS.docx
@@ -6494,7 +6494,7 @@
           <w:ilvl w:val="0"/>
           <w:numId w:val="0"/>
         </w:numPr>
-        <w:ind w:left="720"/>
+        <w:ind w:left="720" w:hanging="360"/>
       </w:pPr>
       <w:r>
         <w:rPr>
@@ -6502,9 +6502,9 @@
         </w:rPr>
         <w:drawing>
           <wp:inline distT="0" distB="0" distL="0" distR="0">
-            <wp:extent cx="5943600" cy="1531620"/>
+            <wp:extent cx="6409934" cy="2064412"/>
             <wp:effectExtent l="0" t="0" r="0" b="0"/>
-            <wp:docPr id="11" name="Picture 11" descr="A picture containing device, red, meter, indoor&#10;&#10;Description generated with high confidence"/>
+            <wp:docPr id="12" name="Picture 12" descr="A picture containing device, meter&#10;&#10;Description generated with very high confidence"/>
             <wp:cNvGraphicFramePr>
               <a:graphicFrameLocks xmlns:a="http://schemas.openxmlformats.org/drawingml/2006/main" noChangeAspect="1"/>
             </wp:cNvGraphicFramePr>
@@ -6512,7 +6512,7 @@
               <a:graphicData uri="http://schemas.openxmlformats.org/drawingml/2006/picture">
                 <pic:pic xmlns:pic="http://schemas.openxmlformats.org/drawingml/2006/picture">
                   <pic:nvPicPr>
-                    <pic:cNvPr id="11" name="Log In Diagram (2).png"/>
+                    <pic:cNvPr id="12" name="Log In Diagram (4).png"/>
                     <pic:cNvPicPr/>
                   </pic:nvPicPr>
                   <pic:blipFill>
@@ -6530,7 +6530,7 @@
                   <pic:spPr>
                     <a:xfrm>
                       <a:off x="0" y="0"/>
-                      <a:ext cx="5943600" cy="1531620"/>
+                      <a:ext cx="6538529" cy="2105828"/>
                     </a:xfrm>
                     <a:prstGeom prst="rect">
                       <a:avLst/>
@@ -6544,8 +6544,10 @@
       </w:r>
     </w:p>
     <w:p>
-      <w:r>
-        <w:tab/>
+      <w:pPr>
+        <w:ind w:left="720"/>
+      </w:pPr>
+      <w:r>
         <w:t xml:space="preserve">The diagram describes the process of creating a patron’s online account.  After being issued a library card, patrons may navigate to the library’s website, where they will click the register button.  A new page will </w:t>
       </w:r>
       <w:proofErr w:type="gramStart"/>
@@ -6563,7 +6565,11 @@
         <w:t>s</w:t>
       </w:r>
       <w:r>
-        <w:t xml:space="preserve"> may fill out the fields in the form.  Library card number will be the first field as the patron finishes typing the number the information will be validated, if the library card has already been registered a message will be displayed stating that an online account already exists.  If this is the case patrons may go back to the log in page and attempt to log in.  At login there will also be options to recover the username and reset the password. Next the user will fill out personal information on the form, such as first and last names, home address, telephone, </w:t>
+        <w:t xml:space="preserve"> may fill out the fields in the form.  Library card number will be the first field as the patron finishes typing the number the information will be validated, if the library card has already been registered a message will be displayed stating that an online account already exists.  If this is the case patrons may go back to the log in page and attempt to log in.  At login there will also be options to recover the username and reset the password. Next the user will fill out personal </w:t>
+      </w:r>
+      <w:r>
+        <w:lastRenderedPageBreak/>
+        <w:t xml:space="preserve">information on the form, such as first and last names, home address, telephone, </w:t>
       </w:r>
       <w:r>
         <w:t xml:space="preserve">and email address.  Home address must be within the library’s area of service.  Telephone number must include </w:t>
@@ -6580,11 +6586,7 @@
         <w:t xml:space="preserve"> </w:t>
       </w:r>
       <w:r>
-        <w:t xml:space="preserve">digit phone number.  The email address must include the at symbol and at least one dot.  A </w:t>
-      </w:r>
-      <w:r>
-        <w:lastRenderedPageBreak/>
-        <w:t xml:space="preserve">username will be generated, and the patron will be asked to create a password.  The </w:t>
+        <w:t xml:space="preserve">digit phone number.  The email address must include the at symbol and at least one dot.  A username will be generated, and the patron will be asked to create a password.  The </w:t>
       </w:r>
       <w:proofErr w:type="gramStart"/>
       <w:r>
@@ -6631,10 +6633,22 @@
         <w:rPr>
           <w:rFonts w:cs="Arial"/>
         </w:rPr>
-        <w:t xml:space="preserve">Having passed all validation requirements, users may click the submit button.  An account will be created and the user will be redirected to the log in page.  </w:t>
-      </w:r>
-      <w:bookmarkStart w:id="16" w:name="_GoBack"/>
-      <w:bookmarkEnd w:id="16"/>
+        <w:t xml:space="preserve">Having passed all validation requirements, users may click the submit button.  An account will be </w:t>
+      </w:r>
+      <w:proofErr w:type="gramStart"/>
+      <w:r>
+        <w:rPr>
+          <w:rFonts w:cs="Arial"/>
+        </w:rPr>
+        <w:t>created</w:t>
+      </w:r>
+      <w:proofErr w:type="gramEnd"/>
+      <w:r>
+        <w:rPr>
+          <w:rFonts w:cs="Arial"/>
+        </w:rPr>
+        <w:t xml:space="preserve"> and the user will be redirected to the log in page.  </w:t>
+      </w:r>
       <w:r>
         <w:rPr>
           <w:rFonts w:cs="Arial"/>
@@ -6646,11 +6660,11 @@
       <w:pPr>
         <w:pStyle w:val="Heading11"/>
       </w:pPr>
-      <w:bookmarkStart w:id="17" w:name="_Toc521001454"/>
+      <w:bookmarkStart w:id="16" w:name="_Toc521001454"/>
       <w:r>
         <w:t>Log in System Requirements</w:t>
       </w:r>
-      <w:bookmarkEnd w:id="17"/>
+      <w:bookmarkEnd w:id="16"/>
     </w:p>
     <w:tbl>
       <w:tblPr>
@@ -6679,7 +6693,7 @@
                 <w:rFonts w:cs="Arial"/>
               </w:rPr>
             </w:pPr>
-            <w:bookmarkStart w:id="18" w:name="_Hlk520632850"/>
+            <w:bookmarkStart w:id="17" w:name="_Hlk520632850"/>
             <w:r>
               <w:rPr>
                 <w:rFonts w:cs="Arial"/>
@@ -7142,7 +7156,7 @@
           </w:p>
         </w:tc>
       </w:tr>
-      <w:bookmarkEnd w:id="18"/>
+      <w:bookmarkEnd w:id="17"/>
     </w:tbl>
     <w:p>
       <w:pPr>
@@ -7157,11 +7171,88 @@
       <w:pPr>
         <w:pStyle w:val="Heading11"/>
       </w:pPr>
-      <w:bookmarkStart w:id="19" w:name="_Toc521001455"/>
+      <w:bookmarkStart w:id="18" w:name="_Toc521001455"/>
       <w:r>
         <w:t>Log in System Models</w:t>
       </w:r>
+      <w:bookmarkEnd w:id="18"/>
+    </w:p>
+    <w:p>
+      <w:r>
+        <w:rPr>
+          <w:noProof/>
+        </w:rPr>
+        <w:drawing>
+          <wp:inline distT="0" distB="0" distL="0" distR="0">
+            <wp:extent cx="6711409" cy="2322463"/>
+            <wp:effectExtent l="0" t="0" r="0" b="1905"/>
+            <wp:docPr id="13" name="Picture 13"/>
+            <wp:cNvGraphicFramePr>
+              <a:graphicFrameLocks xmlns:a="http://schemas.openxmlformats.org/drawingml/2006/main" noChangeAspect="1"/>
+            </wp:cNvGraphicFramePr>
+            <a:graphic xmlns:a="http://schemas.openxmlformats.org/drawingml/2006/main">
+              <a:graphicData uri="http://schemas.openxmlformats.org/drawingml/2006/picture">
+                <pic:pic xmlns:pic="http://schemas.openxmlformats.org/drawingml/2006/picture">
+                  <pic:nvPicPr>
+                    <pic:cNvPr id="13" name="Log In Activity Diagram.png"/>
+                    <pic:cNvPicPr/>
+                  </pic:nvPicPr>
+                  <pic:blipFill>
+                    <a:blip r:embed="rId14">
+                      <a:extLst>
+                        <a:ext uri="{28A0092B-C50C-407E-A947-70E740481C1C}">
+                          <a14:useLocalDpi xmlns:a14="http://schemas.microsoft.com/office/drawing/2010/main" val="0"/>
+                        </a:ext>
+                      </a:extLst>
+                    </a:blip>
+                    <a:stretch>
+                      <a:fillRect/>
+                    </a:stretch>
+                  </pic:blipFill>
+                  <pic:spPr>
+                    <a:xfrm>
+                      <a:off x="0" y="0"/>
+                      <a:ext cx="6739836" cy="2332300"/>
+                    </a:xfrm>
+                    <a:prstGeom prst="rect">
+                      <a:avLst/>
+                    </a:prstGeom>
+                  </pic:spPr>
+                </pic:pic>
+              </a:graphicData>
+            </a:graphic>
+          </wp:inline>
+        </w:drawing>
+      </w:r>
+    </w:p>
+    <w:p>
+      <w:pPr>
+        <w:ind w:left="720"/>
+      </w:pPr>
+      <w:r>
+        <w:t>The log in page will be used by patrons and staff members.  Users need to type in their username and password.  The username and password must match what is in the database.  If either the username or password do not match the count for number of attempts will increase by one.  If the num</w:t>
+      </w:r>
+      <w:bookmarkStart w:id="19" w:name="_GoBack"/>
       <w:bookmarkEnd w:id="19"/>
+      <w:r>
+        <w:t xml:space="preserve">ber of attempts is </w:t>
+      </w:r>
+      <w:proofErr w:type="gramStart"/>
+      <w:r>
+        <w:t>less</w:t>
+      </w:r>
+      <w:proofErr w:type="gramEnd"/>
+      <w:r>
+        <w:t xml:space="preserve"> then five user will receive a message stating that the username or password are incorrect.  User can then try to log in again.  If the number of attempts exceeds five the account will be </w:t>
+      </w:r>
+      <w:proofErr w:type="gramStart"/>
+      <w:r>
+        <w:t>locked</w:t>
+      </w:r>
+      <w:proofErr w:type="gramEnd"/>
+      <w:r>
+        <w:t xml:space="preserve"> and users will receive a message stating that the account is locked and that they need to contact the system administrator.  In the case that username and password match users will be directed to the appropriate portal according to user type.  Patrons will be redirected to the patron portal, while staff members will be redirected to the staff portal. </w:t>
+      </w:r>
     </w:p>
     <w:p>
       <w:pPr>
@@ -7411,6 +7502,7 @@
               <w:rPr>
                 <w:rFonts w:cs="Arial"/>
               </w:rPr>
+              <w:lastRenderedPageBreak/>
               <w:t>Select option to receive security code</w:t>
             </w:r>
           </w:p>
@@ -7539,6 +7631,7 @@
               <w:rPr>
                 <w:rFonts w:cs="Arial"/>
               </w:rPr>
+              <w:lastRenderedPageBreak/>
               <w:t>Post-conditions</w:t>
             </w:r>
           </w:p>
@@ -7995,6 +8088,7 @@
               <w:rPr>
                 <w:rFonts w:cs="Arial"/>
               </w:rPr>
+              <w:lastRenderedPageBreak/>
               <w:t>Preconditions</w:t>
             </w:r>
           </w:p>
@@ -8345,7 +8439,14 @@
               <w:rPr>
                 <w:rFonts w:cs="Arial"/>
               </w:rPr>
-              <w:t xml:space="preserve">If a more detailed search is desired users can select the advanced search option below the basic search box.  Clicking the advanced search box will redirect user to a new page that will include two rows with fields to control a search.  Additional rows may be added to get an even more detailed search.  The first field in a row will be a dropdown that will include all search categories: title, keyword, year, author, ISBN, format, subject and location.  The second field will be a search box where the search criteria may be typed.  At the end of the row a button with a minus sign will be used to remove the row.  Below the search box there will be buttons to select operators, ‘and’, ‘or’, ‘not’.  The operator buttons will also serve to add rows.  For example, if a search for an author must include both ‘John’ and ‘Perry” users may select author from first dropdown field, type in John on the first search box, click on ‘and’ button to add new row.  On the second row first field from the dropdown menu again select author.  Type in ‘Perry” and click search.  This search will find only books that with an author name that includes both John and Perry.    </w:t>
+              <w:t xml:space="preserve">If a more detailed search is desired users can select the advanced search option below the basic search box.  Clicking the advanced search box will redirect user to a new page that will include two rows with fields to control a search.  Additional rows may be added to get an even more detailed search.  The first field in a row will be a dropdown that will include all search categories: title, keyword, year, author, ISBN, format, subject and location.  The second field will be a search box where the search criteria may be typed.  At the end of the row a button with a minus sign will be used to remove the row.  Below the search box there will be buttons to select operators, ‘and’, ‘or’, ‘not’.  The operator buttons will also serve to add rows.  For example, if a search for an author must include both ‘John’ and ‘Perry” users may select author from first dropdown field, type in John on the first search box, click on ‘and’ button to add new row.  On the second row first field from the dropdown menu again select author.  Type in ‘Perry” and click search.  This </w:t>
+            </w:r>
+            <w:r>
+              <w:rPr>
+                <w:rFonts w:cs="Arial"/>
+              </w:rPr>
+              <w:lastRenderedPageBreak/>
+              <w:t xml:space="preserve">search will find only books that with an author name that includes both John and Perry.    </w:t>
             </w:r>
           </w:p>
         </w:tc>
@@ -8365,6 +8466,7 @@
               <w:rPr>
                 <w:rFonts w:cs="Arial"/>
               </w:rPr>
+              <w:lastRenderedPageBreak/>
               <w:t>Actors</w:t>
             </w:r>
           </w:p>
@@ -8596,7 +8698,6 @@
               <w:rPr>
                 <w:rFonts w:cs="Arial"/>
               </w:rPr>
-              <w:lastRenderedPageBreak/>
               <w:t>Post-conditions</w:t>
             </w:r>
           </w:p>
@@ -8773,7 +8874,14 @@
               <w:rPr>
                 <w:rFonts w:cs="Arial"/>
               </w:rPr>
-              <w:t>Staff will often need to lookup patron records to verify status of account.  Staff will be able to see how much is owed in late fee’s, how much money remains in printing funds, home address to verify residency information is up to date, telephone in case patron needs to be contacted.  The search by library card number row will be static and sit at the top.  At checkout after scanning the card the number will be input into this search box.  When using other criteria such as first name and last name the library card search can be left blank.  Clicking on the operators will add a new search row.  Clicking on a record will redirect to the full record page of the patron.  Once here additional functions may be performed such as paying late fees, adding printing funds, or checking out books.</w:t>
+              <w:t xml:space="preserve">Staff will often need to lookup patron records to verify status of account.  Staff will be able to see how much is owed in late fee’s, how much money remains in printing funds, home address to verify residency information is up to date, telephone in case patron needs to be contacted.  The search by library card number row will be static and sit at the top.  At checkout after scanning the card the number will be input into this search box.  When using other criteria such as first name and last name the library card search can be left blank.  Clicking on the operators will add a new search row.  Clicking on a record will redirect to the full record page of the patron.  Once here </w:t>
+            </w:r>
+            <w:r>
+              <w:rPr>
+                <w:rFonts w:cs="Arial"/>
+              </w:rPr>
+              <w:lastRenderedPageBreak/>
+              <w:t>additional functions may be performed such as paying late fees, adding printing funds, or checking out books.</w:t>
             </w:r>
           </w:p>
         </w:tc>
@@ -8793,6 +8901,7 @@
               <w:rPr>
                 <w:rFonts w:cs="Arial"/>
               </w:rPr>
+              <w:lastRenderedPageBreak/>
               <w:t>Actors</w:t>
             </w:r>
           </w:p>
@@ -8946,7 +9055,6 @@
               <w:rPr>
                 <w:rFonts w:cs="Arial"/>
               </w:rPr>
-              <w:lastRenderedPageBreak/>
               <w:t>Once patron record is found click on it to access patron record page</w:t>
             </w:r>
           </w:p>
@@ -8985,7 +9093,6 @@
               <w:rPr>
                 <w:rFonts w:cs="Arial"/>
               </w:rPr>
-              <w:lastRenderedPageBreak/>
               <w:t>Post-conditions</w:t>
             </w:r>
           </w:p>
@@ -9218,7 +9325,14 @@
               <w:rPr>
                 <w:rFonts w:cs="Arial"/>
               </w:rPr>
-              <w:t xml:space="preserve">After patron logs in and finds a book he or she may make a reservation for the book. First users will select the pickup location and then click on ‘make reservations’.  If the reservation is not located at the pickup location it will be delivered from another system library. The reservation period of 7 days starts after the reserved media has been delivered to the pickup location. On the webpage for a specific book there will be a picture of the book and below the picture there will be basic information such as title, author, year and ISBN.  A short description will also be included towards the bottom of the page. To the right there will be a button to make a reservation and select the pickup location. A notification is added under the notifications area.  The notifications area can be accessed by clicking on the notifications icon(bell) at the top right of the page. The notification will include where to pick up the book, availability/delivery status, and </w:t>
+              <w:t xml:space="preserve">After patron logs in and finds a book he or she may make a reservation for the book. First users will select the pickup location and then click on ‘make reservations’.  If the </w:t>
+            </w:r>
+            <w:r>
+              <w:rPr>
+                <w:rFonts w:cs="Arial"/>
+              </w:rPr>
+              <w:lastRenderedPageBreak/>
+              <w:t xml:space="preserve">reservation is not located at the pickup location it will be delivered from another system library. The reservation period of 7 days starts after the reserved media has been delivered to the pickup location. On the webpage for a specific book there will be a picture of the book and below the picture there will be basic information such as title, author, year and ISBN.  A short description will also be included towards the bottom of the page. To the right there will be a button to make a reservation and select the pickup location. A notification is added under the notifications area.  The notifications area can be accessed by clicking on the notifications icon(bell) at the top right of the page. The notification will include where to pick up the book, availability/delivery status, and </w:t>
             </w:r>
             <w:proofErr w:type="gramStart"/>
             <w:r>
@@ -9246,14 +9360,7 @@
               <w:rPr>
                 <w:rFonts w:cs="Arial"/>
               </w:rPr>
-              <w:t xml:space="preserve"> pick up period to remind users to pick up </w:t>
-            </w:r>
-            <w:r>
-              <w:rPr>
-                <w:rFonts w:cs="Arial"/>
-              </w:rPr>
-              <w:lastRenderedPageBreak/>
-              <w:t xml:space="preserve">their reservations. Once a reservation has been made the librarian or attendant will receive a request to grab the reservation from the shelves and bring it to the front desk.  Reservations will be kept at the front desk for up to 7 days.  Reservations are only for books and exclude all other media. </w:t>
+              <w:t xml:space="preserve"> pick up period to remind users to pick up their reservations. Once a reservation has been made the librarian or attendant will receive a request to grab the reservation from the shelves and bring it to the front desk.  Reservations will be kept at the front desk for up to 7 days.  Reservations are only for books and exclude all other media. </w:t>
             </w:r>
           </w:p>
         </w:tc>
@@ -9688,7 +9795,6 @@
               <w:rPr>
                 <w:rFonts w:cs="Arial"/>
               </w:rPr>
-              <w:lastRenderedPageBreak/>
               <w:t>Actors</w:t>
             </w:r>
           </w:p>
@@ -10064,6 +10170,7 @@
               <w:rPr>
                 <w:rFonts w:cs="Arial"/>
               </w:rPr>
+              <w:lastRenderedPageBreak/>
               <w:t>Search book using the search box</w:t>
             </w:r>
           </w:p>
@@ -10319,7 +10426,6 @@
               <w:rPr>
                 <w:rFonts w:cs="Arial"/>
               </w:rPr>
-              <w:lastRenderedPageBreak/>
               <w:t>Actors</w:t>
             </w:r>
           </w:p>
@@ -10674,6 +10780,7 @@
               <w:rPr>
                 <w:rFonts w:cs="Arial"/>
               </w:rPr>
+              <w:lastRenderedPageBreak/>
               <w:t xml:space="preserve">Book return cannot </w:t>
             </w:r>
             <w:proofErr w:type="gramStart"/>
@@ -10833,7 +10940,6 @@
               <w:rPr>
                 <w:rFonts w:cs="Arial"/>
               </w:rPr>
-              <w:lastRenderedPageBreak/>
               <w:t>Actors</w:t>
             </w:r>
           </w:p>
@@ -11231,6 +11337,7 @@
               <w:rPr>
                 <w:rFonts w:cs="Arial"/>
               </w:rPr>
+              <w:lastRenderedPageBreak/>
               <w:t>Funds are added</w:t>
             </w:r>
           </w:p>
@@ -11867,6 +11974,7 @@
               <w:rPr>
                 <w:rFonts w:cs="Arial"/>
               </w:rPr>
+              <w:lastRenderedPageBreak/>
               <w:t>Post-conditions</w:t>
             </w:r>
           </w:p>
@@ -12207,7 +12315,6 @@
               <w:rPr>
                 <w:rFonts w:cs="Arial"/>
               </w:rPr>
-              <w:lastRenderedPageBreak/>
               <w:t>Option 3 – Credit Card reader</w:t>
             </w:r>
           </w:p>
@@ -12462,7 +12569,14 @@
               <w:rPr>
                 <w:rFonts w:cs="Arial"/>
               </w:rPr>
-              <w:t>Only librarians and administrators will have access to patron records.  There will be two buttons near the bottom of the screen to apply changes, new record, and update.  Clicking new Record will bring up a new blank record. Clicking update will apply changes made to the fields.</w:t>
+              <w:t xml:space="preserve">Only librarians and administrators will have access to patron records.  There will be two buttons near the bottom of the screen to apply changes, new record, and update.  Clicking </w:t>
+            </w:r>
+            <w:r>
+              <w:rPr>
+                <w:rFonts w:cs="Arial"/>
+              </w:rPr>
+              <w:lastRenderedPageBreak/>
+              <w:t>new Record will bring up a new blank record. Clicking update will apply changes made to the fields.</w:t>
             </w:r>
           </w:p>
         </w:tc>
@@ -12482,6 +12596,7 @@
               <w:rPr>
                 <w:rFonts w:cs="Arial"/>
               </w:rPr>
+              <w:lastRenderedPageBreak/>
               <w:t>Actors</w:t>
             </w:r>
           </w:p>
@@ -13052,6 +13167,7 @@
               <w:rPr>
                 <w:rFonts w:cs="Arial"/>
               </w:rPr>
+              <w:lastRenderedPageBreak/>
               <w:t>Basic Flow</w:t>
             </w:r>
           </w:p>
@@ -13799,7 +13915,7 @@
                     <pic:cNvPicPr/>
                   </pic:nvPicPr>
                   <pic:blipFill>
-                    <a:blip r:embed="rId14">
+                    <a:blip r:embed="rId15">
                       <a:extLst>
                         <a:ext uri="{28A0092B-C50C-407E-A947-70E740481C1C}">
                           <a14:useLocalDpi xmlns:a14="http://schemas.microsoft.com/office/drawing/2010/main" val="0"/>
@@ -14712,7 +14828,7 @@
                     </pic:cNvPicPr>
                   </pic:nvPicPr>
                   <pic:blipFill>
-                    <a:blip r:embed="rId15">
+                    <a:blip r:embed="rId16">
                       <a:extLst>
                         <a:ext uri="{28A0092B-C50C-407E-A947-70E740481C1C}">
                           <a14:useLocalDpi xmlns:a14="http://schemas.microsoft.com/office/drawing/2010/main" val="0"/>
@@ -14807,7 +14923,7 @@
                     </pic:cNvPicPr>
                   </pic:nvPicPr>
                   <pic:blipFill>
-                    <a:blip r:embed="rId16">
+                    <a:blip r:embed="rId17">
                       <a:extLst>
                         <a:ext uri="{28A0092B-C50C-407E-A947-70E740481C1C}">
                           <a14:useLocalDpi xmlns:a14="http://schemas.microsoft.com/office/drawing/2010/main" val="0"/>
@@ -14879,7 +14995,7 @@
                     <pic:cNvPicPr/>
                   </pic:nvPicPr>
                   <pic:blipFill>
-                    <a:blip r:embed="rId17">
+                    <a:blip r:embed="rId18">
                       <a:extLst>
                         <a:ext uri="{28A0092B-C50C-407E-A947-70E740481C1C}">
                           <a14:useLocalDpi xmlns:a14="http://schemas.microsoft.com/office/drawing/2010/main" val="0"/>
@@ -14938,7 +15054,7 @@
                     </pic:cNvPicPr>
                   </pic:nvPicPr>
                   <pic:blipFill>
-                    <a:blip r:embed="rId18">
+                    <a:blip r:embed="rId19">
                       <a:extLst>
                         <a:ext uri="{28A0092B-C50C-407E-A947-70E740481C1C}">
                           <a14:useLocalDpi xmlns:a14="http://schemas.microsoft.com/office/drawing/2010/main" val="0"/>
@@ -15012,7 +15128,7 @@
                     </pic:cNvPicPr>
                   </pic:nvPicPr>
                   <pic:blipFill>
-                    <a:blip r:embed="rId19">
+                    <a:blip r:embed="rId20">
                       <a:extLst>
                         <a:ext uri="{28A0092B-C50C-407E-A947-70E740481C1C}">
                           <a14:useLocalDpi xmlns:a14="http://schemas.microsoft.com/office/drawing/2010/main" val="0"/>
@@ -15086,7 +15202,7 @@
                     </pic:cNvPicPr>
                   </pic:nvPicPr>
                   <pic:blipFill>
-                    <a:blip r:embed="rId20">
+                    <a:blip r:embed="rId21">
                       <a:extLst>
                         <a:ext uri="{28A0092B-C50C-407E-A947-70E740481C1C}">
                           <a14:useLocalDpi xmlns:a14="http://schemas.microsoft.com/office/drawing/2010/main" val="0"/>
@@ -15158,7 +15274,7 @@
                     <pic:cNvPicPr/>
                   </pic:nvPicPr>
                   <pic:blipFill>
-                    <a:blip r:embed="rId21">
+                    <a:blip r:embed="rId22">
                       <a:extLst>
                         <a:ext uri="{28A0092B-C50C-407E-A947-70E740481C1C}">
                           <a14:useLocalDpi xmlns:a14="http://schemas.microsoft.com/office/drawing/2010/main" val="0"/>
@@ -15186,8 +15302,8 @@
       </w:r>
     </w:p>
     <w:sectPr>
-      <w:headerReference w:type="default" r:id="rId22"/>
-      <w:footerReference w:type="default" r:id="rId23"/>
+      <w:headerReference w:type="default" r:id="rId23"/>
+      <w:footerReference w:type="default" r:id="rId24"/>
       <w:pgSz w:w="12240" w:h="15840"/>
       <w:pgMar w:top="1440" w:right="1440" w:bottom="1440" w:left="1440" w:header="720" w:footer="720" w:gutter="0"/>
       <w:cols w:space="720"/>
@@ -21661,7 +21777,7 @@
 </file>
 
 <file path=customXml/itemProps1.xml><?xml version="1.0" encoding="utf-8"?>
-<ds:datastoreItem xmlns:ds="http://schemas.openxmlformats.org/officeDocument/2006/customXml" ds:itemID="{F5513AAC-8E47-4043-B31C-DBD5C089C8ED}">
+<ds:datastoreItem xmlns:ds="http://schemas.openxmlformats.org/officeDocument/2006/customXml" ds:itemID="{18607A15-A9A6-49B1-A50D-1B746D7A8638}">
   <ds:schemaRefs>
     <ds:schemaRef ds:uri="http://schemas.openxmlformats.org/officeDocument/2006/bibliography"/>
   </ds:schemaRefs>

</xml_diff>

<commit_message>
added activity models for reset password and recover passwords
</commit_message>
<xml_diff>
--- a/SRS.docx
+++ b/SRS.docx
@@ -5081,15 +5081,7 @@
               <w:cnfStyle w:val="000000000000" w:firstRow="0" w:lastRow="0" w:firstColumn="0" w:lastColumn="0" w:oddVBand="0" w:evenVBand="0" w:oddHBand="0" w:evenHBand="0" w:firstRowFirstColumn="0" w:firstRowLastColumn="0" w:lastRowFirstColumn="0" w:lastRowLastColumn="0"/>
             </w:pPr>
             <w:r>
-              <w:t xml:space="preserve">Scripting language </w:t>
-            </w:r>
-            <w:proofErr w:type="gramStart"/>
-            <w:r>
-              <w:t>used  to</w:t>
-            </w:r>
-            <w:proofErr w:type="gramEnd"/>
-            <w:r>
-              <w:t xml:space="preserve"> create framework of webpages</w:t>
+              <w:t>Scripting language used  to create framework of webpages</w:t>
             </w:r>
           </w:p>
         </w:tc>
@@ -5327,21 +5319,7 @@
         <w:rPr>
           <w:rFonts w:cs="Arial"/>
         </w:rPr>
-        <w:t xml:space="preserve">Patrons </w:t>
-      </w:r>
-      <w:proofErr w:type="gramStart"/>
-      <w:r>
-        <w:rPr>
-          <w:rFonts w:cs="Arial"/>
-        </w:rPr>
-        <w:t>are able to</w:t>
-      </w:r>
-      <w:proofErr w:type="gramEnd"/>
-      <w:r>
-        <w:rPr>
-          <w:rFonts w:cs="Arial"/>
-        </w:rPr>
-        <w:t xml:space="preserve"> m</w:t>
+        <w:t>Patrons are able to m</w:t>
       </w:r>
       <w:r>
         <w:rPr>
@@ -5571,15 +5549,7 @@
         <w:t xml:space="preserve">rary attendants </w:t>
       </w:r>
       <w:r>
-        <w:t xml:space="preserve">will be able to check out books, receive payments, search media, search patrons.  Librarians will have all functions allotted to library attendants plus </w:t>
-      </w:r>
-      <w:proofErr w:type="gramStart"/>
-      <w:r>
-        <w:t>have the ability to</w:t>
-      </w:r>
-      <w:proofErr w:type="gramEnd"/>
-      <w:r>
-        <w:t xml:space="preserve"> </w:t>
+        <w:t xml:space="preserve">will be able to check out books, receive payments, search media, search patrons.  Librarians will have all functions allotted to library attendants plus have the ability to </w:t>
       </w:r>
       <w:r>
         <w:lastRenderedPageBreak/>
@@ -5682,10 +5652,7 @@
         <w:ind w:left="720"/>
       </w:pPr>
       <w:r>
-        <w:t xml:space="preserve">Patrons will have functions such as registering, searching for books, making reservations, and resetting passwords.  </w:t>
-      </w:r>
-      <w:r>
-        <w:t xml:space="preserve">For registration to occur patrons must have a library card and no amount owed for late fees.  </w:t>
+        <w:t xml:space="preserve">Patrons will have functions such as registering, searching for books, making reservations, and resetting passwords.  For registration to occur patrons must have a library card and no amount owed for late fees.  </w:t>
       </w:r>
     </w:p>
     <w:p>
@@ -5762,15 +5729,7 @@
         <w:ind w:left="720"/>
       </w:pPr>
       <w:r>
-        <w:t xml:space="preserve">Librarians will be able to search and update media and patron </w:t>
-      </w:r>
-      <w:proofErr w:type="gramStart"/>
-      <w:r>
-        <w:t>records, and</w:t>
-      </w:r>
-      <w:proofErr w:type="gramEnd"/>
-      <w:r>
-        <w:t xml:space="preserve"> be able to accomplish transactions such as checking out media, process returns, and process payments for late fees and printing funds.   </w:t>
+        <w:t xml:space="preserve">Librarians will be able to search and update media and patron records, and be able to accomplish transactions such as checking out media, process returns, and process payments for late fees and printing funds.   </w:t>
       </w:r>
       <w:r>
         <w:rPr>
@@ -5848,26 +5807,7 @@
         <w:ind w:left="720"/>
       </w:pPr>
       <w:r>
-        <w:t xml:space="preserve">Attendants will be able to search media and patron </w:t>
-      </w:r>
-      <w:proofErr w:type="gramStart"/>
-      <w:r>
-        <w:t>records,</w:t>
-      </w:r>
-      <w:proofErr w:type="gramEnd"/>
-      <w:r>
-        <w:t xml:space="preserve"> however they will not be able to edit them.  </w:t>
-      </w:r>
-      <w:proofErr w:type="gramStart"/>
-      <w:r>
-        <w:t>Similarly</w:t>
-      </w:r>
-      <w:proofErr w:type="gramEnd"/>
-      <w:r>
-        <w:t xml:space="preserve"> to librarians they will be able to </w:t>
-      </w:r>
-      <w:r>
-        <w:t xml:space="preserve">checking out media, process returns, and process payments for late fees and printing funds.   </w:t>
+        <w:t xml:space="preserve">Attendants will be able to search media and patron records, however they will not be able to edit them.  Similarly to librarians they will be able to checking out media, process returns, and process payments for late fees and printing funds.   </w:t>
       </w:r>
     </w:p>
     <w:p>
@@ -6134,21 +6074,7 @@
               <w:rPr>
                 <w:rFonts w:cs="Arial"/>
               </w:rPr>
-              <w:t xml:space="preserve">To obtain </w:t>
-            </w:r>
-            <w:proofErr w:type="gramStart"/>
-            <w:r>
-              <w:rPr>
-                <w:rFonts w:cs="Arial"/>
-              </w:rPr>
-              <w:t>a library card patrons</w:t>
-            </w:r>
-            <w:proofErr w:type="gramEnd"/>
-            <w:r>
-              <w:rPr>
-                <w:rFonts w:cs="Arial"/>
-              </w:rPr>
-              <w:t xml:space="preserve"> must present proof of identity and residency to librarian or library assistant in person at a library location.  The required information to create an account will be first/last name, library card number, home address, telephone number, and e-mail address.</w:t>
+              <w:t>To obtain a library card patrons must present proof of identity and residency to librarian or library assistant in person at a library location.  The required information to create an account will be first/last name, library card number, home address, telephone number, and e-mail address.</w:t>
             </w:r>
             <w:r>
               <w:rPr>
@@ -6548,15 +6474,7 @@
         <w:ind w:left="720"/>
       </w:pPr>
       <w:r>
-        <w:t xml:space="preserve">The diagram describes the process of creating a patron’s online account.  After being issued a library card, patrons may navigate to the library’s website, where they will click the register button.  A new page will </w:t>
-      </w:r>
-      <w:proofErr w:type="gramStart"/>
-      <w:r>
-        <w:t>open</w:t>
-      </w:r>
-      <w:proofErr w:type="gramEnd"/>
-      <w:r>
-        <w:t xml:space="preserve"> </w:t>
+        <w:t xml:space="preserve">The diagram describes the process of creating a patron’s online account.  After being issued a library card, patrons may navigate to the library’s website, where they will click the register button.  A new page will open </w:t>
       </w:r>
       <w:r>
         <w:t>and user</w:t>
@@ -6572,82 +6490,25 @@
         <w:t xml:space="preserve">information on the form, such as first and last names, home address, telephone, </w:t>
       </w:r>
       <w:r>
-        <w:t xml:space="preserve">and email address.  Home address must be within the library’s area of service.  Telephone number must include </w:t>
-      </w:r>
-      <w:proofErr w:type="gramStart"/>
-      <w:r>
-        <w:t>three digit</w:t>
-      </w:r>
-      <w:proofErr w:type="gramEnd"/>
-      <w:r>
-        <w:t xml:space="preserve"> area code and seven</w:t>
+        <w:t>and email address.  Home address must be within the library’s area of service.  Telephone number must include three digit area code and seven</w:t>
       </w:r>
       <w:r>
         <w:t xml:space="preserve"> </w:t>
       </w:r>
       <w:r>
-        <w:t xml:space="preserve">digit phone number.  The email address must include the at symbol and at least one dot.  A username will be generated, and the patron will be asked to create a password.  The </w:t>
-      </w:r>
-      <w:proofErr w:type="gramStart"/>
-      <w:r>
-        <w:t xml:space="preserve">password  </w:t>
+        <w:t xml:space="preserve">digit phone number.  The email address must include the at symbol and at least one dot.  A username will be generated, and the patron will be asked to create a password.  The password  </w:t>
       </w:r>
       <w:r>
         <w:rPr>
           <w:rFonts w:cs="Arial"/>
         </w:rPr>
-        <w:t>must</w:t>
-      </w:r>
-      <w:proofErr w:type="gramEnd"/>
+        <w:t xml:space="preserve">must be eight characters in length, have at least one upper case letter, one lower case letter and one special character.  If any of the information is left blank or if it does not meet the requirements a message will be displayed stating which field needs to be completed or corrected. </w:t>
+      </w:r>
       <w:r>
         <w:rPr>
           <w:rFonts w:cs="Arial"/>
         </w:rPr>
-        <w:t xml:space="preserve"> be e</w:t>
-      </w:r>
-      <w:r>
-        <w:rPr>
-          <w:rFonts w:cs="Arial"/>
-        </w:rPr>
-        <w:t xml:space="preserve">ight characters in length, </w:t>
-      </w:r>
-      <w:r>
-        <w:rPr>
-          <w:rFonts w:cs="Arial"/>
-        </w:rPr>
-        <w:t xml:space="preserve">have </w:t>
-      </w:r>
-      <w:r>
-        <w:rPr>
-          <w:rFonts w:cs="Arial"/>
-        </w:rPr>
-        <w:t>at least one upper case letter, one lower case letter and one special character.</w:t>
-      </w:r>
-      <w:r>
-        <w:rPr>
-          <w:rFonts w:cs="Arial"/>
-        </w:rPr>
-        <w:t xml:space="preserve">  If any of the information is left blank or if it does not meet the requirements a message will be displayed stating which field needs to be completed or corrected. </w:t>
-      </w:r>
-      <w:r>
-        <w:rPr>
-          <w:rFonts w:cs="Arial"/>
-        </w:rPr>
-        <w:t xml:space="preserve">Having passed all validation requirements, users may click the submit button.  An account will be </w:t>
-      </w:r>
-      <w:proofErr w:type="gramStart"/>
-      <w:r>
-        <w:rPr>
-          <w:rFonts w:cs="Arial"/>
-        </w:rPr>
-        <w:t>created</w:t>
-      </w:r>
-      <w:proofErr w:type="gramEnd"/>
-      <w:r>
-        <w:rPr>
-          <w:rFonts w:cs="Arial"/>
-        </w:rPr>
-        <w:t xml:space="preserve"> and the user will be redirected to the log in page.  </w:t>
+        <w:t xml:space="preserve">Having passed all validation requirements, users may click the submit button.  An account will be created and the user will be redirected to the log in page.  </w:t>
       </w:r>
       <w:r>
         <w:rPr>
@@ -6774,21 +6635,7 @@
               <w:rPr>
                 <w:rFonts w:cs="Arial"/>
               </w:rPr>
-              <w:t xml:space="preserve">. Patrons will </w:t>
-            </w:r>
-            <w:proofErr w:type="gramStart"/>
-            <w:r>
-              <w:rPr>
-                <w:rFonts w:cs="Arial"/>
-              </w:rPr>
-              <w:t>redirected</w:t>
-            </w:r>
-            <w:proofErr w:type="gramEnd"/>
-            <w:r>
-              <w:rPr>
-                <w:rFonts w:cs="Arial"/>
-              </w:rPr>
-              <w:t xml:space="preserve"> to the patron module while staff will be redirected to the staff module. </w:t>
+              <w:t xml:space="preserve">. Patrons will redirected to the patron module while staff will be redirected to the staff module. </w:t>
             </w:r>
           </w:p>
         </w:tc>
@@ -7178,15 +7025,25 @@
       <w:bookmarkEnd w:id="18"/>
     </w:p>
     <w:p>
+      <w:pPr>
+        <w:pStyle w:val="Heading11"/>
+        <w:numPr>
+          <w:ilvl w:val="0"/>
+          <w:numId w:val="0"/>
+        </w:numPr>
+        <w:ind w:left="720"/>
+      </w:pPr>
+    </w:p>
+    <w:p>
       <w:r>
         <w:rPr>
           <w:noProof/>
         </w:rPr>
         <w:drawing>
           <wp:inline distT="0" distB="0" distL="0" distR="0">
-            <wp:extent cx="6711409" cy="2322463"/>
-            <wp:effectExtent l="0" t="0" r="0" b="1905"/>
-            <wp:docPr id="13" name="Picture 13"/>
+            <wp:extent cx="5943600" cy="2056765"/>
+            <wp:effectExtent l="0" t="0" r="0" b="635"/>
+            <wp:docPr id="1" name="Picture 1"/>
             <wp:cNvGraphicFramePr>
               <a:graphicFrameLocks xmlns:a="http://schemas.openxmlformats.org/drawingml/2006/main" noChangeAspect="1"/>
             </wp:cNvGraphicFramePr>
@@ -7194,7 +7051,7 @@
               <a:graphicData uri="http://schemas.openxmlformats.org/drawingml/2006/picture">
                 <pic:pic xmlns:pic="http://schemas.openxmlformats.org/drawingml/2006/picture">
                   <pic:nvPicPr>
-                    <pic:cNvPr id="13" name="Log In Activity Diagram.png"/>
+                    <pic:cNvPr id="1" name="Log In Activity Diagram (1).png"/>
                     <pic:cNvPicPr/>
                   </pic:nvPicPr>
                   <pic:blipFill>
@@ -7212,7 +7069,7 @@
                   <pic:spPr>
                     <a:xfrm>
                       <a:off x="0" y="0"/>
-                      <a:ext cx="6739836" cy="2332300"/>
+                      <a:ext cx="5943600" cy="2056765"/>
                     </a:xfrm>
                     <a:prstGeom prst="rect">
                       <a:avLst/>
@@ -7230,39 +7087,26 @@
         <w:ind w:left="720"/>
       </w:pPr>
       <w:r>
-        <w:t>The log in page will be used by patrons and staff members.  Users need to type in their username and password.  The username and password must match what is in the database.  If either the username or password do not match the count for number of attempts will increase by one.  If the num</w:t>
-      </w:r>
-      <w:bookmarkStart w:id="19" w:name="_GoBack"/>
-      <w:bookmarkEnd w:id="19"/>
-      <w:r>
-        <w:t xml:space="preserve">ber of attempts is </w:t>
-      </w:r>
-      <w:proofErr w:type="gramStart"/>
-      <w:r>
-        <w:t>less</w:t>
-      </w:r>
-      <w:proofErr w:type="gramEnd"/>
-      <w:r>
-        <w:t xml:space="preserve"> then five user will receive a message stating that the username or password are incorrect.  User can then try to log in again.  If the number of attempts exceeds five the account will be </w:t>
-      </w:r>
-      <w:proofErr w:type="gramStart"/>
-      <w:r>
-        <w:t>locked</w:t>
-      </w:r>
-      <w:proofErr w:type="gramEnd"/>
-      <w:r>
-        <w:t xml:space="preserve"> and users will receive a message stating that the account is locked and that they need to contact the system administrator.  In the case that username and password match users will be directed to the appropriate portal according to user type.  Patrons will be redirected to the patron portal, while staff members will be redirected to the staff portal. </w:t>
+        <w:t xml:space="preserve">The log in page will be used by patrons and staff members.  Users need to type in their username and password.  The username and password must match what is in the database.  If either the username or password do not match the count for number of attempts will increase by one.  If the number of attempts is less then five user will receive a message stating that the username or password are incorrect.  User can then try to log in again.  If the number of attempts exceeds five the account will be locked and users will receive a message stating that the account is locked and that they need to contact the system administrator.  In the case that username and password match users will be directed to the appropriate portal according to user type.  Patrons will be redirected to the patron portal, while staff members will be redirected to the staff portal. </w:t>
       </w:r>
     </w:p>
     <w:p>
       <w:pPr>
+        <w:ind w:left="720"/>
+      </w:pPr>
+    </w:p>
+    <w:p>
+      <w:pPr>
         <w:pStyle w:val="Heading11"/>
       </w:pPr>
-      <w:bookmarkStart w:id="20" w:name="_Toc521001456"/>
-      <w:r>
-        <w:t>Forgot Password System Requirements</w:t>
-      </w:r>
-      <w:bookmarkEnd w:id="20"/>
+      <w:bookmarkStart w:id="19" w:name="_Toc521001456"/>
+      <w:r>
+        <w:t>Reset Password</w:t>
+      </w:r>
+      <w:r>
+        <w:t xml:space="preserve"> System Requirements</w:t>
+      </w:r>
+      <w:bookmarkEnd w:id="19"/>
     </w:p>
     <w:tbl>
       <w:tblPr>
@@ -7353,7 +7197,19 @@
               <w:rPr>
                 <w:rFonts w:cs="Arial"/>
               </w:rPr>
-              <w:t xml:space="preserve">Patron’s who have forgotten their passwords or wish to change their passwords can click on ‘forgot username/password’ Users will be prompted to select the method used to receive a security code.  Users can select call, text or email.  The security code is typed in and submitted.  Users type in new password and retype it to confirm.  </w:t>
+              <w:t>Patron’s who have forgotten their passwords or wish to change their passwords can clic</w:t>
+            </w:r>
+            <w:r>
+              <w:rPr>
+                <w:rFonts w:cs="Arial"/>
+              </w:rPr>
+              <w:t xml:space="preserve">k on ‘forgot username/password’.  Users select option to reset password. </w:t>
+            </w:r>
+            <w:r>
+              <w:rPr>
+                <w:rFonts w:cs="Arial"/>
+              </w:rPr>
+              <w:t xml:space="preserve">Users will be prompted to select the method used to receive a security code.  Users can select call, text or email.  The security code is typed in and submitted.  Users type in new password and retype it to confirm.  </w:t>
             </w:r>
           </w:p>
         </w:tc>
@@ -7411,6 +7267,7 @@
               <w:rPr>
                 <w:rFonts w:cs="Arial"/>
               </w:rPr>
+              <w:lastRenderedPageBreak/>
               <w:t>Preconditions</w:t>
             </w:r>
           </w:p>
@@ -7502,7 +7359,6 @@
               <w:rPr>
                 <w:rFonts w:cs="Arial"/>
               </w:rPr>
-              <w:lastRenderedPageBreak/>
               <w:t>Select option to receive security code</w:t>
             </w:r>
           </w:p>
@@ -7631,7 +7487,6 @@
               <w:rPr>
                 <w:rFonts w:cs="Arial"/>
               </w:rPr>
-              <w:lastRenderedPageBreak/>
               <w:t>Post-conditions</w:t>
             </w:r>
           </w:p>
@@ -7834,21 +7689,111 @@
       <w:pPr>
         <w:pStyle w:val="Heading11"/>
       </w:pPr>
-      <w:bookmarkStart w:id="21" w:name="_Toc521001457"/>
-      <w:r>
-        <w:t>Forgot Password System Models</w:t>
-      </w:r>
-      <w:bookmarkEnd w:id="21"/>
+      <w:bookmarkStart w:id="20" w:name="_Toc521001457"/>
+      <w:r>
+        <w:t>Reset password</w:t>
+      </w:r>
+      <w:r>
+        <w:t xml:space="preserve"> System Models</w:t>
+      </w:r>
+      <w:bookmarkEnd w:id="20"/>
     </w:p>
     <w:p>
       <w:pPr>
         <w:pStyle w:val="Heading11"/>
-      </w:pPr>
-      <w:bookmarkStart w:id="22" w:name="_Toc521001458"/>
-      <w:r>
-        <w:t>Basic Search System Requirements</w:t>
-      </w:r>
-      <w:bookmarkEnd w:id="22"/>
+        <w:numPr>
+          <w:ilvl w:val="0"/>
+          <w:numId w:val="0"/>
+        </w:numPr>
+        <w:ind w:left="-360" w:hanging="360"/>
+      </w:pPr>
+      <w:r>
+        <w:rPr>
+          <w:noProof/>
+        </w:rPr>
+        <w:drawing>
+          <wp:inline distT="0" distB="0" distL="0" distR="0">
+            <wp:extent cx="7142856" cy="1699774"/>
+            <wp:effectExtent l="0" t="0" r="1270" b="0"/>
+            <wp:docPr id="14" name="Picture 14" descr="A picture containing device, meter, sky&#10;&#10;Description generated with high confidence"/>
+            <wp:cNvGraphicFramePr>
+              <a:graphicFrameLocks xmlns:a="http://schemas.openxmlformats.org/drawingml/2006/main" noChangeAspect="1"/>
+            </wp:cNvGraphicFramePr>
+            <a:graphic xmlns:a="http://schemas.openxmlformats.org/drawingml/2006/main">
+              <a:graphicData uri="http://schemas.openxmlformats.org/drawingml/2006/picture">
+                <pic:pic xmlns:pic="http://schemas.openxmlformats.org/drawingml/2006/picture">
+                  <pic:nvPicPr>
+                    <pic:cNvPr id="14" name="Reset Password Activity Diagram2.png"/>
+                    <pic:cNvPicPr/>
+                  </pic:nvPicPr>
+                  <pic:blipFill>
+                    <a:blip r:embed="rId15">
+                      <a:extLst>
+                        <a:ext uri="{28A0092B-C50C-407E-A947-70E740481C1C}">
+                          <a14:useLocalDpi xmlns:a14="http://schemas.microsoft.com/office/drawing/2010/main" val="0"/>
+                        </a:ext>
+                      </a:extLst>
+                    </a:blip>
+                    <a:stretch>
+                      <a:fillRect/>
+                    </a:stretch>
+                  </pic:blipFill>
+                  <pic:spPr>
+                    <a:xfrm>
+                      <a:off x="0" y="0"/>
+                      <a:ext cx="7216813" cy="1717373"/>
+                    </a:xfrm>
+                    <a:prstGeom prst="rect">
+                      <a:avLst/>
+                    </a:prstGeom>
+                  </pic:spPr>
+                </pic:pic>
+              </a:graphicData>
+            </a:graphic>
+          </wp:inline>
+        </w:drawing>
+      </w:r>
+    </w:p>
+    <w:p>
+      <w:pPr>
+        <w:ind w:left="720"/>
+      </w:pPr>
+      <w:r>
+        <w:t>User who wish to change their passwords or have forgotte</w:t>
+      </w:r>
+      <w:r>
+        <w:t xml:space="preserve">n their passwords can click on </w:t>
+      </w:r>
+      <w:r>
+        <w:t xml:space="preserve">the ‘forgot username/password’ option in the log in screen.  The users will then be prompted to select either recover username or reset password.  If reset password is selected the user will </w:t>
+      </w:r>
+      <w:r>
+        <w:t xml:space="preserve">then be prompted to </w:t>
+      </w:r>
+      <w:r>
+        <w:t xml:space="preserve">select a method to receive the security code.  The options are call, text, or email.  The security code in entered and the user </w:t>
+      </w:r>
+      <w:r>
+        <w:t xml:space="preserve">enters the </w:t>
+      </w:r>
+      <w:r>
+        <w:lastRenderedPageBreak/>
+        <w:t xml:space="preserve">new password.  After retyping the password to confirm the user clicks on reset password button.  The password is updated in the database and the log in page opens. </w:t>
+      </w:r>
+    </w:p>
+    <w:p>
+      <w:pPr>
+        <w:ind w:left="720"/>
+      </w:pPr>
+    </w:p>
+    <w:p>
+      <w:pPr>
+        <w:pStyle w:val="Heading11"/>
+      </w:pPr>
+      <w:bookmarkStart w:id="21" w:name="_Toc521001458"/>
+      <w:r>
+        <w:t>Recover Username System Requirements</w:t>
+      </w:r>
     </w:p>
     <w:tbl>
       <w:tblPr>
@@ -7877,6 +7822,472 @@
                 <w:rFonts w:cs="Arial"/>
               </w:rPr>
             </w:pPr>
+            <w:r>
+              <w:rPr>
+                <w:rFonts w:cs="Arial"/>
+              </w:rPr>
+              <w:t>USE CASE</w:t>
+            </w:r>
+          </w:p>
+        </w:tc>
+        <w:tc>
+          <w:tcPr>
+            <w:tcW w:w="6385" w:type="dxa"/>
+            <w:shd w:val="clear" w:color="auto" w:fill="8EAADB" w:themeFill="accent1" w:themeFillTint="99"/>
+          </w:tcPr>
+          <w:p>
+            <w:pPr>
+              <w:jc w:val="center"/>
+              <w:rPr>
+                <w:rFonts w:cs="Arial"/>
+              </w:rPr>
+            </w:pPr>
+            <w:r>
+              <w:rPr>
+                <w:rFonts w:cs="Arial"/>
+              </w:rPr>
+              <w:t>BASIC SEARCH</w:t>
+            </w:r>
+          </w:p>
+        </w:tc>
+      </w:tr>
+      <w:tr>
+        <w:tc>
+          <w:tcPr>
+            <w:tcW w:w="1855" w:type="dxa"/>
+          </w:tcPr>
+          <w:p>
+            <w:pPr>
+              <w:rPr>
+                <w:rFonts w:cs="Arial"/>
+              </w:rPr>
+            </w:pPr>
+            <w:r>
+              <w:rPr>
+                <w:rFonts w:cs="Arial"/>
+              </w:rPr>
+              <w:t>Description</w:t>
+            </w:r>
+          </w:p>
+        </w:tc>
+        <w:tc>
+          <w:tcPr>
+            <w:tcW w:w="6385" w:type="dxa"/>
+          </w:tcPr>
+          <w:p>
+            <w:pPr>
+              <w:rPr>
+                <w:rFonts w:cs="Arial"/>
+              </w:rPr>
+            </w:pPr>
+            <w:r>
+              <w:rPr>
+                <w:rFonts w:cs="Arial"/>
+              </w:rPr>
+              <w:t xml:space="preserve">Patron’s who have forgotten their </w:t>
+            </w:r>
+            <w:r>
+              <w:rPr>
+                <w:rFonts w:cs="Arial"/>
+              </w:rPr>
+              <w:t>username</w:t>
+            </w:r>
+            <w:r>
+              <w:rPr>
+                <w:rFonts w:cs="Arial"/>
+              </w:rPr>
+              <w:t xml:space="preserve"> </w:t>
+            </w:r>
+            <w:r>
+              <w:rPr>
+                <w:rFonts w:cs="Arial"/>
+              </w:rPr>
+              <w:t xml:space="preserve">can </w:t>
+            </w:r>
+            <w:r>
+              <w:rPr>
+                <w:rFonts w:cs="Arial"/>
+              </w:rPr>
+              <w:t xml:space="preserve">click on ‘forgot username/password’ </w:t>
+            </w:r>
+            <w:r>
+              <w:rPr>
+                <w:rFonts w:cs="Arial"/>
+              </w:rPr>
+              <w:t>and select recover username. After entering their library card number the username will be displayed on screen.</w:t>
+            </w:r>
+          </w:p>
+        </w:tc>
+      </w:tr>
+      <w:tr>
+        <w:tc>
+          <w:tcPr>
+            <w:tcW w:w="1855" w:type="dxa"/>
+          </w:tcPr>
+          <w:p>
+            <w:pPr>
+              <w:rPr>
+                <w:rFonts w:cs="Arial"/>
+              </w:rPr>
+            </w:pPr>
+            <w:r>
+              <w:rPr>
+                <w:rFonts w:cs="Arial"/>
+              </w:rPr>
+              <w:t>Actors</w:t>
+            </w:r>
+          </w:p>
+        </w:tc>
+        <w:tc>
+          <w:tcPr>
+            <w:tcW w:w="6385" w:type="dxa"/>
+          </w:tcPr>
+          <w:p>
+            <w:pPr>
+              <w:rPr>
+                <w:rFonts w:cs="Arial"/>
+              </w:rPr>
+            </w:pPr>
+            <w:r>
+              <w:rPr>
+                <w:rFonts w:cs="Arial"/>
+              </w:rPr>
+              <w:t>Patrons</w:t>
+            </w:r>
+          </w:p>
+        </w:tc>
+      </w:tr>
+      <w:tr>
+        <w:tc>
+          <w:tcPr>
+            <w:tcW w:w="1855" w:type="dxa"/>
+          </w:tcPr>
+          <w:p>
+            <w:pPr>
+              <w:rPr>
+                <w:rFonts w:cs="Arial"/>
+              </w:rPr>
+            </w:pPr>
+            <w:r>
+              <w:rPr>
+                <w:rFonts w:cs="Arial"/>
+              </w:rPr>
+              <w:t>Preconditions</w:t>
+            </w:r>
+          </w:p>
+        </w:tc>
+        <w:tc>
+          <w:tcPr>
+            <w:tcW w:w="6385" w:type="dxa"/>
+          </w:tcPr>
+          <w:p>
+            <w:pPr>
+              <w:rPr>
+                <w:rFonts w:cs="Arial"/>
+              </w:rPr>
+            </w:pPr>
+          </w:p>
+        </w:tc>
+      </w:tr>
+      <w:tr>
+        <w:tc>
+          <w:tcPr>
+            <w:tcW w:w="1855" w:type="dxa"/>
+          </w:tcPr>
+          <w:p>
+            <w:pPr>
+              <w:rPr>
+                <w:rFonts w:cs="Arial"/>
+              </w:rPr>
+            </w:pPr>
+            <w:r>
+              <w:rPr>
+                <w:rFonts w:cs="Arial"/>
+              </w:rPr>
+              <w:t>Basic Flow</w:t>
+            </w:r>
+          </w:p>
+        </w:tc>
+        <w:tc>
+          <w:tcPr>
+            <w:tcW w:w="6385" w:type="dxa"/>
+          </w:tcPr>
+          <w:p>
+            <w:pPr>
+              <w:pStyle w:val="ListParagraph"/>
+              <w:numPr>
+                <w:ilvl w:val="0"/>
+                <w:numId w:val="50"/>
+              </w:numPr>
+              <w:rPr>
+                <w:rFonts w:cs="Arial"/>
+              </w:rPr>
+            </w:pPr>
+            <w:r>
+              <w:rPr>
+                <w:rFonts w:cs="Arial"/>
+              </w:rPr>
+              <w:t>On the log in screen select ‘forgot username/password’</w:t>
+            </w:r>
+          </w:p>
+          <w:p>
+            <w:pPr>
+              <w:pStyle w:val="ListParagraph"/>
+              <w:numPr>
+                <w:ilvl w:val="0"/>
+                <w:numId w:val="50"/>
+              </w:numPr>
+              <w:rPr>
+                <w:rFonts w:cs="Arial"/>
+              </w:rPr>
+            </w:pPr>
+            <w:r>
+              <w:rPr>
+                <w:rFonts w:cs="Arial"/>
+              </w:rPr>
+              <w:t>Select get username</w:t>
+            </w:r>
+          </w:p>
+          <w:p>
+            <w:pPr>
+              <w:pStyle w:val="ListParagraph"/>
+              <w:numPr>
+                <w:ilvl w:val="0"/>
+                <w:numId w:val="50"/>
+              </w:numPr>
+              <w:rPr>
+                <w:rFonts w:cs="Arial"/>
+              </w:rPr>
+            </w:pPr>
+            <w:r>
+              <w:rPr>
+                <w:rFonts w:cs="Arial"/>
+              </w:rPr>
+              <w:t>Enter library card number</w:t>
+            </w:r>
+          </w:p>
+          <w:p>
+            <w:pPr>
+              <w:pStyle w:val="ListParagraph"/>
+              <w:numPr>
+                <w:ilvl w:val="0"/>
+                <w:numId w:val="50"/>
+              </w:numPr>
+              <w:rPr>
+                <w:rFonts w:cs="Arial"/>
+              </w:rPr>
+            </w:pPr>
+            <w:r>
+              <w:rPr>
+                <w:rFonts w:cs="Arial"/>
+              </w:rPr>
+              <w:t>Username is displayed on screen</w:t>
+            </w:r>
+          </w:p>
+        </w:tc>
+      </w:tr>
+      <w:tr>
+        <w:tc>
+          <w:tcPr>
+            <w:tcW w:w="1855" w:type="dxa"/>
+          </w:tcPr>
+          <w:p>
+            <w:pPr>
+              <w:rPr>
+                <w:rFonts w:cs="Arial"/>
+              </w:rPr>
+            </w:pPr>
+            <w:r>
+              <w:rPr>
+                <w:rFonts w:cs="Arial"/>
+              </w:rPr>
+              <w:t>Post-conditions</w:t>
+            </w:r>
+          </w:p>
+        </w:tc>
+        <w:tc>
+          <w:tcPr>
+            <w:tcW w:w="6385" w:type="dxa"/>
+          </w:tcPr>
+          <w:p>
+            <w:pPr>
+              <w:rPr>
+                <w:rFonts w:cs="Arial"/>
+              </w:rPr>
+            </w:pPr>
+            <w:r>
+              <w:rPr>
+                <w:rFonts w:cs="Arial"/>
+              </w:rPr>
+              <w:t>Username is displayed on screen</w:t>
+            </w:r>
+          </w:p>
+        </w:tc>
+      </w:tr>
+      <w:tr>
+        <w:tc>
+          <w:tcPr>
+            <w:tcW w:w="1855" w:type="dxa"/>
+          </w:tcPr>
+          <w:p>
+            <w:pPr>
+              <w:rPr>
+                <w:rFonts w:cs="Arial"/>
+              </w:rPr>
+            </w:pPr>
+            <w:r>
+              <w:rPr>
+                <w:rFonts w:cs="Arial"/>
+              </w:rPr>
+              <w:t>Alternate flows</w:t>
+            </w:r>
+          </w:p>
+        </w:tc>
+        <w:tc>
+          <w:tcPr>
+            <w:tcW w:w="6385" w:type="dxa"/>
+          </w:tcPr>
+          <w:p>
+            <w:pPr>
+              <w:rPr>
+                <w:rFonts w:cs="Arial"/>
+              </w:rPr>
+            </w:pPr>
+          </w:p>
+        </w:tc>
+      </w:tr>
+    </w:tbl>
+    <w:p>
+      <w:pPr>
+        <w:pStyle w:val="Heading11"/>
+        <w:numPr>
+          <w:ilvl w:val="0"/>
+          <w:numId w:val="0"/>
+        </w:numPr>
+        <w:ind w:left="720"/>
+      </w:pPr>
+    </w:p>
+    <w:p>
+      <w:pPr>
+        <w:pStyle w:val="Heading11"/>
+      </w:pPr>
+      <w:r>
+        <w:t>Recover Username System Models</w:t>
+      </w:r>
+    </w:p>
+    <w:p>
+      <w:pPr>
+        <w:pStyle w:val="Heading11"/>
+        <w:numPr>
+          <w:ilvl w:val="0"/>
+          <w:numId w:val="0"/>
+        </w:numPr>
+        <w:ind w:left="720" w:hanging="360"/>
+      </w:pPr>
+      <w:r>
+        <w:rPr>
+          <w:noProof/>
+        </w:rPr>
+        <w:drawing>
+          <wp:inline distT="0" distB="0" distL="0" distR="0">
+            <wp:extent cx="6535420" cy="1335136"/>
+            <wp:effectExtent l="0" t="0" r="0" b="0"/>
+            <wp:docPr id="18" name="Picture 18" descr="A close up of a red light&#10;&#10;Description generated with very high confidence"/>
+            <wp:cNvGraphicFramePr>
+              <a:graphicFrameLocks xmlns:a="http://schemas.openxmlformats.org/drawingml/2006/main" noChangeAspect="1"/>
+            </wp:cNvGraphicFramePr>
+            <a:graphic xmlns:a="http://schemas.openxmlformats.org/drawingml/2006/main">
+              <a:graphicData uri="http://schemas.openxmlformats.org/drawingml/2006/picture">
+                <pic:pic xmlns:pic="http://schemas.openxmlformats.org/drawingml/2006/picture">
+                  <pic:nvPicPr>
+                    <pic:cNvPr id="18" name="Recover Username Activity Diagram.png"/>
+                    <pic:cNvPicPr/>
+                  </pic:nvPicPr>
+                  <pic:blipFill>
+                    <a:blip r:embed="rId16">
+                      <a:extLst>
+                        <a:ext uri="{28A0092B-C50C-407E-A947-70E740481C1C}">
+                          <a14:useLocalDpi xmlns:a14="http://schemas.microsoft.com/office/drawing/2010/main" val="0"/>
+                        </a:ext>
+                      </a:extLst>
+                    </a:blip>
+                    <a:stretch>
+                      <a:fillRect/>
+                    </a:stretch>
+                  </pic:blipFill>
+                  <pic:spPr>
+                    <a:xfrm>
+                      <a:off x="0" y="0"/>
+                      <a:ext cx="6595145" cy="1347337"/>
+                    </a:xfrm>
+                    <a:prstGeom prst="rect">
+                      <a:avLst/>
+                    </a:prstGeom>
+                  </pic:spPr>
+                </pic:pic>
+              </a:graphicData>
+            </a:graphic>
+          </wp:inline>
+        </w:drawing>
+      </w:r>
+    </w:p>
+    <w:p>
+      <w:pPr>
+        <w:ind w:left="720"/>
+      </w:pPr>
+      <w:r>
+        <w:t xml:space="preserve">To recover the password users select the recover password option.  The library card and last name of the user is entered.  If the two input match with the data in the database the username is displayed and the user can click a button to go back to the log in screen.  </w:t>
+      </w:r>
+    </w:p>
+    <w:p>
+      <w:pPr>
+        <w:ind w:left="720"/>
+      </w:pPr>
+    </w:p>
+    <w:p>
+      <w:pPr>
+        <w:ind w:left="720"/>
+      </w:pPr>
+      <w:bookmarkStart w:id="22" w:name="_GoBack"/>
+      <w:bookmarkEnd w:id="22"/>
+    </w:p>
+    <w:p>
+      <w:pPr>
+        <w:pStyle w:val="Heading11"/>
+      </w:pPr>
+      <w:r>
+        <w:lastRenderedPageBreak/>
+        <w:t>Basic Search System Requirements</w:t>
+      </w:r>
+      <w:bookmarkEnd w:id="21"/>
+    </w:p>
+    <w:tbl>
+      <w:tblPr>
+        <w:tblStyle w:val="TableGrid"/>
+        <w:tblW w:w="0" w:type="auto"/>
+        <w:tblInd w:w="1110" w:type="dxa"/>
+        <w:tblLook w:val="04A0" w:firstRow="1" w:lastRow="0" w:firstColumn="1" w:lastColumn="0" w:noHBand="0" w:noVBand="1"/>
+      </w:tblPr>
+      <w:tblGrid>
+        <w:gridCol w:w="1855"/>
+        <w:gridCol w:w="6385"/>
+      </w:tblGrid>
+      <w:tr>
+        <w:tc>
+          <w:tcPr>
+            <w:tcW w:w="1855" w:type="dxa"/>
+            <w:shd w:val="clear" w:color="auto" w:fill="8EAADB" w:themeFill="accent1" w:themeFillTint="99"/>
+          </w:tcPr>
+          <w:p>
+            <w:pPr>
+              <w:tabs>
+                <w:tab w:val="left" w:pos="1221"/>
+              </w:tabs>
+              <w:jc w:val="center"/>
+              <w:rPr>
+                <w:rFonts w:cs="Arial"/>
+              </w:rPr>
+            </w:pPr>
             <w:bookmarkStart w:id="23" w:name="_Hlk520995948"/>
             <w:bookmarkStart w:id="24" w:name="_Hlk520995959"/>
             <w:r>
@@ -7948,14 +8359,7 @@
               <w:rPr>
                 <w:rFonts w:cs="Arial"/>
               </w:rPr>
-              <w:t xml:space="preserve"> defaults to search by </w:t>
-            </w:r>
-            <w:proofErr w:type="gramStart"/>
-            <w:r>
-              <w:rPr>
-                <w:rFonts w:cs="Arial"/>
-              </w:rPr>
-              <w:t>keyword,</w:t>
+              <w:t xml:space="preserve"> defaults to search by keyword,</w:t>
             </w:r>
             <w:r>
               <w:rPr>
@@ -7967,70 +8371,7 @@
               <w:rPr>
                 <w:rFonts w:cs="Arial"/>
               </w:rPr>
-              <w:t>but</w:t>
-            </w:r>
-            <w:proofErr w:type="gramEnd"/>
-            <w:r>
-              <w:rPr>
-                <w:rFonts w:cs="Arial"/>
-              </w:rPr>
-              <w:t xml:space="preserve"> will search by ISBN if detected.  Users </w:t>
-            </w:r>
-            <w:proofErr w:type="gramStart"/>
-            <w:r>
-              <w:rPr>
-                <w:rFonts w:cs="Arial"/>
-              </w:rPr>
-              <w:t>have the ability to</w:t>
-            </w:r>
-            <w:proofErr w:type="gramEnd"/>
-            <w:r>
-              <w:rPr>
-                <w:rFonts w:cs="Arial"/>
-              </w:rPr>
-              <w:t xml:space="preserve"> perform advanced searches by typing special keywords, a colon, and the search criteria.  For example to search by title users must type this in the search box, </w:t>
-            </w:r>
-            <w:proofErr w:type="gramStart"/>
-            <w:r>
-              <w:rPr>
-                <w:rFonts w:cs="Arial"/>
-              </w:rPr>
-              <w:t>title:Java</w:t>
-            </w:r>
-            <w:proofErr w:type="gramEnd"/>
-            <w:r>
-              <w:rPr>
-                <w:rFonts w:cs="Arial"/>
-              </w:rPr>
-              <w:t xml:space="preserve"> a Complete Guide.  Commas, separate search categories, e.g. </w:t>
-            </w:r>
-            <w:proofErr w:type="gramStart"/>
-            <w:r>
-              <w:rPr>
-                <w:rFonts w:cs="Arial"/>
-              </w:rPr>
-              <w:t>title:Java</w:t>
-            </w:r>
-            <w:proofErr w:type="gramEnd"/>
-            <w:r>
-              <w:rPr>
-                <w:rFonts w:cs="Arial"/>
-              </w:rPr>
-              <w:t xml:space="preserve"> a Complete Guide, year: 2015.  Operators such as ‘and’, ‘or’ and ‘not’ may also be used, e.g. title: Java and Guide, year: 2015 or 2016.  To Avoid ambiguity or if search criteria </w:t>
-            </w:r>
-            <w:proofErr w:type="gramStart"/>
-            <w:r>
-              <w:rPr>
-                <w:rFonts w:cs="Arial"/>
-              </w:rPr>
-              <w:t>includes</w:t>
-            </w:r>
-            <w:proofErr w:type="gramEnd"/>
-            <w:r>
-              <w:rPr>
-                <w:rFonts w:cs="Arial"/>
-              </w:rPr>
-              <w:t xml:space="preserve"> keywords quotations marks can be used, e.g. title: “Java” and “Guide”.   </w:t>
+              <w:t xml:space="preserve">but will search by ISBN if detected.  Users have the ability to perform advanced searches by typing special keywords, a colon, and the search criteria.  For example to search by title users must type this in the search box, title:Java a Complete Guide.  Commas, separate search categories, e.g. title:Java a Complete Guide, year: 2015.  Operators such as ‘and’, ‘or’ and ‘not’ may also be used, e.g. title: Java and Guide, year: 2015 or 2016.  To Avoid ambiguity or if search criteria includes keywords quotations marks can be used, e.g. title: “Java” and “Guide”.   </w:t>
             </w:r>
           </w:p>
         </w:tc>
@@ -8088,7 +8429,6 @@
               <w:rPr>
                 <w:rFonts w:cs="Arial"/>
               </w:rPr>
-              <w:lastRenderedPageBreak/>
               <w:t>Preconditions</w:t>
             </w:r>
           </w:p>
@@ -8222,21 +8562,7 @@
               <w:rPr>
                 <w:rFonts w:cs="Arial"/>
               </w:rPr>
-              <w:t xml:space="preserve">Filter out results by using filters: format (book, newspaper, magazine, journal etc.), author, </w:t>
-            </w:r>
-            <w:proofErr w:type="gramStart"/>
-            <w:r>
-              <w:rPr>
-                <w:rFonts w:cs="Arial"/>
-              </w:rPr>
-              <w:t>year(</w:t>
-            </w:r>
-            <w:proofErr w:type="gramEnd"/>
-            <w:r>
-              <w:rPr>
-                <w:rFonts w:cs="Arial"/>
-              </w:rPr>
-              <w:t>select between what years), subject(history, science etc).</w:t>
+              <w:t>Filter out results by using filters: format (book, newspaper, magazine, journal etc.), author, year(select between what years), subject(history, science etc).</w:t>
             </w:r>
           </w:p>
         </w:tc>
@@ -8439,14 +8765,7 @@
               <w:rPr>
                 <w:rFonts w:cs="Arial"/>
               </w:rPr>
-              <w:t xml:space="preserve">If a more detailed search is desired users can select the advanced search option below the basic search box.  Clicking the advanced search box will redirect user to a new page that will include two rows with fields to control a search.  Additional rows may be added to get an even more detailed search.  The first field in a row will be a dropdown that will include all search categories: title, keyword, year, author, ISBN, format, subject and location.  The second field will be a search box where the search criteria may be typed.  At the end of the row a button with a minus sign will be used to remove the row.  Below the search box there will be buttons to select operators, ‘and’, ‘or’, ‘not’.  The operator buttons will also serve to add rows.  For example, if a search for an author must include both ‘John’ and ‘Perry” users may select author from first dropdown field, type in John on the first search box, click on ‘and’ button to add new row.  On the second row first field from the dropdown menu again select author.  Type in ‘Perry” and click search.  This </w:t>
-            </w:r>
-            <w:r>
-              <w:rPr>
-                <w:rFonts w:cs="Arial"/>
-              </w:rPr>
-              <w:lastRenderedPageBreak/>
-              <w:t xml:space="preserve">search will find only books that with an author name that includes both John and Perry.    </w:t>
+              <w:t xml:space="preserve">If a more detailed search is desired users can select the advanced search option below the basic search box.  Clicking the advanced search box will redirect user to a new page that will include two rows with fields to control a search.  Additional rows may be added to get an even more detailed search.  The first field in a row will be a dropdown that will include all search categories: title, keyword, year, author, ISBN, format, subject and location.  The second field will be a search box where the search criteria may be typed.  At the end of the row a button with a minus sign will be used to remove the row.  Below the search box there will be buttons to select operators, ‘and’, ‘or’, ‘not’.  The operator buttons will also serve to add rows.  For example, if a search for an author must include both ‘John’ and ‘Perry” users may select author from first dropdown field, type in John on the first search box, click on ‘and’ button to add new row.  On the second row first field from the dropdown menu again select author.  Type in ‘Perry” and click search.  This search will find only books that with an author name that includes both John and Perry.    </w:t>
             </w:r>
           </w:p>
         </w:tc>
@@ -8466,7 +8785,6 @@
               <w:rPr>
                 <w:rFonts w:cs="Arial"/>
               </w:rPr>
-              <w:lastRenderedPageBreak/>
               <w:t>Actors</w:t>
             </w:r>
           </w:p>
@@ -8656,21 +8974,7 @@
               <w:rPr>
                 <w:rFonts w:cs="Arial"/>
               </w:rPr>
-              <w:t xml:space="preserve">Filter out results by using filters: format (book, newspaper, magazine, journal etc.), author, </w:t>
-            </w:r>
-            <w:proofErr w:type="gramStart"/>
-            <w:r>
-              <w:rPr>
-                <w:rFonts w:cs="Arial"/>
-              </w:rPr>
-              <w:t>year(</w:t>
-            </w:r>
-            <w:proofErr w:type="gramEnd"/>
-            <w:r>
-              <w:rPr>
-                <w:rFonts w:cs="Arial"/>
-              </w:rPr>
-              <w:t>select between what years), subject(history, science etc).</w:t>
+              <w:t>Filter out results by using filters: format (book, newspaper, magazine, journal etc.), author, year(select between what years), subject(history, science etc).</w:t>
             </w:r>
           </w:p>
           <w:p>
@@ -8698,6 +9002,7 @@
               <w:rPr>
                 <w:rFonts w:cs="Arial"/>
               </w:rPr>
+              <w:lastRenderedPageBreak/>
               <w:t>Post-conditions</w:t>
             </w:r>
           </w:p>
@@ -8874,14 +9179,7 @@
               <w:rPr>
                 <w:rFonts w:cs="Arial"/>
               </w:rPr>
-              <w:t xml:space="preserve">Staff will often need to lookup patron records to verify status of account.  Staff will be able to see how much is owed in late fee’s, how much money remains in printing funds, home address to verify residency information is up to date, telephone in case patron needs to be contacted.  The search by library card number row will be static and sit at the top.  At checkout after scanning the card the number will be input into this search box.  When using other criteria such as first name and last name the library card search can be left blank.  Clicking on the operators will add a new search row.  Clicking on a record will redirect to the full record page of the patron.  Once here </w:t>
-            </w:r>
-            <w:r>
-              <w:rPr>
-                <w:rFonts w:cs="Arial"/>
-              </w:rPr>
-              <w:lastRenderedPageBreak/>
-              <w:t>additional functions may be performed such as paying late fees, adding printing funds, or checking out books.</w:t>
+              <w:t>Staff will often need to lookup patron records to verify status of account.  Staff will be able to see how much is owed in late fee’s, how much money remains in printing funds, home address to verify residency information is up to date, telephone in case patron needs to be contacted.  The search by library card number row will be static and sit at the top.  At checkout after scanning the card the number will be input into this search box.  When using other criteria such as first name and last name the library card search can be left blank.  Clicking on the operators will add a new search row.  Clicking on a record will redirect to the full record page of the patron.  Once here additional functions may be performed such as paying late fees, adding printing funds, or checking out books.</w:t>
             </w:r>
           </w:p>
         </w:tc>
@@ -8901,7 +9199,6 @@
               <w:rPr>
                 <w:rFonts w:cs="Arial"/>
               </w:rPr>
-              <w:lastRenderedPageBreak/>
               <w:t>Actors</w:t>
             </w:r>
           </w:p>
@@ -9055,6 +9352,7 @@
               <w:rPr>
                 <w:rFonts w:cs="Arial"/>
               </w:rPr>
+              <w:lastRenderedPageBreak/>
               <w:t>Once patron record is found click on it to access patron record page</w:t>
             </w:r>
           </w:p>
@@ -9093,6 +9391,7 @@
               <w:rPr>
                 <w:rFonts w:cs="Arial"/>
               </w:rPr>
+              <w:lastRenderedPageBreak/>
               <w:t>Post-conditions</w:t>
             </w:r>
           </w:p>
@@ -9325,42 +9624,14 @@
               <w:rPr>
                 <w:rFonts w:cs="Arial"/>
               </w:rPr>
-              <w:t xml:space="preserve">After patron logs in and finds a book he or she may make a reservation for the book. First users will select the pickup location and then click on ‘make reservations’.  If the </w:t>
+              <w:t xml:space="preserve">After patron logs in and finds a book he or she may make a reservation for the book. First users will select the pickup location and then click on ‘make reservations’.  If the reservation is not located at the pickup location it will be delivered from another system library. The reservation period of 7 days starts after the reserved media has been delivered to the pickup location. On the webpage for a specific book there will be a picture of the book and below the picture there will be basic information such as title, author, year and ISBN.  A short description will also be included towards the bottom of the page. To the right there will be a button to make a reservation and select the pickup location. A notification is added under the notifications area.  The notifications area can be accessed by clicking on the notifications icon(bell) at the top right of the page. The notification will include where to pick up the book, availability/delivery status, and time period left to pick up the reservation. The icon will also have a number indicating how many notifications exists.  Notifications will also be added 2 days before the 7 day pick up period to remind users to pick up </w:t>
             </w:r>
             <w:r>
               <w:rPr>
                 <w:rFonts w:cs="Arial"/>
               </w:rPr>
               <w:lastRenderedPageBreak/>
-              <w:t xml:space="preserve">reservation is not located at the pickup location it will be delivered from another system library. The reservation period of 7 days starts after the reserved media has been delivered to the pickup location. On the webpage for a specific book there will be a picture of the book and below the picture there will be basic information such as title, author, year and ISBN.  A short description will also be included towards the bottom of the page. To the right there will be a button to make a reservation and select the pickup location. A notification is added under the notifications area.  The notifications area can be accessed by clicking on the notifications icon(bell) at the top right of the page. The notification will include where to pick up the book, availability/delivery status, and </w:t>
-            </w:r>
-            <w:proofErr w:type="gramStart"/>
-            <w:r>
-              <w:rPr>
-                <w:rFonts w:cs="Arial"/>
-              </w:rPr>
-              <w:t>time period</w:t>
-            </w:r>
-            <w:proofErr w:type="gramEnd"/>
-            <w:r>
-              <w:rPr>
-                <w:rFonts w:cs="Arial"/>
-              </w:rPr>
-              <w:t xml:space="preserve"> left to pick up the reservation. The icon will also have a number indicating how many notifications exists.  Notifications will also be added 2 days before the 7 </w:t>
-            </w:r>
-            <w:proofErr w:type="gramStart"/>
-            <w:r>
-              <w:rPr>
-                <w:rFonts w:cs="Arial"/>
-              </w:rPr>
-              <w:t>day</w:t>
-            </w:r>
-            <w:proofErr w:type="gramEnd"/>
-            <w:r>
-              <w:rPr>
-                <w:rFonts w:cs="Arial"/>
-              </w:rPr>
-              <w:t xml:space="preserve"> pick up period to remind users to pick up their reservations. Once a reservation has been made the librarian or attendant will receive a request to grab the reservation from the shelves and bring it to the front desk.  Reservations will be kept at the front desk for up to 7 days.  Reservations are only for books and exclude all other media. </w:t>
+              <w:t xml:space="preserve">their reservations. Once a reservation has been made the librarian or attendant will receive a request to grab the reservation from the shelves and bring it to the front desk.  Reservations will be kept at the front desk for up to 7 days.  Reservations are only for books and exclude all other media. </w:t>
             </w:r>
           </w:p>
         </w:tc>
@@ -9590,21 +9861,7 @@
               <w:rPr>
                 <w:rFonts w:cs="Arial"/>
               </w:rPr>
-              <w:t xml:space="preserve">Users will be </w:t>
-            </w:r>
-            <w:proofErr w:type="gramStart"/>
-            <w:r>
-              <w:rPr>
-                <w:rFonts w:cs="Arial"/>
-              </w:rPr>
-              <w:t>receive</w:t>
-            </w:r>
-            <w:proofErr w:type="gramEnd"/>
-            <w:r>
-              <w:rPr>
-                <w:rFonts w:cs="Arial"/>
-              </w:rPr>
-              <w:t xml:space="preserve"> a notification</w:t>
+              <w:t>Users will be receive a notification</w:t>
             </w:r>
           </w:p>
         </w:tc>
@@ -9795,6 +10052,7 @@
               <w:rPr>
                 <w:rFonts w:cs="Arial"/>
               </w:rPr>
+              <w:lastRenderedPageBreak/>
               <w:t>Actors</w:t>
             </w:r>
           </w:p>
@@ -10102,21 +10360,7 @@
               <w:rPr>
                 <w:rFonts w:cs="Arial"/>
               </w:rPr>
-              <w:t xml:space="preserve">Option </w:t>
-            </w:r>
-            <w:proofErr w:type="gramStart"/>
-            <w:r>
-              <w:rPr>
-                <w:rFonts w:cs="Arial"/>
-              </w:rPr>
-              <w:t>1  -</w:t>
-            </w:r>
-            <w:proofErr w:type="gramEnd"/>
-            <w:r>
-              <w:rPr>
-                <w:rFonts w:cs="Arial"/>
-              </w:rPr>
-              <w:t xml:space="preserve"> book cannot be scanned</w:t>
+              <w:t>Option 1  - book cannot be scanned</w:t>
             </w:r>
           </w:p>
           <w:p>
@@ -10170,7 +10414,6 @@
               <w:rPr>
                 <w:rFonts w:cs="Arial"/>
               </w:rPr>
-              <w:lastRenderedPageBreak/>
               <w:t>Search book using the search box</w:t>
             </w:r>
           </w:p>
@@ -10426,6 +10669,7 @@
               <w:rPr>
                 <w:rFonts w:cs="Arial"/>
               </w:rPr>
+              <w:lastRenderedPageBreak/>
               <w:t>Actors</w:t>
             </w:r>
           </w:p>
@@ -10727,21 +10971,7 @@
               <w:rPr>
                 <w:rFonts w:cs="Arial"/>
               </w:rPr>
-              <w:t xml:space="preserve">Option </w:t>
-            </w:r>
-            <w:proofErr w:type="gramStart"/>
-            <w:r>
-              <w:rPr>
-                <w:rFonts w:cs="Arial"/>
-              </w:rPr>
-              <w:t>1  -</w:t>
-            </w:r>
-            <w:proofErr w:type="gramEnd"/>
-            <w:r>
-              <w:rPr>
-                <w:rFonts w:cs="Arial"/>
-              </w:rPr>
-              <w:t xml:space="preserve"> book cannot be scanned</w:t>
+              <w:t>Option 1  - book cannot be scanned</w:t>
             </w:r>
           </w:p>
           <w:p>
@@ -10780,22 +11010,7 @@
               <w:rPr>
                 <w:rFonts w:cs="Arial"/>
               </w:rPr>
-              <w:lastRenderedPageBreak/>
-              <w:t xml:space="preserve">Book return cannot </w:t>
-            </w:r>
-            <w:proofErr w:type="gramStart"/>
-            <w:r>
-              <w:rPr>
-                <w:rFonts w:cs="Arial"/>
-              </w:rPr>
-              <w:t>proceed</w:t>
-            </w:r>
-            <w:proofErr w:type="gramEnd"/>
-            <w:r>
-              <w:rPr>
-                <w:rFonts w:cs="Arial"/>
-              </w:rPr>
-              <w:t xml:space="preserve"> and a message appears on screen, ‘this book is not the list of currently checkedout books’</w:t>
+              <w:t>Book return cannot proceed and a message appears on screen, ‘this book is not the list of currently checkedout books’</w:t>
             </w:r>
           </w:p>
         </w:tc>
@@ -10940,6 +11155,7 @@
               <w:rPr>
                 <w:rFonts w:cs="Arial"/>
               </w:rPr>
+              <w:lastRenderedPageBreak/>
               <w:t>Actors</w:t>
             </w:r>
           </w:p>
@@ -11337,7 +11553,6 @@
               <w:rPr>
                 <w:rFonts w:cs="Arial"/>
               </w:rPr>
-              <w:lastRenderedPageBreak/>
               <w:t>Funds are added</w:t>
             </w:r>
           </w:p>
@@ -11974,7 +12189,6 @@
               <w:rPr>
                 <w:rFonts w:cs="Arial"/>
               </w:rPr>
-              <w:lastRenderedPageBreak/>
               <w:t>Post-conditions</w:t>
             </w:r>
           </w:p>
@@ -12315,6 +12529,7 @@
               <w:rPr>
                 <w:rFonts w:cs="Arial"/>
               </w:rPr>
+              <w:lastRenderedPageBreak/>
               <w:t>Option 3 – Credit Card reader</w:t>
             </w:r>
           </w:p>
@@ -12569,14 +12784,7 @@
               <w:rPr>
                 <w:rFonts w:cs="Arial"/>
               </w:rPr>
-              <w:t xml:space="preserve">Only librarians and administrators will have access to patron records.  There will be two buttons near the bottom of the screen to apply changes, new record, and update.  Clicking </w:t>
-            </w:r>
-            <w:r>
-              <w:rPr>
-                <w:rFonts w:cs="Arial"/>
-              </w:rPr>
-              <w:lastRenderedPageBreak/>
-              <w:t>new Record will bring up a new blank record. Clicking update will apply changes made to the fields.</w:t>
+              <w:t>Only librarians and administrators will have access to patron records.  There will be two buttons near the bottom of the screen to apply changes, new record, and update.  Clicking new Record will bring up a new blank record. Clicking update will apply changes made to the fields.</w:t>
             </w:r>
           </w:p>
         </w:tc>
@@ -12596,7 +12804,6 @@
               <w:rPr>
                 <w:rFonts w:cs="Arial"/>
               </w:rPr>
-              <w:lastRenderedPageBreak/>
               <w:t>Actors</w:t>
             </w:r>
           </w:p>
@@ -13167,7 +13374,6 @@
               <w:rPr>
                 <w:rFonts w:cs="Arial"/>
               </w:rPr>
-              <w:lastRenderedPageBreak/>
               <w:t>Basic Flow</w:t>
             </w:r>
           </w:p>
@@ -13699,21 +13905,7 @@
               <w:rPr>
                 <w:rFonts w:cs="Arial"/>
               </w:rPr>
-              <w:t xml:space="preserve">User must be log in to the system </w:t>
-            </w:r>
-            <w:proofErr w:type="gramStart"/>
-            <w:r>
-              <w:rPr>
-                <w:rFonts w:cs="Arial"/>
-              </w:rPr>
-              <w:t>in order to</w:t>
-            </w:r>
-            <w:proofErr w:type="gramEnd"/>
-            <w:r>
-              <w:rPr>
-                <w:rFonts w:cs="Arial"/>
-              </w:rPr>
-              <w:t xml:space="preserve"> logout.</w:t>
+              <w:t>User must be log in to the system in order to logout.</w:t>
             </w:r>
           </w:p>
         </w:tc>
@@ -13915,7 +14107,7 @@
                     <pic:cNvPicPr/>
                   </pic:nvPicPr>
                   <pic:blipFill>
-                    <a:blip r:embed="rId15">
+                    <a:blip r:embed="rId17">
                       <a:extLst>
                         <a:ext uri="{28A0092B-C50C-407E-A947-70E740481C1C}">
                           <a14:useLocalDpi xmlns:a14="http://schemas.microsoft.com/office/drawing/2010/main" val="0"/>
@@ -14828,7 +15020,7 @@
                     </pic:cNvPicPr>
                   </pic:nvPicPr>
                   <pic:blipFill>
-                    <a:blip r:embed="rId16">
+                    <a:blip r:embed="rId18">
                       <a:extLst>
                         <a:ext uri="{28A0092B-C50C-407E-A947-70E740481C1C}">
                           <a14:useLocalDpi xmlns:a14="http://schemas.microsoft.com/office/drawing/2010/main" val="0"/>
@@ -14923,7 +15115,7 @@
                     </pic:cNvPicPr>
                   </pic:nvPicPr>
                   <pic:blipFill>
-                    <a:blip r:embed="rId17">
+                    <a:blip r:embed="rId19">
                       <a:extLst>
                         <a:ext uri="{28A0092B-C50C-407E-A947-70E740481C1C}">
                           <a14:useLocalDpi xmlns:a14="http://schemas.microsoft.com/office/drawing/2010/main" val="0"/>
@@ -14995,7 +15187,7 @@
                     <pic:cNvPicPr/>
                   </pic:nvPicPr>
                   <pic:blipFill>
-                    <a:blip r:embed="rId18">
+                    <a:blip r:embed="rId20">
                       <a:extLst>
                         <a:ext uri="{28A0092B-C50C-407E-A947-70E740481C1C}">
                           <a14:useLocalDpi xmlns:a14="http://schemas.microsoft.com/office/drawing/2010/main" val="0"/>
@@ -15054,7 +15246,7 @@
                     </pic:cNvPicPr>
                   </pic:nvPicPr>
                   <pic:blipFill>
-                    <a:blip r:embed="rId19">
+                    <a:blip r:embed="rId21">
                       <a:extLst>
                         <a:ext uri="{28A0092B-C50C-407E-A947-70E740481C1C}">
                           <a14:useLocalDpi xmlns:a14="http://schemas.microsoft.com/office/drawing/2010/main" val="0"/>
@@ -15128,7 +15320,7 @@
                     </pic:cNvPicPr>
                   </pic:nvPicPr>
                   <pic:blipFill>
-                    <a:blip r:embed="rId20">
+                    <a:blip r:embed="rId22">
                       <a:extLst>
                         <a:ext uri="{28A0092B-C50C-407E-A947-70E740481C1C}">
                           <a14:useLocalDpi xmlns:a14="http://schemas.microsoft.com/office/drawing/2010/main" val="0"/>
@@ -15202,7 +15394,7 @@
                     </pic:cNvPicPr>
                   </pic:nvPicPr>
                   <pic:blipFill>
-                    <a:blip r:embed="rId21">
+                    <a:blip r:embed="rId23">
                       <a:extLst>
                         <a:ext uri="{28A0092B-C50C-407E-A947-70E740481C1C}">
                           <a14:useLocalDpi xmlns:a14="http://schemas.microsoft.com/office/drawing/2010/main" val="0"/>
@@ -15274,7 +15466,7 @@
                     <pic:cNvPicPr/>
                   </pic:nvPicPr>
                   <pic:blipFill>
-                    <a:blip r:embed="rId22">
+                    <a:blip r:embed="rId24">
                       <a:extLst>
                         <a:ext uri="{28A0092B-C50C-407E-A947-70E740481C1C}">
                           <a14:useLocalDpi xmlns:a14="http://schemas.microsoft.com/office/drawing/2010/main" val="0"/>
@@ -15302,8 +15494,8 @@
       </w:r>
     </w:p>
     <w:sectPr>
-      <w:headerReference w:type="default" r:id="rId23"/>
-      <w:footerReference w:type="default" r:id="rId24"/>
+      <w:headerReference w:type="default" r:id="rId25"/>
+      <w:footerReference w:type="default" r:id="rId26"/>
       <w:pgSz w:w="12240" w:h="15840"/>
       <w:pgMar w:top="1440" w:right="1440" w:bottom="1440" w:left="1440" w:header="720" w:footer="720" w:gutter="0"/>
       <w:cols w:space="720"/>
@@ -16145,6 +16337,95 @@
     </w:lvl>
   </w:abstractNum>
   <w:abstractNum w:abstractNumId="6" w15:restartNumberingAfterBreak="0">
+    <w:nsid w:val="1328164E"/>
+    <w:multiLevelType w:val="hybridMultilevel"/>
+    <w:tmpl w:val="147E725E"/>
+    <w:lvl w:ilvl="0" w:tplc="0409000F">
+      <w:start w:val="1"/>
+      <w:numFmt w:val="decimal"/>
+      <w:lvlText w:val="%1."/>
+      <w:lvlJc w:val="left"/>
+      <w:pPr>
+        <w:ind w:left="720" w:hanging="360"/>
+      </w:pPr>
+      <w:rPr>
+        <w:rFonts w:hint="default"/>
+      </w:rPr>
+    </w:lvl>
+    <w:lvl w:ilvl="1" w:tplc="04090019" w:tentative="1">
+      <w:start w:val="1"/>
+      <w:numFmt w:val="lowerLetter"/>
+      <w:lvlText w:val="%2."/>
+      <w:lvlJc w:val="left"/>
+      <w:pPr>
+        <w:ind w:left="1440" w:hanging="360"/>
+      </w:pPr>
+    </w:lvl>
+    <w:lvl w:ilvl="2" w:tplc="0409001B" w:tentative="1">
+      <w:start w:val="1"/>
+      <w:numFmt w:val="lowerRoman"/>
+      <w:lvlText w:val="%3."/>
+      <w:lvlJc w:val="right"/>
+      <w:pPr>
+        <w:ind w:left="2160" w:hanging="180"/>
+      </w:pPr>
+    </w:lvl>
+    <w:lvl w:ilvl="3" w:tplc="0409000F" w:tentative="1">
+      <w:start w:val="1"/>
+      <w:numFmt w:val="decimal"/>
+      <w:lvlText w:val="%4."/>
+      <w:lvlJc w:val="left"/>
+      <w:pPr>
+        <w:ind w:left="2880" w:hanging="360"/>
+      </w:pPr>
+    </w:lvl>
+    <w:lvl w:ilvl="4" w:tplc="04090019" w:tentative="1">
+      <w:start w:val="1"/>
+      <w:numFmt w:val="lowerLetter"/>
+      <w:lvlText w:val="%5."/>
+      <w:lvlJc w:val="left"/>
+      <w:pPr>
+        <w:ind w:left="3600" w:hanging="360"/>
+      </w:pPr>
+    </w:lvl>
+    <w:lvl w:ilvl="5" w:tplc="0409001B" w:tentative="1">
+      <w:start w:val="1"/>
+      <w:numFmt w:val="lowerRoman"/>
+      <w:lvlText w:val="%6."/>
+      <w:lvlJc w:val="right"/>
+      <w:pPr>
+        <w:ind w:left="4320" w:hanging="180"/>
+      </w:pPr>
+    </w:lvl>
+    <w:lvl w:ilvl="6" w:tplc="0409000F" w:tentative="1">
+      <w:start w:val="1"/>
+      <w:numFmt w:val="decimal"/>
+      <w:lvlText w:val="%7."/>
+      <w:lvlJc w:val="left"/>
+      <w:pPr>
+        <w:ind w:left="5040" w:hanging="360"/>
+      </w:pPr>
+    </w:lvl>
+    <w:lvl w:ilvl="7" w:tplc="04090019" w:tentative="1">
+      <w:start w:val="1"/>
+      <w:numFmt w:val="lowerLetter"/>
+      <w:lvlText w:val="%8."/>
+      <w:lvlJc w:val="left"/>
+      <w:pPr>
+        <w:ind w:left="5760" w:hanging="360"/>
+      </w:pPr>
+    </w:lvl>
+    <w:lvl w:ilvl="8" w:tplc="0409001B" w:tentative="1">
+      <w:start w:val="1"/>
+      <w:numFmt w:val="lowerRoman"/>
+      <w:lvlText w:val="%9."/>
+      <w:lvlJc w:val="right"/>
+      <w:pPr>
+        <w:ind w:left="6480" w:hanging="180"/>
+      </w:pPr>
+    </w:lvl>
+  </w:abstractNum>
+  <w:abstractNum w:abstractNumId="7" w15:restartNumberingAfterBreak="0">
     <w:nsid w:val="143C6FA6"/>
     <w:multiLevelType w:val="hybridMultilevel"/>
     <w:tmpl w:val="3C505B30"/>
@@ -16233,7 +16514,7 @@
       </w:pPr>
     </w:lvl>
   </w:abstractNum>
-  <w:abstractNum w:abstractNumId="7" w15:restartNumberingAfterBreak="0">
+  <w:abstractNum w:abstractNumId="8" w15:restartNumberingAfterBreak="0">
     <w:nsid w:val="151B5E98"/>
     <w:multiLevelType w:val="multilevel"/>
     <w:tmpl w:val="E590409A"/>
@@ -16353,7 +16634,7 @@
       </w:rPr>
     </w:lvl>
   </w:abstractNum>
-  <w:abstractNum w:abstractNumId="8" w15:restartNumberingAfterBreak="0">
+  <w:abstractNum w:abstractNumId="9" w15:restartNumberingAfterBreak="0">
     <w:nsid w:val="2105753B"/>
     <w:multiLevelType w:val="hybridMultilevel"/>
     <w:tmpl w:val="BCFEF264"/>
@@ -16442,7 +16723,7 @@
       </w:pPr>
     </w:lvl>
   </w:abstractNum>
-  <w:abstractNum w:abstractNumId="9" w15:restartNumberingAfterBreak="0">
+  <w:abstractNum w:abstractNumId="10" w15:restartNumberingAfterBreak="0">
     <w:nsid w:val="219E6286"/>
     <w:multiLevelType w:val="hybridMultilevel"/>
     <w:tmpl w:val="ECD8AE00"/>
@@ -16531,7 +16812,7 @@
       </w:pPr>
     </w:lvl>
   </w:abstractNum>
-  <w:abstractNum w:abstractNumId="10" w15:restartNumberingAfterBreak="0">
+  <w:abstractNum w:abstractNumId="11" w15:restartNumberingAfterBreak="0">
     <w:nsid w:val="23E24333"/>
     <w:multiLevelType w:val="hybridMultilevel"/>
     <w:tmpl w:val="775A568E"/>
@@ -16644,7 +16925,7 @@
       </w:rPr>
     </w:lvl>
   </w:abstractNum>
-  <w:abstractNum w:abstractNumId="11" w15:restartNumberingAfterBreak="0">
+  <w:abstractNum w:abstractNumId="12" w15:restartNumberingAfterBreak="0">
     <w:nsid w:val="23EC5C05"/>
     <w:multiLevelType w:val="hybridMultilevel"/>
     <w:tmpl w:val="2E40DAA0"/>
@@ -16733,7 +17014,7 @@
       </w:pPr>
     </w:lvl>
   </w:abstractNum>
-  <w:abstractNum w:abstractNumId="12" w15:restartNumberingAfterBreak="0">
+  <w:abstractNum w:abstractNumId="13" w15:restartNumberingAfterBreak="0">
     <w:nsid w:val="242C6BE2"/>
     <w:multiLevelType w:val="hybridMultilevel"/>
     <w:tmpl w:val="E47AB78E"/>
@@ -16822,7 +17103,7 @@
       </w:pPr>
     </w:lvl>
   </w:abstractNum>
-  <w:abstractNum w:abstractNumId="13" w15:restartNumberingAfterBreak="0">
+  <w:abstractNum w:abstractNumId="14" w15:restartNumberingAfterBreak="0">
     <w:nsid w:val="251830E1"/>
     <w:multiLevelType w:val="multilevel"/>
     <w:tmpl w:val="C230652C"/>
@@ -16943,7 +17224,7 @@
       </w:rPr>
     </w:lvl>
   </w:abstractNum>
-  <w:abstractNum w:abstractNumId="14" w15:restartNumberingAfterBreak="0">
+  <w:abstractNum w:abstractNumId="15" w15:restartNumberingAfterBreak="0">
     <w:nsid w:val="25E56F45"/>
     <w:multiLevelType w:val="hybridMultilevel"/>
     <w:tmpl w:val="147E725E"/>
@@ -17032,7 +17313,7 @@
       </w:pPr>
     </w:lvl>
   </w:abstractNum>
-  <w:abstractNum w:abstractNumId="15" w15:restartNumberingAfterBreak="0">
+  <w:abstractNum w:abstractNumId="16" w15:restartNumberingAfterBreak="0">
     <w:nsid w:val="27AD46B8"/>
     <w:multiLevelType w:val="hybridMultilevel"/>
     <w:tmpl w:val="15CEFF7A"/>
@@ -17121,7 +17402,7 @@
       </w:pPr>
     </w:lvl>
   </w:abstractNum>
-  <w:abstractNum w:abstractNumId="16" w15:restartNumberingAfterBreak="0">
+  <w:abstractNum w:abstractNumId="17" w15:restartNumberingAfterBreak="0">
     <w:nsid w:val="2CE513A0"/>
     <w:multiLevelType w:val="hybridMultilevel"/>
     <w:tmpl w:val="2CF2A7EE"/>
@@ -17234,7 +17515,7 @@
       </w:rPr>
     </w:lvl>
   </w:abstractNum>
-  <w:abstractNum w:abstractNumId="17" w15:restartNumberingAfterBreak="0">
+  <w:abstractNum w:abstractNumId="18" w15:restartNumberingAfterBreak="0">
     <w:nsid w:val="2D1D7530"/>
     <w:multiLevelType w:val="hybridMultilevel"/>
     <w:tmpl w:val="5448BA80"/>
@@ -17323,7 +17604,7 @@
       </w:pPr>
     </w:lvl>
   </w:abstractNum>
-  <w:abstractNum w:abstractNumId="18" w15:restartNumberingAfterBreak="0">
+  <w:abstractNum w:abstractNumId="19" w15:restartNumberingAfterBreak="0">
     <w:nsid w:val="2EFC3AFB"/>
     <w:multiLevelType w:val="hybridMultilevel"/>
     <w:tmpl w:val="ECD8AE00"/>
@@ -17412,7 +17693,7 @@
       </w:pPr>
     </w:lvl>
   </w:abstractNum>
-  <w:abstractNum w:abstractNumId="19" w15:restartNumberingAfterBreak="0">
+  <w:abstractNum w:abstractNumId="20" w15:restartNumberingAfterBreak="0">
     <w:nsid w:val="31D44348"/>
     <w:multiLevelType w:val="hybridMultilevel"/>
     <w:tmpl w:val="53FECCB4"/>
@@ -17501,7 +17782,7 @@
       </w:pPr>
     </w:lvl>
   </w:abstractNum>
-  <w:abstractNum w:abstractNumId="20" w15:restartNumberingAfterBreak="0">
+  <w:abstractNum w:abstractNumId="21" w15:restartNumberingAfterBreak="0">
     <w:nsid w:val="3536290F"/>
     <w:multiLevelType w:val="hybridMultilevel"/>
     <w:tmpl w:val="91EC89AC"/>
@@ -17590,7 +17871,7 @@
       </w:pPr>
     </w:lvl>
   </w:abstractNum>
-  <w:abstractNum w:abstractNumId="21" w15:restartNumberingAfterBreak="0">
+  <w:abstractNum w:abstractNumId="22" w15:restartNumberingAfterBreak="0">
     <w:nsid w:val="37B31B95"/>
     <w:multiLevelType w:val="hybridMultilevel"/>
     <w:tmpl w:val="E0FA6F1C"/>
@@ -17679,7 +17960,7 @@
       </w:pPr>
     </w:lvl>
   </w:abstractNum>
-  <w:abstractNum w:abstractNumId="22" w15:restartNumberingAfterBreak="0">
+  <w:abstractNum w:abstractNumId="23" w15:restartNumberingAfterBreak="0">
     <w:nsid w:val="39A23801"/>
     <w:multiLevelType w:val="hybridMultilevel"/>
     <w:tmpl w:val="64BABFA8"/>
@@ -17792,7 +18073,7 @@
       </w:rPr>
     </w:lvl>
   </w:abstractNum>
-  <w:abstractNum w:abstractNumId="23" w15:restartNumberingAfterBreak="0">
+  <w:abstractNum w:abstractNumId="24" w15:restartNumberingAfterBreak="0">
     <w:nsid w:val="431F3BD3"/>
     <w:multiLevelType w:val="hybridMultilevel"/>
     <w:tmpl w:val="3C505B30"/>
@@ -17881,7 +18162,7 @@
       </w:pPr>
     </w:lvl>
   </w:abstractNum>
-  <w:abstractNum w:abstractNumId="24" w15:restartNumberingAfterBreak="0">
+  <w:abstractNum w:abstractNumId="25" w15:restartNumberingAfterBreak="0">
     <w:nsid w:val="453258C3"/>
     <w:multiLevelType w:val="hybridMultilevel"/>
     <w:tmpl w:val="CC1032A0"/>
@@ -17970,7 +18251,7 @@
       </w:pPr>
     </w:lvl>
   </w:abstractNum>
-  <w:abstractNum w:abstractNumId="25" w15:restartNumberingAfterBreak="0">
+  <w:abstractNum w:abstractNumId="26" w15:restartNumberingAfterBreak="0">
     <w:nsid w:val="45D416D6"/>
     <w:multiLevelType w:val="multilevel"/>
     <w:tmpl w:val="C230652C"/>
@@ -18091,7 +18372,7 @@
       </w:rPr>
     </w:lvl>
   </w:abstractNum>
-  <w:abstractNum w:abstractNumId="26" w15:restartNumberingAfterBreak="0">
+  <w:abstractNum w:abstractNumId="27" w15:restartNumberingAfterBreak="0">
     <w:nsid w:val="4F0B0D51"/>
     <w:multiLevelType w:val="hybridMultilevel"/>
     <w:tmpl w:val="ECD8AE00"/>
@@ -18180,7 +18461,7 @@
       </w:pPr>
     </w:lvl>
   </w:abstractNum>
-  <w:abstractNum w:abstractNumId="27" w15:restartNumberingAfterBreak="0">
+  <w:abstractNum w:abstractNumId="28" w15:restartNumberingAfterBreak="0">
     <w:nsid w:val="522654D1"/>
     <w:multiLevelType w:val="hybridMultilevel"/>
     <w:tmpl w:val="85FA5236"/>
@@ -18269,7 +18550,7 @@
       </w:pPr>
     </w:lvl>
   </w:abstractNum>
-  <w:abstractNum w:abstractNumId="28" w15:restartNumberingAfterBreak="0">
+  <w:abstractNum w:abstractNumId="29" w15:restartNumberingAfterBreak="0">
     <w:nsid w:val="565009E2"/>
     <w:multiLevelType w:val="hybridMultilevel"/>
     <w:tmpl w:val="3F24B196"/>
@@ -18358,7 +18639,7 @@
       </w:pPr>
     </w:lvl>
   </w:abstractNum>
-  <w:abstractNum w:abstractNumId="29" w15:restartNumberingAfterBreak="0">
+  <w:abstractNum w:abstractNumId="30" w15:restartNumberingAfterBreak="0">
     <w:nsid w:val="5A9543AE"/>
     <w:multiLevelType w:val="hybridMultilevel"/>
     <w:tmpl w:val="99782DF8"/>
@@ -18447,7 +18728,7 @@
       </w:pPr>
     </w:lvl>
   </w:abstractNum>
-  <w:abstractNum w:abstractNumId="30" w15:restartNumberingAfterBreak="0">
+  <w:abstractNum w:abstractNumId="31" w15:restartNumberingAfterBreak="0">
     <w:nsid w:val="5CCE0EA6"/>
     <w:multiLevelType w:val="hybridMultilevel"/>
     <w:tmpl w:val="147E725E"/>
@@ -18536,7 +18817,7 @@
       </w:pPr>
     </w:lvl>
   </w:abstractNum>
-  <w:abstractNum w:abstractNumId="31" w15:restartNumberingAfterBreak="0">
+  <w:abstractNum w:abstractNumId="32" w15:restartNumberingAfterBreak="0">
     <w:nsid w:val="5E047C0B"/>
     <w:multiLevelType w:val="hybridMultilevel"/>
     <w:tmpl w:val="95CC3860"/>
@@ -18625,7 +18906,7 @@
       </w:pPr>
     </w:lvl>
   </w:abstractNum>
-  <w:abstractNum w:abstractNumId="32" w15:restartNumberingAfterBreak="0">
+  <w:abstractNum w:abstractNumId="33" w15:restartNumberingAfterBreak="0">
     <w:nsid w:val="5F65704C"/>
     <w:multiLevelType w:val="hybridMultilevel"/>
     <w:tmpl w:val="0B284766"/>
@@ -18714,7 +18995,7 @@
       </w:pPr>
     </w:lvl>
   </w:abstractNum>
-  <w:abstractNum w:abstractNumId="33" w15:restartNumberingAfterBreak="0">
+  <w:abstractNum w:abstractNumId="34" w15:restartNumberingAfterBreak="0">
     <w:nsid w:val="63190C1A"/>
     <w:multiLevelType w:val="hybridMultilevel"/>
     <w:tmpl w:val="ECD8AE00"/>
@@ -18803,7 +19084,7 @@
       </w:pPr>
     </w:lvl>
   </w:abstractNum>
-  <w:abstractNum w:abstractNumId="34" w15:restartNumberingAfterBreak="0">
+  <w:abstractNum w:abstractNumId="35" w15:restartNumberingAfterBreak="0">
     <w:nsid w:val="654C57AC"/>
     <w:multiLevelType w:val="multilevel"/>
     <w:tmpl w:val="96FE1D9C"/>
@@ -18924,7 +19205,7 @@
       </w:rPr>
     </w:lvl>
   </w:abstractNum>
-  <w:abstractNum w:abstractNumId="35" w15:restartNumberingAfterBreak="0">
+  <w:abstractNum w:abstractNumId="36" w15:restartNumberingAfterBreak="0">
     <w:nsid w:val="6B2C5167"/>
     <w:multiLevelType w:val="hybridMultilevel"/>
     <w:tmpl w:val="35A091FA"/>
@@ -19037,7 +19318,7 @@
       </w:rPr>
     </w:lvl>
   </w:abstractNum>
-  <w:abstractNum w:abstractNumId="36" w15:restartNumberingAfterBreak="0">
+  <w:abstractNum w:abstractNumId="37" w15:restartNumberingAfterBreak="0">
     <w:nsid w:val="6D7205FB"/>
     <w:multiLevelType w:val="multilevel"/>
     <w:tmpl w:val="C230652C"/>
@@ -19158,7 +19439,7 @@
       </w:rPr>
     </w:lvl>
   </w:abstractNum>
-  <w:abstractNum w:abstractNumId="37" w15:restartNumberingAfterBreak="0">
+  <w:abstractNum w:abstractNumId="38" w15:restartNumberingAfterBreak="0">
     <w:nsid w:val="74AA7D3D"/>
     <w:multiLevelType w:val="hybridMultilevel"/>
     <w:tmpl w:val="CC1032A0"/>
@@ -19247,7 +19528,7 @@
       </w:pPr>
     </w:lvl>
   </w:abstractNum>
-  <w:abstractNum w:abstractNumId="38" w15:restartNumberingAfterBreak="0">
+  <w:abstractNum w:abstractNumId="39" w15:restartNumberingAfterBreak="0">
     <w:nsid w:val="780B1CD8"/>
     <w:multiLevelType w:val="hybridMultilevel"/>
     <w:tmpl w:val="ECD8AE00"/>
@@ -19336,7 +19617,7 @@
       </w:pPr>
     </w:lvl>
   </w:abstractNum>
-  <w:abstractNum w:abstractNumId="39" w15:restartNumberingAfterBreak="0">
+  <w:abstractNum w:abstractNumId="40" w15:restartNumberingAfterBreak="0">
     <w:nsid w:val="78F06858"/>
     <w:multiLevelType w:val="hybridMultilevel"/>
     <w:tmpl w:val="74D6B54A"/>
@@ -19425,7 +19706,7 @@
       </w:pPr>
     </w:lvl>
   </w:abstractNum>
-  <w:abstractNum w:abstractNumId="40" w15:restartNumberingAfterBreak="0">
+  <w:abstractNum w:abstractNumId="41" w15:restartNumberingAfterBreak="0">
     <w:nsid w:val="7BF70CA4"/>
     <w:multiLevelType w:val="hybridMultilevel"/>
     <w:tmpl w:val="9BBAA6C6"/>
@@ -19514,7 +19795,7 @@
       </w:pPr>
     </w:lvl>
   </w:abstractNum>
-  <w:abstractNum w:abstractNumId="41" w15:restartNumberingAfterBreak="0">
+  <w:abstractNum w:abstractNumId="42" w15:restartNumberingAfterBreak="0">
     <w:nsid w:val="7C1C0879"/>
     <w:multiLevelType w:val="hybridMultilevel"/>
     <w:tmpl w:val="624C864C"/>
@@ -19603,7 +19884,7 @@
       </w:pPr>
     </w:lvl>
   </w:abstractNum>
-  <w:abstractNum w:abstractNumId="42" w15:restartNumberingAfterBreak="0">
+  <w:abstractNum w:abstractNumId="43" w15:restartNumberingAfterBreak="0">
     <w:nsid w:val="7DE34595"/>
     <w:multiLevelType w:val="multilevel"/>
     <w:tmpl w:val="C5CC94C2"/>
@@ -19726,7 +20007,7 @@
     <w:abstractNumId w:val="0"/>
   </w:num>
   <w:num w:numId="2">
-    <w:abstractNumId w:val="42"/>
+    <w:abstractNumId w:val="43"/>
   </w:num>
   <w:num w:numId="3">
     <w:abstractNumId w:val="4"/>
@@ -19735,37 +20016,37 @@
     <w:abstractNumId w:val="5"/>
   </w:num>
   <w:num w:numId="5">
-    <w:abstractNumId w:val="35"/>
+    <w:abstractNumId w:val="36"/>
   </w:num>
   <w:num w:numId="6">
     <w:abstractNumId w:val="3"/>
   </w:num>
   <w:num w:numId="7">
-    <w:abstractNumId w:val="38"/>
+    <w:abstractNumId w:val="39"/>
   </w:num>
   <w:num w:numId="8">
-    <w:abstractNumId w:val="9"/>
+    <w:abstractNumId w:val="10"/>
   </w:num>
   <w:num w:numId="9">
-    <w:abstractNumId w:val="16"/>
+    <w:abstractNumId w:val="17"/>
   </w:num>
   <w:num w:numId="10">
-    <w:abstractNumId w:val="22"/>
+    <w:abstractNumId w:val="23"/>
   </w:num>
   <w:num w:numId="11">
-    <w:abstractNumId w:val="26"/>
+    <w:abstractNumId w:val="27"/>
   </w:num>
   <w:num w:numId="12">
-    <w:abstractNumId w:val="18"/>
+    <w:abstractNumId w:val="19"/>
   </w:num>
   <w:num w:numId="13">
     <w:abstractNumId w:val="2"/>
   </w:num>
   <w:num w:numId="14">
-    <w:abstractNumId w:val="33"/>
+    <w:abstractNumId w:val="34"/>
   </w:num>
   <w:num w:numId="15">
-    <w:abstractNumId w:val="42"/>
+    <w:abstractNumId w:val="43"/>
     <w:lvlOverride w:ilvl="0">
       <w:startOverride w:val="3"/>
     </w:lvlOverride>
@@ -19774,7 +20055,7 @@
     </w:lvlOverride>
   </w:num>
   <w:num w:numId="16">
-    <w:abstractNumId w:val="42"/>
+    <w:abstractNumId w:val="43"/>
     <w:lvlOverride w:ilvl="0">
       <w:startOverride w:val="3"/>
     </w:lvlOverride>
@@ -19783,64 +20064,64 @@
     </w:lvlOverride>
   </w:num>
   <w:num w:numId="17">
-    <w:abstractNumId w:val="25"/>
+    <w:abstractNumId w:val="26"/>
   </w:num>
   <w:num w:numId="18">
+    <w:abstractNumId w:val="14"/>
+  </w:num>
+  <w:num w:numId="19">
+    <w:abstractNumId w:val="37"/>
+  </w:num>
+  <w:num w:numId="20">
+    <w:abstractNumId w:val="20"/>
+  </w:num>
+  <w:num w:numId="21">
+    <w:abstractNumId w:val="35"/>
+  </w:num>
+  <w:num w:numId="22">
+    <w:abstractNumId w:val="24"/>
+  </w:num>
+  <w:num w:numId="23">
+    <w:abstractNumId w:val="12"/>
+  </w:num>
+  <w:num w:numId="24">
+    <w:abstractNumId w:val="7"/>
+  </w:num>
+  <w:num w:numId="25">
+    <w:abstractNumId w:val="30"/>
+  </w:num>
+  <w:num w:numId="26">
+    <w:abstractNumId w:val="32"/>
+  </w:num>
+  <w:num w:numId="27">
+    <w:abstractNumId w:val="9"/>
+  </w:num>
+  <w:num w:numId="28">
+    <w:abstractNumId w:val="40"/>
+  </w:num>
+  <w:num w:numId="29">
+    <w:abstractNumId w:val="22"/>
+  </w:num>
+  <w:num w:numId="30">
+    <w:abstractNumId w:val="18"/>
+  </w:num>
+  <w:num w:numId="31">
+    <w:abstractNumId w:val="16"/>
+  </w:num>
+  <w:num w:numId="32">
+    <w:abstractNumId w:val="33"/>
+  </w:num>
+  <w:num w:numId="33">
+    <w:abstractNumId w:val="29"/>
+  </w:num>
+  <w:num w:numId="34">
     <w:abstractNumId w:val="13"/>
   </w:num>
-  <w:num w:numId="19">
-    <w:abstractNumId w:val="36"/>
-  </w:num>
-  <w:num w:numId="20">
-    <w:abstractNumId w:val="19"/>
-  </w:num>
-  <w:num w:numId="21">
-    <w:abstractNumId w:val="34"/>
-  </w:num>
-  <w:num w:numId="22">
-    <w:abstractNumId w:val="23"/>
-  </w:num>
-  <w:num w:numId="23">
-    <w:abstractNumId w:val="11"/>
-  </w:num>
-  <w:num w:numId="24">
-    <w:abstractNumId w:val="6"/>
-  </w:num>
-  <w:num w:numId="25">
-    <w:abstractNumId w:val="29"/>
-  </w:num>
-  <w:num w:numId="26">
-    <w:abstractNumId w:val="31"/>
-  </w:num>
-  <w:num w:numId="27">
-    <w:abstractNumId w:val="8"/>
-  </w:num>
-  <w:num w:numId="28">
-    <w:abstractNumId w:val="39"/>
-  </w:num>
-  <w:num w:numId="29">
+  <w:num w:numId="35">
     <w:abstractNumId w:val="21"/>
   </w:num>
-  <w:num w:numId="30">
-    <w:abstractNumId w:val="17"/>
-  </w:num>
-  <w:num w:numId="31">
-    <w:abstractNumId w:val="15"/>
-  </w:num>
-  <w:num w:numId="32">
-    <w:abstractNumId w:val="32"/>
-  </w:num>
-  <w:num w:numId="33">
-    <w:abstractNumId w:val="28"/>
-  </w:num>
-  <w:num w:numId="34">
-    <w:abstractNumId w:val="12"/>
-  </w:num>
-  <w:num w:numId="35">
-    <w:abstractNumId w:val="20"/>
-  </w:num>
   <w:num w:numId="36">
-    <w:abstractNumId w:val="42"/>
+    <w:abstractNumId w:val="43"/>
     <w:lvlOverride w:ilvl="0">
       <w:startOverride w:val="3"/>
     </w:lvlOverride>
@@ -19852,7 +20133,7 @@
     </w:lvlOverride>
   </w:num>
   <w:num w:numId="37">
-    <w:abstractNumId w:val="42"/>
+    <w:abstractNumId w:val="43"/>
     <w:lvlOverride w:ilvl="0">
       <w:startOverride w:val="3"/>
     </w:lvlOverride>
@@ -19864,7 +20145,7 @@
     </w:lvlOverride>
   </w:num>
   <w:num w:numId="38">
-    <w:abstractNumId w:val="42"/>
+    <w:abstractNumId w:val="43"/>
     <w:lvlOverride w:ilvl="0">
       <w:startOverride w:val="3"/>
     </w:lvlOverride>
@@ -19876,41 +20157,44 @@
     </w:lvlOverride>
   </w:num>
   <w:num w:numId="39">
-    <w:abstractNumId w:val="42"/>
+    <w:abstractNumId w:val="43"/>
     <w:lvlOverride w:ilvl="0">
       <w:startOverride w:val="3"/>
     </w:lvlOverride>
     <w:lvlOverride w:ilvl="1"/>
   </w:num>
   <w:num w:numId="40">
-    <w:abstractNumId w:val="7"/>
+    <w:abstractNumId w:val="8"/>
   </w:num>
   <w:num w:numId="41">
-    <w:abstractNumId w:val="10"/>
+    <w:abstractNumId w:val="11"/>
   </w:num>
   <w:num w:numId="42">
     <w:abstractNumId w:val="1"/>
   </w:num>
   <w:num w:numId="43">
-    <w:abstractNumId w:val="37"/>
+    <w:abstractNumId w:val="38"/>
   </w:num>
   <w:num w:numId="44">
-    <w:abstractNumId w:val="24"/>
+    <w:abstractNumId w:val="25"/>
   </w:num>
   <w:num w:numId="45">
+    <w:abstractNumId w:val="42"/>
+  </w:num>
+  <w:num w:numId="46">
+    <w:abstractNumId w:val="28"/>
+  </w:num>
+  <w:num w:numId="47">
     <w:abstractNumId w:val="41"/>
   </w:num>
-  <w:num w:numId="46">
-    <w:abstractNumId w:val="27"/>
-  </w:num>
-  <w:num w:numId="47">
-    <w:abstractNumId w:val="40"/>
-  </w:num>
   <w:num w:numId="48">
-    <w:abstractNumId w:val="30"/>
+    <w:abstractNumId w:val="31"/>
   </w:num>
   <w:num w:numId="49">
-    <w:abstractNumId w:val="14"/>
+    <w:abstractNumId w:val="15"/>
+  </w:num>
+  <w:num w:numId="50">
+    <w:abstractNumId w:val="6"/>
   </w:num>
 </w:numbering>
 </file>
@@ -21777,7 +22061,7 @@
 </file>
 
 <file path=customXml/itemProps1.xml><?xml version="1.0" encoding="utf-8"?>
-<ds:datastoreItem xmlns:ds="http://schemas.openxmlformats.org/officeDocument/2006/customXml" ds:itemID="{18607A15-A9A6-49B1-A50D-1B746D7A8638}">
+<ds:datastoreItem xmlns:ds="http://schemas.openxmlformats.org/officeDocument/2006/customXml" ds:itemID="{E541B13F-36D7-40CF-810F-E74ABD3DB236}">
   <ds:schemaRefs>
     <ds:schemaRef ds:uri="http://schemas.openxmlformats.org/officeDocument/2006/bibliography"/>
   </ds:schemaRefs>

</xml_diff>

<commit_message>
added Activity diagrams for basic search and advanced search
</commit_message>
<xml_diff>
--- a/SRS.docx
+++ b/SRS.docx
@@ -8248,8 +8248,6 @@
       <w:pPr>
         <w:ind w:left="720"/>
       </w:pPr>
-      <w:bookmarkStart w:id="22" w:name="_GoBack"/>
-      <w:bookmarkEnd w:id="22"/>
     </w:p>
     <w:p>
       <w:pPr>
@@ -8288,8 +8286,8 @@
                 <w:rFonts w:cs="Arial"/>
               </w:rPr>
             </w:pPr>
-            <w:bookmarkStart w:id="23" w:name="_Hlk520995948"/>
-            <w:bookmarkStart w:id="24" w:name="_Hlk520995959"/>
+            <w:bookmarkStart w:id="22" w:name="_Hlk520995948"/>
+            <w:bookmarkStart w:id="23" w:name="_Hlk520995959"/>
             <w:r>
               <w:rPr>
                 <w:rFonts w:cs="Arial"/>
@@ -8319,7 +8317,7 @@
           </w:p>
         </w:tc>
       </w:tr>
-      <w:bookmarkEnd w:id="23"/>
+      <w:bookmarkEnd w:id="22"/>
       <w:tr>
         <w:tc>
           <w:tcPr>
@@ -8643,7 +8641,7 @@
           </w:p>
         </w:tc>
       </w:tr>
-      <w:bookmarkEnd w:id="24"/>
+      <w:bookmarkEnd w:id="23"/>
     </w:tbl>
     <w:p>
       <w:pPr>
@@ -8659,21 +8657,90 @@
       <w:pPr>
         <w:pStyle w:val="Heading11"/>
       </w:pPr>
-      <w:bookmarkStart w:id="25" w:name="_Toc521001459"/>
+      <w:bookmarkStart w:id="24" w:name="_Toc521001459"/>
       <w:r>
         <w:t>Basic Search System Models</w:t>
       </w:r>
-      <w:bookmarkEnd w:id="25"/>
+      <w:bookmarkEnd w:id="24"/>
     </w:p>
     <w:p>
       <w:pPr>
         <w:pStyle w:val="Heading11"/>
-      </w:pPr>
-      <w:bookmarkStart w:id="26" w:name="_Toc521001460"/>
+        <w:numPr>
+          <w:ilvl w:val="0"/>
+          <w:numId w:val="0"/>
+        </w:numPr>
+      </w:pPr>
+      <w:r>
+        <w:rPr>
+          <w:noProof/>
+        </w:rPr>
+        <w:drawing>
+          <wp:inline distT="0" distB="0" distL="0" distR="0" wp14:anchorId="47B5BB56" wp14:editId="21E0A890">
+            <wp:extent cx="6553219" cy="1704441"/>
+            <wp:effectExtent l="0" t="0" r="0" b="0"/>
+            <wp:docPr id="20" name="Picture 20" descr="A picture containing red, device&#10;&#10;Description generated with very high confidence"/>
+            <wp:cNvGraphicFramePr>
+              <a:graphicFrameLocks xmlns:a="http://schemas.openxmlformats.org/drawingml/2006/main" noChangeAspect="1"/>
+            </wp:cNvGraphicFramePr>
+            <a:graphic xmlns:a="http://schemas.openxmlformats.org/drawingml/2006/main">
+              <a:graphicData uri="http://schemas.openxmlformats.org/drawingml/2006/picture">
+                <pic:pic xmlns:pic="http://schemas.openxmlformats.org/drawingml/2006/picture">
+                  <pic:nvPicPr>
+                    <pic:cNvPr id="20" name="Basic Search Activity Diagram (1).png"/>
+                    <pic:cNvPicPr/>
+                  </pic:nvPicPr>
+                  <pic:blipFill>
+                    <a:blip r:embed="rId17">
+                      <a:extLst>
+                        <a:ext uri="{28A0092B-C50C-407E-A947-70E740481C1C}">
+                          <a14:useLocalDpi xmlns:a14="http://schemas.microsoft.com/office/drawing/2010/main" val="0"/>
+                        </a:ext>
+                      </a:extLst>
+                    </a:blip>
+                    <a:stretch>
+                      <a:fillRect/>
+                    </a:stretch>
+                  </pic:blipFill>
+                  <pic:spPr>
+                    <a:xfrm>
+                      <a:off x="0" y="0"/>
+                      <a:ext cx="6572563" cy="1709472"/>
+                    </a:xfrm>
+                    <a:prstGeom prst="rect">
+                      <a:avLst/>
+                    </a:prstGeom>
+                  </pic:spPr>
+                </pic:pic>
+              </a:graphicData>
+            </a:graphic>
+          </wp:inline>
+        </w:drawing>
+      </w:r>
+    </w:p>
+    <w:p>
+      <w:pPr>
+        <w:pStyle w:val="Heading11"/>
+        <w:numPr>
+          <w:ilvl w:val="0"/>
+          <w:numId w:val="0"/>
+        </w:numPr>
+      </w:pPr>
+    </w:p>
+    <w:p>
+      <w:bookmarkStart w:id="25" w:name="_Toc521001460"/>
+      <w:r>
+        <w:t xml:space="preserve">When doing a basic search users will type in a keyword and a search by keyword will be performed.  This type of search will look at title, subject, author, description and other media information that contains the keyword and return a list of results. Users can also specify the type of search performed by using special commands.  For example to search by title users would type in title: [author’s name].  Operators such as ‘and’, ‘or’ and ‘not’ can be used to be even more specific.  A more detail description is found in the use case.  After the user clicks on the search button a list of results matching the criteria will be shown.  </w:t>
+      </w:r>
+    </w:p>
+    <w:p>
+      <w:pPr>
+        <w:pStyle w:val="Heading11"/>
+      </w:pPr>
       <w:r>
         <w:t>Advanced Search System Requirements</w:t>
       </w:r>
-      <w:bookmarkEnd w:id="26"/>
+      <w:bookmarkEnd w:id="25"/>
     </w:p>
     <w:tbl>
       <w:tblPr>
@@ -8702,7 +8769,7 @@
                 <w:rFonts w:cs="Arial"/>
               </w:rPr>
             </w:pPr>
-            <w:bookmarkStart w:id="27" w:name="_Hlk520774355"/>
+            <w:bookmarkStart w:id="26" w:name="_Hlk520774355"/>
             <w:r>
               <w:rPr>
                 <w:rFonts w:cs="Arial"/>
@@ -8765,7 +8832,14 @@
               <w:rPr>
                 <w:rFonts w:cs="Arial"/>
               </w:rPr>
-              <w:t xml:space="preserve">If a more detailed search is desired users can select the advanced search option below the basic search box.  Clicking the advanced search box will redirect user to a new page that will include two rows with fields to control a search.  Additional rows may be added to get an even more detailed search.  The first field in a row will be a dropdown that will include all search categories: title, keyword, year, author, ISBN, format, subject and location.  The second field will be a search box where the search criteria may be typed.  At the end of the row a button with a minus sign will be used to remove the row.  Below the search box there will be buttons to select operators, ‘and’, ‘or’, ‘not’.  The operator buttons will also serve to add rows.  For example, if a search for an author must include both ‘John’ and ‘Perry” users may select author from first dropdown field, type in John on the first search box, click on ‘and’ button to add new row.  On the second row first field from the dropdown menu again select author.  Type in ‘Perry” and click search.  This search will find only books that with an author name that includes both John and Perry.    </w:t>
+              <w:t xml:space="preserve">If a more detailed search is desired users can select the advanced search option below the basic search box.  Clicking the advanced search box will redirect user to a new page that will include two rows with fields to control a search.  Additional rows may be added to get an even more detailed search.  The first field in a row will be a dropdown that will include all search categories: title, keyword, year, author, ISBN, format, subject and location.  The second field will be a search box where the search criteria may be typed.  At the end of the row a button with a minus sign will be used to remove the row.  Below the search box there will be buttons to select operators, ‘and’, ‘or’, ‘not’.  The operator buttons will also serve to add rows.  For example, if a search for an author must include both ‘John’ and ‘Perry” users may select author from first dropdown field, type in John on the first search box, click on ‘and’ button to add new </w:t>
+            </w:r>
+            <w:r>
+              <w:rPr>
+                <w:rFonts w:cs="Arial"/>
+              </w:rPr>
+              <w:lastRenderedPageBreak/>
+              <w:t xml:space="preserve">row.  On the second row first field from the dropdown menu again select author.  Type in ‘Perry” and click search.  This search will find only books that with an author name that includes both John and Perry.    </w:t>
             </w:r>
           </w:p>
         </w:tc>
@@ -8785,6 +8859,7 @@
               <w:rPr>
                 <w:rFonts w:cs="Arial"/>
               </w:rPr>
+              <w:lastRenderedPageBreak/>
               <w:t>Actors</w:t>
             </w:r>
           </w:p>
@@ -9002,7 +9077,6 @@
               <w:rPr>
                 <w:rFonts w:cs="Arial"/>
               </w:rPr>
-              <w:lastRenderedPageBreak/>
               <w:t>Post-conditions</w:t>
             </w:r>
           </w:p>
@@ -9058,7 +9132,7 @@
           </w:p>
         </w:tc>
       </w:tr>
-      <w:bookmarkEnd w:id="27"/>
+      <w:bookmarkEnd w:id="26"/>
     </w:tbl>
     <w:p>
       <w:pPr>
@@ -9074,21 +9148,85 @@
       <w:pPr>
         <w:pStyle w:val="Heading11"/>
       </w:pPr>
-      <w:bookmarkStart w:id="28" w:name="_Toc521001461"/>
+      <w:bookmarkStart w:id="27" w:name="_Toc521001461"/>
       <w:r>
         <w:t>Advanced Search System Models</w:t>
       </w:r>
-      <w:bookmarkEnd w:id="28"/>
+      <w:bookmarkEnd w:id="27"/>
     </w:p>
     <w:p>
       <w:pPr>
         <w:pStyle w:val="Heading11"/>
-      </w:pPr>
-      <w:bookmarkStart w:id="29" w:name="_Toc521001462"/>
+        <w:numPr>
+          <w:ilvl w:val="0"/>
+          <w:numId w:val="0"/>
+        </w:numPr>
+      </w:pPr>
+      <w:r>
+        <w:rPr>
+          <w:noProof/>
+        </w:rPr>
+        <w:drawing>
+          <wp:inline distT="0" distB="0" distL="0" distR="0">
+            <wp:extent cx="6569899" cy="2011680"/>
+            <wp:effectExtent l="0" t="0" r="2540" b="7620"/>
+            <wp:docPr id="21" name="Picture 21" descr="A picture containing device, meter&#10;&#10;Description generated with very high confidence"/>
+            <wp:cNvGraphicFramePr>
+              <a:graphicFrameLocks xmlns:a="http://schemas.openxmlformats.org/drawingml/2006/main" noChangeAspect="1"/>
+            </wp:cNvGraphicFramePr>
+            <a:graphic xmlns:a="http://schemas.openxmlformats.org/drawingml/2006/main">
+              <a:graphicData uri="http://schemas.openxmlformats.org/drawingml/2006/picture">
+                <pic:pic xmlns:pic="http://schemas.openxmlformats.org/drawingml/2006/picture">
+                  <pic:nvPicPr>
+                    <pic:cNvPr id="21" name="Advanced Search Activity Diagram.png"/>
+                    <pic:cNvPicPr/>
+                  </pic:nvPicPr>
+                  <pic:blipFill>
+                    <a:blip r:embed="rId18">
+                      <a:extLst>
+                        <a:ext uri="{28A0092B-C50C-407E-A947-70E740481C1C}">
+                          <a14:useLocalDpi xmlns:a14="http://schemas.microsoft.com/office/drawing/2010/main" val="0"/>
+                        </a:ext>
+                      </a:extLst>
+                    </a:blip>
+                    <a:stretch>
+                      <a:fillRect/>
+                    </a:stretch>
+                  </pic:blipFill>
+                  <pic:spPr>
+                    <a:xfrm>
+                      <a:off x="0" y="0"/>
+                      <a:ext cx="6601865" cy="2021468"/>
+                    </a:xfrm>
+                    <a:prstGeom prst="rect">
+                      <a:avLst/>
+                    </a:prstGeom>
+                  </pic:spPr>
+                </pic:pic>
+              </a:graphicData>
+            </a:graphic>
+          </wp:inline>
+        </w:drawing>
+      </w:r>
+    </w:p>
+    <w:p>
+      <w:bookmarkStart w:id="28" w:name="_Toc521001462"/>
+      <w:r>
+        <w:t xml:space="preserve">The advanced search option allows users to add more search rows by using the operator buttons.  First users must select search option from the dropdown menu.  The options are: </w:t>
+      </w:r>
+      <w:r>
+        <w:lastRenderedPageBreak/>
+        <w:t xml:space="preserve">keyword, author, title, year, media type, subject and ISBN.  After all desired search rows have been added and all search criteria has been input user can click on the search button and obtain the results.   </w:t>
+      </w:r>
+    </w:p>
+    <w:p>
+      <w:pPr>
+        <w:pStyle w:val="Heading11"/>
+      </w:pPr>
       <w:r>
         <w:t>Patron Search System Requirements</w:t>
       </w:r>
-      <w:bookmarkEnd w:id="29"/>
+      <w:bookmarkEnd w:id="28"/>
     </w:p>
     <w:tbl>
       <w:tblPr>
@@ -9179,7 +9317,15 @@
               <w:rPr>
                 <w:rFonts w:cs="Arial"/>
               </w:rPr>
-              <w:t>Staff will often need to lookup patron records to verify status of account.  Staff will be able to see how much is owed in late fee’s, how much money remains in printing funds, home address to verify residency information is up to date, telephone in case patron needs to be contacted.  The search by library card number row will be static and sit at the top.  At checkout after scanning the card the number will be input into this search box.  When using other criteria such as first name and last name the library card search can be left blank.  Clicking on the operators will add a new search row.  Clicking on a record will redirect to the full record page of the patron.  Once here additional functions may be performed such as paying late fees, adding printing funds, or checking out books.</w:t>
+              <w:t xml:space="preserve">Staff will often need to lookup patron records to verify status of account.  Staff will be able to see how much is owed in late fee’s, how much money remains in printing funds, home address to verify residency information is up to date, telephone in case patron needs to be contacted.  The search by library card number row will be static and sit at the top.  At checkout after scanning the card the number will be input into this search box.  When using other criteria such as first name and last name the library card search can be left blank.  Clicking on the operators will add a new search row.  Clicking on a record will redirect to the full record page of the patron.  Once here additional functions may be performed </w:t>
+            </w:r>
+            <w:bookmarkStart w:id="29" w:name="_GoBack"/>
+            <w:bookmarkEnd w:id="29"/>
+            <w:r>
+              <w:rPr>
+                <w:rFonts w:cs="Arial"/>
+              </w:rPr>
+              <w:t>such as paying late fees, adding printing funds, or checking out books.</w:t>
             </w:r>
           </w:p>
         </w:tc>
@@ -9352,7 +9498,6 @@
               <w:rPr>
                 <w:rFonts w:cs="Arial"/>
               </w:rPr>
-              <w:lastRenderedPageBreak/>
               <w:t>Once patron record is found click on it to access patron record page</w:t>
             </w:r>
           </w:p>
@@ -9391,7 +9536,6 @@
               <w:rPr>
                 <w:rFonts w:cs="Arial"/>
               </w:rPr>
-              <w:lastRenderedPageBreak/>
               <w:t>Post-conditions</w:t>
             </w:r>
           </w:p>
@@ -9460,6 +9604,7 @@
               <w:rPr>
                 <w:rFonts w:cs="Arial"/>
               </w:rPr>
+              <w:lastRenderedPageBreak/>
               <w:t>Static search box to lookup by library card is populated</w:t>
             </w:r>
           </w:p>
@@ -9624,14 +9769,7 @@
               <w:rPr>
                 <w:rFonts w:cs="Arial"/>
               </w:rPr>
-              <w:t xml:space="preserve">After patron logs in and finds a book he or she may make a reservation for the book. First users will select the pickup location and then click on ‘make reservations’.  If the reservation is not located at the pickup location it will be delivered from another system library. The reservation period of 7 days starts after the reserved media has been delivered to the pickup location. On the webpage for a specific book there will be a picture of the book and below the picture there will be basic information such as title, author, year and ISBN.  A short description will also be included towards the bottom of the page. To the right there will be a button to make a reservation and select the pickup location. A notification is added under the notifications area.  The notifications area can be accessed by clicking on the notifications icon(bell) at the top right of the page. The notification will include where to pick up the book, availability/delivery status, and time period left to pick up the reservation. The icon will also have a number indicating how many notifications exists.  Notifications will also be added 2 days before the 7 day pick up period to remind users to pick up </w:t>
-            </w:r>
-            <w:r>
-              <w:rPr>
-                <w:rFonts w:cs="Arial"/>
-              </w:rPr>
-              <w:lastRenderedPageBreak/>
-              <w:t xml:space="preserve">their reservations. Once a reservation has been made the librarian or attendant will receive a request to grab the reservation from the shelves and bring it to the front desk.  Reservations will be kept at the front desk for up to 7 days.  Reservations are only for books and exclude all other media. </w:t>
+              <w:t xml:space="preserve">After patron logs in and finds a book he or she may make a reservation for the book. First users will select the pickup location and then click on ‘make reservations’.  If the reservation is not located at the pickup location it will be delivered from another system library. The reservation period of 7 days starts after the reserved media has been delivered to the pickup location. On the webpage for a specific book there will be a picture of the book and below the picture there will be basic information such as title, author, year and ISBN.  A short description will also be included towards the bottom of the page. To the right there will be a button to make a reservation and select the pickup location. A notification is added under the notifications area.  The notifications area can be accessed by clicking on the notifications icon(bell) at the top right of the page. The notification will include where to pick up the book, availability/delivery status, and time period left to pick up the reservation. The icon will also have a number indicating how many notifications exists.  Notifications will also be added 2 days before the 7 day pick up period to remind users to pick up their reservations. Once a reservation has been made the librarian or attendant will receive a request to grab the reservation from the shelves and bring it to the front desk.  Reservations will be kept at the front desk for up to 7 days.  Reservations are only for books and exclude all other media. </w:t>
             </w:r>
           </w:p>
         </w:tc>
@@ -9651,7 +9789,6 @@
               <w:rPr>
                 <w:rFonts w:cs="Arial"/>
               </w:rPr>
-              <w:lastRenderedPageBreak/>
               <w:t>Actors</w:t>
             </w:r>
           </w:p>
@@ -9690,6 +9827,7 @@
               <w:rPr>
                 <w:rFonts w:cs="Arial"/>
               </w:rPr>
+              <w:lastRenderedPageBreak/>
               <w:t>Preconditions</w:t>
             </w:r>
           </w:p>
@@ -10052,7 +10190,6 @@
               <w:rPr>
                 <w:rFonts w:cs="Arial"/>
               </w:rPr>
-              <w:lastRenderedPageBreak/>
               <w:t>Actors</w:t>
             </w:r>
           </w:p>
@@ -10212,6 +10349,7 @@
               <w:rPr>
                 <w:rFonts w:cs="Arial"/>
               </w:rPr>
+              <w:lastRenderedPageBreak/>
               <w:t>Scanned books found in reserved list are removed from that list</w:t>
             </w:r>
           </w:p>
@@ -10304,6 +10442,7 @@
               <w:rPr>
                 <w:rFonts w:cs="Arial"/>
               </w:rPr>
+              <w:lastRenderedPageBreak/>
               <w:t>Post-conditions</w:t>
             </w:r>
           </w:p>
@@ -10669,7 +10808,6 @@
               <w:rPr>
                 <w:rFonts w:cs="Arial"/>
               </w:rPr>
-              <w:lastRenderedPageBreak/>
               <w:t>Actors</w:t>
             </w:r>
           </w:p>
@@ -10823,6 +10961,7 @@
               <w:rPr>
                 <w:rFonts w:cs="Arial"/>
               </w:rPr>
+              <w:lastRenderedPageBreak/>
               <w:t>Scanned books are compared to books in the currently checked out list</w:t>
             </w:r>
           </w:p>
@@ -10915,6 +11054,7 @@
               <w:rPr>
                 <w:rFonts w:cs="Arial"/>
               </w:rPr>
+              <w:lastRenderedPageBreak/>
               <w:t>Post-conditions</w:t>
             </w:r>
           </w:p>
@@ -11155,7 +11295,6 @@
               <w:rPr>
                 <w:rFonts w:cs="Arial"/>
               </w:rPr>
-              <w:lastRenderedPageBreak/>
               <w:t>Actors</w:t>
             </w:r>
           </w:p>
@@ -11291,6 +11430,7 @@
               <w:rPr>
                 <w:rFonts w:cs="Arial"/>
               </w:rPr>
+              <w:lastRenderedPageBreak/>
               <w:t>Click add funds</w:t>
             </w:r>
           </w:p>
@@ -11365,6 +11505,7 @@
               <w:rPr>
                 <w:rFonts w:cs="Arial"/>
               </w:rPr>
+              <w:lastRenderedPageBreak/>
               <w:t>Post-conditions</w:t>
             </w:r>
           </w:p>
@@ -14107,7 +14248,7 @@
                     <pic:cNvPicPr/>
                   </pic:nvPicPr>
                   <pic:blipFill>
-                    <a:blip r:embed="rId17">
+                    <a:blip r:embed="rId19">
                       <a:extLst>
                         <a:ext uri="{28A0092B-C50C-407E-A947-70E740481C1C}">
                           <a14:useLocalDpi xmlns:a14="http://schemas.microsoft.com/office/drawing/2010/main" val="0"/>
@@ -15020,7 +15161,7 @@
                     </pic:cNvPicPr>
                   </pic:nvPicPr>
                   <pic:blipFill>
-                    <a:blip r:embed="rId18">
+                    <a:blip r:embed="rId20">
                       <a:extLst>
                         <a:ext uri="{28A0092B-C50C-407E-A947-70E740481C1C}">
                           <a14:useLocalDpi xmlns:a14="http://schemas.microsoft.com/office/drawing/2010/main" val="0"/>
@@ -15115,7 +15256,7 @@
                     </pic:cNvPicPr>
                   </pic:nvPicPr>
                   <pic:blipFill>
-                    <a:blip r:embed="rId19">
+                    <a:blip r:embed="rId21">
                       <a:extLst>
                         <a:ext uri="{28A0092B-C50C-407E-A947-70E740481C1C}">
                           <a14:useLocalDpi xmlns:a14="http://schemas.microsoft.com/office/drawing/2010/main" val="0"/>
@@ -15187,7 +15328,7 @@
                     <pic:cNvPicPr/>
                   </pic:nvPicPr>
                   <pic:blipFill>
-                    <a:blip r:embed="rId20">
+                    <a:blip r:embed="rId22">
                       <a:extLst>
                         <a:ext uri="{28A0092B-C50C-407E-A947-70E740481C1C}">
                           <a14:useLocalDpi xmlns:a14="http://schemas.microsoft.com/office/drawing/2010/main" val="0"/>
@@ -15246,7 +15387,7 @@
                     </pic:cNvPicPr>
                   </pic:nvPicPr>
                   <pic:blipFill>
-                    <a:blip r:embed="rId21">
+                    <a:blip r:embed="rId23">
                       <a:extLst>
                         <a:ext uri="{28A0092B-C50C-407E-A947-70E740481C1C}">
                           <a14:useLocalDpi xmlns:a14="http://schemas.microsoft.com/office/drawing/2010/main" val="0"/>
@@ -15320,7 +15461,7 @@
                     </pic:cNvPicPr>
                   </pic:nvPicPr>
                   <pic:blipFill>
-                    <a:blip r:embed="rId22">
+                    <a:blip r:embed="rId24">
                       <a:extLst>
                         <a:ext uri="{28A0092B-C50C-407E-A947-70E740481C1C}">
                           <a14:useLocalDpi xmlns:a14="http://schemas.microsoft.com/office/drawing/2010/main" val="0"/>
@@ -15394,7 +15535,7 @@
                     </pic:cNvPicPr>
                   </pic:nvPicPr>
                   <pic:blipFill>
-                    <a:blip r:embed="rId23">
+                    <a:blip r:embed="rId25">
                       <a:extLst>
                         <a:ext uri="{28A0092B-C50C-407E-A947-70E740481C1C}">
                           <a14:useLocalDpi xmlns:a14="http://schemas.microsoft.com/office/drawing/2010/main" val="0"/>
@@ -15466,7 +15607,7 @@
                     <pic:cNvPicPr/>
                   </pic:nvPicPr>
                   <pic:blipFill>
-                    <a:blip r:embed="rId24">
+                    <a:blip r:embed="rId26">
                       <a:extLst>
                         <a:ext uri="{28A0092B-C50C-407E-A947-70E740481C1C}">
                           <a14:useLocalDpi xmlns:a14="http://schemas.microsoft.com/office/drawing/2010/main" val="0"/>
@@ -15494,8 +15635,8 @@
       </w:r>
     </w:p>
     <w:sectPr>
-      <w:headerReference w:type="default" r:id="rId25"/>
-      <w:footerReference w:type="default" r:id="rId26"/>
+      <w:headerReference w:type="default" r:id="rId27"/>
+      <w:footerReference w:type="default" r:id="rId28"/>
       <w:pgSz w:w="12240" w:h="15840"/>
       <w:pgMar w:top="1440" w:right="1440" w:bottom="1440" w:left="1440" w:header="720" w:footer="720" w:gutter="0"/>
       <w:cols w:space="720"/>
@@ -22061,7 +22202,7 @@
 </file>
 
 <file path=customXml/itemProps1.xml><?xml version="1.0" encoding="utf-8"?>
-<ds:datastoreItem xmlns:ds="http://schemas.openxmlformats.org/officeDocument/2006/customXml" ds:itemID="{E541B13F-36D7-40CF-810F-E74ABD3DB236}">
+<ds:datastoreItem xmlns:ds="http://schemas.openxmlformats.org/officeDocument/2006/customXml" ds:itemID="{2441DBDB-C413-4705-8394-97FEA2725EB3}">
   <ds:schemaRefs>
     <ds:schemaRef ds:uri="http://schemas.openxmlformats.org/officeDocument/2006/bibliography"/>
   </ds:schemaRefs>

</xml_diff>

<commit_message>
added reservations activity diagram
</commit_message>
<xml_diff>
--- a/SRS.docx
+++ b/SRS.docx
@@ -9317,15 +9317,7 @@
               <w:rPr>
                 <w:rFonts w:cs="Arial"/>
               </w:rPr>
-              <w:t xml:space="preserve">Staff will often need to lookup patron records to verify status of account.  Staff will be able to see how much is owed in late fee’s, how much money remains in printing funds, home address to verify residency information is up to date, telephone in case patron needs to be contacted.  The search by library card number row will be static and sit at the top.  At checkout after scanning the card the number will be input into this search box.  When using other criteria such as first name and last name the library card search can be left blank.  Clicking on the operators will add a new search row.  Clicking on a record will redirect to the full record page of the patron.  Once here additional functions may be performed </w:t>
-            </w:r>
-            <w:bookmarkStart w:id="29" w:name="_GoBack"/>
-            <w:bookmarkEnd w:id="29"/>
-            <w:r>
-              <w:rPr>
-                <w:rFonts w:cs="Arial"/>
-              </w:rPr>
-              <w:t>such as paying late fees, adding printing funds, or checking out books.</w:t>
+              <w:t>Staff will often need to lookup patron records to verify status of account.  Staff will be able to see how much is owed in late fee’s, how much money remains in printing funds, home address to verify residency information is up to date, telephone in case patron needs to be contacted.  The search by library card number row will be static and sit at the top.  At checkout after scanning the card the number will be input into this search box.  When using other criteria such as first name and last name the library card search can be left blank.  Clicking on the operators will add a new search row.  Clicking on a record will redirect to the full record page of the patron.  Once here additional functions may be performed such as paying late fees, adding printing funds, or checking out books.</w:t>
             </w:r>
           </w:p>
         </w:tc>
@@ -9662,22 +9654,89 @@
         <w:pStyle w:val="Heading11"/>
         <w:ind w:hanging="540"/>
       </w:pPr>
-      <w:bookmarkStart w:id="30" w:name="_Toc521001463"/>
+      <w:bookmarkStart w:id="29" w:name="_Toc521001463"/>
       <w:r>
         <w:t>Patron Search System Models</w:t>
       </w:r>
-      <w:bookmarkEnd w:id="30"/>
+      <w:bookmarkEnd w:id="29"/>
     </w:p>
     <w:p>
       <w:pPr>
         <w:pStyle w:val="Heading11"/>
+        <w:numPr>
+          <w:ilvl w:val="0"/>
+          <w:numId w:val="0"/>
+        </w:numPr>
+        <w:rPr>
+          <w:noProof/>
+        </w:rPr>
+      </w:pPr>
+      <w:r>
+        <w:rPr>
+          <w:noProof/>
+        </w:rPr>
+        <w:drawing>
+          <wp:inline distT="0" distB="0" distL="0" distR="0">
+            <wp:extent cx="6627571" cy="2840084"/>
+            <wp:effectExtent l="0" t="0" r="1905" b="0"/>
+            <wp:docPr id="23" name="Picture 23"/>
+            <wp:cNvGraphicFramePr>
+              <a:graphicFrameLocks xmlns:a="http://schemas.openxmlformats.org/drawingml/2006/main" noChangeAspect="1"/>
+            </wp:cNvGraphicFramePr>
+            <a:graphic xmlns:a="http://schemas.openxmlformats.org/drawingml/2006/main">
+              <a:graphicData uri="http://schemas.openxmlformats.org/drawingml/2006/picture">
+                <pic:pic xmlns:pic="http://schemas.openxmlformats.org/drawingml/2006/picture">
+                  <pic:nvPicPr>
+                    <pic:cNvPr id="23" name="Patron Search Activity Diagram (1).png"/>
+                    <pic:cNvPicPr/>
+                  </pic:nvPicPr>
+                  <pic:blipFill>
+                    <a:blip r:embed="rId19">
+                      <a:extLst>
+                        <a:ext uri="{28A0092B-C50C-407E-A947-70E740481C1C}">
+                          <a14:useLocalDpi xmlns:a14="http://schemas.microsoft.com/office/drawing/2010/main" val="0"/>
+                        </a:ext>
+                      </a:extLst>
+                    </a:blip>
+                    <a:stretch>
+                      <a:fillRect/>
+                    </a:stretch>
+                  </pic:blipFill>
+                  <pic:spPr>
+                    <a:xfrm>
+                      <a:off x="0" y="0"/>
+                      <a:ext cx="6640580" cy="2845659"/>
+                    </a:xfrm>
+                    <a:prstGeom prst="rect">
+                      <a:avLst/>
+                    </a:prstGeom>
+                  </pic:spPr>
+                </pic:pic>
+              </a:graphicData>
+            </a:graphic>
+          </wp:inline>
+        </w:drawing>
+      </w:r>
+      <w:bookmarkStart w:id="30" w:name="_Toc521001464"/>
+    </w:p>
+    <w:p/>
+    <w:p>
+      <w:r>
+        <w:t xml:space="preserve">After logging in, staff will be taken to the Staff portal.  The first search row is </w:t>
+      </w:r>
+      <w:r>
+        <w:t xml:space="preserve">set to search by card number and cannot be changed.  If a card is scanned it will receive the number as input and produce a search result.  Staff can also type in the number manually.  If the card number cannot be read the next search row can be used.  The user will select the search type: last name, first name, year of birth, telephone, etc.  In the search box the user will type in the search criteria.  If more search rows are desired they may be added by using the operator buttons.  </w:t>
+      </w:r>
+    </w:p>
+    <w:p>
+      <w:pPr>
+        <w:pStyle w:val="Heading11"/>
         <w:ind w:left="450" w:hanging="270"/>
       </w:pPr>
-      <w:bookmarkStart w:id="31" w:name="_Toc521001464"/>
       <w:r>
         <w:t>Reservations System Requirements</w:t>
       </w:r>
-      <w:bookmarkEnd w:id="31"/>
+      <w:bookmarkEnd w:id="30"/>
     </w:p>
     <w:tbl>
       <w:tblPr>
@@ -9706,7 +9765,7 @@
                 <w:rFonts w:cs="Arial"/>
               </w:rPr>
             </w:pPr>
-            <w:bookmarkStart w:id="32" w:name="_Hlk520776072"/>
+            <w:bookmarkStart w:id="31" w:name="_Hlk520776072"/>
             <w:r>
               <w:rPr>
                 <w:rFonts w:cs="Arial"/>
@@ -9769,7 +9828,14 @@
               <w:rPr>
                 <w:rFonts w:cs="Arial"/>
               </w:rPr>
-              <w:t xml:space="preserve">After patron logs in and finds a book he or she may make a reservation for the book. First users will select the pickup location and then click on ‘make reservations’.  If the reservation is not located at the pickup location it will be delivered from another system library. The reservation period of 7 days starts after the reserved media has been delivered to the pickup location. On the webpage for a specific book there will be a picture of the book and below the picture there will be basic information such as title, author, year and ISBN.  A short description will also be included towards the bottom of the page. To the right there will be a button to make a reservation and select the pickup location. A notification is added under the notifications area.  The notifications area can be accessed by clicking on the notifications icon(bell) at the top right of the page. The notification will include where to pick up the book, availability/delivery status, and time period left to pick up the reservation. The icon will also have a number indicating how many notifications exists.  Notifications will also be added 2 days before the 7 day pick up period to remind users to pick up their reservations. Once a reservation has been made the librarian or attendant will receive a request to grab the reservation from the shelves and bring it to the front desk.  Reservations will be kept at the front desk for up to 7 days.  Reservations are only for books and exclude all other media. </w:t>
+              <w:t xml:space="preserve">After patron logs in and finds a book he or she may make a reservation for the book. First users will select the pickup location and then click on ‘make reservations’.  If the reservation is not located at the pickup location it will be </w:t>
+            </w:r>
+            <w:r>
+              <w:rPr>
+                <w:rFonts w:cs="Arial"/>
+              </w:rPr>
+              <w:lastRenderedPageBreak/>
+              <w:t xml:space="preserve">delivered from another system library. The reservation period of 7 days starts after the reserved media has been delivered to the pickup location. On the webpage for a specific book there will be a picture of the book and below the picture there will be basic information such as title, author, year and ISBN.  A short description will also be included towards the bottom of the page. To the right there will be a button to make a reservation and select the pickup location. A notification is added under the notifications area.  The notifications area can be accessed by clicking on the notifications icon(bell) at the top right of the page. The notification will include where to pick up the book, availability/delivery status, and time period left to pick up the reservation. The icon will also have a number indicating how many notifications exists.  Notifications will also be added 2 days before the 7 day pick up period to remind users to pick up their reservations. Once a reservation has been made the librarian or attendant will receive a request to grab the reservation from the shelves and bring it to the front desk.  Reservations will be kept at the front desk for up to 7 days.  Reservations are only for books and exclude all other media. </w:t>
             </w:r>
           </w:p>
         </w:tc>
@@ -9789,6 +9855,7 @@
               <w:rPr>
                 <w:rFonts w:cs="Arial"/>
               </w:rPr>
+              <w:lastRenderedPageBreak/>
               <w:t>Actors</w:t>
             </w:r>
           </w:p>
@@ -9827,7 +9894,6 @@
               <w:rPr>
                 <w:rFonts w:cs="Arial"/>
               </w:rPr>
-              <w:lastRenderedPageBreak/>
               <w:t>Preconditions</w:t>
             </w:r>
           </w:p>
@@ -10036,7 +10102,7 @@
           </w:p>
         </w:tc>
       </w:tr>
-      <w:bookmarkEnd w:id="32"/>
+      <w:bookmarkEnd w:id="31"/>
     </w:tbl>
     <w:p>
       <w:pPr>
@@ -10056,11 +10122,80 @@
       <w:r>
         <w:t xml:space="preserve"> </w:t>
       </w:r>
-      <w:bookmarkStart w:id="33" w:name="_Toc521001465"/>
+      <w:bookmarkStart w:id="32" w:name="_Toc521001465"/>
       <w:r>
         <w:t>Reservations System Models</w:t>
       </w:r>
-      <w:bookmarkEnd w:id="33"/>
+      <w:bookmarkEnd w:id="32"/>
+    </w:p>
+    <w:p>
+      <w:pPr>
+        <w:pStyle w:val="Heading11"/>
+        <w:numPr>
+          <w:ilvl w:val="0"/>
+          <w:numId w:val="0"/>
+        </w:numPr>
+        <w:ind w:left="180"/>
+      </w:pPr>
+      <w:r>
+        <w:rPr>
+          <w:noProof/>
+        </w:rPr>
+        <w:drawing>
+          <wp:inline distT="0" distB="0" distL="0" distR="0">
+            <wp:extent cx="5943600" cy="965835"/>
+            <wp:effectExtent l="0" t="0" r="0" b="5715"/>
+            <wp:docPr id="24" name="Picture 24" descr="A picture containing device, red, indoor, meter&#10;&#10;Description generated with very high confidence"/>
+            <wp:cNvGraphicFramePr>
+              <a:graphicFrameLocks xmlns:a="http://schemas.openxmlformats.org/drawingml/2006/main" noChangeAspect="1"/>
+            </wp:cNvGraphicFramePr>
+            <a:graphic xmlns:a="http://schemas.openxmlformats.org/drawingml/2006/main">
+              <a:graphicData uri="http://schemas.openxmlformats.org/drawingml/2006/picture">
+                <pic:pic xmlns:pic="http://schemas.openxmlformats.org/drawingml/2006/picture">
+                  <pic:nvPicPr>
+                    <pic:cNvPr id="24" name="Reservation Action Diagram.png"/>
+                    <pic:cNvPicPr/>
+                  </pic:nvPicPr>
+                  <pic:blipFill>
+                    <a:blip r:embed="rId20">
+                      <a:extLst>
+                        <a:ext uri="{28A0092B-C50C-407E-A947-70E740481C1C}">
+                          <a14:useLocalDpi xmlns:a14="http://schemas.microsoft.com/office/drawing/2010/main" val="0"/>
+                        </a:ext>
+                      </a:extLst>
+                    </a:blip>
+                    <a:stretch>
+                      <a:fillRect/>
+                    </a:stretch>
+                  </pic:blipFill>
+                  <pic:spPr>
+                    <a:xfrm>
+                      <a:off x="0" y="0"/>
+                      <a:ext cx="5943600" cy="965835"/>
+                    </a:xfrm>
+                    <a:prstGeom prst="rect">
+                      <a:avLst/>
+                    </a:prstGeom>
+                  </pic:spPr>
+                </pic:pic>
+              </a:graphicData>
+            </a:graphic>
+          </wp:inline>
+        </w:drawing>
+      </w:r>
+    </w:p>
+    <w:p>
+      <w:bookmarkStart w:id="33" w:name="_Toc521001466"/>
+    </w:p>
+    <w:p>
+      <w:r>
+        <w:t>Users</w:t>
+      </w:r>
+      <w:r>
+        <w:t xml:space="preserve"> </w:t>
+      </w:r>
+      <w:bookmarkStart w:id="34" w:name="_GoBack"/>
+      <w:bookmarkEnd w:id="34"/>
     </w:p>
     <w:p>
       <w:pPr>
@@ -10070,7 +10205,6 @@
         </w:tabs>
         <w:ind w:left="540"/>
       </w:pPr>
-      <w:bookmarkStart w:id="34" w:name="_Toc521001466"/>
       <w:r>
         <w:t>Book Checkout System Requirements</w:t>
       </w:r>
@@ -10349,7 +10483,6 @@
               <w:rPr>
                 <w:rFonts w:cs="Arial"/>
               </w:rPr>
-              <w:lastRenderedPageBreak/>
               <w:t>Scanned books found in reserved list are removed from that list</w:t>
             </w:r>
           </w:p>
@@ -10404,6 +10537,7 @@
               <w:rPr>
                 <w:rFonts w:cs="Arial"/>
               </w:rPr>
+              <w:lastRenderedPageBreak/>
               <w:t>Books are removed from cart and added to currently checked out table</w:t>
             </w:r>
           </w:p>
@@ -10961,7 +11095,6 @@
               <w:rPr>
                 <w:rFonts w:cs="Arial"/>
               </w:rPr>
-              <w:lastRenderedPageBreak/>
               <w:t>Scanned books are compared to books in the currently checked out list</w:t>
             </w:r>
           </w:p>
@@ -11016,6 +11149,7 @@
               <w:rPr>
                 <w:rFonts w:cs="Arial"/>
               </w:rPr>
+              <w:lastRenderedPageBreak/>
               <w:t>Book status is changed from ‘checkedout’ to ‘instock’ in the database</w:t>
             </w:r>
           </w:p>
@@ -11183,7 +11317,7 @@
       <w:r>
         <w:t>Printing Funds System Requirements</w:t>
       </w:r>
-      <w:bookmarkEnd w:id="34"/>
+      <w:bookmarkEnd w:id="33"/>
     </w:p>
     <w:tbl>
       <w:tblPr>
@@ -11430,7 +11564,6 @@
               <w:rPr>
                 <w:rFonts w:cs="Arial"/>
               </w:rPr>
-              <w:lastRenderedPageBreak/>
               <w:t>Click add funds</w:t>
             </w:r>
           </w:p>
@@ -12121,6 +12254,7 @@
               <w:rPr>
                 <w:rFonts w:cs="Arial"/>
               </w:rPr>
+              <w:lastRenderedPageBreak/>
               <w:t>Actors</w:t>
             </w:r>
           </w:p>
@@ -12670,7 +12804,6 @@
               <w:rPr>
                 <w:rFonts w:cs="Arial"/>
               </w:rPr>
-              <w:lastRenderedPageBreak/>
               <w:t>Option 3 – Credit Card reader</w:t>
             </w:r>
           </w:p>
@@ -13392,6 +13525,7 @@
               <w:rPr>
                 <w:rFonts w:cs="Arial"/>
               </w:rPr>
+              <w:lastRenderedPageBreak/>
               <w:t>Description</w:t>
             </w:r>
           </w:p>
@@ -13990,6 +14124,7 @@
               <w:rPr>
                 <w:rFonts w:cs="Arial"/>
               </w:rPr>
+              <w:lastRenderedPageBreak/>
               <w:t>Actors</w:t>
             </w:r>
           </w:p>
@@ -14248,7 +14383,7 @@
                     <pic:cNvPicPr/>
                   </pic:nvPicPr>
                   <pic:blipFill>
-                    <a:blip r:embed="rId19">
+                    <a:blip r:embed="rId21">
                       <a:extLst>
                         <a:ext uri="{28A0092B-C50C-407E-A947-70E740481C1C}">
                           <a14:useLocalDpi xmlns:a14="http://schemas.microsoft.com/office/drawing/2010/main" val="0"/>
@@ -15161,7 +15296,7 @@
                     </pic:cNvPicPr>
                   </pic:nvPicPr>
                   <pic:blipFill>
-                    <a:blip r:embed="rId20">
+                    <a:blip r:embed="rId22">
                       <a:extLst>
                         <a:ext uri="{28A0092B-C50C-407E-A947-70E740481C1C}">
                           <a14:useLocalDpi xmlns:a14="http://schemas.microsoft.com/office/drawing/2010/main" val="0"/>
@@ -15256,7 +15391,7 @@
                     </pic:cNvPicPr>
                   </pic:nvPicPr>
                   <pic:blipFill>
-                    <a:blip r:embed="rId21">
+                    <a:blip r:embed="rId23">
                       <a:extLst>
                         <a:ext uri="{28A0092B-C50C-407E-A947-70E740481C1C}">
                           <a14:useLocalDpi xmlns:a14="http://schemas.microsoft.com/office/drawing/2010/main" val="0"/>
@@ -15328,7 +15463,7 @@
                     <pic:cNvPicPr/>
                   </pic:nvPicPr>
                   <pic:blipFill>
-                    <a:blip r:embed="rId22">
+                    <a:blip r:embed="rId24">
                       <a:extLst>
                         <a:ext uri="{28A0092B-C50C-407E-A947-70E740481C1C}">
                           <a14:useLocalDpi xmlns:a14="http://schemas.microsoft.com/office/drawing/2010/main" val="0"/>
@@ -15387,7 +15522,7 @@
                     </pic:cNvPicPr>
                   </pic:nvPicPr>
                   <pic:blipFill>
-                    <a:blip r:embed="rId23">
+                    <a:blip r:embed="rId25">
                       <a:extLst>
                         <a:ext uri="{28A0092B-C50C-407E-A947-70E740481C1C}">
                           <a14:useLocalDpi xmlns:a14="http://schemas.microsoft.com/office/drawing/2010/main" val="0"/>
@@ -15461,7 +15596,7 @@
                     </pic:cNvPicPr>
                   </pic:nvPicPr>
                   <pic:blipFill>
-                    <a:blip r:embed="rId24">
+                    <a:blip r:embed="rId26">
                       <a:extLst>
                         <a:ext uri="{28A0092B-C50C-407E-A947-70E740481C1C}">
                           <a14:useLocalDpi xmlns:a14="http://schemas.microsoft.com/office/drawing/2010/main" val="0"/>
@@ -15535,7 +15670,7 @@
                     </pic:cNvPicPr>
                   </pic:nvPicPr>
                   <pic:blipFill>
-                    <a:blip r:embed="rId25">
+                    <a:blip r:embed="rId27">
                       <a:extLst>
                         <a:ext uri="{28A0092B-C50C-407E-A947-70E740481C1C}">
                           <a14:useLocalDpi xmlns:a14="http://schemas.microsoft.com/office/drawing/2010/main" val="0"/>
@@ -15607,7 +15742,7 @@
                     <pic:cNvPicPr/>
                   </pic:nvPicPr>
                   <pic:blipFill>
-                    <a:blip r:embed="rId26">
+                    <a:blip r:embed="rId28">
                       <a:extLst>
                         <a:ext uri="{28A0092B-C50C-407E-A947-70E740481C1C}">
                           <a14:useLocalDpi xmlns:a14="http://schemas.microsoft.com/office/drawing/2010/main" val="0"/>
@@ -15635,8 +15770,8 @@
       </w:r>
     </w:p>
     <w:sectPr>
-      <w:headerReference w:type="default" r:id="rId27"/>
-      <w:footerReference w:type="default" r:id="rId28"/>
+      <w:headerReference w:type="default" r:id="rId29"/>
+      <w:footerReference w:type="default" r:id="rId30"/>
       <w:pgSz w:w="12240" w:h="15840"/>
       <w:pgMar w:top="1440" w:right="1440" w:bottom="1440" w:left="1440" w:header="720" w:footer="720" w:gutter="0"/>
       <w:cols w:space="720"/>
@@ -22202,7 +22337,7 @@
 </file>
 
 <file path=customXml/itemProps1.xml><?xml version="1.0" encoding="utf-8"?>
-<ds:datastoreItem xmlns:ds="http://schemas.openxmlformats.org/officeDocument/2006/customXml" ds:itemID="{2441DBDB-C413-4705-8394-97FEA2725EB3}">
+<ds:datastoreItem xmlns:ds="http://schemas.openxmlformats.org/officeDocument/2006/customXml" ds:itemID="{5531B8EE-EC42-4319-B710-29279A39DB52}">
   <ds:schemaRefs>
     <ds:schemaRef ds:uri="http://schemas.openxmlformats.org/officeDocument/2006/bibliography"/>
   </ds:schemaRefs>

</xml_diff>

<commit_message>
added returns activity diagram
</commit_message>
<xml_diff>
--- a/SRS.docx
+++ b/SRS.docx
@@ -10194,8 +10194,6 @@
       <w:r>
         <w:t xml:space="preserve"> </w:t>
       </w:r>
-      <w:bookmarkStart w:id="34" w:name="_GoBack"/>
-      <w:bookmarkEnd w:id="34"/>
     </w:p>
     <w:p>
       <w:pPr>
@@ -10833,6 +10831,75 @@
     <w:p>
       <w:pPr>
         <w:pStyle w:val="Heading11"/>
+        <w:numPr>
+          <w:ilvl w:val="0"/>
+          <w:numId w:val="0"/>
+        </w:numPr>
+        <w:ind w:left="-1170"/>
+      </w:pPr>
+      <w:r>
+        <w:rPr>
+          <w:noProof/>
+        </w:rPr>
+        <w:drawing>
+          <wp:inline distT="0" distB="0" distL="0" distR="0">
+            <wp:extent cx="7559803" cy="1828800"/>
+            <wp:effectExtent l="0" t="0" r="3175" b="0"/>
+            <wp:docPr id="26" name="Picture 26" descr="A picture containing device, meter&#10;&#10;Description generated with very high confidence"/>
+            <wp:cNvGraphicFramePr>
+              <a:graphicFrameLocks xmlns:a="http://schemas.openxmlformats.org/drawingml/2006/main" noChangeAspect="1"/>
+            </wp:cNvGraphicFramePr>
+            <a:graphic xmlns:a="http://schemas.openxmlformats.org/drawingml/2006/main">
+              <a:graphicData uri="http://schemas.openxmlformats.org/drawingml/2006/picture">
+                <pic:pic xmlns:pic="http://schemas.openxmlformats.org/drawingml/2006/picture">
+                  <pic:nvPicPr>
+                    <pic:cNvPr id="26" name="Checkout Activity Diagram (1).png"/>
+                    <pic:cNvPicPr/>
+                  </pic:nvPicPr>
+                  <pic:blipFill>
+                    <a:blip r:embed="rId21" cstate="print">
+                      <a:extLst>
+                        <a:ext uri="{28A0092B-C50C-407E-A947-70E740481C1C}">
+                          <a14:useLocalDpi xmlns:a14="http://schemas.microsoft.com/office/drawing/2010/main" val="0"/>
+                        </a:ext>
+                      </a:extLst>
+                    </a:blip>
+                    <a:stretch>
+                      <a:fillRect/>
+                    </a:stretch>
+                  </pic:blipFill>
+                  <pic:spPr>
+                    <a:xfrm>
+                      <a:off x="0" y="0"/>
+                      <a:ext cx="7744062" cy="1873374"/>
+                    </a:xfrm>
+                    <a:prstGeom prst="rect">
+                      <a:avLst/>
+                    </a:prstGeom>
+                  </pic:spPr>
+                </pic:pic>
+              </a:graphicData>
+            </a:graphic>
+          </wp:inline>
+        </w:drawing>
+      </w:r>
+    </w:p>
+    <w:p>
+      <w:r>
+        <w:t xml:space="preserve">During checkout staff will first scan the patron’s library card to open the patron’s record.  Staff will then scan the media being checked out. If the media is not reserved it will be moved to the checkout cart.  If the media is reserved and is not found the patron’s reserved list a message will display stating that the media has been reserved by another patron. Staff can then proceed to scan more media.  In the case that the scanned media is reserved and it matches media in the patron’s reservation list the media will be removed from that list and placed in the cart.  After </w:t>
+      </w:r>
+      <w:r>
+        <w:lastRenderedPageBreak/>
+        <w:t xml:space="preserve">all </w:t>
+      </w:r>
+      <w:r>
+        <w:t xml:space="preserve">media has been scanned staff can click on the checkout button.  After this is done media is removed from cart and sent to checkout list in the patron’s record.  The state of the media is changed to ‘checked out’ in the database.  Lastly the patient’s record page is closed.  </w:t>
+      </w:r>
+    </w:p>
+    <w:p/>
+    <w:p>
+      <w:pPr>
+        <w:pStyle w:val="Heading11"/>
         <w:ind w:left="540"/>
       </w:pPr>
       <w:r>
@@ -11149,7 +11216,6 @@
               <w:rPr>
                 <w:rFonts w:cs="Arial"/>
               </w:rPr>
-              <w:lastRenderedPageBreak/>
               <w:t>Book status is changed from ‘checkedout’ to ‘instock’ in the database</w:t>
             </w:r>
           </w:p>
@@ -11188,7 +11254,6 @@
               <w:rPr>
                 <w:rFonts w:cs="Arial"/>
               </w:rPr>
-              <w:lastRenderedPageBreak/>
               <w:t>Post-conditions</w:t>
             </w:r>
           </w:p>
@@ -11309,6 +11374,115 @@
         <w:t>Book Return System Models</w:t>
       </w:r>
     </w:p>
+    <w:p>
+      <w:pPr>
+        <w:pStyle w:val="Heading11"/>
+        <w:numPr>
+          <w:ilvl w:val="0"/>
+          <w:numId w:val="0"/>
+        </w:numPr>
+        <w:ind w:left="-1260"/>
+      </w:pPr>
+      <w:r>
+        <w:rPr>
+          <w:noProof/>
+        </w:rPr>
+        <w:drawing>
+          <wp:inline distT="0" distB="0" distL="0" distR="0">
+            <wp:extent cx="7584995" cy="1316736"/>
+            <wp:effectExtent l="0" t="0" r="0" b="0"/>
+            <wp:docPr id="27" name="Picture 27" descr="A picture containing device, meter&#10;&#10;Description generated with high confidence"/>
+            <wp:cNvGraphicFramePr>
+              <a:graphicFrameLocks xmlns:a="http://schemas.openxmlformats.org/drawingml/2006/main" noChangeAspect="1"/>
+            </wp:cNvGraphicFramePr>
+            <a:graphic xmlns:a="http://schemas.openxmlformats.org/drawingml/2006/main">
+              <a:graphicData uri="http://schemas.openxmlformats.org/drawingml/2006/picture">
+                <pic:pic xmlns:pic="http://schemas.openxmlformats.org/drawingml/2006/picture">
+                  <pic:nvPicPr>
+                    <pic:cNvPr id="27" name="Media Return Activity Diagram (1).png"/>
+                    <pic:cNvPicPr/>
+                  </pic:nvPicPr>
+                  <pic:blipFill>
+                    <a:blip r:embed="rId22">
+                      <a:extLst>
+                        <a:ext uri="{28A0092B-C50C-407E-A947-70E740481C1C}">
+                          <a14:useLocalDpi xmlns:a14="http://schemas.microsoft.com/office/drawing/2010/main" val="0"/>
+                        </a:ext>
+                      </a:extLst>
+                    </a:blip>
+                    <a:stretch>
+                      <a:fillRect/>
+                    </a:stretch>
+                  </pic:blipFill>
+                  <pic:spPr>
+                    <a:xfrm>
+                      <a:off x="0" y="0"/>
+                      <a:ext cx="7717213" cy="1339689"/>
+                    </a:xfrm>
+                    <a:prstGeom prst="rect">
+                      <a:avLst/>
+                    </a:prstGeom>
+                  </pic:spPr>
+                </pic:pic>
+              </a:graphicData>
+            </a:graphic>
+          </wp:inline>
+        </w:drawing>
+      </w:r>
+    </w:p>
+    <w:p>
+      <w:r>
+        <w:t xml:space="preserve">During </w:t>
+      </w:r>
+      <w:r>
+        <w:t>returns</w:t>
+      </w:r>
+      <w:r>
+        <w:t xml:space="preserve"> staff will first scan the patron’s library card to open the patron’s record.  Staff will then scan the media being </w:t>
+      </w:r>
+      <w:r>
+        <w:t>returned</w:t>
+      </w:r>
+      <w:r>
+        <w:t xml:space="preserve">. If the media is not </w:t>
+      </w:r>
+      <w:r>
+        <w:t>found in the patron’s checked out list</w:t>
+      </w:r>
+      <w:r>
+        <w:t xml:space="preserve"> </w:t>
+      </w:r>
+      <w:r>
+        <w:t>a message will display stating that the media is not checked out by this patron.</w:t>
+      </w:r>
+      <w:r>
+        <w:t xml:space="preserve">  </w:t>
+      </w:r>
+      <w:r>
+        <w:t xml:space="preserve">If the media is found in the patron’s checked out list it will be added to the returns cart.  </w:t>
+      </w:r>
+      <w:r>
+        <w:t xml:space="preserve">After all media has been scanned staff can click on the </w:t>
+      </w:r>
+      <w:r>
+        <w:t xml:space="preserve">return button. This will cause items to be removed from the checked out list and sequentially from the returns cart. </w:t>
+      </w:r>
+      <w:r>
+        <w:t>The state of the media is changed to ‘</w:t>
+      </w:r>
+      <w:r>
+        <w:t>in stock</w:t>
+      </w:r>
+      <w:r>
+        <w:t xml:space="preserve">’ in the database.  Lastly the patient’s record page is </w:t>
+      </w:r>
+      <w:bookmarkStart w:id="34" w:name="_GoBack"/>
+      <w:bookmarkEnd w:id="34"/>
+      <w:r>
+        <w:t xml:space="preserve">closed.  </w:t>
+      </w:r>
+    </w:p>
+    <w:p/>
     <w:p>
       <w:pPr>
         <w:pStyle w:val="Heading11"/>
@@ -11600,6 +11774,7 @@
               <w:rPr>
                 <w:rFonts w:cs="Arial"/>
               </w:rPr>
+              <w:lastRenderedPageBreak/>
               <w:t>Click Process Payment</w:t>
             </w:r>
           </w:p>
@@ -12216,6 +12391,7 @@
               <w:rPr>
                 <w:rFonts w:cs="Arial"/>
               </w:rPr>
+              <w:lastRenderedPageBreak/>
               <w:t>Description</w:t>
             </w:r>
           </w:p>
@@ -12254,7 +12430,6 @@
               <w:rPr>
                 <w:rFonts w:cs="Arial"/>
               </w:rPr>
-              <w:lastRenderedPageBreak/>
               <w:t>Actors</w:t>
             </w:r>
           </w:p>
@@ -12930,6 +13105,7 @@
               <w:rPr>
                 <w:rFonts w:cs="Arial"/>
               </w:rPr>
+              <w:lastRenderedPageBreak/>
               <w:t>Amount due is updated</w:t>
             </w:r>
           </w:p>
@@ -13525,7 +13701,6 @@
               <w:rPr>
                 <w:rFonts w:cs="Arial"/>
               </w:rPr>
-              <w:lastRenderedPageBreak/>
               <w:t>Description</w:t>
             </w:r>
           </w:p>
@@ -14124,7 +14299,6 @@
               <w:rPr>
                 <w:rFonts w:cs="Arial"/>
               </w:rPr>
-              <w:lastRenderedPageBreak/>
               <w:t>Actors</w:t>
             </w:r>
           </w:p>
@@ -14383,7 +14557,7 @@
                     <pic:cNvPicPr/>
                   </pic:nvPicPr>
                   <pic:blipFill>
-                    <a:blip r:embed="rId21">
+                    <a:blip r:embed="rId23">
                       <a:extLst>
                         <a:ext uri="{28A0092B-C50C-407E-A947-70E740481C1C}">
                           <a14:useLocalDpi xmlns:a14="http://schemas.microsoft.com/office/drawing/2010/main" val="0"/>
@@ -15296,7 +15470,7 @@
                     </pic:cNvPicPr>
                   </pic:nvPicPr>
                   <pic:blipFill>
-                    <a:blip r:embed="rId22">
+                    <a:blip r:embed="rId24">
                       <a:extLst>
                         <a:ext uri="{28A0092B-C50C-407E-A947-70E740481C1C}">
                           <a14:useLocalDpi xmlns:a14="http://schemas.microsoft.com/office/drawing/2010/main" val="0"/>
@@ -15391,7 +15565,7 @@
                     </pic:cNvPicPr>
                   </pic:nvPicPr>
                   <pic:blipFill>
-                    <a:blip r:embed="rId23">
+                    <a:blip r:embed="rId25">
                       <a:extLst>
                         <a:ext uri="{28A0092B-C50C-407E-A947-70E740481C1C}">
                           <a14:useLocalDpi xmlns:a14="http://schemas.microsoft.com/office/drawing/2010/main" val="0"/>
@@ -15463,7 +15637,7 @@
                     <pic:cNvPicPr/>
                   </pic:nvPicPr>
                   <pic:blipFill>
-                    <a:blip r:embed="rId24">
+                    <a:blip r:embed="rId26">
                       <a:extLst>
                         <a:ext uri="{28A0092B-C50C-407E-A947-70E740481C1C}">
                           <a14:useLocalDpi xmlns:a14="http://schemas.microsoft.com/office/drawing/2010/main" val="0"/>
@@ -15522,7 +15696,7 @@
                     </pic:cNvPicPr>
                   </pic:nvPicPr>
                   <pic:blipFill>
-                    <a:blip r:embed="rId25">
+                    <a:blip r:embed="rId27">
                       <a:extLst>
                         <a:ext uri="{28A0092B-C50C-407E-A947-70E740481C1C}">
                           <a14:useLocalDpi xmlns:a14="http://schemas.microsoft.com/office/drawing/2010/main" val="0"/>
@@ -15596,7 +15770,7 @@
                     </pic:cNvPicPr>
                   </pic:nvPicPr>
                   <pic:blipFill>
-                    <a:blip r:embed="rId26">
+                    <a:blip r:embed="rId28">
                       <a:extLst>
                         <a:ext uri="{28A0092B-C50C-407E-A947-70E740481C1C}">
                           <a14:useLocalDpi xmlns:a14="http://schemas.microsoft.com/office/drawing/2010/main" val="0"/>
@@ -15670,7 +15844,7 @@
                     </pic:cNvPicPr>
                   </pic:nvPicPr>
                   <pic:blipFill>
-                    <a:blip r:embed="rId27">
+                    <a:blip r:embed="rId29">
                       <a:extLst>
                         <a:ext uri="{28A0092B-C50C-407E-A947-70E740481C1C}">
                           <a14:useLocalDpi xmlns:a14="http://schemas.microsoft.com/office/drawing/2010/main" val="0"/>
@@ -15742,7 +15916,7 @@
                     <pic:cNvPicPr/>
                   </pic:nvPicPr>
                   <pic:blipFill>
-                    <a:blip r:embed="rId28">
+                    <a:blip r:embed="rId30">
                       <a:extLst>
                         <a:ext uri="{28A0092B-C50C-407E-A947-70E740481C1C}">
                           <a14:useLocalDpi xmlns:a14="http://schemas.microsoft.com/office/drawing/2010/main" val="0"/>
@@ -15770,8 +15944,8 @@
       </w:r>
     </w:p>
     <w:sectPr>
-      <w:headerReference w:type="default" r:id="rId29"/>
-      <w:footerReference w:type="default" r:id="rId30"/>
+      <w:headerReference w:type="default" r:id="rId31"/>
+      <w:footerReference w:type="default" r:id="rId32"/>
       <w:pgSz w:w="12240" w:h="15840"/>
       <w:pgMar w:top="1440" w:right="1440" w:bottom="1440" w:left="1440" w:header="720" w:footer="720" w:gutter="0"/>
       <w:cols w:space="720"/>
@@ -22337,7 +22511,7 @@
 </file>
 
 <file path=customXml/itemProps1.xml><?xml version="1.0" encoding="utf-8"?>
-<ds:datastoreItem xmlns:ds="http://schemas.openxmlformats.org/officeDocument/2006/customXml" ds:itemID="{5531B8EE-EC42-4319-B710-29279A39DB52}">
+<ds:datastoreItem xmlns:ds="http://schemas.openxmlformats.org/officeDocument/2006/customXml" ds:itemID="{339601F5-BB66-4B4C-B5FB-FA28C3D04E81}">
   <ds:schemaRefs>
     <ds:schemaRef ds:uri="http://schemas.openxmlformats.org/officeDocument/2006/bibliography"/>
   </ds:schemaRefs>

</xml_diff>

<commit_message>
added the printing funds activity diagram
</commit_message>
<xml_diff>
--- a/SRS.docx
+++ b/SRS.docx
@@ -11180,7 +11180,19 @@
               <w:rPr>
                 <w:rFonts w:cs="Arial"/>
               </w:rPr>
-              <w:t>Matches are removed from currently checkedout list to the check in cart</w:t>
+              <w:t xml:space="preserve">Matches are removed from currently checkedout list to the </w:t>
+            </w:r>
+            <w:r>
+              <w:rPr>
+                <w:rFonts w:cs="Arial"/>
+              </w:rPr>
+              <w:t>returns</w:t>
+            </w:r>
+            <w:r>
+              <w:rPr>
+                <w:rFonts w:cs="Arial"/>
+              </w:rPr>
+              <w:t xml:space="preserve"> cart</w:t>
             </w:r>
           </w:p>
           <w:p>
@@ -11198,7 +11210,13 @@
               <w:rPr>
                 <w:rFonts w:cs="Arial"/>
               </w:rPr>
-              <w:t>Check in button is clicked</w:t>
+              <w:t>The return</w:t>
+            </w:r>
+            <w:r>
+              <w:rPr>
+                <w:rFonts w:cs="Arial"/>
+              </w:rPr>
+              <w:t xml:space="preserve"> button is clicked</w:t>
             </w:r>
           </w:p>
           <w:p>
@@ -11474,12 +11492,7 @@
         <w:t>in stock</w:t>
       </w:r>
       <w:r>
-        <w:t xml:space="preserve">’ in the database.  Lastly the patient’s record page is </w:t>
-      </w:r>
-      <w:bookmarkStart w:id="34" w:name="_GoBack"/>
-      <w:bookmarkEnd w:id="34"/>
-      <w:r>
-        <w:t xml:space="preserve">closed.  </w:t>
+        <w:t xml:space="preserve">’ in the database.  Lastly the patient’s record page is closed.  </w:t>
       </w:r>
     </w:p>
     <w:p/>
@@ -11520,7 +11533,7 @@
                 <w:rFonts w:cs="Arial"/>
               </w:rPr>
             </w:pPr>
-            <w:bookmarkStart w:id="35" w:name="_Hlk520822225"/>
+            <w:bookmarkStart w:id="34" w:name="_Hlk520822225"/>
             <w:r>
               <w:rPr>
                 <w:rFonts w:cs="Arial"/>
@@ -12285,7 +12298,7 @@
           </w:p>
         </w:tc>
       </w:tr>
-      <w:bookmarkEnd w:id="35"/>
+      <w:bookmarkEnd w:id="34"/>
     </w:tbl>
     <w:p>
       <w:pPr>
@@ -12302,10 +12315,73 @@
         <w:pStyle w:val="Heading11"/>
         <w:ind w:left="540"/>
       </w:pPr>
-      <w:bookmarkStart w:id="36" w:name="_Toc521001467"/>
+      <w:bookmarkStart w:id="35" w:name="_Toc521001467"/>
       <w:r>
         <w:t>Printing Funds System Models</w:t>
       </w:r>
+      <w:bookmarkEnd w:id="35"/>
+    </w:p>
+    <w:p>
+      <w:pPr>
+        <w:pStyle w:val="Heading11"/>
+        <w:numPr>
+          <w:ilvl w:val="0"/>
+          <w:numId w:val="0"/>
+        </w:numPr>
+        <w:ind w:left="-810"/>
+      </w:pPr>
+      <w:r>
+        <w:rPr>
+          <w:noProof/>
+        </w:rPr>
+        <w:drawing>
+          <wp:inline distT="0" distB="0" distL="0" distR="0">
+            <wp:extent cx="7128510" cy="2138901"/>
+            <wp:effectExtent l="0" t="0" r="0" b="0"/>
+            <wp:docPr id="28" name="Picture 28" descr="A picture containing device, meter&#10;&#10;Description generated with high confidence"/>
+            <wp:cNvGraphicFramePr>
+              <a:graphicFrameLocks xmlns:a="http://schemas.openxmlformats.org/drawingml/2006/main" noChangeAspect="1"/>
+            </wp:cNvGraphicFramePr>
+            <a:graphic xmlns:a="http://schemas.openxmlformats.org/drawingml/2006/main">
+              <a:graphicData uri="http://schemas.openxmlformats.org/drawingml/2006/picture">
+                <pic:pic xmlns:pic="http://schemas.openxmlformats.org/drawingml/2006/picture">
+                  <pic:nvPicPr>
+                    <pic:cNvPr id="28" name="Add Printing Funds Activity Diagram.png"/>
+                    <pic:cNvPicPr/>
+                  </pic:nvPicPr>
+                  <pic:blipFill>
+                    <a:blip r:embed="rId23">
+                      <a:extLst>
+                        <a:ext uri="{28A0092B-C50C-407E-A947-70E740481C1C}">
+                          <a14:useLocalDpi xmlns:a14="http://schemas.microsoft.com/office/drawing/2010/main" val="0"/>
+                        </a:ext>
+                      </a:extLst>
+                    </a:blip>
+                    <a:stretch>
+                      <a:fillRect/>
+                    </a:stretch>
+                  </pic:blipFill>
+                  <pic:spPr>
+                    <a:xfrm>
+                      <a:off x="0" y="0"/>
+                      <a:ext cx="7147192" cy="2144507"/>
+                    </a:xfrm>
+                    <a:prstGeom prst="rect">
+                      <a:avLst/>
+                    </a:prstGeom>
+                  </pic:spPr>
+                </pic:pic>
+              </a:graphicData>
+            </a:graphic>
+          </wp:inline>
+        </w:drawing>
+      </w:r>
+    </w:p>
+    <w:p>
+      <w:r>
+        <w:t xml:space="preserve">After the patron’s record is opened, the staff will type in the amount to be added to the printing fund.  Staff will then be prompted to select payment method.  If cash is selected, staff can proceed to click on the process payment button.  Otherwise a credit card method will be used.  If there is a saved credit card it may be used to process the payment by selecting it.  If not the card will need to be inserted into the reader.  The reader will input the necessary credit card information.  It is also possible to input the information manually.  After the payment is processed the amount will be added.  </w:t>
+      </w:r>
+      <w:bookmarkStart w:id="36" w:name="_GoBack"/>
       <w:bookmarkEnd w:id="36"/>
     </w:p>
     <w:p>
@@ -12391,7 +12467,6 @@
               <w:rPr>
                 <w:rFonts w:cs="Arial"/>
               </w:rPr>
-              <w:lastRenderedPageBreak/>
               <w:t>Description</w:t>
             </w:r>
           </w:p>
@@ -12677,6 +12752,7 @@
               <w:rPr>
                 <w:rFonts w:cs="Arial"/>
               </w:rPr>
+              <w:lastRenderedPageBreak/>
               <w:t>Alternate flows</w:t>
             </w:r>
           </w:p>
@@ -13105,7 +13181,6 @@
               <w:rPr>
                 <w:rFonts w:cs="Arial"/>
               </w:rPr>
-              <w:lastRenderedPageBreak/>
               <w:t>Amount due is updated</w:t>
             </w:r>
           </w:p>
@@ -13254,6 +13329,7 @@
               <w:rPr>
                 <w:rFonts w:cs="Arial"/>
               </w:rPr>
+              <w:lastRenderedPageBreak/>
               <w:t>Actors</w:t>
             </w:r>
           </w:p>
@@ -13924,6 +14000,7 @@
               <w:rPr>
                 <w:rFonts w:cs="Arial"/>
               </w:rPr>
+              <w:lastRenderedPageBreak/>
               <w:t>Post-conditions</w:t>
             </w:r>
           </w:p>
@@ -14557,7 +14634,7 @@
                     <pic:cNvPicPr/>
                   </pic:nvPicPr>
                   <pic:blipFill>
-                    <a:blip r:embed="rId23">
+                    <a:blip r:embed="rId24">
                       <a:extLst>
                         <a:ext uri="{28A0092B-C50C-407E-A947-70E740481C1C}">
                           <a14:useLocalDpi xmlns:a14="http://schemas.microsoft.com/office/drawing/2010/main" val="0"/>
@@ -15470,7 +15547,7 @@
                     </pic:cNvPicPr>
                   </pic:nvPicPr>
                   <pic:blipFill>
-                    <a:blip r:embed="rId24">
+                    <a:blip r:embed="rId25">
                       <a:extLst>
                         <a:ext uri="{28A0092B-C50C-407E-A947-70E740481C1C}">
                           <a14:useLocalDpi xmlns:a14="http://schemas.microsoft.com/office/drawing/2010/main" val="0"/>
@@ -15565,7 +15642,7 @@
                     </pic:cNvPicPr>
                   </pic:nvPicPr>
                   <pic:blipFill>
-                    <a:blip r:embed="rId25">
+                    <a:blip r:embed="rId26">
                       <a:extLst>
                         <a:ext uri="{28A0092B-C50C-407E-A947-70E740481C1C}">
                           <a14:useLocalDpi xmlns:a14="http://schemas.microsoft.com/office/drawing/2010/main" val="0"/>
@@ -15637,7 +15714,7 @@
                     <pic:cNvPicPr/>
                   </pic:nvPicPr>
                   <pic:blipFill>
-                    <a:blip r:embed="rId26">
+                    <a:blip r:embed="rId27">
                       <a:extLst>
                         <a:ext uri="{28A0092B-C50C-407E-A947-70E740481C1C}">
                           <a14:useLocalDpi xmlns:a14="http://schemas.microsoft.com/office/drawing/2010/main" val="0"/>
@@ -15696,7 +15773,7 @@
                     </pic:cNvPicPr>
                   </pic:nvPicPr>
                   <pic:blipFill>
-                    <a:blip r:embed="rId27">
+                    <a:blip r:embed="rId28">
                       <a:extLst>
                         <a:ext uri="{28A0092B-C50C-407E-A947-70E740481C1C}">
                           <a14:useLocalDpi xmlns:a14="http://schemas.microsoft.com/office/drawing/2010/main" val="0"/>
@@ -15770,7 +15847,7 @@
                     </pic:cNvPicPr>
                   </pic:nvPicPr>
                   <pic:blipFill>
-                    <a:blip r:embed="rId28">
+                    <a:blip r:embed="rId29">
                       <a:extLst>
                         <a:ext uri="{28A0092B-C50C-407E-A947-70E740481C1C}">
                           <a14:useLocalDpi xmlns:a14="http://schemas.microsoft.com/office/drawing/2010/main" val="0"/>
@@ -15844,7 +15921,7 @@
                     </pic:cNvPicPr>
                   </pic:nvPicPr>
                   <pic:blipFill>
-                    <a:blip r:embed="rId29">
+                    <a:blip r:embed="rId30">
                       <a:extLst>
                         <a:ext uri="{28A0092B-C50C-407E-A947-70E740481C1C}">
                           <a14:useLocalDpi xmlns:a14="http://schemas.microsoft.com/office/drawing/2010/main" val="0"/>
@@ -15916,7 +15993,7 @@
                     <pic:cNvPicPr/>
                   </pic:nvPicPr>
                   <pic:blipFill>
-                    <a:blip r:embed="rId30">
+                    <a:blip r:embed="rId31">
                       <a:extLst>
                         <a:ext uri="{28A0092B-C50C-407E-A947-70E740481C1C}">
                           <a14:useLocalDpi xmlns:a14="http://schemas.microsoft.com/office/drawing/2010/main" val="0"/>
@@ -15944,8 +16021,8 @@
       </w:r>
     </w:p>
     <w:sectPr>
-      <w:headerReference w:type="default" r:id="rId31"/>
-      <w:footerReference w:type="default" r:id="rId32"/>
+      <w:headerReference w:type="default" r:id="rId32"/>
+      <w:footerReference w:type="default" r:id="rId33"/>
       <w:pgSz w:w="12240" w:h="15840"/>
       <w:pgMar w:top="1440" w:right="1440" w:bottom="1440" w:left="1440" w:header="720" w:footer="720" w:gutter="0"/>
       <w:cols w:space="720"/>
@@ -22511,7 +22588,7 @@
 </file>
 
 <file path=customXml/itemProps1.xml><?xml version="1.0" encoding="utf-8"?>
-<ds:datastoreItem xmlns:ds="http://schemas.openxmlformats.org/officeDocument/2006/customXml" ds:itemID="{339601F5-BB66-4B4C-B5FB-FA28C3D04E81}">
+<ds:datastoreItem xmlns:ds="http://schemas.openxmlformats.org/officeDocument/2006/customXml" ds:itemID="{1EC35587-0038-44EB-9BE9-38CCEFE12856}">
   <ds:schemaRefs>
     <ds:schemaRef ds:uri="http://schemas.openxmlformats.org/officeDocument/2006/bibliography"/>
   </ds:schemaRefs>

</xml_diff>

<commit_message>
added Activity Diagrams for updating media/patron records, and logout
</commit_message>
<xml_diff>
--- a/SRS.docx
+++ b/SRS.docx
@@ -7884,37 +7884,7 @@
               <w:rPr>
                 <w:rFonts w:cs="Arial"/>
               </w:rPr>
-              <w:t xml:space="preserve">Patron’s who have forgotten their </w:t>
-            </w:r>
-            <w:r>
-              <w:rPr>
-                <w:rFonts w:cs="Arial"/>
-              </w:rPr>
-              <w:t>username</w:t>
-            </w:r>
-            <w:r>
-              <w:rPr>
-                <w:rFonts w:cs="Arial"/>
-              </w:rPr>
-              <w:t xml:space="preserve"> </w:t>
-            </w:r>
-            <w:r>
-              <w:rPr>
-                <w:rFonts w:cs="Arial"/>
-              </w:rPr>
-              <w:t xml:space="preserve">can </w:t>
-            </w:r>
-            <w:r>
-              <w:rPr>
-                <w:rFonts w:cs="Arial"/>
-              </w:rPr>
-              <w:t xml:space="preserve">click on ‘forgot username/password’ </w:t>
-            </w:r>
-            <w:r>
-              <w:rPr>
-                <w:rFonts w:cs="Arial"/>
-              </w:rPr>
-              <w:t>and select recover username. After entering their library card number the username will be displayed on screen.</w:t>
+              <w:t>Patron’s who have forgotten their username can click on ‘forgot username/password’ and select recover username. After entering their library card number the username will be displayed on screen.</w:t>
             </w:r>
           </w:p>
         </w:tc>
@@ -11450,31 +11420,7 @@
     </w:p>
     <w:p>
       <w:r>
-        <w:t xml:space="preserve">During </w:t>
-      </w:r>
-      <w:r>
-        <w:t>returns</w:t>
-      </w:r>
-      <w:r>
-        <w:t xml:space="preserve"> staff will first scan the patron’s library card to open the patron’s record.  Staff will then scan the media being </w:t>
-      </w:r>
-      <w:r>
-        <w:t>returned</w:t>
-      </w:r>
-      <w:r>
-        <w:t xml:space="preserve">. If the media is not </w:t>
-      </w:r>
-      <w:r>
-        <w:t>found in the patron’s checked out list</w:t>
-      </w:r>
-      <w:r>
-        <w:t xml:space="preserve"> </w:t>
-      </w:r>
-      <w:r>
-        <w:t>a message will display stating that the media is not checked out by this patron.</w:t>
-      </w:r>
-      <w:r>
-        <w:t xml:space="preserve">  </w:t>
+        <w:t xml:space="preserve">During returns staff will first scan the patron’s library card to open the patron’s record.  Staff will then scan the media being returned. If the media is not found in the patron’s checked out list a message will display stating that the media is not checked out by this patron.  </w:t>
       </w:r>
       <w:r>
         <w:t xml:space="preserve">If the media is found in the patron’s checked out list it will be added to the returns cart.  </w:t>
@@ -12378,11 +12324,10 @@
       </w:r>
     </w:p>
     <w:p>
+      <w:bookmarkStart w:id="36" w:name="_Hlk521172929"/>
       <w:r>
         <w:t xml:space="preserve">After the patron’s record is opened, the staff will type in the amount to be added to the printing fund.  Staff will then be prompted to select payment method.  If cash is selected, staff can proceed to click on the process payment button.  Otherwise a credit card method will be used.  If there is a saved credit card it may be used to process the payment by selecting it.  If not the card will need to be inserted into the reader.  The reader will input the necessary credit card information.  It is also possible to input the information manually.  After the payment is processed the amount will be added.  </w:t>
       </w:r>
-      <w:bookmarkStart w:id="36" w:name="_GoBack"/>
-      <w:bookmarkEnd w:id="36"/>
     </w:p>
     <w:p>
       <w:pPr>
@@ -12390,6 +12335,7 @@
         <w:ind w:left="540"/>
       </w:pPr>
       <w:bookmarkStart w:id="37" w:name="_Toc521001468"/>
+      <w:bookmarkEnd w:id="36"/>
       <w:r>
         <w:t>Late Fee System Requirements</w:t>
       </w:r>
@@ -13212,9 +13158,71 @@
     <w:p>
       <w:pPr>
         <w:pStyle w:val="Heading11"/>
+        <w:numPr>
+          <w:ilvl w:val="0"/>
+          <w:numId w:val="0"/>
+        </w:numPr>
+        <w:ind w:left="-1260"/>
+      </w:pPr>
+      <w:r>
+        <w:rPr>
+          <w:noProof/>
+        </w:rPr>
+        <w:drawing>
+          <wp:inline distT="0" distB="0" distL="0" distR="0">
+            <wp:extent cx="7587785" cy="2361538"/>
+            <wp:effectExtent l="0" t="0" r="0" b="1270"/>
+            <wp:docPr id="8" name="Picture 8" descr="A picture containing device, meter&#10;&#10;Description generated with high confidence"/>
+            <wp:cNvGraphicFramePr>
+              <a:graphicFrameLocks xmlns:a="http://schemas.openxmlformats.org/drawingml/2006/main" noChangeAspect="1"/>
+            </wp:cNvGraphicFramePr>
+            <a:graphic xmlns:a="http://schemas.openxmlformats.org/drawingml/2006/main">
+              <a:graphicData uri="http://schemas.openxmlformats.org/drawingml/2006/picture">
+                <pic:pic xmlns:pic="http://schemas.openxmlformats.org/drawingml/2006/picture">
+                  <pic:nvPicPr>
+                    <pic:cNvPr id="8" name="Pay Late Fee Activity Diagram.png"/>
+                    <pic:cNvPicPr/>
+                  </pic:nvPicPr>
+                  <pic:blipFill>
+                    <a:blip r:embed="rId24">
+                      <a:extLst>
+                        <a:ext uri="{28A0092B-C50C-407E-A947-70E740481C1C}">
+                          <a14:useLocalDpi xmlns:a14="http://schemas.microsoft.com/office/drawing/2010/main" val="0"/>
+                        </a:ext>
+                      </a:extLst>
+                    </a:blip>
+                    <a:stretch>
+                      <a:fillRect/>
+                    </a:stretch>
+                  </pic:blipFill>
+                  <pic:spPr>
+                    <a:xfrm>
+                      <a:off x="0" y="0"/>
+                      <a:ext cx="7618600" cy="2371128"/>
+                    </a:xfrm>
+                    <a:prstGeom prst="rect">
+                      <a:avLst/>
+                    </a:prstGeom>
+                  </pic:spPr>
+                </pic:pic>
+              </a:graphicData>
+            </a:graphic>
+          </wp:inline>
+        </w:drawing>
+      </w:r>
+    </w:p>
+    <w:p>
+      <w:bookmarkStart w:id="40" w:name="_Toc521001470"/>
+      <w:r>
+        <w:t xml:space="preserve">After the patron’s record is opened, the staff will type in the amount to be paid for the late fee owed.  Staff will then be prompted to select payment method.  If cash is selected, staff can proceed to click on the process payment button.  Otherwise a credit card method will be used.  If there is a saved credit card it may be used to process the payment by selecting it.  If not the card will need to be inserted into the reader.  The reader will input the necessary credit card information.  It is also possible to input the information manually.  After the payment is processed the amount will be deducted from the amount owed.  </w:t>
+      </w:r>
+    </w:p>
+    <w:p/>
+    <w:p>
+      <w:pPr>
+        <w:pStyle w:val="Heading11"/>
         <w:ind w:left="540"/>
       </w:pPr>
-      <w:bookmarkStart w:id="40" w:name="_Toc521001470"/>
       <w:r>
         <w:t>Update Patron Records System Requirements</w:t>
       </w:r>
@@ -13329,7 +13337,6 @@
               <w:rPr>
                 <w:rFonts w:cs="Arial"/>
               </w:rPr>
-              <w:lastRenderedPageBreak/>
               <w:t>Actors</w:t>
             </w:r>
           </w:p>
@@ -13483,6 +13490,7 @@
               <w:rPr>
                 <w:rFonts w:cs="Arial"/>
               </w:rPr>
+              <w:lastRenderedPageBreak/>
               <w:t>Data is updated in the database</w:t>
             </w:r>
           </w:p>
@@ -13503,6 +13511,7 @@
               <w:rPr>
                 <w:rFonts w:cs="Arial"/>
               </w:rPr>
+              <w:lastRenderedPageBreak/>
               <w:t>Post-conditions</w:t>
             </w:r>
           </w:p>
@@ -13680,6 +13689,16 @@
     <w:p>
       <w:pPr>
         <w:pStyle w:val="Heading11"/>
+        <w:numPr>
+          <w:ilvl w:val="0"/>
+          <w:numId w:val="0"/>
+        </w:numPr>
+        <w:ind w:left="540"/>
+      </w:pPr>
+    </w:p>
+    <w:p>
+      <w:pPr>
+        <w:pStyle w:val="Heading11"/>
         <w:ind w:left="540"/>
       </w:pPr>
       <w:bookmarkStart w:id="41" w:name="_Toc521001471"/>
@@ -13691,9 +13710,78 @@
     <w:p>
       <w:pPr>
         <w:pStyle w:val="Heading11"/>
+        <w:numPr>
+          <w:ilvl w:val="0"/>
+          <w:numId w:val="0"/>
+        </w:numPr>
+        <w:ind w:left="-900"/>
+      </w:pPr>
+      <w:r>
+        <w:rPr>
+          <w:noProof/>
+        </w:rPr>
+        <w:drawing>
+          <wp:inline distT="0" distB="0" distL="0" distR="0">
+            <wp:extent cx="7324651" cy="1948070"/>
+            <wp:effectExtent l="0" t="0" r="0" b="0"/>
+            <wp:docPr id="10" name="Picture 10" descr="A picture containing device, meter&#10;&#10;Description generated with very high confidence"/>
+            <wp:cNvGraphicFramePr>
+              <a:graphicFrameLocks xmlns:a="http://schemas.openxmlformats.org/drawingml/2006/main" noChangeAspect="1"/>
+            </wp:cNvGraphicFramePr>
+            <a:graphic xmlns:a="http://schemas.openxmlformats.org/drawingml/2006/main">
+              <a:graphicData uri="http://schemas.openxmlformats.org/drawingml/2006/picture">
+                <pic:pic xmlns:pic="http://schemas.openxmlformats.org/drawingml/2006/picture">
+                  <pic:nvPicPr>
+                    <pic:cNvPr id="10" name="Edit Patron Records Activity Diagram.png"/>
+                    <pic:cNvPicPr/>
+                  </pic:nvPicPr>
+                  <pic:blipFill>
+                    <a:blip r:embed="rId25">
+                      <a:extLst>
+                        <a:ext uri="{28A0092B-C50C-407E-A947-70E740481C1C}">
+                          <a14:useLocalDpi xmlns:a14="http://schemas.microsoft.com/office/drawing/2010/main" val="0"/>
+                        </a:ext>
+                      </a:extLst>
+                    </a:blip>
+                    <a:stretch>
+                      <a:fillRect/>
+                    </a:stretch>
+                  </pic:blipFill>
+                  <pic:spPr>
+                    <a:xfrm>
+                      <a:off x="0" y="0"/>
+                      <a:ext cx="7364397" cy="1958641"/>
+                    </a:xfrm>
+                    <a:prstGeom prst="rect">
+                      <a:avLst/>
+                    </a:prstGeom>
+                  </pic:spPr>
+                </pic:pic>
+              </a:graphicData>
+            </a:graphic>
+          </wp:inline>
+        </w:drawing>
+      </w:r>
+    </w:p>
+    <w:p>
+      <w:bookmarkStart w:id="42" w:name="_Toc521001472"/>
+      <w:bookmarkStart w:id="43" w:name="_Hlk521175434"/>
+      <w:r>
+        <w:t xml:space="preserve">Only librarians and administrators are able to change or create new records.  The fields are grayed out to library attendants.  Update and new record button are also grayed out to attendants.  After opening a record authorized staff are able to change the information in all fields.  After the new information has been inputted, staff will click on the update button.  Data will then be updated in the database.  If a new record is to be created authorized staff will click the new record button.  This will open a new blank record </w:t>
+      </w:r>
+      <w:r>
+        <w:t xml:space="preserve">and </w:t>
+      </w:r>
+      <w:r>
+        <w:t xml:space="preserve">after filling out the information and clicking on the update button a new record will be created in the database.  </w:t>
+      </w:r>
+    </w:p>
+    <w:bookmarkEnd w:id="43"/>
+    <w:p>
+      <w:pPr>
+        <w:pStyle w:val="Heading11"/>
         <w:ind w:left="540"/>
       </w:pPr>
-      <w:bookmarkStart w:id="42" w:name="_Toc521001472"/>
       <w:r>
         <w:t>Update Book Records System Requirements</w:t>
       </w:r>
@@ -13729,7 +13817,7 @@
                 <w:rFonts w:cs="Arial"/>
               </w:rPr>
             </w:pPr>
-            <w:bookmarkStart w:id="43" w:name="_Hlk520919694"/>
+            <w:bookmarkStart w:id="44" w:name="_Hlk520919694"/>
             <w:r>
               <w:rPr>
                 <w:rFonts w:cs="Arial"/>
@@ -13777,6 +13865,7 @@
               <w:rPr>
                 <w:rFonts w:cs="Arial"/>
               </w:rPr>
+              <w:lastRenderedPageBreak/>
               <w:t>Description</w:t>
             </w:r>
           </w:p>
@@ -14000,7 +14089,6 @@
               <w:rPr>
                 <w:rFonts w:cs="Arial"/>
               </w:rPr>
-              <w:lastRenderedPageBreak/>
               <w:t>Post-conditions</w:t>
             </w:r>
           </w:p>
@@ -14234,7 +14322,7 @@
           </w:p>
         </w:tc>
       </w:tr>
-      <w:bookmarkEnd w:id="43"/>
+      <w:bookmarkEnd w:id="44"/>
     </w:tbl>
     <w:p>
       <w:pPr>
@@ -14250,22 +14338,101 @@
         <w:pStyle w:val="Heading11"/>
         <w:ind w:left="540"/>
       </w:pPr>
-      <w:bookmarkStart w:id="44" w:name="_Toc521001473"/>
+      <w:bookmarkStart w:id="45" w:name="_Toc521001473"/>
       <w:r>
         <w:t>update Book Records System Models</w:t>
       </w:r>
-      <w:bookmarkEnd w:id="44"/>
+      <w:bookmarkEnd w:id="45"/>
     </w:p>
     <w:p>
       <w:pPr>
         <w:pStyle w:val="Heading11"/>
+        <w:numPr>
+          <w:ilvl w:val="0"/>
+          <w:numId w:val="0"/>
+        </w:numPr>
+        <w:ind w:left="-1260"/>
+      </w:pPr>
+      <w:r>
+        <w:rPr>
+          <w:noProof/>
+        </w:rPr>
+        <w:drawing>
+          <wp:inline distT="0" distB="0" distL="0" distR="0">
+            <wp:extent cx="7486199" cy="2910178"/>
+            <wp:effectExtent l="0" t="0" r="635" b="5080"/>
+            <wp:docPr id="13" name="Picture 13"/>
+            <wp:cNvGraphicFramePr>
+              <a:graphicFrameLocks xmlns:a="http://schemas.openxmlformats.org/drawingml/2006/main" noChangeAspect="1"/>
+            </wp:cNvGraphicFramePr>
+            <a:graphic xmlns:a="http://schemas.openxmlformats.org/drawingml/2006/main">
+              <a:graphicData uri="http://schemas.openxmlformats.org/drawingml/2006/picture">
+                <pic:pic xmlns:pic="http://schemas.openxmlformats.org/drawingml/2006/picture">
+                  <pic:nvPicPr>
+                    <pic:cNvPr id="13" name="Update Media records Activity Diagram (1).png"/>
+                    <pic:cNvPicPr/>
+                  </pic:nvPicPr>
+                  <pic:blipFill>
+                    <a:blip r:embed="rId26">
+                      <a:extLst>
+                        <a:ext uri="{28A0092B-C50C-407E-A947-70E740481C1C}">
+                          <a14:useLocalDpi xmlns:a14="http://schemas.microsoft.com/office/drawing/2010/main" val="0"/>
+                        </a:ext>
+                      </a:extLst>
+                    </a:blip>
+                    <a:stretch>
+                      <a:fillRect/>
+                    </a:stretch>
+                  </pic:blipFill>
+                  <pic:spPr>
+                    <a:xfrm>
+                      <a:off x="0" y="0"/>
+                      <a:ext cx="7554642" cy="2936785"/>
+                    </a:xfrm>
+                    <a:prstGeom prst="rect">
+                      <a:avLst/>
+                    </a:prstGeom>
+                  </pic:spPr>
+                </pic:pic>
+              </a:graphicData>
+            </a:graphic>
+          </wp:inline>
+        </w:drawing>
+      </w:r>
+    </w:p>
+    <w:p>
+      <w:bookmarkStart w:id="46" w:name="_Toc521001474"/>
+    </w:p>
+    <w:p>
+      <w:r>
+        <w:t>Only librarians and administrators are able to change or create new records.  The fields are grayed out to library attendants.  Update</w:t>
+      </w:r>
+      <w:r>
+        <w:t>, delete</w:t>
+      </w:r>
+      <w:r>
+        <w:t xml:space="preserve"> and new record button are also grayed out to attendants.  After opening a record authorized staff are able to change the information in all fields.  After the new information has been inputted, staff will click on the update button.  Data will then be updated in the database.  If a new record is to be created authorized staff will click the new record button.  This will open a new blank record </w:t>
+      </w:r>
+      <w:r>
+        <w:t xml:space="preserve">and </w:t>
+      </w:r>
+      <w:r>
+        <w:t xml:space="preserve">after filling out the information and clicking on the update button a new record will be created in the database.  </w:t>
+      </w:r>
+      <w:r>
+        <w:t xml:space="preserve">To delete a record the delete button will be clicked.  A pop up will warn that record will be deleted and to confirm deletion.  After clicking ok the record will be deleted from the database.  If user clicks cancel the record will remain unchanged.  </w:t>
+      </w:r>
+    </w:p>
+    <w:p/>
+    <w:p>
+      <w:pPr>
+        <w:pStyle w:val="Heading11"/>
         <w:ind w:left="270" w:hanging="90"/>
       </w:pPr>
-      <w:bookmarkStart w:id="45" w:name="_Toc521001474"/>
       <w:r>
         <w:t>Log Out System Requirements</w:t>
       </w:r>
-      <w:bookmarkEnd w:id="45"/>
+      <w:bookmarkEnd w:id="46"/>
     </w:p>
     <w:tbl>
       <w:tblPr>
@@ -14414,6 +14581,7 @@
               <w:rPr>
                 <w:rFonts w:cs="Arial"/>
               </w:rPr>
+              <w:lastRenderedPageBreak/>
               <w:t>Preconditions</w:t>
             </w:r>
           </w:p>
@@ -14590,11 +14758,77 @@
         <w:pStyle w:val="Heading11"/>
         <w:ind w:left="540"/>
       </w:pPr>
-      <w:bookmarkStart w:id="46" w:name="_Toc521001475"/>
+      <w:bookmarkStart w:id="47" w:name="_Toc521001475"/>
       <w:r>
         <w:t>Log Out System Models</w:t>
       </w:r>
-      <w:bookmarkEnd w:id="46"/>
+      <w:bookmarkEnd w:id="47"/>
+    </w:p>
+    <w:p>
+      <w:pPr>
+        <w:pStyle w:val="Heading11"/>
+        <w:numPr>
+          <w:ilvl w:val="0"/>
+          <w:numId w:val="0"/>
+        </w:numPr>
+        <w:ind w:left="-630"/>
+      </w:pPr>
+      <w:r>
+        <w:rPr>
+          <w:noProof/>
+        </w:rPr>
+        <w:drawing>
+          <wp:inline distT="0" distB="0" distL="0" distR="0">
+            <wp:extent cx="6579704" cy="420370"/>
+            <wp:effectExtent l="0" t="0" r="0" b="0"/>
+            <wp:docPr id="19" name="Picture 19" descr="A close up of a logo&#10;&#10;Description generated with very high confidence"/>
+            <wp:cNvGraphicFramePr>
+              <a:graphicFrameLocks xmlns:a="http://schemas.openxmlformats.org/drawingml/2006/main" noChangeAspect="1"/>
+            </wp:cNvGraphicFramePr>
+            <a:graphic xmlns:a="http://schemas.openxmlformats.org/drawingml/2006/main">
+              <a:graphicData uri="http://schemas.openxmlformats.org/drawingml/2006/picture">
+                <pic:pic xmlns:pic="http://schemas.openxmlformats.org/drawingml/2006/picture">
+                  <pic:nvPicPr>
+                    <pic:cNvPr id="19" name="Logout Activity Diagram.png"/>
+                    <pic:cNvPicPr/>
+                  </pic:nvPicPr>
+                  <pic:blipFill>
+                    <a:blip r:embed="rId27">
+                      <a:extLst>
+                        <a:ext uri="{28A0092B-C50C-407E-A947-70E740481C1C}">
+                          <a14:useLocalDpi xmlns:a14="http://schemas.microsoft.com/office/drawing/2010/main" val="0"/>
+                        </a:ext>
+                      </a:extLst>
+                    </a:blip>
+                    <a:stretch>
+                      <a:fillRect/>
+                    </a:stretch>
+                  </pic:blipFill>
+                  <pic:spPr>
+                    <a:xfrm>
+                      <a:off x="0" y="0"/>
+                      <a:ext cx="6587321" cy="420857"/>
+                    </a:xfrm>
+                    <a:prstGeom prst="rect">
+                      <a:avLst/>
+                    </a:prstGeom>
+                  </pic:spPr>
+                </pic:pic>
+              </a:graphicData>
+            </a:graphic>
+          </wp:inline>
+        </w:drawing>
+      </w:r>
+    </w:p>
+    <w:p>
+      <w:bookmarkStart w:id="48" w:name="_Toc521001476"/>
+    </w:p>
+    <w:p>
+      <w:r>
+        <w:t xml:space="preserve">When logging out the user will click on the account button and then select the log out option.  This will effectively close the session and log out the user.   </w:t>
+      </w:r>
+      <w:bookmarkStart w:id="49" w:name="_GoBack"/>
+      <w:bookmarkEnd w:id="49"/>
     </w:p>
     <w:p>
       <w:pPr>
@@ -14605,11 +14839,11 @@
         </w:numPr>
         <w:ind w:left="540"/>
       </w:pPr>
-      <w:bookmarkStart w:id="47" w:name="_Toc521001476"/>
       <w:r>
         <w:rPr>
           <w:noProof/>
         </w:rPr>
+        <w:lastRenderedPageBreak/>
         <w:drawing>
           <wp:anchor distT="0" distB="0" distL="114300" distR="114300" simplePos="0" relativeHeight="251666432" behindDoc="0" locked="0" layoutInCell="1" allowOverlap="1" wp14:anchorId="16B12EC0" wp14:editId="265B481B">
             <wp:simplePos x="0" y="0"/>
@@ -14634,7 +14868,7 @@
                     <pic:cNvPicPr/>
                   </pic:nvPicPr>
                   <pic:blipFill>
-                    <a:blip r:embed="rId24">
+                    <a:blip r:embed="rId28">
                       <a:extLst>
                         <a:ext uri="{28A0092B-C50C-407E-A947-70E740481C1C}">
                           <a14:useLocalDpi xmlns:a14="http://schemas.microsoft.com/office/drawing/2010/main" val="0"/>
@@ -14669,7 +14903,7 @@
       <w:r>
         <w:t>Appendix A</w:t>
       </w:r>
-      <w:bookmarkEnd w:id="47"/>
+      <w:bookmarkEnd w:id="48"/>
       <w:r>
         <w:tab/>
       </w:r>
@@ -15523,7 +15757,7 @@
         </w:numPr>
         <w:ind w:left="540"/>
       </w:pPr>
-      <w:bookmarkStart w:id="48" w:name="_Toc520830718"/>
+      <w:bookmarkStart w:id="50" w:name="_Toc520830718"/>
       <w:r>
         <w:rPr>
           <w:noProof/>
@@ -15547,7 +15781,7 @@
                     </pic:cNvPicPr>
                   </pic:nvPicPr>
                   <pic:blipFill>
-                    <a:blip r:embed="rId25">
+                    <a:blip r:embed="rId29">
                       <a:extLst>
                         <a:ext uri="{28A0092B-C50C-407E-A947-70E740481C1C}">
                           <a14:useLocalDpi xmlns:a14="http://schemas.microsoft.com/office/drawing/2010/main" val="0"/>
@@ -15578,7 +15812,7 @@
           </wp:inline>
         </w:drawing>
       </w:r>
-      <w:bookmarkEnd w:id="48"/>
+      <w:bookmarkEnd w:id="50"/>
     </w:p>
     <w:p>
       <w:pPr>
@@ -15642,7 +15876,7 @@
                     </pic:cNvPicPr>
                   </pic:nvPicPr>
                   <pic:blipFill>
-                    <a:blip r:embed="rId26">
+                    <a:blip r:embed="rId30">
                       <a:extLst>
                         <a:ext uri="{28A0092B-C50C-407E-A947-70E740481C1C}">
                           <a14:useLocalDpi xmlns:a14="http://schemas.microsoft.com/office/drawing/2010/main" val="0"/>
@@ -15714,7 +15948,7 @@
                     <pic:cNvPicPr/>
                   </pic:nvPicPr>
                   <pic:blipFill>
-                    <a:blip r:embed="rId27">
+                    <a:blip r:embed="rId31">
                       <a:extLst>
                         <a:ext uri="{28A0092B-C50C-407E-A947-70E740481C1C}">
                           <a14:useLocalDpi xmlns:a14="http://schemas.microsoft.com/office/drawing/2010/main" val="0"/>
@@ -15773,7 +16007,7 @@
                     </pic:cNvPicPr>
                   </pic:nvPicPr>
                   <pic:blipFill>
-                    <a:blip r:embed="rId28">
+                    <a:blip r:embed="rId32">
                       <a:extLst>
                         <a:ext uri="{28A0092B-C50C-407E-A947-70E740481C1C}">
                           <a14:useLocalDpi xmlns:a14="http://schemas.microsoft.com/office/drawing/2010/main" val="0"/>
@@ -15847,7 +16081,7 @@
                     </pic:cNvPicPr>
                   </pic:nvPicPr>
                   <pic:blipFill>
-                    <a:blip r:embed="rId29">
+                    <a:blip r:embed="rId33">
                       <a:extLst>
                         <a:ext uri="{28A0092B-C50C-407E-A947-70E740481C1C}">
                           <a14:useLocalDpi xmlns:a14="http://schemas.microsoft.com/office/drawing/2010/main" val="0"/>
@@ -15921,7 +16155,7 @@
                     </pic:cNvPicPr>
                   </pic:nvPicPr>
                   <pic:blipFill>
-                    <a:blip r:embed="rId30">
+                    <a:blip r:embed="rId34">
                       <a:extLst>
                         <a:ext uri="{28A0092B-C50C-407E-A947-70E740481C1C}">
                           <a14:useLocalDpi xmlns:a14="http://schemas.microsoft.com/office/drawing/2010/main" val="0"/>
@@ -15993,7 +16227,7 @@
                     <pic:cNvPicPr/>
                   </pic:nvPicPr>
                   <pic:blipFill>
-                    <a:blip r:embed="rId31">
+                    <a:blip r:embed="rId35">
                       <a:extLst>
                         <a:ext uri="{28A0092B-C50C-407E-A947-70E740481C1C}">
                           <a14:useLocalDpi xmlns:a14="http://schemas.microsoft.com/office/drawing/2010/main" val="0"/>
@@ -16021,8 +16255,8 @@
       </w:r>
     </w:p>
     <w:sectPr>
-      <w:headerReference w:type="default" r:id="rId32"/>
-      <w:footerReference w:type="default" r:id="rId33"/>
+      <w:headerReference w:type="default" r:id="rId36"/>
+      <w:footerReference w:type="default" r:id="rId37"/>
       <w:pgSz w:w="12240" w:h="15840"/>
       <w:pgMar w:top="1440" w:right="1440" w:bottom="1440" w:left="1440" w:header="720" w:footer="720" w:gutter="0"/>
       <w:cols w:space="720"/>
@@ -22588,7 +22822,7 @@
 </file>
 
 <file path=customXml/itemProps1.xml><?xml version="1.0" encoding="utf-8"?>
-<ds:datastoreItem xmlns:ds="http://schemas.openxmlformats.org/officeDocument/2006/customXml" ds:itemID="{1EC35587-0038-44EB-9BE9-38CCEFE12856}">
+<ds:datastoreItem xmlns:ds="http://schemas.openxmlformats.org/officeDocument/2006/customXml" ds:itemID="{3DEE771E-D23D-4C40-ADEC-8CE3541B6B7E}">
   <ds:schemaRefs>
     <ds:schemaRef ds:uri="http://schemas.openxmlformats.org/officeDocument/2006/bibliography"/>
   </ds:schemaRefs>

</xml_diff>

<commit_message>
corrected outline and updated the table of contents
</commit_message>
<xml_diff>
--- a/SRS.docx
+++ b/SRS.docx
@@ -8816,7 +8816,7 @@
           <w:p>
             <w:r>
               <w:lastRenderedPageBreak/>
-              <w:t>Patron</w:t>
+              <w:t>Administrator</w:t>
             </w:r>
           </w:p>
         </w:tc>
@@ -8829,7 +8829,7 @@
               <w:cnfStyle w:val="000000100000" w:firstRow="0" w:lastRow="0" w:firstColumn="0" w:lastColumn="0" w:oddVBand="0" w:evenVBand="0" w:oddHBand="1" w:evenHBand="0" w:firstRowFirstColumn="0" w:firstRowLastColumn="0" w:lastRowFirstColumn="0" w:lastRowLastColumn="0"/>
             </w:pPr>
             <w:r>
-              <w:t>Library card holder that makes use of library resources</w:t>
+              <w:t>Makes changes to system, performs updates, adds features</w:t>
             </w:r>
           </w:p>
         </w:tc>
@@ -8842,7 +8842,7 @@
           </w:tcPr>
           <w:p>
             <w:r>
-              <w:t>Vendor</w:t>
+              <w:t>HTML</w:t>
             </w:r>
           </w:p>
         </w:tc>
@@ -8855,7 +8855,7 @@
               <w:cnfStyle w:val="000000000000" w:firstRow="0" w:lastRow="0" w:firstColumn="0" w:lastColumn="0" w:oddVBand="0" w:evenVBand="0" w:oddHBand="0" w:evenHBand="0" w:firstRowFirstColumn="0" w:firstRowLastColumn="0" w:lastRowFirstColumn="0" w:lastRowLastColumn="0"/>
             </w:pPr>
             <w:r>
-              <w:t>Sells books and other media as requested by librarian</w:t>
+              <w:t>Scripting language used  to create framework of webpages</w:t>
             </w:r>
           </w:p>
         </w:tc>
@@ -8926,7 +8926,7 @@
           </w:tcPr>
           <w:p>
             <w:r>
-              <w:t>Administrator</w:t>
+              <w:t>Media</w:t>
             </w:r>
           </w:p>
         </w:tc>
@@ -8939,7 +8939,7 @@
               <w:cnfStyle w:val="000000100000" w:firstRow="0" w:lastRow="0" w:firstColumn="0" w:lastColumn="0" w:oddVBand="0" w:evenVBand="0" w:oddHBand="1" w:evenHBand="0" w:firstRowFirstColumn="0" w:firstRowLastColumn="0" w:lastRowFirstColumn="0" w:lastRowLastColumn="0"/>
             </w:pPr>
             <w:r>
-              <w:t>Makes changes to system, performs updates, adds features</w:t>
+              <w:t>Any library material, books, magazines, newspapers, journals, video, and audio</w:t>
             </w:r>
           </w:p>
         </w:tc>
@@ -8952,7 +8952,7 @@
           </w:tcPr>
           <w:p>
             <w:r>
-              <w:t>PHP</w:t>
+              <w:t>Patron</w:t>
             </w:r>
           </w:p>
         </w:tc>
@@ -8965,7 +8965,7 @@
               <w:cnfStyle w:val="000000000000" w:firstRow="0" w:lastRow="0" w:firstColumn="0" w:lastColumn="0" w:oddVBand="0" w:evenVBand="0" w:oddHBand="0" w:evenHBand="0" w:firstRowFirstColumn="0" w:firstRowLastColumn="0" w:lastRowFirstColumn="0" w:lastRowLastColumn="0"/>
             </w:pPr>
             <w:r>
-              <w:t xml:space="preserve">Web Server language used to validate data, and interact with database </w:t>
+              <w:t>Library card holder that makes use of library resources</w:t>
             </w:r>
           </w:p>
         </w:tc>
@@ -8981,7 +8981,7 @@
           </w:tcPr>
           <w:p>
             <w:r>
-              <w:t>SQL</w:t>
+              <w:t>PHP</w:t>
             </w:r>
           </w:p>
         </w:tc>
@@ -8994,7 +8994,7 @@
               <w:cnfStyle w:val="000000100000" w:firstRow="0" w:lastRow="0" w:firstColumn="0" w:lastColumn="0" w:oddVBand="0" w:evenVBand="0" w:oddHBand="1" w:evenHBand="0" w:firstRowFirstColumn="0" w:firstRowLastColumn="0" w:lastRowFirstColumn="0" w:lastRowLastColumn="0"/>
             </w:pPr>
             <w:r>
-              <w:t>Language used to manipulate database</w:t>
+              <w:t xml:space="preserve">Web Server language used to validate data, and interact with database </w:t>
             </w:r>
           </w:p>
         </w:tc>
@@ -9007,7 +9007,7 @@
           </w:tcPr>
           <w:p>
             <w:r>
-              <w:t>HTML</w:t>
+              <w:t>SQL</w:t>
             </w:r>
           </w:p>
         </w:tc>
@@ -9020,7 +9020,36 @@
               <w:cnfStyle w:val="000000000000" w:firstRow="0" w:lastRow="0" w:firstColumn="0" w:lastColumn="0" w:oddVBand="0" w:evenVBand="0" w:oddHBand="0" w:evenHBand="0" w:firstRowFirstColumn="0" w:firstRowLastColumn="0" w:lastRowFirstColumn="0" w:lastRowLastColumn="0"/>
             </w:pPr>
             <w:r>
-              <w:t>Scripting language used  to create framework of webpages</w:t>
+              <w:t>Language used to manipulate database</w:t>
+            </w:r>
+          </w:p>
+        </w:tc>
+      </w:tr>
+      <w:tr>
+        <w:trPr>
+          <w:cnfStyle w:val="000000100000" w:firstRow="0" w:lastRow="0" w:firstColumn="0" w:lastColumn="0" w:oddVBand="0" w:evenVBand="0" w:oddHBand="1" w:evenHBand="0" w:firstRowFirstColumn="0" w:firstRowLastColumn="0" w:lastRowFirstColumn="0" w:lastRowLastColumn="0"/>
+        </w:trPr>
+        <w:tc>
+          <w:tcPr>
+            <w:cnfStyle w:val="001000000000" w:firstRow="0" w:lastRow="0" w:firstColumn="1" w:lastColumn="0" w:oddVBand="0" w:evenVBand="0" w:oddHBand="0" w:evenHBand="0" w:firstRowFirstColumn="0" w:firstRowLastColumn="0" w:lastRowFirstColumn="0" w:lastRowLastColumn="0"/>
+            <w:tcW w:w="4120" w:type="dxa"/>
+          </w:tcPr>
+          <w:p>
+            <w:r>
+              <w:t>Vendor</w:t>
+            </w:r>
+          </w:p>
+        </w:tc>
+        <w:tc>
+          <w:tcPr>
+            <w:tcW w:w="4120" w:type="dxa"/>
+          </w:tcPr>
+          <w:p>
+            <w:pPr>
+              <w:cnfStyle w:val="000000100000" w:firstRow="0" w:lastRow="0" w:firstColumn="0" w:lastColumn="0" w:oddVBand="0" w:evenVBand="0" w:oddHBand="1" w:evenHBand="0" w:firstRowFirstColumn="0" w:firstRowLastColumn="0" w:lastRowFirstColumn="0" w:lastRowLastColumn="0"/>
+            </w:pPr>
+            <w:r>
+              <w:t>Sells books and other media as requested by librarian</w:t>
             </w:r>
           </w:p>
         </w:tc>
@@ -9195,6 +9224,7 @@
       </w:pPr>
       <w:bookmarkStart w:id="8" w:name="_Toc521229143"/>
       <w:r>
+        <w:lastRenderedPageBreak/>
         <w:t>Overall Description</w:t>
       </w:r>
       <w:bookmarkEnd w:id="8"/>
@@ -9443,7 +9473,11 @@
         <w:t>, processing payments and ordering books</w:t>
       </w:r>
       <w:r>
-        <w:t>.  In addition, administrators may delete records from the database, add new staff members to the database, perform password resets for everyone only if needed, and perform general maintenance on the database.</w:t>
+        <w:t xml:space="preserve">.  In addition, administrators may delete records from the database, add new staff members to the database, perform </w:t>
+      </w:r>
+      <w:r>
+        <w:lastRenderedPageBreak/>
+        <w:t>password resets for everyone only if needed, and perform general maintenance on the database.</w:t>
       </w:r>
     </w:p>
     <w:p>
@@ -9478,7 +9512,6 @@
       </w:pPr>
       <w:bookmarkStart w:id="13" w:name="_Toc521229148"/>
       <w:r>
-        <w:lastRenderedPageBreak/>
         <w:t>Assumptions</w:t>
       </w:r>
       <w:bookmarkEnd w:id="13"/>
@@ -9600,7 +9633,6 @@
       </w:pPr>
       <w:bookmarkStart w:id="16" w:name="_Toc521229151"/>
       <w:r>
-        <w:lastRenderedPageBreak/>
         <w:t>Librarian User Requirements</w:t>
       </w:r>
       <w:bookmarkEnd w:id="16"/>
@@ -10361,7 +10393,7 @@
         <w:pStyle w:val="Heading2"/>
         <w:numPr>
           <w:ilvl w:val="1"/>
-          <w:numId w:val="1"/>
+          <w:numId w:val="29"/>
         </w:numPr>
       </w:pPr>
       <w:bookmarkStart w:id="22" w:name="_Toc521229156"/>
@@ -11258,7 +11290,7 @@
         <w:pStyle w:val="Heading2"/>
         <w:numPr>
           <w:ilvl w:val="1"/>
-          <w:numId w:val="1"/>
+          <w:numId w:val="29"/>
         </w:numPr>
       </w:pPr>
       <w:bookmarkStart w:id="26" w:name="_Toc521229159"/>
@@ -12245,7 +12277,7 @@
         <w:pStyle w:val="Heading2"/>
         <w:numPr>
           <w:ilvl w:val="1"/>
-          <w:numId w:val="1"/>
+          <w:numId w:val="29"/>
         </w:numPr>
       </w:pPr>
       <w:bookmarkStart w:id="29" w:name="_Toc521229162"/>
@@ -12923,7 +12955,7 @@
         <w:pStyle w:val="Heading2"/>
         <w:numPr>
           <w:ilvl w:val="1"/>
-          <w:numId w:val="1"/>
+          <w:numId w:val="29"/>
         </w:numPr>
       </w:pPr>
       <w:bookmarkStart w:id="32" w:name="_Toc521229165"/>
@@ -13601,7 +13633,7 @@
         <w:pStyle w:val="Heading2"/>
         <w:numPr>
           <w:ilvl w:val="1"/>
-          <w:numId w:val="1"/>
+          <w:numId w:val="29"/>
         </w:numPr>
       </w:pPr>
       <w:bookmarkStart w:id="37" w:name="_Toc521229168"/>
@@ -14141,7 +14173,7 @@
         <w:pStyle w:val="Heading2"/>
         <w:numPr>
           <w:ilvl w:val="1"/>
-          <w:numId w:val="1"/>
+          <w:numId w:val="29"/>
         </w:numPr>
       </w:pPr>
       <w:bookmarkStart w:id="41" w:name="_Toc521229171"/>
@@ -14672,7 +14704,7 @@
         <w:pStyle w:val="Heading2"/>
         <w:numPr>
           <w:ilvl w:val="1"/>
-          <w:numId w:val="1"/>
+          <w:numId w:val="29"/>
         </w:numPr>
         <w:rPr>
           <w:noProof/>
@@ -15146,13 +15178,15 @@
     <w:p>
       <w:pPr>
         <w:pStyle w:val="Heading2"/>
-        <w:numPr>
-          <w:ilvl w:val="1"/>
-          <w:numId w:val="1"/>
-        </w:numPr>
-        <w:ind w:left="900"/>
+        <w:ind w:firstLine="720"/>
       </w:pPr>
       <w:bookmarkStart w:id="48" w:name="_Toc521229177"/>
+      <w:r>
+        <w:t>19.1</w:t>
+      </w:r>
+      <w:r>
+        <w:tab/>
+      </w:r>
       <w:r>
         <w:t>Reservations Activity Diagram</w:t>
       </w:r>
@@ -15332,29 +15366,127 @@
               <w:rPr>
                 <w:rFonts w:cs="Arial"/>
               </w:rPr>
-              <w:t xml:space="preserve">scan the library card to find the patrons record. This record is for transactions and can only be edited by librarians. The record will have a list of media currently checked out, a list of reservations made and a checkout cart where items are placed before checkout.  The books will then be scanned and added to the checkout cart, if a scanned book matches one in the reservations list it will be taken off the reservations list before going into the </w:t>
-            </w:r>
-            <w:proofErr w:type="spellStart"/>
-            <w:r>
-              <w:rPr>
-                <w:rFonts w:cs="Arial"/>
-              </w:rPr>
-              <w:t>check out</w:t>
-            </w:r>
-            <w:proofErr w:type="spellEnd"/>
-            <w:r>
-              <w:rPr>
-                <w:rFonts w:cs="Arial"/>
-              </w:rPr>
-              <w:t xml:space="preserve"> cart.  If a book cannot be scanned it will have to be searched and added to the reservations list.  From the reservations list it is also possible to add to the checkout cart by clicking on the add button.  Once all books are in the checkout cart staff will click che</w:t>
-            </w:r>
-            <w:bookmarkStart w:id="51" w:name="_GoBack"/>
-            <w:bookmarkEnd w:id="51"/>
-            <w:r>
-              <w:rPr>
-                <w:rFonts w:cs="Arial"/>
-              </w:rPr>
-              <w:t xml:space="preserve">ckout.  The books will disappear from the checkout cart and go into the currently checked out list. </w:t>
+              <w:t xml:space="preserve">scan the library card to find the patrons record. This record is </w:t>
+            </w:r>
+            <w:r>
+              <w:rPr>
+                <w:rFonts w:cs="Arial"/>
+              </w:rPr>
+              <w:t xml:space="preserve">used </w:t>
+            </w:r>
+            <w:r>
+              <w:rPr>
+                <w:rFonts w:cs="Arial"/>
+              </w:rPr>
+              <w:t>for transactions and can only be edited by librarians</w:t>
+            </w:r>
+            <w:r>
+              <w:rPr>
+                <w:rFonts w:cs="Arial"/>
+              </w:rPr>
+              <w:t xml:space="preserve"> and administrators</w:t>
+            </w:r>
+            <w:r>
+              <w:rPr>
+                <w:rFonts w:cs="Arial"/>
+              </w:rPr>
+              <w:t xml:space="preserve">. The record will have a list of media currently checked out, a list of reservations made and a checkout cart where items are placed before checkout.  The </w:t>
+            </w:r>
+            <w:r>
+              <w:rPr>
+                <w:rFonts w:cs="Arial"/>
+              </w:rPr>
+              <w:t>media</w:t>
+            </w:r>
+            <w:r>
+              <w:rPr>
+                <w:rFonts w:cs="Arial"/>
+              </w:rPr>
+              <w:t xml:space="preserve"> will then be scanned and </w:t>
+            </w:r>
+            <w:r>
+              <w:rPr>
+                <w:rFonts w:cs="Arial"/>
+              </w:rPr>
+              <w:t>added to the checkout cart, if the</w:t>
+            </w:r>
+            <w:r>
+              <w:rPr>
+                <w:rFonts w:cs="Arial"/>
+              </w:rPr>
+              <w:t xml:space="preserve"> scanned </w:t>
+            </w:r>
+            <w:r>
+              <w:rPr>
+                <w:rFonts w:cs="Arial"/>
+              </w:rPr>
+              <w:t>media</w:t>
+            </w:r>
+            <w:r>
+              <w:rPr>
+                <w:rFonts w:cs="Arial"/>
+              </w:rPr>
+              <w:t xml:space="preserve"> matches one in the reservations list it will be taken off the reservations l</w:t>
+            </w:r>
+            <w:r>
+              <w:rPr>
+                <w:rFonts w:cs="Arial"/>
+              </w:rPr>
+              <w:t>ist before going into the check</w:t>
+            </w:r>
+            <w:r>
+              <w:rPr>
+                <w:rFonts w:cs="Arial"/>
+              </w:rPr>
+              <w:t xml:space="preserve">out cart. </w:t>
+            </w:r>
+            <w:r>
+              <w:rPr>
+                <w:rFonts w:cs="Arial"/>
+              </w:rPr>
+              <w:t xml:space="preserve"> If</w:t>
+            </w:r>
+            <w:r>
+              <w:rPr>
+                <w:rFonts w:cs="Arial"/>
+              </w:rPr>
+              <w:t xml:space="preserve"> </w:t>
+            </w:r>
+            <w:r>
+              <w:rPr>
+                <w:rFonts w:cs="Arial"/>
+              </w:rPr>
+              <w:t>the media</w:t>
+            </w:r>
+            <w:r>
+              <w:rPr>
+                <w:rFonts w:cs="Arial"/>
+              </w:rPr>
+              <w:t xml:space="preserve"> cannot be scanned it will have to be searched and added to the reservations list.  From the reservations list it is also possible to add to the checkout cart by clicking on the add button.  Once all </w:t>
+            </w:r>
+            <w:r>
+              <w:rPr>
+                <w:rFonts w:cs="Arial"/>
+              </w:rPr>
+              <w:t>media</w:t>
+            </w:r>
+            <w:r>
+              <w:rPr>
+                <w:rFonts w:cs="Arial"/>
+              </w:rPr>
+              <w:t xml:space="preserve"> are in the checkout cart staff will click checkout.  The </w:t>
+            </w:r>
+            <w:r>
+              <w:rPr>
+                <w:rFonts w:cs="Arial"/>
+              </w:rPr>
+              <w:t>media</w:t>
+            </w:r>
+            <w:r>
+              <w:rPr>
+                <w:rFonts w:cs="Arial"/>
+              </w:rPr>
+              <w:t xml:space="preserve"> will disappear from the checkout cart and go into the currently checked out list. </w:t>
             </w:r>
           </w:p>
         </w:tc>
@@ -15392,7 +15524,13 @@
               <w:rPr>
                 <w:rFonts w:cs="Arial"/>
               </w:rPr>
-              <w:t>Librarians and attendants</w:t>
+              <w:t>Librarians and A</w:t>
+            </w:r>
+            <w:r>
+              <w:rPr>
+                <w:rFonts w:cs="Arial"/>
+              </w:rPr>
+              <w:t>ttendants</w:t>
             </w:r>
           </w:p>
         </w:tc>
@@ -15515,7 +15653,13 @@
               <w:rPr>
                 <w:rFonts w:cs="Arial"/>
               </w:rPr>
-              <w:t>Books are scanned</w:t>
+              <w:t>Media</w:t>
+            </w:r>
+            <w:r>
+              <w:rPr>
+                <w:rFonts w:cs="Arial"/>
+              </w:rPr>
+              <w:t xml:space="preserve"> are scanned</w:t>
             </w:r>
           </w:p>
           <w:p>
@@ -15533,7 +15677,19 @@
               <w:rPr>
                 <w:rFonts w:cs="Arial"/>
               </w:rPr>
-              <w:t>Scanned books found in reserved list are removed from that list</w:t>
+              <w:t xml:space="preserve">Scanned </w:t>
+            </w:r>
+            <w:r>
+              <w:rPr>
+                <w:rFonts w:cs="Arial"/>
+              </w:rPr>
+              <w:t>media</w:t>
+            </w:r>
+            <w:r>
+              <w:rPr>
+                <w:rFonts w:cs="Arial"/>
+              </w:rPr>
+              <w:t xml:space="preserve"> found in reserved list are removed from that list</w:t>
             </w:r>
           </w:p>
           <w:p>
@@ -15643,7 +15799,13 @@
               <w:rPr>
                 <w:rFonts w:cs="Arial"/>
               </w:rPr>
-              <w:t>Books will stay on the currently checked out table until they are returned</w:t>
+              <w:t>Media</w:t>
+            </w:r>
+            <w:r>
+              <w:rPr>
+                <w:rFonts w:cs="Arial"/>
+              </w:rPr>
+              <w:t xml:space="preserve"> will stay on the currently checked out table until they are returned</w:t>
             </w:r>
           </w:p>
         </w:tc>
@@ -15735,6 +15897,7 @@
               <w:rPr>
                 <w:rFonts w:cs="Arial"/>
               </w:rPr>
+              <w:lastRenderedPageBreak/>
               <w:t>Search book using the search box</w:t>
             </w:r>
           </w:p>
@@ -15753,7 +15916,6 @@
               <w:rPr>
                 <w:rFonts w:cs="Arial"/>
               </w:rPr>
-              <w:lastRenderedPageBreak/>
               <w:t>Add books to reserved list</w:t>
             </w:r>
           </w:p>
@@ -15903,28 +16065,28 @@
         <w:pStyle w:val="Heading11"/>
         <w:ind w:left="540"/>
       </w:pPr>
-      <w:bookmarkStart w:id="52" w:name="_Toc521229179"/>
+      <w:bookmarkStart w:id="51" w:name="_Toc521229179"/>
       <w:r>
         <w:t>Media</w:t>
       </w:r>
       <w:r>
         <w:t xml:space="preserve"> Checkout System Models</w:t>
       </w:r>
-      <w:bookmarkEnd w:id="52"/>
+      <w:bookmarkEnd w:id="51"/>
     </w:p>
     <w:p>
       <w:pPr>
         <w:pStyle w:val="Heading2"/>
         <w:numPr>
           <w:ilvl w:val="1"/>
-          <w:numId w:val="1"/>
+          <w:numId w:val="29"/>
         </w:numPr>
       </w:pPr>
-      <w:bookmarkStart w:id="53" w:name="_Toc521229180"/>
+      <w:bookmarkStart w:id="52" w:name="_Toc521229180"/>
       <w:r>
         <w:t>Media Checkout Activity Diagram</w:t>
       </w:r>
-      <w:bookmarkEnd w:id="53"/>
+      <w:bookmarkEnd w:id="52"/>
     </w:p>
     <w:p>
       <w:pPr>
@@ -15980,10 +16142,40 @@
     </w:p>
     <w:p>
       <w:r>
-        <w:t xml:space="preserve">During checkout staff will first scan the patron’s library card to open the patron’s record.  Staff will then scan the media being checked out. If the media is not reserved it will be moved to the checkout cart.  If the media is reserved and is not found the patron’s reserved list a message will display stating that the media has been reserved by another patron. Staff can then proceed to scan more media.  In the case that the scanned media is reserved and it matches media in the patron’s reservation list the media will be removed from that list and placed in the cart.  After all </w:t>
-      </w:r>
-      <w:r>
-        <w:t xml:space="preserve">media has been scanned staff can click on the checkout button.  After this is done media is removed from cart and sent to checkout list in the patron’s record.  The state of the media is changed to ‘checked out’ in the database.  Lastly the patient’s record page is closed.  </w:t>
+        <w:t>During checkout staff will first scan the patron’s library card to open the patron’s record.  Staff will then scan the media being checked out. If the media is not reserved</w:t>
+      </w:r>
+      <w:r>
+        <w:t>,</w:t>
+      </w:r>
+      <w:r>
+        <w:t xml:space="preserve"> it will be moved to the checkout cart.  If the media is reserved and is not found the patron’s reserved list</w:t>
+      </w:r>
+      <w:r>
+        <w:t>,</w:t>
+      </w:r>
+      <w:r>
+        <w:t xml:space="preserve"> a message will display stating that the media has been reserved by another patron. Staff can then proceed to scan more media.  In the case that the scanned media is </w:t>
+      </w:r>
+      <w:r>
+        <w:t>reserved,</w:t>
+      </w:r>
+      <w:r>
+        <w:t xml:space="preserve"> and it matches media in the patron’s reservation list</w:t>
+      </w:r>
+      <w:r>
+        <w:t>,</w:t>
+      </w:r>
+      <w:r>
+        <w:t xml:space="preserve"> the media will be removed from that list and placed in the cart.  After all </w:t>
+      </w:r>
+      <w:r>
+        <w:t>media has been scanned staff can click on the checkout button.  After this is done media is removed from cart and sent to check</w:t>
+      </w:r>
+      <w:r>
+        <w:t xml:space="preserve">ed </w:t>
+      </w:r>
+      <w:r>
+        <w:t xml:space="preserve">out list in the patron’s record.  The state of the media is changed to ‘checked out’ in the database.  Lastly the patient’s record page is closed.  </w:t>
       </w:r>
     </w:p>
     <w:p/>
@@ -15992,14 +16184,14 @@
         <w:pStyle w:val="Heading11"/>
         <w:ind w:left="540"/>
       </w:pPr>
-      <w:bookmarkStart w:id="54" w:name="_Toc521229181"/>
+      <w:bookmarkStart w:id="53" w:name="_Toc521229181"/>
       <w:r>
         <w:t>Media</w:t>
       </w:r>
       <w:r>
         <w:t xml:space="preserve"> Return System Requirements</w:t>
       </w:r>
-      <w:bookmarkEnd w:id="54"/>
+      <w:bookmarkEnd w:id="53"/>
     </w:p>
     <w:tbl>
       <w:tblPr>
@@ -16104,6 +16296,7 @@
               <w:rPr>
                 <w:rFonts w:cs="Arial"/>
               </w:rPr>
+              <w:lastRenderedPageBreak/>
               <w:t>Actors</w:t>
             </w:r>
           </w:p>
@@ -16142,7 +16335,6 @@
               <w:rPr>
                 <w:rFonts w:cs="Arial"/>
               </w:rPr>
-              <w:lastRenderedPageBreak/>
               <w:t>Preconditions</w:t>
             </w:r>
           </w:p>
@@ -16240,7 +16432,25 @@
               <w:rPr>
                 <w:rFonts w:cs="Arial"/>
               </w:rPr>
-              <w:t>Books are scanned</w:t>
+              <w:t>Media</w:t>
+            </w:r>
+            <w:r>
+              <w:rPr>
+                <w:rFonts w:cs="Arial"/>
+              </w:rPr>
+              <w:t xml:space="preserve"> </w:t>
+            </w:r>
+            <w:r>
+              <w:rPr>
+                <w:rFonts w:cs="Arial"/>
+              </w:rPr>
+              <w:t>is</w:t>
+            </w:r>
+            <w:r>
+              <w:rPr>
+                <w:rFonts w:cs="Arial"/>
+              </w:rPr>
+              <w:t xml:space="preserve"> scanned</w:t>
             </w:r>
           </w:p>
           <w:p>
@@ -16258,7 +16468,43 @@
               <w:rPr>
                 <w:rFonts w:cs="Arial"/>
               </w:rPr>
-              <w:t>Scanned books are compared to books in the currently checked out list</w:t>
+              <w:t xml:space="preserve">Scanned </w:t>
+            </w:r>
+            <w:r>
+              <w:rPr>
+                <w:rFonts w:cs="Arial"/>
+              </w:rPr>
+              <w:t>media</w:t>
+            </w:r>
+            <w:r>
+              <w:rPr>
+                <w:rFonts w:cs="Arial"/>
+              </w:rPr>
+              <w:t xml:space="preserve"> </w:t>
+            </w:r>
+            <w:r>
+              <w:rPr>
+                <w:rFonts w:cs="Arial"/>
+              </w:rPr>
+              <w:t>is</w:t>
+            </w:r>
+            <w:r>
+              <w:rPr>
+                <w:rFonts w:cs="Arial"/>
+              </w:rPr>
+              <w:t xml:space="preserve"> compared to </w:t>
+            </w:r>
+            <w:r>
+              <w:rPr>
+                <w:rFonts w:cs="Arial"/>
+              </w:rPr>
+              <w:t>media</w:t>
+            </w:r>
+            <w:r>
+              <w:rPr>
+                <w:rFonts w:cs="Arial"/>
+              </w:rPr>
+              <w:t xml:space="preserve"> in the currently checked out list</w:t>
             </w:r>
           </w:p>
           <w:p>
@@ -16276,21 +16522,19 @@
               <w:rPr>
                 <w:rFonts w:cs="Arial"/>
               </w:rPr>
-              <w:t xml:space="preserve">Matches are removed from currently </w:t>
-            </w:r>
-            <w:proofErr w:type="spellStart"/>
-            <w:r>
-              <w:rPr>
-                <w:rFonts w:cs="Arial"/>
-              </w:rPr>
-              <w:t>checkedout</w:t>
-            </w:r>
-            <w:proofErr w:type="spellEnd"/>
-            <w:r>
-              <w:rPr>
-                <w:rFonts w:cs="Arial"/>
-              </w:rPr>
-              <w:t xml:space="preserve"> list to the </w:t>
+              <w:t>Matches are removed from currently checked</w:t>
+            </w:r>
+            <w:r>
+              <w:rPr>
+                <w:rFonts w:cs="Arial"/>
+              </w:rPr>
+              <w:t xml:space="preserve"> </w:t>
+            </w:r>
+            <w:r>
+              <w:rPr>
+                <w:rFonts w:cs="Arial"/>
+              </w:rPr>
+              <w:t xml:space="preserve">out list to the </w:t>
             </w:r>
             <w:r>
               <w:rPr>
@@ -16344,35 +16588,31 @@
               <w:rPr>
                 <w:rFonts w:cs="Arial"/>
               </w:rPr>
-              <w:t>Book status is changed from ‘</w:t>
-            </w:r>
-            <w:proofErr w:type="spellStart"/>
-            <w:r>
-              <w:rPr>
-                <w:rFonts w:cs="Arial"/>
-              </w:rPr>
-              <w:t>checkedout</w:t>
-            </w:r>
-            <w:proofErr w:type="spellEnd"/>
-            <w:r>
-              <w:rPr>
-                <w:rFonts w:cs="Arial"/>
-              </w:rPr>
-              <w:t>’ to ‘</w:t>
-            </w:r>
-            <w:proofErr w:type="spellStart"/>
-            <w:r>
-              <w:rPr>
-                <w:rFonts w:cs="Arial"/>
-              </w:rPr>
-              <w:t>instock</w:t>
-            </w:r>
-            <w:proofErr w:type="spellEnd"/>
-            <w:r>
-              <w:rPr>
-                <w:rFonts w:cs="Arial"/>
-              </w:rPr>
-              <w:t>’ in the database</w:t>
+              <w:t>Book status is changed from ‘checked</w:t>
+            </w:r>
+            <w:r>
+              <w:rPr>
+                <w:rFonts w:cs="Arial"/>
+              </w:rPr>
+              <w:t xml:space="preserve"> </w:t>
+            </w:r>
+            <w:r>
+              <w:rPr>
+                <w:rFonts w:cs="Arial"/>
+              </w:rPr>
+              <w:t>out’ to ‘in</w:t>
+            </w:r>
+            <w:r>
+              <w:rPr>
+                <w:rFonts w:cs="Arial"/>
+              </w:rPr>
+              <w:t xml:space="preserve"> </w:t>
+            </w:r>
+            <w:r>
+              <w:rPr>
+                <w:rFonts w:cs="Arial"/>
+              </w:rPr>
+              <w:t>stock’ in the database</w:t>
             </w:r>
           </w:p>
           <w:p>
@@ -16428,21 +16668,19 @@
               <w:rPr>
                 <w:rFonts w:cs="Arial"/>
               </w:rPr>
-              <w:t>The status of the book will be changed to ‘</w:t>
-            </w:r>
-            <w:proofErr w:type="spellStart"/>
-            <w:r>
-              <w:rPr>
-                <w:rFonts w:cs="Arial"/>
-              </w:rPr>
-              <w:t>instock</w:t>
-            </w:r>
-            <w:proofErr w:type="spellEnd"/>
-            <w:r>
-              <w:rPr>
-                <w:rFonts w:cs="Arial"/>
-              </w:rPr>
-              <w:t>’</w:t>
+              <w:t>The status of the book will be changed to ‘in</w:t>
+            </w:r>
+            <w:r>
+              <w:rPr>
+                <w:rFonts w:cs="Arial"/>
+              </w:rPr>
+              <w:t xml:space="preserve"> </w:t>
+            </w:r>
+            <w:r>
+              <w:rPr>
+                <w:rFonts w:cs="Arial"/>
+              </w:rPr>
+              <w:t>stock’</w:t>
             </w:r>
           </w:p>
         </w:tc>
@@ -16480,7 +16718,19 @@
               <w:rPr>
                 <w:rFonts w:cs="Arial"/>
               </w:rPr>
-              <w:t>Option 1  - book cannot be scanned</w:t>
+              <w:t xml:space="preserve">Option </w:t>
+            </w:r>
+            <w:r>
+              <w:rPr>
+                <w:rFonts w:cs="Arial"/>
+              </w:rPr>
+              <w:t>1 -</w:t>
+            </w:r>
+            <w:r>
+              <w:rPr>
+                <w:rFonts w:cs="Arial"/>
+              </w:rPr>
+              <w:t xml:space="preserve"> book cannot be scanned</w:t>
             </w:r>
           </w:p>
           <w:p>
@@ -16506,48 +16756,56 @@
               <w:rPr>
                 <w:rFonts w:cs="Arial"/>
               </w:rPr>
-              <w:t xml:space="preserve">Option 2 – book is not found in the currently </w:t>
-            </w:r>
-            <w:proofErr w:type="spellStart"/>
-            <w:r>
-              <w:rPr>
-                <w:rFonts w:cs="Arial"/>
-              </w:rPr>
-              <w:t>checkedout</w:t>
-            </w:r>
-            <w:proofErr w:type="spellEnd"/>
-            <w:r>
-              <w:rPr>
-                <w:rFonts w:cs="Arial"/>
-              </w:rPr>
-              <w:t xml:space="preserve"> list</w:t>
-            </w:r>
-          </w:p>
-          <w:p>
-            <w:pPr>
-              <w:rPr>
-                <w:rFonts w:cs="Arial"/>
-              </w:rPr>
-            </w:pPr>
-            <w:r>
-              <w:rPr>
-                <w:rFonts w:cs="Arial"/>
-              </w:rPr>
-              <w:t xml:space="preserve">Book return cannot proceed and a message appears on screen, ‘this book is not the list of currently </w:t>
-            </w:r>
-            <w:proofErr w:type="spellStart"/>
-            <w:r>
-              <w:rPr>
-                <w:rFonts w:cs="Arial"/>
-              </w:rPr>
-              <w:t>checkedout</w:t>
-            </w:r>
-            <w:proofErr w:type="spellEnd"/>
-            <w:r>
-              <w:rPr>
-                <w:rFonts w:cs="Arial"/>
-              </w:rPr>
-              <w:t xml:space="preserve"> books’</w:t>
+              <w:t>Option 2 – book is not found in the currently checked</w:t>
+            </w:r>
+            <w:r>
+              <w:rPr>
+                <w:rFonts w:cs="Arial"/>
+              </w:rPr>
+              <w:t xml:space="preserve"> </w:t>
+            </w:r>
+            <w:r>
+              <w:rPr>
+                <w:rFonts w:cs="Arial"/>
+              </w:rPr>
+              <w:t>out list</w:t>
+            </w:r>
+          </w:p>
+          <w:p>
+            <w:pPr>
+              <w:rPr>
+                <w:rFonts w:cs="Arial"/>
+              </w:rPr>
+            </w:pPr>
+            <w:r>
+              <w:rPr>
+                <w:rFonts w:cs="Arial"/>
+              </w:rPr>
+              <w:t xml:space="preserve">Book return cannot </w:t>
+            </w:r>
+            <w:r>
+              <w:rPr>
+                <w:rFonts w:cs="Arial"/>
+              </w:rPr>
+              <w:t>proceed,</w:t>
+            </w:r>
+            <w:r>
+              <w:rPr>
+                <w:rFonts w:cs="Arial"/>
+              </w:rPr>
+              <w:t xml:space="preserve"> and a message appears on screen, ‘this book is not the list of currently checked</w:t>
+            </w:r>
+            <w:r>
+              <w:rPr>
+                <w:rFonts w:cs="Arial"/>
+              </w:rPr>
+              <w:t xml:space="preserve"> </w:t>
+            </w:r>
+            <w:r>
+              <w:rPr>
+                <w:rFonts w:cs="Arial"/>
+              </w:rPr>
+              <w:t>out books’</w:t>
             </w:r>
           </w:p>
         </w:tc>
@@ -16568,28 +16826,28 @@
         <w:pStyle w:val="Heading11"/>
         <w:ind w:left="540"/>
       </w:pPr>
-      <w:bookmarkStart w:id="55" w:name="_Toc521229182"/>
+      <w:bookmarkStart w:id="54" w:name="_Toc521229182"/>
       <w:r>
         <w:t>Media</w:t>
       </w:r>
       <w:r>
         <w:t xml:space="preserve"> Return System Models</w:t>
       </w:r>
-      <w:bookmarkEnd w:id="55"/>
+      <w:bookmarkEnd w:id="54"/>
     </w:p>
     <w:p>
       <w:pPr>
         <w:pStyle w:val="Heading2"/>
         <w:numPr>
           <w:ilvl w:val="1"/>
-          <w:numId w:val="1"/>
+          <w:numId w:val="29"/>
         </w:numPr>
       </w:pPr>
-      <w:bookmarkStart w:id="56" w:name="_Toc521229183"/>
+      <w:bookmarkStart w:id="55" w:name="_Toc521229183"/>
       <w:r>
         <w:t>Media Return Activity Diagram</w:t>
       </w:r>
-      <w:bookmarkEnd w:id="56"/>
+      <w:bookmarkEnd w:id="55"/>
     </w:p>
     <w:p>
       <w:pPr>
@@ -16672,12 +16930,11 @@
         <w:pStyle w:val="Heading11"/>
         <w:ind w:left="540"/>
       </w:pPr>
-      <w:bookmarkStart w:id="57" w:name="_Toc521229184"/>
-      <w:r>
-        <w:lastRenderedPageBreak/>
+      <w:bookmarkStart w:id="56" w:name="_Toc521229184"/>
+      <w:r>
         <w:t>Printing Funds System Requirements</w:t>
       </w:r>
-      <w:bookmarkEnd w:id="57"/>
+      <w:bookmarkEnd w:id="56"/>
     </w:p>
     <w:tbl>
       <w:tblPr>
@@ -16706,7 +16963,7 @@
                 <w:rFonts w:cs="Arial"/>
               </w:rPr>
             </w:pPr>
-            <w:bookmarkStart w:id="58" w:name="_Hlk520822225"/>
+            <w:bookmarkStart w:id="57" w:name="_Hlk520822225"/>
             <w:r>
               <w:rPr>
                 <w:rFonts w:cs="Arial"/>
@@ -17271,6 +17528,7 @@
               <w:rPr>
                 <w:rFonts w:cs="Arial"/>
               </w:rPr>
+              <w:lastRenderedPageBreak/>
               <w:t>Select Credit on pop up window</w:t>
             </w:r>
           </w:p>
@@ -17307,7 +17565,6 @@
               <w:rPr>
                 <w:rFonts w:cs="Arial"/>
               </w:rPr>
-              <w:lastRenderedPageBreak/>
               <w:t>Click Process Payment</w:t>
             </w:r>
           </w:p>
@@ -17470,7 +17727,7 @@
           </w:p>
         </w:tc>
       </w:tr>
-      <w:bookmarkEnd w:id="58"/>
+      <w:bookmarkEnd w:id="57"/>
     </w:tbl>
     <w:p>
       <w:pPr>
@@ -17487,25 +17744,25 @@
         <w:pStyle w:val="Heading11"/>
         <w:ind w:left="540"/>
       </w:pPr>
-      <w:bookmarkStart w:id="59" w:name="_Toc521229185"/>
+      <w:bookmarkStart w:id="58" w:name="_Toc521229185"/>
       <w:r>
         <w:t>Printing Funds System Models</w:t>
       </w:r>
-      <w:bookmarkEnd w:id="59"/>
+      <w:bookmarkEnd w:id="58"/>
     </w:p>
     <w:p>
       <w:pPr>
         <w:pStyle w:val="Heading2"/>
         <w:numPr>
           <w:ilvl w:val="1"/>
-          <w:numId w:val="1"/>
+          <w:numId w:val="29"/>
         </w:numPr>
       </w:pPr>
-      <w:bookmarkStart w:id="60" w:name="_Toc521229186"/>
+      <w:bookmarkStart w:id="59" w:name="_Toc521229186"/>
       <w:r>
         <w:t>Printing Funds Activity Diagram</w:t>
       </w:r>
-      <w:bookmarkEnd w:id="60"/>
+      <w:bookmarkEnd w:id="59"/>
     </w:p>
     <w:p>
       <w:pPr>
@@ -17560,7 +17817,7 @@
       </w:r>
     </w:p>
     <w:p>
-      <w:bookmarkStart w:id="61" w:name="_Hlk521172929"/>
+      <w:bookmarkStart w:id="60" w:name="_Hlk521172929"/>
       <w:r>
         <w:t xml:space="preserve">After the patron’s record is opened, the staff will type in the amount to be added to the printing fund.  Staff will then be prompted to select payment method.  If cash is selected, staff can proceed to click on the process payment button.  Otherwise a credit card method will be used.  If there is a saved credit card it may be used to process the payment by selecting it.  If not the card will need to be inserted into the reader.  The reader will input the necessary credit card information.  It is also possible to input the information manually.  After the payment is processed the amount will be added.  </w:t>
       </w:r>
@@ -17570,12 +17827,12 @@
         <w:pStyle w:val="Heading11"/>
         <w:ind w:left="540"/>
       </w:pPr>
-      <w:bookmarkStart w:id="62" w:name="_Toc521229187"/>
+      <w:bookmarkStart w:id="61" w:name="_Toc521229187"/>
+      <w:bookmarkEnd w:id="60"/>
+      <w:r>
+        <w:t>Late Fee System Requirements</w:t>
+      </w:r>
       <w:bookmarkEnd w:id="61"/>
-      <w:r>
-        <w:t>Late Fee System Requirements</w:t>
-      </w:r>
-      <w:bookmarkEnd w:id="62"/>
     </w:p>
     <w:tbl>
       <w:tblPr>
@@ -17604,7 +17861,7 @@
                 <w:rFonts w:cs="Arial"/>
               </w:rPr>
             </w:pPr>
-            <w:bookmarkStart w:id="63" w:name="_Hlk520917109"/>
+            <w:bookmarkStart w:id="62" w:name="_Hlk520917109"/>
             <w:r>
               <w:rPr>
                 <w:rFonts w:cs="Arial"/>
@@ -17649,6 +17906,7 @@
               <w:rPr>
                 <w:rFonts w:cs="Arial"/>
               </w:rPr>
+              <w:lastRenderedPageBreak/>
               <w:t>Description</w:t>
             </w:r>
           </w:p>
@@ -17687,7 +17945,6 @@
               <w:rPr>
                 <w:rFonts w:cs="Arial"/>
               </w:rPr>
-              <w:lastRenderedPageBreak/>
               <w:t>Actors</w:t>
             </w:r>
           </w:p>
@@ -18363,12 +18620,13 @@
               <w:rPr>
                 <w:rFonts w:cs="Arial"/>
               </w:rPr>
+              <w:lastRenderedPageBreak/>
               <w:t>Amount due is updated</w:t>
             </w:r>
           </w:p>
         </w:tc>
       </w:tr>
-      <w:bookmarkEnd w:id="63"/>
+      <w:bookmarkEnd w:id="62"/>
     </w:tbl>
     <w:p>
       <w:pPr>
@@ -18385,25 +18643,25 @@
         <w:pStyle w:val="Heading11"/>
         <w:ind w:left="540"/>
       </w:pPr>
-      <w:bookmarkStart w:id="64" w:name="_Toc521229188"/>
+      <w:bookmarkStart w:id="63" w:name="_Toc521229188"/>
       <w:r>
         <w:t>Late Fee System Models</w:t>
       </w:r>
-      <w:bookmarkEnd w:id="64"/>
+      <w:bookmarkEnd w:id="63"/>
     </w:p>
     <w:p>
       <w:pPr>
         <w:pStyle w:val="Heading2"/>
         <w:numPr>
           <w:ilvl w:val="1"/>
-          <w:numId w:val="1"/>
+          <w:numId w:val="29"/>
         </w:numPr>
       </w:pPr>
-      <w:bookmarkStart w:id="65" w:name="_Toc521229189"/>
+      <w:bookmarkStart w:id="64" w:name="_Toc521229189"/>
       <w:r>
         <w:t>Late Fee Activity Diagram</w:t>
       </w:r>
-      <w:bookmarkEnd w:id="65"/>
+      <w:bookmarkEnd w:id="64"/>
     </w:p>
     <w:p>
       <w:pPr>
@@ -18468,11 +18726,11 @@
         <w:pStyle w:val="Heading11"/>
         <w:ind w:left="540"/>
       </w:pPr>
-      <w:bookmarkStart w:id="66" w:name="_Toc521229190"/>
+      <w:bookmarkStart w:id="65" w:name="_Toc521229190"/>
       <w:r>
         <w:t>Update Patron Records System Requirements</w:t>
       </w:r>
-      <w:bookmarkEnd w:id="66"/>
+      <w:bookmarkEnd w:id="65"/>
     </w:p>
     <w:tbl>
       <w:tblPr>
@@ -18718,6 +18976,7 @@
               <w:rPr>
                 <w:rFonts w:cs="Arial"/>
               </w:rPr>
+              <w:lastRenderedPageBreak/>
               <w:t>Click update</w:t>
             </w:r>
           </w:p>
@@ -18946,25 +19205,25 @@
         <w:pStyle w:val="Heading11"/>
         <w:ind w:left="540"/>
       </w:pPr>
-      <w:bookmarkStart w:id="67" w:name="_Toc521229191"/>
+      <w:bookmarkStart w:id="66" w:name="_Toc521229191"/>
       <w:r>
         <w:t>Update Patron Records System Models</w:t>
       </w:r>
-      <w:bookmarkEnd w:id="67"/>
+      <w:bookmarkEnd w:id="66"/>
     </w:p>
     <w:p>
       <w:pPr>
         <w:pStyle w:val="Heading2"/>
         <w:numPr>
           <w:ilvl w:val="1"/>
-          <w:numId w:val="1"/>
+          <w:numId w:val="29"/>
         </w:numPr>
       </w:pPr>
-      <w:bookmarkStart w:id="68" w:name="_Toc521229192"/>
+      <w:bookmarkStart w:id="67" w:name="_Toc521229192"/>
       <w:r>
         <w:t>Update Patron Records Activity Diagram</w:t>
       </w:r>
-      <w:bookmarkEnd w:id="68"/>
+      <w:bookmarkEnd w:id="67"/>
     </w:p>
     <w:p>
       <w:pPr>
@@ -19029,7 +19288,7 @@
       </w:pPr>
     </w:p>
     <w:p>
-      <w:bookmarkStart w:id="69" w:name="_Hlk521175434"/>
+      <w:bookmarkStart w:id="68" w:name="_Hlk521175434"/>
       <w:r>
         <w:t xml:space="preserve">Only librarians and administrators are able to change or create new records.  The fields are grayed out to library attendants.  Update and new record button are also grayed out to attendants.  After opening a record authorized staff are able to change the information in all fields.  After the new information has been inputted, staff will click on the update button.  Data will then be updated in the database.  If a new record is to be created authorized staff will click the new record button.  This will open a new blank record </w:t>
       </w:r>
@@ -19045,18 +19304,18 @@
         <w:pStyle w:val="Heading11"/>
         <w:ind w:left="540"/>
       </w:pPr>
-      <w:bookmarkStart w:id="70" w:name="_Toc521229193"/>
+      <w:bookmarkStart w:id="69" w:name="_Toc521229193"/>
+      <w:bookmarkEnd w:id="68"/>
+      <w:r>
+        <w:t xml:space="preserve">Update </w:t>
+      </w:r>
+      <w:r>
+        <w:t>Media</w:t>
+      </w:r>
+      <w:r>
+        <w:t xml:space="preserve"> Records System Requirements</w:t>
+      </w:r>
       <w:bookmarkEnd w:id="69"/>
-      <w:r>
-        <w:t xml:space="preserve">Update </w:t>
-      </w:r>
-      <w:r>
-        <w:t>Media</w:t>
-      </w:r>
-      <w:r>
-        <w:t xml:space="preserve"> Records System Requirements</w:t>
-      </w:r>
-      <w:bookmarkEnd w:id="70"/>
     </w:p>
     <w:tbl>
       <w:tblPr>
@@ -19088,7 +19347,7 @@
                 <w:rFonts w:cs="Arial"/>
               </w:rPr>
             </w:pPr>
-            <w:bookmarkStart w:id="71" w:name="_Hlk520919694"/>
+            <w:bookmarkStart w:id="70" w:name="_Hlk520919694"/>
             <w:r>
               <w:rPr>
                 <w:rFonts w:cs="Arial"/>
@@ -19593,7 +19852,7 @@
           </w:p>
         </w:tc>
       </w:tr>
-      <w:bookmarkEnd w:id="71"/>
+      <w:bookmarkEnd w:id="70"/>
     </w:tbl>
     <w:p>
       <w:pPr>
@@ -19609,28 +19868,28 @@
         <w:pStyle w:val="Heading11"/>
         <w:ind w:left="540"/>
       </w:pPr>
-      <w:bookmarkStart w:id="72" w:name="_Toc521229194"/>
+      <w:bookmarkStart w:id="71" w:name="_Toc521229194"/>
       <w:r>
         <w:t>Update Media</w:t>
       </w:r>
       <w:r>
         <w:t xml:space="preserve"> Records System Models</w:t>
       </w:r>
-      <w:bookmarkEnd w:id="72"/>
+      <w:bookmarkEnd w:id="71"/>
     </w:p>
     <w:p>
       <w:pPr>
         <w:pStyle w:val="Heading2"/>
         <w:numPr>
           <w:ilvl w:val="1"/>
-          <w:numId w:val="1"/>
+          <w:numId w:val="29"/>
         </w:numPr>
       </w:pPr>
-      <w:bookmarkStart w:id="73" w:name="_Toc521229195"/>
+      <w:bookmarkStart w:id="72" w:name="_Toc521229195"/>
       <w:r>
         <w:t>Update Media Records Activity Diagram</w:t>
       </w:r>
-      <w:bookmarkEnd w:id="73"/>
+      <w:bookmarkEnd w:id="72"/>
     </w:p>
     <w:p>
       <w:pPr>
@@ -19696,11 +19955,11 @@
         <w:pStyle w:val="Heading11"/>
         <w:ind w:left="270" w:hanging="90"/>
       </w:pPr>
-      <w:bookmarkStart w:id="74" w:name="_Toc521229196"/>
+      <w:bookmarkStart w:id="73" w:name="_Toc521229196"/>
       <w:r>
         <w:t>Log Out System Requirements</w:t>
       </w:r>
-      <w:bookmarkEnd w:id="74"/>
+      <w:bookmarkEnd w:id="73"/>
     </w:p>
     <w:tbl>
       <w:tblPr>
@@ -19949,7 +20208,6 @@
               <w:rPr>
                 <w:rFonts w:cs="Arial"/>
               </w:rPr>
-              <w:lastRenderedPageBreak/>
               <w:t>Post-conditions</w:t>
             </w:r>
           </w:p>
@@ -20027,25 +20285,27 @@
         <w:pStyle w:val="Heading11"/>
         <w:ind w:left="540"/>
       </w:pPr>
-      <w:bookmarkStart w:id="75" w:name="_Toc521229197"/>
+      <w:bookmarkStart w:id="74" w:name="_Toc521229197"/>
       <w:r>
         <w:t>Log Out System Models</w:t>
       </w:r>
-      <w:bookmarkEnd w:id="75"/>
+      <w:bookmarkEnd w:id="74"/>
     </w:p>
     <w:p>
       <w:pPr>
         <w:pStyle w:val="Heading2"/>
         <w:numPr>
           <w:ilvl w:val="1"/>
-          <w:numId w:val="1"/>
+          <w:numId w:val="29"/>
         </w:numPr>
       </w:pPr>
-      <w:bookmarkStart w:id="76" w:name="_Toc521229198"/>
+      <w:bookmarkStart w:id="75" w:name="_Toc521229198"/>
+      <w:bookmarkStart w:id="76" w:name="_GoBack"/>
+      <w:bookmarkEnd w:id="76"/>
       <w:r>
         <w:t>Log Out Activity Diagram</w:t>
       </w:r>
-      <w:bookmarkEnd w:id="76"/>
+      <w:bookmarkEnd w:id="75"/>
     </w:p>
     <w:p>
       <w:pPr>
@@ -30327,7 +30587,7 @@
 </file>
 
 <file path=customXml/itemProps1.xml><?xml version="1.0" encoding="utf-8"?>
-<ds:datastoreItem xmlns:ds="http://schemas.openxmlformats.org/officeDocument/2006/customXml" ds:itemID="{FEED79F4-902E-48AD-A11A-3349E81E2694}">
+<ds:datastoreItem xmlns:ds="http://schemas.openxmlformats.org/officeDocument/2006/customXml" ds:itemID="{E643994F-FC12-4384-AA6D-EF4FA5180E75}">
   <ds:schemaRefs>
     <ds:schemaRef ds:uri="http://schemas.openxmlformats.org/officeDocument/2006/bibliography"/>
   </ds:schemaRefs>

</xml_diff>

<commit_message>
fixed grammar and spelling errors.  added description for reservations activity diagram
</commit_message>
<xml_diff>
--- a/SRS.docx
+++ b/SRS.docx
@@ -1487,7 +1487,7 @@
                 <w:noProof/>
                 <w:webHidden/>
               </w:rPr>
-              <w:t>6</w:t>
+              <w:t>7</w:t>
             </w:r>
             <w:r>
               <w:rPr>
@@ -1577,7 +1577,7 @@
                 <w:noProof/>
                 <w:webHidden/>
               </w:rPr>
-              <w:t>6</w:t>
+              <w:t>7</w:t>
             </w:r>
             <w:r>
               <w:rPr>
@@ -1667,7 +1667,7 @@
                 <w:noProof/>
                 <w:webHidden/>
               </w:rPr>
-              <w:t>7</w:t>
+              <w:t>8</w:t>
             </w:r>
             <w:r>
               <w:rPr>
@@ -1757,7 +1757,7 @@
                 <w:noProof/>
                 <w:webHidden/>
               </w:rPr>
-              <w:t>7</w:t>
+              <w:t>8</w:t>
             </w:r>
             <w:r>
               <w:rPr>
@@ -1847,7 +1847,7 @@
                 <w:noProof/>
                 <w:webHidden/>
               </w:rPr>
-              <w:t>7</w:t>
+              <w:t>8</w:t>
             </w:r>
             <w:r>
               <w:rPr>
@@ -1937,7 +1937,7 @@
                 <w:noProof/>
                 <w:webHidden/>
               </w:rPr>
-              <w:t>7</w:t>
+              <w:t>8</w:t>
             </w:r>
             <w:r>
               <w:rPr>
@@ -2027,7 +2027,7 @@
                 <w:noProof/>
                 <w:webHidden/>
               </w:rPr>
-              <w:t>8</w:t>
+              <w:t>9</w:t>
             </w:r>
             <w:r>
               <w:rPr>
@@ -2117,7 +2117,7 @@
                 <w:noProof/>
                 <w:webHidden/>
               </w:rPr>
-              <w:t>8</w:t>
+              <w:t>9</w:t>
             </w:r>
             <w:r>
               <w:rPr>
@@ -2207,7 +2207,7 @@
                 <w:noProof/>
                 <w:webHidden/>
               </w:rPr>
-              <w:t>8</w:t>
+              <w:t>9</w:t>
             </w:r>
             <w:r>
               <w:rPr>
@@ -2297,7 +2297,7 @@
                 <w:noProof/>
                 <w:webHidden/>
               </w:rPr>
-              <w:t>8</w:t>
+              <w:t>9</w:t>
             </w:r>
             <w:r>
               <w:rPr>
@@ -2387,7 +2387,7 @@
                 <w:noProof/>
                 <w:webHidden/>
               </w:rPr>
-              <w:t>9</w:t>
+              <w:t>10</w:t>
             </w:r>
             <w:r>
               <w:rPr>
@@ -2477,7 +2477,7 @@
                 <w:noProof/>
                 <w:webHidden/>
               </w:rPr>
-              <w:t>10</w:t>
+              <w:t>12</w:t>
             </w:r>
             <w:r>
               <w:rPr>
@@ -2567,7 +2567,7 @@
                 <w:noProof/>
                 <w:webHidden/>
               </w:rPr>
-              <w:t>11</w:t>
+              <w:t>13</w:t>
             </w:r>
             <w:r>
               <w:rPr>
@@ -2657,7 +2657,7 @@
                 <w:noProof/>
                 <w:webHidden/>
               </w:rPr>
-              <w:t>12</w:t>
+              <w:t>14</w:t>
             </w:r>
             <w:r>
               <w:rPr>
@@ -2747,7 +2747,7 @@
                 <w:noProof/>
                 <w:webHidden/>
               </w:rPr>
-              <w:t>13</w:t>
+              <w:t>16</w:t>
             </w:r>
             <w:r>
               <w:rPr>
@@ -2837,7 +2837,7 @@
                 <w:noProof/>
                 <w:webHidden/>
               </w:rPr>
-              <w:t>13</w:t>
+              <w:t>16</w:t>
             </w:r>
             <w:r>
               <w:rPr>
@@ -2927,7 +2927,7 @@
                 <w:noProof/>
                 <w:webHidden/>
               </w:rPr>
-              <w:t>14</w:t>
+              <w:t>16</w:t>
             </w:r>
             <w:r>
               <w:rPr>
@@ -3017,7 +3017,7 @@
                 <w:noProof/>
                 <w:webHidden/>
               </w:rPr>
-              <w:t>15</w:t>
+              <w:t>18</w:t>
             </w:r>
             <w:r>
               <w:rPr>
@@ -3107,7 +3107,7 @@
                 <w:noProof/>
                 <w:webHidden/>
               </w:rPr>
-              <w:t>15</w:t>
+              <w:t>18</w:t>
             </w:r>
             <w:r>
               <w:rPr>
@@ -3197,7 +3197,7 @@
                 <w:noProof/>
                 <w:webHidden/>
               </w:rPr>
-              <w:t>15</w:t>
+              <w:t>18</w:t>
             </w:r>
             <w:r>
               <w:rPr>
@@ -3287,7 +3287,7 @@
                 <w:noProof/>
                 <w:webHidden/>
               </w:rPr>
-              <w:t>16</w:t>
+              <w:t>20</w:t>
             </w:r>
             <w:r>
               <w:rPr>
@@ -3377,7 +3377,7 @@
                 <w:noProof/>
                 <w:webHidden/>
               </w:rPr>
-              <w:t>16</w:t>
+              <w:t>20</w:t>
             </w:r>
             <w:r>
               <w:rPr>
@@ -3467,7 +3467,7 @@
                 <w:noProof/>
                 <w:webHidden/>
               </w:rPr>
-              <w:t>17</w:t>
+              <w:t>20</w:t>
             </w:r>
             <w:r>
               <w:rPr>
@@ -3557,7 +3557,7 @@
                 <w:noProof/>
                 <w:webHidden/>
               </w:rPr>
-              <w:t>17</w:t>
+              <w:t>21</w:t>
             </w:r>
             <w:r>
               <w:rPr>
@@ -3647,7 +3647,7 @@
                 <w:noProof/>
                 <w:webHidden/>
               </w:rPr>
-              <w:t>17</w:t>
+              <w:t>21</w:t>
             </w:r>
             <w:r>
               <w:rPr>
@@ -3737,7 +3737,7 @@
                 <w:noProof/>
                 <w:webHidden/>
               </w:rPr>
-              <w:t>18</w:t>
+              <w:t>22</w:t>
             </w:r>
             <w:r>
               <w:rPr>
@@ -3827,7 +3827,7 @@
                 <w:noProof/>
                 <w:webHidden/>
               </w:rPr>
-              <w:t>19</w:t>
+              <w:t>23</w:t>
             </w:r>
             <w:r>
               <w:rPr>
@@ -3917,7 +3917,7 @@
                 <w:noProof/>
                 <w:webHidden/>
               </w:rPr>
-              <w:t>19</w:t>
+              <w:t>23</w:t>
             </w:r>
             <w:r>
               <w:rPr>
@@ -4007,7 +4007,7 @@
                 <w:noProof/>
                 <w:webHidden/>
               </w:rPr>
-              <w:t>19</w:t>
+              <w:t>23</w:t>
             </w:r>
             <w:r>
               <w:rPr>
@@ -4097,7 +4097,7 @@
                 <w:noProof/>
                 <w:webHidden/>
               </w:rPr>
-              <w:t>21</w:t>
+              <w:t>25</w:t>
             </w:r>
             <w:r>
               <w:rPr>
@@ -4187,7 +4187,7 @@
                 <w:noProof/>
                 <w:webHidden/>
               </w:rPr>
-              <w:t>21</w:t>
+              <w:t>25</w:t>
             </w:r>
             <w:r>
               <w:rPr>
@@ -4277,7 +4277,7 @@
                 <w:noProof/>
                 <w:webHidden/>
               </w:rPr>
-              <w:t>21</w:t>
+              <w:t>25</w:t>
             </w:r>
             <w:r>
               <w:rPr>
@@ -4367,7 +4367,7 @@
                 <w:noProof/>
                 <w:webHidden/>
               </w:rPr>
-              <w:t>22</w:t>
+              <w:t>27</w:t>
             </w:r>
             <w:r>
               <w:rPr>
@@ -4457,7 +4457,7 @@
                 <w:noProof/>
                 <w:webHidden/>
               </w:rPr>
-              <w:t>22</w:t>
+              <w:t>27</w:t>
             </w:r>
             <w:r>
               <w:rPr>
@@ -4547,7 +4547,7 @@
                 <w:noProof/>
                 <w:webHidden/>
               </w:rPr>
-              <w:t>23</w:t>
+              <w:t>27</w:t>
             </w:r>
             <w:r>
               <w:rPr>
@@ -4637,7 +4637,7 @@
                 <w:noProof/>
                 <w:webHidden/>
               </w:rPr>
-              <w:t>24</w:t>
+              <w:t>29</w:t>
             </w:r>
             <w:r>
               <w:rPr>
@@ -4727,7 +4727,7 @@
                 <w:noProof/>
                 <w:webHidden/>
               </w:rPr>
-              <w:t>24</w:t>
+              <w:t>29</w:t>
             </w:r>
             <w:r>
               <w:rPr>
@@ -4817,7 +4817,7 @@
                 <w:noProof/>
                 <w:webHidden/>
               </w:rPr>
-              <w:t>24</w:t>
+              <w:t>29</w:t>
             </w:r>
             <w:r>
               <w:rPr>
@@ -4907,7 +4907,7 @@
                 <w:noProof/>
                 <w:webHidden/>
               </w:rPr>
-              <w:t>26</w:t>
+              <w:t>31</w:t>
             </w:r>
             <w:r>
               <w:rPr>
@@ -4997,7 +4997,7 @@
                 <w:noProof/>
                 <w:webHidden/>
               </w:rPr>
-              <w:t>26</w:t>
+              <w:t>31</w:t>
             </w:r>
             <w:r>
               <w:rPr>
@@ -5087,7 +5087,7 @@
                 <w:noProof/>
                 <w:webHidden/>
               </w:rPr>
-              <w:t>26</w:t>
+              <w:t>31</w:t>
             </w:r>
             <w:r>
               <w:rPr>
@@ -5177,7 +5177,7 @@
                 <w:noProof/>
                 <w:webHidden/>
               </w:rPr>
-              <w:t>27</w:t>
+              <w:t>32</w:t>
             </w:r>
             <w:r>
               <w:rPr>
@@ -5267,7 +5267,7 @@
                 <w:noProof/>
                 <w:webHidden/>
               </w:rPr>
-              <w:t>27</w:t>
+              <w:t>32</w:t>
             </w:r>
             <w:r>
               <w:rPr>
@@ -5357,7 +5357,7 @@
                 <w:noProof/>
                 <w:webHidden/>
               </w:rPr>
-              <w:t>27</w:t>
+              <w:t>32</w:t>
             </w:r>
             <w:r>
               <w:rPr>
@@ -5447,7 +5447,7 @@
                 <w:noProof/>
                 <w:webHidden/>
               </w:rPr>
-              <w:t>29</w:t>
+              <w:t>34</w:t>
             </w:r>
             <w:r>
               <w:rPr>
@@ -5537,7 +5537,7 @@
                 <w:noProof/>
                 <w:webHidden/>
               </w:rPr>
-              <w:t>29</w:t>
+              <w:t>34</w:t>
             </w:r>
             <w:r>
               <w:rPr>
@@ -5627,7 +5627,7 @@
                 <w:noProof/>
                 <w:webHidden/>
               </w:rPr>
-              <w:t>29</w:t>
+              <w:t>34</w:t>
             </w:r>
             <w:r>
               <w:rPr>
@@ -5717,7 +5717,7 @@
                 <w:noProof/>
                 <w:webHidden/>
               </w:rPr>
-              <w:t>31</w:t>
+              <w:t>36</w:t>
             </w:r>
             <w:r>
               <w:rPr>
@@ -5807,7 +5807,7 @@
                 <w:noProof/>
                 <w:webHidden/>
               </w:rPr>
-              <w:t>31</w:t>
+              <w:t>36</w:t>
             </w:r>
             <w:r>
               <w:rPr>
@@ -5897,7 +5897,7 @@
                 <w:noProof/>
                 <w:webHidden/>
               </w:rPr>
-              <w:t>31</w:t>
+              <w:t>36</w:t>
             </w:r>
             <w:r>
               <w:rPr>
@@ -5987,7 +5987,7 @@
                 <w:noProof/>
                 <w:webHidden/>
               </w:rPr>
-              <w:t>32</w:t>
+              <w:t>37</w:t>
             </w:r>
             <w:r>
               <w:rPr>
@@ -6077,7 +6077,7 @@
                 <w:noProof/>
                 <w:webHidden/>
               </w:rPr>
-              <w:t>32</w:t>
+              <w:t>37</w:t>
             </w:r>
             <w:r>
               <w:rPr>
@@ -6167,7 +6167,7 @@
                 <w:noProof/>
                 <w:webHidden/>
               </w:rPr>
-              <w:t>32</w:t>
+              <w:t>38</w:t>
             </w:r>
             <w:r>
               <w:rPr>
@@ -6257,7 +6257,7 @@
                 <w:noProof/>
                 <w:webHidden/>
               </w:rPr>
-              <w:t>34</w:t>
+              <w:t>40</w:t>
             </w:r>
             <w:r>
               <w:rPr>
@@ -6347,7 +6347,7 @@
                 <w:noProof/>
                 <w:webHidden/>
               </w:rPr>
-              <w:t>34</w:t>
+              <w:t>40</w:t>
             </w:r>
             <w:r>
               <w:rPr>
@@ -6437,7 +6437,7 @@
                 <w:noProof/>
                 <w:webHidden/>
               </w:rPr>
-              <w:t>34</w:t>
+              <w:t>40</w:t>
             </w:r>
             <w:r>
               <w:rPr>
@@ -6527,7 +6527,7 @@
                 <w:noProof/>
                 <w:webHidden/>
               </w:rPr>
-              <w:t>35</w:t>
+              <w:t>41</w:t>
             </w:r>
             <w:r>
               <w:rPr>
@@ -6617,7 +6617,7 @@
                 <w:noProof/>
                 <w:webHidden/>
               </w:rPr>
-              <w:t>35</w:t>
+              <w:t>41</w:t>
             </w:r>
             <w:r>
               <w:rPr>
@@ -6707,7 +6707,7 @@
                 <w:noProof/>
                 <w:webHidden/>
               </w:rPr>
-              <w:t>35</w:t>
+              <w:t>41</w:t>
             </w:r>
             <w:r>
               <w:rPr>
@@ -6797,7 +6797,7 @@
                 <w:noProof/>
                 <w:webHidden/>
               </w:rPr>
-              <w:t>35</w:t>
+              <w:t>41</w:t>
             </w:r>
             <w:r>
               <w:rPr>
@@ -6887,7 +6887,7 @@
                 <w:noProof/>
                 <w:webHidden/>
               </w:rPr>
-              <w:t>36</w:t>
+              <w:t>42</w:t>
             </w:r>
             <w:r>
               <w:rPr>
@@ -6977,7 +6977,7 @@
                 <w:noProof/>
                 <w:webHidden/>
               </w:rPr>
-              <w:t>37</w:t>
+              <w:t>43</w:t>
             </w:r>
             <w:r>
               <w:rPr>
@@ -7067,7 +7067,7 @@
                 <w:noProof/>
                 <w:webHidden/>
               </w:rPr>
-              <w:t>38</w:t>
+              <w:t>44</w:t>
             </w:r>
             <w:r>
               <w:rPr>
@@ -7157,7 +7157,7 @@
                 <w:noProof/>
                 <w:webHidden/>
               </w:rPr>
-              <w:t>39</w:t>
+              <w:t>45</w:t>
             </w:r>
             <w:r>
               <w:rPr>
@@ -7247,7 +7247,7 @@
                 <w:noProof/>
                 <w:webHidden/>
               </w:rPr>
-              <w:t>40</w:t>
+              <w:t>46</w:t>
             </w:r>
             <w:r>
               <w:rPr>
@@ -7337,7 +7337,7 @@
                 <w:noProof/>
                 <w:webHidden/>
               </w:rPr>
-              <w:t>41</w:t>
+              <w:t>47</w:t>
             </w:r>
             <w:r>
               <w:rPr>
@@ -7427,7 +7427,7 @@
                 <w:noProof/>
                 <w:webHidden/>
               </w:rPr>
-              <w:t>42</w:t>
+              <w:t>48</w:t>
             </w:r>
             <w:r>
               <w:rPr>
@@ -7517,7 +7517,7 @@
                 <w:noProof/>
                 <w:webHidden/>
               </w:rPr>
-              <w:t>42</w:t>
+              <w:t>48</w:t>
             </w:r>
             <w:r>
               <w:rPr>
@@ -7607,7 +7607,7 @@
                 <w:noProof/>
                 <w:webHidden/>
               </w:rPr>
-              <w:t>42</w:t>
+              <w:t>48</w:t>
             </w:r>
             <w:r>
               <w:rPr>
@@ -7697,7 +7697,7 @@
                 <w:noProof/>
                 <w:webHidden/>
               </w:rPr>
-              <w:t>42</w:t>
+              <w:t>48</w:t>
             </w:r>
             <w:r>
               <w:rPr>
@@ -9323,14 +9323,12 @@
         </w:rPr>
         <w:t xml:space="preserve">l provide basic functions needed in the day to day activities of a library.  This includes transactional activities such as checking out and returning media, paying for late fees and printing.  It will also include search functions such as media and patron record searching.  For searching </w:t>
       </w:r>
-      <w:proofErr w:type="gramStart"/>
       <w:r>
         <w:rPr>
           <w:rFonts w:cs="Arial"/>
         </w:rPr>
-        <w:t>media</w:t>
-      </w:r>
-      <w:proofErr w:type="gramEnd"/>
+        <w:t>media,</w:t>
+      </w:r>
       <w:r>
         <w:rPr>
           <w:rFonts w:cs="Arial"/>
@@ -9678,11 +9676,9 @@
       <w:r>
         <w:t xml:space="preserve">Librarians will be able to search and update media and patron </w:t>
       </w:r>
-      <w:proofErr w:type="gramStart"/>
-      <w:r>
-        <w:t>records, and</w:t>
-      </w:r>
-      <w:proofErr w:type="gramEnd"/>
+      <w:r>
+        <w:t>records and</w:t>
+      </w:r>
       <w:r>
         <w:t xml:space="preserve"> be able to accomplish transactions such as checking out media, process returns, and process payments for late fees and printing funds.   </w:t>
       </w:r>
@@ -9771,21 +9767,29 @@
       <w:r>
         <w:t xml:space="preserve">Attendants will be able to search media and patron </w:t>
       </w:r>
-      <w:proofErr w:type="gramStart"/>
-      <w:r>
-        <w:t>records,</w:t>
-      </w:r>
-      <w:proofErr w:type="gramEnd"/>
-      <w:r>
-        <w:t xml:space="preserve"> however they will not be able to edit them.  </w:t>
-      </w:r>
-      <w:proofErr w:type="gramStart"/>
-      <w:r>
-        <w:t>Similarly</w:t>
-      </w:r>
-      <w:proofErr w:type="gramEnd"/>
-      <w:r>
-        <w:t xml:space="preserve"> to librarians they will be able to checking out media, process returns, and process payments for late fees and printing funds.   </w:t>
+      <w:r>
+        <w:t>records;</w:t>
+      </w:r>
+      <w:r>
+        <w:t xml:space="preserve"> </w:t>
+      </w:r>
+      <w:r>
+        <w:t>however,</w:t>
+      </w:r>
+      <w:r>
+        <w:t xml:space="preserve"> they will not be able to edit them.  </w:t>
+      </w:r>
+      <w:r>
+        <w:t>Similarly,</w:t>
+      </w:r>
+      <w:r>
+        <w:t xml:space="preserve"> to librarians they will be able to </w:t>
+      </w:r>
+      <w:r>
+        <w:t>check</w:t>
+      </w:r>
+      <w:r>
+        <w:t xml:space="preserve"> out media, process returns, and process payments for late fees and printing funds.   </w:t>
       </w:r>
     </w:p>
     <w:p>
@@ -10539,11 +10543,9 @@
       <w:r>
         <w:t xml:space="preserve">The diagram describes the process of creating a patron’s online account.  After being issued a library card, patrons may navigate to the library’s website, where they will click the register button.  A new page will </w:t>
       </w:r>
-      <w:proofErr w:type="gramStart"/>
-      <w:r>
-        <w:t>open</w:t>
-      </w:r>
-      <w:proofErr w:type="gramEnd"/>
+      <w:r>
+        <w:t>open,</w:t>
+      </w:r>
       <w:r>
         <w:t xml:space="preserve"> </w:t>
       </w:r>
@@ -10562,19 +10564,17 @@
       <w:r>
         <w:t xml:space="preserve">the </w:t>
       </w:r>
-      <w:proofErr w:type="gramStart"/>
-      <w:r>
-        <w:t>three digit</w:t>
-      </w:r>
-      <w:proofErr w:type="gramEnd"/>
-      <w:r>
-        <w:t xml:space="preserve"> area code and seven</w:t>
-      </w:r>
-      <w:r>
-        <w:t xml:space="preserve"> </w:t>
-      </w:r>
-      <w:r>
-        <w:t>digit phone number.  The email address must include the at symbol and at least one dot.  A username will be generated, and the patron will be asked to cr</w:t>
+      <w:r>
+        <w:t>three-digit</w:t>
+      </w:r>
+      <w:r>
+        <w:t xml:space="preserve"> area code and </w:t>
+      </w:r>
+      <w:r>
+        <w:t>seven-digit</w:t>
+      </w:r>
+      <w:r>
+        <w:t xml:space="preserve"> phone number.  The email address must include the at symbol and at least one dot.  A username will be generated, and the patron will be asked to cr</w:t>
       </w:r>
       <w:r>
         <w:t xml:space="preserve">eate a password.  The password </w:t>
@@ -10591,14 +10591,12 @@
         </w:rPr>
         <w:t xml:space="preserve">Having passed all validation requirements, users may click the submit button.  An account will be </w:t>
       </w:r>
-      <w:proofErr w:type="gramStart"/>
       <w:r>
         <w:rPr>
           <w:rFonts w:cs="Arial"/>
         </w:rPr>
-        <w:t>created</w:t>
-      </w:r>
-      <w:proofErr w:type="gramEnd"/>
+        <w:t>created,</w:t>
+      </w:r>
       <w:r>
         <w:rPr>
           <w:rFonts w:cs="Arial"/>
@@ -11504,11 +11502,9 @@
       <w:r>
         <w:t xml:space="preserve"> number of attempts will increase by one.  If the number of attempts is less </w:t>
       </w:r>
-      <w:proofErr w:type="spellStart"/>
-      <w:r>
-        <w:t>then</w:t>
-      </w:r>
-      <w:proofErr w:type="spellEnd"/>
+      <w:r>
+        <w:t>than</w:t>
+      </w:r>
       <w:r>
         <w:t xml:space="preserve"> five</w:t>
       </w:r>
@@ -11530,11 +11526,9 @@
       <w:r>
         <w:t xml:space="preserve">exceeds five the account will be </w:t>
       </w:r>
-      <w:proofErr w:type="gramStart"/>
-      <w:r>
-        <w:t>locked</w:t>
-      </w:r>
-      <w:proofErr w:type="gramEnd"/>
+      <w:r>
+        <w:t>locked,</w:t>
+      </w:r>
       <w:r>
         <w:t xml:space="preserve"> and users will receive a message stating that the account is locked and that they need to contact the system administrator.  In the case that username and password match users will be directed to the appropriate portal according to user type.  Patrons will be redirected to the patron portal, while staff members will be redirected to the staff portal. </w:t>
       </w:r>
@@ -11642,19 +11636,17 @@
                 <w:rFonts w:cs="Arial"/>
               </w:rPr>
             </w:pPr>
-            <w:proofErr w:type="spellStart"/>
-            <w:r>
-              <w:rPr>
-                <w:rFonts w:cs="Arial"/>
-              </w:rPr>
-              <w:t>Patron’s</w:t>
-            </w:r>
-            <w:proofErr w:type="spellEnd"/>
-            <w:r>
-              <w:rPr>
-                <w:rFonts w:cs="Arial"/>
-              </w:rPr>
-              <w:t xml:space="preserve"> who have forgotten their passwords or wish to change their passwords can clic</w:t>
+            <w:r>
+              <w:rPr>
+                <w:rFonts w:cs="Arial"/>
+              </w:rPr>
+              <w:t>Patron</w:t>
+            </w:r>
+            <w:r>
+              <w:rPr>
+                <w:rFonts w:cs="Arial"/>
+              </w:rPr>
+              <w:t>s who have forgotten their passwords or wish to change their passwords can clic</w:t>
             </w:r>
             <w:r>
               <w:rPr>
@@ -13203,11 +13195,9 @@
       <w:r>
         <w:t xml:space="preserve"> the username is </w:t>
       </w:r>
-      <w:proofErr w:type="gramStart"/>
-      <w:r>
-        <w:t>displayed</w:t>
-      </w:r>
-      <w:proofErr w:type="gramEnd"/>
+      <w:r>
+        <w:t>displayed,</w:t>
+      </w:r>
       <w:r>
         <w:t xml:space="preserve"> and the user can click a button to go back to the log in screen.  </w:t>
       </w:r>
@@ -13338,26 +13328,12 @@
               </w:rPr>
               <w:t xml:space="preserve"> defaults to search by </w:t>
             </w:r>
-            <w:proofErr w:type="gramStart"/>
-            <w:r>
-              <w:rPr>
-                <w:rFonts w:cs="Arial"/>
-              </w:rPr>
-              <w:t>keyword,</w:t>
-            </w:r>
-            <w:r>
-              <w:rPr>
-                <w:rFonts w:cs="Arial"/>
-              </w:rPr>
-              <w:t xml:space="preserve"> </w:t>
-            </w:r>
-            <w:r>
-              <w:rPr>
-                <w:rFonts w:cs="Arial"/>
-              </w:rPr>
-              <w:t>but</w:t>
-            </w:r>
-            <w:proofErr w:type="gramEnd"/>
+            <w:r>
+              <w:rPr>
+                <w:rFonts w:cs="Arial"/>
+              </w:rPr>
+              <w:t>keyword but</w:t>
+            </w:r>
             <w:r>
               <w:rPr>
                 <w:rFonts w:cs="Arial"/>
@@ -14256,30 +14232,40 @@
               <w:rPr>
                 <w:rFonts w:cs="Arial"/>
               </w:rPr>
-              <w:t xml:space="preserve">Filter out results by using filters: format (book, newspaper, magazine, journal etc.), author, </w:t>
+              <w:t>Filter out results by using filters: format (book, newspaper, magazine, journal etc.), author, year</w:t>
+            </w:r>
+            <w:r>
+              <w:rPr>
+                <w:rFonts w:cs="Arial"/>
+              </w:rPr>
+              <w:t xml:space="preserve"> </w:t>
+            </w:r>
+            <w:r>
+              <w:rPr>
+                <w:rFonts w:cs="Arial"/>
+              </w:rPr>
+              <w:t xml:space="preserve">(select between what years), </w:t>
             </w:r>
             <w:proofErr w:type="gramStart"/>
             <w:r>
               <w:rPr>
                 <w:rFonts w:cs="Arial"/>
               </w:rPr>
-              <w:t>year(</w:t>
+              <w:t>subject(</w:t>
             </w:r>
             <w:proofErr w:type="gramEnd"/>
             <w:r>
               <w:rPr>
                 <w:rFonts w:cs="Arial"/>
               </w:rPr>
-              <w:t xml:space="preserve">select between what years), subject(history, science </w:t>
-            </w:r>
-            <w:proofErr w:type="spellStart"/>
-            <w:r>
-              <w:rPr>
-                <w:rFonts w:cs="Arial"/>
-              </w:rPr>
-              <w:t>etc</w:t>
-            </w:r>
-            <w:proofErr w:type="spellEnd"/>
+              <w:t>history, science etc</w:t>
+            </w:r>
+            <w:r>
+              <w:rPr>
+                <w:rFonts w:cs="Arial"/>
+              </w:rPr>
+              <w:t>.</w:t>
+            </w:r>
             <w:r>
               <w:rPr>
                 <w:rFonts w:cs="Arial"/>
@@ -14559,7 +14545,55 @@
               <w:rPr>
                 <w:rFonts w:cs="Arial"/>
               </w:rPr>
-              <w:t>Staff will often need to lookup patron records to verify status of account.  Staff will be able to see how much is owed in late fee’s, how much money remains in printing funds, home address to verify residency information is up to date, telephone in case patron needs to be contacted.  The search by library card number row will be static and sit at the top.  At checkout after scanning the card the number will be input into this search box.  When using other criteria such as first name and last name the library card search can be left blank.  Clicking on the operators will add a new search row.  Clicking on a record will redirect to the full record page of the patron.  Once here additional functions may be performed such as paying late fees, adding printing funds, or checking out books.</w:t>
+              <w:t xml:space="preserve">Staff will often need to lookup patron records to verify </w:t>
+            </w:r>
+            <w:r>
+              <w:rPr>
+                <w:rFonts w:cs="Arial"/>
+              </w:rPr>
+              <w:t xml:space="preserve">the </w:t>
+            </w:r>
+            <w:r>
+              <w:rPr>
+                <w:rFonts w:cs="Arial"/>
+              </w:rPr>
+              <w:t xml:space="preserve">status of </w:t>
+            </w:r>
+            <w:r>
+              <w:rPr>
+                <w:rFonts w:cs="Arial"/>
+              </w:rPr>
+              <w:t xml:space="preserve">the </w:t>
+            </w:r>
+            <w:r>
+              <w:rPr>
+                <w:rFonts w:cs="Arial"/>
+              </w:rPr>
+              <w:t xml:space="preserve">account.  Staff will be able to see how much is owed in late fee’s, how much money remains in printing funds, home address to verify residency information is up to date, </w:t>
+            </w:r>
+            <w:r>
+              <w:rPr>
+                <w:rFonts w:cs="Arial"/>
+              </w:rPr>
+              <w:t xml:space="preserve">and </w:t>
+            </w:r>
+            <w:r>
+              <w:rPr>
+                <w:rFonts w:cs="Arial"/>
+              </w:rPr>
+              <w:t>telephone in case patron needs to be contacted.  The search by library card number row will be static and sit at the top.  At checkout</w:t>
+            </w:r>
+            <w:r>
+              <w:rPr>
+                <w:rFonts w:cs="Arial"/>
+              </w:rPr>
+              <w:t>,</w:t>
+            </w:r>
+            <w:r>
+              <w:rPr>
+                <w:rFonts w:cs="Arial"/>
+              </w:rPr>
+              <w:t xml:space="preserve"> after scanning the card the number will be input into this search box.  When using other criteria such as first name and last name the library card search can be left blank.  Clicking on the operators will add a new search row.  Clicking on a record will redirect to the full record page of the patron.  Once here additional functions may be performed such as paying late fees, adding printing funds, or checking out books.</w:t>
             </w:r>
           </w:p>
         </w:tc>
@@ -14598,7 +14632,37 @@
               <w:rPr>
                 <w:rFonts w:cs="Arial"/>
               </w:rPr>
-              <w:t>Librarian, attendant, administrator</w:t>
+              <w:t>Librarian</w:t>
+            </w:r>
+            <w:r>
+              <w:rPr>
+                <w:rFonts w:cs="Arial"/>
+              </w:rPr>
+              <w:t>s, A</w:t>
+            </w:r>
+            <w:r>
+              <w:rPr>
+                <w:rFonts w:cs="Arial"/>
+              </w:rPr>
+              <w:t>ttendant</w:t>
+            </w:r>
+            <w:r>
+              <w:rPr>
+                <w:rFonts w:cs="Arial"/>
+              </w:rPr>
+              <w:t>s, A</w:t>
+            </w:r>
+            <w:r>
+              <w:rPr>
+                <w:rFonts w:cs="Arial"/>
+              </w:rPr>
+              <w:t>dministrator</w:t>
+            </w:r>
+            <w:r>
+              <w:rPr>
+                <w:rFonts w:cs="Arial"/>
+              </w:rPr>
+              <w:t>s</w:t>
             </w:r>
           </w:p>
         </w:tc>
@@ -14697,16 +14761,26 @@
               <w:rPr>
                 <w:rFonts w:cs="Arial"/>
               </w:rPr>
-              <w:t xml:space="preserve">Staff selects search option from drop down (FirstName, </w:t>
-            </w:r>
-            <w:proofErr w:type="spellStart"/>
-            <w:r>
-              <w:rPr>
-                <w:rFonts w:cs="Arial"/>
-              </w:rPr>
-              <w:t>LastName</w:t>
-            </w:r>
-            <w:proofErr w:type="spellEnd"/>
+              <w:t>Staff selects search option from drop down (First</w:t>
+            </w:r>
+            <w:r>
+              <w:rPr>
+                <w:rFonts w:cs="Arial"/>
+              </w:rPr>
+              <w:t xml:space="preserve"> </w:t>
+            </w:r>
+            <w:r>
+              <w:rPr>
+                <w:rFonts w:cs="Arial"/>
+              </w:rPr>
+              <w:t xml:space="preserve">Name, </w:t>
+            </w:r>
+            <w:r>
+              <w:rPr>
+                <w:rFonts w:cs="Arial"/>
+              </w:rPr>
+              <w:t>Last Name</w:t>
+            </w:r>
             <w:r>
               <w:rPr>
                 <w:rFonts w:cs="Arial"/>
@@ -14996,11 +15070,9 @@
       <w:r>
         <w:t xml:space="preserve">set to search by card number and cannot be changed.  If a card is scanned it will receive the number as input and produce a search result.  Staff can also type in the number manually.  If the card number cannot be read the next search row can be used.  The user will select the search type: last name, first name, year of birth, telephone, etc.  In the search box the user will type in the search criteria.  If more search rows are </w:t>
       </w:r>
-      <w:proofErr w:type="gramStart"/>
-      <w:r>
-        <w:t>desired</w:t>
-      </w:r>
-      <w:proofErr w:type="gramEnd"/>
+      <w:r>
+        <w:t>desired,</w:t>
+      </w:r>
       <w:r>
         <w:t xml:space="preserve"> they may be added by using the operator buttons.  </w:t>
       </w:r>
@@ -15180,7 +15252,19 @@
               <w:rPr>
                 <w:rFonts w:cs="Arial"/>
               </w:rPr>
-              <w:t>Library patron</w:t>
+              <w:t>P</w:t>
+            </w:r>
+            <w:r>
+              <w:rPr>
+                <w:rFonts w:cs="Arial"/>
+              </w:rPr>
+              <w:t>atron</w:t>
+            </w:r>
+            <w:r>
+              <w:rPr>
+                <w:rFonts w:cs="Arial"/>
+              </w:rPr>
+              <w:t>s</w:t>
             </w:r>
           </w:p>
         </w:tc>
@@ -15507,15 +15591,13 @@
         <w:t xml:space="preserve">After the user finds the media to checkout he or she can click on the reserve button.  Next </w:t>
       </w:r>
       <w:r>
-        <w:t xml:space="preserve">the user will select the pickup location, </w:t>
-      </w:r>
-      <w:proofErr w:type="gramStart"/>
-      <w:r>
-        <w:t>Once</w:t>
-      </w:r>
-      <w:proofErr w:type="gramEnd"/>
-      <w:r>
-        <w:t xml:space="preserve"> a user picks a location a message will appear showing how soon the media is available for pickup, if this is acceptable to the user he or she can click OK and if not click cancel.  If OK is clicked the reservation is made and the media is added to the user’s reservation list.  </w:t>
+        <w:t>the user will select the pi</w:t>
+      </w:r>
+      <w:r>
+        <w:t xml:space="preserve">ckup location. </w:t>
+      </w:r>
+      <w:r>
+        <w:t xml:space="preserve">Once a user picks a location a message will appear showing how soon the media is available for pickup, if this is acceptable to the user he or she can click OK and if not click cancel.  If OK is clicked the reservation is made and the media is added to the user’s reservation list.  </w:t>
       </w:r>
     </w:p>
     <w:p>
@@ -15788,7 +15870,19 @@
               <w:rPr>
                 <w:rFonts w:cs="Arial"/>
               </w:rPr>
-              <w:t>Librarians and A</w:t>
+              <w:t>Librarians</w:t>
+            </w:r>
+            <w:r>
+              <w:rPr>
+                <w:rFonts w:cs="Arial"/>
+              </w:rPr>
+              <w:t xml:space="preserve">, </w:t>
+            </w:r>
+            <w:r>
+              <w:rPr>
+                <w:rFonts w:cs="Arial"/>
+              </w:rPr>
+              <w:t>A</w:t>
             </w:r>
             <w:r>
               <w:rPr>
@@ -16266,35 +16360,31 @@
               <w:rPr>
                 <w:rFonts w:cs="Arial"/>
               </w:rPr>
-              <w:t>Book status is changed from ‘</w:t>
-            </w:r>
-            <w:proofErr w:type="spellStart"/>
-            <w:r>
-              <w:rPr>
-                <w:rFonts w:cs="Arial"/>
-              </w:rPr>
-              <w:t>instock</w:t>
-            </w:r>
-            <w:proofErr w:type="spellEnd"/>
-            <w:r>
-              <w:rPr>
-                <w:rFonts w:cs="Arial"/>
-              </w:rPr>
-              <w:t>’ to ‘</w:t>
-            </w:r>
-            <w:proofErr w:type="spellStart"/>
-            <w:r>
-              <w:rPr>
-                <w:rFonts w:cs="Arial"/>
-              </w:rPr>
-              <w:t>checkedout</w:t>
-            </w:r>
-            <w:proofErr w:type="spellEnd"/>
-            <w:r>
-              <w:rPr>
-                <w:rFonts w:cs="Arial"/>
-              </w:rPr>
-              <w:t>’ in the database</w:t>
+              <w:t>Book status is changed from ‘in</w:t>
+            </w:r>
+            <w:r>
+              <w:rPr>
+                <w:rFonts w:cs="Arial"/>
+              </w:rPr>
+              <w:t xml:space="preserve"> </w:t>
+            </w:r>
+            <w:r>
+              <w:rPr>
+                <w:rFonts w:cs="Arial"/>
+              </w:rPr>
+              <w:t>stock’ to ‘checked</w:t>
+            </w:r>
+            <w:r>
+              <w:rPr>
+                <w:rFonts w:cs="Arial"/>
+              </w:rPr>
+              <w:t xml:space="preserve"> </w:t>
+            </w:r>
+            <w:r>
+              <w:rPr>
+                <w:rFonts w:cs="Arial"/>
+              </w:rPr>
+              <w:t>out’ in the database</w:t>
             </w:r>
           </w:p>
           <w:p>
@@ -16592,7 +16682,19 @@
               <w:rPr>
                 <w:rFonts w:cs="Arial"/>
               </w:rPr>
-              <w:t>Librarians and A</w:t>
+              <w:t>Librarians</w:t>
+            </w:r>
+            <w:r>
+              <w:rPr>
+                <w:rFonts w:cs="Arial"/>
+              </w:rPr>
+              <w:t>,</w:t>
+            </w:r>
+            <w:r>
+              <w:rPr>
+                <w:rFonts w:cs="Arial"/>
+              </w:rPr>
+              <w:t xml:space="preserve"> A</w:t>
             </w:r>
             <w:r>
               <w:rPr>
@@ -17188,7 +17290,10 @@
     </w:p>
     <w:p>
       <w:r>
-        <w:t xml:space="preserve">During returns staff will first scan the patron’s library card to open the patron’s record.  Staff will then scan the media being returned. If the media is not found in the patron’s checked out list a message will display stating that the media is not checked out by this patron.  </w:t>
+        <w:t>For</w:t>
+      </w:r>
+      <w:r>
+        <w:t xml:space="preserve"> returns staff will first scan the patron’s library card to open the patron’s record.  Staff will then scan the media being returned. If the media is not found in the patron’s checked out list a message will display stating that the media is not checked out by this patron.  </w:t>
       </w:r>
       <w:r>
         <w:t xml:space="preserve">If the media is found in the patron’s checked out list it will be added to the returns cart.  </w:t>
@@ -17199,11 +17304,9 @@
       <w:r>
         <w:t xml:space="preserve">return button. This will cause items to be removed from the </w:t>
       </w:r>
-      <w:proofErr w:type="gramStart"/>
-      <w:r>
-        <w:t>checked out</w:t>
-      </w:r>
-      <w:proofErr w:type="gramEnd"/>
+      <w:r>
+        <w:t>checked-out</w:t>
+      </w:r>
       <w:r>
         <w:t xml:space="preserve"> list and sequentially from the returns cart. </w:t>
       </w:r>
@@ -17358,7 +17461,7 @@
               <w:rPr>
                 <w:rFonts w:cs="Arial"/>
               </w:rPr>
-              <w:t>Librarians, and attendants</w:t>
+              <w:t>Librarians, Attendants</w:t>
             </w:r>
           </w:p>
         </w:tc>
@@ -18265,7 +18368,19 @@
               <w:rPr>
                 <w:rFonts w:cs="Arial"/>
               </w:rPr>
-              <w:t>Librarian, attendant, administrator</w:t>
+              <w:t>Librarian</w:t>
+            </w:r>
+            <w:r>
+              <w:rPr>
+                <w:rFonts w:cs="Arial"/>
+              </w:rPr>
+              <w:t>s, Attendant</w:t>
+            </w:r>
+            <w:r>
+              <w:rPr>
+                <w:rFonts w:cs="Arial"/>
+              </w:rPr>
+              <w:t>s</w:t>
             </w:r>
           </w:p>
         </w:tc>
@@ -19018,15 +19133,19 @@
     </w:p>
     <w:p>
       <w:r>
-        <w:t xml:space="preserve">After the patron’s record is opened, the staff will type in the amount to be paid for the late fee owed.  Staff will then be prompted to select payment method.  If cash is selected, staff can proceed to click on the process payment button.  Otherwise a credit card method will be used.  If there is a saved credit card it may be used to process the payment by selecting it.  If </w:t>
-      </w:r>
-      <w:proofErr w:type="gramStart"/>
-      <w:r>
-        <w:t>not</w:t>
-      </w:r>
-      <w:proofErr w:type="gramEnd"/>
-      <w:r>
-        <w:t xml:space="preserve"> the card will need to be inserted into the reader.  The reader will input the necessary credit card information.  It is also possible to input the information manually.  After the payment is processed the amount will be deducted from the amount owed.  </w:t>
+        <w:t>After the patron’s record is opened, the staff will type in the amount to be paid for the late fee owed.  Staff will then be prompted to select payment method.  If cash is selecte</w:t>
+      </w:r>
+      <w:r>
+        <w:t xml:space="preserve">d, staff can proceed to click </w:t>
+      </w:r>
+      <w:r>
+        <w:t>the process payment button.  Otherwise a credit card method will be used.  If there is a saved credit card it may be used to proc</w:t>
+      </w:r>
+      <w:r>
+        <w:t xml:space="preserve">ess the payment by selecting it, and if not, </w:t>
+      </w:r>
+      <w:r>
+        <w:t xml:space="preserve">the card will need to be inserted into the reader.  The reader will input the necessary credit card information.  It is also possible to input the information manually.  After the payment is processed the amount will be deducted from the amount owed.  </w:t>
       </w:r>
     </w:p>
     <w:p/>
@@ -19168,7 +19287,25 @@
               <w:rPr>
                 <w:rFonts w:cs="Arial"/>
               </w:rPr>
-              <w:t>Librarian, administrator</w:t>
+              <w:t>Librarian</w:t>
+            </w:r>
+            <w:r>
+              <w:rPr>
+                <w:rFonts w:cs="Arial"/>
+              </w:rPr>
+              <w:t>s, A</w:t>
+            </w:r>
+            <w:r>
+              <w:rPr>
+                <w:rFonts w:cs="Arial"/>
+              </w:rPr>
+              <w:t>dministrator</w:t>
+            </w:r>
+            <w:r>
+              <w:rPr>
+                <w:rFonts w:cs="Arial"/>
+              </w:rPr>
+              <w:t>s</w:t>
             </w:r>
           </w:p>
         </w:tc>
@@ -19268,6 +19405,24 @@
                 <w:rFonts w:cs="Arial"/>
               </w:rPr>
               <w:lastRenderedPageBreak/>
+              <w:t>If the user is a librarian or administrator they will be able to make changes, otherwise fields and buttons to update will be grayed out</w:t>
+            </w:r>
+          </w:p>
+          <w:p>
+            <w:pPr>
+              <w:pStyle w:val="ListParagraph"/>
+              <w:numPr>
+                <w:ilvl w:val="0"/>
+                <w:numId w:val="18"/>
+              </w:numPr>
+              <w:rPr>
+                <w:rFonts w:cs="Arial"/>
+              </w:rPr>
+            </w:pPr>
+            <w:r>
+              <w:rPr>
+                <w:rFonts w:cs="Arial"/>
+              </w:rPr>
               <w:t>Make changes to fields</w:t>
             </w:r>
           </w:p>
@@ -19394,6 +19549,24 @@
                 <w:rFonts w:cs="Arial"/>
               </w:rPr>
               <w:t>Open patron record</w:t>
+            </w:r>
+          </w:p>
+          <w:p>
+            <w:pPr>
+              <w:pStyle w:val="ListParagraph"/>
+              <w:numPr>
+                <w:ilvl w:val="0"/>
+                <w:numId w:val="20"/>
+              </w:numPr>
+              <w:rPr>
+                <w:rFonts w:cs="Arial"/>
+              </w:rPr>
+            </w:pPr>
+            <w:r>
+              <w:rPr>
+                <w:rFonts w:cs="Arial"/>
+              </w:rPr>
+              <w:t>If the user is a librarian or administrator they will be able to make changes, otherwise fields and buttons to update will be grayed out</w:t>
             </w:r>
           </w:p>
           <w:p>
@@ -19632,7 +19805,6 @@
       <w:bookmarkStart w:id="69" w:name="_Toc521229193"/>
       <w:bookmarkEnd w:id="68"/>
       <w:r>
-        <w:lastRenderedPageBreak/>
         <w:t xml:space="preserve">Update </w:t>
       </w:r>
       <w:r>
@@ -19780,7 +19952,19 @@
               <w:rPr>
                 <w:rFonts w:cs="Arial"/>
               </w:rPr>
-              <w:t>Librarian, administrator</w:t>
+              <w:t>Librarians, Ad</w:t>
+            </w:r>
+            <w:r>
+              <w:rPr>
+                <w:rFonts w:cs="Arial"/>
+              </w:rPr>
+              <w:t>ministrator</w:t>
+            </w:r>
+            <w:r>
+              <w:rPr>
+                <w:rFonts w:cs="Arial"/>
+              </w:rPr>
+              <w:t>s</w:t>
             </w:r>
           </w:p>
         </w:tc>
@@ -19857,7 +20041,7 @@
               <w:pStyle w:val="ListParagraph"/>
               <w:numPr>
                 <w:ilvl w:val="0"/>
-                <w:numId w:val="18"/>
+                <w:numId w:val="44"/>
               </w:numPr>
               <w:rPr>
                 <w:rFonts w:cs="Arial"/>
@@ -19867,7 +20051,19 @@
               <w:rPr>
                 <w:rFonts w:cs="Arial"/>
               </w:rPr>
-              <w:t>Open book record</w:t>
+              <w:t xml:space="preserve">Open </w:t>
+            </w:r>
+            <w:r>
+              <w:rPr>
+                <w:rFonts w:cs="Arial"/>
+              </w:rPr>
+              <w:t>media</w:t>
+            </w:r>
+            <w:r>
+              <w:rPr>
+                <w:rFonts w:cs="Arial"/>
+              </w:rPr>
+              <w:t xml:space="preserve"> record</w:t>
             </w:r>
           </w:p>
           <w:p>
@@ -19875,7 +20071,7 @@
               <w:pStyle w:val="ListParagraph"/>
               <w:numPr>
                 <w:ilvl w:val="0"/>
-                <w:numId w:val="18"/>
+                <w:numId w:val="44"/>
               </w:numPr>
               <w:rPr>
                 <w:rFonts w:cs="Arial"/>
@@ -19885,7 +20081,7 @@
               <w:rPr>
                 <w:rFonts w:cs="Arial"/>
               </w:rPr>
-              <w:t>Make changes to fields</w:t>
+              <w:t>If the user is a librarian or administrator they will be able to make changes, otherwise fields and buttons to update will be grayed out</w:t>
             </w:r>
           </w:p>
           <w:p>
@@ -19893,7 +20089,7 @@
               <w:pStyle w:val="ListParagraph"/>
               <w:numPr>
                 <w:ilvl w:val="0"/>
-                <w:numId w:val="18"/>
+                <w:numId w:val="44"/>
               </w:numPr>
               <w:rPr>
                 <w:rFonts w:cs="Arial"/>
@@ -19903,7 +20099,7 @@
               <w:rPr>
                 <w:rFonts w:cs="Arial"/>
               </w:rPr>
-              <w:t>Click update</w:t>
+              <w:t>Fields on the current record can be changed</w:t>
             </w:r>
           </w:p>
           <w:p>
@@ -19911,7 +20107,25 @@
               <w:pStyle w:val="ListParagraph"/>
               <w:numPr>
                 <w:ilvl w:val="0"/>
-                <w:numId w:val="18"/>
+                <w:numId w:val="44"/>
+              </w:numPr>
+              <w:rPr>
+                <w:rFonts w:cs="Arial"/>
+              </w:rPr>
+            </w:pPr>
+            <w:r>
+              <w:rPr>
+                <w:rFonts w:cs="Arial"/>
+              </w:rPr>
+              <w:t>Click update</w:t>
+            </w:r>
+          </w:p>
+          <w:p>
+            <w:pPr>
+              <w:pStyle w:val="ListParagraph"/>
+              <w:numPr>
+                <w:ilvl w:val="0"/>
+                <w:numId w:val="44"/>
               </w:numPr>
               <w:rPr>
                 <w:rFonts w:cs="Arial"/>
@@ -19979,6 +20193,7 @@
               <w:rPr>
                 <w:rFonts w:cs="Arial"/>
               </w:rPr>
+              <w:lastRenderedPageBreak/>
               <w:t>Alternate Flows</w:t>
             </w:r>
           </w:p>
@@ -19997,7 +20212,13 @@
               <w:rPr>
                 <w:rFonts w:cs="Arial"/>
               </w:rPr>
-              <w:t>Option 1 – delete record</w:t>
+              <w:t>Option 1</w:t>
+            </w:r>
+            <w:r>
+              <w:rPr>
+                <w:rFonts w:cs="Arial"/>
+              </w:rPr>
+              <w:t xml:space="preserve"> – new record</w:t>
             </w:r>
           </w:p>
           <w:p>
@@ -20033,7 +20254,7 @@
               <w:rPr>
                 <w:rFonts w:cs="Arial"/>
               </w:rPr>
-              <w:t>Click delete</w:t>
+              <w:t>If the user is a librarian or administrator they will be able to make changes, otherwise fields and buttons to update will be grayed out</w:t>
             </w:r>
           </w:p>
           <w:p>
@@ -20051,20 +20272,7 @@
               <w:rPr>
                 <w:rFonts w:cs="Arial"/>
               </w:rPr>
-              <w:t>Record is deleted from the database</w:t>
-            </w:r>
-          </w:p>
-          <w:p>
-            <w:pPr>
-              <w:rPr>
-                <w:rFonts w:cs="Arial"/>
-              </w:rPr>
-            </w:pPr>
-            <w:r>
-              <w:rPr>
-                <w:rFonts w:cs="Arial"/>
-              </w:rPr>
-              <w:t>Option 2 – new record</w:t>
+              <w:t>Click new record</w:t>
             </w:r>
           </w:p>
           <w:p>
@@ -20072,7 +20280,7 @@
               <w:pStyle w:val="ListParagraph"/>
               <w:numPr>
                 <w:ilvl w:val="0"/>
-                <w:numId w:val="20"/>
+                <w:numId w:val="19"/>
               </w:numPr>
               <w:rPr>
                 <w:rFonts w:cs="Arial"/>
@@ -20082,7 +20290,7 @@
               <w:rPr>
                 <w:rFonts w:cs="Arial"/>
               </w:rPr>
-              <w:t>Open book record</w:t>
+              <w:t>New blank record page is opened</w:t>
             </w:r>
           </w:p>
           <w:p>
@@ -20090,7 +20298,7 @@
               <w:pStyle w:val="ListParagraph"/>
               <w:numPr>
                 <w:ilvl w:val="0"/>
-                <w:numId w:val="20"/>
+                <w:numId w:val="19"/>
               </w:numPr>
               <w:rPr>
                 <w:rFonts w:cs="Arial"/>
@@ -20100,7 +20308,7 @@
               <w:rPr>
                 <w:rFonts w:cs="Arial"/>
               </w:rPr>
-              <w:t>Click new record</w:t>
+              <w:t>Fill out required information</w:t>
             </w:r>
           </w:p>
           <w:p>
@@ -20108,7 +20316,7 @@
               <w:pStyle w:val="ListParagraph"/>
               <w:numPr>
                 <w:ilvl w:val="0"/>
-                <w:numId w:val="20"/>
+                <w:numId w:val="19"/>
               </w:numPr>
               <w:rPr>
                 <w:rFonts w:cs="Arial"/>
@@ -20118,7 +20326,7 @@
               <w:rPr>
                 <w:rFonts w:cs="Arial"/>
               </w:rPr>
-              <w:t>New blank record page is opened</w:t>
+              <w:t>Click update</w:t>
             </w:r>
           </w:p>
           <w:p>
@@ -20126,7 +20334,7 @@
               <w:pStyle w:val="ListParagraph"/>
               <w:numPr>
                 <w:ilvl w:val="0"/>
-                <w:numId w:val="20"/>
+                <w:numId w:val="19"/>
               </w:numPr>
               <w:rPr>
                 <w:rFonts w:cs="Arial"/>
@@ -20136,7 +20344,32 @@
               <w:rPr>
                 <w:rFonts w:cs="Arial"/>
               </w:rPr>
-              <w:t>Fill out required information</w:t>
+              <w:t>Record is added to the database</w:t>
+            </w:r>
+          </w:p>
+          <w:p>
+            <w:pPr>
+              <w:rPr>
+                <w:rFonts w:cs="Arial"/>
+              </w:rPr>
+            </w:pPr>
+            <w:r>
+              <w:rPr>
+                <w:rFonts w:cs="Arial"/>
+              </w:rPr>
+              <w:t>Opti</w:t>
+            </w:r>
+            <w:r>
+              <w:rPr>
+                <w:rFonts w:cs="Arial"/>
+              </w:rPr>
+              <w:t>on 2</w:t>
+            </w:r>
+            <w:r>
+              <w:rPr>
+                <w:rFonts w:cs="Arial"/>
+              </w:rPr>
+              <w:t xml:space="preserve"> – delete record</w:t>
             </w:r>
           </w:p>
           <w:p>
@@ -20144,7 +20377,7 @@
               <w:pStyle w:val="ListParagraph"/>
               <w:numPr>
                 <w:ilvl w:val="0"/>
-                <w:numId w:val="20"/>
+                <w:numId w:val="46"/>
               </w:numPr>
               <w:rPr>
                 <w:rFonts w:cs="Arial"/>
@@ -20154,7 +20387,7 @@
               <w:rPr>
                 <w:rFonts w:cs="Arial"/>
               </w:rPr>
-              <w:t>Click update</w:t>
+              <w:t>Open book record</w:t>
             </w:r>
           </w:p>
           <w:p>
@@ -20162,7 +20395,7 @@
               <w:pStyle w:val="ListParagraph"/>
               <w:numPr>
                 <w:ilvl w:val="0"/>
-                <w:numId w:val="20"/>
+                <w:numId w:val="46"/>
               </w:numPr>
               <w:rPr>
                 <w:rFonts w:cs="Arial"/>
@@ -20172,7 +20405,79 @@
               <w:rPr>
                 <w:rFonts w:cs="Arial"/>
               </w:rPr>
-              <w:t>Record is added to the database</w:t>
+              <w:t>If the user is a librarian or administrator they will be able to make changes, otherwise fields and buttons to update will be grayed out</w:t>
+            </w:r>
+          </w:p>
+          <w:p>
+            <w:pPr>
+              <w:pStyle w:val="ListParagraph"/>
+              <w:numPr>
+                <w:ilvl w:val="0"/>
+                <w:numId w:val="46"/>
+              </w:numPr>
+              <w:rPr>
+                <w:rFonts w:cs="Arial"/>
+              </w:rPr>
+            </w:pPr>
+            <w:r>
+              <w:rPr>
+                <w:rFonts w:cs="Arial"/>
+              </w:rPr>
+              <w:t>Click delete</w:t>
+            </w:r>
+          </w:p>
+          <w:p>
+            <w:pPr>
+              <w:pStyle w:val="ListParagraph"/>
+              <w:numPr>
+                <w:ilvl w:val="0"/>
+                <w:numId w:val="46"/>
+              </w:numPr>
+              <w:rPr>
+                <w:rFonts w:cs="Arial"/>
+              </w:rPr>
+            </w:pPr>
+            <w:r>
+              <w:rPr>
+                <w:rFonts w:cs="Arial"/>
+              </w:rPr>
+              <w:t>Message asks for confirmation</w:t>
+            </w:r>
+          </w:p>
+          <w:p>
+            <w:pPr>
+              <w:pStyle w:val="ListParagraph"/>
+              <w:numPr>
+                <w:ilvl w:val="0"/>
+                <w:numId w:val="46"/>
+              </w:numPr>
+              <w:rPr>
+                <w:rFonts w:cs="Arial"/>
+              </w:rPr>
+            </w:pPr>
+            <w:r>
+              <w:rPr>
+                <w:rFonts w:cs="Arial"/>
+              </w:rPr>
+              <w:t>Click OK</w:t>
+            </w:r>
+          </w:p>
+          <w:p>
+            <w:pPr>
+              <w:pStyle w:val="ListParagraph"/>
+              <w:numPr>
+                <w:ilvl w:val="0"/>
+                <w:numId w:val="46"/>
+              </w:numPr>
+              <w:rPr>
+                <w:rFonts w:cs="Arial"/>
+              </w:rPr>
+            </w:pPr>
+            <w:r>
+              <w:rPr>
+                <w:rFonts w:cs="Arial"/>
+              </w:rPr>
+              <w:t>Record is deleted from the database</w:t>
             </w:r>
           </w:p>
         </w:tc>
@@ -20287,7 +20592,13 @@
       </w:r>
       <w:proofErr w:type="gramEnd"/>
       <w:r>
-        <w:t xml:space="preserve"> change the information in all fields.  After the new information has been inputted, staff will click on the update button.  Data will then be updated in the database.  If a new record is to be created authorized staff will click the new record button.  This will open a new blank record and after filling out the information and clicking on the update button a new record will be created in the database.  To delete a record the delete button will be clicked.  A pop up will warn that record will be deleted and to confirm deletion.  After clicking ok the record will be deleted from the database.  If user clicks cancel the record will remain unchanged.  </w:t>
+        <w:t xml:space="preserve"> change the information in all fields.  After the new information has been inputted, staff will click on the update button.  Data will then be updated in the database.  If a new record is to be created authorized staff will click the new record button.  This will open a new blank record and after filling out the information and clicking on the update button a new record will be created in the database.  To delete a record the delete button will be clicked.  A pop up will warn that </w:t>
+      </w:r>
+      <w:r>
+        <w:t xml:space="preserve">the </w:t>
+      </w:r>
+      <w:r>
+        <w:t xml:space="preserve">record will be deleted and to confirm deletion.  After clicking ok the record will be deleted from the database.  If user clicks cancel the record will remain unchanged.  </w:t>
       </w:r>
     </w:p>
     <w:p/>
@@ -20665,7 +20976,6 @@
         <w:pStyle w:val="ListParagraph"/>
         <w:ind w:left="-1080"/>
       </w:pPr>
-      <w:bookmarkStart w:id="76" w:name="_GoBack"/>
       <w:r>
         <w:rPr>
           <w:noProof/>
@@ -20712,7 +21022,6 @@
           </wp:inline>
         </w:drawing>
       </w:r>
-      <w:bookmarkEnd w:id="76"/>
     </w:p>
     <w:p>
       <w:pPr>
@@ -20735,28 +21044,30 @@
         <w:pStyle w:val="Heading11"/>
         <w:ind w:left="540"/>
       </w:pPr>
-      <w:bookmarkStart w:id="77" w:name="_Toc521229199"/>
+      <w:bookmarkStart w:id="76" w:name="_Toc521229199"/>
       <w:r>
         <w:t>Append</w:t>
       </w:r>
       <w:r>
         <w:t>ix A</w:t>
       </w:r>
-      <w:bookmarkEnd w:id="77"/>
+      <w:bookmarkEnd w:id="76"/>
     </w:p>
     <w:p>
       <w:pPr>
         <w:pStyle w:val="Heading2"/>
         <w:numPr>
           <w:ilvl w:val="1"/>
-          <w:numId w:val="1"/>
+          <w:numId w:val="29"/>
         </w:numPr>
       </w:pPr>
-      <w:bookmarkStart w:id="78" w:name="_Toc521229200"/>
+      <w:bookmarkStart w:id="77" w:name="_Toc521229200"/>
+      <w:bookmarkStart w:id="78" w:name="_GoBack"/>
+      <w:bookmarkEnd w:id="78"/>
       <w:r>
         <w:t>Log in Page</w:t>
       </w:r>
-      <w:bookmarkEnd w:id="78"/>
+      <w:bookmarkEnd w:id="77"/>
     </w:p>
     <w:p/>
     <w:p>
@@ -20839,7 +21150,7 @@
         <w:pStyle w:val="Heading2"/>
         <w:numPr>
           <w:ilvl w:val="1"/>
-          <w:numId w:val="1"/>
+          <w:numId w:val="29"/>
         </w:numPr>
       </w:pPr>
       <w:bookmarkStart w:id="79" w:name="_Toc521229201"/>
@@ -20915,7 +21226,7 @@
         <w:pStyle w:val="Heading2"/>
         <w:numPr>
           <w:ilvl w:val="1"/>
-          <w:numId w:val="1"/>
+          <w:numId w:val="29"/>
         </w:numPr>
       </w:pPr>
       <w:bookmarkStart w:id="81" w:name="_Toc521229202"/>
@@ -20979,7 +21290,7 @@
         <w:pStyle w:val="Heading2"/>
         <w:numPr>
           <w:ilvl w:val="1"/>
-          <w:numId w:val="1"/>
+          <w:numId w:val="29"/>
         </w:numPr>
       </w:pPr>
       <w:bookmarkStart w:id="82" w:name="_Toc521229203"/>
@@ -21049,7 +21360,7 @@
         <w:pStyle w:val="Heading2"/>
         <w:numPr>
           <w:ilvl w:val="1"/>
-          <w:numId w:val="1"/>
+          <w:numId w:val="29"/>
         </w:numPr>
       </w:pPr>
       <w:bookmarkStart w:id="83" w:name="_Toc521229204"/>
@@ -21119,7 +21430,7 @@
         <w:pStyle w:val="Heading2"/>
         <w:numPr>
           <w:ilvl w:val="1"/>
-          <w:numId w:val="1"/>
+          <w:numId w:val="29"/>
         </w:numPr>
       </w:pPr>
       <w:bookmarkStart w:id="84" w:name="_Toc521229205"/>
@@ -21189,7 +21500,7 @@
         <w:pStyle w:val="Heading2"/>
         <w:numPr>
           <w:ilvl w:val="1"/>
-          <w:numId w:val="1"/>
+          <w:numId w:val="29"/>
         </w:numPr>
       </w:pPr>
       <w:bookmarkStart w:id="85" w:name="_Toc521229206"/>
@@ -21252,7 +21563,7 @@
         <w:pStyle w:val="Heading2"/>
         <w:numPr>
           <w:ilvl w:val="1"/>
-          <w:numId w:val="1"/>
+          <w:numId w:val="29"/>
         </w:numPr>
       </w:pPr>
       <w:bookmarkStart w:id="86" w:name="_Toc521229207"/>
@@ -21320,44 +21631,32 @@
     <w:p>
       <w:pPr>
         <w:pStyle w:val="Heading2"/>
-        <w:numPr>
-          <w:ilvl w:val="1"/>
-          <w:numId w:val="1"/>
-        </w:numPr>
-      </w:pPr>
-      <w:bookmarkStart w:id="87" w:name="_Toc521229208"/>
-      <w:r>
-        <w:t>p</w:t>
-      </w:r>
-      <w:bookmarkEnd w:id="87"/>
-      <w:r>
-        <w:tab/>
-      </w:r>
+      </w:pPr>
     </w:p>
     <w:p/>
     <w:p>
       <w:pPr>
         <w:pStyle w:val="Heading11"/>
       </w:pPr>
-      <w:bookmarkStart w:id="88" w:name="_Toc521229209"/>
+      <w:bookmarkStart w:id="87" w:name="_Toc521229209"/>
       <w:r>
         <w:t>Tables</w:t>
       </w:r>
-      <w:bookmarkEnd w:id="88"/>
+      <w:bookmarkEnd w:id="87"/>
     </w:p>
     <w:p>
       <w:pPr>
         <w:pStyle w:val="Heading2"/>
         <w:numPr>
           <w:ilvl w:val="1"/>
-          <w:numId w:val="1"/>
+          <w:numId w:val="29"/>
         </w:numPr>
       </w:pPr>
-      <w:bookmarkStart w:id="89" w:name="_Toc521229210"/>
+      <w:bookmarkStart w:id="88" w:name="_Toc521229210"/>
       <w:r>
         <w:t>User Requirements Table</w:t>
       </w:r>
-      <w:bookmarkEnd w:id="89"/>
+      <w:bookmarkEnd w:id="88"/>
       <w:r>
         <w:tab/>
       </w:r>
@@ -25034,6 +25333,95 @@
     </w:lvl>
   </w:abstractNum>
   <w:abstractNum w:abstractNumId="2" w15:restartNumberingAfterBreak="0">
+    <w:nsid w:val="05DF7515"/>
+    <w:multiLevelType w:val="hybridMultilevel"/>
+    <w:tmpl w:val="6804D8B4"/>
+    <w:lvl w:ilvl="0" w:tplc="0409000F">
+      <w:start w:val="1"/>
+      <w:numFmt w:val="decimal"/>
+      <w:lvlText w:val="%1."/>
+      <w:lvlJc w:val="left"/>
+      <w:pPr>
+        <w:ind w:left="1815" w:hanging="360"/>
+      </w:pPr>
+      <w:rPr>
+        <w:rFonts w:hint="default"/>
+      </w:rPr>
+    </w:lvl>
+    <w:lvl w:ilvl="1" w:tplc="04090019" w:tentative="1">
+      <w:start w:val="1"/>
+      <w:numFmt w:val="lowerLetter"/>
+      <w:lvlText w:val="%2."/>
+      <w:lvlJc w:val="left"/>
+      <w:pPr>
+        <w:ind w:left="2535" w:hanging="360"/>
+      </w:pPr>
+    </w:lvl>
+    <w:lvl w:ilvl="2" w:tplc="0409001B" w:tentative="1">
+      <w:start w:val="1"/>
+      <w:numFmt w:val="lowerRoman"/>
+      <w:lvlText w:val="%3."/>
+      <w:lvlJc w:val="right"/>
+      <w:pPr>
+        <w:ind w:left="3255" w:hanging="180"/>
+      </w:pPr>
+    </w:lvl>
+    <w:lvl w:ilvl="3" w:tplc="0409000F" w:tentative="1">
+      <w:start w:val="1"/>
+      <w:numFmt w:val="decimal"/>
+      <w:lvlText w:val="%4."/>
+      <w:lvlJc w:val="left"/>
+      <w:pPr>
+        <w:ind w:left="3975" w:hanging="360"/>
+      </w:pPr>
+    </w:lvl>
+    <w:lvl w:ilvl="4" w:tplc="04090019" w:tentative="1">
+      <w:start w:val="1"/>
+      <w:numFmt w:val="lowerLetter"/>
+      <w:lvlText w:val="%5."/>
+      <w:lvlJc w:val="left"/>
+      <w:pPr>
+        <w:ind w:left="4695" w:hanging="360"/>
+      </w:pPr>
+    </w:lvl>
+    <w:lvl w:ilvl="5" w:tplc="0409001B" w:tentative="1">
+      <w:start w:val="1"/>
+      <w:numFmt w:val="lowerRoman"/>
+      <w:lvlText w:val="%6."/>
+      <w:lvlJc w:val="right"/>
+      <w:pPr>
+        <w:ind w:left="5415" w:hanging="180"/>
+      </w:pPr>
+    </w:lvl>
+    <w:lvl w:ilvl="6" w:tplc="0409000F" w:tentative="1">
+      <w:start w:val="1"/>
+      <w:numFmt w:val="decimal"/>
+      <w:lvlText w:val="%7."/>
+      <w:lvlJc w:val="left"/>
+      <w:pPr>
+        <w:ind w:left="6135" w:hanging="360"/>
+      </w:pPr>
+    </w:lvl>
+    <w:lvl w:ilvl="7" w:tplc="04090019" w:tentative="1">
+      <w:start w:val="1"/>
+      <w:numFmt w:val="lowerLetter"/>
+      <w:lvlText w:val="%8."/>
+      <w:lvlJc w:val="left"/>
+      <w:pPr>
+        <w:ind w:left="6855" w:hanging="360"/>
+      </w:pPr>
+    </w:lvl>
+    <w:lvl w:ilvl="8" w:tplc="0409001B" w:tentative="1">
+      <w:start w:val="1"/>
+      <w:numFmt w:val="lowerRoman"/>
+      <w:lvlText w:val="%9."/>
+      <w:lvlJc w:val="right"/>
+      <w:pPr>
+        <w:ind w:left="7575" w:hanging="180"/>
+      </w:pPr>
+    </w:lvl>
+  </w:abstractNum>
+  <w:abstractNum w:abstractNumId="3" w15:restartNumberingAfterBreak="0">
     <w:nsid w:val="05E96971"/>
     <w:multiLevelType w:val="hybridMultilevel"/>
     <w:tmpl w:val="ECD8AE00"/>
@@ -25122,7 +25510,96 @@
       </w:pPr>
     </w:lvl>
   </w:abstractNum>
-  <w:abstractNum w:abstractNumId="3" w15:restartNumberingAfterBreak="0">
+  <w:abstractNum w:abstractNumId="4" w15:restartNumberingAfterBreak="0">
+    <w:nsid w:val="07102871"/>
+    <w:multiLevelType w:val="hybridMultilevel"/>
+    <w:tmpl w:val="3F24B196"/>
+    <w:lvl w:ilvl="0" w:tplc="206C5826">
+      <w:start w:val="1"/>
+      <w:numFmt w:val="decimal"/>
+      <w:lvlText w:val="%1."/>
+      <w:lvlJc w:val="left"/>
+      <w:pPr>
+        <w:ind w:left="2010" w:hanging="360"/>
+      </w:pPr>
+      <w:rPr>
+        <w:rFonts w:hint="default"/>
+      </w:rPr>
+    </w:lvl>
+    <w:lvl w:ilvl="1" w:tplc="04090019" w:tentative="1">
+      <w:start w:val="1"/>
+      <w:numFmt w:val="lowerLetter"/>
+      <w:lvlText w:val="%2."/>
+      <w:lvlJc w:val="left"/>
+      <w:pPr>
+        <w:ind w:left="2730" w:hanging="360"/>
+      </w:pPr>
+    </w:lvl>
+    <w:lvl w:ilvl="2" w:tplc="0409001B" w:tentative="1">
+      <w:start w:val="1"/>
+      <w:numFmt w:val="lowerRoman"/>
+      <w:lvlText w:val="%3."/>
+      <w:lvlJc w:val="right"/>
+      <w:pPr>
+        <w:ind w:left="3450" w:hanging="180"/>
+      </w:pPr>
+    </w:lvl>
+    <w:lvl w:ilvl="3" w:tplc="0409000F" w:tentative="1">
+      <w:start w:val="1"/>
+      <w:numFmt w:val="decimal"/>
+      <w:lvlText w:val="%4."/>
+      <w:lvlJc w:val="left"/>
+      <w:pPr>
+        <w:ind w:left="4170" w:hanging="360"/>
+      </w:pPr>
+    </w:lvl>
+    <w:lvl w:ilvl="4" w:tplc="04090019" w:tentative="1">
+      <w:start w:val="1"/>
+      <w:numFmt w:val="lowerLetter"/>
+      <w:lvlText w:val="%5."/>
+      <w:lvlJc w:val="left"/>
+      <w:pPr>
+        <w:ind w:left="4890" w:hanging="360"/>
+      </w:pPr>
+    </w:lvl>
+    <w:lvl w:ilvl="5" w:tplc="0409001B" w:tentative="1">
+      <w:start w:val="1"/>
+      <w:numFmt w:val="lowerRoman"/>
+      <w:lvlText w:val="%6."/>
+      <w:lvlJc w:val="right"/>
+      <w:pPr>
+        <w:ind w:left="5610" w:hanging="180"/>
+      </w:pPr>
+    </w:lvl>
+    <w:lvl w:ilvl="6" w:tplc="0409000F" w:tentative="1">
+      <w:start w:val="1"/>
+      <w:numFmt w:val="decimal"/>
+      <w:lvlText w:val="%7."/>
+      <w:lvlJc w:val="left"/>
+      <w:pPr>
+        <w:ind w:left="6330" w:hanging="360"/>
+      </w:pPr>
+    </w:lvl>
+    <w:lvl w:ilvl="7" w:tplc="04090019" w:tentative="1">
+      <w:start w:val="1"/>
+      <w:numFmt w:val="lowerLetter"/>
+      <w:lvlText w:val="%8."/>
+      <w:lvlJc w:val="left"/>
+      <w:pPr>
+        <w:ind w:left="7050" w:hanging="360"/>
+      </w:pPr>
+    </w:lvl>
+    <w:lvl w:ilvl="8" w:tplc="0409001B" w:tentative="1">
+      <w:start w:val="1"/>
+      <w:numFmt w:val="lowerRoman"/>
+      <w:lvlText w:val="%9."/>
+      <w:lvlJc w:val="right"/>
+      <w:pPr>
+        <w:ind w:left="7770" w:hanging="180"/>
+      </w:pPr>
+    </w:lvl>
+  </w:abstractNum>
+  <w:abstractNum w:abstractNumId="5" w15:restartNumberingAfterBreak="0">
     <w:nsid w:val="07E92838"/>
     <w:multiLevelType w:val="hybridMultilevel"/>
     <w:tmpl w:val="147E725E"/>
@@ -25211,7 +25688,7 @@
       </w:pPr>
     </w:lvl>
   </w:abstractNum>
-  <w:abstractNum w:abstractNumId="4" w15:restartNumberingAfterBreak="0">
+  <w:abstractNum w:abstractNumId="6" w15:restartNumberingAfterBreak="0">
     <w:nsid w:val="09BE744B"/>
     <w:multiLevelType w:val="hybridMultilevel"/>
     <w:tmpl w:val="ECD8AE00"/>
@@ -25300,7 +25777,7 @@
       </w:pPr>
     </w:lvl>
   </w:abstractNum>
-  <w:abstractNum w:abstractNumId="5" w15:restartNumberingAfterBreak="0">
+  <w:abstractNum w:abstractNumId="7" w15:restartNumberingAfterBreak="0">
     <w:nsid w:val="0C861FA7"/>
     <w:multiLevelType w:val="hybridMultilevel"/>
     <w:tmpl w:val="ECD8AE00"/>
@@ -25389,7 +25866,7 @@
       </w:pPr>
     </w:lvl>
   </w:abstractNum>
-  <w:abstractNum w:abstractNumId="6" w15:restartNumberingAfterBreak="0">
+  <w:abstractNum w:abstractNumId="8" w15:restartNumberingAfterBreak="0">
     <w:nsid w:val="0E2A0376"/>
     <w:multiLevelType w:val="hybridMultilevel"/>
     <w:tmpl w:val="C518ABEC"/>
@@ -25502,7 +25979,7 @@
       </w:rPr>
     </w:lvl>
   </w:abstractNum>
-  <w:abstractNum w:abstractNumId="7" w15:restartNumberingAfterBreak="0">
+  <w:abstractNum w:abstractNumId="9" w15:restartNumberingAfterBreak="0">
     <w:nsid w:val="10D03604"/>
     <w:multiLevelType w:val="multilevel"/>
     <w:tmpl w:val="C5CC94C2"/>
@@ -25624,7 +26101,7 @@
       </w:rPr>
     </w:lvl>
   </w:abstractNum>
-  <w:abstractNum w:abstractNumId="8" w15:restartNumberingAfterBreak="0">
+  <w:abstractNum w:abstractNumId="10" w15:restartNumberingAfterBreak="0">
     <w:nsid w:val="1328164E"/>
     <w:multiLevelType w:val="hybridMultilevel"/>
     <w:tmpl w:val="147E725E"/>
@@ -25713,7 +26190,7 @@
       </w:pPr>
     </w:lvl>
   </w:abstractNum>
-  <w:abstractNum w:abstractNumId="9" w15:restartNumberingAfterBreak="0">
+  <w:abstractNum w:abstractNumId="11" w15:restartNumberingAfterBreak="0">
     <w:nsid w:val="13C06857"/>
     <w:multiLevelType w:val="hybridMultilevel"/>
     <w:tmpl w:val="147E725E"/>
@@ -25802,7 +26279,7 @@
       </w:pPr>
     </w:lvl>
   </w:abstractNum>
-  <w:abstractNum w:abstractNumId="10" w15:restartNumberingAfterBreak="0">
+  <w:abstractNum w:abstractNumId="12" w15:restartNumberingAfterBreak="0">
     <w:nsid w:val="143C6FA6"/>
     <w:multiLevelType w:val="hybridMultilevel"/>
     <w:tmpl w:val="3C505B30"/>
@@ -25891,7 +26368,7 @@
       </w:pPr>
     </w:lvl>
   </w:abstractNum>
-  <w:abstractNum w:abstractNumId="11" w15:restartNumberingAfterBreak="0">
+  <w:abstractNum w:abstractNumId="13" w15:restartNumberingAfterBreak="0">
     <w:nsid w:val="172222D6"/>
     <w:multiLevelType w:val="hybridMultilevel"/>
     <w:tmpl w:val="147E725E"/>
@@ -25980,7 +26457,7 @@
       </w:pPr>
     </w:lvl>
   </w:abstractNum>
-  <w:abstractNum w:abstractNumId="12" w15:restartNumberingAfterBreak="0">
+  <w:abstractNum w:abstractNumId="14" w15:restartNumberingAfterBreak="0">
     <w:nsid w:val="1B401735"/>
     <w:multiLevelType w:val="hybridMultilevel"/>
     <w:tmpl w:val="4F3402F6"/>
@@ -26070,7 +26547,7 @@
       </w:pPr>
     </w:lvl>
   </w:abstractNum>
-  <w:abstractNum w:abstractNumId="13" w15:restartNumberingAfterBreak="0">
+  <w:abstractNum w:abstractNumId="15" w15:restartNumberingAfterBreak="0">
     <w:nsid w:val="1D492671"/>
     <w:multiLevelType w:val="hybridMultilevel"/>
     <w:tmpl w:val="ECD8AE00"/>
@@ -26159,7 +26636,7 @@
       </w:pPr>
     </w:lvl>
   </w:abstractNum>
-  <w:abstractNum w:abstractNumId="14" w15:restartNumberingAfterBreak="0">
+  <w:abstractNum w:abstractNumId="16" w15:restartNumberingAfterBreak="0">
     <w:nsid w:val="2105753B"/>
     <w:multiLevelType w:val="hybridMultilevel"/>
     <w:tmpl w:val="BCFEF264"/>
@@ -26248,7 +26725,7 @@
       </w:pPr>
     </w:lvl>
   </w:abstractNum>
-  <w:abstractNum w:abstractNumId="15" w15:restartNumberingAfterBreak="0">
+  <w:abstractNum w:abstractNumId="17" w15:restartNumberingAfterBreak="0">
     <w:nsid w:val="242C6BE2"/>
     <w:multiLevelType w:val="hybridMultilevel"/>
     <w:tmpl w:val="E47AB78E"/>
@@ -26337,7 +26814,7 @@
       </w:pPr>
     </w:lvl>
   </w:abstractNum>
-  <w:abstractNum w:abstractNumId="16" w15:restartNumberingAfterBreak="0">
+  <w:abstractNum w:abstractNumId="18" w15:restartNumberingAfterBreak="0">
     <w:nsid w:val="25E56F45"/>
     <w:multiLevelType w:val="hybridMultilevel"/>
     <w:tmpl w:val="147E725E"/>
@@ -26426,7 +26903,7 @@
       </w:pPr>
     </w:lvl>
   </w:abstractNum>
-  <w:abstractNum w:abstractNumId="17" w15:restartNumberingAfterBreak="0">
+  <w:abstractNum w:abstractNumId="19" w15:restartNumberingAfterBreak="0">
     <w:nsid w:val="27AD46B8"/>
     <w:multiLevelType w:val="hybridMultilevel"/>
     <w:tmpl w:val="15CEFF7A"/>
@@ -26515,7 +26992,7 @@
       </w:pPr>
     </w:lvl>
   </w:abstractNum>
-  <w:abstractNum w:abstractNumId="18" w15:restartNumberingAfterBreak="0">
+  <w:abstractNum w:abstractNumId="20" w15:restartNumberingAfterBreak="0">
     <w:nsid w:val="29026E19"/>
     <w:multiLevelType w:val="hybridMultilevel"/>
     <w:tmpl w:val="147E725E"/>
@@ -26604,7 +27081,7 @@
       </w:pPr>
     </w:lvl>
   </w:abstractNum>
-  <w:abstractNum w:abstractNumId="19" w15:restartNumberingAfterBreak="0">
+  <w:abstractNum w:abstractNumId="21" w15:restartNumberingAfterBreak="0">
     <w:nsid w:val="2D1D7530"/>
     <w:multiLevelType w:val="hybridMultilevel"/>
     <w:tmpl w:val="5448BA80"/>
@@ -26693,7 +27170,7 @@
       </w:pPr>
     </w:lvl>
   </w:abstractNum>
-  <w:abstractNum w:abstractNumId="20" w15:restartNumberingAfterBreak="0">
+  <w:abstractNum w:abstractNumId="22" w15:restartNumberingAfterBreak="0">
     <w:nsid w:val="302C3865"/>
     <w:multiLevelType w:val="hybridMultilevel"/>
     <w:tmpl w:val="0EA8A476"/>
@@ -26782,7 +27259,7 @@
       </w:pPr>
     </w:lvl>
   </w:abstractNum>
-  <w:abstractNum w:abstractNumId="21" w15:restartNumberingAfterBreak="0">
+  <w:abstractNum w:abstractNumId="23" w15:restartNumberingAfterBreak="0">
     <w:nsid w:val="316360E2"/>
     <w:multiLevelType w:val="hybridMultilevel"/>
     <w:tmpl w:val="AA504BF0"/>
@@ -26871,7 +27348,7 @@
       </w:pPr>
     </w:lvl>
   </w:abstractNum>
-  <w:abstractNum w:abstractNumId="22" w15:restartNumberingAfterBreak="0">
+  <w:abstractNum w:abstractNumId="24" w15:restartNumberingAfterBreak="0">
     <w:nsid w:val="31D44348"/>
     <w:multiLevelType w:val="hybridMultilevel"/>
     <w:tmpl w:val="53FECCB4"/>
@@ -26960,7 +27437,7 @@
       </w:pPr>
     </w:lvl>
   </w:abstractNum>
-  <w:abstractNum w:abstractNumId="23" w15:restartNumberingAfterBreak="0">
+  <w:abstractNum w:abstractNumId="25" w15:restartNumberingAfterBreak="0">
     <w:nsid w:val="37B31B95"/>
     <w:multiLevelType w:val="hybridMultilevel"/>
     <w:tmpl w:val="E0FA6F1C"/>
@@ -27049,7 +27526,7 @@
       </w:pPr>
     </w:lvl>
   </w:abstractNum>
-  <w:abstractNum w:abstractNumId="24" w15:restartNumberingAfterBreak="0">
+  <w:abstractNum w:abstractNumId="26" w15:restartNumberingAfterBreak="0">
     <w:nsid w:val="4014774F"/>
     <w:multiLevelType w:val="hybridMultilevel"/>
     <w:tmpl w:val="31A2A120"/>
@@ -27138,7 +27615,7 @@
       </w:pPr>
     </w:lvl>
   </w:abstractNum>
-  <w:abstractNum w:abstractNumId="25" w15:restartNumberingAfterBreak="0">
+  <w:abstractNum w:abstractNumId="27" w15:restartNumberingAfterBreak="0">
     <w:nsid w:val="431F3BD3"/>
     <w:multiLevelType w:val="hybridMultilevel"/>
     <w:tmpl w:val="3C505B30"/>
@@ -27227,7 +27704,7 @@
       </w:pPr>
     </w:lvl>
   </w:abstractNum>
-  <w:abstractNum w:abstractNumId="26" w15:restartNumberingAfterBreak="0">
+  <w:abstractNum w:abstractNumId="28" w15:restartNumberingAfterBreak="0">
     <w:nsid w:val="453258C3"/>
     <w:multiLevelType w:val="hybridMultilevel"/>
     <w:tmpl w:val="CC1032A0"/>
@@ -27316,7 +27793,7 @@
       </w:pPr>
     </w:lvl>
   </w:abstractNum>
-  <w:abstractNum w:abstractNumId="27" w15:restartNumberingAfterBreak="0">
+  <w:abstractNum w:abstractNumId="29" w15:restartNumberingAfterBreak="0">
     <w:nsid w:val="45D416D6"/>
     <w:multiLevelType w:val="multilevel"/>
     <w:tmpl w:val="C230652C"/>
@@ -27437,7 +27914,7 @@
       </w:rPr>
     </w:lvl>
   </w:abstractNum>
-  <w:abstractNum w:abstractNumId="28" w15:restartNumberingAfterBreak="0">
+  <w:abstractNum w:abstractNumId="30" w15:restartNumberingAfterBreak="0">
     <w:nsid w:val="4F0B0D51"/>
     <w:multiLevelType w:val="hybridMultilevel"/>
     <w:tmpl w:val="ECD8AE00"/>
@@ -27526,7 +28003,7 @@
       </w:pPr>
     </w:lvl>
   </w:abstractNum>
-  <w:abstractNum w:abstractNumId="29" w15:restartNumberingAfterBreak="0">
+  <w:abstractNum w:abstractNumId="31" w15:restartNumberingAfterBreak="0">
     <w:nsid w:val="522654D1"/>
     <w:multiLevelType w:val="hybridMultilevel"/>
     <w:tmpl w:val="85FA5236"/>
@@ -27615,7 +28092,7 @@
       </w:pPr>
     </w:lvl>
   </w:abstractNum>
-  <w:abstractNum w:abstractNumId="30" w15:restartNumberingAfterBreak="0">
+  <w:abstractNum w:abstractNumId="32" w15:restartNumberingAfterBreak="0">
     <w:nsid w:val="53733A5E"/>
     <w:multiLevelType w:val="hybridMultilevel"/>
     <w:tmpl w:val="ECD8AE00"/>
@@ -27704,7 +28181,7 @@
       </w:pPr>
     </w:lvl>
   </w:abstractNum>
-  <w:abstractNum w:abstractNumId="31" w15:restartNumberingAfterBreak="0">
+  <w:abstractNum w:abstractNumId="33" w15:restartNumberingAfterBreak="0">
     <w:nsid w:val="565009E2"/>
     <w:multiLevelType w:val="hybridMultilevel"/>
     <w:tmpl w:val="3F24B196"/>
@@ -27793,7 +28270,7 @@
       </w:pPr>
     </w:lvl>
   </w:abstractNum>
-  <w:abstractNum w:abstractNumId="32" w15:restartNumberingAfterBreak="0">
+  <w:abstractNum w:abstractNumId="34" w15:restartNumberingAfterBreak="0">
     <w:nsid w:val="5CCE0EA6"/>
     <w:multiLevelType w:val="hybridMultilevel"/>
     <w:tmpl w:val="147E725E"/>
@@ -27882,7 +28359,7 @@
       </w:pPr>
     </w:lvl>
   </w:abstractNum>
-  <w:abstractNum w:abstractNumId="33" w15:restartNumberingAfterBreak="0">
+  <w:abstractNum w:abstractNumId="35" w15:restartNumberingAfterBreak="0">
     <w:nsid w:val="5E047C0B"/>
     <w:multiLevelType w:val="hybridMultilevel"/>
     <w:tmpl w:val="95CC3860"/>
@@ -27971,11 +28448,11 @@
       </w:pPr>
     </w:lvl>
   </w:abstractNum>
-  <w:abstractNum w:abstractNumId="34" w15:restartNumberingAfterBreak="0">
+  <w:abstractNum w:abstractNumId="36" w15:restartNumberingAfterBreak="0">
     <w:nsid w:val="5F65704C"/>
     <w:multiLevelType w:val="hybridMultilevel"/>
-    <w:tmpl w:val="0B284766"/>
-    <w:lvl w:ilvl="0" w:tplc="0A4C6578">
+    <w:tmpl w:val="6804D8B4"/>
+    <w:lvl w:ilvl="0" w:tplc="0409000F">
       <w:start w:val="1"/>
       <w:numFmt w:val="decimal"/>
       <w:lvlText w:val="%1."/>
@@ -28060,7 +28537,7 @@
       </w:pPr>
     </w:lvl>
   </w:abstractNum>
-  <w:abstractNum w:abstractNumId="35" w15:restartNumberingAfterBreak="0">
+  <w:abstractNum w:abstractNumId="37" w15:restartNumberingAfterBreak="0">
     <w:nsid w:val="6305134C"/>
     <w:multiLevelType w:val="hybridMultilevel"/>
     <w:tmpl w:val="ECD8AE00"/>
@@ -28149,7 +28626,7 @@
       </w:pPr>
     </w:lvl>
   </w:abstractNum>
-  <w:abstractNum w:abstractNumId="36" w15:restartNumberingAfterBreak="0">
+  <w:abstractNum w:abstractNumId="38" w15:restartNumberingAfterBreak="0">
     <w:nsid w:val="63190C1A"/>
     <w:multiLevelType w:val="hybridMultilevel"/>
     <w:tmpl w:val="ECD8AE00"/>
@@ -28238,7 +28715,7 @@
       </w:pPr>
     </w:lvl>
   </w:abstractNum>
-  <w:abstractNum w:abstractNumId="37" w15:restartNumberingAfterBreak="0">
+  <w:abstractNum w:abstractNumId="39" w15:restartNumberingAfterBreak="0">
     <w:nsid w:val="654C57AC"/>
     <w:multiLevelType w:val="multilevel"/>
     <w:tmpl w:val="96FE1D9C"/>
@@ -28359,7 +28836,7 @@
       </w:rPr>
     </w:lvl>
   </w:abstractNum>
-  <w:abstractNum w:abstractNumId="38" w15:restartNumberingAfterBreak="0">
+  <w:abstractNum w:abstractNumId="40" w15:restartNumberingAfterBreak="0">
     <w:nsid w:val="71301C01"/>
     <w:multiLevelType w:val="hybridMultilevel"/>
     <w:tmpl w:val="147E725E"/>
@@ -28448,7 +28925,7 @@
       </w:pPr>
     </w:lvl>
   </w:abstractNum>
-  <w:abstractNum w:abstractNumId="39" w15:restartNumberingAfterBreak="0">
+  <w:abstractNum w:abstractNumId="41" w15:restartNumberingAfterBreak="0">
     <w:nsid w:val="74AA7D3D"/>
     <w:multiLevelType w:val="hybridMultilevel"/>
     <w:tmpl w:val="CC1032A0"/>
@@ -28537,7 +29014,96 @@
       </w:pPr>
     </w:lvl>
   </w:abstractNum>
-  <w:abstractNum w:abstractNumId="40" w15:restartNumberingAfterBreak="0">
+  <w:abstractNum w:abstractNumId="42" w15:restartNumberingAfterBreak="0">
+    <w:nsid w:val="77FC624E"/>
+    <w:multiLevelType w:val="hybridMultilevel"/>
+    <w:tmpl w:val="E47AB78E"/>
+    <w:lvl w:ilvl="0" w:tplc="F28A4AB2">
+      <w:start w:val="1"/>
+      <w:numFmt w:val="decimal"/>
+      <w:lvlText w:val="%1."/>
+      <w:lvlJc w:val="left"/>
+      <w:pPr>
+        <w:ind w:left="2010" w:hanging="360"/>
+      </w:pPr>
+      <w:rPr>
+        <w:rFonts w:hint="default"/>
+      </w:rPr>
+    </w:lvl>
+    <w:lvl w:ilvl="1" w:tplc="04090019" w:tentative="1">
+      <w:start w:val="1"/>
+      <w:numFmt w:val="lowerLetter"/>
+      <w:lvlText w:val="%2."/>
+      <w:lvlJc w:val="left"/>
+      <w:pPr>
+        <w:ind w:left="2730" w:hanging="360"/>
+      </w:pPr>
+    </w:lvl>
+    <w:lvl w:ilvl="2" w:tplc="0409001B" w:tentative="1">
+      <w:start w:val="1"/>
+      <w:numFmt w:val="lowerRoman"/>
+      <w:lvlText w:val="%3."/>
+      <w:lvlJc w:val="right"/>
+      <w:pPr>
+        <w:ind w:left="3450" w:hanging="180"/>
+      </w:pPr>
+    </w:lvl>
+    <w:lvl w:ilvl="3" w:tplc="0409000F" w:tentative="1">
+      <w:start w:val="1"/>
+      <w:numFmt w:val="decimal"/>
+      <w:lvlText w:val="%4."/>
+      <w:lvlJc w:val="left"/>
+      <w:pPr>
+        <w:ind w:left="4170" w:hanging="360"/>
+      </w:pPr>
+    </w:lvl>
+    <w:lvl w:ilvl="4" w:tplc="04090019" w:tentative="1">
+      <w:start w:val="1"/>
+      <w:numFmt w:val="lowerLetter"/>
+      <w:lvlText w:val="%5."/>
+      <w:lvlJc w:val="left"/>
+      <w:pPr>
+        <w:ind w:left="4890" w:hanging="360"/>
+      </w:pPr>
+    </w:lvl>
+    <w:lvl w:ilvl="5" w:tplc="0409001B" w:tentative="1">
+      <w:start w:val="1"/>
+      <w:numFmt w:val="lowerRoman"/>
+      <w:lvlText w:val="%6."/>
+      <w:lvlJc w:val="right"/>
+      <w:pPr>
+        <w:ind w:left="5610" w:hanging="180"/>
+      </w:pPr>
+    </w:lvl>
+    <w:lvl w:ilvl="6" w:tplc="0409000F" w:tentative="1">
+      <w:start w:val="1"/>
+      <w:numFmt w:val="decimal"/>
+      <w:lvlText w:val="%7."/>
+      <w:lvlJc w:val="left"/>
+      <w:pPr>
+        <w:ind w:left="6330" w:hanging="360"/>
+      </w:pPr>
+    </w:lvl>
+    <w:lvl w:ilvl="7" w:tplc="04090019" w:tentative="1">
+      <w:start w:val="1"/>
+      <w:numFmt w:val="lowerLetter"/>
+      <w:lvlText w:val="%8."/>
+      <w:lvlJc w:val="left"/>
+      <w:pPr>
+        <w:ind w:left="7050" w:hanging="360"/>
+      </w:pPr>
+    </w:lvl>
+    <w:lvl w:ilvl="8" w:tplc="0409001B" w:tentative="1">
+      <w:start w:val="1"/>
+      <w:numFmt w:val="lowerRoman"/>
+      <w:lvlText w:val="%9."/>
+      <w:lvlJc w:val="right"/>
+      <w:pPr>
+        <w:ind w:left="7770" w:hanging="180"/>
+      </w:pPr>
+    </w:lvl>
+  </w:abstractNum>
+  <w:abstractNum w:abstractNumId="43" w15:restartNumberingAfterBreak="0">
     <w:nsid w:val="78F06858"/>
     <w:multiLevelType w:val="hybridMultilevel"/>
     <w:tmpl w:val="74D6B54A"/>
@@ -28626,7 +29192,7 @@
       </w:pPr>
     </w:lvl>
   </w:abstractNum>
-  <w:abstractNum w:abstractNumId="41" w15:restartNumberingAfterBreak="0">
+  <w:abstractNum w:abstractNumId="44" w15:restartNumberingAfterBreak="0">
     <w:nsid w:val="7C1C0879"/>
     <w:multiLevelType w:val="hybridMultilevel"/>
     <w:tmpl w:val="624C864C"/>
@@ -28715,7 +29281,7 @@
       </w:pPr>
     </w:lvl>
   </w:abstractNum>
-  <w:abstractNum w:abstractNumId="42" w15:restartNumberingAfterBreak="0">
+  <w:abstractNum w:abstractNumId="45" w15:restartNumberingAfterBreak="0">
     <w:nsid w:val="7DE34595"/>
     <w:multiLevelType w:val="multilevel"/>
     <w:tmpl w:val="99D4D4BE"/>
@@ -28834,133 +29400,142 @@
     </w:lvl>
   </w:abstractNum>
   <w:num w:numId="1">
-    <w:abstractNumId w:val="42"/>
+    <w:abstractNumId w:val="45"/>
   </w:num>
   <w:num w:numId="2">
+    <w:abstractNumId w:val="8"/>
+  </w:num>
+  <w:num w:numId="3">
+    <w:abstractNumId w:val="7"/>
+  </w:num>
+  <w:num w:numId="4">
+    <w:abstractNumId w:val="30"/>
+  </w:num>
+  <w:num w:numId="5">
     <w:abstractNumId w:val="6"/>
   </w:num>
-  <w:num w:numId="3">
-    <w:abstractNumId w:val="5"/>
+  <w:num w:numId="6">
+    <w:abstractNumId w:val="38"/>
   </w:num>
-  <w:num w:numId="4">
+  <w:num w:numId="7">
+    <w:abstractNumId w:val="29"/>
+  </w:num>
+  <w:num w:numId="8">
+    <w:abstractNumId w:val="24"/>
+  </w:num>
+  <w:num w:numId="9">
+    <w:abstractNumId w:val="39"/>
+  </w:num>
+  <w:num w:numId="10">
+    <w:abstractNumId w:val="27"/>
+  </w:num>
+  <w:num w:numId="11">
+    <w:abstractNumId w:val="12"/>
+  </w:num>
+  <w:num w:numId="12">
+    <w:abstractNumId w:val="35"/>
+  </w:num>
+  <w:num w:numId="13">
+    <w:abstractNumId w:val="16"/>
+  </w:num>
+  <w:num w:numId="14">
+    <w:abstractNumId w:val="43"/>
+  </w:num>
+  <w:num w:numId="15">
+    <w:abstractNumId w:val="25"/>
+  </w:num>
+  <w:num w:numId="16">
+    <w:abstractNumId w:val="21"/>
+  </w:num>
+  <w:num w:numId="17">
+    <w:abstractNumId w:val="19"/>
+  </w:num>
+  <w:num w:numId="18">
+    <w:abstractNumId w:val="36"/>
+  </w:num>
+  <w:num w:numId="19">
+    <w:abstractNumId w:val="33"/>
+  </w:num>
+  <w:num w:numId="20">
+    <w:abstractNumId w:val="17"/>
+  </w:num>
+  <w:num w:numId="21">
+    <w:abstractNumId w:val="3"/>
+  </w:num>
+  <w:num w:numId="22">
+    <w:abstractNumId w:val="41"/>
+  </w:num>
+  <w:num w:numId="23">
     <w:abstractNumId w:val="28"/>
   </w:num>
-  <w:num w:numId="5">
-    <w:abstractNumId w:val="4"/>
+  <w:num w:numId="24">
+    <w:abstractNumId w:val="44"/>
   </w:num>
-  <w:num w:numId="6">
-    <w:abstractNumId w:val="36"/>
+  <w:num w:numId="25">
+    <w:abstractNumId w:val="31"/>
   </w:num>
-  <w:num w:numId="7">
-    <w:abstractNumId w:val="27"/>
+  <w:num w:numId="26">
+    <w:abstractNumId w:val="34"/>
   </w:num>
-  <w:num w:numId="8">
+  <w:num w:numId="27">
+    <w:abstractNumId w:val="18"/>
+  </w:num>
+  <w:num w:numId="28">
+    <w:abstractNumId w:val="10"/>
+  </w:num>
+  <w:num w:numId="29">
+    <w:abstractNumId w:val="9"/>
+  </w:num>
+  <w:num w:numId="30">
+    <w:abstractNumId w:val="14"/>
+  </w:num>
+  <w:num w:numId="31">
+    <w:abstractNumId w:val="23"/>
+  </w:num>
+  <w:num w:numId="32">
+    <w:abstractNumId w:val="26"/>
+  </w:num>
+  <w:num w:numId="33">
     <w:abstractNumId w:val="22"/>
   </w:num>
-  <w:num w:numId="9">
-    <w:abstractNumId w:val="37"/>
-  </w:num>
-  <w:num w:numId="10">
-    <w:abstractNumId w:val="25"/>
-  </w:num>
-  <w:num w:numId="11">
-    <w:abstractNumId w:val="10"/>
-  </w:num>
-  <w:num w:numId="12">
-    <w:abstractNumId w:val="33"/>
-  </w:num>
-  <w:num w:numId="13">
-    <w:abstractNumId w:val="14"/>
-  </w:num>
-  <w:num w:numId="14">
-    <w:abstractNumId w:val="40"/>
-  </w:num>
-  <w:num w:numId="15">
-    <w:abstractNumId w:val="23"/>
-  </w:num>
-  <w:num w:numId="16">
-    <w:abstractNumId w:val="19"/>
-  </w:num>
-  <w:num w:numId="17">
-    <w:abstractNumId w:val="17"/>
-  </w:num>
-  <w:num w:numId="18">
-    <w:abstractNumId w:val="34"/>
-  </w:num>
-  <w:num w:numId="19">
-    <w:abstractNumId w:val="31"/>
-  </w:num>
-  <w:num w:numId="20">
-    <w:abstractNumId w:val="15"/>
-  </w:num>
-  <w:num w:numId="21">
-    <w:abstractNumId w:val="2"/>
-  </w:num>
-  <w:num w:numId="22">
-    <w:abstractNumId w:val="39"/>
-  </w:num>
-  <w:num w:numId="23">
-    <w:abstractNumId w:val="26"/>
-  </w:num>
-  <w:num w:numId="24">
-    <w:abstractNumId w:val="41"/>
-  </w:num>
-  <w:num w:numId="25">
-    <w:abstractNumId w:val="29"/>
-  </w:num>
-  <w:num w:numId="26">
+  <w:num w:numId="34">
     <w:abstractNumId w:val="32"/>
   </w:num>
-  <w:num w:numId="27">
-    <w:abstractNumId w:val="16"/>
-  </w:num>
-  <w:num w:numId="28">
-    <w:abstractNumId w:val="8"/>
-  </w:num>
-  <w:num w:numId="29">
-    <w:abstractNumId w:val="7"/>
-  </w:num>
-  <w:num w:numId="30">
-    <w:abstractNumId w:val="12"/>
-  </w:num>
-  <w:num w:numId="31">
-    <w:abstractNumId w:val="21"/>
-  </w:num>
-  <w:num w:numId="32">
-    <w:abstractNumId w:val="24"/>
-  </w:num>
-  <w:num w:numId="33">
-    <w:abstractNumId w:val="20"/>
-  </w:num>
-  <w:num w:numId="34">
-    <w:abstractNumId w:val="30"/>
-  </w:num>
   <w:num w:numId="35">
-    <w:abstractNumId w:val="35"/>
+    <w:abstractNumId w:val="37"/>
   </w:num>
   <w:num w:numId="36">
     <w:abstractNumId w:val="1"/>
   </w:num>
   <w:num w:numId="37">
+    <w:abstractNumId w:val="15"/>
+  </w:num>
+  <w:num w:numId="38">
     <w:abstractNumId w:val="13"/>
   </w:num>
-  <w:num w:numId="38">
+  <w:num w:numId="39">
     <w:abstractNumId w:val="11"/>
-  </w:num>
-  <w:num w:numId="39">
-    <w:abstractNumId w:val="9"/>
   </w:num>
   <w:num w:numId="40">
     <w:abstractNumId w:val="0"/>
   </w:num>
   <w:num w:numId="41">
-    <w:abstractNumId w:val="38"/>
+    <w:abstractNumId w:val="40"/>
   </w:num>
   <w:num w:numId="42">
-    <w:abstractNumId w:val="18"/>
+    <w:abstractNumId w:val="20"/>
   </w:num>
   <w:num w:numId="43">
-    <w:abstractNumId w:val="3"/>
+    <w:abstractNumId w:val="5"/>
+  </w:num>
+  <w:num w:numId="44">
+    <w:abstractNumId w:val="2"/>
+  </w:num>
+  <w:num w:numId="45">
+    <w:abstractNumId w:val="42"/>
+  </w:num>
+  <w:num w:numId="46">
+    <w:abstractNumId w:val="4"/>
   </w:num>
   <w:numIdMacAtCleanup w:val="30"/>
 </w:numbering>
@@ -30942,7 +31517,7 @@
 </file>
 
 <file path=customXml/itemProps1.xml><?xml version="1.0" encoding="utf-8"?>
-<ds:datastoreItem xmlns:ds="http://schemas.openxmlformats.org/officeDocument/2006/customXml" ds:itemID="{CF7CDB17-D7CE-48CE-B4CC-FDD66AD7AA06}">
+<ds:datastoreItem xmlns:ds="http://schemas.openxmlformats.org/officeDocument/2006/customXml" ds:itemID="{6CB61C64-CFC6-448B-8191-D8C905286B85}">
   <ds:schemaRefs>
     <ds:schemaRef ds:uri="http://schemas.openxmlformats.org/officeDocument/2006/bibliography"/>
   </ds:schemaRefs>

</xml_diff>

<commit_message>
Muyiwa Coker: added UML diagram for database
</commit_message>
<xml_diff>
--- a/SRS.docx
+++ b/SRS.docx
@@ -3,6 +3,9 @@
 <w:document xmlns:wpc="http://schemas.microsoft.com/office/word/2010/wordprocessingCanvas" xmlns:cx="http://schemas.microsoft.com/office/drawing/2014/chartex" xmlns:cx1="http://schemas.microsoft.com/office/drawing/2015/9/8/chartex" xmlns:cx2="http://schemas.microsoft.com/office/drawing/2015/10/21/chartex" xmlns:cx3="http://schemas.microsoft.com/office/drawing/2016/5/9/chartex" xmlns:cx4="http://schemas.microsoft.com/office/drawing/2016/5/10/chartex" xmlns:cx5="http://schemas.microsoft.com/office/drawing/2016/5/11/chartex" xmlns:cx6="http://schemas.microsoft.com/office/drawing/2016/5/12/chartex" xmlns:cx7="http://schemas.microsoft.com/office/drawing/2016/5/13/chartex" xmlns:cx8="http://schemas.microsoft.com/office/drawing/2016/5/14/chartex" xmlns:mc="http://schemas.openxmlformats.org/markup-compatibility/2006" xmlns:aink="http://schemas.microsoft.com/office/drawing/2016/ink" xmlns:am3d="http://schemas.microsoft.com/office/drawing/2017/model3d" xmlns:o="urn:schemas-microsoft-com:office:office" xmlns:r="http://schemas.openxmlformats.org/officeDocument/2006/relationships" xmlns:m="http://schemas.openxmlformats.org/officeDocument/2006/math" xmlns:v="urn:schemas-microsoft-com:vml" xmlns:wp14="http://schemas.microsoft.com/office/word/2010/wordprocessingDrawing" xmlns:wp="http://schemas.openxmlformats.org/drawingml/2006/wordprocessingDrawing" xmlns:w10="urn:schemas-microsoft-com:office:word" xmlns:w="http://schemas.openxmlformats.org/wordprocessingml/2006/main" xmlns:w14="http://schemas.microsoft.com/office/word/2010/wordml" xmlns:w15="http://schemas.microsoft.com/office/word/2012/wordml" xmlns:w16cid="http://schemas.microsoft.com/office/word/2016/wordml/cid" xmlns:w16se="http://schemas.microsoft.com/office/word/2015/wordml/symex" xmlns:wpg="http://schemas.microsoft.com/office/word/2010/wordprocessingGroup" xmlns:wpi="http://schemas.microsoft.com/office/word/2010/wordprocessingInk" xmlns:wne="http://schemas.microsoft.com/office/word/2006/wordml" xmlns:wps="http://schemas.microsoft.com/office/word/2010/wordprocessingShape" mc:Ignorable="w14 w15 w16se w16cid wp14">
   <w:body>
     <w:p>
+      <w:pPr>
+        <w:pStyle w:val="Heading2"/>
+      </w:pPr>
       <w:r>
         <w:rPr>
           <w:noProof/>
@@ -983,127 +986,80 @@
           <w:r>
             <w:fldChar w:fldCharType="separate"/>
           </w:r>
-          <w:bookmarkStart w:id="0" w:name="_GoBack"/>
-          <w:bookmarkEnd w:id="0"/>
-          <w:r>
-            <w:rPr>
-              <w:rStyle w:val="Hyperlink"/>
-              <w:noProof/>
-            </w:rPr>
-            <w:fldChar w:fldCharType="begin"/>
-          </w:r>
-          <w:r>
-            <w:rPr>
-              <w:rStyle w:val="Hyperlink"/>
-              <w:noProof/>
-            </w:rPr>
-            <w:instrText xml:space="preserve"> </w:instrText>
-          </w:r>
-          <w:r>
-            <w:rPr>
-              <w:noProof/>
-            </w:rPr>
-            <w:instrText>HYPERLINK \l "_Toc521348826"</w:instrText>
-          </w:r>
-          <w:r>
-            <w:rPr>
-              <w:rStyle w:val="Hyperlink"/>
-              <w:noProof/>
-            </w:rPr>
-            <w:instrText xml:space="preserve"> </w:instrText>
-          </w:r>
-          <w:r>
-            <w:rPr>
-              <w:rStyle w:val="Hyperlink"/>
-              <w:noProof/>
-            </w:rPr>
-          </w:r>
-          <w:r>
-            <w:rPr>
-              <w:rStyle w:val="Hyperlink"/>
-              <w:noProof/>
-            </w:rPr>
-            <w:fldChar w:fldCharType="separate"/>
-          </w:r>
-          <w:r>
-            <w:rPr>
-              <w:rStyle w:val="Hyperlink"/>
-              <w:noProof/>
-            </w:rPr>
-            <w:t>1.</w:t>
-          </w:r>
-          <w:r>
-            <w:rPr>
-              <w:rFonts w:asciiTheme="minorHAnsi" w:eastAsiaTheme="minorEastAsia" w:hAnsiTheme="minorHAnsi"/>
-              <w:noProof/>
-              <w:color w:val="auto"/>
-              <w:szCs w:val="22"/>
-              <w:lang w:eastAsia="en-US"/>
-            </w:rPr>
-            <w:tab/>
-          </w:r>
-          <w:r>
-            <w:rPr>
-              <w:rStyle w:val="Hyperlink"/>
-              <w:noProof/>
-            </w:rPr>
-            <w:t>Introduction</w:t>
-          </w:r>
-          <w:r>
-            <w:rPr>
-              <w:noProof/>
-              <w:webHidden/>
-            </w:rPr>
-            <w:tab/>
-          </w:r>
-          <w:r>
-            <w:rPr>
-              <w:noProof/>
-              <w:webHidden/>
-            </w:rPr>
-            <w:fldChar w:fldCharType="begin"/>
-          </w:r>
-          <w:r>
-            <w:rPr>
-              <w:noProof/>
-              <w:webHidden/>
-            </w:rPr>
-            <w:instrText xml:space="preserve"> PAGEREF _Toc521348826 \h </w:instrText>
-          </w:r>
-          <w:r>
-            <w:rPr>
-              <w:noProof/>
-              <w:webHidden/>
-            </w:rPr>
-          </w:r>
-          <w:r>
-            <w:rPr>
-              <w:noProof/>
-              <w:webHidden/>
-            </w:rPr>
-            <w:fldChar w:fldCharType="separate"/>
-          </w:r>
-          <w:r>
-            <w:rPr>
-              <w:noProof/>
-              <w:webHidden/>
-            </w:rPr>
-            <w:t>5</w:t>
-          </w:r>
-          <w:r>
-            <w:rPr>
-              <w:noProof/>
-              <w:webHidden/>
-            </w:rPr>
-            <w:fldChar w:fldCharType="end"/>
-          </w:r>
-          <w:r>
-            <w:rPr>
-              <w:rStyle w:val="Hyperlink"/>
-              <w:noProof/>
-            </w:rPr>
-            <w:fldChar w:fldCharType="end"/>
-          </w:r>
+          <w:hyperlink w:anchor="_Toc521348826" w:history="1">
+            <w:r>
+              <w:rPr>
+                <w:rStyle w:val="Hyperlink"/>
+                <w:noProof/>
+              </w:rPr>
+              <w:t>1.</w:t>
+            </w:r>
+            <w:r>
+              <w:rPr>
+                <w:rFonts w:asciiTheme="minorHAnsi" w:eastAsiaTheme="minorEastAsia" w:hAnsiTheme="minorHAnsi"/>
+                <w:noProof/>
+                <w:color w:val="auto"/>
+                <w:szCs w:val="22"/>
+                <w:lang w:eastAsia="en-US"/>
+              </w:rPr>
+              <w:tab/>
+            </w:r>
+            <w:r>
+              <w:rPr>
+                <w:rStyle w:val="Hyperlink"/>
+                <w:noProof/>
+              </w:rPr>
+              <w:t>Introduction</w:t>
+            </w:r>
+            <w:r>
+              <w:rPr>
+                <w:noProof/>
+                <w:webHidden/>
+              </w:rPr>
+              <w:tab/>
+            </w:r>
+            <w:r>
+              <w:rPr>
+                <w:noProof/>
+                <w:webHidden/>
+              </w:rPr>
+              <w:fldChar w:fldCharType="begin"/>
+            </w:r>
+            <w:r>
+              <w:rPr>
+                <w:noProof/>
+                <w:webHidden/>
+              </w:rPr>
+              <w:instrText xml:space="preserve"> PAGEREF _Toc521348826 \h </w:instrText>
+            </w:r>
+            <w:r>
+              <w:rPr>
+                <w:noProof/>
+                <w:webHidden/>
+              </w:rPr>
+            </w:r>
+            <w:r>
+              <w:rPr>
+                <w:noProof/>
+                <w:webHidden/>
+              </w:rPr>
+              <w:fldChar w:fldCharType="separate"/>
+            </w:r>
+            <w:r>
+              <w:rPr>
+                <w:noProof/>
+                <w:webHidden/>
+              </w:rPr>
+              <w:t>5</w:t>
+            </w:r>
+            <w:r>
+              <w:rPr>
+                <w:noProof/>
+                <w:webHidden/>
+              </w:rPr>
+              <w:fldChar w:fldCharType="end"/>
+            </w:r>
+          </w:hyperlink>
         </w:p>
         <w:p>
           <w:pPr>
@@ -7619,11 +7575,11 @@
       <w:pPr>
         <w:pStyle w:val="Heading11"/>
       </w:pPr>
-      <w:bookmarkStart w:id="1" w:name="_Toc521348826"/>
+      <w:bookmarkStart w:id="0" w:name="_Toc521348826"/>
       <w:r>
         <w:t>Introduction</w:t>
       </w:r>
-      <w:bookmarkEnd w:id="1"/>
+      <w:bookmarkEnd w:id="0"/>
     </w:p>
     <w:p>
       <w:pPr>
@@ -7633,11 +7589,11 @@
           <w:numId w:val="1"/>
         </w:numPr>
       </w:pPr>
-      <w:bookmarkStart w:id="2" w:name="_Toc521348827"/>
+      <w:bookmarkStart w:id="1" w:name="_Toc521348827"/>
       <w:r>
         <w:t>Purpose</w:t>
       </w:r>
-      <w:bookmarkEnd w:id="2"/>
+      <w:bookmarkEnd w:id="1"/>
     </w:p>
     <w:p>
       <w:pPr>
@@ -7682,11 +7638,11 @@
           <w:numId w:val="1"/>
         </w:numPr>
       </w:pPr>
-      <w:bookmarkStart w:id="3" w:name="_Toc521348828"/>
+      <w:bookmarkStart w:id="2" w:name="_Toc521348828"/>
       <w:r>
         <w:t>Product Scope</w:t>
       </w:r>
-      <w:bookmarkEnd w:id="3"/>
+      <w:bookmarkEnd w:id="2"/>
     </w:p>
     <w:p>
       <w:pPr>
@@ -7695,7 +7651,7 @@
           <w:rFonts w:cs="Arial"/>
         </w:rPr>
       </w:pPr>
-      <w:bookmarkStart w:id="4" w:name="_Hlk518482101"/>
+      <w:bookmarkStart w:id="3" w:name="_Hlk518482101"/>
       <w:r>
         <w:rPr>
           <w:rFonts w:cs="Arial"/>
@@ -8176,7 +8132,7 @@
           <w:rFonts w:cs="Arial"/>
         </w:rPr>
       </w:pPr>
-      <w:bookmarkStart w:id="5" w:name="_Hlk521230099"/>
+      <w:bookmarkStart w:id="4" w:name="_Hlk521230099"/>
       <w:r>
         <w:rPr>
           <w:rFonts w:cs="Arial"/>
@@ -8364,7 +8320,7 @@
         </w:rPr>
         <w:t>Update patron records</w:t>
       </w:r>
-      <w:bookmarkEnd w:id="5"/>
+      <w:bookmarkEnd w:id="4"/>
     </w:p>
     <w:p>
       <w:pPr>
@@ -8595,7 +8551,7 @@
         </w:rPr>
         <w:t>Delete records</w:t>
       </w:r>
-      <w:bookmarkEnd w:id="4"/>
+      <w:bookmarkEnd w:id="3"/>
     </w:p>
     <w:p>
       <w:pPr>
@@ -8631,11 +8587,11 @@
           <w:numId w:val="1"/>
         </w:numPr>
       </w:pPr>
-      <w:bookmarkStart w:id="6" w:name="_Toc521348829"/>
+      <w:bookmarkStart w:id="5" w:name="_Toc521348829"/>
       <w:r>
         <w:t>Definitions, Acronyms, Abbreviations</w:t>
       </w:r>
-      <w:bookmarkEnd w:id="6"/>
+      <w:bookmarkEnd w:id="5"/>
     </w:p>
     <w:p>
       <w:pPr>
@@ -8946,11 +8902,11 @@
           <w:numId w:val="1"/>
         </w:numPr>
       </w:pPr>
-      <w:bookmarkStart w:id="7" w:name="_Toc521348830"/>
+      <w:bookmarkStart w:id="6" w:name="_Toc521348830"/>
       <w:r>
         <w:t>References</w:t>
       </w:r>
-      <w:bookmarkEnd w:id="7"/>
+      <w:bookmarkEnd w:id="6"/>
     </w:p>
     <w:p>
       <w:pPr>
@@ -9057,11 +9013,11 @@
           <w:numId w:val="1"/>
         </w:numPr>
       </w:pPr>
-      <w:bookmarkStart w:id="8" w:name="_Toc521348831"/>
+      <w:bookmarkStart w:id="7" w:name="_Toc521348831"/>
       <w:r>
         <w:t>Overview</w:t>
       </w:r>
-      <w:bookmarkEnd w:id="8"/>
+      <w:bookmarkEnd w:id="7"/>
       <w:r>
         <w:t xml:space="preserve">  </w:t>
       </w:r>
@@ -9099,12 +9055,12 @@
       <w:pPr>
         <w:pStyle w:val="Heading11"/>
       </w:pPr>
-      <w:bookmarkStart w:id="9" w:name="_Toc521348832"/>
+      <w:bookmarkStart w:id="8" w:name="_Toc521348832"/>
       <w:r>
         <w:lastRenderedPageBreak/>
         <w:t>Overall Description</w:t>
       </w:r>
-      <w:bookmarkEnd w:id="9"/>
+      <w:bookmarkEnd w:id="8"/>
     </w:p>
     <w:p>
       <w:pPr>
@@ -9114,11 +9070,11 @@
           <w:numId w:val="29"/>
         </w:numPr>
       </w:pPr>
-      <w:bookmarkStart w:id="10" w:name="_Toc521348833"/>
+      <w:bookmarkStart w:id="9" w:name="_Toc521348833"/>
       <w:r>
         <w:t>Product Perspective</w:t>
       </w:r>
-      <w:bookmarkEnd w:id="10"/>
+      <w:bookmarkEnd w:id="9"/>
     </w:p>
     <w:p>
       <w:pPr>
@@ -9167,11 +9123,11 @@
           <w:numId w:val="29"/>
         </w:numPr>
       </w:pPr>
-      <w:bookmarkStart w:id="11" w:name="_Toc521348834"/>
+      <w:bookmarkStart w:id="10" w:name="_Toc521348834"/>
       <w:r>
         <w:t>Product Functions</w:t>
       </w:r>
-      <w:bookmarkEnd w:id="11"/>
+      <w:bookmarkEnd w:id="10"/>
     </w:p>
     <w:p>
       <w:pPr>
@@ -9260,11 +9216,11 @@
           <w:numId w:val="29"/>
         </w:numPr>
       </w:pPr>
-      <w:bookmarkStart w:id="12" w:name="_Toc521348835"/>
+      <w:bookmarkStart w:id="11" w:name="_Toc521348835"/>
       <w:r>
         <w:t>User Characteristics</w:t>
       </w:r>
-      <w:bookmarkEnd w:id="12"/>
+      <w:bookmarkEnd w:id="11"/>
     </w:p>
     <w:p>
       <w:pPr>
@@ -9377,11 +9333,11 @@
           <w:numId w:val="29"/>
         </w:numPr>
       </w:pPr>
-      <w:bookmarkStart w:id="13" w:name="_Toc521348836"/>
+      <w:bookmarkStart w:id="12" w:name="_Toc521348836"/>
       <w:r>
         <w:t>Constraints</w:t>
       </w:r>
-      <w:bookmarkEnd w:id="13"/>
+      <w:bookmarkEnd w:id="12"/>
     </w:p>
     <w:p>
       <w:pPr>
@@ -9399,11 +9355,11 @@
           <w:numId w:val="29"/>
         </w:numPr>
       </w:pPr>
-      <w:bookmarkStart w:id="14" w:name="_Toc521348837"/>
+      <w:bookmarkStart w:id="13" w:name="_Toc521348837"/>
       <w:r>
         <w:t>Assumptions</w:t>
       </w:r>
-      <w:bookmarkEnd w:id="14"/>
+      <w:bookmarkEnd w:id="13"/>
     </w:p>
     <w:p>
       <w:pPr>
@@ -9420,11 +9376,11 @@
       <w:pPr>
         <w:pStyle w:val="Heading11"/>
       </w:pPr>
-      <w:bookmarkStart w:id="15" w:name="_Toc521348838"/>
+      <w:bookmarkStart w:id="14" w:name="_Toc521348838"/>
       <w:r>
         <w:t>User Requirements</w:t>
       </w:r>
-      <w:bookmarkEnd w:id="15"/>
+      <w:bookmarkEnd w:id="14"/>
     </w:p>
     <w:p>
       <w:pPr>
@@ -9442,11 +9398,11 @@
           <w:numId w:val="29"/>
         </w:numPr>
       </w:pPr>
-      <w:bookmarkStart w:id="16" w:name="_Toc521348839"/>
+      <w:bookmarkStart w:id="15" w:name="_Toc521348839"/>
       <w:r>
         <w:t>Patron User Requirements</w:t>
       </w:r>
-      <w:bookmarkEnd w:id="16"/>
+      <w:bookmarkEnd w:id="15"/>
     </w:p>
     <w:p>
       <w:pPr>
@@ -9520,11 +9476,11 @@
           <w:numId w:val="29"/>
         </w:numPr>
       </w:pPr>
-      <w:bookmarkStart w:id="17" w:name="_Toc521348840"/>
+      <w:bookmarkStart w:id="16" w:name="_Toc521348840"/>
       <w:r>
         <w:t>Librarian User Requirements</w:t>
       </w:r>
-      <w:bookmarkEnd w:id="17"/>
+      <w:bookmarkEnd w:id="16"/>
     </w:p>
     <w:p>
       <w:pPr>
@@ -9609,7 +9565,7 @@
           <w:numId w:val="29"/>
         </w:numPr>
       </w:pPr>
-      <w:bookmarkStart w:id="18" w:name="_Toc521348841"/>
+      <w:bookmarkStart w:id="17" w:name="_Toc521348841"/>
       <w:r>
         <w:t xml:space="preserve">Library </w:t>
       </w:r>
@@ -9619,7 +9575,7 @@
       <w:r>
         <w:t xml:space="preserve"> User Requirements</w:t>
       </w:r>
-      <w:bookmarkEnd w:id="18"/>
+      <w:bookmarkEnd w:id="17"/>
     </w:p>
     <w:p>
       <w:pPr>
@@ -9713,11 +9669,11 @@
           <w:numId w:val="29"/>
         </w:numPr>
       </w:pPr>
-      <w:bookmarkStart w:id="19" w:name="_Toc521348842"/>
+      <w:bookmarkStart w:id="18" w:name="_Toc521348842"/>
       <w:r>
         <w:t>Administrator User Requirements</w:t>
       </w:r>
-      <w:bookmarkEnd w:id="19"/>
+      <w:bookmarkEnd w:id="18"/>
     </w:p>
     <w:p>
       <w:pPr>
@@ -9804,14 +9760,14 @@
       <w:pPr>
         <w:pStyle w:val="Heading11"/>
       </w:pPr>
-      <w:bookmarkStart w:id="20" w:name="_Toc521348843"/>
+      <w:bookmarkStart w:id="19" w:name="_Toc521348843"/>
       <w:r>
         <w:t xml:space="preserve">Registration </w:t>
       </w:r>
       <w:r>
         <w:t>System Requirements</w:t>
       </w:r>
-      <w:bookmarkEnd w:id="20"/>
+      <w:bookmarkEnd w:id="19"/>
       <w:r>
         <w:tab/>
       </w:r>
@@ -9843,7 +9799,7 @@
                 <w:rFonts w:cs="Arial"/>
               </w:rPr>
             </w:pPr>
-            <w:bookmarkStart w:id="21" w:name="_Hlk520739815"/>
+            <w:bookmarkStart w:id="20" w:name="_Hlk520739815"/>
             <w:r>
               <w:rPr>
                 <w:rFonts w:cs="Arial"/>
@@ -10283,7 +10239,7 @@
           </w:p>
         </w:tc>
       </w:tr>
-      <w:bookmarkEnd w:id="21"/>
+      <w:bookmarkEnd w:id="20"/>
     </w:tbl>
     <w:p>
       <w:pPr>
@@ -10300,12 +10256,12 @@
       <w:pPr>
         <w:pStyle w:val="Heading11"/>
       </w:pPr>
-      <w:bookmarkStart w:id="22" w:name="_Toc521348844"/>
+      <w:bookmarkStart w:id="21" w:name="_Toc521348844"/>
       <w:r>
         <w:lastRenderedPageBreak/>
         <w:t>Registration System Models</w:t>
       </w:r>
-      <w:bookmarkEnd w:id="22"/>
+      <w:bookmarkEnd w:id="21"/>
     </w:p>
     <w:p>
       <w:pPr>
@@ -10315,11 +10271,11 @@
           <w:numId w:val="29"/>
         </w:numPr>
       </w:pPr>
-      <w:bookmarkStart w:id="23" w:name="_Toc521348845"/>
+      <w:bookmarkStart w:id="22" w:name="_Toc521348845"/>
       <w:r>
         <w:t>Registration Activity Diagram</w:t>
       </w:r>
-      <w:bookmarkEnd w:id="23"/>
+      <w:bookmarkEnd w:id="22"/>
     </w:p>
     <w:p>
       <w:pPr>
@@ -10461,14 +10417,14 @@
       <w:pPr>
         <w:pStyle w:val="Heading11"/>
       </w:pPr>
-      <w:bookmarkStart w:id="24" w:name="_Toc521348846"/>
+      <w:bookmarkStart w:id="23" w:name="_Toc521348846"/>
       <w:r>
         <w:t>Log</w:t>
       </w:r>
       <w:r>
         <w:t>in System Requirements</w:t>
       </w:r>
-      <w:bookmarkEnd w:id="24"/>
+      <w:bookmarkEnd w:id="23"/>
     </w:p>
     <w:tbl>
       <w:tblPr>
@@ -10497,7 +10453,7 @@
                 <w:rFonts w:cs="Arial"/>
               </w:rPr>
             </w:pPr>
-            <w:bookmarkStart w:id="25" w:name="_Hlk520632850"/>
+            <w:bookmarkStart w:id="24" w:name="_Hlk520632850"/>
             <w:r>
               <w:rPr>
                 <w:rFonts w:cs="Arial"/>
@@ -11204,7 +11160,7 @@
           </w:p>
         </w:tc>
       </w:tr>
-      <w:bookmarkEnd w:id="25"/>
+      <w:bookmarkEnd w:id="24"/>
     </w:tbl>
     <w:p>
       <w:pPr>
@@ -11219,11 +11175,11 @@
       <w:pPr>
         <w:pStyle w:val="Heading11"/>
       </w:pPr>
-      <w:bookmarkStart w:id="26" w:name="_Toc521348847"/>
+      <w:bookmarkStart w:id="25" w:name="_Toc521348847"/>
       <w:r>
         <w:t>Log in System Models</w:t>
       </w:r>
-      <w:bookmarkEnd w:id="26"/>
+      <w:bookmarkEnd w:id="25"/>
     </w:p>
     <w:p>
       <w:pPr>
@@ -11233,11 +11189,11 @@
           <w:numId w:val="29"/>
         </w:numPr>
       </w:pPr>
-      <w:bookmarkStart w:id="27" w:name="_Toc521348848"/>
+      <w:bookmarkStart w:id="26" w:name="_Toc521348848"/>
       <w:r>
         <w:t>Log in Activity Diagram</w:t>
       </w:r>
-      <w:bookmarkEnd w:id="27"/>
+      <w:bookmarkEnd w:id="26"/>
     </w:p>
     <w:p>
       <w:pPr>
@@ -11361,14 +11317,14 @@
       <w:pPr>
         <w:pStyle w:val="Heading11"/>
       </w:pPr>
-      <w:bookmarkStart w:id="28" w:name="_Toc521348849"/>
+      <w:bookmarkStart w:id="27" w:name="_Toc521348849"/>
       <w:r>
         <w:t>Reset Password</w:t>
       </w:r>
       <w:r>
         <w:t xml:space="preserve"> System Requirements</w:t>
       </w:r>
-      <w:bookmarkEnd w:id="28"/>
+      <w:bookmarkEnd w:id="27"/>
     </w:p>
     <w:tbl>
       <w:tblPr>
@@ -12212,14 +12168,14 @@
       <w:pPr>
         <w:pStyle w:val="Heading11"/>
       </w:pPr>
-      <w:bookmarkStart w:id="29" w:name="_Toc521348850"/>
+      <w:bookmarkStart w:id="28" w:name="_Toc521348850"/>
       <w:r>
         <w:t>Reset password</w:t>
       </w:r>
       <w:r>
         <w:t xml:space="preserve"> System Models</w:t>
       </w:r>
-      <w:bookmarkEnd w:id="29"/>
+      <w:bookmarkEnd w:id="28"/>
     </w:p>
     <w:p>
       <w:pPr>
@@ -12229,11 +12185,11 @@
           <w:numId w:val="29"/>
         </w:numPr>
       </w:pPr>
-      <w:bookmarkStart w:id="30" w:name="_Toc521348851"/>
+      <w:bookmarkStart w:id="29" w:name="_Toc521348851"/>
       <w:r>
         <w:t>Reset password Activity Diagram</w:t>
       </w:r>
-      <w:bookmarkEnd w:id="30"/>
+      <w:bookmarkEnd w:id="29"/>
     </w:p>
     <w:p>
       <w:pPr>
@@ -12335,11 +12291,11 @@
       <w:pPr>
         <w:pStyle w:val="Heading11"/>
       </w:pPr>
-      <w:bookmarkStart w:id="31" w:name="_Toc521348852"/>
+      <w:bookmarkStart w:id="30" w:name="_Toc521348852"/>
       <w:r>
         <w:t>Recover Username System Requirements</w:t>
       </w:r>
-      <w:bookmarkEnd w:id="31"/>
+      <w:bookmarkEnd w:id="30"/>
     </w:p>
     <w:tbl>
       <w:tblPr>
@@ -12892,11 +12848,11 @@
       <w:pPr>
         <w:pStyle w:val="Heading11"/>
       </w:pPr>
-      <w:bookmarkStart w:id="32" w:name="_Toc521348853"/>
+      <w:bookmarkStart w:id="31" w:name="_Toc521348853"/>
       <w:r>
         <w:t>Recover Username System Models</w:t>
       </w:r>
-      <w:bookmarkEnd w:id="32"/>
+      <w:bookmarkEnd w:id="31"/>
     </w:p>
     <w:p>
       <w:pPr>
@@ -12906,11 +12862,11 @@
           <w:numId w:val="29"/>
         </w:numPr>
       </w:pPr>
-      <w:bookmarkStart w:id="33" w:name="_Toc521348854"/>
+      <w:bookmarkStart w:id="32" w:name="_Toc521348854"/>
       <w:r>
         <w:t>Recover Username Activity Diagram</w:t>
       </w:r>
-      <w:bookmarkEnd w:id="33"/>
+      <w:bookmarkEnd w:id="32"/>
     </w:p>
     <w:p>
       <w:pPr>
@@ -13021,11 +12977,11 @@
       <w:pPr>
         <w:pStyle w:val="Heading11"/>
       </w:pPr>
-      <w:bookmarkStart w:id="34" w:name="_Toc521348855"/>
+      <w:bookmarkStart w:id="33" w:name="_Toc521348855"/>
       <w:r>
         <w:t>Basic Search System Requirements</w:t>
       </w:r>
-      <w:bookmarkEnd w:id="34"/>
+      <w:bookmarkEnd w:id="33"/>
     </w:p>
     <w:tbl>
       <w:tblPr>
@@ -13054,8 +13010,8 @@
                 <w:rFonts w:cs="Arial"/>
               </w:rPr>
             </w:pPr>
-            <w:bookmarkStart w:id="35" w:name="_Hlk520995948"/>
-            <w:bookmarkStart w:id="36" w:name="_Hlk520995959"/>
+            <w:bookmarkStart w:id="34" w:name="_Hlk520995948"/>
+            <w:bookmarkStart w:id="35" w:name="_Hlk520995959"/>
             <w:r>
               <w:rPr>
                 <w:rFonts w:cs="Arial"/>
@@ -13085,7 +13041,7 @@
           </w:p>
         </w:tc>
       </w:tr>
-      <w:bookmarkEnd w:id="35"/>
+      <w:bookmarkEnd w:id="34"/>
       <w:tr>
         <w:tc>
           <w:tcPr>
@@ -13524,7 +13480,7 @@
           </w:p>
         </w:tc>
       </w:tr>
-      <w:bookmarkEnd w:id="36"/>
+      <w:bookmarkEnd w:id="35"/>
     </w:tbl>
     <w:p>
       <w:pPr>
@@ -13540,11 +13496,11 @@
       <w:pPr>
         <w:pStyle w:val="Heading11"/>
       </w:pPr>
-      <w:bookmarkStart w:id="37" w:name="_Toc521348856"/>
+      <w:bookmarkStart w:id="36" w:name="_Toc521348856"/>
       <w:r>
         <w:t>Basic Search System Models</w:t>
       </w:r>
-      <w:bookmarkEnd w:id="37"/>
+      <w:bookmarkEnd w:id="36"/>
     </w:p>
     <w:p>
       <w:pPr>
@@ -13554,11 +13510,11 @@
           <w:numId w:val="29"/>
         </w:numPr>
       </w:pPr>
-      <w:bookmarkStart w:id="38" w:name="_Toc521348857"/>
+      <w:bookmarkStart w:id="37" w:name="_Toc521348857"/>
       <w:r>
         <w:t>Basic Search Activity Diagram</w:t>
       </w:r>
-      <w:bookmarkEnd w:id="38"/>
+      <w:bookmarkEnd w:id="37"/>
     </w:p>
     <w:p>
       <w:pPr>
@@ -13654,11 +13610,11 @@
       <w:pPr>
         <w:pStyle w:val="Heading11"/>
       </w:pPr>
-      <w:bookmarkStart w:id="39" w:name="_Toc521348858"/>
+      <w:bookmarkStart w:id="38" w:name="_Toc521348858"/>
       <w:r>
         <w:t>Advanced Search System Requirements</w:t>
       </w:r>
-      <w:bookmarkEnd w:id="39"/>
+      <w:bookmarkEnd w:id="38"/>
     </w:p>
     <w:tbl>
       <w:tblPr>
@@ -13687,7 +13643,7 @@
                 <w:rFonts w:cs="Arial"/>
               </w:rPr>
             </w:pPr>
-            <w:bookmarkStart w:id="40" w:name="_Hlk520774355"/>
+            <w:bookmarkStart w:id="39" w:name="_Hlk520774355"/>
             <w:r>
               <w:rPr>
                 <w:rFonts w:cs="Arial"/>
@@ -14074,7 +14030,7 @@
           </w:p>
         </w:tc>
       </w:tr>
-      <w:bookmarkEnd w:id="40"/>
+      <w:bookmarkEnd w:id="39"/>
     </w:tbl>
     <w:p>
       <w:pPr>
@@ -14090,11 +14046,11 @@
       <w:pPr>
         <w:pStyle w:val="Heading11"/>
       </w:pPr>
-      <w:bookmarkStart w:id="41" w:name="_Toc521348859"/>
+      <w:bookmarkStart w:id="40" w:name="_Toc521348859"/>
       <w:r>
         <w:t>Advanced Search System Models</w:t>
       </w:r>
-      <w:bookmarkEnd w:id="41"/>
+      <w:bookmarkEnd w:id="40"/>
     </w:p>
     <w:p>
       <w:pPr>
@@ -14104,11 +14060,11 @@
           <w:numId w:val="29"/>
         </w:numPr>
       </w:pPr>
-      <w:bookmarkStart w:id="42" w:name="_Toc521348860"/>
+      <w:bookmarkStart w:id="41" w:name="_Toc521348860"/>
       <w:r>
         <w:t>Advanced Search Activity diagram</w:t>
       </w:r>
-      <w:bookmarkEnd w:id="42"/>
+      <w:bookmarkEnd w:id="41"/>
     </w:p>
     <w:p>
       <w:pPr>
@@ -14171,11 +14127,11 @@
       <w:pPr>
         <w:pStyle w:val="Heading11"/>
       </w:pPr>
-      <w:bookmarkStart w:id="43" w:name="_Toc521348861"/>
+      <w:bookmarkStart w:id="42" w:name="_Toc521348861"/>
       <w:r>
         <w:t>Patron Search System Requirements</w:t>
       </w:r>
-      <w:bookmarkEnd w:id="43"/>
+      <w:bookmarkEnd w:id="42"/>
     </w:p>
     <w:tbl>
       <w:tblPr>
@@ -14705,11 +14661,11 @@
         <w:pStyle w:val="Heading11"/>
         <w:ind w:hanging="540"/>
       </w:pPr>
-      <w:bookmarkStart w:id="44" w:name="_Toc521348862"/>
+      <w:bookmarkStart w:id="43" w:name="_Toc521348862"/>
       <w:r>
         <w:t>Patron Search System Models</w:t>
       </w:r>
-      <w:bookmarkEnd w:id="44"/>
+      <w:bookmarkEnd w:id="43"/>
     </w:p>
     <w:p>
       <w:pPr>
@@ -14722,14 +14678,14 @@
           <w:noProof/>
         </w:rPr>
       </w:pPr>
-      <w:bookmarkStart w:id="45" w:name="_Toc521348863"/>
+      <w:bookmarkStart w:id="44" w:name="_Toc521348863"/>
       <w:r>
         <w:rPr>
           <w:noProof/>
         </w:rPr>
         <w:t>Patron Search Activity Diagram</w:t>
       </w:r>
-      <w:bookmarkEnd w:id="45"/>
+      <w:bookmarkEnd w:id="44"/>
     </w:p>
     <w:p>
       <w:pPr>
@@ -14803,11 +14759,11 @@
         <w:pStyle w:val="Heading11"/>
         <w:ind w:left="450" w:hanging="270"/>
       </w:pPr>
-      <w:bookmarkStart w:id="46" w:name="_Toc521348864"/>
+      <w:bookmarkStart w:id="45" w:name="_Toc521348864"/>
       <w:r>
         <w:t>Reservations System Requirements</w:t>
       </w:r>
-      <w:bookmarkEnd w:id="46"/>
+      <w:bookmarkEnd w:id="45"/>
     </w:p>
     <w:tbl>
       <w:tblPr>
@@ -14836,7 +14792,7 @@
                 <w:rFonts w:cs="Arial"/>
               </w:rPr>
             </w:pPr>
-            <w:bookmarkStart w:id="47" w:name="_Hlk520776072"/>
+            <w:bookmarkStart w:id="46" w:name="_Hlk520776072"/>
             <w:r>
               <w:rPr>
                 <w:rFonts w:cs="Arial"/>
@@ -15179,7 +15135,7 @@
           </w:p>
         </w:tc>
       </w:tr>
-      <w:bookmarkEnd w:id="47"/>
+      <w:bookmarkEnd w:id="46"/>
     </w:tbl>
     <w:p>
       <w:pPr>
@@ -15199,18 +15155,18 @@
       <w:r>
         <w:t xml:space="preserve"> </w:t>
       </w:r>
-      <w:bookmarkStart w:id="48" w:name="_Toc521348865"/>
+      <w:bookmarkStart w:id="47" w:name="_Toc521348865"/>
       <w:r>
         <w:t>Reservations System Models</w:t>
       </w:r>
-      <w:bookmarkEnd w:id="48"/>
+      <w:bookmarkEnd w:id="47"/>
     </w:p>
     <w:p>
       <w:pPr>
         <w:pStyle w:val="Heading2"/>
         <w:ind w:firstLine="720"/>
       </w:pPr>
-      <w:bookmarkStart w:id="49" w:name="_Toc521348866"/>
+      <w:bookmarkStart w:id="48" w:name="_Toc521348866"/>
       <w:r>
         <w:t>19.1</w:t>
       </w:r>
@@ -15220,7 +15176,7 @@
       <w:r>
         <w:t>Reservations Activity Diagram</w:t>
       </w:r>
-      <w:bookmarkEnd w:id="49"/>
+      <w:bookmarkEnd w:id="48"/>
       <w:r>
         <w:tab/>
       </w:r>
@@ -15229,7 +15185,7 @@
       <w:pPr>
         <w:ind w:left="-1080"/>
       </w:pPr>
-      <w:bookmarkStart w:id="50" w:name="_Toc521228398"/>
+      <w:bookmarkStart w:id="49" w:name="_Toc521228398"/>
       <w:r>
         <w:rPr>
           <w:noProof/>
@@ -15276,7 +15232,7 @@
           </wp:inline>
         </w:drawing>
       </w:r>
-      <w:bookmarkEnd w:id="50"/>
+      <w:bookmarkEnd w:id="49"/>
     </w:p>
     <w:p/>
     <w:p>
@@ -15301,14 +15257,14 @@
         </w:tabs>
         <w:ind w:left="540"/>
       </w:pPr>
-      <w:bookmarkStart w:id="51" w:name="_Toc521348867"/>
+      <w:bookmarkStart w:id="50" w:name="_Toc521348867"/>
       <w:r>
         <w:t>Media</w:t>
       </w:r>
       <w:r>
         <w:t xml:space="preserve"> Checkout System Requirements</w:t>
       </w:r>
-      <w:bookmarkEnd w:id="51"/>
+      <w:bookmarkEnd w:id="50"/>
     </w:p>
     <w:tbl>
       <w:tblPr>
@@ -16112,14 +16068,14 @@
         <w:pStyle w:val="Heading11"/>
         <w:ind w:left="540"/>
       </w:pPr>
-      <w:bookmarkStart w:id="52" w:name="_Toc521348868"/>
+      <w:bookmarkStart w:id="51" w:name="_Toc521348868"/>
       <w:r>
         <w:t>Media</w:t>
       </w:r>
       <w:r>
         <w:t xml:space="preserve"> Checkout System Models</w:t>
       </w:r>
-      <w:bookmarkEnd w:id="52"/>
+      <w:bookmarkEnd w:id="51"/>
     </w:p>
     <w:p>
       <w:pPr>
@@ -16129,11 +16085,11 @@
           <w:numId w:val="29"/>
         </w:numPr>
       </w:pPr>
-      <w:bookmarkStart w:id="53" w:name="_Toc521348869"/>
+      <w:bookmarkStart w:id="52" w:name="_Toc521348869"/>
       <w:r>
         <w:t>Media Checkout Activity Diagram</w:t>
       </w:r>
-      <w:bookmarkEnd w:id="53"/>
+      <w:bookmarkEnd w:id="52"/>
     </w:p>
     <w:p>
       <w:pPr>
@@ -16231,14 +16187,14 @@
         <w:pStyle w:val="Heading11"/>
         <w:ind w:left="540"/>
       </w:pPr>
-      <w:bookmarkStart w:id="54" w:name="_Toc521348870"/>
+      <w:bookmarkStart w:id="53" w:name="_Toc521348870"/>
       <w:r>
         <w:t>Media</w:t>
       </w:r>
       <w:r>
         <w:t xml:space="preserve"> Return System Requirements</w:t>
       </w:r>
-      <w:bookmarkEnd w:id="54"/>
+      <w:bookmarkEnd w:id="53"/>
     </w:p>
     <w:tbl>
       <w:tblPr>
@@ -16892,14 +16848,14 @@
         <w:pStyle w:val="Heading11"/>
         <w:ind w:left="540"/>
       </w:pPr>
-      <w:bookmarkStart w:id="55" w:name="_Toc521348871"/>
+      <w:bookmarkStart w:id="54" w:name="_Toc521348871"/>
       <w:r>
         <w:t>Media</w:t>
       </w:r>
       <w:r>
         <w:t xml:space="preserve"> Return System Models</w:t>
       </w:r>
-      <w:bookmarkEnd w:id="55"/>
+      <w:bookmarkEnd w:id="54"/>
     </w:p>
     <w:p>
       <w:pPr>
@@ -16909,11 +16865,11 @@
           <w:numId w:val="29"/>
         </w:numPr>
       </w:pPr>
-      <w:bookmarkStart w:id="56" w:name="_Toc521348872"/>
+      <w:bookmarkStart w:id="55" w:name="_Toc521348872"/>
       <w:r>
         <w:t>Media Return Activity Diagram</w:t>
       </w:r>
-      <w:bookmarkEnd w:id="56"/>
+      <w:bookmarkEnd w:id="55"/>
     </w:p>
     <w:p>
       <w:pPr>
@@ -17005,11 +16961,11 @@
         <w:pStyle w:val="Heading11"/>
         <w:ind w:left="540"/>
       </w:pPr>
-      <w:bookmarkStart w:id="57" w:name="_Toc521348873"/>
+      <w:bookmarkStart w:id="56" w:name="_Toc521348873"/>
       <w:r>
         <w:t>Printing Funds System Requirements</w:t>
       </w:r>
-      <w:bookmarkEnd w:id="57"/>
+      <w:bookmarkEnd w:id="56"/>
     </w:p>
     <w:tbl>
       <w:tblPr>
@@ -17038,7 +16994,7 @@
                 <w:rFonts w:cs="Arial"/>
               </w:rPr>
             </w:pPr>
-            <w:bookmarkStart w:id="58" w:name="_Hlk520822225"/>
+            <w:bookmarkStart w:id="57" w:name="_Hlk520822225"/>
             <w:r>
               <w:rPr>
                 <w:rFonts w:cs="Arial"/>
@@ -17803,7 +17759,7 @@
           </w:p>
         </w:tc>
       </w:tr>
-      <w:bookmarkEnd w:id="58"/>
+      <w:bookmarkEnd w:id="57"/>
     </w:tbl>
     <w:p>
       <w:pPr>
@@ -17820,11 +17776,11 @@
         <w:pStyle w:val="Heading11"/>
         <w:ind w:left="540"/>
       </w:pPr>
-      <w:bookmarkStart w:id="59" w:name="_Toc521348874"/>
+      <w:bookmarkStart w:id="58" w:name="_Toc521348874"/>
       <w:r>
         <w:t>Printing Funds System Models</w:t>
       </w:r>
-      <w:bookmarkEnd w:id="59"/>
+      <w:bookmarkEnd w:id="58"/>
     </w:p>
     <w:p>
       <w:pPr>
@@ -17834,11 +17790,11 @@
           <w:numId w:val="29"/>
         </w:numPr>
       </w:pPr>
-      <w:bookmarkStart w:id="60" w:name="_Toc521348875"/>
+      <w:bookmarkStart w:id="59" w:name="_Toc521348875"/>
       <w:r>
         <w:t>Printing Funds Activity Diagram</w:t>
       </w:r>
-      <w:bookmarkEnd w:id="60"/>
+      <w:bookmarkEnd w:id="59"/>
     </w:p>
     <w:p>
       <w:pPr>
@@ -17893,7 +17849,7 @@
       </w:r>
     </w:p>
     <w:p>
-      <w:bookmarkStart w:id="61" w:name="_Hlk521172929"/>
+      <w:bookmarkStart w:id="60" w:name="_Hlk521172929"/>
       <w:r>
         <w:t xml:space="preserve">After the patron’s record is opened, the staff will type in the amount to be added to the printing fund.  Staff will then be prompted to select payment method.  If cash is selected, staff can proceed to click on the process payment button.  Otherwise a credit card method will be used.  If there is a saved credit card it may be used to process the payment by selecting it.  If not the card will need to be inserted into the reader.  The reader will input the necessary credit card information.  It is also possible to input the information manually.  After the payment is processed the amount will be added.  </w:t>
       </w:r>
@@ -17903,12 +17859,12 @@
         <w:pStyle w:val="Heading11"/>
         <w:ind w:left="540"/>
       </w:pPr>
-      <w:bookmarkStart w:id="62" w:name="_Toc521348876"/>
+      <w:bookmarkStart w:id="61" w:name="_Toc521348876"/>
+      <w:bookmarkEnd w:id="60"/>
+      <w:r>
+        <w:t>Late Fee System Requirements</w:t>
+      </w:r>
       <w:bookmarkEnd w:id="61"/>
-      <w:r>
-        <w:t>Late Fee System Requirements</w:t>
-      </w:r>
-      <w:bookmarkEnd w:id="62"/>
     </w:p>
     <w:tbl>
       <w:tblPr>
@@ -17937,7 +17893,7 @@
                 <w:rFonts w:cs="Arial"/>
               </w:rPr>
             </w:pPr>
-            <w:bookmarkStart w:id="63" w:name="_Hlk520917109"/>
+            <w:bookmarkStart w:id="62" w:name="_Hlk520917109"/>
             <w:r>
               <w:rPr>
                 <w:rFonts w:cs="Arial"/>
@@ -18713,7 +18669,7 @@
           </w:p>
         </w:tc>
       </w:tr>
-      <w:bookmarkEnd w:id="63"/>
+      <w:bookmarkEnd w:id="62"/>
     </w:tbl>
     <w:p>
       <w:pPr>
@@ -18730,11 +18686,11 @@
         <w:pStyle w:val="Heading11"/>
         <w:ind w:left="540"/>
       </w:pPr>
-      <w:bookmarkStart w:id="64" w:name="_Toc521348877"/>
+      <w:bookmarkStart w:id="63" w:name="_Toc521348877"/>
       <w:r>
         <w:t>Late Fee System Models</w:t>
       </w:r>
-      <w:bookmarkEnd w:id="64"/>
+      <w:bookmarkEnd w:id="63"/>
     </w:p>
     <w:p>
       <w:pPr>
@@ -18744,11 +18700,11 @@
           <w:numId w:val="29"/>
         </w:numPr>
       </w:pPr>
-      <w:bookmarkStart w:id="65" w:name="_Toc521348878"/>
+      <w:bookmarkStart w:id="64" w:name="_Toc521348878"/>
       <w:r>
         <w:t>Late Fee Activity Diagram</w:t>
       </w:r>
-      <w:bookmarkEnd w:id="65"/>
+      <w:bookmarkEnd w:id="64"/>
     </w:p>
     <w:p>
       <w:pPr>
@@ -18825,11 +18781,11 @@
         <w:pStyle w:val="Heading11"/>
         <w:ind w:left="540"/>
       </w:pPr>
-      <w:bookmarkStart w:id="66" w:name="_Toc521348879"/>
+      <w:bookmarkStart w:id="65" w:name="_Toc521348879"/>
       <w:r>
         <w:t>Update Patron Records System Requirements</w:t>
       </w:r>
-      <w:bookmarkEnd w:id="66"/>
+      <w:bookmarkEnd w:id="65"/>
     </w:p>
     <w:tbl>
       <w:tblPr>
@@ -19358,11 +19314,11 @@
         <w:pStyle w:val="Heading11"/>
         <w:ind w:left="540"/>
       </w:pPr>
-      <w:bookmarkStart w:id="67" w:name="_Toc521348880"/>
+      <w:bookmarkStart w:id="66" w:name="_Toc521348880"/>
       <w:r>
         <w:t>Update Patron Records System Models</w:t>
       </w:r>
-      <w:bookmarkEnd w:id="67"/>
+      <w:bookmarkEnd w:id="66"/>
     </w:p>
     <w:p>
       <w:pPr>
@@ -19372,11 +19328,11 @@
           <w:numId w:val="29"/>
         </w:numPr>
       </w:pPr>
-      <w:bookmarkStart w:id="68" w:name="_Toc521348881"/>
+      <w:bookmarkStart w:id="67" w:name="_Toc521348881"/>
       <w:r>
         <w:t>Update Patron Records Activity Diagram</w:t>
       </w:r>
-      <w:bookmarkEnd w:id="68"/>
+      <w:bookmarkEnd w:id="67"/>
     </w:p>
     <w:p>
       <w:pPr>
@@ -19441,7 +19397,7 @@
       </w:pPr>
     </w:p>
     <w:p>
-      <w:bookmarkStart w:id="69" w:name="_Hlk521175434"/>
+      <w:bookmarkStart w:id="68" w:name="_Hlk521175434"/>
       <w:r>
         <w:t xml:space="preserve">Only librarians and administrators are able to change or create new records.  The fields are grayed out to library attendants.  Update and new record button are also grayed out to attendants.  After opening a record authorized staff are able to change the information in all fields.  After the new information has been inputted, staff will click on the update button.  Data will then be updated in the database.  If a new record is to be created authorized staff will click the new record button.  This will open a new blank record </w:t>
       </w:r>
@@ -19457,18 +19413,18 @@
         <w:pStyle w:val="Heading11"/>
         <w:ind w:left="540"/>
       </w:pPr>
-      <w:bookmarkStart w:id="70" w:name="_Toc521348882"/>
+      <w:bookmarkStart w:id="69" w:name="_Toc521348882"/>
+      <w:bookmarkEnd w:id="68"/>
+      <w:r>
+        <w:t xml:space="preserve">Update </w:t>
+      </w:r>
+      <w:r>
+        <w:t>Media</w:t>
+      </w:r>
+      <w:r>
+        <w:t xml:space="preserve"> Records System Requirements</w:t>
+      </w:r>
       <w:bookmarkEnd w:id="69"/>
-      <w:r>
-        <w:t xml:space="preserve">Update </w:t>
-      </w:r>
-      <w:r>
-        <w:t>Media</w:t>
-      </w:r>
-      <w:r>
-        <w:t xml:space="preserve"> Records System Requirements</w:t>
-      </w:r>
-      <w:bookmarkEnd w:id="70"/>
     </w:p>
     <w:tbl>
       <w:tblPr>
@@ -19500,7 +19456,7 @@
                 <w:rFonts w:cs="Arial"/>
               </w:rPr>
             </w:pPr>
-            <w:bookmarkStart w:id="71" w:name="_Hlk520919694"/>
+            <w:bookmarkStart w:id="70" w:name="_Hlk520919694"/>
             <w:r>
               <w:rPr>
                 <w:rFonts w:cs="Arial"/>
@@ -20012,19 +19968,7 @@
               <w:rPr>
                 <w:rFonts w:cs="Arial"/>
               </w:rPr>
-              <w:t>Opti</w:t>
-            </w:r>
-            <w:r>
-              <w:rPr>
-                <w:rFonts w:cs="Arial"/>
-              </w:rPr>
-              <w:t>on 2</w:t>
-            </w:r>
-            <w:r>
-              <w:rPr>
-                <w:rFonts w:cs="Arial"/>
-              </w:rPr>
-              <w:t xml:space="preserve"> – delete record</w:t>
+              <w:t>Option 2 – delete record</w:t>
             </w:r>
           </w:p>
           <w:p>
@@ -20137,7 +20081,7 @@
           </w:p>
         </w:tc>
       </w:tr>
-      <w:bookmarkEnd w:id="71"/>
+      <w:bookmarkEnd w:id="70"/>
     </w:tbl>
     <w:p>
       <w:pPr>
@@ -20153,14 +20097,14 @@
         <w:pStyle w:val="Heading11"/>
         <w:ind w:left="540"/>
       </w:pPr>
-      <w:bookmarkStart w:id="72" w:name="_Toc521348883"/>
+      <w:bookmarkStart w:id="71" w:name="_Toc521348883"/>
       <w:r>
         <w:t>Update Media</w:t>
       </w:r>
       <w:r>
         <w:t xml:space="preserve"> Records System Models</w:t>
       </w:r>
-      <w:bookmarkEnd w:id="72"/>
+      <w:bookmarkEnd w:id="71"/>
     </w:p>
     <w:p>
       <w:pPr>
@@ -20170,11 +20114,11 @@
           <w:numId w:val="29"/>
         </w:numPr>
       </w:pPr>
-      <w:bookmarkStart w:id="73" w:name="_Toc521348884"/>
+      <w:bookmarkStart w:id="72" w:name="_Toc521348884"/>
       <w:r>
         <w:t>Update Media Records Activity Diagram</w:t>
       </w:r>
-      <w:bookmarkEnd w:id="73"/>
+      <w:bookmarkEnd w:id="72"/>
     </w:p>
     <w:p>
       <w:pPr>
@@ -20246,11 +20190,11 @@
         <w:pStyle w:val="Heading11"/>
         <w:ind w:left="270" w:hanging="90"/>
       </w:pPr>
-      <w:bookmarkStart w:id="74" w:name="_Toc521348885"/>
+      <w:bookmarkStart w:id="73" w:name="_Toc521348885"/>
       <w:r>
         <w:t>Log Out System Requirements</w:t>
       </w:r>
-      <w:bookmarkEnd w:id="74"/>
+      <w:bookmarkEnd w:id="73"/>
     </w:p>
     <w:tbl>
       <w:tblPr>
@@ -20576,11 +20520,11 @@
         <w:pStyle w:val="Heading11"/>
         <w:ind w:left="540"/>
       </w:pPr>
-      <w:bookmarkStart w:id="75" w:name="_Toc521348886"/>
+      <w:bookmarkStart w:id="74" w:name="_Toc521348886"/>
       <w:r>
         <w:t>Log Out System Models</w:t>
       </w:r>
-      <w:bookmarkEnd w:id="75"/>
+      <w:bookmarkEnd w:id="74"/>
     </w:p>
     <w:p>
       <w:pPr>
@@ -20590,11 +20534,11 @@
           <w:numId w:val="29"/>
         </w:numPr>
       </w:pPr>
-      <w:bookmarkStart w:id="76" w:name="_Toc521348887"/>
+      <w:bookmarkStart w:id="75" w:name="_Toc521348887"/>
       <w:r>
         <w:t>Log Out Activity Diagram</w:t>
       </w:r>
-      <w:bookmarkEnd w:id="76"/>
+      <w:bookmarkEnd w:id="75"/>
     </w:p>
     <w:p>
       <w:pPr>
@@ -20669,14 +20613,14 @@
         <w:pStyle w:val="Heading11"/>
         <w:ind w:left="540"/>
       </w:pPr>
-      <w:bookmarkStart w:id="77" w:name="_Toc521348888"/>
+      <w:bookmarkStart w:id="76" w:name="_Toc521348888"/>
       <w:r>
         <w:t>Append</w:t>
       </w:r>
       <w:r>
         <w:t>ix A</w:t>
       </w:r>
-      <w:bookmarkEnd w:id="77"/>
+      <w:bookmarkEnd w:id="76"/>
     </w:p>
     <w:p>
       <w:pPr>
@@ -20686,11 +20630,11 @@
           <w:numId w:val="29"/>
         </w:numPr>
       </w:pPr>
-      <w:bookmarkStart w:id="78" w:name="_Toc521348889"/>
+      <w:bookmarkStart w:id="77" w:name="_Toc521348889"/>
       <w:r>
         <w:t>Log in Page</w:t>
       </w:r>
-      <w:bookmarkEnd w:id="78"/>
+      <w:bookmarkEnd w:id="77"/>
     </w:p>
     <w:p/>
     <w:p>
@@ -20776,14 +20720,14 @@
           <w:numId w:val="29"/>
         </w:numPr>
       </w:pPr>
-      <w:bookmarkStart w:id="79" w:name="_Toc521348890"/>
+      <w:bookmarkStart w:id="78" w:name="_Toc521348890"/>
       <w:r>
         <w:t>Patron Portal Page</w:t>
       </w:r>
-      <w:bookmarkEnd w:id="79"/>
+      <w:bookmarkEnd w:id="78"/>
     </w:p>
     <w:p>
-      <w:bookmarkStart w:id="80" w:name="_Toc520830718"/>
+      <w:bookmarkStart w:id="79" w:name="_Toc520830718"/>
       <w:r>
         <w:rPr>
           <w:noProof/>
@@ -20837,7 +20781,7 @@
           </wp:inline>
         </w:drawing>
       </w:r>
-      <w:bookmarkEnd w:id="80"/>
+      <w:bookmarkEnd w:id="79"/>
     </w:p>
     <w:p>
       <w:pPr>
@@ -20852,12 +20796,12 @@
           <w:numId w:val="29"/>
         </w:numPr>
       </w:pPr>
-      <w:bookmarkStart w:id="81" w:name="_Toc521348891"/>
+      <w:bookmarkStart w:id="80" w:name="_Toc521348891"/>
       <w:r>
         <w:lastRenderedPageBreak/>
         <w:t>Staff Portal Page</w:t>
       </w:r>
-      <w:bookmarkEnd w:id="81"/>
+      <w:bookmarkEnd w:id="80"/>
     </w:p>
     <w:p>
       <w:r>
@@ -20916,12 +20860,12 @@
           <w:numId w:val="29"/>
         </w:numPr>
       </w:pPr>
-      <w:bookmarkStart w:id="82" w:name="_Toc521348892"/>
+      <w:bookmarkStart w:id="81" w:name="_Toc521348892"/>
       <w:r>
         <w:lastRenderedPageBreak/>
         <w:t>Media Search Page</w:t>
       </w:r>
-      <w:bookmarkEnd w:id="82"/>
+      <w:bookmarkEnd w:id="81"/>
     </w:p>
     <w:p>
       <w:r>
@@ -20986,12 +20930,12 @@
           <w:numId w:val="29"/>
         </w:numPr>
       </w:pPr>
-      <w:bookmarkStart w:id="83" w:name="_Toc521348893"/>
+      <w:bookmarkStart w:id="82" w:name="_Toc521348893"/>
       <w:r>
         <w:lastRenderedPageBreak/>
         <w:t>Search Results Page</w:t>
       </w:r>
-      <w:bookmarkEnd w:id="83"/>
+      <w:bookmarkEnd w:id="82"/>
     </w:p>
     <w:p>
       <w:r>
@@ -21056,12 +21000,12 @@
           <w:numId w:val="29"/>
         </w:numPr>
       </w:pPr>
-      <w:bookmarkStart w:id="84" w:name="_Toc521348894"/>
+      <w:bookmarkStart w:id="83" w:name="_Toc521348894"/>
       <w:r>
         <w:lastRenderedPageBreak/>
         <w:t>Book Record Page</w:t>
       </w:r>
-      <w:bookmarkEnd w:id="84"/>
+      <w:bookmarkEnd w:id="83"/>
     </w:p>
     <w:p>
       <w:r>
@@ -21126,12 +21070,12 @@
           <w:numId w:val="29"/>
         </w:numPr>
       </w:pPr>
-      <w:bookmarkStart w:id="85" w:name="_Toc521348895"/>
+      <w:bookmarkStart w:id="84" w:name="_Toc521348895"/>
       <w:r>
         <w:lastRenderedPageBreak/>
         <w:t>Patron Record Page</w:t>
       </w:r>
-      <w:bookmarkEnd w:id="85"/>
+      <w:bookmarkEnd w:id="84"/>
     </w:p>
     <w:p>
       <w:r>
@@ -21189,12 +21133,12 @@
           <w:numId w:val="29"/>
         </w:numPr>
       </w:pPr>
-      <w:bookmarkStart w:id="86" w:name="_Toc521348896"/>
+      <w:bookmarkStart w:id="85" w:name="_Toc521348896"/>
       <w:r>
         <w:lastRenderedPageBreak/>
         <w:t>Patron Record Page with Edit Buttons</w:t>
       </w:r>
-      <w:bookmarkEnd w:id="86"/>
+      <w:bookmarkEnd w:id="85"/>
     </w:p>
     <w:p>
       <w:r>
@@ -21261,11 +21205,11 @@
       <w:pPr>
         <w:pStyle w:val="Heading11"/>
       </w:pPr>
-      <w:bookmarkStart w:id="87" w:name="_Toc521348897"/>
+      <w:bookmarkStart w:id="86" w:name="_Toc521348897"/>
       <w:r>
         <w:t>Tables</w:t>
       </w:r>
-      <w:bookmarkEnd w:id="87"/>
+      <w:bookmarkEnd w:id="86"/>
     </w:p>
     <w:p>
       <w:pPr>
@@ -21275,11 +21219,11 @@
           <w:numId w:val="29"/>
         </w:numPr>
       </w:pPr>
-      <w:bookmarkStart w:id="88" w:name="_Toc521348898"/>
+      <w:bookmarkStart w:id="87" w:name="_Toc521348898"/>
       <w:r>
         <w:t>User Requirements Table</w:t>
       </w:r>
-      <w:bookmarkEnd w:id="88"/>
+      <w:bookmarkEnd w:id="87"/>
       <w:r>
         <w:tab/>
       </w:r>
@@ -24444,6 +24388,7 @@
         <w:ind w:left="540"/>
       </w:pPr>
       <w:r>
+        <w:lastRenderedPageBreak/>
         <w:tab/>
       </w:r>
     </w:p>
@@ -24494,10 +24439,62 @@
         </w:numPr>
         <w:ind w:left="720"/>
       </w:pPr>
+      <w:bookmarkStart w:id="88" w:name="_GoBack"/>
+      <w:r>
+        <w:rPr>
+          <w:noProof/>
+        </w:rPr>
+        <w:lastRenderedPageBreak/>
+        <w:drawing>
+          <wp:inline distT="0" distB="0" distL="0" distR="0" wp14:anchorId="52E0BAD7" wp14:editId="6B5BFDC9">
+            <wp:extent cx="5943600" cy="7739380"/>
+            <wp:effectExtent l="0" t="0" r="0" b="0"/>
+            <wp:docPr id="12" name="Picture 12" descr="C:\Users\Iyabo\Downloads\Untitled Diagram.jpg"/>
+            <wp:cNvGraphicFramePr/>
+            <a:graphic xmlns:a="http://schemas.openxmlformats.org/drawingml/2006/main">
+              <a:graphicData uri="http://schemas.openxmlformats.org/drawingml/2006/picture">
+                <pic:pic xmlns:pic="http://schemas.openxmlformats.org/drawingml/2006/picture">
+                  <pic:nvPicPr>
+                    <pic:cNvPr id="12" name="Picture 12" descr="C:\Users\Iyabo\Downloads\Untitled Diagram.jpg"/>
+                    <pic:cNvPicPr/>
+                  </pic:nvPicPr>
+                  <pic:blipFill>
+                    <a:blip r:embed="rId37">
+                      <a:extLst>
+                        <a:ext uri="{28A0092B-C50C-407E-A947-70E740481C1C}">
+                          <a14:useLocalDpi xmlns:a14="http://schemas.microsoft.com/office/drawing/2010/main" val="0"/>
+                        </a:ext>
+                      </a:extLst>
+                    </a:blip>
+                    <a:srcRect/>
+                    <a:stretch>
+                      <a:fillRect/>
+                    </a:stretch>
+                  </pic:blipFill>
+                  <pic:spPr bwMode="auto">
+                    <a:xfrm>
+                      <a:off x="0" y="0"/>
+                      <a:ext cx="5943600" cy="7739380"/>
+                    </a:xfrm>
+                    <a:prstGeom prst="rect">
+                      <a:avLst/>
+                    </a:prstGeom>
+                    <a:noFill/>
+                    <a:ln>
+                      <a:noFill/>
+                    </a:ln>
+                  </pic:spPr>
+                </pic:pic>
+              </a:graphicData>
+            </a:graphic>
+          </wp:inline>
+        </w:drawing>
+      </w:r>
+      <w:bookmarkEnd w:id="88"/>
     </w:p>
     <w:sectPr>
-      <w:headerReference w:type="default" r:id="rId37"/>
-      <w:footerReference w:type="default" r:id="rId38"/>
+      <w:headerReference w:type="default" r:id="rId38"/>
+      <w:footerReference w:type="default" r:id="rId39"/>
       <w:pgSz w:w="12240" w:h="15840"/>
       <w:pgMar w:top="1440" w:right="1440" w:bottom="1440" w:left="1440" w:header="720" w:footer="720" w:gutter="0"/>
       <w:cols w:space="720"/>
@@ -24690,6 +24687,7 @@
                             <w:dataBinding w:prefixMappings="xmlns:ns0='http://purl.org/dc/elements/1.1/' xmlns:ns1='http://schemas.openxmlformats.org/package/2006/metadata/core-properties' " w:xpath="/ns1:coreProperties[1]/ns0:title[1]" w:storeItemID="{6C3C8BC8-F283-45AE-878A-BAB7291924A1}"/>
                             <w:text/>
                           </w:sdtPr>
+                          <w:sdtEndPr/>
                           <w:sdtContent>
                             <w:p>
                               <w:pPr>
@@ -31140,7 +31138,7 @@
 </file>
 
 <file path=customXml/itemProps1.xml><?xml version="1.0" encoding="utf-8"?>
-<ds:datastoreItem xmlns:ds="http://schemas.openxmlformats.org/officeDocument/2006/customXml" ds:itemID="{925FE235-83AE-4718-BF4D-7B9230721536}">
+<ds:datastoreItem xmlns:ds="http://schemas.openxmlformats.org/officeDocument/2006/customXml" ds:itemID="{E547D27B-0108-44FF-9A7A-75CC5957A12C}">
   <ds:schemaRefs>
     <ds:schemaRef ds:uri="http://schemas.openxmlformats.org/officeDocument/2006/bibliography"/>
   </ds:schemaRefs>

</xml_diff>